<commit_message>
Deal w/ a few comments in the ms
</commit_message>
<xml_diff>
--- a/manuscript/Van-Mazijk-Cramer-Verboom_main-text.docx
+++ b/manuscript/Van-Mazijk-Cramer-Verboom_main-text.docx
@@ -579,38 +579,838 @@
         <w:t>,</w:t>
       </w:r>
       <w:r>
-        <w:t xml:space="preserve"> </w:t>
+        <w:t xml:space="preserve"> and </w:t>
+      </w:r>
+      <w:r>
+        <w:t>regressions against the</w:t>
+      </w:r>
+      <w:r>
+        <w:t xml:space="preserve"> </w:t>
+      </w:r>
+      <w:r>
+        <w:t>first ax</w:t>
+      </w:r>
+      <w:r>
+        <w:t>e</w:t>
+      </w:r>
+      <w:r>
+        <w:t xml:space="preserve">s </w:t>
+      </w:r>
+      <w:r>
+        <w:t xml:space="preserve">of </w:t>
+      </w:r>
+      <w:r>
+        <w:t>the PCAs</w:t>
+      </w:r>
+      <w:r>
+        <w:t xml:space="preserve">, </w:t>
+      </w:r>
+      <w:r>
+        <w:t>reveal</w:t>
+      </w:r>
+      <w:r>
+        <w:t>ed</w:t>
+      </w:r>
+      <w:r>
+        <w:t xml:space="preserve"> </w:t>
+      </w:r>
+      <w:r>
+        <w:t xml:space="preserve">variations in the dependence of species richness on </w:t>
+      </w:r>
+      <w:r>
+        <w:t xml:space="preserve">environmental heterogeneity </w:t>
+      </w:r>
+      <w:r>
+        <w:t>that differed between the two regions</w:t>
+      </w:r>
+      <w:r>
+        <w:t>.</w:t>
+      </w:r>
+    </w:p>
+    <w:p>
+      <w:pPr>
+        <w:pStyle w:val="BodyText"/>
+        <w:rPr>
+          <w:b/>
+        </w:rPr>
+      </w:pPr>
+      <w:r>
+        <w:rPr>
+          <w:b/>
+        </w:rPr>
+        <w:t>Main conclusions:</w:t>
+      </w:r>
+      <w:r>
+        <w:rPr>
+          <w:b/>
+        </w:rPr>
+        <w:t xml:space="preserve"> </w:t>
+      </w:r>
+      <w:r>
+        <w:t>We have evidence for a common</w:t>
+      </w:r>
+      <w:r>
+        <w:t xml:space="preserve"> positive</w:t>
+      </w:r>
+      <w:r>
+        <w:t xml:space="preserve"> relationship between floristic richness and environmental heterogeneity </w:t>
+      </w:r>
+      <w:r>
+        <w:t>across the GCFR and SWAFR</w:t>
+      </w:r>
+      <w:r>
+        <w:t>, broadly indepen</w:t>
+      </w:r>
+      <w:r>
+        <w:t>den</w:t>
+      </w:r>
+      <w:r>
+        <w:t>t of spatial-scale. Though there are region-specific effects</w:t>
+      </w:r>
+      <w:r>
+        <w:t xml:space="preserve">, </w:t>
+      </w:r>
+      <w:r>
+        <w:rPr>
+          <w:highlight w:val="yellow"/>
+        </w:rPr>
+        <w:t>[</w:t>
+      </w:r>
+      <w:r>
+        <w:rPr>
+          <w:highlight w:val="yellow"/>
+        </w:rPr>
+        <w:t>…</w:t>
+      </w:r>
+      <w:r>
+        <w:rPr>
+          <w:highlight w:val="yellow"/>
+        </w:rPr>
+        <w:t>]</w:t>
+      </w:r>
+    </w:p>
+    <w:p>
+      <w:pPr>
+        <w:pStyle w:val="BodyText"/>
+        <w:rPr>
+          <w:highlight w:val="yellow"/>
+        </w:rPr>
+      </w:pPr>
+      <w:r>
+        <w:rPr>
+          <w:i/>
+        </w:rPr>
+        <w:lastRenderedPageBreak/>
+        <w:t>Keywords</w:t>
+      </w:r>
+      <w:r>
+        <w:rPr>
+          <w:i/>
+        </w:rPr>
+        <w:t>:</w:t>
+      </w:r>
+      <w:r>
+        <w:t xml:space="preserve"> </w:t>
+      </w:r>
+      <w:r>
+        <w:t xml:space="preserve">biodiversity, environmental heterogeneity, fynbos, Greater Cape Floristic Region, </w:t>
+      </w:r>
+      <w:proofErr w:type="spellStart"/>
+      <w:r>
+        <w:t>kwongan</w:t>
+      </w:r>
+      <w:proofErr w:type="spellEnd"/>
+      <w:r>
+        <w:t>, macroecology, species richness, species turnover, vascular plants, Southwest Australia</w:t>
+      </w:r>
+      <w:r>
+        <w:t>n</w:t>
+      </w:r>
+      <w:r>
+        <w:t xml:space="preserve"> Floristic Region</w:t>
+      </w:r>
+    </w:p>
+    <w:p>
+      <w:pPr>
+        <w:pStyle w:val="Heading1"/>
+        <w:spacing w:line="240" w:lineRule="auto"/>
+      </w:pPr>
+      <w:r>
+        <w:t>1</w:t>
+      </w:r>
+      <w:r>
+        <w:t>:</w:t>
+      </w:r>
+      <w:r>
+        <w:t xml:space="preserve"> </w:t>
+      </w:r>
+      <w:r>
+        <w:t>Introduction</w:t>
+      </w:r>
+    </w:p>
+    <w:p>
+      <w:pPr>
+        <w:pStyle w:val="FirstParagraph"/>
+      </w:pPr>
+      <w:r>
+        <w:t>The species richness of a</w:t>
+      </w:r>
+      <w:r>
+        <w:t xml:space="preserve"> region</w:t>
+      </w:r>
+      <w:r>
+        <w:t xml:space="preserve"> is a function of its biogeographic context (e.g. proximity to potential immigrant source</w:t>
+      </w:r>
+      <w:r>
+        <w:t>s</w:t>
+      </w:r>
+      <w:r>
+        <w:t>), its diversification history and any locally-deterministic, environmental features (e.g. productivity, heterogeneity) that influence species persistence and coexistence (</w:t>
+      </w:r>
+      <w:proofErr w:type="spellStart"/>
+      <w:r>
+        <w:rPr>
+          <w:highlight w:val="yellow"/>
+        </w:rPr>
+        <w:t>Ricklefs</w:t>
+      </w:r>
+      <w:proofErr w:type="spellEnd"/>
+      <w:r>
+        <w:rPr>
+          <w:highlight w:val="yellow"/>
+        </w:rPr>
+        <w:t>,</w:t>
+      </w:r>
+      <w:r>
+        <w:rPr>
+          <w:highlight w:val="yellow"/>
+        </w:rPr>
+        <w:t xml:space="preserve"> 1987,</w:t>
+      </w:r>
+      <w:r>
+        <w:rPr>
+          <w:highlight w:val="yellow"/>
+        </w:rPr>
+        <w:t xml:space="preserve"> </w:t>
+      </w:r>
+      <w:r>
+        <w:rPr>
+          <w:highlight w:val="yellow"/>
+        </w:rPr>
+        <w:t>2004</w:t>
+      </w:r>
+      <w:r>
+        <w:t xml:space="preserve">; </w:t>
+      </w:r>
+      <w:proofErr w:type="spellStart"/>
+      <w:r>
+        <w:rPr>
+          <w:highlight w:val="green"/>
+        </w:rPr>
+        <w:t>Bøhn</w:t>
+      </w:r>
+      <w:proofErr w:type="spellEnd"/>
+      <w:r>
+        <w:rPr>
+          <w:highlight w:val="green"/>
+        </w:rPr>
+        <w:t xml:space="preserve"> &amp; Amundsen, 2004</w:t>
+      </w:r>
+      <w:r>
+        <w:t xml:space="preserve">). Since all three effects are potentially influenced by environmental heterogeneity, the latter may be a particularly important driver of regional species richness </w:t>
+      </w:r>
+      <w:r>
+        <w:t xml:space="preserve">variation </w:t>
+      </w:r>
+      <w:r>
+        <w:t>(</w:t>
+      </w:r>
+      <w:r>
+        <w:rPr>
+          <w:highlight w:val="yellow"/>
+        </w:rPr>
+        <w:t>refs</w:t>
+      </w:r>
+      <w:r>
+        <w:t xml:space="preserve">), with </w:t>
+      </w:r>
+      <w:r>
+        <w:t>physically</w:t>
+      </w:r>
+      <w:r>
+        <w:t>-</w:t>
+      </w:r>
+      <w:r>
+        <w:t>heterogeneous</w:t>
+      </w:r>
+      <w:r>
+        <w:t xml:space="preserve"> regions </w:t>
+      </w:r>
+      <w:r>
+        <w:t>tending</w:t>
+      </w:r>
+      <w:r>
+        <w:t xml:space="preserve"> to be </w:t>
+      </w:r>
+      <w:r>
+        <w:t xml:space="preserve">more </w:t>
+      </w:r>
+      <w:r>
+        <w:t>species-rich (</w:t>
+      </w:r>
+      <w:r>
+        <w:rPr>
+          <w:highlight w:val="yellow"/>
+        </w:rPr>
+        <w:t>refs</w:t>
+      </w:r>
+      <w:r>
+        <w:t>). For example, given that the recruitment success of immigrant lineages into a region is often dictated by the pre-adaptations of those lineages (</w:t>
+      </w:r>
+      <w:proofErr w:type="spellStart"/>
+      <w:r>
+        <w:rPr>
+          <w:highlight w:val="yellow"/>
+        </w:rPr>
+        <w:t>Ackerly</w:t>
+      </w:r>
+      <w:proofErr w:type="spellEnd"/>
+      <w:r>
+        <w:rPr>
+          <w:highlight w:val="yellow"/>
+        </w:rPr>
+        <w:t>, Donoghue</w:t>
+      </w:r>
+      <w:r>
+        <w:rPr>
+          <w:highlight w:val="yellow"/>
+        </w:rPr>
+        <w:t xml:space="preserve"> &amp; </w:t>
+      </w:r>
+      <w:r>
+        <w:rPr>
+          <w:highlight w:val="yellow"/>
+        </w:rPr>
+        <w:t>Crisp</w:t>
+      </w:r>
+      <w:r>
+        <w:t>), a physically-heterogenous environment may promote diversity by admitting a</w:t>
+      </w:r>
+      <w:r>
+        <w:t xml:space="preserve"> more </w:t>
+      </w:r>
+      <w:r>
+        <w:t>functionally</w:t>
+      </w:r>
+      <w:r>
+        <w:t>-</w:t>
+      </w:r>
+      <w:r>
+        <w:t>diverse</w:t>
+      </w:r>
+      <w:r>
+        <w:t xml:space="preserve"> array of</w:t>
+      </w:r>
+      <w:r>
+        <w:t xml:space="preserve"> immigrant lineages (</w:t>
+      </w:r>
+      <w:r>
+        <w:rPr>
+          <w:highlight w:val="yellow"/>
+        </w:rPr>
+        <w:t>ref</w:t>
+      </w:r>
+      <w:r>
+        <w:t>). In addition, by virtue of its central role in powering adaptive divergence and</w:t>
+      </w:r>
+      <w:r>
+        <w:t>/or</w:t>
+      </w:r>
+      <w:r>
+        <w:t xml:space="preserve"> promoting population isolation, </w:t>
+      </w:r>
+      <w:r>
+        <w:t>environmental heterogeneity</w:t>
+      </w:r>
+      <w:r>
+        <w:t xml:space="preserve"> is</w:t>
+      </w:r>
+      <w:r>
+        <w:t xml:space="preserve"> a</w:t>
+      </w:r>
+      <w:r>
+        <w:t xml:space="preserve"> </w:t>
+      </w:r>
+      <w:r>
+        <w:t xml:space="preserve">critical requirement for speciation under </w:t>
+      </w:r>
+      <w:r>
+        <w:t>most models (</w:t>
+      </w:r>
+      <w:r>
+        <w:rPr>
+          <w:highlight w:val="yellow"/>
+        </w:rPr>
+        <w:t>Wiens</w:t>
+      </w:r>
+      <w:r>
+        <w:rPr>
+          <w:highlight w:val="yellow"/>
+        </w:rPr>
+        <w:t>,</w:t>
+      </w:r>
+      <w:r>
+        <w:rPr>
+          <w:highlight w:val="yellow"/>
+        </w:rPr>
+        <w:t xml:space="preserve"> 2004a,b; Sobel et al.</w:t>
+      </w:r>
+      <w:r>
+        <w:rPr>
+          <w:highlight w:val="yellow"/>
+        </w:rPr>
+        <w:t>,</w:t>
+      </w:r>
+      <w:r>
+        <w:rPr>
+          <w:highlight w:val="yellow"/>
+        </w:rPr>
+        <w:t xml:space="preserve"> 2010</w:t>
+      </w:r>
+      <w:r>
+        <w:t xml:space="preserve">). Likewise, </w:t>
+      </w:r>
+      <w:r>
+        <w:t xml:space="preserve">in the context of long-term environmental change, physical </w:t>
+      </w:r>
+      <w:r>
+        <w:t>heterogene</w:t>
+      </w:r>
+      <w:r>
+        <w:t>ity</w:t>
+      </w:r>
+      <w:r>
+        <w:t xml:space="preserve"> may </w:t>
+      </w:r>
+      <w:r>
+        <w:t>offer</w:t>
+      </w:r>
+      <w:r>
+        <w:t xml:space="preserve"> refug</w:t>
+      </w:r>
+      <w:r>
+        <w:t>ia</w:t>
+      </w:r>
+      <w:r>
+        <w:t xml:space="preserve"> </w:t>
+      </w:r>
+      <w:r>
+        <w:t>to</w:t>
+      </w:r>
+      <w:r>
+        <w:t xml:space="preserve"> a </w:t>
+      </w:r>
+      <w:r>
+        <w:t>wider array</w:t>
+      </w:r>
+      <w:r>
+        <w:t xml:space="preserve"> of lineages and so </w:t>
+      </w:r>
+      <w:r>
+        <w:t>confer</w:t>
+      </w:r>
+      <w:r>
+        <w:t xml:space="preserve"> a </w:t>
+      </w:r>
+      <w:r>
+        <w:t>greater level of</w:t>
+      </w:r>
+      <w:r>
+        <w:t xml:space="preserve"> buffer</w:t>
+      </w:r>
+      <w:r>
+        <w:t>ing</w:t>
+      </w:r>
+      <w:r>
+        <w:t xml:space="preserve"> against lineage extinction (</w:t>
+      </w:r>
+      <w:r>
+        <w:t>Byrne 2008</w:t>
+      </w:r>
+      <w:r>
+        <w:t xml:space="preserve">). Finally, </w:t>
+      </w:r>
+      <w:r>
+        <w:t>environmental heterogeneity</w:t>
+      </w:r>
+      <w:r>
+        <w:t xml:space="preserve"> has repeatedly been shown to facilitate species coexistence at a variety of scales, </w:t>
+      </w:r>
+      <w:r>
+        <w:t>enhanc</w:t>
+      </w:r>
+      <w:r>
+        <w:t>ing</w:t>
+      </w:r>
+      <w:r>
+        <w:t xml:space="preserve"> </w:t>
+      </w:r>
+      <w:r>
+        <w:t>regional species richness (</w:t>
+      </w:r>
+      <w:r>
+        <w:rPr>
+          <w:highlight w:val="yellow"/>
+        </w:rPr>
+        <w:t>refs</w:t>
+      </w:r>
+      <w:r>
+        <w:t xml:space="preserve">). Differences in </w:t>
+      </w:r>
+      <w:r>
+        <w:t>environmental heterogeneity</w:t>
+      </w:r>
+      <w:r>
+        <w:t xml:space="preserve"> may</w:t>
+      </w:r>
+      <w:r>
+        <w:t>,</w:t>
+      </w:r>
+      <w:r>
+        <w:t xml:space="preserve"> therefore</w:t>
+      </w:r>
+      <w:r>
+        <w:t>,</w:t>
+      </w:r>
+      <w:r>
+        <w:t xml:space="preserve"> be </w:t>
+      </w:r>
+      <w:r>
+        <w:t xml:space="preserve">critically </w:t>
+      </w:r>
+      <w:r>
+        <w:t>important in accounting for variation in regional species richness, particularly where the regions under comparison are similar in terms of area</w:t>
+      </w:r>
+      <w:r>
+        <w:t>, their physical properties</w:t>
+      </w:r>
+      <w:r>
+        <w:t xml:space="preserve"> and the </w:t>
+      </w:r>
+      <w:r>
+        <w:t>timeframes</w:t>
+      </w:r>
+      <w:r>
+        <w:t xml:space="preserve"> within which their biotas have assembled.</w:t>
+      </w:r>
+    </w:p>
+    <w:p>
+      <w:pPr>
+        <w:pStyle w:val="FirstParagraph"/>
+      </w:pPr>
+      <w:r>
+        <w:t xml:space="preserve">The </w:t>
+      </w:r>
+      <w:r>
+        <w:t xml:space="preserve">floristically-rich </w:t>
+      </w:r>
+      <w:r>
+        <w:t xml:space="preserve">South Western Australian Floristic Region (SWAFR; </w:t>
+      </w:r>
+      <w:r>
+        <w:fldChar w:fldCharType="begin" w:fldLock="1"/>
+      </w:r>
+      <w:r>
+        <w:instrText>ADDIN CSL_CITATION {"citationItems":[{"id":"ITEM-1","itemData":{"DOI":"10.1146/annurev.ecolsys.35.112202.130201","ISBN":"1543-592X","abstract":"Like South Africa's Greater Cape Floristic Region, the Southwest Australian Floristic Region (SWAFR) is species rich, with a Mediterranean climate and old, weathered, nutrient-deficient landscapes. This region has 7380 native vascular plants (species/subspecies): one third described since 1970, 49% endemic, and 2500 of conservation concern. Origins are complex. Molecular phylogenies suggest multiple dispersal events into, out of, and within the SWAFR throughout the Cretaceous and Cenozoic; in many phylogenetically unrelated clades; and from many directions. Either explosive speciation or steady cladogenesis occurred among some woody sclerophyll and herbaceous families from the mid-Tertiary in response to progressive aridity. Genomic coalescence was sometimes involved. Rainforest taxa went extinct by the Pleistocene. Old lineages nevertheless persist as one endemic order (Dasypogonales) and 6-11 endemic families. Such a rich flora on old landscapes that have been exposed to European land-use practices is highly threatened. Conservation programs must minimize soil removal and use local germplasm in restoration programs.","author":[{"dropping-particle":"","family":"Hopper","given":"Stephen D.","non-dropping-particle":"","parse-names":false,"suffix":""},{"dropping-particle":"","family":"Gioia","given":"Paul","non-dropping-particle":"","parse-names":false,"suffix":""}],"container-title":"Annual Review of Ecology, Evolution, and Systematics","id":"ITEM-1","issue":"1","issued":{"date-parts":[["2004","12"]]},"page":"623-650","publisher":"Annual Reviews","title":"The Southwest Australian Floristic Region : Evolution and Conservation of a Global Hot Spot of Biodiversity","type":"article-journal","volume":"35"},"uris":["http://www.mendeley.com/documents/?uuid=cf433376-e654-49f4-950c-946103ea9c0f"]}],"mendeley":{"formattedCitation":"(Hopper &amp; Gioia, 2004)","manualFormatting":"Hopper &amp; Gioia, 2004)","plainTextFormattedCitation":"(Hopper &amp; Gioia, 2004)","previouslyFormattedCitation":"(Hopper &amp; Gioia, 2004)"},"properties":{"noteIndex":0},"schema":"https://github.com/citation-style-language/schema/raw/master/csl-citation.json"}</w:instrText>
+      </w:r>
+      <w:r>
+        <w:fldChar w:fldCharType="separate"/>
+      </w:r>
+      <w:r>
+        <w:rPr>
+          <w:noProof/>
+        </w:rPr>
+        <w:t>Hopper &amp; Gioia, 2004)</w:t>
+      </w:r>
+      <w:r>
+        <w:fldChar w:fldCharType="end"/>
+      </w:r>
+      <w:r>
+        <w:t xml:space="preserve"> and Greater Cape Floristic Region of South Africa (GCFR; </w:t>
+      </w:r>
+      <w:r>
+        <w:fldChar w:fldCharType="begin" w:fldLock="1"/>
+      </w:r>
+      <w:r>
+        <w:instrText>ADDIN CSL_CITATION {"citationItems":[{"id":"ITEM-1","itemData":{"DOI":"10.1111/j.1365-2699.2006.01595.x","ISBN":"0305-0270","ISSN":"03050270","abstract":"Abstract Aim The Cape Floristic Region (CFR) (Cape Floristic Kingdom) is currently narrowly delimited to include only the relatively mesic Cape fold mountains and adjacent intermontane valleys and coastal plains. We evaluate the floristic support for expanding the delimitation to include the whole winter-rainfall area (arid and mesic climates) into a Greater CFR. Location Southern Africa, particularly the south-western tip. Methods The initial divisive hierarchical classification analysis twinspan used the presence/absence of vascular plant genera to obtain major floristic groupings in southern Africa. For the more detailed analyses, we scored the flora as present/absent within a set of centres, among which the floristic relationships were investigated (agglomerative methods, upgma and minimum spanning trees). These analyses were conducted with species, genera and families separately. The centres were grouped into five regions. The species richness and endemism was calculated for the centres, regions and combination of regions. The dominant floristic components of each region were sought by calculating the percentage contribution of each family to the flora. Results The divisive method showed that the winter-rainfall areas are floristically distinct from the rest of southern Africa. The species- and generic-level analyses revealed five regions: CFR, Karoo Region, Hantam-Tanqua-Roggeveld Region, Namaqualand Region and Namib-Desert Region. The CFR has the highest endemism and richness. However, the combination of the CFR, the Hantam-Tanqua-Roggeveld Region and the Namaqualand Region results in a higher total endemism. Combined, these three regions almost match the region delimited by the twinspan analysis, and together constitute the Greater CFR. Main conclusions The CFR constitutes a valid floristic region. This is evident from the endemism and the distinctive composition of the flora. However, the total endemism is higher for the whole winter-rainfall area, and this supports the recognition of the larger unit. If floristic regions are to be delimited only on endemism, then the Greater CFR is to be preferred. If floristic regions are delimited on the composition of their floras at family level, then the support for such a grouping is weaker","author":[{"dropping-particle":"","family":"Born","given":"J.","non-dropping-particle":"","parse-names":false,"suffix":""},{"dropping-particle":"","family":"Linder","given":"H. P.","non-dropping-particle":"","parse-names":false,"suffix":""},{"dropping-particle":"","family":"Desmet","given":"P.","non-dropping-particle":"","parse-names":false,"suffix":""}],"container-title":"Journal of Biogeography","id":"ITEM-1","issue":"1","issued":{"date-parts":[["2007"]]},"page":"147-162","title":"The Greater Cape Floristic Region","type":"article-journal","volume":"34"},"uris":["http://www.mendeley.com/documents/?uuid=633d6fb4-fc19-4b70-bbab-fd8689e947c3"]}],"mendeley":{"formattedCitation":"(Born, Linder, &amp; Desmet, 2007)","manualFormatting":"Born, Linder, &amp; Desmet, 2007)","plainTextFormattedCitation":"(Born, Linder, &amp; Desmet, 2007)","previouslyFormattedCitation":"(Born, Linder, &amp; Desmet, 2007)"},"properties":{"noteIndex":0},"schema":"https://github.com/citation-style-language/schema/raw/master/csl-citation.json"}</w:instrText>
+      </w:r>
+      <w:r>
+        <w:fldChar w:fldCharType="separate"/>
+      </w:r>
+      <w:r>
+        <w:rPr>
+          <w:noProof/>
+        </w:rPr>
+        <w:t>Born, Linder, &amp; Desmet, 2007)</w:t>
+      </w:r>
+      <w:r>
+        <w:fldChar w:fldCharType="end"/>
+      </w:r>
+      <w:r>
+        <w:t xml:space="preserve"> </w:t>
+      </w:r>
+      <w:r>
+        <w:t>constitute</w:t>
+      </w:r>
+      <w:r>
+        <w:t xml:space="preserve"> a case in point. Situated on the southwestern corners of their respective continents, the climates of both these regions have been </w:t>
+      </w:r>
+      <w:proofErr w:type="spellStart"/>
+      <w:r>
+        <w:t>oceanically</w:t>
+      </w:r>
+      <w:proofErr w:type="spellEnd"/>
+      <w:r>
+        <w:t xml:space="preserve">-moderated at least since the Cretaceous, </w:t>
+      </w:r>
+      <w:r>
+        <w:t>and both are</w:t>
+      </w:r>
+      <w:r>
+        <w:t xml:space="preserve"> dominated by a contemporary mediterranean-type climate </w:t>
+      </w:r>
+      <w:r>
+        <w:t>whose origin can be traced to</w:t>
+      </w:r>
+      <w:r>
+        <w:t xml:space="preserve"> the Early</w:t>
+      </w:r>
+      <w:r>
+        <w:t>-Middle</w:t>
+      </w:r>
+      <w:r>
+        <w:t xml:space="preserve"> (SWAFR: </w:t>
+      </w:r>
+      <w:r>
+        <w:fldChar w:fldCharType="begin" w:fldLock="1"/>
+      </w:r>
+      <w:r>
+        <w:instrText>true</w:instrText>
+      </w:r>
+      <w:r>
+        <w:fldChar w:fldCharType="separate"/>
+      </w:r>
+      <w:r>
+        <w:rPr>
+          <w:noProof/>
+        </w:rPr>
+        <w:t>Rundel et al., 2016</w:t>
+      </w:r>
+      <w:r>
+        <w:fldChar w:fldCharType="end"/>
+      </w:r>
+      <w:r>
+        <w:t xml:space="preserve">; </w:t>
+      </w:r>
+      <w:r>
+        <w:rPr>
+          <w:highlight w:val="yellow"/>
+        </w:rPr>
+        <w:t xml:space="preserve">Lamont </w:t>
+      </w:r>
+      <w:r>
+        <w:rPr>
+          <w:highlight w:val="yellow"/>
+        </w:rPr>
+        <w:t>&amp;</w:t>
+      </w:r>
+      <w:r>
+        <w:rPr>
+          <w:highlight w:val="yellow"/>
+        </w:rPr>
+        <w:t xml:space="preserve"> He</w:t>
+      </w:r>
+      <w:r>
+        <w:rPr>
+          <w:highlight w:val="yellow"/>
+        </w:rPr>
+        <w:t>,</w:t>
+      </w:r>
+      <w:r>
+        <w:rPr>
+          <w:highlight w:val="yellow"/>
+        </w:rPr>
+        <w:t xml:space="preserve"> 2017</w:t>
+      </w:r>
+      <w:r>
+        <w:t xml:space="preserve">) or Late Miocene (GCFR: </w:t>
+      </w:r>
+      <w:r>
+        <w:fldChar w:fldCharType="begin" w:fldLock="1"/>
+      </w:r>
+      <w:r>
+        <w:instrText>ADDIN CSL_CITATION {"citationItems":[{"id":"ITEM-1","itemData":{"DOI":"10.1111/j.1365-2699.2011.02476.x","ISBN":"0305-0270","ISSN":"03050270","abstract":"Aim To test whether the radiation of the extremely rich Cape flora is correlated with marine-driven climate change. Location Middle to Late Miocene in the south-east Atlantic and the Benguela Upwelling System (BUS) off the west coast of South Africa. Methods We studied the palynology of the thoroughly dated Middle to Late Miocene sediments of Ocean Drilling Program (ODP) Site 1085 retrieved from the Atlantic off the mouth of the Orange River. Both marine upwelling and terrestrial input are recorded at this site, which allows a direct correlation between changes in the terrestrial flora and the marine BUS in the south-east Atlantic. Results Pollen types from plants of tropical affinity disappeared, and those from the Cape flora gradually increased, between 10 and 6 Ma. Our data corroborate the inferred dating of the diversification in Aizoaceae c. 8 Ma. Main conclusions Inferred vegetation changes for the Late Miocene south- western African coast are the disappearance of Podocarpus-dominated Afromontane forests, and a change in the vegetation of the coastal plain from tropical grassland and thicket to semi-arid succulent vegetation. These changes are indicative of an increased summer drought, and are in step with the development of the southern BUS. They pre-date the Pliocene uplift of the East African escarpment, suggesting that this did not play a role in stimulating vegetation change. Some Fynbos elements were present throughout the recorded period (from 11 Ma), suggesting that at least some elements of this vegetation were already in place during the onset of the BUS. This is consistent with a marine-driven climate change in south-western Africa triggering substantial radiation in the terrestrial flora, especially in the Aizoaceae. Keywords Aizoaceae, Benguela Upwelling System, Cape Flora, Late Miocene,","author":[{"dropping-particle":"","family":"Dupont","given":"Lydie M.","non-dropping-particle":"","parse-names":false,"suffix":""},{"dropping-particle":"","family":"Linder","given":"Hans Peter","non-dropping-particle":"","parse-names":false,"suffix":""},{"dropping-particle":"","family":"Rommerskirchen","given":"Florian","non-dropping-particle":"","parse-names":false,"suffix":""},{"dropping-particle":"","family":"Schefuss","given":"Enno","non-dropping-particle":"","parse-names":false,"suffix":""}],"container-title":"Journal of Biogeography","id":"ITEM-1","issue":"6","issued":{"date-parts":[["2011"]]},"page":"1059-1068","title":"Climate-driven rampant speciation of the Cape flora","type":"article-journal","volume":"38"},"uris":["http://www.mendeley.com/documents/?uuid=035f37eb-792e-4407-aedc-7a833e3a0c68"]},{"id":"ITEM-2","itemData":{"DOI":"10.1371/journal.pone.0137847","ISBN":"2008091600","ISSN":"19326203","PMID":"26422465","abstract":"In the context of molecularly-dated phylogenies, inferences informed by ancestral habitat reconstruction can yield valuable insights into the origins of biomes, palaeoenvironments and landforms. In this paper, we use dated phylogenies of 12 plant clades from the Cape Floristic Region (CFR) in southern Africa to test hypotheses of Neogene climatic and geomorphic evolution. Our combined dataset for the CFR strengthens and refines previous palaeoenvironmental reconstructions based on a sparse, mostly offshore fossil record. Our reconstructions show remarkable consistency across all 12 clades with regard to both the types of environments identified as ancestral, and the timing of shifts to alternative conditions. They reveal that Early Miocene land surfaces of the CFR were wetter than at present and were dominated by quartzitic substrata. These conditions continue to characterize the higher-elevation settings of the Cape Fold Belt, where they have fostered the persistence of ancient fynbos lineages. The Middle Miocene (13–17 Ma) saw the development of perennial to weakly-seasonal arid conditions, with the strongly seasonal rainfall regime of the west coast arising ~6.5–8 Ma. Although the Late Miocene may have seen some exposure of the underlying shale substrata, the present-day substrate diversity of the CFR lowlands was shaped by Pliocene-Pleistocene events. Particularly important was renewed erosion, following the post-African II uplift episode, and the reworking of sediments on the coastal platform as a consequence of marine transgressions and tectonic uplift. These changes facilitated adaptive radiations in some, but not all, lineages studied.","author":[{"dropping-particle":"","family":"Hoffmann","given":"Vera","non-dropping-particle":"","parse-names":false,"suffix":""},{"dropping-particle":"","family":"Verboom","given":"G. Anthony","non-dropping-particle":"","parse-names":false,"suffix":""},{"dropping-particle":"","family":"Cotterill","given":"Fenton P.D.","non-dropping-particle":"","parse-names":false,"suffix":""}],"container-title":"PLoS ONE","id":"ITEM-2","issue":"9","issued":{"date-parts":[["2015"]]},"page":"1-25","title":"Dated plant phylogenies resolve Neogene climate and landscape evolution in the cape floristic region","type":"article-journal","volume":"10"},"uris":["http://www.mendeley.com/documents/?uuid=e23f7942-99d6-4663-9ce5-487824fa8bcb"]}],"mendeley":{"formattedCitation":"(Dupont, Linder, Rommerskirchen, &amp; Schefuss, 2011; Hoffmann, Verboom, &amp; Cotterill, 2015)","manualFormatting":"Dupont, Linder, Rommerskirchen, &amp; Schefuss, 2011; Hoffmann, Verboom, &amp; Cotterill, 2015)","plainTextFormattedCitation":"(Dupont, Linder, Rommerskirchen, &amp; Schefuss, 2011; Hoffmann, Verboom, &amp; Cotterill, 2015)","previouslyFormattedCitation":"(Dupont, Linder, Rommerskirchen, &amp; Schefuss, 2011; Hoffmann, Verboom, &amp; Cotterill, 2015)"},"properties":{"noteIndex":0},"schema":"https://github.com/citation-style-language/schema/raw/master/csl-citation.json"}</w:instrText>
+      </w:r>
+      <w:r>
+        <w:fldChar w:fldCharType="separate"/>
+      </w:r>
+      <w:r>
+        <w:rPr>
+          <w:noProof/>
+        </w:rPr>
+        <w:t>Dupont, Linder, Rommerskirchen, &amp; Schefuss, 2011; Hoffmann, Verboom, &amp; Cotterill, 2015)</w:t>
+      </w:r>
+      <w:r>
+        <w:fldChar w:fldCharType="end"/>
+      </w:r>
+      <w:r>
+        <w:t xml:space="preserve">. </w:t>
+      </w:r>
+      <w:r>
+        <w:t>In addition</w:t>
+      </w:r>
+      <w:r>
+        <w:t>, both regions have been unglaciated since the Permian and are dominated by ancient, weathered landscapes whose soil-nutritional status is amongst the lowest of any landscape on Earth (</w:t>
+      </w:r>
+      <w:r>
+        <w:rPr>
+          <w:highlight w:val="yellow"/>
+        </w:rPr>
+        <w:t xml:space="preserve">Stock </w:t>
+      </w:r>
+      <w:r>
+        <w:rPr>
+          <w:highlight w:val="yellow"/>
+        </w:rPr>
+        <w:t>&amp;</w:t>
+      </w:r>
+      <w:r>
+        <w:rPr>
+          <w:highlight w:val="yellow"/>
+        </w:rPr>
+        <w:t xml:space="preserve"> </w:t>
+      </w:r>
+      <w:proofErr w:type="spellStart"/>
+      <w:r>
+        <w:rPr>
+          <w:highlight w:val="yellow"/>
+        </w:rPr>
+        <w:t>Verboom</w:t>
+      </w:r>
+      <w:proofErr w:type="spellEnd"/>
+      <w:r>
+        <w:rPr>
+          <w:highlight w:val="yellow"/>
+        </w:rPr>
+        <w:t>,</w:t>
+      </w:r>
+      <w:r>
+        <w:rPr>
+          <w:highlight w:val="yellow"/>
+        </w:rPr>
+        <w:t xml:space="preserve"> </w:t>
+      </w:r>
+      <w:r>
+        <w:rPr>
+          <w:highlight w:val="yellow"/>
+        </w:rPr>
+        <w:t>2012</w:t>
+      </w:r>
+      <w:r>
+        <w:t>)</w:t>
+      </w:r>
+      <w:r>
+        <w:t xml:space="preserve">, hence their designation as </w:t>
+      </w:r>
+      <w:r>
+        <w:t xml:space="preserve">old, climatically-buffered infertile landscapes </w:t>
+      </w:r>
+      <w:r>
+        <w:t>(</w:t>
+      </w:r>
+      <w:r>
+        <w:t>OCBILs</w:t>
+      </w:r>
+      <w:r>
+        <w:t xml:space="preserve">; </w:t>
+      </w:r>
+      <w:r>
+        <w:rPr>
+          <w:highlight w:val="yellow"/>
+        </w:rPr>
+        <w:t>Hopper</w:t>
+      </w:r>
+      <w:r>
+        <w:rPr>
+          <w:highlight w:val="yellow"/>
+        </w:rPr>
+        <w:t>,</w:t>
+      </w:r>
+      <w:r>
+        <w:rPr>
+          <w:highlight w:val="yellow"/>
+        </w:rPr>
+        <w:t xml:space="preserve"> 2009</w:t>
+      </w:r>
+      <w:r>
+        <w:t xml:space="preserve">). Owing to these environmental similarities, the SWAFR and GCFR floras are very similar </w:t>
+      </w:r>
+      <w:r>
+        <w:t>with respect to</w:t>
+      </w:r>
+      <w:r>
+        <w:t xml:space="preserve"> their </w:t>
+      </w:r>
+      <w:r>
+        <w:t xml:space="preserve">plant </w:t>
+      </w:r>
+      <w:r>
+        <w:t>functional trait spectra (</w:t>
+      </w:r>
+      <w:r>
+        <w:rPr>
+          <w:highlight w:val="yellow"/>
+        </w:rPr>
+        <w:t xml:space="preserve">Cowling </w:t>
+      </w:r>
+      <w:r>
+        <w:rPr>
+          <w:highlight w:val="yellow"/>
+        </w:rPr>
+        <w:t>&amp;</w:t>
+      </w:r>
+      <w:r>
+        <w:rPr>
+          <w:highlight w:val="yellow"/>
+        </w:rPr>
+        <w:t xml:space="preserve"> Witkowski</w:t>
+      </w:r>
+      <w:r>
+        <w:rPr>
+          <w:highlight w:val="yellow"/>
+        </w:rPr>
+        <w:t>,</w:t>
+      </w:r>
+      <w:r>
+        <w:rPr>
+          <w:highlight w:val="yellow"/>
+        </w:rPr>
+        <w:t xml:space="preserve"> 1994</w:t>
+      </w:r>
+      <w:r>
+        <w:t xml:space="preserve">), </w:t>
+      </w:r>
+      <w:r>
+        <w:t>al</w:t>
+      </w:r>
+      <w:r>
+        <w:t xml:space="preserve">though the presence of a significant </w:t>
       </w:r>
       <w:commentRangeStart w:id="3"/>
-      <w:r>
-        <w:t>and the</w:t>
-      </w:r>
-      <w:r>
-        <w:t xml:space="preserve"> </w:t>
-      </w:r>
-      <w:r>
-        <w:t xml:space="preserve">residual </w:t>
-      </w:r>
-      <w:r>
-        <w:t xml:space="preserve">variation in heterogeneity </w:t>
-      </w:r>
-      <w:r>
-        <w:t>remaining from</w:t>
-      </w:r>
-      <w:r>
-        <w:t xml:space="preserve"> </w:t>
-      </w:r>
-      <w:r>
-        <w:t xml:space="preserve">the </w:t>
-      </w:r>
-      <w:r>
-        <w:t xml:space="preserve">first axis </w:t>
-      </w:r>
-      <w:r>
-        <w:t xml:space="preserve">of </w:t>
-      </w:r>
-      <w:r>
-        <w:t>the PCAs</w:t>
+      <w:commentRangeStart w:id="4"/>
+      <w:commentRangeStart w:id="5"/>
+      <w:r>
+        <w:t xml:space="preserve">tree </w:t>
       </w:r>
       <w:commentRangeEnd w:id="3"/>
       <w:r>
@@ -621,908 +1421,90 @@
         <w:commentReference w:id="3"/>
       </w:r>
       <w:r>
-        <w:t xml:space="preserve">, </w:t>
-      </w:r>
-      <w:r>
-        <w:t>reveal</w:t>
-      </w:r>
-      <w:r>
-        <w:t>ed</w:t>
-      </w:r>
-      <w:r>
-        <w:t xml:space="preserve"> </w:t>
-      </w:r>
-      <w:r>
-        <w:t xml:space="preserve">variations in the dependence of species richness on </w:t>
-      </w:r>
-      <w:r>
-        <w:t xml:space="preserve">environmental heterogeneity </w:t>
-      </w:r>
-      <w:r>
-        <w:t>that differed between the two regions</w:t>
-      </w:r>
-      <w:r>
-        <w:t>.</w:t>
+        <w:t>component in the SWAFR underpins a striking difference in vegetation physiognomy (</w:t>
+      </w:r>
+      <w:proofErr w:type="spellStart"/>
+      <w:r>
+        <w:rPr>
+          <w:highlight w:val="yellow"/>
+        </w:rPr>
+        <w:t>Milewski</w:t>
+      </w:r>
+      <w:proofErr w:type="spellEnd"/>
+      <w:r>
+        <w:rPr>
+          <w:highlight w:val="yellow"/>
+        </w:rPr>
+        <w:t xml:space="preserve"> 1981; Beard et al. 2000</w:t>
+      </w:r>
+      <w:r>
+        <w:t xml:space="preserve">). </w:t>
+      </w:r>
+      <w:commentRangeEnd w:id="4"/>
+      <w:r>
+        <w:rPr>
+          <w:rStyle w:val="CommentReference"/>
+          <w:rFonts w:ascii="Times New Roman" w:hAnsiTheme="minorHAnsi"/>
+        </w:rPr>
+        <w:commentReference w:id="4"/>
+      </w:r>
+      <w:commentRangeEnd w:id="5"/>
+      <w:r>
+        <w:rPr>
+          <w:rStyle w:val="CommentReference"/>
+          <w:rFonts w:ascii="Times New Roman" w:hAnsiTheme="minorHAnsi"/>
+        </w:rPr>
+        <w:commentReference w:id="5"/>
+      </w:r>
+      <w:r>
+        <w:t xml:space="preserve">Moreover, the long-term climatic and geological stability of the two regions ensures that the native floras of both reflect long histories of assembly, extending back to the </w:t>
+      </w:r>
+      <w:proofErr w:type="spellStart"/>
+      <w:r>
+        <w:t>Palaeocene</w:t>
+      </w:r>
+      <w:proofErr w:type="spellEnd"/>
+      <w:r>
+        <w:t xml:space="preserve"> and possibly even earlier (</w:t>
+      </w:r>
+      <w:r>
+        <w:rPr>
+          <w:highlight w:val="yellow"/>
+        </w:rPr>
+        <w:t>refs</w:t>
+      </w:r>
+      <w:r>
+        <w:t>), with evidence of a long history of transoceanic dispersal between the</w:t>
+      </w:r>
+      <w:r>
+        <w:t>m</w:t>
+      </w:r>
+      <w:r>
+        <w:t xml:space="preserve"> (</w:t>
+      </w:r>
+      <w:r>
+        <w:rPr>
+          <w:highlight w:val="yellow"/>
+        </w:rPr>
+        <w:t>Bergh &amp; Linder 2009</w:t>
+      </w:r>
+      <w:r>
+        <w:t>). In this context, it is unsurprising that the two floras show strong taxonomic affinities and that both are species-rich with high levels of regional endemism (</w:t>
+      </w:r>
+      <w:r>
+        <w:rPr>
+          <w:highlight w:val="yellow"/>
+        </w:rPr>
+        <w:t>refs</w:t>
+      </w:r>
+      <w:r>
+        <w:t>).</w:t>
       </w:r>
     </w:p>
     <w:p>
       <w:pPr>
         <w:pStyle w:val="BodyText"/>
         <w:rPr>
-          <w:b/>
-        </w:rPr>
-      </w:pPr>
-      <w:r>
-        <w:rPr>
-          <w:b/>
-        </w:rPr>
-        <w:t>Main conclusions:</w:t>
-      </w:r>
-      <w:r>
-        <w:rPr>
-          <w:b/>
-        </w:rPr>
-        <w:t xml:space="preserve"> </w:t>
-      </w:r>
-      <w:r>
-        <w:t>We have evidence for a common</w:t>
-      </w:r>
-      <w:r>
-        <w:t xml:space="preserve"> positive</w:t>
-      </w:r>
-      <w:r>
-        <w:t xml:space="preserve"> relationship between floristic richness and environmental heterogeneity </w:t>
-      </w:r>
-      <w:r>
-        <w:t>across the GCFR and SWAFR</w:t>
-      </w:r>
-      <w:r>
-        <w:t>, broadly indepen</w:t>
-      </w:r>
-      <w:r>
-        <w:t>den</w:t>
-      </w:r>
-      <w:r>
-        <w:t>t of spatial-scale. Though there are region-specific effects</w:t>
-      </w:r>
-      <w:r>
-        <w:t xml:space="preserve">, </w:t>
-      </w:r>
-      <w:r>
-        <w:rPr>
-          <w:highlight w:val="yellow"/>
-        </w:rPr>
-        <w:t>[</w:t>
-      </w:r>
-      <w:r>
-        <w:rPr>
-          <w:highlight w:val="yellow"/>
-        </w:rPr>
-        <w:t>…</w:t>
-      </w:r>
-      <w:r>
-        <w:rPr>
-          <w:highlight w:val="yellow"/>
-        </w:rPr>
-        <w:t>]</w:t>
-      </w:r>
-    </w:p>
-    <w:p>
-      <w:pPr>
-        <w:pStyle w:val="BodyText"/>
-        <w:rPr>
-          <w:highlight w:val="yellow"/>
-        </w:rPr>
-      </w:pPr>
-      <w:r>
-        <w:rPr>
-          <w:i/>
-        </w:rPr>
-        <w:lastRenderedPageBreak/>
-        <w:t>Keywords</w:t>
-      </w:r>
-      <w:r>
-        <w:rPr>
-          <w:i/>
-        </w:rPr>
-        <w:t>:</w:t>
-      </w:r>
-      <w:r>
-        <w:t xml:space="preserve"> </w:t>
-      </w:r>
-      <w:r>
-        <w:t xml:space="preserve">biodiversity, environmental heterogeneity, fynbos, Greater Cape Floristic Region, </w:t>
-      </w:r>
-      <w:proofErr w:type="spellStart"/>
-      <w:r>
-        <w:t>kwongan</w:t>
-      </w:r>
-      <w:proofErr w:type="spellEnd"/>
-      <w:r>
-        <w:t>, macroecology, species richness, species turnover, vascular plants, Southwest Australia</w:t>
-      </w:r>
-      <w:r>
-        <w:t>n</w:t>
-      </w:r>
-      <w:r>
-        <w:t xml:space="preserve"> Floristic Region</w:t>
-      </w:r>
-    </w:p>
-    <w:p>
-      <w:pPr>
-        <w:pStyle w:val="Heading1"/>
-        <w:spacing w:line="240" w:lineRule="auto"/>
-      </w:pPr>
-      <w:r>
-        <w:t>1</w:t>
-      </w:r>
-      <w:r>
-        <w:t>:</w:t>
-      </w:r>
-      <w:r>
-        <w:t xml:space="preserve"> </w:t>
-      </w:r>
-      <w:r>
-        <w:t>Introduction</w:t>
-      </w:r>
-    </w:p>
-    <w:p>
-      <w:pPr>
-        <w:pStyle w:val="FirstParagraph"/>
-      </w:pPr>
-      <w:r>
-        <w:t>The species richness of a</w:t>
-      </w:r>
-      <w:r>
-        <w:t xml:space="preserve"> region</w:t>
-      </w:r>
-      <w:r>
-        <w:t xml:space="preserve"> is a function of its biogeographic context (e.g. proximity to potential immigrant source</w:t>
-      </w:r>
-      <w:r>
-        <w:t>s</w:t>
-      </w:r>
-      <w:r>
-        <w:t>), its diversification history and any locally-deterministic, environmental features (e.g. productivity, heterogeneity) that influence species persistence and coexistence (</w:t>
-      </w:r>
-      <w:proofErr w:type="spellStart"/>
-      <w:r>
-        <w:rPr>
-          <w:highlight w:val="yellow"/>
-        </w:rPr>
-        <w:t>Ricklefs</w:t>
-      </w:r>
-      <w:proofErr w:type="spellEnd"/>
-      <w:r>
-        <w:rPr>
-          <w:highlight w:val="yellow"/>
-        </w:rPr>
-        <w:t>,</w:t>
-      </w:r>
-      <w:r>
-        <w:rPr>
-          <w:highlight w:val="yellow"/>
-        </w:rPr>
-        <w:t xml:space="preserve"> 1987,</w:t>
-      </w:r>
-      <w:r>
-        <w:rPr>
-          <w:highlight w:val="yellow"/>
-        </w:rPr>
-        <w:t xml:space="preserve"> </w:t>
-      </w:r>
-      <w:r>
-        <w:rPr>
-          <w:highlight w:val="yellow"/>
-        </w:rPr>
-        <w:t>2004</w:t>
-      </w:r>
-      <w:r>
-        <w:t xml:space="preserve">; </w:t>
-      </w:r>
-      <w:proofErr w:type="spellStart"/>
-      <w:r>
-        <w:rPr>
-          <w:highlight w:val="green"/>
-        </w:rPr>
-        <w:t>Bøhn</w:t>
-      </w:r>
-      <w:proofErr w:type="spellEnd"/>
-      <w:r>
-        <w:rPr>
-          <w:highlight w:val="green"/>
-        </w:rPr>
-        <w:t xml:space="preserve"> &amp; Amundsen, 2004</w:t>
-      </w:r>
-      <w:r>
-        <w:t xml:space="preserve">). Since all three effects are potentially influenced by environmental heterogeneity, the latter may be a particularly important driver of regional species richness </w:t>
-      </w:r>
-      <w:r>
-        <w:t xml:space="preserve">variation </w:t>
-      </w:r>
-      <w:r>
-        <w:t>(</w:t>
-      </w:r>
-      <w:r>
-        <w:rPr>
-          <w:highlight w:val="yellow"/>
-        </w:rPr>
-        <w:t>refs</w:t>
-      </w:r>
-      <w:r>
-        <w:t xml:space="preserve">), with </w:t>
-      </w:r>
-      <w:r>
-        <w:t>physically</w:t>
-      </w:r>
-      <w:r>
-        <w:t>-</w:t>
-      </w:r>
-      <w:r>
-        <w:t>heterogeneous</w:t>
-      </w:r>
-      <w:r>
-        <w:t xml:space="preserve"> regions </w:t>
-      </w:r>
-      <w:r>
-        <w:t>tending</w:t>
-      </w:r>
-      <w:r>
-        <w:t xml:space="preserve"> to be </w:t>
-      </w:r>
-      <w:r>
-        <w:t xml:space="preserve">more </w:t>
-      </w:r>
-      <w:r>
-        <w:t>species-rich (</w:t>
-      </w:r>
-      <w:r>
-        <w:rPr>
-          <w:highlight w:val="yellow"/>
-        </w:rPr>
-        <w:t>refs</w:t>
-      </w:r>
-      <w:r>
-        <w:t>). For example, given that the recruitment success of immigrant lineages into a region is often dictated by the pre-adaptations of those lineages (</w:t>
-      </w:r>
-      <w:proofErr w:type="spellStart"/>
-      <w:r>
-        <w:rPr>
-          <w:highlight w:val="yellow"/>
-        </w:rPr>
-        <w:t>Ackerly</w:t>
-      </w:r>
-      <w:proofErr w:type="spellEnd"/>
-      <w:r>
-        <w:rPr>
-          <w:highlight w:val="yellow"/>
-        </w:rPr>
-        <w:t>, Donoghue</w:t>
-      </w:r>
-      <w:r>
-        <w:rPr>
-          <w:highlight w:val="yellow"/>
-        </w:rPr>
-        <w:t xml:space="preserve"> &amp; </w:t>
-      </w:r>
-      <w:r>
-        <w:rPr>
-          <w:highlight w:val="yellow"/>
-        </w:rPr>
-        <w:t>Crisp</w:t>
-      </w:r>
-      <w:r>
-        <w:t>), a physically-heterogenous environment may promote diversity by admitting a</w:t>
-      </w:r>
-      <w:r>
-        <w:t xml:space="preserve"> more </w:t>
-      </w:r>
-      <w:r>
-        <w:t>functionally</w:t>
-      </w:r>
-      <w:r>
-        <w:t>-</w:t>
-      </w:r>
-      <w:r>
-        <w:t>diverse</w:t>
-      </w:r>
-      <w:r>
-        <w:t xml:space="preserve"> array of</w:t>
-      </w:r>
-      <w:r>
-        <w:t xml:space="preserve"> immigrant lineages (</w:t>
-      </w:r>
-      <w:r>
-        <w:rPr>
-          <w:highlight w:val="yellow"/>
-        </w:rPr>
-        <w:t>ref</w:t>
-      </w:r>
-      <w:r>
-        <w:t>). In addition, by virtue of its central role in powering adaptive divergence and</w:t>
-      </w:r>
-      <w:r>
-        <w:t>/or</w:t>
-      </w:r>
-      <w:r>
-        <w:t xml:space="preserve"> promoting population isolation, </w:t>
-      </w:r>
-      <w:r>
-        <w:t>environmental heterogeneity</w:t>
-      </w:r>
-      <w:r>
-        <w:t xml:space="preserve"> is</w:t>
-      </w:r>
-      <w:r>
-        <w:t xml:space="preserve"> a</w:t>
-      </w:r>
-      <w:r>
-        <w:t xml:space="preserve"> </w:t>
-      </w:r>
-      <w:r>
-        <w:t xml:space="preserve">critical requirement for speciation under </w:t>
-      </w:r>
-      <w:r>
-        <w:t>most models (</w:t>
-      </w:r>
-      <w:r>
-        <w:rPr>
-          <w:highlight w:val="yellow"/>
-        </w:rPr>
-        <w:t>Wiens</w:t>
-      </w:r>
-      <w:r>
-        <w:rPr>
-          <w:highlight w:val="yellow"/>
-        </w:rPr>
-        <w:t>,</w:t>
-      </w:r>
-      <w:r>
-        <w:rPr>
-          <w:highlight w:val="yellow"/>
-        </w:rPr>
-        <w:t xml:space="preserve"> 2004a,b; Sobel et al.</w:t>
-      </w:r>
-      <w:r>
-        <w:rPr>
-          <w:highlight w:val="yellow"/>
-        </w:rPr>
-        <w:t>,</w:t>
-      </w:r>
-      <w:r>
-        <w:rPr>
-          <w:highlight w:val="yellow"/>
-        </w:rPr>
-        <w:t xml:space="preserve"> 2010</w:t>
-      </w:r>
-      <w:r>
-        <w:t xml:space="preserve">). Likewise, </w:t>
-      </w:r>
-      <w:r>
-        <w:t xml:space="preserve">in the context of long-term environmental change, physical </w:t>
-      </w:r>
-      <w:r>
-        <w:t>heterogene</w:t>
-      </w:r>
-      <w:r>
-        <w:t>ity</w:t>
-      </w:r>
-      <w:r>
-        <w:t xml:space="preserve"> may </w:t>
-      </w:r>
-      <w:r>
-        <w:t>offer</w:t>
-      </w:r>
-      <w:r>
-        <w:t xml:space="preserve"> refug</w:t>
-      </w:r>
-      <w:r>
-        <w:t>ia</w:t>
-      </w:r>
-      <w:r>
-        <w:t xml:space="preserve"> </w:t>
-      </w:r>
-      <w:r>
-        <w:t>to</w:t>
-      </w:r>
-      <w:r>
-        <w:t xml:space="preserve"> a </w:t>
-      </w:r>
-      <w:r>
-        <w:t>wider array</w:t>
-      </w:r>
-      <w:r>
-        <w:t xml:space="preserve"> of lineages and so </w:t>
-      </w:r>
-      <w:r>
-        <w:t>confer</w:t>
-      </w:r>
-      <w:r>
-        <w:t xml:space="preserve"> a </w:t>
-      </w:r>
-      <w:r>
-        <w:t>greater level of</w:t>
-      </w:r>
-      <w:r>
-        <w:t xml:space="preserve"> buffer</w:t>
-      </w:r>
-      <w:r>
-        <w:t>ing</w:t>
-      </w:r>
-      <w:r>
-        <w:t xml:space="preserve"> against lineage extinction (</w:t>
-      </w:r>
-      <w:r>
-        <w:t>Byrne 2008</w:t>
-      </w:r>
-      <w:r>
-        <w:t xml:space="preserve">). Finally, </w:t>
-      </w:r>
-      <w:r>
-        <w:t>environmental heterogeneity</w:t>
-      </w:r>
-      <w:r>
-        <w:t xml:space="preserve"> has repeatedly been shown to facilitate species coexistence at a variety of scales, </w:t>
-      </w:r>
-      <w:r>
-        <w:t>enhanc</w:t>
-      </w:r>
-      <w:r>
-        <w:t>ing</w:t>
-      </w:r>
-      <w:r>
-        <w:t xml:space="preserve"> </w:t>
-      </w:r>
-      <w:r>
-        <w:t>regional species richness (</w:t>
-      </w:r>
-      <w:r>
-        <w:rPr>
-          <w:highlight w:val="yellow"/>
-        </w:rPr>
-        <w:t>refs</w:t>
-      </w:r>
-      <w:r>
-        <w:t xml:space="preserve">). Differences in </w:t>
-      </w:r>
-      <w:r>
-        <w:t>environmental heterogeneity</w:t>
-      </w:r>
-      <w:r>
-        <w:t xml:space="preserve"> may</w:t>
-      </w:r>
-      <w:r>
-        <w:t>,</w:t>
-      </w:r>
-      <w:r>
-        <w:t xml:space="preserve"> therefore</w:t>
-      </w:r>
-      <w:r>
-        <w:t>,</w:t>
-      </w:r>
-      <w:r>
-        <w:t xml:space="preserve"> be </w:t>
-      </w:r>
-      <w:r>
-        <w:t xml:space="preserve">critically </w:t>
-      </w:r>
-      <w:r>
-        <w:t>important in accounting for variation in regional species richness, particularly where the regions under comparison are similar in terms of area</w:t>
-      </w:r>
-      <w:r>
-        <w:t>, their physical properties</w:t>
-      </w:r>
-      <w:r>
-        <w:t xml:space="preserve"> and the </w:t>
-      </w:r>
-      <w:r>
-        <w:t>timeframes</w:t>
-      </w:r>
-      <w:r>
-        <w:t xml:space="preserve"> within which their biotas have assembled.</w:t>
-      </w:r>
-    </w:p>
-    <w:p>
-      <w:pPr>
-        <w:pStyle w:val="FirstParagraph"/>
-      </w:pPr>
-      <w:r>
-        <w:t xml:space="preserve">The </w:t>
-      </w:r>
-      <w:r>
-        <w:t xml:space="preserve">floristically-rich </w:t>
-      </w:r>
-      <w:r>
-        <w:t xml:space="preserve">South Western Australian Floristic Region (SWAFR; </w:t>
-      </w:r>
-      <w:r>
-        <w:fldChar w:fldCharType="begin" w:fldLock="1"/>
-      </w:r>
-      <w:r>
-        <w:instrText>ADDIN CSL_CITATION {"citationItems":[{"id":"ITEM-1","itemData":{"DOI":"10.1146/annurev.ecolsys.35.112202.130201","ISBN":"1543-592X","abstract":"Like South Africa's Greater Cape Floristic Region, the Southwest Australian Floristic Region (SWAFR) is species rich, with a Mediterranean climate and old, weathered, nutrient-deficient landscapes. This region has 7380 native vascular plants (species/subspecies): one third described since 1970, 49% endemic, and 2500 of conservation concern. Origins are complex. Molecular phylogenies suggest multiple dispersal events into, out of, and within the SWAFR throughout the Cretaceous and Cenozoic; in many phylogenetically unrelated clades; and from many directions. Either explosive speciation or steady cladogenesis occurred among some woody sclerophyll and herbaceous families from the mid-Tertiary in response to progressive aridity. Genomic coalescence was sometimes involved. Rainforest taxa went extinct by the Pleistocene. Old lineages nevertheless persist as one endemic order (Dasypogonales) and 6-11 endemic families. Such a rich flora on old landscapes that have been exposed to European land-use practices is highly threatened. Conservation programs must minimize soil removal and use local germplasm in restoration programs.","author":[{"dropping-particle":"","family":"Hopper","given":"Stephen D.","non-dropping-particle":"","parse-names":false,"suffix":""},{"dropping-particle":"","family":"Gioia","given":"Paul","non-dropping-particle":"","parse-names":false,"suffix":""}],"container-title":"Annual Review of Ecology, Evolution, and Systematics","id":"ITEM-1","issue":"1","issued":{"date-parts":[["2004","12"]]},"page":"623-650","publisher":"Annual Reviews","title":"The Southwest Australian Floristic Region : Evolution and Conservation of a Global Hot Spot of Biodiversity","type":"article-journal","volume":"35"},"uris":["http://www.mendeley.com/documents/?uuid=cf433376-e654-49f4-950c-946103ea9c0f"]}],"mendeley":{"formattedCitation":"(Hopper &amp; Gioia, 2004)","manualFormatting":"Hopper &amp; Gioia, 2004)","plainTextFormattedCitation":"(Hopper &amp; Gioia, 2004)","previouslyFormattedCitation":"(Hopper &amp; Gioia, 2004)"},"properties":{"noteIndex":0},"schema":"https://github.com/citation-style-language/schema/raw/master/csl-citation.json"}</w:instrText>
-      </w:r>
-      <w:r>
-        <w:fldChar w:fldCharType="separate"/>
-      </w:r>
-      <w:r>
-        <w:rPr>
-          <w:noProof/>
-        </w:rPr>
-        <w:t>Hopper &amp; Gioia, 2004)</w:t>
-      </w:r>
-      <w:r>
-        <w:fldChar w:fldCharType="end"/>
-      </w:r>
-      <w:r>
-        <w:t xml:space="preserve"> and Greater Cape Floristic Region of South Africa (GCFR; </w:t>
-      </w:r>
-      <w:r>
-        <w:fldChar w:fldCharType="begin" w:fldLock="1"/>
-      </w:r>
-      <w:r>
-        <w:instrText>ADDIN CSL_CITATION {"citationItems":[{"id":"ITEM-1","itemData":{"DOI":"10.1111/j.1365-2699.2006.01595.x","ISBN":"0305-0270","ISSN":"03050270","abstract":"Abstract Aim The Cape Floristic Region (CFR) (Cape Floristic Kingdom) is currently narrowly delimited to include only the relatively mesic Cape fold mountains and adjacent intermontane valleys and coastal plains. We evaluate the floristic support for expanding the delimitation to include the whole winter-rainfall area (arid and mesic climates) into a Greater CFR. Location Southern Africa, particularly the south-western tip. Methods The initial divisive hierarchical classification analysis twinspan used the presence/absence of vascular plant genera to obtain major floristic groupings in southern Africa. For the more detailed analyses, we scored the flora as present/absent within a set of centres, among which the floristic relationships were investigated (agglomerative methods, upgma and minimum spanning trees). These analyses were conducted with species, genera and families separately. The centres were grouped into five regions. The species richness and endemism was calculated for the centres, regions and combination of regions. The dominant floristic components of each region were sought by calculating the percentage contribution of each family to the flora. Results The divisive method showed that the winter-rainfall areas are floristically distinct from the rest of southern Africa. The species- and generic-level analyses revealed five regions: CFR, Karoo Region, Hantam-Tanqua-Roggeveld Region, Namaqualand Region and Namib-Desert Region. The CFR has the highest endemism and richness. However, the combination of the CFR, the Hantam-Tanqua-Roggeveld Region and the Namaqualand Region results in a higher total endemism. Combined, these three regions almost match the region delimited by the twinspan analysis, and together constitute the Greater CFR. Main conclusions The CFR constitutes a valid floristic region. This is evident from the endemism and the distinctive composition of the flora. However, the total endemism is higher for the whole winter-rainfall area, and this supports the recognition of the larger unit. If floristic regions are to be delimited only on endemism, then the Greater CFR is to be preferred. If floristic regions are delimited on the composition of their floras at family level, then the support for such a grouping is weaker","author":[{"dropping-particle":"","family":"Born","given":"J.","non-dropping-particle":"","parse-names":false,"suffix":""},{"dropping-particle":"","family":"Linder","given":"H. P.","non-dropping-particle":"","parse-names":false,"suffix":""},{"dropping-particle":"","family":"Desmet","given":"P.","non-dropping-particle":"","parse-names":false,"suffix":""}],"container-title":"Journal of Biogeography","id":"ITEM-1","issue":"1","issued":{"date-parts":[["2007"]]},"page":"147-162","title":"The Greater Cape Floristic Region","type":"article-journal","volume":"34"},"uris":["http://www.mendeley.com/documents/?uuid=633d6fb4-fc19-4b70-bbab-fd8689e947c3"]}],"mendeley":{"formattedCitation":"(Born, Linder, &amp; Desmet, 2007)","manualFormatting":"Born, Linder, &amp; Desmet, 2007)","plainTextFormattedCitation":"(Born, Linder, &amp; Desmet, 2007)","previouslyFormattedCitation":"(Born, Linder, &amp; Desmet, 2007)"},"properties":{"noteIndex":0},"schema":"https://github.com/citation-style-language/schema/raw/master/csl-citation.json"}</w:instrText>
-      </w:r>
-      <w:r>
-        <w:fldChar w:fldCharType="separate"/>
-      </w:r>
-      <w:r>
-        <w:rPr>
-          <w:noProof/>
-        </w:rPr>
-        <w:t>Born, Linder, &amp; Desmet, 2007)</w:t>
-      </w:r>
-      <w:r>
-        <w:fldChar w:fldCharType="end"/>
-      </w:r>
-      <w:r>
-        <w:t xml:space="preserve"> </w:t>
-      </w:r>
-      <w:r>
-        <w:t>constitute</w:t>
-      </w:r>
-      <w:r>
-        <w:t xml:space="preserve"> a case in point. Situated on the southwestern corners of their respective continents, the climates of both these regions have been </w:t>
-      </w:r>
-      <w:proofErr w:type="spellStart"/>
-      <w:r>
-        <w:t>oceanically</w:t>
-      </w:r>
-      <w:proofErr w:type="spellEnd"/>
-      <w:r>
-        <w:t xml:space="preserve">-moderated at least since the Cretaceous, </w:t>
-      </w:r>
-      <w:r>
-        <w:t>and both are</w:t>
-      </w:r>
-      <w:r>
-        <w:t xml:space="preserve"> dominated by a contemporary mediterranean-type climate </w:t>
-      </w:r>
-      <w:r>
-        <w:t>whose origin can be traced to</w:t>
-      </w:r>
-      <w:r>
-        <w:t xml:space="preserve"> the Early</w:t>
-      </w:r>
-      <w:r>
-        <w:t>-Middle</w:t>
-      </w:r>
-      <w:r>
-        <w:t xml:space="preserve"> (SWAFR: </w:t>
-      </w:r>
-      <w:r>
-        <w:fldChar w:fldCharType="begin" w:fldLock="1"/>
-      </w:r>
-      <w:r>
-        <w:instrText>true</w:instrText>
-      </w:r>
-      <w:r>
-        <w:fldChar w:fldCharType="separate"/>
-      </w:r>
-      <w:r>
-        <w:rPr>
-          <w:noProof/>
-        </w:rPr>
-        <w:t>Rundel et al., 2016</w:t>
-      </w:r>
-      <w:r>
-        <w:fldChar w:fldCharType="end"/>
-      </w:r>
-      <w:r>
-        <w:t xml:space="preserve">; </w:t>
-      </w:r>
-      <w:r>
-        <w:rPr>
-          <w:highlight w:val="yellow"/>
-        </w:rPr>
-        <w:t xml:space="preserve">Lamont </w:t>
-      </w:r>
-      <w:r>
-        <w:rPr>
-          <w:highlight w:val="yellow"/>
-        </w:rPr>
-        <w:t>&amp;</w:t>
-      </w:r>
-      <w:r>
-        <w:rPr>
-          <w:highlight w:val="yellow"/>
-        </w:rPr>
-        <w:t xml:space="preserve"> He</w:t>
-      </w:r>
-      <w:r>
-        <w:rPr>
-          <w:highlight w:val="yellow"/>
-        </w:rPr>
-        <w:t>,</w:t>
-      </w:r>
-      <w:r>
-        <w:rPr>
-          <w:highlight w:val="yellow"/>
-        </w:rPr>
-        <w:t xml:space="preserve"> 2017</w:t>
-      </w:r>
-      <w:r>
-        <w:t xml:space="preserve">) or Late Miocene (GCFR: </w:t>
-      </w:r>
-      <w:r>
-        <w:fldChar w:fldCharType="begin" w:fldLock="1"/>
-      </w:r>
-      <w:r>
-        <w:instrText>ADDIN CSL_CITATION {"citationItems":[{"id":"ITEM-1","itemData":{"DOI":"10.1111/j.1365-2699.2011.02476.x","ISBN":"0305-0270","ISSN":"03050270","abstract":"Aim To test whether the radiation of the extremely rich Cape flora is correlated with marine-driven climate change. Location Middle to Late Miocene in the south-east Atlantic and the Benguela Upwelling System (BUS) off the west coast of South Africa. Methods We studied the palynology of the thoroughly dated Middle to Late Miocene sediments of Ocean Drilling Program (ODP) Site 1085 retrieved from the Atlantic off the mouth of the Orange River. Both marine upwelling and terrestrial input are recorded at this site, which allows a direct correlation between changes in the terrestrial flora and the marine BUS in the south-east Atlantic. Results Pollen types from plants of tropical affinity disappeared, and those from the Cape flora gradually increased, between 10 and 6 Ma. Our data corroborate the inferred dating of the diversification in Aizoaceae c. 8 Ma. Main conclusions Inferred vegetation changes for the Late Miocene south- western African coast are the disappearance of Podocarpus-dominated Afromontane forests, and a change in the vegetation of the coastal plain from tropical grassland and thicket to semi-arid succulent vegetation. These changes are indicative of an increased summer drought, and are in step with the development of the southern BUS. They pre-date the Pliocene uplift of the East African escarpment, suggesting that this did not play a role in stimulating vegetation change. Some Fynbos elements were present throughout the recorded period (from 11 Ma), suggesting that at least some elements of this vegetation were already in place during the onset of the BUS. This is consistent with a marine-driven climate change in south-western Africa triggering substantial radiation in the terrestrial flora, especially in the Aizoaceae. Keywords Aizoaceae, Benguela Upwelling System, Cape Flora, Late Miocene,","author":[{"dropping-particle":"","family":"Dupont","given":"Lydie M.","non-dropping-particle":"","parse-names":false,"suffix":""},{"dropping-particle":"","family":"Linder","given":"Hans Peter","non-dropping-particle":"","parse-names":false,"suffix":""},{"dropping-particle":"","family":"Rommerskirchen","given":"Florian","non-dropping-particle":"","parse-names":false,"suffix":""},{"dropping-particle":"","family":"Schefuss","given":"Enno","non-dropping-particle":"","parse-names":false,"suffix":""}],"container-title":"Journal of Biogeography","id":"ITEM-1","issue":"6","issued":{"date-parts":[["2011"]]},"page":"1059-1068","title":"Climate-driven rampant speciation of the Cape flora","type":"article-journal","volume":"38"},"uris":["http://www.mendeley.com/documents/?uuid=035f37eb-792e-4407-aedc-7a833e3a0c68"]},{"id":"ITEM-2","itemData":{"DOI":"10.1371/journal.pone.0137847","ISBN":"2008091600","ISSN":"19326203","PMID":"26422465","abstract":"In the context of molecularly-dated phylogenies, inferences informed by ancestral habitat reconstruction can yield valuable insights into the origins of biomes, palaeoenvironments and landforms. In this paper, we use dated phylogenies of 12 plant clades from the Cape Floristic Region (CFR) in southern Africa to test hypotheses of Neogene climatic and geomorphic evolution. Our combined dataset for the CFR strengthens and refines previous palaeoenvironmental reconstructions based on a sparse, mostly offshore fossil record. Our reconstructions show remarkable consistency across all 12 clades with regard to both the types of environments identified as ancestral, and the timing of shifts to alternative conditions. They reveal that Early Miocene land surfaces of the CFR were wetter than at present and were dominated by quartzitic substrata. These conditions continue to characterize the higher-elevation settings of the Cape Fold Belt, where they have fostered the persistence of ancient fynbos lineages. The Middle Miocene (13–17 Ma) saw the development of perennial to weakly-seasonal arid conditions, with the strongly seasonal rainfall regime of the west coast arising ~6.5–8 Ma. Although the Late Miocene may have seen some exposure of the underlying shale substrata, the present-day substrate diversity of the CFR lowlands was shaped by Pliocene-Pleistocene events. Particularly important was renewed erosion, following the post-African II uplift episode, and the reworking of sediments on the coastal platform as a consequence of marine transgressions and tectonic uplift. These changes facilitated adaptive radiations in some, but not all, lineages studied.","author":[{"dropping-particle":"","family":"Hoffmann","given":"Vera","non-dropping-particle":"","parse-names":false,"suffix":""},{"dropping-particle":"","family":"Verboom","given":"G. Anthony","non-dropping-particle":"","parse-names":false,"suffix":""},{"dropping-particle":"","family":"Cotterill","given":"Fenton P.D.","non-dropping-particle":"","parse-names":false,"suffix":""}],"container-title":"PLoS ONE","id":"ITEM-2","issue":"9","issued":{"date-parts":[["2015"]]},"page":"1-25","title":"Dated plant phylogenies resolve Neogene climate and landscape evolution in the cape floristic region","type":"article-journal","volume":"10"},"uris":["http://www.mendeley.com/documents/?uuid=e23f7942-99d6-4663-9ce5-487824fa8bcb"]}],"mendeley":{"formattedCitation":"(Dupont, Linder, Rommerskirchen, &amp; Schefuss, 2011; Hoffmann, Verboom, &amp; Cotterill, 2015)","manualFormatting":"Dupont, Linder, Rommerskirchen, &amp; Schefuss, 2011; Hoffmann, Verboom, &amp; Cotterill, 2015)","plainTextFormattedCitation":"(Dupont, Linder, Rommerskirchen, &amp; Schefuss, 2011; Hoffmann, Verboom, &amp; Cotterill, 2015)","previouslyFormattedCitation":"(Dupont, Linder, Rommerskirchen, &amp; Schefuss, 2011; Hoffmann, Verboom, &amp; Cotterill, 2015)"},"properties":{"noteIndex":0},"schema":"https://github.com/citation-style-language/schema/raw/master/csl-citation.json"}</w:instrText>
-      </w:r>
-      <w:r>
-        <w:fldChar w:fldCharType="separate"/>
-      </w:r>
-      <w:r>
-        <w:rPr>
-          <w:noProof/>
-        </w:rPr>
-        <w:t>Dupont, Linder, Rommerskirchen, &amp; Schefuss, 2011; Hoffmann, Verboom, &amp; Cotterill, 2015)</w:t>
-      </w:r>
-      <w:r>
-        <w:fldChar w:fldCharType="end"/>
-      </w:r>
-      <w:r>
-        <w:t xml:space="preserve">. </w:t>
-      </w:r>
-      <w:r>
-        <w:t>In addition</w:t>
-      </w:r>
-      <w:r>
-        <w:t>, both regions have been unglaciated since the Permian and are dominated by ancient, weathered landscapes whose soil-nutritional status is amongst the lowest of any landscape on Earth (</w:t>
-      </w:r>
-      <w:r>
-        <w:rPr>
-          <w:highlight w:val="yellow"/>
-        </w:rPr>
-        <w:t xml:space="preserve">Stock </w:t>
-      </w:r>
-      <w:r>
-        <w:rPr>
-          <w:highlight w:val="yellow"/>
-        </w:rPr>
-        <w:t>&amp;</w:t>
-      </w:r>
-      <w:r>
-        <w:rPr>
-          <w:highlight w:val="yellow"/>
-        </w:rPr>
-        <w:t xml:space="preserve"> </w:t>
-      </w:r>
-      <w:proofErr w:type="spellStart"/>
-      <w:r>
-        <w:rPr>
-          <w:highlight w:val="yellow"/>
-        </w:rPr>
-        <w:t>Verboom</w:t>
-      </w:r>
-      <w:proofErr w:type="spellEnd"/>
-      <w:r>
-        <w:rPr>
-          <w:highlight w:val="yellow"/>
-        </w:rPr>
-        <w:t>,</w:t>
-      </w:r>
-      <w:r>
-        <w:rPr>
-          <w:highlight w:val="yellow"/>
-        </w:rPr>
-        <w:t xml:space="preserve"> </w:t>
-      </w:r>
-      <w:r>
-        <w:rPr>
-          <w:highlight w:val="yellow"/>
-        </w:rPr>
-        <w:t>2012</w:t>
-      </w:r>
-      <w:r>
-        <w:t>)</w:t>
-      </w:r>
-      <w:r>
-        <w:t xml:space="preserve">, hence their designation as </w:t>
-      </w:r>
-      <w:r>
-        <w:t xml:space="preserve">old, climatically-buffered infertile landscapes </w:t>
-      </w:r>
-      <w:r>
-        <w:t>(</w:t>
-      </w:r>
-      <w:r>
-        <w:t>OCBILs</w:t>
-      </w:r>
-      <w:r>
-        <w:t xml:space="preserve">; </w:t>
-      </w:r>
-      <w:r>
-        <w:rPr>
-          <w:highlight w:val="yellow"/>
-        </w:rPr>
-        <w:t>Hopper</w:t>
-      </w:r>
-      <w:r>
-        <w:rPr>
-          <w:highlight w:val="yellow"/>
-        </w:rPr>
-        <w:t>,</w:t>
-      </w:r>
-      <w:r>
-        <w:rPr>
-          <w:highlight w:val="yellow"/>
-        </w:rPr>
-        <w:t xml:space="preserve"> 2009</w:t>
-      </w:r>
-      <w:r>
-        <w:t xml:space="preserve">). Owing to these environmental similarities, the SWAFR and GCFR floras are very similar </w:t>
-      </w:r>
-      <w:r>
-        <w:t>with respect to</w:t>
-      </w:r>
-      <w:r>
-        <w:t xml:space="preserve"> their </w:t>
-      </w:r>
-      <w:r>
-        <w:t xml:space="preserve">plant </w:t>
-      </w:r>
-      <w:r>
-        <w:t>functional trait spectra (</w:t>
-      </w:r>
-      <w:r>
-        <w:rPr>
-          <w:highlight w:val="yellow"/>
-        </w:rPr>
-        <w:t xml:space="preserve">Cowling </w:t>
-      </w:r>
-      <w:r>
-        <w:rPr>
-          <w:highlight w:val="yellow"/>
-        </w:rPr>
-        <w:t>&amp;</w:t>
-      </w:r>
-      <w:r>
-        <w:rPr>
-          <w:highlight w:val="yellow"/>
-        </w:rPr>
-        <w:t xml:space="preserve"> Witkowski</w:t>
-      </w:r>
-      <w:r>
-        <w:rPr>
-          <w:highlight w:val="yellow"/>
-        </w:rPr>
-        <w:t>,</w:t>
-      </w:r>
-      <w:r>
-        <w:rPr>
-          <w:highlight w:val="yellow"/>
-        </w:rPr>
-        <w:t xml:space="preserve"> 1994</w:t>
-      </w:r>
-      <w:r>
-        <w:t xml:space="preserve">), </w:t>
-      </w:r>
-      <w:r>
-        <w:t>al</w:t>
-      </w:r>
-      <w:r>
-        <w:t xml:space="preserve">though the presence of a significant </w:t>
-      </w:r>
-      <w:commentRangeStart w:id="4"/>
-      <w:commentRangeStart w:id="5"/>
-      <w:commentRangeStart w:id="6"/>
-      <w:r>
-        <w:t xml:space="preserve">tree </w:t>
-      </w:r>
-      <w:commentRangeEnd w:id="4"/>
-      <w:r>
-        <w:rPr>
-          <w:rStyle w:val="CommentReference"/>
-          <w:rFonts w:ascii="Times New Roman" w:hAnsiTheme="minorHAnsi"/>
-        </w:rPr>
-        <w:commentReference w:id="4"/>
-      </w:r>
-      <w:r>
-        <w:t>component in the SWAFR underpins a striking difference in vegetation physiognomy (</w:t>
-      </w:r>
-      <w:proofErr w:type="spellStart"/>
-      <w:r>
-        <w:rPr>
-          <w:highlight w:val="yellow"/>
-        </w:rPr>
-        <w:t>Milewski</w:t>
-      </w:r>
-      <w:proofErr w:type="spellEnd"/>
-      <w:r>
-        <w:rPr>
-          <w:highlight w:val="yellow"/>
-        </w:rPr>
-        <w:t xml:space="preserve"> 1981; Beard et al. 2000</w:t>
-      </w:r>
-      <w:r>
-        <w:t xml:space="preserve">). </w:t>
-      </w:r>
-      <w:commentRangeEnd w:id="5"/>
-      <w:r>
-        <w:rPr>
-          <w:rStyle w:val="CommentReference"/>
-          <w:rFonts w:ascii="Times New Roman" w:hAnsiTheme="minorHAnsi"/>
-        </w:rPr>
-        <w:commentReference w:id="5"/>
-      </w:r>
-      <w:commentRangeEnd w:id="6"/>
-      <w:r>
-        <w:rPr>
-          <w:rStyle w:val="CommentReference"/>
-          <w:rFonts w:ascii="Times New Roman" w:hAnsiTheme="minorHAnsi"/>
-        </w:rPr>
-        <w:commentReference w:id="6"/>
-      </w:r>
-      <w:r>
-        <w:t xml:space="preserve">Moreover, the long-term climatic and geological stability of the two regions ensures that the native floras of both reflect long histories of assembly, extending back to the </w:t>
-      </w:r>
-      <w:proofErr w:type="spellStart"/>
-      <w:r>
-        <w:t>Palaeocene</w:t>
-      </w:r>
-      <w:proofErr w:type="spellEnd"/>
-      <w:r>
-        <w:t xml:space="preserve"> and possibly even earlier (</w:t>
-      </w:r>
-      <w:r>
-        <w:rPr>
-          <w:highlight w:val="yellow"/>
-        </w:rPr>
-        <w:t>refs</w:t>
-      </w:r>
-      <w:r>
-        <w:t>), with evidence of a long history of transoceanic dispersal between the</w:t>
-      </w:r>
-      <w:r>
-        <w:t>m</w:t>
-      </w:r>
-      <w:r>
-        <w:t xml:space="preserve"> (</w:t>
-      </w:r>
-      <w:r>
-        <w:rPr>
-          <w:highlight w:val="yellow"/>
-        </w:rPr>
-        <w:t>Bergh &amp; Linder 2009</w:t>
-      </w:r>
-      <w:r>
-        <w:t>). In this context, it is unsurprising that the two floras show strong taxonomic affinities and that both are species-rich with high levels of regional endemism (</w:t>
-      </w:r>
-      <w:r>
-        <w:rPr>
-          <w:highlight w:val="yellow"/>
-        </w:rPr>
-        <w:t>refs</w:t>
-      </w:r>
-      <w:r>
-        <w:t>).</w:t>
-      </w:r>
-    </w:p>
-    <w:p>
-      <w:pPr>
-        <w:pStyle w:val="BodyText"/>
-        <w:rPr>
           <w:lang w:val="en-ZA"/>
         </w:rPr>
       </w:pPr>
@@ -1782,26 +1764,11 @@
         </w:rPr>
         <w:t xml:space="preserve">the </w:t>
       </w:r>
-      <w:commentRangeStart w:id="7"/>
       <w:r>
         <w:rPr>
           <w:lang w:val="en-ZA"/>
         </w:rPr>
-        <w:t xml:space="preserve">CFR </w:t>
-      </w:r>
-      <w:commentRangeEnd w:id="7"/>
-      <w:r>
-        <w:rPr>
-          <w:rStyle w:val="CommentReference"/>
-          <w:rFonts w:ascii="Times New Roman" w:hAnsiTheme="minorHAnsi"/>
-        </w:rPr>
-        <w:commentReference w:id="7"/>
-      </w:r>
-      <w:r>
-        <w:rPr>
-          <w:lang w:val="en-ZA"/>
-        </w:rPr>
-        <w:t>has</w:t>
+        <w:t>CFR has</w:t>
       </w:r>
       <w:r>
         <w:rPr>
@@ -2046,7 +2013,7 @@
         <w:pStyle w:val="Heading2"/>
         <w:spacing w:line="240" w:lineRule="auto"/>
       </w:pPr>
-      <w:bookmarkStart w:id="8" w:name="comparing-regions-environmental-heteroge"/>
+      <w:bookmarkStart w:id="6" w:name="comparing-regions-environmental-heteroge"/>
       <w:r>
         <w:t>2.1</w:t>
       </w:r>
@@ -2063,6 +2030,9 @@
     <w:p>
       <w:pPr>
         <w:pStyle w:val="FirstParagraph"/>
+        <w:rPr>
+          <w:rFonts w:cstheme="majorBidi"/>
+        </w:rPr>
       </w:pPr>
       <w:r>
         <w:t xml:space="preserve">To compare </w:t>
@@ -2426,25 +2396,58 @@
         <w:t>.</w:t>
       </w:r>
       <w:r>
-        <w:t xml:space="preserve"> </w:t>
-      </w:r>
-      <w:commentRangeStart w:id="9"/>
-      <w:r>
-        <w:t>Note, we excluded occurrence data (and indeed environmental data, below) originating from coastal pixels at the 0.05</w:t>
+        <w:t xml:space="preserve"> Note, we excluded occurrence data (and indeed environmental data, below) originating from coastal pixels at the 0.05</w:t>
       </w:r>
       <w:r>
         <w:rPr>
           <w:rFonts w:cstheme="majorBidi"/>
         </w:rPr>
-        <w:t>° resolution.</w:t>
-      </w:r>
-      <w:commentRangeEnd w:id="9"/>
-      <w:r>
-        <w:rPr>
-          <w:rStyle w:val="CommentReference"/>
-          <w:rFonts w:ascii="Times New Roman" w:hAnsiTheme="minorHAnsi"/>
-        </w:rPr>
-        <w:commentReference w:id="9"/>
+        <w:t>° resolution</w:t>
+      </w:r>
+      <w:r>
+        <w:rPr>
+          <w:rFonts w:cstheme="majorBidi"/>
+        </w:rPr>
+        <w:t>. This excluded any relationships exhibited in coastal/</w:t>
+      </w:r>
+      <w:proofErr w:type="spellStart"/>
+      <w:r>
+        <w:rPr>
+          <w:rFonts w:cstheme="majorBidi"/>
+        </w:rPr>
+        <w:t>dunal</w:t>
+      </w:r>
+      <w:proofErr w:type="spellEnd"/>
+      <w:r>
+        <w:rPr>
+          <w:rFonts w:cstheme="majorBidi"/>
+        </w:rPr>
+        <w:t xml:space="preserve"> vegetation from our analyses</w:t>
+      </w:r>
+      <w:r>
+        <w:rPr>
+          <w:rFonts w:cstheme="majorBidi"/>
+        </w:rPr>
+        <w:t xml:space="preserve"> [</w:t>
+      </w:r>
+      <w:r>
+        <w:rPr>
+          <w:rFonts w:cstheme="majorBidi"/>
+          <w:highlight w:val="yellow"/>
+        </w:rPr>
+        <w:t>…</w:t>
+      </w:r>
+      <w:r>
+        <w:rPr>
+          <w:rFonts w:cstheme="majorBidi"/>
+        </w:rPr>
+        <w:t>]</w:t>
+      </w:r>
+      <w:r>
+        <w:rPr>
+          <w:rFonts w:cstheme="majorBidi"/>
+        </w:rPr>
+        <w:t>.</w:t>
       </w:r>
     </w:p>
     <w:p>
@@ -2452,6 +2455,7 @@
         <w:pStyle w:val="FirstParagraph"/>
       </w:pPr>
       <w:r>
+        <w:lastRenderedPageBreak/>
         <w:t>Using R</w:t>
       </w:r>
       <w:r>
@@ -2497,7 +2501,6 @@
         <w:t xml:space="preserve">squares </w:t>
       </w:r>
       <w:r>
-        <w:lastRenderedPageBreak/>
         <w:t>consisting of all four sub-</w:t>
       </w:r>
       <w:r>
@@ -3167,7 +3170,7 @@
       <w:r>
         <w:t>Comparing environmental heterogeneity</w:t>
       </w:r>
-      <w:bookmarkEnd w:id="8"/>
+      <w:bookmarkEnd w:id="6"/>
     </w:p>
     <w:p>
       <w:pPr>
@@ -4078,7 +4081,7 @@
         <w:pStyle w:val="Heading2"/>
         <w:spacing w:line="240" w:lineRule="auto"/>
       </w:pPr>
-      <w:bookmarkStart w:id="10" w:name="environmental-heterogeneity-as-an-explan"/>
+      <w:bookmarkStart w:id="7" w:name="environmental-heterogeneity-as-an-explan"/>
       <w:r>
         <w:t>2.3</w:t>
       </w:r>
@@ -4091,7 +4094,7 @@
       <w:r>
         <w:t>Environmental heterogeneity as an explanation of species richness</w:t>
       </w:r>
-      <w:bookmarkEnd w:id="10"/>
+      <w:bookmarkEnd w:id="7"/>
     </w:p>
     <w:p>
       <w:pPr>
@@ -5256,27 +5259,21 @@
       <w:r>
         <w:t xml:space="preserve"> differed between the GCFR and SWAFR. Finally, </w:t>
       </w:r>
-      <w:commentRangeStart w:id="11"/>
       <w:r>
         <w:t>to assess</w:t>
       </w:r>
       <w:r>
-        <w:t xml:space="preserve"> whether the exceptional richness of hotspots is best explained by factors other than environmental heterogeneity</w:t>
-      </w:r>
-      <w:commentRangeEnd w:id="11"/>
-      <w:r>
-        <w:rPr>
-          <w:rStyle w:val="CommentReference"/>
-          <w:rFonts w:ascii="Times New Roman" w:hAnsiTheme="minorHAnsi"/>
-        </w:rPr>
-        <w:commentReference w:id="11"/>
-      </w:r>
-      <w:r>
-        <w:t xml:space="preserve">, we </w:t>
+        <w:t xml:space="preserve"> whether the exceptional richness of hotspots is best explained by factors other than environmental heterogeneity, </w:t>
+      </w:r>
+      <w:r>
+        <w:t xml:space="preserve">and to </w:t>
       </w:r>
       <w:r>
         <w:lastRenderedPageBreak/>
-        <w:t>repeated the ANCOVA and multiple regression analyses with hotspots omitted, and compared the coefficients of determination.</w:t>
+        <w:t xml:space="preserve">assess the sensitivity of results to these hotspots, </w:t>
+      </w:r>
+      <w:r>
+        <w:t>we repeated the ANCOVA and multiple regression analyses with hotspots omitted, and compared the coefficients of determination.</w:t>
       </w:r>
     </w:p>
     <w:p>
@@ -5284,7 +5281,7 @@
         <w:pStyle w:val="Heading1"/>
         <w:spacing w:line="240" w:lineRule="auto"/>
       </w:pPr>
-      <w:bookmarkStart w:id="12" w:name="results"/>
+      <w:bookmarkStart w:id="8" w:name="results"/>
       <w:r>
         <w:t>3</w:t>
       </w:r>
@@ -5297,7 +5294,7 @@
       <w:r>
         <w:t>Results</w:t>
       </w:r>
-      <w:bookmarkEnd w:id="12"/>
+      <w:bookmarkEnd w:id="8"/>
     </w:p>
     <w:p>
       <w:pPr>
@@ -6746,8 +6743,6 @@
         </w:rPr>
         <w:t>3a</w:t>
       </w:r>
-      <w:commentRangeStart w:id="13"/>
-      <w:commentRangeEnd w:id="13"/>
       <w:r>
         <w:rPr>
           <w:rFonts w:eastAsiaTheme="minorEastAsia" w:cstheme="majorBidi"/>
@@ -7465,7 +7460,7 @@
           <w:tab w:val="left" w:pos="6189"/>
         </w:tabs>
       </w:pPr>
-      <w:bookmarkStart w:id="14" w:name="tables"/>
+      <w:bookmarkStart w:id="9" w:name="tables"/>
       <w:r>
         <w:t>Consistent with a recent meta-analysis identifying environmental heterogeneity as a universal driver of species richness</w:t>
       </w:r>
@@ -7505,357 +7500,357 @@
       <w:r>
         <w:t xml:space="preserve">, </w:t>
       </w:r>
-      <w:commentRangeStart w:id="15"/>
-      <w:r>
+      <w:r>
+        <w:rPr>
+          <w:highlight w:val="red"/>
+        </w:rPr>
         <w:t xml:space="preserve">which </w:t>
       </w:r>
       <w:r>
+        <w:rPr>
+          <w:highlight w:val="red"/>
+        </w:rPr>
         <w:t>a</w:t>
       </w:r>
       <w:r>
+        <w:rPr>
+          <w:highlight w:val="red"/>
+        </w:rPr>
         <w:t>re negative on account of their collinearity with other variables</w:t>
       </w:r>
-      <w:commentRangeEnd w:id="15"/>
+      <w:r>
+        <w:t xml:space="preserve">, all </w:t>
+      </w:r>
+      <w:r>
+        <w:t xml:space="preserve">significant </w:t>
+      </w:r>
+      <w:r>
+        <w:t xml:space="preserve">coefficients associated with environmental </w:t>
+      </w:r>
+      <w:r>
+        <w:lastRenderedPageBreak/>
+        <w:t>heterogeneity</w:t>
+      </w:r>
+      <w:r>
+        <w:t xml:space="preserve"> terms</w:t>
+      </w:r>
+      <w:r>
+        <w:t xml:space="preserve"> in our </w:t>
+      </w:r>
+      <w:r>
+        <w:t xml:space="preserve">ANCOVA and multiple regression </w:t>
+      </w:r>
+      <w:r>
+        <w:t xml:space="preserve">models </w:t>
+      </w:r>
+      <w:r>
+        <w:t>a</w:t>
+      </w:r>
+      <w:r>
+        <w:t>re positive. Thus, we f</w:t>
+      </w:r>
+      <w:r>
+        <w:t>i</w:t>
+      </w:r>
+      <w:r>
+        <w:t xml:space="preserve">nd no evidence </w:t>
+      </w:r>
+      <w:r>
+        <w:t>for</w:t>
+      </w:r>
+      <w:r>
+        <w:t xml:space="preserve"> </w:t>
+      </w:r>
+      <w:r>
+        <w:t>the</w:t>
+      </w:r>
+      <w:r>
+        <w:t xml:space="preserve"> hump-backed </w:t>
+      </w:r>
+      <w:r>
+        <w:t xml:space="preserve">response of </w:t>
+      </w:r>
+      <w:r>
+        <w:t xml:space="preserve">species richness </w:t>
+      </w:r>
+      <w:r>
+        <w:t xml:space="preserve">to heterogeneity </w:t>
+      </w:r>
+      <w:r>
+        <w:t>anticipat</w:t>
+      </w:r>
+      <w:r>
+        <w:t>ed by some authors</w:t>
+      </w:r>
+      <w:r>
+        <w:t xml:space="preserve"> (</w:t>
+      </w:r>
+      <w:proofErr w:type="spellStart"/>
+      <w:r>
+        <w:t>Allouche</w:t>
+      </w:r>
+      <w:proofErr w:type="spellEnd"/>
+      <w:r>
+        <w:t xml:space="preserve"> et al. 2012; </w:t>
+      </w:r>
+      <w:proofErr w:type="spellStart"/>
+      <w:r>
+        <w:t>Carnicer</w:t>
+      </w:r>
+      <w:proofErr w:type="spellEnd"/>
+      <w:r>
+        <w:t xml:space="preserve"> et al. 2013)</w:t>
+      </w:r>
+      <w:r>
+        <w:t xml:space="preserve">. </w:t>
+      </w:r>
+      <w:r>
+        <w:t xml:space="preserve">Additionally, and </w:t>
+      </w:r>
+      <w:r>
+        <w:t xml:space="preserve">also </w:t>
+      </w:r>
+      <w:r>
+        <w:t>consistent with Stein et al. (2014),</w:t>
+      </w:r>
+      <w:r>
+        <w:t xml:space="preserve"> </w:t>
+      </w:r>
+      <w:r>
+        <w:t>we f</w:t>
+      </w:r>
+      <w:r>
+        <w:t>i</w:t>
+      </w:r>
+      <w:r>
+        <w:t>nd</w:t>
+      </w:r>
+      <w:r>
+        <w:t xml:space="preserve"> </w:t>
+      </w:r>
+      <w:r>
+        <w:t xml:space="preserve">the strength of the heterogeneity-species richness relationship </w:t>
+      </w:r>
+      <w:r>
+        <w:t xml:space="preserve">to </w:t>
+      </w:r>
+      <w:r>
+        <w:t>assoc</w:t>
+      </w:r>
+      <w:r>
+        <w:t>i</w:t>
+      </w:r>
+      <w:r>
+        <w:t>ate</w:t>
+      </w:r>
+      <w:r>
+        <w:t xml:space="preserve"> positively with</w:t>
+      </w:r>
+      <w:r>
+        <w:t xml:space="preserve"> </w:t>
+      </w:r>
+      <w:r>
+        <w:t>spatial scale (grain)</w:t>
+      </w:r>
+      <w:r>
+        <w:t xml:space="preserve">, </w:t>
+      </w:r>
+      <w:r>
+        <w:t xml:space="preserve">as evidenced by that fact that </w:t>
+      </w:r>
+      <w:r>
+        <w:t xml:space="preserve">the coefficients of determination associated with </w:t>
+      </w:r>
+      <w:r>
+        <w:t>our ANCOVA and multiple regression models</w:t>
+      </w:r>
+      <w:r>
+        <w:t xml:space="preserve"> </w:t>
+      </w:r>
+      <w:r>
+        <w:t>were</w:t>
+      </w:r>
+      <w:r>
+        <w:t xml:space="preserve"> greatest at the DS-scale and smallest at the QDS-scale.</w:t>
+      </w:r>
+      <w:r>
+        <w:t xml:space="preserve"> </w:t>
+      </w:r>
+      <w:r>
+        <w:t xml:space="preserve">One </w:t>
+      </w:r>
+      <w:r>
+        <w:t>possible</w:t>
+      </w:r>
+      <w:r>
+        <w:t xml:space="preserve"> </w:t>
+      </w:r>
+      <w:r>
+        <w:t>explanation of</w:t>
+      </w:r>
+      <w:r>
+        <w:t xml:space="preserve"> t</w:t>
+      </w:r>
+      <w:r>
+        <w:t>his effect</w:t>
+      </w:r>
+      <w:r>
+        <w:t xml:space="preserve"> is</w:t>
+      </w:r>
+      <w:r>
+        <w:t xml:space="preserve"> </w:t>
+      </w:r>
+      <w:r>
+        <w:t xml:space="preserve">the </w:t>
+      </w:r>
+      <w:r>
+        <w:t>fact</w:t>
+      </w:r>
+      <w:r>
+        <w:t xml:space="preserve"> </w:t>
+      </w:r>
+      <w:r>
+        <w:t xml:space="preserve">that larger </w:t>
+      </w:r>
+      <w:r>
+        <w:t>areas</w:t>
+      </w:r>
+      <w:r>
+        <w:t xml:space="preserve"> </w:t>
+      </w:r>
+      <w:r>
+        <w:t>accommodate</w:t>
+      </w:r>
+      <w:r>
+        <w:t xml:space="preserve"> more </w:t>
+      </w:r>
+      <w:r>
+        <w:t xml:space="preserve">environmental </w:t>
+      </w:r>
+      <w:r>
+        <w:t>variability</w:t>
+      </w:r>
+      <w:r>
+        <w:t xml:space="preserve"> (</w:t>
+      </w:r>
+      <w:proofErr w:type="spellStart"/>
+      <w:r>
+        <w:t>Wuest</w:t>
+      </w:r>
+      <w:proofErr w:type="spellEnd"/>
+      <w:r>
+        <w:t xml:space="preserve"> et al. 2019), </w:t>
+      </w:r>
+      <w:r>
+        <w:t>and so facilitate stronger heterogeneity-species richness relationships (</w:t>
+      </w:r>
+      <w:r>
+        <w:t>V</w:t>
+      </w:r>
+      <w:r>
+        <w:t>an Rensburg et al. 2002)</w:t>
+      </w:r>
+      <w:r>
+        <w:t>.</w:t>
+      </w:r>
+      <w:r>
+        <w:t xml:space="preserve"> </w:t>
+      </w:r>
+      <w:r>
+        <w:t>I</w:t>
+      </w:r>
+      <w:r>
+        <w:t>n speciation hotspot</w:t>
+      </w:r>
+      <w:r>
+        <w:t>s</w:t>
+      </w:r>
+      <w:r>
+        <w:t xml:space="preserve"> like the GCFR </w:t>
+      </w:r>
+      <w:r>
+        <w:t xml:space="preserve">or the SWAFR, </w:t>
+      </w:r>
+      <w:r>
+        <w:t>however, a</w:t>
+      </w:r>
+      <w:r>
+        <w:t>n</w:t>
+      </w:r>
+      <w:r>
+        <w:t xml:space="preserve"> important </w:t>
+      </w:r>
+      <w:r>
+        <w:t xml:space="preserve">additional </w:t>
+      </w:r>
+      <w:r>
+        <w:t xml:space="preserve">consideration </w:t>
+      </w:r>
+      <w:r>
+        <w:t>is</w:t>
+      </w:r>
+      <w:r>
+        <w:t xml:space="preserve"> the </w:t>
+      </w:r>
+      <w:r>
+        <w:t>spatial scale of speciation (Stein et al. 2014)</w:t>
+      </w:r>
+      <w:r>
+        <w:t xml:space="preserve">, </w:t>
+      </w:r>
+      <w:commentRangeStart w:id="10"/>
+      <w:r>
+        <w:t>with the stronger coupling of species richness</w:t>
+      </w:r>
+      <w:r>
+        <w:t xml:space="preserve"> to heterogeneity </w:t>
+      </w:r>
+      <w:r>
+        <w:t xml:space="preserve">at the DS-scale </w:t>
+      </w:r>
+      <w:r>
+        <w:t xml:space="preserve">possibly </w:t>
+      </w:r>
+      <w:r>
+        <w:t>arising</w:t>
+      </w:r>
+      <w:r>
+        <w:t xml:space="preserve"> because </w:t>
+      </w:r>
+      <w:r>
+        <w:t>the DS, in contrast to the QDS and HDS,</w:t>
+      </w:r>
+      <w:r>
+        <w:t xml:space="preserve"> </w:t>
+      </w:r>
+      <w:r>
+        <w:t>is sufficiently large</w:t>
+      </w:r>
+      <w:r>
+        <w:t xml:space="preserve"> </w:t>
+      </w:r>
+      <w:r>
+        <w:t xml:space="preserve">to </w:t>
+      </w:r>
+      <w:r>
+        <w:t>capture</w:t>
+      </w:r>
+      <w:r>
+        <w:t xml:space="preserve"> allopatric speci</w:t>
+      </w:r>
+      <w:r>
+        <w:t>ation processes</w:t>
+      </w:r>
+      <w:r>
+        <w:t>.</w:t>
+      </w:r>
+      <w:commentRangeEnd w:id="10"/>
       <w:r>
         <w:rPr>
           <w:rStyle w:val="CommentReference"/>
           <w:rFonts w:ascii="Times New Roman" w:hAnsiTheme="minorHAnsi"/>
         </w:rPr>
-        <w:commentReference w:id="15"/>
-      </w:r>
-      <w:r>
-        <w:t xml:space="preserve">, all </w:t>
-      </w:r>
-      <w:r>
-        <w:t xml:space="preserve">significant </w:t>
-      </w:r>
-      <w:r>
-        <w:t xml:space="preserve">coefficients associated with environmental </w:t>
-      </w:r>
-      <w:r>
-        <w:lastRenderedPageBreak/>
-        <w:t>heterogeneity</w:t>
-      </w:r>
-      <w:r>
-        <w:t xml:space="preserve"> terms</w:t>
-      </w:r>
-      <w:r>
-        <w:t xml:space="preserve"> in our </w:t>
-      </w:r>
-      <w:r>
-        <w:t xml:space="preserve">ANCOVA and multiple regression </w:t>
-      </w:r>
-      <w:r>
-        <w:t xml:space="preserve">models </w:t>
-      </w:r>
-      <w:r>
-        <w:t>a</w:t>
-      </w:r>
-      <w:r>
-        <w:t>re positive. Thus, we f</w:t>
-      </w:r>
-      <w:r>
-        <w:t>i</w:t>
-      </w:r>
-      <w:r>
-        <w:t xml:space="preserve">nd no evidence </w:t>
-      </w:r>
-      <w:r>
-        <w:t>for</w:t>
-      </w:r>
-      <w:r>
-        <w:t xml:space="preserve"> </w:t>
-      </w:r>
-      <w:r>
-        <w:t>the</w:t>
-      </w:r>
-      <w:r>
-        <w:t xml:space="preserve"> hump-backed </w:t>
-      </w:r>
-      <w:r>
-        <w:t xml:space="preserve">response of </w:t>
-      </w:r>
-      <w:r>
-        <w:t xml:space="preserve">species richness </w:t>
-      </w:r>
-      <w:r>
-        <w:t xml:space="preserve">to heterogeneity </w:t>
-      </w:r>
-      <w:r>
-        <w:t>anticipat</w:t>
-      </w:r>
-      <w:r>
-        <w:t>ed by some authors</w:t>
-      </w:r>
-      <w:r>
-        <w:t xml:space="preserve"> (</w:t>
-      </w:r>
-      <w:proofErr w:type="spellStart"/>
-      <w:r>
-        <w:t>Allouche</w:t>
-      </w:r>
-      <w:proofErr w:type="spellEnd"/>
-      <w:r>
-        <w:t xml:space="preserve"> et al. 2012; </w:t>
-      </w:r>
-      <w:proofErr w:type="spellStart"/>
-      <w:r>
-        <w:t>Carnicer</w:t>
-      </w:r>
-      <w:proofErr w:type="spellEnd"/>
-      <w:r>
-        <w:t xml:space="preserve"> et al. 2013)</w:t>
-      </w:r>
-      <w:r>
-        <w:t xml:space="preserve">. </w:t>
-      </w:r>
-      <w:r>
-        <w:t xml:space="preserve">Additionally, and </w:t>
-      </w:r>
-      <w:r>
-        <w:t xml:space="preserve">also </w:t>
-      </w:r>
-      <w:r>
-        <w:t>consistent with Stein et al. (2014),</w:t>
-      </w:r>
-      <w:r>
-        <w:t xml:space="preserve"> </w:t>
-      </w:r>
-      <w:r>
-        <w:t>we f</w:t>
-      </w:r>
-      <w:r>
-        <w:t>i</w:t>
-      </w:r>
-      <w:r>
-        <w:t>nd</w:t>
-      </w:r>
-      <w:r>
-        <w:t xml:space="preserve"> </w:t>
-      </w:r>
-      <w:r>
-        <w:t xml:space="preserve">the strength of the heterogeneity-species richness relationship </w:t>
-      </w:r>
-      <w:r>
-        <w:t xml:space="preserve">to </w:t>
-      </w:r>
-      <w:r>
-        <w:t>assoc</w:t>
-      </w:r>
-      <w:r>
-        <w:t>i</w:t>
-      </w:r>
-      <w:r>
-        <w:t>ate</w:t>
-      </w:r>
-      <w:r>
-        <w:t xml:space="preserve"> positively with</w:t>
-      </w:r>
-      <w:r>
-        <w:t xml:space="preserve"> </w:t>
-      </w:r>
-      <w:r>
-        <w:t>spatial scale (grain)</w:t>
-      </w:r>
-      <w:r>
-        <w:t xml:space="preserve">, </w:t>
-      </w:r>
-      <w:r>
-        <w:t xml:space="preserve">as evidenced by that fact that </w:t>
-      </w:r>
-      <w:r>
-        <w:t xml:space="preserve">the coefficients of determination associated with </w:t>
-      </w:r>
-      <w:r>
-        <w:t>our ANCOVA and multiple regression models</w:t>
-      </w:r>
-      <w:r>
-        <w:t xml:space="preserve"> </w:t>
-      </w:r>
-      <w:r>
-        <w:t>were</w:t>
-      </w:r>
-      <w:r>
-        <w:t xml:space="preserve"> greatest at the DS-scale and smallest at the QDS-scale.</w:t>
-      </w:r>
-      <w:r>
-        <w:t xml:space="preserve"> </w:t>
-      </w:r>
-      <w:r>
-        <w:t xml:space="preserve">One </w:t>
-      </w:r>
-      <w:r>
-        <w:t>possible</w:t>
-      </w:r>
-      <w:r>
-        <w:t xml:space="preserve"> </w:t>
-      </w:r>
-      <w:r>
-        <w:t>explanation of</w:t>
-      </w:r>
-      <w:r>
-        <w:t xml:space="preserve"> t</w:t>
-      </w:r>
-      <w:r>
-        <w:t>his effect</w:t>
-      </w:r>
-      <w:r>
-        <w:t xml:space="preserve"> is</w:t>
-      </w:r>
-      <w:r>
-        <w:t xml:space="preserve"> </w:t>
-      </w:r>
-      <w:r>
-        <w:t xml:space="preserve">the </w:t>
-      </w:r>
-      <w:r>
-        <w:t>fact</w:t>
-      </w:r>
-      <w:r>
-        <w:t xml:space="preserve"> </w:t>
-      </w:r>
-      <w:r>
-        <w:t xml:space="preserve">that larger </w:t>
-      </w:r>
-      <w:r>
-        <w:t>areas</w:t>
-      </w:r>
-      <w:r>
-        <w:t xml:space="preserve"> </w:t>
-      </w:r>
-      <w:r>
-        <w:t>accommodate</w:t>
-      </w:r>
-      <w:r>
-        <w:t xml:space="preserve"> more </w:t>
-      </w:r>
-      <w:r>
-        <w:t xml:space="preserve">environmental </w:t>
-      </w:r>
-      <w:r>
-        <w:t>variability</w:t>
-      </w:r>
-      <w:r>
-        <w:t xml:space="preserve"> (</w:t>
-      </w:r>
-      <w:proofErr w:type="spellStart"/>
-      <w:r>
-        <w:t>Wuest</w:t>
-      </w:r>
-      <w:proofErr w:type="spellEnd"/>
-      <w:r>
-        <w:t xml:space="preserve"> et al. 2019), </w:t>
-      </w:r>
-      <w:r>
-        <w:t>and so facilitate stronger heterogeneity-species richness relationships (</w:t>
-      </w:r>
-      <w:r>
-        <w:t>V</w:t>
-      </w:r>
-      <w:r>
-        <w:t>an Rensburg et al. 2002)</w:t>
-      </w:r>
-      <w:r>
-        <w:t>.</w:t>
-      </w:r>
-      <w:r>
-        <w:t xml:space="preserve"> </w:t>
-      </w:r>
-      <w:r>
-        <w:t>I</w:t>
-      </w:r>
-      <w:r>
-        <w:t>n speciation hotspot</w:t>
-      </w:r>
-      <w:r>
-        <w:t>s</w:t>
-      </w:r>
-      <w:r>
-        <w:t xml:space="preserve"> like the GCFR </w:t>
-      </w:r>
-      <w:r>
-        <w:t xml:space="preserve">or the SWAFR, </w:t>
-      </w:r>
-      <w:r>
-        <w:t>however, a</w:t>
-      </w:r>
-      <w:r>
-        <w:t>n</w:t>
-      </w:r>
-      <w:r>
-        <w:t xml:space="preserve"> important </w:t>
-      </w:r>
-      <w:r>
-        <w:t xml:space="preserve">additional </w:t>
-      </w:r>
-      <w:r>
-        <w:t xml:space="preserve">consideration </w:t>
-      </w:r>
-      <w:r>
-        <w:t>is</w:t>
-      </w:r>
-      <w:r>
-        <w:t xml:space="preserve"> the </w:t>
-      </w:r>
-      <w:r>
-        <w:t>spatial scale of speciation (Stein et al. 2014)</w:t>
-      </w:r>
-      <w:r>
-        <w:t xml:space="preserve">, </w:t>
-      </w:r>
-      <w:commentRangeStart w:id="16"/>
-      <w:r>
-        <w:t>with the stronger coupling of species richness</w:t>
-      </w:r>
-      <w:r>
-        <w:t xml:space="preserve"> to heterogeneity </w:t>
-      </w:r>
-      <w:r>
-        <w:t xml:space="preserve">at the DS-scale </w:t>
-      </w:r>
-      <w:r>
-        <w:t xml:space="preserve">possibly </w:t>
-      </w:r>
-      <w:r>
-        <w:t>arising</w:t>
-      </w:r>
-      <w:r>
-        <w:t xml:space="preserve"> because </w:t>
-      </w:r>
-      <w:r>
-        <w:t>the DS, in contrast to the QDS and HDS,</w:t>
-      </w:r>
-      <w:r>
-        <w:t xml:space="preserve"> </w:t>
-      </w:r>
-      <w:r>
-        <w:t>is sufficiently large</w:t>
-      </w:r>
-      <w:r>
-        <w:t xml:space="preserve"> </w:t>
-      </w:r>
-      <w:r>
-        <w:t xml:space="preserve">to </w:t>
-      </w:r>
-      <w:r>
-        <w:t>capture</w:t>
-      </w:r>
-      <w:r>
-        <w:t xml:space="preserve"> allopatric speci</w:t>
-      </w:r>
-      <w:r>
-        <w:t>ation processes</w:t>
-      </w:r>
-      <w:r>
-        <w:t>.</w:t>
-      </w:r>
-      <w:commentRangeEnd w:id="16"/>
-      <w:r>
-        <w:rPr>
-          <w:rStyle w:val="CommentReference"/>
-          <w:rFonts w:ascii="Times New Roman" w:hAnsiTheme="minorHAnsi"/>
-        </w:rPr>
-        <w:commentReference w:id="16"/>
+        <w:commentReference w:id="10"/>
       </w:r>
     </w:p>
     <w:p>
@@ -8811,17 +8806,17 @@
       <w:r>
         <w:t xml:space="preserve"> </w:t>
       </w:r>
-      <w:commentRangeStart w:id="17"/>
+      <w:commentRangeStart w:id="11"/>
       <w:r>
         <w:t>2017</w:t>
       </w:r>
-      <w:commentRangeEnd w:id="17"/>
+      <w:commentRangeEnd w:id="11"/>
       <w:r>
         <w:rPr>
           <w:rStyle w:val="CommentReference"/>
           <w:rFonts w:ascii="Times New Roman" w:hAnsiTheme="minorHAnsi"/>
         </w:rPr>
-        <w:commentReference w:id="17"/>
+        <w:commentReference w:id="11"/>
       </w:r>
       <w:r>
         <w:t>).</w:t>
@@ -9520,17 +9515,17 @@
       <w:r>
         <w:t xml:space="preserve"> et al. </w:t>
       </w:r>
-      <w:commentRangeStart w:id="18"/>
+      <w:commentRangeStart w:id="12"/>
       <w:r>
         <w:t>2018</w:t>
       </w:r>
-      <w:commentRangeEnd w:id="18"/>
+      <w:commentRangeEnd w:id="12"/>
       <w:r>
         <w:rPr>
           <w:rStyle w:val="CommentReference"/>
           <w:rFonts w:ascii="Times New Roman" w:hAnsiTheme="minorHAnsi"/>
         </w:rPr>
-        <w:commentReference w:id="18"/>
+        <w:commentReference w:id="12"/>
       </w:r>
       <w:r>
         <w:t>)</w:t>
@@ -9994,7 +9989,7 @@
         <w:lastRenderedPageBreak/>
         <w:t>Tables</w:t>
       </w:r>
-      <w:bookmarkEnd w:id="14"/>
+      <w:bookmarkEnd w:id="9"/>
     </w:p>
     <w:p>
       <w:r>
@@ -16621,7 +16616,7 @@
         <w:pStyle w:val="BodyText"/>
         <w:spacing w:before="0"/>
       </w:pPr>
-      <w:bookmarkStart w:id="19" w:name="figures"/>
+      <w:bookmarkStart w:id="14" w:name="figures"/>
       <w:r>
         <w:rPr>
           <w:b/>
@@ -17078,7 +17073,7 @@
       <w:r>
         <w:br w:type="page"/>
       </w:r>
-      <w:bookmarkEnd w:id="19"/>
+      <w:bookmarkEnd w:id="14"/>
       <w:r>
         <w:lastRenderedPageBreak/>
         <w:t>Figures</w:t>
@@ -18227,7 +18222,7 @@
       <w:r>
         <w:br w:type="page"/>
       </w:r>
-      <w:bookmarkStart w:id="20" w:name="references"/>
+      <w:bookmarkStart w:id="15" w:name="references"/>
     </w:p>
     <w:p>
       <w:pPr>
@@ -18395,8 +18390,6 @@
         <w:pStyle w:val="Heading1"/>
         <w:spacing w:line="240" w:lineRule="auto"/>
       </w:pPr>
-      <w:bookmarkStart w:id="21" w:name="_GoBack"/>
-      <w:bookmarkEnd w:id="21"/>
       <w:r>
         <w:lastRenderedPageBreak/>
         <w:t>Data availability statement</w:t>
@@ -18475,7 +18468,7 @@
       <w:r>
         <w:t>References</w:t>
       </w:r>
-      <w:bookmarkEnd w:id="20"/>
+      <w:bookmarkEnd w:id="15"/>
     </w:p>
     <w:p>
       <w:pPr>
@@ -19620,7 +19613,7 @@
 
 <file path=word/comments.xml><?xml version="1.0" encoding="utf-8"?>
 <w:comments xmlns:wpc="http://schemas.microsoft.com/office/word/2010/wordprocessingCanvas" xmlns:cx="http://schemas.microsoft.com/office/drawing/2014/chartex" xmlns:cx1="http://schemas.microsoft.com/office/drawing/2015/9/8/chartex" xmlns:cx2="http://schemas.microsoft.com/office/drawing/2015/10/21/chartex" xmlns:cx3="http://schemas.microsoft.com/office/drawing/2016/5/9/chartex" xmlns:cx4="http://schemas.microsoft.com/office/drawing/2016/5/10/chartex" xmlns:cx5="http://schemas.microsoft.com/office/drawing/2016/5/11/chartex" xmlns:cx6="http://schemas.microsoft.com/office/drawing/2016/5/12/chartex" xmlns:cx7="http://schemas.microsoft.com/office/drawing/2016/5/13/chartex" xmlns:cx8="http://schemas.microsoft.com/office/drawing/2016/5/14/chartex" xmlns:mc="http://schemas.openxmlformats.org/markup-compatibility/2006" xmlns:aink="http://schemas.microsoft.com/office/drawing/2016/ink" xmlns:am3d="http://schemas.microsoft.com/office/drawing/2017/model3d" xmlns:o="urn:schemas-microsoft-com:office:office" xmlns:r="http://schemas.openxmlformats.org/officeDocument/2006/relationships" xmlns:m="http://schemas.openxmlformats.org/officeDocument/2006/math" xmlns:v="urn:schemas-microsoft-com:vml" xmlns:wp14="http://schemas.microsoft.com/office/word/2010/wordprocessingDrawing" xmlns:wp="http://schemas.openxmlformats.org/drawingml/2006/wordprocessingDrawing" xmlns:w10="urn:schemas-microsoft-com:office:word" xmlns:w="http://schemas.openxmlformats.org/wordprocessingml/2006/main" xmlns:w14="http://schemas.microsoft.com/office/word/2010/wordml" xmlns:w15="http://schemas.microsoft.com/office/word/2012/wordml" xmlns:w16cid="http://schemas.microsoft.com/office/word/2016/wordml/cid" xmlns:w16se="http://schemas.microsoft.com/office/word/2015/wordml/symex" xmlns:wpg="http://schemas.microsoft.com/office/word/2010/wordprocessingGroup" xmlns:wpi="http://schemas.microsoft.com/office/word/2010/wordprocessingInk" xmlns:wne="http://schemas.microsoft.com/office/word/2006/wordml" xmlns:wps="http://schemas.microsoft.com/office/word/2010/wordprocessingShape" mc:Ignorable="w14 w15 w16se w16cid wp14">
-  <w:comment w:id="3" w:author="Ruan Van Mazijk" w:date="2019-12-03T12:24:00Z" w:initials="RVM">
+  <w:comment w:id="3" w:author="Michael Cramer" w:date="2019-10-06T09:02:00Z" w:initials="MC">
     <w:p>
       <w:pPr>
         <w:pStyle w:val="CommentText"/>
@@ -19632,23 +19625,11 @@
         <w:annotationRef/>
       </w:r>
       <w:r>
-        <w:rPr>
-          <w:rStyle w:val="CommentReference"/>
-        </w:rPr>
-        <w:t>We</w:t>
-      </w:r>
-      <w:r>
-        <w:t xml:space="preserve"> didn</w:t>
-      </w:r>
-      <w:r>
-        <w:t>’</w:t>
-      </w:r>
-      <w:r>
-        <w:t>t do this?</w:t>
+        <w:t>Does a woody component mean bigger individuals, lower density, lower species richness?</w:t>
       </w:r>
     </w:p>
   </w:comment>
-  <w:comment w:id="4" w:author="Michael Cramer" w:date="2019-10-06T09:02:00Z" w:initials="MC">
+  <w:comment w:id="4" w:author="Michael Cramer" w:date="2019-10-06T08:56:00Z" w:initials="MC">
     <w:p>
       <w:pPr>
         <w:pStyle w:val="CommentText"/>
@@ -19660,11 +19641,45 @@
         <w:annotationRef/>
       </w:r>
       <w:r>
-        <w:t>Does a woody component mean bigger individuals, lower density, lower species richness?</w:t>
+        <w:t>This tree component only occurs on more nutrient rich soils or area with high rainfall (Cramer</w:t>
+      </w:r>
+      <w:r>
+        <w:t>…</w:t>
+      </w:r>
+      <w:r>
+        <w:t xml:space="preserve">XXXX). To me this kind of makes it a different beast to </w:t>
+      </w:r>
+      <w:proofErr w:type="spellStart"/>
+      <w:r>
+        <w:t>kwongan</w:t>
+      </w:r>
+      <w:proofErr w:type="spellEnd"/>
+      <w:r>
+        <w:t xml:space="preserve">/fynbos. We also have a </w:t>
+      </w:r>
+      <w:r>
+        <w:t>“</w:t>
+      </w:r>
+      <w:r>
+        <w:t>significant tree</w:t>
+      </w:r>
+      <w:r>
+        <w:t>”</w:t>
+      </w:r>
+      <w:r>
+        <w:t xml:space="preserve"> component but localized in geographic extent to riverine </w:t>
+      </w:r>
+      <w:proofErr w:type="spellStart"/>
+      <w:r>
+        <w:t>etc</w:t>
+      </w:r>
+      <w:proofErr w:type="spellEnd"/>
+      <w:r>
+        <w:t xml:space="preserve"> bands.</w:t>
       </w:r>
     </w:p>
   </w:comment>
-  <w:comment w:id="5" w:author="Michael Cramer" w:date="2019-10-06T08:56:00Z" w:initials="MC">
+  <w:comment w:id="5" w:author="Ruan Van Mazijk" w:date="2019-10-07T15:43:00Z" w:initials="RVM">
     <w:p>
       <w:pPr>
         <w:pStyle w:val="CommentText"/>
@@ -19676,45 +19691,17 @@
         <w:annotationRef/>
       </w:r>
       <w:r>
-        <w:t>This tree component only occurs on more nutrient rich soils or area with high rainfall (Cramer</w:t>
+        <w:t>This is a good point</w:t>
       </w:r>
       <w:r>
         <w:t>…</w:t>
       </w:r>
       <w:r>
-        <w:t xml:space="preserve">XXXX). To me this kind of makes it a different beast to </w:t>
-      </w:r>
-      <w:proofErr w:type="spellStart"/>
-      <w:r>
-        <w:t>kwongan</w:t>
-      </w:r>
-      <w:proofErr w:type="spellEnd"/>
-      <w:r>
-        <w:t xml:space="preserve">/fynbos. We also have a </w:t>
-      </w:r>
-      <w:r>
-        <w:t>“</w:t>
-      </w:r>
-      <w:r>
-        <w:t>significant tree</w:t>
-      </w:r>
-      <w:r>
-        <w:t>”</w:t>
-      </w:r>
-      <w:r>
-        <w:t xml:space="preserve"> component but localized in geographic extent to riverine </w:t>
-      </w:r>
-      <w:proofErr w:type="spellStart"/>
-      <w:r>
-        <w:t>etc</w:t>
-      </w:r>
-      <w:proofErr w:type="spellEnd"/>
-      <w:r>
-        <w:t xml:space="preserve"> bands.</w:t>
+        <w:t xml:space="preserve"> Shall we chat more about this at some point?</w:t>
       </w:r>
     </w:p>
   </w:comment>
-  <w:comment w:id="6" w:author="Ruan Van Mazijk" w:date="2019-10-07T15:43:00Z" w:initials="RVM">
+  <w:comment w:id="10" w:author="Michael Cramer" w:date="2019-12-03T08:28:00Z" w:initials="MC">
     <w:p>
       <w:pPr>
         <w:pStyle w:val="CommentText"/>
@@ -19726,17 +19713,17 @@
         <w:annotationRef/>
       </w:r>
       <w:r>
-        <w:t>This is a good point</w:t>
-      </w:r>
-      <w:r>
-        <w:t>…</w:t>
-      </w:r>
-      <w:r>
-        <w:t xml:space="preserve"> Shall we chat more about this at some point?</w:t>
+        <w:t>I am not at all convinced by this argument. Isn</w:t>
+      </w:r>
+      <w:r>
+        <w:t>’</w:t>
+      </w:r>
+      <w:r>
+        <w:t>t this just a necessary consequence of data aggregation?</w:t>
       </w:r>
     </w:p>
   </w:comment>
-  <w:comment w:id="7" w:author="Ruan Van Mazijk" w:date="2019-12-03T12:30:00Z" w:initials="RVM">
+  <w:comment w:id="11" w:author="Michael Cramer" w:date="2019-12-03T08:42:00Z" w:initials="MC">
     <w:p>
       <w:pPr>
         <w:pStyle w:val="CommentText"/>
@@ -19748,11 +19735,11 @@
         <w:annotationRef/>
       </w:r>
       <w:r>
-        <w:t>GCFR?</w:t>
+        <w:t xml:space="preserve">The point I would like to make is that there is no way to correct for deliberate collection of rarer species. This is not represented by sampling effort at all. I am a bit worried about this aspect because I can just see Hopper picking on this. I think we need to do a good job of defending this. </w:t>
       </w:r>
     </w:p>
   </w:comment>
-  <w:comment w:id="9" w:author="Ruan Van Mazijk" w:date="2019-12-04T10:53:00Z" w:initials="RVM">
+  <w:comment w:id="12" w:author="Michael Cramer" w:date="2019-12-03T10:43:00Z" w:initials="MC">
     <w:p>
       <w:pPr>
         <w:pStyle w:val="CommentText"/>
@@ -19764,98 +19751,12 @@
         <w:annotationRef/>
       </w:r>
       <w:r>
-        <w:t>Added this statement. Reword?</w:t>
-      </w:r>
-    </w:p>
-  </w:comment>
-  <w:comment w:id="11" w:author="Ruan Van Mazijk" w:date="2019-12-03T11:34:00Z" w:initials="RVM">
-    <w:p>
-      <w:pPr>
-        <w:pStyle w:val="CommentText"/>
-      </w:pPr>
-      <w:r>
-        <w:rPr>
-          <w:rStyle w:val="CommentReference"/>
-        </w:rPr>
-        <w:annotationRef/>
-      </w:r>
-      <w:r>
-        <w:t>And to home-in on the relationships in the non-hotspot parts of the two regions?</w:t>
-      </w:r>
-    </w:p>
-  </w:comment>
-  <w:comment w:id="15" w:author="Ruan Van Mazijk [2]" w:date="2019-12-30T10:34:00Z" w:initials="RVM">
-    <w:p>
-      <w:pPr>
-        <w:pStyle w:val="CommentText"/>
-      </w:pPr>
-      <w:r>
-        <w:rPr>
-          <w:rStyle w:val="CommentReference"/>
-        </w:rPr>
-        <w:annotationRef/>
-      </w:r>
-      <w:r>
-        <w:t>!!!!!!!!!!!!!!!!!!!!!!!!!!!!!</w:t>
-      </w:r>
-    </w:p>
-  </w:comment>
-  <w:comment w:id="16" w:author="Michael Cramer" w:date="2019-12-03T08:28:00Z" w:initials="MC">
-    <w:p>
-      <w:pPr>
-        <w:pStyle w:val="CommentText"/>
-      </w:pPr>
-      <w:r>
-        <w:rPr>
-          <w:rStyle w:val="CommentReference"/>
-        </w:rPr>
-        <w:annotationRef/>
-      </w:r>
-      <w:r>
-        <w:t>I am not at all convinced by this argument. Isn</w:t>
+        <w:t>Don</w:t>
       </w:r>
       <w:r>
         <w:t>’</w:t>
       </w:r>
       <w:r>
-        <w:t>t this just a necessary consequence of data aggregation?</w:t>
-      </w:r>
-    </w:p>
-  </w:comment>
-  <w:comment w:id="17" w:author="Michael Cramer" w:date="2019-12-03T08:42:00Z" w:initials="MC">
-    <w:p>
-      <w:pPr>
-        <w:pStyle w:val="CommentText"/>
-      </w:pPr>
-      <w:r>
-        <w:rPr>
-          <w:rStyle w:val="CommentReference"/>
-        </w:rPr>
-        <w:annotationRef/>
-      </w:r>
-      <w:r>
-        <w:t xml:space="preserve">The point I would like to make is that there is no way to correct for deliberate collection of rarer species. This is not represented by sampling effort at all. I am a bit worried about this aspect because I can just see Hopper picking on this. I think we need to do a good job of defending this. </w:t>
-      </w:r>
-    </w:p>
-  </w:comment>
-  <w:comment w:id="18" w:author="Michael Cramer" w:date="2019-12-03T10:43:00Z" w:initials="MC">
-    <w:p>
-      <w:pPr>
-        <w:pStyle w:val="CommentText"/>
-      </w:pPr>
-      <w:r>
-        <w:rPr>
-          <w:rStyle w:val="CommentReference"/>
-        </w:rPr>
-        <w:annotationRef/>
-      </w:r>
-      <w:r>
-        <w:t>Don</w:t>
-      </w:r>
-      <w:r>
-        <w:t>’</w:t>
-      </w:r>
-      <w:r>
         <w:t xml:space="preserve">t you think that Perth requires a mention </w:t>
       </w:r>
       <w:proofErr w:type="gramStart"/>
@@ -19866,11 +19767,8 @@
       <w:r>
         <w:t xml:space="preserve"> There is a different matter. It is the potential inflation of species richness by anthropogenic imports.</w:t>
       </w:r>
-    </w:p>
-    <w:p>
-      <w:pPr>
-        <w:pStyle w:val="CommentText"/>
-      </w:pPr>
+      <w:bookmarkStart w:id="13" w:name="_GoBack"/>
+      <w:bookmarkEnd w:id="13"/>
     </w:p>
   </w:comment>
 </w:comments>
@@ -19878,14 +19776,9 @@
 
 <file path=word/commentsExtended.xml><?xml version="1.0" encoding="utf-8"?>
 <w15:commentsEx xmlns:wpc="http://schemas.microsoft.com/office/word/2010/wordprocessingCanvas" xmlns:cx="http://schemas.microsoft.com/office/drawing/2014/chartex" xmlns:cx1="http://schemas.microsoft.com/office/drawing/2015/9/8/chartex" xmlns:cx2="http://schemas.microsoft.com/office/drawing/2015/10/21/chartex" xmlns:cx3="http://schemas.microsoft.com/office/drawing/2016/5/9/chartex" xmlns:cx4="http://schemas.microsoft.com/office/drawing/2016/5/10/chartex" xmlns:cx5="http://schemas.microsoft.com/office/drawing/2016/5/11/chartex" xmlns:cx6="http://schemas.microsoft.com/office/drawing/2016/5/12/chartex" xmlns:cx7="http://schemas.microsoft.com/office/drawing/2016/5/13/chartex" xmlns:cx8="http://schemas.microsoft.com/office/drawing/2016/5/14/chartex" xmlns:mc="http://schemas.openxmlformats.org/markup-compatibility/2006" xmlns:aink="http://schemas.microsoft.com/office/drawing/2016/ink" xmlns:am3d="http://schemas.microsoft.com/office/drawing/2017/model3d" xmlns:o="urn:schemas-microsoft-com:office:office" xmlns:r="http://schemas.openxmlformats.org/officeDocument/2006/relationships" xmlns:m="http://schemas.openxmlformats.org/officeDocument/2006/math" xmlns:v="urn:schemas-microsoft-com:vml" xmlns:wp14="http://schemas.microsoft.com/office/word/2010/wordprocessingDrawing" xmlns:wp="http://schemas.openxmlformats.org/drawingml/2006/wordprocessingDrawing" xmlns:w10="urn:schemas-microsoft-com:office:word" xmlns:w="http://schemas.openxmlformats.org/wordprocessingml/2006/main" xmlns:w14="http://schemas.microsoft.com/office/word/2010/wordml" xmlns:w15="http://schemas.microsoft.com/office/word/2012/wordml" xmlns:w16cid="http://schemas.microsoft.com/office/word/2016/wordml/cid" xmlns:w16se="http://schemas.microsoft.com/office/word/2015/wordml/symex" xmlns:wpg="http://schemas.microsoft.com/office/word/2010/wordprocessingGroup" xmlns:wpi="http://schemas.microsoft.com/office/word/2010/wordprocessingInk" xmlns:wne="http://schemas.microsoft.com/office/word/2006/wordml" xmlns:wps="http://schemas.microsoft.com/office/word/2010/wordprocessingShape" mc:Ignorable="w14 w15 w16se w16cid wp14">
-  <w15:commentEx w15:paraId="2C95E568" w15:done="0"/>
   <w15:commentEx w15:paraId="1A2D83B2" w15:done="0"/>
   <w15:commentEx w15:paraId="0D85E42B" w15:done="0"/>
   <w15:commentEx w15:paraId="50E697F5" w15:paraIdParent="0D85E42B" w15:done="0"/>
-  <w15:commentEx w15:paraId="276D846E" w15:done="0"/>
-  <w15:commentEx w15:paraId="1C33D467" w15:done="0"/>
-  <w15:commentEx w15:paraId="13E1EB9E" w15:done="0"/>
-  <w15:commentEx w15:paraId="0217C32F" w15:done="0"/>
   <w15:commentEx w15:paraId="7BAA7050" w15:done="0"/>
   <w15:commentEx w15:paraId="6DD55F01" w15:done="0"/>
   <w15:commentEx w15:paraId="5F3E149F" w15:done="0"/>
@@ -19894,14 +19787,9 @@
 
 <file path=word/commentsIds.xml><?xml version="1.0" encoding="utf-8"?>
 <w16cid:commentsIds xmlns:wpc="http://schemas.microsoft.com/office/word/2010/wordprocessingCanvas" xmlns:cx="http://schemas.microsoft.com/office/drawing/2014/chartex" xmlns:cx1="http://schemas.microsoft.com/office/drawing/2015/9/8/chartex" xmlns:cx2="http://schemas.microsoft.com/office/drawing/2015/10/21/chartex" xmlns:cx3="http://schemas.microsoft.com/office/drawing/2016/5/9/chartex" xmlns:cx4="http://schemas.microsoft.com/office/drawing/2016/5/10/chartex" xmlns:cx5="http://schemas.microsoft.com/office/drawing/2016/5/11/chartex" xmlns:cx6="http://schemas.microsoft.com/office/drawing/2016/5/12/chartex" xmlns:cx7="http://schemas.microsoft.com/office/drawing/2016/5/13/chartex" xmlns:cx8="http://schemas.microsoft.com/office/drawing/2016/5/14/chartex" xmlns:mc="http://schemas.openxmlformats.org/markup-compatibility/2006" xmlns:aink="http://schemas.microsoft.com/office/drawing/2016/ink" xmlns:am3d="http://schemas.microsoft.com/office/drawing/2017/model3d" xmlns:o="urn:schemas-microsoft-com:office:office" xmlns:r="http://schemas.openxmlformats.org/officeDocument/2006/relationships" xmlns:m="http://schemas.openxmlformats.org/officeDocument/2006/math" xmlns:v="urn:schemas-microsoft-com:vml" xmlns:wp14="http://schemas.microsoft.com/office/word/2010/wordprocessingDrawing" xmlns:wp="http://schemas.openxmlformats.org/drawingml/2006/wordprocessingDrawing" xmlns:w10="urn:schemas-microsoft-com:office:word" xmlns:w="http://schemas.openxmlformats.org/wordprocessingml/2006/main" xmlns:w14="http://schemas.microsoft.com/office/word/2010/wordml" xmlns:w15="http://schemas.microsoft.com/office/word/2012/wordml" xmlns:w16cid="http://schemas.microsoft.com/office/word/2016/wordml/cid" xmlns:w16se="http://schemas.microsoft.com/office/word/2015/wordml/symex" xmlns:wpg="http://schemas.microsoft.com/office/word/2010/wordprocessingGroup" xmlns:wpi="http://schemas.microsoft.com/office/word/2010/wordprocessingInk" xmlns:wne="http://schemas.microsoft.com/office/word/2006/wordml" xmlns:wps="http://schemas.microsoft.com/office/word/2010/wordprocessingShape" mc:Ignorable="w14 w15 w16se w16cid wp14">
-  <w16cid:commentId w16cid:paraId="2C95E568" w16cid:durableId="2190D293"/>
   <w16cid:commentId w16cid:paraId="1A2D83B2" w16cid:durableId="21442C0E"/>
   <w16cid:commentId w16cid:paraId="0D85E42B" w16cid:durableId="21442AB3"/>
   <w16cid:commentId w16cid:paraId="50E697F5" w16cid:durableId="2145DB8F"/>
-  <w16cid:commentId w16cid:paraId="276D846E" w16cid:durableId="2190D3EA"/>
-  <w16cid:commentId w16cid:paraId="1C33D467" w16cid:durableId="21920EA1"/>
-  <w16cid:commentId w16cid:paraId="13E1EB9E" w16cid:durableId="2190C6D0"/>
-  <w16cid:commentId w16cid:paraId="0217C32F" w16cid:durableId="21B45151"/>
   <w16cid:commentId w16cid:paraId="7BAA7050" w16cid:durableId="21909B1E"/>
   <w16cid:commentId w16cid:paraId="6DD55F01" w16cid:durableId="21909E66"/>
   <w16cid:commentId w16cid:paraId="5F3E149F" w16cid:durableId="2190BADA"/>
@@ -21936,14 +21824,11 @@
 
 <file path=word/people.xml><?xml version="1.0" encoding="utf-8"?>
 <w15:people xmlns:wpc="http://schemas.microsoft.com/office/word/2010/wordprocessingCanvas" xmlns:cx="http://schemas.microsoft.com/office/drawing/2014/chartex" xmlns:cx1="http://schemas.microsoft.com/office/drawing/2015/9/8/chartex" xmlns:cx2="http://schemas.microsoft.com/office/drawing/2015/10/21/chartex" xmlns:cx3="http://schemas.microsoft.com/office/drawing/2016/5/9/chartex" xmlns:cx4="http://schemas.microsoft.com/office/drawing/2016/5/10/chartex" xmlns:cx5="http://schemas.microsoft.com/office/drawing/2016/5/11/chartex" xmlns:cx6="http://schemas.microsoft.com/office/drawing/2016/5/12/chartex" xmlns:cx7="http://schemas.microsoft.com/office/drawing/2016/5/13/chartex" xmlns:cx8="http://schemas.microsoft.com/office/drawing/2016/5/14/chartex" xmlns:mc="http://schemas.openxmlformats.org/markup-compatibility/2006" xmlns:aink="http://schemas.microsoft.com/office/drawing/2016/ink" xmlns:am3d="http://schemas.microsoft.com/office/drawing/2017/model3d" xmlns:o="urn:schemas-microsoft-com:office:office" xmlns:r="http://schemas.openxmlformats.org/officeDocument/2006/relationships" xmlns:m="http://schemas.openxmlformats.org/officeDocument/2006/math" xmlns:v="urn:schemas-microsoft-com:vml" xmlns:wp14="http://schemas.microsoft.com/office/word/2010/wordprocessingDrawing" xmlns:wp="http://schemas.openxmlformats.org/drawingml/2006/wordprocessingDrawing" xmlns:w10="urn:schemas-microsoft-com:office:word" xmlns:w="http://schemas.openxmlformats.org/wordprocessingml/2006/main" xmlns:w14="http://schemas.microsoft.com/office/word/2010/wordml" xmlns:w15="http://schemas.microsoft.com/office/word/2012/wordml" xmlns:w16cid="http://schemas.microsoft.com/office/word/2016/wordml/cid" xmlns:w16se="http://schemas.microsoft.com/office/word/2015/wordml/symex" xmlns:wpg="http://schemas.microsoft.com/office/word/2010/wordprocessingGroup" xmlns:wpi="http://schemas.microsoft.com/office/word/2010/wordprocessingInk" xmlns:wne="http://schemas.microsoft.com/office/word/2006/wordml" xmlns:wps="http://schemas.microsoft.com/office/word/2010/wordprocessingShape" mc:Ignorable="w14 w15 w16se w16cid wp14">
-  <w15:person w15:author="Ruan Van Mazijk">
-    <w15:presenceInfo w15:providerId="AD" w15:userId="S::VMZRUA001@myuct.ac.za::f50431c7-080a-4259-97ee-a4bb5c336639"/>
-  </w15:person>
   <w15:person w15:author="Michael Cramer">
     <w15:presenceInfo w15:providerId="AD" w15:userId="S::01400822@wf.uct.ac.za::42384198-234c-4b6a-8489-2a3f7d296e81"/>
   </w15:person>
-  <w15:person w15:author="Ruan Van Mazijk [2]">
-    <w15:presenceInfo w15:providerId="AD" w15:userId="S::vmzrua001@myuct.ac.za::f50431c7-080a-4259-97ee-a4bb5c336639"/>
+  <w15:person w15:author="Ruan Van Mazijk">
+    <w15:presenceInfo w15:providerId="AD" w15:userId="S::VMZRUA001@myuct.ac.za::f50431c7-080a-4259-97ee-a4bb5c336639"/>
   </w15:person>
 </w15:people>
 </file>
@@ -23689,7 +23574,7 @@
 </file>
 
 <file path=customXml/itemProps1.xml><?xml version="1.0" encoding="utf-8"?>
-<ds:datastoreItem xmlns:ds="http://schemas.openxmlformats.org/officeDocument/2006/customXml" ds:itemID="{05797552-EB30-413F-9964-68B49AD5EB24}">
+<ds:datastoreItem xmlns:ds="http://schemas.openxmlformats.org/officeDocument/2006/customXml" ds:itemID="{9E6C0DB1-A835-455D-9722-455E7020F5C4}">
   <ds:schemaRefs>
     <ds:schemaRef ds:uri="http://schemas.openxmlformats.org/officeDocument/2006/bibliography"/>
   </ds:schemaRefs>

</xml_diff>

<commit_message>
Update figure 2 caption
</commit_message>
<xml_diff>
--- a/manuscript/Van-Mazijk-Cramer-Verboom_main-text.docx
+++ b/manuscript/Van-Mazijk-Cramer-Verboom_main-text.docx
@@ -16616,7 +16616,7 @@
         <w:pStyle w:val="BodyText"/>
         <w:spacing w:before="0"/>
       </w:pPr>
-      <w:bookmarkStart w:id="14" w:name="figures"/>
+      <w:bookmarkStart w:id="13" w:name="figures"/>
       <w:r>
         <w:rPr>
           <w:b/>
@@ -17073,7 +17073,7 @@
       <w:r>
         <w:br w:type="page"/>
       </w:r>
-      <w:bookmarkEnd w:id="14"/>
+      <w:bookmarkEnd w:id="13"/>
       <w:r>
         <w:lastRenderedPageBreak/>
         <w:t>Figures</w:t>
@@ -17459,16 +17459,253 @@
         <w:t xml:space="preserve"> </w:t>
       </w:r>
       <w:r>
-        <w:rPr>
-          <w:highlight w:val="red"/>
-        </w:rPr>
         <w:t>Frequency d</w:t>
       </w:r>
       <w:r>
-        <w:rPr>
-          <w:highlight w:val="red"/>
-        </w:rPr>
-        <w:t>istributions of (a) QDS- and (b) HDS-scale vascular plant species richness in the GCFR and SWAFR. (c) Scatter plot of mean QDS-scale richness (</w:t>
+        <w:t xml:space="preserve">istributions of </w:t>
+      </w:r>
+      <w:r>
+        <w:t xml:space="preserve">vascular plant species richness </w:t>
+      </w:r>
+      <w:r>
+        <w:t xml:space="preserve">in the GCFR and SWAFR </w:t>
+      </w:r>
+      <w:r>
+        <w:t xml:space="preserve">at the </w:t>
+      </w:r>
+      <w:r>
+        <w:t xml:space="preserve">(a) </w:t>
+      </w:r>
+      <w:r>
+        <w:t xml:space="preserve">DS-, </w:t>
+      </w:r>
+      <w:r>
+        <w:t>(b) HDS-</w:t>
+      </w:r>
+      <w:r>
+        <w:t>, and (c) Q</w:t>
+      </w:r>
+      <w:r>
+        <w:t>DS-scales</w:t>
+      </w:r>
+      <w:r>
+        <w:t xml:space="preserve">, </w:t>
+      </w:r>
+      <w:r>
+        <w:t xml:space="preserve">and of </w:t>
+      </w:r>
+      <w:r>
+        <w:t xml:space="preserve">the </w:t>
+      </w:r>
+      <w:r>
+        <w:t>proporti</w:t>
+      </w:r>
+      <w:r>
+        <w:t>onal contribution</w:t>
+      </w:r>
+      <w:r>
+        <w:t>s</w:t>
+      </w:r>
+      <w:r>
+        <w:t xml:space="preserve"> of floristic turnover</w:t>
+      </w:r>
+      <w:r>
+        <w:t xml:space="preserve"> </w:t>
+      </w:r>
+      <w:r>
+        <w:t>(</w:t>
+      </w:r>
+      <w:r>
+        <w:rPr>
+          <w:i/>
+        </w:rPr>
+        <w:t>T</w:t>
+      </w:r>
+      <w:r>
+        <w:t>/</w:t>
+      </w:r>
+      <w:r>
+        <w:rPr>
+          <w:i/>
+        </w:rPr>
+        <w:t>S</w:t>
+      </w:r>
+      <w:r>
+        <w:t xml:space="preserve">) </w:t>
+      </w:r>
+      <w:r>
+        <w:t xml:space="preserve">to (d) </w:t>
+      </w:r>
+      <w:r>
+        <w:rPr>
+          <w:i/>
+        </w:rPr>
+        <w:t>S</w:t>
+      </w:r>
+      <w:r>
+        <w:rPr>
+          <w:vertAlign w:val="subscript"/>
+        </w:rPr>
+        <w:t>DS</w:t>
+      </w:r>
+      <w:r>
+        <w:t xml:space="preserve"> </w:t>
+      </w:r>
+      <w:r>
+        <w:t xml:space="preserve">(i.e. </w:t>
+      </w:r>
+      <w:r>
+        <w:rPr>
+          <w:i/>
+        </w:rPr>
+        <w:t>T</w:t>
+      </w:r>
+      <w:r>
+        <w:rPr>
+          <w:vertAlign w:val="subscript"/>
+        </w:rPr>
+        <w:t>H</w:t>
+      </w:r>
+      <w:r>
+        <w:rPr>
+          <w:vertAlign w:val="subscript"/>
+        </w:rPr>
+        <w:t xml:space="preserve">DS </w:t>
+      </w:r>
+      <w:r>
+        <w:t>/</w:t>
+      </w:r>
+      <w:r>
+        <w:rPr>
+          <w:i/>
+        </w:rPr>
+        <w:t xml:space="preserve"> S</w:t>
+      </w:r>
+      <w:r>
+        <w:rPr>
+          <w:vertAlign w:val="subscript"/>
+        </w:rPr>
+        <w:t>DS</w:t>
+      </w:r>
+      <w:r>
+        <w:t>)</w:t>
+      </w:r>
+      <w:r>
+        <w:t xml:space="preserve"> </w:t>
+      </w:r>
+      <w:r>
+        <w:t xml:space="preserve">and (e) </w:t>
+      </w:r>
+      <w:r>
+        <w:rPr>
+          <w:i/>
+        </w:rPr>
+        <w:t>S</w:t>
+      </w:r>
+      <w:r>
+        <w:rPr>
+          <w:vertAlign w:val="subscript"/>
+        </w:rPr>
+        <w:t>H</w:t>
+      </w:r>
+      <w:r>
+        <w:rPr>
+          <w:vertAlign w:val="subscript"/>
+        </w:rPr>
+        <w:t>DS</w:t>
+      </w:r>
+      <w:r>
+        <w:t xml:space="preserve">. </w:t>
+      </w:r>
+      <w:r>
+        <w:t>(</w:t>
+      </w:r>
+      <w:r>
+        <w:rPr>
+          <w:i/>
+        </w:rPr>
+        <w:t>T</w:t>
+      </w:r>
+      <w:r>
+        <w:rPr>
+          <w:vertAlign w:val="subscript"/>
+        </w:rPr>
+        <w:t xml:space="preserve">QDS </w:t>
+      </w:r>
+      <w:r>
+        <w:t>/</w:t>
+      </w:r>
+      <w:r>
+        <w:rPr>
+          <w:i/>
+        </w:rPr>
+        <w:t xml:space="preserve"> S</w:t>
+      </w:r>
+      <w:r>
+        <w:rPr>
+          <w:vertAlign w:val="subscript"/>
+        </w:rPr>
+        <w:t>HDS</w:t>
+      </w:r>
+      <w:r>
+        <w:t>).</w:t>
+      </w:r>
+      <w:r>
+        <w:t xml:space="preserve"> </w:t>
+      </w:r>
+      <w:r>
+        <w:t xml:space="preserve">The derivations of </w:t>
+      </w:r>
+      <w:r>
+        <w:rPr>
+          <w:i/>
+        </w:rPr>
+        <w:t>T</w:t>
+      </w:r>
+      <w:r>
+        <w:rPr>
+          <w:vertAlign w:val="subscript"/>
+        </w:rPr>
+        <w:t>DS</w:t>
+      </w:r>
+      <w:r>
+        <w:t xml:space="preserve"> and </w:t>
+      </w:r>
+      <w:r>
+        <w:rPr>
+          <w:i/>
+        </w:rPr>
+        <w:t>T</w:t>
+      </w:r>
+      <w:r>
+        <w:rPr>
+          <w:vertAlign w:val="subscript"/>
+        </w:rPr>
+        <w:t>HDS</w:t>
+      </w:r>
+      <w:r>
+        <w:t xml:space="preserve"> are demonstrated with s</w:t>
+      </w:r>
+      <w:r>
+        <w:t>catter plot</w:t>
+      </w:r>
+      <w:r>
+        <w:t>s</w:t>
+      </w:r>
+      <w:r>
+        <w:t xml:space="preserve"> of mean </w:t>
+      </w:r>
+      <w:r>
+        <w:t>(f) H</w:t>
+      </w:r>
+      <w:r>
+        <w:t>DS-</w:t>
+      </w:r>
+      <w:r>
+        <w:t xml:space="preserve"> and (g) QDS-</w:t>
+      </w:r>
+      <w:r>
+        <w:t>scale richness (</w:t>
       </w:r>
       <m:oMath>
         <m:bar>
@@ -17477,7 +17714,6 @@
             <m:ctrlPr>
               <w:rPr>
                 <w:rFonts w:ascii="Cambria Math" w:hAnsi="Cambria Math"/>
-                <w:highlight w:val="red"/>
               </w:rPr>
             </m:ctrlPr>
           </m:barPr>
@@ -17485,7 +17721,6 @@
             <m:r>
               <w:rPr>
                 <w:rFonts w:ascii="Cambria Math" w:hAnsi="Cambria Math"/>
-                <w:highlight w:val="red"/>
               </w:rPr>
               <m:t>S</m:t>
             </m:r>
@@ -17494,123 +17729,160 @@
       </m:oMath>
       <w:r>
         <w:rPr>
-          <w:highlight w:val="red"/>
           <w:vertAlign w:val="subscript"/>
         </w:rPr>
+        <w:t>H</w:t>
+      </w:r>
+      <w:r>
+        <w:rPr>
+          <w:vertAlign w:val="subscript"/>
+        </w:rPr>
+        <w:t>DS</w:t>
+      </w:r>
+      <w:r>
+        <w:t xml:space="preserve"> and</w:t>
+      </w:r>
+      <w:r>
+        <w:rPr>
+          <w:rFonts w:eastAsiaTheme="minorEastAsia"/>
+        </w:rPr>
+        <w:t xml:space="preserve"> </w:t>
+      </w:r>
+      <m:oMath>
+        <m:bar>
+          <m:barPr>
+            <m:pos m:val="top"/>
+            <m:ctrlPr>
+              <w:rPr>
+                <w:rFonts w:ascii="Cambria Math" w:hAnsi="Cambria Math"/>
+              </w:rPr>
+            </m:ctrlPr>
+          </m:barPr>
+          <m:e>
+            <m:r>
+              <w:rPr>
+                <w:rFonts w:ascii="Cambria Math" w:hAnsi="Cambria Math"/>
+              </w:rPr>
+              <m:t>S</m:t>
+            </m:r>
+          </m:e>
+        </m:bar>
+      </m:oMath>
+      <w:r>
+        <w:rPr>
+          <w:vertAlign w:val="subscript"/>
+        </w:rPr>
         <w:t>QDS</w:t>
       </w:r>
       <w:r>
-        <w:rPr>
-          <w:highlight w:val="red"/>
-        </w:rPr>
-        <w:t>) and turnover (</w:t>
+        <w:t xml:space="preserve"> respectively</w:t>
+      </w:r>
+      <w:r>
+        <w:t xml:space="preserve">) </w:t>
+      </w:r>
+      <w:r>
+        <w:t>against</w:t>
+      </w:r>
+      <w:r>
+        <w:t xml:space="preserve"> turnover </w:t>
+      </w:r>
+      <w:r>
+        <w:t>(</w:t>
+      </w:r>
+      <w:r>
+        <w:t>(</w:t>
+      </w:r>
+      <w:r>
+        <w:t xml:space="preserve">f) </w:t>
       </w:r>
       <w:r>
         <w:rPr>
           <w:i/>
-          <w:highlight w:val="red"/>
         </w:rPr>
         <w:t>T</w:t>
       </w:r>
       <w:r>
         <w:rPr>
-          <w:highlight w:val="red"/>
           <w:vertAlign w:val="subscript"/>
         </w:rPr>
-        <w:t>QDS</w:t>
-      </w:r>
-      <w:r>
-        <w:rPr>
-          <w:highlight w:val="red"/>
-        </w:rPr>
-        <w:t xml:space="preserve">) with contour lines denoting the </w:t>
+        <w:t>H</w:t>
+      </w:r>
+      <w:r>
+        <w:rPr>
+          <w:vertAlign w:val="subscript"/>
+        </w:rPr>
+        <w:t>DS</w:t>
+      </w:r>
+      <w:r>
+        <w:t xml:space="preserve"> and (g)</w:t>
+      </w:r>
+      <w:r>
+        <w:t xml:space="preserve"> </w:t>
       </w:r>
       <w:r>
         <w:rPr>
           <w:i/>
-          <w:highlight w:val="red"/>
+        </w:rPr>
+        <w:t>T</w:t>
+      </w:r>
+      <w:r>
+        <w:rPr>
+          <w:vertAlign w:val="subscript"/>
+        </w:rPr>
+        <w:t>Q</w:t>
+      </w:r>
+      <w:r>
+        <w:rPr>
+          <w:vertAlign w:val="subscript"/>
+        </w:rPr>
+        <w:t>DS</w:t>
+      </w:r>
+      <w:r>
+        <w:t>) with contour lines denoting the</w:t>
+      </w:r>
+      <w:r>
+        <w:t xml:space="preserve"> </w:t>
+      </w:r>
+      <w:r>
+        <w:rPr>
+          <w:i/>
         </w:rPr>
         <w:t>S</w:t>
       </w:r>
       <w:r>
         <w:rPr>
-          <w:highlight w:val="red"/>
           <w:vertAlign w:val="subscript"/>
         </w:rPr>
+        <w:t>DS</w:t>
+      </w:r>
+      <w:r>
+        <w:t xml:space="preserve"> </w:t>
+      </w:r>
+      <w:r>
+        <w:t xml:space="preserve">and </w:t>
+      </w:r>
+      <w:r>
+        <w:rPr>
+          <w:i/>
+        </w:rPr>
+        <w:t>S</w:t>
+      </w:r>
+      <w:r>
+        <w:rPr>
+          <w:vertAlign w:val="subscript"/>
+        </w:rPr>
         <w:t>HDS</w:t>
       </w:r>
       <w:r>
-        <w:rPr>
-          <w:highlight w:val="red"/>
-        </w:rPr>
-        <w:t xml:space="preserve"> that arises as their sum. (d) The distribution of the turnover partition of </w:t>
-      </w:r>
-      <w:r>
-        <w:rPr>
-          <w:i/>
-          <w:highlight w:val="red"/>
-        </w:rPr>
-        <w:t>S</w:t>
-      </w:r>
-      <w:r>
-        <w:rPr>
-          <w:highlight w:val="red"/>
-          <w:vertAlign w:val="subscript"/>
-        </w:rPr>
-        <w:t>HDS</w:t>
-      </w:r>
-      <w:r>
-        <w:rPr>
-          <w:highlight w:val="red"/>
-        </w:rPr>
-        <w:t xml:space="preserve"> expressed as a proportion (</w:t>
-      </w:r>
-      <w:r>
-        <w:rPr>
-          <w:i/>
-          <w:highlight w:val="red"/>
-        </w:rPr>
-        <w:t>T</w:t>
-      </w:r>
-      <w:r>
-        <w:rPr>
-          <w:highlight w:val="red"/>
-          <w:vertAlign w:val="subscript"/>
-        </w:rPr>
-        <w:t>QDS</w:t>
-      </w:r>
-      <w:r>
-        <w:rPr>
-          <w:highlight w:val="red"/>
-          <w:vertAlign w:val="subscript"/>
-        </w:rPr>
-        <w:t xml:space="preserve"> </w:t>
-      </w:r>
-      <w:r>
-        <w:rPr>
-          <w:highlight w:val="red"/>
-        </w:rPr>
-        <w:t>/</w:t>
-      </w:r>
-      <w:r>
-        <w:rPr>
-          <w:i/>
-          <w:highlight w:val="red"/>
-        </w:rPr>
-        <w:t xml:space="preserve"> S</w:t>
-      </w:r>
-      <w:r>
-        <w:rPr>
-          <w:highlight w:val="red"/>
-          <w:vertAlign w:val="subscript"/>
-        </w:rPr>
-        <w:t>HDS</w:t>
-      </w:r>
-      <w:r>
-        <w:rPr>
-          <w:highlight w:val="red"/>
-        </w:rPr>
-        <w:t>).</w:t>
+        <w:t xml:space="preserve"> that arise as their sum</w:t>
+      </w:r>
+      <w:r>
+        <w:t>s</w:t>
+      </w:r>
+      <w:bookmarkStart w:id="14" w:name="_GoBack"/>
+      <w:bookmarkEnd w:id="14"/>
+      <w:r>
+        <w:t>.</w:t>
       </w:r>
       <w:r>
         <w:br w:type="page"/>
@@ -19767,8 +20039,6 @@
       <w:r>
         <w:t xml:space="preserve"> There is a different matter. It is the potential inflation of species richness by anthropogenic imports.</w:t>
       </w:r>
-      <w:bookmarkStart w:id="13" w:name="_GoBack"/>
-      <w:bookmarkEnd w:id="13"/>
     </w:p>
   </w:comment>
 </w:comments>
@@ -23574,7 +23844,7 @@
 </file>
 
 <file path=customXml/itemProps1.xml><?xml version="1.0" encoding="utf-8"?>
-<ds:datastoreItem xmlns:ds="http://schemas.openxmlformats.org/officeDocument/2006/customXml" ds:itemID="{9E6C0DB1-A835-455D-9722-455E7020F5C4}">
+<ds:datastoreItem xmlns:ds="http://schemas.openxmlformats.org/officeDocument/2006/customXml" ds:itemID="{9A5AB1C7-9F5E-4CAC-B2EC-46E149F40DC4}">
   <ds:schemaRefs>
     <ds:schemaRef ds:uri="http://schemas.openxmlformats.org/officeDocument/2006/bibliography"/>
   </ds:schemaRefs>

</xml_diff>

<commit_message>
Update more figure captions
</commit_message>
<xml_diff>
--- a/manuscript/Van-Mazijk-Cramer-Verboom_main-text.docx
+++ b/manuscript/Van-Mazijk-Cramer-Verboom_main-text.docx
@@ -5236,7 +5236,13 @@
         <w:t>with residual species richness</w:t>
       </w:r>
       <w:r>
-        <w:t xml:space="preserve"> more than two standard deviations from the mean. We also used an </w:t>
+        <w:t xml:space="preserve"> more than two standard deviations from the mean</w:t>
+      </w:r>
+      <w:r>
+        <w:t xml:space="preserve"> predicted species richness at a given level of environmental heterogeneity (in both the PC1-based and multiple regression models)</w:t>
+      </w:r>
+      <w:r>
+        <w:t xml:space="preserve">. We also used an </w:t>
       </w:r>
       <w:r>
         <w:rPr>
@@ -5257,7 +5263,11 @@
         <w:t>s associated with ANCOVA and multiple regressions</w:t>
       </w:r>
       <w:r>
-        <w:t xml:space="preserve"> differed between the GCFR and SWAFR. Finally, </w:t>
+        <w:t xml:space="preserve"> differed between the GCFR and </w:t>
+      </w:r>
+      <w:r>
+        <w:lastRenderedPageBreak/>
+        <w:t xml:space="preserve">SWAFR. Finally, </w:t>
       </w:r>
       <w:r>
         <w:t>to assess</w:t>
@@ -5266,11 +5276,7 @@
         <w:t xml:space="preserve"> whether the exceptional richness of hotspots is best explained by factors other than environmental heterogeneity, </w:t>
       </w:r>
       <w:r>
-        <w:t xml:space="preserve">and to </w:t>
-      </w:r>
-      <w:r>
-        <w:lastRenderedPageBreak/>
-        <w:t xml:space="preserve">assess the sensitivity of results to these hotspots, </w:t>
+        <w:t xml:space="preserve">and to assess the sensitivity of results to these hotspots, </w:t>
       </w:r>
       <w:r>
         <w:t>we repeated the ANCOVA and multiple regression analyses with hotspots omitted, and compared the coefficients of determination.</w:t>
@@ -6419,6 +6425,7 @@
         <w:rPr>
           <w:rFonts w:eastAsiaTheme="minorEastAsia" w:cstheme="majorBidi"/>
         </w:rPr>
+        <w:lastRenderedPageBreak/>
         <w:t>variables</w:t>
       </w:r>
       <w:r>
@@ -6554,14 +6561,7 @@
         <w:rPr>
           <w:rFonts w:eastAsiaTheme="minorEastAsia" w:cstheme="majorBidi"/>
         </w:rPr>
-        <w:t xml:space="preserve"> are </w:t>
-      </w:r>
-      <w:r>
-        <w:rPr>
-          <w:rFonts w:eastAsiaTheme="minorEastAsia" w:cstheme="majorBidi"/>
-        </w:rPr>
-        <w:lastRenderedPageBreak/>
-        <w:t>small</w:t>
+        <w:t xml:space="preserve"> are small</w:t>
       </w:r>
       <w:r>
         <w:rPr>
@@ -7486,6 +7486,7 @@
         <w:t xml:space="preserve">partial </w:t>
       </w:r>
       <w:r>
+        <w:lastRenderedPageBreak/>
         <w:t>coefficient</w:t>
       </w:r>
       <w:r>
@@ -7525,11 +7526,7 @@
         <w:t xml:space="preserve">significant </w:t>
       </w:r>
       <w:r>
-        <w:t xml:space="preserve">coefficients associated with environmental </w:t>
-      </w:r>
-      <w:r>
-        <w:lastRenderedPageBreak/>
-        <w:t>heterogeneity</w:t>
+        <w:t>coefficients associated with environmental heterogeneity</w:t>
       </w:r>
       <w:r>
         <w:t xml:space="preserve"> terms</w:t>
@@ -17879,8 +17876,6 @@
       <w:r>
         <w:t>s</w:t>
       </w:r>
-      <w:bookmarkStart w:id="14" w:name="_GoBack"/>
-      <w:bookmarkEnd w:id="14"/>
       <w:r>
         <w:t>.</w:t>
       </w:r>
@@ -18089,6 +18084,27 @@
         <w:t xml:space="preserve">. </w:t>
       </w:r>
       <w:r>
+        <w:t xml:space="preserve">Grid-cells representing </w:t>
+      </w:r>
+      <w:r>
+        <w:t>hotspots</w:t>
+      </w:r>
+      <w:r>
+        <w:t xml:space="preserve"> of species richness (identified as having residual </w:t>
+      </w:r>
+      <w:r>
+        <w:rPr>
+          <w:i/>
+        </w:rPr>
+        <w:t>S</w:t>
+      </w:r>
+      <w:r>
+        <w:t xml:space="preserve"> greater than two standard deviations from the mean) are identified by triangles (black for the GCFR, white for SWAFR, as with round points).</w:t>
+      </w:r>
+      <w:r>
+        <w:t xml:space="preserve"> </w:t>
+      </w:r>
+      <w:r>
         <w:t>These three linear models are presented in Table 2</w:t>
       </w:r>
       <w:r>
@@ -18102,6 +18118,9 @@
       </w:r>
       <w:r>
         <w:t xml:space="preserve"> &lt; 0.001)</w:t>
+      </w:r>
+      <w:r>
+        <w:t>, and were fitted including species richness hotspots</w:t>
       </w:r>
       <w:r>
         <w:t xml:space="preserve">. </w:t>
@@ -18166,18 +18185,6 @@
       </w:r>
       <w:r>
         <w:t>each of the three PCAs are noted in parentheses in the panel and horizontal axis headings respectively.</w:t>
-      </w:r>
-      <w:r>
-        <w:t xml:space="preserve"> [</w:t>
-      </w:r>
-      <w:r>
-        <w:rPr>
-          <w:highlight w:val="yellow"/>
-        </w:rPr>
-        <w:t>hotspots</w:t>
-      </w:r>
-      <w:r>
-        <w:t>].</w:t>
       </w:r>
       <w:r>
         <w:br w:type="page"/>
@@ -18494,7 +18501,7 @@
       <w:r>
         <w:br w:type="page"/>
       </w:r>
-      <w:bookmarkStart w:id="15" w:name="references"/>
+      <w:bookmarkStart w:id="14" w:name="references"/>
     </w:p>
     <w:p>
       <w:pPr>
@@ -18639,17 +18646,30 @@
       </w:r>
       <w:proofErr w:type="spellEnd"/>
       <w:r>
-        <w:t xml:space="preserve">) the multivariate (MV) model (Figure 4b). Map projection used: WGS84. QDS- and DS-scale equivalents of these maps are available in the online version </w:t>
-      </w:r>
-      <w:r>
-        <w:rPr>
-          <w:highlight w:val="yellow"/>
-        </w:rPr>
-        <w:t>(SI)</w:t>
+        <w:t xml:space="preserve">) the multivariate (MV) model (Figure 4b). Map projection used: WGS84. </w:t>
+      </w:r>
+      <w:proofErr w:type="spellStart"/>
+      <w:r>
+        <w:t>Colour</w:t>
+      </w:r>
+      <w:proofErr w:type="spellEnd"/>
+      <w:r>
+        <w:t xml:space="preserve"> versions of these maps, and the </w:t>
+      </w:r>
+      <w:r>
+        <w:t xml:space="preserve">QDS- and DS-scale equivalents </w:t>
+      </w:r>
+      <w:r>
+        <w:t xml:space="preserve">(Figure S5,S6 respectively) </w:t>
+      </w:r>
+      <w:r>
+        <w:t>are available in the online version</w:t>
       </w:r>
       <w:r>
         <w:t>.</w:t>
       </w:r>
+      <w:bookmarkStart w:id="15" w:name="_GoBack"/>
+      <w:bookmarkEnd w:id="15"/>
       <w:r>
         <w:rPr>
           <w:highlight w:val="yellow"/>
@@ -18740,7 +18760,7 @@
       <w:r>
         <w:t>References</w:t>
       </w:r>
-      <w:bookmarkEnd w:id="15"/>
+      <w:bookmarkEnd w:id="14"/>
     </w:p>
     <w:p>
       <w:pPr>
@@ -23844,7 +23864,7 @@
 </file>
 
 <file path=customXml/itemProps1.xml><?xml version="1.0" encoding="utf-8"?>
-<ds:datastoreItem xmlns:ds="http://schemas.openxmlformats.org/officeDocument/2006/customXml" ds:itemID="{9A5AB1C7-9F5E-4CAC-B2EC-46E149F40DC4}">
+<ds:datastoreItem xmlns:ds="http://schemas.openxmlformats.org/officeDocument/2006/customXml" ds:itemID="{B8D8F266-6F2C-4E79-845E-0A53124AA5B6}">
   <ds:schemaRefs>
     <ds:schemaRef ds:uri="http://schemas.openxmlformats.org/officeDocument/2006/bibliography"/>
   </ds:schemaRefs>

</xml_diff>

<commit_message>
Update some more captions
</commit_message>
<xml_diff>
--- a/manuscript/Van-Mazijk-Cramer-Verboom_main-text.docx
+++ b/manuscript/Van-Mazijk-Cramer-Verboom_main-text.docx
@@ -7252,7 +7252,13 @@
       </w:r>
       <w:proofErr w:type="spellEnd"/>
       <w:r>
-        <w:t xml:space="preserve"> (Figure S8,9)</w:t>
+        <w:t xml:space="preserve"> (Figure S8,</w:t>
+      </w:r>
+      <w:r>
+        <w:t>S</w:t>
+      </w:r>
+      <w:r>
+        <w:t>9)</w:t>
       </w:r>
       <w:r>
         <w:t xml:space="preserve">. At the QDS-scale, for example, GCFR outliers </w:t>
@@ -7396,7 +7402,19 @@
         <w:t>s</w:t>
       </w:r>
       <w:r>
-        <w:t xml:space="preserve"> yielded </w:t>
+        <w:t xml:space="preserve"> </w:t>
+      </w:r>
+      <w:r>
+        <w:t xml:space="preserve">(Table </w:t>
+      </w:r>
+      <w:r>
+        <w:t>S3</w:t>
+      </w:r>
+      <w:r>
+        <w:t xml:space="preserve">) </w:t>
+      </w:r>
+      <w:r>
+        <w:t xml:space="preserve">yielded </w:t>
       </w:r>
       <w:r>
         <w:t xml:space="preserve">qualitatively similar </w:t>
@@ -7422,6 +7440,8 @@
       <w:r>
         <w:t xml:space="preserve"> (</w:t>
       </w:r>
+      <w:bookmarkStart w:id="9" w:name="_GoBack"/>
+      <w:bookmarkEnd w:id="9"/>
       <w:r>
         <w:rPr>
           <w:highlight w:val="yellow"/>
@@ -7432,7 +7452,40 @@
         <w:t>)</w:t>
       </w:r>
       <w:r>
-        <w:t>.</w:t>
+        <w:t xml:space="preserve">. </w:t>
+      </w:r>
+      <w:r>
+        <w:t>[</w:t>
+      </w:r>
+      <w:r>
+        <w:rPr>
+          <w:highlight w:val="yellow"/>
+        </w:rPr>
+        <w:t>F-test results</w:t>
+      </w:r>
+      <w:r>
+        <w:rPr>
+          <w:highlight w:val="yellow"/>
+        </w:rPr>
+        <w:t xml:space="preserve"> for SD of residuals</w:t>
+      </w:r>
+      <w:r>
+        <w:rPr>
+          <w:highlight w:val="yellow"/>
+        </w:rPr>
+        <w:t>?</w:t>
+      </w:r>
+      <w:r>
+        <w:t xml:space="preserve">; </w:t>
+      </w:r>
+      <w:r>
+        <w:rPr>
+          <w:highlight w:val="yellow"/>
+        </w:rPr>
+        <w:t>Table S4</w:t>
+      </w:r>
+      <w:r>
+        <w:t>]</w:t>
       </w:r>
     </w:p>
     <w:p>
@@ -7460,7 +7513,7 @@
           <w:tab w:val="left" w:pos="6189"/>
         </w:tabs>
       </w:pPr>
-      <w:bookmarkStart w:id="9" w:name="tables"/>
+      <w:bookmarkStart w:id="10" w:name="tables"/>
       <w:r>
         <w:t>Consistent with a recent meta-analysis identifying environmental heterogeneity as a universal driver of species richness</w:t>
       </w:r>
@@ -7795,7 +7848,7 @@
       <w:r>
         <w:t xml:space="preserve">, </w:t>
       </w:r>
-      <w:commentRangeStart w:id="10"/>
+      <w:commentRangeStart w:id="11"/>
       <w:r>
         <w:t>with the stronger coupling of species richness</w:t>
       </w:r>
@@ -7841,13 +7894,13 @@
       <w:r>
         <w:t>.</w:t>
       </w:r>
-      <w:commentRangeEnd w:id="10"/>
+      <w:commentRangeEnd w:id="11"/>
       <w:r>
         <w:rPr>
           <w:rStyle w:val="CommentReference"/>
           <w:rFonts w:ascii="Times New Roman" w:hAnsiTheme="minorHAnsi"/>
         </w:rPr>
-        <w:commentReference w:id="10"/>
+        <w:commentReference w:id="11"/>
       </w:r>
     </w:p>
     <w:p>
@@ -8803,17 +8856,17 @@
       <w:r>
         <w:t xml:space="preserve"> </w:t>
       </w:r>
-      <w:commentRangeStart w:id="11"/>
+      <w:commentRangeStart w:id="12"/>
       <w:r>
         <w:t>2017</w:t>
       </w:r>
-      <w:commentRangeEnd w:id="11"/>
+      <w:commentRangeEnd w:id="12"/>
       <w:r>
         <w:rPr>
           <w:rStyle w:val="CommentReference"/>
           <w:rFonts w:ascii="Times New Roman" w:hAnsiTheme="minorHAnsi"/>
         </w:rPr>
-        <w:commentReference w:id="11"/>
+        <w:commentReference w:id="12"/>
       </w:r>
       <w:r>
         <w:t>).</w:t>
@@ -9512,17 +9565,17 @@
       <w:r>
         <w:t xml:space="preserve"> et al. </w:t>
       </w:r>
-      <w:commentRangeStart w:id="12"/>
+      <w:commentRangeStart w:id="13"/>
       <w:r>
         <w:t>2018</w:t>
       </w:r>
-      <w:commentRangeEnd w:id="12"/>
+      <w:commentRangeEnd w:id="13"/>
       <w:r>
         <w:rPr>
           <w:rStyle w:val="CommentReference"/>
           <w:rFonts w:ascii="Times New Roman" w:hAnsiTheme="minorHAnsi"/>
         </w:rPr>
-        <w:commentReference w:id="12"/>
+        <w:commentReference w:id="13"/>
       </w:r>
       <w:r>
         <w:t>)</w:t>
@@ -9986,7 +10039,7 @@
         <w:lastRenderedPageBreak/>
         <w:t>Tables</w:t>
       </w:r>
-      <w:bookmarkEnd w:id="9"/>
+      <w:bookmarkEnd w:id="10"/>
     </w:p>
     <w:p>
       <w:r>
@@ -16613,7 +16666,7 @@
         <w:pStyle w:val="BodyText"/>
         <w:spacing w:before="0"/>
       </w:pPr>
-      <w:bookmarkStart w:id="13" w:name="figures"/>
+      <w:bookmarkStart w:id="14" w:name="figures"/>
       <w:r>
         <w:rPr>
           <w:b/>
@@ -17070,7 +17123,7 @@
       <w:r>
         <w:br w:type="page"/>
       </w:r>
-      <w:bookmarkEnd w:id="13"/>
+      <w:bookmarkEnd w:id="14"/>
       <w:r>
         <w:lastRenderedPageBreak/>
         <w:t>Figures</w:t>
@@ -18501,7 +18554,7 @@
       <w:r>
         <w:br w:type="page"/>
       </w:r>
-      <w:bookmarkStart w:id="14" w:name="references"/>
+      <w:bookmarkStart w:id="15" w:name="references"/>
     </w:p>
     <w:p>
       <w:pPr>
@@ -18668,8 +18721,6 @@
       <w:r>
         <w:t>.</w:t>
       </w:r>
-      <w:bookmarkStart w:id="15" w:name="_GoBack"/>
-      <w:bookmarkEnd w:id="15"/>
       <w:r>
         <w:rPr>
           <w:highlight w:val="yellow"/>
@@ -18760,7 +18811,7 @@
       <w:r>
         <w:t>References</w:t>
       </w:r>
-      <w:bookmarkEnd w:id="14"/>
+      <w:bookmarkEnd w:id="15"/>
     </w:p>
     <w:p>
       <w:pPr>
@@ -19993,7 +20044,7 @@
       </w:r>
     </w:p>
   </w:comment>
-  <w:comment w:id="10" w:author="Michael Cramer" w:date="2019-12-03T08:28:00Z" w:initials="MC">
+  <w:comment w:id="11" w:author="Michael Cramer" w:date="2019-12-03T08:28:00Z" w:initials="MC">
     <w:p>
       <w:pPr>
         <w:pStyle w:val="CommentText"/>
@@ -20015,7 +20066,7 @@
       </w:r>
     </w:p>
   </w:comment>
-  <w:comment w:id="11" w:author="Michael Cramer" w:date="2019-12-03T08:42:00Z" w:initials="MC">
+  <w:comment w:id="12" w:author="Michael Cramer" w:date="2019-12-03T08:42:00Z" w:initials="MC">
     <w:p>
       <w:pPr>
         <w:pStyle w:val="CommentText"/>
@@ -20031,7 +20082,7 @@
       </w:r>
     </w:p>
   </w:comment>
-  <w:comment w:id="12" w:author="Michael Cramer" w:date="2019-12-03T10:43:00Z" w:initials="MC">
+  <w:comment w:id="13" w:author="Michael Cramer" w:date="2019-12-03T10:43:00Z" w:initials="MC">
     <w:p>
       <w:pPr>
         <w:pStyle w:val="CommentText"/>
@@ -23864,7 +23915,7 @@
 </file>
 
 <file path=customXml/itemProps1.xml><?xml version="1.0" encoding="utf-8"?>
-<ds:datastoreItem xmlns:ds="http://schemas.openxmlformats.org/officeDocument/2006/customXml" ds:itemID="{B8D8F266-6F2C-4E79-845E-0A53124AA5B6}">
+<ds:datastoreItem xmlns:ds="http://schemas.openxmlformats.org/officeDocument/2006/customXml" ds:itemID="{8C45ECC3-84F7-4571-935D-0A4F316CE615}">
   <ds:schemaRefs>
     <ds:schemaRef ds:uri="http://schemas.openxmlformats.org/officeDocument/2006/bibliography"/>
   </ds:schemaRefs>

</xml_diff>

<commit_message>
Save ms and SI
</commit_message>
<xml_diff>
--- a/manuscript/Van-Mazijk-Cramer-Verboom_main-text.docx
+++ b/manuscript/Van-Mazijk-Cramer-Verboom_main-text.docx
@@ -71,7 +71,6 @@
       </w:r>
       <w:r>
         <w:rPr>
-          <w:b w:val="0"/>
           <w:sz w:val="28"/>
         </w:rPr>
         <w:t>Heterogeneity and species richness</w:t>
@@ -101,7 +100,15 @@
         <w:rPr>
           <w:sz w:val="28"/>
         </w:rPr>
-        <w:t xml:space="preserve"> G. Anthony Verboom</w:t>
+        <w:t xml:space="preserve"> G. Anthony Verb</w:t>
+      </w:r>
+      <w:bookmarkStart w:id="1" w:name="_GoBack"/>
+      <w:bookmarkEnd w:id="1"/>
+      <w:r>
+        <w:rPr>
+          <w:sz w:val="28"/>
+        </w:rPr>
+        <w:t>oom</w:t>
       </w:r>
     </w:p>
     <w:p>
@@ -142,330 +149,122 @@
         <w:pStyle w:val="Heading1"/>
         <w:spacing w:line="240" w:lineRule="auto"/>
       </w:pPr>
-      <w:bookmarkStart w:id="1" w:name="acknowledgements"/>
-      <w:bookmarkStart w:id="2" w:name="abstract"/>
+      <w:bookmarkStart w:id="2" w:name="acknowledgements"/>
+      <w:bookmarkStart w:id="3" w:name="abstract"/>
       <w:r>
         <w:t>Acknowledgements</w:t>
-      </w:r>
-      <w:bookmarkEnd w:id="1"/>
-    </w:p>
-    <w:p>
-      <w:pPr>
-        <w:pStyle w:val="FirstParagraph"/>
-      </w:pPr>
-      <w:r>
-        <w:t xml:space="preserve">RvM is grateful </w:t>
-      </w:r>
-      <w:r>
-        <w:t>to</w:t>
-      </w:r>
-      <w:r>
-        <w:t xml:space="preserve"> the National Research Foundation and the South African Association of Botanists</w:t>
-      </w:r>
-      <w:r>
-        <w:t xml:space="preserve"> for </w:t>
-      </w:r>
-      <w:r>
-        <w:t>bursaries during</w:t>
-      </w:r>
-      <w:r>
-        <w:t xml:space="preserve"> the course of</w:t>
-      </w:r>
-      <w:r>
-        <w:t xml:space="preserve"> </w:t>
-      </w:r>
-      <w:r>
-        <w:t>this work.</w:t>
-      </w:r>
-    </w:p>
-    <w:p>
-      <w:pPr>
-        <w:pStyle w:val="Heading1"/>
-        <w:spacing w:line="240" w:lineRule="auto"/>
-      </w:pPr>
-      <w:r>
-        <w:t>Abstract</w:t>
       </w:r>
       <w:bookmarkEnd w:id="2"/>
     </w:p>
     <w:p>
       <w:pPr>
-        <w:pStyle w:val="BodyText"/>
-      </w:pPr>
-      <w:r>
-        <w:rPr>
-          <w:b/>
-        </w:rPr>
-        <w:t>Aim:</w:t>
-      </w:r>
-      <w:r>
-        <w:t xml:space="preserve"> </w:t>
-      </w:r>
-      <w:r>
-        <w:t>To</w:t>
-      </w:r>
-      <w:r>
-        <w:t xml:space="preserve"> assess whether the difference in species richness per unit area </w:t>
-      </w:r>
-      <w:r>
-        <w:t>between two mediterranean-type biodiversity hotspots</w:t>
-      </w:r>
-      <w:r>
-        <w:t xml:space="preserve"> </w:t>
-      </w:r>
-      <w:r>
-        <w:t xml:space="preserve">is explained by </w:t>
-      </w:r>
-      <w:r>
-        <w:t>differences in environmental heterogeneity.</w:t>
+        <w:pStyle w:val="FirstParagraph"/>
+      </w:pPr>
+      <w:r>
+        <w:t xml:space="preserve">RvM is grateful </w:t>
+      </w:r>
+      <w:r>
+        <w:t>to</w:t>
+      </w:r>
+      <w:r>
+        <w:t xml:space="preserve"> the National Research Foundation and the South African Association of Botanists</w:t>
+      </w:r>
+      <w:r>
+        <w:t xml:space="preserve"> for </w:t>
+      </w:r>
+      <w:r>
+        <w:t>bursaries during</w:t>
+      </w:r>
+      <w:r>
+        <w:t xml:space="preserve"> the course of</w:t>
+      </w:r>
+      <w:r>
+        <w:t xml:space="preserve"> </w:t>
+      </w:r>
+      <w:r>
+        <w:t>this work.</w:t>
       </w:r>
     </w:p>
     <w:p>
       <w:pPr>
-        <w:pStyle w:val="BodyText"/>
-        <w:rPr>
-          <w:bCs/>
-        </w:rPr>
-      </w:pPr>
-      <w:r>
-        <w:rPr>
-          <w:b/>
-        </w:rPr>
-        <w:t>Location:</w:t>
-      </w:r>
-      <w:r>
-        <w:t xml:space="preserve"> </w:t>
-      </w:r>
-      <w:r>
-        <w:rPr>
-          <w:bCs/>
-        </w:rPr>
-        <w:t>The Greater Cape Floristic Region, South Africa (GCFR) and Southwest Australia</w:t>
-      </w:r>
-      <w:r>
-        <w:rPr>
-          <w:bCs/>
-        </w:rPr>
-        <w:t>n</w:t>
-      </w:r>
-      <w:r>
-        <w:rPr>
-          <w:bCs/>
-        </w:rPr>
-        <w:t xml:space="preserve"> Floristic Region (SWAFR)</w:t>
-      </w:r>
-      <w:r>
-        <w:rPr>
-          <w:bCs/>
-        </w:rPr>
-        <w:t>.</w:t>
-      </w:r>
+        <w:pStyle w:val="Heading1"/>
+        <w:spacing w:line="240" w:lineRule="auto"/>
+      </w:pPr>
+      <w:r>
+        <w:t>Abstract</w:t>
+      </w:r>
+      <w:bookmarkEnd w:id="3"/>
     </w:p>
     <w:p>
       <w:pPr>
         <w:pStyle w:val="BodyText"/>
-        <w:rPr>
-          <w:bCs/>
-        </w:rPr>
       </w:pPr>
       <w:r>
         <w:rPr>
           <w:b/>
         </w:rPr>
-        <w:t>Taxon:</w:t>
-      </w:r>
-      <w:r>
-        <w:rPr>
-          <w:bCs/>
-        </w:rPr>
-        <w:t xml:space="preserve"> Vascular plants (</w:t>
-      </w:r>
-      <w:r>
-        <w:rPr>
-          <w:bCs/>
-        </w:rPr>
-        <w:t>t</w:t>
-      </w:r>
-      <w:r>
-        <w:rPr>
-          <w:bCs/>
-        </w:rPr>
-        <w:t>racheophytes)</w:t>
-      </w:r>
-      <w:r>
-        <w:rPr>
-          <w:bCs/>
-        </w:rPr>
-        <w:t>.</w:t>
+        <w:t>Aim:</w:t>
+      </w:r>
+      <w:r>
+        <w:t xml:space="preserve"> </w:t>
+      </w:r>
+      <w:r>
+        <w:t>To</w:t>
+      </w:r>
+      <w:r>
+        <w:t xml:space="preserve"> assess whether the difference in species richness per unit area </w:t>
+      </w:r>
+      <w:r>
+        <w:t>between two mediterranean-type biodiversity hotspots</w:t>
+      </w:r>
+      <w:r>
+        <w:t xml:space="preserve"> </w:t>
+      </w:r>
+      <w:r>
+        <w:t xml:space="preserve">is explained by </w:t>
+      </w:r>
+      <w:r>
+        <w:t>differences in environmental heterogeneity.</w:t>
       </w:r>
     </w:p>
     <w:p>
       <w:pPr>
         <w:pStyle w:val="BodyText"/>
         <w:rPr>
+          <w:bCs/>
+        </w:rPr>
+      </w:pPr>
+      <w:r>
+        <w:rPr>
           <w:b/>
         </w:rPr>
-      </w:pPr>
-      <w:r>
-        <w:rPr>
-          <w:b/>
-        </w:rPr>
-        <w:t>Methods:</w:t>
-      </w:r>
-      <w:r>
-        <w:t xml:space="preserve"> </w:t>
-      </w:r>
-      <w:r>
-        <w:t>Comparable</w:t>
-      </w:r>
-      <w:r>
-        <w:t>,</w:t>
-      </w:r>
-      <w:r>
-        <w:t xml:space="preserve"> geospatially-explicit environmental and species occurrence data were obtained</w:t>
-      </w:r>
-      <w:r>
-        <w:t xml:space="preserve"> for </w:t>
-      </w:r>
-      <w:r>
-        <w:t>both</w:t>
-      </w:r>
-      <w:r>
-        <w:t xml:space="preserve"> regions</w:t>
-      </w:r>
-      <w:r>
-        <w:t xml:space="preserve"> and used to</w:t>
-      </w:r>
-      <w:r>
-        <w:t xml:space="preserve"> generate environmental heterogeneity and species richness raster layers. </w:t>
-      </w:r>
-      <w:r>
-        <w:t>H</w:t>
-      </w:r>
-      <w:r>
-        <w:t>eterogeneity</w:t>
-      </w:r>
-      <w:r>
-        <w:t xml:space="preserve"> in </w:t>
-      </w:r>
-      <w:r>
-        <w:t>multiple</w:t>
-      </w:r>
-      <w:r>
-        <w:t xml:space="preserve"> environmental variables</w:t>
-      </w:r>
-      <w:r>
-        <w:t xml:space="preserve"> </w:t>
-      </w:r>
-      <w:r>
-        <w:t>and</w:t>
-      </w:r>
-      <w:r>
-        <w:t xml:space="preserve"> </w:t>
-      </w:r>
-      <w:r>
-        <w:t xml:space="preserve">species richness </w:t>
-      </w:r>
-      <w:r>
-        <w:t>per unit area</w:t>
-      </w:r>
-      <w:r>
-        <w:t>,</w:t>
-      </w:r>
-      <w:r>
-        <w:t xml:space="preserve"> </w:t>
-      </w:r>
-      <w:r>
-        <w:t>w</w:t>
-      </w:r>
-      <w:r>
-        <w:t>ere</w:t>
-      </w:r>
-      <w:r>
-        <w:t xml:space="preserve"> compared </w:t>
-      </w:r>
-      <w:r>
-        <w:t xml:space="preserve">between the </w:t>
-      </w:r>
-      <w:r>
-        <w:t xml:space="preserve">two </w:t>
-      </w:r>
-      <w:r>
-        <w:t>regions</w:t>
-      </w:r>
-      <w:r>
-        <w:t xml:space="preserve"> </w:t>
-      </w:r>
-      <w:r>
-        <w:t xml:space="preserve">at </w:t>
-      </w:r>
-      <w:r>
-        <w:t>a range of spatial scales</w:t>
-      </w:r>
-      <w:r>
-        <w:t xml:space="preserve">. </w:t>
-      </w:r>
-      <w:r>
-        <w:t>At each scale s</w:t>
-      </w:r>
-      <w:r>
-        <w:t xml:space="preserve">pecies richness </w:t>
-      </w:r>
-      <w:r>
-        <w:t xml:space="preserve">was also regressed </w:t>
-      </w:r>
-      <w:r>
-        <w:t xml:space="preserve">against </w:t>
-      </w:r>
-      <w:r>
-        <w:t>a major axis of</w:t>
-      </w:r>
-      <w:r>
-        <w:t xml:space="preserve"> environmental heterogeneity, derived </w:t>
-      </w:r>
-      <w:r>
-        <w:t xml:space="preserve">by </w:t>
-      </w:r>
-      <w:r>
-        <w:t>p</w:t>
-      </w:r>
-      <w:r>
-        <w:t>rincipal component</w:t>
-      </w:r>
-      <w:r>
-        <w:t xml:space="preserve"> </w:t>
-      </w:r>
-      <w:r>
-        <w:t xml:space="preserve">analysis </w:t>
-      </w:r>
-      <w:r>
-        <w:t>(PCA)</w:t>
-      </w:r>
-      <w:r>
-        <w:t>,</w:t>
-      </w:r>
-      <w:r>
-        <w:t xml:space="preserve"> </w:t>
-      </w:r>
-      <w:r>
-        <w:t>and</w:t>
-      </w:r>
-      <w:r>
-        <w:t>, using multiple regression,</w:t>
-      </w:r>
-      <w:r>
-        <w:t xml:space="preserve"> against </w:t>
-      </w:r>
-      <w:r>
-        <w:t>heterogeneity</w:t>
-      </w:r>
-      <w:r>
-        <w:t xml:space="preserve"> </w:t>
-      </w:r>
-      <w:r>
-        <w:t>in individual environmental variables</w:t>
-      </w:r>
-      <w:r>
+        <w:t>Location:</w:t>
+      </w:r>
+      <w:r>
+        <w:t xml:space="preserve"> </w:t>
+      </w:r>
+      <w:r>
+        <w:rPr>
+          <w:bCs/>
+        </w:rPr>
+        <w:t>The Greater Cape Floristic Region, South Africa (GCFR) and Southwest Australia</w:t>
+      </w:r>
+      <w:r>
+        <w:rPr>
+          <w:bCs/>
+        </w:rPr>
+        <w:t>n</w:t>
+      </w:r>
+      <w:r>
+        <w:rPr>
+          <w:bCs/>
+        </w:rPr>
+        <w:t xml:space="preserve"> Floristic Region (SWAFR)</w:t>
+      </w:r>
+      <w:r>
+        <w:rPr>
+          <w:bCs/>
+        </w:rPr>
         <w:t>.</w:t>
       </w:r>
     </w:p>
@@ -473,139 +272,37 @@
       <w:pPr>
         <w:pStyle w:val="BodyText"/>
         <w:rPr>
+          <w:bCs/>
+        </w:rPr>
+      </w:pPr>
+      <w:r>
+        <w:rPr>
           <w:b/>
         </w:rPr>
-      </w:pPr>
-      <w:r>
-        <w:rPr>
-          <w:b/>
-        </w:rPr>
-        <w:t>Results:</w:t>
-      </w:r>
-      <w:r>
-        <w:t xml:space="preserve"> </w:t>
-      </w:r>
-      <w:r>
-        <w:t>T</w:t>
-      </w:r>
-      <w:r>
-        <w:t xml:space="preserve">he GCFR </w:t>
-      </w:r>
-      <w:r>
-        <w:t xml:space="preserve">is generally more </w:t>
-      </w:r>
-      <w:r>
-        <w:t>environmentally-</w:t>
-      </w:r>
-      <w:r>
-        <w:t>heterogeneous and species-rich</w:t>
-      </w:r>
-      <w:r>
-        <w:t xml:space="preserve"> than the SWAFR. </w:t>
-      </w:r>
-      <w:r>
-        <w:t>Species richness per unit area is significantly related to t</w:t>
-      </w:r>
-      <w:r>
-        <w:t xml:space="preserve">he major </w:t>
-      </w:r>
-      <w:r>
-        <w:t xml:space="preserve">axis </w:t>
-      </w:r>
-      <w:r>
-        <w:t>of</w:t>
-      </w:r>
-      <w:r>
-        <w:t xml:space="preserve"> </w:t>
-      </w:r>
-      <w:r>
-        <w:t>heterogeneity</w:t>
-      </w:r>
-      <w:r>
-        <w:t xml:space="preserve"> </w:t>
-      </w:r>
-      <w:r>
-        <w:t>across both regions</w:t>
-      </w:r>
-      <w:r>
-        <w:t xml:space="preserve">, which </w:t>
-      </w:r>
-      <w:r>
-        <w:t>explain</w:t>
-      </w:r>
-      <w:r>
-        <w:t>s</w:t>
-      </w:r>
-      <w:r>
-        <w:t xml:space="preserve"> ca. 38–42% </w:t>
-      </w:r>
-      <w:r>
-        <w:t>of overall</w:t>
-      </w:r>
-      <w:r>
-        <w:t xml:space="preserve"> heterogeneity</w:t>
-      </w:r>
-      <w:r>
-        <w:t>, the slope of this relationship differing between the two regions only at the finest spatial scale</w:t>
-      </w:r>
-      <w:r>
-        <w:t xml:space="preserve">. </w:t>
-      </w:r>
-      <w:r>
-        <w:t>M</w:t>
-      </w:r>
-      <w:r>
-        <w:t>ultivariate regressions</w:t>
-      </w:r>
-      <w:r>
-        <w:t>,</w:t>
-      </w:r>
-      <w:r>
-        <w:t xml:space="preserve"> and </w:t>
-      </w:r>
-      <w:r>
-        <w:t>regressions against the</w:t>
-      </w:r>
-      <w:r>
-        <w:t xml:space="preserve"> </w:t>
-      </w:r>
-      <w:r>
-        <w:t>first ax</w:t>
-      </w:r>
-      <w:r>
-        <w:t>e</w:t>
-      </w:r>
-      <w:r>
-        <w:t xml:space="preserve">s </w:t>
-      </w:r>
-      <w:r>
-        <w:t xml:space="preserve">of </w:t>
-      </w:r>
-      <w:r>
-        <w:t>the PCAs</w:t>
-      </w:r>
-      <w:r>
-        <w:t xml:space="preserve">, </w:t>
-      </w:r>
-      <w:r>
-        <w:t>reveal</w:t>
-      </w:r>
-      <w:r>
-        <w:t>ed</w:t>
-      </w:r>
-      <w:r>
-        <w:t xml:space="preserve"> </w:t>
-      </w:r>
-      <w:r>
-        <w:t xml:space="preserve">variations in the dependence of species richness on </w:t>
-      </w:r>
-      <w:r>
-        <w:t xml:space="preserve">environmental heterogeneity </w:t>
-      </w:r>
-      <w:r>
-        <w:t>that differed between the two regions</w:t>
-      </w:r>
-      <w:r>
+        <w:t>Taxon:</w:t>
+      </w:r>
+      <w:r>
+        <w:rPr>
+          <w:bCs/>
+        </w:rPr>
+        <w:t xml:space="preserve"> Vascular plants (</w:t>
+      </w:r>
+      <w:r>
+        <w:rPr>
+          <w:bCs/>
+        </w:rPr>
+        <w:t>t</w:t>
+      </w:r>
+      <w:r>
+        <w:rPr>
+          <w:bCs/>
+        </w:rPr>
+        <w:t>racheophytes)</w:t>
+      </w:r>
+      <w:r>
+        <w:rPr>
+          <w:bCs/>
+        </w:rPr>
         <w:t>.</w:t>
       </w:r>
     </w:p>
@@ -620,61 +317,371 @@
         <w:rPr>
           <w:b/>
         </w:rPr>
-        <w:t>Main conclusions:</w:t>
-      </w:r>
-      <w:r>
-        <w:rPr>
-          <w:b/>
-        </w:rPr>
-        <w:t xml:space="preserve"> </w:t>
-      </w:r>
-      <w:r>
-        <w:t>We have evidence for a common</w:t>
-      </w:r>
-      <w:r>
-        <w:t xml:space="preserve"> positive</w:t>
-      </w:r>
-      <w:r>
-        <w:t xml:space="preserve"> relationship between floristic richness and environmental heterogeneity </w:t>
-      </w:r>
-      <w:r>
-        <w:t>across the GCFR and SWAFR</w:t>
-      </w:r>
-      <w:r>
-        <w:t>, broadly indepen</w:t>
-      </w:r>
-      <w:r>
-        <w:t>den</w:t>
-      </w:r>
-      <w:r>
-        <w:t>t of spatial-scale. Though there are region-specific effects</w:t>
-      </w:r>
-      <w:r>
-        <w:t xml:space="preserve">, </w:t>
-      </w:r>
-      <w:r>
-        <w:rPr>
-          <w:highlight w:val="yellow"/>
-        </w:rPr>
-        <w:t>[</w:t>
-      </w:r>
-      <w:r>
-        <w:rPr>
-          <w:highlight w:val="yellow"/>
-        </w:rPr>
-        <w:t>…</w:t>
-      </w:r>
-      <w:r>
-        <w:rPr>
-          <w:highlight w:val="yellow"/>
-        </w:rPr>
-        <w:t>]</w:t>
+        <w:t>Methods:</w:t>
+      </w:r>
+      <w:r>
+        <w:t xml:space="preserve"> </w:t>
+      </w:r>
+      <w:r>
+        <w:t>Comparable</w:t>
+      </w:r>
+      <w:r>
+        <w:t>,</w:t>
+      </w:r>
+      <w:r>
+        <w:t xml:space="preserve"> geospatially-explicit environmental and species occurrence data were obtained</w:t>
+      </w:r>
+      <w:r>
+        <w:t xml:space="preserve"> for </w:t>
+      </w:r>
+      <w:r>
+        <w:t>both</w:t>
+      </w:r>
+      <w:r>
+        <w:t xml:space="preserve"> regions</w:t>
+      </w:r>
+      <w:r>
+        <w:t xml:space="preserve"> and used to</w:t>
+      </w:r>
+      <w:r>
+        <w:t xml:space="preserve"> generate environmental heterogeneity and species richness raster layers. </w:t>
+      </w:r>
+      <w:r>
+        <w:t>H</w:t>
+      </w:r>
+      <w:r>
+        <w:t>eterogeneity</w:t>
+      </w:r>
+      <w:r>
+        <w:t xml:space="preserve"> in </w:t>
+      </w:r>
+      <w:r>
+        <w:t>multiple</w:t>
+      </w:r>
+      <w:r>
+        <w:t xml:space="preserve"> environmental variables</w:t>
+      </w:r>
+      <w:r>
+        <w:t xml:space="preserve"> </w:t>
+      </w:r>
+      <w:r>
+        <w:t>and</w:t>
+      </w:r>
+      <w:r>
+        <w:t xml:space="preserve"> </w:t>
+      </w:r>
+      <w:r>
+        <w:t xml:space="preserve">species richness </w:t>
+      </w:r>
+      <w:r>
+        <w:t>per unit area</w:t>
+      </w:r>
+      <w:r>
+        <w:t>,</w:t>
+      </w:r>
+      <w:r>
+        <w:t xml:space="preserve"> </w:t>
+      </w:r>
+      <w:r>
+        <w:t>w</w:t>
+      </w:r>
+      <w:r>
+        <w:t>ere</w:t>
+      </w:r>
+      <w:r>
+        <w:t xml:space="preserve"> compared </w:t>
+      </w:r>
+      <w:r>
+        <w:t xml:space="preserve">between the </w:t>
+      </w:r>
+      <w:r>
+        <w:t xml:space="preserve">two </w:t>
+      </w:r>
+      <w:r>
+        <w:t>regions</w:t>
+      </w:r>
+      <w:r>
+        <w:t xml:space="preserve"> </w:t>
+      </w:r>
+      <w:r>
+        <w:t xml:space="preserve">at </w:t>
+      </w:r>
+      <w:r>
+        <w:t>a range of spatial scales</w:t>
+      </w:r>
+      <w:r>
+        <w:t xml:space="preserve">. </w:t>
+      </w:r>
+      <w:r>
+        <w:t>At each scale s</w:t>
+      </w:r>
+      <w:r>
+        <w:t xml:space="preserve">pecies richness </w:t>
+      </w:r>
+      <w:r>
+        <w:t xml:space="preserve">was also regressed </w:t>
+      </w:r>
+      <w:r>
+        <w:t xml:space="preserve">against </w:t>
+      </w:r>
+      <w:r>
+        <w:t>a major axis of</w:t>
+      </w:r>
+      <w:r>
+        <w:t xml:space="preserve"> environmental heterogeneity, derived </w:t>
+      </w:r>
+      <w:r>
+        <w:t xml:space="preserve">by </w:t>
+      </w:r>
+      <w:r>
+        <w:t>p</w:t>
+      </w:r>
+      <w:r>
+        <w:t>rincipal component</w:t>
+      </w:r>
+      <w:r>
+        <w:t xml:space="preserve"> </w:t>
+      </w:r>
+      <w:r>
+        <w:t xml:space="preserve">analysis </w:t>
+      </w:r>
+      <w:r>
+        <w:t>(PCA)</w:t>
+      </w:r>
+      <w:r>
+        <w:t>,</w:t>
+      </w:r>
+      <w:r>
+        <w:t xml:space="preserve"> </w:t>
+      </w:r>
+      <w:r>
+        <w:t>and</w:t>
+      </w:r>
+      <w:r>
+        <w:t>, using multiple regression,</w:t>
+      </w:r>
+      <w:r>
+        <w:t xml:space="preserve"> against </w:t>
+      </w:r>
+      <w:r>
+        <w:t>heterogeneity</w:t>
+      </w:r>
+      <w:r>
+        <w:t xml:space="preserve"> </w:t>
+      </w:r>
+      <w:r>
+        <w:t>in individual environmental variables</w:t>
+      </w:r>
+      <w:r>
+        <w:t>.</w:t>
       </w:r>
     </w:p>
     <w:p>
       <w:pPr>
         <w:pStyle w:val="BodyText"/>
         <w:rPr>
+          <w:b/>
+        </w:rPr>
+      </w:pPr>
+      <w:r>
+        <w:rPr>
+          <w:b/>
+        </w:rPr>
+        <w:t>Results:</w:t>
+      </w:r>
+      <w:r>
+        <w:t xml:space="preserve"> </w:t>
+      </w:r>
+      <w:r>
+        <w:t>T</w:t>
+      </w:r>
+      <w:r>
+        <w:t xml:space="preserve">he GCFR </w:t>
+      </w:r>
+      <w:r>
+        <w:t xml:space="preserve">is generally more </w:t>
+      </w:r>
+      <w:r>
+        <w:t>environmentally-</w:t>
+      </w:r>
+      <w:r>
+        <w:t>heterogeneous and species-rich</w:t>
+      </w:r>
+      <w:r>
+        <w:t xml:space="preserve"> than the SWAFR. </w:t>
+      </w:r>
+      <w:r>
+        <w:t>Species richness per unit area is significantly related to t</w:t>
+      </w:r>
+      <w:r>
+        <w:t xml:space="preserve">he major </w:t>
+      </w:r>
+      <w:r>
+        <w:t xml:space="preserve">axis </w:t>
+      </w:r>
+      <w:r>
+        <w:t>of</w:t>
+      </w:r>
+      <w:r>
+        <w:t xml:space="preserve"> </w:t>
+      </w:r>
+      <w:r>
+        <w:t>heterogeneity</w:t>
+      </w:r>
+      <w:r>
+        <w:t xml:space="preserve"> </w:t>
+      </w:r>
+      <w:r>
+        <w:t>across both regions</w:t>
+      </w:r>
+      <w:r>
+        <w:t xml:space="preserve">, which </w:t>
+      </w:r>
+      <w:r>
+        <w:t>explain</w:t>
+      </w:r>
+      <w:r>
+        <w:t>s</w:t>
+      </w:r>
+      <w:r>
+        <w:t xml:space="preserve"> ca. 38–42% </w:t>
+      </w:r>
+      <w:r>
+        <w:t>of overall</w:t>
+      </w:r>
+      <w:r>
+        <w:t xml:space="preserve"> heterogeneity</w:t>
+      </w:r>
+      <w:r>
+        <w:t>, the slope of this relationship differing between the two regions only at the finest spatial scale</w:t>
+      </w:r>
+      <w:r>
+        <w:t xml:space="preserve">. </w:t>
+      </w:r>
+      <w:r>
+        <w:t>M</w:t>
+      </w:r>
+      <w:r>
+        <w:t>ultivariate regressions</w:t>
+      </w:r>
+      <w:r>
+        <w:t>,</w:t>
+      </w:r>
+      <w:r>
+        <w:t xml:space="preserve"> and </w:t>
+      </w:r>
+      <w:r>
+        <w:t>regressions against the</w:t>
+      </w:r>
+      <w:r>
+        <w:t xml:space="preserve"> </w:t>
+      </w:r>
+      <w:r>
+        <w:t>first ax</w:t>
+      </w:r>
+      <w:r>
+        <w:t>e</w:t>
+      </w:r>
+      <w:r>
+        <w:t xml:space="preserve">s </w:t>
+      </w:r>
+      <w:r>
+        <w:t xml:space="preserve">of </w:t>
+      </w:r>
+      <w:r>
+        <w:t>the PCAs</w:t>
+      </w:r>
+      <w:r>
+        <w:t xml:space="preserve">, </w:t>
+      </w:r>
+      <w:r>
+        <w:t>reveal</w:t>
+      </w:r>
+      <w:r>
+        <w:t>ed</w:t>
+      </w:r>
+      <w:r>
+        <w:t xml:space="preserve"> </w:t>
+      </w:r>
+      <w:r>
+        <w:t xml:space="preserve">variations in the dependence of species richness on </w:t>
+      </w:r>
+      <w:r>
+        <w:t xml:space="preserve">environmental heterogeneity </w:t>
+      </w:r>
+      <w:r>
+        <w:t>that differed between the two regions</w:t>
+      </w:r>
+      <w:r>
+        <w:t>.</w:t>
+      </w:r>
+    </w:p>
+    <w:p>
+      <w:pPr>
+        <w:pStyle w:val="BodyText"/>
+        <w:rPr>
+          <w:b/>
+        </w:rPr>
+      </w:pPr>
+      <w:r>
+        <w:rPr>
+          <w:b/>
+        </w:rPr>
+        <w:t>Main conclusions:</w:t>
+      </w:r>
+      <w:r>
+        <w:rPr>
+          <w:b/>
+        </w:rPr>
+        <w:t xml:space="preserve"> </w:t>
+      </w:r>
+      <w:r>
+        <w:t>We have evidence for a common</w:t>
+      </w:r>
+      <w:r>
+        <w:t xml:space="preserve"> positive</w:t>
+      </w:r>
+      <w:r>
+        <w:t xml:space="preserve"> relationship between floristic richness and environmental heterogeneity </w:t>
+      </w:r>
+      <w:r>
+        <w:t>across the GCFR and SWAFR</w:t>
+      </w:r>
+      <w:r>
+        <w:t>, broadly indepen</w:t>
+      </w:r>
+      <w:r>
+        <w:t>den</w:t>
+      </w:r>
+      <w:r>
+        <w:t>t of spatial-scale. Though there are region-specific effects</w:t>
+      </w:r>
+      <w:r>
+        <w:t xml:space="preserve">, </w:t>
+      </w:r>
+      <w:r>
+        <w:rPr>
+          <w:highlight w:val="yellow"/>
+        </w:rPr>
+        <w:t>[</w:t>
+      </w:r>
+      <w:r>
+        <w:rPr>
+          <w:highlight w:val="yellow"/>
+        </w:rPr>
+        <w:t>…</w:t>
+      </w:r>
+      <w:r>
+        <w:rPr>
+          <w:highlight w:val="yellow"/>
+        </w:rPr>
+        <w:t>]</w:t>
+      </w:r>
+    </w:p>
+    <w:p>
+      <w:pPr>
+        <w:pStyle w:val="BodyText"/>
+        <w:rPr>
           <w:highlight w:val="yellow"/>
         </w:rPr>
       </w:pPr>
@@ -1346,19 +1353,19 @@
       <w:r>
         <w:t xml:space="preserve">though the presence of a significant </w:t>
       </w:r>
-      <w:commentRangeStart w:id="3"/>
       <w:commentRangeStart w:id="4"/>
       <w:commentRangeStart w:id="5"/>
+      <w:commentRangeStart w:id="6"/>
       <w:r>
         <w:t xml:space="preserve">tree </w:t>
       </w:r>
-      <w:commentRangeEnd w:id="3"/>
+      <w:commentRangeEnd w:id="4"/>
       <w:r>
         <w:rPr>
           <w:rStyle w:val="CommentReference"/>
           <w:rFonts w:ascii="Times New Roman" w:hAnsiTheme="minorHAnsi"/>
         </w:rPr>
-        <w:commentReference w:id="3"/>
+        <w:commentReference w:id="4"/>
       </w:r>
       <w:r>
         <w:t>component in the SWAFR underpins a striking difference in vegetation physiognomy (</w:t>
@@ -1372,21 +1379,21 @@
       <w:r>
         <w:t xml:space="preserve">). </w:t>
       </w:r>
-      <w:commentRangeEnd w:id="4"/>
+      <w:commentRangeEnd w:id="5"/>
       <w:r>
         <w:rPr>
           <w:rStyle w:val="CommentReference"/>
           <w:rFonts w:ascii="Times New Roman" w:hAnsiTheme="minorHAnsi"/>
         </w:rPr>
-        <w:commentReference w:id="4"/>
-      </w:r>
-      <w:commentRangeEnd w:id="5"/>
+        <w:commentReference w:id="5"/>
+      </w:r>
+      <w:commentRangeEnd w:id="6"/>
       <w:r>
         <w:rPr>
           <w:rStyle w:val="CommentReference"/>
           <w:rFonts w:ascii="Times New Roman" w:hAnsiTheme="minorHAnsi"/>
         </w:rPr>
-        <w:commentReference w:id="5"/>
+        <w:commentReference w:id="6"/>
       </w:r>
       <w:r>
         <w:t>Moreover, the long-term climatic and geological stability of the two regions ensures that the native floras of both reflect long histories of assembly, extending back to the Palaeocene and possibly even earlier (</w:t>
@@ -19474,7 +19481,7 @@
     </w:p>
     <w:sectPr>
       <w:footerReference w:type="default" r:id="rId23"/>
-      <w:pgSz w:w="12240" w:h="15840"/>
+      <w:pgSz w:w="12240" w:h="15840" w:code="1"/>
       <w:pgMar w:top="709" w:right="1440" w:bottom="1440" w:left="1440" w:header="720" w:footer="720" w:gutter="0"/>
       <w:lnNumType w:countBy="1" w:restart="continuous"/>
       <w:cols w:space="720"/>
@@ -19486,7 +19493,7 @@
 
 <file path=word/comments.xml><?xml version="1.0" encoding="utf-8"?>
 <w:comments xmlns:wpc="http://schemas.microsoft.com/office/word/2010/wordprocessingCanvas" xmlns:cx="http://schemas.microsoft.com/office/drawing/2014/chartex" xmlns:cx1="http://schemas.microsoft.com/office/drawing/2015/9/8/chartex" xmlns:cx2="http://schemas.microsoft.com/office/drawing/2015/10/21/chartex" xmlns:cx3="http://schemas.microsoft.com/office/drawing/2016/5/9/chartex" xmlns:cx4="http://schemas.microsoft.com/office/drawing/2016/5/10/chartex" xmlns:cx5="http://schemas.microsoft.com/office/drawing/2016/5/11/chartex" xmlns:cx6="http://schemas.microsoft.com/office/drawing/2016/5/12/chartex" xmlns:cx7="http://schemas.microsoft.com/office/drawing/2016/5/13/chartex" xmlns:cx8="http://schemas.microsoft.com/office/drawing/2016/5/14/chartex" xmlns:mc="http://schemas.openxmlformats.org/markup-compatibility/2006" xmlns:aink="http://schemas.microsoft.com/office/drawing/2016/ink" xmlns:am3d="http://schemas.microsoft.com/office/drawing/2017/model3d" xmlns:o="urn:schemas-microsoft-com:office:office" xmlns:r="http://schemas.openxmlformats.org/officeDocument/2006/relationships" xmlns:m="http://schemas.openxmlformats.org/officeDocument/2006/math" xmlns:v="urn:schemas-microsoft-com:vml" xmlns:wp14="http://schemas.microsoft.com/office/word/2010/wordprocessingDrawing" xmlns:wp="http://schemas.openxmlformats.org/drawingml/2006/wordprocessingDrawing" xmlns:w10="urn:schemas-microsoft-com:office:word" xmlns:w="http://schemas.openxmlformats.org/wordprocessingml/2006/main" xmlns:w14="http://schemas.microsoft.com/office/word/2010/wordml" xmlns:w15="http://schemas.microsoft.com/office/word/2012/wordml" xmlns:w16cid="http://schemas.microsoft.com/office/word/2016/wordml/cid" xmlns:w16se="http://schemas.microsoft.com/office/word/2015/wordml/symex" xmlns:wpg="http://schemas.microsoft.com/office/word/2010/wordprocessingGroup" xmlns:wpi="http://schemas.microsoft.com/office/word/2010/wordprocessingInk" xmlns:wne="http://schemas.microsoft.com/office/word/2006/wordml" xmlns:wps="http://schemas.microsoft.com/office/word/2010/wordprocessingShape" mc:Ignorable="w14 w15 w16se w16cid wp14">
-  <w:comment w:id="3" w:author="Michael Cramer" w:date="2019-10-06T09:02:00Z" w:initials="MC">
+  <w:comment w:id="4" w:author="Michael Cramer" w:date="2019-10-06T09:02:00Z" w:initials="MC">
     <w:p>
       <w:pPr>
         <w:pStyle w:val="CommentText"/>
@@ -19502,7 +19509,7 @@
       </w:r>
     </w:p>
   </w:comment>
-  <w:comment w:id="4" w:author="Michael Cramer" w:date="2019-10-06T08:56:00Z" w:initials="MC">
+  <w:comment w:id="5" w:author="Michael Cramer" w:date="2019-10-06T08:56:00Z" w:initials="MC">
     <w:p>
       <w:pPr>
         <w:pStyle w:val="CommentText"/>
@@ -19534,8 +19541,6 @@
       <w:r>
         <w:t xml:space="preserve"> component but localized in geographic extent to riverine </w:t>
       </w:r>
-      <w:bookmarkStart w:id="6" w:name="_GoBack"/>
-      <w:bookmarkEnd w:id="6"/>
       <w:r>
         <w:t>etc.</w:t>
       </w:r>
@@ -19544,7 +19549,7 @@
       </w:r>
     </w:p>
   </w:comment>
-  <w:comment w:id="5" w:author="Ruan Van Mazijk" w:date="2019-10-07T15:43:00Z" w:initials="RVM">
+  <w:comment w:id="6" w:author="Ruan Van Mazijk" w:date="2019-10-07T15:43:00Z" w:initials="RVM">
     <w:p>
       <w:pPr>
         <w:pStyle w:val="CommentText"/>
@@ -23435,7 +23440,7 @@
 </file>
 
 <file path=customXml/itemProps1.xml><?xml version="1.0" encoding="utf-8"?>
-<ds:datastoreItem xmlns:ds="http://schemas.openxmlformats.org/officeDocument/2006/customXml" ds:itemID="{1596445C-EC36-429F-B67F-04B7E9F6170E}">
+<ds:datastoreItem xmlns:ds="http://schemas.openxmlformats.org/officeDocument/2006/customXml" ds:itemID="{F8DA7869-CAC8-4C55-AAED-0899E92A924A}">
   <ds:schemaRefs>
     <ds:schemaRef ds:uri="http://schemas.openxmlformats.org/officeDocument/2006/bibliography"/>
   </ds:schemaRefs>

</xml_diff>

<commit_message>
Highlight all figure numbers
</commit_message>
<xml_diff>
--- a/manuscript/Van-Mazijk-Cramer-Verboom_main-text.docx
+++ b/manuscript/Van-Mazijk-Cramer-Verboom_main-text.docx
@@ -1981,7 +1981,19 @@
         <w:t>;</w:t>
       </w:r>
       <w:r>
-        <w:t xml:space="preserve"> Table 1). </w:t>
+        <w:t xml:space="preserve"> Table </w:t>
+      </w:r>
+      <w:r>
+        <w:t>S</w:t>
+      </w:r>
+      <w:r>
+        <w:rPr>
+          <w:highlight w:val="red"/>
+        </w:rPr>
+        <w:t>1</w:t>
+      </w:r>
+      <w:r>
+        <w:t xml:space="preserve">). </w:t>
       </w:r>
       <w:r>
         <w:t xml:space="preserve">For this purpose, the GCFR was treated as the area occupied by the Succulent Karoo and Fynbos Biomes </w:t>
@@ -3078,7 +3090,16 @@
         <w:t xml:space="preserve"> </w:t>
       </w:r>
       <w:r>
-        <w:t xml:space="preserve">(Table S1) </w:t>
+        <w:t>(Table S</w:t>
+      </w:r>
+      <w:r>
+        <w:rPr>
+          <w:highlight w:val="red"/>
+        </w:rPr>
+        <w:t>1</w:t>
+      </w:r>
+      <w:r>
+        <w:t xml:space="preserve">) </w:t>
       </w:r>
       <w:r>
         <w:t>in the form of raster layers</w:t>
@@ -3117,7 +3138,25 @@
         <w:t>ndependent</w:t>
       </w:r>
       <w:r>
-        <w:t xml:space="preserve"> (see Figure S1–3)</w:t>
+        <w:t xml:space="preserve"> (see Figure S</w:t>
+      </w:r>
+      <w:r>
+        <w:rPr>
+          <w:highlight w:val="red"/>
+        </w:rPr>
+        <w:t>1</w:t>
+      </w:r>
+      <w:r>
+        <w:t>–</w:t>
+      </w:r>
+      <w:r>
+        <w:rPr>
+          <w:highlight w:val="red"/>
+        </w:rPr>
+        <w:t>3</w:t>
+      </w:r>
+      <w:r>
+        <w:t>)</w:t>
       </w:r>
       <w:r>
         <w:t xml:space="preserve">. For example, the inclusion of PDQ in addition to MAP is justified on the basis that, where the </w:t>
@@ -3709,7 +3748,16 @@
         <w:t>considered</w:t>
       </w:r>
       <w:r>
-        <w:t xml:space="preserve"> (see Figure S4)</w:t>
+        <w:t xml:space="preserve"> (see Figure S</w:t>
+      </w:r>
+      <w:r>
+        <w:rPr>
+          <w:highlight w:val="red"/>
+        </w:rPr>
+        <w:t>4</w:t>
+      </w:r>
+      <w:r>
+        <w:t>)</w:t>
       </w:r>
       <w:r>
         <w:t>.</w:t>
@@ -6850,7 +6898,13 @@
         <w:rPr>
           <w:highlight w:val="yellow"/>
         </w:rPr>
-        <w:t>Table S2</w:t>
+        <w:t>Table S</w:t>
+      </w:r>
+      <w:r>
+        <w:rPr>
+          <w:highlight w:val="red"/>
+        </w:rPr>
+        <w:t>2</w:t>
       </w:r>
       <w:r>
         <w:rPr>
@@ -7658,8 +7712,6 @@
         </w:rPr>
         <w:t>4</w:t>
       </w:r>
-      <w:bookmarkStart w:id="11" w:name="_GoBack"/>
-      <w:bookmarkEnd w:id="11"/>
       <w:r>
         <w:t>)</w:t>
       </w:r>
@@ -7692,7 +7744,7 @@
           <w:tab w:val="left" w:pos="6189"/>
         </w:tabs>
       </w:pPr>
-      <w:bookmarkStart w:id="12" w:name="tables"/>
+      <w:bookmarkStart w:id="11" w:name="tables"/>
       <w:r>
         <w:t>Consistent with a recent meta-analysis identifying environmental heterogeneity as a universal driver of species richness</w:t>
       </w:r>
@@ -8006,7 +8058,7 @@
       <w:r>
         <w:t xml:space="preserve">, </w:t>
       </w:r>
-      <w:commentRangeStart w:id="13"/>
+      <w:commentRangeStart w:id="12"/>
       <w:r>
         <w:t>with the stronger coupling of species richness</w:t>
       </w:r>
@@ -8052,13 +8104,13 @@
       <w:r>
         <w:t>.</w:t>
       </w:r>
-      <w:commentRangeEnd w:id="13"/>
+      <w:commentRangeEnd w:id="12"/>
       <w:r>
         <w:rPr>
           <w:rStyle w:val="CommentReference"/>
           <w:rFonts w:ascii="Times New Roman" w:hAnsiTheme="minorHAnsi"/>
         </w:rPr>
-        <w:commentReference w:id="13"/>
+        <w:commentReference w:id="12"/>
       </w:r>
     </w:p>
     <w:p>
@@ -8967,17 +9019,17 @@
       <w:r>
         <w:t xml:space="preserve"> </w:t>
       </w:r>
-      <w:commentRangeStart w:id="14"/>
+      <w:commentRangeStart w:id="13"/>
       <w:r>
         <w:t>2017</w:t>
       </w:r>
-      <w:commentRangeEnd w:id="14"/>
+      <w:commentRangeEnd w:id="13"/>
       <w:r>
         <w:rPr>
           <w:rStyle w:val="CommentReference"/>
           <w:rFonts w:ascii="Times New Roman" w:hAnsiTheme="minorHAnsi"/>
         </w:rPr>
-        <w:commentReference w:id="14"/>
+        <w:commentReference w:id="13"/>
       </w:r>
       <w:r>
         <w:t>).</w:t>
@@ -9426,6 +9478,8 @@
       <w:r>
         <w:t>refugium in the vicinity of Perth and a second in the vicinity of Fitzgerald River.</w:t>
       </w:r>
+      <w:bookmarkStart w:id="14" w:name="_GoBack"/>
+      <w:bookmarkEnd w:id="14"/>
     </w:p>
     <w:p>
       <w:pPr>
@@ -10012,7 +10066,7 @@
         <w:lastRenderedPageBreak/>
         <w:t>Tables</w:t>
       </w:r>
-      <w:bookmarkEnd w:id="12"/>
+      <w:bookmarkEnd w:id="11"/>
     </w:p>
     <w:p>
       <w:r>
@@ -16724,13 +16778,37 @@
         <w:t xml:space="preserve"> </w:t>
       </w:r>
       <w:r>
-        <w:t>against the major axis of environmental heterogeneity (PC1; Table 2</w:t>
+        <w:t xml:space="preserve">against the major axis of environmental heterogeneity (PC1; Table </w:t>
+      </w:r>
+      <w:r>
+        <w:rPr>
+          <w:highlight w:val="red"/>
+        </w:rPr>
+        <w:t>2</w:t>
       </w:r>
       <w:r>
         <w:t>,</w:t>
       </w:r>
       <w:r>
-        <w:t xml:space="preserve"> Figure 3) and the multivariate regressions (Figure 4). All correlation coefficients were significant (</w:t>
+        <w:t xml:space="preserve"> Figure </w:t>
+      </w:r>
+      <w:r>
+        <w:rPr>
+          <w:highlight w:val="red"/>
+        </w:rPr>
+        <w:t>3</w:t>
+      </w:r>
+      <w:r>
+        <w:t xml:space="preserve">) and the multivariate regressions (Figure </w:t>
+      </w:r>
+      <w:r>
+        <w:rPr>
+          <w:highlight w:val="red"/>
+        </w:rPr>
+        <w:t>4</w:t>
+      </w:r>
+      <w:r>
+        <w:t>). All correlation coefficients were significant (</w:t>
       </w:r>
       <w:r>
         <w:rPr>
@@ -17378,6 +17456,9 @@
         <w:t xml:space="preserve"> </w:t>
       </w:r>
       <w:r>
+        <w:rPr>
+          <w:highlight w:val="red"/>
+        </w:rPr>
         <w:t>2</w:t>
       </w:r>
       <w:r>
@@ -18093,7 +18174,13 @@
         <w:t xml:space="preserve"> greater than two standard deviations from the mean) are identified by triangles (black for the GCFR, white for SWAFR, as with round points). </w:t>
       </w:r>
       <w:r>
-        <w:t>These three linear models are presented in Table 2</w:t>
+        <w:t xml:space="preserve">These three linear models are presented in Table </w:t>
+      </w:r>
+      <w:r>
+        <w:rPr>
+          <w:highlight w:val="red"/>
+        </w:rPr>
+        <w:t>2</w:t>
       </w:r>
       <w:r>
         <w:t>, all with highly significant slopes (</w:t>
@@ -18148,7 +18235,16 @@
         <w:t>grey</w:t>
       </w:r>
       <w:r>
-        <w:t xml:space="preserve">) are presented, following the best fitting model at that scale (see Table 2a). </w:t>
+        <w:t xml:space="preserve">) are presented, following the best fitting model at that scale (see Table </w:t>
+      </w:r>
+      <w:r>
+        <w:rPr>
+          <w:highlight w:val="red"/>
+        </w:rPr>
+        <w:t>2</w:t>
+      </w:r>
+      <w:r>
+        <w:t xml:space="preserve">a). </w:t>
       </w:r>
       <w:r>
         <w:t xml:space="preserve">The </w:t>
@@ -18508,10 +18604,22 @@
         <w:t xml:space="preserve"> </w:t>
       </w:r>
       <w:r>
+        <w:rPr>
+          <w:highlight w:val="red"/>
+        </w:rPr>
         <w:t>2</w:t>
       </w:r>
       <w:r>
-        <w:t xml:space="preserve"> and Figure 1.</w:t>
+        <w:t xml:space="preserve"> and Figure </w:t>
+      </w:r>
+      <w:r>
+        <w:rPr>
+          <w:highlight w:val="red"/>
+        </w:rPr>
+        <w:t>1</w:t>
+      </w:r>
+      <w:r>
+        <w:t>.</w:t>
       </w:r>
       <w:r>
         <w:t xml:space="preserve"> The equivalent results when hotpots </w:t>
@@ -18647,7 +18755,33 @@
         <w:t>10</w:t>
       </w:r>
       <w:r>
-        <w:t xml:space="preserve">-transformed), residuals from regressions of species richness against (e,f) PC1 (Figure 3b) and (g,h) the multivariate (MV) model (Figure 4b). Map projection used: WGS84. </w:t>
+        <w:t>-transformed), residuals from regressions of species richness against (</w:t>
+      </w:r>
+      <w:proofErr w:type="spellStart"/>
+      <w:r>
+        <w:t>e,f</w:t>
+      </w:r>
+      <w:proofErr w:type="spellEnd"/>
+      <w:r>
+        <w:t xml:space="preserve">) PC1 (Figure </w:t>
+      </w:r>
+      <w:r>
+        <w:rPr>
+          <w:highlight w:val="red"/>
+        </w:rPr>
+        <w:t>3</w:t>
+      </w:r>
+      <w:r>
+        <w:t xml:space="preserve">b) and (g,h) the multivariate (MV) model (Figure </w:t>
+      </w:r>
+      <w:r>
+        <w:rPr>
+          <w:highlight w:val="red"/>
+        </w:rPr>
+        <w:t>4</w:t>
+      </w:r>
+      <w:r>
+        <w:t xml:space="preserve">b). Map projection used: WGS84. </w:t>
       </w:r>
       <w:r>
         <w:t xml:space="preserve">Colour versions of these maps, and the </w:t>
@@ -18656,7 +18790,31 @@
         <w:t xml:space="preserve">QDS- and DS-scale equivalents </w:t>
       </w:r>
       <w:r>
-        <w:t xml:space="preserve">(Figure S5,S6 respectively) </w:t>
+        <w:t>(Figure S</w:t>
+      </w:r>
+      <w:r>
+        <w:rPr>
+          <w:highlight w:val="red"/>
+        </w:rPr>
+        <w:t>5</w:t>
+      </w:r>
+      <w:r>
+        <w:t>,</w:t>
+      </w:r>
+      <w:r>
+        <w:t xml:space="preserve"> </w:t>
+      </w:r>
+      <w:r>
+        <w:t>S</w:t>
+      </w:r>
+      <w:r>
+        <w:rPr>
+          <w:highlight w:val="red"/>
+        </w:rPr>
+        <w:t>6</w:t>
+      </w:r>
+      <w:r>
+        <w:t xml:space="preserve"> respectively) </w:t>
       </w:r>
       <w:r>
         <w:t>are available in the online version</w:t>
@@ -19971,7 +20129,7 @@
       </w:r>
     </w:p>
   </w:comment>
-  <w:comment w:id="13" w:author="Michael Cramer" w:date="2019-12-03T08:28:00Z" w:initials="MC">
+  <w:comment w:id="12" w:author="Michael Cramer" w:date="2019-12-03T08:28:00Z" w:initials="MC">
     <w:p>
       <w:pPr>
         <w:pStyle w:val="CommentText"/>
@@ -19993,7 +20151,7 @@
       </w:r>
     </w:p>
   </w:comment>
-  <w:comment w:id="14" w:author="Michael Cramer" w:date="2019-12-03T08:42:00Z" w:initials="MC">
+  <w:comment w:id="13" w:author="Michael Cramer" w:date="2019-12-03T08:42:00Z" w:initials="MC">
     <w:p>
       <w:pPr>
         <w:pStyle w:val="CommentText"/>
@@ -23843,7 +24001,7 @@
 </file>
 
 <file path=customXml/itemProps1.xml><?xml version="1.0" encoding="utf-8"?>
-<ds:datastoreItem xmlns:ds="http://schemas.openxmlformats.org/officeDocument/2006/customXml" ds:itemID="{C966ED26-2137-F64F-BF04-D5454B233EC6}">
+<ds:datastoreItem xmlns:ds="http://schemas.openxmlformats.org/officeDocument/2006/customXml" ds:itemID="{BA89ADE5-7988-1442-84E3-E5E34B148208}">
   <ds:schemaRefs>
     <ds:schemaRef ds:uri="http://schemas.openxmlformats.org/officeDocument/2006/bibliography"/>
   </ds:schemaRefs>

</xml_diff>

<commit_message>
Update some refs in w/ Mendeley main text
</commit_message>
<xml_diff>
--- a/manuscript/Van-Mazijk-Cramer-Verboom_main-text.docx
+++ b/manuscript/Van-Mazijk-Cramer-Verboom_main-text.docx
@@ -742,193 +742,216 @@
       </w:r>
       <w:r>
         <w:rPr>
+          <w:highlight w:val="green"/>
+        </w:rPr>
+        <w:t>Ricklefs</w:t>
+      </w:r>
+      <w:r>
+        <w:rPr>
+          <w:highlight w:val="green"/>
+        </w:rPr>
+        <w:t>,</w:t>
+      </w:r>
+      <w:r>
+        <w:rPr>
+          <w:highlight w:val="green"/>
+        </w:rPr>
+        <w:t xml:space="preserve"> 1987,</w:t>
+      </w:r>
+      <w:r>
+        <w:rPr>
+          <w:highlight w:val="green"/>
+        </w:rPr>
+        <w:t xml:space="preserve"> </w:t>
+      </w:r>
+      <w:r>
+        <w:rPr>
+          <w:highlight w:val="green"/>
+        </w:rPr>
+        <w:t>2004</w:t>
+      </w:r>
+      <w:r>
+        <w:t xml:space="preserve">; </w:t>
+      </w:r>
+      <w:r>
+        <w:rPr>
+          <w:highlight w:val="green"/>
+        </w:rPr>
+        <w:t>Bøhn &amp; Amundsen, 2004</w:t>
+      </w:r>
+      <w:r>
+        <w:t xml:space="preserve">). Since all three effects are potentially influenced by environmental heterogeneity, the latter may be a particularly important driver of regional species richness </w:t>
+      </w:r>
+      <w:r>
+        <w:t xml:space="preserve">variation </w:t>
+      </w:r>
+      <w:r>
+        <w:t>(</w:t>
+      </w:r>
+      <w:r>
+        <w:rPr>
           <w:highlight w:val="yellow"/>
         </w:rPr>
-        <w:t>Ricklefs</w:t>
+        <w:t>refs</w:t>
+      </w:r>
+      <w:r>
+        <w:t xml:space="preserve">), with </w:t>
+      </w:r>
+      <w:r>
+        <w:t>physically</w:t>
+      </w:r>
+      <w:r>
+        <w:t>-</w:t>
+      </w:r>
+      <w:r>
+        <w:t>heterogeneous</w:t>
+      </w:r>
+      <w:r>
+        <w:t xml:space="preserve"> regions </w:t>
+      </w:r>
+      <w:r>
+        <w:t>tending</w:t>
+      </w:r>
+      <w:r>
+        <w:t xml:space="preserve"> to be </w:t>
+      </w:r>
+      <w:r>
+        <w:t xml:space="preserve">more </w:t>
+      </w:r>
+      <w:r>
+        <w:t>species-rich (</w:t>
       </w:r>
       <w:r>
         <w:rPr>
           <w:highlight w:val="yellow"/>
         </w:rPr>
+        <w:t>refs</w:t>
+      </w:r>
+      <w:r>
+        <w:t>). For example, given that the recruitment success of immigrant lineages into a region is often dictated by the pre-adaptations of those lineages (</w:t>
+      </w:r>
+      <w:proofErr w:type="spellStart"/>
+      <w:r>
+        <w:rPr>
+          <w:highlight w:val="green"/>
+        </w:rPr>
+        <w:t>Ackerly</w:t>
+      </w:r>
+      <w:proofErr w:type="spellEnd"/>
+      <w:r>
+        <w:rPr>
+          <w:highlight w:val="green"/>
+        </w:rPr>
+        <w:t>, Donoghue</w:t>
+      </w:r>
+      <w:r>
+        <w:rPr>
+          <w:highlight w:val="green"/>
+        </w:rPr>
+        <w:t xml:space="preserve"> &amp; </w:t>
+      </w:r>
+      <w:r>
+        <w:rPr>
+          <w:highlight w:val="green"/>
+        </w:rPr>
+        <w:t>Crisp</w:t>
+      </w:r>
+      <w:r>
+        <w:rPr>
+          <w:highlight w:val="green"/>
+        </w:rPr>
+        <w:t>, XXXX</w:t>
+      </w:r>
+      <w:r>
+        <w:t>), a physically-heterogenous environment may promote diversity by admitting a</w:t>
+      </w:r>
+      <w:r>
+        <w:t xml:space="preserve"> more </w:t>
+      </w:r>
+      <w:r>
+        <w:t>functionally</w:t>
+      </w:r>
+      <w:r>
+        <w:t>-</w:t>
+      </w:r>
+      <w:r>
+        <w:t>diverse</w:t>
+      </w:r>
+      <w:r>
+        <w:t xml:space="preserve"> array of</w:t>
+      </w:r>
+      <w:r>
+        <w:t xml:space="preserve"> immigrant lineages (</w:t>
+      </w:r>
+      <w:r>
+        <w:rPr>
+          <w:highlight w:val="yellow"/>
+        </w:rPr>
+        <w:t>ref</w:t>
+      </w:r>
+      <w:r>
+        <w:t>). In addition, by virtue of its central role in powering adaptive divergence and</w:t>
+      </w:r>
+      <w:r>
+        <w:t>/or</w:t>
+      </w:r>
+      <w:r>
+        <w:t xml:space="preserve"> promoting population isolation, </w:t>
+      </w:r>
+      <w:r>
+        <w:t>environmental heterogeneity</w:t>
+      </w:r>
+      <w:r>
+        <w:t xml:space="preserve"> is</w:t>
+      </w:r>
+      <w:r>
+        <w:t xml:space="preserve"> a</w:t>
+      </w:r>
+      <w:r>
+        <w:t xml:space="preserve"> </w:t>
+      </w:r>
+      <w:r>
+        <w:t xml:space="preserve">critical requirement for speciation under </w:t>
+      </w:r>
+      <w:r>
+        <w:t>most models (</w:t>
+      </w:r>
+      <w:r>
+        <w:rPr>
+          <w:highlight w:val="green"/>
+        </w:rPr>
+        <w:t>Wiens</w:t>
+      </w:r>
+      <w:r>
+        <w:rPr>
+          <w:highlight w:val="green"/>
+        </w:rPr>
         <w:t>,</w:t>
       </w:r>
       <w:r>
         <w:rPr>
-          <w:highlight w:val="yellow"/>
-        </w:rPr>
-        <w:t xml:space="preserve"> 1987,</w:t>
-      </w:r>
-      <w:r>
-        <w:rPr>
-          <w:highlight w:val="yellow"/>
-        </w:rPr>
-        <w:t xml:space="preserve"> </w:t>
-      </w:r>
-      <w:r>
-        <w:rPr>
-          <w:highlight w:val="yellow"/>
-        </w:rPr>
-        <w:t>2004</w:t>
-      </w:r>
-      <w:r>
-        <w:t xml:space="preserve">; </w:t>
-      </w:r>
-      <w:r>
-        <w:rPr>
           <w:highlight w:val="green"/>
         </w:rPr>
-        <w:t>Bøhn &amp; Amundsen, 2004</w:t>
-      </w:r>
-      <w:r>
-        <w:t xml:space="preserve">). Since all three effects are potentially influenced by environmental heterogeneity, the latter may be a particularly important driver of regional species richness </w:t>
-      </w:r>
-      <w:r>
-        <w:t xml:space="preserve">variation </w:t>
-      </w:r>
-      <w:r>
-        <w:t>(</w:t>
-      </w:r>
-      <w:r>
-        <w:rPr>
-          <w:highlight w:val="yellow"/>
-        </w:rPr>
-        <w:t>refs</w:t>
-      </w:r>
-      <w:r>
-        <w:t xml:space="preserve">), with </w:t>
-      </w:r>
-      <w:r>
-        <w:t>physically</w:t>
-      </w:r>
-      <w:r>
-        <w:t>-</w:t>
-      </w:r>
-      <w:r>
-        <w:t>heterogeneous</w:t>
-      </w:r>
-      <w:r>
-        <w:t xml:space="preserve"> regions </w:t>
-      </w:r>
-      <w:r>
-        <w:t>tending</w:t>
-      </w:r>
-      <w:r>
-        <w:t xml:space="preserve"> to be </w:t>
-      </w:r>
-      <w:r>
-        <w:t xml:space="preserve">more </w:t>
-      </w:r>
-      <w:r>
-        <w:t>species-rich (</w:t>
-      </w:r>
-      <w:r>
-        <w:rPr>
-          <w:highlight w:val="yellow"/>
-        </w:rPr>
-        <w:t>refs</w:t>
-      </w:r>
-      <w:r>
-        <w:t>). For example, given that the recruitment success of immigrant lineages into a region is often dictated by the pre-adaptations of those lineages (</w:t>
-      </w:r>
-      <w:r>
-        <w:rPr>
-          <w:highlight w:val="yellow"/>
-        </w:rPr>
-        <w:t>Ackerly, Donoghue</w:t>
-      </w:r>
-      <w:r>
-        <w:rPr>
-          <w:highlight w:val="yellow"/>
-        </w:rPr>
-        <w:t xml:space="preserve"> &amp; </w:t>
-      </w:r>
-      <w:r>
-        <w:rPr>
-          <w:highlight w:val="yellow"/>
-        </w:rPr>
-        <w:t>Crisp</w:t>
-      </w:r>
-      <w:r>
-        <w:t>), a physically-heterogenous environment may promote diversity by admitting a</w:t>
-      </w:r>
-      <w:r>
-        <w:t xml:space="preserve"> more </w:t>
-      </w:r>
-      <w:r>
-        <w:t>functionally</w:t>
-      </w:r>
-      <w:r>
-        <w:t>-</w:t>
-      </w:r>
-      <w:r>
-        <w:t>diverse</w:t>
-      </w:r>
-      <w:r>
-        <w:t xml:space="preserve"> array of</w:t>
-      </w:r>
-      <w:r>
-        <w:t xml:space="preserve"> immigrant lineages (</w:t>
-      </w:r>
-      <w:r>
-        <w:rPr>
-          <w:highlight w:val="yellow"/>
-        </w:rPr>
-        <w:t>ref</w:t>
-      </w:r>
-      <w:r>
-        <w:t>). In addition, by virtue of its central role in powering adaptive divergence and</w:t>
-      </w:r>
-      <w:r>
-        <w:t>/or</w:t>
-      </w:r>
-      <w:r>
-        <w:t xml:space="preserve"> promoting population isolation, </w:t>
-      </w:r>
-      <w:r>
-        <w:t>environmental heterogeneity</w:t>
-      </w:r>
-      <w:r>
-        <w:t xml:space="preserve"> is</w:t>
-      </w:r>
-      <w:r>
-        <w:t xml:space="preserve"> a</w:t>
-      </w:r>
-      <w:r>
-        <w:t xml:space="preserve"> </w:t>
-      </w:r>
-      <w:r>
-        <w:t xml:space="preserve">critical requirement for speciation under </w:t>
-      </w:r>
-      <w:r>
-        <w:t>most models (</w:t>
-      </w:r>
-      <w:r>
-        <w:rPr>
-          <w:highlight w:val="yellow"/>
-        </w:rPr>
-        <w:t>Wiens</w:t>
-      </w:r>
-      <w:r>
-        <w:rPr>
-          <w:highlight w:val="yellow"/>
+        <w:t xml:space="preserve"> 2004a,b;</w:t>
+      </w:r>
+      <w:r>
+        <w:t xml:space="preserve"> </w:t>
+      </w:r>
+      <w:r>
+        <w:rPr>
+          <w:highlight w:val="green"/>
+        </w:rPr>
+        <w:t>Sobel et al.</w:t>
+      </w:r>
+      <w:r>
+        <w:rPr>
+          <w:highlight w:val="green"/>
         </w:rPr>
         <w:t>,</w:t>
       </w:r>
       <w:r>
         <w:rPr>
-          <w:highlight w:val="yellow"/>
-        </w:rPr>
-        <w:t xml:space="preserve"> 2004a,b; Sobel et al.</w:t>
-      </w:r>
-      <w:r>
-        <w:rPr>
-          <w:highlight w:val="yellow"/>
-        </w:rPr>
-        <w:t>,</w:t>
-      </w:r>
-      <w:r>
-        <w:rPr>
-          <w:highlight w:val="yellow"/>
+          <w:highlight w:val="green"/>
         </w:rPr>
         <w:t xml:space="preserve"> 2010</w:t>
       </w:r>
@@ -987,13 +1010,28 @@
         <w:t>ing</w:t>
       </w:r>
       <w:r>
-        <w:t xml:space="preserve"> against lineage extinction (</w:t>
-      </w:r>
-      <w:r>
-        <w:t>Byrne 2008</w:t>
-      </w:r>
-      <w:r>
-        <w:t xml:space="preserve">). Finally, </w:t>
+        <w:t xml:space="preserve"> against lineage extinction </w:t>
+      </w:r>
+      <w:r>
+        <w:fldChar w:fldCharType="begin" w:fldLock="1"/>
+      </w:r>
+      <w:r>
+        <w:instrText>ADDIN CSL_CITATION {"citationItems":[{"id":"ITEM-1","itemData":{"DOI":"10.1016/j.quascirev.2008.08.032","ISSN":"02773791","abstract":"Phylogeography uses the spatial distribution of genealogical lineages to deduce the influence of historical processes on the evolution of species, and can be informative in regard to location of refugia during extreme climatic conditions. Southern Australia is an ancient landscape with generally low geological relief that was not glaciated but did experience significant climatic oscillations from warm wet conditions in interglacials to cool dry environments during glacial maxima. Phylogeographic patterns in many of the biota of southern Australia reveal evidence of geographically structured divergent lineages indicative of contraction to, and expansion from, major refugia. The time frame for this divergence corresponds with mid Pleistocene climatic oscillations that became more extreme with greater amplitude, and with increased aridity and the formation of sandy deserts. Within lineages there is high haplotype diversity that is generally locally distributed, often specific to populations. These patterns do not reveal specific locations of major refugia that have high diversity and acted as an origin for recent range expansion, as has been observed in Northern Hemisphere glaciated regions. Rather it appears there have been multiple localised refugia throughout the distributions of the species, allowing them to persist through multiple climatic cycles in heterogeneous environments. Phylogeographic patterns in southern Australia indicate that major biotic responses to climatic change involve persistence and resilience rather than large-scale migration, indicating the importance of dynamic evolutionary processes and a mosaic of habitats in heterogeneous landscapes for species to persist though changing environmental conditions. © 2008 Elsevier Ltd. All rights reserved.","author":[{"dropping-particle":"","family":"Byrne","given":"M.","non-dropping-particle":"","parse-names":false,"suffix":""}],"container-title":"Quaternary Science Reviews","id":"ITEM-1","issue":"27-28","issued":{"date-parts":[["2008","12"]]},"page":"2576-2585","publisher":"Elsevier Ltd","title":"Evidence for multiple refugia at different time scales during Pleistocene climatic oscillations in southern Australia inferred from phylogeography","type":"article-journal","volume":"27"},"uris":["http://www.mendeley.com/documents/?uuid=d1291e0b-a9c0-442b-a75f-35908667a304"]}],"mendeley":{"formattedCitation":"(Byrne, 2008)","plainTextFormattedCitation":"(Byrne, 2008)","previouslyFormattedCitation":"(Byrne, 2008)"},"properties":{"noteIndex":0},"schema":"https://github.com/citation-style-language/schema/raw/master/csl-citation.json"}</w:instrText>
+      </w:r>
+      <w:r>
+        <w:fldChar w:fldCharType="separate"/>
+      </w:r>
+      <w:r>
+        <w:rPr>
+          <w:noProof/>
+        </w:rPr>
+        <w:t>(Byrne, 2008)</w:t>
+      </w:r>
+      <w:r>
+        <w:fldChar w:fldCharType="end"/>
+      </w:r>
+      <w:r>
+        <w:t xml:space="preserve">. Finally, </w:t>
       </w:r>
       <w:r>
         <w:t>environmental heterogeneity</w:t>
@@ -1160,43 +1198,115 @@
         <w:t xml:space="preserve">; </w:t>
       </w:r>
       <w:r>
-        <w:rPr>
-          <w:highlight w:val="yellow"/>
-        </w:rPr>
-        <w:t xml:space="preserve">Lamont </w:t>
-      </w:r>
-      <w:r>
-        <w:rPr>
-          <w:highlight w:val="yellow"/>
+        <w:fldChar w:fldCharType="begin" w:fldLock="1"/>
+      </w:r>
+      <w:r>
+        <w:instrText>ADDIN CSL_CITATION {"citationItems":[{"id":"ITEM-1","itemData":{"DOI":"10.1016/j.gloplacha.2017.08.004","ISSN":"09218181","abstract":"Knowing the environments under which biota have evolved is essential for understanding the functional traits that they possess. Here, we ask when a Mediterranean-type climate (MTC) originated in Western Australia that might help to explain some of its special plant adaptations to summer drought and heat, mild wet winters and intense summer fires. Periodic drought and fire can be traced back to the Cretaceous in southwestern Australia (SWA) but its seasonality is unknown. Previous estimates of the origin of the MTC in SWA have varied from 30 to 3 million years ago (Ma). An early proposal was that it originated in northwestern Australia 30 Ma and migrated south to its present location for which we find independent support. We collated 47 cases of what is currently known about the time of origin of adaptive responses to summer drought and heat, wet winters and periodic intense fire among flowering plants in SWA. About 15% arose in the 40–30-million-year (My) period, 32% in the 30–20-My period and 47% in the 20–10-My period, suggesting that a MTC may have been widespread in SWA by the mid-Miocene, but there may have been local appearances (proto-MTC) up to 20 My earlier. Uncertainties remain about the location of lineages at various times, the fitness benefits of apparent adaptive traits and their confinement to a MTC, and the significance of the origin versus the onset of diversification of traits. The current dearth of C4 grasses in SWA is consistent with other indications of the absence of a prior history of a summer-dominant rainfall, suggesting that the current MTC arose from a uniform-rainfall climate. Other lines of evidence that might refine these findings include the chemical composition of, and application of geochronometers to, laterites, carbonates and corals that have been used with success elsewhere. We conclude by noting that there may have been a mixture of climates for much of the time, indicated by the persistence of a few rainforest species up to 3 Ma, while there have been strong climatic oscillations about a MTC ‘mean’ over the last 5 My.","author":[{"dropping-particle":"","family":"Lamont","given":"Byron B.","non-dropping-particle":"","parse-names":false,"suffix":""},{"dropping-particle":"","family":"He","given":"Tianhua","non-dropping-particle":"","parse-names":false,"suffix":""}],"container-title":"Global and Planetary Change","id":"ITEM-1","issued":{"date-parts":[["2017"]]},"page":"46-58","publisher":"Elsevier","title":"When did a Mediterranean-type climate originate in southwestern Australia?","type":"article-journal","volume":"156"},"uris":["http://www.mendeley.com/documents/?uuid=7bb54acc-b942-4ecb-8a9b-ab5613f97f79"]}],"mendeley":{"formattedCitation":"(Lamont &amp; He, 2017)","manualFormatting":"Lamont &amp; He, 2017","plainTextFormattedCitation":"(Lamont &amp; He, 2017)","previouslyFormattedCitation":"(Lamont &amp; He, 2017)"},"properties":{"noteIndex":0},"schema":"https://github.com/citation-style-language/schema/raw/master/csl-citation.json"}</w:instrText>
+      </w:r>
+      <w:r>
+        <w:fldChar w:fldCharType="separate"/>
+      </w:r>
+      <w:r>
+        <w:rPr>
+          <w:noProof/>
+        </w:rPr>
+        <w:t>Lamont &amp; He, 2017</w:t>
+      </w:r>
+      <w:r>
+        <w:fldChar w:fldCharType="end"/>
+      </w:r>
+      <w:r>
+        <w:t xml:space="preserve">) or Late Miocene (GCFR: </w:t>
+      </w:r>
+      <w:r>
+        <w:fldChar w:fldCharType="begin" w:fldLock="1"/>
+      </w:r>
+      <w:r>
+        <w:instrText>true</w:instrText>
+      </w:r>
+      <w:r>
+        <w:fldChar w:fldCharType="separate"/>
+      </w:r>
+      <w:r>
+        <w:rPr>
+          <w:noProof/>
+        </w:rPr>
+        <w:t>Dupont, Linder, Rommerskirchen, &amp; Schefuss, 2011; Hoffmann, Verboom, &amp; Cotterill, 2015)</w:t>
+      </w:r>
+      <w:r>
+        <w:fldChar w:fldCharType="end"/>
+      </w:r>
+      <w:r>
+        <w:t xml:space="preserve">. </w:t>
+      </w:r>
+      <w:r>
+        <w:t>In addition</w:t>
+      </w:r>
+      <w:r>
+        <w:t>, both regions have been unglaciated since the Permian and are dominated by ancient, weathered landscapes whose soil-nutritional status is amongst the lowest of any landscape on Earth (</w:t>
+      </w:r>
+      <w:r>
+        <w:rPr>
+          <w:highlight w:val="green"/>
+        </w:rPr>
+        <w:t xml:space="preserve">Stock </w:t>
+      </w:r>
+      <w:r>
+        <w:rPr>
+          <w:highlight w:val="green"/>
         </w:rPr>
         <w:t>&amp;</w:t>
       </w:r>
       <w:r>
         <w:rPr>
-          <w:highlight w:val="yellow"/>
-        </w:rPr>
-        <w:t xml:space="preserve"> He</w:t>
-      </w:r>
-      <w:r>
-        <w:rPr>
-          <w:highlight w:val="yellow"/>
+          <w:highlight w:val="green"/>
+        </w:rPr>
+        <w:t xml:space="preserve"> Verboom</w:t>
+      </w:r>
+      <w:r>
+        <w:rPr>
+          <w:highlight w:val="green"/>
         </w:rPr>
         <w:t>,</w:t>
       </w:r>
       <w:r>
         <w:rPr>
-          <w:highlight w:val="yellow"/>
-        </w:rPr>
-        <w:t xml:space="preserve"> 2017</w:t>
-      </w:r>
-      <w:r>
-        <w:t xml:space="preserve">) or Late Miocene (GCFR: </w:t>
+          <w:highlight w:val="green"/>
+        </w:rPr>
+        <w:t xml:space="preserve"> </w:t>
+      </w:r>
+      <w:r>
+        <w:rPr>
+          <w:highlight w:val="green"/>
+        </w:rPr>
+        <w:t>2012</w:t>
+      </w:r>
+      <w:r>
+        <w:t>)</w:t>
+      </w:r>
+      <w:r>
+        <w:t xml:space="preserve">, hence their designation as </w:t>
+      </w:r>
+      <w:r>
+        <w:t xml:space="preserve">old, climatically-buffered infertile landscapes </w:t>
+      </w:r>
+      <w:r>
+        <w:t>(</w:t>
+      </w:r>
+      <w:r>
+        <w:t>OCBILs</w:t>
+      </w:r>
+      <w:r>
+        <w:t>;</w:t>
+      </w:r>
+      <w:r>
+        <w:t xml:space="preserve"> </w:t>
       </w:r>
       <w:r>
         <w:fldChar w:fldCharType="begin" w:fldLock="1"/>
       </w:r>
       <w:r>
-        <w:instrText>ADDIN CSL_CITATION {"citationItems":[{"id":"ITEM-1","itemData":{"DOI":"10.1111/j.1365-2699.2011.02476.x","ISBN":"0305-0270","ISSN":"03050270","abstract":"Aim To test whether the radiation of the extremely rich Cape flora is correlated with marine-driven climate change. Location Middle to Late Miocene in the south-east Atlantic and the Benguela Upwelling System (BUS) off the west coast of South Africa. Methods We studied the palynology of the thoroughly dated Middle to Late Miocene sediments of Ocean Drilling Program (ODP) Site 1085 retrieved from the Atlantic off the mouth of the Orange River. Both marine upwelling and terrestrial input are recorded at this site, which allows a direct correlation between changes in the terrestrial flora and the marine BUS in the south-east Atlantic. Results Pollen types from plants of tropical affinity disappeared, and those from the Cape flora gradually increased, between 10 and 6 Ma. Our data corroborate the inferred dating of the diversification in Aizoaceae c. 8 Ma. Main conclusions Inferred vegetation changes for the Late Miocene south- western African coast are the disappearance of Podocarpus-dominated Afromontane forests, and a change in the vegetation of the coastal plain from tropical grassland and thicket to semi-arid succulent vegetation. These changes are indicative of an increased summer drought, and are in step with the development of the southern BUS. They pre-date the Pliocene uplift of the East African escarpment, suggesting that this did not play a role in stimulating vegetation change. Some Fynbos elements were present throughout the recorded period (from 11 Ma), suggesting that at least some elements of this vegetation were already in place during the onset of the BUS. This is consistent with a marine-driven climate change in south-western Africa triggering substantial radiation in the terrestrial flora, especially in the Aizoaceae. Keywords Aizoaceae, Benguela Upwelling System, Cape Flora, Late Miocene,","author":[{"dropping-particle":"","family":"Dupont","given":"Lydie M.","non-dropping-particle":"","parse-names":false,"suffix":""},{"dropping-particle":"","family":"Linder","given":"Hans Peter","non-dropping-particle":"","parse-names":false,"suffix":""},{"dropping-particle":"","family":"Rommerskirchen","given":"Florian","non-dropping-particle":"","parse-names":false,"suffix":""},{"dropping-particle":"","family":"Schefuss","given":"Enno","non-dropping-particle":"","parse-names":false,"suffix":""}],"container-title":"Journal of Biogeography","id":"ITEM-1","issue":"6","issued":{"date-parts":[["2011"]]},"page":"1059-1068","title":"Climate-driven rampant speciation of the Cape flora","type":"article-journal","volume":"38"},"uris":["http://www.mendeley.com/documents/?uuid=035f37eb-792e-4407-aedc-7a833e3a0c68"]},{"id":"ITEM-2","itemData":{"DOI":"10.1371/journal.pone.0137847","ISBN":"2008091600","ISSN":"19326203","PMID":"26422465","abstract":"In the context of molecularly-dated phylogenies, inferences informed by ancestral habitat reconstruction can yield valuable insights into the origins of biomes, palaeoenvironments and landforms. In this paper, we use dated phylogenies of 12 plant clades from the Cape Floristic Region (CFR) in southern Africa to test hypotheses of Neogene climatic and geomorphic evolution. Our combined dataset for the CFR strengthens and refines previous palaeoenvironmental reconstructions based on a sparse, mostly offshore fossil record. Our reconstructions show remarkable consistency across all 12 clades with regard to both the types of environments identified as ancestral, and the timing of shifts to alternative conditions. They reveal that Early Miocene land surfaces of the CFR were wetter than at present and were dominated by quartzitic substrata. These conditions continue to characterize the higher-elevation settings of the Cape Fold Belt, where they have fostered the persistence of ancient fynbos lineages. The Middle Miocene (13–17 Ma) saw the development of perennial to weakly-seasonal arid conditions, with the strongly seasonal rainfall regime of the west coast arising ~6.5–8 Ma. Although the Late Miocene may have seen some exposure of the underlying shale substrata, the present-day substrate diversity of the CFR lowlands was shaped by Pliocene-Pleistocene events. Particularly important was renewed erosion, following the post-African II uplift episode, and the reworking of sediments on the coastal platform as a consequence of marine transgressions and tectonic uplift. These changes facilitated adaptive radiations in some, but not all, lineages studied.","author":[{"dropping-particle":"","family":"Hoffmann","given":"Vera","non-dropping-particle":"","parse-names":false,"suffix":""},{"dropping-particle":"","family":"Verboom","given":"G. Anthony","non-dropping-particle":"","parse-names":false,"suffix":""},{"dropping-particle":"","family":"Cotterill","given":"Fenton P.D.","non-dropping-particle":"","parse-names":false,"suffix":""}],"container-title":"PLoS ONE","id":"ITEM-2","issue":"9","issued":{"date-parts":[["2015"]]},"page":"1-25","title":"Dated plant phylogenies resolve Neogene climate and landscape evolution in the cape floristic region","type":"article-journal","volume":"10"},"uris":["http://www.mendeley.com/documents/?uuid=e23f7942-99d6-4663-9ce5-487824fa8bcb"]}],"mendeley":{"formattedCitation":"(Dupont, Linder, Rommerskirchen, &amp; Schefuss, 2011; Hoffmann, Verboom, &amp; Cotterill, 2015)","manualFormatting":"Dupont, Linder, Rommerskirchen, &amp; Schefuss, 2011; Hoffmann, Verboom, &amp; Cotterill, 2015)","plainTextFormattedCitation":"(Dupont, Linder, Rommerskirchen, &amp; Schefuss, 2011; Hoffmann, Verboom, &amp; Cotterill, 2015)","previouslyFormattedCitation":"(Dupont, Linder, Rommerskirchen, &amp; Schefuss, 2011; Hoffmann, Verboom, &amp; Cotterill, 2015)"},"properties":{"noteIndex":0},"schema":"https://github.com/citation-style-language/schema/raw/master/csl-citation.json"}</w:instrText>
+        <w:instrText>ADDIN CSL_CITATION {"citationItems":[{"id":"ITEM-1","itemData":{"DOI":"10.1007/s11104-009-0068-0","ISSN":"0032079X","abstract":"OCBIL theory aims to develop an integrated series of hypotheses explaining the evolution and ecology of, and best conservation practices for, biota on very old, climatically buffered, infertile landscapes (OCBILs). Conventional theory for ecology and evolutionary and conservation biology has developed primarily from data on species and communities from young, often disturbed, fertile landscapes (YODFELs), mainly in the Northern Hemisphere. OCBILs are rare, but are prominent in the Southwest Australian Floristic Region, South Africa's Greater Cape, and Venezuela's Pantepui Highlands. They may have been more common globally before Pleistocene glaciations. Based on the premise that natural selection has favoured limited dispersability of sedentary organisms, OCBILs should have elevated persistence of lineages (Gondwanan Heritage Hypothesis) and long-lived individuals (Ultimate Self Hypothesis), high numbers of localised rare endemics and strongly differentiated population systems. To counter such natural fragmentation and inbreeding due to small population size, ecological, cytogenetic and genetic mechanisms selecting for the retention of heterozygosity should feature (the James Effect). The climatic stability of OCBILs should be paralleled by persistence of adjacent semi-arid areas, conducive to speciation (Semiarid Cradle Hypothesis). Special nutritional and other biological traits associated with coping with infertile lands should be evident, accentuated in plants, for example, through waterforaging strategies, symbioses, carnivory, pollination and parasitism. The uniquely flat landscapes of southwestern Australia have had prolonged presence of saline lakes along palaeoriver systems favouring evolution of accentuated tolerance to salinity. Lastly, unusual resiliences and vulnerabilities might be evident among OCBIL organisms, such as enhanced abilities to persist in small fragmented populations but great susceptibility to major soil disturbances. In those places where it is most pertinent, OCBIL theory hopefully lays a foundation for future research and for better informed conservation management. © Springer Science + Business Media B.V. 2009.","author":[{"dropping-particle":"","family":"Hopper","given":"Stephen D.","non-dropping-particle":"","parse-names":false,"suffix":""}],"container-title":"Plant and Soil","id":"ITEM-1","issue":"1","issued":{"date-parts":[["2009"]]},"page":"49-86","title":"OCBIL theory: Towards an integrated understanding of the evolution, ecology and conservation of biodiversity on old, climatically buffered, infertile landscapes","type":"article-journal","volume":"322"},"uris":["http://www.mendeley.com/documents/?uuid=3245e19e-125b-4c74-aa4c-0d0c29930a90"]}],"mendeley":{"formattedCitation":"(Hopper, 2009)","manualFormatting":"Hopper, 2009","plainTextFormattedCitation":"(Hopper, 2009)","previouslyFormattedCitation":"(Hopper, 2009)"},"properties":{"noteIndex":0},"schema":"https://github.com/citation-style-language/schema/raw/master/csl-citation.json"}</w:instrText>
       </w:r>
       <w:r>
         <w:fldChar w:fldCharType="separate"/>
@@ -1205,93 +1315,12 @@
         <w:rPr>
           <w:noProof/>
         </w:rPr>
-        <w:t>Dupont, Linder, Rommerskirchen, &amp; Schefuss, 2011; Hoffmann, Verboom, &amp; Cotterill, 2015)</w:t>
+        <w:t>Hopper, 2009</w:t>
       </w:r>
       <w:r>
         <w:fldChar w:fldCharType="end"/>
       </w:r>
       <w:r>
-        <w:t xml:space="preserve">. </w:t>
-      </w:r>
-      <w:r>
-        <w:t>In addition</w:t>
-      </w:r>
-      <w:r>
-        <w:t>, both regions have been unglaciated since the Permian and are dominated by ancient, weathered landscapes whose soil-nutritional status is amongst the lowest of any landscape on Earth (</w:t>
-      </w:r>
-      <w:r>
-        <w:rPr>
-          <w:highlight w:val="yellow"/>
-        </w:rPr>
-        <w:t xml:space="preserve">Stock </w:t>
-      </w:r>
-      <w:r>
-        <w:rPr>
-          <w:highlight w:val="yellow"/>
-        </w:rPr>
-        <w:t>&amp;</w:t>
-      </w:r>
-      <w:r>
-        <w:rPr>
-          <w:highlight w:val="yellow"/>
-        </w:rPr>
-        <w:t xml:space="preserve"> Verboom</w:t>
-      </w:r>
-      <w:r>
-        <w:rPr>
-          <w:highlight w:val="yellow"/>
-        </w:rPr>
-        <w:t>,</w:t>
-      </w:r>
-      <w:r>
-        <w:rPr>
-          <w:highlight w:val="yellow"/>
-        </w:rPr>
-        <w:t xml:space="preserve"> </w:t>
-      </w:r>
-      <w:r>
-        <w:rPr>
-          <w:highlight w:val="yellow"/>
-        </w:rPr>
-        <w:t>2012</w:t>
-      </w:r>
-      <w:r>
-        <w:t>)</w:t>
-      </w:r>
-      <w:r>
-        <w:t xml:space="preserve">, hence their designation as </w:t>
-      </w:r>
-      <w:r>
-        <w:t xml:space="preserve">old, climatically-buffered infertile landscapes </w:t>
-      </w:r>
-      <w:r>
-        <w:t>(</w:t>
-      </w:r>
-      <w:r>
-        <w:t>OCBILs</w:t>
-      </w:r>
-      <w:r>
-        <w:t xml:space="preserve">; </w:t>
-      </w:r>
-      <w:r>
-        <w:rPr>
-          <w:highlight w:val="yellow"/>
-        </w:rPr>
-        <w:t>Hopper</w:t>
-      </w:r>
-      <w:r>
-        <w:rPr>
-          <w:highlight w:val="yellow"/>
-        </w:rPr>
-        <w:t>,</w:t>
-      </w:r>
-      <w:r>
-        <w:rPr>
-          <w:highlight w:val="yellow"/>
-        </w:rPr>
-        <w:t xml:space="preserve"> 2009</w:t>
-      </w:r>
-      <w:r>
         <w:t xml:space="preserve">). Owing to these environmental similarities, the SWAFR and GCFR floras are very similar </w:t>
       </w:r>
       <w:r>
@@ -1304,40 +1333,31 @@
         <w:t xml:space="preserve">plant </w:t>
       </w:r>
       <w:r>
-        <w:t>functional trait spectra (</w:t>
-      </w:r>
-      <w:r>
-        <w:rPr>
-          <w:highlight w:val="yellow"/>
-        </w:rPr>
-        <w:t xml:space="preserve">Cowling </w:t>
-      </w:r>
-      <w:r>
-        <w:rPr>
-          <w:highlight w:val="yellow"/>
-        </w:rPr>
-        <w:t>&amp;</w:t>
-      </w:r>
-      <w:r>
-        <w:rPr>
-          <w:highlight w:val="yellow"/>
-        </w:rPr>
-        <w:t xml:space="preserve"> Witkowski</w:t>
-      </w:r>
-      <w:r>
-        <w:rPr>
-          <w:highlight w:val="yellow"/>
-        </w:rPr>
-        <w:t>,</w:t>
-      </w:r>
-      <w:r>
-        <w:rPr>
-          <w:highlight w:val="yellow"/>
-        </w:rPr>
-        <w:t xml:space="preserve"> 1994</w:t>
-      </w:r>
-      <w:r>
-        <w:t xml:space="preserve">), </w:t>
+        <w:t>functional trait spectra</w:t>
+      </w:r>
+      <w:r>
+        <w:t xml:space="preserve"> </w:t>
+      </w:r>
+      <w:r>
+        <w:fldChar w:fldCharType="begin" w:fldLock="1"/>
+      </w:r>
+      <w:r>
+        <w:instrText>ADDIN CSL_CITATION {"citationItems":[{"id":"ITEM-1","itemData":{"DOI":"10.2307/2846038","ISSN":"03050270","abstract":"This paper analyses the edaphic and biological aspects of plant endemism in floristic lists from five edaphically matched sites, and the taxonomic aspects in regional floras, from the Agulhas Plain, South Africa and the Barrens, south western Australia. The two regions are very closely matched in terms of their mediterranean-typec limates, landforms, soil types and disturbance regimes. Both regions have large neo-endemic floras. At the flora level, the incidence of local and regional endemism was almost identical on both continents (c. 6% and 22%, respectively) and endemics were not a random assemblage taxonomically. Endemics were over-represented among taxa speciose only in Australia (e.g. Myrtaceae) and only in South Africa (e.g. Mesembryanthemaceae), as well as among taxa richly represented on both continents (Proteaceae, Ericaceae/Epacridaceae)I. n both regions different edaphic sites supported floristically distinct sclerophyllous shrublands. Levels of narrow endemism on the various substrata were similar on both continents, ranging from near zero on the relatively fertile calcareous sands to 30% on the highly infertile quartzites and siliceous sands. Relative to Australia, however, endemics on limestone were significantly over-represented in South Africa. On both continents more than 90% of endemics were edaphic specialists. There were differences for the two regions in the biological profiles of endemics. South African endemics were most likely to be low shrubs with soil-stored and ant-dispersed seed. Australian endemics were concentrated among low to medium height shrubs with either canopy-stored or soil-stored seed. Differential diversification of lineages with different ecological traits probably accounts for these different profiles. Nonetheless, the strong overall similarities in patterns of endemism on the two continents suggests similar speciation histories in phylogenetically distantly related floras.","author":[{"dropping-particle":"","family":"Cowling","given":"R. M.","non-dropping-particle":"","parse-names":false,"suffix":""},{"dropping-particle":"","family":"Witkowski","given":"E. T. F.","non-dropping-particle":"","parse-names":false,"suffix":""},{"dropping-particle":"V.","family":"Milewski","given":"A.","non-dropping-particle":"","parse-names":false,"suffix":""},{"dropping-particle":"","family":"Newbey","given":"K. R.","non-dropping-particle":"","parse-names":false,"suffix":""}],"container-title":"Journal of Biogeography","id":"ITEM-1","issue":"6","issued":{"date-parts":[["1994","11"]]},"page":"651","title":"Taxonomic, Edaphic and Biological Aspects of Narrow Plant Endemism on Matched Sites in Mediterranean South Africa and Australia","type":"article-journal","volume":"21"},"uris":["http://www.mendeley.com/documents/?uuid=449e9e3c-5bea-4362-9d39-2fdab3a0ea6b"]}],"mendeley":{"formattedCitation":"(Cowling, Witkowski, Milewski, &amp; Newbey, 1994)","plainTextFormattedCitation":"(Cowling, Witkowski, Milewski, &amp; Newbey, 1994)","previouslyFormattedCitation":"(Cowling, Witkowski, Milewski, &amp; Newbey, 1994)"},"properties":{"noteIndex":0},"schema":"https://github.com/citation-style-language/schema/raw/master/csl-citation.json"}</w:instrText>
+      </w:r>
+      <w:r>
+        <w:fldChar w:fldCharType="separate"/>
+      </w:r>
+      <w:r>
+        <w:rPr>
+          <w:noProof/>
+        </w:rPr>
+        <w:t>(Cowling, Witkowski, Milewski, &amp; Newbey, 1994)</w:t>
+      </w:r>
+      <w:r>
+        <w:fldChar w:fldCharType="end"/>
+      </w:r>
+      <w:r>
+        <w:t xml:space="preserve">, </w:t>
       </w:r>
       <w:r>
         <w:t>al</w:t>
@@ -1360,16 +1380,28 @@
         <w:commentReference w:id="3"/>
       </w:r>
       <w:r>
-        <w:t>component in the SWAFR underpins a striking difference in vegetation physiognomy (</w:t>
-      </w:r>
-      <w:r>
-        <w:rPr>
-          <w:highlight w:val="yellow"/>
-        </w:rPr>
-        <w:t>Milewski 1981; Beard et al. 2000</w:t>
-      </w:r>
-      <w:r>
-        <w:t xml:space="preserve">). </w:t>
+        <w:t xml:space="preserve">component in the SWAFR underpins a striking difference in vegetation physiognomy </w:t>
+      </w:r>
+      <w:r>
+        <w:fldChar w:fldCharType="begin" w:fldLock="1"/>
+      </w:r>
+      <w:r>
+        <w:instrText>ADDIN CSL_CITATION {"citationItems":[{"id":"ITEM-1","itemData":{"DOI":"10.2307/2844553","ISSN":"03050270","abstract":"A detailed comparison is made of the height of vegetation under apparently similar climates in Australia and southern Africa. The Barrens on the south coast of Western Australia and the Caledon coast in South Africa receive only light falls of winter frontal rain, resulting in very similar mediterranean climates. Vegetation consisting of tall shrubs consequently occurs in both of these areas although formed of different floras. Elsewhere under a mediterranean and associated arid climate, tall trees grow in Australia where, on similar soils, only shrubs or low trees grow in southern Africa. However it is now realised that these parts of Australia are exposed to rain-storms made more intense by the warmth of the off-shore waters west and north-west of the continent. The mediterranean climate on the west coast receives intense winter rain absent from South Africa. In addition, occasional but extremely heavy rains originating off the north-west of Australia during late summer and autumn affect the arid area inland and north of the mediterranean climate which would otherwise have only very light winter rainfall and a vegetation of low shrubs. It is suggested that trees are widespread in dry environements in Australia because of unusually effective, deep wetting rainfall rather than the peculiar flora of the region.","author":[{"dropping-particle":"V.","family":"Milewski","given":"A.","non-dropping-particle":"","parse-names":false,"suffix":""}],"container-title":"Journal of Biogeography","id":"ITEM-1","issue":"2","issued":{"date-parts":[["1981","3"]]},"page":"107","title":"A comparison of vegetation height in relation to the effectiveness of rainfall in the mediterranean and adjacent arid parts of Australia and South Africa","type":"article-journal","volume":"8"},"uris":["http://www.mendeley.com/documents/?uuid=8b6f9076-1ace-4d92-aa06-bdd5869e41c7"]},{"id":"ITEM-2","itemData":{"DOI":"10.1046/j.1365-2699.2000.00509.x","ISBN":"1365-2699","ISSN":"03050270","PMID":"1605","abstract":"Aim Estimates of endemic and non-endemic native vascular plant species in each of the three Western Australian Botanical Provinces were made by East in 1912 and Beard in 1969. The present paper contains an updated assessment of species endemism in the State. Location Western Australia comprises one third of the continental Australian land mass. It extends from 13° to 35° S and 113° to 129° W. Methods Western Australia is recognized as having three Botanical Provinces (Northern, Eremaean and South-West) each divided into a number of Botanical Districts. Updated statistics for number of species and species endemism in each Province are based on the Census of Western Australian Plants data base at the Western Australian Herbarium (Western Australian Herbarium, 1998 onwards). Results The number of known species in Western Australia has risen steadily over the years but reputed endemism has declined in the Northern and Eremaean Provinces where cross-continental floras are common. Only the isolated South-West Province retains high rates of endemism (79%). Main conclusions With 5710 native species, the South-West Province contains about the same number as the California Floristic Province which has a similar area. The Italian mediterranean zone also contains about this number but in a smaller area, while the much smaller Cape Floristic Region has almost twice as many native species. The percentage of endemic species is highest at the Cape, somewhat less in south-western Australia and less again in California. Italy, at 12.5%, has the lowest value. Apart from Italy, it is usual for endemism to reach high values in the largest plant families. In Western Australia, these mainly include woody sclerophyll shrubs and herbaceous perennials with special adaptations to environmental conditions. While those life forms are prominent in the Cape, that region differs in the great importance of herbaceous families and succulents, both of which are virtually absent from Western Australia. In California and Italy, most endemics are in families of annual, herbaceous perennial and soft shrub plants. It is suggested that the dominant factor shaping the South-West Province flora is the extreme poverty of the area’s soils, a feature that emphasizes sclerophylly, favours habitat specialization and ensures relatively many local endemic species.","author":[{"dropping-particle":"","family":"Beard","given":"J. S.","non-dropping-particle":"","parse-names":false,"suffix":""},{"dropping-particle":"","family":"Chapman","given":"A. R.","non-dropping-particle":"","parse-names":false,"suffix":""},{"dropping-particle":"","family":"Gioia","given":"P.","non-dropping-particle":"","parse-names":false,"suffix":""}],"container-title":"Journal of Biogeography","id":"ITEM-2","issue":"6","issued":{"date-parts":[["2000","11"]]},"page":"1257-1268","title":"Species richness and endemism in the Western Australian flora","type":"article-journal","volume":"27"},"uris":["http://www.mendeley.com/documents/?uuid=ac2168c1-04a9-4f8e-a292-6a6c13db388c"]}],"mendeley":{"formattedCitation":"(Beard, Chapman, &amp; Gioia, 2000; Milewski, 1981)","plainTextFormattedCitation":"(Beard, Chapman, &amp; Gioia, 2000; Milewski, 1981)","previouslyFormattedCitation":"(Beard, Chapman, &amp; Gioia, 2000; Milewski, 1981)"},"properties":{"noteIndex":0},"schema":"https://github.com/citation-style-language/schema/raw/master/csl-citation.json"}</w:instrText>
+      </w:r>
+      <w:r>
+        <w:fldChar w:fldCharType="separate"/>
+      </w:r>
+      <w:r>
+        <w:rPr>
+          <w:noProof/>
+        </w:rPr>
+        <w:t>(Beard, Chapman, &amp; Gioia, 2000; Milewski, 1981)</w:t>
+      </w:r>
+      <w:r>
+        <w:fldChar w:fldCharType="end"/>
+      </w:r>
+      <w:r>
+        <w:t xml:space="preserve">. </w:t>
       </w:r>
       <w:commentRangeEnd w:id="4"/>
       <w:r>
@@ -1407,9 +1439,21 @@
       </w:r>
       <w:r>
         <w:rPr>
-          <w:highlight w:val="yellow"/>
-        </w:rPr>
-        <w:t>Bergh &amp; Linder 2009</w:t>
+          <w:highlight w:val="green"/>
+        </w:rPr>
+        <w:t>Bergh &amp; Linder</w:t>
+      </w:r>
+      <w:r>
+        <w:rPr>
+          <w:highlight w:val="green"/>
+        </w:rPr>
+        <w:t>,</w:t>
+      </w:r>
+      <w:r>
+        <w:rPr>
+          <w:highlight w:val="green"/>
+        </w:rPr>
+        <w:t xml:space="preserve"> 2009</w:t>
       </w:r>
       <w:r>
         <w:t>). In this context, it is unsurprising that the two floras show strong taxonomic affinities and that both are species-rich with high levels of regional endemism (</w:t>
@@ -1530,19 +1574,19 @@
       </w:r>
       <w:r>
         <w:rPr>
-          <w:highlight w:val="yellow"/>
+          <w:highlight w:val="green"/>
         </w:rPr>
         <w:t>Snijman</w:t>
       </w:r>
       <w:r>
         <w:rPr>
-          <w:highlight w:val="yellow"/>
+          <w:highlight w:val="green"/>
         </w:rPr>
         <w:t>,</w:t>
       </w:r>
       <w:r>
         <w:rPr>
-          <w:highlight w:val="yellow"/>
+          <w:highlight w:val="green"/>
         </w:rPr>
         <w:t xml:space="preserve"> 2013</w:t>
       </w:r>
@@ -1553,7 +1597,28 @@
         <w:t xml:space="preserve">Although on-going identification of new species </w:t>
       </w:r>
       <w:r>
-        <w:t>may change these statistics (e.g. Gioia et al., 2017), the overall differences in species km</w:t>
+        <w:t xml:space="preserve">may change these statistics (e.g. </w:t>
+      </w:r>
+      <w:r>
+        <w:fldChar w:fldCharType="begin" w:fldLock="1"/>
+      </w:r>
+      <w:r>
+        <w:instrText>ADDIN CSL_CITATION {"citationItems":[{"id":"ITEM-1","itemData":{"DOI":"10.1093/botlinnean/box010","ISSN":"10958339","abstract":"After an 11-year period of exceptional specimen acquisition, we evaluated the robustness of the Western Australian Herbarium Specimen Database in elucidating patterns of diversity and phytogeographic maps of the Southwest Australian Floristic Region (SWAFR). Using rarefaction strategies to compensate for sample bias and a novel approach to multivariate classification and site ordination, we generated maps of floristic provinces and districts in the SWAFR. A 33% increase in specimen numbers and 10% additional taxa were recorded in the study area (SWAFR and 75 km inland buffer) over the 11 years, although historical biases in collecting patterns tended to persist. Although floristic district concepts were robust, regional and provincial concepts were more equivocal. We therefore opted for broad delineations rather than geographically precise ones. We propose a novel phytogeographic map, adding a new floristic province (Kalbarri), five new districts and other boundary adjustments for and in the SWAFR. The updated SWAFR has 8379 native vascular plant taxa (82% species and 18% subspecies), of which 47% are endemic and 49% have been described since 1970. Biodiversity indices generated from collections data should be used cautiously. In contrast, the new phytogeographic regionalization of the SWAFR is robust at the district level. Despite shortcomings, herbarium collections provide the best information available for broadscale analyses of plant diversity.","author":[{"dropping-particle":"","family":"Gioia","given":"Paul","non-dropping-particle":"","parse-names":false,"suffix":""},{"dropping-particle":"","family":"Hopper","given":"Stephen D.","non-dropping-particle":"","parse-names":false,"suffix":""}],"container-title":"Botanical Journal of the Linnean Society","id":"ITEM-1","issue":"1","issued":{"date-parts":[["2017"]]},"page":"1-15","title":"A new phytogeographic map for the Southwest Australian Floristic Region after an exceptional decade of collection and discovery","type":"article-journal","volume":"184"},"uris":["http://www.mendeley.com/documents/?uuid=22e7b8bc-e5e6-4e89-9773-0b2cef6e093f"]}],"mendeley":{"formattedCitation":"(Gioia &amp; Hopper, 2017)","manualFormatting":"Gioia &amp; Hopper, 2017","plainTextFormattedCitation":"(Gioia &amp; Hopper, 2017)","previouslyFormattedCitation":"(Gioia &amp; Hopper, 2017)"},"properties":{"noteIndex":0},"schema":"https://github.com/citation-style-language/schema/raw/master/csl-citation.json"}</w:instrText>
+      </w:r>
+      <w:r>
+        <w:fldChar w:fldCharType="separate"/>
+      </w:r>
+      <w:r>
+        <w:rPr>
+          <w:noProof/>
+        </w:rPr>
+        <w:t>Gioia &amp; Hopper, 2017</w:t>
+      </w:r>
+      <w:r>
+        <w:fldChar w:fldCharType="end"/>
+      </w:r>
+      <w:r>
+        <w:t>), the overall differences in species km</w:t>
       </w:r>
       <w:r>
         <w:rPr>
@@ -1611,19 +1676,19 @@
       </w:r>
       <w:r>
         <w:rPr>
-          <w:highlight w:val="yellow"/>
+          <w:highlight w:val="green"/>
         </w:rPr>
         <w:t>Goldblatt</w:t>
       </w:r>
       <w:r>
         <w:rPr>
-          <w:highlight w:val="yellow"/>
+          <w:highlight w:val="green"/>
         </w:rPr>
         <w:t>,</w:t>
       </w:r>
       <w:r>
         <w:rPr>
-          <w:highlight w:val="yellow"/>
+          <w:highlight w:val="green"/>
         </w:rPr>
         <w:t xml:space="preserve"> 1978</w:t>
       </w:r>
@@ -2224,7 +2289,7 @@
         <w:fldChar w:fldCharType="begin" w:fldLock="1"/>
       </w:r>
       <w:r>
-        <w:instrText>ADDIN CSL_CITATION {"citationItems":[{"id":"ITEM-1","itemData":{"DOI":"10.1111/jbi.12911","ISSN":"03050270","abstract":"Aim Relatively few models of species richness explicitly consider aspects of environmental heterogeneity, other than topographic heterogeneity. We hypothesized that environmental heterogeneity is an important determinant of species richness, especially in ancient climatically stable environments. Location South Africa, which accommodates a range of biomes that differ strongly in species richness. Methods We included measures of climatic, edaphic and biotic variables and their spatial heterogeneities in boosted regression tree models of vascular plant species richness. Species richness was assessed using herbarium records per quarter degree square (QDS). To avoid autocorrelation and problems of vari- able collection rates we iteratively randomly subsampled 20% of the available QDS. We also verified estimates of species richness using an independent data source. Results The models predicted 68% of QDS species richness and 95% of biome richness. Spatial variability in diurnal temperature range was the strongest pre- dictor of species richness, and inclusion of edaphic and biotic terms as well as spatial heterogeneities increased the explanatory power of the model consider- ably. Heterogeneity variables featured strongly (8 of 13) as predictors of species richness, but several resource variables (e.g. precipitation, seasonality and evap- otranspiration) were also important. The spatial heterogeneities of some vari- ables (e.g. water availability, fire) were related to their mean values, possibly explaining why some global models that have not explicitly included hetero- geneity (other than topographic) perform well. Main conclusions Environmental heterogeneities are important predictors of species richness, yielding accurate predictions even in the absence of any con- sideration of diversification rates or environmental stability. Greater hetero- geneity of some resource variables when limiting, contributed to modelled species richness, adding to understanding of why species richness of some resource-poor Mediterranean-ecosystems is high. We suggest that species rich- ness in ancient, climatically stable Mediterranean-ecosystems is contingent on resource and environmental heterogeneity that has enabled both the diversifica- tion and maintenance of regional species richness.","author":[{"dropping-particle":"","family":"Cramer","given":"Michael D.","non-dropping-particle":"","parse-names":false,"suffix":""},{"dropping-particle":"","family":"Verboom","given":"G. Anthony","non-dropping-particle":"","parse-names":false,"suffix":""}],"container-title":"Journal of Biogeography","id":"ITEM-1","issue":"3","issued":{"date-parts":[["2016"]]},"page":"1-13","title":"Measures of biologically relevant environmental heterogeneity improve prediction of regional plant species richness","type":"article-journal","volume":"44"},"uris":["http://www.mendeley.com/documents/?uuid=0c417ad7-d287-4b7e-a0df-5e7303cc7bfa"]}],"mendeley":{"formattedCitation":"(Cramer &amp; Verboom, 2016)","manualFormatting":"Cramer &amp; Verboom (2016)","plainTextFormattedCitation":"(Cramer &amp; Verboom, 2016)","previouslyFormattedCitation":"(Cramer &amp; Verboom, 2016)"},"properties":{"noteIndex":0},"schema":"https://github.com/citation-style-language/schema/raw/master/csl-citation.json"}</w:instrText>
+        <w:instrText>ADDIN CSL_CITATION {"citationItems":[{"id":"ITEM-1","itemData":{"DOI":"10.1111/jbi.12911","ISSN":"03050270","abstract":"Aim Relatively few models of species richness explicitly consider aspects of environmental heterogeneity, other than topographic heterogeneity. We hypothesized that environmental heterogeneity is an important determinant of species richness, especially in ancient climatically stable environments. Location South Africa, which accommodates a range of biomes that differ strongly in species richness. Methods We included measures of climatic, edaphic and biotic variables and their spatial heterogeneities in boosted regression tree models of vascular plant species richness. Species richness was assessed using herbarium records per quarter degree square (QDS). To avoid autocorrelation and problems of vari- able collection rates we iteratively randomly subsampled 20% of the available QDS. We also verified estimates of species richness using an independent data source. Results The models predicted 68% of QDS species richness and 95% of biome richness. Spatial variability in diurnal temperature range was the strongest pre- dictor of species richness, and inclusion of edaphic and biotic terms as well as spatial heterogeneities increased the explanatory power of the model consider- ably. Heterogeneity variables featured strongly (8 of 13) as predictors of species richness, but several resource variables (e.g. precipitation, seasonality and evap- otranspiration) were also important. The spatial heterogeneities of some vari- ables (e.g. water availability, fire) were related to their mean values, possibly explaining why some global models that have not explicitly included hetero- geneity (other than topographic) perform well. Main conclusions Environmental heterogeneities are important predictors of species richness, yielding accurate predictions even in the absence of any con- sideration of diversification rates or environmental stability. Greater hetero- geneity of some resource variables when limiting, contributed to modelled species richness, adding to understanding of why species richness of some resource-poor Mediterranean-ecosystems is high. We suggest that species rich- ness in ancient, climatically stable Mediterranean-ecosystems is contingent on resource and environmental heterogeneity that has enabled both the diversifica- tion and maintenance of regional species richness.","author":[{"dropping-particle":"","family":"Cramer","given":"Michael D.","non-dropping-particle":"","parse-names":false,"suffix":""},{"dropping-particle":"","family":"Verboom","given":"G. Anthony","non-dropping-particle":"","parse-names":false,"suffix":""}],"container-title":"Journal of Biogeography","id":"ITEM-1","issue":"3","issued":{"date-parts":[["2016"]]},"page":"1-13","title":"Measures of biologically relevant environmental heterogeneity improve prediction of regional plant species richness","type":"article-journal","volume":"44"},"uris":["http://www.mendeley.com/documents/?uuid=0c417ad7-d287-4b7e-a0df-5e7303cc7bfa"]}],"mendeley":{"formattedCitation":"(Cramer &amp; Verboom, 2016)","manualFormatting":"Cramer &amp; Verboom, 2016)","plainTextFormattedCitation":"(Cramer &amp; Verboom, 2016)","previouslyFormattedCitation":"(Cramer &amp; Verboom, 2016)"},"properties":{"noteIndex":0},"schema":"https://github.com/citation-style-language/schema/raw/master/csl-citation.json"}</w:instrText>
       </w:r>
       <w:r>
         <w:fldChar w:fldCharType="separate"/>
@@ -9478,8 +9543,6 @@
       <w:r>
         <w:t>refugium in the vicinity of Perth and a second in the vicinity of Fitzgerald River.</w:t>
       </w:r>
-      <w:bookmarkStart w:id="14" w:name="_GoBack"/>
-      <w:bookmarkEnd w:id="14"/>
     </w:p>
     <w:p>
       <w:pPr>
@@ -9632,17 +9695,17 @@
       <w:r>
         <w:t xml:space="preserve"> (Slingsby et al. </w:t>
       </w:r>
-      <w:commentRangeStart w:id="15"/>
+      <w:commentRangeStart w:id="14"/>
       <w:r>
         <w:t>2018</w:t>
       </w:r>
-      <w:commentRangeEnd w:id="15"/>
+      <w:commentRangeEnd w:id="14"/>
       <w:r>
         <w:rPr>
           <w:rStyle w:val="CommentReference"/>
           <w:rFonts w:ascii="Times New Roman" w:hAnsiTheme="minorHAnsi"/>
         </w:rPr>
-        <w:commentReference w:id="15"/>
+        <w:commentReference w:id="14"/>
       </w:r>
       <w:r>
         <w:t>)</w:t>
@@ -16696,7 +16759,7 @@
         <w:pStyle w:val="BodyText"/>
         <w:spacing w:before="0"/>
       </w:pPr>
-      <w:bookmarkStart w:id="16" w:name="figures"/>
+      <w:bookmarkStart w:id="15" w:name="figures"/>
       <w:r>
         <w:rPr>
           <w:b/>
@@ -17177,7 +17240,7 @@
       <w:r>
         <w:br w:type="page"/>
       </w:r>
-      <w:bookmarkEnd w:id="16"/>
+      <w:bookmarkEnd w:id="15"/>
       <w:r>
         <w:lastRenderedPageBreak/>
         <w:t>Figures</w:t>
@@ -18642,7 +18705,7 @@
       <w:r>
         <w:br w:type="page"/>
       </w:r>
-      <w:bookmarkStart w:id="17" w:name="references"/>
+      <w:bookmarkStart w:id="16" w:name="references"/>
     </w:p>
     <w:p>
       <w:pPr>
@@ -18912,7 +18975,7 @@
       <w:r>
         <w:t>References</w:t>
       </w:r>
-      <w:bookmarkEnd w:id="17"/>
+      <w:bookmarkEnd w:id="16"/>
     </w:p>
     <w:p>
       <w:pPr>
@@ -18941,7 +19004,39 @@
           <w:rFonts w:hAnsi="Times New Roman" w:cs="Times New Roman"/>
           <w:noProof/>
         </w:rPr>
-        <w:t>Bivand, R., Keitt, T., &amp; Rowlingson, B. (2017). rgdal: Bindings for the Geospatial Data Abstraction Library. R package version 1.2-7. Retrieved from https://cran.r-project.org/package=rgdal</w:t>
+        <w:t xml:space="preserve">Beard, J. S., Chapman, A. R., &amp; Gioia, P. (2000). Species richness and endemism in the Western Australian flora. </w:t>
+      </w:r>
+      <w:r>
+        <w:rPr>
+          <w:rFonts w:hAnsi="Times New Roman" w:cs="Times New Roman"/>
+          <w:i/>
+          <w:iCs/>
+          <w:noProof/>
+        </w:rPr>
+        <w:t>Journal of Biogeography</w:t>
+      </w:r>
+      <w:r>
+        <w:rPr>
+          <w:rFonts w:hAnsi="Times New Roman" w:cs="Times New Roman"/>
+          <w:noProof/>
+        </w:rPr>
+        <w:t xml:space="preserve">, </w:t>
+      </w:r>
+      <w:r>
+        <w:rPr>
+          <w:rFonts w:hAnsi="Times New Roman" w:cs="Times New Roman"/>
+          <w:i/>
+          <w:iCs/>
+          <w:noProof/>
+        </w:rPr>
+        <w:t>27</w:t>
+      </w:r>
+      <w:r>
+        <w:rPr>
+          <w:rFonts w:hAnsi="Times New Roman" w:cs="Times New Roman"/>
+          <w:noProof/>
+        </w:rPr>
+        <w:t>(6), 1257–1268. https://doi.org/10.1046/j.1365-2699.2000.00509.x</w:t>
       </w:r>
     </w:p>
     <w:p>
@@ -18962,39 +19057,7 @@
           <w:rFonts w:hAnsi="Times New Roman" w:cs="Times New Roman"/>
           <w:noProof/>
         </w:rPr>
-        <w:t xml:space="preserve">Born, J., Linder, H. P., &amp; Desmet, P. (2007). The Greater Cape Floristic Region. </w:t>
-      </w:r>
-      <w:r>
-        <w:rPr>
-          <w:rFonts w:hAnsi="Times New Roman" w:cs="Times New Roman"/>
-          <w:i/>
-          <w:iCs/>
-          <w:noProof/>
-        </w:rPr>
-        <w:t>Journal of Biogeography</w:t>
-      </w:r>
-      <w:r>
-        <w:rPr>
-          <w:rFonts w:hAnsi="Times New Roman" w:cs="Times New Roman"/>
-          <w:noProof/>
-        </w:rPr>
-        <w:t xml:space="preserve">, </w:t>
-      </w:r>
-      <w:r>
-        <w:rPr>
-          <w:rFonts w:hAnsi="Times New Roman" w:cs="Times New Roman"/>
-          <w:i/>
-          <w:iCs/>
-          <w:noProof/>
-        </w:rPr>
-        <w:t>34</w:t>
-      </w:r>
-      <w:r>
-        <w:rPr>
-          <w:rFonts w:hAnsi="Times New Roman" w:cs="Times New Roman"/>
-          <w:noProof/>
-        </w:rPr>
-        <w:t>(1), 147–162. https://doi.org/10.1111/j.1365-2699.2006.01595.x</w:t>
+        <w:t>Bivand, R., Keitt, T., &amp; Rowlingson, B. (2017). rgdal: Bindings for the Geospatial Data Abstraction Library. R package version 1.2-7. Retrieved from https://cran.r-project.org/package=rgdal</w:t>
       </w:r>
     </w:p>
     <w:p>
@@ -19015,7 +19078,39 @@
           <w:rFonts w:hAnsi="Times New Roman" w:cs="Times New Roman"/>
           <w:noProof/>
         </w:rPr>
-        <w:t>Chamberlain, S., Szocs, E., Boettiger, C., Ram, K., Bartomeus, I., Baumgartner, J., … O’Donnell, J. (2016). taxize: Taxonomic information from around the web. R package version 0.7.8. Retrieved from https://github.com/ropensci/taxize</w:t>
+        <w:t xml:space="preserve">Born, J., Linder, H. P., &amp; Desmet, P. (2007). The Greater Cape Floristic Region. </w:t>
+      </w:r>
+      <w:r>
+        <w:rPr>
+          <w:rFonts w:hAnsi="Times New Roman" w:cs="Times New Roman"/>
+          <w:i/>
+          <w:iCs/>
+          <w:noProof/>
+        </w:rPr>
+        <w:t>Journal of Biogeography</w:t>
+      </w:r>
+      <w:r>
+        <w:rPr>
+          <w:rFonts w:hAnsi="Times New Roman" w:cs="Times New Roman"/>
+          <w:noProof/>
+        </w:rPr>
+        <w:t xml:space="preserve">, </w:t>
+      </w:r>
+      <w:r>
+        <w:rPr>
+          <w:rFonts w:hAnsi="Times New Roman" w:cs="Times New Roman"/>
+          <w:i/>
+          <w:iCs/>
+          <w:noProof/>
+        </w:rPr>
+        <w:t>34</w:t>
+      </w:r>
+      <w:r>
+        <w:rPr>
+          <w:rFonts w:hAnsi="Times New Roman" w:cs="Times New Roman"/>
+          <w:noProof/>
+        </w:rPr>
+        <w:t>(1), 147–162. https://doi.org/10.1111/j.1365-2699.2006.01595.x</w:t>
       </w:r>
     </w:p>
     <w:p>
@@ -19036,7 +19131,7 @@
           <w:rFonts w:hAnsi="Times New Roman" w:cs="Times New Roman"/>
           <w:noProof/>
         </w:rPr>
-        <w:t xml:space="preserve">Cramer, M. D., &amp; Verboom, G. A. (2016). Measures of biologically relevant environmental heterogeneity improve prediction of regional plant species richness. </w:t>
+        <w:t xml:space="preserve">Byrne, M. (2008). Evidence for multiple refugia at different time scales during Pleistocene climatic oscillations in southern Australia inferred from phylogeography. </w:t>
       </w:r>
       <w:r>
         <w:rPr>
@@ -19045,7 +19140,7 @@
           <w:iCs/>
           <w:noProof/>
         </w:rPr>
-        <w:t>Journal of Biogeography</w:t>
+        <w:t>Quaternary Science Reviews</w:t>
       </w:r>
       <w:r>
         <w:rPr>
@@ -19061,14 +19156,14 @@
           <w:iCs/>
           <w:noProof/>
         </w:rPr>
-        <w:t>44</w:t>
+        <w:t>27</w:t>
       </w:r>
       <w:r>
         <w:rPr>
           <w:rFonts w:hAnsi="Times New Roman" w:cs="Times New Roman"/>
           <w:noProof/>
         </w:rPr>
-        <w:t>(3), 1–13. https://doi.org/10.1111/jbi.12911</w:t>
+        <w:t>(27–28), 2576–2585. https://doi.org/10.1016/j.quascirev.2008.08.032</w:t>
       </w:r>
     </w:p>
     <w:p>
@@ -19089,39 +19184,7 @@
           <w:rFonts w:hAnsi="Times New Roman" w:cs="Times New Roman"/>
           <w:noProof/>
         </w:rPr>
-        <w:t xml:space="preserve">Dupont, L. M., Linder, H. P., Rommerskirchen, F., &amp; Schefuss, E. (2011). Climate-driven rampant speciation of the Cape flora. </w:t>
-      </w:r>
-      <w:r>
-        <w:rPr>
-          <w:rFonts w:hAnsi="Times New Roman" w:cs="Times New Roman"/>
-          <w:i/>
-          <w:iCs/>
-          <w:noProof/>
-        </w:rPr>
-        <w:t>Journal of Biogeography</w:t>
-      </w:r>
-      <w:r>
-        <w:rPr>
-          <w:rFonts w:hAnsi="Times New Roman" w:cs="Times New Roman"/>
-          <w:noProof/>
-        </w:rPr>
-        <w:t xml:space="preserve">, </w:t>
-      </w:r>
-      <w:r>
-        <w:rPr>
-          <w:rFonts w:hAnsi="Times New Roman" w:cs="Times New Roman"/>
-          <w:i/>
-          <w:iCs/>
-          <w:noProof/>
-        </w:rPr>
-        <w:t>38</w:t>
-      </w:r>
-      <w:r>
-        <w:rPr>
-          <w:rFonts w:hAnsi="Times New Roman" w:cs="Times New Roman"/>
-          <w:noProof/>
-        </w:rPr>
-        <w:t>(6), 1059–1068. https://doi.org/10.1111/j.1365-2699.2011.02476.x</w:t>
+        <w:t>Chamberlain, S., Szocs, E., Boettiger, C., Ram, K., Bartomeus, I., Baumgartner, J., … O’Donnell, J. (2016). taxize: Taxonomic information from around the web. R package version 0.7.8. Retrieved from https://github.com/ropensci/taxize</w:t>
       </w:r>
     </w:p>
     <w:p>
@@ -19142,7 +19205,7 @@
           <w:rFonts w:hAnsi="Times New Roman" w:cs="Times New Roman"/>
           <w:noProof/>
         </w:rPr>
-        <w:t xml:space="preserve">Gioia, P., &amp; Hopper, S. D. (2017). A new phytogeographic map for the Southwest Australian Floristic Region after an exceptional decade of collection and discovery. </w:t>
+        <w:t xml:space="preserve">Cowling, R. M., Witkowski, E. T. F., Milewski, A. V., &amp; Newbey, K. R. (1994). Taxonomic, Edaphic and Biological Aspects of Narrow Plant Endemism on Matched Sites in Mediterranean South Africa and Australia. </w:t>
       </w:r>
       <w:r>
         <w:rPr>
@@ -19151,7 +19214,7 @@
           <w:iCs/>
           <w:noProof/>
         </w:rPr>
-        <w:t>Botanical Journal of the Linnean Society</w:t>
+        <w:t>Journal of Biogeography</w:t>
       </w:r>
       <w:r>
         <w:rPr>
@@ -19167,14 +19230,14 @@
           <w:iCs/>
           <w:noProof/>
         </w:rPr>
-        <w:t>184</w:t>
+        <w:t>21</w:t>
       </w:r>
       <w:r>
         <w:rPr>
           <w:rFonts w:hAnsi="Times New Roman" w:cs="Times New Roman"/>
           <w:noProof/>
         </w:rPr>
-        <w:t>(1), 1–15. https://doi.org/10.1093/botlinnean/box010</w:t>
+        <w:t>(6), 651. https://doi.org/10.2307/2846038</w:t>
       </w:r>
     </w:p>
     <w:p>
@@ -19195,7 +19258,39 @@
           <w:rFonts w:hAnsi="Times New Roman" w:cs="Times New Roman"/>
           <w:noProof/>
         </w:rPr>
-        <w:t>Hijmans, R. J. (2016). raster: Geographic Data Analysis and Modeling. R package version 2.5-8. Retrieved from https://cran.r-project.org/package=raster</w:t>
+        <w:t xml:space="preserve">Cramer, M. D., &amp; Verboom, G. A. (2016). Measures of biologically relevant environmental heterogeneity improve prediction of regional plant species richness. </w:t>
+      </w:r>
+      <w:r>
+        <w:rPr>
+          <w:rFonts w:hAnsi="Times New Roman" w:cs="Times New Roman"/>
+          <w:i/>
+          <w:iCs/>
+          <w:noProof/>
+        </w:rPr>
+        <w:t>Journal of Biogeography</w:t>
+      </w:r>
+      <w:r>
+        <w:rPr>
+          <w:rFonts w:hAnsi="Times New Roman" w:cs="Times New Roman"/>
+          <w:noProof/>
+        </w:rPr>
+        <w:t xml:space="preserve">, </w:t>
+      </w:r>
+      <w:r>
+        <w:rPr>
+          <w:rFonts w:hAnsi="Times New Roman" w:cs="Times New Roman"/>
+          <w:i/>
+          <w:iCs/>
+          <w:noProof/>
+        </w:rPr>
+        <w:t>44</w:t>
+      </w:r>
+      <w:r>
+        <w:rPr>
+          <w:rFonts w:hAnsi="Times New Roman" w:cs="Times New Roman"/>
+          <w:noProof/>
+        </w:rPr>
+        <w:t>(3), 1–13. https://doi.org/10.1111/jbi.12911</w:t>
       </w:r>
     </w:p>
     <w:p>
@@ -19216,7 +19311,7 @@
           <w:rFonts w:hAnsi="Times New Roman" w:cs="Times New Roman"/>
           <w:noProof/>
         </w:rPr>
-        <w:t xml:space="preserve">Hoffmann, V., Verboom, G. A., &amp; Cotterill, F. P. D. (2015). Dated plant phylogenies resolve Neogene climate and landscape evolution in the cape floristic region. </w:t>
+        <w:t xml:space="preserve">Gioia, P., &amp; Hopper, S. D. (2017). A new phytogeographic map for the Southwest Australian Floristic Region after an exceptional decade of collection and discovery. </w:t>
       </w:r>
       <w:r>
         <w:rPr>
@@ -19225,7 +19320,7 @@
           <w:iCs/>
           <w:noProof/>
         </w:rPr>
-        <w:t>PLoS ONE</w:t>
+        <w:t>Botanical Journal of the Linnean Society</w:t>
       </w:r>
       <w:r>
         <w:rPr>
@@ -19241,14 +19336,14 @@
           <w:iCs/>
           <w:noProof/>
         </w:rPr>
-        <w:t>10</w:t>
+        <w:t>184</w:t>
       </w:r>
       <w:r>
         <w:rPr>
           <w:rFonts w:hAnsi="Times New Roman" w:cs="Times New Roman"/>
           <w:noProof/>
         </w:rPr>
-        <w:t>(9), 1–25. https://doi.org/10.1371/journal.pone.0137847</w:t>
+        <w:t>(1), 1–15. https://doi.org/10.1093/botlinnean/box010</w:t>
       </w:r>
     </w:p>
     <w:p>
@@ -19269,39 +19364,7 @@
           <w:rFonts w:hAnsi="Times New Roman" w:cs="Times New Roman"/>
           <w:noProof/>
         </w:rPr>
-        <w:t xml:space="preserve">Hopper, S. D., &amp; Gioia, P. (2004). The Southwest Australian Floristic Region : Evolution and Conservation of a Global Hot Spot of Biodiversity. </w:t>
-      </w:r>
-      <w:r>
-        <w:rPr>
-          <w:rFonts w:hAnsi="Times New Roman" w:cs="Times New Roman"/>
-          <w:i/>
-          <w:iCs/>
-          <w:noProof/>
-        </w:rPr>
-        <w:t>Annual Review of Ecology, Evolution, and Systematics</w:t>
-      </w:r>
-      <w:r>
-        <w:rPr>
-          <w:rFonts w:hAnsi="Times New Roman" w:cs="Times New Roman"/>
-          <w:noProof/>
-        </w:rPr>
-        <w:t xml:space="preserve">, </w:t>
-      </w:r>
-      <w:r>
-        <w:rPr>
-          <w:rFonts w:hAnsi="Times New Roman" w:cs="Times New Roman"/>
-          <w:i/>
-          <w:iCs/>
-          <w:noProof/>
-        </w:rPr>
-        <w:t>35</w:t>
-      </w:r>
-      <w:r>
-        <w:rPr>
-          <w:rFonts w:hAnsi="Times New Roman" w:cs="Times New Roman"/>
-          <w:noProof/>
-        </w:rPr>
-        <w:t>(1), 623–650. https://doi.org/10.1146/annurev.ecolsys.35.112202.130201</w:t>
+        <w:t>Hijmans, R. J. (2016). raster: Geographic Data Analysis and Modeling. R package version 2.5-8. Retrieved from https://cran.r-project.org/package=raster</w:t>
       </w:r>
     </w:p>
     <w:p>
@@ -19322,7 +19385,7 @@
           <w:rFonts w:hAnsi="Times New Roman" w:cs="Times New Roman"/>
           <w:noProof/>
         </w:rPr>
-        <w:t xml:space="preserve">Larsen, R., Holmern, T., Prager, S. D., Maliti, H., &amp; Røskaft, E. (2009). Using the extended quarter degree grid cell system to unify mapping and sharing of biodiversity data. </w:t>
+        <w:t xml:space="preserve">Hopper, S. D. (2009). OCBIL theory: Towards an integrated understanding of the evolution, ecology and conservation of biodiversity on old, climatically buffered, infertile landscapes. </w:t>
       </w:r>
       <w:r>
         <w:rPr>
@@ -19331,7 +19394,7 @@
           <w:iCs/>
           <w:noProof/>
         </w:rPr>
-        <w:t>African Journal of Ecology</w:t>
+        <w:t>Plant and Soil</w:t>
       </w:r>
       <w:r>
         <w:rPr>
@@ -19347,14 +19410,14 @@
           <w:iCs/>
           <w:noProof/>
         </w:rPr>
-        <w:t>47</w:t>
+        <w:t>322</w:t>
       </w:r>
       <w:r>
         <w:rPr>
           <w:rFonts w:hAnsi="Times New Roman" w:cs="Times New Roman"/>
           <w:noProof/>
         </w:rPr>
-        <w:t>(3), 382–392. https://doi.org/10.1111/j.1365-2028.2008.00997.x</w:t>
+        <w:t>(1), 49–86. https://doi.org/10.1007/s11104-009-0068-0</w:t>
       </w:r>
     </w:p>
     <w:p>
@@ -19375,7 +19438,7 @@
           <w:rFonts w:hAnsi="Times New Roman" w:cs="Times New Roman"/>
           <w:noProof/>
         </w:rPr>
-        <w:t xml:space="preserve">Mucina, L., &amp; Rutherford, M. C. (2006). </w:t>
+        <w:t xml:space="preserve">Hopper, S. D., &amp; Gioia, P. (2004). The Southwest Australian Floristic Region : Evolution and Conservation of a Global Hot Spot of Biodiversity. </w:t>
       </w:r>
       <w:r>
         <w:rPr>
@@ -19384,14 +19447,40 @@
           <w:iCs/>
           <w:noProof/>
         </w:rPr>
-        <w:t>The vegetation of South Africa, Lesotho and Swaziland.</w:t>
+        <w:t xml:space="preserve">Annual Review of Ecology, Evolution, </w:t>
+      </w:r>
+      <w:r>
+        <w:rPr>
+          <w:rFonts w:hAnsi="Times New Roman" w:cs="Times New Roman"/>
+          <w:i/>
+          <w:iCs/>
+          <w:noProof/>
+        </w:rPr>
+        <w:lastRenderedPageBreak/>
+        <w:t>and Systematics</w:t>
       </w:r>
       <w:r>
         <w:rPr>
           <w:rFonts w:hAnsi="Times New Roman" w:cs="Times New Roman"/>
           <w:noProof/>
         </w:rPr>
-        <w:t xml:space="preserve"> South African National Biodiversity Institute.</w:t>
+        <w:t xml:space="preserve">, </w:t>
+      </w:r>
+      <w:r>
+        <w:rPr>
+          <w:rFonts w:hAnsi="Times New Roman" w:cs="Times New Roman"/>
+          <w:i/>
+          <w:iCs/>
+          <w:noProof/>
+        </w:rPr>
+        <w:t>35</w:t>
+      </w:r>
+      <w:r>
+        <w:rPr>
+          <w:rFonts w:hAnsi="Times New Roman" w:cs="Times New Roman"/>
+          <w:noProof/>
+        </w:rPr>
+        <w:t>(1), 623–650. https://doi.org/10.1146/annurev.ecolsys.35.112202.130201</w:t>
       </w:r>
     </w:p>
     <w:p>
@@ -19412,8 +19501,7 @@
           <w:rFonts w:hAnsi="Times New Roman" w:cs="Times New Roman"/>
           <w:noProof/>
         </w:rPr>
-        <w:lastRenderedPageBreak/>
-        <w:t xml:space="preserve">Rundel, P. W., Arroyo, M. T. K., Cowling, R. M., Keeley, J. E., Lamont, B. B., &amp; Vargas, P. (2016). Mediterranean Biomes: Evolution of Their Vegetation, Floras, and Climate. </w:t>
+        <w:t xml:space="preserve">Lamont, B. B., &amp; He, T. (2017). When did a Mediterranean-type climate originate in southwestern Australia? </w:t>
       </w:r>
       <w:r>
         <w:rPr>
@@ -19422,7 +19510,7 @@
           <w:iCs/>
           <w:noProof/>
         </w:rPr>
-        <w:t>Annual Review of Ecology, Evolution, and Systematics</w:t>
+        <w:t>Global and Planetary Change</w:t>
       </w:r>
       <w:r>
         <w:rPr>
@@ -19438,14 +19526,14 @@
           <w:iCs/>
           <w:noProof/>
         </w:rPr>
-        <w:t>47</w:t>
+        <w:t>156</w:t>
       </w:r>
       <w:r>
         <w:rPr>
           <w:rFonts w:hAnsi="Times New Roman" w:cs="Times New Roman"/>
           <w:noProof/>
         </w:rPr>
-        <w:t>(1), 383–407. https://doi.org/10.1146/annurev-ecolsys-121415-032330</w:t>
+        <w:t>, 46–58. https://doi.org/10.1016/j.gloplacha.2017.08.004</w:t>
       </w:r>
     </w:p>
     <w:p>
@@ -19455,11 +19543,51 @@
         <w:autoSpaceDN w:val="0"/>
         <w:adjustRightInd w:val="0"/>
         <w:spacing w:after="180"/>
+        <w:ind w:left="480" w:hanging="480"/>
         <w:rPr>
           <w:rFonts w:hAnsi="Times New Roman" w:cs="Times New Roman"/>
           <w:noProof/>
         </w:rPr>
       </w:pPr>
+      <w:r>
+        <w:rPr>
+          <w:rFonts w:hAnsi="Times New Roman" w:cs="Times New Roman"/>
+          <w:noProof/>
+        </w:rPr>
+        <w:t xml:space="preserve">Larsen, R., Holmern, T., Prager, S. D., Maliti, H., &amp; Røskaft, E. (2009). Using the extended quarter degree grid cell system to unify mapping and sharing of biodiversity data. </w:t>
+      </w:r>
+      <w:r>
+        <w:rPr>
+          <w:rFonts w:hAnsi="Times New Roman" w:cs="Times New Roman"/>
+          <w:i/>
+          <w:iCs/>
+          <w:noProof/>
+        </w:rPr>
+        <w:t>African Journal of Ecology</w:t>
+      </w:r>
+      <w:r>
+        <w:rPr>
+          <w:rFonts w:hAnsi="Times New Roman" w:cs="Times New Roman"/>
+          <w:noProof/>
+        </w:rPr>
+        <w:t xml:space="preserve">, </w:t>
+      </w:r>
+      <w:r>
+        <w:rPr>
+          <w:rFonts w:hAnsi="Times New Roman" w:cs="Times New Roman"/>
+          <w:i/>
+          <w:iCs/>
+          <w:noProof/>
+        </w:rPr>
+        <w:t>47</w:t>
+      </w:r>
+      <w:r>
+        <w:rPr>
+          <w:rFonts w:hAnsi="Times New Roman" w:cs="Times New Roman"/>
+          <w:noProof/>
+        </w:rPr>
+        <w:t>(3), 382–392. https://doi.org/10.1111/j.1365-2028.2008.00997.x</w:t>
+      </w:r>
     </w:p>
     <w:p>
       <w:pPr>
@@ -19467,20 +19595,19 @@
         <w:autoSpaceDE w:val="0"/>
         <w:autoSpaceDN w:val="0"/>
         <w:adjustRightInd w:val="0"/>
-        <w:ind w:left="720" w:hanging="720"/>
+        <w:spacing w:after="180"/>
+        <w:ind w:left="480" w:hanging="480"/>
         <w:rPr>
           <w:rFonts w:hAnsi="Times New Roman" w:cs="Times New Roman"/>
           <w:noProof/>
-          <w:lang w:val="en-GB"/>
         </w:rPr>
       </w:pPr>
       <w:r>
         <w:rPr>
           <w:rFonts w:hAnsi="Times New Roman" w:cs="Times New Roman"/>
           <w:noProof/>
-          <w:lang w:val="en-GB"/>
-        </w:rPr>
-        <w:t xml:space="preserve">Chao A. &amp; Jost L. (2012) Coverage-based rarefaction and extrapolation: Standardizing samples by completeness rather than size. </w:t>
+        </w:rPr>
+        <w:t xml:space="preserve">Milewski, A. V. (1981). A comparison of vegetation height in relation to the effectiveness of rainfall in the mediterranean and adjacent arid parts of Australia and South Africa. </w:t>
       </w:r>
       <w:r>
         <w:rPr>
@@ -19488,88 +19615,15 @@
           <w:i/>
           <w:iCs/>
           <w:noProof/>
-          <w:lang w:val="en-GB"/>
-        </w:rPr>
-        <w:t>Ecology</w:t>
+        </w:rPr>
+        <w:t>Journal of Biogeography</w:t>
       </w:r>
       <w:r>
         <w:rPr>
           <w:rFonts w:hAnsi="Times New Roman" w:cs="Times New Roman"/>
           <w:noProof/>
-          <w:lang w:val="en-GB"/>
         </w:rPr>
         <w:t xml:space="preserve">, </w:t>
-      </w:r>
-      <w:r>
-        <w:rPr>
-          <w:rFonts w:hAnsi="Times New Roman" w:cs="Times New Roman"/>
-          <w:b/>
-          <w:bCs/>
-          <w:noProof/>
-          <w:lang w:val="en-GB"/>
-        </w:rPr>
-        <w:t>93</w:t>
-      </w:r>
-      <w:r>
-        <w:rPr>
-          <w:rFonts w:hAnsi="Times New Roman" w:cs="Times New Roman"/>
-          <w:noProof/>
-          <w:lang w:val="en-GB"/>
-        </w:rPr>
-        <w:t xml:space="preserve">, 2533–2547. </w:t>
-      </w:r>
-    </w:p>
-    <w:p>
-      <w:pPr>
-        <w:ind w:left="480" w:hanging="480"/>
-        <w:rPr>
-          <w:rFonts w:hAnsi="Times New Roman" w:cs="Times New Roman"/>
-          <w:noProof/>
-          <w:lang w:val="en-GB"/>
-        </w:rPr>
-      </w:pPr>
-      <w:r>
-        <w:rPr>
-          <w:rFonts w:hAnsi="Times New Roman" w:cs="Times New Roman"/>
-          <w:noProof/>
-          <w:lang w:val="en-GB"/>
-        </w:rPr>
-        <w:t>Colville, J.C., Potts A.J., Bradshaw P.L., Measey J., Snyman D., Picker M.D. Procheş S., Bowie R.C.K. &amp; Manning J.C. (2014) Floristic and faunal Cape biochoria: do they exist.</w:t>
-      </w:r>
-      <w:r>
-        <w:rPr>
-          <w:rFonts w:hAnsi="Times New Roman" w:cs="Times New Roman"/>
-          <w:i/>
-          <w:noProof/>
-          <w:lang w:val="en-GB"/>
-        </w:rPr>
-        <w:t xml:space="preserve"> Fynbos: ecology, evolution, and conservation of a megadiverse region </w:t>
-      </w:r>
-      <w:r>
-        <w:rPr>
-          <w:rFonts w:hAnsi="Times New Roman" w:cs="Times New Roman"/>
-          <w:noProof/>
-          <w:lang w:val="en-GB"/>
-        </w:rPr>
-        <w:t>(ed. by N. Allsopp, J.F. Colville, G.A. Verboom and R.M. Cowling), pp. 73–93, Oxford University Press, Oxford.</w:t>
-      </w:r>
-    </w:p>
-    <w:p>
-      <w:pPr>
-        <w:ind w:left="720" w:hanging="720"/>
-        <w:rPr>
-          <w:rFonts w:hAnsi="Times New Roman" w:cs="Times New Roman"/>
-          <w:noProof/>
-          <w:lang w:val="en-GB"/>
-        </w:rPr>
-      </w:pPr>
-      <w:r>
-        <w:rPr>
-          <w:rFonts w:hAnsi="Times New Roman" w:cs="Times New Roman"/>
-          <w:noProof/>
-          <w:lang w:val="en-GB"/>
-        </w:rPr>
-        <w:t xml:space="preserve">Engemann K., Enquist B.J., Sandel B., Boyle B., Jørgensen P.M., Morueta-Holme N., Peet R.K., Violle C., &amp; Svenning J.-C. (2015) Limited sampling hampers “big data” estimation of species richness in a tropical biodiversity hotspot. </w:t>
       </w:r>
       <w:r>
         <w:rPr>
@@ -19577,53 +19631,36 @@
           <w:i/>
           <w:iCs/>
           <w:noProof/>
-          <w:lang w:val="en-GB"/>
-        </w:rPr>
-        <w:t>Ecology and Evolution</w:t>
+        </w:rPr>
+        <w:t>8</w:t>
       </w:r>
       <w:r>
         <w:rPr>
           <w:rFonts w:hAnsi="Times New Roman" w:cs="Times New Roman"/>
           <w:noProof/>
-          <w:lang w:val="en-GB"/>
-        </w:rPr>
-        <w:t xml:space="preserve">, </w:t>
-      </w:r>
-      <w:r>
-        <w:rPr>
-          <w:rFonts w:hAnsi="Times New Roman" w:cs="Times New Roman"/>
-          <w:b/>
-          <w:bCs/>
-          <w:noProof/>
-          <w:lang w:val="en-GB"/>
-        </w:rPr>
-        <w:t>5</w:t>
-      </w:r>
-      <w:r>
+        </w:rPr>
+        <w:t>(2), 107. https://doi.org/10.2307/2844553</w:t>
+      </w:r>
+    </w:p>
+    <w:p>
+      <w:pPr>
+        <w:widowControl w:val="0"/>
+        <w:autoSpaceDE w:val="0"/>
+        <w:autoSpaceDN w:val="0"/>
+        <w:adjustRightInd w:val="0"/>
+        <w:spacing w:after="180"/>
+        <w:ind w:left="480" w:hanging="480"/>
         <w:rPr>
           <w:rFonts w:hAnsi="Times New Roman" w:cs="Times New Roman"/>
           <w:noProof/>
-          <w:lang w:val="en-GB"/>
-        </w:rPr>
-        <w:t xml:space="preserve">, 807–820. </w:t>
-      </w:r>
-    </w:p>
-    <w:p>
-      <w:pPr>
-        <w:ind w:left="480" w:hanging="480"/>
+        </w:rPr>
+      </w:pPr>
+      <w:r>
         <w:rPr>
           <w:rFonts w:hAnsi="Times New Roman" w:cs="Times New Roman"/>
           <w:noProof/>
-          <w:lang w:val="en-GB"/>
-        </w:rPr>
-      </w:pPr>
-      <w:r>
-        <w:rPr>
-          <w:rFonts w:hAnsi="Times New Roman" w:cs="Times New Roman"/>
-          <w:noProof/>
-          <w:lang w:val="en-GB"/>
-        </w:rPr>
-        <w:t xml:space="preserve">Gotelli N.J. &amp; Colwell R.K. (2001) Quantifying biodiversity: Procedures and pitfalls in the measurement and comparison of species richness. </w:t>
+        </w:rPr>
+        <w:t xml:space="preserve">Mucina, L., &amp; Rutherford, M. C. (2006). </w:t>
       </w:r>
       <w:r>
         <w:rPr>
@@ -19631,151 +19668,22 @@
           <w:i/>
           <w:iCs/>
           <w:noProof/>
-          <w:lang w:val="en-GB"/>
-        </w:rPr>
-        <w:t>Ecology Letters</w:t>
+        </w:rPr>
+        <w:t>The vegetation of South Africa, Lesotho and Swaziland.</w:t>
       </w:r>
       <w:r>
         <w:rPr>
           <w:rFonts w:hAnsi="Times New Roman" w:cs="Times New Roman"/>
           <w:noProof/>
-          <w:lang w:val="en-GB"/>
-        </w:rPr>
-        <w:t xml:space="preserve">, </w:t>
-      </w:r>
-      <w:r>
-        <w:rPr>
-          <w:rFonts w:hAnsi="Times New Roman" w:cs="Times New Roman"/>
-          <w:b/>
-          <w:bCs/>
-          <w:noProof/>
-          <w:lang w:val="en-GB"/>
-        </w:rPr>
-        <w:t>4</w:t>
-      </w:r>
-      <w:r>
-        <w:rPr>
-          <w:rFonts w:hAnsi="Times New Roman" w:cs="Times New Roman"/>
-          <w:noProof/>
-          <w:lang w:val="en-GB"/>
-        </w:rPr>
-        <w:t xml:space="preserve">, 379–391. </w:t>
+        </w:rPr>
+        <w:t xml:space="preserve"> South African National Biodiversity Institute.</w:t>
       </w:r>
     </w:p>
     <w:p>
       <w:pPr>
-        <w:ind w:left="480" w:hanging="480"/>
-        <w:rPr>
-          <w:rFonts w:hAnsi="Times New Roman" w:cs="Times New Roman"/>
-          <w:noProof/>
-          <w:lang w:val="en-GB"/>
-        </w:rPr>
-      </w:pPr>
-      <w:r>
-        <w:rPr>
-          <w:rFonts w:hAnsi="Times New Roman" w:cs="Times New Roman"/>
-          <w:noProof/>
-          <w:lang w:val="en-GB"/>
-        </w:rPr>
-        <w:t xml:space="preserve">Merow C., Smith M.J., &amp; Silander J.A. (2013) A practical guide to MaxEnt for modeling species’ distributions: What it does, and why inputs and settings matter. </w:t>
-      </w:r>
-      <w:r>
-        <w:rPr>
-          <w:rFonts w:hAnsi="Times New Roman" w:cs="Times New Roman"/>
-          <w:i/>
-          <w:iCs/>
-          <w:noProof/>
-          <w:lang w:val="en-GB"/>
-        </w:rPr>
-        <w:t>Ecography</w:t>
-      </w:r>
-      <w:r>
-        <w:rPr>
-          <w:rFonts w:hAnsi="Times New Roman" w:cs="Times New Roman"/>
-          <w:noProof/>
-          <w:lang w:val="en-GB"/>
-        </w:rPr>
-        <w:t xml:space="preserve">, </w:t>
-      </w:r>
-      <w:r>
-        <w:rPr>
-          <w:rFonts w:hAnsi="Times New Roman" w:cs="Times New Roman"/>
-          <w:b/>
-          <w:bCs/>
-          <w:noProof/>
-          <w:lang w:val="en-GB"/>
-        </w:rPr>
-        <w:t>36</w:t>
-      </w:r>
-      <w:r>
-        <w:rPr>
-          <w:rFonts w:hAnsi="Times New Roman" w:cs="Times New Roman"/>
-          <w:noProof/>
-          <w:lang w:val="en-GB"/>
-        </w:rPr>
-        <w:t xml:space="preserve">, 1058–1069. </w:t>
-      </w:r>
-    </w:p>
-    <w:p>
-      <w:pPr>
-        <w:widowControl w:val="0"/>
-        <w:autoSpaceDE w:val="0"/>
-        <w:autoSpaceDN w:val="0"/>
-        <w:adjustRightInd w:val="0"/>
-        <w:ind w:left="720" w:hanging="720"/>
-        <w:rPr>
-          <w:rFonts w:hAnsi="Times New Roman" w:cs="Times New Roman"/>
-          <w:noProof/>
-        </w:rPr>
-      </w:pPr>
-      <w:r>
-        <w:rPr>
-          <w:rFonts w:hAnsi="Times New Roman" w:cs="Times New Roman"/>
-          <w:noProof/>
-        </w:rPr>
-        <w:t xml:space="preserve">Rebelo T. (2001) </w:t>
-      </w:r>
-      <w:r>
-        <w:rPr>
-          <w:rFonts w:hAnsi="Times New Roman" w:cs="Times New Roman"/>
-          <w:i/>
-          <w:noProof/>
-        </w:rPr>
-        <w:t>Proteas: A Field Guide to the Proteas of Southern Africa</w:t>
-      </w:r>
-      <w:r>
-        <w:rPr>
-          <w:rFonts w:hAnsi="Times New Roman" w:cs="Times New Roman"/>
-          <w:noProof/>
-        </w:rPr>
-        <w:t xml:space="preserve">. Fernwood Press, Cape Town. </w:t>
-      </w:r>
-    </w:p>
-    <w:p>
-      <w:pPr>
-        <w:rPr>
-          <w:rFonts w:hAnsi="Times New Roman" w:cs="Times New Roman"/>
-          <w:noProof/>
-        </w:rPr>
-      </w:pPr>
-      <w:r>
-        <w:rPr>
-          <w:rFonts w:hAnsi="Times New Roman" w:cs="Times New Roman"/>
-          <w:noProof/>
-        </w:rPr>
-        <w:br w:type="page"/>
-      </w:r>
-    </w:p>
-    <w:p>
-      <w:pPr>
         <w:pStyle w:val="Heading1"/>
       </w:pPr>
       <w:r>
-        <w:rPr>
-          <w:b w:val="0"/>
-          <w:bCs w:val="0"/>
-        </w:rPr>
-        <w:lastRenderedPageBreak/>
         <w:fldChar w:fldCharType="end"/>
       </w:r>
       <w:r>
@@ -19931,29 +19839,19 @@
         <w:t xml:space="preserve">. </w:t>
       </w:r>
       <w:r>
-        <w:rPr>
-          <w:highlight w:val="yellow"/>
-        </w:rPr>
         <w:t>A</w:t>
       </w:r>
       <w:r>
-        <w:rPr>
-          <w:highlight w:val="yellow"/>
-        </w:rPr>
         <w:t xml:space="preserve">ll authors contributed equally </w:t>
       </w:r>
       <w:r>
-        <w:rPr>
-          <w:highlight w:val="yellow"/>
-        </w:rPr>
         <w:t>to the writing thereafter</w:t>
       </w:r>
       <w:r>
-        <w:rPr>
-          <w:highlight w:val="yellow"/>
-        </w:rPr>
         <w:t>.</w:t>
       </w:r>
+      <w:bookmarkStart w:id="17" w:name="_GoBack"/>
+      <w:bookmarkEnd w:id="17"/>
     </w:p>
     <w:p>
       <w:pPr>
@@ -20065,13 +19963,7 @@
         <w:t>”</w:t>
       </w:r>
       <w:r>
-        <w:t xml:space="preserve"> component but localized in geographic extent to riverine </w:t>
-      </w:r>
-      <w:r>
-        <w:t>etc.</w:t>
-      </w:r>
-      <w:r>
-        <w:t xml:space="preserve"> bands.</w:t>
+        <w:t xml:space="preserve"> component but localized in geographic extent to riverine etc. bands.</w:t>
       </w:r>
     </w:p>
   </w:comment>
@@ -20167,7 +20059,7 @@
       </w:r>
     </w:p>
   </w:comment>
-  <w:comment w:id="15" w:author="Michael Cramer" w:date="2019-12-03T10:43:00Z" w:initials="MC">
+  <w:comment w:id="14" w:author="Michael Cramer" w:date="2019-12-03T10:43:00Z" w:initials="MC">
     <w:p>
       <w:pPr>
         <w:pStyle w:val="CommentText"/>
@@ -20185,13 +20077,7 @@
         <w:t>’</w:t>
       </w:r>
       <w:r>
-        <w:t xml:space="preserve">t you think that Perth requires a mention </w:t>
-      </w:r>
-      <w:r>
-        <w:t>too?</w:t>
-      </w:r>
-      <w:r>
-        <w:t xml:space="preserve"> There is a different matter. It is the potential inflation of species richness by anthropogenic imports.</w:t>
+        <w:t>t you think that Perth requires a mention too? There is a different matter. It is the potential inflation of species richness by anthropogenic imports.</w:t>
       </w:r>
     </w:p>
   </w:comment>
@@ -22376,6 +22262,7 @@
     <w:lsdException w:name="HTML Sample" w:semiHidden="1" w:unhideWhenUsed="1"/>
     <w:lsdException w:name="HTML Typewriter" w:semiHidden="1" w:unhideWhenUsed="1"/>
     <w:lsdException w:name="HTML Variable" w:semiHidden="1" w:unhideWhenUsed="1"/>
+    <w:lsdException w:name="Normal Table" w:semiHidden="1" w:unhideWhenUsed="1"/>
     <w:lsdException w:name="annotation subject" w:semiHidden="1" w:unhideWhenUsed="1"/>
     <w:lsdException w:name="No List" w:semiHidden="1" w:uiPriority="99" w:unhideWhenUsed="1"/>
     <w:lsdException w:name="Outline List 1" w:semiHidden="1" w:unhideWhenUsed="1"/>
@@ -22422,7 +22309,9 @@
     <w:lsdException w:name="Table Subtle 2" w:semiHidden="1" w:unhideWhenUsed="1"/>
     <w:lsdException w:name="Table Web 1" w:semiHidden="1" w:unhideWhenUsed="1"/>
     <w:lsdException w:name="Table Web 2" w:semiHidden="1" w:unhideWhenUsed="1"/>
+    <w:lsdException w:name="Table Web 3" w:semiHidden="1" w:unhideWhenUsed="1"/>
     <w:lsdException w:name="Balloon Text" w:semiHidden="1" w:unhideWhenUsed="1"/>
+    <w:lsdException w:name="Table Theme" w:semiHidden="1" w:unhideWhenUsed="1"/>
     <w:lsdException w:name="Placeholder Text" w:semiHidden="1"/>
     <w:lsdException w:name="Light Shading"/>
     <w:lsdException w:name="Light List"/>
@@ -22443,6 +22332,7 @@
     <w:lsdException w:name="Light Grid Accent 1"/>
     <w:lsdException w:name="Medium Shading 1 Accent 1"/>
     <w:lsdException w:name="Medium Shading 2 Accent 1"/>
+    <w:lsdException w:name="Medium List 1 Accent 1"/>
     <w:lsdException w:name="Revision" w:semiHidden="1"/>
     <w:lsdException w:name="Medium List 2 Accent 1"/>
     <w:lsdException w:name="Medium Grid 1 Accent 1"/>
@@ -22521,6 +22411,7 @@
     <w:lsdException w:name="Dark List Accent 6"/>
     <w:lsdException w:name="Colorful Shading Accent 6"/>
     <w:lsdException w:name="Colorful List Accent 6"/>
+    <w:lsdException w:name="Colorful Grid Accent 6"/>
     <w:lsdException w:name="Bibliography" w:semiHidden="1" w:unhideWhenUsed="1" w:qFormat="1"/>
     <w:lsdException w:name="TOC Heading" w:semiHidden="1" w:uiPriority="39" w:unhideWhenUsed="1" w:qFormat="1"/>
     <w:lsdException w:name="Grid Table 4" w:uiPriority="49"/>
@@ -24001,7 +23892,7 @@
 </file>
 
 <file path=customXml/itemProps1.xml><?xml version="1.0" encoding="utf-8"?>
-<ds:datastoreItem xmlns:ds="http://schemas.openxmlformats.org/officeDocument/2006/customXml" ds:itemID="{BA89ADE5-7988-1442-84E3-E5E34B148208}">
+<ds:datastoreItem xmlns:ds="http://schemas.openxmlformats.org/officeDocument/2006/customXml" ds:itemID="{ABE28DDF-3CCF-C04D-99D6-5A278CCBB2F3}">
   <ds:schemaRefs>
     <ds:schemaRef ds:uri="http://schemas.openxmlformats.org/officeDocument/2006/bibliography"/>
   </ds:schemaRefs>

</xml_diff>

<commit_message>
Finish first sweep of main text with new Mendeley refs
</commit_message>
<xml_diff>
--- a/manuscript/Van-Mazijk-Cramer-Verboom_main-text.docx
+++ b/manuscript/Van-Mazijk-Cramer-Verboom_main-text.docx
@@ -756,183 +756,192 @@
         <w:rPr>
           <w:highlight w:val="green"/>
         </w:rPr>
-        <w:t xml:space="preserve"> 1987,</w:t>
+        <w:t xml:space="preserve"> 1987</w:t>
+      </w:r>
+      <w:r>
+        <w:t>,</w:t>
+      </w:r>
+      <w:r>
+        <w:t xml:space="preserve"> </w:t>
       </w:r>
       <w:r>
         <w:rPr>
           <w:highlight w:val="green"/>
         </w:rPr>
-        <w:t xml:space="preserve"> </w:t>
+        <w:t>2004</w:t>
+      </w:r>
+      <w:r>
+        <w:t xml:space="preserve">; </w:t>
       </w:r>
       <w:r>
         <w:rPr>
           <w:highlight w:val="green"/>
         </w:rPr>
-        <w:t>2004</w:t>
-      </w:r>
-      <w:r>
-        <w:t xml:space="preserve">; </w:t>
-      </w:r>
+        <w:t>Bøhn &amp; Amundsen, 2004</w:t>
+      </w:r>
+      <w:r>
+        <w:t xml:space="preserve">). Since all three effects are potentially influenced by environmental heterogeneity, the latter may be a particularly important driver of regional species richness </w:t>
+      </w:r>
+      <w:r>
+        <w:t xml:space="preserve">variation </w:t>
+      </w:r>
+      <w:r>
+        <w:t>(</w:t>
+      </w:r>
+      <w:r>
+        <w:rPr>
+          <w:highlight w:val="yellow"/>
+        </w:rPr>
+        <w:t>refs</w:t>
+      </w:r>
+      <w:r>
+        <w:t xml:space="preserve">), with </w:t>
+      </w:r>
+      <w:r>
+        <w:t>physically</w:t>
+      </w:r>
+      <w:r>
+        <w:t>-</w:t>
+      </w:r>
+      <w:r>
+        <w:t>heterogeneous</w:t>
+      </w:r>
+      <w:r>
+        <w:t xml:space="preserve"> regions </w:t>
+      </w:r>
+      <w:r>
+        <w:t>tending</w:t>
+      </w:r>
+      <w:r>
+        <w:t xml:space="preserve"> to be </w:t>
+      </w:r>
+      <w:r>
+        <w:t xml:space="preserve">more </w:t>
+      </w:r>
+      <w:r>
+        <w:t>species-rich (</w:t>
+      </w:r>
+      <w:r>
+        <w:rPr>
+          <w:highlight w:val="yellow"/>
+        </w:rPr>
+        <w:t>refs</w:t>
+      </w:r>
+      <w:r>
+        <w:t>). For example, given that the recruitment success of immigrant lineages into a region is often dictated by the pre-adaptations of those lineages (</w:t>
+      </w:r>
+      <w:proofErr w:type="spellStart"/>
       <w:r>
         <w:rPr>
           <w:highlight w:val="green"/>
         </w:rPr>
-        <w:t>Bøhn &amp; Amundsen, 2004</w:t>
-      </w:r>
-      <w:r>
-        <w:t xml:space="preserve">). Since all three effects are potentially influenced by environmental heterogeneity, the latter may be a particularly important driver of regional species richness </w:t>
-      </w:r>
-      <w:r>
-        <w:t xml:space="preserve">variation </w:t>
-      </w:r>
-      <w:r>
-        <w:t>(</w:t>
+        <w:t>Ackerly</w:t>
+      </w:r>
+      <w:proofErr w:type="spellEnd"/>
+      <w:r>
+        <w:rPr>
+          <w:highlight w:val="green"/>
+        </w:rPr>
+        <w:t>, Donoghue</w:t>
+      </w:r>
+      <w:r>
+        <w:rPr>
+          <w:highlight w:val="green"/>
+        </w:rPr>
+        <w:t xml:space="preserve"> &amp; </w:t>
+      </w:r>
+      <w:r>
+        <w:rPr>
+          <w:highlight w:val="green"/>
+        </w:rPr>
+        <w:t>Crisp</w:t>
+      </w:r>
+      <w:r>
+        <w:rPr>
+          <w:highlight w:val="green"/>
+        </w:rPr>
+        <w:t>, XXXX</w:t>
+      </w:r>
+      <w:r>
+        <w:t>), a physically-heterogenous environment may promote diversity by admitting a</w:t>
+      </w:r>
+      <w:r>
+        <w:t xml:space="preserve"> more </w:t>
+      </w:r>
+      <w:r>
+        <w:t>functionally</w:t>
+      </w:r>
+      <w:r>
+        <w:t>-</w:t>
+      </w:r>
+      <w:r>
+        <w:t>diverse</w:t>
+      </w:r>
+      <w:r>
+        <w:t xml:space="preserve"> array of</w:t>
+      </w:r>
+      <w:r>
+        <w:t xml:space="preserve"> immigrant lineages (</w:t>
       </w:r>
       <w:r>
         <w:rPr>
           <w:highlight w:val="yellow"/>
         </w:rPr>
-        <w:t>refs</w:t>
-      </w:r>
-      <w:r>
-        <w:t xml:space="preserve">), with </w:t>
-      </w:r>
-      <w:r>
-        <w:t>physically</w:t>
-      </w:r>
-      <w:r>
-        <w:t>-</w:t>
-      </w:r>
-      <w:r>
-        <w:t>heterogeneous</w:t>
-      </w:r>
-      <w:r>
-        <w:t xml:space="preserve"> regions </w:t>
-      </w:r>
-      <w:r>
-        <w:t>tending</w:t>
-      </w:r>
-      <w:r>
-        <w:t xml:space="preserve"> to be </w:t>
-      </w:r>
-      <w:r>
-        <w:t xml:space="preserve">more </w:t>
-      </w:r>
-      <w:r>
-        <w:t>species-rich (</w:t>
-      </w:r>
-      <w:r>
-        <w:rPr>
-          <w:highlight w:val="yellow"/>
-        </w:rPr>
-        <w:t>refs</w:t>
-      </w:r>
-      <w:r>
-        <w:t>). For example, given that the recruitment success of immigrant lineages into a region is often dictated by the pre-adaptations of those lineages (</w:t>
-      </w:r>
-      <w:proofErr w:type="spellStart"/>
+        <w:t>ref</w:t>
+      </w:r>
+      <w:r>
+        <w:t>). In addition, by virtue of its central role in powering adaptive divergence and</w:t>
+      </w:r>
+      <w:r>
+        <w:t>/or</w:t>
+      </w:r>
+      <w:r>
+        <w:t xml:space="preserve"> promoting population isolation, </w:t>
+      </w:r>
+      <w:r>
+        <w:t>environmental heterogeneity</w:t>
+      </w:r>
+      <w:r>
+        <w:t xml:space="preserve"> is</w:t>
+      </w:r>
+      <w:r>
+        <w:t xml:space="preserve"> a</w:t>
+      </w:r>
+      <w:r>
+        <w:t xml:space="preserve"> </w:t>
+      </w:r>
+      <w:r>
+        <w:t xml:space="preserve">critical requirement for speciation under </w:t>
+      </w:r>
+      <w:r>
+        <w:t>most models (</w:t>
+      </w:r>
       <w:r>
         <w:rPr>
           <w:highlight w:val="green"/>
         </w:rPr>
-        <w:t>Ackerly</w:t>
-      </w:r>
-      <w:proofErr w:type="spellEnd"/>
+        <w:t>Wiens</w:t>
+      </w:r>
       <w:r>
         <w:rPr>
           <w:highlight w:val="green"/>
         </w:rPr>
-        <w:t>, Donoghue</w:t>
+        <w:t>,</w:t>
       </w:r>
       <w:r>
         <w:rPr>
           <w:highlight w:val="green"/>
         </w:rPr>
-        <w:t xml:space="preserve"> &amp; </w:t>
+        <w:t xml:space="preserve"> 2004a</w:t>
+      </w:r>
+      <w:r>
+        <w:t>,</w:t>
       </w:r>
       <w:r>
         <w:rPr>
           <w:highlight w:val="green"/>
         </w:rPr>
-        <w:t>Crisp</w:t>
-      </w:r>
-      <w:r>
-        <w:rPr>
-          <w:highlight w:val="green"/>
-        </w:rPr>
-        <w:t>, XXXX</w:t>
-      </w:r>
-      <w:r>
-        <w:t>), a physically-heterogenous environment may promote diversity by admitting a</w:t>
-      </w:r>
-      <w:r>
-        <w:t xml:space="preserve"> more </w:t>
-      </w:r>
-      <w:r>
-        <w:t>functionally</w:t>
-      </w:r>
-      <w:r>
-        <w:t>-</w:t>
-      </w:r>
-      <w:r>
-        <w:t>diverse</w:t>
-      </w:r>
-      <w:r>
-        <w:t xml:space="preserve"> array of</w:t>
-      </w:r>
-      <w:r>
-        <w:t xml:space="preserve"> immigrant lineages (</w:t>
-      </w:r>
-      <w:r>
-        <w:rPr>
-          <w:highlight w:val="yellow"/>
-        </w:rPr>
-        <w:t>ref</w:t>
-      </w:r>
-      <w:r>
-        <w:t>). In addition, by virtue of its central role in powering adaptive divergence and</w:t>
-      </w:r>
-      <w:r>
-        <w:t>/or</w:t>
-      </w:r>
-      <w:r>
-        <w:t xml:space="preserve"> promoting population isolation, </w:t>
-      </w:r>
-      <w:r>
-        <w:t>environmental heterogeneity</w:t>
-      </w:r>
-      <w:r>
-        <w:t xml:space="preserve"> is</w:t>
-      </w:r>
-      <w:r>
-        <w:t xml:space="preserve"> a</w:t>
-      </w:r>
-      <w:r>
-        <w:t xml:space="preserve"> </w:t>
-      </w:r>
-      <w:r>
-        <w:t xml:space="preserve">critical requirement for speciation under </w:t>
-      </w:r>
-      <w:r>
-        <w:t>most models (</w:t>
-      </w:r>
-      <w:r>
-        <w:rPr>
-          <w:highlight w:val="green"/>
-        </w:rPr>
-        <w:t>Wiens</w:t>
-      </w:r>
-      <w:r>
-        <w:rPr>
-          <w:highlight w:val="green"/>
-        </w:rPr>
-        <w:t>,</w:t>
-      </w:r>
-      <w:r>
-        <w:rPr>
-          <w:highlight w:val="green"/>
-        </w:rPr>
-        <w:t xml:space="preserve"> 2004a,b;</w:t>
+        <w:t>b;</w:t>
       </w:r>
       <w:r>
         <w:t xml:space="preserve"> </w:t>
@@ -1114,7 +1123,7 @@
         <w:fldChar w:fldCharType="begin" w:fldLock="1"/>
       </w:r>
       <w:r>
-        <w:instrText>ADDIN CSL_CITATION {"citationItems":[{"id":"ITEM-1","itemData":{"DOI":"10.1146/annurev.ecolsys.35.112202.130201","ISBN":"1543-592X","abstract":"Like South Africa's Greater Cape Floristic Region, the Southwest Australian Floristic Region (SWAFR) is species rich, with a Mediterranean climate and old, weathered, nutrient-deficient landscapes. This region has 7380 native vascular plants (species/subspecies): one third described since 1970, 49% endemic, and 2500 of conservation concern. Origins are complex. Molecular phylogenies suggest multiple dispersal events into, out of, and within the SWAFR throughout the Cretaceous and Cenozoic; in many phylogenetically unrelated clades; and from many directions. Either explosive speciation or steady cladogenesis occurred among some woody sclerophyll and herbaceous families from the mid-Tertiary in response to progressive aridity. Genomic coalescence was sometimes involved. Rainforest taxa went extinct by the Pleistocene. Old lineages nevertheless persist as one endemic order (Dasypogonales) and 6-11 endemic families. Such a rich flora on old landscapes that have been exposed to European land-use practices is highly threatened. Conservation programs must minimize soil removal and use local germplasm in restoration programs.","author":[{"dropping-particle":"","family":"Hopper","given":"Stephen D.","non-dropping-particle":"","parse-names":false,"suffix":""},{"dropping-particle":"","family":"Gioia","given":"Paul","non-dropping-particle":"","parse-names":false,"suffix":""}],"container-title":"Annual Review of Ecology, Evolution, and Systematics","id":"ITEM-1","issue":"1","issued":{"date-parts":[["2004","12"]]},"page":"623-650","publisher":"Annual Reviews","title":"The Southwest Australian Floristic Region : Evolution and Conservation of a Global Hot Spot of Biodiversity","type":"article-journal","volume":"35"},"uris":["http://www.mendeley.com/documents/?uuid=cf433376-e654-49f4-950c-946103ea9c0f"]}],"mendeley":{"formattedCitation":"(Hopper &amp; Gioia, 2004)","manualFormatting":"Hopper &amp; Gioia, 2004)","plainTextFormattedCitation":"(Hopper &amp; Gioia, 2004)","previouslyFormattedCitation":"(Hopper &amp; Gioia, 2004)"},"properties":{"noteIndex":0},"schema":"https://github.com/citation-style-language/schema/raw/master/csl-citation.json"}</w:instrText>
+        <w:instrText>ADDIN CSL_CITATION {"citationItems":[{"id":"ITEM-1","itemData":{"DOI":"10.1146/annurev.ecolsys.35.112202.130201","ISBN":"1543-592X","abstract":"Like South Africa's Greater Cape Floristic Region, the Southwest Australian Floristic Region (SWAFR) is species rich, with a Mediterranean climate and old, weathered, nutrient-deficient landscapes. This region has 7380 native vascular plants (species/subspecies): one third described since 1970, 49% endemic, and 2500 of conservation concern. Origins are complex. Molecular phylogenies suggest multiple dispersal events into, out of, and within the SWAFR throughout the Cretaceous and Cenozoic; in many phylogenetically unrelated clades; and from many directions. Either explosive speciation or steady cladogenesis occurred among some woody sclerophyll and herbaceous families from the mid-Tertiary in response to progressive aridity. Genomic coalescence was sometimes involved. Rainforest taxa went extinct by the Pleistocene. Old lineages nevertheless persist as one endemic order (Dasypogonales) and 6-11 endemic families. Such a rich flora on old landscapes that have been exposed to European land-use practices is highly threatened. Conservation programs must minimize soil removal and use local germplasm in restoration programs.","author":[{"dropping-particle":"","family":"Hopper","given":"Stephen D.","non-dropping-particle":"","parse-names":false,"suffix":""},{"dropping-particle":"","family":"Gioia","given":"Paul","non-dropping-particle":"","parse-names":false,"suffix":""}],"container-title":"Annual Review of Ecology, Evolution, and Systematics","id":"ITEM-1","issue":"1","issued":{"date-parts":[["2004","12"]]},"page":"623-650","publisher":"Annual Reviews","title":"The Southwest Australian Floristic Region : Evolution and Conservation of a Global Hot Spot of Biodiversity","type":"article-journal","volume":"35"},"uris":["http://www.mendeley.com/documents/?uuid=cf433376-e654-49f4-950c-946103ea9c0f"]}],"mendeley":{"formattedCitation":"(Hopper &amp; Gioia, 2004a)","manualFormatting":"Hopper &amp; Gioia, 2004)","plainTextFormattedCitation":"(Hopper &amp; Gioia, 2004a)","previouslyFormattedCitation":"(Hopper &amp; Gioia, 2004a)"},"properties":{"noteIndex":0},"schema":"https://github.com/citation-style-language/schema/raw/master/csl-citation.json"}</w:instrText>
       </w:r>
       <w:r>
         <w:fldChar w:fldCharType="separate"/>
@@ -1135,7 +1144,7 @@
         <w:fldChar w:fldCharType="begin" w:fldLock="1"/>
       </w:r>
       <w:r>
-        <w:instrText>ADDIN CSL_CITATION {"citationItems":[{"id":"ITEM-1","itemData":{"DOI":"10.1111/j.1365-2699.2006.01595.x","ISBN":"0305-0270","ISSN":"03050270","abstract":"Abstract Aim The Cape Floristic Region (CFR) (Cape Floristic Kingdom) is currently narrowly delimited to include only the relatively mesic Cape fold mountains and adjacent intermontane valleys and coastal plains. We evaluate the floristic support for expanding the delimitation to include the whole winter-rainfall area (arid and mesic climates) into a Greater CFR. Location Southern Africa, particularly the south-western tip. Methods The initial divisive hierarchical classification analysis twinspan used the presence/absence of vascular plant genera to obtain major floristic groupings in southern Africa. For the more detailed analyses, we scored the flora as present/absent within a set of centres, among which the floristic relationships were investigated (agglomerative methods, upgma and minimum spanning trees). These analyses were conducted with species, genera and families separately. The centres were grouped into five regions. The species richness and endemism was calculated for the centres, regions and combination of regions. The dominant floristic components of each region were sought by calculating the percentage contribution of each family to the flora. Results The divisive method showed that the winter-rainfall areas are floristically distinct from the rest of southern Africa. The species- and generic-level analyses revealed five regions: CFR, Karoo Region, Hantam-Tanqua-Roggeveld Region, Namaqualand Region and Namib-Desert Region. The CFR has the highest endemism and richness. However, the combination of the CFR, the Hantam-Tanqua-Roggeveld Region and the Namaqualand Region results in a higher total endemism. Combined, these three regions almost match the region delimited by the twinspan analysis, and together constitute the Greater CFR. Main conclusions The CFR constitutes a valid floristic region. This is evident from the endemism and the distinctive composition of the flora. However, the total endemism is higher for the whole winter-rainfall area, and this supports the recognition of the larger unit. If floristic regions are to be delimited only on endemism, then the Greater CFR is to be preferred. If floristic regions are delimited on the composition of their floras at family level, then the support for such a grouping is weaker","author":[{"dropping-particle":"","family":"Born","given":"J.","non-dropping-particle":"","parse-names":false,"suffix":""},{"dropping-particle":"","family":"Linder","given":"H. P.","non-dropping-particle":"","parse-names":false,"suffix":""},{"dropping-particle":"","family":"Desmet","given":"P.","non-dropping-particle":"","parse-names":false,"suffix":""}],"container-title":"Journal of Biogeography","id":"ITEM-1","issue":"1","issued":{"date-parts":[["2007"]]},"page":"147-162","title":"The Greater Cape Floristic Region","type":"article-journal","volume":"34"},"uris":["http://www.mendeley.com/documents/?uuid=633d6fb4-fc19-4b70-bbab-fd8689e947c3"]}],"mendeley":{"formattedCitation":"(Born, Linder, &amp; Desmet, 2007)","manualFormatting":"Born, Linder, &amp; Desmet, 2007)","plainTextFormattedCitation":"(Born, Linder, &amp; Desmet, 2007)","previouslyFormattedCitation":"(Born, Linder, &amp; Desmet, 2007)"},"properties":{"noteIndex":0},"schema":"https://github.com/citation-style-language/schema/raw/master/csl-citation.json"}</w:instrText>
+        <w:instrText>ADDIN CSL_CITATION {"citationItems":[{"id":"ITEM-1","itemData":{"DOI":"10.1111/j.1365-2699.2006.01595.x","ISBN":"0305-0270","ISSN":"03050270","abstract":"Abstract Aim The Cape Floristic Region (CFR) (Cape Floristic Kingdom) is currently narrowly delimited to include only the relatively mesic Cape fold mountains and adjacent intermontane valleys and coastal plains. We evaluate the floristic support for expanding the delimitation to include the whole winter-rainfall area (arid and mesic climates) into a Greater CFR. Location Southern Africa, particularly the south-western tip. Methods The initial divisive hierarchical classification analysis twinspan used the presence/absence of vascular plant genera to obtain major floristic groupings in southern Africa. For the more detailed analyses, we scored the flora as present/absent within a set of centres, among which the floristic relationships were investigated (agglomerative methods, upgma and minimum spanning trees). These analyses were conducted with species, genera and families separately. The centres were grouped into five regions. The species richness and endemism was calculated for the centres, regions and combination of regions. The dominant floristic components of each region were sought by calculating the percentage contribution of each family to the flora. Results The divisive method showed that the winter-rainfall areas are floristically distinct from the rest of southern Africa. The species- and generic-level analyses revealed five regions: CFR, Karoo Region, Hantam-Tanqua-Roggeveld Region, Namaqualand Region and Namib-Desert Region. The CFR has the highest endemism and richness. However, the combination of the CFR, the Hantam-Tanqua-Roggeveld Region and the Namaqualand Region results in a higher total endemism. Combined, these three regions almost match the region delimited by the twinspan analysis, and together constitute the Greater CFR. Main conclusions The CFR constitutes a valid floristic region. This is evident from the endemism and the distinctive composition of the flora. However, the total endemism is higher for the whole winter-rainfall area, and this supports the recognition of the larger unit. If floristic regions are to be delimited only on endemism, then the Greater CFR is to be preferred. If floristic regions are delimited on the composition of their floras at family level, then the support for such a grouping is weaker","author":[{"dropping-particle":"","family":"Born","given":"J.","non-dropping-particle":"","parse-names":false,"suffix":""},{"dropping-particle":"","family":"Linder","given":"H. P.","non-dropping-particle":"","parse-names":false,"suffix":""},{"dropping-particle":"","family":"Desmet","given":"P.","non-dropping-particle":"","parse-names":false,"suffix":""}],"container-title":"Journal of Biogeography","id":"ITEM-1","issue":"1","issued":{"date-parts":[["2007"]]},"page":"147-162","title":"The Greater Cape Floristic Region","type":"article-journal","volume":"34"},"uris":["http://www.mendeley.com/documents/?uuid=633d6fb4-fc19-4b70-bbab-fd8689e947c3"]}],"mendeley":{"formattedCitation":"(J. Born, Linder, &amp; Desmet, 2007)","manualFormatting":"Born, Linder, &amp; Desmet, 2007)","plainTextFormattedCitation":"(J. Born, Linder, &amp; Desmet, 2007)","previouslyFormattedCitation":"(J. Born, Linder, &amp; Desmet, 2007)"},"properties":{"noteIndex":0},"schema":"https://github.com/citation-style-language/schema/raw/master/csl-citation.json"}</w:instrText>
       </w:r>
       <w:r>
         <w:fldChar w:fldCharType="separate"/>
@@ -1342,7 +1351,7 @@
         <w:fldChar w:fldCharType="begin" w:fldLock="1"/>
       </w:r>
       <w:r>
-        <w:instrText>ADDIN CSL_CITATION {"citationItems":[{"id":"ITEM-1","itemData":{"DOI":"10.2307/2846038","ISSN":"03050270","abstract":"This paper analyses the edaphic and biological aspects of plant endemism in floristic lists from five edaphically matched sites, and the taxonomic aspects in regional floras, from the Agulhas Plain, South Africa and the Barrens, south western Australia. The two regions are very closely matched in terms of their mediterranean-typec limates, landforms, soil types and disturbance regimes. Both regions have large neo-endemic floras. At the flora level, the incidence of local and regional endemism was almost identical on both continents (c. 6% and 22%, respectively) and endemics were not a random assemblage taxonomically. Endemics were over-represented among taxa speciose only in Australia (e.g. Myrtaceae) and only in South Africa (e.g. Mesembryanthemaceae), as well as among taxa richly represented on both continents (Proteaceae, Ericaceae/Epacridaceae)I. n both regions different edaphic sites supported floristically distinct sclerophyllous shrublands. Levels of narrow endemism on the various substrata were similar on both continents, ranging from near zero on the relatively fertile calcareous sands to 30% on the highly infertile quartzites and siliceous sands. Relative to Australia, however, endemics on limestone were significantly over-represented in South Africa. On both continents more than 90% of endemics were edaphic specialists. There were differences for the two regions in the biological profiles of endemics. South African endemics were most likely to be low shrubs with soil-stored and ant-dispersed seed. Australian endemics were concentrated among low to medium height shrubs with either canopy-stored or soil-stored seed. Differential diversification of lineages with different ecological traits probably accounts for these different profiles. Nonetheless, the strong overall similarities in patterns of endemism on the two continents suggests similar speciation histories in phylogenetically distantly related floras.","author":[{"dropping-particle":"","family":"Cowling","given":"R. M.","non-dropping-particle":"","parse-names":false,"suffix":""},{"dropping-particle":"","family":"Witkowski","given":"E. T. F.","non-dropping-particle":"","parse-names":false,"suffix":""},{"dropping-particle":"V.","family":"Milewski","given":"A.","non-dropping-particle":"","parse-names":false,"suffix":""},{"dropping-particle":"","family":"Newbey","given":"K. R.","non-dropping-particle":"","parse-names":false,"suffix":""}],"container-title":"Journal of Biogeography","id":"ITEM-1","issue":"6","issued":{"date-parts":[["1994","11"]]},"page":"651","title":"Taxonomic, Edaphic and Biological Aspects of Narrow Plant Endemism on Matched Sites in Mediterranean South Africa and Australia","type":"article-journal","volume":"21"},"uris":["http://www.mendeley.com/documents/?uuid=449e9e3c-5bea-4362-9d39-2fdab3a0ea6b"]}],"mendeley":{"formattedCitation":"(Cowling, Witkowski, Milewski, &amp; Newbey, 1994)","plainTextFormattedCitation":"(Cowling, Witkowski, Milewski, &amp; Newbey, 1994)","previouslyFormattedCitation":"(Cowling, Witkowski, Milewski, &amp; Newbey, 1994)"},"properties":{"noteIndex":0},"schema":"https://github.com/citation-style-language/schema/raw/master/csl-citation.json"}</w:instrText>
+        <w:instrText>ADDIN CSL_CITATION {"citationItems":[{"id":"ITEM-1","itemData":{"DOI":"10.2307/2846038","ISSN":"03050270","abstract":"This paper analyses the edaphic and biological aspects of plant endemism in floristic lists from five edaphically matched sites, and the taxonomic aspects in regional floras, from the Agulhas Plain, South Africa and the Barrens, south western Australia. The two regions are very closely matched in terms of their mediterranean-typec limates, landforms, soil types and disturbance regimes. Both regions have large neo-endemic floras. At the flora level, the incidence of local and regional endemism was almost identical on both continents (c. 6% and 22%, respectively) and endemics were not a random assemblage taxonomically. Endemics were over-represented among taxa speciose only in Australia (e.g. Myrtaceae) and only in South Africa (e.g. Mesembryanthemaceae), as well as among taxa richly represented on both continents (Proteaceae, Ericaceae/Epacridaceae)I. n both regions different edaphic sites supported floristically distinct sclerophyllous shrublands. Levels of narrow endemism on the various substrata were similar on both continents, ranging from near zero on the relatively fertile calcareous sands to 30% on the highly infertile quartzites and siliceous sands. Relative to Australia, however, endemics on limestone were significantly over-represented in South Africa. On both continents more than 90% of endemics were edaphic specialists. There were differences for the two regions in the biological profiles of endemics. South African endemics were most likely to be low shrubs with soil-stored and ant-dispersed seed. Australian endemics were concentrated among low to medium height shrubs with either canopy-stored or soil-stored seed. Differential diversification of lineages with different ecological traits probably accounts for these different profiles. Nonetheless, the strong overall similarities in patterns of endemism on the two continents suggests similar speciation histories in phylogenetically distantly related floras.","author":[{"dropping-particle":"","family":"Cowling","given":"R. M.","non-dropping-particle":"","parse-names":false,"suffix":""},{"dropping-particle":"","family":"Witkowski","given":"E. T. F.","non-dropping-particle":"","parse-names":false,"suffix":""},{"dropping-particle":"V.","family":"Milewski","given":"A.","non-dropping-particle":"","parse-names":false,"suffix":""},{"dropping-particle":"","family":"Newbey","given":"K. R.","non-dropping-particle":"","parse-names":false,"suffix":""}],"container-title":"Journal of Biogeography","id":"ITEM-1","issue":"6","issued":{"date-parts":[["1994","11"]]},"page":"651","title":"Taxonomic, Edaphic and Biological Aspects of Narrow Plant Endemism on Matched Sites in Mediterranean South Africa and Australia","type":"article-journal","volume":"21"},"uris":["http://www.mendeley.com/documents/?uuid=449e9e3c-5bea-4362-9d39-2fdab3a0ea6b"]}],"mendeley":{"formattedCitation":"(R. M. Cowling, Witkowski, Milewski, &amp; Newbey, 1994)","plainTextFormattedCitation":"(R. M. Cowling, Witkowski, Milewski, &amp; Newbey, 1994)","previouslyFormattedCitation":"(R. M. Cowling, Witkowski, Milewski, &amp; Newbey, 1994)"},"properties":{"noteIndex":0},"schema":"https://github.com/citation-style-language/schema/raw/master/csl-citation.json"}</w:instrText>
       </w:r>
       <w:r>
         <w:fldChar w:fldCharType="separate"/>
@@ -1351,7 +1360,7 @@
         <w:rPr>
           <w:noProof/>
         </w:rPr>
-        <w:t>(Cowling, Witkowski, Milewski, &amp; Newbey, 1994)</w:t>
+        <w:t>(R. M. Cowling, Witkowski, Milewski, &amp; Newbey, 1994)</w:t>
       </w:r>
       <w:r>
         <w:fldChar w:fldCharType="end"/>
@@ -1522,7 +1531,7 @@
         <w:fldChar w:fldCharType="begin" w:fldLock="1"/>
       </w:r>
       <w:r>
-        <w:instrText>ADDIN CSL_CITATION {"citationItems":[{"id":"ITEM-1","itemData":{"DOI":"10.1146/annurev.ecolsys.35.112202.130201","ISBN":"1543-592X","abstract":"Like South Africa's Greater Cape Floristic Region, the Southwest Australian Floristic Region (SWAFR) is species rich, with a Mediterranean climate and old, weathered, nutrient-deficient landscapes. This region has 7380 native vascular plants (species/subspecies): one third described since 1970, 49% endemic, and 2500 of conservation concern. Origins are complex. Molecular phylogenies suggest multiple dispersal events into, out of, and within the SWAFR throughout the Cretaceous and Cenozoic; in many phylogenetically unrelated clades; and from many directions. Either explosive speciation or steady cladogenesis occurred among some woody sclerophyll and herbaceous families from the mid-Tertiary in response to progressive aridity. Genomic coalescence was sometimes involved. Rainforest taxa went extinct by the Pleistocene. Old lineages nevertheless persist as one endemic order (Dasypogonales) and 6-11 endemic families. Such a rich flora on old landscapes that have been exposed to European land-use practices is highly threatened. Conservation programs must minimize soil removal and use local germplasm in restoration programs.","author":[{"dropping-particle":"","family":"Hopper","given":"Stephen D.","non-dropping-particle":"","parse-names":false,"suffix":""},{"dropping-particle":"","family":"Gioia","given":"Paul","non-dropping-particle":"","parse-names":false,"suffix":""}],"container-title":"Annual Review of Ecology, Evolution, and Systematics","id":"ITEM-1","issue":"1","issued":{"date-parts":[["2004","12"]]},"page":"623-650","publisher":"Annual Reviews","title":"The Southwest Australian Floristic Region : Evolution and Conservation of a Global Hot Spot of Biodiversity","type":"article-journal","volume":"35"},"uris":["http://www.mendeley.com/documents/?uuid=cf433376-e654-49f4-950c-946103ea9c0f"]}],"mendeley":{"formattedCitation":"(Hopper &amp; Gioia, 2004)","manualFormatting":"Hopper &amp; Gioia, 2004)","plainTextFormattedCitation":"(Hopper &amp; Gioia, 2004)","previouslyFormattedCitation":"(Hopper &amp; Gioia, 2004)"},"properties":{"noteIndex":0},"schema":"https://github.com/citation-style-language/schema/raw/master/csl-citation.json"}</w:instrText>
+        <w:instrText>ADDIN CSL_CITATION {"citationItems":[{"id":"ITEM-1","itemData":{"DOI":"10.1146/annurev.ecolsys.35.112202.130201","ISSN":"00664162","abstract":"Like South Africa's Greater Cape Floristic Region, the Southwest Australian Floristic Region (SWAFR) is species rich, with a Mediterranean climate and old, weathered, nutrient-deficient landscapes. This region has 7380 native vascular plants (species/subspecies): one third described since 1970, 49% endemic, and 2500 of conservation concern. Origins are complex. Molecular phylogenies suggest multiple dispersal events into, out of, and within the SWAFR throughout the Cretaceous and Cenozoic; in many phylogenetically unrelated clades; and from many directions. Either explosive speciation or steady cladogenesis occurred among some woody sclerophyll and herbaceous families from the mid-Tertiary in response to progressive aridity. Genomic coalescence was sometimes involved. Rainforest taxa went extinct by the Pleistocene. Old lineages nevertheless persist as one endemic order (Dasypogonales) and 6-11 endemic families. Such a rich flora on old landscapes that have been exposed to European land-use practices is highly threatened. Conservation programs must minimize soil removal and use local germplasm in restoration programs.","author":[{"dropping-particle":"","family":"Hopper","given":"Stephen D.","non-dropping-particle":"","parse-names":false,"suffix":""},{"dropping-particle":"","family":"Gioia","given":"Paul","non-dropping-particle":"","parse-names":false,"suffix":""}],"container-title":"Annual Review of Ecology, Evolution, and Systematics","id":"ITEM-1","issued":{"date-parts":[["2004"]]},"page":"623-650","title":"The Southwest Australian floristic region: Evolution and conservation of a global hot spot of biodiversity","type":"article-journal","volume":"35"},"uris":["http://www.mendeley.com/documents/?uuid=85cab335-61f8-4414-a150-449fba523731"]}],"mendeley":{"formattedCitation":"(Hopper &amp; Gioia, 2004b)","manualFormatting":"Hopper &amp; Gioia, 2004)","plainTextFormattedCitation":"(Hopper &amp; Gioia, 2004b)","previouslyFormattedCitation":"(Hopper &amp; Gioia, 2004b)"},"properties":{"noteIndex":0},"schema":"https://github.com/citation-style-language/schema/raw/master/csl-citation.json"}</w:instrText>
       </w:r>
       <w:r>
         <w:fldChar w:fldCharType="separate"/>
@@ -2131,19 +2140,19 @@
       </w:r>
       <w:r>
         <w:rPr>
-          <w:highlight w:val="yellow"/>
+          <w:highlight w:val="green"/>
         </w:rPr>
         <w:t>Olson et al.</w:t>
       </w:r>
       <w:r>
         <w:rPr>
-          <w:highlight w:val="yellow"/>
+          <w:highlight w:val="green"/>
         </w:rPr>
         <w:t>,</w:t>
       </w:r>
       <w:r>
         <w:rPr>
-          <w:highlight w:val="yellow"/>
+          <w:highlight w:val="green"/>
         </w:rPr>
         <w:t xml:space="preserve"> 2001</w:t>
       </w:r>
@@ -2160,7 +2169,7 @@
         <w:fldChar w:fldCharType="begin" w:fldLock="1"/>
       </w:r>
       <w:r>
-        <w:instrText>ADDIN CSL_CITATION {"citationItems":[{"id":"ITEM-1","itemData":{"DOI":"10.1146/annurev.ecolsys.35.112202.130201","ISBN":"1543-592X","abstract":"Like South Africa's Greater Cape Floristic Region, the Southwest Australian Floristic Region (SWAFR) is species rich, with a Mediterranean climate and old, weathered, nutrient-deficient landscapes. This region has 7380 native vascular plants (species/subspecies): one third described since 1970, 49% endemic, and 2500 of conservation concern. Origins are complex. Molecular phylogenies suggest multiple dispersal events into, out of, and within the SWAFR throughout the Cretaceous and Cenozoic; in many phylogenetically unrelated clades; and from many directions. Either explosive speciation or steady cladogenesis occurred among some woody sclerophyll and herbaceous families from the mid-Tertiary in response to progressive aridity. Genomic coalescence was sometimes involved. Rainforest taxa went extinct by the Pleistocene. Old lineages nevertheless persist as one endemic order (Dasypogonales) and 6-11 endemic families. Such a rich flora on old landscapes that have been exposed to European land-use practices is highly threatened. Conservation programs must minimize soil removal and use local germplasm in restoration programs.","author":[{"dropping-particle":"","family":"Hopper","given":"Stephen D.","non-dropping-particle":"","parse-names":false,"suffix":""},{"dropping-particle":"","family":"Gioia","given":"Paul","non-dropping-particle":"","parse-names":false,"suffix":""}],"container-title":"Annual Review of Ecology, Evolution, and Systematics","id":"ITEM-1","issue":"1","issued":{"date-parts":[["2004","12"]]},"page":"623-650","publisher":"Annual Reviews","title":"The Southwest Australian Floristic Region : Evolution and Conservation of a Global Hot Spot of Biodiversity","type":"article-journal","volume":"35"},"uris":["http://www.mendeley.com/documents/?uuid=cf433376-e654-49f4-950c-946103ea9c0f"]},{"id":"ITEM-2","itemData":{"DOI":"10.1093/botlinnean/box010","ISSN":"10958339","abstract":"After an 11-year period of exceptional specimen acquisition, we evaluated the robustness of the Western Australian Herbarium Specimen Database in elucidating patterns of diversity and phytogeographic maps of the Southwest Australian Floristic Region (SWAFR). Using rarefaction strategies to compensate for sample bias and a novel approach to multivariate classification and site ordination, we generated maps of floristic provinces and districts in the SWAFR. A 33% increase in specimen numbers and 10% additional taxa were recorded in the study area (SWAFR and 75 km inland buffer) over the 11 years, although historical biases in collecting patterns tended to persist. Although floristic district concepts were robust, regional and provincial concepts were more equivocal. We therefore opted for broad delineations rather than geographically precise ones. We propose a novel phytogeographic map, adding a new floristic province (Kalbarri), five new districts and other boundary adjustments for and in the SWAFR. The updated SWAFR has 8379 native vascular plant taxa (82% species and 18% subspecies), of which 47% are endemic and 49% have been described since 1970. Biodiversity indices generated from collections data should be used cautiously. In contrast, the new phytogeographic regionalization of the SWAFR is robust at the district level. Despite shortcomings, herbarium collections provide the best information available for broadscale analyses of plant diversity.","author":[{"dropping-particle":"","family":"Gioia","given":"Paul","non-dropping-particle":"","parse-names":false,"suffix":""},{"dropping-particle":"","family":"Hopper","given":"Stephen D.","non-dropping-particle":"","parse-names":false,"suffix":""}],"container-title":"Botanical Journal of the Linnean Society","id":"ITEM-2","issue":"1","issued":{"date-parts":[["2017"]]},"page":"1-15","title":"A new phytogeographic map for the Southwest Australian Floristic Region after an exceptional decade of collection and discovery","type":"article-journal","volume":"184"},"uris":["http://www.mendeley.com/documents/?uuid=22e7b8bc-e5e6-4e89-9773-0b2cef6e093f"]}],"mendeley":{"formattedCitation":"(Gioia &amp; Hopper, 2017; Hopper &amp; Gioia, 2004)","plainTextFormattedCitation":"(Gioia &amp; Hopper, 2017; Hopper &amp; Gioia, 2004)","previouslyFormattedCitation":"(Gioia &amp; Hopper, 2017; Hopper &amp; Gioia, 2004)"},"properties":{"noteIndex":0},"schema":"https://github.com/citation-style-language/schema/raw/master/csl-citation.json"}</w:instrText>
+        <w:instrText>ADDIN CSL_CITATION {"citationItems":[{"id":"ITEM-1","itemData":{"DOI":"10.1146/annurev.ecolsys.35.112202.130201","ISBN":"1543-592X","abstract":"Like South Africa's Greater Cape Floristic Region, the Southwest Australian Floristic Region (SWAFR) is species rich, with a Mediterranean climate and old, weathered, nutrient-deficient landscapes. This region has 7380 native vascular plants (species/subspecies): one third described since 1970, 49% endemic, and 2500 of conservation concern. Origins are complex. Molecular phylogenies suggest multiple dispersal events into, out of, and within the SWAFR throughout the Cretaceous and Cenozoic; in many phylogenetically unrelated clades; and from many directions. Either explosive speciation or steady cladogenesis occurred among some woody sclerophyll and herbaceous families from the mid-Tertiary in response to progressive aridity. Genomic coalescence was sometimes involved. Rainforest taxa went extinct by the Pleistocene. Old lineages nevertheless persist as one endemic order (Dasypogonales) and 6-11 endemic families. Such a rich flora on old landscapes that have been exposed to European land-use practices is highly threatened. Conservation programs must minimize soil removal and use local germplasm in restoration programs.","author":[{"dropping-particle":"","family":"Hopper","given":"Stephen D.","non-dropping-particle":"","parse-names":false,"suffix":""},{"dropping-particle":"","family":"Gioia","given":"Paul","non-dropping-particle":"","parse-names":false,"suffix":""}],"container-title":"Annual Review of Ecology, Evolution, and Systematics","id":"ITEM-1","issue":"1","issued":{"date-parts":[["2004","12"]]},"page":"623-650","publisher":"Annual Reviews","title":"The Southwest Australian Floristic Region : Evolution and Conservation of a Global Hot Spot of Biodiversity","type":"article-journal","volume":"35"},"uris":["http://www.mendeley.com/documents/?uuid=cf433376-e654-49f4-950c-946103ea9c0f"]},{"id":"ITEM-2","itemData":{"DOI":"10.1093/botlinnean/box010","ISSN":"10958339","abstract":"After an 11-year period of exceptional specimen acquisition, we evaluated the robustness of the Western Australian Herbarium Specimen Database in elucidating patterns of diversity and phytogeographic maps of the Southwest Australian Floristic Region (SWAFR). Using rarefaction strategies to compensate for sample bias and a novel approach to multivariate classification and site ordination, we generated maps of floristic provinces and districts in the SWAFR. A 33% increase in specimen numbers and 10% additional taxa were recorded in the study area (SWAFR and 75 km inland buffer) over the 11 years, although historical biases in collecting patterns tended to persist. Although floristic district concepts were robust, regional and provincial concepts were more equivocal. We therefore opted for broad delineations rather than geographically precise ones. We propose a novel phytogeographic map, adding a new floristic province (Kalbarri), five new districts and other boundary adjustments for and in the SWAFR. The updated SWAFR has 8379 native vascular plant taxa (82% species and 18% subspecies), of which 47% are endemic and 49% have been described since 1970. Biodiversity indices generated from collections data should be used cautiously. In contrast, the new phytogeographic regionalization of the SWAFR is robust at the district level. Despite shortcomings, herbarium collections provide the best information available for broadscale analyses of plant diversity.","author":[{"dropping-particle":"","family":"Gioia","given":"Paul","non-dropping-particle":"","parse-names":false,"suffix":""},{"dropping-particle":"","family":"Hopper","given":"Stephen D.","non-dropping-particle":"","parse-names":false,"suffix":""}],"container-title":"Botanical Journal of the Linnean Society","id":"ITEM-2","issue":"1","issued":{"date-parts":[["2017"]]},"page":"1-15","title":"A new phytogeographic map for the Southwest Australian Floristic Region after an exceptional decade of collection and discovery","type":"article-journal","volume":"184"},"uris":["http://www.mendeley.com/documents/?uuid=22e7b8bc-e5e6-4e89-9773-0b2cef6e093f"]}],"mendeley":{"formattedCitation":"(Gioia &amp; Hopper, 2017; Hopper &amp; Gioia, 2004a)","plainTextFormattedCitation":"(Gioia &amp; Hopper, 2017; Hopper &amp; Gioia, 2004a)","previouslyFormattedCitation":"(Gioia &amp; Hopper, 2017; Hopper &amp; Gioia, 2004a)"},"properties":{"noteIndex":0},"schema":"https://github.com/citation-style-language/schema/raw/master/csl-citation.json"}</w:instrText>
       </w:r>
       <w:r>
         <w:fldChar w:fldCharType="separate"/>
@@ -2169,7 +2178,7 @@
         <w:rPr>
           <w:noProof/>
         </w:rPr>
-        <w:t>(Gioia &amp; Hopper, 2017; Hopper &amp; Gioia, 2004)</w:t>
+        <w:t>(Gioia &amp; Hopper, 2017; Hopper &amp; Gioia, 2004a)</w:t>
       </w:r>
       <w:r>
         <w:fldChar w:fldCharType="end"/>
@@ -7814,7 +7823,25 @@
         <w:t>Consistent with a recent meta-analysis identifying environmental heterogeneity as a universal driver of species richness</w:t>
       </w:r>
       <w:r>
-        <w:t xml:space="preserve"> (Stein et al. 2014)</w:t>
+        <w:t xml:space="preserve"> </w:t>
+      </w:r>
+      <w:r>
+        <w:fldChar w:fldCharType="begin" w:fldLock="1"/>
+      </w:r>
+      <w:r>
+        <w:instrText>ADDIN CSL_CITATION {"citationItems":[{"id":"ITEM-1","itemData":{"DOI":"10.1111/ele.12277","ISSN":"14610248","abstract":"Environmental heterogeneity is regarded as one of the most important factors governing species richness gradients. An increase in available niche space, provision of refuges and opportunities for isolation and divergent adaptation are thought to enhance species coexistence, persistence and diversification. However, the extent and generality of positive heterogeneity-richness relationships are still debated. Apart from widespread evidence supporting positive relationships, negative and hump-shaped relationships have also been reported. In a meta-analysis of 1148 data points from 192 studies worldwide, we examine the strength and direction of the relationship between spatial environmental heterogeneity and species richness of terrestrial plants and animals. We find that separate effects of heterogeneity in land cover, vegetation, climate, soil and topography are significantly positive, with vegetation and topographic heterogeneity showing particularly strong associations with species richness. The use of equal-area study units, spatial grain and spatial extent emerge as key factors influencing the strength of heterogeneity-richness relationships, highlighting the pervasive influence of spatial scale in heterogeneity-richness studies. We provide the first quantitative support for the generality of positive heterogeneity-richness relationships across heterogeneity components, habitat types, taxa and spatial scales from landscape to global extents, and identify specific needs for future comparative heterogeneity-richness research. © 2014 John Wiley &amp; Sons Ltd/CNRS.","author":[{"dropping-particle":"","family":"Stein","given":"Anke","non-dropping-particle":"","parse-names":false,"suffix":""},{"dropping-particle":"","family":"Gerstner","given":"Katharina","non-dropping-particle":"","parse-names":false,"suffix":""},{"dropping-particle":"","family":"Kreft","given":"Holger","non-dropping-particle":"","parse-names":false,"suffix":""}],"container-title":"Ecology Letters","id":"ITEM-1","issue":"7","issued":{"date-parts":[["2014"]]},"page":"866-880","title":"Environmental heterogeneity as a universal driver of species richness across taxa, biomes and spatial scales","type":"article-journal","volume":"17"},"uris":["http://www.mendeley.com/documents/?uuid=424f7f53-4c98-4f53-ba68-2b293d1ecb8b"]}],"mendeley":{"formattedCitation":"(Stein, Gerstner, &amp; Kreft, 2014)","plainTextFormattedCitation":"(Stein, Gerstner, &amp; Kreft, 2014)","previouslyFormattedCitation":"(Stein, Gerstner, &amp; Kreft, 2014)"},"properties":{"noteIndex":0},"schema":"https://github.com/citation-style-language/schema/raw/master/csl-citation.json"}</w:instrText>
+      </w:r>
+      <w:r>
+        <w:fldChar w:fldCharType="separate"/>
+      </w:r>
+      <w:r>
+        <w:rPr>
+          <w:noProof/>
+        </w:rPr>
+        <w:t>(Stein, Gerstner, &amp; Kreft, 2014)</w:t>
+      </w:r>
+      <w:r>
+        <w:fldChar w:fldCharType="end"/>
       </w:r>
       <w:r>
         <w:t xml:space="preserve">, </w:t>
@@ -7823,11 +7850,11 @@
         <w:t>we found</w:t>
       </w:r>
       <w:r>
-        <w:t xml:space="preserve"> heterogeneity to have a consistently </w:t>
+        <w:t xml:space="preserve"> heterogeneity to have a </w:t>
       </w:r>
       <w:r>
         <w:lastRenderedPageBreak/>
-        <w:t>positive influence on species richness in the GCFR and SWAFR.</w:t>
+        <w:t>consistently positive influence on species richness in the GCFR and SWAFR.</w:t>
       </w:r>
       <w:r>
         <w:t xml:space="preserve"> </w:t>
@@ -7932,7 +7959,65 @@
         <w:t>ed by some authors</w:t>
       </w:r>
       <w:r>
-        <w:t xml:space="preserve"> (Allouche et al. 2012; Carnicer et al. 2013)</w:t>
+        <w:t xml:space="preserve"> (</w:t>
+      </w:r>
+      <w:proofErr w:type="spellStart"/>
+      <w:r>
+        <w:rPr>
+          <w:highlight w:val="green"/>
+        </w:rPr>
+        <w:t>Allouche</w:t>
+      </w:r>
+      <w:proofErr w:type="spellEnd"/>
+      <w:r>
+        <w:rPr>
+          <w:highlight w:val="green"/>
+        </w:rPr>
+        <w:t xml:space="preserve"> et al.</w:t>
+      </w:r>
+      <w:r>
+        <w:rPr>
+          <w:highlight w:val="green"/>
+        </w:rPr>
+        <w:t>,</w:t>
+      </w:r>
+      <w:r>
+        <w:rPr>
+          <w:highlight w:val="green"/>
+        </w:rPr>
+        <w:t xml:space="preserve"> 2012</w:t>
+      </w:r>
+      <w:r>
+        <w:t xml:space="preserve">; </w:t>
+      </w:r>
+      <w:proofErr w:type="spellStart"/>
+      <w:r>
+        <w:rPr>
+          <w:highlight w:val="green"/>
+        </w:rPr>
+        <w:t>Carnicer</w:t>
+      </w:r>
+      <w:proofErr w:type="spellEnd"/>
+      <w:r>
+        <w:rPr>
+          <w:highlight w:val="green"/>
+        </w:rPr>
+        <w:t xml:space="preserve"> et al.</w:t>
+      </w:r>
+      <w:r>
+        <w:rPr>
+          <w:highlight w:val="green"/>
+        </w:rPr>
+        <w:t>,</w:t>
+      </w:r>
+      <w:r>
+        <w:rPr>
+          <w:highlight w:val="green"/>
+        </w:rPr>
+        <w:t xml:space="preserve"> 2013</w:t>
+      </w:r>
+      <w:r>
+        <w:t>)</w:t>
       </w:r>
       <w:r>
         <w:t xml:space="preserve">. </w:t>
@@ -7944,7 +8029,16 @@
         <w:t xml:space="preserve">also </w:t>
       </w:r>
       <w:r>
-        <w:t>consistent with Stein et al. (2014),</w:t>
+        <w:t xml:space="preserve">consistent with </w:t>
+      </w:r>
+      <w:r>
+        <w:rPr>
+          <w:highlight w:val="yellow"/>
+        </w:rPr>
+        <w:t>Stein et al. (2014)</w:t>
+      </w:r>
+      <w:r>
+        <w:t>,</w:t>
       </w:r>
       <w:r>
         <w:t xml:space="preserve"> </w:t>
@@ -8064,16 +8158,58 @@
         <w:t>variability</w:t>
       </w:r>
       <w:r>
-        <w:t xml:space="preserve"> (Wuest et al. 2019), </w:t>
+        <w:t xml:space="preserve"> </w:t>
+      </w:r>
+      <w:r>
+        <w:fldChar w:fldCharType="begin" w:fldLock="1"/>
+      </w:r>
+      <w:r>
+        <w:instrText>ADDIN CSL_CITATION {"citationItems":[{"id":"ITEM-1","itemData":{"DOI":"10.1111/jbi.13625","ISSN":"13652699","abstract":"Aim: Fragmented distributions should show immigration and diversification dynamics consistent with the predictions of island biogeography theory. We test whether this applies to the fragmented Cape fynbos vegetation. Location: Southern Africa, Cape Floristic Region (CFR). Taxon: Angiosperms, Restionaceae (restios). Methods: We used a large occurrence dataset and environmental layers to characterize an existing regionalization and the intervals between the regions ecologically and spatially. We extended the available phylogeny for restios and inferred their historical biogeography using models implemented in BioGeoBEARS. We then measured the relative contribution of immigration and in situ speciation to the species richness of each region within the CFR. We used standard statistical methods to test the predictions of the island biogeography theory. Results: The area and environmental heterogeneity of the seven regions of the CFR are positively correlated with in situ speciation rate. Furthermore, more isolated areas, and areas colonized more recently, have proportionally higher immigration rates, and more central and older areas proportionally higher in situ speciation rates. Main conclusions: The variation in immigration and diversification dynamics among the regions within the CFR is extensive and consistent with the archipelago model of island biography theory. This dynamic may contribute significantly to the diversity of the Cape flora. Such a model could be generally useful for understanding the generation and maintenance of diversity in biodiversity hotspots, and may even scale up to explain continental biodiversity.","author":[{"dropping-particle":"","family":"Wüest","given":"Rafael O.","non-dropping-particle":"","parse-names":false,"suffix":""},{"dropping-particle":"","family":"Boucher","given":"Florian C.","non-dropping-particle":"","parse-names":false,"suffix":""},{"dropping-particle":"","family":"Bouchenak-Khelladi","given":"Yanis","non-dropping-particle":"","parse-names":false,"suffix":""},{"dropping-particle":"","family":"Karger","given":"Dirk N.","non-dropping-particle":"","parse-names":false,"suffix":""},{"dropping-particle":"","family":"Linder","given":"H. Peter","non-dropping-particle":"","parse-names":false,"suffix":""}],"container-title":"Journal of Biogeography","id":"ITEM-1","issue":"9","issued":{"date-parts":[["2019"]]},"page":"1936-1947","title":"Dissecting biodiversity in a global hotspot: Uneven dynamics of immigration and diversification within the Cape Floristic Region of South Africa","type":"article-journal","volume":"46"},"uris":["http://www.mendeley.com/documents/?uuid=76c529f6-8858-45ca-9bd2-4db8ca3e1ea7"]}],"mendeley":{"formattedCitation":"(Wüest, Boucher, Bouchenak-Khelladi, Karger, &amp; Linder, 2019)","plainTextFormattedCitation":"(Wüest, Boucher, Bouchenak-Khelladi, Karger, &amp; Linder, 2019)","previouslyFormattedCitation":"(Wüest, Boucher, Bouchenak-Khelladi, Karger, &amp; Linder, 2019)"},"properties":{"noteIndex":0},"schema":"https://github.com/citation-style-language/schema/raw/master/csl-citation.json"}</w:instrText>
+      </w:r>
+      <w:r>
+        <w:fldChar w:fldCharType="separate"/>
+      </w:r>
+      <w:r>
+        <w:rPr>
+          <w:noProof/>
+        </w:rPr>
+        <w:t>(Wüest, Boucher, Bouchenak-Khelladi, Karger, &amp; Linder, 2019)</w:t>
+      </w:r>
+      <w:r>
+        <w:fldChar w:fldCharType="end"/>
+      </w:r>
+      <w:r>
+        <w:t xml:space="preserve">, </w:t>
       </w:r>
       <w:r>
         <w:t>and so facilitate stronger heterogeneity-species richness relationships (</w:t>
       </w:r>
       <w:r>
+        <w:rPr>
+          <w:highlight w:val="green"/>
+        </w:rPr>
         <w:t>V</w:t>
       </w:r>
       <w:r>
-        <w:t>an Rensburg et al. 2002)</w:t>
+        <w:rPr>
+          <w:highlight w:val="green"/>
+        </w:rPr>
+        <w:t>an Rensburg et al.</w:t>
+      </w:r>
+      <w:r>
+        <w:rPr>
+          <w:highlight w:val="green"/>
+        </w:rPr>
+        <w:t>,</w:t>
+      </w:r>
+      <w:r>
+        <w:rPr>
+          <w:highlight w:val="green"/>
+        </w:rPr>
+        <w:t xml:space="preserve"> 2002</w:t>
+      </w:r>
+      <w:r>
+        <w:t>)</w:t>
       </w:r>
       <w:r>
         <w:t>.</w:t>
@@ -8118,7 +8254,28 @@
         <w:t xml:space="preserve"> the </w:t>
       </w:r>
       <w:r>
-        <w:t>spatial scale of speciation (Stein et al. 2014)</w:t>
+        <w:t>spatial scale of speciation (</w:t>
+      </w:r>
+      <w:r>
+        <w:rPr>
+          <w:highlight w:val="yellow"/>
+        </w:rPr>
+        <w:t>Stein et al.</w:t>
+      </w:r>
+      <w:r>
+        <w:rPr>
+          <w:highlight w:val="yellow"/>
+        </w:rPr>
+        <w:t>,</w:t>
+      </w:r>
+      <w:r>
+        <w:rPr>
+          <w:highlight w:val="yellow"/>
+        </w:rPr>
+        <w:t xml:space="preserve"> 2014</w:t>
+      </w:r>
+      <w:r>
+        <w:t>)</w:t>
       </w:r>
       <w:r>
         <w:t xml:space="preserve">, </w:t>
@@ -8246,7 +8403,43 @@
         <w:t>.</w:t>
       </w:r>
       <w:r>
-        <w:t xml:space="preserve"> As noted by Cowling et al. (2015) the lower heterogeneity of SWAFR, both now and during the Tertiary, would have constrained opportunities for radiation</w:t>
+        <w:t xml:space="preserve"> As noted by </w:t>
+      </w:r>
+      <w:r>
+        <w:fldChar w:fldCharType="begin" w:fldLock="1"/>
+      </w:r>
+      <w:r>
+        <w:instrText>ADDIN CSL_CITATION {"citationItems":[{"id":"ITEM-1","itemData":{"DOI":"10.1111/jbi.12429","ISSN":"13652699","abstract":"Aim: Although all five of the major mediterranean-climate ecosystems (MCEs) of the world are recognized as loci of high plant species diversity and endemism, they show considerable variation in regional-scale richness. Here, we assess the role of stable Pleistocene climate and Cenozoic topography in explaining variation in regional richness of the globe's MCEs. We hypothesize that older, more climatically stable MCEs would support more species, because they have had more time for species to accumulate than MCEs that were historically subject to greater topographic upheavals and fluctuating climates. Location: South-western Africa (Cape), south-western Australia, California, central Chile and the eastern (Greece) and western (Spain) Mediterranean Basin. Methods: We estimated plant diversity for each MCE as the intercepts of species-area curves that are homogeneous in slope across all regions. We used two down-scaled global circulation models of the Last Glacial Maximum (LGM) to quantify climate stability by comparing the change in the location of MCEs between the LGM and present. We quantified the Cenozoic topographic stability of each MCE by comparing contemporary topographic profiles with those present in the late Oligocene and the early Pliocene. Results: The most diverse MCEs - Cape and Australia - had the highest Cenozoic environmental stability, and the least diverse - Chile and California - had the lowest stability. Main conclusions: Variation in plant diversity in MCEs is likely to be a consequence not of differences in diversification rates, but rather the persistence of numerous pre-Pliocene clades in the more stable MCEs. The extraordinary plant diversity of the Cape is a consequence of the combined effects of both mature and recent radiations, the latter associated with increased habitat heterogeneity produced by mild tectonic uplift in the Neogene.","author":[{"dropping-particle":"","family":"Cowling","given":"Richard M.","non-dropping-particle":"","parse-names":false,"suffix":""},{"dropping-particle":"","family":"Potts","given":"Alastair J.","non-dropping-particle":"","parse-names":false,"suffix":""},{"dropping-particle":"","family":"Bradshaw","given":"Peter L.","non-dropping-particle":"","parse-names":false,"suffix":""},{"dropping-particle":"","family":"Colville","given":"Jonathan","non-dropping-particle":"","parse-names":false,"suffix":""},{"dropping-particle":"","family":"Arianoutsou","given":"Margarita","non-dropping-particle":"","parse-names":false,"suffix":""},{"dropping-particle":"","family":"Ferrier","given":"Simon","non-dropping-particle":"","parse-names":false,"suffix":""},{"dropping-particle":"","family":"Forest","given":"Felix","non-dropping-particle":"","parse-names":false,"suffix":""},{"dropping-particle":"","family":"Fyllas","given":"Nikolaos M.","non-dropping-particle":"","parse-names":false,"suffix":""},{"dropping-particle":"","family":"Hopper","given":"Stephen D.","non-dropping-particle":"","parse-names":false,"suffix":""},{"dropping-particle":"","family":"Ojeda","given":"Fernando","non-dropping-particle":"","parse-names":false,"suffix":""},{"dropping-particle":"","family":"Procheş","given":"Şerban","non-dropping-particle":"","parse-names":false,"suffix":""},{"dropping-particle":"","family":"Smith","given":"Rhian J.","non-dropping-particle":"","parse-names":false,"suffix":""},{"dropping-particle":"","family":"Rundel","given":"Philip W.","non-dropping-particle":"","parse-names":false,"suffix":""},{"dropping-particle":"","family":"Vassilakis","given":"Emmanuel","non-dropping-particle":"","parse-names":false,"suffix":""},{"dropping-particle":"","family":"Zutta","given":"Brian R.","non-dropping-particle":"","parse-names":false,"suffix":""}],"container-title":"Journal of Biogeography","id":"ITEM-1","issue":"3","issued":{"date-parts":[["2015"]]},"page":"552-564","title":"Variation in plant diversity in mediterranean-climate ecosystems: The role of climatic and topographical stability","type":"article-journal","volume":"42"},"uris":["http://www.mendeley.com/documents/?uuid=2a5795b3-829e-4401-a432-202f2b308b7d"]}],"mendeley":{"formattedCitation":"(Richard M. Cowling et al., 2015)","manualFormatting":"Cowling et al. (2015)","plainTextFormattedCitation":"(Richard M. Cowling et al., 2015)","previouslyFormattedCitation":"(Richard M. Cowling et al., 2015)"},"properties":{"noteIndex":0},"schema":"https://github.com/citation-style-language/schema/raw/master/csl-citation.json"}</w:instrText>
+      </w:r>
+      <w:r>
+        <w:fldChar w:fldCharType="separate"/>
+      </w:r>
+      <w:r>
+        <w:rPr>
+          <w:noProof/>
+        </w:rPr>
+        <w:t xml:space="preserve">Cowling et al. </w:t>
+      </w:r>
+      <w:r>
+        <w:rPr>
+          <w:noProof/>
+        </w:rPr>
+        <w:t>(</w:t>
+      </w:r>
+      <w:r>
+        <w:rPr>
+          <w:noProof/>
+        </w:rPr>
+        <w:t>2015)</w:t>
+      </w:r>
+      <w:r>
+        <w:fldChar w:fldCharType="end"/>
+      </w:r>
+      <w:r>
+        <w:t xml:space="preserve"> </w:t>
+      </w:r>
+      <w:r>
+        <w:t>the lower heterogeneity of SWAFR, both now and during the Tertiary, would have constrained opportunities for radiation</w:t>
       </w:r>
       <w:r>
         <w:t>, thereby</w:t>
@@ -8261,7 +8454,16 @@
         <w:t xml:space="preserve"> a flora that is generally less diverse. </w:t>
       </w:r>
       <w:r>
-        <w:t xml:space="preserve">In addition, the greater heterogeneity of the GCFR might facilitate denser species packing, through the provision of greater niche diversity, at a range of scales (refs). </w:t>
+        <w:t>In addition, the greater heterogeneity of the GCFR might facilitate denser species packing, through the provision of greater niche diversity, at a range of scales (</w:t>
+      </w:r>
+      <w:r>
+        <w:rPr>
+          <w:highlight w:val="yellow"/>
+        </w:rPr>
+        <w:t>refs</w:t>
+      </w:r>
+      <w:r>
+        <w:t xml:space="preserve">). </w:t>
       </w:r>
       <w:r>
         <w:t>O</w:t>
@@ -8369,7 +8571,31 @@
         <w:t>er</w:t>
       </w:r>
       <w:r>
-        <w:t xml:space="preserve"> frequency of single-site endemic taxa in the Cape than in the Australian flora (Linder 2019).</w:t>
+        <w:t xml:space="preserve"> frequency of single-site endemic taxa in the Cape than in the Australian flora</w:t>
+      </w:r>
+      <w:r>
+        <w:t xml:space="preserve"> </w:t>
+      </w:r>
+      <w:r>
+        <w:fldChar w:fldCharType="begin" w:fldLock="1"/>
+      </w:r>
+      <w:r>
+        <w:instrText>ADDIN CSL_CITATION {"citationItems":[{"id":"ITEM-1","itemData":{"DOI":"10.1111/jbi.13709","ISSN":"0305-0270","author":[{"dropping-particle":"","family":"Linder","given":"Hans Peter","non-dropping-particle":"","parse-names":false,"suffix":""}],"container-title":"Journal of Biogeography","id":"ITEM-1","issued":{"date-parts":[["2019","9","27"]]},"page":"1-14","title":"Rare species, Restionaceae, and the Cape flora","type":"article-journal"},"uris":["http://www.mendeley.com/documents/?uuid=aa169c93-affb-4734-9e23-fdf28ce77f13"]}],"mendeley":{"formattedCitation":"(Linder, 2019)","plainTextFormattedCitation":"(Linder, 2019)","previouslyFormattedCitation":"(Linder, 2019)"},"properties":{"noteIndex":0},"schema":"https://github.com/citation-style-language/schema/raw/master/csl-citation.json"}</w:instrText>
+      </w:r>
+      <w:r>
+        <w:fldChar w:fldCharType="separate"/>
+      </w:r>
+      <w:r>
+        <w:rPr>
+          <w:noProof/>
+        </w:rPr>
+        <w:t>(Linder, 2019)</w:t>
+      </w:r>
+      <w:r>
+        <w:fldChar w:fldCharType="end"/>
+      </w:r>
+      <w:r>
+        <w:t>.</w:t>
       </w:r>
     </w:p>
     <w:p>
@@ -8479,7 +8705,13 @@
         <w:t xml:space="preserve"> environmental layers. </w:t>
       </w:r>
       <w:r>
-        <w:t>Cramer et al. (2019), for example, recently highlighted the superiority of locally-modelled soil layers</w:t>
+        <w:rPr>
+          <w:highlight w:val="green"/>
+        </w:rPr>
+        <w:t>Cramer et al. (2019)</w:t>
+      </w:r>
+      <w:r>
+        <w:t>, for example, recently highlighted the superiority of locally-modelled soil layers</w:t>
       </w:r>
       <w:r>
         <w:t xml:space="preserve">, which also </w:t>
@@ -8599,13 +8831,25 @@
         <w:t xml:space="preserve"> layers </w:t>
       </w:r>
       <w:r>
-        <w:t>(</w:t>
-      </w:r>
-      <w:r>
-        <w:t>Figueiredo et al. 2018</w:t>
-      </w:r>
-      <w:r>
-        <w:t xml:space="preserve">). </w:t>
+        <w:fldChar w:fldCharType="begin" w:fldLock="1"/>
+      </w:r>
+      <w:r>
+        <w:instrText>ADDIN CSL_CITATION {"citationItems":[{"id":"ITEM-1","itemData":{"DOI":"10.1111/jbi.13104","ISSN":"03050270","abstract":"Aim: To evaluate the relative importance of climatic versus soil data when predicting species distributions for Amazonian plants and to gain understanding of potential range shifts under climate change. Location: Amazon rain forest. Methods: We produced species distribution models (SDM) at 5-km spatial resolution for 42 plant species (trees, palms, lianas, monocot herbs and ferns) using species occurrence data from herbarium records and plot-based inventories. We modelled species distribution with Bayesian logistic regression using either climate data only, soil data only or climate and soil data together to estimate their relative predictive powers. For areas defined as unsuitable to species occurrence, we mapped the difference between the suitability predictions obtained with climate-only versus soil-only models to identify regions where climate and soil might restrict species ranges independently or jointly. Results: For 40 out of the 42 species, the best models included both climate and soil predictors. The models including only soil predictors performed better than the models including only climate predictors, but we still detected a drought-sensitive response for most of the species. Edaphic conditions were predicted to restrict species occurrence in the centre, the north-west and in the north-east of Amazonia, while the climatic conditions were identified as the restricting factor in the eastern Amazonia, at the border of Roraima and Venezuela and in the Andean foothills. Main conclusions: Our results revealed that soil data are a more important predictor than climate of plant species range in Amazonia. The strong control of species ranges by edaphic features might reduce species’ abilities to track suitable climate conditions under a drought-increase scenario. Future challenges are to improve the quality of soil data and couple them with process-based models to better predict species range dynamics under climate change.","author":[{"dropping-particle":"","family":"Figueiredo","given":"Fernando O. G.","non-dropping-particle":"","parse-names":false,"suffix":""},{"dropping-particle":"","family":"Zuquim","given":"Gabriela","non-dropping-particle":"","parse-names":false,"suffix":""},{"dropping-particle":"","family":"Tuomisto","given":"Hanna","non-dropping-particle":"","parse-names":false,"suffix":""},{"dropping-particle":"","family":"Moulatlet","given":"Gabriel M.","non-dropping-particle":"","parse-names":false,"suffix":""},{"dropping-particle":"","family":"Balslev","given":"Henrik","non-dropping-particle":"","parse-names":false,"suffix":""},{"dropping-particle":"","family":"Costa","given":"Flávia R. C.","non-dropping-particle":"","parse-names":false,"suffix":""}],"container-title":"Journal of Biogeography","id":"ITEM-1","issue":"1","issued":{"date-parts":[["2018","1"]]},"page":"190-200","title":"Beyond climate control on species range: The importance of soil data to predict distribution of Amazonian plant species","type":"article-journal","volume":"45"},"uris":["http://www.mendeley.com/documents/?uuid=dd7f1cad-89e6-43c8-8af6-238a4884191b"]}],"mendeley":{"formattedCitation":"(Figueiredo et al., 2018)","plainTextFormattedCitation":"(Figueiredo et al., 2018)","previouslyFormattedCitation":"(Figueiredo et al., 2018)"},"properties":{"noteIndex":0},"schema":"https://github.com/citation-style-language/schema/raw/master/csl-citation.json"}</w:instrText>
+      </w:r>
+      <w:r>
+        <w:fldChar w:fldCharType="separate"/>
+      </w:r>
+      <w:r>
+        <w:rPr>
+          <w:noProof/>
+        </w:rPr>
+        <w:t>(Figueiredo et al., 2018)</w:t>
+      </w:r>
+      <w:r>
+        <w:fldChar w:fldCharType="end"/>
+      </w:r>
+      <w:r>
+        <w:t xml:space="preserve">. </w:t>
       </w:r>
       <w:r>
         <w:t>Similarly</w:t>
@@ -8671,7 +8915,25 @@
         <w:t>on account of their small size</w:t>
       </w:r>
       <w:r>
-        <w:t xml:space="preserve"> (Born and Linder 2019)</w:t>
+        <w:t xml:space="preserve"> </w:t>
+      </w:r>
+      <w:r>
+        <w:fldChar w:fldCharType="begin" w:fldLock="1"/>
+      </w:r>
+      <w:r>
+        <w:instrText>ADDIN CSL_CITATION {"citationItems":[{"id":"ITEM-1","itemData":{"DOI":"10.1111/aec.12616","ISSN":"14429985","abstract":"The ability of plants to survive drought or waterlogging constitutes an important niche parameter, which might be particularly significant in explaining species coexistence in the species-rich and seasonally dry Cape Floristic Region of South Africa. However, the degree of physiological adaptation and specialization to these eco-hydrological parameters (the fundamental niche) cannot be readily inferred from correlative studies based on species distributions and spatial variation in environmental parameters (the realized niche). We used an ex situ greenhouse experiment to compare the fundamental hydrological niches (different mean annual precipitation, rainfall seasonality and soil drainage) of six eco-hydrologically divergent African Restionaceae species. Juvenile plants were subjected to six different watering treatments, ranging from no watering to waterlogging, to determine drought and waterlogging susceptibility and optimal growth conditions. We used the rate of biomass accumulation and survival rate as response measures. We found that species from dry and mesic (but well-drained) habitats had optimal or near-optimal growth at benign conditions (under which most restio species grow well). All species performed worse when droughted and died when not watered. Species from dry habitats tended to perform better (assessed in growth) than species from wet habitats under droughting. Species from wet habitats performed best when waterlogged, whereas species from dry habitats performed very poorly when waterlogged – thus showing that realized and fundamental niches covaried at the wet end of the hydrological gradient. We conclude that eco-hydrological parameters are part of the fundamental niche, and fundamental and realized species niches are approximately correlated along them. The distribution of wet habitat species appears not to reflect their drought tolerance, suggesting that it may not be predicted by bioclimatic variables, but rather by soil drainage characteristics.","author":[{"dropping-particle":"","family":"Born","given":"Julia","non-dropping-particle":"","parse-names":false,"suffix":""},{"dropping-particle":"","family":"Linder","given":"Hans Peter","non-dropping-particle":"","parse-names":false,"suffix":""}],"container-title":"Austral Ecology","id":"ITEM-1","issue":"6","issued":{"date-parts":[["2018","9"]]},"page":"696-705","title":"Water availability, fundamental niches and realized niches: A case study from the Cape flora","type":"article-journal","volume":"43"},"uris":["http://www.mendeley.com/documents/?uuid=b54b5ed8-2c42-4269-9103-b11d722627c5"]}],"mendeley":{"formattedCitation":"(Julia Born &amp; Linder, 2018)","manualFormatting":"(Born &amp; Linder, 2018)","plainTextFormattedCitation":"(Julia Born &amp; Linder, 2018)","previouslyFormattedCitation":"(Julia Born &amp; Linder, 2018)"},"properties":{"noteIndex":0},"schema":"https://github.com/citation-style-language/schema/raw/master/csl-citation.json"}</w:instrText>
+      </w:r>
+      <w:r>
+        <w:fldChar w:fldCharType="separate"/>
+      </w:r>
+      <w:r>
+        <w:rPr>
+          <w:noProof/>
+        </w:rPr>
+        <w:t>(Born &amp; Linder, 2018)</w:t>
+      </w:r>
+      <w:r>
+        <w:fldChar w:fldCharType="end"/>
       </w:r>
       <w:r>
         <w:t>.</w:t>
@@ -8684,7 +8946,31 @@
       </w:r>
       <w:r>
         <w:lastRenderedPageBreak/>
-        <w:t>be true for the SWAFR flora where phylogenetically-relictual species typically inhabit waterlogged situations (Hopper and Gioia 2004).</w:t>
+        <w:t>be true for the SWAFR flora where phylogenetically-relictual species typically inhabit waterlogged situations</w:t>
+      </w:r>
+      <w:r>
+        <w:t xml:space="preserve"> </w:t>
+      </w:r>
+      <w:r>
+        <w:fldChar w:fldCharType="begin" w:fldLock="1"/>
+      </w:r>
+      <w:r>
+        <w:instrText>ADDIN CSL_CITATION {"citationItems":[{"id":"ITEM-1","itemData":{"DOI":"10.1146/annurev.ecolsys.35.112202.130201","ISSN":"00664162","abstract":"Like South Africa's Greater Cape Floristic Region, the Southwest Australian Floristic Region (SWAFR) is species rich, with a Mediterranean climate and old, weathered, nutrient-deficient landscapes. This region has 7380 native vascular plants (species/subspecies): one third described since 1970, 49% endemic, and 2500 of conservation concern. Origins are complex. Molecular phylogenies suggest multiple dispersal events into, out of, and within the SWAFR throughout the Cretaceous and Cenozoic; in many phylogenetically unrelated clades; and from many directions. Either explosive speciation or steady cladogenesis occurred among some woody sclerophyll and herbaceous families from the mid-Tertiary in response to progressive aridity. Genomic coalescence was sometimes involved. Rainforest taxa went extinct by the Pleistocene. Old lineages nevertheless persist as one endemic order (Dasypogonales) and 6-11 endemic families. Such a rich flora on old landscapes that have been exposed to European land-use practices is highly threatened. Conservation programs must minimize soil removal and use local germplasm in restoration programs.","author":[{"dropping-particle":"","family":"Hopper","given":"Stephen D.","non-dropping-particle":"","parse-names":false,"suffix":""},{"dropping-particle":"","family":"Gioia","given":"Paul","non-dropping-particle":"","parse-names":false,"suffix":""}],"container-title":"Annual Review of Ecology, Evolution, and Systematics","id":"ITEM-1","issued":{"date-parts":[["2004"]]},"page":"623-650","title":"The Southwest Australian floristic region: Evolution and conservation of a global hot spot of biodiversity","type":"article-journal","volume":"35"},"uris":["http://www.mendeley.com/documents/?uuid=85cab335-61f8-4414-a150-449fba523731"]}],"mendeley":{"formattedCitation":"(Hopper &amp; Gioia, 2004b)","manualFormatting":"(Hopper &amp; Gioia, 2004)","plainTextFormattedCitation":"(Hopper &amp; Gioia, 2004b)","previouslyFormattedCitation":"(Hopper &amp; Gioia, 2004b)"},"properties":{"noteIndex":0},"schema":"https://github.com/citation-style-language/schema/raw/master/csl-citation.json"}</w:instrText>
+      </w:r>
+      <w:r>
+        <w:fldChar w:fldCharType="separate"/>
+      </w:r>
+      <w:r>
+        <w:rPr>
+          <w:noProof/>
+        </w:rPr>
+        <w:t>(Hopper &amp; Gioia, 2004)</w:t>
+      </w:r>
+      <w:r>
+        <w:fldChar w:fldCharType="end"/>
+      </w:r>
+      <w:r>
+        <w:t>.</w:t>
       </w:r>
     </w:p>
     <w:p>
@@ -8809,7 +9095,92 @@
         <w:t xml:space="preserve"> (</w:t>
       </w:r>
       <w:r>
-        <w:t>Currie 1991; Hawkins et al. 2003; Kreft and Jetz 2008</w:t>
+        <w:rPr>
+          <w:highlight w:val="green"/>
+        </w:rPr>
+        <w:t>Currie</w:t>
+      </w:r>
+      <w:r>
+        <w:rPr>
+          <w:highlight w:val="green"/>
+        </w:rPr>
+        <w:t>,</w:t>
+      </w:r>
+      <w:r>
+        <w:rPr>
+          <w:highlight w:val="green"/>
+        </w:rPr>
+        <w:t xml:space="preserve"> 1991</w:t>
+      </w:r>
+      <w:r>
+        <w:t xml:space="preserve">; </w:t>
+      </w:r>
+      <w:r>
+        <w:rPr>
+          <w:highlight w:val="green"/>
+        </w:rPr>
+        <w:t>Hawkins et al.</w:t>
+      </w:r>
+      <w:r>
+        <w:rPr>
+          <w:highlight w:val="green"/>
+        </w:rPr>
+        <w:t>,</w:t>
+      </w:r>
+      <w:r>
+        <w:rPr>
+          <w:highlight w:val="green"/>
+        </w:rPr>
+        <w:t xml:space="preserve"> 2003</w:t>
+      </w:r>
+      <w:r>
+        <w:t xml:space="preserve">; </w:t>
+      </w:r>
+      <w:proofErr w:type="spellStart"/>
+      <w:r>
+        <w:rPr>
+          <w:highlight w:val="green"/>
+        </w:rPr>
+        <w:t>Kreft</w:t>
+      </w:r>
+      <w:proofErr w:type="spellEnd"/>
+      <w:r>
+        <w:rPr>
+          <w:highlight w:val="green"/>
+        </w:rPr>
+        <w:t xml:space="preserve"> </w:t>
+      </w:r>
+      <w:r>
+        <w:rPr>
+          <w:highlight w:val="green"/>
+        </w:rPr>
+        <w:t>&amp;</w:t>
+      </w:r>
+      <w:r>
+        <w:rPr>
+          <w:highlight w:val="green"/>
+        </w:rPr>
+        <w:t xml:space="preserve"> </w:t>
+      </w:r>
+      <w:proofErr w:type="spellStart"/>
+      <w:r>
+        <w:rPr>
+          <w:highlight w:val="green"/>
+        </w:rPr>
+        <w:t>Jetz</w:t>
+      </w:r>
+      <w:proofErr w:type="spellEnd"/>
+      <w:r>
+        <w:rPr>
+          <w:highlight w:val="green"/>
+        </w:rPr>
+        <w:t>,</w:t>
+      </w:r>
+      <w:r>
+        <w:rPr>
+          <w:highlight w:val="green"/>
+        </w:rPr>
+        <w:t xml:space="preserve"> 2008</w:t>
       </w:r>
       <w:r>
         <w:t>)</w:t>
@@ -8857,6 +9228,9 @@
         <w:t xml:space="preserve">as noted by </w:t>
       </w:r>
       <w:r>
+        <w:rPr>
+          <w:highlight w:val="green"/>
+        </w:rPr>
         <w:t>Cowling et al. (2017)</w:t>
       </w:r>
       <w:r>
@@ -8908,12 +9282,12 @@
         <w:rPr>
           <w:highlight w:val="yellow"/>
         </w:rPr>
-        <w:t>ref***)</w:t>
-      </w:r>
-      <w:r>
-        <w:rPr>
-          <w:highlight w:val="yellow"/>
-        </w:rPr>
+        <w:t>ref***</w:t>
+      </w:r>
+      <w:r>
+        <w:t>)</w:t>
+      </w:r>
+      <w:r>
         <w:t>.</w:t>
       </w:r>
     </w:p>
@@ -8957,7 +9331,34 @@
           <w:noProof/>
           <w:lang w:val="en-GB"/>
         </w:rPr>
-        <w:t xml:space="preserve">sample- (Gotelli </w:t>
+        <w:t>sample- (</w:t>
+      </w:r>
+      <w:r>
+        <w:rPr>
+          <w:rFonts w:ascii="Times New Roman" w:hAnsi="Times New Roman" w:cs="Times New Roman"/>
+          <w:noProof/>
+          <w:highlight w:val="green"/>
+          <w:lang w:val="en-GB"/>
+        </w:rPr>
+        <w:t xml:space="preserve">Gotelli </w:t>
+      </w:r>
+      <w:r>
+        <w:rPr>
+          <w:rFonts w:ascii="Times New Roman" w:hAnsi="Times New Roman" w:cs="Times New Roman"/>
+          <w:noProof/>
+          <w:highlight w:val="green"/>
+          <w:lang w:val="en-GB"/>
+        </w:rPr>
+        <w:t>&amp;</w:t>
+      </w:r>
+      <w:r>
+        <w:rPr>
+          <w:rFonts w:ascii="Times New Roman" w:hAnsi="Times New Roman" w:cs="Times New Roman"/>
+          <w:noProof/>
+          <w:highlight w:val="green"/>
+          <w:lang w:val="en-GB"/>
+        </w:rPr>
+        <w:t xml:space="preserve"> Colwell, 2001</w:t>
       </w:r>
       <w:r>
         <w:rPr>
@@ -8965,7 +9366,34 @@
           <w:noProof/>
           <w:lang w:val="en-GB"/>
         </w:rPr>
-        <w:t>and</w:t>
+        <w:t>) or coverage-based rarefaction techniques (</w:t>
+      </w:r>
+      <w:r>
+        <w:rPr>
+          <w:rFonts w:ascii="Times New Roman" w:hAnsi="Times New Roman" w:cs="Times New Roman"/>
+          <w:noProof/>
+          <w:highlight w:val="green"/>
+          <w:lang w:val="en-GB"/>
+        </w:rPr>
+        <w:t xml:space="preserve">Chao </w:t>
+      </w:r>
+      <w:r>
+        <w:rPr>
+          <w:rFonts w:ascii="Times New Roman" w:hAnsi="Times New Roman" w:cs="Times New Roman"/>
+          <w:noProof/>
+          <w:highlight w:val="green"/>
+          <w:lang w:val="en-GB"/>
+        </w:rPr>
+        <w:t>&amp;</w:t>
+      </w:r>
+      <w:r>
+        <w:rPr>
+          <w:rFonts w:ascii="Times New Roman" w:hAnsi="Times New Roman" w:cs="Times New Roman"/>
+          <w:noProof/>
+          <w:highlight w:val="green"/>
+          <w:lang w:val="en-GB"/>
+        </w:rPr>
+        <w:t xml:space="preserve"> Jost, 2012</w:t>
       </w:r>
       <w:r>
         <w:rPr>
@@ -8973,7 +9401,55 @@
           <w:noProof/>
           <w:lang w:val="en-GB"/>
         </w:rPr>
-        <w:t xml:space="preserve"> Colwell, 2001) or coverage-based rarefaction techniques (Chao </w:t>
+        <w:t xml:space="preserve">) </w:t>
+      </w:r>
+      <w:r>
+        <w:t xml:space="preserve">to correct for </w:t>
+      </w:r>
+      <w:r>
+        <w:t xml:space="preserve">variable </w:t>
+      </w:r>
+      <w:r>
+        <w:t>collection effort</w:t>
+      </w:r>
+      <w:r>
+        <w:t xml:space="preserve"> (</w:t>
+      </w:r>
+      <w:r>
+        <w:rPr>
+          <w:rFonts w:ascii="Times New Roman" w:hAnsi="Times New Roman" w:cs="Times New Roman"/>
+          <w:noProof/>
+          <w:highlight w:val="green"/>
+          <w:lang w:val="en-GB"/>
+        </w:rPr>
+        <w:t>Engemann et al., 2015</w:t>
+      </w:r>
+      <w:r>
+        <w:t>)</w:t>
+      </w:r>
+      <w:r>
+        <w:t xml:space="preserve">, </w:t>
+      </w:r>
+      <w:r>
+        <w:t xml:space="preserve">the application of these approaches to systematically-biased collection data is </w:t>
+      </w:r>
+      <w:r>
+        <w:t xml:space="preserve">potentially </w:t>
+      </w:r>
+      <w:r>
+        <w:t>problematic (</w:t>
+      </w:r>
+      <w:r>
+        <w:rPr>
+          <w:highlight w:val="yellow"/>
+        </w:rPr>
+        <w:t>refs</w:t>
+      </w:r>
+      <w:r>
+        <w:t>)</w:t>
+      </w:r>
+      <w:r>
+        <w:t xml:space="preserve">. </w:t>
       </w:r>
       <w:r>
         <w:rPr>
@@ -8981,7 +9457,7 @@
           <w:noProof/>
           <w:lang w:val="en-GB"/>
         </w:rPr>
-        <w:t>and</w:t>
+        <w:t>These techniques, however, assume that the relationship between the true species richness and sampling effort is weak. In contrast, herbarium collectors commonly focus their efforts on rare species, and many herbaria do not accept material indiscriminately, being reluctant to accept multiple accessions of the same species from a single area</w:t>
       </w:r>
       <w:r>
         <w:rPr>
@@ -8989,115 +9465,52 @@
           <w:noProof/>
           <w:lang w:val="en-GB"/>
         </w:rPr>
-        <w:t xml:space="preserve"> Jost, 2012) </w:t>
-      </w:r>
-      <w:r>
-        <w:t xml:space="preserve">to correct for </w:t>
-      </w:r>
-      <w:r>
-        <w:t xml:space="preserve">variable </w:t>
-      </w:r>
-      <w:r>
-        <w:t>collection effort</w:t>
-      </w:r>
-      <w:r>
-        <w:t xml:space="preserve"> (</w:t>
-      </w:r>
-      <w:r>
-        <w:rPr>
-          <w:rFonts w:ascii="Times New Roman" w:hAnsi="Times New Roman" w:cs="Times New Roman"/>
+        <w:t>. W</w:t>
+      </w:r>
+      <w:r>
+        <w:t xml:space="preserve">e have desisted from </w:t>
+      </w:r>
+      <w:r>
+        <w:t xml:space="preserve">applying these techniques </w:t>
+      </w:r>
+      <w:r>
+        <w:t>because</w:t>
+      </w:r>
+      <w:r>
+        <w:t xml:space="preserve">, </w:t>
+      </w:r>
+      <w:r>
+        <w:t xml:space="preserve">at least </w:t>
+      </w:r>
+      <w:r>
+        <w:t>for the South African flora,</w:t>
+      </w:r>
+      <w:r>
+        <w:t xml:space="preserve"> </w:t>
+      </w:r>
+      <w:r>
+        <w:t xml:space="preserve">these methods severely distort known species richness </w:t>
+      </w:r>
+      <w:r>
+        <w:fldChar w:fldCharType="begin" w:fldLock="1"/>
+      </w:r>
+      <w:r>
+        <w:instrText>ADDIN CSL_CITATION {"citationItems":[{"id":"ITEM-1","itemData":{"DOI":"10.1111/jbi.12911","ISSN":"03050270","abstract":"Aim Relatively few models of species richness explicitly consider aspects of environmental heterogeneity, other than topographic heterogeneity. We hypothesized that environmental heterogeneity is an important determinant of species richness, especially in ancient climatically stable environments. Location South Africa, which accommodates a range of biomes that differ strongly in species richness. Methods We included measures of climatic, edaphic and biotic variables and their spatial heterogeneities in boosted regression tree models of vascular plant species richness. Species richness was assessed using herbarium records per quarter degree square (QDS). To avoid autocorrelation and problems of vari- able collection rates we iteratively randomly subsampled 20% of the available QDS. We also verified estimates of species richness using an independent data source. Results The models predicted 68% of QDS species richness and 95% of biome richness. Spatial variability in diurnal temperature range was the strongest pre- dictor of species richness, and inclusion of edaphic and biotic terms as well as spatial heterogeneities increased the explanatory power of the model consider- ably. Heterogeneity variables featured strongly (8 of 13) as predictors of species richness, but several resource variables (e.g. precipitation, seasonality and evap- otranspiration) were also important. The spatial heterogeneities of some vari- ables (e.g. water availability, fire) were related to their mean values, possibly explaining why some global models that have not explicitly included hetero- geneity (other than topographic) perform well. Main conclusions Environmental heterogeneities are important predictors of species richness, yielding accurate predictions even in the absence of any con- sideration of diversification rates or environmental stability. Greater hetero- geneity of some resource variables when limiting, contributed to modelled species richness, adding to understanding of why species richness of some resource-poor Mediterranean-ecosystems is high. We suggest that species rich- ness in ancient, climatically stable Mediterranean-ecosystems is contingent on resource and environmental heterogeneity that has enabled both the diversifica- tion and maintenance of regional species richness.","author":[{"dropping-particle":"","family":"Cramer","given":"Michael D.","non-dropping-particle":"","parse-names":false,"suffix":""},{"dropping-particle":"","family":"Verboom","given":"G. Anthony","non-dropping-particle":"","parse-names":false,"suffix":""}],"container-title":"Journal of Biogeography","id":"ITEM-1","issue":"3","issued":{"date-parts":[["2016"]]},"page":"1-13","title":"Measures of biologically relevant environmental heterogeneity improve prediction of regional plant species richness","type":"article-journal","volume":"44"},"uris":["http://www.mendeley.com/documents/?uuid=0c417ad7-d287-4b7e-a0df-5e7303cc7bfa"]}],"mendeley":{"formattedCitation":"(Cramer &amp; Verboom, 2016)","plainTextFormattedCitation":"(Cramer &amp; Verboom, 2016)","previouslyFormattedCitation":"(Cramer &amp; Verboom, 2016)"},"properties":{"noteIndex":0},"schema":"https://github.com/citation-style-language/schema/raw/master/csl-citation.json"}</w:instrText>
+      </w:r>
+      <w:r>
+        <w:fldChar w:fldCharType="separate"/>
+      </w:r>
+      <w:r>
+        <w:rPr>
           <w:noProof/>
-          <w:lang w:val="en-GB"/>
-        </w:rPr>
-        <w:t>Engemann et al., 2015</w:t>
-      </w:r>
-      <w:r>
-        <w:t>)</w:t>
-      </w:r>
-      <w:r>
-        <w:t xml:space="preserve">, </w:t>
-      </w:r>
-      <w:r>
-        <w:t xml:space="preserve">the application of these approaches to systematically-biased collection data is </w:t>
-      </w:r>
-      <w:r>
-        <w:t xml:space="preserve">potentially </w:t>
-      </w:r>
-      <w:r>
-        <w:t>problematic (</w:t>
-      </w:r>
-      <w:r>
-        <w:rPr>
-          <w:highlight w:val="yellow"/>
-        </w:rPr>
-        <w:t>refs</w:t>
-      </w:r>
-      <w:r>
-        <w:t>)</w:t>
-      </w:r>
-      <w:r>
-        <w:t xml:space="preserve">. </w:t>
-      </w:r>
-      <w:r>
-        <w:rPr>
-          <w:rFonts w:ascii="Times New Roman" w:hAnsi="Times New Roman" w:cs="Times New Roman"/>
-          <w:noProof/>
-          <w:lang w:val="en-GB"/>
-        </w:rPr>
-        <w:t>These techniques, however, assume that the relationship between the true species richness and sampling effort is weak. In contrast, herbarium collectors commonly focus their efforts on rare species, and many herbaria do not accept material indiscriminately, being reluctant to accept multiple accessions of the same species from a single area</w:t>
-      </w:r>
-      <w:r>
-        <w:rPr>
-          <w:rFonts w:ascii="Times New Roman" w:hAnsi="Times New Roman" w:cs="Times New Roman"/>
-          <w:noProof/>
-          <w:lang w:val="en-GB"/>
-        </w:rPr>
-        <w:t>. W</w:t>
-      </w:r>
-      <w:r>
-        <w:t xml:space="preserve">e have desisted from </w:t>
-      </w:r>
-      <w:r>
-        <w:t xml:space="preserve">applying these techniques </w:t>
-      </w:r>
-      <w:r>
-        <w:t>because</w:t>
-      </w:r>
-      <w:r>
-        <w:t xml:space="preserve">, </w:t>
-      </w:r>
-      <w:r>
-        <w:t xml:space="preserve">at least </w:t>
-      </w:r>
-      <w:r>
-        <w:t>for the South African flora,</w:t>
-      </w:r>
-      <w:r>
-        <w:t xml:space="preserve"> </w:t>
-      </w:r>
-      <w:r>
-        <w:t>these methods severely distort known species richness (Cramer and Verboom</w:t>
-      </w:r>
-      <w:r>
-        <w:t>,</w:t>
-      </w:r>
-      <w:r>
-        <w:t xml:space="preserve"> </w:t>
-      </w:r>
-      <w:commentRangeStart w:id="13"/>
-      <w:r>
-        <w:t>2017</w:t>
-      </w:r>
-      <w:commentRangeEnd w:id="13"/>
-      <w:r>
-        <w:rPr>
-          <w:rStyle w:val="CommentReference"/>
-          <w:rFonts w:ascii="Times New Roman" w:hAnsiTheme="minorHAnsi"/>
-        </w:rPr>
-        <w:commentReference w:id="13"/>
-      </w:r>
-      <w:r>
-        <w:t>).</w:t>
+        </w:rPr>
+        <w:t>(Cramer &amp; Verboom, 2016)</w:t>
+      </w:r>
+      <w:r>
+        <w:fldChar w:fldCharType="end"/>
+      </w:r>
+      <w:r>
+        <w:t>.</w:t>
       </w:r>
       <w:r>
         <w:t xml:space="preserve"> </w:t>
@@ -9127,7 +9540,37 @@
         <w:t xml:space="preserve">Indeed, </w:t>
       </w:r>
       <w:r>
-        <w:t xml:space="preserve">Cramer and Verboom (2017) </w:t>
+        <w:fldChar w:fldCharType="begin" w:fldLock="1"/>
+      </w:r>
+      <w:r>
+        <w:instrText>ADDIN CSL_CITATION {"citationItems":[{"id":"ITEM-1","itemData":{"DOI":"10.1111/jbi.12911","ISSN":"03050270","abstract":"Aim Relatively few models of species richness explicitly consider aspects of environmental heterogeneity, other than topographic heterogeneity. We hypothesized that environmental heterogeneity is an important determinant of species richness, especially in ancient climatically stable environments. Location South Africa, which accommodates a range of biomes that differ strongly in species richness. Methods We included measures of climatic, edaphic and biotic variables and their spatial heterogeneities in boosted regression tree models of vascular plant species richness. Species richness was assessed using herbarium records per quarter degree square (QDS). To avoid autocorrelation and problems of vari- able collection rates we iteratively randomly subsampled 20% of the available QDS. We also verified estimates of species richness using an independent data source. Results The models predicted 68% of QDS species richness and 95% of biome richness. Spatial variability in diurnal temperature range was the strongest pre- dictor of species richness, and inclusion of edaphic and biotic terms as well as spatial heterogeneities increased the explanatory power of the model consider- ably. Heterogeneity variables featured strongly (8 of 13) as predictors of species richness, but several resource variables (e.g. precipitation, seasonality and evap- otranspiration) were also important. The spatial heterogeneities of some vari- ables (e.g. water availability, fire) were related to their mean values, possibly explaining why some global models that have not explicitly included hetero- geneity (other than topographic) perform well. Main conclusions Environmental heterogeneities are important predictors of species richness, yielding accurate predictions even in the absence of any con- sideration of diversification rates or environmental stability. Greater hetero- geneity of some resource variables when limiting, contributed to modelled species richness, adding to understanding of why species richness of some resource-poor Mediterranean-ecosystems is high. We suggest that species rich- ness in ancient, climatically stable Mediterranean-ecosystems is contingent on resource and environmental heterogeneity that has enabled both the diversifica- tion and maintenance of regional species richness.","author":[{"dropping-particle":"","family":"Cramer","given":"Michael D.","non-dropping-particle":"","parse-names":false,"suffix":""},{"dropping-particle":"","family":"Verboom","given":"G. Anthony","non-dropping-particle":"","parse-names":false,"suffix":""}],"container-title":"Journal of Biogeography","id":"ITEM-1","issue":"3","issued":{"date-parts":[["2016"]]},"page":"1-13","title":"Measures of biologically relevant environmental heterogeneity improve prediction of regional plant species richness","type":"article-journal","volume":"44"},"uris":["http://www.mendeley.com/documents/?uuid=0c417ad7-d287-4b7e-a0df-5e7303cc7bfa"]}],"mendeley":{"formattedCitation":"(Cramer &amp; Verboom, 2016)","manualFormatting":"(Cramer &amp; Verboom (2016)","plainTextFormattedCitation":"(Cramer &amp; Verboom, 2016)","previouslyFormattedCitation":"(Cramer &amp; Verboom, 2016)"},"properties":{"noteIndex":0},"schema":"https://github.com/citation-style-language/schema/raw/master/csl-citation.json"}</w:instrText>
+      </w:r>
+      <w:r>
+        <w:fldChar w:fldCharType="separate"/>
+      </w:r>
+      <w:r>
+        <w:rPr>
+          <w:noProof/>
+        </w:rPr>
+        <w:t xml:space="preserve">(Cramer &amp; Verboom </w:t>
+      </w:r>
+      <w:r>
+        <w:rPr>
+          <w:noProof/>
+        </w:rPr>
+        <w:t>(</w:t>
+      </w:r>
+      <w:r>
+        <w:rPr>
+          <w:noProof/>
+        </w:rPr>
+        <w:t>2016)</w:t>
+      </w:r>
+      <w:r>
+        <w:fldChar w:fldCharType="end"/>
+      </w:r>
+      <w:r>
+        <w:t xml:space="preserve"> </w:t>
       </w:r>
       <w:r>
         <w:t xml:space="preserve">found that the cumulative species </w:t>
@@ -9167,30 +9610,65 @@
       <w:r>
         <w:rPr>
           <w:rFonts w:ascii="Times New Roman" w:hAnsi="Times New Roman" w:cs="Times New Roman"/>
+          <w:highlight w:val="green"/>
           <w:lang w:val="en-GB"/>
         </w:rPr>
-        <w:t>Rebelo, 200</w:t>
+        <w:t>Rebelo, 2001</w:t>
       </w:r>
       <w:r>
         <w:rPr>
           <w:rFonts w:ascii="Times New Roman" w:hAnsi="Times New Roman" w:cs="Times New Roman"/>
           <w:lang w:val="en-GB"/>
         </w:rPr>
-        <w:t>1</w:t>
+        <w:t>)</w:t>
       </w:r>
       <w:r>
         <w:rPr>
           <w:rFonts w:ascii="Times New Roman" w:hAnsi="Times New Roman" w:cs="Times New Roman"/>
           <w:lang w:val="en-GB"/>
         </w:rPr>
-        <w:t>)</w:t>
+        <w:t xml:space="preserve"> with low collecting bias (</w:t>
+      </w:r>
+      <w:proofErr w:type="spellStart"/>
+      <w:r>
+        <w:rPr>
+          <w:rFonts w:ascii="Times New Roman" w:hAnsi="Times New Roman" w:cs="Times New Roman"/>
+          <w:highlight w:val="green"/>
+          <w:lang w:val="en-GB"/>
+        </w:rPr>
+        <w:t>Merow</w:t>
+      </w:r>
+      <w:proofErr w:type="spellEnd"/>
+      <w:r>
+        <w:rPr>
+          <w:rFonts w:ascii="Times New Roman" w:hAnsi="Times New Roman" w:cs="Times New Roman"/>
+          <w:highlight w:val="green"/>
+          <w:lang w:val="en-GB"/>
+        </w:rPr>
+        <w:t xml:space="preserve"> et al</w:t>
+      </w:r>
+      <w:r>
+        <w:rPr>
+          <w:rFonts w:ascii="Times New Roman" w:hAnsi="Times New Roman" w:cs="Times New Roman"/>
+          <w:highlight w:val="green"/>
+          <w:lang w:val="en-GB"/>
+        </w:rPr>
+        <w:t>.,</w:t>
+      </w:r>
+      <w:r>
+        <w:rPr>
+          <w:rFonts w:ascii="Times New Roman" w:hAnsi="Times New Roman" w:cs="Times New Roman"/>
+          <w:highlight w:val="green"/>
+          <w:lang w:val="en-GB"/>
+        </w:rPr>
+        <w:t xml:space="preserve"> 2013</w:t>
       </w:r>
       <w:r>
         <w:rPr>
           <w:rFonts w:ascii="Times New Roman" w:hAnsi="Times New Roman" w:cs="Times New Roman"/>
           <w:lang w:val="en-GB"/>
         </w:rPr>
-        <w:t xml:space="preserve"> with low collecting bias (Merow et al 2013). </w:t>
+        <w:t xml:space="preserve">). </w:t>
       </w:r>
     </w:p>
     <w:p>
@@ -9312,7 +9790,49 @@
         <w:t>hotspots</w:t>
       </w:r>
       <w:r>
-        <w:t xml:space="preserve"> (cf. Oliver et al. 1983; Gioia and Hopper 2017) </w:t>
+        <w:t xml:space="preserve"> (cf. </w:t>
+      </w:r>
+      <w:r>
+        <w:rPr>
+          <w:highlight w:val="green"/>
+        </w:rPr>
+        <w:t>Oliver et al.</w:t>
+      </w:r>
+      <w:r>
+        <w:rPr>
+          <w:highlight w:val="green"/>
+        </w:rPr>
+        <w:t>,</w:t>
+      </w:r>
+      <w:r>
+        <w:rPr>
+          <w:highlight w:val="green"/>
+        </w:rPr>
+        <w:t xml:space="preserve"> 1983</w:t>
+      </w:r>
+      <w:r>
+        <w:t xml:space="preserve">; </w:t>
+      </w:r>
+      <w:r>
+        <w:fldChar w:fldCharType="begin" w:fldLock="1"/>
+      </w:r>
+      <w:r>
+        <w:instrText>ADDIN CSL_CITATION {"citationItems":[{"id":"ITEM-1","itemData":{"DOI":"10.1093/botlinnean/box010","ISSN":"10958339","abstract":"After an 11-year period of exceptional specimen acquisition, we evaluated the robustness of the Western Australian Herbarium Specimen Database in elucidating patterns of diversity and phytogeographic maps of the Southwest Australian Floristic Region (SWAFR). Using rarefaction strategies to compensate for sample bias and a novel approach to multivariate classification and site ordination, we generated maps of floristic provinces and districts in the SWAFR. A 33% increase in specimen numbers and 10% additional taxa were recorded in the study area (SWAFR and 75 km inland buffer) over the 11 years, although historical biases in collecting patterns tended to persist. Although floristic district concepts were robust, regional and provincial concepts were more equivocal. We therefore opted for broad delineations rather than geographically precise ones. We propose a novel phytogeographic map, adding a new floristic province (Kalbarri), five new districts and other boundary adjustments for and in the SWAFR. The updated SWAFR has 8379 native vascular plant taxa (82% species and 18% subspecies), of which 47% are endemic and 49% have been described since 1970. Biodiversity indices generated from collections data should be used cautiously. In contrast, the new phytogeographic regionalization of the SWAFR is robust at the district level. Despite shortcomings, herbarium collections provide the best information available for broadscale analyses of plant diversity.","author":[{"dropping-particle":"","family":"Gioia","given":"Paul","non-dropping-particle":"","parse-names":false,"suffix":""},{"dropping-particle":"","family":"Hopper","given":"Stephen D.","non-dropping-particle":"","parse-names":false,"suffix":""}],"container-title":"Botanical Journal of the Linnean Society","id":"ITEM-1","issue":"1","issued":{"date-parts":[["2017"]]},"page":"1-15","title":"A new phytogeographic map for the Southwest Australian Floristic Region after an exceptional decade of collection and discovery","type":"article-journal","volume":"184"},"uris":["http://www.mendeley.com/documents/?uuid=22e7b8bc-e5e6-4e89-9773-0b2cef6e093f"]}],"mendeley":{"formattedCitation":"(Gioia &amp; Hopper, 2017)","manualFormatting":"Gioia &amp; Hopper, 2017)","plainTextFormattedCitation":"(Gioia &amp; Hopper, 2017)","previouslyFormattedCitation":"(Gioia &amp; Hopper, 2017)"},"properties":{"noteIndex":0},"schema":"https://github.com/citation-style-language/schema/raw/master/csl-citation.json"}</w:instrText>
+      </w:r>
+      <w:r>
+        <w:fldChar w:fldCharType="separate"/>
+      </w:r>
+      <w:r>
+        <w:rPr>
+          <w:noProof/>
+        </w:rPr>
+        <w:t>Gioia &amp; Hopper, 2017)</w:t>
+      </w:r>
+      <w:r>
+        <w:fldChar w:fldCharType="end"/>
+      </w:r>
+      <w:r>
+        <w:t xml:space="preserve"> </w:t>
       </w:r>
       <w:r>
         <w:t xml:space="preserve">whose exceptional richness may be a consequence of </w:t>
@@ -9328,12 +9848,33 @@
       </w:r>
       <w:r>
         <w:rPr>
-          <w:i/>
+          <w:iCs/>
         </w:rPr>
         <w:t>sensu</w:t>
       </w:r>
       <w:r>
-        <w:t xml:space="preserve"> Goldblatt 1978), for example,</w:t>
+        <w:t xml:space="preserve"> </w:t>
+      </w:r>
+      <w:r>
+        <w:rPr>
+          <w:highlight w:val="green"/>
+        </w:rPr>
+        <w:t>Goldblatt</w:t>
+      </w:r>
+      <w:r>
+        <w:rPr>
+          <w:highlight w:val="green"/>
+        </w:rPr>
+        <w:t>,</w:t>
+      </w:r>
+      <w:r>
+        <w:rPr>
+          <w:highlight w:val="green"/>
+        </w:rPr>
+        <w:t xml:space="preserve"> 1978</w:t>
+      </w:r>
+      <w:r>
+        <w:t>), for example,</w:t>
       </w:r>
       <w:r>
         <w:t xml:space="preserve"> </w:t>
@@ -9366,7 +9907,61 @@
         <w:t xml:space="preserve"> associated with greater climatic stability through the Pleistocene</w:t>
       </w:r>
       <w:r>
-        <w:t xml:space="preserve"> (Cowling and Lombard 2002; Cowling et al. 2017)</w:t>
+        <w:t xml:space="preserve"> (</w:t>
+      </w:r>
+      <w:r>
+        <w:rPr>
+          <w:highlight w:val="green"/>
+        </w:rPr>
+        <w:t xml:space="preserve">Cowling </w:t>
+      </w:r>
+      <w:r>
+        <w:rPr>
+          <w:highlight w:val="green"/>
+        </w:rPr>
+        <w:t>&amp;</w:t>
+      </w:r>
+      <w:r>
+        <w:rPr>
+          <w:highlight w:val="green"/>
+        </w:rPr>
+        <w:t xml:space="preserve"> Lombard</w:t>
+      </w:r>
+      <w:r>
+        <w:rPr>
+          <w:highlight w:val="green"/>
+        </w:rPr>
+        <w:t>,</w:t>
+      </w:r>
+      <w:r>
+        <w:rPr>
+          <w:highlight w:val="green"/>
+        </w:rPr>
+        <w:t xml:space="preserve"> 2002</w:t>
+      </w:r>
+      <w:r>
+        <w:t xml:space="preserve">; </w:t>
+      </w:r>
+      <w:r>
+        <w:rPr>
+          <w:highlight w:val="green"/>
+        </w:rPr>
+        <w:t>Cowling et al.</w:t>
+      </w:r>
+      <w:r>
+        <w:rPr>
+          <w:highlight w:val="green"/>
+        </w:rPr>
+        <w:t>,</w:t>
+      </w:r>
+      <w:r>
+        <w:rPr>
+          <w:highlight w:val="green"/>
+        </w:rPr>
+        <w:t xml:space="preserve"> 2017</w:t>
+      </w:r>
+      <w:r>
+        <w:t>)</w:t>
       </w:r>
       <w:r>
         <w:t>.</w:t>
@@ -9471,10 +10066,25 @@
         <w:t xml:space="preserve"> </w:t>
       </w:r>
       <w:r>
-        <w:t>(</w:t>
-      </w:r>
-      <w:r>
-        <w:t xml:space="preserve">Wuest et al. 2019; Linder 2019). Similarly, </w:t>
+        <w:fldChar w:fldCharType="begin" w:fldLock="1"/>
+      </w:r>
+      <w:r>
+        <w:instrText>ADDIN CSL_CITATION {"citationItems":[{"id":"ITEM-1","itemData":{"DOI":"10.1111/jbi.13625","ISSN":"13652699","abstract":"Aim: Fragmented distributions should show immigration and diversification dynamics consistent with the predictions of island biogeography theory. We test whether this applies to the fragmented Cape fynbos vegetation. Location: Southern Africa, Cape Floristic Region (CFR). Taxon: Angiosperms, Restionaceae (restios). Methods: We used a large occurrence dataset and environmental layers to characterize an existing regionalization and the intervals between the regions ecologically and spatially. We extended the available phylogeny for restios and inferred their historical biogeography using models implemented in BioGeoBEARS. We then measured the relative contribution of immigration and in situ speciation to the species richness of each region within the CFR. We used standard statistical methods to test the predictions of the island biogeography theory. Results: The area and environmental heterogeneity of the seven regions of the CFR are positively correlated with in situ speciation rate. Furthermore, more isolated areas, and areas colonized more recently, have proportionally higher immigration rates, and more central and older areas proportionally higher in situ speciation rates. Main conclusions: The variation in immigration and diversification dynamics among the regions within the CFR is extensive and consistent with the archipelago model of island biography theory. This dynamic may contribute significantly to the diversity of the Cape flora. Such a model could be generally useful for understanding the generation and maintenance of diversity in biodiversity hotspots, and may even scale up to explain continental biodiversity.","author":[{"dropping-particle":"","family":"Wüest","given":"Rafael O.","non-dropping-particle":"","parse-names":false,"suffix":""},{"dropping-particle":"","family":"Boucher","given":"Florian C.","non-dropping-particle":"","parse-names":false,"suffix":""},{"dropping-particle":"","family":"Bouchenak-Khelladi","given":"Yanis","non-dropping-particle":"","parse-names":false,"suffix":""},{"dropping-particle":"","family":"Karger","given":"Dirk N.","non-dropping-particle":"","parse-names":false,"suffix":""},{"dropping-particle":"","family":"Linder","given":"H. Peter","non-dropping-particle":"","parse-names":false,"suffix":""}],"container-title":"Journal of Biogeography","id":"ITEM-1","issue":"9","issued":{"date-parts":[["2019"]]},"page":"1936-1947","title":"Dissecting biodiversity in a global hotspot: Uneven dynamics of immigration and diversification within the Cape Floristic Region of South Africa","type":"article-journal","volume":"46"},"uris":["http://www.mendeley.com/documents/?uuid=76c529f6-8858-45ca-9bd2-4db8ca3e1ea7"]},{"id":"ITEM-2","itemData":{"DOI":"10.1111/jbi.13709","ISSN":"0305-0270","author":[{"dropping-particle":"","family":"Linder","given":"Hans Peter","non-dropping-particle":"","parse-names":false,"suffix":""}],"container-title":"Journal of Biogeography","id":"ITEM-2","issued":{"date-parts":[["2019","9","27"]]},"page":"1-14","title":"Rare species, Restionaceae, and the Cape flora","type":"article-journal"},"uris":["http://www.mendeley.com/documents/?uuid=aa169c93-affb-4734-9e23-fdf28ce77f13"]}],"mendeley":{"formattedCitation":"(Linder, 2019; Wüest et al., 2019)","plainTextFormattedCitation":"(Linder, 2019; Wüest et al., 2019)","previouslyFormattedCitation":"(Linder, 2019; Wüest et al., 2019)"},"properties":{"noteIndex":0},"schema":"https://github.com/citation-style-language/schema/raw/master/csl-citation.json"}</w:instrText>
+      </w:r>
+      <w:r>
+        <w:fldChar w:fldCharType="separate"/>
+      </w:r>
+      <w:r>
+        <w:rPr>
+          <w:noProof/>
+        </w:rPr>
+        <w:t>(Linder, 2019; Wüest et al., 2019)</w:t>
+      </w:r>
+      <w:r>
+        <w:fldChar w:fldCharType="end"/>
+      </w:r>
+      <w:r>
+        <w:t xml:space="preserve">. Similarly, </w:t>
       </w:r>
       <w:r>
         <w:t xml:space="preserve">pollen and midden-based isotope data provide evidence of relatively muted Pleistocene climate </w:t>
@@ -9493,7 +10103,78 @@
         <w:t>Cederberg</w:t>
       </w:r>
       <w:r>
-        <w:t xml:space="preserve"> (Meadows and Sugden 1991, 1993; Meadows et al. 2010).</w:t>
+        <w:t xml:space="preserve"> (</w:t>
+      </w:r>
+      <w:r>
+        <w:rPr>
+          <w:highlight w:val="green"/>
+        </w:rPr>
+        <w:t xml:space="preserve">Meadows </w:t>
+      </w:r>
+      <w:r>
+        <w:rPr>
+          <w:highlight w:val="green"/>
+        </w:rPr>
+        <w:t>&amp;</w:t>
+      </w:r>
+      <w:r>
+        <w:rPr>
+          <w:highlight w:val="green"/>
+        </w:rPr>
+        <w:t xml:space="preserve"> </w:t>
+      </w:r>
+      <w:proofErr w:type="spellStart"/>
+      <w:r>
+        <w:rPr>
+          <w:highlight w:val="green"/>
+        </w:rPr>
+        <w:t>Sugden</w:t>
+      </w:r>
+      <w:proofErr w:type="spellEnd"/>
+      <w:r>
+        <w:rPr>
+          <w:highlight w:val="green"/>
+        </w:rPr>
+        <w:t>,</w:t>
+      </w:r>
+      <w:r>
+        <w:rPr>
+          <w:highlight w:val="green"/>
+        </w:rPr>
+        <w:t xml:space="preserve"> 1991</w:t>
+      </w:r>
+      <w:r>
+        <w:t xml:space="preserve">, </w:t>
+      </w:r>
+      <w:r>
+        <w:rPr>
+          <w:highlight w:val="green"/>
+        </w:rPr>
+        <w:t>1993</w:t>
+      </w:r>
+      <w:r>
+        <w:t xml:space="preserve">; </w:t>
+      </w:r>
+      <w:r>
+        <w:rPr>
+          <w:highlight w:val="green"/>
+        </w:rPr>
+        <w:t>Meadows et al.</w:t>
+      </w:r>
+      <w:r>
+        <w:rPr>
+          <w:highlight w:val="green"/>
+        </w:rPr>
+        <w:t>,</w:t>
+      </w:r>
+      <w:r>
+        <w:rPr>
+          <w:highlight w:val="green"/>
+        </w:rPr>
+        <w:t xml:space="preserve"> 2010</w:t>
+      </w:r>
+      <w:r>
+        <w:t>).</w:t>
       </w:r>
       <w:r>
         <w:t xml:space="preserve"> </w:t>
@@ -9511,7 +10192,61 @@
         <w:t xml:space="preserve"> in the Pleistocene</w:t>
       </w:r>
       <w:r>
-        <w:t xml:space="preserve"> (Byrne and Hines 2004; Byrne 2008)</w:t>
+        <w:t xml:space="preserve"> (</w:t>
+      </w:r>
+      <w:r>
+        <w:rPr>
+          <w:highlight w:val="green"/>
+        </w:rPr>
+        <w:t xml:space="preserve">Byrne </w:t>
+      </w:r>
+      <w:r>
+        <w:rPr>
+          <w:highlight w:val="green"/>
+        </w:rPr>
+        <w:t>&amp;</w:t>
+      </w:r>
+      <w:r>
+        <w:rPr>
+          <w:highlight w:val="green"/>
+        </w:rPr>
+        <w:t xml:space="preserve"> Hines</w:t>
+      </w:r>
+      <w:r>
+        <w:rPr>
+          <w:highlight w:val="green"/>
+        </w:rPr>
+        <w:t>,</w:t>
+      </w:r>
+      <w:r>
+        <w:rPr>
+          <w:highlight w:val="green"/>
+        </w:rPr>
+        <w:t xml:space="preserve"> 2004</w:t>
+      </w:r>
+      <w:r>
+        <w:t>;</w:t>
+      </w:r>
+      <w:r>
+        <w:t xml:space="preserve"> </w:t>
+      </w:r>
+      <w:r>
+        <w:fldChar w:fldCharType="begin" w:fldLock="1"/>
+      </w:r>
+      <w:r>
+        <w:instrText>ADDIN CSL_CITATION {"citationItems":[{"id":"ITEM-1","itemData":{"DOI":"10.1016/j.quascirev.2008.08.032","ISSN":"02773791","abstract":"Phylogeography uses the spatial distribution of genealogical lineages to deduce the influence of historical processes on the evolution of species, and can be informative in regard to location of refugia during extreme climatic conditions. Southern Australia is an ancient landscape with generally low geological relief that was not glaciated but did experience significant climatic oscillations from warm wet conditions in interglacials to cool dry environments during glacial maxima. Phylogeographic patterns in many of the biota of southern Australia reveal evidence of geographically structured divergent lineages indicative of contraction to, and expansion from, major refugia. The time frame for this divergence corresponds with mid Pleistocene climatic oscillations that became more extreme with greater amplitude, and with increased aridity and the formation of sandy deserts. Within lineages there is high haplotype diversity that is generally locally distributed, often specific to populations. These patterns do not reveal specific locations of major refugia that have high diversity and acted as an origin for recent range expansion, as has been observed in Northern Hemisphere glaciated regions. Rather it appears there have been multiple localised refugia throughout the distributions of the species, allowing them to persist through multiple climatic cycles in heterogeneous environments. Phylogeographic patterns in southern Australia indicate that major biotic responses to climatic change involve persistence and resilience rather than large-scale migration, indicating the importance of dynamic evolutionary processes and a mosaic of habitats in heterogeneous landscapes for species to persist though changing environmental conditions. © 2008 Elsevier Ltd. All rights reserved.","author":[{"dropping-particle":"","family":"Byrne","given":"M.","non-dropping-particle":"","parse-names":false,"suffix":""}],"container-title":"Quaternary Science Reviews","id":"ITEM-1","issue":"27-28","issued":{"date-parts":[["2008","12"]]},"page":"2576-2585","publisher":"Elsevier Ltd","title":"Evidence for multiple refugia at different time scales during Pleistocene climatic oscillations in southern Australia inferred from phylogeography","type":"article-journal","volume":"27"},"uris":["http://www.mendeley.com/documents/?uuid=d1291e0b-a9c0-442b-a75f-35908667a304"]}],"mendeley":{"formattedCitation":"(Byrne, 2008)","manualFormatting":"Byrne, 2008)","plainTextFormattedCitation":"(Byrne, 2008)","previouslyFormattedCitation":"(Byrne, 2008)"},"properties":{"noteIndex":0},"schema":"https://github.com/citation-style-language/schema/raw/master/csl-citation.json"}</w:instrText>
+      </w:r>
+      <w:r>
+        <w:fldChar w:fldCharType="separate"/>
+      </w:r>
+      <w:r>
+        <w:rPr>
+          <w:noProof/>
+        </w:rPr>
+        <w:t>Byrne, 2008)</w:t>
+      </w:r>
+      <w:r>
+        <w:fldChar w:fldCharType="end"/>
       </w:r>
       <w:r>
         <w:t xml:space="preserve">, the </w:t>
@@ -9567,7 +10302,28 @@
         <w:t xml:space="preserve">persistence </w:t>
       </w:r>
       <w:r>
-        <w:t>(McLaughlin et al. (2017)</w:t>
+        <w:t>(</w:t>
+      </w:r>
+      <w:r>
+        <w:rPr>
+          <w:highlight w:val="green"/>
+        </w:rPr>
+        <w:t>McLaughlin et al.</w:t>
+      </w:r>
+      <w:r>
+        <w:rPr>
+          <w:highlight w:val="green"/>
+        </w:rPr>
+        <w:t>,</w:t>
+      </w:r>
+      <w:r>
+        <w:rPr>
+          <w:highlight w:val="green"/>
+        </w:rPr>
+        <w:t xml:space="preserve"> 2017</w:t>
+      </w:r>
+      <w:r>
+        <w:t>)</w:t>
       </w:r>
       <w:r>
         <w:t>, the</w:t>
@@ -9633,7 +10389,78 @@
         <w:t>impli</w:t>
       </w:r>
       <w:r>
-        <w:t xml:space="preserve">ed by some authors (Cowling and Lombard 2002; Verboom et al. 2014; Cowling et al. 2017), or whether it is </w:t>
+        <w:t>ed by some authors (</w:t>
+      </w:r>
+      <w:r>
+        <w:rPr>
+          <w:highlight w:val="green"/>
+        </w:rPr>
+        <w:t xml:space="preserve">Cowling </w:t>
+      </w:r>
+      <w:r>
+        <w:rPr>
+          <w:highlight w:val="green"/>
+        </w:rPr>
+        <w:t>&amp;</w:t>
+      </w:r>
+      <w:r>
+        <w:rPr>
+          <w:highlight w:val="green"/>
+        </w:rPr>
+        <w:t xml:space="preserve"> Lombard</w:t>
+      </w:r>
+      <w:r>
+        <w:rPr>
+          <w:highlight w:val="green"/>
+        </w:rPr>
+        <w:t>,</w:t>
+      </w:r>
+      <w:r>
+        <w:rPr>
+          <w:highlight w:val="green"/>
+        </w:rPr>
+        <w:t xml:space="preserve"> 2002</w:t>
+      </w:r>
+      <w:r>
+        <w:t xml:space="preserve">; </w:t>
+      </w:r>
+      <w:proofErr w:type="spellStart"/>
+      <w:r>
+        <w:rPr>
+          <w:highlight w:val="green"/>
+        </w:rPr>
+        <w:t>Verboom</w:t>
+      </w:r>
+      <w:proofErr w:type="spellEnd"/>
+      <w:r>
+        <w:rPr>
+          <w:highlight w:val="green"/>
+        </w:rPr>
+        <w:t xml:space="preserve"> et al.</w:t>
+      </w:r>
+      <w:r>
+        <w:rPr>
+          <w:highlight w:val="green"/>
+        </w:rPr>
+        <w:t>,</w:t>
+      </w:r>
+      <w:r>
+        <w:rPr>
+          <w:highlight w:val="green"/>
+        </w:rPr>
+        <w:t xml:space="preserve"> 2014</w:t>
+      </w:r>
+      <w:r>
+        <w:t xml:space="preserve">; </w:t>
+      </w:r>
+      <w:r>
+        <w:rPr>
+          <w:highlight w:val="green"/>
+        </w:rPr>
+        <w:t>Cowling et al. 2017</w:t>
+      </w:r>
+      <w:r>
+        <w:t xml:space="preserve">), or whether it is </w:t>
       </w:r>
       <w:r>
         <w:t>tied</w:t>
@@ -9687,28 +10514,52 @@
         <w:t xml:space="preserve">with </w:t>
       </w:r>
       <w:r>
-        <w:t xml:space="preserve">bog and seepage habitats (Linder 2019), </w:t>
+        <w:t xml:space="preserve">bog and seepage habitats </w:t>
+      </w:r>
+      <w:r>
+        <w:fldChar w:fldCharType="begin" w:fldLock="1"/>
+      </w:r>
+      <w:r>
+        <w:instrText>ADDIN CSL_CITATION {"citationItems":[{"id":"ITEM-1","itemData":{"DOI":"10.1111/jbi.13709","ISSN":"0305-0270","author":[{"dropping-particle":"","family":"Linder","given":"Hans Peter","non-dropping-particle":"","parse-names":false,"suffix":""}],"container-title":"Journal of Biogeography","id":"ITEM-1","issued":{"date-parts":[["2019","9","27"]]},"page":"1-14","title":"Rare species, Restionaceae, and the Cape flora","type":"article-journal"},"uris":["http://www.mendeley.com/documents/?uuid=aa169c93-affb-4734-9e23-fdf28ce77f13"]}],"mendeley":{"formattedCitation":"(Linder, 2019)","plainTextFormattedCitation":"(Linder, 2019)","previouslyFormattedCitation":"(Linder, 2019)"},"properties":{"noteIndex":0},"schema":"https://github.com/citation-style-language/schema/raw/master/csl-citation.json"}</w:instrText>
+      </w:r>
+      <w:r>
+        <w:fldChar w:fldCharType="separate"/>
+      </w:r>
+      <w:r>
+        <w:rPr>
+          <w:noProof/>
+        </w:rPr>
+        <w:t>(Linder, 2019)</w:t>
+      </w:r>
+      <w:r>
+        <w:fldChar w:fldCharType="end"/>
+      </w:r>
+      <w:r>
+        <w:t xml:space="preserve">, </w:t>
       </w:r>
       <w:r>
         <w:t>recent proposals to abstract water from the Table Mountain Group aquifer which feeds these bogs, present a serious threat to the continued persistence of Cape floristic diversity, particularly since the hydrological consequences of such abstraction remain poorly understood</w:t>
       </w:r>
       <w:r>
-        <w:t xml:space="preserve"> (Slingsby et al. </w:t>
-      </w:r>
-      <w:commentRangeStart w:id="14"/>
-      <w:r>
-        <w:t>2018</w:t>
-      </w:r>
-      <w:commentRangeEnd w:id="14"/>
-      <w:r>
-        <w:rPr>
-          <w:rStyle w:val="CommentReference"/>
-          <w:rFonts w:ascii="Times New Roman" w:hAnsiTheme="minorHAnsi"/>
-        </w:rPr>
-        <w:commentReference w:id="14"/>
-      </w:r>
-      <w:r>
-        <w:t>)</w:t>
+        <w:t xml:space="preserve"> </w:t>
+      </w:r>
+      <w:r>
+        <w:fldChar w:fldCharType="begin" w:fldLock="1"/>
+      </w:r>
+      <w:r>
+        <w:instrText>ADDIN CSL_CITATION {"citationItems":[{"id":"ITEM-1","itemData":{"author":[{"dropping-particle":"","family":"Slingsby","given":"Jasper Alexander","non-dropping-particle":"","parse-names":false,"suffix":""},{"dropping-particle":"","family":"February","given":"Edmund C.","non-dropping-particle":"","parse-names":false,"suffix":""},{"dropping-particle":"","family":"Rebelo","given":"Tony G.","non-dropping-particle":"","parse-names":false,"suffix":""}],"container-title":"Veld &amp; Flora","id":"ITEM-1","issued":{"date-parts":[["2018"]]},"page":"72-75","title":"Water: at what cost to our unique flora?","type":"article-journal","volume":"June"},"uris":["http://www.mendeley.com/documents/?uuid=ce9cc8d0-cfcf-4e42-a7cf-d4fdb290c9aa"]}],"mendeley":{"formattedCitation":"(Slingsby, February, &amp; Rebelo, 2018)","plainTextFormattedCitation":"(Slingsby, February, &amp; Rebelo, 2018)","previouslyFormattedCitation":"(Slingsby, February, &amp; Rebelo, 2018)"},"properties":{"noteIndex":0},"schema":"https://github.com/citation-style-language/schema/raw/master/csl-citation.json"}</w:instrText>
+      </w:r>
+      <w:r>
+        <w:fldChar w:fldCharType="separate"/>
+      </w:r>
+      <w:r>
+        <w:rPr>
+          <w:noProof/>
+        </w:rPr>
+        <w:t>(Slingsby, February, &amp; Rebelo, 2018)</w:t>
+      </w:r>
+      <w:r>
+        <w:fldChar w:fldCharType="end"/>
       </w:r>
       <w:r>
         <w:t>.</w:t>
@@ -9717,7 +10568,69 @@
         <w:t xml:space="preserve"> The long-term integrity of groundwater-dependent terrestrial vegetation is similarly threatened by </w:t>
       </w:r>
       <w:r>
-        <w:t>groundwater abstraction in the Perth area of the SWAFR (Froend and Sommer 2010; Barron et al. 2014).</w:t>
+        <w:t>groundwater abstraction in the Perth area of the SWAFR (</w:t>
+      </w:r>
+      <w:proofErr w:type="spellStart"/>
+      <w:r>
+        <w:rPr>
+          <w:highlight w:val="green"/>
+        </w:rPr>
+        <w:t>Froend</w:t>
+      </w:r>
+      <w:proofErr w:type="spellEnd"/>
+      <w:r>
+        <w:rPr>
+          <w:highlight w:val="green"/>
+        </w:rPr>
+        <w:t xml:space="preserve"> </w:t>
+      </w:r>
+      <w:r>
+        <w:rPr>
+          <w:highlight w:val="green"/>
+        </w:rPr>
+        <w:t>&amp;</w:t>
+      </w:r>
+      <w:r>
+        <w:rPr>
+          <w:highlight w:val="green"/>
+        </w:rPr>
+        <w:t xml:space="preserve"> Sommer</w:t>
+      </w:r>
+      <w:r>
+        <w:rPr>
+          <w:highlight w:val="green"/>
+        </w:rPr>
+        <w:t>,</w:t>
+      </w:r>
+      <w:r>
+        <w:rPr>
+          <w:highlight w:val="green"/>
+        </w:rPr>
+        <w:t xml:space="preserve"> 2010</w:t>
+      </w:r>
+      <w:r>
+        <w:t xml:space="preserve">; </w:t>
+      </w:r>
+      <w:r>
+        <w:rPr>
+          <w:highlight w:val="green"/>
+        </w:rPr>
+        <w:t>Barron et al.</w:t>
+      </w:r>
+      <w:r>
+        <w:rPr>
+          <w:highlight w:val="green"/>
+        </w:rPr>
+        <w:t>,</w:t>
+      </w:r>
+      <w:r>
+        <w:rPr>
+          <w:highlight w:val="green"/>
+        </w:rPr>
+        <w:t xml:space="preserve"> 2014</w:t>
+      </w:r>
+      <w:r>
+        <w:t>).</w:t>
       </w:r>
     </w:p>
     <w:p>
@@ -9768,105 +10681,212 @@
           <w:sz w:val="24"/>
           <w:szCs w:val="24"/>
         </w:rPr>
-        <w:t xml:space="preserve">anomalous (Kreft and Jetz 2008), our data </w:t>
+        <w:t>anomalous (</w:t>
       </w:r>
       <w:r>
         <w:rPr>
           <w:sz w:val="24"/>
           <w:szCs w:val="24"/>
-        </w:rPr>
-        <w:t>reveal</w:t>
+          <w:highlight w:val="green"/>
+        </w:rPr>
+        <w:t xml:space="preserve">Kreft </w:t>
       </w:r>
       <w:r>
         <w:rPr>
           <w:sz w:val="24"/>
           <w:szCs w:val="24"/>
-        </w:rPr>
-        <w:t xml:space="preserve"> that </w:t>
+          <w:highlight w:val="green"/>
+        </w:rPr>
+        <w:t>&amp;</w:t>
       </w:r>
       <w:r>
         <w:rPr>
           <w:sz w:val="24"/>
           <w:szCs w:val="24"/>
-        </w:rPr>
-        <w:t>species</w:t>
-      </w:r>
+          <w:highlight w:val="green"/>
+        </w:rPr>
+        <w:t xml:space="preserve"> </w:t>
+      </w:r>
+      <w:proofErr w:type="spellStart"/>
       <w:r>
         <w:rPr>
           <w:sz w:val="24"/>
           <w:szCs w:val="24"/>
-        </w:rPr>
-        <w:t xml:space="preserve"> richness </w:t>
-      </w:r>
+          <w:highlight w:val="green"/>
+        </w:rPr>
+        <w:t>Jetz</w:t>
+      </w:r>
+      <w:proofErr w:type="spellEnd"/>
       <w:r>
         <w:rPr>
           <w:sz w:val="24"/>
           <w:szCs w:val="24"/>
-        </w:rPr>
-        <w:t>in</w:t>
+          <w:highlight w:val="green"/>
+        </w:rPr>
+        <w:t>,</w:t>
       </w:r>
       <w:r>
         <w:rPr>
           <w:sz w:val="24"/>
           <w:szCs w:val="24"/>
-        </w:rPr>
-        <w:t xml:space="preserve"> the GCFR and SWAFR </w:t>
+          <w:highlight w:val="green"/>
+        </w:rPr>
+        <w:t xml:space="preserve"> 2008</w:t>
       </w:r>
       <w:r>
         <w:rPr>
           <w:sz w:val="24"/>
           <w:szCs w:val="24"/>
         </w:rPr>
-        <w:t xml:space="preserve">varies </w:t>
+        <w:t xml:space="preserve">), our data </w:t>
       </w:r>
       <w:r>
         <w:rPr>
           <w:sz w:val="24"/>
           <w:szCs w:val="24"/>
         </w:rPr>
-        <w:t xml:space="preserve">broadly </w:t>
+        <w:t>reveal</w:t>
       </w:r>
       <w:r>
         <w:rPr>
           <w:sz w:val="24"/>
           <w:szCs w:val="24"/>
         </w:rPr>
-        <w:t>as a common function of environmental heterogeneity</w:t>
+        <w:t xml:space="preserve"> that </w:t>
       </w:r>
       <w:r>
         <w:rPr>
           <w:sz w:val="24"/>
           <w:szCs w:val="24"/>
         </w:rPr>
-        <w:t>, the latter promoting diversification and facilitating species coexistence</w:t>
+        <w:t>species</w:t>
       </w:r>
       <w:r>
         <w:rPr>
           <w:sz w:val="24"/>
           <w:szCs w:val="24"/>
         </w:rPr>
-        <w:t xml:space="preserve">. </w:t>
+        <w:t xml:space="preserve"> richness </w:t>
       </w:r>
       <w:r>
         <w:rPr>
           <w:sz w:val="24"/>
           <w:szCs w:val="24"/>
         </w:rPr>
-        <w:t xml:space="preserve">This corroborates the suggestion </w:t>
+        <w:t>in</w:t>
       </w:r>
       <w:r>
         <w:rPr>
           <w:sz w:val="24"/>
           <w:szCs w:val="24"/>
         </w:rPr>
-        <w:t>(</w:t>
+        <w:t xml:space="preserve"> the GCFR and SWAFR </w:t>
       </w:r>
       <w:r>
         <w:rPr>
           <w:sz w:val="24"/>
           <w:szCs w:val="24"/>
         </w:rPr>
-        <w:t>Cowling et al. 2015)</w:t>
+        <w:t xml:space="preserve">varies </w:t>
+      </w:r>
+      <w:r>
+        <w:rPr>
+          <w:sz w:val="24"/>
+          <w:szCs w:val="24"/>
+        </w:rPr>
+        <w:t xml:space="preserve">broadly </w:t>
+      </w:r>
+      <w:r>
+        <w:rPr>
+          <w:sz w:val="24"/>
+          <w:szCs w:val="24"/>
+        </w:rPr>
+        <w:t>as a common function of environmental heterogeneity</w:t>
+      </w:r>
+      <w:r>
+        <w:rPr>
+          <w:sz w:val="24"/>
+          <w:szCs w:val="24"/>
+        </w:rPr>
+        <w:t>, the latter promoting diversification and facilitating species coexistence</w:t>
+      </w:r>
+      <w:r>
+        <w:rPr>
+          <w:sz w:val="24"/>
+          <w:szCs w:val="24"/>
+        </w:rPr>
+        <w:t xml:space="preserve">. </w:t>
+      </w:r>
+      <w:r>
+        <w:rPr>
+          <w:sz w:val="24"/>
+          <w:szCs w:val="24"/>
+        </w:rPr>
+        <w:t xml:space="preserve">This corroborates the suggestion </w:t>
+      </w:r>
+      <w:r>
+        <w:rPr>
+          <w:sz w:val="24"/>
+          <w:szCs w:val="24"/>
+        </w:rPr>
+        <w:fldChar w:fldCharType="begin" w:fldLock="1"/>
+      </w:r>
+      <w:r>
+        <w:rPr>
+          <w:sz w:val="24"/>
+          <w:szCs w:val="24"/>
+        </w:rPr>
+        <w:instrText>ADDIN CSL_CITATION {"citationItems":[{"id":"ITEM-1","itemData":{"DOI":"10.1111/jbi.12429","ISSN":"13652699","abstract":"Aim: Although all five of the major mediterranean-climate ecosystems (MCEs) of the world are recognized as loci of high plant species diversity and endemism, they show considerable variation in regional-scale richness. Here, we assess the role of stable Pleistocene climate and Cenozoic topography in explaining variation in regional richness of the globe's MCEs. We hypothesize that older, more climatically stable MCEs would support more species, because they have had more time for species to accumulate than MCEs that were historically subject to greater topographic upheavals and fluctuating climates. Location: South-western Africa (Cape), south-western Australia, California, central Chile and the eastern (Greece) and western (Spain) Mediterranean Basin. Methods: We estimated plant diversity for each MCE as the intercepts of species-area curves that are homogeneous in slope across all regions. We used two down-scaled global circulation models of the Last Glacial Maximum (LGM) to quantify climate stability by comparing the change in the location of MCEs between the LGM and present. We quantified the Cenozoic topographic stability of each MCE by comparing contemporary topographic profiles with those present in the late Oligocene and the early Pliocene. Results: The most diverse MCEs - Cape and Australia - had the highest Cenozoic environmental stability, and the least diverse - Chile and California - had the lowest stability. Main conclusions: Variation in plant diversity in MCEs is likely to be a consequence not of differences in diversification rates, but rather the persistence of numerous pre-Pliocene clades in the more stable MCEs. The extraordinary plant diversity of the Cape is a consequence of the combined effects of both mature and recent radiations, the latter associated with increased habitat heterogeneity produced by mild tectonic uplift in the Neogene.","author":[{"dropping-particle":"","family":"Cowling","given":"Richard M.","non-dropping-particle":"","parse-names":false,"suffix":""},{"dropping-particle":"","family":"Potts","given":"Alastair J.","non-dropping-particle":"","parse-names":false,"suffix":""},{"dropping-particle":"","family":"Bradshaw","given":"Peter L.","non-dropping-particle":"","parse-names":false,"suffix":""},{"dropping-particle":"","family":"Colville","given":"Jonathan","non-dropping-particle":"","parse-names":false,"suffix":""},{"dropping-particle":"","family":"Arianoutsou","given":"Margarita","non-dropping-particle":"","parse-names":false,"suffix":""},{"dropping-particle":"","family":"Ferrier","given":"Simon","non-dropping-particle":"","parse-names":false,"suffix":""},{"dropping-particle":"","family":"Forest","given":"Felix","non-dropping-particle":"","parse-names":false,"suffix":""},{"dropping-particle":"","family":"Fyllas","given":"Nikolaos M.","non-dropping-particle":"","parse-names":false,"suffix":""},{"dropping-particle":"","family":"Hopper","given":"Stephen D.","non-dropping-particle":"","parse-names":false,"suffix":""},{"dropping-particle":"","family":"Ojeda","given":"Fernando","non-dropping-particle":"","parse-names":false,"suffix":""},{"dropping-particle":"","family":"Proche</w:instrText>
+      </w:r>
+      <w:r>
+        <w:rPr>
+          <w:sz w:val="24"/>
+          <w:szCs w:val="24"/>
+        </w:rPr>
+        <w:instrText>ş</w:instrText>
+      </w:r>
+      <w:r>
+        <w:rPr>
+          <w:sz w:val="24"/>
+          <w:szCs w:val="24"/>
+        </w:rPr>
+        <w:instrText>","given":"</w:instrText>
+      </w:r>
+      <w:r>
+        <w:rPr>
+          <w:sz w:val="24"/>
+          <w:szCs w:val="24"/>
+        </w:rPr>
+        <w:instrText>Ş</w:instrText>
+      </w:r>
+      <w:r>
+        <w:rPr>
+          <w:sz w:val="24"/>
+          <w:szCs w:val="24"/>
+        </w:rPr>
+        <w:instrText>erban","non-dropping-particle":"","parse-names":false,"suffix":""},{"dropping-particle":"","family":"Smith","given":"Rhian J.","non-dropping-particle":"","parse-names":false,"suffix":""},{"dropping-particle":"","family":"Rundel","given":"Philip W.","non-dropping-particle":"","parse-names":false,"suffix":""},{"dropping-particle":"","family":"Vassilakis","given":"Emmanuel","non-dropping-particle":"","parse-names":false,"suffix":""},{"dropping-particle":"","family":"Zutta","given":"Brian R.","non-dropping-particle":"","parse-names":false,"suffix":""}],"container-title":"Journal of Biogeography","id":"ITEM-1","issue":"3","issued":{"date-parts":[["2015"]]},"page":"552-564","title":"Variation in plant diversity in mediterranean-climate ecosystems: The role of climatic and topographical stability","type":"article-journal","volume":"42"},"uris":["http://www.mendeley.com/documents/?uuid=2a5795b3-829e-4401-a432-202f2b308b7d"]}],"mendeley":{"formattedCitation":"(Richard M. Cowling et al., 2015)","manualFormatting":"(Cowling et al., 2015)","plainTextFormattedCitation":"(Richard M. Cowling et al., 2015)","previouslyFormattedCitation":"(Richard M. Cowling et al., 2015)"},"properties":{"noteIndex":0},"schema":"https://github.com/citation-style-language/schema/raw/master/csl-citation.json"}</w:instrText>
+      </w:r>
+      <w:r>
+        <w:rPr>
+          <w:sz w:val="24"/>
+          <w:szCs w:val="24"/>
+        </w:rPr>
+        <w:fldChar w:fldCharType="separate"/>
+      </w:r>
+      <w:r>
+        <w:rPr>
+          <w:noProof/>
+          <w:sz w:val="24"/>
+          <w:szCs w:val="24"/>
+        </w:rPr>
+        <w:t>(Cowling et al., 2015)</w:t>
+      </w:r>
+      <w:r>
+        <w:rPr>
+          <w:sz w:val="24"/>
+          <w:szCs w:val="24"/>
+        </w:rPr>
+        <w:fldChar w:fldCharType="end"/>
       </w:r>
       <w:r>
         <w:rPr>
@@ -16759,7 +17779,7 @@
         <w:pStyle w:val="BodyText"/>
         <w:spacing w:before="0"/>
       </w:pPr>
-      <w:bookmarkStart w:id="15" w:name="figures"/>
+      <w:bookmarkStart w:id="13" w:name="figures"/>
       <w:r>
         <w:rPr>
           <w:b/>
@@ -17240,7 +18260,7 @@
       <w:r>
         <w:br w:type="page"/>
       </w:r>
-      <w:bookmarkEnd w:id="15"/>
+      <w:bookmarkEnd w:id="13"/>
       <w:r>
         <w:lastRenderedPageBreak/>
         <w:t>Figures</w:t>
@@ -18705,7 +19725,7 @@
       <w:r>
         <w:br w:type="page"/>
       </w:r>
-      <w:bookmarkStart w:id="16" w:name="references"/>
+      <w:bookmarkStart w:id="14" w:name="references"/>
     </w:p>
     <w:p>
       <w:pPr>
@@ -18975,7 +19995,7 @@
       <w:r>
         <w:t>References</w:t>
       </w:r>
-      <w:bookmarkEnd w:id="16"/>
+      <w:bookmarkEnd w:id="14"/>
     </w:p>
     <w:p>
       <w:pPr>
@@ -19131,7 +20151,7 @@
           <w:rFonts w:hAnsi="Times New Roman" w:cs="Times New Roman"/>
           <w:noProof/>
         </w:rPr>
-        <w:t xml:space="preserve">Byrne, M. (2008). Evidence for multiple refugia at different time scales during Pleistocene climatic oscillations in southern Australia inferred from phylogeography. </w:t>
+        <w:t xml:space="preserve">Born, Julia, &amp; Linder, H. P. (2018). Water availability, fundamental niches and realized niches: A case study from the Cape flora. </w:t>
       </w:r>
       <w:r>
         <w:rPr>
@@ -19140,7 +20160,7 @@
           <w:iCs/>
           <w:noProof/>
         </w:rPr>
-        <w:t>Quaternary Science Reviews</w:t>
+        <w:t>Austral Ecology</w:t>
       </w:r>
       <w:r>
         <w:rPr>
@@ -19156,14 +20176,14 @@
           <w:iCs/>
           <w:noProof/>
         </w:rPr>
-        <w:t>27</w:t>
+        <w:t>43</w:t>
       </w:r>
       <w:r>
         <w:rPr>
           <w:rFonts w:hAnsi="Times New Roman" w:cs="Times New Roman"/>
           <w:noProof/>
         </w:rPr>
-        <w:t>(27–28), 2576–2585. https://doi.org/10.1016/j.quascirev.2008.08.032</w:t>
+        <w:t>(6), 696–705. https://doi.org/10.1111/aec.12616</w:t>
       </w:r>
     </w:p>
     <w:p>
@@ -19184,7 +20204,39 @@
           <w:rFonts w:hAnsi="Times New Roman" w:cs="Times New Roman"/>
           <w:noProof/>
         </w:rPr>
-        <w:t>Chamberlain, S., Szocs, E., Boettiger, C., Ram, K., Bartomeus, I., Baumgartner, J., … O’Donnell, J. (2016). taxize: Taxonomic information from around the web. R package version 0.7.8. Retrieved from https://github.com/ropensci/taxize</w:t>
+        <w:t xml:space="preserve">Byrne, M. (2008). Evidence for multiple refugia at different time scales during Pleistocene climatic oscillations in southern Australia inferred from phylogeography. </w:t>
+      </w:r>
+      <w:r>
+        <w:rPr>
+          <w:rFonts w:hAnsi="Times New Roman" w:cs="Times New Roman"/>
+          <w:i/>
+          <w:iCs/>
+          <w:noProof/>
+        </w:rPr>
+        <w:t>Quaternary Science Reviews</w:t>
+      </w:r>
+      <w:r>
+        <w:rPr>
+          <w:rFonts w:hAnsi="Times New Roman" w:cs="Times New Roman"/>
+          <w:noProof/>
+        </w:rPr>
+        <w:t xml:space="preserve">, </w:t>
+      </w:r>
+      <w:r>
+        <w:rPr>
+          <w:rFonts w:hAnsi="Times New Roman" w:cs="Times New Roman"/>
+          <w:i/>
+          <w:iCs/>
+          <w:noProof/>
+        </w:rPr>
+        <w:t>27</w:t>
+      </w:r>
+      <w:r>
+        <w:rPr>
+          <w:rFonts w:hAnsi="Times New Roman" w:cs="Times New Roman"/>
+          <w:noProof/>
+        </w:rPr>
+        <w:t>(27–28), 2576–2585. https://doi.org/10.1016/j.quascirev.2008.08.032</w:t>
       </w:r>
     </w:p>
     <w:p>
@@ -19205,39 +20257,7 @@
           <w:rFonts w:hAnsi="Times New Roman" w:cs="Times New Roman"/>
           <w:noProof/>
         </w:rPr>
-        <w:t xml:space="preserve">Cowling, R. M., Witkowski, E. T. F., Milewski, A. V., &amp; Newbey, K. R. (1994). Taxonomic, Edaphic and Biological Aspects of Narrow Plant Endemism on Matched Sites in Mediterranean South Africa and Australia. </w:t>
-      </w:r>
-      <w:r>
-        <w:rPr>
-          <w:rFonts w:hAnsi="Times New Roman" w:cs="Times New Roman"/>
-          <w:i/>
-          <w:iCs/>
-          <w:noProof/>
-        </w:rPr>
-        <w:t>Journal of Biogeography</w:t>
-      </w:r>
-      <w:r>
-        <w:rPr>
-          <w:rFonts w:hAnsi="Times New Roman" w:cs="Times New Roman"/>
-          <w:noProof/>
-        </w:rPr>
-        <w:t xml:space="preserve">, </w:t>
-      </w:r>
-      <w:r>
-        <w:rPr>
-          <w:rFonts w:hAnsi="Times New Roman" w:cs="Times New Roman"/>
-          <w:i/>
-          <w:iCs/>
-          <w:noProof/>
-        </w:rPr>
-        <w:t>21</w:t>
-      </w:r>
-      <w:r>
-        <w:rPr>
-          <w:rFonts w:hAnsi="Times New Roman" w:cs="Times New Roman"/>
-          <w:noProof/>
-        </w:rPr>
-        <w:t>(6), 651. https://doi.org/10.2307/2846038</w:t>
+        <w:t>Chamberlain, S., Szocs, E., Boettiger, C., Ram, K., Bartomeus, I., Baumgartner, J., … O’Donnell, J. (2016). taxize: Taxonomic information from around the web. R package version 0.7.8. Retrieved from https://github.com/ropensci/taxize</w:t>
       </w:r>
     </w:p>
     <w:p>
@@ -19258,7 +20278,7 @@
           <w:rFonts w:hAnsi="Times New Roman" w:cs="Times New Roman"/>
           <w:noProof/>
         </w:rPr>
-        <w:t xml:space="preserve">Cramer, M. D., &amp; Verboom, G. A. (2016). Measures of biologically relevant environmental heterogeneity improve prediction of regional plant species richness. </w:t>
+        <w:t xml:space="preserve">Cowling, R. M., Witkowski, E. T. F., Milewski, A. V., &amp; Newbey, K. R. (1994). Taxonomic, Edaphic and Biological Aspects of Narrow Plant Endemism on Matched Sites in Mediterranean South Africa and Australia. </w:t>
       </w:r>
       <w:r>
         <w:rPr>
@@ -19283,14 +20303,14 @@
           <w:iCs/>
           <w:noProof/>
         </w:rPr>
-        <w:t>44</w:t>
+        <w:t>21</w:t>
       </w:r>
       <w:r>
         <w:rPr>
           <w:rFonts w:hAnsi="Times New Roman" w:cs="Times New Roman"/>
           <w:noProof/>
         </w:rPr>
-        <w:t>(3), 1–13. https://doi.org/10.1111/jbi.12911</w:t>
+        <w:t>(6), 651. https://doi.org/10.2307/2846038</w:t>
       </w:r>
     </w:p>
     <w:p>
@@ -19311,7 +20331,7 @@
           <w:rFonts w:hAnsi="Times New Roman" w:cs="Times New Roman"/>
           <w:noProof/>
         </w:rPr>
-        <w:t xml:space="preserve">Gioia, P., &amp; Hopper, S. D. (2017). A new phytogeographic map for the Southwest Australian Floristic Region after an exceptional decade of collection and discovery. </w:t>
+        <w:t xml:space="preserve">Cowling, Richard M., Potts, A. J., Bradshaw, P. L., Colville, J., Arianoutsou, M., Ferrier, S., … Zutta, B. R. (2015). Variation in plant diversity in mediterranean-climate ecosystems: The role of climatic and topographical stability. </w:t>
       </w:r>
       <w:r>
         <w:rPr>
@@ -19320,7 +20340,7 @@
           <w:iCs/>
           <w:noProof/>
         </w:rPr>
-        <w:t>Botanical Journal of the Linnean Society</w:t>
+        <w:t>Journal of Biogeography</w:t>
       </w:r>
       <w:r>
         <w:rPr>
@@ -19336,14 +20356,14 @@
           <w:iCs/>
           <w:noProof/>
         </w:rPr>
-        <w:t>184</w:t>
+        <w:t>42</w:t>
       </w:r>
       <w:r>
         <w:rPr>
           <w:rFonts w:hAnsi="Times New Roman" w:cs="Times New Roman"/>
           <w:noProof/>
         </w:rPr>
-        <w:t>(1), 1–15. https://doi.org/10.1093/botlinnean/box010</w:t>
+        <w:t>(3), 552–564. https://doi.org/10.1111/jbi.12429</w:t>
       </w:r>
     </w:p>
     <w:p>
@@ -19364,7 +20384,39 @@
           <w:rFonts w:hAnsi="Times New Roman" w:cs="Times New Roman"/>
           <w:noProof/>
         </w:rPr>
-        <w:t>Hijmans, R. J. (2016). raster: Geographic Data Analysis and Modeling. R package version 2.5-8. Retrieved from https://cran.r-project.org/package=raster</w:t>
+        <w:t xml:space="preserve">Cramer, M. D., &amp; Verboom, G. A. (2016). Measures of biologically relevant environmental heterogeneity improve prediction of regional plant species richness. </w:t>
+      </w:r>
+      <w:r>
+        <w:rPr>
+          <w:rFonts w:hAnsi="Times New Roman" w:cs="Times New Roman"/>
+          <w:i/>
+          <w:iCs/>
+          <w:noProof/>
+        </w:rPr>
+        <w:t>Journal of Biogeography</w:t>
+      </w:r>
+      <w:r>
+        <w:rPr>
+          <w:rFonts w:hAnsi="Times New Roman" w:cs="Times New Roman"/>
+          <w:noProof/>
+        </w:rPr>
+        <w:t xml:space="preserve">, </w:t>
+      </w:r>
+      <w:r>
+        <w:rPr>
+          <w:rFonts w:hAnsi="Times New Roman" w:cs="Times New Roman"/>
+          <w:i/>
+          <w:iCs/>
+          <w:noProof/>
+        </w:rPr>
+        <w:t>44</w:t>
+      </w:r>
+      <w:r>
+        <w:rPr>
+          <w:rFonts w:hAnsi="Times New Roman" w:cs="Times New Roman"/>
+          <w:noProof/>
+        </w:rPr>
+        <w:t>(3), 1–13. https://doi.org/10.1111/jbi.12911</w:t>
       </w:r>
     </w:p>
     <w:p>
@@ -19385,7 +20437,7 @@
           <w:rFonts w:hAnsi="Times New Roman" w:cs="Times New Roman"/>
           <w:noProof/>
         </w:rPr>
-        <w:t xml:space="preserve">Hopper, S. D. (2009). OCBIL theory: Towards an integrated understanding of the evolution, ecology and conservation of biodiversity on old, climatically buffered, infertile landscapes. </w:t>
+        <w:t xml:space="preserve">Figueiredo, F. O. G., Zuquim, G., Tuomisto, H., Moulatlet, G. M., Balslev, H., &amp; Costa, F. R. C. (2018). Beyond climate control on species range: The importance of soil data to predict distribution of Amazonian plant species. </w:t>
       </w:r>
       <w:r>
         <w:rPr>
@@ -19394,7 +20446,7 @@
           <w:iCs/>
           <w:noProof/>
         </w:rPr>
-        <w:t>Plant and Soil</w:t>
+        <w:t>Journal of Biogeography</w:t>
       </w:r>
       <w:r>
         <w:rPr>
@@ -19410,14 +20462,14 @@
           <w:iCs/>
           <w:noProof/>
         </w:rPr>
-        <w:t>322</w:t>
+        <w:t>45</w:t>
       </w:r>
       <w:r>
         <w:rPr>
           <w:rFonts w:hAnsi="Times New Roman" w:cs="Times New Roman"/>
           <w:noProof/>
         </w:rPr>
-        <w:t>(1), 49–86. https://doi.org/10.1007/s11104-009-0068-0</w:t>
+        <w:t>(1), 190–200. https://doi.org/10.1111/jbi.13104</w:t>
       </w:r>
     </w:p>
     <w:p>
@@ -19438,7 +20490,8 @@
           <w:rFonts w:hAnsi="Times New Roman" w:cs="Times New Roman"/>
           <w:noProof/>
         </w:rPr>
-        <w:t xml:space="preserve">Hopper, S. D., &amp; Gioia, P. (2004). The Southwest Australian Floristic Region : Evolution and Conservation of a Global Hot Spot of Biodiversity. </w:t>
+        <w:lastRenderedPageBreak/>
+        <w:t xml:space="preserve">Gioia, P., &amp; Hopper, S. D. (2017). A new phytogeographic map for the Southwest Australian Floristic Region after an exceptional decade of collection and discovery. </w:t>
       </w:r>
       <w:r>
         <w:rPr>
@@ -19447,7 +20500,14 @@
           <w:iCs/>
           <w:noProof/>
         </w:rPr>
-        <w:t xml:space="preserve">Annual Review of Ecology, Evolution, </w:t>
+        <w:t>Botanical Journal of the Linnean Society</w:t>
+      </w:r>
+      <w:r>
+        <w:rPr>
+          <w:rFonts w:hAnsi="Times New Roman" w:cs="Times New Roman"/>
+          <w:noProof/>
+        </w:rPr>
+        <w:t xml:space="preserve">, </w:t>
       </w:r>
       <w:r>
         <w:rPr>
@@ -19456,31 +20516,14 @@
           <w:iCs/>
           <w:noProof/>
         </w:rPr>
-        <w:lastRenderedPageBreak/>
-        <w:t>and Systematics</w:t>
+        <w:t>184</w:t>
       </w:r>
       <w:r>
         <w:rPr>
           <w:rFonts w:hAnsi="Times New Roman" w:cs="Times New Roman"/>
           <w:noProof/>
         </w:rPr>
-        <w:t xml:space="preserve">, </w:t>
-      </w:r>
-      <w:r>
-        <w:rPr>
-          <w:rFonts w:hAnsi="Times New Roman" w:cs="Times New Roman"/>
-          <w:i/>
-          <w:iCs/>
-          <w:noProof/>
-        </w:rPr>
-        <w:t>35</w:t>
-      </w:r>
-      <w:r>
-        <w:rPr>
-          <w:rFonts w:hAnsi="Times New Roman" w:cs="Times New Roman"/>
-          <w:noProof/>
-        </w:rPr>
-        <w:t>(1), 623–650. https://doi.org/10.1146/annurev.ecolsys.35.112202.130201</w:t>
+        <w:t>(1), 1–15. https://doi.org/10.1093/botlinnean/box010</w:t>
       </w:r>
     </w:p>
     <w:p>
@@ -19501,39 +20544,7 @@
           <w:rFonts w:hAnsi="Times New Roman" w:cs="Times New Roman"/>
           <w:noProof/>
         </w:rPr>
-        <w:t xml:space="preserve">Lamont, B. B., &amp; He, T. (2017). When did a Mediterranean-type climate originate in southwestern Australia? </w:t>
-      </w:r>
-      <w:r>
-        <w:rPr>
-          <w:rFonts w:hAnsi="Times New Roman" w:cs="Times New Roman"/>
-          <w:i/>
-          <w:iCs/>
-          <w:noProof/>
-        </w:rPr>
-        <w:t>Global and Planetary Change</w:t>
-      </w:r>
-      <w:r>
-        <w:rPr>
-          <w:rFonts w:hAnsi="Times New Roman" w:cs="Times New Roman"/>
-          <w:noProof/>
-        </w:rPr>
-        <w:t xml:space="preserve">, </w:t>
-      </w:r>
-      <w:r>
-        <w:rPr>
-          <w:rFonts w:hAnsi="Times New Roman" w:cs="Times New Roman"/>
-          <w:i/>
-          <w:iCs/>
-          <w:noProof/>
-        </w:rPr>
-        <w:t>156</w:t>
-      </w:r>
-      <w:r>
-        <w:rPr>
-          <w:rFonts w:hAnsi="Times New Roman" w:cs="Times New Roman"/>
-          <w:noProof/>
-        </w:rPr>
-        <w:t>, 46–58. https://doi.org/10.1016/j.gloplacha.2017.08.004</w:t>
+        <w:t>Hijmans, R. J. (2016). raster: Geographic Data Analysis and Modeling. R package version 2.5-8. Retrieved from https://cran.r-project.org/package=raster</w:t>
       </w:r>
     </w:p>
     <w:p>
@@ -19554,7 +20565,7 @@
           <w:rFonts w:hAnsi="Times New Roman" w:cs="Times New Roman"/>
           <w:noProof/>
         </w:rPr>
-        <w:t xml:space="preserve">Larsen, R., Holmern, T., Prager, S. D., Maliti, H., &amp; Røskaft, E. (2009). Using the extended quarter degree grid cell system to unify mapping and sharing of biodiversity data. </w:t>
+        <w:t xml:space="preserve">Hopper, S. D. (2009). OCBIL theory: Towards an integrated understanding of the evolution, ecology and conservation of biodiversity on old, climatically buffered, infertile landscapes. </w:t>
       </w:r>
       <w:r>
         <w:rPr>
@@ -19563,7 +20574,7 @@
           <w:iCs/>
           <w:noProof/>
         </w:rPr>
-        <w:t>African Journal of Ecology</w:t>
+        <w:t>Plant and Soil</w:t>
       </w:r>
       <w:r>
         <w:rPr>
@@ -19579,14 +20590,14 @@
           <w:iCs/>
           <w:noProof/>
         </w:rPr>
-        <w:t>47</w:t>
+        <w:t>322</w:t>
       </w:r>
       <w:r>
         <w:rPr>
           <w:rFonts w:hAnsi="Times New Roman" w:cs="Times New Roman"/>
           <w:noProof/>
         </w:rPr>
-        <w:t>(3), 382–392. https://doi.org/10.1111/j.1365-2028.2008.00997.x</w:t>
+        <w:t>(1), 49–86. https://doi.org/10.1007/s11104-009-0068-0</w:t>
       </w:r>
     </w:p>
     <w:p>
@@ -19607,7 +20618,7 @@
           <w:rFonts w:hAnsi="Times New Roman" w:cs="Times New Roman"/>
           <w:noProof/>
         </w:rPr>
-        <w:t xml:space="preserve">Milewski, A. V. (1981). A comparison of vegetation height in relation to the effectiveness of rainfall in the mediterranean and adjacent arid parts of Australia and South Africa. </w:t>
+        <w:t xml:space="preserve">Hopper, S. D., &amp; Gioia, P. (2004a). The Southwest Australian Floristic Region : Evolution and Conservation of a Global Hot Spot of Biodiversity. </w:t>
       </w:r>
       <w:r>
         <w:rPr>
@@ -19616,7 +20627,7 @@
           <w:iCs/>
           <w:noProof/>
         </w:rPr>
-        <w:t>Journal of Biogeography</w:t>
+        <w:t>Annual Review of Ecology, Evolution, and Systematics</w:t>
       </w:r>
       <w:r>
         <w:rPr>
@@ -19632,14 +20643,14 @@
           <w:iCs/>
           <w:noProof/>
         </w:rPr>
-        <w:t>8</w:t>
+        <w:t>35</w:t>
       </w:r>
       <w:r>
         <w:rPr>
           <w:rFonts w:hAnsi="Times New Roman" w:cs="Times New Roman"/>
           <w:noProof/>
         </w:rPr>
-        <w:t>(2), 107. https://doi.org/10.2307/2844553</w:t>
+        <w:t>(1), 623–650. https://doi.org/10.1146/annurev.ecolsys.35.112202.130201</w:t>
       </w:r>
     </w:p>
     <w:p>
@@ -19660,7 +20671,7 @@
           <w:rFonts w:hAnsi="Times New Roman" w:cs="Times New Roman"/>
           <w:noProof/>
         </w:rPr>
-        <w:t xml:space="preserve">Mucina, L., &amp; Rutherford, M. C. (2006). </w:t>
+        <w:t xml:space="preserve">Hopper, S. D., &amp; Gioia, P. (2004b). The Southwest Australian floristic region: Evolution and conservation of a global hot spot of biodiversity. </w:t>
       </w:r>
       <w:r>
         <w:rPr>
@@ -19669,29 +20680,480 @@
           <w:iCs/>
           <w:noProof/>
         </w:rPr>
-        <w:t>The vegetation of South Africa, Lesotho and Swaziland.</w:t>
+        <w:t>Annual Review of Ecology, Evolution, and Systematics</w:t>
       </w:r>
       <w:r>
         <w:rPr>
           <w:rFonts w:hAnsi="Times New Roman" w:cs="Times New Roman"/>
           <w:noProof/>
         </w:rPr>
-        <w:t xml:space="preserve"> South African National Biodiversity Institute.</w:t>
+        <w:t xml:space="preserve">, </w:t>
+      </w:r>
+      <w:r>
+        <w:rPr>
+          <w:rFonts w:hAnsi="Times New Roman" w:cs="Times New Roman"/>
+          <w:i/>
+          <w:iCs/>
+          <w:noProof/>
+        </w:rPr>
+        <w:t>35</w:t>
+      </w:r>
+      <w:r>
+        <w:rPr>
+          <w:rFonts w:hAnsi="Times New Roman" w:cs="Times New Roman"/>
+          <w:noProof/>
+        </w:rPr>
+        <w:t>, 623–650. https://doi.org/10.1146/annurev.ecolsys.35.112202.130201</w:t>
       </w:r>
     </w:p>
     <w:p>
       <w:pPr>
+        <w:widowControl w:val="0"/>
+        <w:autoSpaceDE w:val="0"/>
+        <w:autoSpaceDN w:val="0"/>
+        <w:adjustRightInd w:val="0"/>
+        <w:spacing w:after="180"/>
+        <w:ind w:left="480" w:hanging="480"/>
+        <w:rPr>
+          <w:rFonts w:hAnsi="Times New Roman" w:cs="Times New Roman"/>
+          <w:noProof/>
+        </w:rPr>
+      </w:pPr>
+      <w:r>
+        <w:rPr>
+          <w:rFonts w:hAnsi="Times New Roman" w:cs="Times New Roman"/>
+          <w:noProof/>
+        </w:rPr>
+        <w:t xml:space="preserve">Lamont, B. B., &amp; He, T. (2017). When did a Mediterranean-type climate originate in southwestern Australia? </w:t>
+      </w:r>
+      <w:r>
+        <w:rPr>
+          <w:rFonts w:hAnsi="Times New Roman" w:cs="Times New Roman"/>
+          <w:i/>
+          <w:iCs/>
+          <w:noProof/>
+        </w:rPr>
+        <w:t>Global and Planetary Change</w:t>
+      </w:r>
+      <w:r>
+        <w:rPr>
+          <w:rFonts w:hAnsi="Times New Roman" w:cs="Times New Roman"/>
+          <w:noProof/>
+        </w:rPr>
+        <w:t xml:space="preserve">, </w:t>
+      </w:r>
+      <w:r>
+        <w:rPr>
+          <w:rFonts w:hAnsi="Times New Roman" w:cs="Times New Roman"/>
+          <w:i/>
+          <w:iCs/>
+          <w:noProof/>
+        </w:rPr>
+        <w:t>156</w:t>
+      </w:r>
+      <w:r>
+        <w:rPr>
+          <w:rFonts w:hAnsi="Times New Roman" w:cs="Times New Roman"/>
+          <w:noProof/>
+        </w:rPr>
+        <w:t>, 46–58. https://doi.org/10.1016/j.gloplacha.2017.08.004</w:t>
+      </w:r>
+    </w:p>
+    <w:p>
+      <w:pPr>
+        <w:widowControl w:val="0"/>
+        <w:autoSpaceDE w:val="0"/>
+        <w:autoSpaceDN w:val="0"/>
+        <w:adjustRightInd w:val="0"/>
+        <w:spacing w:after="180"/>
+        <w:ind w:left="480" w:hanging="480"/>
+        <w:rPr>
+          <w:rFonts w:hAnsi="Times New Roman" w:cs="Times New Roman"/>
+          <w:noProof/>
+        </w:rPr>
+      </w:pPr>
+      <w:r>
+        <w:rPr>
+          <w:rFonts w:hAnsi="Times New Roman" w:cs="Times New Roman"/>
+          <w:noProof/>
+        </w:rPr>
+        <w:t xml:space="preserve">Larsen, R., Holmern, T., Prager, S. D., Maliti, H., &amp; Røskaft, E. (2009). Using the extended quarter degree grid cell system to unify mapping and sharing of biodiversity data. </w:t>
+      </w:r>
+      <w:r>
+        <w:rPr>
+          <w:rFonts w:hAnsi="Times New Roman" w:cs="Times New Roman"/>
+          <w:i/>
+          <w:iCs/>
+          <w:noProof/>
+        </w:rPr>
+        <w:t>African Journal of Ecology</w:t>
+      </w:r>
+      <w:r>
+        <w:rPr>
+          <w:rFonts w:hAnsi="Times New Roman" w:cs="Times New Roman"/>
+          <w:noProof/>
+        </w:rPr>
+        <w:t xml:space="preserve">, </w:t>
+      </w:r>
+      <w:r>
+        <w:rPr>
+          <w:rFonts w:hAnsi="Times New Roman" w:cs="Times New Roman"/>
+          <w:i/>
+          <w:iCs/>
+          <w:noProof/>
+        </w:rPr>
+        <w:t>47</w:t>
+      </w:r>
+      <w:r>
+        <w:rPr>
+          <w:rFonts w:hAnsi="Times New Roman" w:cs="Times New Roman"/>
+          <w:noProof/>
+        </w:rPr>
+        <w:t>(3), 382–392. https://doi.org/10.1111/j.1365-2028.2008.00997.x</w:t>
+      </w:r>
+    </w:p>
+    <w:p>
+      <w:pPr>
+        <w:widowControl w:val="0"/>
+        <w:autoSpaceDE w:val="0"/>
+        <w:autoSpaceDN w:val="0"/>
+        <w:adjustRightInd w:val="0"/>
+        <w:spacing w:after="180"/>
+        <w:ind w:left="480" w:hanging="480"/>
+        <w:rPr>
+          <w:rFonts w:hAnsi="Times New Roman" w:cs="Times New Roman"/>
+          <w:noProof/>
+        </w:rPr>
+      </w:pPr>
+      <w:r>
+        <w:rPr>
+          <w:rFonts w:hAnsi="Times New Roman" w:cs="Times New Roman"/>
+          <w:noProof/>
+        </w:rPr>
+        <w:t xml:space="preserve">Linder, H. P. (2019). Rare species, Restionaceae, and the Cape flora. </w:t>
+      </w:r>
+      <w:r>
+        <w:rPr>
+          <w:rFonts w:hAnsi="Times New Roman" w:cs="Times New Roman"/>
+          <w:i/>
+          <w:iCs/>
+          <w:noProof/>
+        </w:rPr>
+        <w:t>Journal of Biogeography</w:t>
+      </w:r>
+      <w:r>
+        <w:rPr>
+          <w:rFonts w:hAnsi="Times New Roman" w:cs="Times New Roman"/>
+          <w:noProof/>
+        </w:rPr>
+        <w:t>, 1–14. https://doi.org/10.1111/jbi.13709</w:t>
+      </w:r>
+    </w:p>
+    <w:p>
+      <w:pPr>
+        <w:widowControl w:val="0"/>
+        <w:autoSpaceDE w:val="0"/>
+        <w:autoSpaceDN w:val="0"/>
+        <w:adjustRightInd w:val="0"/>
+        <w:spacing w:after="180"/>
+        <w:ind w:left="480" w:hanging="480"/>
+        <w:rPr>
+          <w:rFonts w:hAnsi="Times New Roman" w:cs="Times New Roman"/>
+          <w:noProof/>
+        </w:rPr>
+      </w:pPr>
+      <w:r>
+        <w:rPr>
+          <w:rFonts w:hAnsi="Times New Roman" w:cs="Times New Roman"/>
+          <w:noProof/>
+        </w:rPr>
+        <w:t xml:space="preserve">Milewski, A. V. (1981). A comparison of vegetation height in relation to the effectiveness of rainfall in the mediterranean and adjacent arid parts of Australia and South Africa. </w:t>
+      </w:r>
+      <w:r>
+        <w:rPr>
+          <w:rFonts w:hAnsi="Times New Roman" w:cs="Times New Roman"/>
+          <w:i/>
+          <w:iCs/>
+          <w:noProof/>
+        </w:rPr>
+        <w:t>Journal of Biogeography</w:t>
+      </w:r>
+      <w:r>
+        <w:rPr>
+          <w:rFonts w:hAnsi="Times New Roman" w:cs="Times New Roman"/>
+          <w:noProof/>
+        </w:rPr>
+        <w:t xml:space="preserve">, </w:t>
+      </w:r>
+      <w:r>
+        <w:rPr>
+          <w:rFonts w:hAnsi="Times New Roman" w:cs="Times New Roman"/>
+          <w:i/>
+          <w:iCs/>
+          <w:noProof/>
+        </w:rPr>
+        <w:t>8</w:t>
+      </w:r>
+      <w:r>
+        <w:rPr>
+          <w:rFonts w:hAnsi="Times New Roman" w:cs="Times New Roman"/>
+          <w:noProof/>
+        </w:rPr>
+        <w:t>(2), 107. https://doi.org/10.2307/2844553</w:t>
+      </w:r>
+    </w:p>
+    <w:p>
+      <w:pPr>
+        <w:widowControl w:val="0"/>
+        <w:autoSpaceDE w:val="0"/>
+        <w:autoSpaceDN w:val="0"/>
+        <w:adjustRightInd w:val="0"/>
+        <w:spacing w:after="180"/>
+        <w:ind w:left="480" w:hanging="480"/>
+        <w:rPr>
+          <w:rFonts w:hAnsi="Times New Roman" w:cs="Times New Roman"/>
+          <w:noProof/>
+        </w:rPr>
+      </w:pPr>
+      <w:r>
+        <w:rPr>
+          <w:rFonts w:hAnsi="Times New Roman" w:cs="Times New Roman"/>
+          <w:noProof/>
+        </w:rPr>
+        <w:t xml:space="preserve">Mucina, L., &amp; Rutherford, M. C. (2006). </w:t>
+      </w:r>
+      <w:r>
+        <w:rPr>
+          <w:rFonts w:hAnsi="Times New Roman" w:cs="Times New Roman"/>
+          <w:i/>
+          <w:iCs/>
+          <w:noProof/>
+        </w:rPr>
+        <w:t>The vegetation of South Africa, Lesotho and Swaziland.</w:t>
+      </w:r>
+      <w:r>
+        <w:rPr>
+          <w:rFonts w:hAnsi="Times New Roman" w:cs="Times New Roman"/>
+          <w:noProof/>
+        </w:rPr>
+        <w:t xml:space="preserve"> South African National Biodiversity Institute.</w:t>
+      </w:r>
+    </w:p>
+    <w:p>
+      <w:pPr>
+        <w:widowControl w:val="0"/>
+        <w:autoSpaceDE w:val="0"/>
+        <w:autoSpaceDN w:val="0"/>
+        <w:adjustRightInd w:val="0"/>
+        <w:spacing w:after="180"/>
+        <w:ind w:left="480" w:hanging="480"/>
+        <w:rPr>
+          <w:rFonts w:hAnsi="Times New Roman" w:cs="Times New Roman"/>
+          <w:noProof/>
+        </w:rPr>
+      </w:pPr>
+      <w:r>
+        <w:rPr>
+          <w:rFonts w:hAnsi="Times New Roman" w:cs="Times New Roman"/>
+          <w:noProof/>
+        </w:rPr>
+        <w:t xml:space="preserve">Slingsby, J. A., February, E. C., &amp; Rebelo, T. G. (2018). Water: at what cost to our unique flora? </w:t>
+      </w:r>
+      <w:r>
+        <w:rPr>
+          <w:rFonts w:hAnsi="Times New Roman" w:cs="Times New Roman"/>
+          <w:i/>
+          <w:iCs/>
+          <w:noProof/>
+        </w:rPr>
+        <w:t>Veld &amp; Flora</w:t>
+      </w:r>
+      <w:r>
+        <w:rPr>
+          <w:rFonts w:hAnsi="Times New Roman" w:cs="Times New Roman"/>
+          <w:noProof/>
+        </w:rPr>
+        <w:t xml:space="preserve">, </w:t>
+      </w:r>
+      <w:r>
+        <w:rPr>
+          <w:rFonts w:hAnsi="Times New Roman" w:cs="Times New Roman"/>
+          <w:i/>
+          <w:iCs/>
+          <w:noProof/>
+        </w:rPr>
+        <w:t>June</w:t>
+      </w:r>
+      <w:r>
+        <w:rPr>
+          <w:rFonts w:hAnsi="Times New Roman" w:cs="Times New Roman"/>
+          <w:noProof/>
+        </w:rPr>
+        <w:t>, 72–75.</w:t>
+      </w:r>
+    </w:p>
+    <w:p>
+      <w:pPr>
+        <w:widowControl w:val="0"/>
+        <w:autoSpaceDE w:val="0"/>
+        <w:autoSpaceDN w:val="0"/>
+        <w:adjustRightInd w:val="0"/>
+        <w:spacing w:after="180"/>
+        <w:ind w:left="480" w:hanging="480"/>
+        <w:rPr>
+          <w:rFonts w:hAnsi="Times New Roman" w:cs="Times New Roman"/>
+          <w:noProof/>
+        </w:rPr>
+      </w:pPr>
+      <w:r>
+        <w:rPr>
+          <w:rFonts w:hAnsi="Times New Roman" w:cs="Times New Roman"/>
+          <w:noProof/>
+        </w:rPr>
+        <w:t xml:space="preserve">Stein, A., Gerstner, K., &amp; Kreft, H. (2014). Environmental heterogeneity as a universal driver of species richness across taxa, biomes and spatial scales. </w:t>
+      </w:r>
+      <w:r>
+        <w:rPr>
+          <w:rFonts w:hAnsi="Times New Roman" w:cs="Times New Roman"/>
+          <w:i/>
+          <w:iCs/>
+          <w:noProof/>
+        </w:rPr>
+        <w:t>Ecology Letters</w:t>
+      </w:r>
+      <w:r>
+        <w:rPr>
+          <w:rFonts w:hAnsi="Times New Roman" w:cs="Times New Roman"/>
+          <w:noProof/>
+        </w:rPr>
+        <w:t xml:space="preserve">, </w:t>
+      </w:r>
+      <w:r>
+        <w:rPr>
+          <w:rFonts w:hAnsi="Times New Roman" w:cs="Times New Roman"/>
+          <w:i/>
+          <w:iCs/>
+          <w:noProof/>
+        </w:rPr>
+        <w:t>17</w:t>
+      </w:r>
+      <w:r>
+        <w:rPr>
+          <w:rFonts w:hAnsi="Times New Roman" w:cs="Times New Roman"/>
+          <w:noProof/>
+        </w:rPr>
+        <w:t>(7), 866–880. https://doi.org/10.1111/ele.12277</w:t>
+      </w:r>
+    </w:p>
+    <w:p>
+      <w:pPr>
+        <w:widowControl w:val="0"/>
+        <w:autoSpaceDE w:val="0"/>
+        <w:autoSpaceDN w:val="0"/>
+        <w:adjustRightInd w:val="0"/>
+        <w:spacing w:after="180"/>
+        <w:ind w:left="480" w:hanging="480"/>
+        <w:rPr>
+          <w:rFonts w:hAnsi="Times New Roman" w:cs="Times New Roman"/>
+          <w:noProof/>
+        </w:rPr>
+      </w:pPr>
+      <w:r>
+        <w:rPr>
+          <w:rFonts w:hAnsi="Times New Roman" w:cs="Times New Roman"/>
+          <w:noProof/>
+        </w:rPr>
+        <w:t xml:space="preserve">Wüest, R. O., Boucher, F. C., Bouchenak-Khelladi, Y., Karger, D. N., &amp; Linder, H. P. (2019). Dissecting biodiversity in a global hotspot: Uneven dynamics of immigration and diversification within the Cape Floristic Region of South Africa. </w:t>
+      </w:r>
+      <w:r>
+        <w:rPr>
+          <w:rFonts w:hAnsi="Times New Roman" w:cs="Times New Roman"/>
+          <w:i/>
+          <w:iCs/>
+          <w:noProof/>
+        </w:rPr>
+        <w:t>Journal of Biogeography</w:t>
+      </w:r>
+      <w:r>
+        <w:rPr>
+          <w:rFonts w:hAnsi="Times New Roman" w:cs="Times New Roman"/>
+          <w:noProof/>
+        </w:rPr>
+        <w:t xml:space="preserve">, </w:t>
+      </w:r>
+      <w:r>
+        <w:rPr>
+          <w:rFonts w:hAnsi="Times New Roman" w:cs="Times New Roman"/>
+          <w:i/>
+          <w:iCs/>
+          <w:noProof/>
+        </w:rPr>
+        <w:t>46</w:t>
+      </w:r>
+      <w:r>
+        <w:rPr>
+          <w:rFonts w:hAnsi="Times New Roman" w:cs="Times New Roman"/>
+          <w:noProof/>
+        </w:rPr>
+        <w:t>(9), 1936–1947. https://doi.org/10.1111/jbi.13625</w:t>
+      </w:r>
+    </w:p>
+    <w:p>
+      <w:pPr>
+        <w:widowControl w:val="0"/>
+        <w:autoSpaceDE w:val="0"/>
+        <w:autoSpaceDN w:val="0"/>
+        <w:adjustRightInd w:val="0"/>
+        <w:spacing w:after="180"/>
+        <w:ind w:left="480" w:hanging="480"/>
+        <w:rPr>
+          <w:b/>
+          <w:bCs/>
+        </w:rPr>
+      </w:pPr>
+      <w:r>
+        <w:rPr>
+          <w:b/>
+          <w:bCs/>
+        </w:rPr>
+        <w:fldChar w:fldCharType="end"/>
+      </w:r>
+    </w:p>
+    <w:p>
+      <w:pPr>
+        <w:widowControl w:val="0"/>
+        <w:autoSpaceDE w:val="0"/>
+        <w:autoSpaceDN w:val="0"/>
+        <w:adjustRightInd w:val="0"/>
+        <w:spacing w:after="180"/>
+        <w:rPr>
+          <w:b/>
+          <w:bCs/>
+        </w:rPr>
+      </w:pPr>
+      <w:r>
+        <w:rPr>
+          <w:b/>
+          <w:bCs/>
+        </w:rPr>
+        <w:br w:type="page"/>
+      </w:r>
+    </w:p>
+    <w:p>
+      <w:pPr>
         <w:pStyle w:val="Heading1"/>
       </w:pPr>
-      <w:r>
-        <w:fldChar w:fldCharType="end"/>
-      </w:r>
-      <w:r>
+      <w:proofErr w:type="spellStart"/>
+      <w:r>
+        <w:lastRenderedPageBreak/>
         <w:t>Biosketch</w:t>
       </w:r>
       <w:r>
         <w:t>es</w:t>
       </w:r>
+      <w:bookmarkStart w:id="15" w:name="_GoBack"/>
+      <w:bookmarkEnd w:id="15"/>
+      <w:proofErr w:type="spellEnd"/>
     </w:p>
     <w:p>
       <w:pPr>
@@ -19850,8 +21312,6 @@
       <w:r>
         <w:t>.</w:t>
       </w:r>
-      <w:bookmarkStart w:id="17" w:name="_GoBack"/>
-      <w:bookmarkEnd w:id="17"/>
     </w:p>
     <w:p>
       <w:pPr>
@@ -20043,44 +21503,6 @@
       </w:r>
     </w:p>
   </w:comment>
-  <w:comment w:id="13" w:author="Michael Cramer" w:date="2019-12-03T08:42:00Z" w:initials="MC">
-    <w:p>
-      <w:pPr>
-        <w:pStyle w:val="CommentText"/>
-      </w:pPr>
-      <w:r>
-        <w:rPr>
-          <w:rStyle w:val="CommentReference"/>
-        </w:rPr>
-        <w:annotationRef/>
-      </w:r>
-      <w:r>
-        <w:t xml:space="preserve">The point I would like to make is that there is no way to correct for deliberate collection of rarer species. This is not represented by sampling effort at all. I am a bit worried about this aspect because I can just see Hopper picking on this. I think we need to do a good job of defending this. </w:t>
-      </w:r>
-    </w:p>
-  </w:comment>
-  <w:comment w:id="14" w:author="Michael Cramer" w:date="2019-12-03T10:43:00Z" w:initials="MC">
-    <w:p>
-      <w:pPr>
-        <w:pStyle w:val="CommentText"/>
-      </w:pPr>
-      <w:r>
-        <w:rPr>
-          <w:rStyle w:val="CommentReference"/>
-        </w:rPr>
-        <w:annotationRef/>
-      </w:r>
-      <w:r>
-        <w:t>Don</w:t>
-      </w:r>
-      <w:r>
-        <w:t>’</w:t>
-      </w:r>
-      <w:r>
-        <w:t>t you think that Perth requires a mention too? There is a different matter. It is the potential inflation of species richness by anthropogenic imports.</w:t>
-      </w:r>
-    </w:p>
-  </w:comment>
 </w:comments>
 </file>
 
@@ -20092,8 +21514,6 @@
   <w15:commentEx w15:paraId="1C3BFE89" w15:done="0"/>
   <w15:commentEx w15:paraId="69ADA1D6" w15:done="0"/>
   <w15:commentEx w15:paraId="7BAA7050" w15:done="0"/>
-  <w15:commentEx w15:paraId="6DD55F01" w15:done="0"/>
-  <w15:commentEx w15:paraId="5F3E149F" w15:done="0"/>
 </w15:commentsEx>
 </file>
 
@@ -20105,8 +21525,6 @@
   <w16cid:commentId w16cid:paraId="1C3BFE89" w16cid:durableId="21C18B0E"/>
   <w16cid:commentId w16cid:paraId="69ADA1D6" w16cid:durableId="21C18B26"/>
   <w16cid:commentId w16cid:paraId="7BAA7050" w16cid:durableId="21909B1E"/>
-  <w16cid:commentId w16cid:paraId="6DD55F01" w16cid:durableId="21909E66"/>
-  <w16cid:commentId w16cid:paraId="5F3E149F" w16cid:durableId="2190BADA"/>
 </w16cid:commentsIds>
 </file>
 
@@ -23892,7 +25310,7 @@
 </file>
 
 <file path=customXml/itemProps1.xml><?xml version="1.0" encoding="utf-8"?>
-<ds:datastoreItem xmlns:ds="http://schemas.openxmlformats.org/officeDocument/2006/customXml" ds:itemID="{ABE28DDF-3CCF-C04D-99D6-5A278CCBB2F3}">
+<ds:datastoreItem xmlns:ds="http://schemas.openxmlformats.org/officeDocument/2006/customXml" ds:itemID="{63B056C6-CEC9-2A46-8635-FBE92751E7C8}">
   <ds:schemaRefs>
     <ds:schemaRef ds:uri="http://schemas.openxmlformats.org/officeDocument/2006/bibliography"/>
   </ds:schemaRefs>

</xml_diff>

<commit_message>
Tidy up one or references manually in text; Remove comments
</commit_message>
<xml_diff>
--- a/manuscript/Van-Mazijk-Cramer-Verboom_main-text.docx
+++ b/manuscript/Van-Mazijk-Cramer-Verboom_main-text.docx
@@ -1351,7 +1351,7 @@
         <w:fldChar w:fldCharType="begin" w:fldLock="1"/>
       </w:r>
       <w:r>
-        <w:instrText>ADDIN CSL_CITATION {"citationItems":[{"id":"ITEM-1","itemData":{"DOI":"10.2307/2846038","ISSN":"03050270","abstract":"This paper analyses the edaphic and biological aspects of plant endemism in floristic lists from five edaphically matched sites, and the taxonomic aspects in regional floras, from the Agulhas Plain, South Africa and the Barrens, south western Australia. The two regions are very closely matched in terms of their mediterranean-typec limates, landforms, soil types and disturbance regimes. Both regions have large neo-endemic floras. At the flora level, the incidence of local and regional endemism was almost identical on both continents (c. 6% and 22%, respectively) and endemics were not a random assemblage taxonomically. Endemics were over-represented among taxa speciose only in Australia (e.g. Myrtaceae) and only in South Africa (e.g. Mesembryanthemaceae), as well as among taxa richly represented on both continents (Proteaceae, Ericaceae/Epacridaceae)I. n both regions different edaphic sites supported floristically distinct sclerophyllous shrublands. Levels of narrow endemism on the various substrata were similar on both continents, ranging from near zero on the relatively fertile calcareous sands to 30% on the highly infertile quartzites and siliceous sands. Relative to Australia, however, endemics on limestone were significantly over-represented in South Africa. On both continents more than 90% of endemics were edaphic specialists. There were differences for the two regions in the biological profiles of endemics. South African endemics were most likely to be low shrubs with soil-stored and ant-dispersed seed. Australian endemics were concentrated among low to medium height shrubs with either canopy-stored or soil-stored seed. Differential diversification of lineages with different ecological traits probably accounts for these different profiles. Nonetheless, the strong overall similarities in patterns of endemism on the two continents suggests similar speciation histories in phylogenetically distantly related floras.","author":[{"dropping-particle":"","family":"Cowling","given":"R. M.","non-dropping-particle":"","parse-names":false,"suffix":""},{"dropping-particle":"","family":"Witkowski","given":"E. T. F.","non-dropping-particle":"","parse-names":false,"suffix":""},{"dropping-particle":"V.","family":"Milewski","given":"A.","non-dropping-particle":"","parse-names":false,"suffix":""},{"dropping-particle":"","family":"Newbey","given":"K. R.","non-dropping-particle":"","parse-names":false,"suffix":""}],"container-title":"Journal of Biogeography","id":"ITEM-1","issue":"6","issued":{"date-parts":[["1994","11"]]},"page":"651","title":"Taxonomic, Edaphic and Biological Aspects of Narrow Plant Endemism on Matched Sites in Mediterranean South Africa and Australia","type":"article-journal","volume":"21"},"uris":["http://www.mendeley.com/documents/?uuid=449e9e3c-5bea-4362-9d39-2fdab3a0ea6b"]}],"mendeley":{"formattedCitation":"(R. M. Cowling, Witkowski, Milewski, &amp; Newbey, 1994)","plainTextFormattedCitation":"(R. M. Cowling, Witkowski, Milewski, &amp; Newbey, 1994)","previouslyFormattedCitation":"(R. M. Cowling, Witkowski, Milewski, &amp; Newbey, 1994)"},"properties":{"noteIndex":0},"schema":"https://github.com/citation-style-language/schema/raw/master/csl-citation.json"}</w:instrText>
+        <w:instrText>ADDIN CSL_CITATION {"citationItems":[{"id":"ITEM-1","itemData":{"DOI":"10.2307/2846038","ISSN":"03050270","abstract":"This paper analyses the edaphic and biological aspects of plant endemism in floristic lists from five edaphically matched sites, and the taxonomic aspects in regional floras, from the Agulhas Plain, South Africa and the Barrens, south western Australia. The two regions are very closely matched in terms of their mediterranean-typec limates, landforms, soil types and disturbance regimes. Both regions have large neo-endemic floras. At the flora level, the incidence of local and regional endemism was almost identical on both continents (c. 6% and 22%, respectively) and endemics were not a random assemblage taxonomically. Endemics were over-represented among taxa speciose only in Australia (e.g. Myrtaceae) and only in South Africa (e.g. Mesembryanthemaceae), as well as among taxa richly represented on both continents (Proteaceae, Ericaceae/Epacridaceae)I. n both regions different edaphic sites supported floristically distinct sclerophyllous shrublands. Levels of narrow endemism on the various substrata were similar on both continents, ranging from near zero on the relatively fertile calcareous sands to 30% on the highly infertile quartzites and siliceous sands. Relative to Australia, however, endemics on limestone were significantly over-represented in South Africa. On both continents more than 90% of endemics were edaphic specialists. There were differences for the two regions in the biological profiles of endemics. South African endemics were most likely to be low shrubs with soil-stored and ant-dispersed seed. Australian endemics were concentrated among low to medium height shrubs with either canopy-stored or soil-stored seed. Differential diversification of lineages with different ecological traits probably accounts for these different profiles. Nonetheless, the strong overall similarities in patterns of endemism on the two continents suggests similar speciation histories in phylogenetically distantly related floras.","author":[{"dropping-particle":"","family":"Cowling","given":"R. M.","non-dropping-particle":"","parse-names":false,"suffix":""},{"dropping-particle":"","family":"Witkowski","given":"E. T. F.","non-dropping-particle":"","parse-names":false,"suffix":""},{"dropping-particle":"V.","family":"Milewski","given":"A.","non-dropping-particle":"","parse-names":false,"suffix":""},{"dropping-particle":"","family":"Newbey","given":"K. R.","non-dropping-particle":"","parse-names":false,"suffix":""}],"container-title":"Journal of Biogeography","id":"ITEM-1","issue":"6","issued":{"date-parts":[["1994","11"]]},"page":"651","title":"Taxonomic, Edaphic and Biological Aspects of Narrow Plant Endemism on Matched Sites in Mediterranean South Africa and Australia","type":"article-journal","volume":"21"},"uris":["http://www.mendeley.com/documents/?uuid=449e9e3c-5bea-4362-9d39-2fdab3a0ea6b"]}],"mendeley":{"formattedCitation":"(R. M. Cowling, Witkowski, Milewski, &amp; Newbey, 1994)","manualFormatting":"(Cowling, Witkowski, Milewski, &amp; Newbey, 1994)","plainTextFormattedCitation":"(R. M. Cowling, Witkowski, Milewski, &amp; Newbey, 1994)","previouslyFormattedCitation":"(R. M. Cowling, Witkowski, Milewski, &amp; Newbey, 1994)"},"properties":{"noteIndex":0},"schema":"https://github.com/citation-style-language/schema/raw/master/csl-citation.json"}</w:instrText>
       </w:r>
       <w:r>
         <w:fldChar w:fldCharType="separate"/>
@@ -1360,7 +1360,7 @@
         <w:rPr>
           <w:noProof/>
         </w:rPr>
-        <w:t>(R. M. Cowling, Witkowski, Milewski, &amp; Newbey, 1994)</w:t>
+        <w:t>(Cowling, Witkowski, Milewski, &amp; Newbey, 1994)</w:t>
       </w:r>
       <w:r>
         <w:fldChar w:fldCharType="end"/>
@@ -1372,24 +1372,7 @@
         <w:t>al</w:t>
       </w:r>
       <w:r>
-        <w:t xml:space="preserve">though the presence of a significant </w:t>
-      </w:r>
-      <w:commentRangeStart w:id="3"/>
-      <w:commentRangeStart w:id="4"/>
-      <w:commentRangeStart w:id="5"/>
-      <w:r>
-        <w:t xml:space="preserve">tree </w:t>
-      </w:r>
-      <w:commentRangeEnd w:id="3"/>
-      <w:r>
-        <w:rPr>
-          <w:rStyle w:val="CommentReference"/>
-          <w:rFonts w:ascii="Times New Roman" w:hAnsiTheme="minorHAnsi"/>
-        </w:rPr>
-        <w:commentReference w:id="3"/>
-      </w:r>
-      <w:r>
-        <w:t xml:space="preserve">component in the SWAFR underpins a striking difference in vegetation physiognomy </w:t>
+        <w:t xml:space="preserve">though the presence of a significant tree component in the SWAFR underpins a striking difference in vegetation physiognomy </w:t>
       </w:r>
       <w:r>
         <w:fldChar w:fldCharType="begin" w:fldLock="1"/>
@@ -1410,26 +1393,7 @@
         <w:fldChar w:fldCharType="end"/>
       </w:r>
       <w:r>
-        <w:t xml:space="preserve">. </w:t>
-      </w:r>
-      <w:commentRangeEnd w:id="4"/>
-      <w:r>
-        <w:rPr>
-          <w:rStyle w:val="CommentReference"/>
-          <w:rFonts w:ascii="Times New Roman" w:hAnsiTheme="minorHAnsi"/>
-        </w:rPr>
-        <w:commentReference w:id="4"/>
-      </w:r>
-      <w:commentRangeEnd w:id="5"/>
-      <w:r>
-        <w:rPr>
-          <w:rStyle w:val="CommentReference"/>
-          <w:rFonts w:ascii="Times New Roman" w:hAnsiTheme="minorHAnsi"/>
-        </w:rPr>
-        <w:commentReference w:id="5"/>
-      </w:r>
-      <w:r>
-        <w:t>Moreover, the long-term climatic and geological stability of the two regions ensures that the native floras of both reflect long histories of assembly, extending back to the Palaeocene and possibly even earlier (</w:t>
+        <w:t>. Moreover, the long-term climatic and geological stability of the two regions ensures that the native floras of both reflect long histories of assembly, extending back to the Palaeocene and possibly even earlier (</w:t>
       </w:r>
       <w:r>
         <w:rPr>
@@ -1982,7 +1946,7 @@
         <w:pStyle w:val="Heading2"/>
         <w:spacing w:line="240" w:lineRule="auto"/>
       </w:pPr>
-      <w:bookmarkStart w:id="6" w:name="comparing-regions-environmental-heteroge"/>
+      <w:bookmarkStart w:id="3" w:name="comparing-regions-environmental-heteroge"/>
       <w:r>
         <w:t>2.1</w:t>
       </w:r>
@@ -3127,7 +3091,7 @@
       <w:r>
         <w:t>Comparing environmental heterogeneity</w:t>
       </w:r>
-      <w:bookmarkEnd w:id="6"/>
+      <w:bookmarkEnd w:id="3"/>
     </w:p>
     <w:p>
       <w:pPr>
@@ -4046,7 +4010,7 @@
         <w:pStyle w:val="Heading2"/>
         <w:spacing w:line="240" w:lineRule="auto"/>
       </w:pPr>
-      <w:bookmarkStart w:id="7" w:name="environmental-heterogeneity-as-an-explan"/>
+      <w:bookmarkStart w:id="4" w:name="environmental-heterogeneity-as-an-explan"/>
       <w:r>
         <w:t>2.3</w:t>
       </w:r>
@@ -4059,7 +4023,7 @@
       <w:r>
         <w:t>Environmental heterogeneity as an explanation of species richness</w:t>
       </w:r>
-      <w:bookmarkEnd w:id="7"/>
+      <w:bookmarkEnd w:id="4"/>
     </w:p>
     <w:p>
       <w:pPr>
@@ -5274,7 +5238,7 @@
         <w:pStyle w:val="Heading1"/>
         <w:spacing w:line="240" w:lineRule="auto"/>
       </w:pPr>
-      <w:bookmarkStart w:id="8" w:name="results"/>
+      <w:bookmarkStart w:id="5" w:name="results"/>
       <w:r>
         <w:t>3</w:t>
       </w:r>
@@ -5287,7 +5251,7 @@
       <w:r>
         <w:t>Results</w:t>
       </w:r>
-      <w:bookmarkEnd w:id="8"/>
+      <w:bookmarkEnd w:id="5"/>
     </w:p>
     <w:p>
       <w:pPr>
@@ -5326,7 +5290,6 @@
       <w:r>
         <w:t xml:space="preserve">a,b). </w:t>
       </w:r>
-      <w:commentRangeStart w:id="9"/>
       <w:r>
         <w:t>Comparison</w:t>
       </w:r>
@@ -5469,24 +5432,12 @@
       </w:r>
       <w:r>
         <w:t xml:space="preserve"> = 0.658).</w:t>
-      </w:r>
-      <w:commentRangeEnd w:id="9"/>
-      <w:r>
-        <w:rPr>
-          <w:rStyle w:val="CommentReference"/>
-          <w:rFonts w:ascii="Times New Roman" w:hAnsiTheme="minorHAnsi"/>
-        </w:rPr>
-        <w:commentReference w:id="9"/>
       </w:r>
     </w:p>
     <w:p>
       <w:pPr>
         <w:pStyle w:val="BodyText"/>
-        <w:rPr>
-          <w:i/>
-        </w:rPr>
       </w:pPr>
-      <w:commentRangeStart w:id="10"/>
       <w:r>
         <w:t xml:space="preserve">Partitioning </w:t>
       </w:r>
@@ -5754,18 +5705,45 @@
         <w:t xml:space="preserve"> = 0.741</w:t>
       </w:r>
       <w:r>
-        <w:t>)</w:t>
-      </w:r>
-      <w:commentRangeEnd w:id="10"/>
-      <w:r>
-        <w:rPr>
-          <w:rStyle w:val="CommentReference"/>
-          <w:rFonts w:ascii="Times New Roman" w:hAnsiTheme="minorHAnsi"/>
-        </w:rPr>
-        <w:commentReference w:id="10"/>
-      </w:r>
-      <w:r>
-        <w:t>.</w:t>
+        <w:t>).</w:t>
+      </w:r>
+    </w:p>
+    <w:p>
+      <w:pPr>
+        <w:pStyle w:val="BodyText"/>
+        <w:rPr>
+          <w:i/>
+        </w:rPr>
+      </w:pPr>
+      <w:r>
+        <w:rPr>
+          <w:highlight w:val="yellow"/>
+        </w:rPr>
+        <w:t xml:space="preserve">[Reorder sentences to refer to Figure 2 as a </w:t>
+      </w:r>
+      <w:r>
+        <w:rPr>
+          <w:highlight w:val="yellow"/>
+        </w:rPr>
+        <w:sym w:font="Wingdings" w:char="F0E0"/>
+      </w:r>
+      <w:r>
+        <w:rPr>
+          <w:highlight w:val="yellow"/>
+        </w:rPr>
+        <w:t xml:space="preserve"> b </w:t>
+      </w:r>
+      <w:r>
+        <w:rPr>
+          <w:highlight w:val="yellow"/>
+        </w:rPr>
+        <w:sym w:font="Wingdings" w:char="F0E0"/>
+      </w:r>
+      <w:r>
+        <w:rPr>
+          <w:highlight w:val="yellow"/>
+        </w:rPr>
+        <w:t xml:space="preserve"> c?]</w:t>
       </w:r>
     </w:p>
     <w:p>
@@ -6474,12 +6452,19 @@
         <w:rPr>
           <w:rFonts w:eastAsiaTheme="minorEastAsia"/>
         </w:rPr>
-        <w:t>b, c)</w:t>
+        <w:t xml:space="preserve">b, </w:t>
       </w:r>
       <w:r>
         <w:rPr>
           <w:rFonts w:eastAsiaTheme="minorEastAsia"/>
         </w:rPr>
+        <w:lastRenderedPageBreak/>
+        <w:t>c)</w:t>
+      </w:r>
+      <w:r>
+        <w:rPr>
+          <w:rFonts w:eastAsiaTheme="minorEastAsia"/>
+        </w:rPr>
         <w:t xml:space="preserve">. </w:t>
       </w:r>
       <w:r>
@@ -6540,7 +6525,6 @@
         <w:rPr>
           <w:rFonts w:eastAsiaTheme="minorEastAsia" w:cstheme="majorBidi"/>
         </w:rPr>
-        <w:lastRenderedPageBreak/>
         <w:t>variables</w:t>
       </w:r>
       <w:r>
@@ -7745,40 +7729,62 @@
         <w:t>improved coefficients of determination</w:t>
       </w:r>
       <w:r>
-        <w:t xml:space="preserve">. </w:t>
-      </w:r>
-      <w:r>
+        <w:t>.</w:t>
+      </w:r>
+    </w:p>
+    <w:p>
+      <w:pPr>
+        <w:pStyle w:val="BodyText"/>
+      </w:pPr>
+      <w:r>
+        <w:rPr>
+          <w:highlight w:val="yellow"/>
+        </w:rPr>
         <w:t>[</w:t>
       </w:r>
       <w:r>
         <w:rPr>
           <w:highlight w:val="yellow"/>
         </w:rPr>
-        <w:t>Mention/describe:</w:t>
-      </w:r>
-      <w:r>
-        <w:t xml:space="preserve"> </w:t>
-      </w:r>
-      <w:r>
-        <w:rPr>
+        <w:t xml:space="preserve">Mention/describe: </w:t>
+      </w:r>
+      <w:r>
+        <w:rPr>
+          <w:i/>
+          <w:iCs/>
           <w:highlight w:val="yellow"/>
         </w:rPr>
-        <w:t>F-test results</w:t>
+        <w:t>F</w:t>
       </w:r>
       <w:r>
         <w:rPr>
           <w:highlight w:val="yellow"/>
         </w:rPr>
+        <w:t>-test results</w:t>
+      </w:r>
+      <w:r>
+        <w:rPr>
+          <w:highlight w:val="yellow"/>
+        </w:rPr>
         <w:t xml:space="preserve"> for SD of residuals</w:t>
       </w:r>
       <w:r>
+        <w:rPr>
+          <w:highlight w:val="yellow"/>
+        </w:rPr>
         <w:t xml:space="preserve"> (</w:t>
       </w:r>
       <w:r>
         <w:rPr>
           <w:highlight w:val="yellow"/>
         </w:rPr>
-        <w:t>Table S</w:t>
+        <w:t xml:space="preserve">Table </w:t>
+      </w:r>
+      <w:r>
+        <w:rPr>
+          <w:highlight w:val="yellow"/>
+        </w:rPr>
+        <w:t>S</w:t>
       </w:r>
       <w:r>
         <w:rPr>
@@ -7787,9 +7793,15 @@
         <w:t>4</w:t>
       </w:r>
       <w:r>
+        <w:rPr>
+          <w:highlight w:val="yellow"/>
+        </w:rPr>
         <w:t>)</w:t>
       </w:r>
       <w:r>
+        <w:rPr>
+          <w:highlight w:val="yellow"/>
+        </w:rPr>
         <w:t>]</w:t>
       </w:r>
     </w:p>
@@ -7799,6 +7811,7 @@
         <w:spacing w:line="240" w:lineRule="auto"/>
       </w:pPr>
       <w:r>
+        <w:lastRenderedPageBreak/>
         <w:t>4</w:t>
       </w:r>
       <w:r>
@@ -7818,7 +7831,7 @@
           <w:tab w:val="left" w:pos="6189"/>
         </w:tabs>
       </w:pPr>
-      <w:bookmarkStart w:id="11" w:name="tables"/>
+      <w:bookmarkStart w:id="6" w:name="tables"/>
       <w:r>
         <w:t>Consistent with a recent meta-analysis identifying environmental heterogeneity as a universal driver of species richness</w:t>
       </w:r>
@@ -7850,11 +7863,7 @@
         <w:t>we found</w:t>
       </w:r>
       <w:r>
-        <w:t xml:space="preserve"> heterogeneity to have a </w:t>
-      </w:r>
-      <w:r>
-        <w:lastRenderedPageBreak/>
-        <w:t>consistently positive influence on species richness in the GCFR and SWAFR.</w:t>
+        <w:t xml:space="preserve"> heterogeneity to have a consistently positive influence on species richness in the GCFR and SWAFR.</w:t>
       </w:r>
       <w:r>
         <w:t xml:space="preserve"> </w:t>
@@ -8278,11 +8287,7 @@
         <w:t>)</w:t>
       </w:r>
       <w:r>
-        <w:t xml:space="preserve">, </w:t>
-      </w:r>
-      <w:commentRangeStart w:id="12"/>
-      <w:r>
-        <w:t>with the stronger coupling of species richness</w:t>
+        <w:t>, with the stronger coupling of species richness</w:t>
       </w:r>
       <w:r>
         <w:t xml:space="preserve"> to heterogeneity </w:t>
@@ -8326,13 +8331,26 @@
       <w:r>
         <w:t>.</w:t>
       </w:r>
-      <w:commentRangeEnd w:id="12"/>
-      <w:r>
-        <w:rPr>
-          <w:rStyle w:val="CommentReference"/>
-          <w:rFonts w:ascii="Times New Roman" w:hAnsiTheme="minorHAnsi"/>
-        </w:rPr>
-        <w:commentReference w:id="12"/>
+      <w:r>
+        <w:t xml:space="preserve"> </w:t>
+      </w:r>
+      <w:r>
+        <w:rPr>
+          <w:highlight w:val="yellow"/>
+        </w:rPr>
+        <w:t xml:space="preserve">[Mike: </w:t>
+      </w:r>
+      <w:r>
+        <w:rPr>
+          <w:highlight w:val="yellow"/>
+        </w:rPr>
+        <w:t>I am not at all convinced by this argument. Isn’t this just a necessary consequence of data aggregation?</w:t>
+      </w:r>
+      <w:r>
+        <w:rPr>
+          <w:highlight w:val="yellow"/>
+        </w:rPr>
+        <w:t>]</w:t>
       </w:r>
     </w:p>
     <w:p>
@@ -8807,6 +8825,7 @@
         <w:t xml:space="preserve">in broad-scale spatial modelling exercises </w:t>
       </w:r>
       <w:r>
+        <w:lastRenderedPageBreak/>
         <w:t xml:space="preserve">remains problematic </w:t>
       </w:r>
       <w:r>
@@ -8945,7 +8964,6 @@
         <w:t xml:space="preserve">well </w:t>
       </w:r>
       <w:r>
-        <w:lastRenderedPageBreak/>
         <w:t>be true for the SWAFR flora where phylogenetically-relictual species typically inhabit waterlogged situations</w:t>
       </w:r>
       <w:r>
@@ -9994,7 +10012,11 @@
         <w:t xml:space="preserve"> </w:t>
       </w:r>
       <w:r>
-        <w:t xml:space="preserve">At least some of the hotspots </w:t>
+        <w:t xml:space="preserve">At least some of the </w:t>
+      </w:r>
+      <w:r>
+        <w:lastRenderedPageBreak/>
+        <w:t xml:space="preserve">hotspots </w:t>
       </w:r>
       <w:r>
         <w:t>thus</w:t>
@@ -10087,11 +10109,7 @@
         <w:t xml:space="preserve">. Similarly, </w:t>
       </w:r>
       <w:r>
-        <w:t xml:space="preserve">pollen and midden-based isotope data provide evidence of relatively muted Pleistocene climate </w:t>
-      </w:r>
-      <w:r>
-        <w:lastRenderedPageBreak/>
-        <w:t>change</w:t>
+        <w:t>pollen and midden-based isotope data provide evidence of relatively muted Pleistocene climate change</w:t>
       </w:r>
       <w:r>
         <w:t xml:space="preserve"> in </w:t>
@@ -11149,7 +11167,7 @@
         <w:lastRenderedPageBreak/>
         <w:t>Tables</w:t>
       </w:r>
-      <w:bookmarkEnd w:id="11"/>
+      <w:bookmarkEnd w:id="6"/>
     </w:p>
     <w:p>
       <w:r>
@@ -17767,6 +17785,8 @@
       <w:r>
         <w:t>Abbreviations are as follows: NDVI, normalized difference vegetation index; T, temperature; MAP, mean annual precipitation; PDQ, precipitation in the driest quarter; CEC, cation exchange capacity; C, carbon.</w:t>
       </w:r>
+      <w:bookmarkStart w:id="7" w:name="_GoBack"/>
+      <w:bookmarkEnd w:id="7"/>
       <w:r>
         <w:rPr>
           <w:vertAlign w:val="superscript"/>
@@ -17779,7 +17799,7 @@
         <w:pStyle w:val="BodyText"/>
         <w:spacing w:before="0"/>
       </w:pPr>
-      <w:bookmarkStart w:id="13" w:name="figures"/>
+      <w:bookmarkStart w:id="8" w:name="figures"/>
       <w:r>
         <w:rPr>
           <w:b/>
@@ -18260,7 +18280,7 @@
       <w:r>
         <w:br w:type="page"/>
       </w:r>
-      <w:bookmarkEnd w:id="13"/>
+      <w:bookmarkEnd w:id="8"/>
       <w:r>
         <w:lastRenderedPageBreak/>
         <w:t>Figures</w:t>
@@ -18288,6 +18308,1120 @@
                 <pic:pic xmlns:pic="http://schemas.openxmlformats.org/drawingml/2006/picture">
                   <pic:nvPicPr>
                     <pic:cNvPr id="0" name="Picture" descr="figures/fig-1-CLES-EH-fits.pdf"/>
+                    <pic:cNvPicPr>
+                      <a:picLocks noChangeAspect="1" noChangeArrowheads="1"/>
+                    </pic:cNvPicPr>
+                  </pic:nvPicPr>
+                  <pic:blipFill>
+                    <a:blip r:embed="rId9" cstate="print">
+                      <a:extLst>
+                        <a:ext uri="{28A0092B-C50C-407E-A947-70E740481C1C}">
+                          <a14:useLocalDpi xmlns:a14="http://schemas.microsoft.com/office/drawing/2010/main" val="0"/>
+                        </a:ext>
+                      </a:extLst>
+                    </a:blip>
+                    <a:stretch>
+                      <a:fillRect/>
+                    </a:stretch>
+                  </pic:blipFill>
+                  <pic:spPr bwMode="auto">
+                    <a:xfrm>
+                      <a:off x="0" y="0"/>
+                      <a:ext cx="6840000" cy="3908571"/>
+                    </a:xfrm>
+                    <a:prstGeom prst="rect">
+                      <a:avLst/>
+                    </a:prstGeom>
+                    <a:noFill/>
+                    <a:ln w="9525">
+                      <a:noFill/>
+                      <a:headEnd/>
+                      <a:tailEnd/>
+                    </a:ln>
+                  </pic:spPr>
+                </pic:pic>
+              </a:graphicData>
+            </a:graphic>
+          </wp:inline>
+        </w:drawing>
+      </w:r>
+    </w:p>
+    <w:p>
+      <w:pPr>
+        <w:pStyle w:val="BodyText"/>
+      </w:pPr>
+      <w:r>
+        <w:rPr>
+          <w:b/>
+        </w:rPr>
+        <w:t xml:space="preserve">Figure </w:t>
+      </w:r>
+      <w:r>
+        <w:rPr>
+          <w:b/>
+          <w:highlight w:val="red"/>
+        </w:rPr>
+        <w:t>1</w:t>
+      </w:r>
+      <w:r>
+        <w:rPr>
+          <w:b/>
+        </w:rPr>
+        <w:t>:</w:t>
+      </w:r>
+      <w:r>
+        <w:t xml:space="preserve"> </w:t>
+      </w:r>
+      <w:r>
+        <w:t>The common language effect size (</w:t>
+      </w:r>
+      <w:r>
+        <w:rPr>
+          <w:i/>
+        </w:rPr>
+        <w:t>CLES</w:t>
+      </w:r>
+      <w:r>
+        <w:t>) of (a–i) various forms of environmental heterogeneity (log</w:t>
+      </w:r>
+      <w:r>
+        <w:rPr>
+          <w:vertAlign w:val="subscript"/>
+        </w:rPr>
+        <w:t>10</w:t>
+      </w:r>
+      <w:r>
+        <w:t xml:space="preserve">-transformed) and (j) the major axis thereof (PC1) in the GCFR and SWAFR. </w:t>
+      </w:r>
+      <w:r>
+        <w:rPr>
+          <w:i/>
+        </w:rPr>
+        <w:t>CLES</w:t>
+      </w:r>
+      <w:r>
+        <w:t xml:space="preserve"> here is treated as the effect of GCFR relative to SWAFR values. Filled points represent comparisons where the GCFR and SWAFR significantly differed in heterogeneity (</w:t>
+      </w:r>
+      <w:r>
+        <w:rPr>
+          <w:i/>
+        </w:rPr>
+        <w:t>P</w:t>
+      </w:r>
+      <w:r>
+        <w:t xml:space="preserve"> </w:t>
+      </w:r>
+      <w:r>
+        <w:t>&lt;</w:t>
+      </w:r>
+      <w:r>
+        <w:t xml:space="preserve"> 0.05</w:t>
+      </w:r>
+      <w:r>
+        <w:t>;</w:t>
+      </w:r>
+      <w:r>
+        <w:t xml:space="preserve"> </w:t>
+      </w:r>
+      <w:r>
+        <w:t xml:space="preserve">two-sided </w:t>
+      </w:r>
+      <w:r>
+        <w:t xml:space="preserve">Mann-Whitney </w:t>
+      </w:r>
+      <w:r>
+        <w:rPr>
+          <w:i/>
+        </w:rPr>
+        <w:t>U</w:t>
+      </w:r>
+      <w:r>
+        <w:t xml:space="preserve">-tests), while unfilled points represent those that were not significant. Following simple linear regressions of </w:t>
+      </w:r>
+      <w:r>
+        <w:rPr>
+          <w:i/>
+        </w:rPr>
+        <w:t>CLES</w:t>
+      </w:r>
+      <w:r>
+        <w:t xml:space="preserve"> against scale, </w:t>
+      </w:r>
+      <w:r>
+        <w:t>we found some evidence for</w:t>
+      </w:r>
+      <w:r>
+        <w:t xml:space="preserve"> </w:t>
+      </w:r>
+      <w:r>
+        <w:t>relationship</w:t>
+      </w:r>
+      <w:r>
+        <w:t>s</w:t>
+      </w:r>
+      <w:r>
+        <w:t xml:space="preserve"> (depicted by lines) for MAP (slope = </w:t>
+      </w:r>
+      <w:r>
+        <w:t>–</w:t>
+      </w:r>
+      <w:r>
+        <w:t>0.</w:t>
+      </w:r>
+      <w:r>
+        <w:t>157</w:t>
+      </w:r>
+      <w:r>
+        <w:t>;</w:t>
+      </w:r>
+      <w:r>
+        <w:t xml:space="preserve"> </w:t>
+      </w:r>
+      <w:r>
+        <w:rPr>
+          <w:i/>
+        </w:rPr>
+        <w:t>P</w:t>
+      </w:r>
+      <w:r>
+        <w:t xml:space="preserve"> = 0.0</w:t>
+      </w:r>
+      <w:r>
+        <w:t>98</w:t>
+      </w:r>
+      <w:r>
+        <w:t>)</w:t>
+      </w:r>
+      <w:r>
+        <w:t xml:space="preserve">, NDVI </w:t>
+      </w:r>
+      <w:r>
+        <w:t xml:space="preserve">(slope = </w:t>
+      </w:r>
+      <w:r>
+        <w:t>0.116</w:t>
+      </w:r>
+      <w:r>
+        <w:t>;</w:t>
+      </w:r>
+      <w:r>
+        <w:t xml:space="preserve"> </w:t>
+      </w:r>
+      <w:r>
+        <w:rPr>
+          <w:i/>
+        </w:rPr>
+        <w:t>P</w:t>
+      </w:r>
+      <w:r>
+        <w:t xml:space="preserve"> </w:t>
+      </w:r>
+      <w:r>
+        <w:t>&lt; 0.001</w:t>
+      </w:r>
+      <w:r>
+        <w:t>)</w:t>
+      </w:r>
+      <w:r>
+        <w:t xml:space="preserve"> and </w:t>
+      </w:r>
+      <w:r>
+        <w:t>Clay</w:t>
+      </w:r>
+      <w:r>
+        <w:t xml:space="preserve"> (slope = </w:t>
+      </w:r>
+      <w:r>
+        <w:t>0.158</w:t>
+      </w:r>
+      <w:r>
+        <w:t xml:space="preserve">, </w:t>
+      </w:r>
+      <w:r>
+        <w:rPr>
+          <w:i/>
+        </w:rPr>
+        <w:t>P</w:t>
+      </w:r>
+      <w:r>
+        <w:t xml:space="preserve"> = </w:t>
+      </w:r>
+      <w:r>
+        <w:t>0.037</w:t>
+      </w:r>
+      <w:r>
+        <w:t>)</w:t>
+      </w:r>
+      <w:r>
+        <w:t>. Abbreviations are as in Table</w:t>
+      </w:r>
+      <w:r>
+        <w:t xml:space="preserve"> </w:t>
+      </w:r>
+      <w:r>
+        <w:rPr>
+          <w:highlight w:val="red"/>
+        </w:rPr>
+        <w:t>2</w:t>
+      </w:r>
+      <w:r>
+        <w:t>.</w:t>
+      </w:r>
+      <w:r>
+        <w:br w:type="page"/>
+      </w:r>
+    </w:p>
+    <w:p>
+      <w:pPr>
+        <w:pStyle w:val="CaptionedFigure"/>
+        <w:spacing w:line="240" w:lineRule="auto"/>
+      </w:pPr>
+      <w:r>
+        <w:rPr>
+          <w:noProof/>
+          <w:lang w:val="en-ZA" w:eastAsia="en-ZA"/>
+        </w:rPr>
+        <w:lastRenderedPageBreak/>
+        <w:drawing>
+          <wp:inline distT="0" distB="0" distL="0" distR="0" wp14:anchorId="4CFE472E" wp14:editId="1294E167">
+            <wp:extent cx="6840000" cy="5984999"/>
+            <wp:effectExtent l="0" t="0" r="0" b="0"/>
+            <wp:docPr id="2" name="Picture"/>
+            <wp:cNvGraphicFramePr>
+              <a:graphicFrameLocks xmlns:a="http://schemas.openxmlformats.org/drawingml/2006/main" noChangeAspect="1"/>
+            </wp:cNvGraphicFramePr>
+            <a:graphic xmlns:a="http://schemas.openxmlformats.org/drawingml/2006/main">
+              <a:graphicData uri="http://schemas.openxmlformats.org/drawingml/2006/picture">
+                <pic:pic xmlns:pic="http://schemas.openxmlformats.org/drawingml/2006/picture">
+                  <pic:nvPicPr>
+                    <pic:cNvPr id="0" name="Picture" descr="figures/fig-2-partition-richness_manual-edit.png"/>
+                    <pic:cNvPicPr>
+                      <a:picLocks noChangeAspect="1" noChangeArrowheads="1"/>
+                    </pic:cNvPicPr>
+                  </pic:nvPicPr>
+                  <pic:blipFill>
+                    <a:blip r:embed="rId10" cstate="print">
+                      <a:extLst>
+                        <a:ext uri="{28A0092B-C50C-407E-A947-70E740481C1C}">
+                          <a14:useLocalDpi xmlns:a14="http://schemas.microsoft.com/office/drawing/2010/main" val="0"/>
+                        </a:ext>
+                      </a:extLst>
+                    </a:blip>
+                    <a:stretch>
+                      <a:fillRect/>
+                    </a:stretch>
+                  </pic:blipFill>
+                  <pic:spPr bwMode="auto">
+                    <a:xfrm>
+                      <a:off x="0" y="0"/>
+                      <a:ext cx="6840000" cy="5984999"/>
+                    </a:xfrm>
+                    <a:prstGeom prst="rect">
+                      <a:avLst/>
+                    </a:prstGeom>
+                    <a:noFill/>
+                    <a:ln w="9525">
+                      <a:noFill/>
+                      <a:headEnd/>
+                      <a:tailEnd/>
+                    </a:ln>
+                  </pic:spPr>
+                </pic:pic>
+              </a:graphicData>
+            </a:graphic>
+          </wp:inline>
+        </w:drawing>
+      </w:r>
+    </w:p>
+    <w:p>
+      <w:pPr>
+        <w:pStyle w:val="ImageCaption"/>
+        <w:spacing w:line="240" w:lineRule="auto"/>
+      </w:pPr>
+      <w:r>
+        <w:rPr>
+          <w:b/>
+        </w:rPr>
+        <w:t xml:space="preserve">Figure </w:t>
+      </w:r>
+      <w:r>
+        <w:rPr>
+          <w:b/>
+          <w:highlight w:val="red"/>
+        </w:rPr>
+        <w:t>2</w:t>
+      </w:r>
+      <w:r>
+        <w:rPr>
+          <w:b/>
+        </w:rPr>
+        <w:t>:</w:t>
+      </w:r>
+      <w:r>
+        <w:t xml:space="preserve"> </w:t>
+      </w:r>
+      <w:r>
+        <w:t>Frequency d</w:t>
+      </w:r>
+      <w:r>
+        <w:t xml:space="preserve">istributions of </w:t>
+      </w:r>
+      <w:r>
+        <w:t xml:space="preserve">vascular plant species richness </w:t>
+      </w:r>
+      <w:r>
+        <w:t xml:space="preserve">in the GCFR and SWAFR </w:t>
+      </w:r>
+      <w:r>
+        <w:t xml:space="preserve">at the </w:t>
+      </w:r>
+      <w:r>
+        <w:t xml:space="preserve">(a) </w:t>
+      </w:r>
+      <w:r>
+        <w:t xml:space="preserve">DS-, </w:t>
+      </w:r>
+      <w:r>
+        <w:t>(b) HDS-</w:t>
+      </w:r>
+      <w:r>
+        <w:t>, and (c) Q</w:t>
+      </w:r>
+      <w:r>
+        <w:t>DS-scales</w:t>
+      </w:r>
+      <w:r>
+        <w:t xml:space="preserve">, </w:t>
+      </w:r>
+      <w:r>
+        <w:t xml:space="preserve">and of </w:t>
+      </w:r>
+      <w:r>
+        <w:t xml:space="preserve">the </w:t>
+      </w:r>
+      <w:r>
+        <w:t>proporti</w:t>
+      </w:r>
+      <w:r>
+        <w:t xml:space="preserve">onal contributions of floristic turnover </w:t>
+      </w:r>
+      <w:r>
+        <w:t>(</w:t>
+      </w:r>
+      <w:r>
+        <w:rPr>
+          <w:i/>
+        </w:rPr>
+        <w:t>T</w:t>
+      </w:r>
+      <w:r>
+        <w:t>/</w:t>
+      </w:r>
+      <w:r>
+        <w:rPr>
+          <w:i/>
+        </w:rPr>
+        <w:t>S</w:t>
+      </w:r>
+      <w:r>
+        <w:t xml:space="preserve">) </w:t>
+      </w:r>
+      <w:r>
+        <w:t xml:space="preserve">to (d) </w:t>
+      </w:r>
+      <w:r>
+        <w:rPr>
+          <w:i/>
+        </w:rPr>
+        <w:t>S</w:t>
+      </w:r>
+      <w:r>
+        <w:rPr>
+          <w:vertAlign w:val="subscript"/>
+        </w:rPr>
+        <w:t>DS</w:t>
+      </w:r>
+      <w:r>
+        <w:t xml:space="preserve"> </w:t>
+      </w:r>
+      <w:r>
+        <w:t xml:space="preserve">(i.e. </w:t>
+      </w:r>
+      <w:r>
+        <w:rPr>
+          <w:i/>
+        </w:rPr>
+        <w:t>T</w:t>
+      </w:r>
+      <w:r>
+        <w:rPr>
+          <w:vertAlign w:val="subscript"/>
+        </w:rPr>
+        <w:t xml:space="preserve">HDS </w:t>
+      </w:r>
+      <w:r>
+        <w:t>/</w:t>
+      </w:r>
+      <w:r>
+        <w:rPr>
+          <w:i/>
+        </w:rPr>
+        <w:t xml:space="preserve"> S</w:t>
+      </w:r>
+      <w:r>
+        <w:rPr>
+          <w:vertAlign w:val="subscript"/>
+        </w:rPr>
+        <w:t>DS</w:t>
+      </w:r>
+      <w:r>
+        <w:t xml:space="preserve">) </w:t>
+      </w:r>
+      <w:r>
+        <w:t xml:space="preserve">and (e) </w:t>
+      </w:r>
+      <w:r>
+        <w:rPr>
+          <w:i/>
+        </w:rPr>
+        <w:t>S</w:t>
+      </w:r>
+      <w:r>
+        <w:rPr>
+          <w:vertAlign w:val="subscript"/>
+        </w:rPr>
+        <w:t>H</w:t>
+      </w:r>
+      <w:r>
+        <w:rPr>
+          <w:vertAlign w:val="subscript"/>
+        </w:rPr>
+        <w:t>DS</w:t>
+      </w:r>
+      <w:r>
+        <w:t xml:space="preserve">. </w:t>
+      </w:r>
+      <w:r>
+        <w:t>(</w:t>
+      </w:r>
+      <w:r>
+        <w:rPr>
+          <w:i/>
+        </w:rPr>
+        <w:t>T</w:t>
+      </w:r>
+      <w:r>
+        <w:rPr>
+          <w:vertAlign w:val="subscript"/>
+        </w:rPr>
+        <w:t xml:space="preserve">QDS </w:t>
+      </w:r>
+      <w:r>
+        <w:t>/</w:t>
+      </w:r>
+      <w:r>
+        <w:rPr>
+          <w:i/>
+        </w:rPr>
+        <w:t xml:space="preserve"> S</w:t>
+      </w:r>
+      <w:r>
+        <w:rPr>
+          <w:vertAlign w:val="subscript"/>
+        </w:rPr>
+        <w:t>HDS</w:t>
+      </w:r>
+      <w:r>
+        <w:t xml:space="preserve">). </w:t>
+      </w:r>
+      <w:r>
+        <w:t xml:space="preserve">The derivations of </w:t>
+      </w:r>
+      <w:r>
+        <w:rPr>
+          <w:i/>
+        </w:rPr>
+        <w:t>T</w:t>
+      </w:r>
+      <w:r>
+        <w:rPr>
+          <w:vertAlign w:val="subscript"/>
+        </w:rPr>
+        <w:t>DS</w:t>
+      </w:r>
+      <w:r>
+        <w:t xml:space="preserve"> and </w:t>
+      </w:r>
+      <w:r>
+        <w:rPr>
+          <w:i/>
+        </w:rPr>
+        <w:t>T</w:t>
+      </w:r>
+      <w:r>
+        <w:rPr>
+          <w:vertAlign w:val="subscript"/>
+        </w:rPr>
+        <w:t>HDS</w:t>
+      </w:r>
+      <w:r>
+        <w:t xml:space="preserve"> are demonstrated with s</w:t>
+      </w:r>
+      <w:r>
+        <w:t>catter plot</w:t>
+      </w:r>
+      <w:r>
+        <w:t>s</w:t>
+      </w:r>
+      <w:r>
+        <w:t xml:space="preserve"> of mean </w:t>
+      </w:r>
+      <w:r>
+        <w:t>(f) H</w:t>
+      </w:r>
+      <w:r>
+        <w:t>DS-</w:t>
+      </w:r>
+      <w:r>
+        <w:t xml:space="preserve"> and (g) QDS-</w:t>
+      </w:r>
+      <w:r>
+        <w:t>scale richness (</w:t>
+      </w:r>
+      <m:oMath>
+        <m:bar>
+          <m:barPr>
+            <m:pos m:val="top"/>
+            <m:ctrlPr>
+              <w:rPr>
+                <w:rFonts w:ascii="Cambria Math" w:hAnsi="Cambria Math"/>
+              </w:rPr>
+            </m:ctrlPr>
+          </m:barPr>
+          <m:e>
+            <m:r>
+              <w:rPr>
+                <w:rFonts w:ascii="Cambria Math" w:hAnsi="Cambria Math"/>
+              </w:rPr>
+              <m:t>S</m:t>
+            </m:r>
+          </m:e>
+        </m:bar>
+      </m:oMath>
+      <w:r>
+        <w:rPr>
+          <w:vertAlign w:val="subscript"/>
+        </w:rPr>
+        <w:t>H</w:t>
+      </w:r>
+      <w:r>
+        <w:rPr>
+          <w:vertAlign w:val="subscript"/>
+        </w:rPr>
+        <w:t>DS</w:t>
+      </w:r>
+      <w:r>
+        <w:t xml:space="preserve"> and</w:t>
+      </w:r>
+      <w:r>
+        <w:rPr>
+          <w:rFonts w:eastAsiaTheme="minorEastAsia"/>
+        </w:rPr>
+        <w:t xml:space="preserve"> </w:t>
+      </w:r>
+      <m:oMath>
+        <m:bar>
+          <m:barPr>
+            <m:pos m:val="top"/>
+            <m:ctrlPr>
+              <w:rPr>
+                <w:rFonts w:ascii="Cambria Math" w:hAnsi="Cambria Math"/>
+              </w:rPr>
+            </m:ctrlPr>
+          </m:barPr>
+          <m:e>
+            <m:r>
+              <w:rPr>
+                <w:rFonts w:ascii="Cambria Math" w:hAnsi="Cambria Math"/>
+              </w:rPr>
+              <m:t>S</m:t>
+            </m:r>
+          </m:e>
+        </m:bar>
+      </m:oMath>
+      <w:r>
+        <w:rPr>
+          <w:vertAlign w:val="subscript"/>
+        </w:rPr>
+        <w:t>QDS</w:t>
+      </w:r>
+      <w:r>
+        <w:t xml:space="preserve"> respectively</w:t>
+      </w:r>
+      <w:r>
+        <w:t xml:space="preserve">) </w:t>
+      </w:r>
+      <w:r>
+        <w:t>against</w:t>
+      </w:r>
+      <w:r>
+        <w:t xml:space="preserve"> turnover </w:t>
+      </w:r>
+      <w:r>
+        <w:t>(</w:t>
+      </w:r>
+      <w:r>
+        <w:t>(</w:t>
+      </w:r>
+      <w:r>
+        <w:t xml:space="preserve">f) </w:t>
+      </w:r>
+      <w:r>
+        <w:rPr>
+          <w:i/>
+        </w:rPr>
+        <w:t>T</w:t>
+      </w:r>
+      <w:r>
+        <w:rPr>
+          <w:vertAlign w:val="subscript"/>
+        </w:rPr>
+        <w:t>H</w:t>
+      </w:r>
+      <w:r>
+        <w:rPr>
+          <w:vertAlign w:val="subscript"/>
+        </w:rPr>
+        <w:t>DS</w:t>
+      </w:r>
+      <w:r>
+        <w:t xml:space="preserve"> and (g) </w:t>
+      </w:r>
+      <w:r>
+        <w:rPr>
+          <w:i/>
+        </w:rPr>
+        <w:t>T</w:t>
+      </w:r>
+      <w:r>
+        <w:rPr>
+          <w:vertAlign w:val="subscript"/>
+        </w:rPr>
+        <w:t>QDS</w:t>
+      </w:r>
+      <w:r>
+        <w:t>) with contour lines denoting the</w:t>
+      </w:r>
+      <w:r>
+        <w:t xml:space="preserve"> </w:t>
+      </w:r>
+      <w:r>
+        <w:rPr>
+          <w:i/>
+        </w:rPr>
+        <w:t>S</w:t>
+      </w:r>
+      <w:r>
+        <w:rPr>
+          <w:vertAlign w:val="subscript"/>
+        </w:rPr>
+        <w:t>DS</w:t>
+      </w:r>
+      <w:r>
+        <w:t xml:space="preserve"> </w:t>
+      </w:r>
+      <w:r>
+        <w:t xml:space="preserve">and </w:t>
+      </w:r>
+      <w:r>
+        <w:rPr>
+          <w:i/>
+        </w:rPr>
+        <w:t>S</w:t>
+      </w:r>
+      <w:r>
+        <w:rPr>
+          <w:vertAlign w:val="subscript"/>
+        </w:rPr>
+        <w:t>HDS</w:t>
+      </w:r>
+      <w:r>
+        <w:t xml:space="preserve"> that arise as their sum</w:t>
+      </w:r>
+      <w:r>
+        <w:t>s</w:t>
+      </w:r>
+      <w:r>
+        <w:t>.</w:t>
+      </w:r>
+      <w:r>
+        <w:br w:type="page"/>
+      </w:r>
+    </w:p>
+    <w:p>
+      <w:pPr>
+        <w:pStyle w:val="CaptionedFigure"/>
+        <w:spacing w:line="240" w:lineRule="auto"/>
+      </w:pPr>
+      <w:r>
+        <w:rPr>
+          <w:noProof/>
+          <w:lang w:val="en-ZA" w:eastAsia="en-ZA"/>
+        </w:rPr>
+        <w:lastRenderedPageBreak/>
+        <w:drawing>
+          <wp:inline distT="0" distB="0" distL="0" distR="0" wp14:anchorId="06F193A1" wp14:editId="4720EADA">
+            <wp:extent cx="6840000" cy="2280000"/>
+            <wp:effectExtent l="0" t="0" r="0" b="6350"/>
+            <wp:docPr id="3" name="Picture"/>
+            <wp:cNvGraphicFramePr>
+              <a:graphicFrameLocks xmlns:a="http://schemas.openxmlformats.org/drawingml/2006/main" noChangeAspect="1"/>
+            </wp:cNvGraphicFramePr>
+            <a:graphic xmlns:a="http://schemas.openxmlformats.org/drawingml/2006/main">
+              <a:graphicData uri="http://schemas.openxmlformats.org/drawingml/2006/picture">
+                <pic:pic xmlns:pic="http://schemas.openxmlformats.org/drawingml/2006/picture">
+                  <pic:nvPicPr>
+                    <pic:cNvPr id="0" name="Picture" descr="figures/fig-3-PC1-model-fits.pdf"/>
+                    <pic:cNvPicPr>
+                      <a:picLocks noChangeAspect="1" noChangeArrowheads="1"/>
+                    </pic:cNvPicPr>
+                  </pic:nvPicPr>
+                  <pic:blipFill>
+                    <a:blip r:embed="rId11" cstate="print">
+                      <a:extLst>
+                        <a:ext uri="{28A0092B-C50C-407E-A947-70E740481C1C}">
+                          <a14:useLocalDpi xmlns:a14="http://schemas.microsoft.com/office/drawing/2010/main" val="0"/>
+                        </a:ext>
+                      </a:extLst>
+                    </a:blip>
+                    <a:stretch>
+                      <a:fillRect/>
+                    </a:stretch>
+                  </pic:blipFill>
+                  <pic:spPr bwMode="auto">
+                    <a:xfrm>
+                      <a:off x="0" y="0"/>
+                      <a:ext cx="6840000" cy="2280000"/>
+                    </a:xfrm>
+                    <a:prstGeom prst="rect">
+                      <a:avLst/>
+                    </a:prstGeom>
+                    <a:noFill/>
+                    <a:ln w="9525">
+                      <a:noFill/>
+                      <a:headEnd/>
+                      <a:tailEnd/>
+                    </a:ln>
+                  </pic:spPr>
+                </pic:pic>
+              </a:graphicData>
+            </a:graphic>
+          </wp:inline>
+        </w:drawing>
+      </w:r>
+    </w:p>
+    <w:p>
+      <w:pPr>
+        <w:pStyle w:val="ImageCaption"/>
+        <w:spacing w:line="240" w:lineRule="auto"/>
+      </w:pPr>
+      <w:r>
+        <w:rPr>
+          <w:b/>
+        </w:rPr>
+        <w:t xml:space="preserve">Figure </w:t>
+      </w:r>
+      <w:r>
+        <w:rPr>
+          <w:b/>
+          <w:highlight w:val="red"/>
+        </w:rPr>
+        <w:t>3</w:t>
+      </w:r>
+      <w:r>
+        <w:rPr>
+          <w:b/>
+        </w:rPr>
+        <w:t>:</w:t>
+      </w:r>
+      <w:r>
+        <w:t xml:space="preserve"> </w:t>
+      </w:r>
+      <w:r>
+        <w:t>S</w:t>
+      </w:r>
+      <w:r>
+        <w:t xml:space="preserve">imple linear regressions of </w:t>
+      </w:r>
+      <w:r>
+        <w:t xml:space="preserve">vascular plant species richness as </w:t>
+      </w:r>
+      <w:r>
+        <w:t xml:space="preserve">(a) </w:t>
+      </w:r>
+      <w:r>
+        <w:rPr>
+          <w:i/>
+        </w:rPr>
+        <w:t>S</w:t>
+      </w:r>
+      <w:r>
+        <w:rPr>
+          <w:vertAlign w:val="subscript"/>
+        </w:rPr>
+        <w:t>Q</w:t>
+      </w:r>
+      <w:r>
+        <w:rPr>
+          <w:vertAlign w:val="subscript"/>
+        </w:rPr>
+        <w:t>DS</w:t>
+      </w:r>
+      <w:r>
+        <w:t xml:space="preserve">, </w:t>
+      </w:r>
+      <w:r>
+        <w:t xml:space="preserve">(b) </w:t>
+      </w:r>
+      <w:r>
+        <w:rPr>
+          <w:i/>
+        </w:rPr>
+        <w:t>S</w:t>
+      </w:r>
+      <w:r>
+        <w:rPr>
+          <w:vertAlign w:val="subscript"/>
+        </w:rPr>
+        <w:t>H</w:t>
+      </w:r>
+      <w:r>
+        <w:rPr>
+          <w:vertAlign w:val="subscript"/>
+        </w:rPr>
+        <w:t>DS</w:t>
+      </w:r>
+      <w:r>
+        <w:t xml:space="preserve"> </w:t>
+      </w:r>
+      <w:r>
+        <w:t xml:space="preserve">and (c) </w:t>
+      </w:r>
+      <w:r>
+        <w:rPr>
+          <w:i/>
+        </w:rPr>
+        <w:t>S</w:t>
+      </w:r>
+      <w:r>
+        <w:rPr>
+          <w:vertAlign w:val="subscript"/>
+        </w:rPr>
+        <w:t>DS</w:t>
+      </w:r>
+      <w:r>
+        <w:t xml:space="preserve"> </w:t>
+      </w:r>
+      <w:r>
+        <w:t xml:space="preserve">against each respective scale’s </w:t>
+      </w:r>
+      <w:r>
+        <w:t xml:space="preserve">major axis </w:t>
+      </w:r>
+      <w:r>
+        <w:t xml:space="preserve">of environmental heterogeneity </w:t>
+      </w:r>
+      <w:r>
+        <w:t>(PC1</w:t>
+      </w:r>
+      <w:r>
+        <w:t xml:space="preserve">) </w:t>
+      </w:r>
+      <w:r>
+        <w:t>across</w:t>
+      </w:r>
+      <w:r>
+        <w:t xml:space="preserve"> the</w:t>
+      </w:r>
+      <w:r>
+        <w:t xml:space="preserve"> </w:t>
+      </w:r>
+      <w:r>
+        <w:t>GCFR</w:t>
+      </w:r>
+      <w:r>
+        <w:t xml:space="preserve"> and </w:t>
+      </w:r>
+      <w:r>
+        <w:t>SWAFR</w:t>
+      </w:r>
+      <w:r>
+        <w:t xml:space="preserve">. </w:t>
+      </w:r>
+      <w:r>
+        <w:t xml:space="preserve">Grid-cells representing </w:t>
+      </w:r>
+      <w:r>
+        <w:t>hotspots</w:t>
+      </w:r>
+      <w:r>
+        <w:t xml:space="preserve"> of species richness (identified as having residual </w:t>
+      </w:r>
+      <w:r>
+        <w:rPr>
+          <w:i/>
+        </w:rPr>
+        <w:t>S</w:t>
+      </w:r>
+      <w:r>
+        <w:t xml:space="preserve"> greater than two standard deviations from the mean) are identified by triangles (black for the GCFR, white for SWAFR, as with round points). </w:t>
+      </w:r>
+      <w:r>
+        <w:t xml:space="preserve">These three linear models are presented in Table </w:t>
+      </w:r>
+      <w:r>
+        <w:rPr>
+          <w:highlight w:val="red"/>
+        </w:rPr>
+        <w:t>2</w:t>
+      </w:r>
+      <w:r>
+        <w:t>, all with highly significant slopes (</w:t>
+      </w:r>
+      <w:r>
+        <w:rPr>
+          <w:i/>
+        </w:rPr>
+        <w:t>P</w:t>
+      </w:r>
+      <w:r>
+        <w:t xml:space="preserve"> &lt; 0.001)</w:t>
+      </w:r>
+      <w:r>
+        <w:t>, and were fitted including species richness hotspots</w:t>
+      </w:r>
+      <w:r>
+        <w:t xml:space="preserve">. </w:t>
+      </w:r>
+      <w:r>
+        <w:t xml:space="preserve">For </w:t>
+      </w:r>
+      <w:r>
+        <w:rPr>
+          <w:i/>
+          <w:iCs/>
+        </w:rPr>
+        <w:t>S</w:t>
+      </w:r>
+      <w:r>
+        <w:rPr>
+          <w:vertAlign w:val="subscript"/>
+        </w:rPr>
+        <w:t>QDS</w:t>
+      </w:r>
+      <w:r>
+        <w:t xml:space="preserve">, the separate </w:t>
+      </w:r>
+      <w:r>
+        <w:t>fits</w:t>
+      </w:r>
+      <w:r>
+        <w:t xml:space="preserve"> for the GCFR (</w:t>
+      </w:r>
+      <w:r>
+        <w:t>black</w:t>
+      </w:r>
+      <w:r>
+        <w:t>) and SWAFR (</w:t>
+      </w:r>
+      <w:r>
+        <w:t>grey</w:t>
+      </w:r>
+      <w:r>
+        <w:t xml:space="preserve">) are presented, following the best fitting model at that scale (see Table </w:t>
+      </w:r>
+      <w:r>
+        <w:rPr>
+          <w:highlight w:val="red"/>
+        </w:rPr>
+        <w:t>2</w:t>
+      </w:r>
+      <w:r>
+        <w:t xml:space="preserve">a). </w:t>
+      </w:r>
+      <w:r>
+        <w:t xml:space="preserve">The </w:t>
+      </w:r>
+      <w:r>
+        <w:rPr>
+          <w:i/>
+        </w:rPr>
+        <w:t>R</w:t>
+      </w:r>
+      <w:r>
+        <w:rPr>
+          <w:vertAlign w:val="superscript"/>
+        </w:rPr>
+        <w:t>2</w:t>
+      </w:r>
+      <w:r>
+        <w:t xml:space="preserve">-values of each model and the variation in environmental heterogeneity explained by </w:t>
+      </w:r>
+      <w:r>
+        <w:t xml:space="preserve">PC1 from </w:t>
+      </w:r>
+      <w:r>
+        <w:t>each of the three PCAs are noted in parentheses in the panel and horizontal axis headings respectively.</w:t>
+      </w:r>
+      <w:r>
+        <w:t xml:space="preserve"> The e</w:t>
+      </w:r>
+      <w:r>
+        <w:t xml:space="preserve">quivalent results when hotpots </w:t>
+      </w:r>
+      <w:r>
+        <w:t>we</w:t>
+      </w:r>
+      <w:r>
+        <w:t>re excluded is available in the online version (Figure S</w:t>
+      </w:r>
+      <w:r>
+        <w:rPr>
+          <w:highlight w:val="red"/>
+        </w:rPr>
+        <w:t>11</w:t>
+      </w:r>
+      <w:r>
+        <w:t>).</w:t>
+      </w:r>
+      <w:r>
+        <w:br w:type="page"/>
+      </w:r>
+    </w:p>
+    <w:p>
+      <w:pPr>
+        <w:pStyle w:val="CaptionedFigure"/>
+        <w:spacing w:line="240" w:lineRule="auto"/>
+      </w:pPr>
+      <w:r>
+        <w:rPr>
+          <w:noProof/>
+          <w:lang w:val="en-ZA" w:eastAsia="en-ZA"/>
+        </w:rPr>
+        <w:lastRenderedPageBreak/>
+        <w:drawing>
+          <wp:inline distT="0" distB="0" distL="0" distR="0" wp14:anchorId="6BA46A0B" wp14:editId="3394A2C3">
+            <wp:extent cx="6840000" cy="3908571"/>
+            <wp:effectExtent l="0" t="0" r="0" b="0"/>
+            <wp:docPr id="4" name="Picture"/>
+            <wp:cNvGraphicFramePr>
+              <a:graphicFrameLocks xmlns:a="http://schemas.openxmlformats.org/drawingml/2006/main" noChangeAspect="1"/>
+            </wp:cNvGraphicFramePr>
+            <a:graphic xmlns:a="http://schemas.openxmlformats.org/drawingml/2006/main">
+              <a:graphicData uri="http://schemas.openxmlformats.org/drawingml/2006/picture">
+                <pic:pic xmlns:pic="http://schemas.openxmlformats.org/drawingml/2006/picture">
+                  <pic:nvPicPr>
+                    <pic:cNvPr id="0" name="Picture" descr="figures/fig-4-multivariate-model-terms.pdf"/>
                     <pic:cNvPicPr>
                       <a:picLocks noChangeAspect="1" noChangeArrowheads="1"/>
                     </pic:cNvPicPr>
@@ -18328,293 +19462,6 @@
     </w:p>
     <w:p>
       <w:pPr>
-        <w:pStyle w:val="BodyText"/>
-      </w:pPr>
-      <w:r>
-        <w:rPr>
-          <w:b/>
-        </w:rPr>
-        <w:t xml:space="preserve">Figure </w:t>
-      </w:r>
-      <w:r>
-        <w:rPr>
-          <w:b/>
-          <w:highlight w:val="red"/>
-        </w:rPr>
-        <w:t>1</w:t>
-      </w:r>
-      <w:r>
-        <w:rPr>
-          <w:b/>
-        </w:rPr>
-        <w:t>:</w:t>
-      </w:r>
-      <w:r>
-        <w:t xml:space="preserve"> </w:t>
-      </w:r>
-      <w:r>
-        <w:t>The common language effect size (</w:t>
-      </w:r>
-      <w:r>
-        <w:rPr>
-          <w:i/>
-        </w:rPr>
-        <w:t>CLES</w:t>
-      </w:r>
-      <w:r>
-        <w:t>) of (a–i) various forms of environmental heterogeneity (log</w:t>
-      </w:r>
-      <w:r>
-        <w:rPr>
-          <w:vertAlign w:val="subscript"/>
-        </w:rPr>
-        <w:t>10</w:t>
-      </w:r>
-      <w:r>
-        <w:t xml:space="preserve">-transformed) and (j) the major axis thereof (PC1) in the GCFR and SWAFR. </w:t>
-      </w:r>
-      <w:r>
-        <w:rPr>
-          <w:i/>
-        </w:rPr>
-        <w:t>CLES</w:t>
-      </w:r>
-      <w:r>
-        <w:t xml:space="preserve"> here is treated as the effect of GCFR relative to SWAFR values. Filled points represent comparisons where the GCFR and SWAFR significantly differed in heterogeneity (</w:t>
-      </w:r>
-      <w:r>
-        <w:rPr>
-          <w:i/>
-        </w:rPr>
-        <w:t>P</w:t>
-      </w:r>
-      <w:r>
-        <w:t xml:space="preserve"> </w:t>
-      </w:r>
-      <w:r>
-        <w:t>&lt;</w:t>
-      </w:r>
-      <w:r>
-        <w:t xml:space="preserve"> 0.05</w:t>
-      </w:r>
-      <w:r>
-        <w:t>;</w:t>
-      </w:r>
-      <w:r>
-        <w:t xml:space="preserve"> </w:t>
-      </w:r>
-      <w:r>
-        <w:t xml:space="preserve">two-sided </w:t>
-      </w:r>
-      <w:r>
-        <w:t xml:space="preserve">Mann-Whitney </w:t>
-      </w:r>
-      <w:r>
-        <w:rPr>
-          <w:i/>
-        </w:rPr>
-        <w:t>U</w:t>
-      </w:r>
-      <w:r>
-        <w:t xml:space="preserve">-tests), while unfilled points represent those that were not significant. Following simple linear regressions of </w:t>
-      </w:r>
-      <w:r>
-        <w:rPr>
-          <w:i/>
-        </w:rPr>
-        <w:t>CLES</w:t>
-      </w:r>
-      <w:r>
-        <w:t xml:space="preserve"> against scale, </w:t>
-      </w:r>
-      <w:r>
-        <w:t>we found some evidence for</w:t>
-      </w:r>
-      <w:r>
-        <w:t xml:space="preserve"> </w:t>
-      </w:r>
-      <w:r>
-        <w:t>relationship</w:t>
-      </w:r>
-      <w:r>
-        <w:t>s</w:t>
-      </w:r>
-      <w:r>
-        <w:t xml:space="preserve"> (depicted by lines) for MAP (slope = </w:t>
-      </w:r>
-      <w:r>
-        <w:t>–</w:t>
-      </w:r>
-      <w:r>
-        <w:t>0.</w:t>
-      </w:r>
-      <w:r>
-        <w:t>157</w:t>
-      </w:r>
-      <w:r>
-        <w:t>;</w:t>
-      </w:r>
-      <w:r>
-        <w:t xml:space="preserve"> </w:t>
-      </w:r>
-      <w:r>
-        <w:rPr>
-          <w:i/>
-        </w:rPr>
-        <w:t>P</w:t>
-      </w:r>
-      <w:r>
-        <w:t xml:space="preserve"> = 0.0</w:t>
-      </w:r>
-      <w:r>
-        <w:t>98</w:t>
-      </w:r>
-      <w:r>
-        <w:t>)</w:t>
-      </w:r>
-      <w:r>
-        <w:t xml:space="preserve">, NDVI </w:t>
-      </w:r>
-      <w:r>
-        <w:t xml:space="preserve">(slope = </w:t>
-      </w:r>
-      <w:r>
-        <w:t>0.116</w:t>
-      </w:r>
-      <w:r>
-        <w:t>;</w:t>
-      </w:r>
-      <w:r>
-        <w:t xml:space="preserve"> </w:t>
-      </w:r>
-      <w:r>
-        <w:rPr>
-          <w:i/>
-        </w:rPr>
-        <w:t>P</w:t>
-      </w:r>
-      <w:r>
-        <w:t xml:space="preserve"> </w:t>
-      </w:r>
-      <w:r>
-        <w:t>&lt; 0.001</w:t>
-      </w:r>
-      <w:r>
-        <w:t>)</w:t>
-      </w:r>
-      <w:r>
-        <w:t xml:space="preserve"> and </w:t>
-      </w:r>
-      <w:r>
-        <w:t>Clay</w:t>
-      </w:r>
-      <w:r>
-        <w:t xml:space="preserve"> (slope = </w:t>
-      </w:r>
-      <w:r>
-        <w:t>0.158</w:t>
-      </w:r>
-      <w:r>
-        <w:t xml:space="preserve">, </w:t>
-      </w:r>
-      <w:r>
-        <w:rPr>
-          <w:i/>
-        </w:rPr>
-        <w:t>P</w:t>
-      </w:r>
-      <w:r>
-        <w:t xml:space="preserve"> = </w:t>
-      </w:r>
-      <w:r>
-        <w:t>0.037</w:t>
-      </w:r>
-      <w:r>
-        <w:t>)</w:t>
-      </w:r>
-      <w:r>
-        <w:t>. Abbreviations are as in Table</w:t>
-      </w:r>
-      <w:r>
-        <w:t xml:space="preserve"> </w:t>
-      </w:r>
-      <w:r>
-        <w:rPr>
-          <w:highlight w:val="red"/>
-        </w:rPr>
-        <w:t>2</w:t>
-      </w:r>
-      <w:r>
-        <w:t>.</w:t>
-      </w:r>
-      <w:r>
-        <w:br w:type="page"/>
-      </w:r>
-    </w:p>
-    <w:p>
-      <w:pPr>
-        <w:pStyle w:val="CaptionedFigure"/>
-        <w:spacing w:line="240" w:lineRule="auto"/>
-      </w:pPr>
-      <w:r>
-        <w:rPr>
-          <w:noProof/>
-          <w:lang w:val="en-ZA" w:eastAsia="en-ZA"/>
-        </w:rPr>
-        <w:lastRenderedPageBreak/>
-        <w:drawing>
-          <wp:inline distT="0" distB="0" distL="0" distR="0" wp14:anchorId="4CFE472E" wp14:editId="1294E167">
-            <wp:extent cx="6840000" cy="5984999"/>
-            <wp:effectExtent l="0" t="0" r="0" b="0"/>
-            <wp:docPr id="2" name="Picture"/>
-            <wp:cNvGraphicFramePr>
-              <a:graphicFrameLocks xmlns:a="http://schemas.openxmlformats.org/drawingml/2006/main" noChangeAspect="1"/>
-            </wp:cNvGraphicFramePr>
-            <a:graphic xmlns:a="http://schemas.openxmlformats.org/drawingml/2006/main">
-              <a:graphicData uri="http://schemas.openxmlformats.org/drawingml/2006/picture">
-                <pic:pic xmlns:pic="http://schemas.openxmlformats.org/drawingml/2006/picture">
-                  <pic:nvPicPr>
-                    <pic:cNvPr id="0" name="Picture" descr="figures/fig-2-partition-richness_manual-edit.png"/>
-                    <pic:cNvPicPr>
-                      <a:picLocks noChangeAspect="1" noChangeArrowheads="1"/>
-                    </pic:cNvPicPr>
-                  </pic:nvPicPr>
-                  <pic:blipFill>
-                    <a:blip r:embed="rId13" cstate="print">
-                      <a:extLst>
-                        <a:ext uri="{28A0092B-C50C-407E-A947-70E740481C1C}">
-                          <a14:useLocalDpi xmlns:a14="http://schemas.microsoft.com/office/drawing/2010/main" val="0"/>
-                        </a:ext>
-                      </a:extLst>
-                    </a:blip>
-                    <a:stretch>
-                      <a:fillRect/>
-                    </a:stretch>
-                  </pic:blipFill>
-                  <pic:spPr bwMode="auto">
-                    <a:xfrm>
-                      <a:off x="0" y="0"/>
-                      <a:ext cx="6840000" cy="5984999"/>
-                    </a:xfrm>
-                    <a:prstGeom prst="rect">
-                      <a:avLst/>
-                    </a:prstGeom>
-                    <a:noFill/>
-                    <a:ln w="9525">
-                      <a:noFill/>
-                      <a:headEnd/>
-                      <a:tailEnd/>
-                    </a:ln>
-                  </pic:spPr>
-                </pic:pic>
-              </a:graphicData>
-            </a:graphic>
-          </wp:inline>
-        </w:drawing>
-      </w:r>
-    </w:p>
-    <w:p>
-      <w:pPr>
         <w:pStyle w:val="ImageCaption"/>
         <w:spacing w:line="240" w:lineRule="auto"/>
       </w:pPr>
@@ -18629,1103 +19476,276 @@
           <w:b/>
           <w:highlight w:val="red"/>
         </w:rPr>
+        <w:t>4</w:t>
+      </w:r>
+      <w:r>
+        <w:rPr>
+          <w:b/>
+        </w:rPr>
+        <w:t>:</w:t>
+      </w:r>
+      <w:r>
+        <w:t xml:space="preserve"> Slope estimates </w:t>
+      </w:r>
+      <w:r>
+        <w:t xml:space="preserve">from </w:t>
+      </w:r>
+      <w:r>
+        <w:t xml:space="preserve">multiple linear regressions of </w:t>
+      </w:r>
+      <w:r>
+        <w:t xml:space="preserve">vascular plant species richness as </w:t>
+      </w:r>
+      <w:r>
+        <w:t xml:space="preserve">(a) </w:t>
+      </w:r>
+      <w:r>
+        <w:rPr>
+          <w:i/>
+        </w:rPr>
+        <w:t>S</w:t>
+      </w:r>
+      <w:r>
+        <w:rPr>
+          <w:vertAlign w:val="subscript"/>
+        </w:rPr>
+        <w:t>Q</w:t>
+      </w:r>
+      <w:r>
+        <w:rPr>
+          <w:vertAlign w:val="subscript"/>
+        </w:rPr>
+        <w:t>DS</w:t>
+      </w:r>
+      <w:r>
+        <w:t>,</w:t>
+      </w:r>
+      <w:r>
+        <w:t xml:space="preserve"> (b) </w:t>
+      </w:r>
+      <w:r>
+        <w:rPr>
+          <w:i/>
+        </w:rPr>
+        <w:t>S</w:t>
+      </w:r>
+      <w:r>
+        <w:rPr>
+          <w:vertAlign w:val="subscript"/>
+        </w:rPr>
+        <w:t>H</w:t>
+      </w:r>
+      <w:r>
+        <w:rPr>
+          <w:vertAlign w:val="subscript"/>
+        </w:rPr>
+        <w:t>DS</w:t>
+      </w:r>
+      <w:r>
+        <w:t xml:space="preserve"> </w:t>
+      </w:r>
+      <w:r>
+        <w:t>and (c</w:t>
+      </w:r>
+      <w:r>
+        <w:t xml:space="preserve">) </w:t>
+      </w:r>
+      <w:r>
+        <w:rPr>
+          <w:i/>
+        </w:rPr>
+        <w:t>S</w:t>
+      </w:r>
+      <w:r>
+        <w:rPr>
+          <w:vertAlign w:val="subscript"/>
+        </w:rPr>
+        <w:t>DS</w:t>
+      </w:r>
+      <w:r>
+        <w:t xml:space="preserve"> </w:t>
+      </w:r>
+      <w:r>
+        <w:t>again</w:t>
+      </w:r>
+      <w:r>
+        <w:t>s</w:t>
+      </w:r>
+      <w:r>
+        <w:t xml:space="preserve">t the various forms of </w:t>
+      </w:r>
+      <w:r>
+        <w:t>environmental heterogeneity</w:t>
+      </w:r>
+      <w:r>
+        <w:t xml:space="preserve"> </w:t>
+      </w:r>
+      <w:r>
+        <w:t>(log</w:t>
+      </w:r>
+      <w:r>
+        <w:rPr>
+          <w:vertAlign w:val="subscript"/>
+        </w:rPr>
+        <w:t>10</w:t>
+      </w:r>
+      <w:r>
+        <w:t xml:space="preserve">-transformed and </w:t>
+      </w:r>
+      <w:r>
+        <w:t>re-</w:t>
+      </w:r>
+      <w:r>
+        <w:t xml:space="preserve">scaled) </w:t>
+      </w:r>
+      <w:r>
+        <w:t>across GCFR</w:t>
+      </w:r>
+      <w:r>
+        <w:t xml:space="preserve"> and </w:t>
+      </w:r>
+      <w:r>
+        <w:t>SWAFR</w:t>
+      </w:r>
+      <w:r>
+        <w:t>. Points with error bars denote</w:t>
+      </w:r>
+      <w:r>
+        <w:t xml:space="preserve"> </w:t>
+      </w:r>
+      <w:r>
+        <w:t>partial</w:t>
+      </w:r>
+      <w:r>
+        <w:t xml:space="preserve"> effect</w:t>
+      </w:r>
+      <w:r>
+        <w:t xml:space="preserve"> estimates and their 95% confidence intervals. </w:t>
+      </w:r>
+      <w:r>
+        <w:t xml:space="preserve">Filled and empty points represent effect estimates  for the GCFR and SWAFR respectively when region-interaction terms were retained during </w:t>
+      </w:r>
+      <w:r>
+        <w:t>stepwise model selection</w:t>
+      </w:r>
+      <w:r>
+        <w:t>, while crosses represent main effects</w:t>
+      </w:r>
+      <w:r>
+        <w:t xml:space="preserve"> (i.e. no region-interaction term retained)</w:t>
+      </w:r>
+      <w:r>
+        <w:t xml:space="preserve">. </w:t>
+      </w:r>
+      <w:r>
+        <w:t>Estimates illustrated in black were significant (</w:t>
+      </w:r>
+      <w:r>
+        <w:rPr>
+          <w:i/>
+        </w:rPr>
+        <w:t>P</w:t>
+      </w:r>
+      <w:r>
+        <w:t xml:space="preserve"> &lt; 0.05), while those in grey were not</w:t>
+      </w:r>
+      <w:r>
+        <w:t>,</w:t>
+      </w:r>
+      <w:r>
+        <w:t xml:space="preserve"> but still retained during stepwise model selection</w:t>
+      </w:r>
+      <w:r>
+        <w:t>.</w:t>
+      </w:r>
+      <w:r>
+        <w:t xml:space="preserve"> </w:t>
+      </w:r>
+      <w:r>
+        <w:t>The</w:t>
+      </w:r>
+      <w:r>
+        <w:t xml:space="preserve"> multiple adjusted</w:t>
+      </w:r>
+      <w:r>
+        <w:t xml:space="preserve"> </w:t>
+      </w:r>
+      <w:r>
+        <w:rPr>
+          <w:i/>
+        </w:rPr>
+        <w:t>R</w:t>
+      </w:r>
+      <w:r>
+        <w:rPr>
+          <w:vertAlign w:val="superscript"/>
+        </w:rPr>
         <w:t>2</w:t>
       </w:r>
       <w:r>
-        <w:rPr>
-          <w:b/>
-        </w:rPr>
-        <w:t>:</w:t>
-      </w:r>
-      <w:r>
-        <w:t xml:space="preserve"> </w:t>
-      </w:r>
-      <w:r>
-        <w:t>Frequency d</w:t>
-      </w:r>
-      <w:r>
-        <w:t xml:space="preserve">istributions of </w:t>
-      </w:r>
-      <w:r>
-        <w:t xml:space="preserve">vascular plant species richness </w:t>
-      </w:r>
-      <w:r>
-        <w:t xml:space="preserve">in the GCFR and SWAFR </w:t>
-      </w:r>
-      <w:r>
-        <w:t xml:space="preserve">at the </w:t>
-      </w:r>
-      <w:r>
-        <w:t xml:space="preserve">(a) </w:t>
-      </w:r>
-      <w:r>
-        <w:t xml:space="preserve">DS-, </w:t>
-      </w:r>
-      <w:r>
-        <w:t>(b) HDS-</w:t>
-      </w:r>
-      <w:r>
-        <w:t>, and (c) Q</w:t>
-      </w:r>
-      <w:r>
-        <w:t>DS-scales</w:t>
-      </w:r>
-      <w:r>
-        <w:t xml:space="preserve">, </w:t>
-      </w:r>
-      <w:r>
-        <w:t xml:space="preserve">and of </w:t>
-      </w:r>
-      <w:r>
-        <w:t xml:space="preserve">the </w:t>
-      </w:r>
-      <w:r>
-        <w:t>proporti</w:t>
-      </w:r>
-      <w:r>
-        <w:t xml:space="preserve">onal contributions of floristic turnover </w:t>
-      </w:r>
-      <w:r>
-        <w:t>(</w:t>
-      </w:r>
-      <w:r>
-        <w:rPr>
-          <w:i/>
-        </w:rPr>
-        <w:t>T</w:t>
-      </w:r>
-      <w:r>
-        <w:t>/</w:t>
-      </w:r>
-      <w:r>
-        <w:rPr>
-          <w:i/>
-        </w:rPr>
-        <w:t>S</w:t>
-      </w:r>
-      <w:r>
-        <w:t xml:space="preserve">) </w:t>
-      </w:r>
-      <w:r>
-        <w:t xml:space="preserve">to (d) </w:t>
-      </w:r>
-      <w:r>
-        <w:rPr>
-          <w:i/>
-        </w:rPr>
-        <w:t>S</w:t>
-      </w:r>
-      <w:r>
-        <w:rPr>
-          <w:vertAlign w:val="subscript"/>
-        </w:rPr>
-        <w:t>DS</w:t>
-      </w:r>
-      <w:r>
-        <w:t xml:space="preserve"> </w:t>
-      </w:r>
-      <w:r>
-        <w:t xml:space="preserve">(i.e. </w:t>
-      </w:r>
-      <w:r>
-        <w:rPr>
-          <w:i/>
-        </w:rPr>
-        <w:t>T</w:t>
-      </w:r>
-      <w:r>
-        <w:rPr>
-          <w:vertAlign w:val="subscript"/>
-        </w:rPr>
-        <w:t xml:space="preserve">HDS </w:t>
-      </w:r>
-      <w:r>
-        <w:t>/</w:t>
-      </w:r>
-      <w:r>
-        <w:rPr>
-          <w:i/>
-        </w:rPr>
-        <w:t xml:space="preserve"> S</w:t>
-      </w:r>
-      <w:r>
-        <w:rPr>
-          <w:vertAlign w:val="subscript"/>
-        </w:rPr>
-        <w:t>DS</w:t>
-      </w:r>
-      <w:r>
-        <w:t xml:space="preserve">) </w:t>
-      </w:r>
-      <w:r>
-        <w:t xml:space="preserve">and (e) </w:t>
-      </w:r>
-      <w:r>
-        <w:rPr>
-          <w:i/>
-        </w:rPr>
-        <w:t>S</w:t>
-      </w:r>
-      <w:r>
-        <w:rPr>
-          <w:vertAlign w:val="subscript"/>
-        </w:rPr>
-        <w:t>H</w:t>
-      </w:r>
-      <w:r>
-        <w:rPr>
-          <w:vertAlign w:val="subscript"/>
-        </w:rPr>
-        <w:t>DS</w:t>
-      </w:r>
-      <w:r>
-        <w:t xml:space="preserve">. </w:t>
-      </w:r>
-      <w:r>
-        <w:t>(</w:t>
-      </w:r>
-      <w:r>
-        <w:rPr>
-          <w:i/>
-        </w:rPr>
-        <w:t>T</w:t>
-      </w:r>
-      <w:r>
-        <w:rPr>
-          <w:vertAlign w:val="subscript"/>
-        </w:rPr>
-        <w:t xml:space="preserve">QDS </w:t>
-      </w:r>
-      <w:r>
-        <w:t>/</w:t>
-      </w:r>
-      <w:r>
-        <w:rPr>
-          <w:i/>
-        </w:rPr>
-        <w:t xml:space="preserve"> S</w:t>
-      </w:r>
-      <w:r>
-        <w:rPr>
-          <w:vertAlign w:val="subscript"/>
-        </w:rPr>
-        <w:t>HDS</w:t>
-      </w:r>
-      <w:r>
-        <w:t xml:space="preserve">). </w:t>
-      </w:r>
-      <w:r>
-        <w:t xml:space="preserve">The derivations of </w:t>
-      </w:r>
-      <w:r>
-        <w:rPr>
-          <w:i/>
-        </w:rPr>
-        <w:t>T</w:t>
-      </w:r>
-      <w:r>
-        <w:rPr>
-          <w:vertAlign w:val="subscript"/>
-        </w:rPr>
-        <w:t>DS</w:t>
-      </w:r>
-      <w:r>
-        <w:t xml:space="preserve"> and </w:t>
-      </w:r>
-      <w:r>
-        <w:rPr>
-          <w:i/>
-        </w:rPr>
-        <w:t>T</w:t>
-      </w:r>
-      <w:r>
-        <w:rPr>
-          <w:vertAlign w:val="subscript"/>
-        </w:rPr>
-        <w:t>HDS</w:t>
-      </w:r>
-      <w:r>
-        <w:t xml:space="preserve"> are demonstrated with s</w:t>
-      </w:r>
-      <w:r>
-        <w:t>catter plot</w:t>
-      </w:r>
-      <w:r>
-        <w:t>s</w:t>
-      </w:r>
-      <w:r>
-        <w:t xml:space="preserve"> of mean </w:t>
-      </w:r>
-      <w:r>
-        <w:t>(f) H</w:t>
-      </w:r>
-      <w:r>
-        <w:t>DS-</w:t>
-      </w:r>
-      <w:r>
-        <w:t xml:space="preserve"> and (g) QDS-</w:t>
-      </w:r>
-      <w:r>
-        <w:t>scale richness (</w:t>
-      </w:r>
-      <m:oMath>
-        <m:bar>
-          <m:barPr>
-            <m:pos m:val="top"/>
-            <m:ctrlPr>
-              <w:rPr>
-                <w:rFonts w:ascii="Cambria Math" w:hAnsi="Cambria Math"/>
-              </w:rPr>
-            </m:ctrlPr>
-          </m:barPr>
-          <m:e>
-            <m:r>
-              <w:rPr>
-                <w:rFonts w:ascii="Cambria Math" w:hAnsi="Cambria Math"/>
-              </w:rPr>
-              <m:t>S</m:t>
-            </m:r>
-          </m:e>
-        </m:bar>
-      </m:oMath>
-      <w:r>
-        <w:rPr>
-          <w:vertAlign w:val="subscript"/>
-        </w:rPr>
-        <w:t>H</w:t>
-      </w:r>
-      <w:r>
-        <w:rPr>
-          <w:vertAlign w:val="subscript"/>
-        </w:rPr>
-        <w:t>DS</w:t>
-      </w:r>
-      <w:r>
-        <w:t xml:space="preserve"> and</w:t>
-      </w:r>
-      <w:r>
-        <w:rPr>
-          <w:rFonts w:eastAsiaTheme="minorEastAsia"/>
-        </w:rPr>
-        <w:t xml:space="preserve"> </w:t>
-      </w:r>
-      <m:oMath>
-        <m:bar>
-          <m:barPr>
-            <m:pos m:val="top"/>
-            <m:ctrlPr>
-              <w:rPr>
-                <w:rFonts w:ascii="Cambria Math" w:hAnsi="Cambria Math"/>
-              </w:rPr>
-            </m:ctrlPr>
-          </m:barPr>
-          <m:e>
-            <m:r>
-              <w:rPr>
-                <w:rFonts w:ascii="Cambria Math" w:hAnsi="Cambria Math"/>
-              </w:rPr>
-              <m:t>S</m:t>
-            </m:r>
-          </m:e>
-        </m:bar>
-      </m:oMath>
-      <w:r>
-        <w:rPr>
-          <w:vertAlign w:val="subscript"/>
-        </w:rPr>
-        <w:t>QDS</w:t>
-      </w:r>
-      <w:r>
-        <w:t xml:space="preserve"> respectively</w:t>
-      </w:r>
-      <w:r>
-        <w:t xml:space="preserve">) </w:t>
-      </w:r>
-      <w:r>
-        <w:t>against</w:t>
-      </w:r>
-      <w:r>
-        <w:t xml:space="preserve"> turnover </w:t>
-      </w:r>
-      <w:r>
-        <w:t>(</w:t>
-      </w:r>
-      <w:r>
-        <w:t>(</w:t>
-      </w:r>
-      <w:r>
-        <w:t xml:space="preserve">f) </w:t>
-      </w:r>
-      <w:r>
-        <w:rPr>
-          <w:i/>
-        </w:rPr>
-        <w:t>T</w:t>
-      </w:r>
-      <w:r>
-        <w:rPr>
-          <w:vertAlign w:val="subscript"/>
-        </w:rPr>
-        <w:t>H</w:t>
-      </w:r>
-      <w:r>
-        <w:rPr>
-          <w:vertAlign w:val="subscript"/>
-        </w:rPr>
-        <w:t>DS</w:t>
-      </w:r>
-      <w:r>
-        <w:t xml:space="preserve"> and (g) </w:t>
-      </w:r>
-      <w:r>
-        <w:rPr>
-          <w:i/>
-        </w:rPr>
-        <w:t>T</w:t>
-      </w:r>
-      <w:r>
-        <w:rPr>
-          <w:vertAlign w:val="subscript"/>
-        </w:rPr>
-        <w:t>QDS</w:t>
-      </w:r>
-      <w:r>
-        <w:t>) with contour lines denoting the</w:t>
-      </w:r>
-      <w:r>
-        <w:t xml:space="preserve"> </w:t>
-      </w:r>
-      <w:r>
-        <w:rPr>
-          <w:i/>
-        </w:rPr>
-        <w:t>S</w:t>
-      </w:r>
-      <w:r>
-        <w:rPr>
-          <w:vertAlign w:val="subscript"/>
-        </w:rPr>
-        <w:t>DS</w:t>
-      </w:r>
-      <w:r>
-        <w:t xml:space="preserve"> </w:t>
-      </w:r>
-      <w:r>
-        <w:t xml:space="preserve">and </w:t>
-      </w:r>
-      <w:r>
-        <w:rPr>
-          <w:i/>
-        </w:rPr>
-        <w:t>S</w:t>
-      </w:r>
-      <w:r>
-        <w:rPr>
-          <w:vertAlign w:val="subscript"/>
-        </w:rPr>
-        <w:t>HDS</w:t>
-      </w:r>
-      <w:r>
-        <w:t xml:space="preserve"> that arise as their sum</w:t>
-      </w:r>
-      <w:r>
-        <w:t>s</w:t>
+        <w:t xml:space="preserve">-values of each model </w:t>
+      </w:r>
+      <w:r>
+        <w:t>are</w:t>
+      </w:r>
+      <w:r>
+        <w:t xml:space="preserve"> noted in parentheses in the panel headings.</w:t>
+      </w:r>
+      <w:r>
+        <w:t xml:space="preserve"> </w:t>
+      </w:r>
+      <w:r>
+        <w:t xml:space="preserve">Abbreviations </w:t>
+      </w:r>
+      <w:r>
+        <w:t xml:space="preserve">of variables are </w:t>
+      </w:r>
+      <w:r>
+        <w:t>as in Table</w:t>
+      </w:r>
+      <w:r>
+        <w:t xml:space="preserve"> </w:t>
+      </w:r>
+      <w:r>
+        <w:rPr>
+          <w:highlight w:val="red"/>
+        </w:rPr>
+        <w:t>2</w:t>
+      </w:r>
+      <w:r>
+        <w:t xml:space="preserve"> and Figure </w:t>
+      </w:r>
+      <w:r>
+        <w:rPr>
+          <w:highlight w:val="red"/>
+        </w:rPr>
+        <w:t>1</w:t>
       </w:r>
       <w:r>
         <w:t>.</w:t>
       </w:r>
       <w:r>
+        <w:t xml:space="preserve"> The equivalent results when hotpots </w:t>
+      </w:r>
+      <w:r>
+        <w:t>we</w:t>
+      </w:r>
+      <w:r>
+        <w:t>re excluded is available in the online version (Figure S</w:t>
+      </w:r>
+      <w:r>
+        <w:rPr>
+          <w:highlight w:val="red"/>
+        </w:rPr>
+        <w:t>1</w:t>
+      </w:r>
+      <w:r>
+        <w:t>0).</w:t>
+      </w:r>
+      <w:r>
         <w:br w:type="page"/>
       </w:r>
-    </w:p>
-    <w:p>
-      <w:pPr>
-        <w:pStyle w:val="CaptionedFigure"/>
-        <w:spacing w:line="240" w:lineRule="auto"/>
-      </w:pPr>
-      <w:r>
-        <w:rPr>
-          <w:noProof/>
-          <w:lang w:val="en-ZA" w:eastAsia="en-ZA"/>
-        </w:rPr>
-        <w:lastRenderedPageBreak/>
-        <w:drawing>
-          <wp:inline distT="0" distB="0" distL="0" distR="0" wp14:anchorId="06F193A1" wp14:editId="4720EADA">
-            <wp:extent cx="6840000" cy="2280000"/>
-            <wp:effectExtent l="0" t="0" r="0" b="6350"/>
-            <wp:docPr id="3" name="Picture"/>
-            <wp:cNvGraphicFramePr>
-              <a:graphicFrameLocks xmlns:a="http://schemas.openxmlformats.org/drawingml/2006/main" noChangeAspect="1"/>
-            </wp:cNvGraphicFramePr>
-            <a:graphic xmlns:a="http://schemas.openxmlformats.org/drawingml/2006/main">
-              <a:graphicData uri="http://schemas.openxmlformats.org/drawingml/2006/picture">
-                <pic:pic xmlns:pic="http://schemas.openxmlformats.org/drawingml/2006/picture">
-                  <pic:nvPicPr>
-                    <pic:cNvPr id="0" name="Picture" descr="figures/fig-3-PC1-model-fits.pdf"/>
-                    <pic:cNvPicPr>
-                      <a:picLocks noChangeAspect="1" noChangeArrowheads="1"/>
-                    </pic:cNvPicPr>
-                  </pic:nvPicPr>
-                  <pic:blipFill>
-                    <a:blip r:embed="rId14" cstate="print">
-                      <a:extLst>
-                        <a:ext uri="{28A0092B-C50C-407E-A947-70E740481C1C}">
-                          <a14:useLocalDpi xmlns:a14="http://schemas.microsoft.com/office/drawing/2010/main" val="0"/>
-                        </a:ext>
-                      </a:extLst>
-                    </a:blip>
-                    <a:stretch>
-                      <a:fillRect/>
-                    </a:stretch>
-                  </pic:blipFill>
-                  <pic:spPr bwMode="auto">
-                    <a:xfrm>
-                      <a:off x="0" y="0"/>
-                      <a:ext cx="6840000" cy="2280000"/>
-                    </a:xfrm>
-                    <a:prstGeom prst="rect">
-                      <a:avLst/>
-                    </a:prstGeom>
-                    <a:noFill/>
-                    <a:ln w="9525">
-                      <a:noFill/>
-                      <a:headEnd/>
-                      <a:tailEnd/>
-                    </a:ln>
-                  </pic:spPr>
-                </pic:pic>
-              </a:graphicData>
-            </a:graphic>
-          </wp:inline>
-        </w:drawing>
-      </w:r>
-    </w:p>
-    <w:p>
-      <w:pPr>
-        <w:pStyle w:val="ImageCaption"/>
-        <w:spacing w:line="240" w:lineRule="auto"/>
-      </w:pPr>
-      <w:r>
-        <w:rPr>
-          <w:b/>
-        </w:rPr>
-        <w:t xml:space="preserve">Figure </w:t>
-      </w:r>
-      <w:r>
-        <w:rPr>
-          <w:b/>
-          <w:highlight w:val="red"/>
-        </w:rPr>
-        <w:t>3</w:t>
-      </w:r>
-      <w:r>
-        <w:rPr>
-          <w:b/>
-        </w:rPr>
-        <w:t>:</w:t>
-      </w:r>
-      <w:r>
-        <w:t xml:space="preserve"> </w:t>
-      </w:r>
-      <w:r>
-        <w:t>S</w:t>
-      </w:r>
-      <w:r>
-        <w:t xml:space="preserve">imple linear regressions of </w:t>
-      </w:r>
-      <w:r>
-        <w:t xml:space="preserve">vascular plant species richness as </w:t>
-      </w:r>
-      <w:r>
-        <w:t xml:space="preserve">(a) </w:t>
-      </w:r>
-      <w:r>
-        <w:rPr>
-          <w:i/>
-        </w:rPr>
-        <w:t>S</w:t>
-      </w:r>
-      <w:r>
-        <w:rPr>
-          <w:vertAlign w:val="subscript"/>
-        </w:rPr>
-        <w:t>Q</w:t>
-      </w:r>
-      <w:r>
-        <w:rPr>
-          <w:vertAlign w:val="subscript"/>
-        </w:rPr>
-        <w:t>DS</w:t>
-      </w:r>
-      <w:r>
-        <w:t xml:space="preserve">, </w:t>
-      </w:r>
-      <w:r>
-        <w:t xml:space="preserve">(b) </w:t>
-      </w:r>
-      <w:r>
-        <w:rPr>
-          <w:i/>
-        </w:rPr>
-        <w:t>S</w:t>
-      </w:r>
-      <w:r>
-        <w:rPr>
-          <w:vertAlign w:val="subscript"/>
-        </w:rPr>
-        <w:t>H</w:t>
-      </w:r>
-      <w:r>
-        <w:rPr>
-          <w:vertAlign w:val="subscript"/>
-        </w:rPr>
-        <w:t>DS</w:t>
-      </w:r>
-      <w:r>
-        <w:t xml:space="preserve"> </w:t>
-      </w:r>
-      <w:r>
-        <w:t xml:space="preserve">and (c) </w:t>
-      </w:r>
-      <w:r>
-        <w:rPr>
-          <w:i/>
-        </w:rPr>
-        <w:t>S</w:t>
-      </w:r>
-      <w:r>
-        <w:rPr>
-          <w:vertAlign w:val="subscript"/>
-        </w:rPr>
-        <w:t>DS</w:t>
-      </w:r>
-      <w:r>
-        <w:t xml:space="preserve"> </w:t>
-      </w:r>
-      <w:r>
-        <w:t xml:space="preserve">against each respective scale’s </w:t>
-      </w:r>
-      <w:r>
-        <w:t xml:space="preserve">major axis </w:t>
-      </w:r>
-      <w:r>
-        <w:t xml:space="preserve">of environmental heterogeneity </w:t>
-      </w:r>
-      <w:r>
-        <w:t>(PC1</w:t>
-      </w:r>
-      <w:r>
-        <w:t xml:space="preserve">) </w:t>
-      </w:r>
-      <w:r>
-        <w:t>across</w:t>
-      </w:r>
-      <w:r>
-        <w:t xml:space="preserve"> the</w:t>
-      </w:r>
-      <w:r>
-        <w:t xml:space="preserve"> </w:t>
-      </w:r>
-      <w:r>
-        <w:t>GCFR</w:t>
-      </w:r>
-      <w:r>
-        <w:t xml:space="preserve"> and </w:t>
-      </w:r>
-      <w:r>
-        <w:t>SWAFR</w:t>
-      </w:r>
-      <w:r>
-        <w:t xml:space="preserve">. </w:t>
-      </w:r>
-      <w:r>
-        <w:t xml:space="preserve">Grid-cells representing </w:t>
-      </w:r>
-      <w:r>
-        <w:t>hotspots</w:t>
-      </w:r>
-      <w:r>
-        <w:t xml:space="preserve"> of species richness (identified as having residual </w:t>
-      </w:r>
-      <w:r>
-        <w:rPr>
-          <w:i/>
-        </w:rPr>
-        <w:t>S</w:t>
-      </w:r>
-      <w:r>
-        <w:t xml:space="preserve"> greater than two standard deviations from the mean) are identified by triangles (black for the GCFR, white for SWAFR, as with round points). </w:t>
-      </w:r>
-      <w:r>
-        <w:t xml:space="preserve">These three linear models are presented in Table </w:t>
-      </w:r>
-      <w:r>
-        <w:rPr>
-          <w:highlight w:val="red"/>
-        </w:rPr>
-        <w:t>2</w:t>
-      </w:r>
-      <w:r>
-        <w:t>, all with highly significant slopes (</w:t>
-      </w:r>
-      <w:r>
-        <w:rPr>
-          <w:i/>
-        </w:rPr>
-        <w:t>P</w:t>
-      </w:r>
-      <w:r>
-        <w:t xml:space="preserve"> &lt; 0.001)</w:t>
-      </w:r>
-      <w:r>
-        <w:t>, and were fitted including species richness hotspots</w:t>
-      </w:r>
-      <w:r>
-        <w:t xml:space="preserve">. </w:t>
-      </w:r>
-      <w:r>
-        <w:t xml:space="preserve">For </w:t>
-      </w:r>
-      <w:r>
-        <w:rPr>
-          <w:i/>
-          <w:iCs/>
-        </w:rPr>
-        <w:t>S</w:t>
-      </w:r>
-      <w:r>
-        <w:rPr>
-          <w:vertAlign w:val="subscript"/>
-        </w:rPr>
-        <w:t>QDS</w:t>
-      </w:r>
-      <w:r>
-        <w:t xml:space="preserve">, the separate </w:t>
-      </w:r>
-      <w:r>
-        <w:t>fits</w:t>
-      </w:r>
-      <w:r>
-        <w:t xml:space="preserve"> for the GCFR (</w:t>
-      </w:r>
-      <w:r>
-        <w:t>black</w:t>
-      </w:r>
-      <w:r>
-        <w:t>) and SWAFR (</w:t>
-      </w:r>
-      <w:r>
-        <w:t>grey</w:t>
-      </w:r>
-      <w:r>
-        <w:t xml:space="preserve">) are presented, following the best fitting model at that scale (see Table </w:t>
-      </w:r>
-      <w:r>
-        <w:rPr>
-          <w:highlight w:val="red"/>
-        </w:rPr>
-        <w:t>2</w:t>
-      </w:r>
-      <w:r>
-        <w:t xml:space="preserve">a). </w:t>
-      </w:r>
-      <w:r>
-        <w:t xml:space="preserve">The </w:t>
-      </w:r>
-      <w:r>
-        <w:rPr>
-          <w:i/>
-        </w:rPr>
-        <w:t>R</w:t>
-      </w:r>
-      <w:r>
-        <w:rPr>
-          <w:vertAlign w:val="superscript"/>
-        </w:rPr>
-        <w:t>2</w:t>
-      </w:r>
-      <w:r>
-        <w:t xml:space="preserve">-values of each model and the variation in environmental heterogeneity explained by </w:t>
-      </w:r>
-      <w:r>
-        <w:t xml:space="preserve">PC1 from </w:t>
-      </w:r>
-      <w:r>
-        <w:t>each of the three PCAs are noted in parentheses in the panel and horizontal axis headings respectively.</w:t>
-      </w:r>
-      <w:r>
-        <w:t xml:space="preserve"> The e</w:t>
-      </w:r>
-      <w:r>
-        <w:t xml:space="preserve">quivalent results when hotpots </w:t>
-      </w:r>
-      <w:r>
-        <w:t>we</w:t>
-      </w:r>
-      <w:r>
-        <w:t>re excluded is available in the online version (Figure S</w:t>
-      </w:r>
-      <w:r>
-        <w:rPr>
-          <w:highlight w:val="red"/>
-        </w:rPr>
-        <w:t>11</w:t>
-      </w:r>
-      <w:r>
-        <w:t>).</w:t>
-      </w:r>
-      <w:r>
-        <w:br w:type="page"/>
-      </w:r>
-    </w:p>
-    <w:p>
-      <w:pPr>
-        <w:pStyle w:val="CaptionedFigure"/>
-        <w:spacing w:line="240" w:lineRule="auto"/>
-      </w:pPr>
-      <w:r>
-        <w:rPr>
-          <w:noProof/>
-          <w:lang w:val="en-ZA" w:eastAsia="en-ZA"/>
-        </w:rPr>
-        <w:lastRenderedPageBreak/>
-        <w:drawing>
-          <wp:inline distT="0" distB="0" distL="0" distR="0" wp14:anchorId="6BA46A0B" wp14:editId="3394A2C3">
-            <wp:extent cx="6840000" cy="3908571"/>
-            <wp:effectExtent l="0" t="0" r="0" b="0"/>
-            <wp:docPr id="4" name="Picture"/>
-            <wp:cNvGraphicFramePr>
-              <a:graphicFrameLocks xmlns:a="http://schemas.openxmlformats.org/drawingml/2006/main" noChangeAspect="1"/>
-            </wp:cNvGraphicFramePr>
-            <a:graphic xmlns:a="http://schemas.openxmlformats.org/drawingml/2006/main">
-              <a:graphicData uri="http://schemas.openxmlformats.org/drawingml/2006/picture">
-                <pic:pic xmlns:pic="http://schemas.openxmlformats.org/drawingml/2006/picture">
-                  <pic:nvPicPr>
-                    <pic:cNvPr id="0" name="Picture" descr="figures/fig-4-multivariate-model-terms.pdf"/>
-                    <pic:cNvPicPr>
-                      <a:picLocks noChangeAspect="1" noChangeArrowheads="1"/>
-                    </pic:cNvPicPr>
-                  </pic:nvPicPr>
-                  <pic:blipFill>
-                    <a:blip r:embed="rId15" cstate="print">
-                      <a:extLst>
-                        <a:ext uri="{28A0092B-C50C-407E-A947-70E740481C1C}">
-                          <a14:useLocalDpi xmlns:a14="http://schemas.microsoft.com/office/drawing/2010/main" val="0"/>
-                        </a:ext>
-                      </a:extLst>
-                    </a:blip>
-                    <a:stretch>
-                      <a:fillRect/>
-                    </a:stretch>
-                  </pic:blipFill>
-                  <pic:spPr bwMode="auto">
-                    <a:xfrm>
-                      <a:off x="0" y="0"/>
-                      <a:ext cx="6840000" cy="3908571"/>
-                    </a:xfrm>
-                    <a:prstGeom prst="rect">
-                      <a:avLst/>
-                    </a:prstGeom>
-                    <a:noFill/>
-                    <a:ln w="9525">
-                      <a:noFill/>
-                      <a:headEnd/>
-                      <a:tailEnd/>
-                    </a:ln>
-                  </pic:spPr>
-                </pic:pic>
-              </a:graphicData>
-            </a:graphic>
-          </wp:inline>
-        </w:drawing>
-      </w:r>
-    </w:p>
-    <w:p>
-      <w:pPr>
-        <w:pStyle w:val="ImageCaption"/>
-        <w:spacing w:line="240" w:lineRule="auto"/>
-      </w:pPr>
-      <w:r>
-        <w:rPr>
-          <w:b/>
-        </w:rPr>
-        <w:t xml:space="preserve">Figure </w:t>
-      </w:r>
-      <w:r>
-        <w:rPr>
-          <w:b/>
-          <w:highlight w:val="red"/>
-        </w:rPr>
-        <w:t>4</w:t>
-      </w:r>
-      <w:r>
-        <w:rPr>
-          <w:b/>
-        </w:rPr>
-        <w:t>:</w:t>
-      </w:r>
-      <w:r>
-        <w:t xml:space="preserve"> Slope estimates </w:t>
-      </w:r>
-      <w:r>
-        <w:t xml:space="preserve">from </w:t>
-      </w:r>
-      <w:r>
-        <w:t xml:space="preserve">multiple linear regressions of </w:t>
-      </w:r>
-      <w:r>
-        <w:t xml:space="preserve">vascular plant species richness as </w:t>
-      </w:r>
-      <w:r>
-        <w:t xml:space="preserve">(a) </w:t>
-      </w:r>
-      <w:r>
-        <w:rPr>
-          <w:i/>
-        </w:rPr>
-        <w:t>S</w:t>
-      </w:r>
-      <w:r>
-        <w:rPr>
-          <w:vertAlign w:val="subscript"/>
-        </w:rPr>
-        <w:t>Q</w:t>
-      </w:r>
-      <w:r>
-        <w:rPr>
-          <w:vertAlign w:val="subscript"/>
-        </w:rPr>
-        <w:t>DS</w:t>
-      </w:r>
-      <w:r>
-        <w:t>,</w:t>
-      </w:r>
-      <w:r>
-        <w:t xml:space="preserve"> (b) </w:t>
-      </w:r>
-      <w:r>
-        <w:rPr>
-          <w:i/>
-        </w:rPr>
-        <w:t>S</w:t>
-      </w:r>
-      <w:r>
-        <w:rPr>
-          <w:vertAlign w:val="subscript"/>
-        </w:rPr>
-        <w:t>H</w:t>
-      </w:r>
-      <w:r>
-        <w:rPr>
-          <w:vertAlign w:val="subscript"/>
-        </w:rPr>
-        <w:t>DS</w:t>
-      </w:r>
-      <w:r>
-        <w:t xml:space="preserve"> </w:t>
-      </w:r>
-      <w:r>
-        <w:t>and (c</w:t>
-      </w:r>
-      <w:r>
-        <w:t xml:space="preserve">) </w:t>
-      </w:r>
-      <w:r>
-        <w:rPr>
-          <w:i/>
-        </w:rPr>
-        <w:t>S</w:t>
-      </w:r>
-      <w:r>
-        <w:rPr>
-          <w:vertAlign w:val="subscript"/>
-        </w:rPr>
-        <w:t>DS</w:t>
-      </w:r>
-      <w:r>
-        <w:t xml:space="preserve"> </w:t>
-      </w:r>
-      <w:r>
-        <w:t>again</w:t>
-      </w:r>
-      <w:r>
-        <w:t>s</w:t>
-      </w:r>
-      <w:r>
-        <w:t xml:space="preserve">t the various forms of </w:t>
-      </w:r>
-      <w:r>
-        <w:t>environmental heterogeneity</w:t>
-      </w:r>
-      <w:r>
-        <w:t xml:space="preserve"> </w:t>
-      </w:r>
-      <w:r>
-        <w:t>(log</w:t>
-      </w:r>
-      <w:r>
-        <w:rPr>
-          <w:vertAlign w:val="subscript"/>
-        </w:rPr>
-        <w:t>10</w:t>
-      </w:r>
-      <w:r>
-        <w:t xml:space="preserve">-transformed and </w:t>
-      </w:r>
-      <w:r>
-        <w:t>re-</w:t>
-      </w:r>
-      <w:r>
-        <w:t xml:space="preserve">scaled) </w:t>
-      </w:r>
-      <w:r>
-        <w:t>across GCFR</w:t>
-      </w:r>
-      <w:r>
-        <w:t xml:space="preserve"> and </w:t>
-      </w:r>
-      <w:r>
-        <w:t>SWAFR</w:t>
-      </w:r>
-      <w:r>
-        <w:t>. Points with error bars denote</w:t>
-      </w:r>
-      <w:r>
-        <w:t xml:space="preserve"> </w:t>
-      </w:r>
-      <w:r>
-        <w:t>partial</w:t>
-      </w:r>
-      <w:r>
-        <w:t xml:space="preserve"> effect</w:t>
-      </w:r>
-      <w:r>
-        <w:t xml:space="preserve"> estimates and their 95% confidence intervals. </w:t>
-      </w:r>
-      <w:r>
-        <w:t xml:space="preserve">Filled and empty points represent effect estimates  for the GCFR and SWAFR respectively when region-interaction terms were retained during </w:t>
-      </w:r>
-      <w:r>
-        <w:t>stepwise model selection</w:t>
-      </w:r>
-      <w:r>
-        <w:t>, while crosses represent main effects</w:t>
-      </w:r>
-      <w:r>
-        <w:t xml:space="preserve"> (i.e. no region-interaction term retained)</w:t>
-      </w:r>
-      <w:r>
-        <w:t xml:space="preserve">. </w:t>
-      </w:r>
-      <w:r>
-        <w:t>Estimates illustrated in black were significant (</w:t>
-      </w:r>
-      <w:r>
-        <w:rPr>
-          <w:i/>
-        </w:rPr>
-        <w:t>P</w:t>
-      </w:r>
-      <w:r>
-        <w:t xml:space="preserve"> &lt; 0.05), while those in grey were not</w:t>
-      </w:r>
-      <w:r>
-        <w:t>,</w:t>
-      </w:r>
-      <w:r>
-        <w:t xml:space="preserve"> but still retained during stepwise model selection</w:t>
-      </w:r>
-      <w:r>
-        <w:t>.</w:t>
-      </w:r>
-      <w:r>
-        <w:t xml:space="preserve"> </w:t>
-      </w:r>
-      <w:r>
-        <w:t>The</w:t>
-      </w:r>
-      <w:r>
-        <w:t xml:space="preserve"> multiple adjusted</w:t>
-      </w:r>
-      <w:r>
-        <w:t xml:space="preserve"> </w:t>
-      </w:r>
-      <w:r>
-        <w:rPr>
-          <w:i/>
-        </w:rPr>
-        <w:t>R</w:t>
-      </w:r>
-      <w:r>
-        <w:rPr>
-          <w:vertAlign w:val="superscript"/>
-        </w:rPr>
-        <w:t>2</w:t>
-      </w:r>
-      <w:r>
-        <w:t xml:space="preserve">-values of each model </w:t>
-      </w:r>
-      <w:r>
-        <w:t>are</w:t>
-      </w:r>
-      <w:r>
-        <w:t xml:space="preserve"> noted in parentheses in the panel headings.</w:t>
-      </w:r>
-      <w:r>
-        <w:t xml:space="preserve"> </w:t>
-      </w:r>
-      <w:r>
-        <w:t xml:space="preserve">Abbreviations </w:t>
-      </w:r>
-      <w:r>
-        <w:t xml:space="preserve">of variables are </w:t>
-      </w:r>
-      <w:r>
-        <w:t>as in Table</w:t>
-      </w:r>
-      <w:r>
-        <w:t xml:space="preserve"> </w:t>
-      </w:r>
-      <w:r>
-        <w:rPr>
-          <w:highlight w:val="red"/>
-        </w:rPr>
-        <w:t>2</w:t>
-      </w:r>
-      <w:r>
-        <w:t xml:space="preserve"> and Figure </w:t>
-      </w:r>
-      <w:r>
-        <w:rPr>
-          <w:highlight w:val="red"/>
-        </w:rPr>
-        <w:t>1</w:t>
-      </w:r>
-      <w:r>
-        <w:t>.</w:t>
-      </w:r>
-      <w:r>
-        <w:t xml:space="preserve"> The equivalent results when hotpots </w:t>
-      </w:r>
-      <w:r>
-        <w:t>we</w:t>
-      </w:r>
-      <w:r>
-        <w:t>re excluded is available in the online version (Figure S</w:t>
-      </w:r>
-      <w:r>
-        <w:rPr>
-          <w:highlight w:val="red"/>
-        </w:rPr>
-        <w:t>1</w:t>
-      </w:r>
-      <w:r>
-        <w:t>0).</w:t>
-      </w:r>
-      <w:r>
-        <w:br w:type="page"/>
-      </w:r>
-      <w:bookmarkStart w:id="14" w:name="references"/>
+      <w:bookmarkStart w:id="9" w:name="references"/>
     </w:p>
     <w:p>
       <w:pPr>
@@ -19753,7 +19773,7 @@
                     <pic:cNvPicPr/>
                   </pic:nvPicPr>
                   <pic:blipFill>
-                    <a:blip r:embed="rId16" cstate="print">
+                    <a:blip r:embed="rId13" cstate="print">
                       <a:extLst>
                         <a:ext uri="{28A0092B-C50C-407E-A947-70E740481C1C}">
                           <a14:useLocalDpi xmlns:a14="http://schemas.microsoft.com/office/drawing/2010/main" val="0"/>
@@ -19944,7 +19964,7 @@
       <w:r>
         <w:t xml:space="preserve">plant occurrence records are available from GBIF (GCFR: </w:t>
       </w:r>
-      <w:hyperlink r:id="rId17" w:history="1">
+      <w:hyperlink r:id="rId14" w:history="1">
         <w:r>
           <w:rPr>
             <w:rStyle w:val="Hyperlink"/>
@@ -19955,7 +19975,7 @@
       <w:r>
         <w:t xml:space="preserve">; SWAFR: </w:t>
       </w:r>
-      <w:hyperlink r:id="rId18" w:history="1">
+      <w:hyperlink r:id="rId15" w:history="1">
         <w:r>
           <w:rPr>
             <w:rStyle w:val="Hyperlink"/>
@@ -19972,7 +19992,7 @@
         </w:rPr>
         <w:t>Our analyses are reproducible using R-scripts available also on GitHub (</w:t>
       </w:r>
-      <w:hyperlink r:id="rId19" w:history="1">
+      <w:hyperlink r:id="rId16" w:history="1">
         <w:r>
           <w:rPr>
             <w:rStyle w:val="Hyperlink"/>
@@ -19995,7 +20015,7 @@
       <w:r>
         <w:t>References</w:t>
       </w:r>
-      <w:bookmarkEnd w:id="14"/>
+      <w:bookmarkEnd w:id="9"/>
     </w:p>
     <w:p>
       <w:pPr>
@@ -21151,8 +21171,6 @@
       <w:r>
         <w:t>es</w:t>
       </w:r>
-      <w:bookmarkStart w:id="15" w:name="_GoBack"/>
-      <w:bookmarkEnd w:id="15"/>
       <w:proofErr w:type="spellEnd"/>
     </w:p>
     <w:p>
@@ -21328,7 +21346,7 @@
       <w:r>
         <w:t xml:space="preserve">uan van Mazijk: </w:t>
       </w:r>
-      <w:hyperlink r:id="rId20" w:history="1">
+      <w:hyperlink r:id="rId17" w:history="1">
         <w:r>
           <w:rPr>
             <w:rStyle w:val="Hyperlink"/>
@@ -21341,7 +21359,7 @@
       <w:r>
         <w:t xml:space="preserve">Michael D. Cramer: </w:t>
       </w:r>
-      <w:hyperlink r:id="rId21" w:history="1">
+      <w:hyperlink r:id="rId18" w:history="1">
         <w:r>
           <w:rPr>
             <w:rStyle w:val="Hyperlink"/>
@@ -21354,7 +21372,7 @@
       <w:r>
         <w:t xml:space="preserve">G. Anthony Verboom: </w:t>
       </w:r>
-      <w:hyperlink r:id="rId22" w:history="1">
+      <w:hyperlink r:id="rId19" w:history="1">
         <w:r>
           <w:rPr>
             <w:rStyle w:val="Hyperlink"/>
@@ -21364,7 +21382,7 @@
       </w:hyperlink>
     </w:p>
     <w:sectPr>
-      <w:footerReference w:type="default" r:id="rId23"/>
+      <w:footerReference w:type="default" r:id="rId20"/>
       <w:pgSz w:w="12240" w:h="15840" w:code="1"/>
       <w:pgMar w:top="709" w:right="1440" w:bottom="1440" w:left="1440" w:header="720" w:footer="720" w:gutter="0"/>
       <w:lnNumType w:countBy="1" w:restart="continuous"/>
@@ -21373,159 +21391,6 @@
     </w:sectPr>
   </w:body>
 </w:document>
-</file>
-
-<file path=word/comments.xml><?xml version="1.0" encoding="utf-8"?>
-<w:comments xmlns:wpc="http://schemas.microsoft.com/office/word/2010/wordprocessingCanvas" xmlns:cx="http://schemas.microsoft.com/office/drawing/2014/chartex" xmlns:cx1="http://schemas.microsoft.com/office/drawing/2015/9/8/chartex" xmlns:cx2="http://schemas.microsoft.com/office/drawing/2015/10/21/chartex" xmlns:cx3="http://schemas.microsoft.com/office/drawing/2016/5/9/chartex" xmlns:cx4="http://schemas.microsoft.com/office/drawing/2016/5/10/chartex" xmlns:cx5="http://schemas.microsoft.com/office/drawing/2016/5/11/chartex" xmlns:cx6="http://schemas.microsoft.com/office/drawing/2016/5/12/chartex" xmlns:cx7="http://schemas.microsoft.com/office/drawing/2016/5/13/chartex" xmlns:cx8="http://schemas.microsoft.com/office/drawing/2016/5/14/chartex" xmlns:mc="http://schemas.openxmlformats.org/markup-compatibility/2006" xmlns:aink="http://schemas.microsoft.com/office/drawing/2016/ink" xmlns:am3d="http://schemas.microsoft.com/office/drawing/2017/model3d" xmlns:o="urn:schemas-microsoft-com:office:office" xmlns:r="http://schemas.openxmlformats.org/officeDocument/2006/relationships" xmlns:m="http://schemas.openxmlformats.org/officeDocument/2006/math" xmlns:v="urn:schemas-microsoft-com:vml" xmlns:wp14="http://schemas.microsoft.com/office/word/2010/wordprocessingDrawing" xmlns:wp="http://schemas.openxmlformats.org/drawingml/2006/wordprocessingDrawing" xmlns:w10="urn:schemas-microsoft-com:office:word" xmlns:w="http://schemas.openxmlformats.org/wordprocessingml/2006/main" xmlns:w14="http://schemas.microsoft.com/office/word/2010/wordml" xmlns:w15="http://schemas.microsoft.com/office/word/2012/wordml" xmlns:w16cid="http://schemas.microsoft.com/office/word/2016/wordml/cid" xmlns:w16se="http://schemas.microsoft.com/office/word/2015/wordml/symex" xmlns:wpg="http://schemas.microsoft.com/office/word/2010/wordprocessingGroup" xmlns:wpi="http://schemas.microsoft.com/office/word/2010/wordprocessingInk" xmlns:wne="http://schemas.microsoft.com/office/word/2006/wordml" xmlns:wps="http://schemas.microsoft.com/office/word/2010/wordprocessingShape" mc:Ignorable="w14 w15 w16se w16cid wp14">
-  <w:comment w:id="3" w:author="Michael Cramer" w:date="2019-10-06T09:02:00Z" w:initials="MC">
-    <w:p>
-      <w:pPr>
-        <w:pStyle w:val="CommentText"/>
-      </w:pPr>
-      <w:r>
-        <w:rPr>
-          <w:rStyle w:val="CommentReference"/>
-        </w:rPr>
-        <w:annotationRef/>
-      </w:r>
-      <w:r>
-        <w:t>Does a woody component mean bigger individuals, lower density, lower species richness?</w:t>
-      </w:r>
-    </w:p>
-  </w:comment>
-  <w:comment w:id="4" w:author="Michael Cramer" w:date="2019-10-06T08:56:00Z" w:initials="MC">
-    <w:p>
-      <w:pPr>
-        <w:pStyle w:val="CommentText"/>
-      </w:pPr>
-      <w:r>
-        <w:rPr>
-          <w:rStyle w:val="CommentReference"/>
-        </w:rPr>
-        <w:annotationRef/>
-      </w:r>
-      <w:r>
-        <w:t>This tree component only occurs on more nutrient rich soils or area with high rainfall (Cramer</w:t>
-      </w:r>
-      <w:r>
-        <w:t>…</w:t>
-      </w:r>
-      <w:r>
-        <w:t xml:space="preserve">XXXX). To me this kind of makes it a different beast to kwongan/fynbos. We also have a </w:t>
-      </w:r>
-      <w:r>
-        <w:t>“</w:t>
-      </w:r>
-      <w:r>
-        <w:t>significant tree</w:t>
-      </w:r>
-      <w:r>
-        <w:t>”</w:t>
-      </w:r>
-      <w:r>
-        <w:t xml:space="preserve"> component but localized in geographic extent to riverine etc. bands.</w:t>
-      </w:r>
-    </w:p>
-  </w:comment>
-  <w:comment w:id="5" w:author="Ruan Van Mazijk" w:date="2019-10-07T15:43:00Z" w:initials="RVM">
-    <w:p>
-      <w:pPr>
-        <w:pStyle w:val="CommentText"/>
-      </w:pPr>
-      <w:r>
-        <w:rPr>
-          <w:rStyle w:val="CommentReference"/>
-        </w:rPr>
-        <w:annotationRef/>
-      </w:r>
-      <w:r>
-        <w:t>This is a good point</w:t>
-      </w:r>
-      <w:r>
-        <w:t>…</w:t>
-      </w:r>
-      <w:r>
-        <w:t xml:space="preserve"> Shall we chat more about this at some point?</w:t>
-      </w:r>
-    </w:p>
-  </w:comment>
-  <w:comment w:id="9" w:author="Ruan Van Mazijk [2]" w:date="2020-01-09T11:20:00Z" w:initials="RVM">
-    <w:p>
-      <w:pPr>
-        <w:pStyle w:val="CommentText"/>
-      </w:pPr>
-      <w:r>
-        <w:rPr>
-          <w:rStyle w:val="CommentReference"/>
-        </w:rPr>
-        <w:annotationRef/>
-      </w:r>
-      <w:r>
-        <w:t>Reorder?</w:t>
-      </w:r>
-    </w:p>
-  </w:comment>
-  <w:comment w:id="10" w:author="Ruan Van Mazijk [2]" w:date="2020-01-09T11:21:00Z" w:initials="RVM">
-    <w:p>
-      <w:pPr>
-        <w:pStyle w:val="CommentText"/>
-      </w:pPr>
-      <w:r>
-        <w:rPr>
-          <w:rStyle w:val="CommentReference"/>
-        </w:rPr>
-        <w:annotationRef/>
-      </w:r>
-      <w:r>
-        <w:t>Reorder?</w:t>
-      </w:r>
-    </w:p>
-  </w:comment>
-  <w:comment w:id="12" w:author="Michael Cramer" w:date="2019-12-03T08:28:00Z" w:initials="MC">
-    <w:p>
-      <w:pPr>
-        <w:pStyle w:val="CommentText"/>
-      </w:pPr>
-      <w:r>
-        <w:rPr>
-          <w:rStyle w:val="CommentReference"/>
-        </w:rPr>
-        <w:annotationRef/>
-      </w:r>
-      <w:r>
-        <w:t>I am not at all convinced by this argument. Isn</w:t>
-      </w:r>
-      <w:r>
-        <w:t>’</w:t>
-      </w:r>
-      <w:r>
-        <w:t>t this just a necessary consequence of data aggregation?</w:t>
-      </w:r>
-    </w:p>
-  </w:comment>
-</w:comments>
-</file>
-
-<file path=word/commentsExtended.xml><?xml version="1.0" encoding="utf-8"?>
-<w15:commentsEx xmlns:wpc="http://schemas.microsoft.com/office/word/2010/wordprocessingCanvas" xmlns:cx="http://schemas.microsoft.com/office/drawing/2014/chartex" xmlns:cx1="http://schemas.microsoft.com/office/drawing/2015/9/8/chartex" xmlns:cx2="http://schemas.microsoft.com/office/drawing/2015/10/21/chartex" xmlns:cx3="http://schemas.microsoft.com/office/drawing/2016/5/9/chartex" xmlns:cx4="http://schemas.microsoft.com/office/drawing/2016/5/10/chartex" xmlns:cx5="http://schemas.microsoft.com/office/drawing/2016/5/11/chartex" xmlns:cx6="http://schemas.microsoft.com/office/drawing/2016/5/12/chartex" xmlns:cx7="http://schemas.microsoft.com/office/drawing/2016/5/13/chartex" xmlns:cx8="http://schemas.microsoft.com/office/drawing/2016/5/14/chartex" xmlns:mc="http://schemas.openxmlformats.org/markup-compatibility/2006" xmlns:aink="http://schemas.microsoft.com/office/drawing/2016/ink" xmlns:am3d="http://schemas.microsoft.com/office/drawing/2017/model3d" xmlns:o="urn:schemas-microsoft-com:office:office" xmlns:r="http://schemas.openxmlformats.org/officeDocument/2006/relationships" xmlns:m="http://schemas.openxmlformats.org/officeDocument/2006/math" xmlns:v="urn:schemas-microsoft-com:vml" xmlns:wp14="http://schemas.microsoft.com/office/word/2010/wordprocessingDrawing" xmlns:wp="http://schemas.openxmlformats.org/drawingml/2006/wordprocessingDrawing" xmlns:w10="urn:schemas-microsoft-com:office:word" xmlns:w="http://schemas.openxmlformats.org/wordprocessingml/2006/main" xmlns:w14="http://schemas.microsoft.com/office/word/2010/wordml" xmlns:w15="http://schemas.microsoft.com/office/word/2012/wordml" xmlns:w16cid="http://schemas.microsoft.com/office/word/2016/wordml/cid" xmlns:w16se="http://schemas.microsoft.com/office/word/2015/wordml/symex" xmlns:wpg="http://schemas.microsoft.com/office/word/2010/wordprocessingGroup" xmlns:wpi="http://schemas.microsoft.com/office/word/2010/wordprocessingInk" xmlns:wne="http://schemas.microsoft.com/office/word/2006/wordml" xmlns:wps="http://schemas.microsoft.com/office/word/2010/wordprocessingShape" mc:Ignorable="w14 w15 w16se w16cid wp14">
-  <w15:commentEx w15:paraId="1A2D83B2" w15:done="0"/>
-  <w15:commentEx w15:paraId="0D85E42B" w15:done="0"/>
-  <w15:commentEx w15:paraId="50E697F5" w15:paraIdParent="0D85E42B" w15:done="0"/>
-  <w15:commentEx w15:paraId="1C3BFE89" w15:done="0"/>
-  <w15:commentEx w15:paraId="69ADA1D6" w15:done="0"/>
-  <w15:commentEx w15:paraId="7BAA7050" w15:done="0"/>
-</w15:commentsEx>
-</file>
-
-<file path=word/commentsIds.xml><?xml version="1.0" encoding="utf-8"?>
-<w16cid:commentsIds xmlns:wpc="http://schemas.microsoft.com/office/word/2010/wordprocessingCanvas" xmlns:cx="http://schemas.microsoft.com/office/drawing/2014/chartex" xmlns:cx1="http://schemas.microsoft.com/office/drawing/2015/9/8/chartex" xmlns:cx2="http://schemas.microsoft.com/office/drawing/2015/10/21/chartex" xmlns:cx3="http://schemas.microsoft.com/office/drawing/2016/5/9/chartex" xmlns:cx4="http://schemas.microsoft.com/office/drawing/2016/5/10/chartex" xmlns:cx5="http://schemas.microsoft.com/office/drawing/2016/5/11/chartex" xmlns:cx6="http://schemas.microsoft.com/office/drawing/2016/5/12/chartex" xmlns:cx7="http://schemas.microsoft.com/office/drawing/2016/5/13/chartex" xmlns:cx8="http://schemas.microsoft.com/office/drawing/2016/5/14/chartex" xmlns:mc="http://schemas.openxmlformats.org/markup-compatibility/2006" xmlns:aink="http://schemas.microsoft.com/office/drawing/2016/ink" xmlns:am3d="http://schemas.microsoft.com/office/drawing/2017/model3d" xmlns:o="urn:schemas-microsoft-com:office:office" xmlns:r="http://schemas.openxmlformats.org/officeDocument/2006/relationships" xmlns:m="http://schemas.openxmlformats.org/officeDocument/2006/math" xmlns:v="urn:schemas-microsoft-com:vml" xmlns:wp14="http://schemas.microsoft.com/office/word/2010/wordprocessingDrawing" xmlns:wp="http://schemas.openxmlformats.org/drawingml/2006/wordprocessingDrawing" xmlns:w10="urn:schemas-microsoft-com:office:word" xmlns:w="http://schemas.openxmlformats.org/wordprocessingml/2006/main" xmlns:w14="http://schemas.microsoft.com/office/word/2010/wordml" xmlns:w15="http://schemas.microsoft.com/office/word/2012/wordml" xmlns:w16cid="http://schemas.microsoft.com/office/word/2016/wordml/cid" xmlns:w16se="http://schemas.microsoft.com/office/word/2015/wordml/symex" xmlns:wpg="http://schemas.microsoft.com/office/word/2010/wordprocessingGroup" xmlns:wpi="http://schemas.microsoft.com/office/word/2010/wordprocessingInk" xmlns:wne="http://schemas.microsoft.com/office/word/2006/wordml" xmlns:wps="http://schemas.microsoft.com/office/word/2010/wordprocessingShape" mc:Ignorable="w14 w15 w16se w16cid wp14">
-  <w16cid:commentId w16cid:paraId="1A2D83B2" w16cid:durableId="21442C0E"/>
-  <w16cid:commentId w16cid:paraId="0D85E42B" w16cid:durableId="21442AB3"/>
-  <w16cid:commentId w16cid:paraId="50E697F5" w16cid:durableId="2145DB8F"/>
-  <w16cid:commentId w16cid:paraId="1C3BFE89" w16cid:durableId="21C18B0E"/>
-  <w16cid:commentId w16cid:paraId="69ADA1D6" w16cid:durableId="21C18B26"/>
-  <w16cid:commentId w16cid:paraId="7BAA7050" w16cid:durableId="21909B1E"/>
-</w16cid:commentsIds>
 </file>
 
 <file path=word/endnotes.xml><?xml version="1.0" encoding="utf-8"?>
@@ -23554,20 +23419,6 @@
 </w:numbering>
 </file>
 
-<file path=word/people.xml><?xml version="1.0" encoding="utf-8"?>
-<w15:people xmlns:wpc="http://schemas.microsoft.com/office/word/2010/wordprocessingCanvas" xmlns:cx="http://schemas.microsoft.com/office/drawing/2014/chartex" xmlns:cx1="http://schemas.microsoft.com/office/drawing/2015/9/8/chartex" xmlns:cx2="http://schemas.microsoft.com/office/drawing/2015/10/21/chartex" xmlns:cx3="http://schemas.microsoft.com/office/drawing/2016/5/9/chartex" xmlns:cx4="http://schemas.microsoft.com/office/drawing/2016/5/10/chartex" xmlns:cx5="http://schemas.microsoft.com/office/drawing/2016/5/11/chartex" xmlns:cx6="http://schemas.microsoft.com/office/drawing/2016/5/12/chartex" xmlns:cx7="http://schemas.microsoft.com/office/drawing/2016/5/13/chartex" xmlns:cx8="http://schemas.microsoft.com/office/drawing/2016/5/14/chartex" xmlns:mc="http://schemas.openxmlformats.org/markup-compatibility/2006" xmlns:aink="http://schemas.microsoft.com/office/drawing/2016/ink" xmlns:am3d="http://schemas.microsoft.com/office/drawing/2017/model3d" xmlns:o="urn:schemas-microsoft-com:office:office" xmlns:r="http://schemas.openxmlformats.org/officeDocument/2006/relationships" xmlns:m="http://schemas.openxmlformats.org/officeDocument/2006/math" xmlns:v="urn:schemas-microsoft-com:vml" xmlns:wp14="http://schemas.microsoft.com/office/word/2010/wordprocessingDrawing" xmlns:wp="http://schemas.openxmlformats.org/drawingml/2006/wordprocessingDrawing" xmlns:w10="urn:schemas-microsoft-com:office:word" xmlns:w="http://schemas.openxmlformats.org/wordprocessingml/2006/main" xmlns:w14="http://schemas.microsoft.com/office/word/2010/wordml" xmlns:w15="http://schemas.microsoft.com/office/word/2012/wordml" xmlns:w16cid="http://schemas.microsoft.com/office/word/2016/wordml/cid" xmlns:w16se="http://schemas.microsoft.com/office/word/2015/wordml/symex" xmlns:wpg="http://schemas.microsoft.com/office/word/2010/wordprocessingGroup" xmlns:wpi="http://schemas.microsoft.com/office/word/2010/wordprocessingInk" xmlns:wne="http://schemas.microsoft.com/office/word/2006/wordml" xmlns:wps="http://schemas.microsoft.com/office/word/2010/wordprocessingShape" mc:Ignorable="w14 w15 w16se w16cid wp14">
-  <w15:person w15:author="Michael Cramer">
-    <w15:presenceInfo w15:providerId="AD" w15:userId="S::01400822@wf.uct.ac.za::42384198-234c-4b6a-8489-2a3f7d296e81"/>
-  </w15:person>
-  <w15:person w15:author="Ruan Van Mazijk">
-    <w15:presenceInfo w15:providerId="AD" w15:userId="S::VMZRUA001@myuct.ac.za::f50431c7-080a-4259-97ee-a4bb5c336639"/>
-  </w15:person>
-  <w15:person w15:author="Ruan Van Mazijk [2]">
-    <w15:presenceInfo w15:providerId="AD" w15:userId="S::vmzrua001@myuct.ac.za::f50431c7-080a-4259-97ee-a4bb5c336639"/>
-  </w15:person>
-</w15:people>
-</file>
-
 <file path=word/styles.xml><?xml version="1.0" encoding="utf-8"?>
 <w:styles xmlns:mc="http://schemas.openxmlformats.org/markup-compatibility/2006" xmlns:r="http://schemas.openxmlformats.org/officeDocument/2006/relationships" xmlns:w="http://schemas.openxmlformats.org/wordprocessingml/2006/main" xmlns:w14="http://schemas.microsoft.com/office/word/2010/wordml" xmlns:w15="http://schemas.microsoft.com/office/word/2012/wordml" xmlns:w16cid="http://schemas.microsoft.com/office/word/2016/wordml/cid" xmlns:w16se="http://schemas.microsoft.com/office/word/2015/wordml/symex" mc:Ignorable="w14 w15 w16se w16cid">
   <w:docDefaults>
@@ -25310,7 +25161,7 @@
 </file>
 
 <file path=customXml/itemProps1.xml><?xml version="1.0" encoding="utf-8"?>
-<ds:datastoreItem xmlns:ds="http://schemas.openxmlformats.org/officeDocument/2006/customXml" ds:itemID="{63B056C6-CEC9-2A46-8635-FBE92751E7C8}">
+<ds:datastoreItem xmlns:ds="http://schemas.openxmlformats.org/officeDocument/2006/customXml" ds:itemID="{41EC2234-26B6-BF47-9096-4BD868DD70AE}">
   <ds:schemaRefs>
     <ds:schemaRef ds:uri="http://schemas.openxmlformats.org/officeDocument/2006/bibliography"/>
   </ds:schemaRefs>

</xml_diff>

<commit_message>
Finalise Table S1 numbering
</commit_message>
<xml_diff>
--- a/manuscript/Van-Mazijk-Cramer-Verboom_main-text.docx
+++ b/manuscript/Van-Mazijk-Cramer-Verboom_main-text.docx
@@ -2109,11 +2109,10 @@
         <w:t>S</w:t>
       </w:r>
       <w:r>
-        <w:rPr>
-          <w:highlight w:val="red"/>
-        </w:rPr>
         <w:t>1</w:t>
       </w:r>
+      <w:bookmarkStart w:id="4" w:name="_GoBack"/>
+      <w:bookmarkEnd w:id="4"/>
       <w:r>
         <w:t xml:space="preserve">). </w:t>
       </w:r>
@@ -4097,7 +4096,7 @@
         <w:pStyle w:val="Heading2"/>
         <w:spacing w:line="240" w:lineRule="auto"/>
       </w:pPr>
-      <w:bookmarkStart w:id="4" w:name="environmental-heterogeneity-as-an-explan"/>
+      <w:bookmarkStart w:id="5" w:name="environmental-heterogeneity-as-an-explan"/>
       <w:r>
         <w:t>2.3</w:t>
       </w:r>
@@ -4110,7 +4109,7 @@
       <w:r>
         <w:t>Environmental heterogeneity as an explanation of species richness</w:t>
       </w:r>
-      <w:bookmarkEnd w:id="4"/>
+      <w:bookmarkEnd w:id="5"/>
     </w:p>
     <w:p>
       <w:pPr>
@@ -5325,7 +5324,7 @@
         <w:pStyle w:val="Heading1"/>
         <w:spacing w:line="240" w:lineRule="auto"/>
       </w:pPr>
-      <w:bookmarkStart w:id="5" w:name="results"/>
+      <w:bookmarkStart w:id="6" w:name="results"/>
       <w:r>
         <w:t>3</w:t>
       </w:r>
@@ -5338,7 +5337,7 @@
       <w:r>
         <w:t>Results</w:t>
       </w:r>
-      <w:bookmarkEnd w:id="5"/>
+      <w:bookmarkEnd w:id="6"/>
     </w:p>
     <w:p>
       <w:pPr>
@@ -7915,7 +7914,7 @@
           <w:tab w:val="left" w:pos="6189"/>
         </w:tabs>
       </w:pPr>
-      <w:bookmarkStart w:id="6" w:name="tables"/>
+      <w:bookmarkStart w:id="7" w:name="tables"/>
       <w:r>
         <w:t>Consistent with a recent meta-analysis identifying environmental heterogeneity as a universal driver of species richness</w:t>
       </w:r>
@@ -11339,7 +11338,7 @@
         <w:lastRenderedPageBreak/>
         <w:t>Tables</w:t>
       </w:r>
-      <w:bookmarkEnd w:id="6"/>
+      <w:bookmarkEnd w:id="7"/>
     </w:p>
     <w:p>
       <w:r>
@@ -17969,7 +17968,7 @@
         <w:pStyle w:val="BodyText"/>
         <w:spacing w:before="0"/>
       </w:pPr>
-      <w:bookmarkStart w:id="7" w:name="figures"/>
+      <w:bookmarkStart w:id="8" w:name="figures"/>
       <w:r>
         <w:rPr>
           <w:b/>
@@ -18450,7 +18449,7 @@
       <w:r>
         <w:br w:type="page"/>
       </w:r>
-      <w:bookmarkEnd w:id="7"/>
+      <w:bookmarkEnd w:id="8"/>
       <w:r>
         <w:lastRenderedPageBreak/>
         <w:t>Figures</w:t>
@@ -19915,7 +19914,7 @@
       <w:r>
         <w:br w:type="page"/>
       </w:r>
-      <w:bookmarkStart w:id="8" w:name="references"/>
+      <w:bookmarkStart w:id="9" w:name="references"/>
     </w:p>
     <w:p>
       <w:pPr>
@@ -20019,12 +20018,7 @@
         <w:t xml:space="preserve">for the GCFR and SWAFR </w:t>
       </w:r>
       <w:r>
-        <w:t>of (a,b) vascular plant species richness, (c,d) the major axis of environmental heterogeneity (PC1) from the PCA of nine forms of envi</w:t>
-      </w:r>
-      <w:bookmarkStart w:id="9" w:name="_GoBack"/>
-      <w:bookmarkEnd w:id="9"/>
-      <w:r>
-        <w:t>ronmental heterogeneity (log</w:t>
+        <w:t>of (a,b) vascular plant species richness, (c,d) the major axis of environmental heterogeneity (PC1) from the PCA of nine forms of environmental heterogeneity (log</w:t>
       </w:r>
       <w:r>
         <w:rPr>
@@ -20190,7 +20184,7 @@
       <w:r>
         <w:t>References</w:t>
       </w:r>
-      <w:bookmarkEnd w:id="8"/>
+      <w:bookmarkEnd w:id="9"/>
     </w:p>
     <w:p>
       <w:pPr>
@@ -26061,7 +26055,7 @@
 </file>
 
 <file path=customXml/itemProps1.xml><?xml version="1.0" encoding="utf-8"?>
-<ds:datastoreItem xmlns:ds="http://schemas.openxmlformats.org/officeDocument/2006/customXml" ds:itemID="{929DE88A-3C8B-514E-9B2C-5D793F1FBC7F}">
+<ds:datastoreItem xmlns:ds="http://schemas.openxmlformats.org/officeDocument/2006/customXml" ds:itemID="{1ED68B4A-1529-5D47-8C91-24D78BF84756}">
   <ds:schemaRefs>
     <ds:schemaRef ds:uri="http://schemas.openxmlformats.org/officeDocument/2006/bibliography"/>
   </ds:schemaRefs>

</xml_diff>

<commit_message>
Finalise Table S2, S3 numbering
</commit_message>
<xml_diff>
--- a/manuscript/Van-Mazijk-Cramer-Verboom_main-text.docx
+++ b/manuscript/Van-Mazijk-Cramer-Verboom_main-text.docx
@@ -2111,8 +2111,6 @@
       <w:r>
         <w:t>1</w:t>
       </w:r>
-      <w:bookmarkStart w:id="4" w:name="_GoBack"/>
-      <w:bookmarkEnd w:id="4"/>
       <w:r>
         <w:t xml:space="preserve">). </w:t>
       </w:r>
@@ -3217,9 +3215,6 @@
         <w:t>(Table S</w:t>
       </w:r>
       <w:r>
-        <w:rPr>
-          <w:highlight w:val="red"/>
-        </w:rPr>
         <w:t>1</w:t>
       </w:r>
       <w:r>
@@ -4096,7 +4091,7 @@
         <w:pStyle w:val="Heading2"/>
         <w:spacing w:line="240" w:lineRule="auto"/>
       </w:pPr>
-      <w:bookmarkStart w:id="5" w:name="environmental-heterogeneity-as-an-explan"/>
+      <w:bookmarkStart w:id="4" w:name="environmental-heterogeneity-as-an-explan"/>
       <w:r>
         <w:t>2.3</w:t>
       </w:r>
@@ -4109,7 +4104,7 @@
       <w:r>
         <w:t>Environmental heterogeneity as an explanation of species richness</w:t>
       </w:r>
-      <w:bookmarkEnd w:id="5"/>
+      <w:bookmarkEnd w:id="4"/>
     </w:p>
     <w:p>
       <w:pPr>
@@ -5324,7 +5319,7 @@
         <w:pStyle w:val="Heading1"/>
         <w:spacing w:line="240" w:lineRule="auto"/>
       </w:pPr>
-      <w:bookmarkStart w:id="6" w:name="results"/>
+      <w:bookmarkStart w:id="5" w:name="results"/>
       <w:r>
         <w:t>3</w:t>
       </w:r>
@@ -5337,7 +5332,7 @@
       <w:r>
         <w:t>Results</w:t>
       </w:r>
-      <w:bookmarkEnd w:id="6"/>
+      <w:bookmarkEnd w:id="5"/>
     </w:p>
     <w:p>
       <w:pPr>
@@ -6859,10 +6854,7 @@
         <w:t>; Table S</w:t>
       </w:r>
       <w:r>
-        <w:rPr>
-          <w:highlight w:val="red"/>
-        </w:rPr>
-        <w:t>4</w:t>
+        <w:t>3</w:t>
       </w:r>
       <w:r>
         <w:t>a</w:t>
@@ -7040,7 +7032,7 @@
       </w:r>
       <w:r>
         <w:rPr>
-          <w:highlight w:val="red"/>
+          <w:highlight w:val="yellow"/>
         </w:rPr>
         <w:t>2</w:t>
       </w:r>
@@ -7224,10 +7216,7 @@
         <w:t>; Table S</w:t>
       </w:r>
       <w:r>
-        <w:rPr>
-          <w:highlight w:val="red"/>
-        </w:rPr>
-        <w:t>4</w:t>
+        <w:t>3</w:t>
       </w:r>
       <w:r>
         <w:t>a,b</w:t>
@@ -7294,10 +7283,7 @@
         <w:t>; Table S</w:t>
       </w:r>
       <w:r>
-        <w:rPr>
-          <w:highlight w:val="red"/>
-        </w:rPr>
-        <w:t>4</w:t>
+        <w:t>3</w:t>
       </w:r>
       <w:r>
         <w:t>c</w:t>
@@ -7810,7 +7796,12 @@
         <w:t xml:space="preserve">with slightly </w:t>
       </w:r>
       <w:r>
-        <w:t>improved coefficients of determination</w:t>
+        <w:t>improved coefficients of determinat</w:t>
+      </w:r>
+      <w:bookmarkStart w:id="6" w:name="_GoBack"/>
+      <w:bookmarkEnd w:id="6"/>
+      <w:r>
+        <w:t>ion</w:t>
       </w:r>
       <w:r>
         <w:t>.</w:t>
@@ -7872,9 +7863,9 @@
       </w:r>
       <w:r>
         <w:rPr>
-          <w:highlight w:val="red"/>
-        </w:rPr>
-        <w:t>4</w:t>
+          <w:highlight w:val="yellow"/>
+        </w:rPr>
+        <w:t>3</w:t>
       </w:r>
       <w:r>
         <w:rPr>
@@ -26055,7 +26046,7 @@
 </file>
 
 <file path=customXml/itemProps1.xml><?xml version="1.0" encoding="utf-8"?>
-<ds:datastoreItem xmlns:ds="http://schemas.openxmlformats.org/officeDocument/2006/customXml" ds:itemID="{1ED68B4A-1529-5D47-8C91-24D78BF84756}">
+<ds:datastoreItem xmlns:ds="http://schemas.openxmlformats.org/officeDocument/2006/customXml" ds:itemID="{0FE2C2A1-F339-C84C-B6BA-212035920350}">
   <ds:schemaRefs>
     <ds:schemaRef ds:uri="http://schemas.openxmlformats.org/officeDocument/2006/bibliography"/>
   </ds:schemaRefs>

</xml_diff>

<commit_message>
Table 2 --> Table FOO
</commit_message>
<xml_diff>
--- a/manuscript/Van-Mazijk-Cramer-Verboom_main-text.docx
+++ b/manuscript/Van-Mazijk-Cramer-Verboom_main-text.docx
@@ -6510,302 +6510,644 @@
         </w:rPr>
         <w:t xml:space="preserve">Table </w:t>
       </w:r>
+      <w:proofErr w:type="spellStart"/>
+      <w:r>
+        <w:rPr>
+          <w:rFonts w:eastAsiaTheme="minorEastAsia"/>
+        </w:rPr>
+        <w:t>FOO</w:t>
+      </w:r>
+      <w:r>
+        <w:rPr>
+          <w:rFonts w:eastAsiaTheme="minorEastAsia"/>
+        </w:rPr>
+        <w:t>b,c</w:t>
+      </w:r>
+      <w:proofErr w:type="spellEnd"/>
+      <w:r>
+        <w:rPr>
+          <w:rFonts w:eastAsiaTheme="minorEastAsia"/>
+        </w:rPr>
+        <w:t xml:space="preserve">; Figure </w:t>
+      </w:r>
       <w:r>
         <w:rPr>
           <w:rFonts w:eastAsiaTheme="minorEastAsia"/>
           <w:highlight w:val="red"/>
         </w:rPr>
-        <w:t>2</w:t>
+        <w:t>3</w:t>
       </w:r>
       <w:r>
         <w:rPr>
           <w:rFonts w:eastAsiaTheme="minorEastAsia"/>
         </w:rPr>
-        <w:t xml:space="preserve">b,c; Figure </w:t>
+        <w:t>b, c)</w:t>
       </w:r>
       <w:r>
         <w:rPr>
           <w:rFonts w:eastAsiaTheme="minorEastAsia"/>
-          <w:highlight w:val="red"/>
-        </w:rPr>
+        </w:rPr>
+        <w:t xml:space="preserve">. </w:t>
+      </w:r>
+      <w:r>
+        <w:rPr>
+          <w:rFonts w:eastAsiaTheme="minorEastAsia"/>
+        </w:rPr>
+        <w:t>By contrast, t</w:t>
+      </w:r>
+      <w:r>
+        <w:t>he</w:t>
+      </w:r>
+      <w:r>
+        <w:t xml:space="preserve"> relationship of species richness to heterogeneity</w:t>
+      </w:r>
+      <w:r>
+        <w:t xml:space="preserve"> </w:t>
+      </w:r>
+      <w:r>
+        <w:rPr>
+          <w:rFonts w:eastAsiaTheme="minorEastAsia"/>
+        </w:rPr>
+        <w:t xml:space="preserve">at the </w:t>
+      </w:r>
+      <w:r>
+        <w:t xml:space="preserve">QDS-scale </w:t>
+      </w:r>
+      <w:r>
+        <w:t>is</w:t>
+      </w:r>
+      <w:r>
+        <w:t xml:space="preserve"> </w:t>
+      </w:r>
+      <w:r>
+        <w:t>generall</w:t>
+      </w:r>
+      <w:r>
+        <w:t>y</w:t>
+      </w:r>
+      <w:r>
+        <w:t xml:space="preserve"> region-dependent</w:t>
+      </w:r>
+      <w:r>
+        <w:t xml:space="preserve">, the “main effect </w:t>
+      </w:r>
+      <w:r>
+        <w:rPr>
+          <w:rFonts w:eastAsiaTheme="minorEastAsia" w:cstheme="majorBidi"/>
+        </w:rPr>
+        <w:t xml:space="preserve">× region” model being favoured for three </w:t>
+      </w:r>
+      <w:r>
+        <w:rPr>
+          <w:rFonts w:eastAsiaTheme="minorEastAsia" w:cstheme="majorBidi"/>
+        </w:rPr>
+        <w:t xml:space="preserve">environmental </w:t>
+      </w:r>
+      <w:r>
+        <w:rPr>
+          <w:rFonts w:eastAsiaTheme="minorEastAsia" w:cstheme="majorBidi"/>
+        </w:rPr>
+        <w:t>variables</w:t>
+      </w:r>
+      <w:r>
+        <w:rPr>
+          <w:rFonts w:eastAsiaTheme="minorEastAsia" w:cstheme="majorBidi"/>
+        </w:rPr>
+        <w:t xml:space="preserve"> </w:t>
+      </w:r>
+      <w:r>
+        <w:rPr>
+          <w:rFonts w:eastAsiaTheme="minorEastAsia" w:cstheme="majorBidi"/>
+        </w:rPr>
+        <w:t>and</w:t>
+      </w:r>
+      <w:r>
+        <w:rPr>
+          <w:rFonts w:eastAsiaTheme="minorEastAsia" w:cstheme="majorBidi"/>
+        </w:rPr>
+        <w:t xml:space="preserve"> PC1</w:t>
+      </w:r>
+      <w:r>
+        <w:rPr>
+          <w:rFonts w:eastAsiaTheme="minorEastAsia" w:cstheme="majorBidi"/>
+        </w:rPr>
+        <w:t>,</w:t>
+      </w:r>
+      <w:r>
+        <w:rPr>
+          <w:rFonts w:eastAsiaTheme="minorEastAsia" w:cstheme="majorBidi"/>
+        </w:rPr>
+        <w:t xml:space="preserve"> </w:t>
+      </w:r>
+      <w:r>
+        <w:rPr>
+          <w:rFonts w:eastAsiaTheme="minorEastAsia" w:cstheme="majorBidi"/>
+        </w:rPr>
+        <w:t xml:space="preserve">and </w:t>
+      </w:r>
+      <w:r>
+        <w:t xml:space="preserve">the “main effect </w:t>
+      </w:r>
+      <w:r>
+        <w:rPr>
+          <w:rFonts w:eastAsiaTheme="minorEastAsia" w:cstheme="majorBidi"/>
+        </w:rPr>
+        <w:t>+</w:t>
+      </w:r>
+      <w:r>
+        <w:rPr>
+          <w:rFonts w:eastAsiaTheme="minorEastAsia" w:cstheme="majorBidi"/>
+        </w:rPr>
+        <w:t xml:space="preserve"> region” model </w:t>
+      </w:r>
+      <w:r>
+        <w:rPr>
+          <w:rFonts w:eastAsiaTheme="minorEastAsia" w:cstheme="majorBidi"/>
+        </w:rPr>
+        <w:t>for four</w:t>
+      </w:r>
+      <w:r>
+        <w:rPr>
+          <w:rFonts w:eastAsiaTheme="minorEastAsia" w:cstheme="majorBidi"/>
+        </w:rPr>
+        <w:t xml:space="preserve"> variables</w:t>
+      </w:r>
+      <w:r>
+        <w:rPr>
+          <w:rFonts w:eastAsiaTheme="minorEastAsia" w:cstheme="majorBidi"/>
+        </w:rPr>
+        <w:t xml:space="preserve"> (Table </w:t>
+      </w:r>
+      <w:proofErr w:type="spellStart"/>
+      <w:r>
+        <w:rPr>
+          <w:rFonts w:eastAsiaTheme="minorEastAsia" w:cstheme="majorBidi"/>
+        </w:rPr>
+        <w:t>FOO</w:t>
+      </w:r>
+      <w:r>
+        <w:rPr>
+          <w:rFonts w:eastAsiaTheme="minorEastAsia" w:cstheme="majorBidi"/>
+        </w:rPr>
+        <w:t>a</w:t>
+      </w:r>
+      <w:proofErr w:type="spellEnd"/>
+      <w:r>
+        <w:rPr>
+          <w:rFonts w:eastAsiaTheme="minorEastAsia" w:cstheme="majorBidi"/>
+        </w:rPr>
+        <w:t>)</w:t>
+      </w:r>
+      <w:r>
+        <w:rPr>
+          <w:rFonts w:eastAsiaTheme="minorEastAsia" w:cstheme="majorBidi"/>
+        </w:rPr>
+        <w:t>. However</w:t>
+      </w:r>
+      <w:r>
+        <w:rPr>
+          <w:rFonts w:eastAsiaTheme="minorEastAsia" w:cstheme="majorBidi"/>
+        </w:rPr>
+        <w:t xml:space="preserve">, the </w:t>
+      </w:r>
+      <w:r>
+        <w:rPr>
+          <w:rFonts w:eastAsiaTheme="minorEastAsia" w:cstheme="majorBidi"/>
+        </w:rPr>
+        <w:t>coefficient</w:t>
+      </w:r>
+      <w:r>
+        <w:rPr>
+          <w:rFonts w:eastAsiaTheme="minorEastAsia" w:cstheme="majorBidi"/>
+        </w:rPr>
+        <w:t xml:space="preserve">s </w:t>
+      </w:r>
+      <w:r>
+        <w:rPr>
+          <w:rFonts w:eastAsiaTheme="minorEastAsia" w:cstheme="majorBidi"/>
+        </w:rPr>
+        <w:t xml:space="preserve">of </w:t>
+      </w:r>
+      <w:r>
+        <w:rPr>
+          <w:rFonts w:eastAsiaTheme="minorEastAsia" w:cstheme="majorBidi"/>
+        </w:rPr>
+        <w:t xml:space="preserve">the significant interaction </w:t>
+      </w:r>
+      <w:r>
+        <w:rPr>
+          <w:rFonts w:eastAsiaTheme="minorEastAsia" w:cstheme="majorBidi"/>
+        </w:rPr>
+        <w:t xml:space="preserve">(24.6 to 89.4) </w:t>
+      </w:r>
+      <w:r>
+        <w:rPr>
+          <w:rFonts w:eastAsiaTheme="minorEastAsia" w:cstheme="majorBidi"/>
+        </w:rPr>
+        <w:t xml:space="preserve">and region </w:t>
+      </w:r>
+      <w:r>
+        <w:rPr>
+          <w:rFonts w:eastAsiaTheme="minorEastAsia" w:cstheme="majorBidi"/>
+        </w:rPr>
+        <w:t xml:space="preserve">(50.5 to 72.6) </w:t>
+      </w:r>
+      <w:r>
+        <w:rPr>
+          <w:rFonts w:eastAsiaTheme="minorEastAsia" w:cstheme="majorBidi"/>
+        </w:rPr>
+        <w:t>terms</w:t>
+      </w:r>
+      <w:r>
+        <w:rPr>
+          <w:rFonts w:eastAsiaTheme="minorEastAsia" w:cstheme="majorBidi"/>
+        </w:rPr>
+        <w:t xml:space="preserve"> are small</w:t>
+      </w:r>
+      <w:r>
+        <w:rPr>
+          <w:rFonts w:eastAsiaTheme="minorEastAsia" w:cstheme="majorBidi"/>
+        </w:rPr>
+        <w:t xml:space="preserve"> in magnitude</w:t>
+      </w:r>
+      <w:r>
+        <w:rPr>
+          <w:rFonts w:eastAsiaTheme="minorEastAsia" w:cstheme="majorBidi"/>
+        </w:rPr>
+        <w:t xml:space="preserve"> relative to the </w:t>
+      </w:r>
+      <w:r>
+        <w:rPr>
+          <w:rFonts w:eastAsiaTheme="minorEastAsia" w:cstheme="majorBidi"/>
+        </w:rPr>
+        <w:t xml:space="preserve">spread of residual </w:t>
+      </w:r>
+      <w:r>
+        <w:rPr>
+          <w:rFonts w:eastAsiaTheme="minorEastAsia" w:cstheme="majorBidi"/>
+        </w:rPr>
+        <w:t xml:space="preserve">species richness </w:t>
+      </w:r>
+      <w:r>
+        <w:rPr>
+          <w:rFonts w:eastAsiaTheme="minorEastAsia" w:cstheme="majorBidi"/>
+        </w:rPr>
+        <w:t xml:space="preserve">at the </w:t>
+      </w:r>
+      <w:r>
+        <w:rPr>
+          <w:rFonts w:eastAsiaTheme="minorEastAsia" w:cstheme="majorBidi"/>
+        </w:rPr>
+        <w:t>QDS</w:t>
+      </w:r>
+      <w:r>
+        <w:rPr>
+          <w:rFonts w:eastAsiaTheme="minorEastAsia" w:cstheme="majorBidi"/>
+        </w:rPr>
+        <w:t>-scale within</w:t>
+      </w:r>
+      <w:r>
+        <w:rPr>
+          <w:rFonts w:eastAsiaTheme="minorEastAsia" w:cstheme="majorBidi"/>
+        </w:rPr>
+        <w:t xml:space="preserve"> </w:t>
+      </w:r>
+      <w:r>
+        <w:rPr>
+          <w:rFonts w:eastAsiaTheme="minorEastAsia" w:cstheme="majorBidi"/>
+        </w:rPr>
+        <w:t xml:space="preserve">each region </w:t>
+      </w:r>
+      <w:r>
+        <w:t>(</w:t>
+      </w:r>
+      <w:r>
+        <w:rPr>
+          <w:i/>
+          <w:iCs/>
+        </w:rPr>
+        <w:t>SD</w:t>
+      </w:r>
+      <w:r>
+        <w:rPr>
+          <w:iCs/>
+          <w:vertAlign w:val="subscript"/>
+        </w:rPr>
+        <w:t>GCFR</w:t>
+      </w:r>
+      <w:r>
+        <w:t xml:space="preserve"> = </w:t>
+      </w:r>
+      <w:r>
+        <w:t>335</w:t>
+      </w:r>
+      <w:r>
+        <w:t>.</w:t>
+      </w:r>
+      <w:r>
+        <w:t xml:space="preserve">2; </w:t>
+      </w:r>
+      <w:r>
+        <w:rPr>
+          <w:i/>
+          <w:iCs/>
+        </w:rPr>
+        <w:t>SD</w:t>
+      </w:r>
+      <w:r>
+        <w:rPr>
+          <w:iCs/>
+          <w:vertAlign w:val="subscript"/>
+        </w:rPr>
+        <w:t>SWAFR</w:t>
+      </w:r>
+      <w:r>
+        <w:t xml:space="preserve"> = 247.4</w:t>
+      </w:r>
+      <w:r>
+        <w:t>; Table S</w:t>
+      </w:r>
+      <w:r>
         <w:t>3</w:t>
       </w:r>
       <w:r>
-        <w:rPr>
-          <w:rFonts w:eastAsiaTheme="minorEastAsia"/>
-        </w:rPr>
-        <w:t>b, c)</w:t>
-      </w:r>
-      <w:r>
-        <w:rPr>
-          <w:rFonts w:eastAsiaTheme="minorEastAsia"/>
-        </w:rPr>
-        <w:t xml:space="preserve">. </w:t>
-      </w:r>
-      <w:r>
-        <w:rPr>
-          <w:rFonts w:eastAsiaTheme="minorEastAsia"/>
-        </w:rPr>
-        <w:t>By contrast, t</w:t>
-      </w:r>
-      <w:r>
-        <w:t>he</w:t>
-      </w:r>
-      <w:r>
-        <w:t xml:space="preserve"> relationship of species richness to heterogeneity</w:t>
-      </w:r>
-      <w:r>
-        <w:t xml:space="preserve"> </w:t>
-      </w:r>
-      <w:r>
-        <w:rPr>
-          <w:rFonts w:eastAsiaTheme="minorEastAsia"/>
-        </w:rPr>
-        <w:t xml:space="preserve">at the </w:t>
-      </w:r>
-      <w:r>
+        <w:t>a</w:t>
+      </w:r>
+      <w:r>
+        <w:t>).</w:t>
+      </w:r>
+      <w:r>
+        <w:rPr>
+          <w:rFonts w:eastAsiaTheme="minorEastAsia" w:cstheme="majorBidi"/>
+        </w:rPr>
+        <w:t xml:space="preserve"> </w:t>
+      </w:r>
+      <w:r>
+        <w:rPr>
+          <w:rFonts w:eastAsiaTheme="minorEastAsia" w:cstheme="majorBidi"/>
+        </w:rPr>
+        <w:t xml:space="preserve">This </w:t>
+      </w:r>
+      <w:r>
+        <w:rPr>
+          <w:rFonts w:eastAsiaTheme="minorEastAsia" w:cstheme="majorBidi"/>
+        </w:rPr>
+        <w:t>indicates</w:t>
+      </w:r>
+      <w:r>
+        <w:rPr>
+          <w:rFonts w:eastAsiaTheme="minorEastAsia" w:cstheme="majorBidi"/>
+        </w:rPr>
+        <w:t xml:space="preserve"> that </w:t>
+      </w:r>
+      <w:r>
+        <w:rPr>
+          <w:rFonts w:eastAsiaTheme="minorEastAsia" w:cstheme="majorBidi"/>
+        </w:rPr>
+        <w:t xml:space="preserve">regional differences in the form of the </w:t>
+      </w:r>
+      <w:r>
+        <w:rPr>
+          <w:rFonts w:eastAsiaTheme="minorEastAsia" w:cstheme="majorBidi"/>
+        </w:rPr>
         <w:t xml:space="preserve">QDS-scale </w:t>
       </w:r>
       <w:r>
-        <w:t>is</w:t>
-      </w:r>
-      <w:r>
-        <w:t xml:space="preserve"> </w:t>
-      </w:r>
-      <w:r>
-        <w:t>generall</w:t>
-      </w:r>
-      <w:r>
-        <w:t>y</w:t>
-      </w:r>
-      <w:r>
-        <w:t xml:space="preserve"> region-dependent</w:t>
-      </w:r>
-      <w:r>
-        <w:t xml:space="preserve">, the “main effect </w:t>
-      </w:r>
-      <w:r>
         <w:rPr>
           <w:rFonts w:eastAsiaTheme="minorEastAsia" w:cstheme="majorBidi"/>
         </w:rPr>
-        <w:t xml:space="preserve">× region” model being favoured for three </w:t>
+        <w:t>species richness-heterogeneity relationship</w:t>
+      </w:r>
+      <w:r>
+        <w:t xml:space="preserve">, while statistically significant, </w:t>
       </w:r>
       <w:r>
         <w:rPr>
           <w:rFonts w:eastAsiaTheme="minorEastAsia" w:cstheme="majorBidi"/>
         </w:rPr>
-        <w:t xml:space="preserve">environmental </w:t>
+        <w:t xml:space="preserve"> are </w:t>
       </w:r>
       <w:r>
         <w:rPr>
           <w:rFonts w:eastAsiaTheme="minorEastAsia" w:cstheme="majorBidi"/>
         </w:rPr>
-        <w:t>variables</w:t>
+        <w:t>subtle</w:t>
       </w:r>
       <w:r>
         <w:rPr>
           <w:rFonts w:eastAsiaTheme="minorEastAsia" w:cstheme="majorBidi"/>
         </w:rPr>
-        <w:t xml:space="preserve"> </w:t>
+        <w:t xml:space="preserve"> (</w:t>
       </w:r>
       <w:r>
         <w:rPr>
           <w:rFonts w:eastAsiaTheme="minorEastAsia" w:cstheme="majorBidi"/>
         </w:rPr>
-        <w:t>and</w:t>
-      </w:r>
-      <w:r>
-        <w:rPr>
-          <w:rFonts w:eastAsiaTheme="minorEastAsia" w:cstheme="majorBidi"/>
-        </w:rPr>
-        <w:t xml:space="preserve"> PC1</w:t>
-      </w:r>
-      <w:r>
-        <w:rPr>
-          <w:rFonts w:eastAsiaTheme="minorEastAsia" w:cstheme="majorBidi"/>
-        </w:rPr>
-        <w:t>,</w:t>
-      </w:r>
-      <w:r>
-        <w:rPr>
-          <w:rFonts w:eastAsiaTheme="minorEastAsia" w:cstheme="majorBidi"/>
-        </w:rPr>
-        <w:t xml:space="preserve"> </w:t>
-      </w:r>
-      <w:r>
-        <w:rPr>
-          <w:rFonts w:eastAsiaTheme="minorEastAsia" w:cstheme="majorBidi"/>
-        </w:rPr>
-        <w:t xml:space="preserve">and </w:t>
-      </w:r>
-      <w:r>
-        <w:t xml:space="preserve">the “main effect </w:t>
-      </w:r>
-      <w:r>
-        <w:rPr>
-          <w:rFonts w:eastAsiaTheme="minorEastAsia" w:cstheme="majorBidi"/>
-        </w:rPr>
-        <w:t>+</w:t>
-      </w:r>
-      <w:r>
-        <w:rPr>
-          <w:rFonts w:eastAsiaTheme="minorEastAsia" w:cstheme="majorBidi"/>
-        </w:rPr>
-        <w:t xml:space="preserve"> region” model </w:t>
-      </w:r>
-      <w:r>
-        <w:rPr>
-          <w:rFonts w:eastAsiaTheme="minorEastAsia" w:cstheme="majorBidi"/>
-        </w:rPr>
-        <w:t>for four</w:t>
-      </w:r>
-      <w:r>
-        <w:rPr>
-          <w:rFonts w:eastAsiaTheme="minorEastAsia" w:cstheme="majorBidi"/>
-        </w:rPr>
-        <w:t xml:space="preserve"> variables</w:t>
-      </w:r>
-      <w:r>
-        <w:rPr>
-          <w:rFonts w:eastAsiaTheme="minorEastAsia" w:cstheme="majorBidi"/>
-        </w:rPr>
-        <w:t xml:space="preserve"> (Table </w:t>
+        <w:t xml:space="preserve">see also Figure </w:t>
       </w:r>
       <w:r>
         <w:rPr>
           <w:rFonts w:eastAsiaTheme="minorEastAsia" w:cstheme="majorBidi"/>
           <w:highlight w:val="red"/>
         </w:rPr>
+        <w:t>3</w:t>
+      </w:r>
+      <w:r>
+        <w:rPr>
+          <w:rFonts w:eastAsiaTheme="minorEastAsia" w:cstheme="majorBidi"/>
+        </w:rPr>
+        <w:t>a</w:t>
+      </w:r>
+      <w:r>
+        <w:rPr>
+          <w:rFonts w:eastAsiaTheme="minorEastAsia" w:cstheme="majorBidi"/>
+        </w:rPr>
+        <w:t>)</w:t>
+      </w:r>
+      <w:r>
+        <w:rPr>
+          <w:rFonts w:eastAsiaTheme="minorEastAsia" w:cstheme="majorBidi"/>
+        </w:rPr>
+        <w:t>.</w:t>
+      </w:r>
+    </w:p>
+    <w:p>
+      <w:pPr>
+        <w:pStyle w:val="FirstParagraph"/>
+      </w:pPr>
+      <w:r>
+        <w:rPr>
+          <w:highlight w:val="red"/>
+        </w:rPr>
+        <w:t xml:space="preserve">With the exception of pH at all spatial scales and elevation at the DS-scale, the partial </w:t>
+      </w:r>
+      <w:r>
+        <w:rPr>
+          <w:highlight w:val="red"/>
+        </w:rPr>
+        <w:t xml:space="preserve">main </w:t>
+      </w:r>
+      <w:r>
+        <w:rPr>
+          <w:highlight w:val="red"/>
+        </w:rPr>
+        <w:t xml:space="preserve">effects of all heterogeneity predictors retained in the optimal multiple regression models </w:t>
+      </w:r>
+      <w:r>
+        <w:rPr>
+          <w:highlight w:val="red"/>
+        </w:rPr>
+        <w:t>a</w:t>
+      </w:r>
+      <w:r>
+        <w:rPr>
+          <w:highlight w:val="red"/>
+        </w:rPr>
+        <w:t>re consistently positive</w:t>
+      </w:r>
+      <w:r>
+        <w:t xml:space="preserve">, </w:t>
+      </w:r>
+      <w:r>
+        <w:t>corroborating the</w:t>
+      </w:r>
+      <w:r>
+        <w:t xml:space="preserve"> generally </w:t>
+      </w:r>
+      <w:r>
+        <w:t>positive</w:t>
+      </w:r>
+      <w:r>
+        <w:t xml:space="preserve"> influence of heterogeneity on species richness</w:t>
+      </w:r>
+      <w:r>
+        <w:t xml:space="preserve"> (Figure 4)</w:t>
+      </w:r>
+      <w:r>
+        <w:t xml:space="preserve">. </w:t>
+      </w:r>
+      <w:r>
+        <w:rPr>
+          <w:highlight w:val="yellow"/>
+        </w:rPr>
+        <w:t xml:space="preserve">[…] </w:t>
+      </w:r>
+      <w:r>
+        <w:rPr>
+          <w:highlight w:val="yellow"/>
+        </w:rPr>
+        <w:t>MAP which has the greatest explanatory power in all models (</w:t>
+      </w:r>
+      <w:r>
+        <w:rPr>
+          <w:highlight w:val="yellow"/>
+        </w:rPr>
+        <w:t>Table S</w:t>
+      </w:r>
+      <w:r>
+        <w:rPr>
+          <w:highlight w:val="yellow"/>
+        </w:rPr>
         <w:t>2</w:t>
       </w:r>
       <w:r>
         <w:rPr>
-          <w:rFonts w:eastAsiaTheme="minorEastAsia" w:cstheme="majorBidi"/>
-        </w:rPr>
-        <w:t>a)</w:t>
-      </w:r>
-      <w:r>
-        <w:rPr>
-          <w:rFonts w:eastAsiaTheme="minorEastAsia" w:cstheme="majorBidi"/>
-        </w:rPr>
-        <w:t>. However</w:t>
-      </w:r>
-      <w:r>
-        <w:rPr>
-          <w:rFonts w:eastAsiaTheme="minorEastAsia" w:cstheme="majorBidi"/>
-        </w:rPr>
-        <w:t xml:space="preserve">, the </w:t>
-      </w:r>
-      <w:r>
-        <w:rPr>
-          <w:rFonts w:eastAsiaTheme="minorEastAsia" w:cstheme="majorBidi"/>
-        </w:rPr>
-        <w:t>coefficient</w:t>
-      </w:r>
-      <w:r>
-        <w:rPr>
-          <w:rFonts w:eastAsiaTheme="minorEastAsia" w:cstheme="majorBidi"/>
-        </w:rPr>
+          <w:highlight w:val="yellow"/>
+        </w:rPr>
+        <w:t>)</w:t>
+      </w:r>
+      <w:r>
+        <w:rPr>
+          <w:highlight w:val="yellow"/>
+        </w:rPr>
+        <w:t>.</w:t>
+      </w:r>
+      <w:r>
+        <w:t xml:space="preserve"> </w:t>
+      </w:r>
+      <w:r>
+        <w:t xml:space="preserve">In contrast to </w:t>
+      </w:r>
+      <w:r>
+        <w:t xml:space="preserve">the </w:t>
+      </w:r>
+      <w:r>
+        <w:t xml:space="preserve">optimal </w:t>
+      </w:r>
+      <w:r>
+        <w:t>ANCOVA</w:t>
+      </w:r>
+      <w:r>
+        <w:t xml:space="preserve"> models, multiple</w:t>
+      </w:r>
+      <w:r>
+        <w:t xml:space="preserve"> </w:t>
+      </w:r>
+      <w:r>
+        <w:t>regression</w:t>
+      </w:r>
+      <w:r>
+        <w:t xml:space="preserve"> model</w:t>
+      </w:r>
+      <w:r>
         <w:t xml:space="preserve">s </w:t>
       </w:r>
       <w:r>
-        <w:rPr>
-          <w:rFonts w:eastAsiaTheme="minorEastAsia" w:cstheme="majorBidi"/>
-        </w:rPr>
-        <w:t xml:space="preserve">of </w:t>
-      </w:r>
-      <w:r>
-        <w:rPr>
-          <w:rFonts w:eastAsiaTheme="minorEastAsia" w:cstheme="majorBidi"/>
-        </w:rPr>
-        <w:t xml:space="preserve">the significant interaction </w:t>
-      </w:r>
-      <w:r>
-        <w:rPr>
-          <w:rFonts w:eastAsiaTheme="minorEastAsia" w:cstheme="majorBidi"/>
-        </w:rPr>
-        <w:t xml:space="preserve">(24.6 to 89.4) </w:t>
-      </w:r>
-      <w:r>
-        <w:rPr>
-          <w:rFonts w:eastAsiaTheme="minorEastAsia" w:cstheme="majorBidi"/>
-        </w:rPr>
-        <w:t xml:space="preserve">and region </w:t>
-      </w:r>
-      <w:r>
-        <w:rPr>
-          <w:rFonts w:eastAsiaTheme="minorEastAsia" w:cstheme="majorBidi"/>
-        </w:rPr>
-        <w:t xml:space="preserve">(50.5 to 72.6) </w:t>
-      </w:r>
-      <w:r>
-        <w:rPr>
-          <w:rFonts w:eastAsiaTheme="minorEastAsia" w:cstheme="majorBidi"/>
-        </w:rPr>
-        <w:t>terms</w:t>
-      </w:r>
-      <w:r>
-        <w:rPr>
-          <w:rFonts w:eastAsiaTheme="minorEastAsia" w:cstheme="majorBidi"/>
-        </w:rPr>
-        <w:t xml:space="preserve"> are small</w:t>
-      </w:r>
-      <w:r>
-        <w:rPr>
-          <w:rFonts w:eastAsiaTheme="minorEastAsia" w:cstheme="majorBidi"/>
-        </w:rPr>
-        <w:t xml:space="preserve"> in magnitude</w:t>
-      </w:r>
-      <w:r>
-        <w:rPr>
-          <w:rFonts w:eastAsiaTheme="minorEastAsia" w:cstheme="majorBidi"/>
-        </w:rPr>
-        <w:t xml:space="preserve"> relative to the </w:t>
-      </w:r>
-      <w:r>
-        <w:rPr>
-          <w:rFonts w:eastAsiaTheme="minorEastAsia" w:cstheme="majorBidi"/>
-        </w:rPr>
-        <w:t xml:space="preserve">spread of residual </w:t>
-      </w:r>
-      <w:r>
-        <w:rPr>
-          <w:rFonts w:eastAsiaTheme="minorEastAsia" w:cstheme="majorBidi"/>
-        </w:rPr>
-        <w:t xml:space="preserve">species richness </w:t>
-      </w:r>
-      <w:r>
-        <w:rPr>
-          <w:rFonts w:eastAsiaTheme="minorEastAsia" w:cstheme="majorBidi"/>
-        </w:rPr>
-        <w:t xml:space="preserve">at the </w:t>
-      </w:r>
-      <w:r>
-        <w:rPr>
-          <w:rFonts w:eastAsiaTheme="minorEastAsia" w:cstheme="majorBidi"/>
-        </w:rPr>
-        <w:t>QDS</w:t>
-      </w:r>
-      <w:r>
-        <w:rPr>
-          <w:rFonts w:eastAsiaTheme="minorEastAsia" w:cstheme="majorBidi"/>
-        </w:rPr>
-        <w:t>-scale within</w:t>
-      </w:r>
-      <w:r>
-        <w:rPr>
-          <w:rFonts w:eastAsiaTheme="minorEastAsia" w:cstheme="majorBidi"/>
-        </w:rPr>
-        <w:t xml:space="preserve"> </w:t>
-      </w:r>
-      <w:r>
-        <w:rPr>
-          <w:rFonts w:eastAsiaTheme="minorEastAsia" w:cstheme="majorBidi"/>
-        </w:rPr>
-        <w:t xml:space="preserve">each region </w:t>
-      </w:r>
-      <w:r>
-        <w:t>(</w:t>
+        <w:t>suggest</w:t>
+      </w:r>
+      <w:r>
+        <w:t xml:space="preserve"> region-dependence </w:t>
+      </w:r>
+      <w:r>
+        <w:t xml:space="preserve">in the relationships of species dependence to environmental heterogeneity </w:t>
+      </w:r>
+      <w:r>
+        <w:t>at all three spatial scales</w:t>
+      </w:r>
+      <w:r>
+        <w:t xml:space="preserve"> (Fig</w:t>
+      </w:r>
+      <w:r>
+        <w:t xml:space="preserve">ure </w:t>
+      </w:r>
+      <w:r>
+        <w:rPr>
+          <w:highlight w:val="red"/>
+        </w:rPr>
+        <w:t>4</w:t>
+      </w:r>
+      <w:r>
+        <w:t>)</w:t>
+      </w:r>
+      <w:r>
+        <w:t>. However,</w:t>
+      </w:r>
+      <w:r>
+        <w:t xml:space="preserve"> the coefficients associated with the significant interaction terms are small in </w:t>
+      </w:r>
+      <w:r>
+        <w:t>magnitude</w:t>
+      </w:r>
+      <w:r>
+        <w:t xml:space="preserve"> at </w:t>
+      </w:r>
+      <w:r>
+        <w:t xml:space="preserve">both </w:t>
+      </w:r>
+      <w:r>
+        <w:t>the QDS- (54.2 to 65.8) and HDS-scale</w:t>
+      </w:r>
+      <w:r>
+        <w:t>s</w:t>
+      </w:r>
+      <w:r>
+        <w:t xml:space="preserve"> (200.8, 210.8)</w:t>
+      </w:r>
+      <w:r>
+        <w:t>,</w:t>
+      </w:r>
+      <w:r>
+        <w:t xml:space="preserve"> relative to the spread of residual species richness within each region (QDS: </w:t>
       </w:r>
       <w:r>
         <w:rPr>
@@ -6822,16 +7164,7 @@
         <w:t>GCFR</w:t>
       </w:r>
       <w:r>
-        <w:t xml:space="preserve"> = </w:t>
-      </w:r>
-      <w:r>
-        <w:t>335</w:t>
-      </w:r>
-      <w:r>
-        <w:t>.</w:t>
-      </w:r>
-      <w:r>
-        <w:t xml:space="preserve">2; </w:t>
+        <w:t xml:space="preserve"> = 315.5; </w:t>
       </w:r>
       <w:r>
         <w:rPr>
@@ -6848,7 +7181,50 @@
         <w:t>SWAFR</w:t>
       </w:r>
       <w:r>
-        <w:t xml:space="preserve"> = 247.4</w:t>
+        <w:t xml:space="preserve"> = 230.1; HDS: </w:t>
+      </w:r>
+      <w:r>
+        <w:rPr>
+          <w:i/>
+          <w:iCs/>
+        </w:rPr>
+        <w:t>SD</w:t>
+      </w:r>
+      <w:r>
+        <w:rPr>
+          <w:iCs/>
+          <w:vertAlign w:val="subscript"/>
+        </w:rPr>
+        <w:t>GCFR</w:t>
+      </w:r>
+      <w:r>
+        <w:t xml:space="preserve"> = </w:t>
+      </w:r>
+      <w:r>
+        <w:t>540.2</w:t>
+      </w:r>
+      <w:r>
+        <w:t xml:space="preserve">; </w:t>
+      </w:r>
+      <w:r>
+        <w:rPr>
+          <w:i/>
+          <w:iCs/>
+        </w:rPr>
+        <w:t>SD</w:t>
+      </w:r>
+      <w:r>
+        <w:rPr>
+          <w:iCs/>
+          <w:vertAlign w:val="subscript"/>
+        </w:rPr>
+        <w:t>SWAFR</w:t>
+      </w:r>
+      <w:r>
+        <w:t xml:space="preserve"> = </w:t>
+      </w:r>
+      <w:r>
+        <w:t>337.3</w:t>
       </w:r>
       <w:r>
         <w:t>; Table S</w:t>
@@ -6857,104 +7233,155 @@
         <w:t>3</w:t>
       </w:r>
       <w:r>
-        <w:t>a</w:t>
-      </w:r>
-      <w:r>
-        <w:t>).</w:t>
-      </w:r>
-      <w:r>
-        <w:rPr>
-          <w:rFonts w:eastAsiaTheme="minorEastAsia" w:cstheme="majorBidi"/>
-        </w:rPr>
-        <w:t xml:space="preserve"> </w:t>
-      </w:r>
-      <w:r>
-        <w:rPr>
-          <w:rFonts w:eastAsiaTheme="minorEastAsia" w:cstheme="majorBidi"/>
-        </w:rPr>
-        <w:t xml:space="preserve">This </w:t>
-      </w:r>
-      <w:r>
-        <w:rPr>
-          <w:rFonts w:eastAsiaTheme="minorEastAsia" w:cstheme="majorBidi"/>
-        </w:rPr>
-        <w:t>indicates</w:t>
-      </w:r>
-      <w:r>
-        <w:rPr>
-          <w:rFonts w:eastAsiaTheme="minorEastAsia" w:cstheme="majorBidi"/>
-        </w:rPr>
-        <w:t xml:space="preserve"> that </w:t>
-      </w:r>
-      <w:r>
-        <w:rPr>
-          <w:rFonts w:eastAsiaTheme="minorEastAsia" w:cstheme="majorBidi"/>
-        </w:rPr>
-        <w:t xml:space="preserve">regional differences in the form of the </w:t>
-      </w:r>
-      <w:r>
-        <w:rPr>
-          <w:rFonts w:eastAsiaTheme="minorEastAsia" w:cstheme="majorBidi"/>
-        </w:rPr>
-        <w:t xml:space="preserve">QDS-scale </w:t>
-      </w:r>
-      <w:r>
-        <w:rPr>
-          <w:rFonts w:eastAsiaTheme="minorEastAsia" w:cstheme="majorBidi"/>
-        </w:rPr>
-        <w:t>species richness-heterogeneity relationship</w:t>
-      </w:r>
-      <w:r>
-        <w:t xml:space="preserve">, while statistically significant, </w:t>
-      </w:r>
-      <w:r>
-        <w:rPr>
-          <w:rFonts w:eastAsiaTheme="minorEastAsia" w:cstheme="majorBidi"/>
-        </w:rPr>
-        <w:t xml:space="preserve"> are </w:t>
-      </w:r>
-      <w:r>
-        <w:rPr>
-          <w:rFonts w:eastAsiaTheme="minorEastAsia" w:cstheme="majorBidi"/>
-        </w:rPr>
-        <w:t>subtle</w:t>
-      </w:r>
-      <w:r>
-        <w:rPr>
-          <w:rFonts w:eastAsiaTheme="minorEastAsia" w:cstheme="majorBidi"/>
-        </w:rPr>
-        <w:t xml:space="preserve"> (</w:t>
-      </w:r>
-      <w:r>
-        <w:rPr>
-          <w:rFonts w:eastAsiaTheme="minorEastAsia" w:cstheme="majorBidi"/>
-        </w:rPr>
-        <w:t xml:space="preserve">see also Figure </w:t>
-      </w:r>
-      <w:r>
-        <w:rPr>
-          <w:rFonts w:eastAsiaTheme="minorEastAsia" w:cstheme="majorBidi"/>
+        <w:t>a,b</w:t>
+      </w:r>
+      <w:r>
+        <w:t>)</w:t>
+      </w:r>
+      <w:r>
+        <w:t>. As before, this suggests that regional differences in the relationship of species richness to heterogeneity</w:t>
+      </w:r>
+      <w:r>
+        <w:t xml:space="preserve"> at these scales</w:t>
+      </w:r>
+      <w:r>
+        <w:t xml:space="preserve">, while statistically significant, are subtle. At the DS-scale, however, the </w:t>
+      </w:r>
+      <w:r>
+        <w:t xml:space="preserve">significant </w:t>
+      </w:r>
+      <w:r>
+        <w:t>coefficients are</w:t>
+      </w:r>
+      <w:r>
+        <w:t xml:space="preserve"> </w:t>
+      </w:r>
+      <w:r>
+        <w:t>large (500.0 to 1622.9) relative to the spread of residual species richness within each region (</w:t>
+      </w:r>
+      <w:r>
+        <w:rPr>
+          <w:i/>
+          <w:iCs/>
+        </w:rPr>
+        <w:t>SD</w:t>
+      </w:r>
+      <w:r>
+        <w:rPr>
+          <w:iCs/>
+          <w:vertAlign w:val="subscript"/>
+        </w:rPr>
+        <w:t>GCFR</w:t>
+      </w:r>
+      <w:r>
+        <w:t xml:space="preserve"> = 638.4; </w:t>
+      </w:r>
+      <w:r>
+        <w:rPr>
+          <w:i/>
+          <w:iCs/>
+        </w:rPr>
+        <w:t>SD</w:t>
+      </w:r>
+      <w:r>
+        <w:rPr>
+          <w:iCs/>
+          <w:vertAlign w:val="subscript"/>
+        </w:rPr>
+        <w:t>SWAFR</w:t>
+      </w:r>
+      <w:r>
+        <w:t xml:space="preserve"> = 353.9</w:t>
+      </w:r>
+      <w:r>
+        <w:t>; Table S</w:t>
+      </w:r>
+      <w:r>
+        <w:t>3</w:t>
+      </w:r>
+      <w:r>
+        <w:t>c</w:t>
+      </w:r>
+      <w:r>
+        <w:t>)</w:t>
+      </w:r>
+      <w:r>
+        <w:t xml:space="preserve">. </w:t>
+      </w:r>
+      <w:r>
+        <w:rPr>
           <w:highlight w:val="red"/>
         </w:rPr>
-        <w:t>3</w:t>
-      </w:r>
-      <w:r>
-        <w:rPr>
-          <w:rFonts w:eastAsiaTheme="minorEastAsia" w:cstheme="majorBidi"/>
-        </w:rPr>
-        <w:t>a</w:t>
-      </w:r>
-      <w:r>
-        <w:rPr>
-          <w:rFonts w:eastAsiaTheme="minorEastAsia" w:cstheme="majorBidi"/>
-        </w:rPr>
-        <w:t>)</w:t>
-      </w:r>
-      <w:r>
-        <w:rPr>
-          <w:rFonts w:eastAsiaTheme="minorEastAsia" w:cstheme="majorBidi"/>
-        </w:rPr>
-        <w:t>.</w:t>
+        <w:t xml:space="preserve">Where the </w:t>
+      </w:r>
+      <w:r>
+        <w:rPr>
+          <w:highlight w:val="red"/>
+        </w:rPr>
+        <w:t xml:space="preserve">significant </w:t>
+      </w:r>
+      <w:r>
+        <w:rPr>
+          <w:highlight w:val="red"/>
+        </w:rPr>
+        <w:t>negative coefficients</w:t>
+      </w:r>
+      <w:r>
+        <w:rPr>
+          <w:highlight w:val="red"/>
+        </w:rPr>
+        <w:t xml:space="preserve"> associated with</w:t>
+      </w:r>
+      <w:r>
+        <w:rPr>
+          <w:highlight w:val="red"/>
+        </w:rPr>
+        <w:t xml:space="preserve"> surface T and clay heterogeneity </w:t>
+      </w:r>
+      <w:r>
+        <w:rPr>
+          <w:highlight w:val="red"/>
+        </w:rPr>
+        <w:t xml:space="preserve">imply that these variables </w:t>
+      </w:r>
+      <w:r>
+        <w:rPr>
+          <w:highlight w:val="red"/>
+        </w:rPr>
+        <w:t xml:space="preserve">exert a greater positive influence on species richness in the GCFR </w:t>
+      </w:r>
+      <w:r>
+        <w:rPr>
+          <w:highlight w:val="red"/>
+        </w:rPr>
+        <w:t>than</w:t>
+      </w:r>
+      <w:r>
+        <w:rPr>
+          <w:highlight w:val="red"/>
+        </w:rPr>
+        <w:t xml:space="preserve"> in the SWAFR, the positive coefficients </w:t>
+      </w:r>
+      <w:r>
+        <w:rPr>
+          <w:highlight w:val="red"/>
+        </w:rPr>
+        <w:t>associated with elevation and pH</w:t>
+      </w:r>
+      <w:r>
+        <w:rPr>
+          <w:highlight w:val="red"/>
+        </w:rPr>
+        <w:t xml:space="preserve"> heterogeneity</w:t>
+      </w:r>
+      <w:r>
+        <w:t xml:space="preserve"> have the effect of cancelling (in the SWAFR) the effects of these variables</w:t>
+      </w:r>
+      <w:r>
+        <w:t xml:space="preserve"> estimated in the GCFR</w:t>
+      </w:r>
+      <w:r>
+        <w:t xml:space="preserve">. </w:t>
       </w:r>
     </w:p>
     <w:p>
@@ -6962,543 +7389,130 @@
         <w:pStyle w:val="FirstParagraph"/>
       </w:pPr>
       <w:r>
+        <w:t>That the coefficients of determi</w:t>
+      </w:r>
+      <w:r>
+        <w:t>nation associated with the opti</w:t>
+      </w:r>
+      <w:r>
+        <w:t>mum regression models</w:t>
+      </w:r>
+      <w:r>
+        <w:t xml:space="preserve"> (Figure </w:t>
+      </w:r>
+      <w:r>
         <w:rPr>
           <w:highlight w:val="red"/>
         </w:rPr>
-        <w:t xml:space="preserve">With the exception of pH at all spatial scales and elevation at the DS-scale, the partial </w:t>
-      </w:r>
-      <w:r>
-        <w:rPr>
-          <w:highlight w:val="red"/>
-        </w:rPr>
-        <w:t xml:space="preserve">main </w:t>
-      </w:r>
-      <w:r>
-        <w:rPr>
-          <w:highlight w:val="red"/>
-        </w:rPr>
-        <w:t xml:space="preserve">effects of all heterogeneity predictors retained in the optimal multiple regression models </w:t>
-      </w:r>
-      <w:r>
-        <w:rPr>
-          <w:highlight w:val="red"/>
-        </w:rPr>
-        <w:t>a</w:t>
-      </w:r>
-      <w:r>
-        <w:rPr>
-          <w:highlight w:val="red"/>
-        </w:rPr>
-        <w:t>re consistently positive</w:t>
-      </w:r>
-      <w:r>
-        <w:t xml:space="preserve">, </w:t>
-      </w:r>
-      <w:r>
-        <w:t>corroborating the</w:t>
-      </w:r>
-      <w:r>
-        <w:t xml:space="preserve"> generally </w:t>
-      </w:r>
-      <w:r>
-        <w:t>positive</w:t>
-      </w:r>
-      <w:r>
-        <w:t xml:space="preserve"> influence of heterogeneity on species richness</w:t>
-      </w:r>
-      <w:r>
-        <w:t xml:space="preserve"> (Figure 4)</w:t>
-      </w:r>
-      <w:r>
-        <w:t xml:space="preserve">. </w:t>
-      </w:r>
-      <w:r>
-        <w:rPr>
-          <w:highlight w:val="yellow"/>
-        </w:rPr>
-        <w:t xml:space="preserve">[…] </w:t>
-      </w:r>
-      <w:r>
-        <w:rPr>
-          <w:highlight w:val="yellow"/>
-        </w:rPr>
-        <w:t>MAP which has the greatest explanatory power in all models (</w:t>
-      </w:r>
-      <w:r>
-        <w:rPr>
-          <w:highlight w:val="yellow"/>
-        </w:rPr>
-        <w:t>Table S</w:t>
-      </w:r>
-      <w:r>
-        <w:rPr>
-          <w:highlight w:val="yellow"/>
-        </w:rPr>
-        <w:t>2</w:t>
-      </w:r>
-      <w:r>
-        <w:rPr>
-          <w:highlight w:val="yellow"/>
-        </w:rPr>
-        <w:t>)</w:t>
-      </w:r>
-      <w:r>
-        <w:rPr>
-          <w:highlight w:val="yellow"/>
-        </w:rPr>
-        <w:t>.</w:t>
-      </w:r>
-      <w:r>
-        <w:t xml:space="preserve"> </w:t>
-      </w:r>
-      <w:r>
-        <w:t xml:space="preserve">In contrast to </w:t>
-      </w:r>
-      <w:r>
-        <w:t xml:space="preserve">the </w:t>
-      </w:r>
-      <w:r>
-        <w:t xml:space="preserve">optimal </w:t>
-      </w:r>
-      <w:r>
-        <w:t>ANCOVA</w:t>
-      </w:r>
-      <w:r>
-        <w:t xml:space="preserve"> models, multiple</w:t>
-      </w:r>
-      <w:r>
-        <w:t xml:space="preserve"> </w:t>
-      </w:r>
-      <w:r>
-        <w:t>regression</w:t>
-      </w:r>
-      <w:r>
-        <w:t xml:space="preserve"> model</w:t>
-      </w:r>
-      <w:r>
-        <w:t xml:space="preserve">s </w:t>
-      </w:r>
-      <w:r>
-        <w:t>suggest</w:t>
-      </w:r>
-      <w:r>
-        <w:t xml:space="preserve"> region-dependence </w:t>
-      </w:r>
-      <w:r>
-        <w:t xml:space="preserve">in the relationships of species dependence to environmental heterogeneity </w:t>
-      </w:r>
-      <w:r>
-        <w:t>at all three spatial scales</w:t>
-      </w:r>
-      <w:r>
-        <w:t xml:space="preserve"> (Fig</w:t>
-      </w:r>
-      <w:r>
-        <w:t xml:space="preserve">ure </w:t>
-      </w:r>
-      <w:r>
-        <w:rPr>
-          <w:highlight w:val="red"/>
-        </w:rPr>
         <w:t>4</w:t>
       </w:r>
       <w:r>
-        <w:t>)</w:t>
-      </w:r>
-      <w:r>
-        <w:t>. However,</w:t>
-      </w:r>
-      <w:r>
-        <w:t xml:space="preserve"> the coefficients associated with the significant interaction terms are small in </w:t>
-      </w:r>
-      <w:r>
-        <w:t>magnitude</w:t>
-      </w:r>
-      <w:r>
-        <w:t xml:space="preserve"> at </w:t>
-      </w:r>
-      <w:r>
-        <w:t xml:space="preserve">both </w:t>
-      </w:r>
-      <w:r>
-        <w:t>the QDS- (54.2 to 65.8) and HDS-scale</w:t>
-      </w:r>
-      <w:r>
-        <w:t>s</w:t>
-      </w:r>
-      <w:r>
-        <w:t xml:space="preserve"> (200.8, 210.8)</w:t>
-      </w:r>
-      <w:r>
-        <w:t>,</w:t>
-      </w:r>
-      <w:r>
-        <w:t xml:space="preserve"> relative to the spread of residual species richness within each region (QDS: </w:t>
+        <w:t xml:space="preserve">: </w:t>
       </w:r>
       <w:r>
         <w:rPr>
           <w:i/>
           <w:iCs/>
         </w:rPr>
-        <w:t>SD</w:t>
-      </w:r>
-      <w:r>
-        <w:rPr>
-          <w:iCs/>
-          <w:vertAlign w:val="subscript"/>
-        </w:rPr>
-        <w:t>GCFR</w:t>
-      </w:r>
-      <w:r>
-        <w:t xml:space="preserve"> = 315.5; </w:t>
+        <w:t>R</w:t>
+      </w:r>
+      <w:r>
+        <w:rPr>
+          <w:vertAlign w:val="superscript"/>
+        </w:rPr>
+        <w:t>2</w:t>
+      </w:r>
+      <w:r>
+        <w:t xml:space="preserve"> = 0.24, 0.33 and 0.61</w:t>
+      </w:r>
+      <w:r>
+        <w:t>)</w:t>
+      </w:r>
+      <w:r>
+        <w:t xml:space="preserve"> </w:t>
+      </w:r>
+      <w:r>
+        <w:t>are consistently</w:t>
+      </w:r>
+      <w:r>
+        <w:t xml:space="preserve"> greate</w:t>
+      </w:r>
+      <w:r>
+        <w:t xml:space="preserve">r than those associated with the optimal ANCOVA models based on PC1 (Figure </w:t>
+      </w:r>
+      <w:r>
+        <w:rPr>
+          <w:highlight w:val="red"/>
+        </w:rPr>
+        <w:t>3</w:t>
+      </w:r>
+      <w:r>
+        <w:t xml:space="preserve">: </w:t>
       </w:r>
       <w:r>
         <w:rPr>
           <w:i/>
           <w:iCs/>
         </w:rPr>
-        <w:t>SD</w:t>
-      </w:r>
-      <w:r>
-        <w:rPr>
-          <w:iCs/>
-          <w:vertAlign w:val="subscript"/>
-        </w:rPr>
-        <w:t>SWAFR</w:t>
-      </w:r>
-      <w:r>
-        <w:t xml:space="preserve"> = 230.1; HDS: </w:t>
-      </w:r>
-      <w:r>
-        <w:rPr>
-          <w:i/>
-          <w:iCs/>
-        </w:rPr>
-        <w:t>SD</w:t>
-      </w:r>
-      <w:r>
-        <w:rPr>
-          <w:iCs/>
-          <w:vertAlign w:val="subscript"/>
-        </w:rPr>
-        <w:t>GCFR</w:t>
-      </w:r>
-      <w:r>
-        <w:t xml:space="preserve"> = </w:t>
-      </w:r>
-      <w:r>
-        <w:t>540.2</w:t>
-      </w:r>
-      <w:r>
-        <w:t xml:space="preserve">; </w:t>
-      </w:r>
-      <w:r>
-        <w:rPr>
-          <w:i/>
-          <w:iCs/>
-        </w:rPr>
-        <w:t>SD</w:t>
-      </w:r>
-      <w:r>
-        <w:rPr>
-          <w:iCs/>
-          <w:vertAlign w:val="subscript"/>
-        </w:rPr>
-        <w:t>SWAFR</w:t>
-      </w:r>
-      <w:r>
-        <w:t xml:space="preserve"> = </w:t>
-      </w:r>
-      <w:r>
-        <w:t>337.3</w:t>
-      </w:r>
-      <w:r>
-        <w:t>; Table S</w:t>
-      </w:r>
-      <w:r>
-        <w:t>3</w:t>
-      </w:r>
-      <w:r>
-        <w:t>a,b</w:t>
-      </w:r>
-      <w:r>
-        <w:t>)</w:t>
-      </w:r>
-      <w:r>
-        <w:t>. As before, this suggests that regional differences in the relationship of species richness to heterogeneity</w:t>
-      </w:r>
-      <w:r>
-        <w:t xml:space="preserve"> at these scales</w:t>
-      </w:r>
-      <w:r>
-        <w:t xml:space="preserve">, while statistically significant, are subtle. At the DS-scale, however, the </w:t>
-      </w:r>
-      <w:r>
-        <w:t xml:space="preserve">significant </w:t>
-      </w:r>
-      <w:r>
-        <w:t>coefficients are</w:t>
-      </w:r>
-      <w:r>
-        <w:t xml:space="preserve"> </w:t>
-      </w:r>
-      <w:r>
-        <w:t>large (500.0 to 1622.9) relative to the spread of residual species richness within each region (</w:t>
-      </w:r>
-      <w:r>
-        <w:rPr>
-          <w:i/>
-          <w:iCs/>
-        </w:rPr>
-        <w:t>SD</w:t>
-      </w:r>
-      <w:r>
-        <w:rPr>
-          <w:iCs/>
-          <w:vertAlign w:val="subscript"/>
-        </w:rPr>
-        <w:t>GCFR</w:t>
-      </w:r>
-      <w:r>
-        <w:t xml:space="preserve"> = 638.4; </w:t>
-      </w:r>
-      <w:r>
-        <w:rPr>
-          <w:i/>
-          <w:iCs/>
-        </w:rPr>
-        <w:t>SD</w:t>
-      </w:r>
-      <w:r>
-        <w:rPr>
-          <w:iCs/>
-          <w:vertAlign w:val="subscript"/>
-        </w:rPr>
-        <w:t>SWAFR</w:t>
-      </w:r>
-      <w:r>
-        <w:t xml:space="preserve"> = 353.9</w:t>
-      </w:r>
-      <w:r>
-        <w:t>; Table S</w:t>
-      </w:r>
-      <w:r>
-        <w:t>3</w:t>
-      </w:r>
-      <w:r>
-        <w:t>c</w:t>
-      </w:r>
-      <w:r>
-        <w:t>)</w:t>
-      </w:r>
-      <w:r>
-        <w:t xml:space="preserve">. </w:t>
-      </w:r>
-      <w:r>
-        <w:rPr>
-          <w:highlight w:val="red"/>
-        </w:rPr>
-        <w:t xml:space="preserve">Where the </w:t>
-      </w:r>
-      <w:r>
-        <w:rPr>
-          <w:highlight w:val="red"/>
-        </w:rPr>
-        <w:t xml:space="preserve">significant </w:t>
-      </w:r>
-      <w:r>
-        <w:rPr>
-          <w:highlight w:val="red"/>
-        </w:rPr>
-        <w:t>negative coefficients</w:t>
-      </w:r>
-      <w:r>
-        <w:rPr>
-          <w:highlight w:val="red"/>
-        </w:rPr>
-        <w:t xml:space="preserve"> associated with</w:t>
-      </w:r>
-      <w:r>
-        <w:rPr>
-          <w:highlight w:val="red"/>
-        </w:rPr>
-        <w:t xml:space="preserve"> surface T and clay heterogeneity </w:t>
-      </w:r>
-      <w:r>
-        <w:rPr>
-          <w:highlight w:val="red"/>
-        </w:rPr>
-        <w:t xml:space="preserve">imply that these variables </w:t>
-      </w:r>
-      <w:r>
-        <w:rPr>
-          <w:highlight w:val="red"/>
-        </w:rPr>
-        <w:t xml:space="preserve">exert a greater positive influence on species richness in the GCFR </w:t>
-      </w:r>
-      <w:r>
-        <w:rPr>
-          <w:highlight w:val="red"/>
-        </w:rPr>
-        <w:t>than</w:t>
-      </w:r>
-      <w:r>
-        <w:rPr>
-          <w:highlight w:val="red"/>
-        </w:rPr>
-        <w:t xml:space="preserve"> in the SWAFR, the positive coefficients </w:t>
-      </w:r>
-      <w:r>
-        <w:rPr>
-          <w:highlight w:val="red"/>
-        </w:rPr>
-        <w:t>associated with elevation and pH</w:t>
-      </w:r>
-      <w:r>
-        <w:rPr>
-          <w:highlight w:val="red"/>
-        </w:rPr>
-        <w:t xml:space="preserve"> heterogeneity</w:t>
-      </w:r>
-      <w:r>
-        <w:t xml:space="preserve"> have the effect of cancelling (in the SWAFR) the effects of these variables</w:t>
-      </w:r>
-      <w:r>
-        <w:t xml:space="preserve"> estimated in the GCFR</w:t>
-      </w:r>
-      <w:r>
-        <w:t xml:space="preserve">. </w:t>
+        <w:t>R</w:t>
+      </w:r>
+      <w:r>
+        <w:rPr>
+          <w:vertAlign w:val="superscript"/>
+        </w:rPr>
+        <w:t>2</w:t>
+      </w:r>
+      <w:r>
+        <w:t xml:space="preserve"> = 0.14, 0.19 and 0.28</w:t>
+      </w:r>
+      <w:r>
+        <w:t xml:space="preserve">) </w:t>
+      </w:r>
+      <w:r>
+        <w:t xml:space="preserve">is because </w:t>
+      </w:r>
+      <w:r>
+        <w:t xml:space="preserve">PC1 </w:t>
+      </w:r>
+      <w:r>
+        <w:t xml:space="preserve">does not </w:t>
+      </w:r>
+      <w:r>
+        <w:t xml:space="preserve"> capture </w:t>
+      </w:r>
+      <w:r>
+        <w:t xml:space="preserve">some </w:t>
+      </w:r>
+      <w:r>
+        <w:t xml:space="preserve">environmental heterogeneity </w:t>
+      </w:r>
+      <w:r>
+        <w:t>relevant to the prediction of species richness.</w:t>
       </w:r>
     </w:p>
     <w:p>
       <w:pPr>
-        <w:pStyle w:val="FirstParagraph"/>
-      </w:pPr>
-      <w:r>
-        <w:t>That the coefficients of determi</w:t>
-      </w:r>
-      <w:r>
-        <w:t>nation associated with the opti</w:t>
-      </w:r>
-      <w:r>
-        <w:t>mum regression models</w:t>
-      </w:r>
-      <w:r>
-        <w:t xml:space="preserve"> (Figure </w:t>
-      </w:r>
-      <w:r>
-        <w:rPr>
-          <w:highlight w:val="red"/>
-        </w:rPr>
-        <w:t>4</w:t>
-      </w:r>
-      <w:r>
-        <w:t xml:space="preserve">: </w:t>
-      </w:r>
-      <w:r>
-        <w:rPr>
-          <w:i/>
-          <w:iCs/>
-        </w:rPr>
-        <w:t>R</w:t>
-      </w:r>
-      <w:r>
-        <w:rPr>
-          <w:vertAlign w:val="superscript"/>
-        </w:rPr>
-        <w:t>2</w:t>
-      </w:r>
-      <w:r>
-        <w:t xml:space="preserve"> = 0.24, 0.33 and 0.61</w:t>
-      </w:r>
-      <w:r>
-        <w:t>)</w:t>
-      </w:r>
-      <w:r>
-        <w:t xml:space="preserve"> </w:t>
-      </w:r>
-      <w:r>
-        <w:t>are consistently</w:t>
-      </w:r>
-      <w:r>
-        <w:t xml:space="preserve"> greate</w:t>
-      </w:r>
-      <w:r>
-        <w:t xml:space="preserve">r than those associated with the optimal ANCOVA models based on PC1 (Figure </w:t>
-      </w:r>
-      <w:r>
-        <w:rPr>
-          <w:highlight w:val="red"/>
-        </w:rPr>
+        <w:pStyle w:val="Heading2"/>
+        <w:spacing w:line="240" w:lineRule="auto"/>
+      </w:pPr>
+      <w:r>
         <w:t>3</w:t>
       </w:r>
       <w:r>
-        <w:t xml:space="preserve">: </w:t>
-      </w:r>
-      <w:r>
-        <w:rPr>
-          <w:i/>
-          <w:iCs/>
-        </w:rPr>
-        <w:t>R</w:t>
-      </w:r>
-      <w:r>
-        <w:rPr>
-          <w:vertAlign w:val="superscript"/>
-        </w:rPr>
-        <w:t>2</w:t>
-      </w:r>
-      <w:r>
-        <w:t xml:space="preserve"> = 0.14, 0.19 and 0.28</w:t>
-      </w:r>
-      <w:r>
-        <w:t xml:space="preserve">) </w:t>
-      </w:r>
-      <w:r>
-        <w:t xml:space="preserve">is because </w:t>
-      </w:r>
-      <w:r>
-        <w:t xml:space="preserve">PC1 </w:t>
-      </w:r>
-      <w:r>
-        <w:t xml:space="preserve">does not </w:t>
-      </w:r>
-      <w:r>
-        <w:t xml:space="preserve"> capture </w:t>
-      </w:r>
-      <w:r>
-        <w:t xml:space="preserve">some </w:t>
-      </w:r>
-      <w:r>
-        <w:t xml:space="preserve">environmental heterogeneity </w:t>
-      </w:r>
-      <w:r>
-        <w:t>relevant to the prediction of species richness.</w:t>
+        <w:t xml:space="preserve">.4: </w:t>
+      </w:r>
+      <w:r>
+        <w:t>S</w:t>
+      </w:r>
+      <w:r>
+        <w:t>pecies richness</w:t>
+      </w:r>
+      <w:r>
+        <w:t xml:space="preserve"> hotspots</w:t>
       </w:r>
     </w:p>
     <w:p>
       <w:pPr>
-        <w:pStyle w:val="Heading2"/>
-        <w:spacing w:line="240" w:lineRule="auto"/>
-      </w:pPr>
-      <w:r>
-        <w:t>3</w:t>
-      </w:r>
-      <w:r>
-        <w:t xml:space="preserve">.4: </w:t>
-      </w:r>
-      <w:r>
-        <w:t>S</w:t>
-      </w:r>
-      <w:r>
-        <w:t>pecies richness</w:t>
-      </w:r>
-      <w:r>
-        <w:t xml:space="preserve"> hotspots</w:t>
-      </w:r>
-    </w:p>
-    <w:p>
-      <w:pPr>
         <w:pStyle w:val="BodyText"/>
       </w:pPr>
       <w:r>
@@ -7796,12 +7810,7 @@
         <w:t xml:space="preserve">with slightly </w:t>
       </w:r>
       <w:r>
-        <w:t>improved coefficients of determinat</w:t>
-      </w:r>
-      <w:bookmarkStart w:id="6" w:name="_GoBack"/>
-      <w:bookmarkEnd w:id="6"/>
-      <w:r>
-        <w:t>ion</w:t>
+        <w:t>improved coefficients of determination</w:t>
       </w:r>
       <w:r>
         <w:t>.</w:t>
@@ -7905,7 +7914,7 @@
           <w:tab w:val="left" w:pos="6189"/>
         </w:tabs>
       </w:pPr>
-      <w:bookmarkStart w:id="7" w:name="tables"/>
+      <w:bookmarkStart w:id="6" w:name="tables"/>
       <w:r>
         <w:t>Consistent with a recent meta-analysis identifying environmental heterogeneity as a universal driver of species richness</w:t>
       </w:r>
@@ -11329,7 +11338,7 @@
         <w:lastRenderedPageBreak/>
         <w:t>Tables</w:t>
       </w:r>
-      <w:bookmarkEnd w:id="7"/>
+      <w:bookmarkEnd w:id="6"/>
     </w:p>
     <w:p>
       <w:r>
@@ -11341,9 +11350,8 @@
       <w:r>
         <w:rPr>
           <w:b/>
-          <w:highlight w:val="red"/>
-        </w:rPr>
-        <w:t>2</w:t>
+        </w:rPr>
+        <w:t>FOO</w:t>
       </w:r>
       <w:r>
         <w:rPr>
@@ -17959,7 +17967,7 @@
         <w:pStyle w:val="BodyText"/>
         <w:spacing w:before="0"/>
       </w:pPr>
-      <w:bookmarkStart w:id="8" w:name="figures"/>
+      <w:bookmarkStart w:id="7" w:name="figures"/>
       <w:r>
         <w:rPr>
           <w:b/>
@@ -18044,10 +18052,7 @@
         <w:t xml:space="preserve">against the major axis of environmental heterogeneity (PC1; Table </w:t>
       </w:r>
       <w:r>
-        <w:rPr>
-          <w:highlight w:val="red"/>
-        </w:rPr>
-        <w:t>2</w:t>
+        <w:t>FOO</w:t>
       </w:r>
       <w:r>
         <w:t>,</w:t>
@@ -18440,7 +18445,7 @@
       <w:r>
         <w:br w:type="page"/>
       </w:r>
-      <w:bookmarkEnd w:id="8"/>
+      <w:bookmarkEnd w:id="7"/>
       <w:r>
         <w:lastRenderedPageBreak/>
         <w:t>Figures</w:t>
@@ -18719,10 +18724,7 @@
         <w:t xml:space="preserve"> </w:t>
       </w:r>
       <w:r>
-        <w:rPr>
-          <w:highlight w:val="red"/>
-        </w:rPr>
-        <w:t>2</w:t>
+        <w:t>FOO</w:t>
       </w:r>
       <w:r>
         <w:t>.</w:t>
@@ -19440,10 +19442,7 @@
         <w:t xml:space="preserve">These three linear models are presented in Table </w:t>
       </w:r>
       <w:r>
-        <w:rPr>
-          <w:highlight w:val="red"/>
-        </w:rPr>
-        <w:t>2</w:t>
+        <w:t>FOO</w:t>
       </w:r>
       <w:r>
         <w:t>, all with highly significant slopes (</w:t>
@@ -19500,14 +19499,16 @@
       <w:r>
         <w:t xml:space="preserve">) are presented, following the best fitting model at that scale (see Table </w:t>
       </w:r>
-      <w:r>
-        <w:rPr>
-          <w:highlight w:val="red"/>
-        </w:rPr>
-        <w:t>2</w:t>
-      </w:r>
-      <w:r>
-        <w:t xml:space="preserve">a). </w:t>
+      <w:proofErr w:type="spellStart"/>
+      <w:r>
+        <w:t>FOO</w:t>
+      </w:r>
+      <w:r>
+        <w:t>a</w:t>
+      </w:r>
+      <w:proofErr w:type="spellEnd"/>
+      <w:r>
+        <w:t xml:space="preserve">). </w:t>
       </w:r>
       <w:r>
         <w:t xml:space="preserve">The </w:t>
@@ -19867,11 +19868,10 @@
         <w:t xml:space="preserve"> </w:t>
       </w:r>
       <w:r>
-        <w:rPr>
-          <w:highlight w:val="red"/>
-        </w:rPr>
-        <w:t>2</w:t>
-      </w:r>
+        <w:t>FOO</w:t>
+      </w:r>
+      <w:bookmarkStart w:id="8" w:name="_GoBack"/>
+      <w:bookmarkEnd w:id="8"/>
       <w:r>
         <w:t xml:space="preserve"> and Figure </w:t>
       </w:r>
@@ -26046,7 +26046,7 @@
 </file>
 
 <file path=customXml/itemProps1.xml><?xml version="1.0" encoding="utf-8"?>
-<ds:datastoreItem xmlns:ds="http://schemas.openxmlformats.org/officeDocument/2006/customXml" ds:itemID="{0FE2C2A1-F339-C84C-B6BA-212035920350}">
+<ds:datastoreItem xmlns:ds="http://schemas.openxmlformats.org/officeDocument/2006/customXml" ds:itemID="{2244FE0E-9994-BF45-A1B8-7D112038EE12}">
   <ds:schemaRefs>
     <ds:schemaRef ds:uri="http://schemas.openxmlformats.org/officeDocument/2006/bibliography"/>
   </ds:schemaRefs>

</xml_diff>

<commit_message>
Table 3 --> Table 2
</commit_message>
<xml_diff>
--- a/manuscript/Van-Mazijk-Cramer-Verboom_main-text.docx
+++ b/manuscript/Van-Mazijk-Cramer-Verboom_main-text.docx
@@ -7531,6 +7531,11 @@
         <w:t xml:space="preserve"> (</w:t>
       </w:r>
       <w:r>
+        <w:t xml:space="preserve">Table 2; </w:t>
+      </w:r>
+      <w:bookmarkStart w:id="6" w:name="_GoBack"/>
+      <w:bookmarkEnd w:id="6"/>
+      <w:r>
         <w:t xml:space="preserve">Figure </w:t>
       </w:r>
       <w:r>
@@ -7914,7 +7919,7 @@
           <w:tab w:val="left" w:pos="6189"/>
         </w:tabs>
       </w:pPr>
-      <w:bookmarkStart w:id="6" w:name="tables"/>
+      <w:bookmarkStart w:id="7" w:name="tables"/>
       <w:r>
         <w:t>Consistent with a recent meta-analysis identifying environmental heterogeneity as a universal driver of species richness</w:t>
       </w:r>
@@ -11338,7 +11343,7 @@
         <w:lastRenderedPageBreak/>
         <w:t>Tables</w:t>
       </w:r>
-      <w:bookmarkEnd w:id="6"/>
+      <w:bookmarkEnd w:id="7"/>
     </w:p>
     <w:p>
       <w:r>
@@ -17967,7 +17972,7 @@
         <w:pStyle w:val="BodyText"/>
         <w:spacing w:before="0"/>
       </w:pPr>
-      <w:bookmarkStart w:id="7" w:name="figures"/>
+      <w:bookmarkStart w:id="8" w:name="figures"/>
       <w:r>
         <w:rPr>
           <w:b/>
@@ -17980,9 +17985,8 @@
         <w:rPr>
           <w:b/>
           <w:bCs/>
-          <w:highlight w:val="red"/>
-        </w:rPr>
-        <w:t>3</w:t>
+        </w:rPr>
+        <w:t>2</w:t>
       </w:r>
       <w:r>
         <w:rPr>
@@ -18445,7 +18449,7 @@
       <w:r>
         <w:br w:type="page"/>
       </w:r>
-      <w:bookmarkEnd w:id="7"/>
+      <w:bookmarkEnd w:id="8"/>
       <w:r>
         <w:lastRenderedPageBreak/>
         <w:t>Figures</w:t>
@@ -19870,8 +19874,6 @@
       <w:r>
         <w:t>FOO</w:t>
       </w:r>
-      <w:bookmarkStart w:id="8" w:name="_GoBack"/>
-      <w:bookmarkEnd w:id="8"/>
       <w:r>
         <w:t xml:space="preserve"> and Figure </w:t>
       </w:r>
@@ -26046,7 +26048,7 @@
 </file>
 
 <file path=customXml/itemProps1.xml><?xml version="1.0" encoding="utf-8"?>
-<ds:datastoreItem xmlns:ds="http://schemas.openxmlformats.org/officeDocument/2006/customXml" ds:itemID="{2244FE0E-9994-BF45-A1B8-7D112038EE12}">
+<ds:datastoreItem xmlns:ds="http://schemas.openxmlformats.org/officeDocument/2006/customXml" ds:itemID="{63CD9940-EDD8-694D-8210-AB6A9107FADF}">
   <ds:schemaRefs>
     <ds:schemaRef ds:uri="http://schemas.openxmlformats.org/officeDocument/2006/bibliography"/>
   </ds:schemaRefs>

</xml_diff>

<commit_message>
Table FOO --> Table 1
</commit_message>
<xml_diff>
--- a/manuscript/Van-Mazijk-Cramer-Verboom_main-text.docx
+++ b/manuscript/Van-Mazijk-Cramer-Verboom_main-text.docx
@@ -831,84 +831,68 @@
       <w:r>
         <w:t xml:space="preserve">; </w:t>
       </w:r>
-      <w:proofErr w:type="spellStart"/>
       <w:r>
         <w:rPr>
           <w:highlight w:val="green"/>
         </w:rPr>
-        <w:t>Bøhn</w:t>
-      </w:r>
-      <w:proofErr w:type="spellEnd"/>
+        <w:t>Bøhn &amp; Amundsen, 2004</w:t>
+      </w:r>
+      <w:r>
+        <w:t xml:space="preserve">). Since all three effects are potentially influenced by environmental heterogeneity, the latter may be a particularly important driver of regional species richness </w:t>
+      </w:r>
+      <w:r>
+        <w:t xml:space="preserve">variation </w:t>
+      </w:r>
+      <w:r>
+        <w:t>(</w:t>
+      </w:r>
+      <w:r>
+        <w:rPr>
+          <w:highlight w:val="yellow"/>
+        </w:rPr>
+        <w:t>refs</w:t>
+      </w:r>
+      <w:r>
+        <w:t xml:space="preserve">), with </w:t>
+      </w:r>
+      <w:r>
+        <w:t>physically</w:t>
+      </w:r>
+      <w:r>
+        <w:t>-</w:t>
+      </w:r>
+      <w:r>
+        <w:t>heterogeneous</w:t>
+      </w:r>
+      <w:r>
+        <w:t xml:space="preserve"> regions </w:t>
+      </w:r>
+      <w:r>
+        <w:t>tending</w:t>
+      </w:r>
+      <w:r>
+        <w:t xml:space="preserve"> to be </w:t>
+      </w:r>
+      <w:r>
+        <w:t xml:space="preserve">more </w:t>
+      </w:r>
+      <w:r>
+        <w:t>species-rich (</w:t>
+      </w:r>
+      <w:r>
+        <w:rPr>
+          <w:highlight w:val="yellow"/>
+        </w:rPr>
+        <w:t>refs</w:t>
+      </w:r>
+      <w:r>
+        <w:t>). For example, given that the recruitment success of immigrant lineages into a region is often dictated by the pre-adaptations of those lineages (</w:t>
+      </w:r>
       <w:r>
         <w:rPr>
           <w:highlight w:val="green"/>
         </w:rPr>
-        <w:t xml:space="preserve"> &amp; Amundsen, 2004</w:t>
-      </w:r>
-      <w:r>
-        <w:t xml:space="preserve">). Since all three effects are potentially influenced by environmental heterogeneity, the latter may be a particularly important driver of regional species richness </w:t>
-      </w:r>
-      <w:r>
-        <w:t xml:space="preserve">variation </w:t>
-      </w:r>
-      <w:r>
-        <w:t>(</w:t>
-      </w:r>
-      <w:r>
-        <w:rPr>
-          <w:highlight w:val="yellow"/>
-        </w:rPr>
-        <w:t>refs</w:t>
-      </w:r>
-      <w:r>
-        <w:t xml:space="preserve">), with </w:t>
-      </w:r>
-      <w:r>
-        <w:t>physically</w:t>
-      </w:r>
-      <w:r>
-        <w:t>-</w:t>
-      </w:r>
-      <w:r>
-        <w:t>heterogeneous</w:t>
-      </w:r>
-      <w:r>
-        <w:t xml:space="preserve"> regions </w:t>
-      </w:r>
-      <w:r>
-        <w:t>tending</w:t>
-      </w:r>
-      <w:r>
-        <w:t xml:space="preserve"> to be </w:t>
-      </w:r>
-      <w:r>
-        <w:t xml:space="preserve">more </w:t>
-      </w:r>
-      <w:r>
-        <w:t>species-rich (</w:t>
-      </w:r>
-      <w:r>
-        <w:rPr>
-          <w:highlight w:val="yellow"/>
-        </w:rPr>
-        <w:t>refs</w:t>
-      </w:r>
-      <w:r>
-        <w:t>). For example, given that the recruitment success of immigrant lineages into a region is often dictated by the pre-adaptations of those lineages (</w:t>
-      </w:r>
-      <w:proofErr w:type="spellStart"/>
-      <w:r>
-        <w:rPr>
-          <w:highlight w:val="green"/>
-        </w:rPr>
-        <w:t>Ackerly</w:t>
-      </w:r>
-      <w:proofErr w:type="spellEnd"/>
-      <w:r>
-        <w:rPr>
-          <w:highlight w:val="green"/>
-        </w:rPr>
-        <w:t>, Donoghue</w:t>
+        <w:t>Ackerly, Donoghue</w:t>
       </w:r>
       <w:r>
         <w:rPr>
@@ -6488,47 +6472,25 @@
         <w:rPr>
           <w:rFonts w:eastAsiaTheme="minorEastAsia"/>
         </w:rPr>
-        <w:t xml:space="preserve">” model </w:t>
-      </w:r>
-      <w:proofErr w:type="spellStart"/>
+        <w:t xml:space="preserve">” model favoured: </w:t>
+      </w:r>
       <w:r>
         <w:rPr>
           <w:rFonts w:eastAsiaTheme="minorEastAsia"/>
         </w:rPr>
-        <w:t>favoured</w:t>
-      </w:r>
-      <w:proofErr w:type="spellEnd"/>
+        <w:t xml:space="preserve">Table </w:t>
+      </w:r>
       <w:r>
         <w:rPr>
           <w:rFonts w:eastAsiaTheme="minorEastAsia"/>
         </w:rPr>
-        <w:t xml:space="preserve">: </w:t>
+        <w:t>1</w:t>
       </w:r>
       <w:r>
         <w:rPr>
           <w:rFonts w:eastAsiaTheme="minorEastAsia"/>
         </w:rPr>
-        <w:t xml:space="preserve">Table </w:t>
-      </w:r>
-      <w:proofErr w:type="spellStart"/>
-      <w:r>
-        <w:rPr>
-          <w:rFonts w:eastAsiaTheme="minorEastAsia"/>
-        </w:rPr>
-        <w:t>FOO</w:t>
-      </w:r>
-      <w:r>
-        <w:rPr>
-          <w:rFonts w:eastAsiaTheme="minorEastAsia"/>
-        </w:rPr>
-        <w:t>b,c</w:t>
-      </w:r>
-      <w:proofErr w:type="spellEnd"/>
-      <w:r>
-        <w:rPr>
-          <w:rFonts w:eastAsiaTheme="minorEastAsia"/>
-        </w:rPr>
-        <w:t xml:space="preserve">; Figure </w:t>
+        <w:t xml:space="preserve">b,c; Figure </w:t>
       </w:r>
       <w:r>
         <w:rPr>
@@ -6678,25 +6640,17 @@
         </w:rPr>
         <w:t xml:space="preserve"> (Table </w:t>
       </w:r>
-      <w:proofErr w:type="spellStart"/>
       <w:r>
         <w:rPr>
           <w:rFonts w:eastAsiaTheme="minorEastAsia" w:cstheme="majorBidi"/>
         </w:rPr>
-        <w:t>FOO</w:t>
+        <w:t>1</w:t>
       </w:r>
       <w:r>
         <w:rPr>
           <w:rFonts w:eastAsiaTheme="minorEastAsia" w:cstheme="majorBidi"/>
         </w:rPr>
-        <w:t>a</w:t>
-      </w:r>
-      <w:proofErr w:type="spellEnd"/>
-      <w:r>
-        <w:rPr>
-          <w:rFonts w:eastAsiaTheme="minorEastAsia" w:cstheme="majorBidi"/>
-        </w:rPr>
-        <w:t>)</w:t>
+        <w:t>a)</w:t>
       </w:r>
       <w:r>
         <w:rPr>
@@ -7533,8 +7487,6 @@
       <w:r>
         <w:t xml:space="preserve">Table 2; </w:t>
       </w:r>
-      <w:bookmarkStart w:id="6" w:name="_GoBack"/>
-      <w:bookmarkEnd w:id="6"/>
       <w:r>
         <w:t xml:space="preserve">Figure </w:t>
       </w:r>
@@ -7596,13 +7548,8 @@
         <w:t>r</w:t>
       </w:r>
       <w:r>
-        <w:t xml:space="preserve">e geographically clustered, in areas corresponding to recognized diversity </w:t>
-      </w:r>
-      <w:proofErr w:type="spellStart"/>
-      <w:r>
-        <w:t>centres</w:t>
-      </w:r>
-      <w:proofErr w:type="spellEnd"/>
+        <w:t>e geographically clustered, in areas corresponding to recognized diversity centres</w:t>
+      </w:r>
       <w:r>
         <w:t xml:space="preserve"> (Figure S</w:t>
       </w:r>
@@ -7919,7 +7866,7 @@
           <w:tab w:val="left" w:pos="6189"/>
         </w:tabs>
       </w:pPr>
-      <w:bookmarkStart w:id="7" w:name="tables"/>
+      <w:bookmarkStart w:id="6" w:name="tables"/>
       <w:r>
         <w:t>Consistent with a recent meta-analysis identifying environmental heterogeneity as a universal driver of species richness</w:t>
       </w:r>
@@ -8058,48 +8005,32 @@
       <w:r>
         <w:t xml:space="preserve"> (</w:t>
       </w:r>
-      <w:proofErr w:type="spellStart"/>
       <w:r>
         <w:rPr>
           <w:highlight w:val="green"/>
         </w:rPr>
-        <w:t>Allouche</w:t>
-      </w:r>
-      <w:proofErr w:type="spellEnd"/>
+        <w:t>Allouche et al.</w:t>
+      </w:r>
       <w:r>
         <w:rPr>
           <w:highlight w:val="green"/>
         </w:rPr>
-        <w:t xml:space="preserve"> et al.</w:t>
+        <w:t>,</w:t>
       </w:r>
       <w:r>
         <w:rPr>
           <w:highlight w:val="green"/>
         </w:rPr>
-        <w:t>,</w:t>
+        <w:t xml:space="preserve"> 2012</w:t>
+      </w:r>
+      <w:r>
+        <w:t xml:space="preserve">; </w:t>
       </w:r>
       <w:r>
         <w:rPr>
           <w:highlight w:val="green"/>
         </w:rPr>
-        <w:t xml:space="preserve"> 2012</w:t>
-      </w:r>
-      <w:r>
-        <w:t xml:space="preserve">; </w:t>
-      </w:r>
-      <w:proofErr w:type="spellStart"/>
-      <w:r>
-        <w:rPr>
-          <w:highlight w:val="green"/>
-        </w:rPr>
-        <w:t>Carnicer</w:t>
-      </w:r>
-      <w:proofErr w:type="spellEnd"/>
-      <w:r>
-        <w:rPr>
-          <w:highlight w:val="green"/>
-        </w:rPr>
-        <w:t xml:space="preserve"> et al.</w:t>
+        <w:t>Carnicer et al.</w:t>
       </w:r>
       <w:r>
         <w:rPr>
@@ -10294,16 +10225,8 @@
         <w:rPr>
           <w:highlight w:val="green"/>
         </w:rPr>
-        <w:t xml:space="preserve"> </w:t>
-      </w:r>
-      <w:proofErr w:type="spellStart"/>
-      <w:r>
-        <w:rPr>
-          <w:highlight w:val="green"/>
-        </w:rPr>
-        <w:t>Sugden</w:t>
-      </w:r>
-      <w:proofErr w:type="spellEnd"/>
+        <w:t xml:space="preserve"> Sugden</w:t>
+      </w:r>
       <w:r>
         <w:rPr>
           <w:highlight w:val="green"/>
@@ -10597,165 +10520,149 @@
       <w:r>
         <w:t xml:space="preserve">; </w:t>
       </w:r>
-      <w:proofErr w:type="spellStart"/>
       <w:r>
         <w:rPr>
           <w:highlight w:val="green"/>
         </w:rPr>
-        <w:t>Verboom</w:t>
-      </w:r>
-      <w:proofErr w:type="spellEnd"/>
+        <w:t>Verboom et al.</w:t>
+      </w:r>
       <w:r>
         <w:rPr>
           <w:highlight w:val="green"/>
         </w:rPr>
-        <w:t xml:space="preserve"> et al.</w:t>
+        <w:t>,</w:t>
       </w:r>
       <w:r>
         <w:rPr>
           <w:highlight w:val="green"/>
         </w:rPr>
-        <w:t>,</w:t>
+        <w:t xml:space="preserve"> 2014</w:t>
+      </w:r>
+      <w:r>
+        <w:t xml:space="preserve">; </w:t>
       </w:r>
       <w:r>
         <w:rPr>
           <w:highlight w:val="green"/>
         </w:rPr>
-        <w:t xml:space="preserve"> 2014</w:t>
-      </w:r>
-      <w:r>
-        <w:t xml:space="preserve">; </w:t>
+        <w:t>Cowling et al. 2017</w:t>
+      </w:r>
+      <w:r>
+        <w:t xml:space="preserve">), or whether it is </w:t>
+      </w:r>
+      <w:r>
+        <w:t>tied</w:t>
+      </w:r>
+      <w:r>
+        <w:t xml:space="preserve"> to the </w:t>
+      </w:r>
+      <w:r>
+        <w:t>presence of</w:t>
+      </w:r>
+      <w:r>
+        <w:t xml:space="preserve"> hotspots </w:t>
+      </w:r>
+      <w:r>
+        <w:t xml:space="preserve">whose exceptional richness is attributable to </w:t>
+      </w:r>
+      <w:r>
+        <w:t>effects that are more local in nature</w:t>
+      </w:r>
+      <w:r>
+        <w:t>.</w:t>
+      </w:r>
+      <w:r>
+        <w:t xml:space="preserve"> </w:t>
+      </w:r>
+      <w:r>
+        <w:t>O</w:t>
+      </w:r>
+      <w:r>
+        <w:t>ur data</w:t>
+      </w:r>
+      <w:r>
+        <w:t xml:space="preserve">, perhaps, </w:t>
+      </w:r>
+      <w:r>
+        <w:t>point</w:t>
+      </w:r>
+      <w:r>
+        <w:t xml:space="preserve"> </w:t>
+      </w:r>
+      <w:r>
+        <w:t>towards the second interpretation, with the Kogelberg-Hottentots Holland area emerging as a particularly important refugium</w:t>
+      </w:r>
+      <w:r>
+        <w:t xml:space="preserve"> for Cape plant diversity.</w:t>
+      </w:r>
+      <w:r>
+        <w:t xml:space="preserve"> Given that much of the locally-endemic diversity of this area is associated </w:t>
+      </w:r>
+      <w:r>
+        <w:t xml:space="preserve">with </w:t>
+      </w:r>
+      <w:r>
+        <w:t xml:space="preserve">bog and seepage habitats </w:t>
+      </w:r>
+      <w:r>
+        <w:fldChar w:fldCharType="begin" w:fldLock="1"/>
+      </w:r>
+      <w:r>
+        <w:instrText>ADDIN CSL_CITATION {"citationItems":[{"id":"ITEM-1","itemData":{"DOI":"10.1111/jbi.13709","ISSN":"0305-0270","author":[{"dropping-particle":"","family":"Linder","given":"Hans Peter","non-dropping-particle":"","parse-names":false,"suffix":""}],"container-title":"Journal of Biogeography","id":"ITEM-1","issued":{"date-parts":[["2019","9","27"]]},"page":"1-14","title":"Rare species, Restionaceae, and the Cape flora","type":"article-journal"},"uris":["http://www.mendeley.com/documents/?uuid=aa169c93-affb-4734-9e23-fdf28ce77f13"]}],"mendeley":{"formattedCitation":"(Linder, 2019)","plainTextFormattedCitation":"(Linder, 2019)","previouslyFormattedCitation":"(Linder, 2019)"},"properties":{"noteIndex":0},"schema":"https://github.com/citation-style-language/schema/raw/master/csl-citation.json"}</w:instrText>
+      </w:r>
+      <w:r>
+        <w:fldChar w:fldCharType="separate"/>
+      </w:r>
+      <w:r>
+        <w:rPr>
+          <w:noProof/>
+        </w:rPr>
+        <w:t>(Linder, 2019)</w:t>
+      </w:r>
+      <w:r>
+        <w:fldChar w:fldCharType="end"/>
+      </w:r>
+      <w:r>
+        <w:t xml:space="preserve">, </w:t>
+      </w:r>
+      <w:r>
+        <w:t>recent proposals to abstract water from the Table Mountain Group aquifer which feeds these bogs, present a serious threat to the continued persistence of Cape floristic diversity, particularly since the hydrological consequences of such abstraction remain poorly understood</w:t>
+      </w:r>
+      <w:r>
+        <w:t xml:space="preserve"> </w:t>
+      </w:r>
+      <w:r>
+        <w:fldChar w:fldCharType="begin" w:fldLock="1"/>
+      </w:r>
+      <w:r>
+        <w:instrText>ADDIN CSL_CITATION {"citationItems":[{"id":"ITEM-1","itemData":{"author":[{"dropping-particle":"","family":"Slingsby","given":"Jasper Alexander","non-dropping-particle":"","parse-names":false,"suffix":""},{"dropping-particle":"","family":"February","given":"Edmund C.","non-dropping-particle":"","parse-names":false,"suffix":""},{"dropping-particle":"","family":"Rebelo","given":"Tony G.","non-dropping-particle":"","parse-names":false,"suffix":""}],"container-title":"Veld &amp; Flora","id":"ITEM-1","issued":{"date-parts":[["2018"]]},"page":"72-75","title":"Water: at what cost to our unique flora?","type":"article-journal","volume":"June"},"uris":["http://www.mendeley.com/documents/?uuid=ce9cc8d0-cfcf-4e42-a7cf-d4fdb290c9aa"]}],"mendeley":{"formattedCitation":"(Slingsby, February, &amp; Rebelo, 2018)","plainTextFormattedCitation":"(Slingsby, February, &amp; Rebelo, 2018)","previouslyFormattedCitation":"(Slingsby, February, &amp; Rebelo, 2018)"},"properties":{"noteIndex":0},"schema":"https://github.com/citation-style-language/schema/raw/master/csl-citation.json"}</w:instrText>
+      </w:r>
+      <w:r>
+        <w:fldChar w:fldCharType="separate"/>
+      </w:r>
+      <w:r>
+        <w:rPr>
+          <w:noProof/>
+        </w:rPr>
+        <w:t>(Slingsby, February, &amp; Rebelo, 2018)</w:t>
+      </w:r>
+      <w:r>
+        <w:fldChar w:fldCharType="end"/>
+      </w:r>
+      <w:r>
+        <w:t>.</w:t>
+      </w:r>
+      <w:r>
+        <w:t xml:space="preserve"> The long-term integrity of groundwater-dependent terrestrial vegetation is similarly threatened by </w:t>
+      </w:r>
+      <w:r>
+        <w:t>groundwater abstraction in the Perth area of the SWAFR (</w:t>
       </w:r>
       <w:r>
         <w:rPr>
           <w:highlight w:val="green"/>
         </w:rPr>
-        <w:t>Cowling et al. 2017</w:t>
-      </w:r>
-      <w:r>
-        <w:t xml:space="preserve">), or whether it is </w:t>
-      </w:r>
-      <w:r>
-        <w:t>tied</w:t>
-      </w:r>
-      <w:r>
-        <w:t xml:space="preserve"> to the </w:t>
-      </w:r>
-      <w:r>
-        <w:t>presence of</w:t>
-      </w:r>
-      <w:r>
-        <w:t xml:space="preserve"> hotspots </w:t>
-      </w:r>
-      <w:r>
-        <w:t xml:space="preserve">whose exceptional richness is attributable to </w:t>
-      </w:r>
-      <w:r>
-        <w:t>effects that are more local in nature</w:t>
-      </w:r>
-      <w:r>
-        <w:t>.</w:t>
-      </w:r>
-      <w:r>
-        <w:t xml:space="preserve"> </w:t>
-      </w:r>
-      <w:r>
-        <w:t>O</w:t>
-      </w:r>
-      <w:r>
-        <w:t>ur data</w:t>
-      </w:r>
-      <w:r>
-        <w:t xml:space="preserve">, perhaps, </w:t>
-      </w:r>
-      <w:r>
-        <w:t>point</w:t>
-      </w:r>
-      <w:r>
-        <w:t xml:space="preserve"> </w:t>
-      </w:r>
-      <w:r>
-        <w:t>towards the second interpretation, with the Kogelberg-Hottentots Holland area emerging as a particularly important refugium</w:t>
-      </w:r>
-      <w:r>
-        <w:t xml:space="preserve"> for Cape plant diversity.</w:t>
-      </w:r>
-      <w:r>
-        <w:t xml:space="preserve"> Given that much of the locally-endemic diversity of this area is associated </w:t>
-      </w:r>
-      <w:r>
-        <w:t xml:space="preserve">with </w:t>
-      </w:r>
-      <w:r>
-        <w:t xml:space="preserve">bog and seepage habitats </w:t>
-      </w:r>
-      <w:r>
-        <w:fldChar w:fldCharType="begin" w:fldLock="1"/>
-      </w:r>
-      <w:r>
-        <w:instrText>ADDIN CSL_CITATION {"citationItems":[{"id":"ITEM-1","itemData":{"DOI":"10.1111/jbi.13709","ISSN":"0305-0270","author":[{"dropping-particle":"","family":"Linder","given":"Hans Peter","non-dropping-particle":"","parse-names":false,"suffix":""}],"container-title":"Journal of Biogeography","id":"ITEM-1","issued":{"date-parts":[["2019","9","27"]]},"page":"1-14","title":"Rare species, Restionaceae, and the Cape flora","type":"article-journal"},"uris":["http://www.mendeley.com/documents/?uuid=aa169c93-affb-4734-9e23-fdf28ce77f13"]}],"mendeley":{"formattedCitation":"(Linder, 2019)","plainTextFormattedCitation":"(Linder, 2019)","previouslyFormattedCitation":"(Linder, 2019)"},"properties":{"noteIndex":0},"schema":"https://github.com/citation-style-language/schema/raw/master/csl-citation.json"}</w:instrText>
-      </w:r>
-      <w:r>
-        <w:fldChar w:fldCharType="separate"/>
-      </w:r>
-      <w:r>
-        <w:rPr>
-          <w:noProof/>
-        </w:rPr>
-        <w:t>(Linder, 2019)</w:t>
-      </w:r>
-      <w:r>
-        <w:fldChar w:fldCharType="end"/>
-      </w:r>
-      <w:r>
-        <w:t xml:space="preserve">, </w:t>
-      </w:r>
-      <w:r>
-        <w:t>recent proposals to abstract water from the Table Mountain Group aquifer which feeds these bogs, present a serious threat to the continued persistence of Cape floristic diversity, particularly since the hydrological consequences of such abstraction remain poorly understood</w:t>
-      </w:r>
-      <w:r>
-        <w:t xml:space="preserve"> </w:t>
-      </w:r>
-      <w:r>
-        <w:fldChar w:fldCharType="begin" w:fldLock="1"/>
-      </w:r>
-      <w:r>
-        <w:instrText>ADDIN CSL_CITATION {"citationItems":[{"id":"ITEM-1","itemData":{"author":[{"dropping-particle":"","family":"Slingsby","given":"Jasper Alexander","non-dropping-particle":"","parse-names":false,"suffix":""},{"dropping-particle":"","family":"February","given":"Edmund C.","non-dropping-particle":"","parse-names":false,"suffix":""},{"dropping-particle":"","family":"Rebelo","given":"Tony G.","non-dropping-particle":"","parse-names":false,"suffix":""}],"container-title":"Veld &amp; Flora","id":"ITEM-1","issued":{"date-parts":[["2018"]]},"page":"72-75","title":"Water: at what cost to our unique flora?","type":"article-journal","volume":"June"},"uris":["http://www.mendeley.com/documents/?uuid=ce9cc8d0-cfcf-4e42-a7cf-d4fdb290c9aa"]}],"mendeley":{"formattedCitation":"(Slingsby, February, &amp; Rebelo, 2018)","plainTextFormattedCitation":"(Slingsby, February, &amp; Rebelo, 2018)","previouslyFormattedCitation":"(Slingsby, February, &amp; Rebelo, 2018)"},"properties":{"noteIndex":0},"schema":"https://github.com/citation-style-language/schema/raw/master/csl-citation.json"}</w:instrText>
-      </w:r>
-      <w:r>
-        <w:fldChar w:fldCharType="separate"/>
-      </w:r>
-      <w:r>
-        <w:rPr>
-          <w:noProof/>
-        </w:rPr>
-        <w:t>(Slingsby, February, &amp; Rebelo, 2018)</w:t>
-      </w:r>
-      <w:r>
-        <w:fldChar w:fldCharType="end"/>
-      </w:r>
-      <w:r>
-        <w:t>.</w:t>
-      </w:r>
-      <w:r>
-        <w:t xml:space="preserve"> The long-term integrity of groundwater-dependent terrestrial vegetation is similarly threatened by </w:t>
-      </w:r>
-      <w:r>
-        <w:t>groundwater abstraction in the Perth area of the SWAFR (</w:t>
-      </w:r>
-      <w:proofErr w:type="spellStart"/>
-      <w:r>
-        <w:rPr>
-          <w:highlight w:val="green"/>
-        </w:rPr>
-        <w:t>Froend</w:t>
-      </w:r>
-      <w:proofErr w:type="spellEnd"/>
-      <w:r>
-        <w:rPr>
-          <w:highlight w:val="green"/>
-        </w:rPr>
-        <w:t xml:space="preserve"> </w:t>
+        <w:t xml:space="preserve">Froend </w:t>
       </w:r>
       <w:r>
         <w:rPr>
@@ -11343,7 +11250,7 @@
         <w:lastRenderedPageBreak/>
         <w:t>Tables</w:t>
       </w:r>
-      <w:bookmarkEnd w:id="7"/>
+      <w:bookmarkEnd w:id="6"/>
     </w:p>
     <w:p>
       <w:r>
@@ -11352,11 +11259,13 @@
         </w:rPr>
         <w:t xml:space="preserve">Table </w:t>
       </w:r>
+      <w:bookmarkStart w:id="7" w:name="_GoBack"/>
+      <w:bookmarkEnd w:id="7"/>
       <w:r>
         <w:rPr>
           <w:b/>
         </w:rPr>
-        <w:t>FOO</w:t>
+        <w:t>1</w:t>
       </w:r>
       <w:r>
         <w:rPr>
@@ -18056,7 +17965,7 @@
         <w:t xml:space="preserve">against the major axis of environmental heterogeneity (PC1; Table </w:t>
       </w:r>
       <w:r>
-        <w:t>FOO</w:t>
+        <w:t>1</w:t>
       </w:r>
       <w:r>
         <w:t>,</w:t>
@@ -18728,7 +18637,7 @@
         <w:t xml:space="preserve"> </w:t>
       </w:r>
       <w:r>
-        <w:t>FOO</w:t>
+        <w:t>1</w:t>
       </w:r>
       <w:r>
         <w:t>.</w:t>
@@ -19446,7 +19355,7 @@
         <w:t xml:space="preserve">These three linear models are presented in Table </w:t>
       </w:r>
       <w:r>
-        <w:t>FOO</w:t>
+        <w:t>1</w:t>
       </w:r>
       <w:r>
         <w:t>, all with highly significant slopes (</w:t>
@@ -19503,16 +19412,11 @@
       <w:r>
         <w:t xml:space="preserve">) are presented, following the best fitting model at that scale (see Table </w:t>
       </w:r>
-      <w:proofErr w:type="spellStart"/>
-      <w:r>
-        <w:t>FOO</w:t>
-      </w:r>
-      <w:r>
-        <w:t>a</w:t>
-      </w:r>
-      <w:proofErr w:type="spellEnd"/>
-      <w:r>
-        <w:t xml:space="preserve">). </w:t>
+      <w:r>
+        <w:t>1</w:t>
+      </w:r>
+      <w:r>
+        <w:t xml:space="preserve">a). </w:t>
       </w:r>
       <w:r>
         <w:t xml:space="preserve">The </w:t>
@@ -19872,7 +19776,7 @@
         <w:t xml:space="preserve"> </w:t>
       </w:r>
       <w:r>
-        <w:t>FOO</w:t>
+        <w:t>1</w:t>
       </w:r>
       <w:r>
         <w:t xml:space="preserve"> and Figure </w:t>
@@ -20020,15 +19924,7 @@
         <w:t>10</w:t>
       </w:r>
       <w:r>
-        <w:t>-transformed), residuals from regressions of species richness against (</w:t>
-      </w:r>
-      <w:proofErr w:type="spellStart"/>
-      <w:r>
-        <w:t>e,f</w:t>
-      </w:r>
-      <w:proofErr w:type="spellEnd"/>
-      <w:r>
-        <w:t xml:space="preserve">) PC1 (Figure </w:t>
+        <w:t xml:space="preserve">-transformed), residuals from regressions of species richness against (e,f) PC1 (Figure </w:t>
       </w:r>
       <w:r>
         <w:rPr>
@@ -22050,7 +21946,6 @@
       <w:pPr>
         <w:pStyle w:val="Heading1"/>
       </w:pPr>
-      <w:proofErr w:type="spellStart"/>
       <w:r>
         <w:lastRenderedPageBreak/>
         <w:t>Biosketch</w:t>
@@ -22058,7 +21953,6 @@
       <w:r>
         <w:t>es</w:t>
       </w:r>
-      <w:proofErr w:type="spellEnd"/>
     </w:p>
     <w:p>
       <w:pPr>
@@ -26048,7 +25942,7 @@
 </file>
 
 <file path=customXml/itemProps1.xml><?xml version="1.0" encoding="utf-8"?>
-<ds:datastoreItem xmlns:ds="http://schemas.openxmlformats.org/officeDocument/2006/customXml" ds:itemID="{63CD9940-EDD8-694D-8210-AB6A9107FADF}">
+<ds:datastoreItem xmlns:ds="http://schemas.openxmlformats.org/officeDocument/2006/customXml" ds:itemID="{1345E8AB-73F8-CF43-9B45-85F520079940}">
   <ds:schemaRefs>
     <ds:schemaRef ds:uri="http://schemas.openxmlformats.org/officeDocument/2006/bibliography"/>
   </ds:schemaRefs>

</xml_diff>

<commit_message>
Figure 5 --> Figure FOO
</commit_message>
<xml_diff>
--- a/manuscript/Van-Mazijk-Cramer-Verboom_main-text.docx
+++ b/manuscript/Van-Mazijk-Cramer-Verboom_main-text.docx
@@ -831,11 +831,19 @@
       <w:r>
         <w:t xml:space="preserve">; </w:t>
       </w:r>
+      <w:proofErr w:type="spellStart"/>
       <w:r>
         <w:rPr>
           <w:highlight w:val="green"/>
         </w:rPr>
-        <w:t>Bøhn &amp; Amundsen, 2004</w:t>
+        <w:t>Bøhn</w:t>
+      </w:r>
+      <w:proofErr w:type="spellEnd"/>
+      <w:r>
+        <w:rPr>
+          <w:highlight w:val="green"/>
+        </w:rPr>
+        <w:t xml:space="preserve"> &amp; Amundsen, 2004</w:t>
       </w:r>
       <w:r>
         <w:t xml:space="preserve">). Since all three effects are potentially influenced by environmental heterogeneity, the latter may be a particularly important driver of regional species richness </w:t>
@@ -888,11 +896,19 @@
       <w:r>
         <w:t>). For example, given that the recruitment success of immigrant lineages into a region is often dictated by the pre-adaptations of those lineages (</w:t>
       </w:r>
+      <w:proofErr w:type="spellStart"/>
       <w:r>
         <w:rPr>
           <w:highlight w:val="green"/>
         </w:rPr>
-        <w:t>Ackerly, Donoghue</w:t>
+        <w:t>Ackerly</w:t>
+      </w:r>
+      <w:proofErr w:type="spellEnd"/>
+      <w:r>
+        <w:rPr>
+          <w:highlight w:val="green"/>
+        </w:rPr>
+        <w:t>, Donoghue</w:t>
       </w:r>
       <w:r>
         <w:rPr>
@@ -5344,16 +5360,21 @@
         </w:rPr>
       </w:pPr>
       <w:r>
-        <w:t xml:space="preserve">Vascular plant species richness varies spatially in both the GCFR and SWAFR, with both regions possessing a hotspot of exceptional richness (the Kogelberg Centre in the GCFR; Greater Perth in the SWAFR) and declining species richness towards its interior margin (Figure </w:t>
-      </w:r>
-      <w:r>
-        <w:rPr>
-          <w:highlight w:val="red"/>
-        </w:rPr>
-        <w:t>5</w:t>
-      </w:r>
-      <w:r>
-        <w:t xml:space="preserve">a,b). </w:t>
+        <w:t>Vascular plant species richness varies spatially in both the GCFR and SWAFR, with both regions possessing a hotspot of exceptional richness (the Kogelberg Centre in the GCFR; Greater Perth in the SWAFR) and declining species richness towards its interior margin (</w:t>
+      </w:r>
+      <w:r>
+        <w:t xml:space="preserve">Figure </w:t>
+      </w:r>
+      <w:proofErr w:type="spellStart"/>
+      <w:r>
+        <w:t>FOO</w:t>
+      </w:r>
+      <w:r>
+        <w:t>a,b</w:t>
+      </w:r>
+      <w:proofErr w:type="spellEnd"/>
+      <w:r>
+        <w:t xml:space="preserve">). </w:t>
       </w:r>
       <w:r>
         <w:t>Comparison</w:t>
@@ -5929,14 +5950,16 @@
       <w:r>
         <w:t xml:space="preserve">, </w:t>
       </w:r>
-      <w:r>
-        <w:rPr>
-          <w:highlight w:val="red"/>
-        </w:rPr>
-        <w:t>5</w:t>
-      </w:r>
-      <w:r>
-        <w:t>c,d)</w:t>
+      <w:proofErr w:type="spellStart"/>
+      <w:r>
+        <w:t>FOO</w:t>
+      </w:r>
+      <w:r>
+        <w:t>c,d</w:t>
+      </w:r>
+      <w:proofErr w:type="spellEnd"/>
+      <w:r>
+        <w:t>)</w:t>
       </w:r>
       <w:r>
         <w:t xml:space="preserve">, which accounted for between </w:t>
@@ -6472,7 +6495,21 @@
         <w:rPr>
           <w:rFonts w:eastAsiaTheme="minorEastAsia"/>
         </w:rPr>
-        <w:t xml:space="preserve">” model favoured: </w:t>
+        <w:t xml:space="preserve">” model </w:t>
+      </w:r>
+      <w:proofErr w:type="spellStart"/>
+      <w:r>
+        <w:rPr>
+          <w:rFonts w:eastAsiaTheme="minorEastAsia"/>
+        </w:rPr>
+        <w:t>favoured</w:t>
+      </w:r>
+      <w:proofErr w:type="spellEnd"/>
+      <w:r>
+        <w:rPr>
+          <w:rFonts w:eastAsiaTheme="minorEastAsia"/>
+        </w:rPr>
+        <w:t xml:space="preserve">: </w:t>
       </w:r>
       <w:r>
         <w:rPr>
@@ -7101,7 +7138,12 @@
         <w:t>,</w:t>
       </w:r>
       <w:r>
-        <w:t xml:space="preserve"> relative to the spread of residual species richness within each region (QDS: </w:t>
+        <w:t xml:space="preserve"> relative to th</w:t>
+      </w:r>
+      <w:bookmarkStart w:id="6" w:name="_GoBack"/>
+      <w:bookmarkEnd w:id="6"/>
+      <w:r>
+        <w:t xml:space="preserve">e spread of residual species richness within each region (QDS: </w:t>
       </w:r>
       <w:r>
         <w:rPr>
@@ -7490,6 +7532,26 @@
       <w:r>
         <w:t xml:space="preserve">Figure </w:t>
       </w:r>
+      <w:proofErr w:type="spellStart"/>
+      <w:r>
+        <w:t>FOO</w:t>
+      </w:r>
+      <w:r>
+        <w:t>e</w:t>
+      </w:r>
+      <w:proofErr w:type="spellEnd"/>
+      <w:r>
+        <w:t>–h</w:t>
+      </w:r>
+      <w:r>
+        <w:t>,</w:t>
+      </w:r>
+      <w:r>
+        <w:t xml:space="preserve"> </w:t>
+      </w:r>
+      <w:r>
+        <w:t>S</w:t>
+      </w:r>
       <w:r>
         <w:rPr>
           <w:highlight w:val="red"/>
@@ -7503,36 +7565,18 @@
         <w:t>,</w:t>
       </w:r>
       <w:r>
-        <w:t xml:space="preserve"> </w:t>
-      </w:r>
-      <w:r>
-        <w:t>S</w:t>
+        <w:t xml:space="preserve"> S</w:t>
       </w:r>
       <w:r>
         <w:rPr>
           <w:highlight w:val="red"/>
         </w:rPr>
-        <w:t>5</w:t>
+        <w:t>6</w:t>
       </w:r>
       <w:r>
         <w:t>e–h</w:t>
       </w:r>
       <w:r>
-        <w:t>,</w:t>
-      </w:r>
-      <w:r>
-        <w:t xml:space="preserve"> S</w:t>
-      </w:r>
-      <w:r>
-        <w:rPr>
-          <w:highlight w:val="red"/>
-        </w:rPr>
-        <w:t>6</w:t>
-      </w:r>
-      <w:r>
-        <w:t>e–h</w:t>
-      </w:r>
-      <w:r>
         <w:t>)</w:t>
       </w:r>
       <w:r>
@@ -7548,8 +7592,13 @@
         <w:t>r</w:t>
       </w:r>
       <w:r>
-        <w:t>e geographically clustered, in areas corresponding to recognized diversity centres</w:t>
-      </w:r>
+        <w:t xml:space="preserve">e geographically clustered, in areas corresponding to recognized diversity </w:t>
+      </w:r>
+      <w:proofErr w:type="spellStart"/>
+      <w:r>
+        <w:t>centres</w:t>
+      </w:r>
+      <w:proofErr w:type="spellEnd"/>
       <w:r>
         <w:t xml:space="preserve"> (Figure S</w:t>
       </w:r>
@@ -7866,7 +7915,7 @@
           <w:tab w:val="left" w:pos="6189"/>
         </w:tabs>
       </w:pPr>
-      <w:bookmarkStart w:id="6" w:name="tables"/>
+      <w:bookmarkStart w:id="7" w:name="tables"/>
       <w:r>
         <w:t>Consistent with a recent meta-analysis identifying environmental heterogeneity as a universal driver of species richness</w:t>
       </w:r>
@@ -8005,16 +8054,24 @@
       <w:r>
         <w:t xml:space="preserve"> (</w:t>
       </w:r>
+      <w:proofErr w:type="spellStart"/>
       <w:r>
         <w:rPr>
           <w:highlight w:val="green"/>
         </w:rPr>
-        <w:t>Allouche et al.</w:t>
-      </w:r>
+        <w:t>Allouche</w:t>
+      </w:r>
+      <w:proofErr w:type="spellEnd"/>
       <w:r>
         <w:rPr>
           <w:highlight w:val="green"/>
         </w:rPr>
+        <w:t xml:space="preserve"> et al.</w:t>
+      </w:r>
+      <w:r>
+        <w:rPr>
+          <w:highlight w:val="green"/>
+        </w:rPr>
         <w:t>,</w:t>
       </w:r>
       <w:r>
@@ -8026,11 +8083,19 @@
       <w:r>
         <w:t xml:space="preserve">; </w:t>
       </w:r>
+      <w:proofErr w:type="spellStart"/>
       <w:r>
         <w:rPr>
           <w:highlight w:val="green"/>
         </w:rPr>
-        <w:t>Carnicer et al.</w:t>
+        <w:t>Carnicer</w:t>
+      </w:r>
+      <w:proofErr w:type="spellEnd"/>
+      <w:r>
+        <w:rPr>
+          <w:highlight w:val="green"/>
+        </w:rPr>
+        <w:t xml:space="preserve"> et al.</w:t>
       </w:r>
       <w:r>
         <w:rPr>
@@ -10225,8 +10290,16 @@
         <w:rPr>
           <w:highlight w:val="green"/>
         </w:rPr>
-        <w:t xml:space="preserve"> Sugden</w:t>
-      </w:r>
+        <w:t xml:space="preserve"> </w:t>
+      </w:r>
+      <w:proofErr w:type="spellStart"/>
+      <w:r>
+        <w:rPr>
+          <w:highlight w:val="green"/>
+        </w:rPr>
+        <w:t>Sugden</w:t>
+      </w:r>
+      <w:proofErr w:type="spellEnd"/>
       <w:r>
         <w:rPr>
           <w:highlight w:val="green"/>
@@ -10520,16 +10593,24 @@
       <w:r>
         <w:t xml:space="preserve">; </w:t>
       </w:r>
+      <w:proofErr w:type="spellStart"/>
       <w:r>
         <w:rPr>
           <w:highlight w:val="green"/>
         </w:rPr>
-        <w:t>Verboom et al.</w:t>
-      </w:r>
+        <w:t>Verboom</w:t>
+      </w:r>
+      <w:proofErr w:type="spellEnd"/>
       <w:r>
         <w:rPr>
           <w:highlight w:val="green"/>
         </w:rPr>
+        <w:t xml:space="preserve"> et al.</w:t>
+      </w:r>
+      <w:r>
+        <w:rPr>
+          <w:highlight w:val="green"/>
+        </w:rPr>
         <w:t>,</w:t>
       </w:r>
       <w:r>
@@ -10658,11 +10739,19 @@
       <w:r>
         <w:t>groundwater abstraction in the Perth area of the SWAFR (</w:t>
       </w:r>
+      <w:proofErr w:type="spellStart"/>
       <w:r>
         <w:rPr>
           <w:highlight w:val="green"/>
         </w:rPr>
-        <w:t xml:space="preserve">Froend </w:t>
+        <w:t>Froend</w:t>
+      </w:r>
+      <w:proofErr w:type="spellEnd"/>
+      <w:r>
+        <w:rPr>
+          <w:highlight w:val="green"/>
+        </w:rPr>
+        <w:t xml:space="preserve"> </w:t>
       </w:r>
       <w:r>
         <w:rPr>
@@ -11250,7 +11339,7 @@
         <w:lastRenderedPageBreak/>
         <w:t>Tables</w:t>
       </w:r>
-      <w:bookmarkEnd w:id="6"/>
+      <w:bookmarkEnd w:id="7"/>
     </w:p>
     <w:p>
       <w:r>
@@ -11259,8 +11348,6 @@
         </w:rPr>
         <w:t xml:space="preserve">Table </w:t>
       </w:r>
-      <w:bookmarkStart w:id="7" w:name="_GoBack"/>
-      <w:bookmarkEnd w:id="7"/>
       <w:r>
         <w:rPr>
           <w:b/>
@@ -19883,9 +19970,8 @@
       <w:r>
         <w:rPr>
           <w:b/>
-          <w:highlight w:val="red"/>
-        </w:rPr>
-        <w:t>5</w:t>
+        </w:rPr>
+        <w:t>FOO</w:t>
       </w:r>
       <w:r>
         <w:rPr>
@@ -19924,7 +20010,15 @@
         <w:t>10</w:t>
       </w:r>
       <w:r>
-        <w:t xml:space="preserve">-transformed), residuals from regressions of species richness against (e,f) PC1 (Figure </w:t>
+        <w:t>-transformed), residuals from regressions of species richness against (</w:t>
+      </w:r>
+      <w:proofErr w:type="spellStart"/>
+      <w:r>
+        <w:t>e,f</w:t>
+      </w:r>
+      <w:proofErr w:type="spellEnd"/>
+      <w:r>
+        <w:t xml:space="preserve">) PC1 (Figure </w:t>
       </w:r>
       <w:r>
         <w:rPr>
@@ -21946,6 +22040,7 @@
       <w:pPr>
         <w:pStyle w:val="Heading1"/>
       </w:pPr>
+      <w:proofErr w:type="spellStart"/>
       <w:r>
         <w:lastRenderedPageBreak/>
         <w:t>Biosketch</w:t>
@@ -21953,6 +22048,7 @@
       <w:r>
         <w:t>es</w:t>
       </w:r>
+      <w:proofErr w:type="spellEnd"/>
     </w:p>
     <w:p>
       <w:pPr>
@@ -25942,7 +26038,7 @@
 </file>
 
 <file path=customXml/itemProps1.xml><?xml version="1.0" encoding="utf-8"?>
-<ds:datastoreItem xmlns:ds="http://schemas.openxmlformats.org/officeDocument/2006/customXml" ds:itemID="{1345E8AB-73F8-CF43-9B45-85F520079940}">
+<ds:datastoreItem xmlns:ds="http://schemas.openxmlformats.org/officeDocument/2006/customXml" ds:itemID="{0E8A3653-8CF1-D447-B31C-2D556739F031}">
   <ds:schemaRefs>
     <ds:schemaRef ds:uri="http://schemas.openxmlformats.org/officeDocument/2006/bibliography"/>
   </ds:schemaRefs>

</xml_diff>

<commit_message>
Figure 1 --> Figure BAR
</commit_message>
<xml_diff>
--- a/manuscript/Van-Mazijk-Cramer-Verboom_main-text.docx
+++ b/manuscript/Van-Mazijk-Cramer-Verboom_main-text.docx
@@ -5855,16 +5855,21 @@
         <w:pStyle w:val="FirstParagraph"/>
       </w:pPr>
       <w:r>
-        <w:t xml:space="preserve">With a few exceptions (MAP, NDVI and CEC at the DS-scale; Figure </w:t>
-      </w:r>
-      <w:r>
-        <w:rPr>
-          <w:highlight w:val="red"/>
-        </w:rPr>
-        <w:t>1</w:t>
-      </w:r>
-      <w:r>
-        <w:t xml:space="preserve">b, e, f), </w:t>
+        <w:t xml:space="preserve">With a few exceptions (MAP, NDVI and CEC at the DS-scale; </w:t>
+      </w:r>
+      <w:r>
+        <w:t xml:space="preserve">Figure </w:t>
+      </w:r>
+      <w:proofErr w:type="spellStart"/>
+      <w:r>
+        <w:t>BAR</w:t>
+      </w:r>
+      <w:r>
+        <w:t>b</w:t>
+      </w:r>
+      <w:proofErr w:type="spellEnd"/>
+      <w:r>
+        <w:t xml:space="preserve">, e, f), </w:t>
       </w:r>
       <w:r>
         <w:rPr>
@@ -5912,19 +5917,10 @@
         <w:t xml:space="preserve">and </w:t>
       </w:r>
       <w:r>
-        <w:t>across the full range of spatial scales (Fig</w:t>
-      </w:r>
-      <w:r>
-        <w:t>ure</w:t>
-      </w:r>
-      <w:r>
-        <w:t xml:space="preserve"> </w:t>
-      </w:r>
-      <w:r>
-        <w:rPr>
-          <w:highlight w:val="red"/>
-        </w:rPr>
-        <w:t>1</w:t>
+        <w:t>across the full range of spatial scales (</w:t>
+      </w:r>
+      <w:r>
+        <w:t>Figure BAR</w:t>
       </w:r>
       <w:r>
         <w:t>)</w:t>
@@ -5936,17 +5932,19 @@
         <w:t>The same was true for the major axis of heterogeneity described by PC1</w:t>
       </w:r>
       <w:r>
-        <w:t xml:space="preserve"> (Figure </w:t>
-      </w:r>
-      <w:r>
-        <w:rPr>
-          <w:highlight w:val="red"/>
-        </w:rPr>
-        <w:t>1</w:t>
+        <w:t xml:space="preserve"> (</w:t>
+      </w:r>
+      <w:r>
+        <w:t xml:space="preserve">Figure </w:t>
+      </w:r>
+      <w:proofErr w:type="spellStart"/>
+      <w:r>
+        <w:t>BAR</w:t>
       </w:r>
       <w:r>
         <w:t>j</w:t>
       </w:r>
+      <w:proofErr w:type="spellEnd"/>
       <w:r>
         <w:t xml:space="preserve">, </w:t>
       </w:r>
@@ -6085,12 +6083,12 @@
         </w:rPr>
         <w:t xml:space="preserve">Figure </w:t>
       </w:r>
-      <w:r>
-        <w:rPr>
-          <w:highlight w:val="red"/>
+      <w:proofErr w:type="spellStart"/>
+      <w:r>
+        <w:rPr>
           <w:lang w:val="en-ZA"/>
         </w:rPr>
-        <w:t>1</w:t>
+        <w:t>BAR</w:t>
       </w:r>
       <w:r>
         <w:rPr>
@@ -6098,6 +6096,7 @@
         </w:rPr>
         <w:t>a</w:t>
       </w:r>
+      <w:proofErr w:type="spellEnd"/>
       <w:r>
         <w:t>–d</w:t>
       </w:r>
@@ -6146,12 +6145,12 @@
         </w:rPr>
         <w:t xml:space="preserve">Figure </w:t>
       </w:r>
-      <w:r>
-        <w:rPr>
-          <w:highlight w:val="red"/>
+      <w:proofErr w:type="spellStart"/>
+      <w:r>
+        <w:rPr>
           <w:lang w:val="en-ZA"/>
         </w:rPr>
-        <w:t>1</w:t>
+        <w:t>BAR</w:t>
       </w:r>
       <w:r>
         <w:rPr>
@@ -6159,12 +6158,15 @@
         </w:rPr>
         <w:t>f</w:t>
       </w:r>
+      <w:proofErr w:type="spellEnd"/>
       <w:r>
         <w:t>–</w:t>
       </w:r>
+      <w:proofErr w:type="spellStart"/>
       <w:r>
         <w:t>i</w:t>
       </w:r>
+      <w:proofErr w:type="spellEnd"/>
       <w:r>
         <w:t>)</w:t>
       </w:r>
@@ -6204,17 +6206,19 @@
         <w:t>s</w:t>
       </w:r>
       <w:r>
-        <w:t xml:space="preserve"> of MAP (Figure </w:t>
-      </w:r>
-      <w:r>
-        <w:rPr>
-          <w:highlight w:val="red"/>
-        </w:rPr>
-        <w:t>1</w:t>
+        <w:t xml:space="preserve"> of MAP (</w:t>
+      </w:r>
+      <w:r>
+        <w:t xml:space="preserve">Figure </w:t>
+      </w:r>
+      <w:proofErr w:type="spellStart"/>
+      <w:r>
+        <w:t>BAR</w:t>
       </w:r>
       <w:r>
         <w:t>b</w:t>
       </w:r>
+      <w:proofErr w:type="spellEnd"/>
       <w:r>
         <w:t>)</w:t>
       </w:r>
@@ -6243,16 +6247,21 @@
         <w:t xml:space="preserve"> scales</w:t>
       </w:r>
       <w:r>
-        <w:t xml:space="preserve">, and NDVI and clay (Figure </w:t>
-      </w:r>
-      <w:r>
-        <w:rPr>
-          <w:highlight w:val="red"/>
-        </w:rPr>
-        <w:t>1</w:t>
-      </w:r>
-      <w:r>
-        <w:t xml:space="preserve">e,g), </w:t>
+        <w:t>, and NDVI and clay (</w:t>
+      </w:r>
+      <w:r>
+        <w:t xml:space="preserve">Figure </w:t>
+      </w:r>
+      <w:proofErr w:type="spellStart"/>
+      <w:r>
+        <w:t>BAR</w:t>
+      </w:r>
+      <w:r>
+        <w:t>e,g</w:t>
+      </w:r>
+      <w:proofErr w:type="spellEnd"/>
+      <w:r>
+        <w:t xml:space="preserve">), </w:t>
       </w:r>
       <w:r>
         <w:t xml:space="preserve">in which the </w:t>
@@ -6339,17 +6348,19 @@
         <w:t xml:space="preserve"> scales</w:t>
       </w:r>
       <w:r>
-        <w:t xml:space="preserve"> (Figure </w:t>
-      </w:r>
-      <w:r>
-        <w:rPr>
-          <w:highlight w:val="red"/>
-        </w:rPr>
-        <w:t>1</w:t>
+        <w:t xml:space="preserve"> (</w:t>
+      </w:r>
+      <w:r>
+        <w:t xml:space="preserve">Figure </w:t>
+      </w:r>
+      <w:proofErr w:type="spellStart"/>
+      <w:r>
+        <w:t>BAR</w:t>
       </w:r>
       <w:r>
         <w:t>j</w:t>
       </w:r>
+      <w:proofErr w:type="spellEnd"/>
       <w:r>
         <w:t>)</w:t>
       </w:r>
@@ -7138,12 +7149,7 @@
         <w:t>,</w:t>
       </w:r>
       <w:r>
-        <w:t xml:space="preserve"> relative to th</w:t>
-      </w:r>
-      <w:bookmarkStart w:id="6" w:name="_GoBack"/>
-      <w:bookmarkEnd w:id="6"/>
-      <w:r>
-        <w:t xml:space="preserve">e spread of residual species richness within each region (QDS: </w:t>
+        <w:t xml:space="preserve"> relative to the spread of residual species richness within each region (QDS: </w:t>
       </w:r>
       <w:r>
         <w:rPr>
@@ -7915,7 +7921,7 @@
           <w:tab w:val="left" w:pos="6189"/>
         </w:tabs>
       </w:pPr>
-      <w:bookmarkStart w:id="7" w:name="tables"/>
+      <w:bookmarkStart w:id="6" w:name="tables"/>
       <w:r>
         <w:t>Consistent with a recent meta-analysis identifying environmental heterogeneity as a universal driver of species richness</w:t>
       </w:r>
@@ -11339,7 +11345,7 @@
         <w:lastRenderedPageBreak/>
         <w:t>Tables</w:t>
       </w:r>
-      <w:bookmarkEnd w:id="7"/>
+      <w:bookmarkEnd w:id="6"/>
     </w:p>
     <w:p>
       <w:r>
@@ -17968,7 +17974,7 @@
         <w:pStyle w:val="BodyText"/>
         <w:spacing w:before="0"/>
       </w:pPr>
-      <w:bookmarkStart w:id="8" w:name="figures"/>
+      <w:bookmarkStart w:id="7" w:name="figures"/>
       <w:r>
         <w:rPr>
           <w:b/>
@@ -18445,7 +18451,7 @@
       <w:r>
         <w:br w:type="page"/>
       </w:r>
-      <w:bookmarkEnd w:id="8"/>
+      <w:bookmarkEnd w:id="7"/>
       <w:r>
         <w:lastRenderedPageBreak/>
         <w:t>Figures</w:t>
@@ -18519,18 +18525,11 @@
         <w:rPr>
           <w:b/>
         </w:rPr>
-        <w:t xml:space="preserve">Figure </w:t>
+        <w:t>Figure BAR</w:t>
       </w:r>
       <w:r>
         <w:rPr>
           <w:b/>
-          <w:highlight w:val="red"/>
-        </w:rPr>
-        <w:t>1</w:t>
-      </w:r>
-      <w:r>
-        <w:rPr>
-          <w:b/>
         </w:rPr>
         <w:t>:</w:t>
       </w:r>
@@ -18565,7 +18564,12 @@
         <w:t>CLES</w:t>
       </w:r>
       <w:r>
-        <w:t xml:space="preserve"> here is treated as the effect of GCFR relative to SWAFR values. Filled points represent comparisons where the GCFR and SWAFR significantly differed in heterogeneity (</w:t>
+        <w:t xml:space="preserve"> here is treated as the effect of GCFR relative to SWAFR values. Filled points represent comparisons where the GCFR a</w:t>
+      </w:r>
+      <w:bookmarkStart w:id="8" w:name="_GoBack"/>
+      <w:bookmarkEnd w:id="8"/>
+      <w:r>
+        <w:t>nd SWAFR significantly differed in heterogeneity (</w:t>
       </w:r>
       <w:r>
         <w:rPr>
@@ -19866,13 +19870,10 @@
         <w:t>1</w:t>
       </w:r>
       <w:r>
-        <w:t xml:space="preserve"> and Figure </w:t>
-      </w:r>
-      <w:r>
-        <w:rPr>
-          <w:highlight w:val="red"/>
-        </w:rPr>
-        <w:t>1</w:t>
+        <w:t xml:space="preserve"> and </w:t>
+      </w:r>
+      <w:r>
+        <w:t>Figure BAR</w:t>
       </w:r>
       <w:r>
         <w:t>.</w:t>
@@ -26038,7 +26039,7 @@
 </file>
 
 <file path=customXml/itemProps1.xml><?xml version="1.0" encoding="utf-8"?>
-<ds:datastoreItem xmlns:ds="http://schemas.openxmlformats.org/officeDocument/2006/customXml" ds:itemID="{0E8A3653-8CF1-D447-B31C-2D556739F031}">
+<ds:datastoreItem xmlns:ds="http://schemas.openxmlformats.org/officeDocument/2006/customXml" ds:itemID="{E6365884-1CB2-FA48-849B-BDE3D8F88A83}">
   <ds:schemaRefs>
     <ds:schemaRef ds:uri="http://schemas.openxmlformats.org/officeDocument/2006/bibliography"/>
   </ds:schemaRefs>

</xml_diff>

<commit_message>
Figure 3 --> Figure BAZ
</commit_message>
<xml_diff>
--- a/manuscript/Van-Mazijk-Cramer-Verboom_main-text.docx
+++ b/manuscript/Van-Mazijk-Cramer-Verboom_main-text.docx
@@ -1525,7 +1525,15 @@
         <w:t xml:space="preserve"> </w:t>
       </w:r>
       <w:r>
-        <w:t xml:space="preserve">7,380 species in an area of </w:t>
+        <w:t>7</w:t>
+      </w:r>
+      <w:bookmarkStart w:id="3" w:name="_GoBack"/>
+      <w:r>
+        <w:t>,3</w:t>
+      </w:r>
+      <w:bookmarkEnd w:id="3"/>
+      <w:r>
+        <w:t xml:space="preserve">80 species in an area of </w:t>
       </w:r>
       <w:r>
         <w:t xml:space="preserve">ca. </w:t>
@@ -2030,7 +2038,7 @@
         <w:pStyle w:val="Heading2"/>
         <w:spacing w:line="240" w:lineRule="auto"/>
       </w:pPr>
-      <w:bookmarkStart w:id="3" w:name="comparing-regions-environmental-heteroge"/>
+      <w:bookmarkStart w:id="4" w:name="comparing-regions-environmental-heteroge"/>
       <w:r>
         <w:t>2.1</w:t>
       </w:r>
@@ -3175,1010 +3183,1010 @@
       <w:r>
         <w:t>Comparing environmental heterogeneity</w:t>
       </w:r>
-      <w:bookmarkEnd w:id="3"/>
-    </w:p>
-    <w:p>
-      <w:pPr>
-        <w:pStyle w:val="FirstParagraph"/>
-      </w:pPr>
-      <w:r>
-        <w:t>T</w:t>
-      </w:r>
-      <w:r>
-        <w:t xml:space="preserve">o compare </w:t>
-      </w:r>
-      <w:r>
-        <w:t>environmental heterogeneity</w:t>
-      </w:r>
-      <w:r>
-        <w:t xml:space="preserve"> </w:t>
-      </w:r>
-      <w:r>
-        <w:t>between the GCFR and SWAFR,</w:t>
-      </w:r>
-      <w:r>
-        <w:t xml:space="preserve"> we acquired a suite of </w:t>
-      </w:r>
-      <w:r>
-        <w:t xml:space="preserve">nine </w:t>
-      </w:r>
-      <w:r>
-        <w:t xml:space="preserve">geospatially-explicit environmental </w:t>
-      </w:r>
-      <w:r>
-        <w:t>variables</w:t>
-      </w:r>
-      <w:r>
-        <w:t xml:space="preserve"> </w:t>
-      </w:r>
-      <w:r>
-        <w:t>(Table S</w:t>
-      </w:r>
-      <w:r>
-        <w:t>1</w:t>
-      </w:r>
-      <w:r>
-        <w:t xml:space="preserve">) </w:t>
-      </w:r>
-      <w:r>
-        <w:t>in the form of raster layers</w:t>
-      </w:r>
-      <w:r>
-        <w:t xml:space="preserve"> </w:t>
-      </w:r>
-      <w:r>
-        <w:t xml:space="preserve">to </w:t>
-      </w:r>
-      <w:r>
-        <w:t>represent</w:t>
-      </w:r>
-      <w:r>
-        <w:t xml:space="preserve"> topographic (elevation), climatic (surface T, MAP, PDQ), edaphic (clay content, soil C, pH, CEC) and vegetational </w:t>
-      </w:r>
-      <w:r>
-        <w:t xml:space="preserve">(NDVI) </w:t>
-      </w:r>
-      <w:r>
-        <w:t xml:space="preserve">gradients. </w:t>
-      </w:r>
-      <w:r>
-        <w:t xml:space="preserve">As far as possible, these variables were selected to represent environmental axes which are </w:t>
-      </w:r>
-      <w:r>
-        <w:t>considered regionally important</w:t>
-      </w:r>
-      <w:r>
-        <w:t xml:space="preserve"> and </w:t>
-      </w:r>
-      <w:r>
-        <w:t>i</w:t>
-      </w:r>
-      <w:r>
-        <w:t>ndependent</w:t>
-      </w:r>
-      <w:r>
-        <w:t xml:space="preserve"> (see Figure S</w:t>
-      </w:r>
-      <w:r>
-        <w:rPr>
-          <w:highlight w:val="red"/>
-        </w:rPr>
-        <w:t>1</w:t>
-      </w:r>
-      <w:r>
-        <w:t>–</w:t>
-      </w:r>
-      <w:r>
-        <w:rPr>
-          <w:highlight w:val="red"/>
-        </w:rPr>
-        <w:t>3</w:t>
-      </w:r>
-      <w:r>
-        <w:t>)</w:t>
-      </w:r>
-      <w:r>
-        <w:t xml:space="preserve">. For example, the inclusion of PDQ in addition to MAP is justified on the basis that, where the </w:t>
-      </w:r>
-      <w:r>
-        <w:t xml:space="preserve">latter </w:t>
-      </w:r>
-      <w:r>
-        <w:t>captures variation in overall rainfall amount, the former measures the intensity of seasonal aridity</w:t>
-      </w:r>
-      <w:r>
-        <w:t xml:space="preserve">, </w:t>
-      </w:r>
-      <w:r>
-        <w:t xml:space="preserve">a key feature of </w:t>
-      </w:r>
-      <w:r>
-        <w:t>mediterranean-type climates (</w:t>
-      </w:r>
-      <w:r>
-        <w:rPr>
-          <w:highlight w:val="yellow"/>
-        </w:rPr>
-        <w:t>ref</w:t>
-      </w:r>
-      <w:r>
-        <w:t>). Variable selection was, however, constrained by the availability of suitable raster-layers. Thus, although soil [P] is probably an important determinant of plant distribution in both the GCFR and SWAFR (</w:t>
-      </w:r>
-      <w:r>
-        <w:rPr>
-          <w:highlight w:val="yellow"/>
-        </w:rPr>
-        <w:t>refs</w:t>
-      </w:r>
-      <w:r>
-        <w:t>), this variable could not</w:t>
-      </w:r>
-      <w:r>
-        <w:t xml:space="preserve"> be</w:t>
-      </w:r>
-      <w:r>
-        <w:t xml:space="preserve"> included owing to a lack of comparable data layers for the two regions. Indeed, </w:t>
-      </w:r>
-      <w:r>
-        <w:t xml:space="preserve">wherever possible, we made use of </w:t>
-      </w:r>
-      <w:r>
-        <w:t>remote sensing derived layers</w:t>
-      </w:r>
-      <w:r>
-        <w:t xml:space="preserve">. </w:t>
-      </w:r>
-      <w:r>
-        <w:t>Where</w:t>
-      </w:r>
-      <w:r>
-        <w:t xml:space="preserve"> s</w:t>
-      </w:r>
-      <w:r>
-        <w:t>oil variables were summari</w:t>
-      </w:r>
-      <w:r>
-        <w:t>s</w:t>
-      </w:r>
-      <w:r>
-        <w:t>ed as</w:t>
-      </w:r>
-      <w:r>
-        <w:t xml:space="preserve"> depth-interval weighted average</w:t>
-      </w:r>
-      <w:r>
-        <w:t>s, climatic a</w:t>
-      </w:r>
-      <w:r>
-        <w:t xml:space="preserve">nd spectral </w:t>
-      </w:r>
-      <w:r>
-        <w:t>variables</w:t>
-      </w:r>
-      <w:r>
-        <w:t xml:space="preserve"> </w:t>
-      </w:r>
-      <w:r>
-        <w:t>were summari</w:t>
-      </w:r>
-      <w:r>
-        <w:t>s</w:t>
-      </w:r>
-      <w:r>
-        <w:t xml:space="preserve">ed </w:t>
-      </w:r>
-      <w:r>
-        <w:t>as</w:t>
-      </w:r>
-      <w:r>
-        <w:t xml:space="preserve"> </w:t>
-      </w:r>
-      <w:r>
-        <w:t>annual means</w:t>
-      </w:r>
-      <w:r>
-        <w:t>, both</w:t>
-      </w:r>
-      <w:r>
-        <w:t xml:space="preserve"> using the “raster” package for R</w:t>
-      </w:r>
-      <w:r>
-        <w:t xml:space="preserve"> </w:t>
-      </w:r>
-      <w:r>
-        <w:fldChar w:fldCharType="begin" w:fldLock="1"/>
-      </w:r>
-      <w:r>
-        <w:instrText>ADDIN CSL_CITATION {"citationItems":[{"id":"ITEM-1","itemData":{"author":[{"dropping-particle":"","family":"Hijmans","given":"Robert J.","non-dropping-particle":"","parse-names":false,"suffix":""}],"id":"ITEM-1","issued":{"date-parts":[["2016"]]},"note":"From Duplicate 1 (raster: Geographic Data Analysis and Modeling. R package version 2.5-8 - Hijmans, Robert J)\n\nR package version 2.5-8","title":"raster: Geographic Data Analysis and Modeling. R package version 2.5-8","type":"article"},"uris":["http://www.mendeley.com/documents/?uuid=e1255836-1e03-400a-9430-df79fd207df0"]}],"mendeley":{"formattedCitation":"(Hijmans, 2016)","plainTextFormattedCitation":"(Hijmans, 2016)","previouslyFormattedCitation":"(Hijmans, 2016)"},"properties":{"noteIndex":0},"schema":"https://github.com/citation-style-language/schema/raw/master/csl-citation.json"}</w:instrText>
-      </w:r>
-      <w:r>
-        <w:fldChar w:fldCharType="separate"/>
-      </w:r>
-      <w:r>
-        <w:rPr>
-          <w:noProof/>
-        </w:rPr>
-        <w:t>(Hijmans, 2016)</w:t>
-      </w:r>
-      <w:r>
-        <w:fldChar w:fldCharType="end"/>
-      </w:r>
-      <w:r>
-        <w:t xml:space="preserve">. All layers were then </w:t>
-      </w:r>
-      <w:r>
-        <w:t>projected to a common coordinate reference system (WGS84) using the “rgdal” package</w:t>
-      </w:r>
-      <w:r>
-        <w:t xml:space="preserve"> </w:t>
-      </w:r>
-      <w:r>
-        <w:fldChar w:fldCharType="begin" w:fldLock="1"/>
-      </w:r>
-      <w:r>
-        <w:instrText>ADDIN CSL_CITATION {"citationItems":[{"id":"ITEM-1","itemData":{"author":[{"dropping-particle":"","family":"Bivand","given":"Roger","non-dropping-particle":"","parse-names":false,"suffix":""},{"dropping-particle":"","family":"Keitt","given":"Tim","non-dropping-particle":"","parse-names":false,"suffix":""},{"dropping-particle":"","family":"Rowlingson","given":"Barry","non-dropping-particle":"","parse-names":false,"suffix":""}],"id":"ITEM-1","issued":{"date-parts":[["2017"]]},"note":"R package version 1.2-7","title":"rgdal: Bindings for the Geospatial Data Abstraction Library. R package version 1.2-7","type":"article"},"uris":["http://www.mendeley.com/documents/?uuid=ad47ce2a-b11c-4257-a0dc-af013995a00f"]}],"mendeley":{"formattedCitation":"(Bivand, Keitt, &amp; Rowlingson, 2017)","plainTextFormattedCitation":"(Bivand, Keitt, &amp; Rowlingson, 2017)","previouslyFormattedCitation":"(Bivand, Keitt, &amp; Rowlingson, 2017)"},"properties":{"noteIndex":0},"schema":"https://github.com/citation-style-language/schema/raw/master/csl-citation.json"}</w:instrText>
-      </w:r>
-      <w:r>
-        <w:fldChar w:fldCharType="separate"/>
-      </w:r>
-      <w:r>
-        <w:rPr>
-          <w:noProof/>
-        </w:rPr>
-        <w:t>(Bivand, Keitt, &amp; Rowlingson, 2017)</w:t>
-      </w:r>
-      <w:r>
-        <w:fldChar w:fldCharType="end"/>
-      </w:r>
-      <w:r>
-        <w:t xml:space="preserve"> and</w:t>
-      </w:r>
-      <w:r>
-        <w:t xml:space="preserve"> resampled to 0.05º resolution using the “resample” function in “raster</w:t>
-      </w:r>
-      <w:r>
-        <w:t>,</w:t>
-      </w:r>
-      <w:r>
-        <w:t>” with the “bilinear” method.</w:t>
-      </w:r>
-    </w:p>
-    <w:p>
-      <w:pPr>
-        <w:pStyle w:val="BodyText"/>
-      </w:pPr>
-      <w:r>
-        <w:t>In order t</w:t>
-      </w:r>
-      <w:r>
-        <w:t>o quantify heterogeneity in the</w:t>
-      </w:r>
-      <w:r>
-        <w:t>se</w:t>
-      </w:r>
-      <w:r>
-        <w:t xml:space="preserve"> </w:t>
-      </w:r>
-      <w:r>
-        <w:t xml:space="preserve">environmental </w:t>
-      </w:r>
-      <w:r>
-        <w:t>variable</w:t>
-      </w:r>
-      <w:r>
-        <w:t>s</w:t>
-      </w:r>
-      <w:r>
-        <w:t>, w</w:t>
-      </w:r>
-      <w:r>
-        <w:t xml:space="preserve">e developed an index that would account for the spatial configuration of environmental conditions. Our index, </w:t>
-      </w:r>
-      <w:r>
-        <w:t>based on</w:t>
-      </w:r>
-      <w:r>
-        <w:t xml:space="preserve"> raster data, </w:t>
-      </w:r>
-      <w:r>
-        <w:t>employs</w:t>
-      </w:r>
-      <w:r>
-        <w:t xml:space="preserve"> nested </w:t>
-      </w:r>
-      <w:r>
-        <w:t>squares</w:t>
-      </w:r>
-      <w:r>
-        <w:t xml:space="preserve"> </w:t>
-      </w:r>
-      <w:r>
-        <w:t>at various spatial scales</w:t>
-      </w:r>
-      <w:r>
-        <w:t>.</w:t>
-      </w:r>
-      <w:r>
-        <w:t xml:space="preserve"> </w:t>
-      </w:r>
-      <w:r>
-        <w:t xml:space="preserve">We </w:t>
-      </w:r>
-      <w:r>
-        <w:t>quantified</w:t>
-      </w:r>
-      <w:r>
-        <w:t xml:space="preserve"> </w:t>
-      </w:r>
-      <w:r>
-        <w:t xml:space="preserve">the </w:t>
-      </w:r>
-      <w:r>
-        <w:t>environmental heterogeneity</w:t>
-      </w:r>
-      <w:r>
-        <w:t xml:space="preserve"> of a given square (i.e. 0.10</w:t>
-      </w:r>
-      <w:r>
-        <w:rPr>
-          <w:rFonts w:cstheme="majorBidi"/>
-        </w:rPr>
-        <w:t>°×</w:t>
-      </w:r>
-      <w:r>
-        <w:t>0.10</w:t>
-      </w:r>
-      <w:r>
-        <w:rPr>
-          <w:rFonts w:ascii="Times New Roman" w:hAnsi="Times New Roman" w:cs="Times New Roman"/>
-        </w:rPr>
-        <w:t>°-</w:t>
-      </w:r>
-      <w:r>
-        <w:t>, QDS</w:t>
-      </w:r>
-      <w:r>
-        <w:t>-</w:t>
-      </w:r>
-      <w:r>
-        <w:t>, HDS</w:t>
-      </w:r>
-      <w:r>
-        <w:t>-</w:t>
-      </w:r>
-      <w:r>
-        <w:t xml:space="preserve"> and DS</w:t>
-      </w:r>
-      <w:r>
-        <w:t>-scale)</w:t>
-      </w:r>
-      <w:r>
-        <w:t xml:space="preserve"> as the variance </w:t>
-      </w:r>
-      <w:r>
-        <w:t xml:space="preserve">of the environmental conditions </w:t>
-      </w:r>
-      <w:r>
-        <w:t xml:space="preserve">of </w:t>
-      </w:r>
-      <w:r>
-        <w:t>the four sub-</w:t>
-      </w:r>
-      <w:r>
-        <w:t>squares</w:t>
-      </w:r>
-      <w:r>
-        <w:t xml:space="preserve"> (i.e. 0.05</w:t>
-      </w:r>
-      <w:r>
-        <w:rPr>
-          <w:rFonts w:cstheme="majorBidi"/>
-        </w:rPr>
-        <w:t>°×</w:t>
-      </w:r>
-      <w:r>
-        <w:t>0.05</w:t>
-      </w:r>
-      <w:r>
-        <w:rPr>
-          <w:rFonts w:ascii="Times New Roman" w:hAnsi="Times New Roman" w:cs="Times New Roman"/>
-        </w:rPr>
-        <w:t>°</w:t>
-      </w:r>
-      <w:r>
-        <w:rPr>
-          <w:rFonts w:ascii="Times New Roman" w:hAnsi="Times New Roman" w:cs="Times New Roman"/>
-        </w:rPr>
-        <w:t>-</w:t>
-      </w:r>
-      <w:r>
-        <w:t>, eighth-</w:t>
-      </w:r>
-      <w:r>
-        <w:t>degree square</w:t>
-      </w:r>
-      <w:r>
-        <w:t>-</w:t>
-      </w:r>
-      <w:r>
-        <w:t>,</w:t>
-      </w:r>
-      <w:r>
-        <w:t xml:space="preserve"> </w:t>
-      </w:r>
-      <w:r>
-        <w:t>QDS</w:t>
-      </w:r>
-      <w:r>
-        <w:t>-</w:t>
-      </w:r>
-      <w:r>
-        <w:t xml:space="preserve"> and </w:t>
-      </w:r>
-      <w:r>
-        <w:t>HDS</w:t>
-      </w:r>
-      <w:r>
-        <w:t>-scale</w:t>
-      </w:r>
-      <w:r>
-        <w:t>)</w:t>
-      </w:r>
-      <w:r>
-        <w:t xml:space="preserve"> </w:t>
-      </w:r>
-      <w:r>
-        <w:t>nested within it</w:t>
-      </w:r>
-      <w:r>
-        <w:t xml:space="preserve">. </w:t>
-      </w:r>
-      <w:r>
-        <w:t>T</w:t>
-      </w:r>
-      <w:r>
-        <w:t xml:space="preserve">his </w:t>
-      </w:r>
-      <w:r>
-        <w:t>was d</w:t>
-      </w:r>
-      <w:r>
-        <w:t>one</w:t>
-      </w:r>
-      <w:r>
-        <w:t xml:space="preserve"> </w:t>
-      </w:r>
-      <w:r>
-        <w:t>using the “</w:t>
-      </w:r>
-      <w:r>
-        <w:t>aggregate</w:t>
-      </w:r>
-      <w:r>
-        <w:t xml:space="preserve">” </w:t>
-      </w:r>
-      <w:r>
-        <w:t xml:space="preserve">function in </w:t>
-      </w:r>
-      <w:r>
-        <w:t xml:space="preserve">the </w:t>
-      </w:r>
-      <w:r>
-        <w:t>R package “raster</w:t>
-      </w:r>
-      <w:r>
-        <w:t xml:space="preserve">” </w:t>
-      </w:r>
-      <w:r>
-        <w:fldChar w:fldCharType="begin" w:fldLock="1"/>
-      </w:r>
-      <w:r>
-        <w:instrText>ADDIN CSL_CITATION {"citationItems":[{"id":"ITEM-1","itemData":{"author":[{"dropping-particle":"","family":"Hijmans","given":"Robert J.","non-dropping-particle":"","parse-names":false,"suffix":""}],"id":"ITEM-1","issued":{"date-parts":[["2016"]]},"note":"From Duplicate 1 (raster: Geographic Data Analysis and Modeling. R package version 2.5-8 - Hijmans, Robert J)\n\nR package version 2.5-8","title":"raster: Geographic Data Analysis and Modeling. R package version 2.5-8","type":"article"},"uris":["http://www.mendeley.com/documents/?uuid=e1255836-1e03-400a-9430-df79fd207df0"]}],"mendeley":{"formattedCitation":"(Hijmans, 2016)","plainTextFormattedCitation":"(Hijmans, 2016)","previouslyFormattedCitation":"(Hijmans, 2016)"},"properties":{"noteIndex":0},"schema":"https://github.com/citation-style-language/schema/raw/master/csl-citation.json"}</w:instrText>
-      </w:r>
-      <w:r>
-        <w:fldChar w:fldCharType="separate"/>
-      </w:r>
-      <w:r>
-        <w:rPr>
-          <w:noProof/>
-        </w:rPr>
-        <w:t>(Hijmans, 2016)</w:t>
-      </w:r>
-      <w:r>
-        <w:fldChar w:fldCharType="end"/>
-      </w:r>
-      <w:r>
-        <w:t>,</w:t>
-      </w:r>
-      <w:r>
-        <w:t xml:space="preserve"> </w:t>
-      </w:r>
-      <w:r>
-        <w:t xml:space="preserve">with </w:t>
-      </w:r>
-      <w:r>
-        <w:t xml:space="preserve">variance </w:t>
-      </w:r>
-      <w:r>
-        <w:t xml:space="preserve">set </w:t>
-      </w:r>
-      <w:r>
-        <w:t>as the aggregation function</w:t>
-      </w:r>
-      <w:r>
-        <w:t>.</w:t>
-      </w:r>
-      <w:r>
-        <w:t xml:space="preserve"> </w:t>
-      </w:r>
-      <w:r>
-        <w:t xml:space="preserve">Since </w:t>
-      </w:r>
-      <w:r>
-        <w:t>our index</w:t>
-      </w:r>
-      <w:r>
-        <w:t xml:space="preserve"> measure</w:t>
-      </w:r>
-      <w:r>
-        <w:t>s</w:t>
-      </w:r>
-      <w:r>
-        <w:t xml:space="preserve"> within-square heterogeneity at each spatial scale, </w:t>
-      </w:r>
-      <w:r>
-        <w:t>it can be related directly</w:t>
-      </w:r>
-      <w:r>
-        <w:t xml:space="preserve"> to </w:t>
-      </w:r>
-      <w:r>
-        <w:t>species richness at the QDS-, HDS- and DS-scales</w:t>
-      </w:r>
-      <w:r>
-        <w:t>.</w:t>
-      </w:r>
-    </w:p>
-    <w:p>
-      <w:pPr>
-        <w:pStyle w:val="BodyText"/>
-        <w:rPr>
-          <w:rFonts w:eastAsiaTheme="minorEastAsia"/>
-        </w:rPr>
-      </w:pPr>
-      <w:r>
-        <w:t>W</w:t>
-      </w:r>
-      <w:r>
-        <w:t xml:space="preserve">e </w:t>
-      </w:r>
-      <w:r>
-        <w:t xml:space="preserve">used principal components analysis (PCA), applied to the </w:t>
-      </w:r>
-      <w:r>
-        <w:t>nine</w:t>
-      </w:r>
-      <w:r>
-        <w:t xml:space="preserve"> environmental variables across both regions, to </w:t>
-      </w:r>
-      <w:r>
-        <w:t>extract a major axis of</w:t>
-      </w:r>
-      <w:r>
-        <w:t xml:space="preserve"> </w:t>
-      </w:r>
-      <w:r>
-        <w:t>environmental heterogeneity</w:t>
-      </w:r>
-      <w:r>
-        <w:t xml:space="preserve">. </w:t>
-      </w:r>
-      <w:r>
-        <w:t xml:space="preserve">For this purpose, the layers describing heterogeneity in the </w:t>
-      </w:r>
-      <w:r>
-        <w:t>nine</w:t>
-      </w:r>
-      <w:r>
-        <w:t xml:space="preserve"> environmental variables at each spatial scale </w:t>
-      </w:r>
-      <w:r>
-        <w:t xml:space="preserve">were </w:t>
-      </w:r>
-      <w:r>
-        <w:lastRenderedPageBreak/>
-        <w:t>first log</w:t>
-      </w:r>
-      <w:r>
-        <w:rPr>
-          <w:vertAlign w:val="subscript"/>
-        </w:rPr>
-        <w:t>10</w:t>
-      </w:r>
-      <w:r>
-        <w:t>-</w:t>
-      </w:r>
-      <w:r>
-        <w:t xml:space="preserve">transformed to ensure normality. A separate PCA was </w:t>
-      </w:r>
-      <w:r>
-        <w:t>then run at</w:t>
-      </w:r>
-      <w:r>
-        <w:t xml:space="preserve"> each </w:t>
-      </w:r>
-      <w:r>
-        <w:t>spatial scale</w:t>
-      </w:r>
-      <w:r>
-        <w:t xml:space="preserve">. </w:t>
-      </w:r>
-      <w:r>
-        <w:t xml:space="preserve">The first </w:t>
-      </w:r>
-      <w:r>
-        <w:t>axis</w:t>
-      </w:r>
-      <w:r>
-        <w:t xml:space="preserve"> </w:t>
-      </w:r>
-      <w:r>
-        <w:t xml:space="preserve">(PC1) </w:t>
-      </w:r>
-      <w:r>
-        <w:t xml:space="preserve">thus </w:t>
-      </w:r>
-      <w:r>
-        <w:t xml:space="preserve">extracted </w:t>
-      </w:r>
-      <w:r>
-        <w:t xml:space="preserve">from each of the </w:t>
-      </w:r>
-      <w:r>
-        <w:t>four</w:t>
-      </w:r>
-      <w:r>
-        <w:t xml:space="preserve"> PCAs represents the major axis of heterogeneity </w:t>
-      </w:r>
-      <w:r>
-        <w:t xml:space="preserve">across </w:t>
-      </w:r>
-      <w:r>
-        <w:t xml:space="preserve">the </w:t>
-      </w:r>
-      <w:r>
-        <w:t>nine</w:t>
-      </w:r>
-      <w:r>
-        <w:t xml:space="preserve"> </w:t>
-      </w:r>
-      <w:r>
-        <w:t>environmental</w:t>
-      </w:r>
-      <w:r>
-        <w:t xml:space="preserve"> heterogeneity</w:t>
-      </w:r>
-      <w:r>
-        <w:t xml:space="preserve"> </w:t>
-      </w:r>
-      <w:r>
-        <w:t xml:space="preserve">variables </w:t>
-      </w:r>
-      <w:r>
-        <w:t>considered</w:t>
-      </w:r>
-      <w:r>
-        <w:t xml:space="preserve"> (see Figure S</w:t>
-      </w:r>
-      <w:r>
-        <w:rPr>
-          <w:highlight w:val="red"/>
-        </w:rPr>
-        <w:t>4</w:t>
-      </w:r>
-      <w:r>
-        <w:t>)</w:t>
-      </w:r>
-      <w:r>
-        <w:t>.</w:t>
-      </w:r>
-    </w:p>
-    <w:p>
-      <w:pPr>
-        <w:pStyle w:val="BodyText"/>
-      </w:pPr>
-      <w:r>
-        <w:t xml:space="preserve">To compare </w:t>
-      </w:r>
-      <w:r>
-        <w:t>heterogeneity in the nine</w:t>
-      </w:r>
-      <w:r>
-        <w:t xml:space="preserve"> </w:t>
-      </w:r>
-      <w:r>
-        <w:t xml:space="preserve">environmental </w:t>
-      </w:r>
-      <w:r>
-        <w:t>variables</w:t>
-      </w:r>
-      <w:r>
-        <w:t xml:space="preserve"> </w:t>
-      </w:r>
-      <w:r>
-        <w:t xml:space="preserve">and </w:t>
-      </w:r>
-      <w:r>
-        <w:t xml:space="preserve">in </w:t>
-      </w:r>
-      <w:r>
-        <w:t>the major axis of heterogeneity between the two regions</w:t>
-      </w:r>
-      <w:r>
-        <w:t xml:space="preserve">, we employed common language effect sizes </w:t>
-      </w:r>
-      <w:r>
-        <w:t>(</w:t>
-      </w:r>
-      <w:r>
-        <w:rPr>
-          <w:i/>
-        </w:rPr>
-        <w:t>CLES</w:t>
-      </w:r>
-      <w:r>
-        <w:t>)</w:t>
-      </w:r>
-      <w:r>
-        <w:t xml:space="preserve"> using the R package “canprot” (</w:t>
-      </w:r>
-      <w:r>
-        <w:rPr>
-          <w:highlight w:val="yellow"/>
-        </w:rPr>
-        <w:t>ref</w:t>
-      </w:r>
-      <w:r>
-        <w:t>)</w:t>
-      </w:r>
-      <w:r>
-        <w:t>.</w:t>
-      </w:r>
-      <w:r>
-        <w:t xml:space="preserve"> </w:t>
-      </w:r>
-      <w:r>
-        <w:t xml:space="preserve">The </w:t>
-      </w:r>
-      <w:r>
-        <w:rPr>
-          <w:i/>
-        </w:rPr>
-        <w:t>CLES</w:t>
-      </w:r>
-      <w:r>
-        <w:t xml:space="preserve"> describe</w:t>
-      </w:r>
-      <w:r>
-        <w:t>s</w:t>
-      </w:r>
-      <w:r>
-        <w:t xml:space="preserve"> the proportion of pairwise comparisons </w:t>
-      </w:r>
-      <w:r>
-        <w:t xml:space="preserve">of a variable </w:t>
-      </w:r>
-      <w:r>
-        <w:t xml:space="preserve">between two categories </w:t>
-      </w:r>
-      <w:r>
-        <w:t xml:space="preserve">in which </w:t>
-      </w:r>
-      <w:r>
-        <w:t>the value in on</w:t>
-      </w:r>
-      <w:r>
-        <w:t xml:space="preserve">e category </w:t>
-      </w:r>
-      <w:r>
-        <w:t>exceed</w:t>
-      </w:r>
-      <w:r>
-        <w:t>s</w:t>
-      </w:r>
-      <w:r>
-        <w:t xml:space="preserve"> th</w:t>
-      </w:r>
-      <w:r>
-        <w:t>at in the other</w:t>
-      </w:r>
-      <w:r>
-        <w:t>.</w:t>
-      </w:r>
-      <w:r>
-        <w:t xml:space="preserve"> </w:t>
-      </w:r>
-      <w:r>
-        <w:t>Additionally</w:t>
-      </w:r>
-      <w:r>
-        <w:t xml:space="preserve">, we tested for differences in </w:t>
-      </w:r>
-      <w:r>
-        <w:t xml:space="preserve">regional </w:t>
-      </w:r>
-      <w:r>
-        <w:t xml:space="preserve">heterogeneity values using two-sided Mann-Whitney </w:t>
-      </w:r>
-      <w:r>
-        <w:rPr>
-          <w:i/>
-        </w:rPr>
-        <w:t>U</w:t>
-      </w:r>
-      <w:r>
-        <w:t>-</w:t>
-      </w:r>
-      <w:r>
-        <w:t>tests (</w:t>
-      </w:r>
-      <w:r>
-        <w:rPr>
-          <w:highlight w:val="yellow"/>
-        </w:rPr>
-        <w:t>ref</w:t>
-      </w:r>
-      <w:r>
-        <w:t>)</w:t>
-      </w:r>
-      <w:r>
-        <w:t xml:space="preserve"> </w:t>
-      </w:r>
-      <w:r>
-        <w:t xml:space="preserve">as implemented </w:t>
-      </w:r>
-      <w:r>
-        <w:t>in R</w:t>
-      </w:r>
-      <w:r>
-        <w:t>.</w:t>
-      </w:r>
-      <w:r>
-        <w:t xml:space="preserve"> </w:t>
-      </w:r>
-      <w:r>
-        <w:t>Both analyses were done</w:t>
-      </w:r>
-      <w:r>
-        <w:t xml:space="preserve"> at </w:t>
-      </w:r>
-      <w:r>
-        <w:t xml:space="preserve">all </w:t>
-      </w:r>
-      <w:r>
-        <w:t>four spatial scales</w:t>
-      </w:r>
-      <w:r>
-        <w:t>. Th</w:t>
-      </w:r>
-      <w:r>
-        <w:t>is</w:t>
-      </w:r>
-      <w:r>
-        <w:t xml:space="preserve"> enabled us</w:t>
-      </w:r>
-      <w:r>
-        <w:t xml:space="preserve"> to assess scale-dependence</w:t>
-      </w:r>
-      <w:r>
-        <w:t xml:space="preserve"> in heterogeneity and to ascertain the spatial scale at which </w:t>
-      </w:r>
-      <w:r>
-        <w:t xml:space="preserve">regional </w:t>
-      </w:r>
-      <w:r>
-        <w:t>environmental heterogeneity</w:t>
-      </w:r>
-      <w:r>
-        <w:t xml:space="preserve"> differences are</w:t>
-      </w:r>
-      <w:r>
-        <w:t xml:space="preserve"> most pronounced.</w:t>
-      </w:r>
-    </w:p>
-    <w:p>
-      <w:pPr>
-        <w:pStyle w:val="Heading2"/>
-        <w:spacing w:line="240" w:lineRule="auto"/>
-      </w:pPr>
-      <w:bookmarkStart w:id="4" w:name="environmental-heterogeneity-as-an-explan"/>
-      <w:r>
-        <w:t>2.3</w:t>
-      </w:r>
-      <w:r>
-        <w:t>:</w:t>
-      </w:r>
-      <w:r>
-        <w:t xml:space="preserve"> </w:t>
-      </w:r>
-      <w:r>
-        <w:t>Environmental heterogeneity as an explanation of species richness</w:t>
-      </w:r>
       <w:bookmarkEnd w:id="4"/>
     </w:p>
     <w:p>
       <w:pPr>
         <w:pStyle w:val="FirstParagraph"/>
-        <w:rPr>
-          <w:rFonts w:eastAsiaTheme="minorEastAsia"/>
-        </w:rPr>
-      </w:pPr>
-      <w:r>
-        <w:t>W</w:t>
-      </w:r>
-      <w:r>
-        <w:t>e used linear</w:t>
-      </w:r>
-      <w:r>
-        <w:t xml:space="preserve"> </w:t>
-      </w:r>
-      <w:r>
-        <w:t>models</w:t>
-      </w:r>
-      <w:r>
-        <w:t xml:space="preserve"> </w:t>
-      </w:r>
-      <w:r>
-        <w:t xml:space="preserve">to assess </w:t>
-      </w:r>
-      <w:r>
-        <w:t xml:space="preserve">the explanatory power of </w:t>
-      </w:r>
-      <w:r>
-        <w:t>heterogeneity</w:t>
-      </w:r>
-      <w:r>
-        <w:t xml:space="preserve"> </w:t>
-      </w:r>
-      <w:r>
-        <w:t xml:space="preserve">in the nine selected </w:t>
-      </w:r>
-      <w:r>
-        <w:t xml:space="preserve">environmental </w:t>
-      </w:r>
-      <w:r>
-        <w:t>variables, and the major heterogeneity axis represented by PC1</w:t>
+      </w:pPr>
+      <w:r>
+        <w:t>T</w:t>
+      </w:r>
+      <w:r>
+        <w:t xml:space="preserve">o compare </w:t>
+      </w:r>
+      <w:r>
+        <w:t>environmental heterogeneity</w:t>
+      </w:r>
+      <w:r>
+        <w:t xml:space="preserve"> </w:t>
+      </w:r>
+      <w:r>
+        <w:t>between the GCFR and SWAFR,</w:t>
+      </w:r>
+      <w:r>
+        <w:t xml:space="preserve"> we acquired a suite of </w:t>
+      </w:r>
+      <w:r>
+        <w:t xml:space="preserve">nine </w:t>
+      </w:r>
+      <w:r>
+        <w:t xml:space="preserve">geospatially-explicit environmental </w:t>
+      </w:r>
+      <w:r>
+        <w:t>variables</w:t>
+      </w:r>
+      <w:r>
+        <w:t xml:space="preserve"> </w:t>
+      </w:r>
+      <w:r>
+        <w:t>(Table S</w:t>
+      </w:r>
+      <w:r>
+        <w:t>1</w:t>
+      </w:r>
+      <w:r>
+        <w:t xml:space="preserve">) </w:t>
+      </w:r>
+      <w:r>
+        <w:t>in the form of raster layers</w:t>
+      </w:r>
+      <w:r>
+        <w:t xml:space="preserve"> </w:t>
+      </w:r>
+      <w:r>
+        <w:t xml:space="preserve">to </w:t>
+      </w:r>
+      <w:r>
+        <w:t>represent</w:t>
+      </w:r>
+      <w:r>
+        <w:t xml:space="preserve"> topographic (elevation), climatic (surface T, MAP, PDQ), edaphic (clay content, soil C, pH, CEC) and vegetational </w:t>
+      </w:r>
+      <w:r>
+        <w:t xml:space="preserve">(NDVI) </w:t>
+      </w:r>
+      <w:r>
+        <w:t xml:space="preserve">gradients. </w:t>
+      </w:r>
+      <w:r>
+        <w:t xml:space="preserve">As far as possible, these variables were selected to represent environmental axes which are </w:t>
+      </w:r>
+      <w:r>
+        <w:t>considered regionally important</w:t>
+      </w:r>
+      <w:r>
+        <w:t xml:space="preserve"> and </w:t>
+      </w:r>
+      <w:r>
+        <w:t>i</w:t>
+      </w:r>
+      <w:r>
+        <w:t>ndependent</w:t>
+      </w:r>
+      <w:r>
+        <w:t xml:space="preserve"> (see Figure S</w:t>
+      </w:r>
+      <w:r>
+        <w:rPr>
+          <w:highlight w:val="red"/>
+        </w:rPr>
+        <w:t>1</w:t>
+      </w:r>
+      <w:r>
+        <w:t>–</w:t>
+      </w:r>
+      <w:r>
+        <w:rPr>
+          <w:highlight w:val="red"/>
+        </w:rPr>
+        <w:t>3</w:t>
+      </w:r>
+      <w:r>
+        <w:t>)</w:t>
+      </w:r>
+      <w:r>
+        <w:t xml:space="preserve">. For example, the inclusion of PDQ in addition to MAP is justified on the basis that, where the </w:t>
+      </w:r>
+      <w:r>
+        <w:t xml:space="preserve">latter </w:t>
+      </w:r>
+      <w:r>
+        <w:t>captures variation in overall rainfall amount, the former measures the intensity of seasonal aridity</w:t>
+      </w:r>
+      <w:r>
+        <w:t xml:space="preserve">, </w:t>
+      </w:r>
+      <w:r>
+        <w:t xml:space="preserve">a key feature of </w:t>
+      </w:r>
+      <w:r>
+        <w:t>mediterranean-type climates (</w:t>
+      </w:r>
+      <w:r>
+        <w:rPr>
+          <w:highlight w:val="yellow"/>
+        </w:rPr>
+        <w:t>ref</w:t>
+      </w:r>
+      <w:r>
+        <w:t>). Variable selection was, however, constrained by the availability of suitable raster-layers. Thus, although soil [P] is probably an important determinant of plant distribution in both the GCFR and SWAFR (</w:t>
+      </w:r>
+      <w:r>
+        <w:rPr>
+          <w:highlight w:val="yellow"/>
+        </w:rPr>
+        <w:t>refs</w:t>
+      </w:r>
+      <w:r>
+        <w:t>), this variable could not</w:t>
+      </w:r>
+      <w:r>
+        <w:t xml:space="preserve"> be</w:t>
+      </w:r>
+      <w:r>
+        <w:t xml:space="preserve"> included owing to a lack of comparable data layers for the two regions. Indeed, </w:t>
+      </w:r>
+      <w:r>
+        <w:t xml:space="preserve">wherever possible, we made use of </w:t>
+      </w:r>
+      <w:r>
+        <w:t>remote sensing derived layers</w:t>
+      </w:r>
+      <w:r>
+        <w:t xml:space="preserve">. </w:t>
+      </w:r>
+      <w:r>
+        <w:t>Where</w:t>
+      </w:r>
+      <w:r>
+        <w:t xml:space="preserve"> s</w:t>
+      </w:r>
+      <w:r>
+        <w:t>oil variables were summari</w:t>
+      </w:r>
+      <w:r>
+        <w:t>s</w:t>
+      </w:r>
+      <w:r>
+        <w:t>ed as</w:t>
+      </w:r>
+      <w:r>
+        <w:t xml:space="preserve"> depth-interval weighted average</w:t>
+      </w:r>
+      <w:r>
+        <w:t>s, climatic a</w:t>
+      </w:r>
+      <w:r>
+        <w:t xml:space="preserve">nd spectral </w:t>
+      </w:r>
+      <w:r>
+        <w:t>variables</w:t>
+      </w:r>
+      <w:r>
+        <w:t xml:space="preserve"> </w:t>
+      </w:r>
+      <w:r>
+        <w:t>were summari</w:t>
+      </w:r>
+      <w:r>
+        <w:t>s</w:t>
+      </w:r>
+      <w:r>
+        <w:t xml:space="preserve">ed </w:t>
+      </w:r>
+      <w:r>
+        <w:t>as</w:t>
+      </w:r>
+      <w:r>
+        <w:t xml:space="preserve"> </w:t>
+      </w:r>
+      <w:r>
+        <w:t>annual means</w:t>
+      </w:r>
+      <w:r>
+        <w:t>, both</w:t>
+      </w:r>
+      <w:r>
+        <w:t xml:space="preserve"> using the “raster” package for R</w:t>
+      </w:r>
+      <w:r>
+        <w:t xml:space="preserve"> </w:t>
+      </w:r>
+      <w:r>
+        <w:fldChar w:fldCharType="begin" w:fldLock="1"/>
+      </w:r>
+      <w:r>
+        <w:instrText>ADDIN CSL_CITATION {"citationItems":[{"id":"ITEM-1","itemData":{"author":[{"dropping-particle":"","family":"Hijmans","given":"Robert J.","non-dropping-particle":"","parse-names":false,"suffix":""}],"id":"ITEM-1","issued":{"date-parts":[["2016"]]},"note":"From Duplicate 1 (raster: Geographic Data Analysis and Modeling. R package version 2.5-8 - Hijmans, Robert J)\n\nR package version 2.5-8","title":"raster: Geographic Data Analysis and Modeling. R package version 2.5-8","type":"article"},"uris":["http://www.mendeley.com/documents/?uuid=e1255836-1e03-400a-9430-df79fd207df0"]}],"mendeley":{"formattedCitation":"(Hijmans, 2016)","plainTextFormattedCitation":"(Hijmans, 2016)","previouslyFormattedCitation":"(Hijmans, 2016)"},"properties":{"noteIndex":0},"schema":"https://github.com/citation-style-language/schema/raw/master/csl-citation.json"}</w:instrText>
+      </w:r>
+      <w:r>
+        <w:fldChar w:fldCharType="separate"/>
+      </w:r>
+      <w:r>
+        <w:rPr>
+          <w:noProof/>
+        </w:rPr>
+        <w:t>(Hijmans, 2016)</w:t>
+      </w:r>
+      <w:r>
+        <w:fldChar w:fldCharType="end"/>
+      </w:r>
+      <w:r>
+        <w:t xml:space="preserve">. All layers were then </w:t>
+      </w:r>
+      <w:r>
+        <w:t>projected to a common coordinate reference system (WGS84) using the “rgdal” package</w:t>
+      </w:r>
+      <w:r>
+        <w:t xml:space="preserve"> </w:t>
+      </w:r>
+      <w:r>
+        <w:fldChar w:fldCharType="begin" w:fldLock="1"/>
+      </w:r>
+      <w:r>
+        <w:instrText>ADDIN CSL_CITATION {"citationItems":[{"id":"ITEM-1","itemData":{"author":[{"dropping-particle":"","family":"Bivand","given":"Roger","non-dropping-particle":"","parse-names":false,"suffix":""},{"dropping-particle":"","family":"Keitt","given":"Tim","non-dropping-particle":"","parse-names":false,"suffix":""},{"dropping-particle":"","family":"Rowlingson","given":"Barry","non-dropping-particle":"","parse-names":false,"suffix":""}],"id":"ITEM-1","issued":{"date-parts":[["2017"]]},"note":"R package version 1.2-7","title":"rgdal: Bindings for the Geospatial Data Abstraction Library. R package version 1.2-7","type":"article"},"uris":["http://www.mendeley.com/documents/?uuid=ad47ce2a-b11c-4257-a0dc-af013995a00f"]}],"mendeley":{"formattedCitation":"(Bivand, Keitt, &amp; Rowlingson, 2017)","plainTextFormattedCitation":"(Bivand, Keitt, &amp; Rowlingson, 2017)","previouslyFormattedCitation":"(Bivand, Keitt, &amp; Rowlingson, 2017)"},"properties":{"noteIndex":0},"schema":"https://github.com/citation-style-language/schema/raw/master/csl-citation.json"}</w:instrText>
+      </w:r>
+      <w:r>
+        <w:fldChar w:fldCharType="separate"/>
+      </w:r>
+      <w:r>
+        <w:rPr>
+          <w:noProof/>
+        </w:rPr>
+        <w:t>(Bivand, Keitt, &amp; Rowlingson, 2017)</w:t>
+      </w:r>
+      <w:r>
+        <w:fldChar w:fldCharType="end"/>
+      </w:r>
+      <w:r>
+        <w:t xml:space="preserve"> and</w:t>
+      </w:r>
+      <w:r>
+        <w:t xml:space="preserve"> resampled to 0.05º resolution using the “resample” function in “raster</w:t>
       </w:r>
       <w:r>
         <w:t>,</w:t>
       </w:r>
       <w:r>
-        <w:t xml:space="preserve"> </w:t>
-      </w:r>
-      <w:r>
-        <w:t>as determinant</w:t>
-      </w:r>
-      <w:r>
-        <w:t>s</w:t>
-      </w:r>
-      <w:r>
-        <w:t xml:space="preserve"> of</w:t>
-      </w:r>
-      <w:r>
-        <w:t xml:space="preserve"> species richness</w:t>
-      </w:r>
-      <w:r>
-        <w:t xml:space="preserve"> </w:t>
-      </w:r>
-      <w:r>
-        <w:t>across the two regions</w:t>
-      </w:r>
-      <w:r>
-        <w:t>.</w:t>
+        <w:t>” with the “bilinear” method.</w:t>
       </w:r>
     </w:p>
     <w:p>
       <w:pPr>
+        <w:pStyle w:val="BodyText"/>
+      </w:pPr>
+      <w:r>
+        <w:t>In order t</w:t>
+      </w:r>
+      <w:r>
+        <w:t>o quantify heterogeneity in the</w:t>
+      </w:r>
+      <w:r>
+        <w:t>se</w:t>
+      </w:r>
+      <w:r>
+        <w:t xml:space="preserve"> </w:t>
+      </w:r>
+      <w:r>
+        <w:t xml:space="preserve">environmental </w:t>
+      </w:r>
+      <w:r>
+        <w:t>variable</w:t>
+      </w:r>
+      <w:r>
+        <w:t>s</w:t>
+      </w:r>
+      <w:r>
+        <w:t>, w</w:t>
+      </w:r>
+      <w:r>
+        <w:t xml:space="preserve">e developed an index that would account for the spatial configuration of environmental conditions. Our index, </w:t>
+      </w:r>
+      <w:r>
+        <w:t>based on</w:t>
+      </w:r>
+      <w:r>
+        <w:t xml:space="preserve"> raster data, </w:t>
+      </w:r>
+      <w:r>
+        <w:t>employs</w:t>
+      </w:r>
+      <w:r>
+        <w:t xml:space="preserve"> nested </w:t>
+      </w:r>
+      <w:r>
+        <w:t>squares</w:t>
+      </w:r>
+      <w:r>
+        <w:t xml:space="preserve"> </w:t>
+      </w:r>
+      <w:r>
+        <w:t>at various spatial scales</w:t>
+      </w:r>
+      <w:r>
+        <w:t>.</w:t>
+      </w:r>
+      <w:r>
+        <w:t xml:space="preserve"> </w:t>
+      </w:r>
+      <w:r>
+        <w:t xml:space="preserve">We </w:t>
+      </w:r>
+      <w:r>
+        <w:t>quantified</w:t>
+      </w:r>
+      <w:r>
+        <w:t xml:space="preserve"> </w:t>
+      </w:r>
+      <w:r>
+        <w:t xml:space="preserve">the </w:t>
+      </w:r>
+      <w:r>
+        <w:t>environmental heterogeneity</w:t>
+      </w:r>
+      <w:r>
+        <w:t xml:space="preserve"> of a given square (i.e. 0.10</w:t>
+      </w:r>
+      <w:r>
+        <w:rPr>
+          <w:rFonts w:cstheme="majorBidi"/>
+        </w:rPr>
+        <w:t>°×</w:t>
+      </w:r>
+      <w:r>
+        <w:t>0.10</w:t>
+      </w:r>
+      <w:r>
+        <w:rPr>
+          <w:rFonts w:ascii="Times New Roman" w:hAnsi="Times New Roman" w:cs="Times New Roman"/>
+        </w:rPr>
+        <w:t>°-</w:t>
+      </w:r>
+      <w:r>
+        <w:t>, QDS</w:t>
+      </w:r>
+      <w:r>
+        <w:t>-</w:t>
+      </w:r>
+      <w:r>
+        <w:t>, HDS</w:t>
+      </w:r>
+      <w:r>
+        <w:t>-</w:t>
+      </w:r>
+      <w:r>
+        <w:t xml:space="preserve"> and DS</w:t>
+      </w:r>
+      <w:r>
+        <w:t>-scale)</w:t>
+      </w:r>
+      <w:r>
+        <w:t xml:space="preserve"> as the variance </w:t>
+      </w:r>
+      <w:r>
+        <w:t xml:space="preserve">of the environmental conditions </w:t>
+      </w:r>
+      <w:r>
+        <w:t xml:space="preserve">of </w:t>
+      </w:r>
+      <w:r>
+        <w:t>the four sub-</w:t>
+      </w:r>
+      <w:r>
+        <w:t>squares</w:t>
+      </w:r>
+      <w:r>
+        <w:t xml:space="preserve"> (i.e. 0.05</w:t>
+      </w:r>
+      <w:r>
+        <w:rPr>
+          <w:rFonts w:cstheme="majorBidi"/>
+        </w:rPr>
+        <w:t>°×</w:t>
+      </w:r>
+      <w:r>
+        <w:t>0.05</w:t>
+      </w:r>
+      <w:r>
+        <w:rPr>
+          <w:rFonts w:ascii="Times New Roman" w:hAnsi="Times New Roman" w:cs="Times New Roman"/>
+        </w:rPr>
+        <w:t>°</w:t>
+      </w:r>
+      <w:r>
+        <w:rPr>
+          <w:rFonts w:ascii="Times New Roman" w:hAnsi="Times New Roman" w:cs="Times New Roman"/>
+        </w:rPr>
+        <w:t>-</w:t>
+      </w:r>
+      <w:r>
+        <w:t>, eighth-</w:t>
+      </w:r>
+      <w:r>
+        <w:t>degree square</w:t>
+      </w:r>
+      <w:r>
+        <w:t>-</w:t>
+      </w:r>
+      <w:r>
+        <w:t>,</w:t>
+      </w:r>
+      <w:r>
+        <w:t xml:space="preserve"> </w:t>
+      </w:r>
+      <w:r>
+        <w:t>QDS</w:t>
+      </w:r>
+      <w:r>
+        <w:t>-</w:t>
+      </w:r>
+      <w:r>
+        <w:t xml:space="preserve"> and </w:t>
+      </w:r>
+      <w:r>
+        <w:t>HDS</w:t>
+      </w:r>
+      <w:r>
+        <w:t>-scale</w:t>
+      </w:r>
+      <w:r>
+        <w:t>)</w:t>
+      </w:r>
+      <w:r>
+        <w:t xml:space="preserve"> </w:t>
+      </w:r>
+      <w:r>
+        <w:t>nested within it</w:t>
+      </w:r>
+      <w:r>
+        <w:t xml:space="preserve">. </w:t>
+      </w:r>
+      <w:r>
+        <w:t>T</w:t>
+      </w:r>
+      <w:r>
+        <w:t xml:space="preserve">his </w:t>
+      </w:r>
+      <w:r>
+        <w:t>was d</w:t>
+      </w:r>
+      <w:r>
+        <w:t>one</w:t>
+      </w:r>
+      <w:r>
+        <w:t xml:space="preserve"> </w:t>
+      </w:r>
+      <w:r>
+        <w:t>using the “</w:t>
+      </w:r>
+      <w:r>
+        <w:t>aggregate</w:t>
+      </w:r>
+      <w:r>
+        <w:t xml:space="preserve">” </w:t>
+      </w:r>
+      <w:r>
+        <w:t xml:space="preserve">function in </w:t>
+      </w:r>
+      <w:r>
+        <w:t xml:space="preserve">the </w:t>
+      </w:r>
+      <w:r>
+        <w:t>R package “raster</w:t>
+      </w:r>
+      <w:r>
+        <w:t xml:space="preserve">” </w:t>
+      </w:r>
+      <w:r>
+        <w:fldChar w:fldCharType="begin" w:fldLock="1"/>
+      </w:r>
+      <w:r>
+        <w:instrText>ADDIN CSL_CITATION {"citationItems":[{"id":"ITEM-1","itemData":{"author":[{"dropping-particle":"","family":"Hijmans","given":"Robert J.","non-dropping-particle":"","parse-names":false,"suffix":""}],"id":"ITEM-1","issued":{"date-parts":[["2016"]]},"note":"From Duplicate 1 (raster: Geographic Data Analysis and Modeling. R package version 2.5-8 - Hijmans, Robert J)\n\nR package version 2.5-8","title":"raster: Geographic Data Analysis and Modeling. R package version 2.5-8","type":"article"},"uris":["http://www.mendeley.com/documents/?uuid=e1255836-1e03-400a-9430-df79fd207df0"]}],"mendeley":{"formattedCitation":"(Hijmans, 2016)","plainTextFormattedCitation":"(Hijmans, 2016)","previouslyFormattedCitation":"(Hijmans, 2016)"},"properties":{"noteIndex":0},"schema":"https://github.com/citation-style-language/schema/raw/master/csl-citation.json"}</w:instrText>
+      </w:r>
+      <w:r>
+        <w:fldChar w:fldCharType="separate"/>
+      </w:r>
+      <w:r>
+        <w:rPr>
+          <w:noProof/>
+        </w:rPr>
+        <w:t>(Hijmans, 2016)</w:t>
+      </w:r>
+      <w:r>
+        <w:fldChar w:fldCharType="end"/>
+      </w:r>
+      <w:r>
+        <w:t>,</w:t>
+      </w:r>
+      <w:r>
+        <w:t xml:space="preserve"> </w:t>
+      </w:r>
+      <w:r>
+        <w:t xml:space="preserve">with </w:t>
+      </w:r>
+      <w:r>
+        <w:t xml:space="preserve">variance </w:t>
+      </w:r>
+      <w:r>
+        <w:t xml:space="preserve">set </w:t>
+      </w:r>
+      <w:r>
+        <w:t>as the aggregation function</w:t>
+      </w:r>
+      <w:r>
+        <w:t>.</w:t>
+      </w:r>
+      <w:r>
+        <w:t xml:space="preserve"> </w:t>
+      </w:r>
+      <w:r>
+        <w:t xml:space="preserve">Since </w:t>
+      </w:r>
+      <w:r>
+        <w:t>our index</w:t>
+      </w:r>
+      <w:r>
+        <w:t xml:space="preserve"> measure</w:t>
+      </w:r>
+      <w:r>
+        <w:t>s</w:t>
+      </w:r>
+      <w:r>
+        <w:t xml:space="preserve"> within-square heterogeneity at each spatial scale, </w:t>
+      </w:r>
+      <w:r>
+        <w:t>it can be related directly</w:t>
+      </w:r>
+      <w:r>
+        <w:t xml:space="preserve"> to </w:t>
+      </w:r>
+      <w:r>
+        <w:t>species richness at the QDS-, HDS- and DS-scales</w:t>
+      </w:r>
+      <w:r>
+        <w:t>.</w:t>
+      </w:r>
+    </w:p>
+    <w:p>
+      <w:pPr>
+        <w:pStyle w:val="BodyText"/>
+        <w:rPr>
+          <w:rFonts w:eastAsiaTheme="minorEastAsia"/>
+        </w:rPr>
+      </w:pPr>
+      <w:r>
+        <w:t>W</w:t>
+      </w:r>
+      <w:r>
+        <w:t xml:space="preserve">e </w:t>
+      </w:r>
+      <w:r>
+        <w:t xml:space="preserve">used principal components analysis (PCA), applied to the </w:t>
+      </w:r>
+      <w:r>
+        <w:t>nine</w:t>
+      </w:r>
+      <w:r>
+        <w:t xml:space="preserve"> environmental variables across both regions, to </w:t>
+      </w:r>
+      <w:r>
+        <w:t>extract a major axis of</w:t>
+      </w:r>
+      <w:r>
+        <w:t xml:space="preserve"> </w:t>
+      </w:r>
+      <w:r>
+        <w:t>environmental heterogeneity</w:t>
+      </w:r>
+      <w:r>
+        <w:t xml:space="preserve">. </w:t>
+      </w:r>
+      <w:r>
+        <w:t xml:space="preserve">For this purpose, the layers describing heterogeneity in the </w:t>
+      </w:r>
+      <w:r>
+        <w:t>nine</w:t>
+      </w:r>
+      <w:r>
+        <w:t xml:space="preserve"> environmental variables at each spatial scale </w:t>
+      </w:r>
+      <w:r>
+        <w:t xml:space="preserve">were </w:t>
+      </w:r>
+      <w:r>
+        <w:lastRenderedPageBreak/>
+        <w:t>first log</w:t>
+      </w:r>
+      <w:r>
+        <w:rPr>
+          <w:vertAlign w:val="subscript"/>
+        </w:rPr>
+        <w:t>10</w:t>
+      </w:r>
+      <w:r>
+        <w:t>-</w:t>
+      </w:r>
+      <w:r>
+        <w:t xml:space="preserve">transformed to ensure normality. A separate PCA was </w:t>
+      </w:r>
+      <w:r>
+        <w:t>then run at</w:t>
+      </w:r>
+      <w:r>
+        <w:t xml:space="preserve"> each </w:t>
+      </w:r>
+      <w:r>
+        <w:t>spatial scale</w:t>
+      </w:r>
+      <w:r>
+        <w:t xml:space="preserve">. </w:t>
+      </w:r>
+      <w:r>
+        <w:t xml:space="preserve">The first </w:t>
+      </w:r>
+      <w:r>
+        <w:t>axis</w:t>
+      </w:r>
+      <w:r>
+        <w:t xml:space="preserve"> </w:t>
+      </w:r>
+      <w:r>
+        <w:t xml:space="preserve">(PC1) </w:t>
+      </w:r>
+      <w:r>
+        <w:t xml:space="preserve">thus </w:t>
+      </w:r>
+      <w:r>
+        <w:t xml:space="preserve">extracted </w:t>
+      </w:r>
+      <w:r>
+        <w:t xml:space="preserve">from each of the </w:t>
+      </w:r>
+      <w:r>
+        <w:t>four</w:t>
+      </w:r>
+      <w:r>
+        <w:t xml:space="preserve"> PCAs represents the major axis of heterogeneity </w:t>
+      </w:r>
+      <w:r>
+        <w:t xml:space="preserve">across </w:t>
+      </w:r>
+      <w:r>
+        <w:t xml:space="preserve">the </w:t>
+      </w:r>
+      <w:r>
+        <w:t>nine</w:t>
+      </w:r>
+      <w:r>
+        <w:t xml:space="preserve"> </w:t>
+      </w:r>
+      <w:r>
+        <w:t>environmental</w:t>
+      </w:r>
+      <w:r>
+        <w:t xml:space="preserve"> heterogeneity</w:t>
+      </w:r>
+      <w:r>
+        <w:t xml:space="preserve"> </w:t>
+      </w:r>
+      <w:r>
+        <w:t xml:space="preserve">variables </w:t>
+      </w:r>
+      <w:r>
+        <w:t>considered</w:t>
+      </w:r>
+      <w:r>
+        <w:t xml:space="preserve"> (see Figure S</w:t>
+      </w:r>
+      <w:r>
+        <w:rPr>
+          <w:highlight w:val="red"/>
+        </w:rPr>
+        <w:t>4</w:t>
+      </w:r>
+      <w:r>
+        <w:t>)</w:t>
+      </w:r>
+      <w:r>
+        <w:t>.</w:t>
+      </w:r>
+    </w:p>
+    <w:p>
+      <w:pPr>
+        <w:pStyle w:val="BodyText"/>
+      </w:pPr>
+      <w:r>
+        <w:t xml:space="preserve">To compare </w:t>
+      </w:r>
+      <w:r>
+        <w:t>heterogeneity in the nine</w:t>
+      </w:r>
+      <w:r>
+        <w:t xml:space="preserve"> </w:t>
+      </w:r>
+      <w:r>
+        <w:t xml:space="preserve">environmental </w:t>
+      </w:r>
+      <w:r>
+        <w:t>variables</w:t>
+      </w:r>
+      <w:r>
+        <w:t xml:space="preserve"> </w:t>
+      </w:r>
+      <w:r>
+        <w:t xml:space="preserve">and </w:t>
+      </w:r>
+      <w:r>
+        <w:t xml:space="preserve">in </w:t>
+      </w:r>
+      <w:r>
+        <w:t>the major axis of heterogeneity between the two regions</w:t>
+      </w:r>
+      <w:r>
+        <w:t xml:space="preserve">, we employed common language effect sizes </w:t>
+      </w:r>
+      <w:r>
+        <w:t>(</w:t>
+      </w:r>
+      <w:r>
+        <w:rPr>
+          <w:i/>
+        </w:rPr>
+        <w:t>CLES</w:t>
+      </w:r>
+      <w:r>
+        <w:t>)</w:t>
+      </w:r>
+      <w:r>
+        <w:t xml:space="preserve"> using the R package “canprot” (</w:t>
+      </w:r>
+      <w:r>
+        <w:rPr>
+          <w:highlight w:val="yellow"/>
+        </w:rPr>
+        <w:t>ref</w:t>
+      </w:r>
+      <w:r>
+        <w:t>)</w:t>
+      </w:r>
+      <w:r>
+        <w:t>.</w:t>
+      </w:r>
+      <w:r>
+        <w:t xml:space="preserve"> </w:t>
+      </w:r>
+      <w:r>
+        <w:t xml:space="preserve">The </w:t>
+      </w:r>
+      <w:r>
+        <w:rPr>
+          <w:i/>
+        </w:rPr>
+        <w:t>CLES</w:t>
+      </w:r>
+      <w:r>
+        <w:t xml:space="preserve"> describe</w:t>
+      </w:r>
+      <w:r>
+        <w:t>s</w:t>
+      </w:r>
+      <w:r>
+        <w:t xml:space="preserve"> the proportion of pairwise comparisons </w:t>
+      </w:r>
+      <w:r>
+        <w:t xml:space="preserve">of a variable </w:t>
+      </w:r>
+      <w:r>
+        <w:t xml:space="preserve">between two categories </w:t>
+      </w:r>
+      <w:r>
+        <w:t xml:space="preserve">in which </w:t>
+      </w:r>
+      <w:r>
+        <w:t>the value in on</w:t>
+      </w:r>
+      <w:r>
+        <w:t xml:space="preserve">e category </w:t>
+      </w:r>
+      <w:r>
+        <w:t>exceed</w:t>
+      </w:r>
+      <w:r>
+        <w:t>s</w:t>
+      </w:r>
+      <w:r>
+        <w:t xml:space="preserve"> th</w:t>
+      </w:r>
+      <w:r>
+        <w:t>at in the other</w:t>
+      </w:r>
+      <w:r>
+        <w:t>.</w:t>
+      </w:r>
+      <w:r>
+        <w:t xml:space="preserve"> </w:t>
+      </w:r>
+      <w:r>
+        <w:t>Additionally</w:t>
+      </w:r>
+      <w:r>
+        <w:t xml:space="preserve">, we tested for differences in </w:t>
+      </w:r>
+      <w:r>
+        <w:t xml:space="preserve">regional </w:t>
+      </w:r>
+      <w:r>
+        <w:t xml:space="preserve">heterogeneity values using two-sided Mann-Whitney </w:t>
+      </w:r>
+      <w:r>
+        <w:rPr>
+          <w:i/>
+        </w:rPr>
+        <w:t>U</w:t>
+      </w:r>
+      <w:r>
+        <w:t>-</w:t>
+      </w:r>
+      <w:r>
+        <w:t>tests (</w:t>
+      </w:r>
+      <w:r>
+        <w:rPr>
+          <w:highlight w:val="yellow"/>
+        </w:rPr>
+        <w:t>ref</w:t>
+      </w:r>
+      <w:r>
+        <w:t>)</w:t>
+      </w:r>
+      <w:r>
+        <w:t xml:space="preserve"> </w:t>
+      </w:r>
+      <w:r>
+        <w:t xml:space="preserve">as implemented </w:t>
+      </w:r>
+      <w:r>
+        <w:t>in R</w:t>
+      </w:r>
+      <w:r>
+        <w:t>.</w:t>
+      </w:r>
+      <w:r>
+        <w:t xml:space="preserve"> </w:t>
+      </w:r>
+      <w:r>
+        <w:t>Both analyses were done</w:t>
+      </w:r>
+      <w:r>
+        <w:t xml:space="preserve"> at </w:t>
+      </w:r>
+      <w:r>
+        <w:t xml:space="preserve">all </w:t>
+      </w:r>
+      <w:r>
+        <w:t>four spatial scales</w:t>
+      </w:r>
+      <w:r>
+        <w:t>. Th</w:t>
+      </w:r>
+      <w:r>
+        <w:t>is</w:t>
+      </w:r>
+      <w:r>
+        <w:t xml:space="preserve"> enabled us</w:t>
+      </w:r>
+      <w:r>
+        <w:t xml:space="preserve"> to assess scale-dependence</w:t>
+      </w:r>
+      <w:r>
+        <w:t xml:space="preserve"> in heterogeneity and to ascertain the spatial scale at which </w:t>
+      </w:r>
+      <w:r>
+        <w:t xml:space="preserve">regional </w:t>
+      </w:r>
+      <w:r>
+        <w:t>environmental heterogeneity</w:t>
+      </w:r>
+      <w:r>
+        <w:t xml:space="preserve"> differences are</w:t>
+      </w:r>
+      <w:r>
+        <w:t xml:space="preserve"> most pronounced.</w:t>
+      </w:r>
+    </w:p>
+    <w:p>
+      <w:pPr>
+        <w:pStyle w:val="Heading2"/>
+        <w:spacing w:line="240" w:lineRule="auto"/>
+      </w:pPr>
+      <w:bookmarkStart w:id="5" w:name="environmental-heterogeneity-as-an-explan"/>
+      <w:r>
+        <w:t>2.3</w:t>
+      </w:r>
+      <w:r>
+        <w:t>:</w:t>
+      </w:r>
+      <w:r>
+        <w:t xml:space="preserve"> </w:t>
+      </w:r>
+      <w:r>
+        <w:t>Environmental heterogeneity as an explanation of species richness</w:t>
+      </w:r>
+      <w:bookmarkEnd w:id="5"/>
+    </w:p>
+    <w:p>
+      <w:pPr>
+        <w:pStyle w:val="FirstParagraph"/>
+        <w:rPr>
+          <w:rFonts w:eastAsiaTheme="minorEastAsia"/>
+        </w:rPr>
+      </w:pPr>
+      <w:r>
+        <w:t>W</w:t>
+      </w:r>
+      <w:r>
+        <w:t>e used linear</w:t>
+      </w:r>
+      <w:r>
+        <w:t xml:space="preserve"> </w:t>
+      </w:r>
+      <w:r>
+        <w:t>models</w:t>
+      </w:r>
+      <w:r>
+        <w:t xml:space="preserve"> </w:t>
+      </w:r>
+      <w:r>
+        <w:t xml:space="preserve">to assess </w:t>
+      </w:r>
+      <w:r>
+        <w:t xml:space="preserve">the explanatory power of </w:t>
+      </w:r>
+      <w:r>
+        <w:t>heterogeneity</w:t>
+      </w:r>
+      <w:r>
+        <w:t xml:space="preserve"> </w:t>
+      </w:r>
+      <w:r>
+        <w:t xml:space="preserve">in the nine selected </w:t>
+      </w:r>
+      <w:r>
+        <w:t xml:space="preserve">environmental </w:t>
+      </w:r>
+      <w:r>
+        <w:t>variables, and the major heterogeneity axis represented by PC1</w:t>
+      </w:r>
+      <w:r>
+        <w:t>,</w:t>
+      </w:r>
+      <w:r>
+        <w:t xml:space="preserve"> </w:t>
+      </w:r>
+      <w:r>
+        <w:t>as determinant</w:t>
+      </w:r>
+      <w:r>
+        <w:t>s</w:t>
+      </w:r>
+      <w:r>
+        <w:t xml:space="preserve"> of</w:t>
+      </w:r>
+      <w:r>
+        <w:t xml:space="preserve"> species richness</w:t>
+      </w:r>
+      <w:r>
+        <w:t xml:space="preserve"> </w:t>
+      </w:r>
+      <w:r>
+        <w:t>across the two regions</w:t>
+      </w:r>
+      <w:r>
+        <w:t>.</w:t>
+      </w:r>
+    </w:p>
+    <w:p>
+      <w:pPr>
         <w:pStyle w:val="FirstParagraph"/>
         <w:rPr>
           <w:rFonts w:eastAsiaTheme="minorEastAsia"/>
@@ -5319,7 +5327,7 @@
         <w:pStyle w:val="Heading1"/>
         <w:spacing w:line="240" w:lineRule="auto"/>
       </w:pPr>
-      <w:bookmarkStart w:id="5" w:name="results"/>
+      <w:bookmarkStart w:id="6" w:name="results"/>
       <w:r>
         <w:t>3</w:t>
       </w:r>
@@ -5332,7 +5340,7 @@
       <w:r>
         <w:t>Results</w:t>
       </w:r>
-      <w:bookmarkEnd w:id="5"/>
+      <w:bookmarkEnd w:id="6"/>
     </w:p>
     <w:p>
       <w:pPr>
@@ -6538,20 +6546,33 @@
         <w:rPr>
           <w:rFonts w:eastAsiaTheme="minorEastAsia"/>
         </w:rPr>
-        <w:t xml:space="preserve">b,c; Figure </w:t>
+        <w:t xml:space="preserve">b,c; </w:t>
       </w:r>
       <w:r>
         <w:rPr>
           <w:rFonts w:eastAsiaTheme="minorEastAsia"/>
-          <w:highlight w:val="red"/>
-        </w:rPr>
-        <w:t>3</w:t>
-      </w:r>
+        </w:rPr>
+        <w:t xml:space="preserve">Figure </w:t>
+      </w:r>
+      <w:proofErr w:type="spellStart"/>
       <w:r>
         <w:rPr>
           <w:rFonts w:eastAsiaTheme="minorEastAsia"/>
         </w:rPr>
-        <w:t>b, c)</w:t>
+        <w:t>BAZ</w:t>
+      </w:r>
+      <w:r>
+        <w:rPr>
+          <w:rFonts w:eastAsiaTheme="minorEastAsia"/>
+        </w:rPr>
+        <w:t>b</w:t>
+      </w:r>
+      <w:proofErr w:type="spellEnd"/>
+      <w:r>
+        <w:rPr>
+          <w:rFonts w:eastAsiaTheme="minorEastAsia"/>
+        </w:rPr>
+        <w:t>, c)</w:t>
       </w:r>
       <w:r>
         <w:rPr>
@@ -6945,21 +6966,28 @@
         <w:rPr>
           <w:rFonts w:eastAsiaTheme="minorEastAsia" w:cstheme="majorBidi"/>
         </w:rPr>
-        <w:t xml:space="preserve">see also Figure </w:t>
+        <w:t xml:space="preserve">see also </w:t>
       </w:r>
       <w:r>
         <w:rPr>
           <w:rFonts w:eastAsiaTheme="minorEastAsia" w:cstheme="majorBidi"/>
-          <w:highlight w:val="red"/>
-        </w:rPr>
-        <w:t>3</w:t>
-      </w:r>
+        </w:rPr>
+        <w:t xml:space="preserve">Figure </w:t>
+      </w:r>
+      <w:proofErr w:type="spellStart"/>
       <w:r>
         <w:rPr>
           <w:rFonts w:eastAsiaTheme="minorEastAsia" w:cstheme="majorBidi"/>
         </w:rPr>
+        <w:t>BAZ</w:t>
+      </w:r>
+      <w:r>
+        <w:rPr>
+          <w:rFonts w:eastAsiaTheme="minorEastAsia" w:cstheme="majorBidi"/>
+        </w:rPr>
         <w:t>a</w:t>
       </w:r>
+      <w:proofErr w:type="spellEnd"/>
       <w:r>
         <w:rPr>
           <w:rFonts w:eastAsiaTheme="minorEastAsia" w:cstheme="majorBidi"/>
@@ -7440,13 +7468,10 @@
         <w:t xml:space="preserve"> greate</w:t>
       </w:r>
       <w:r>
-        <w:t xml:space="preserve">r than those associated with the optimal ANCOVA models based on PC1 (Figure </w:t>
-      </w:r>
-      <w:r>
-        <w:rPr>
-          <w:highlight w:val="red"/>
-        </w:rPr>
-        <w:t>3</w:t>
+        <w:t>r than those associated with the optimal ANCOVA models based on PC1 (</w:t>
+      </w:r>
+      <w:r>
+        <w:t>Figure BAZ</w:t>
       </w:r>
       <w:r>
         <w:t xml:space="preserve">: </w:t>
@@ -7921,7 +7946,7 @@
           <w:tab w:val="left" w:pos="6189"/>
         </w:tabs>
       </w:pPr>
-      <w:bookmarkStart w:id="6" w:name="tables"/>
+      <w:bookmarkStart w:id="7" w:name="tables"/>
       <w:r>
         <w:t>Consistent with a recent meta-analysis identifying environmental heterogeneity as a universal driver of species richness</w:t>
       </w:r>
@@ -11345,7 +11370,7 @@
         <w:lastRenderedPageBreak/>
         <w:t>Tables</w:t>
       </w:r>
-      <w:bookmarkEnd w:id="6"/>
+      <w:bookmarkEnd w:id="7"/>
     </w:p>
     <w:p>
       <w:r>
@@ -17974,7 +17999,7 @@
         <w:pStyle w:val="BodyText"/>
         <w:spacing w:before="0"/>
       </w:pPr>
-      <w:bookmarkStart w:id="7" w:name="figures"/>
+      <w:bookmarkStart w:id="8" w:name="figures"/>
       <w:r>
         <w:rPr>
           <w:b/>
@@ -18064,13 +18089,10 @@
         <w:t>,</w:t>
       </w:r>
       <w:r>
-        <w:t xml:space="preserve"> Figure </w:t>
-      </w:r>
-      <w:r>
-        <w:rPr>
-          <w:highlight w:val="red"/>
-        </w:rPr>
-        <w:t>3</w:t>
+        <w:t xml:space="preserve"> </w:t>
+      </w:r>
+      <w:r>
+        <w:t>Figure BAZ</w:t>
       </w:r>
       <w:r>
         <w:t xml:space="preserve">) and the multivariate regressions (Figure </w:t>
@@ -18451,7 +18473,7 @@
       <w:r>
         <w:br w:type="page"/>
       </w:r>
-      <w:bookmarkEnd w:id="7"/>
+      <w:bookmarkEnd w:id="8"/>
       <w:r>
         <w:lastRenderedPageBreak/>
         <w:t>Figures</w:t>
@@ -18564,12 +18586,7 @@
         <w:t>CLES</w:t>
       </w:r>
       <w:r>
-        <w:t xml:space="preserve"> here is treated as the effect of GCFR relative to SWAFR values. Filled points represent comparisons where the GCFR a</w:t>
-      </w:r>
-      <w:bookmarkStart w:id="8" w:name="_GoBack"/>
-      <w:bookmarkEnd w:id="8"/>
-      <w:r>
-        <w:t>nd SWAFR significantly differed in heterogeneity (</w:t>
+        <w:t xml:space="preserve"> here is treated as the effect of GCFR relative to SWAFR values. Filled points represent comparisons where the GCFR and SWAFR significantly differed in heterogeneity (</w:t>
       </w:r>
       <w:r>
         <w:rPr>
@@ -19295,14 +19312,7 @@
         <w:rPr>
           <w:b/>
         </w:rPr>
-        <w:t xml:space="preserve">Figure </w:t>
-      </w:r>
-      <w:r>
-        <w:rPr>
-          <w:b/>
-          <w:highlight w:val="red"/>
-        </w:rPr>
-        <w:t>3</w:t>
+        <w:t>Figure BAZ</w:t>
       </w:r>
       <w:r>
         <w:rPr>
@@ -20019,16 +20029,29 @@
       </w:r>
       <w:proofErr w:type="spellEnd"/>
       <w:r>
-        <w:t xml:space="preserve">) PC1 (Figure </w:t>
-      </w:r>
-      <w:r>
-        <w:rPr>
-          <w:highlight w:val="red"/>
-        </w:rPr>
-        <w:t>3</w:t>
-      </w:r>
-      <w:r>
-        <w:t xml:space="preserve">b) and (g,h) the multivariate (MV) model (Figure </w:t>
+        <w:t>) PC1 (</w:t>
+      </w:r>
+      <w:r>
+        <w:t xml:space="preserve">Figure </w:t>
+      </w:r>
+      <w:proofErr w:type="spellStart"/>
+      <w:r>
+        <w:t>BAZ</w:t>
+      </w:r>
+      <w:r>
+        <w:t>b</w:t>
+      </w:r>
+      <w:proofErr w:type="spellEnd"/>
+      <w:r>
+        <w:t>) and (</w:t>
+      </w:r>
+      <w:proofErr w:type="spellStart"/>
+      <w:r>
+        <w:t>g,h</w:t>
+      </w:r>
+      <w:proofErr w:type="spellEnd"/>
+      <w:r>
+        <w:t xml:space="preserve">) the multivariate (MV) model (Figure </w:t>
       </w:r>
       <w:r>
         <w:rPr>
@@ -26039,7 +26062,7 @@
 </file>
 
 <file path=customXml/itemProps1.xml><?xml version="1.0" encoding="utf-8"?>
-<ds:datastoreItem xmlns:ds="http://schemas.openxmlformats.org/officeDocument/2006/customXml" ds:itemID="{E6365884-1CB2-FA48-849B-BDE3D8F88A83}">
+<ds:datastoreItem xmlns:ds="http://schemas.openxmlformats.org/officeDocument/2006/customXml" ds:itemID="{A8525E3E-E4D1-4A4C-BE52-C67A155095F2}">
   <ds:schemaRefs>
     <ds:schemaRef ds:uri="http://schemas.openxmlformats.org/officeDocument/2006/bibliography"/>
   </ds:schemaRefs>

</xml_diff>

<commit_message>
Figure 4 --> Figure QUX
</commit_message>
<xml_diff>
--- a/manuscript/Van-Mazijk-Cramer-Verboom_main-text.docx
+++ b/manuscript/Van-Mazijk-Cramer-Verboom_main-text.docx
@@ -1525,69 +1525,69 @@
         <w:t xml:space="preserve"> </w:t>
       </w:r>
       <w:r>
-        <w:t>7</w:t>
+        <w:t xml:space="preserve">7,380 species in an area of </w:t>
+      </w:r>
+      <w:r>
+        <w:t xml:space="preserve">ca. </w:t>
+      </w:r>
+      <w:r>
+        <w:t>302,600 km</w:t>
+      </w:r>
+      <w:r>
+        <w:rPr>
+          <w:vertAlign w:val="superscript"/>
+        </w:rPr>
+        <w:t>2</w:t>
+      </w:r>
+      <w:r>
+        <w:t xml:space="preserve"> (i.e. 0.024 species km</w:t>
+      </w:r>
+      <w:r>
+        <w:rPr>
+          <w:vertAlign w:val="superscript"/>
+        </w:rPr>
+        <w:t>-2</w:t>
+      </w:r>
+      <w:r>
+        <w:t xml:space="preserve">; </w:t>
+      </w:r>
+      <w:r>
+        <w:fldChar w:fldCharType="begin" w:fldLock="1"/>
+      </w:r>
+      <w:r>
+        <w:instrText>ADDIN CSL_CITATION {"citationItems":[{"id":"ITEM-1","itemData":{"DOI":"10.1146/annurev.ecolsys.35.112202.130201","ISSN":"00664162","abstract":"Like South Africa's Greater Cape Floristic Region, the Southwest Australian Floristic Region (SWAFR) is species rich, with a Mediterranean climate and old, weathered, nutrient-deficient landscapes. This region has 7380 native vascular plants (species/subspecies): one third described since 1970, 49% endemic, and 2500 of conservation concern. Origins are complex. Molecular phylogenies suggest multiple dispersal events into, out of, and within the SWAFR throughout the Cretaceous and Cenozoic; in many phylogenetically unrelated clades; and from many directions. Either explosive speciation or steady cladogenesis occurred among some woody sclerophyll and herbaceous families from the mid-Tertiary in response to progressive aridity. Genomic coalescence was sometimes involved. Rainforest taxa went extinct by the Pleistocene. Old lineages nevertheless persist as one endemic order (Dasypogonales) and 6-11 endemic families. Such a rich flora on old landscapes that have been exposed to European land-use practices is highly threatened. Conservation programs must minimize soil removal and use local germplasm in restoration programs.","author":[{"dropping-particle":"","family":"Hopper","given":"Stephen D.","non-dropping-particle":"","parse-names":false,"suffix":""},{"dropping-particle":"","family":"Gioia","given":"Paul","non-dropping-particle":"","parse-names":false,"suffix":""}],"container-title":"Annual Review of Ecology, Evolution, and Systematics","id":"ITEM-1","issued":{"date-parts":[["2004"]]},"page":"623-650","title":"The Southwest Australian floristic region: Evolution and conservation of a global hot spot of biodiversity","type":"article-journal","volume":"35"},"uris":["http://www.mendeley.com/documents/?uuid=85cab335-61f8-4414-a150-449fba523731"]}],"mendeley":{"formattedCitation":"(Hopper &amp; Gioia, 2004b)","manualFormatting":"Hopper &amp; Gioia, 2004)","plainTextFormattedCitation":"(Hopper &amp; Gioia, 2004b)","previouslyFormattedCitation":"(Hopper &amp; Gioia, 2004b)"},"properties":{"noteIndex":0},"schema":"https://github.com/citation-style-language/schema/raw/master/csl-citation.json"}</w:instrText>
+      </w:r>
+      <w:r>
+        <w:fldChar w:fldCharType="separate"/>
+      </w:r>
+      <w:r>
+        <w:rPr>
+          <w:noProof/>
+        </w:rPr>
+        <w:t>Hopper &amp; Gioia, 2004)</w:t>
+      </w:r>
+      <w:r>
+        <w:fldChar w:fldCharType="end"/>
+      </w:r>
+      <w:r>
+        <w:t xml:space="preserve">, the GCFR </w:t>
+      </w:r>
+      <w:r>
+        <w:t xml:space="preserve">is home to </w:t>
+      </w:r>
+      <w:r>
+        <w:t xml:space="preserve">ca. </w:t>
+      </w:r>
+      <w:r>
+        <w:t>11</w:t>
       </w:r>
       <w:bookmarkStart w:id="3" w:name="_GoBack"/>
       <w:r>
-        <w:t>,3</w:t>
+        <w:t>,4</w:t>
       </w:r>
       <w:bookmarkEnd w:id="3"/>
       <w:r>
-        <w:t xml:space="preserve">80 species in an area of </w:t>
-      </w:r>
-      <w:r>
-        <w:t xml:space="preserve">ca. </w:t>
-      </w:r>
-      <w:r>
-        <w:t>302,600 km</w:t>
-      </w:r>
-      <w:r>
-        <w:rPr>
-          <w:vertAlign w:val="superscript"/>
-        </w:rPr>
-        <w:t>2</w:t>
-      </w:r>
-      <w:r>
-        <w:t xml:space="preserve"> (i.e. 0.024 species km</w:t>
-      </w:r>
-      <w:r>
-        <w:rPr>
-          <w:vertAlign w:val="superscript"/>
-        </w:rPr>
-        <w:t>-2</w:t>
-      </w:r>
-      <w:r>
-        <w:t xml:space="preserve">; </w:t>
-      </w:r>
-      <w:r>
-        <w:fldChar w:fldCharType="begin" w:fldLock="1"/>
-      </w:r>
-      <w:r>
-        <w:instrText>ADDIN CSL_CITATION {"citationItems":[{"id":"ITEM-1","itemData":{"DOI":"10.1146/annurev.ecolsys.35.112202.130201","ISSN":"00664162","abstract":"Like South Africa's Greater Cape Floristic Region, the Southwest Australian Floristic Region (SWAFR) is species rich, with a Mediterranean climate and old, weathered, nutrient-deficient landscapes. This region has 7380 native vascular plants (species/subspecies): one third described since 1970, 49% endemic, and 2500 of conservation concern. Origins are complex. Molecular phylogenies suggest multiple dispersal events into, out of, and within the SWAFR throughout the Cretaceous and Cenozoic; in many phylogenetically unrelated clades; and from many directions. Either explosive speciation or steady cladogenesis occurred among some woody sclerophyll and herbaceous families from the mid-Tertiary in response to progressive aridity. Genomic coalescence was sometimes involved. Rainforest taxa went extinct by the Pleistocene. Old lineages nevertheless persist as one endemic order (Dasypogonales) and 6-11 endemic families. Such a rich flora on old landscapes that have been exposed to European land-use practices is highly threatened. Conservation programs must minimize soil removal and use local germplasm in restoration programs.","author":[{"dropping-particle":"","family":"Hopper","given":"Stephen D.","non-dropping-particle":"","parse-names":false,"suffix":""},{"dropping-particle":"","family":"Gioia","given":"Paul","non-dropping-particle":"","parse-names":false,"suffix":""}],"container-title":"Annual Review of Ecology, Evolution, and Systematics","id":"ITEM-1","issued":{"date-parts":[["2004"]]},"page":"623-650","title":"The Southwest Australian floristic region: Evolution and conservation of a global hot spot of biodiversity","type":"article-journal","volume":"35"},"uris":["http://www.mendeley.com/documents/?uuid=85cab335-61f8-4414-a150-449fba523731"]}],"mendeley":{"formattedCitation":"(Hopper &amp; Gioia, 2004b)","manualFormatting":"Hopper &amp; Gioia, 2004)","plainTextFormattedCitation":"(Hopper &amp; Gioia, 2004b)","previouslyFormattedCitation":"(Hopper &amp; Gioia, 2004b)"},"properties":{"noteIndex":0},"schema":"https://github.com/citation-style-language/schema/raw/master/csl-citation.json"}</w:instrText>
-      </w:r>
-      <w:r>
-        <w:fldChar w:fldCharType="separate"/>
-      </w:r>
-      <w:r>
-        <w:rPr>
-          <w:noProof/>
-        </w:rPr>
-        <w:t>Hopper &amp; Gioia, 2004)</w:t>
-      </w:r>
-      <w:r>
-        <w:fldChar w:fldCharType="end"/>
-      </w:r>
-      <w:r>
-        <w:t xml:space="preserve">, the GCFR </w:t>
-      </w:r>
-      <w:r>
-        <w:t xml:space="preserve">is home to </w:t>
-      </w:r>
-      <w:r>
-        <w:t xml:space="preserve">ca. </w:t>
-      </w:r>
-      <w:r>
-        <w:t xml:space="preserve">11,430 species in an area of </w:t>
+        <w:t xml:space="preserve">30 species in an area of </w:t>
       </w:r>
       <w:r>
         <w:t xml:space="preserve">ca. </w:t>
@@ -7051,7 +7051,13 @@
         <w:t xml:space="preserve"> influence of heterogeneity on species richness</w:t>
       </w:r>
       <w:r>
-        <w:t xml:space="preserve"> (Figure 4)</w:t>
+        <w:t xml:space="preserve"> (</w:t>
+      </w:r>
+      <w:r>
+        <w:t>Figure QUX</w:t>
+      </w:r>
+      <w:r>
+        <w:t>)</w:t>
       </w:r>
       <w:r>
         <w:t xml:space="preserve">. </w:t>
@@ -7135,16 +7141,10 @@
         <w:t>at all three spatial scales</w:t>
       </w:r>
       <w:r>
-        <w:t xml:space="preserve"> (Fig</w:t>
-      </w:r>
-      <w:r>
-        <w:t xml:space="preserve">ure </w:t>
-      </w:r>
-      <w:r>
-        <w:rPr>
-          <w:highlight w:val="red"/>
-        </w:rPr>
-        <w:t>4</w:t>
+        <w:t xml:space="preserve"> (</w:t>
+      </w:r>
+      <w:r>
+        <w:t>Figure QUX</w:t>
       </w:r>
       <w:r>
         <w:t>)</w:t>
@@ -7428,13 +7428,10 @@
         <w:t>mum regression models</w:t>
       </w:r>
       <w:r>
-        <w:t xml:space="preserve"> (Figure </w:t>
-      </w:r>
-      <w:r>
-        <w:rPr>
-          <w:highlight w:val="red"/>
-        </w:rPr>
-        <w:t>4</w:t>
+        <w:t xml:space="preserve"> (</w:t>
+      </w:r>
+      <w:r>
+        <w:t>Figure QUX</w:t>
       </w:r>
       <w:r>
         <w:t xml:space="preserve">: </w:t>
@@ -18095,13 +18092,10 @@
         <w:t>Figure BAZ</w:t>
       </w:r>
       <w:r>
-        <w:t xml:space="preserve">) and the multivariate regressions (Figure </w:t>
-      </w:r>
-      <w:r>
-        <w:rPr>
-          <w:highlight w:val="red"/>
-        </w:rPr>
-        <w:t>4</w:t>
+        <w:t>) and the multivariate regressions (</w:t>
+      </w:r>
+      <w:r>
+        <w:t>Figure QUX</w:t>
       </w:r>
       <w:r>
         <w:t>). All correlation coefficients were significant (</w:t>
@@ -19639,14 +19633,7 @@
         <w:rPr>
           <w:b/>
         </w:rPr>
-        <w:t xml:space="preserve">Figure </w:t>
-      </w:r>
-      <w:r>
-        <w:rPr>
-          <w:b/>
-          <w:highlight w:val="red"/>
-        </w:rPr>
-        <w:t>4</w:t>
+        <w:t>Figure QUX</w:t>
       </w:r>
       <w:r>
         <w:rPr>
@@ -20051,16 +20038,21 @@
       </w:r>
       <w:proofErr w:type="spellEnd"/>
       <w:r>
-        <w:t xml:space="preserve">) the multivariate (MV) model (Figure </w:t>
-      </w:r>
-      <w:r>
-        <w:rPr>
-          <w:highlight w:val="red"/>
-        </w:rPr>
-        <w:t>4</w:t>
-      </w:r>
-      <w:r>
-        <w:t xml:space="preserve">b). Map projection used: WGS84. </w:t>
+        <w:t>) the multivariate (MV) model (</w:t>
+      </w:r>
+      <w:r>
+        <w:t xml:space="preserve">Figure </w:t>
+      </w:r>
+      <w:proofErr w:type="spellStart"/>
+      <w:r>
+        <w:t>QUX</w:t>
+      </w:r>
+      <w:r>
+        <w:t>b</w:t>
+      </w:r>
+      <w:proofErr w:type="spellEnd"/>
+      <w:r>
+        <w:t xml:space="preserve">). Map projection used: WGS84. </w:t>
       </w:r>
       <w:r>
         <w:t xml:space="preserve">Colour versions of these maps, and the </w:t>
@@ -26062,7 +26054,7 @@
 </file>
 
 <file path=customXml/itemProps1.xml><?xml version="1.0" encoding="utf-8"?>
-<ds:datastoreItem xmlns:ds="http://schemas.openxmlformats.org/officeDocument/2006/customXml" ds:itemID="{A8525E3E-E4D1-4A4C-BE52-C67A155095F2}">
+<ds:datastoreItem xmlns:ds="http://schemas.openxmlformats.org/officeDocument/2006/customXml" ds:itemID="{A99AC735-CE3E-E346-B2BD-A6CEC08D220E}">
   <ds:schemaRefs>
     <ds:schemaRef ds:uri="http://schemas.openxmlformats.org/officeDocument/2006/bibliography"/>
   </ds:schemaRefs>

</xml_diff>

<commit_message>
Figure BAR --> Figure 3
</commit_message>
<xml_diff>
--- a/manuscript/Van-Mazijk-Cramer-Verboom_main-text.docx
+++ b/manuscript/Van-Mazijk-Cramer-Verboom_main-text.docx
@@ -831,11 +831,19 @@
       <w:r>
         <w:t xml:space="preserve">; </w:t>
       </w:r>
+      <w:proofErr w:type="spellStart"/>
       <w:r>
         <w:rPr>
           <w:highlight w:val="green"/>
         </w:rPr>
-        <w:t>Bøhn &amp; Amundsen, 2004</w:t>
+        <w:t>Bøhn</w:t>
+      </w:r>
+      <w:proofErr w:type="spellEnd"/>
+      <w:r>
+        <w:rPr>
+          <w:highlight w:val="green"/>
+        </w:rPr>
+        <w:t xml:space="preserve"> &amp; Amundsen, 2004</w:t>
       </w:r>
       <w:r>
         <w:t xml:space="preserve">). Since all three effects are potentially influenced by environmental heterogeneity, the latter may be a particularly important driver of regional species richness </w:t>
@@ -888,11 +896,19 @@
       <w:r>
         <w:t>). For example, given that the recruitment success of immigrant lineages into a region is often dictated by the pre-adaptations of those lineages (</w:t>
       </w:r>
+      <w:proofErr w:type="spellStart"/>
       <w:r>
         <w:rPr>
           <w:highlight w:val="green"/>
         </w:rPr>
-        <w:t>Ackerly, Donoghue</w:t>
+        <w:t>Ackerly</w:t>
+      </w:r>
+      <w:proofErr w:type="spellEnd"/>
+      <w:r>
+        <w:rPr>
+          <w:highlight w:val="green"/>
+        </w:rPr>
+        <w:t>, Donoghue</w:t>
       </w:r>
       <w:r>
         <w:rPr>
@@ -5837,10 +5853,13 @@
         <w:t xml:space="preserve">With a few exceptions (MAP, NDVI and CEC at the DS-scale; </w:t>
       </w:r>
       <w:r>
-        <w:t>Figure BAR</w:t>
-      </w:r>
-      <w:r>
-        <w:t xml:space="preserve">b, e, f), </w:t>
+        <w:t>Figure</w:t>
+      </w:r>
+      <w:r>
+        <w:t xml:space="preserve"> 3</w:t>
+      </w:r>
+      <w:r>
+        <w:t xml:space="preserve">b,e,f), </w:t>
       </w:r>
       <w:r>
         <w:rPr>
@@ -5891,7 +5910,10 @@
         <w:t>across the full range of spatial scales (</w:t>
       </w:r>
       <w:r>
-        <w:t>Figure BAR</w:t>
+        <w:t>Figure</w:t>
+      </w:r>
+      <w:r>
+        <w:t xml:space="preserve"> 3</w:t>
       </w:r>
       <w:r>
         <w:t>)</w:t>
@@ -5906,7 +5928,10 @@
         <w:t xml:space="preserve"> (</w:t>
       </w:r>
       <w:r>
-        <w:t>Figure BAR</w:t>
+        <w:t>Figure</w:t>
+      </w:r>
+      <w:r>
+        <w:t xml:space="preserve"> 3</w:t>
       </w:r>
       <w:r>
         <w:t>j</w:t>
@@ -6042,12 +6067,18 @@
         <w:rPr>
           <w:lang w:val="en-ZA"/>
         </w:rPr>
-        <w:t>Figure BAR</w:t>
+        <w:t>Figure</w:t>
       </w:r>
       <w:r>
         <w:rPr>
           <w:lang w:val="en-ZA"/>
         </w:rPr>
+        <w:t xml:space="preserve"> 3</w:t>
+      </w:r>
+      <w:r>
+        <w:rPr>
+          <w:lang w:val="en-ZA"/>
+        </w:rPr>
         <w:t>a</w:t>
       </w:r>
       <w:r>
@@ -6096,20 +6127,28 @@
         <w:rPr>
           <w:lang w:val="en-ZA"/>
         </w:rPr>
-        <w:t>Figure BAR</w:t>
+        <w:t>Figure</w:t>
       </w:r>
       <w:r>
         <w:rPr>
           <w:lang w:val="en-ZA"/>
         </w:rPr>
+        <w:t xml:space="preserve"> 3</w:t>
+      </w:r>
+      <w:r>
+        <w:rPr>
+          <w:lang w:val="en-ZA"/>
+        </w:rPr>
         <w:t>f</w:t>
       </w:r>
       <w:r>
         <w:t>–</w:t>
       </w:r>
+      <w:proofErr w:type="spellStart"/>
       <w:r>
         <w:t>i</w:t>
       </w:r>
+      <w:proofErr w:type="spellEnd"/>
       <w:r>
         <w:t>)</w:t>
       </w:r>
@@ -6152,7 +6191,10 @@
         <w:t xml:space="preserve"> of MAP (</w:t>
       </w:r>
       <w:r>
-        <w:t>Figure BAR</w:t>
+        <w:t>Figure</w:t>
+      </w:r>
+      <w:r>
+        <w:t xml:space="preserve"> 3</w:t>
       </w:r>
       <w:r>
         <w:t>b</w:t>
@@ -6188,7 +6230,10 @@
         <w:t>, and NDVI and clay (</w:t>
       </w:r>
       <w:r>
-        <w:t>Figure BAR</w:t>
+        <w:t>Figure</w:t>
+      </w:r>
+      <w:r>
+        <w:t xml:space="preserve"> 3</w:t>
       </w:r>
       <w:r>
         <w:t xml:space="preserve">e,g), </w:t>
@@ -6281,7 +6326,10 @@
         <w:t xml:space="preserve"> (</w:t>
       </w:r>
       <w:r>
-        <w:t>Figure BAR</w:t>
+        <w:t>Figure</w:t>
+      </w:r>
+      <w:r>
+        <w:t xml:space="preserve"> 3</w:t>
       </w:r>
       <w:r>
         <w:t>j</w:t>
@@ -6431,12 +6479,26 @@
         <w:rPr>
           <w:rFonts w:eastAsiaTheme="minorEastAsia"/>
         </w:rPr>
-        <w:t xml:space="preserve">” model favoured: </w:t>
-      </w:r>
+        <w:t xml:space="preserve">” model </w:t>
+      </w:r>
+      <w:proofErr w:type="spellStart"/>
       <w:r>
         <w:rPr>
           <w:rFonts w:eastAsiaTheme="minorEastAsia"/>
         </w:rPr>
+        <w:t>favoured</w:t>
+      </w:r>
+      <w:proofErr w:type="spellEnd"/>
+      <w:r>
+        <w:rPr>
+          <w:rFonts w:eastAsiaTheme="minorEastAsia"/>
+        </w:rPr>
+        <w:t xml:space="preserve">: </w:t>
+      </w:r>
+      <w:r>
+        <w:rPr>
+          <w:rFonts w:eastAsiaTheme="minorEastAsia"/>
+        </w:rPr>
         <w:t xml:space="preserve">Table </w:t>
       </w:r>
       <w:r>
@@ -6455,13 +6517,27 @@
         <w:rPr>
           <w:rFonts w:eastAsiaTheme="minorEastAsia"/>
         </w:rPr>
-        <w:t>Figure BAZ</w:t>
-      </w:r>
+        <w:t xml:space="preserve">Figure </w:t>
+      </w:r>
+      <w:proofErr w:type="spellStart"/>
       <w:r>
         <w:rPr>
           <w:rFonts w:eastAsiaTheme="minorEastAsia"/>
         </w:rPr>
-        <w:t>b, c)</w:t>
+        <w:t>BAZ</w:t>
+      </w:r>
+      <w:r>
+        <w:rPr>
+          <w:rFonts w:eastAsiaTheme="minorEastAsia"/>
+        </w:rPr>
+        <w:t>b</w:t>
+      </w:r>
+      <w:proofErr w:type="spellEnd"/>
+      <w:r>
+        <w:rPr>
+          <w:rFonts w:eastAsiaTheme="minorEastAsia"/>
+        </w:rPr>
+        <w:t>, c)</w:t>
       </w:r>
       <w:r>
         <w:rPr>
@@ -6861,14 +6937,22 @@
         <w:rPr>
           <w:rFonts w:eastAsiaTheme="minorEastAsia" w:cstheme="majorBidi"/>
         </w:rPr>
-        <w:t>Figure BAZ</w:t>
-      </w:r>
+        <w:t xml:space="preserve">Figure </w:t>
+      </w:r>
+      <w:proofErr w:type="spellStart"/>
       <w:r>
         <w:rPr>
           <w:rFonts w:eastAsiaTheme="minorEastAsia" w:cstheme="majorBidi"/>
         </w:rPr>
+        <w:t>BAZ</w:t>
+      </w:r>
+      <w:r>
+        <w:rPr>
+          <w:rFonts w:eastAsiaTheme="minorEastAsia" w:cstheme="majorBidi"/>
+        </w:rPr>
         <w:t>a</w:t>
       </w:r>
+      <w:proofErr w:type="spellEnd"/>
       <w:r>
         <w:rPr>
           <w:rFonts w:eastAsiaTheme="minorEastAsia" w:cstheme="majorBidi"/>
@@ -7496,8 +7580,13 @@
         <w:t>r</w:t>
       </w:r>
       <w:r>
-        <w:t>e geographically clustered, in areas corresponding to recognized diversity centres</w:t>
-      </w:r>
+        <w:t xml:space="preserve">e geographically clustered, in areas corresponding to recognized diversity </w:t>
+      </w:r>
+      <w:proofErr w:type="spellStart"/>
+      <w:r>
+        <w:t>centres</w:t>
+      </w:r>
+      <w:proofErr w:type="spellEnd"/>
       <w:r>
         <w:t xml:space="preserve"> (Figure S</w:t>
       </w:r>
@@ -7953,16 +8042,24 @@
       <w:r>
         <w:t xml:space="preserve"> (</w:t>
       </w:r>
+      <w:proofErr w:type="spellStart"/>
       <w:r>
         <w:rPr>
           <w:highlight w:val="green"/>
         </w:rPr>
-        <w:t>Allouche et al.</w:t>
-      </w:r>
+        <w:t>Allouche</w:t>
+      </w:r>
+      <w:proofErr w:type="spellEnd"/>
       <w:r>
         <w:rPr>
           <w:highlight w:val="green"/>
         </w:rPr>
+        <w:t xml:space="preserve"> et al.</w:t>
+      </w:r>
+      <w:r>
+        <w:rPr>
+          <w:highlight w:val="green"/>
+        </w:rPr>
         <w:t>,</w:t>
       </w:r>
       <w:r>
@@ -7974,11 +8071,19 @@
       <w:r>
         <w:t xml:space="preserve">; </w:t>
       </w:r>
+      <w:proofErr w:type="spellStart"/>
       <w:r>
         <w:rPr>
           <w:highlight w:val="green"/>
         </w:rPr>
-        <w:t>Carnicer et al.</w:t>
+        <w:t>Carnicer</w:t>
+      </w:r>
+      <w:proofErr w:type="spellEnd"/>
+      <w:r>
+        <w:rPr>
+          <w:highlight w:val="green"/>
+        </w:rPr>
+        <w:t xml:space="preserve"> et al.</w:t>
       </w:r>
       <w:r>
         <w:rPr>
@@ -10173,8 +10278,16 @@
         <w:rPr>
           <w:highlight w:val="green"/>
         </w:rPr>
-        <w:t xml:space="preserve"> Sugden</w:t>
-      </w:r>
+        <w:t xml:space="preserve"> </w:t>
+      </w:r>
+      <w:proofErr w:type="spellStart"/>
+      <w:r>
+        <w:rPr>
+          <w:highlight w:val="green"/>
+        </w:rPr>
+        <w:t>Sugden</w:t>
+      </w:r>
+      <w:proofErr w:type="spellEnd"/>
       <w:r>
         <w:rPr>
           <w:highlight w:val="green"/>
@@ -10468,16 +10581,24 @@
       <w:r>
         <w:t xml:space="preserve">; </w:t>
       </w:r>
+      <w:proofErr w:type="spellStart"/>
       <w:r>
         <w:rPr>
           <w:highlight w:val="green"/>
         </w:rPr>
-        <w:t>Verboom et al.</w:t>
-      </w:r>
+        <w:t>Verboom</w:t>
+      </w:r>
+      <w:proofErr w:type="spellEnd"/>
       <w:r>
         <w:rPr>
           <w:highlight w:val="green"/>
         </w:rPr>
+        <w:t xml:space="preserve"> et al.</w:t>
+      </w:r>
+      <w:r>
+        <w:rPr>
+          <w:highlight w:val="green"/>
+        </w:rPr>
         <w:t>,</w:t>
       </w:r>
       <w:r>
@@ -10606,11 +10727,19 @@
       <w:r>
         <w:t>groundwater abstraction in the Perth area of the SWAFR (</w:t>
       </w:r>
+      <w:proofErr w:type="spellStart"/>
       <w:r>
         <w:rPr>
           <w:highlight w:val="green"/>
         </w:rPr>
-        <w:t xml:space="preserve">Froend </w:t>
+        <w:t>Froend</w:t>
+      </w:r>
+      <w:proofErr w:type="spellEnd"/>
+      <w:r>
+        <w:rPr>
+          <w:highlight w:val="green"/>
+        </w:rPr>
+        <w:t xml:space="preserve"> </w:t>
       </w:r>
       <w:r>
         <w:rPr>
@@ -18372,7 +18501,13 @@
         <w:rPr>
           <w:b/>
         </w:rPr>
-        <w:t>Figure BAR</w:t>
+        <w:t>Figure</w:t>
+      </w:r>
+      <w:r>
+        <w:rPr>
+          <w:b/>
+        </w:rPr>
+        <w:t xml:space="preserve"> 3</w:t>
       </w:r>
       <w:r>
         <w:rPr>
@@ -19701,7 +19836,10 @@
         <w:t xml:space="preserve"> and </w:t>
       </w:r>
       <w:r>
-        <w:t>Figure BAR</w:t>
+        <w:t>Figure</w:t>
+      </w:r>
+      <w:r>
+        <w:t xml:space="preserve"> 3</w:t>
       </w:r>
       <w:r>
         <w:t>.</w:t>
@@ -19796,8 +19934,6 @@
         <w:lastRenderedPageBreak/>
         <w:t xml:space="preserve">Figure </w:t>
       </w:r>
-      <w:bookmarkStart w:id="9" w:name="_GoBack"/>
-      <w:bookmarkEnd w:id="9"/>
       <w:r>
         <w:rPr>
           <w:b/>
@@ -19841,19 +19977,51 @@
         <w:t>10</w:t>
       </w:r>
       <w:r>
-        <w:t>-transformed), residuals from regressions of species richness against (e,f) PC1 (</w:t>
-      </w:r>
-      <w:r>
-        <w:t>Figure BAZ</w:t>
-      </w:r>
-      <w:r>
-        <w:t>b) and (g,h) the multivariate (MV) model (</w:t>
-      </w:r>
-      <w:r>
-        <w:t>Figure QUX</w:t>
-      </w:r>
-      <w:r>
-        <w:t xml:space="preserve">b). Map projection used: WGS84. </w:t>
+        <w:t>-transformed), residuals from regressions of species richness against (</w:t>
+      </w:r>
+      <w:proofErr w:type="spellStart"/>
+      <w:r>
+        <w:t>e,f</w:t>
+      </w:r>
+      <w:proofErr w:type="spellEnd"/>
+      <w:r>
+        <w:t>) PC1 (</w:t>
+      </w:r>
+      <w:r>
+        <w:t xml:space="preserve">Figure </w:t>
+      </w:r>
+      <w:proofErr w:type="spellStart"/>
+      <w:r>
+        <w:t>BAZ</w:t>
+      </w:r>
+      <w:r>
+        <w:t>b</w:t>
+      </w:r>
+      <w:proofErr w:type="spellEnd"/>
+      <w:r>
+        <w:t>) and (</w:t>
+      </w:r>
+      <w:proofErr w:type="spellStart"/>
+      <w:r>
+        <w:t>g,h</w:t>
+      </w:r>
+      <w:proofErr w:type="spellEnd"/>
+      <w:r>
+        <w:t>) the multivariate (MV) model (</w:t>
+      </w:r>
+      <w:r>
+        <w:t xml:space="preserve">Figure </w:t>
+      </w:r>
+      <w:proofErr w:type="spellStart"/>
+      <w:r>
+        <w:t>QUX</w:t>
+      </w:r>
+      <w:r>
+        <w:t>b</w:t>
+      </w:r>
+      <w:proofErr w:type="spellEnd"/>
+      <w:r>
+        <w:t xml:space="preserve">). Map projection used: WGS84. </w:t>
       </w:r>
       <w:r>
         <w:t xml:space="preserve">Colour versions of these maps, and the </w:t>
@@ -20262,7 +20430,16 @@
           <w:rFonts w:hAnsi="Times New Roman" w:cs="Times New Roman"/>
           <w:noProof/>
         </w:rPr>
-        <w:t xml:space="preserve"> (pp. 26–46). Oxford: Oxford University Press. https://doi.org/oso/9780199679584.003.0002</w:t>
+        <w:t xml:space="preserve"> (pp. 26–46). Oxford: Oxford University</w:t>
+      </w:r>
+      <w:bookmarkStart w:id="9" w:name="_GoBack"/>
+      <w:bookmarkEnd w:id="9"/>
+      <w:r>
+        <w:rPr>
+          <w:rFonts w:hAnsi="Times New Roman" w:cs="Times New Roman"/>
+          <w:noProof/>
+        </w:rPr>
+        <w:t xml:space="preserve"> Press. https://doi.org/oso/9780199679584.003.0002</w:t>
       </w:r>
     </w:p>
     <w:p>
@@ -21857,6 +22034,7 @@
       <w:pPr>
         <w:pStyle w:val="Heading1"/>
       </w:pPr>
+      <w:proofErr w:type="spellStart"/>
       <w:r>
         <w:lastRenderedPageBreak/>
         <w:t>Biosketch</w:t>
@@ -21864,6 +22042,7 @@
       <w:r>
         <w:t>es</w:t>
       </w:r>
+      <w:proofErr w:type="spellEnd"/>
     </w:p>
     <w:p>
       <w:pPr>
@@ -25853,7 +26032,7 @@
 </file>
 
 <file path=customXml/itemProps1.xml><?xml version="1.0" encoding="utf-8"?>
-<ds:datastoreItem xmlns:ds="http://schemas.openxmlformats.org/officeDocument/2006/customXml" ds:itemID="{4EA4A5AD-6906-B045-A931-B94F88AF161B}">
+<ds:datastoreItem xmlns:ds="http://schemas.openxmlformats.org/officeDocument/2006/customXml" ds:itemID="{22AAAC36-7F3D-8242-8B6A-B676F5400ECF}">
   <ds:schemaRefs>
     <ds:schemaRef ds:uri="http://schemas.openxmlformats.org/officeDocument/2006/bibliography"/>
   </ds:schemaRefs>

</xml_diff>

<commit_message>
Figure BAZ --> Figure 4
</commit_message>
<xml_diff>
--- a/manuscript/Van-Mazijk-Cramer-Verboom_main-text.docx
+++ b/manuscript/Van-Mazijk-Cramer-Verboom_main-text.docx
@@ -6519,25 +6519,19 @@
         </w:rPr>
         <w:t xml:space="preserve">Figure </w:t>
       </w:r>
-      <w:proofErr w:type="spellStart"/>
+      <w:bookmarkStart w:id="6" w:name="_GoBack"/>
+      <w:bookmarkEnd w:id="6"/>
       <w:r>
         <w:rPr>
           <w:rFonts w:eastAsiaTheme="minorEastAsia"/>
         </w:rPr>
-        <w:t>BAZ</w:t>
+        <w:t>4</w:t>
       </w:r>
       <w:r>
         <w:rPr>
           <w:rFonts w:eastAsiaTheme="minorEastAsia"/>
         </w:rPr>
-        <w:t>b</w:t>
-      </w:r>
-      <w:proofErr w:type="spellEnd"/>
-      <w:r>
-        <w:rPr>
-          <w:rFonts w:eastAsiaTheme="minorEastAsia"/>
-        </w:rPr>
-        <w:t>, c)</w:t>
+        <w:t>b, c)</w:t>
       </w:r>
       <w:r>
         <w:rPr>
@@ -6939,12 +6933,11 @@
         </w:rPr>
         <w:t xml:space="preserve">Figure </w:t>
       </w:r>
-      <w:proofErr w:type="spellStart"/>
       <w:r>
         <w:rPr>
           <w:rFonts w:eastAsiaTheme="minorEastAsia" w:cstheme="majorBidi"/>
         </w:rPr>
-        <w:t>BAZ</w:t>
+        <w:t>4</w:t>
       </w:r>
       <w:r>
         <w:rPr>
@@ -6952,7 +6945,6 @@
         </w:rPr>
         <w:t>a</w:t>
       </w:r>
-      <w:proofErr w:type="spellEnd"/>
       <w:r>
         <w:rPr>
           <w:rFonts w:eastAsiaTheme="minorEastAsia" w:cstheme="majorBidi"/>
@@ -7433,7 +7425,10 @@
         <w:t>r than those associated with the optimal ANCOVA models based on PC1 (</w:t>
       </w:r>
       <w:r>
-        <w:t>Figure BAZ</w:t>
+        <w:t xml:space="preserve">Figure </w:t>
+      </w:r>
+      <w:r>
+        <w:t>4</w:t>
       </w:r>
       <w:r>
         <w:t xml:space="preserve">: </w:t>
@@ -7903,7 +7898,7 @@
           <w:tab w:val="left" w:pos="6189"/>
         </w:tabs>
       </w:pPr>
-      <w:bookmarkStart w:id="6" w:name="tables"/>
+      <w:bookmarkStart w:id="7" w:name="tables"/>
       <w:r>
         <w:t>Consistent with a recent meta-analysis identifying environmental heterogeneity as a universal driver of species richness</w:t>
       </w:r>
@@ -11327,7 +11322,7 @@
         <w:lastRenderedPageBreak/>
         <w:t>Tables</w:t>
       </w:r>
-      <w:bookmarkEnd w:id="6"/>
+      <w:bookmarkEnd w:id="7"/>
     </w:p>
     <w:p>
       <w:r>
@@ -17956,7 +17951,7 @@
         <w:pStyle w:val="BodyText"/>
         <w:spacing w:before="0"/>
       </w:pPr>
-      <w:bookmarkStart w:id="7" w:name="figures"/>
+      <w:bookmarkStart w:id="8" w:name="figures"/>
       <w:r>
         <w:rPr>
           <w:b/>
@@ -18049,7 +18044,10 @@
         <w:t xml:space="preserve"> </w:t>
       </w:r>
       <w:r>
-        <w:t>Figure BAZ</w:t>
+        <w:t xml:space="preserve">Figure </w:t>
+      </w:r>
+      <w:r>
+        <w:t>4</w:t>
       </w:r>
       <w:r>
         <w:t>) and the multivariate regressions (</w:t>
@@ -18427,7 +18425,7 @@
       <w:r>
         <w:br w:type="page"/>
       </w:r>
-      <w:bookmarkEnd w:id="7"/>
+      <w:bookmarkEnd w:id="8"/>
       <w:r>
         <w:lastRenderedPageBreak/>
         <w:t>Figures</w:t>
@@ -19272,7 +19270,13 @@
         <w:rPr>
           <w:b/>
         </w:rPr>
-        <w:t>Figure BAZ</w:t>
+        <w:t xml:space="preserve">Figure </w:t>
+      </w:r>
+      <w:r>
+        <w:rPr>
+          <w:b/>
+        </w:rPr>
+        <w:t>4</w:t>
       </w:r>
       <w:r>
         <w:rPr>
@@ -19865,7 +19869,7 @@
       <w:r>
         <w:br w:type="page"/>
       </w:r>
-      <w:bookmarkStart w:id="8" w:name="references"/>
+      <w:bookmarkStart w:id="9" w:name="references"/>
     </w:p>
     <w:p>
       <w:pPr>
@@ -19990,16 +19994,11 @@
       <w:r>
         <w:t xml:space="preserve">Figure </w:t>
       </w:r>
-      <w:proofErr w:type="spellStart"/>
-      <w:r>
-        <w:t>BAZ</w:t>
-      </w:r>
-      <w:r>
-        <w:t>b</w:t>
-      </w:r>
-      <w:proofErr w:type="spellEnd"/>
-      <w:r>
-        <w:t>) and (</w:t>
+      <w:r>
+        <w:t>4</w:t>
+      </w:r>
+      <w:r>
+        <w:t>b) and (</w:t>
       </w:r>
       <w:proofErr w:type="spellStart"/>
       <w:r>
@@ -20152,7 +20151,7 @@
       <w:r>
         <w:t>References</w:t>
       </w:r>
-      <w:bookmarkEnd w:id="8"/>
+      <w:bookmarkEnd w:id="9"/>
     </w:p>
     <w:p>
       <w:pPr>
@@ -20430,16 +20429,7 @@
           <w:rFonts w:hAnsi="Times New Roman" w:cs="Times New Roman"/>
           <w:noProof/>
         </w:rPr>
-        <w:t xml:space="preserve"> (pp. 26–46). Oxford: Oxford University</w:t>
-      </w:r>
-      <w:bookmarkStart w:id="9" w:name="_GoBack"/>
-      <w:bookmarkEnd w:id="9"/>
-      <w:r>
-        <w:rPr>
-          <w:rFonts w:hAnsi="Times New Roman" w:cs="Times New Roman"/>
-          <w:noProof/>
-        </w:rPr>
-        <w:t xml:space="preserve"> Press. https://doi.org/oso/9780199679584.003.0002</w:t>
+        <w:t xml:space="preserve"> (pp. 26–46). Oxford: Oxford University Press. https://doi.org/oso/9780199679584.003.0002</w:t>
       </w:r>
     </w:p>
     <w:p>
@@ -26032,7 +26022,7 @@
 </file>
 
 <file path=customXml/itemProps1.xml><?xml version="1.0" encoding="utf-8"?>
-<ds:datastoreItem xmlns:ds="http://schemas.openxmlformats.org/officeDocument/2006/customXml" ds:itemID="{22AAAC36-7F3D-8242-8B6A-B676F5400ECF}">
+<ds:datastoreItem xmlns:ds="http://schemas.openxmlformats.org/officeDocument/2006/customXml" ds:itemID="{4B331280-5022-3747-B886-FB43D419018D}">
   <ds:schemaRefs>
     <ds:schemaRef ds:uri="http://schemas.openxmlformats.org/officeDocument/2006/bibliography"/>
   </ds:schemaRefs>

</xml_diff>

<commit_message>
Figure QUX --> Figure 5
</commit_message>
<xml_diff>
--- a/manuscript/Van-Mazijk-Cramer-Verboom_main-text.docx
+++ b/manuscript/Van-Mazijk-Cramer-Verboom_main-text.docx
@@ -831,84 +831,68 @@
       <w:r>
         <w:t xml:space="preserve">; </w:t>
       </w:r>
-      <w:proofErr w:type="spellStart"/>
       <w:r>
         <w:rPr>
           <w:highlight w:val="green"/>
         </w:rPr>
-        <w:t>Bøhn</w:t>
-      </w:r>
-      <w:proofErr w:type="spellEnd"/>
+        <w:t>Bøhn &amp; Amundsen, 2004</w:t>
+      </w:r>
+      <w:r>
+        <w:t xml:space="preserve">). Since all three effects are potentially influenced by environmental heterogeneity, the latter may be a particularly important driver of regional species richness </w:t>
+      </w:r>
+      <w:r>
+        <w:t xml:space="preserve">variation </w:t>
+      </w:r>
+      <w:r>
+        <w:t>(</w:t>
+      </w:r>
+      <w:r>
+        <w:rPr>
+          <w:highlight w:val="yellow"/>
+        </w:rPr>
+        <w:t>refs</w:t>
+      </w:r>
+      <w:r>
+        <w:t xml:space="preserve">), with </w:t>
+      </w:r>
+      <w:r>
+        <w:t>physically</w:t>
+      </w:r>
+      <w:r>
+        <w:t>-</w:t>
+      </w:r>
+      <w:r>
+        <w:t>heterogeneous</w:t>
+      </w:r>
+      <w:r>
+        <w:t xml:space="preserve"> regions </w:t>
+      </w:r>
+      <w:r>
+        <w:t>tending</w:t>
+      </w:r>
+      <w:r>
+        <w:t xml:space="preserve"> to be </w:t>
+      </w:r>
+      <w:r>
+        <w:t xml:space="preserve">more </w:t>
+      </w:r>
+      <w:r>
+        <w:t>species-rich (</w:t>
+      </w:r>
+      <w:r>
+        <w:rPr>
+          <w:highlight w:val="yellow"/>
+        </w:rPr>
+        <w:t>refs</w:t>
+      </w:r>
+      <w:r>
+        <w:t>). For example, given that the recruitment success of immigrant lineages into a region is often dictated by the pre-adaptations of those lineages (</w:t>
+      </w:r>
       <w:r>
         <w:rPr>
           <w:highlight w:val="green"/>
         </w:rPr>
-        <w:t xml:space="preserve"> &amp; Amundsen, 2004</w:t>
-      </w:r>
-      <w:r>
-        <w:t xml:space="preserve">). Since all three effects are potentially influenced by environmental heterogeneity, the latter may be a particularly important driver of regional species richness </w:t>
-      </w:r>
-      <w:r>
-        <w:t xml:space="preserve">variation </w:t>
-      </w:r>
-      <w:r>
-        <w:t>(</w:t>
-      </w:r>
-      <w:r>
-        <w:rPr>
-          <w:highlight w:val="yellow"/>
-        </w:rPr>
-        <w:t>refs</w:t>
-      </w:r>
-      <w:r>
-        <w:t xml:space="preserve">), with </w:t>
-      </w:r>
-      <w:r>
-        <w:t>physically</w:t>
-      </w:r>
-      <w:r>
-        <w:t>-</w:t>
-      </w:r>
-      <w:r>
-        <w:t>heterogeneous</w:t>
-      </w:r>
-      <w:r>
-        <w:t xml:space="preserve"> regions </w:t>
-      </w:r>
-      <w:r>
-        <w:t>tending</w:t>
-      </w:r>
-      <w:r>
-        <w:t xml:space="preserve"> to be </w:t>
-      </w:r>
-      <w:r>
-        <w:t xml:space="preserve">more </w:t>
-      </w:r>
-      <w:r>
-        <w:t>species-rich (</w:t>
-      </w:r>
-      <w:r>
-        <w:rPr>
-          <w:highlight w:val="yellow"/>
-        </w:rPr>
-        <w:t>refs</w:t>
-      </w:r>
-      <w:r>
-        <w:t>). For example, given that the recruitment success of immigrant lineages into a region is often dictated by the pre-adaptations of those lineages (</w:t>
-      </w:r>
-      <w:proofErr w:type="spellStart"/>
-      <w:r>
-        <w:rPr>
-          <w:highlight w:val="green"/>
-        </w:rPr>
-        <w:t>Ackerly</w:t>
-      </w:r>
-      <w:proofErr w:type="spellEnd"/>
-      <w:r>
-        <w:rPr>
-          <w:highlight w:val="green"/>
-        </w:rPr>
-        <w:t>, Donoghue</w:t>
+        <w:t>Ackerly, Donoghue</w:t>
       </w:r>
       <w:r>
         <w:rPr>
@@ -6144,11 +6128,9 @@
       <w:r>
         <w:t>–</w:t>
       </w:r>
-      <w:proofErr w:type="spellStart"/>
       <w:r>
         <w:t>i</w:t>
       </w:r>
-      <w:proofErr w:type="spellEnd"/>
       <w:r>
         <w:t>)</w:t>
       </w:r>
@@ -6479,329 +6461,654 @@
         <w:rPr>
           <w:rFonts w:eastAsiaTheme="minorEastAsia"/>
         </w:rPr>
-        <w:t xml:space="preserve">” model </w:t>
-      </w:r>
-      <w:proofErr w:type="spellStart"/>
+        <w:t xml:space="preserve">” model favoured: </w:t>
+      </w:r>
       <w:r>
         <w:rPr>
           <w:rFonts w:eastAsiaTheme="minorEastAsia"/>
         </w:rPr>
-        <w:t>favoured</w:t>
-      </w:r>
-      <w:proofErr w:type="spellEnd"/>
+        <w:t xml:space="preserve">Table </w:t>
+      </w:r>
       <w:r>
         <w:rPr>
           <w:rFonts w:eastAsiaTheme="minorEastAsia"/>
         </w:rPr>
-        <w:t xml:space="preserve">: </w:t>
+        <w:t>1</w:t>
       </w:r>
       <w:r>
         <w:rPr>
           <w:rFonts w:eastAsiaTheme="minorEastAsia"/>
         </w:rPr>
-        <w:t xml:space="preserve">Table </w:t>
+        <w:t xml:space="preserve">b,c; </w:t>
       </w:r>
       <w:r>
         <w:rPr>
           <w:rFonts w:eastAsiaTheme="minorEastAsia"/>
         </w:rPr>
+        <w:t xml:space="preserve">Figure </w:t>
+      </w:r>
+      <w:r>
+        <w:rPr>
+          <w:rFonts w:eastAsiaTheme="minorEastAsia"/>
+        </w:rPr>
+        <w:t>4</w:t>
+      </w:r>
+      <w:r>
+        <w:rPr>
+          <w:rFonts w:eastAsiaTheme="minorEastAsia"/>
+        </w:rPr>
+        <w:t>b, c)</w:t>
+      </w:r>
+      <w:r>
+        <w:rPr>
+          <w:rFonts w:eastAsiaTheme="minorEastAsia"/>
+        </w:rPr>
+        <w:t xml:space="preserve">. </w:t>
+      </w:r>
+      <w:r>
+        <w:rPr>
+          <w:rFonts w:eastAsiaTheme="minorEastAsia"/>
+        </w:rPr>
+        <w:t>By contrast, t</w:t>
+      </w:r>
+      <w:r>
+        <w:t>he</w:t>
+      </w:r>
+      <w:r>
+        <w:t xml:space="preserve"> relationship of species richness to heterogeneity</w:t>
+      </w:r>
+      <w:r>
+        <w:t xml:space="preserve"> </w:t>
+      </w:r>
+      <w:r>
+        <w:rPr>
+          <w:rFonts w:eastAsiaTheme="minorEastAsia"/>
+        </w:rPr>
+        <w:t xml:space="preserve">at the </w:t>
+      </w:r>
+      <w:r>
+        <w:t xml:space="preserve">QDS-scale </w:t>
+      </w:r>
+      <w:r>
+        <w:t>is</w:t>
+      </w:r>
+      <w:r>
+        <w:t xml:space="preserve"> </w:t>
+      </w:r>
+      <w:r>
+        <w:t>generall</w:t>
+      </w:r>
+      <w:r>
+        <w:t>y</w:t>
+      </w:r>
+      <w:r>
+        <w:t xml:space="preserve"> region-dependent</w:t>
+      </w:r>
+      <w:r>
+        <w:t xml:space="preserve">, the “main effect </w:t>
+      </w:r>
+      <w:r>
+        <w:rPr>
+          <w:rFonts w:eastAsiaTheme="minorEastAsia" w:cstheme="majorBidi"/>
+        </w:rPr>
+        <w:t xml:space="preserve">× region” model being favoured for three </w:t>
+      </w:r>
+      <w:r>
+        <w:rPr>
+          <w:rFonts w:eastAsiaTheme="minorEastAsia" w:cstheme="majorBidi"/>
+        </w:rPr>
+        <w:t xml:space="preserve">environmental </w:t>
+      </w:r>
+      <w:r>
+        <w:rPr>
+          <w:rFonts w:eastAsiaTheme="minorEastAsia" w:cstheme="majorBidi"/>
+        </w:rPr>
+        <w:t>variables</w:t>
+      </w:r>
+      <w:r>
+        <w:rPr>
+          <w:rFonts w:eastAsiaTheme="minorEastAsia" w:cstheme="majorBidi"/>
+        </w:rPr>
+        <w:t xml:space="preserve"> </w:t>
+      </w:r>
+      <w:r>
+        <w:rPr>
+          <w:rFonts w:eastAsiaTheme="minorEastAsia" w:cstheme="majorBidi"/>
+        </w:rPr>
+        <w:t>and</w:t>
+      </w:r>
+      <w:r>
+        <w:rPr>
+          <w:rFonts w:eastAsiaTheme="minorEastAsia" w:cstheme="majorBidi"/>
+        </w:rPr>
+        <w:t xml:space="preserve"> PC1</w:t>
+      </w:r>
+      <w:r>
+        <w:rPr>
+          <w:rFonts w:eastAsiaTheme="minorEastAsia" w:cstheme="majorBidi"/>
+        </w:rPr>
+        <w:t>,</w:t>
+      </w:r>
+      <w:r>
+        <w:rPr>
+          <w:rFonts w:eastAsiaTheme="minorEastAsia" w:cstheme="majorBidi"/>
+        </w:rPr>
+        <w:t xml:space="preserve"> </w:t>
+      </w:r>
+      <w:r>
+        <w:rPr>
+          <w:rFonts w:eastAsiaTheme="minorEastAsia" w:cstheme="majorBidi"/>
+        </w:rPr>
+        <w:t xml:space="preserve">and </w:t>
+      </w:r>
+      <w:r>
+        <w:t xml:space="preserve">the “main effect </w:t>
+      </w:r>
+      <w:r>
+        <w:rPr>
+          <w:rFonts w:eastAsiaTheme="minorEastAsia" w:cstheme="majorBidi"/>
+        </w:rPr>
+        <w:t>+</w:t>
+      </w:r>
+      <w:r>
+        <w:rPr>
+          <w:rFonts w:eastAsiaTheme="minorEastAsia" w:cstheme="majorBidi"/>
+        </w:rPr>
+        <w:t xml:space="preserve"> region” model </w:t>
+      </w:r>
+      <w:r>
+        <w:rPr>
+          <w:rFonts w:eastAsiaTheme="minorEastAsia" w:cstheme="majorBidi"/>
+        </w:rPr>
+        <w:t>for four</w:t>
+      </w:r>
+      <w:r>
+        <w:rPr>
+          <w:rFonts w:eastAsiaTheme="minorEastAsia" w:cstheme="majorBidi"/>
+        </w:rPr>
+        <w:t xml:space="preserve"> variables</w:t>
+      </w:r>
+      <w:r>
+        <w:rPr>
+          <w:rFonts w:eastAsiaTheme="minorEastAsia" w:cstheme="majorBidi"/>
+        </w:rPr>
+        <w:t xml:space="preserve"> (Table </w:t>
+      </w:r>
+      <w:r>
+        <w:rPr>
+          <w:rFonts w:eastAsiaTheme="minorEastAsia" w:cstheme="majorBidi"/>
+        </w:rPr>
         <w:t>1</w:t>
       </w:r>
       <w:r>
         <w:rPr>
-          <w:rFonts w:eastAsiaTheme="minorEastAsia"/>
-        </w:rPr>
-        <w:t xml:space="preserve">b,c; </w:t>
-      </w:r>
-      <w:r>
-        <w:rPr>
-          <w:rFonts w:eastAsiaTheme="minorEastAsia"/>
-        </w:rPr>
+          <w:rFonts w:eastAsiaTheme="minorEastAsia" w:cstheme="majorBidi"/>
+        </w:rPr>
+        <w:t>a)</w:t>
+      </w:r>
+      <w:r>
+        <w:rPr>
+          <w:rFonts w:eastAsiaTheme="minorEastAsia" w:cstheme="majorBidi"/>
+        </w:rPr>
+        <w:t>. However</w:t>
+      </w:r>
+      <w:r>
+        <w:rPr>
+          <w:rFonts w:eastAsiaTheme="minorEastAsia" w:cstheme="majorBidi"/>
+        </w:rPr>
+        <w:t xml:space="preserve">, the </w:t>
+      </w:r>
+      <w:r>
+        <w:rPr>
+          <w:rFonts w:eastAsiaTheme="minorEastAsia" w:cstheme="majorBidi"/>
+        </w:rPr>
+        <w:t>coefficient</w:t>
+      </w:r>
+      <w:r>
+        <w:rPr>
+          <w:rFonts w:eastAsiaTheme="minorEastAsia" w:cstheme="majorBidi"/>
+        </w:rPr>
+        <w:t xml:space="preserve">s </w:t>
+      </w:r>
+      <w:r>
+        <w:rPr>
+          <w:rFonts w:eastAsiaTheme="minorEastAsia" w:cstheme="majorBidi"/>
+        </w:rPr>
+        <w:t xml:space="preserve">of </w:t>
+      </w:r>
+      <w:r>
+        <w:rPr>
+          <w:rFonts w:eastAsiaTheme="minorEastAsia" w:cstheme="majorBidi"/>
+        </w:rPr>
+        <w:t xml:space="preserve">the significant interaction </w:t>
+      </w:r>
+      <w:r>
+        <w:rPr>
+          <w:rFonts w:eastAsiaTheme="minorEastAsia" w:cstheme="majorBidi"/>
+        </w:rPr>
+        <w:t xml:space="preserve">(24.6 to 89.4) </w:t>
+      </w:r>
+      <w:r>
+        <w:rPr>
+          <w:rFonts w:eastAsiaTheme="minorEastAsia" w:cstheme="majorBidi"/>
+        </w:rPr>
+        <w:t xml:space="preserve">and region </w:t>
+      </w:r>
+      <w:r>
+        <w:rPr>
+          <w:rFonts w:eastAsiaTheme="minorEastAsia" w:cstheme="majorBidi"/>
+        </w:rPr>
+        <w:t xml:space="preserve">(50.5 to 72.6) </w:t>
+      </w:r>
+      <w:r>
+        <w:rPr>
+          <w:rFonts w:eastAsiaTheme="minorEastAsia" w:cstheme="majorBidi"/>
+        </w:rPr>
+        <w:t>terms</w:t>
+      </w:r>
+      <w:r>
+        <w:rPr>
+          <w:rFonts w:eastAsiaTheme="minorEastAsia" w:cstheme="majorBidi"/>
+        </w:rPr>
+        <w:t xml:space="preserve"> are small</w:t>
+      </w:r>
+      <w:r>
+        <w:rPr>
+          <w:rFonts w:eastAsiaTheme="minorEastAsia" w:cstheme="majorBidi"/>
+        </w:rPr>
+        <w:t xml:space="preserve"> in magnitude</w:t>
+      </w:r>
+      <w:r>
+        <w:rPr>
+          <w:rFonts w:eastAsiaTheme="minorEastAsia" w:cstheme="majorBidi"/>
+        </w:rPr>
+        <w:t xml:space="preserve"> relative to the </w:t>
+      </w:r>
+      <w:r>
+        <w:rPr>
+          <w:rFonts w:eastAsiaTheme="minorEastAsia" w:cstheme="majorBidi"/>
+        </w:rPr>
+        <w:t xml:space="preserve">spread of residual </w:t>
+      </w:r>
+      <w:r>
+        <w:rPr>
+          <w:rFonts w:eastAsiaTheme="minorEastAsia" w:cstheme="majorBidi"/>
+        </w:rPr>
+        <w:t xml:space="preserve">species richness </w:t>
+      </w:r>
+      <w:r>
+        <w:rPr>
+          <w:rFonts w:eastAsiaTheme="minorEastAsia" w:cstheme="majorBidi"/>
+        </w:rPr>
+        <w:t xml:space="preserve">at the </w:t>
+      </w:r>
+      <w:r>
+        <w:rPr>
+          <w:rFonts w:eastAsiaTheme="minorEastAsia" w:cstheme="majorBidi"/>
+        </w:rPr>
+        <w:t>QDS</w:t>
+      </w:r>
+      <w:r>
+        <w:rPr>
+          <w:rFonts w:eastAsiaTheme="minorEastAsia" w:cstheme="majorBidi"/>
+        </w:rPr>
+        <w:t>-scale within</w:t>
+      </w:r>
+      <w:r>
+        <w:rPr>
+          <w:rFonts w:eastAsiaTheme="minorEastAsia" w:cstheme="majorBidi"/>
+        </w:rPr>
+        <w:t xml:space="preserve"> </w:t>
+      </w:r>
+      <w:r>
+        <w:rPr>
+          <w:rFonts w:eastAsiaTheme="minorEastAsia" w:cstheme="majorBidi"/>
+        </w:rPr>
+        <w:t xml:space="preserve">each region </w:t>
+      </w:r>
+      <w:r>
+        <w:t>(</w:t>
+      </w:r>
+      <w:r>
+        <w:rPr>
+          <w:i/>
+          <w:iCs/>
+        </w:rPr>
+        <w:t>SD</w:t>
+      </w:r>
+      <w:r>
+        <w:rPr>
+          <w:iCs/>
+          <w:vertAlign w:val="subscript"/>
+        </w:rPr>
+        <w:t>GCFR</w:t>
+      </w:r>
+      <w:r>
+        <w:t xml:space="preserve"> = </w:t>
+      </w:r>
+      <w:r>
+        <w:t>335</w:t>
+      </w:r>
+      <w:r>
+        <w:t>.</w:t>
+      </w:r>
+      <w:r>
+        <w:t xml:space="preserve">2; </w:t>
+      </w:r>
+      <w:r>
+        <w:rPr>
+          <w:i/>
+          <w:iCs/>
+        </w:rPr>
+        <w:t>SD</w:t>
+      </w:r>
+      <w:r>
+        <w:rPr>
+          <w:iCs/>
+          <w:vertAlign w:val="subscript"/>
+        </w:rPr>
+        <w:t>SWAFR</w:t>
+      </w:r>
+      <w:r>
+        <w:t xml:space="preserve"> = 247.4</w:t>
+      </w:r>
+      <w:r>
+        <w:t>; Table S</w:t>
+      </w:r>
+      <w:r>
+        <w:t>3</w:t>
+      </w:r>
+      <w:r>
+        <w:t>a</w:t>
+      </w:r>
+      <w:r>
+        <w:t>).</w:t>
+      </w:r>
+      <w:r>
+        <w:rPr>
+          <w:rFonts w:eastAsiaTheme="minorEastAsia" w:cstheme="majorBidi"/>
+        </w:rPr>
+        <w:t xml:space="preserve"> </w:t>
+      </w:r>
+      <w:r>
+        <w:rPr>
+          <w:rFonts w:eastAsiaTheme="minorEastAsia" w:cstheme="majorBidi"/>
+        </w:rPr>
+        <w:t xml:space="preserve">This </w:t>
+      </w:r>
+      <w:r>
+        <w:rPr>
+          <w:rFonts w:eastAsiaTheme="minorEastAsia" w:cstheme="majorBidi"/>
+        </w:rPr>
+        <w:t>indicates</w:t>
+      </w:r>
+      <w:r>
+        <w:rPr>
+          <w:rFonts w:eastAsiaTheme="minorEastAsia" w:cstheme="majorBidi"/>
+        </w:rPr>
+        <w:t xml:space="preserve"> that </w:t>
+      </w:r>
+      <w:r>
+        <w:rPr>
+          <w:rFonts w:eastAsiaTheme="minorEastAsia" w:cstheme="majorBidi"/>
+        </w:rPr>
+        <w:t xml:space="preserve">regional differences in the form of the </w:t>
+      </w:r>
+      <w:r>
+        <w:rPr>
+          <w:rFonts w:eastAsiaTheme="minorEastAsia" w:cstheme="majorBidi"/>
+        </w:rPr>
+        <w:t xml:space="preserve">QDS-scale </w:t>
+      </w:r>
+      <w:r>
+        <w:rPr>
+          <w:rFonts w:eastAsiaTheme="minorEastAsia" w:cstheme="majorBidi"/>
+        </w:rPr>
+        <w:t>species richness-heterogeneity relationship</w:t>
+      </w:r>
+      <w:r>
+        <w:t xml:space="preserve">, while statistically significant, </w:t>
+      </w:r>
+      <w:r>
+        <w:rPr>
+          <w:rFonts w:eastAsiaTheme="minorEastAsia" w:cstheme="majorBidi"/>
+        </w:rPr>
+        <w:t xml:space="preserve"> are </w:t>
+      </w:r>
+      <w:r>
+        <w:rPr>
+          <w:rFonts w:eastAsiaTheme="minorEastAsia" w:cstheme="majorBidi"/>
+        </w:rPr>
+        <w:t>subtle</w:t>
+      </w:r>
+      <w:r>
+        <w:rPr>
+          <w:rFonts w:eastAsiaTheme="minorEastAsia" w:cstheme="majorBidi"/>
+        </w:rPr>
+        <w:t xml:space="preserve"> (</w:t>
+      </w:r>
+      <w:r>
+        <w:rPr>
+          <w:rFonts w:eastAsiaTheme="minorEastAsia" w:cstheme="majorBidi"/>
+        </w:rPr>
+        <w:t xml:space="preserve">see also </w:t>
+      </w:r>
+      <w:r>
+        <w:rPr>
+          <w:rFonts w:eastAsiaTheme="minorEastAsia" w:cstheme="majorBidi"/>
+        </w:rPr>
+        <w:t xml:space="preserve">Figure </w:t>
+      </w:r>
+      <w:r>
+        <w:rPr>
+          <w:rFonts w:eastAsiaTheme="minorEastAsia" w:cstheme="majorBidi"/>
+        </w:rPr>
+        <w:t>4</w:t>
+      </w:r>
+      <w:r>
+        <w:rPr>
+          <w:rFonts w:eastAsiaTheme="minorEastAsia" w:cstheme="majorBidi"/>
+        </w:rPr>
+        <w:t>a</w:t>
+      </w:r>
+      <w:r>
+        <w:rPr>
+          <w:rFonts w:eastAsiaTheme="minorEastAsia" w:cstheme="majorBidi"/>
+        </w:rPr>
+        <w:t>)</w:t>
+      </w:r>
+      <w:r>
+        <w:rPr>
+          <w:rFonts w:eastAsiaTheme="minorEastAsia" w:cstheme="majorBidi"/>
+        </w:rPr>
+        <w:t>.</w:t>
+      </w:r>
+    </w:p>
+    <w:p>
+      <w:pPr>
+        <w:pStyle w:val="FirstParagraph"/>
+      </w:pPr>
+      <w:r>
+        <w:rPr>
+          <w:highlight w:val="red"/>
+        </w:rPr>
+        <w:t xml:space="preserve">With the exception of pH at all spatial scales and elevation at the DS-scale, the partial </w:t>
+      </w:r>
+      <w:r>
+        <w:rPr>
+          <w:highlight w:val="red"/>
+        </w:rPr>
+        <w:t xml:space="preserve">main </w:t>
+      </w:r>
+      <w:r>
+        <w:rPr>
+          <w:highlight w:val="red"/>
+        </w:rPr>
+        <w:t xml:space="preserve">effects of all heterogeneity predictors retained in the optimal multiple regression models </w:t>
+      </w:r>
+      <w:r>
+        <w:rPr>
+          <w:highlight w:val="red"/>
+        </w:rPr>
+        <w:t>a</w:t>
+      </w:r>
+      <w:r>
+        <w:rPr>
+          <w:highlight w:val="red"/>
+        </w:rPr>
+        <w:t>re consistently positive</w:t>
+      </w:r>
+      <w:r>
+        <w:t xml:space="preserve">, </w:t>
+      </w:r>
+      <w:r>
+        <w:t>corroborating the</w:t>
+      </w:r>
+      <w:r>
+        <w:t xml:space="preserve"> generally </w:t>
+      </w:r>
+      <w:r>
+        <w:t>positive</w:t>
+      </w:r>
+      <w:r>
+        <w:t xml:space="preserve"> influence of heterogeneity on species richness</w:t>
+      </w:r>
+      <w:r>
+        <w:t xml:space="preserve"> (</w:t>
+      </w:r>
+      <w:r>
         <w:t xml:space="preserve">Figure </w:t>
       </w:r>
       <w:bookmarkStart w:id="6" w:name="_GoBack"/>
       <w:bookmarkEnd w:id="6"/>
       <w:r>
-        <w:rPr>
-          <w:rFonts w:eastAsiaTheme="minorEastAsia"/>
-        </w:rPr>
-        <w:t>4</w:t>
-      </w:r>
-      <w:r>
-        <w:rPr>
-          <w:rFonts w:eastAsiaTheme="minorEastAsia"/>
-        </w:rPr>
-        <w:t>b, c)</w:t>
-      </w:r>
-      <w:r>
-        <w:rPr>
-          <w:rFonts w:eastAsiaTheme="minorEastAsia"/>
-        </w:rPr>
+        <w:t>5</w:t>
+      </w:r>
+      <w:r>
+        <w:t>)</w:t>
+      </w:r>
+      <w:r>
         <w:t xml:space="preserve">. </w:t>
       </w:r>
       <w:r>
         <w:rPr>
-          <w:rFonts w:eastAsiaTheme="minorEastAsia"/>
-        </w:rPr>
-        <w:t>By contrast, t</w:t>
-      </w:r>
-      <w:r>
-        <w:t>he</w:t>
-      </w:r>
-      <w:r>
-        <w:t xml:space="preserve"> relationship of species richness to heterogeneity</w:t>
-      </w:r>
-      <w:r>
-        <w:t xml:space="preserve"> </w:t>
-      </w:r>
-      <w:r>
-        <w:rPr>
-          <w:rFonts w:eastAsiaTheme="minorEastAsia"/>
-        </w:rPr>
-        <w:t xml:space="preserve">at the </w:t>
-      </w:r>
-      <w:r>
-        <w:t xml:space="preserve">QDS-scale </w:t>
-      </w:r>
-      <w:r>
-        <w:t>is</w:t>
-      </w:r>
-      <w:r>
-        <w:t xml:space="preserve"> </w:t>
-      </w:r>
-      <w:r>
-        <w:t>generall</w:t>
-      </w:r>
-      <w:r>
-        <w:t>y</w:t>
-      </w:r>
-      <w:r>
-        <w:t xml:space="preserve"> region-dependent</w:t>
-      </w:r>
-      <w:r>
-        <w:t xml:space="preserve">, the “main effect </w:t>
-      </w:r>
-      <w:r>
-        <w:rPr>
-          <w:rFonts w:eastAsiaTheme="minorEastAsia" w:cstheme="majorBidi"/>
-        </w:rPr>
-        <w:t xml:space="preserve">× region” model being favoured for three </w:t>
-      </w:r>
-      <w:r>
-        <w:rPr>
-          <w:rFonts w:eastAsiaTheme="minorEastAsia" w:cstheme="majorBidi"/>
-        </w:rPr>
-        <w:t xml:space="preserve">environmental </w:t>
-      </w:r>
-      <w:r>
-        <w:rPr>
-          <w:rFonts w:eastAsiaTheme="minorEastAsia" w:cstheme="majorBidi"/>
-        </w:rPr>
-        <w:t>variables</w:t>
-      </w:r>
-      <w:r>
-        <w:rPr>
-          <w:rFonts w:eastAsiaTheme="minorEastAsia" w:cstheme="majorBidi"/>
-        </w:rPr>
-        <w:t xml:space="preserve"> </w:t>
-      </w:r>
-      <w:r>
-        <w:rPr>
-          <w:rFonts w:eastAsiaTheme="minorEastAsia" w:cstheme="majorBidi"/>
-        </w:rPr>
-        <w:t>and</w:t>
-      </w:r>
-      <w:r>
-        <w:rPr>
-          <w:rFonts w:eastAsiaTheme="minorEastAsia" w:cstheme="majorBidi"/>
-        </w:rPr>
-        <w:t xml:space="preserve"> PC1</w:t>
-      </w:r>
-      <w:r>
-        <w:rPr>
-          <w:rFonts w:eastAsiaTheme="minorEastAsia" w:cstheme="majorBidi"/>
-        </w:rPr>
+          <w:highlight w:val="yellow"/>
+        </w:rPr>
+        <w:t xml:space="preserve">[…] </w:t>
+      </w:r>
+      <w:r>
+        <w:rPr>
+          <w:highlight w:val="yellow"/>
+        </w:rPr>
+        <w:t>MAP which has the greatest explanatory power in all models (</w:t>
+      </w:r>
+      <w:r>
+        <w:rPr>
+          <w:highlight w:val="yellow"/>
+        </w:rPr>
+        <w:t>Table S</w:t>
+      </w:r>
+      <w:r>
+        <w:rPr>
+          <w:highlight w:val="yellow"/>
+        </w:rPr>
+        <w:t>2</w:t>
+      </w:r>
+      <w:r>
+        <w:rPr>
+          <w:highlight w:val="yellow"/>
+        </w:rPr>
+        <w:t>)</w:t>
+      </w:r>
+      <w:r>
+        <w:rPr>
+          <w:highlight w:val="yellow"/>
+        </w:rPr>
+        <w:t>.</w:t>
+      </w:r>
+      <w:r>
+        <w:t xml:space="preserve"> </w:t>
+      </w:r>
+      <w:r>
+        <w:t xml:space="preserve">In contrast to </w:t>
+      </w:r>
+      <w:r>
+        <w:t xml:space="preserve">the </w:t>
+      </w:r>
+      <w:r>
+        <w:t xml:space="preserve">optimal </w:t>
+      </w:r>
+      <w:r>
+        <w:t>ANCOVA</w:t>
+      </w:r>
+      <w:r>
+        <w:t xml:space="preserve"> models, multiple</w:t>
+      </w:r>
+      <w:r>
+        <w:t xml:space="preserve"> </w:t>
+      </w:r>
+      <w:r>
+        <w:t>regression</w:t>
+      </w:r>
+      <w:r>
+        <w:t xml:space="preserve"> model</w:t>
+      </w:r>
+      <w:r>
+        <w:t xml:space="preserve">s </w:t>
+      </w:r>
+      <w:r>
+        <w:t>suggest</w:t>
+      </w:r>
+      <w:r>
+        <w:t xml:space="preserve"> region-dependence </w:t>
+      </w:r>
+      <w:r>
+        <w:t xml:space="preserve">in the relationships of species dependence to environmental heterogeneity </w:t>
+      </w:r>
+      <w:r>
+        <w:t>at all three spatial scales</w:t>
+      </w:r>
+      <w:r>
+        <w:t xml:space="preserve"> (</w:t>
+      </w:r>
+      <w:r>
+        <w:t xml:space="preserve">Figure </w:t>
+      </w:r>
+      <w:r>
+        <w:t>5</w:t>
+      </w:r>
+      <w:r>
+        <w:t>)</w:t>
+      </w:r>
+      <w:r>
+        <w:t>. However,</w:t>
+      </w:r>
+      <w:r>
+        <w:t xml:space="preserve"> the coefficients associated with the significant interaction terms are small in </w:t>
+      </w:r>
+      <w:r>
+        <w:t>magnitude</w:t>
+      </w:r>
+      <w:r>
+        <w:t xml:space="preserve"> at </w:t>
+      </w:r>
+      <w:r>
+        <w:t xml:space="preserve">both </w:t>
+      </w:r>
+      <w:r>
+        <w:t>the QDS- (54.2 to 65.8) and HDS-scale</w:t>
+      </w:r>
+      <w:r>
+        <w:t>s</w:t>
+      </w:r>
+      <w:r>
+        <w:t xml:space="preserve"> (200.8, 210.8)</w:t>
+      </w:r>
+      <w:r>
         <w:t>,</w:t>
       </w:r>
       <w:r>
-        <w:rPr>
-          <w:rFonts w:eastAsiaTheme="minorEastAsia" w:cstheme="majorBidi"/>
-        </w:rPr>
-        <w:t xml:space="preserve"> </w:t>
-      </w:r>
-      <w:r>
-        <w:rPr>
-          <w:rFonts w:eastAsiaTheme="minorEastAsia" w:cstheme="majorBidi"/>
-        </w:rPr>
-        <w:t xml:space="preserve">and </w:t>
-      </w:r>
-      <w:r>
-        <w:t xml:space="preserve">the “main effect </w:t>
-      </w:r>
-      <w:r>
-        <w:rPr>
-          <w:rFonts w:eastAsiaTheme="minorEastAsia" w:cstheme="majorBidi"/>
-        </w:rPr>
-        <w:t>+</w:t>
-      </w:r>
-      <w:r>
-        <w:rPr>
-          <w:rFonts w:eastAsiaTheme="minorEastAsia" w:cstheme="majorBidi"/>
-        </w:rPr>
-        <w:t xml:space="preserve"> region” model </w:t>
-      </w:r>
-      <w:r>
-        <w:rPr>
-          <w:rFonts w:eastAsiaTheme="minorEastAsia" w:cstheme="majorBidi"/>
-        </w:rPr>
-        <w:t>for four</w:t>
-      </w:r>
-      <w:r>
-        <w:rPr>
-          <w:rFonts w:eastAsiaTheme="minorEastAsia" w:cstheme="majorBidi"/>
-        </w:rPr>
-        <w:t xml:space="preserve"> variables</w:t>
-      </w:r>
-      <w:r>
-        <w:rPr>
-          <w:rFonts w:eastAsiaTheme="minorEastAsia" w:cstheme="majorBidi"/>
-        </w:rPr>
-        <w:t xml:space="preserve"> (Table </w:t>
-      </w:r>
-      <w:r>
-        <w:rPr>
-          <w:rFonts w:eastAsiaTheme="minorEastAsia" w:cstheme="majorBidi"/>
-        </w:rPr>
-        <w:t>1</w:t>
-      </w:r>
-      <w:r>
-        <w:rPr>
-          <w:rFonts w:eastAsiaTheme="minorEastAsia" w:cstheme="majorBidi"/>
-        </w:rPr>
-        <w:t>a)</w:t>
-      </w:r>
-      <w:r>
-        <w:rPr>
-          <w:rFonts w:eastAsiaTheme="minorEastAsia" w:cstheme="majorBidi"/>
-        </w:rPr>
-        <w:t>. However</w:t>
-      </w:r>
-      <w:r>
-        <w:rPr>
-          <w:rFonts w:eastAsiaTheme="minorEastAsia" w:cstheme="majorBidi"/>
-        </w:rPr>
-        <w:t xml:space="preserve">, the </w:t>
-      </w:r>
-      <w:r>
-        <w:rPr>
-          <w:rFonts w:eastAsiaTheme="minorEastAsia" w:cstheme="majorBidi"/>
-        </w:rPr>
-        <w:t>coefficient</w:t>
-      </w:r>
-      <w:r>
-        <w:rPr>
-          <w:rFonts w:eastAsiaTheme="minorEastAsia" w:cstheme="majorBidi"/>
-        </w:rPr>
-        <w:t xml:space="preserve">s </w:t>
-      </w:r>
-      <w:r>
-        <w:rPr>
-          <w:rFonts w:eastAsiaTheme="minorEastAsia" w:cstheme="majorBidi"/>
-        </w:rPr>
-        <w:t xml:space="preserve">of </w:t>
-      </w:r>
-      <w:r>
-        <w:rPr>
-          <w:rFonts w:eastAsiaTheme="minorEastAsia" w:cstheme="majorBidi"/>
-        </w:rPr>
-        <w:t xml:space="preserve">the significant interaction </w:t>
-      </w:r>
-      <w:r>
-        <w:rPr>
-          <w:rFonts w:eastAsiaTheme="minorEastAsia" w:cstheme="majorBidi"/>
-        </w:rPr>
-        <w:t xml:space="preserve">(24.6 to 89.4) </w:t>
-      </w:r>
-      <w:r>
-        <w:rPr>
-          <w:rFonts w:eastAsiaTheme="minorEastAsia" w:cstheme="majorBidi"/>
-        </w:rPr>
-        <w:t xml:space="preserve">and region </w:t>
-      </w:r>
-      <w:r>
-        <w:rPr>
-          <w:rFonts w:eastAsiaTheme="minorEastAsia" w:cstheme="majorBidi"/>
-        </w:rPr>
-        <w:t xml:space="preserve">(50.5 to 72.6) </w:t>
-      </w:r>
-      <w:r>
-        <w:rPr>
-          <w:rFonts w:eastAsiaTheme="minorEastAsia" w:cstheme="majorBidi"/>
-        </w:rPr>
-        <w:t>terms</w:t>
-      </w:r>
-      <w:r>
-        <w:rPr>
-          <w:rFonts w:eastAsiaTheme="minorEastAsia" w:cstheme="majorBidi"/>
-        </w:rPr>
-        <w:t xml:space="preserve"> are small</w:t>
-      </w:r>
-      <w:r>
-        <w:rPr>
-          <w:rFonts w:eastAsiaTheme="minorEastAsia" w:cstheme="majorBidi"/>
-        </w:rPr>
-        <w:t xml:space="preserve"> in magnitude</w:t>
-      </w:r>
-      <w:r>
-        <w:rPr>
-          <w:rFonts w:eastAsiaTheme="minorEastAsia" w:cstheme="majorBidi"/>
-        </w:rPr>
-        <w:t xml:space="preserve"> relative to the </w:t>
-      </w:r>
-      <w:r>
-        <w:rPr>
-          <w:rFonts w:eastAsiaTheme="minorEastAsia" w:cstheme="majorBidi"/>
-        </w:rPr>
-        <w:t xml:space="preserve">spread of residual </w:t>
-      </w:r>
-      <w:r>
-        <w:rPr>
-          <w:rFonts w:eastAsiaTheme="minorEastAsia" w:cstheme="majorBidi"/>
-        </w:rPr>
-        <w:t xml:space="preserve">species richness </w:t>
-      </w:r>
-      <w:r>
-        <w:rPr>
-          <w:rFonts w:eastAsiaTheme="minorEastAsia" w:cstheme="majorBidi"/>
-        </w:rPr>
-        <w:t xml:space="preserve">at the </w:t>
-      </w:r>
-      <w:r>
-        <w:rPr>
-          <w:rFonts w:eastAsiaTheme="minorEastAsia" w:cstheme="majorBidi"/>
-        </w:rPr>
-        <w:t>QDS</w:t>
-      </w:r>
-      <w:r>
-        <w:rPr>
-          <w:rFonts w:eastAsiaTheme="minorEastAsia" w:cstheme="majorBidi"/>
-        </w:rPr>
-        <w:t>-scale within</w:t>
-      </w:r>
-      <w:r>
-        <w:rPr>
-          <w:rFonts w:eastAsiaTheme="minorEastAsia" w:cstheme="majorBidi"/>
-        </w:rPr>
-        <w:t xml:space="preserve"> </w:t>
-      </w:r>
-      <w:r>
-        <w:rPr>
-          <w:rFonts w:eastAsiaTheme="minorEastAsia" w:cstheme="majorBidi"/>
-        </w:rPr>
-        <w:t xml:space="preserve">each region </w:t>
-      </w:r>
-      <w:r>
-        <w:t>(</w:t>
+        <w:t xml:space="preserve"> relative to the spread of residual species richness within each region (QDS: </w:t>
       </w:r>
       <w:r>
         <w:rPr>
@@ -6818,16 +7125,7 @@
         <w:t>GCFR</w:t>
       </w:r>
       <w:r>
-        <w:t xml:space="preserve"> = </w:t>
-      </w:r>
-      <w:r>
-        <w:t>335</w:t>
-      </w:r>
-      <w:r>
-        <w:t>.</w:t>
-      </w:r>
-      <w:r>
-        <w:t xml:space="preserve">2; </w:t>
+        <w:t xml:space="preserve"> = 315.5; </w:t>
       </w:r>
       <w:r>
         <w:rPr>
@@ -6844,7 +7142,50 @@
         <w:t>SWAFR</w:t>
       </w:r>
       <w:r>
-        <w:t xml:space="preserve"> = 247.4</w:t>
+        <w:t xml:space="preserve"> = 230.1; HDS: </w:t>
+      </w:r>
+      <w:r>
+        <w:rPr>
+          <w:i/>
+          <w:iCs/>
+        </w:rPr>
+        <w:t>SD</w:t>
+      </w:r>
+      <w:r>
+        <w:rPr>
+          <w:iCs/>
+          <w:vertAlign w:val="subscript"/>
+        </w:rPr>
+        <w:t>GCFR</w:t>
+      </w:r>
+      <w:r>
+        <w:t xml:space="preserve"> = </w:t>
+      </w:r>
+      <w:r>
+        <w:t>540.2</w:t>
+      </w:r>
+      <w:r>
+        <w:t xml:space="preserve">; </w:t>
+      </w:r>
+      <w:r>
+        <w:rPr>
+          <w:i/>
+          <w:iCs/>
+        </w:rPr>
+        <w:t>SD</w:t>
+      </w:r>
+      <w:r>
+        <w:rPr>
+          <w:iCs/>
+          <w:vertAlign w:val="subscript"/>
+        </w:rPr>
+        <w:t>SWAFR</w:t>
+      </w:r>
+      <w:r>
+        <w:t xml:space="preserve"> = </w:t>
+      </w:r>
+      <w:r>
+        <w:t>337.3</w:t>
       </w:r>
       <w:r>
         <w:t>; Table S</w:t>
@@ -6853,109 +7194,155 @@
         <w:t>3</w:t>
       </w:r>
       <w:r>
-        <w:t>a</w:t>
-      </w:r>
-      <w:r>
-        <w:t>).</w:t>
-      </w:r>
-      <w:r>
-        <w:rPr>
-          <w:rFonts w:eastAsiaTheme="minorEastAsia" w:cstheme="majorBidi"/>
-        </w:rPr>
-        <w:t xml:space="preserve"> </w:t>
-      </w:r>
-      <w:r>
-        <w:rPr>
-          <w:rFonts w:eastAsiaTheme="minorEastAsia" w:cstheme="majorBidi"/>
-        </w:rPr>
-        <w:t xml:space="preserve">This </w:t>
-      </w:r>
-      <w:r>
-        <w:rPr>
-          <w:rFonts w:eastAsiaTheme="minorEastAsia" w:cstheme="majorBidi"/>
-        </w:rPr>
-        <w:t>indicates</w:t>
-      </w:r>
-      <w:r>
-        <w:rPr>
-          <w:rFonts w:eastAsiaTheme="minorEastAsia" w:cstheme="majorBidi"/>
-        </w:rPr>
-        <w:t xml:space="preserve"> that </w:t>
-      </w:r>
-      <w:r>
-        <w:rPr>
-          <w:rFonts w:eastAsiaTheme="minorEastAsia" w:cstheme="majorBidi"/>
-        </w:rPr>
-        <w:t xml:space="preserve">regional differences in the form of the </w:t>
-      </w:r>
-      <w:r>
-        <w:rPr>
-          <w:rFonts w:eastAsiaTheme="minorEastAsia" w:cstheme="majorBidi"/>
-        </w:rPr>
-        <w:t xml:space="preserve">QDS-scale </w:t>
-      </w:r>
-      <w:r>
-        <w:rPr>
-          <w:rFonts w:eastAsiaTheme="minorEastAsia" w:cstheme="majorBidi"/>
-        </w:rPr>
-        <w:t>species richness-heterogeneity relationship</w:t>
-      </w:r>
-      <w:r>
-        <w:t xml:space="preserve">, while statistically significant, </w:t>
-      </w:r>
-      <w:r>
-        <w:rPr>
-          <w:rFonts w:eastAsiaTheme="minorEastAsia" w:cstheme="majorBidi"/>
-        </w:rPr>
-        <w:t xml:space="preserve"> are </w:t>
-      </w:r>
-      <w:r>
-        <w:rPr>
-          <w:rFonts w:eastAsiaTheme="minorEastAsia" w:cstheme="majorBidi"/>
-        </w:rPr>
-        <w:t>subtle</w:t>
-      </w:r>
-      <w:r>
-        <w:rPr>
-          <w:rFonts w:eastAsiaTheme="minorEastAsia" w:cstheme="majorBidi"/>
-        </w:rPr>
-        <w:t xml:space="preserve"> (</w:t>
-      </w:r>
-      <w:r>
-        <w:rPr>
-          <w:rFonts w:eastAsiaTheme="minorEastAsia" w:cstheme="majorBidi"/>
-        </w:rPr>
-        <w:t xml:space="preserve">see also </w:t>
-      </w:r>
-      <w:r>
-        <w:rPr>
-          <w:rFonts w:eastAsiaTheme="minorEastAsia" w:cstheme="majorBidi"/>
-        </w:rPr>
-        <w:t xml:space="preserve">Figure </w:t>
-      </w:r>
-      <w:r>
-        <w:rPr>
-          <w:rFonts w:eastAsiaTheme="minorEastAsia" w:cstheme="majorBidi"/>
-        </w:rPr>
-        <w:t>4</w:t>
-      </w:r>
-      <w:r>
-        <w:rPr>
-          <w:rFonts w:eastAsiaTheme="minorEastAsia" w:cstheme="majorBidi"/>
-        </w:rPr>
-        <w:t>a</w:t>
-      </w:r>
-      <w:r>
-        <w:rPr>
-          <w:rFonts w:eastAsiaTheme="minorEastAsia" w:cstheme="majorBidi"/>
-        </w:rPr>
+        <w:t>a,b</w:t>
+      </w:r>
+      <w:r>
         <w:t>)</w:t>
       </w:r>
       <w:r>
-        <w:rPr>
-          <w:rFonts w:eastAsiaTheme="minorEastAsia" w:cstheme="majorBidi"/>
-        </w:rPr>
-        <w:t>.</w:t>
+        <w:t>. As before, this suggests that regional differences in the relationship of species richness to heterogeneity</w:t>
+      </w:r>
+      <w:r>
+        <w:t xml:space="preserve"> at these scales</w:t>
+      </w:r>
+      <w:r>
+        <w:t xml:space="preserve">, while statistically significant, are subtle. At the DS-scale, however, the </w:t>
+      </w:r>
+      <w:r>
+        <w:t xml:space="preserve">significant </w:t>
+      </w:r>
+      <w:r>
+        <w:t>coefficients are</w:t>
+      </w:r>
+      <w:r>
+        <w:t xml:space="preserve"> </w:t>
+      </w:r>
+      <w:r>
+        <w:t>large (500.0 to 1622.9) relative to the spread of residual species richness within each region (</w:t>
+      </w:r>
+      <w:r>
+        <w:rPr>
+          <w:i/>
+          <w:iCs/>
+        </w:rPr>
+        <w:t>SD</w:t>
+      </w:r>
+      <w:r>
+        <w:rPr>
+          <w:iCs/>
+          <w:vertAlign w:val="subscript"/>
+        </w:rPr>
+        <w:t>GCFR</w:t>
+      </w:r>
+      <w:r>
+        <w:t xml:space="preserve"> = 638.4; </w:t>
+      </w:r>
+      <w:r>
+        <w:rPr>
+          <w:i/>
+          <w:iCs/>
+        </w:rPr>
+        <w:t>SD</w:t>
+      </w:r>
+      <w:r>
+        <w:rPr>
+          <w:iCs/>
+          <w:vertAlign w:val="subscript"/>
+        </w:rPr>
+        <w:t>SWAFR</w:t>
+      </w:r>
+      <w:r>
+        <w:t xml:space="preserve"> = 353.9</w:t>
+      </w:r>
+      <w:r>
+        <w:t>; Table S</w:t>
+      </w:r>
+      <w:r>
+        <w:t>3</w:t>
+      </w:r>
+      <w:r>
+        <w:t>c</w:t>
+      </w:r>
+      <w:r>
+        <w:t>)</w:t>
+      </w:r>
+      <w:r>
+        <w:t xml:space="preserve">. </w:t>
+      </w:r>
+      <w:r>
+        <w:rPr>
+          <w:highlight w:val="red"/>
+        </w:rPr>
+        <w:t xml:space="preserve">Where the </w:t>
+      </w:r>
+      <w:r>
+        <w:rPr>
+          <w:highlight w:val="red"/>
+        </w:rPr>
+        <w:t xml:space="preserve">significant </w:t>
+      </w:r>
+      <w:r>
+        <w:rPr>
+          <w:highlight w:val="red"/>
+        </w:rPr>
+        <w:t>negative coefficients</w:t>
+      </w:r>
+      <w:r>
+        <w:rPr>
+          <w:highlight w:val="red"/>
+        </w:rPr>
+        <w:t xml:space="preserve"> associated with</w:t>
+      </w:r>
+      <w:r>
+        <w:rPr>
+          <w:highlight w:val="red"/>
+        </w:rPr>
+        <w:t xml:space="preserve"> surface T and clay heterogeneity </w:t>
+      </w:r>
+      <w:r>
+        <w:rPr>
+          <w:highlight w:val="red"/>
+        </w:rPr>
+        <w:t xml:space="preserve">imply that these variables </w:t>
+      </w:r>
+      <w:r>
+        <w:rPr>
+          <w:highlight w:val="red"/>
+        </w:rPr>
+        <w:t xml:space="preserve">exert a greater positive influence on species richness in the GCFR </w:t>
+      </w:r>
+      <w:r>
+        <w:rPr>
+          <w:highlight w:val="red"/>
+        </w:rPr>
+        <w:t>than</w:t>
+      </w:r>
+      <w:r>
+        <w:rPr>
+          <w:highlight w:val="red"/>
+        </w:rPr>
+        <w:t xml:space="preserve"> in the SWAFR, the positive coefficients </w:t>
+      </w:r>
+      <w:r>
+        <w:rPr>
+          <w:highlight w:val="red"/>
+        </w:rPr>
+        <w:t>associated with elevation and pH</w:t>
+      </w:r>
+      <w:r>
+        <w:rPr>
+          <w:highlight w:val="red"/>
+        </w:rPr>
+        <w:t xml:space="preserve"> heterogeneity</w:t>
+      </w:r>
+      <w:r>
+        <w:t xml:space="preserve"> have the effect of cancelling (in the SWAFR) the effects of these variables</w:t>
+      </w:r>
+      <w:r>
+        <w:t xml:space="preserve"> estimated in the GCFR</w:t>
+      </w:r>
+      <w:r>
+        <w:t xml:space="preserve">. </w:t>
       </w:r>
     </w:p>
     <w:p>
@@ -6963,565 +7350,173 @@
         <w:pStyle w:val="FirstParagraph"/>
       </w:pPr>
       <w:r>
-        <w:rPr>
-          <w:highlight w:val="red"/>
-        </w:rPr>
-        <w:t xml:space="preserve">With the exception of pH at all spatial scales and elevation at the DS-scale, the partial </w:t>
-      </w:r>
-      <w:r>
-        <w:rPr>
-          <w:highlight w:val="red"/>
-        </w:rPr>
-        <w:t xml:space="preserve">main </w:t>
-      </w:r>
-      <w:r>
-        <w:rPr>
-          <w:highlight w:val="red"/>
-        </w:rPr>
-        <w:t xml:space="preserve">effects of all heterogeneity predictors retained in the optimal multiple regression models </w:t>
-      </w:r>
-      <w:r>
-        <w:rPr>
-          <w:highlight w:val="red"/>
-        </w:rPr>
-        <w:t>a</w:t>
-      </w:r>
-      <w:r>
-        <w:rPr>
-          <w:highlight w:val="red"/>
-        </w:rPr>
-        <w:t>re consistently positive</w:t>
-      </w:r>
-      <w:r>
-        <w:t xml:space="preserve">, </w:t>
-      </w:r>
-      <w:r>
-        <w:t>corroborating the</w:t>
-      </w:r>
-      <w:r>
-        <w:t xml:space="preserve"> generally </w:t>
-      </w:r>
-      <w:r>
-        <w:t>positive</w:t>
-      </w:r>
-      <w:r>
-        <w:t xml:space="preserve"> influence of heterogeneity on species richness</w:t>
+        <w:t>That the coefficients of determi</w:t>
+      </w:r>
+      <w:r>
+        <w:t>nation associated with the opti</w:t>
+      </w:r>
+      <w:r>
+        <w:t>mum regression models</w:t>
       </w:r>
       <w:r>
         <w:t xml:space="preserve"> (</w:t>
       </w:r>
       <w:r>
-        <w:t>Figure QUX</w:t>
-      </w:r>
-      <w:r>
-        <w:t>)</w:t>
-      </w:r>
-      <w:r>
-        <w:t xml:space="preserve">. </w:t>
-      </w:r>
-      <w:r>
-        <w:rPr>
-          <w:highlight w:val="yellow"/>
-        </w:rPr>
-        <w:t xml:space="preserve">[…] </w:t>
-      </w:r>
-      <w:r>
-        <w:rPr>
-          <w:highlight w:val="yellow"/>
-        </w:rPr>
-        <w:t>MAP which has the greatest explanatory power in all models (</w:t>
-      </w:r>
-      <w:r>
-        <w:rPr>
-          <w:highlight w:val="yellow"/>
-        </w:rPr>
-        <w:t>Table S</w:t>
-      </w:r>
-      <w:r>
-        <w:rPr>
-          <w:highlight w:val="yellow"/>
-        </w:rPr>
-        <w:t>2</w:t>
-      </w:r>
-      <w:r>
-        <w:rPr>
-          <w:highlight w:val="yellow"/>
-        </w:rPr>
-        <w:t>)</w:t>
-      </w:r>
-      <w:r>
-        <w:rPr>
-          <w:highlight w:val="yellow"/>
-        </w:rPr>
-        <w:t>.</w:t>
-      </w:r>
-      <w:r>
-        <w:t xml:space="preserve"> </w:t>
-      </w:r>
-      <w:r>
-        <w:t xml:space="preserve">In contrast to </w:t>
-      </w:r>
-      <w:r>
-        <w:t xml:space="preserve">the </w:t>
-      </w:r>
-      <w:r>
-        <w:t xml:space="preserve">optimal </w:t>
-      </w:r>
-      <w:r>
-        <w:t>ANCOVA</w:t>
-      </w:r>
-      <w:r>
-        <w:t xml:space="preserve"> models, multiple</w:t>
-      </w:r>
-      <w:r>
-        <w:t xml:space="preserve"> </w:t>
-      </w:r>
-      <w:r>
-        <w:t>regression</w:t>
-      </w:r>
-      <w:r>
-        <w:t xml:space="preserve"> model</w:t>
-      </w:r>
-      <w:r>
-        <w:t xml:space="preserve">s </w:t>
-      </w:r>
-      <w:r>
-        <w:t>suggest</w:t>
-      </w:r>
-      <w:r>
-        <w:t xml:space="preserve"> region-dependence </w:t>
-      </w:r>
-      <w:r>
-        <w:t xml:space="preserve">in the relationships of species dependence to environmental heterogeneity </w:t>
-      </w:r>
-      <w:r>
-        <w:t>at all three spatial scales</w:t>
-      </w:r>
-      <w:r>
-        <w:t xml:space="preserve"> (</w:t>
-      </w:r>
-      <w:r>
-        <w:t>Figure QUX</w:t>
-      </w:r>
-      <w:r>
-        <w:t>)</w:t>
-      </w:r>
-      <w:r>
-        <w:t>. However,</w:t>
-      </w:r>
-      <w:r>
-        <w:t xml:space="preserve"> the coefficients associated with the significant interaction terms are small in </w:t>
-      </w:r>
-      <w:r>
-        <w:t>magnitude</w:t>
-      </w:r>
-      <w:r>
-        <w:t xml:space="preserve"> at </w:t>
-      </w:r>
-      <w:r>
-        <w:t xml:space="preserve">both </w:t>
-      </w:r>
-      <w:r>
-        <w:t>the QDS- (54.2 to 65.8) and HDS-scale</w:t>
-      </w:r>
-      <w:r>
-        <w:t>s</w:t>
-      </w:r>
-      <w:r>
-        <w:t xml:space="preserve"> (200.8, 210.8)</w:t>
-      </w:r>
-      <w:r>
-        <w:t>,</w:t>
-      </w:r>
-      <w:r>
-        <w:t xml:space="preserve"> relative to the spread of residual species richness within each region (QDS: </w:t>
+        <w:t xml:space="preserve">Figure </w:t>
+      </w:r>
+      <w:r>
+        <w:t>5</w:t>
+      </w:r>
+      <w:r>
+        <w:t xml:space="preserve">: </w:t>
       </w:r>
       <w:r>
         <w:rPr>
           <w:i/>
           <w:iCs/>
         </w:rPr>
-        <w:t>SD</w:t>
-      </w:r>
-      <w:r>
-        <w:rPr>
-          <w:iCs/>
-          <w:vertAlign w:val="subscript"/>
-        </w:rPr>
-        <w:t>GCFR</w:t>
-      </w:r>
-      <w:r>
-        <w:t xml:space="preserve"> = 315.5; </w:t>
+        <w:t>R</w:t>
+      </w:r>
+      <w:r>
+        <w:rPr>
+          <w:vertAlign w:val="superscript"/>
+        </w:rPr>
+        <w:t>2</w:t>
+      </w:r>
+      <w:r>
+        <w:t xml:space="preserve"> = 0.24, 0.33 and 0.61</w:t>
+      </w:r>
+      <w:r>
+        <w:t>)</w:t>
+      </w:r>
+      <w:r>
+        <w:t xml:space="preserve"> </w:t>
+      </w:r>
+      <w:r>
+        <w:t>are consistently</w:t>
+      </w:r>
+      <w:r>
+        <w:t xml:space="preserve"> greate</w:t>
+      </w:r>
+      <w:r>
+        <w:t>r than those associated with the optimal ANCOVA models based on PC1 (</w:t>
+      </w:r>
+      <w:r>
+        <w:t xml:space="preserve">Figure </w:t>
+      </w:r>
+      <w:r>
+        <w:t>4</w:t>
+      </w:r>
+      <w:r>
+        <w:t xml:space="preserve">: </w:t>
       </w:r>
       <w:r>
         <w:rPr>
           <w:i/>
           <w:iCs/>
         </w:rPr>
-        <w:t>SD</w:t>
-      </w:r>
-      <w:r>
-        <w:rPr>
-          <w:iCs/>
-          <w:vertAlign w:val="subscript"/>
-        </w:rPr>
-        <w:t>SWAFR</w:t>
-      </w:r>
-      <w:r>
-        <w:t xml:space="preserve"> = 230.1; HDS: </w:t>
-      </w:r>
-      <w:r>
-        <w:rPr>
-          <w:i/>
-          <w:iCs/>
-        </w:rPr>
-        <w:t>SD</w:t>
-      </w:r>
-      <w:r>
-        <w:rPr>
-          <w:iCs/>
-          <w:vertAlign w:val="subscript"/>
-        </w:rPr>
-        <w:t>GCFR</w:t>
-      </w:r>
-      <w:r>
-        <w:t xml:space="preserve"> = </w:t>
-      </w:r>
-      <w:r>
-        <w:t>540.2</w:t>
-      </w:r>
-      <w:r>
-        <w:t xml:space="preserve">; </w:t>
-      </w:r>
-      <w:r>
-        <w:rPr>
-          <w:i/>
-          <w:iCs/>
-        </w:rPr>
-        <w:t>SD</w:t>
-      </w:r>
-      <w:r>
-        <w:rPr>
-          <w:iCs/>
-          <w:vertAlign w:val="subscript"/>
-        </w:rPr>
-        <w:t>SWAFR</w:t>
-      </w:r>
-      <w:r>
-        <w:t xml:space="preserve"> = </w:t>
-      </w:r>
-      <w:r>
-        <w:t>337.3</w:t>
-      </w:r>
-      <w:r>
-        <w:t>; Table S</w:t>
-      </w:r>
-      <w:r>
-        <w:t>3</w:t>
-      </w:r>
-      <w:r>
-        <w:t>a,b</w:t>
-      </w:r>
-      <w:r>
-        <w:t>)</w:t>
-      </w:r>
-      <w:r>
-        <w:t>. As before, this suggests that regional differences in the relationship of species richness to heterogeneity</w:t>
-      </w:r>
-      <w:r>
-        <w:t xml:space="preserve"> at these scales</w:t>
-      </w:r>
-      <w:r>
-        <w:t xml:space="preserve">, while statistically significant, are subtle. At the DS-scale, however, the </w:t>
-      </w:r>
-      <w:r>
-        <w:t xml:space="preserve">significant </w:t>
-      </w:r>
-      <w:r>
-        <w:t>coefficients are</w:t>
-      </w:r>
-      <w:r>
-        <w:t xml:space="preserve"> </w:t>
-      </w:r>
-      <w:r>
-        <w:t>large (500.0 to 1622.9) relative to the spread of residual species richness within each region (</w:t>
-      </w:r>
-      <w:r>
-        <w:rPr>
-          <w:i/>
-          <w:iCs/>
-        </w:rPr>
-        <w:t>SD</w:t>
-      </w:r>
-      <w:r>
-        <w:rPr>
-          <w:iCs/>
-          <w:vertAlign w:val="subscript"/>
-        </w:rPr>
-        <w:t>GCFR</w:t>
-      </w:r>
-      <w:r>
-        <w:t xml:space="preserve"> = 638.4; </w:t>
-      </w:r>
-      <w:r>
-        <w:rPr>
-          <w:i/>
-          <w:iCs/>
-        </w:rPr>
-        <w:t>SD</w:t>
-      </w:r>
-      <w:r>
-        <w:rPr>
-          <w:iCs/>
-          <w:vertAlign w:val="subscript"/>
-        </w:rPr>
-        <w:t>SWAFR</w:t>
-      </w:r>
-      <w:r>
-        <w:t xml:space="preserve"> = 353.9</w:t>
-      </w:r>
-      <w:r>
-        <w:t>; Table S</w:t>
-      </w:r>
-      <w:r>
-        <w:t>3</w:t>
-      </w:r>
-      <w:r>
-        <w:t>c</w:t>
-      </w:r>
-      <w:r>
-        <w:t>)</w:t>
-      </w:r>
-      <w:r>
-        <w:t xml:space="preserve">. </w:t>
-      </w:r>
-      <w:r>
-        <w:rPr>
-          <w:highlight w:val="red"/>
-        </w:rPr>
-        <w:t xml:space="preserve">Where the </w:t>
-      </w:r>
-      <w:r>
-        <w:rPr>
-          <w:highlight w:val="red"/>
-        </w:rPr>
-        <w:t xml:space="preserve">significant </w:t>
-      </w:r>
-      <w:r>
-        <w:rPr>
-          <w:highlight w:val="red"/>
-        </w:rPr>
-        <w:t>negative coefficients</w:t>
-      </w:r>
-      <w:r>
-        <w:rPr>
-          <w:highlight w:val="red"/>
-        </w:rPr>
-        <w:t xml:space="preserve"> associated with</w:t>
-      </w:r>
-      <w:r>
-        <w:rPr>
-          <w:highlight w:val="red"/>
-        </w:rPr>
-        <w:t xml:space="preserve"> surface T and clay heterogeneity </w:t>
-      </w:r>
-      <w:r>
-        <w:rPr>
-          <w:highlight w:val="red"/>
-        </w:rPr>
-        <w:t xml:space="preserve">imply that these variables </w:t>
-      </w:r>
-      <w:r>
-        <w:rPr>
-          <w:highlight w:val="red"/>
-        </w:rPr>
-        <w:t xml:space="preserve">exert a greater positive influence on species richness in the GCFR </w:t>
-      </w:r>
-      <w:r>
-        <w:rPr>
-          <w:highlight w:val="red"/>
-        </w:rPr>
-        <w:t>than</w:t>
-      </w:r>
-      <w:r>
-        <w:rPr>
-          <w:highlight w:val="red"/>
-        </w:rPr>
-        <w:t xml:space="preserve"> in the SWAFR, the positive coefficients </w:t>
-      </w:r>
-      <w:r>
-        <w:rPr>
-          <w:highlight w:val="red"/>
-        </w:rPr>
-        <w:t>associated with elevation and pH</w:t>
-      </w:r>
-      <w:r>
-        <w:rPr>
-          <w:highlight w:val="red"/>
-        </w:rPr>
-        <w:t xml:space="preserve"> heterogeneity</w:t>
-      </w:r>
-      <w:r>
-        <w:t xml:space="preserve"> have the effect of cancelling (in the SWAFR) the effects of these variables</w:t>
-      </w:r>
-      <w:r>
-        <w:t xml:space="preserve"> estimated in the GCFR</w:t>
-      </w:r>
-      <w:r>
-        <w:t xml:space="preserve">. </w:t>
+        <w:t>R</w:t>
+      </w:r>
+      <w:r>
+        <w:rPr>
+          <w:vertAlign w:val="superscript"/>
+        </w:rPr>
+        <w:t>2</w:t>
+      </w:r>
+      <w:r>
+        <w:t xml:space="preserve"> = 0.14, 0.19 and 0.28</w:t>
+      </w:r>
+      <w:r>
+        <w:t xml:space="preserve">) </w:t>
+      </w:r>
+      <w:r>
+        <w:t xml:space="preserve">is because </w:t>
+      </w:r>
+      <w:r>
+        <w:t xml:space="preserve">PC1 </w:t>
+      </w:r>
+      <w:r>
+        <w:t xml:space="preserve">does not </w:t>
+      </w:r>
+      <w:r>
+        <w:t xml:space="preserve"> capture </w:t>
+      </w:r>
+      <w:r>
+        <w:t xml:space="preserve">some </w:t>
+      </w:r>
+      <w:r>
+        <w:t xml:space="preserve">environmental heterogeneity </w:t>
+      </w:r>
+      <w:r>
+        <w:t>relevant to the prediction of species richness.</w:t>
       </w:r>
     </w:p>
     <w:p>
       <w:pPr>
-        <w:pStyle w:val="FirstParagraph"/>
-      </w:pPr>
-      <w:r>
-        <w:t>That the coefficients of determi</w:t>
-      </w:r>
-      <w:r>
-        <w:t>nation associated with the opti</w:t>
-      </w:r>
-      <w:r>
-        <w:t>mum regression models</w:t>
-      </w:r>
-      <w:r>
-        <w:t xml:space="preserve"> (</w:t>
-      </w:r>
-      <w:r>
-        <w:t>Figure QUX</w:t>
-      </w:r>
-      <w:r>
-        <w:t xml:space="preserve">: </w:t>
-      </w:r>
-      <w:r>
-        <w:rPr>
-          <w:i/>
-          <w:iCs/>
-        </w:rPr>
-        <w:t>R</w:t>
-      </w:r>
-      <w:r>
-        <w:rPr>
-          <w:vertAlign w:val="superscript"/>
-        </w:rPr>
-        <w:t>2</w:t>
-      </w:r>
-      <w:r>
-        <w:t xml:space="preserve"> = 0.24, 0.33 and 0.61</w:t>
-      </w:r>
-      <w:r>
-        <w:t>)</w:t>
-      </w:r>
-      <w:r>
-        <w:t xml:space="preserve"> </w:t>
-      </w:r>
-      <w:r>
-        <w:t>are consistently</w:t>
-      </w:r>
-      <w:r>
-        <w:t xml:space="preserve"> greate</w:t>
-      </w:r>
-      <w:r>
-        <w:t>r than those associated with the optimal ANCOVA models based on PC1 (</w:t>
-      </w:r>
-      <w:r>
-        <w:t xml:space="preserve">Figure </w:t>
-      </w:r>
-      <w:r>
-        <w:t>4</w:t>
-      </w:r>
-      <w:r>
-        <w:t xml:space="preserve">: </w:t>
-      </w:r>
-      <w:r>
-        <w:rPr>
-          <w:i/>
-          <w:iCs/>
-        </w:rPr>
-        <w:t>R</w:t>
-      </w:r>
-      <w:r>
-        <w:rPr>
-          <w:vertAlign w:val="superscript"/>
-        </w:rPr>
-        <w:t>2</w:t>
-      </w:r>
-      <w:r>
-        <w:t xml:space="preserve"> = 0.14, 0.19 and 0.28</w:t>
-      </w:r>
-      <w:r>
-        <w:t xml:space="preserve">) </w:t>
-      </w:r>
-      <w:r>
-        <w:t xml:space="preserve">is because </w:t>
-      </w:r>
-      <w:r>
-        <w:t xml:space="preserve">PC1 </w:t>
-      </w:r>
-      <w:r>
-        <w:t xml:space="preserve">does not </w:t>
-      </w:r>
-      <w:r>
-        <w:t xml:space="preserve"> capture </w:t>
-      </w:r>
-      <w:r>
-        <w:t xml:space="preserve">some </w:t>
-      </w:r>
-      <w:r>
-        <w:t xml:space="preserve">environmental heterogeneity </w:t>
-      </w:r>
-      <w:r>
-        <w:t>relevant to the prediction of species richness.</w:t>
+        <w:pStyle w:val="Heading2"/>
+        <w:spacing w:line="240" w:lineRule="auto"/>
+      </w:pPr>
+      <w:r>
+        <w:t>3</w:t>
+      </w:r>
+      <w:r>
+        <w:t xml:space="preserve">.4: </w:t>
+      </w:r>
+      <w:r>
+        <w:t>S</w:t>
+      </w:r>
+      <w:r>
+        <w:t>pecies richness</w:t>
+      </w:r>
+      <w:r>
+        <w:t xml:space="preserve"> hotspots</w:t>
       </w:r>
     </w:p>
     <w:p>
       <w:pPr>
-        <w:pStyle w:val="Heading2"/>
-        <w:spacing w:line="240" w:lineRule="auto"/>
-      </w:pPr>
-      <w:r>
-        <w:t>3</w:t>
-      </w:r>
-      <w:r>
-        <w:t xml:space="preserve">.4: </w:t>
+        <w:pStyle w:val="BodyText"/>
+      </w:pPr>
+      <w:r>
+        <w:t xml:space="preserve">Residual-based </w:t>
+      </w:r>
+      <w:r>
+        <w:t xml:space="preserve">outlier </w:t>
+      </w:r>
+      <w:r>
+        <w:t xml:space="preserve">identification </w:t>
+      </w:r>
+      <w:r>
+        <w:t>yielded very similar results for the PC1-based ANCOVA and multiple regression models at all spatial scales</w:t>
+      </w:r>
+      <w:r>
+        <w:t xml:space="preserve"> (</w:t>
+      </w:r>
+      <w:r>
+        <w:t xml:space="preserve">Table 2; </w:t>
+      </w:r>
+      <w:r>
+        <w:t xml:space="preserve">Figure </w:t>
+      </w:r>
+      <w:r>
+        <w:t>1</w:t>
+      </w:r>
+      <w:r>
+        <w:t>e–h</w:t>
+      </w:r>
+      <w:r>
+        <w:t>,</w:t>
+      </w:r>
+      <w:r>
+        <w:t xml:space="preserve"> </w:t>
       </w:r>
       <w:r>
         <w:t>S</w:t>
       </w:r>
       <w:r>
-        <w:t>pecies richness</w:t>
-      </w:r>
-      <w:r>
-        <w:t xml:space="preserve"> hotspots</w:t>
-      </w:r>
-    </w:p>
-    <w:p>
-      <w:pPr>
-        <w:pStyle w:val="BodyText"/>
-      </w:pPr>
-      <w:r>
-        <w:t xml:space="preserve">Residual-based </w:t>
-      </w:r>
-      <w:r>
-        <w:t xml:space="preserve">outlier </w:t>
-      </w:r>
-      <w:r>
-        <w:t xml:space="preserve">identification </w:t>
-      </w:r>
-      <w:r>
-        <w:t>yielded very similar results for the PC1-based ANCOVA and multiple regression models at all spatial scales</w:t>
-      </w:r>
-      <w:r>
-        <w:t xml:space="preserve"> (</w:t>
-      </w:r>
-      <w:r>
-        <w:t xml:space="preserve">Table 2; </w:t>
-      </w:r>
-      <w:r>
-        <w:t xml:space="preserve">Figure </w:t>
-      </w:r>
-      <w:r>
-        <w:t>1</w:t>
+        <w:rPr>
+          <w:highlight w:val="red"/>
+        </w:rPr>
+        <w:t>5</w:t>
       </w:r>
       <w:r>
         <w:t>e–h</w:t>
@@ -7530,36 +7525,18 @@
         <w:t>,</w:t>
       </w:r>
       <w:r>
-        <w:t xml:space="preserve"> </w:t>
-      </w:r>
-      <w:r>
-        <w:t>S</w:t>
+        <w:t xml:space="preserve"> S</w:t>
       </w:r>
       <w:r>
         <w:rPr>
           <w:highlight w:val="red"/>
         </w:rPr>
-        <w:t>5</w:t>
+        <w:t>6</w:t>
       </w:r>
       <w:r>
         <w:t>e–h</w:t>
       </w:r>
       <w:r>
-        <w:t>,</w:t>
-      </w:r>
-      <w:r>
-        <w:t xml:space="preserve"> S</w:t>
-      </w:r>
-      <w:r>
-        <w:rPr>
-          <w:highlight w:val="red"/>
-        </w:rPr>
-        <w:t>6</w:t>
-      </w:r>
-      <w:r>
-        <w:t>e–h</w:t>
-      </w:r>
-      <w:r>
         <w:t>)</w:t>
       </w:r>
       <w:r>
@@ -7575,13 +7552,8 @@
         <w:t>r</w:t>
       </w:r>
       <w:r>
-        <w:t xml:space="preserve">e geographically clustered, in areas corresponding to recognized diversity </w:t>
-      </w:r>
-      <w:proofErr w:type="spellStart"/>
-      <w:r>
-        <w:t>centres</w:t>
-      </w:r>
-      <w:proofErr w:type="spellEnd"/>
+        <w:t>e geographically clustered, in areas corresponding to recognized diversity centres</w:t>
+      </w:r>
       <w:r>
         <w:t xml:space="preserve"> (Figure S</w:t>
       </w:r>
@@ -8037,48 +8009,32 @@
       <w:r>
         <w:t xml:space="preserve"> (</w:t>
       </w:r>
-      <w:proofErr w:type="spellStart"/>
       <w:r>
         <w:rPr>
           <w:highlight w:val="green"/>
         </w:rPr>
-        <w:t>Allouche</w:t>
-      </w:r>
-      <w:proofErr w:type="spellEnd"/>
+        <w:t>Allouche et al.</w:t>
+      </w:r>
       <w:r>
         <w:rPr>
           <w:highlight w:val="green"/>
         </w:rPr>
-        <w:t xml:space="preserve"> et al.</w:t>
+        <w:t>,</w:t>
       </w:r>
       <w:r>
         <w:rPr>
           <w:highlight w:val="green"/>
         </w:rPr>
-        <w:t>,</w:t>
+        <w:t xml:space="preserve"> 2012</w:t>
+      </w:r>
+      <w:r>
+        <w:t xml:space="preserve">; </w:t>
       </w:r>
       <w:r>
         <w:rPr>
           <w:highlight w:val="green"/>
         </w:rPr>
-        <w:t xml:space="preserve"> 2012</w:t>
-      </w:r>
-      <w:r>
-        <w:t xml:space="preserve">; </w:t>
-      </w:r>
-      <w:proofErr w:type="spellStart"/>
-      <w:r>
-        <w:rPr>
-          <w:highlight w:val="green"/>
-        </w:rPr>
-        <w:t>Carnicer</w:t>
-      </w:r>
-      <w:proofErr w:type="spellEnd"/>
-      <w:r>
-        <w:rPr>
-          <w:highlight w:val="green"/>
-        </w:rPr>
-        <w:t xml:space="preserve"> et al.</w:t>
+        <w:t>Carnicer et al.</w:t>
       </w:r>
       <w:r>
         <w:rPr>
@@ -10273,16 +10229,8 @@
         <w:rPr>
           <w:highlight w:val="green"/>
         </w:rPr>
-        <w:t xml:space="preserve"> </w:t>
-      </w:r>
-      <w:proofErr w:type="spellStart"/>
-      <w:r>
-        <w:rPr>
-          <w:highlight w:val="green"/>
-        </w:rPr>
-        <w:t>Sugden</w:t>
-      </w:r>
-      <w:proofErr w:type="spellEnd"/>
+        <w:t xml:space="preserve"> Sugden</w:t>
+      </w:r>
       <w:r>
         <w:rPr>
           <w:highlight w:val="green"/>
@@ -10576,165 +10524,149 @@
       <w:r>
         <w:t xml:space="preserve">; </w:t>
       </w:r>
-      <w:proofErr w:type="spellStart"/>
       <w:r>
         <w:rPr>
           <w:highlight w:val="green"/>
         </w:rPr>
-        <w:t>Verboom</w:t>
-      </w:r>
-      <w:proofErr w:type="spellEnd"/>
+        <w:t>Verboom et al.</w:t>
+      </w:r>
       <w:r>
         <w:rPr>
           <w:highlight w:val="green"/>
         </w:rPr>
-        <w:t xml:space="preserve"> et al.</w:t>
+        <w:t>,</w:t>
       </w:r>
       <w:r>
         <w:rPr>
           <w:highlight w:val="green"/>
         </w:rPr>
-        <w:t>,</w:t>
+        <w:t xml:space="preserve"> 2014</w:t>
+      </w:r>
+      <w:r>
+        <w:t xml:space="preserve">; </w:t>
       </w:r>
       <w:r>
         <w:rPr>
           <w:highlight w:val="green"/>
         </w:rPr>
-        <w:t xml:space="preserve"> 2014</w:t>
-      </w:r>
-      <w:r>
-        <w:t xml:space="preserve">; </w:t>
+        <w:t>Cowling et al. 2017</w:t>
+      </w:r>
+      <w:r>
+        <w:t xml:space="preserve">), or whether it is </w:t>
+      </w:r>
+      <w:r>
+        <w:t>tied</w:t>
+      </w:r>
+      <w:r>
+        <w:t xml:space="preserve"> to the </w:t>
+      </w:r>
+      <w:r>
+        <w:t>presence of</w:t>
+      </w:r>
+      <w:r>
+        <w:t xml:space="preserve"> hotspots </w:t>
+      </w:r>
+      <w:r>
+        <w:t xml:space="preserve">whose exceptional richness is attributable to </w:t>
+      </w:r>
+      <w:r>
+        <w:t>effects that are more local in nature</w:t>
+      </w:r>
+      <w:r>
+        <w:t>.</w:t>
+      </w:r>
+      <w:r>
+        <w:t xml:space="preserve"> </w:t>
+      </w:r>
+      <w:r>
+        <w:t>O</w:t>
+      </w:r>
+      <w:r>
+        <w:t>ur data</w:t>
+      </w:r>
+      <w:r>
+        <w:t xml:space="preserve">, perhaps, </w:t>
+      </w:r>
+      <w:r>
+        <w:t>point</w:t>
+      </w:r>
+      <w:r>
+        <w:t xml:space="preserve"> </w:t>
+      </w:r>
+      <w:r>
+        <w:t>towards the second interpretation, with the Kogelberg-Hottentots Holland area emerging as a particularly important refugium</w:t>
+      </w:r>
+      <w:r>
+        <w:t xml:space="preserve"> for Cape plant diversity.</w:t>
+      </w:r>
+      <w:r>
+        <w:t xml:space="preserve"> Given that much of the locally-endemic diversity of this area is associated </w:t>
+      </w:r>
+      <w:r>
+        <w:t xml:space="preserve">with </w:t>
+      </w:r>
+      <w:r>
+        <w:t xml:space="preserve">bog and seepage habitats </w:t>
+      </w:r>
+      <w:r>
+        <w:fldChar w:fldCharType="begin" w:fldLock="1"/>
+      </w:r>
+      <w:r>
+        <w:instrText>ADDIN CSL_CITATION {"citationItems":[{"id":"ITEM-1","itemData":{"DOI":"10.1111/jbi.13709","ISSN":"0305-0270","author":[{"dropping-particle":"","family":"Linder","given":"Hans Peter","non-dropping-particle":"","parse-names":false,"suffix":""}],"container-title":"Journal of Biogeography","id":"ITEM-1","issued":{"date-parts":[["2019","9","27"]]},"page":"1-14","title":"Rare species, Restionaceae, and the Cape flora","type":"article-journal"},"uris":["http://www.mendeley.com/documents/?uuid=aa169c93-affb-4734-9e23-fdf28ce77f13"]}],"mendeley":{"formattedCitation":"(Linder, 2019)","plainTextFormattedCitation":"(Linder, 2019)","previouslyFormattedCitation":"(Linder, 2019)"},"properties":{"noteIndex":0},"schema":"https://github.com/citation-style-language/schema/raw/master/csl-citation.json"}</w:instrText>
+      </w:r>
+      <w:r>
+        <w:fldChar w:fldCharType="separate"/>
+      </w:r>
+      <w:r>
+        <w:rPr>
+          <w:noProof/>
+        </w:rPr>
+        <w:t>(Linder, 2019)</w:t>
+      </w:r>
+      <w:r>
+        <w:fldChar w:fldCharType="end"/>
+      </w:r>
+      <w:r>
+        <w:t xml:space="preserve">, </w:t>
+      </w:r>
+      <w:r>
+        <w:t>recent proposals to abstract water from the Table Mountain Group aquifer which feeds these bogs, present a serious threat to the continued persistence of Cape floristic diversity, particularly since the hydrological consequences of such abstraction remain poorly understood</w:t>
+      </w:r>
+      <w:r>
+        <w:t xml:space="preserve"> </w:t>
+      </w:r>
+      <w:r>
+        <w:fldChar w:fldCharType="begin" w:fldLock="1"/>
+      </w:r>
+      <w:r>
+        <w:instrText>ADDIN CSL_CITATION {"citationItems":[{"id":"ITEM-1","itemData":{"author":[{"dropping-particle":"","family":"Slingsby","given":"Jasper Alexander","non-dropping-particle":"","parse-names":false,"suffix":""},{"dropping-particle":"","family":"February","given":"Edmund C.","non-dropping-particle":"","parse-names":false,"suffix":""},{"dropping-particle":"","family":"Rebelo","given":"Tony G.","non-dropping-particle":"","parse-names":false,"suffix":""}],"container-title":"Veld &amp; Flora","id":"ITEM-1","issued":{"date-parts":[["2018"]]},"page":"72-75","title":"Water: at what cost to our unique flora?","type":"article-journal","volume":"June"},"uris":["http://www.mendeley.com/documents/?uuid=ce9cc8d0-cfcf-4e42-a7cf-d4fdb290c9aa"]}],"mendeley":{"formattedCitation":"(Slingsby, February, &amp; Rebelo, 2018)","plainTextFormattedCitation":"(Slingsby, February, &amp; Rebelo, 2018)","previouslyFormattedCitation":"(Slingsby, February, &amp; Rebelo, 2018)"},"properties":{"noteIndex":0},"schema":"https://github.com/citation-style-language/schema/raw/master/csl-citation.json"}</w:instrText>
+      </w:r>
+      <w:r>
+        <w:fldChar w:fldCharType="separate"/>
+      </w:r>
+      <w:r>
+        <w:rPr>
+          <w:noProof/>
+        </w:rPr>
+        <w:t>(Slingsby, February, &amp; Rebelo, 2018)</w:t>
+      </w:r>
+      <w:r>
+        <w:fldChar w:fldCharType="end"/>
+      </w:r>
+      <w:r>
+        <w:t>.</w:t>
+      </w:r>
+      <w:r>
+        <w:t xml:space="preserve"> The long-term integrity of groundwater-dependent terrestrial vegetation is similarly threatened by </w:t>
+      </w:r>
+      <w:r>
+        <w:t>groundwater abstraction in the Perth area of the SWAFR (</w:t>
       </w:r>
       <w:r>
         <w:rPr>
           <w:highlight w:val="green"/>
         </w:rPr>
-        <w:t>Cowling et al. 2017</w:t>
-      </w:r>
-      <w:r>
-        <w:t xml:space="preserve">), or whether it is </w:t>
-      </w:r>
-      <w:r>
-        <w:t>tied</w:t>
-      </w:r>
-      <w:r>
-        <w:t xml:space="preserve"> to the </w:t>
-      </w:r>
-      <w:r>
-        <w:t>presence of</w:t>
-      </w:r>
-      <w:r>
-        <w:t xml:space="preserve"> hotspots </w:t>
-      </w:r>
-      <w:r>
-        <w:t xml:space="preserve">whose exceptional richness is attributable to </w:t>
-      </w:r>
-      <w:r>
-        <w:t>effects that are more local in nature</w:t>
-      </w:r>
-      <w:r>
-        <w:t>.</w:t>
-      </w:r>
-      <w:r>
-        <w:t xml:space="preserve"> </w:t>
-      </w:r>
-      <w:r>
-        <w:t>O</w:t>
-      </w:r>
-      <w:r>
-        <w:t>ur data</w:t>
-      </w:r>
-      <w:r>
-        <w:t xml:space="preserve">, perhaps, </w:t>
-      </w:r>
-      <w:r>
-        <w:t>point</w:t>
-      </w:r>
-      <w:r>
-        <w:t xml:space="preserve"> </w:t>
-      </w:r>
-      <w:r>
-        <w:t>towards the second interpretation, with the Kogelberg-Hottentots Holland area emerging as a particularly important refugium</w:t>
-      </w:r>
-      <w:r>
-        <w:t xml:space="preserve"> for Cape plant diversity.</w:t>
-      </w:r>
-      <w:r>
-        <w:t xml:space="preserve"> Given that much of the locally-endemic diversity of this area is associated </w:t>
-      </w:r>
-      <w:r>
-        <w:t xml:space="preserve">with </w:t>
-      </w:r>
-      <w:r>
-        <w:t xml:space="preserve">bog and seepage habitats </w:t>
-      </w:r>
-      <w:r>
-        <w:fldChar w:fldCharType="begin" w:fldLock="1"/>
-      </w:r>
-      <w:r>
-        <w:instrText>ADDIN CSL_CITATION {"citationItems":[{"id":"ITEM-1","itemData":{"DOI":"10.1111/jbi.13709","ISSN":"0305-0270","author":[{"dropping-particle":"","family":"Linder","given":"Hans Peter","non-dropping-particle":"","parse-names":false,"suffix":""}],"container-title":"Journal of Biogeography","id":"ITEM-1","issued":{"date-parts":[["2019","9","27"]]},"page":"1-14","title":"Rare species, Restionaceae, and the Cape flora","type":"article-journal"},"uris":["http://www.mendeley.com/documents/?uuid=aa169c93-affb-4734-9e23-fdf28ce77f13"]}],"mendeley":{"formattedCitation":"(Linder, 2019)","plainTextFormattedCitation":"(Linder, 2019)","previouslyFormattedCitation":"(Linder, 2019)"},"properties":{"noteIndex":0},"schema":"https://github.com/citation-style-language/schema/raw/master/csl-citation.json"}</w:instrText>
-      </w:r>
-      <w:r>
-        <w:fldChar w:fldCharType="separate"/>
-      </w:r>
-      <w:r>
-        <w:rPr>
-          <w:noProof/>
-        </w:rPr>
-        <w:t>(Linder, 2019)</w:t>
-      </w:r>
-      <w:r>
-        <w:fldChar w:fldCharType="end"/>
-      </w:r>
-      <w:r>
-        <w:t xml:space="preserve">, </w:t>
-      </w:r>
-      <w:r>
-        <w:t>recent proposals to abstract water from the Table Mountain Group aquifer which feeds these bogs, present a serious threat to the continued persistence of Cape floristic diversity, particularly since the hydrological consequences of such abstraction remain poorly understood</w:t>
-      </w:r>
-      <w:r>
-        <w:t xml:space="preserve"> </w:t>
-      </w:r>
-      <w:r>
-        <w:fldChar w:fldCharType="begin" w:fldLock="1"/>
-      </w:r>
-      <w:r>
-        <w:instrText>ADDIN CSL_CITATION {"citationItems":[{"id":"ITEM-1","itemData":{"author":[{"dropping-particle":"","family":"Slingsby","given":"Jasper Alexander","non-dropping-particle":"","parse-names":false,"suffix":""},{"dropping-particle":"","family":"February","given":"Edmund C.","non-dropping-particle":"","parse-names":false,"suffix":""},{"dropping-particle":"","family":"Rebelo","given":"Tony G.","non-dropping-particle":"","parse-names":false,"suffix":""}],"container-title":"Veld &amp; Flora","id":"ITEM-1","issued":{"date-parts":[["2018"]]},"page":"72-75","title":"Water: at what cost to our unique flora?","type":"article-journal","volume":"June"},"uris":["http://www.mendeley.com/documents/?uuid=ce9cc8d0-cfcf-4e42-a7cf-d4fdb290c9aa"]}],"mendeley":{"formattedCitation":"(Slingsby, February, &amp; Rebelo, 2018)","plainTextFormattedCitation":"(Slingsby, February, &amp; Rebelo, 2018)","previouslyFormattedCitation":"(Slingsby, February, &amp; Rebelo, 2018)"},"properties":{"noteIndex":0},"schema":"https://github.com/citation-style-language/schema/raw/master/csl-citation.json"}</w:instrText>
-      </w:r>
-      <w:r>
-        <w:fldChar w:fldCharType="separate"/>
-      </w:r>
-      <w:r>
-        <w:rPr>
-          <w:noProof/>
-        </w:rPr>
-        <w:t>(Slingsby, February, &amp; Rebelo, 2018)</w:t>
-      </w:r>
-      <w:r>
-        <w:fldChar w:fldCharType="end"/>
-      </w:r>
-      <w:r>
-        <w:t>.</w:t>
-      </w:r>
-      <w:r>
-        <w:t xml:space="preserve"> The long-term integrity of groundwater-dependent terrestrial vegetation is similarly threatened by </w:t>
-      </w:r>
-      <w:r>
-        <w:t>groundwater abstraction in the Perth area of the SWAFR (</w:t>
-      </w:r>
-      <w:proofErr w:type="spellStart"/>
-      <w:r>
-        <w:rPr>
-          <w:highlight w:val="green"/>
-        </w:rPr>
-        <w:t>Froend</w:t>
-      </w:r>
-      <w:proofErr w:type="spellEnd"/>
-      <w:r>
-        <w:rPr>
-          <w:highlight w:val="green"/>
-        </w:rPr>
-        <w:t xml:space="preserve"> </w:t>
+        <w:t xml:space="preserve">Froend </w:t>
       </w:r>
       <w:r>
         <w:rPr>
@@ -18053,7 +17985,10 @@
         <w:t>) and the multivariate regressions (</w:t>
       </w:r>
       <w:r>
-        <w:t>Figure QUX</w:t>
+        <w:t xml:space="preserve">Figure </w:t>
+      </w:r>
+      <w:r>
+        <w:t>5</w:t>
       </w:r>
       <w:r>
         <w:t>). All correlation coefficients were significant (</w:t>
@@ -19603,7 +19538,13 @@
         <w:rPr>
           <w:b/>
         </w:rPr>
-        <w:t>Figure QUX</w:t>
+        <w:t xml:space="preserve">Figure </w:t>
+      </w:r>
+      <w:r>
+        <w:rPr>
+          <w:b/>
+        </w:rPr>
+        <w:t>5</w:t>
       </w:r>
       <w:r>
         <w:rPr>
@@ -19981,15 +19922,7 @@
         <w:t>10</w:t>
       </w:r>
       <w:r>
-        <w:t>-transformed), residuals from regressions of species richness against (</w:t>
-      </w:r>
-      <w:proofErr w:type="spellStart"/>
-      <w:r>
-        <w:t>e,f</w:t>
-      </w:r>
-      <w:proofErr w:type="spellEnd"/>
-      <w:r>
-        <w:t>) PC1 (</w:t>
+        <w:t>-transformed), residuals from regressions of species richness against (e,f) PC1 (</w:t>
       </w:r>
       <w:r>
         <w:t xml:space="preserve">Figure </w:t>
@@ -19998,29 +19931,16 @@
         <w:t>4</w:t>
       </w:r>
       <w:r>
-        <w:t>b) and (</w:t>
-      </w:r>
-      <w:proofErr w:type="spellStart"/>
-      <w:r>
-        <w:t>g,h</w:t>
-      </w:r>
-      <w:proofErr w:type="spellEnd"/>
-      <w:r>
-        <w:t>) the multivariate (MV) model (</w:t>
+        <w:t>b) and (g,h) the multivariate (MV) model (</w:t>
       </w:r>
       <w:r>
         <w:t xml:space="preserve">Figure </w:t>
       </w:r>
-      <w:proofErr w:type="spellStart"/>
-      <w:r>
-        <w:t>QUX</w:t>
-      </w:r>
-      <w:r>
-        <w:t>b</w:t>
-      </w:r>
-      <w:proofErr w:type="spellEnd"/>
-      <w:r>
-        <w:t xml:space="preserve">). Map projection used: WGS84. </w:t>
+      <w:r>
+        <w:t>5</w:t>
+      </w:r>
+      <w:r>
+        <w:t xml:space="preserve">b). Map projection used: WGS84. </w:t>
       </w:r>
       <w:r>
         <w:t xml:space="preserve">Colour versions of these maps, and the </w:t>
@@ -22024,7 +21944,6 @@
       <w:pPr>
         <w:pStyle w:val="Heading1"/>
       </w:pPr>
-      <w:proofErr w:type="spellStart"/>
       <w:r>
         <w:lastRenderedPageBreak/>
         <w:t>Biosketch</w:t>
@@ -22032,7 +21951,6 @@
       <w:r>
         <w:t>es</w:t>
       </w:r>
-      <w:proofErr w:type="spellEnd"/>
     </w:p>
     <w:p>
       <w:pPr>
@@ -26022,7 +25940,7 @@
 </file>
 
 <file path=customXml/itemProps1.xml><?xml version="1.0" encoding="utf-8"?>
-<ds:datastoreItem xmlns:ds="http://schemas.openxmlformats.org/officeDocument/2006/customXml" ds:itemID="{4B331280-5022-3747-B886-FB43D419018D}">
+<ds:datastoreItem xmlns:ds="http://schemas.openxmlformats.org/officeDocument/2006/customXml" ds:itemID="{CCF79ECC-1B57-B84F-9753-9D491BBA05FD}">
   <ds:schemaRefs>
     <ds:schemaRef ds:uri="http://schemas.openxmlformats.org/officeDocument/2006/bibliography"/>
   </ds:schemaRefs>

</xml_diff>

<commit_message>
Unhighlight 'Figure 2's everywhere, correct Table 2 --> Table 1 in SI
</commit_message>
<xml_diff>
--- a/manuscript/Van-Mazijk-Cramer-Verboom_main-text.docx
+++ b/manuscript/Van-Mazijk-Cramer-Verboom_main-text.docx
@@ -831,11 +831,19 @@
       <w:r>
         <w:t xml:space="preserve">; </w:t>
       </w:r>
+      <w:proofErr w:type="spellStart"/>
       <w:r>
         <w:rPr>
           <w:highlight w:val="green"/>
         </w:rPr>
-        <w:t>Bøhn &amp; Amundsen, 2004</w:t>
+        <w:t>Bøhn</w:t>
+      </w:r>
+      <w:proofErr w:type="spellEnd"/>
+      <w:r>
+        <w:rPr>
+          <w:highlight w:val="green"/>
+        </w:rPr>
+        <w:t xml:space="preserve"> &amp; Amundsen, 2004</w:t>
       </w:r>
       <w:r>
         <w:t xml:space="preserve">). Since all three effects are potentially influenced by environmental heterogeneity, the latter may be a particularly important driver of regional species richness </w:t>
@@ -888,11 +896,19 @@
       <w:r>
         <w:t>). For example, given that the recruitment success of immigrant lineages into a region is often dictated by the pre-adaptations of those lineages (</w:t>
       </w:r>
+      <w:proofErr w:type="spellStart"/>
       <w:r>
         <w:rPr>
           <w:highlight w:val="green"/>
         </w:rPr>
-        <w:t>Ackerly, Donoghue</w:t>
+        <w:t>Ackerly</w:t>
+      </w:r>
+      <w:proofErr w:type="spellEnd"/>
+      <w:r>
+        <w:rPr>
+          <w:highlight w:val="green"/>
+        </w:rPr>
+        <w:t>, Donoghue</w:t>
       </w:r>
       <w:r>
         <w:rPr>
@@ -5353,28 +5369,7 @@
         <w:t>1</w:t>
       </w:r>
       <w:r>
-        <w:t xml:space="preserve">a,b). </w:t>
-      </w:r>
-      <w:r>
-        <w:t>Comparison</w:t>
-      </w:r>
-      <w:r>
-        <w:t>s</w:t>
-      </w:r>
-      <w:r>
-        <w:t xml:space="preserve"> of species richness</w:t>
-      </w:r>
-      <w:r>
-        <w:t xml:space="preserve"> between the regions</w:t>
-      </w:r>
-      <w:r>
-        <w:t xml:space="preserve"> </w:t>
-      </w:r>
-      <w:r>
-        <w:t>using two-sided Mann</w:t>
-      </w:r>
-      <w:r>
-        <w:t xml:space="preserve">-Whitney </w:t>
+        <w:t xml:space="preserve">a,b). Comparisons of species richness between the regions using two-sided Mann-Whitney </w:t>
       </w:r>
       <w:r>
         <w:rPr>
@@ -5383,37 +5378,7 @@
         <w:t>U</w:t>
       </w:r>
       <w:r>
-        <w:t xml:space="preserve"> </w:t>
-      </w:r>
-      <w:r>
-        <w:t>tests</w:t>
-      </w:r>
-      <w:r>
-        <w:t xml:space="preserve"> </w:t>
-      </w:r>
-      <w:r>
-        <w:t>reveal</w:t>
-      </w:r>
-      <w:r>
-        <w:t xml:space="preserve"> </w:t>
-      </w:r>
-      <w:r>
-        <w:t>that species</w:t>
-      </w:r>
-      <w:r>
-        <w:t xml:space="preserve"> richness </w:t>
-      </w:r>
-      <w:r>
-        <w:t xml:space="preserve">per </w:t>
-      </w:r>
-      <w:r>
-        <w:t xml:space="preserve">unit area is similar at the QDS- (Figure </w:t>
-      </w:r>
-      <w:r>
-        <w:rPr>
-          <w:highlight w:val="red"/>
-        </w:rPr>
-        <w:t>2</w:t>
+        <w:t xml:space="preserve"> tests reveal that species richness per unit area is similar at the QDS- (Figure 2</w:t>
       </w:r>
       <w:r>
         <w:t>c</w:t>
@@ -5438,16 +5403,7 @@
         <w:t>CLES</w:t>
       </w:r>
       <w:r>
-        <w:t xml:space="preserve"> = 0.516) and HDS-scales (Figure </w:t>
-      </w:r>
-      <w:r>
-        <w:rPr>
-          <w:highlight w:val="red"/>
-        </w:rPr>
-        <w:t>2</w:t>
-      </w:r>
-      <w:r>
-        <w:t>b;</w:t>
+        <w:t xml:space="preserve"> = 0.516) and HDS-scales (Figure 2b;</w:t>
       </w:r>
       <w:r>
         <w:rPr>
@@ -5469,9 +5425,6 @@
         <w:t xml:space="preserve"> = 0.542), but that the GCFR is significantly more species-rich than the SWAFR at the DS-scale (Figure </w:t>
       </w:r>
       <w:r>
-        <w:rPr>
-          <w:highlight w:val="red"/>
-        </w:rPr>
         <w:t>2</w:t>
       </w:r>
       <w:r>
@@ -5583,13 +5536,7 @@
         <w:t>QDS</w:t>
       </w:r>
       <w:r>
-        <w:t xml:space="preserve"> respectively; Figure </w:t>
-      </w:r>
-      <w:r>
-        <w:rPr>
-          <w:highlight w:val="red"/>
-        </w:rPr>
-        <w:t>2</w:t>
+        <w:t xml:space="preserve"> respectively; Figure 2</w:t>
       </w:r>
       <w:r>
         <w:t>g</w:t>
@@ -5625,13 +5572,7 @@
         <w:t>HDS</w:t>
       </w:r>
       <w:r>
-        <w:t xml:space="preserve">; Figure </w:t>
-      </w:r>
-      <w:r>
-        <w:rPr>
-          <w:highlight w:val="red"/>
-        </w:rPr>
-        <w:t>2</w:t>
+        <w:t>; Figure 2</w:t>
       </w:r>
       <w:r>
         <w:t>e</w:t>
@@ -5668,13 +5609,7 @@
         <w:t xml:space="preserve"> = 0.696). This is also the case at the DS-scale (Figure </w:t>
       </w:r>
       <w:r>
-        <w:rPr>
-          <w:highlight w:val="red"/>
-        </w:rPr>
-        <w:t>2</w:t>
-      </w:r>
-      <w:r>
-        <w:t>d</w:t>
+        <w:t>2d</w:t>
       </w:r>
       <w:r>
         <w:t xml:space="preserve">; </w:t>
@@ -5722,19 +5657,7 @@
         <w:t xml:space="preserve"> </w:t>
       </w:r>
       <w:r>
-        <w:t>0.55</w:t>
-      </w:r>
-      <w:r>
-        <w:t xml:space="preserve">, SWAFR: </w:t>
-      </w:r>
-      <w:r>
-        <w:t>0.48</w:t>
-      </w:r>
-      <w:r>
-        <w:t>; two-sided Mann</w:t>
-      </w:r>
-      <w:r>
-        <w:t xml:space="preserve">-Whitney </w:t>
+        <w:t xml:space="preserve">0.55, SWAFR: 0.48; two-sided Mann-Whitney </w:t>
       </w:r>
       <w:r>
         <w:rPr>
@@ -5743,13 +5666,7 @@
         <w:t>U</w:t>
       </w:r>
       <w:r>
-        <w:t xml:space="preserve"> </w:t>
-      </w:r>
-      <w:r>
-        <w:t>test</w:t>
-      </w:r>
-      <w:r>
-        <w:t xml:space="preserve">, </w:t>
+        <w:t xml:space="preserve"> test, </w:t>
       </w:r>
       <w:r>
         <w:rPr>
@@ -5767,10 +5684,7 @@
         <w:t>CLES</w:t>
       </w:r>
       <w:r>
-        <w:t xml:space="preserve"> = 0.741</w:t>
-      </w:r>
-      <w:r>
-        <w:t>).</w:t>
+        <w:t xml:space="preserve"> = 0.741).</w:t>
       </w:r>
     </w:p>
     <w:p>
@@ -6128,9 +6042,11 @@
       <w:r>
         <w:t>–</w:t>
       </w:r>
+      <w:proofErr w:type="spellStart"/>
       <w:r>
         <w:t>i</w:t>
       </w:r>
+      <w:proofErr w:type="spellEnd"/>
       <w:r>
         <w:t>)</w:t>
       </w:r>
@@ -6461,7 +6377,21 @@
         <w:rPr>
           <w:rFonts w:eastAsiaTheme="minorEastAsia"/>
         </w:rPr>
-        <w:t xml:space="preserve">” model favoured: </w:t>
+        <w:t xml:space="preserve">” model </w:t>
+      </w:r>
+      <w:proofErr w:type="spellStart"/>
+      <w:r>
+        <w:rPr>
+          <w:rFonts w:eastAsiaTheme="minorEastAsia"/>
+        </w:rPr>
+        <w:t>favoured</w:t>
+      </w:r>
+      <w:proofErr w:type="spellEnd"/>
+      <w:r>
+        <w:rPr>
+          <w:rFonts w:eastAsiaTheme="minorEastAsia"/>
+        </w:rPr>
+        <w:t xml:space="preserve">: </w:t>
       </w:r>
       <w:r>
         <w:rPr>
@@ -6979,8 +6909,6 @@
       <w:r>
         <w:t xml:space="preserve">Figure </w:t>
       </w:r>
-      <w:bookmarkStart w:id="6" w:name="_GoBack"/>
-      <w:bookmarkEnd w:id="6"/>
       <w:r>
         <w:t>5</w:t>
       </w:r>
@@ -7552,8 +7480,13 @@
         <w:t>r</w:t>
       </w:r>
       <w:r>
-        <w:t>e geographically clustered, in areas corresponding to recognized diversity centres</w:t>
-      </w:r>
+        <w:t xml:space="preserve">e geographically clustered, in areas corresponding to recognized diversity </w:t>
+      </w:r>
+      <w:proofErr w:type="spellStart"/>
+      <w:r>
+        <w:t>centres</w:t>
+      </w:r>
+      <w:proofErr w:type="spellEnd"/>
       <w:r>
         <w:t xml:space="preserve"> (Figure S</w:t>
       </w:r>
@@ -7870,7 +7803,7 @@
           <w:tab w:val="left" w:pos="6189"/>
         </w:tabs>
       </w:pPr>
-      <w:bookmarkStart w:id="7" w:name="tables"/>
+      <w:bookmarkStart w:id="6" w:name="tables"/>
       <w:r>
         <w:t>Consistent with a recent meta-analysis identifying environmental heterogeneity as a universal driver of species richness</w:t>
       </w:r>
@@ -8009,16 +7942,24 @@
       <w:r>
         <w:t xml:space="preserve"> (</w:t>
       </w:r>
+      <w:proofErr w:type="spellStart"/>
       <w:r>
         <w:rPr>
           <w:highlight w:val="green"/>
         </w:rPr>
-        <w:t>Allouche et al.</w:t>
-      </w:r>
+        <w:t>Allouche</w:t>
+      </w:r>
+      <w:proofErr w:type="spellEnd"/>
       <w:r>
         <w:rPr>
           <w:highlight w:val="green"/>
         </w:rPr>
+        <w:t xml:space="preserve"> et al.</w:t>
+      </w:r>
+      <w:r>
+        <w:rPr>
+          <w:highlight w:val="green"/>
+        </w:rPr>
         <w:t>,</w:t>
       </w:r>
       <w:r>
@@ -8030,11 +7971,19 @@
       <w:r>
         <w:t xml:space="preserve">; </w:t>
       </w:r>
+      <w:proofErr w:type="spellStart"/>
       <w:r>
         <w:rPr>
           <w:highlight w:val="green"/>
         </w:rPr>
-        <w:t>Carnicer et al.</w:t>
+        <w:t>Carnicer</w:t>
+      </w:r>
+      <w:proofErr w:type="spellEnd"/>
+      <w:r>
+        <w:rPr>
+          <w:highlight w:val="green"/>
+        </w:rPr>
+        <w:t xml:space="preserve"> et al.</w:t>
       </w:r>
       <w:r>
         <w:rPr>
@@ -10229,8 +10178,16 @@
         <w:rPr>
           <w:highlight w:val="green"/>
         </w:rPr>
-        <w:t xml:space="preserve"> Sugden</w:t>
-      </w:r>
+        <w:t xml:space="preserve"> </w:t>
+      </w:r>
+      <w:proofErr w:type="spellStart"/>
+      <w:r>
+        <w:rPr>
+          <w:highlight w:val="green"/>
+        </w:rPr>
+        <w:t>Sugden</w:t>
+      </w:r>
+      <w:proofErr w:type="spellEnd"/>
       <w:r>
         <w:rPr>
           <w:highlight w:val="green"/>
@@ -10524,16 +10481,24 @@
       <w:r>
         <w:t xml:space="preserve">; </w:t>
       </w:r>
+      <w:proofErr w:type="spellStart"/>
       <w:r>
         <w:rPr>
           <w:highlight w:val="green"/>
         </w:rPr>
-        <w:t>Verboom et al.</w:t>
-      </w:r>
+        <w:t>Verboom</w:t>
+      </w:r>
+      <w:proofErr w:type="spellEnd"/>
       <w:r>
         <w:rPr>
           <w:highlight w:val="green"/>
         </w:rPr>
+        <w:t xml:space="preserve"> et al.</w:t>
+      </w:r>
+      <w:r>
+        <w:rPr>
+          <w:highlight w:val="green"/>
+        </w:rPr>
         <w:t>,</w:t>
       </w:r>
       <w:r>
@@ -10662,11 +10627,19 @@
       <w:r>
         <w:t>groundwater abstraction in the Perth area of the SWAFR (</w:t>
       </w:r>
+      <w:proofErr w:type="spellStart"/>
       <w:r>
         <w:rPr>
           <w:highlight w:val="green"/>
         </w:rPr>
-        <w:t xml:space="preserve">Froend </w:t>
+        <w:t>Froend</w:t>
+      </w:r>
+      <w:proofErr w:type="spellEnd"/>
+      <w:r>
+        <w:rPr>
+          <w:highlight w:val="green"/>
+        </w:rPr>
+        <w:t xml:space="preserve"> </w:t>
       </w:r>
       <w:r>
         <w:rPr>
@@ -11254,7 +11227,7 @@
         <w:lastRenderedPageBreak/>
         <w:t>Tables</w:t>
       </w:r>
-      <w:bookmarkEnd w:id="7"/>
+      <w:bookmarkEnd w:id="6"/>
     </w:p>
     <w:p>
       <w:r>
@@ -17883,7 +17856,7 @@
         <w:pStyle w:val="BodyText"/>
         <w:spacing w:before="0"/>
       </w:pPr>
-      <w:bookmarkStart w:id="8" w:name="figures"/>
+      <w:bookmarkStart w:id="7" w:name="figures"/>
       <w:r>
         <w:rPr>
           <w:b/>
@@ -18360,7 +18333,7 @@
       <w:r>
         <w:br w:type="page"/>
       </w:r>
-      <w:bookmarkEnd w:id="8"/>
+      <w:bookmarkEnd w:id="7"/>
       <w:r>
         <w:lastRenderedPageBreak/>
         <w:t>Figures</w:t>
@@ -18714,30 +18687,22 @@
         <w:pStyle w:val="ImageCaption"/>
         <w:spacing w:line="240" w:lineRule="auto"/>
       </w:pPr>
+      <w:bookmarkStart w:id="8" w:name="_GoBack"/>
+      <w:bookmarkEnd w:id="8"/>
       <w:r>
         <w:rPr>
           <w:b/>
         </w:rPr>
-        <w:t xml:space="preserve">Figure </w:t>
-      </w:r>
-      <w:r>
-        <w:rPr>
-          <w:b/>
-          <w:highlight w:val="red"/>
-        </w:rPr>
-        <w:t>2</w:t>
-      </w:r>
-      <w:r>
-        <w:rPr>
-          <w:b/>
-        </w:rPr>
-        <w:t>:</w:t>
+        <w:t>Figure 2:</w:t>
       </w:r>
       <w:r>
         <w:t xml:space="preserve"> </w:t>
       </w:r>
       <w:r>
-        <w:t>Frequency d</w:t>
+        <w:t>Frequency</w:t>
+      </w:r>
+      <w:r>
+        <w:t xml:space="preserve"> d</w:t>
       </w:r>
       <w:r>
         <w:t xml:space="preserve">istributions of </w:t>
@@ -19922,7 +19887,15 @@
         <w:t>10</w:t>
       </w:r>
       <w:r>
-        <w:t>-transformed), residuals from regressions of species richness against (e,f) PC1 (</w:t>
+        <w:t>-transformed), residuals from regressions of species richness against (</w:t>
+      </w:r>
+      <w:proofErr w:type="spellStart"/>
+      <w:r>
+        <w:t>e,f</w:t>
+      </w:r>
+      <w:proofErr w:type="spellEnd"/>
+      <w:r>
+        <w:t>) PC1 (</w:t>
       </w:r>
       <w:r>
         <w:t xml:space="preserve">Figure </w:t>
@@ -19931,7 +19904,15 @@
         <w:t>4</w:t>
       </w:r>
       <w:r>
-        <w:t>b) and (g,h) the multivariate (MV) model (</w:t>
+        <w:t>b) and (</w:t>
+      </w:r>
+      <w:proofErr w:type="spellStart"/>
+      <w:r>
+        <w:t>g,h</w:t>
+      </w:r>
+      <w:proofErr w:type="spellEnd"/>
+      <w:r>
+        <w:t>) the multivariate (MV) model (</w:t>
       </w:r>
       <w:r>
         <w:t xml:space="preserve">Figure </w:t>
@@ -21944,6 +21925,7 @@
       <w:pPr>
         <w:pStyle w:val="Heading1"/>
       </w:pPr>
+      <w:proofErr w:type="spellStart"/>
       <w:r>
         <w:lastRenderedPageBreak/>
         <w:t>Biosketch</w:t>
@@ -21951,6 +21933,7 @@
       <w:r>
         <w:t>es</w:t>
       </w:r>
+      <w:proofErr w:type="spellEnd"/>
     </w:p>
     <w:p>
       <w:pPr>
@@ -25940,7 +25923,7 @@
 </file>
 
 <file path=customXml/itemProps1.xml><?xml version="1.0" encoding="utf-8"?>
-<ds:datastoreItem xmlns:ds="http://schemas.openxmlformats.org/officeDocument/2006/customXml" ds:itemID="{CCF79ECC-1B57-B84F-9753-9D491BBA05FD}">
+<ds:datastoreItem xmlns:ds="http://schemas.openxmlformats.org/officeDocument/2006/customXml" ds:itemID="{D8660691-31C3-AA40-9758-C9B7B49859F5}">
   <ds:schemaRefs>
     <ds:schemaRef ds:uri="http://schemas.openxmlformats.org/officeDocument/2006/bibliography"/>
   </ds:schemaRefs>

</xml_diff>

<commit_message>
Finalise Figure S1--S4 numbering
</commit_message>
<xml_diff>
--- a/manuscript/Van-Mazijk-Cramer-Verboom_main-text.docx
+++ b/manuscript/Van-Mazijk-Cramer-Verboom_main-text.docx
@@ -3260,19 +3260,7 @@
         <w:t xml:space="preserve"> (see Figure S</w:t>
       </w:r>
       <w:r>
-        <w:rPr>
-          <w:highlight w:val="red"/>
-        </w:rPr>
-        <w:t>1</w:t>
-      </w:r>
-      <w:r>
-        <w:t>–</w:t>
-      </w:r>
-      <w:r>
-        <w:rPr>
-          <w:highlight w:val="red"/>
-        </w:rPr>
-        <w:t>3</w:t>
+        <w:t>1–3</w:t>
       </w:r>
       <w:r>
         <w:t>)</w:t>
@@ -3870,10 +3858,9 @@
       <w:r>
         <w:t xml:space="preserve"> (see Figure S</w:t>
       </w:r>
-      <w:r>
-        <w:rPr>
-          <w:highlight w:val="red"/>
-        </w:rPr>
+      <w:bookmarkStart w:id="4" w:name="_GoBack"/>
+      <w:bookmarkEnd w:id="4"/>
+      <w:r>
         <w:t>4</w:t>
       </w:r>
       <w:r>
@@ -4091,7 +4078,7 @@
         <w:pStyle w:val="Heading2"/>
         <w:spacing w:line="240" w:lineRule="auto"/>
       </w:pPr>
-      <w:bookmarkStart w:id="4" w:name="environmental-heterogeneity-as-an-explan"/>
+      <w:bookmarkStart w:id="5" w:name="environmental-heterogeneity-as-an-explan"/>
       <w:r>
         <w:t>2.3</w:t>
       </w:r>
@@ -4104,7 +4091,7 @@
       <w:r>
         <w:t>Environmental heterogeneity as an explanation of species richness</w:t>
       </w:r>
-      <w:bookmarkEnd w:id="4"/>
+      <w:bookmarkEnd w:id="5"/>
     </w:p>
     <w:p>
       <w:pPr>
@@ -5319,7 +5306,7 @@
         <w:pStyle w:val="Heading1"/>
         <w:spacing w:line="240" w:lineRule="auto"/>
       </w:pPr>
-      <w:bookmarkStart w:id="5" w:name="results"/>
+      <w:bookmarkStart w:id="6" w:name="results"/>
       <w:r>
         <w:t>3</w:t>
       </w:r>
@@ -5332,7 +5319,7 @@
       <w:r>
         <w:t>Results</w:t>
       </w:r>
-      <w:bookmarkEnd w:id="5"/>
+      <w:bookmarkEnd w:id="6"/>
     </w:p>
     <w:p>
       <w:pPr>
@@ -7803,7 +7790,7 @@
           <w:tab w:val="left" w:pos="6189"/>
         </w:tabs>
       </w:pPr>
-      <w:bookmarkStart w:id="6" w:name="tables"/>
+      <w:bookmarkStart w:id="7" w:name="tables"/>
       <w:r>
         <w:t>Consistent with a recent meta-analysis identifying environmental heterogeneity as a universal driver of species richness</w:t>
       </w:r>
@@ -11227,7 +11214,7 @@
         <w:lastRenderedPageBreak/>
         <w:t>Tables</w:t>
       </w:r>
-      <w:bookmarkEnd w:id="6"/>
+      <w:bookmarkEnd w:id="7"/>
     </w:p>
     <w:p>
       <w:r>
@@ -17856,7 +17843,7 @@
         <w:pStyle w:val="BodyText"/>
         <w:spacing w:before="0"/>
       </w:pPr>
-      <w:bookmarkStart w:id="7" w:name="figures"/>
+      <w:bookmarkStart w:id="8" w:name="figures"/>
       <w:r>
         <w:rPr>
           <w:b/>
@@ -18333,7 +18320,7 @@
       <w:r>
         <w:br w:type="page"/>
       </w:r>
-      <w:bookmarkEnd w:id="7"/>
+      <w:bookmarkEnd w:id="8"/>
       <w:r>
         <w:lastRenderedPageBreak/>
         <w:t>Figures</w:t>
@@ -18687,8 +18674,6 @@
         <w:pStyle w:val="ImageCaption"/>
         <w:spacing w:line="240" w:lineRule="auto"/>
       </w:pPr>
-      <w:bookmarkStart w:id="8" w:name="_GoBack"/>
-      <w:bookmarkEnd w:id="8"/>
       <w:r>
         <w:rPr>
           <w:b/>
@@ -25923,7 +25908,7 @@
 </file>
 
 <file path=customXml/itemProps1.xml><?xml version="1.0" encoding="utf-8"?>
-<ds:datastoreItem xmlns:ds="http://schemas.openxmlformats.org/officeDocument/2006/customXml" ds:itemID="{D8660691-31C3-AA40-9758-C9B7B49859F5}">
+<ds:datastoreItem xmlns:ds="http://schemas.openxmlformats.org/officeDocument/2006/customXml" ds:itemID="{DD808B0A-AD71-E347-8FC7-BEF4E5DDCA8C}">
   <ds:schemaRefs>
     <ds:schemaRef ds:uri="http://schemas.openxmlformats.org/officeDocument/2006/bibliography"/>
   </ds:schemaRefs>

</xml_diff>

<commit_message>
Figure S8, S9 --> Figure FOO, BAR
</commit_message>
<xml_diff>
--- a/manuscript/Van-Mazijk-Cramer-Verboom_main-text.docx
+++ b/manuscript/Van-Mazijk-Cramer-Verboom_main-text.docx
@@ -831,84 +831,68 @@
       <w:r>
         <w:t xml:space="preserve">; </w:t>
       </w:r>
-      <w:proofErr w:type="spellStart"/>
       <w:r>
         <w:rPr>
           <w:highlight w:val="green"/>
         </w:rPr>
-        <w:t>Bøhn</w:t>
-      </w:r>
-      <w:proofErr w:type="spellEnd"/>
+        <w:t>Bøhn &amp; Amundsen, 2004</w:t>
+      </w:r>
+      <w:r>
+        <w:t xml:space="preserve">). Since all three effects are potentially influenced by environmental heterogeneity, the latter may be a particularly important driver of regional species richness </w:t>
+      </w:r>
+      <w:r>
+        <w:t xml:space="preserve">variation </w:t>
+      </w:r>
+      <w:r>
+        <w:t>(</w:t>
+      </w:r>
+      <w:r>
+        <w:rPr>
+          <w:highlight w:val="yellow"/>
+        </w:rPr>
+        <w:t>refs</w:t>
+      </w:r>
+      <w:r>
+        <w:t xml:space="preserve">), with </w:t>
+      </w:r>
+      <w:r>
+        <w:t>physically</w:t>
+      </w:r>
+      <w:r>
+        <w:t>-</w:t>
+      </w:r>
+      <w:r>
+        <w:t>heterogeneous</w:t>
+      </w:r>
+      <w:r>
+        <w:t xml:space="preserve"> regions </w:t>
+      </w:r>
+      <w:r>
+        <w:t>tending</w:t>
+      </w:r>
+      <w:r>
+        <w:t xml:space="preserve"> to be </w:t>
+      </w:r>
+      <w:r>
+        <w:t xml:space="preserve">more </w:t>
+      </w:r>
+      <w:r>
+        <w:t>species-rich (</w:t>
+      </w:r>
+      <w:r>
+        <w:rPr>
+          <w:highlight w:val="yellow"/>
+        </w:rPr>
+        <w:t>refs</w:t>
+      </w:r>
+      <w:r>
+        <w:t>). For example, given that the recruitment success of immigrant lineages into a region is often dictated by the pre-adaptations of those lineages (</w:t>
+      </w:r>
       <w:r>
         <w:rPr>
           <w:highlight w:val="green"/>
         </w:rPr>
-        <w:t xml:space="preserve"> &amp; Amundsen, 2004</w:t>
-      </w:r>
-      <w:r>
-        <w:t xml:space="preserve">). Since all three effects are potentially influenced by environmental heterogeneity, the latter may be a particularly important driver of regional species richness </w:t>
-      </w:r>
-      <w:r>
-        <w:t xml:space="preserve">variation </w:t>
-      </w:r>
-      <w:r>
-        <w:t>(</w:t>
-      </w:r>
-      <w:r>
-        <w:rPr>
-          <w:highlight w:val="yellow"/>
-        </w:rPr>
-        <w:t>refs</w:t>
-      </w:r>
-      <w:r>
-        <w:t xml:space="preserve">), with </w:t>
-      </w:r>
-      <w:r>
-        <w:t>physically</w:t>
-      </w:r>
-      <w:r>
-        <w:t>-</w:t>
-      </w:r>
-      <w:r>
-        <w:t>heterogeneous</w:t>
-      </w:r>
-      <w:r>
-        <w:t xml:space="preserve"> regions </w:t>
-      </w:r>
-      <w:r>
-        <w:t>tending</w:t>
-      </w:r>
-      <w:r>
-        <w:t xml:space="preserve"> to be </w:t>
-      </w:r>
-      <w:r>
-        <w:t xml:space="preserve">more </w:t>
-      </w:r>
-      <w:r>
-        <w:t>species-rich (</w:t>
-      </w:r>
-      <w:r>
-        <w:rPr>
-          <w:highlight w:val="yellow"/>
-        </w:rPr>
-        <w:t>refs</w:t>
-      </w:r>
-      <w:r>
-        <w:t>). For example, given that the recruitment success of immigrant lineages into a region is often dictated by the pre-adaptations of those lineages (</w:t>
-      </w:r>
-      <w:proofErr w:type="spellStart"/>
-      <w:r>
-        <w:rPr>
-          <w:highlight w:val="green"/>
-        </w:rPr>
-        <w:t>Ackerly</w:t>
-      </w:r>
-      <w:proofErr w:type="spellEnd"/>
-      <w:r>
-        <w:rPr>
-          <w:highlight w:val="green"/>
-        </w:rPr>
-        <w:t>, Donoghue</w:t>
+        <w:t>Ackerly, Donoghue</w:t>
       </w:r>
       <w:r>
         <w:rPr>
@@ -3858,8 +3842,6 @@
       <w:r>
         <w:t xml:space="preserve"> (see Figure S</w:t>
       </w:r>
-      <w:bookmarkStart w:id="4" w:name="_GoBack"/>
-      <w:bookmarkEnd w:id="4"/>
       <w:r>
         <w:t>4</w:t>
       </w:r>
@@ -4078,7 +4060,7 @@
         <w:pStyle w:val="Heading2"/>
         <w:spacing w:line="240" w:lineRule="auto"/>
       </w:pPr>
-      <w:bookmarkStart w:id="5" w:name="environmental-heterogeneity-as-an-explan"/>
+      <w:bookmarkStart w:id="4" w:name="environmental-heterogeneity-as-an-explan"/>
       <w:r>
         <w:t>2.3</w:t>
       </w:r>
@@ -4091,7 +4073,7 @@
       <w:r>
         <w:t>Environmental heterogeneity as an explanation of species richness</w:t>
       </w:r>
-      <w:bookmarkEnd w:id="5"/>
+      <w:bookmarkEnd w:id="4"/>
     </w:p>
     <w:p>
       <w:pPr>
@@ -5306,7 +5288,7 @@
         <w:pStyle w:val="Heading1"/>
         <w:spacing w:line="240" w:lineRule="auto"/>
       </w:pPr>
-      <w:bookmarkStart w:id="6" w:name="results"/>
+      <w:bookmarkStart w:id="5" w:name="results"/>
       <w:r>
         <w:t>3</w:t>
       </w:r>
@@ -5319,7 +5301,7 @@
       <w:r>
         <w:t>Results</w:t>
       </w:r>
-      <w:bookmarkEnd w:id="6"/>
+      <w:bookmarkEnd w:id="5"/>
     </w:p>
     <w:p>
       <w:pPr>
@@ -6029,11 +6011,9 @@
       <w:r>
         <w:t>–</w:t>
       </w:r>
-      <w:proofErr w:type="spellStart"/>
       <w:r>
         <w:t>i</w:t>
       </w:r>
-      <w:proofErr w:type="spellEnd"/>
       <w:r>
         <w:t>)</w:t>
       </w:r>
@@ -6364,21 +6344,7 @@
         <w:rPr>
           <w:rFonts w:eastAsiaTheme="minorEastAsia"/>
         </w:rPr>
-        <w:t xml:space="preserve">” model </w:t>
-      </w:r>
-      <w:proofErr w:type="spellStart"/>
-      <w:r>
-        <w:rPr>
-          <w:rFonts w:eastAsiaTheme="minorEastAsia"/>
-        </w:rPr>
-        <w:t>favoured</w:t>
-      </w:r>
-      <w:proofErr w:type="spellEnd"/>
-      <w:r>
-        <w:rPr>
-          <w:rFonts w:eastAsiaTheme="minorEastAsia"/>
-        </w:rPr>
-        <w:t xml:space="preserve">: </w:t>
+        <w:t xml:space="preserve">” model favoured: </w:t>
       </w:r>
       <w:r>
         <w:rPr>
@@ -7401,7 +7367,11 @@
         <w:t xml:space="preserve">identification </w:t>
       </w:r>
       <w:r>
-        <w:t>yielded very similar results for the PC1-based ANCOVA and multiple regression models at all spatial scales</w:t>
+        <w:t xml:space="preserve">yielded very similar results for the PC1-based ANCOVA </w:t>
+      </w:r>
+      <w:bookmarkStart w:id="6" w:name="_GoBack"/>
+      <w:r>
+        <w:t>and multiple regression models at all spatial scales</w:t>
       </w:r>
       <w:r>
         <w:t xml:space="preserve"> (</w:t>
@@ -7458,7 +7428,11 @@
         <w:t>.</w:t>
       </w:r>
       <w:r>
-        <w:t xml:space="preserve"> For both the GCFR and SWAFR, outliers </w:t>
+        <w:t xml:space="preserve"> For </w:t>
+      </w:r>
+      <w:bookmarkEnd w:id="6"/>
+      <w:r>
+        <w:t xml:space="preserve">both the GCFR and SWAFR, outliers </w:t>
       </w:r>
       <w:r>
         <w:t>a</w:t>
@@ -7467,21 +7441,13 @@
         <w:t>r</w:t>
       </w:r>
       <w:r>
-        <w:t xml:space="preserve">e geographically clustered, in areas corresponding to recognized diversity </w:t>
-      </w:r>
-      <w:proofErr w:type="spellStart"/>
-      <w:r>
-        <w:t>centres</w:t>
-      </w:r>
-      <w:proofErr w:type="spellEnd"/>
-      <w:r>
-        <w:t xml:space="preserve"> (Figure S</w:t>
-      </w:r>
-      <w:r>
-        <w:rPr>
-          <w:highlight w:val="red"/>
-        </w:rPr>
-        <w:t>8</w:t>
+        <w:t>e geographically clustered, in areas corresponding to recognized diversity centres</w:t>
+      </w:r>
+      <w:r>
+        <w:t xml:space="preserve"> (</w:t>
+      </w:r>
+      <w:r>
+        <w:t>Figure FOO</w:t>
       </w:r>
       <w:r>
         <w:t>,</w:t>
@@ -7490,13 +7456,7 @@
         <w:t xml:space="preserve"> </w:t>
       </w:r>
       <w:r>
-        <w:t>S</w:t>
-      </w:r>
-      <w:r>
-        <w:rPr>
-          <w:highlight w:val="red"/>
-        </w:rPr>
-        <w:t>9</w:t>
+        <w:t>BAR</w:t>
       </w:r>
       <w:r>
         <w:t>)</w:t>
@@ -7929,48 +7889,32 @@
       <w:r>
         <w:t xml:space="preserve"> (</w:t>
       </w:r>
-      <w:proofErr w:type="spellStart"/>
       <w:r>
         <w:rPr>
           <w:highlight w:val="green"/>
         </w:rPr>
-        <w:t>Allouche</w:t>
-      </w:r>
-      <w:proofErr w:type="spellEnd"/>
+        <w:t>Allouche et al.</w:t>
+      </w:r>
       <w:r>
         <w:rPr>
           <w:highlight w:val="green"/>
         </w:rPr>
-        <w:t xml:space="preserve"> et al.</w:t>
+        <w:t>,</w:t>
       </w:r>
       <w:r>
         <w:rPr>
           <w:highlight w:val="green"/>
         </w:rPr>
-        <w:t>,</w:t>
+        <w:t xml:space="preserve"> 2012</w:t>
+      </w:r>
+      <w:r>
+        <w:t xml:space="preserve">; </w:t>
       </w:r>
       <w:r>
         <w:rPr>
           <w:highlight w:val="green"/>
         </w:rPr>
-        <w:t xml:space="preserve"> 2012</w:t>
-      </w:r>
-      <w:r>
-        <w:t xml:space="preserve">; </w:t>
-      </w:r>
-      <w:proofErr w:type="spellStart"/>
-      <w:r>
-        <w:rPr>
-          <w:highlight w:val="green"/>
-        </w:rPr>
-        <w:t>Carnicer</w:t>
-      </w:r>
-      <w:proofErr w:type="spellEnd"/>
-      <w:r>
-        <w:rPr>
-          <w:highlight w:val="green"/>
-        </w:rPr>
-        <w:t xml:space="preserve"> et al.</w:t>
+        <w:t>Carnicer et al.</w:t>
       </w:r>
       <w:r>
         <w:rPr>
@@ -10165,16 +10109,8 @@
         <w:rPr>
           <w:highlight w:val="green"/>
         </w:rPr>
-        <w:t xml:space="preserve"> </w:t>
-      </w:r>
-      <w:proofErr w:type="spellStart"/>
-      <w:r>
-        <w:rPr>
-          <w:highlight w:val="green"/>
-        </w:rPr>
-        <w:t>Sugden</w:t>
-      </w:r>
-      <w:proofErr w:type="spellEnd"/>
+        <w:t xml:space="preserve"> Sugden</w:t>
+      </w:r>
       <w:r>
         <w:rPr>
           <w:highlight w:val="green"/>
@@ -10468,165 +10404,149 @@
       <w:r>
         <w:t xml:space="preserve">; </w:t>
       </w:r>
-      <w:proofErr w:type="spellStart"/>
       <w:r>
         <w:rPr>
           <w:highlight w:val="green"/>
         </w:rPr>
-        <w:t>Verboom</w:t>
-      </w:r>
-      <w:proofErr w:type="spellEnd"/>
+        <w:t>Verboom et al.</w:t>
+      </w:r>
       <w:r>
         <w:rPr>
           <w:highlight w:val="green"/>
         </w:rPr>
-        <w:t xml:space="preserve"> et al.</w:t>
+        <w:t>,</w:t>
       </w:r>
       <w:r>
         <w:rPr>
           <w:highlight w:val="green"/>
         </w:rPr>
-        <w:t>,</w:t>
+        <w:t xml:space="preserve"> 2014</w:t>
+      </w:r>
+      <w:r>
+        <w:t xml:space="preserve">; </w:t>
       </w:r>
       <w:r>
         <w:rPr>
           <w:highlight w:val="green"/>
         </w:rPr>
-        <w:t xml:space="preserve"> 2014</w:t>
-      </w:r>
-      <w:r>
-        <w:t xml:space="preserve">; </w:t>
+        <w:t>Cowling et al. 2017</w:t>
+      </w:r>
+      <w:r>
+        <w:t xml:space="preserve">), or whether it is </w:t>
+      </w:r>
+      <w:r>
+        <w:t>tied</w:t>
+      </w:r>
+      <w:r>
+        <w:t xml:space="preserve"> to the </w:t>
+      </w:r>
+      <w:r>
+        <w:t>presence of</w:t>
+      </w:r>
+      <w:r>
+        <w:t xml:space="preserve"> hotspots </w:t>
+      </w:r>
+      <w:r>
+        <w:t xml:space="preserve">whose exceptional richness is attributable to </w:t>
+      </w:r>
+      <w:r>
+        <w:t>effects that are more local in nature</w:t>
+      </w:r>
+      <w:r>
+        <w:t>.</w:t>
+      </w:r>
+      <w:r>
+        <w:t xml:space="preserve"> </w:t>
+      </w:r>
+      <w:r>
+        <w:t>O</w:t>
+      </w:r>
+      <w:r>
+        <w:t>ur data</w:t>
+      </w:r>
+      <w:r>
+        <w:t xml:space="preserve">, perhaps, </w:t>
+      </w:r>
+      <w:r>
+        <w:t>point</w:t>
+      </w:r>
+      <w:r>
+        <w:t xml:space="preserve"> </w:t>
+      </w:r>
+      <w:r>
+        <w:t>towards the second interpretation, with the Kogelberg-Hottentots Holland area emerging as a particularly important refugium</w:t>
+      </w:r>
+      <w:r>
+        <w:t xml:space="preserve"> for Cape plant diversity.</w:t>
+      </w:r>
+      <w:r>
+        <w:t xml:space="preserve"> Given that much of the locally-endemic diversity of this area is associated </w:t>
+      </w:r>
+      <w:r>
+        <w:t xml:space="preserve">with </w:t>
+      </w:r>
+      <w:r>
+        <w:t xml:space="preserve">bog and seepage habitats </w:t>
+      </w:r>
+      <w:r>
+        <w:fldChar w:fldCharType="begin" w:fldLock="1"/>
+      </w:r>
+      <w:r>
+        <w:instrText>ADDIN CSL_CITATION {"citationItems":[{"id":"ITEM-1","itemData":{"DOI":"10.1111/jbi.13709","ISSN":"0305-0270","author":[{"dropping-particle":"","family":"Linder","given":"Hans Peter","non-dropping-particle":"","parse-names":false,"suffix":""}],"container-title":"Journal of Biogeography","id":"ITEM-1","issued":{"date-parts":[["2019","9","27"]]},"page":"1-14","title":"Rare species, Restionaceae, and the Cape flora","type":"article-journal"},"uris":["http://www.mendeley.com/documents/?uuid=aa169c93-affb-4734-9e23-fdf28ce77f13"]}],"mendeley":{"formattedCitation":"(Linder, 2019)","plainTextFormattedCitation":"(Linder, 2019)","previouslyFormattedCitation":"(Linder, 2019)"},"properties":{"noteIndex":0},"schema":"https://github.com/citation-style-language/schema/raw/master/csl-citation.json"}</w:instrText>
+      </w:r>
+      <w:r>
+        <w:fldChar w:fldCharType="separate"/>
+      </w:r>
+      <w:r>
+        <w:rPr>
+          <w:noProof/>
+        </w:rPr>
+        <w:t>(Linder, 2019)</w:t>
+      </w:r>
+      <w:r>
+        <w:fldChar w:fldCharType="end"/>
+      </w:r>
+      <w:r>
+        <w:t xml:space="preserve">, </w:t>
+      </w:r>
+      <w:r>
+        <w:t>recent proposals to abstract water from the Table Mountain Group aquifer which feeds these bogs, present a serious threat to the continued persistence of Cape floristic diversity, particularly since the hydrological consequences of such abstraction remain poorly understood</w:t>
+      </w:r>
+      <w:r>
+        <w:t xml:space="preserve"> </w:t>
+      </w:r>
+      <w:r>
+        <w:fldChar w:fldCharType="begin" w:fldLock="1"/>
+      </w:r>
+      <w:r>
+        <w:instrText>ADDIN CSL_CITATION {"citationItems":[{"id":"ITEM-1","itemData":{"author":[{"dropping-particle":"","family":"Slingsby","given":"Jasper Alexander","non-dropping-particle":"","parse-names":false,"suffix":""},{"dropping-particle":"","family":"February","given":"Edmund C.","non-dropping-particle":"","parse-names":false,"suffix":""},{"dropping-particle":"","family":"Rebelo","given":"Tony G.","non-dropping-particle":"","parse-names":false,"suffix":""}],"container-title":"Veld &amp; Flora","id":"ITEM-1","issued":{"date-parts":[["2018"]]},"page":"72-75","title":"Water: at what cost to our unique flora?","type":"article-journal","volume":"June"},"uris":["http://www.mendeley.com/documents/?uuid=ce9cc8d0-cfcf-4e42-a7cf-d4fdb290c9aa"]}],"mendeley":{"formattedCitation":"(Slingsby, February, &amp; Rebelo, 2018)","plainTextFormattedCitation":"(Slingsby, February, &amp; Rebelo, 2018)","previouslyFormattedCitation":"(Slingsby, February, &amp; Rebelo, 2018)"},"properties":{"noteIndex":0},"schema":"https://github.com/citation-style-language/schema/raw/master/csl-citation.json"}</w:instrText>
+      </w:r>
+      <w:r>
+        <w:fldChar w:fldCharType="separate"/>
+      </w:r>
+      <w:r>
+        <w:rPr>
+          <w:noProof/>
+        </w:rPr>
+        <w:t>(Slingsby, February, &amp; Rebelo, 2018)</w:t>
+      </w:r>
+      <w:r>
+        <w:fldChar w:fldCharType="end"/>
+      </w:r>
+      <w:r>
+        <w:t>.</w:t>
+      </w:r>
+      <w:r>
+        <w:t xml:space="preserve"> The long-term integrity of groundwater-dependent terrestrial vegetation is similarly threatened by </w:t>
+      </w:r>
+      <w:r>
+        <w:t>groundwater abstraction in the Perth area of the SWAFR (</w:t>
       </w:r>
       <w:r>
         <w:rPr>
           <w:highlight w:val="green"/>
         </w:rPr>
-        <w:t>Cowling et al. 2017</w:t>
-      </w:r>
-      <w:r>
-        <w:t xml:space="preserve">), or whether it is </w:t>
-      </w:r>
-      <w:r>
-        <w:t>tied</w:t>
-      </w:r>
-      <w:r>
-        <w:t xml:space="preserve"> to the </w:t>
-      </w:r>
-      <w:r>
-        <w:t>presence of</w:t>
-      </w:r>
-      <w:r>
-        <w:t xml:space="preserve"> hotspots </w:t>
-      </w:r>
-      <w:r>
-        <w:t xml:space="preserve">whose exceptional richness is attributable to </w:t>
-      </w:r>
-      <w:r>
-        <w:t>effects that are more local in nature</w:t>
-      </w:r>
-      <w:r>
-        <w:t>.</w:t>
-      </w:r>
-      <w:r>
-        <w:t xml:space="preserve"> </w:t>
-      </w:r>
-      <w:r>
-        <w:t>O</w:t>
-      </w:r>
-      <w:r>
-        <w:t>ur data</w:t>
-      </w:r>
-      <w:r>
-        <w:t xml:space="preserve">, perhaps, </w:t>
-      </w:r>
-      <w:r>
-        <w:t>point</w:t>
-      </w:r>
-      <w:r>
-        <w:t xml:space="preserve"> </w:t>
-      </w:r>
-      <w:r>
-        <w:t>towards the second interpretation, with the Kogelberg-Hottentots Holland area emerging as a particularly important refugium</w:t>
-      </w:r>
-      <w:r>
-        <w:t xml:space="preserve"> for Cape plant diversity.</w:t>
-      </w:r>
-      <w:r>
-        <w:t xml:space="preserve"> Given that much of the locally-endemic diversity of this area is associated </w:t>
-      </w:r>
-      <w:r>
-        <w:t xml:space="preserve">with </w:t>
-      </w:r>
-      <w:r>
-        <w:t xml:space="preserve">bog and seepage habitats </w:t>
-      </w:r>
-      <w:r>
-        <w:fldChar w:fldCharType="begin" w:fldLock="1"/>
-      </w:r>
-      <w:r>
-        <w:instrText>ADDIN CSL_CITATION {"citationItems":[{"id":"ITEM-1","itemData":{"DOI":"10.1111/jbi.13709","ISSN":"0305-0270","author":[{"dropping-particle":"","family":"Linder","given":"Hans Peter","non-dropping-particle":"","parse-names":false,"suffix":""}],"container-title":"Journal of Biogeography","id":"ITEM-1","issued":{"date-parts":[["2019","9","27"]]},"page":"1-14","title":"Rare species, Restionaceae, and the Cape flora","type":"article-journal"},"uris":["http://www.mendeley.com/documents/?uuid=aa169c93-affb-4734-9e23-fdf28ce77f13"]}],"mendeley":{"formattedCitation":"(Linder, 2019)","plainTextFormattedCitation":"(Linder, 2019)","previouslyFormattedCitation":"(Linder, 2019)"},"properties":{"noteIndex":0},"schema":"https://github.com/citation-style-language/schema/raw/master/csl-citation.json"}</w:instrText>
-      </w:r>
-      <w:r>
-        <w:fldChar w:fldCharType="separate"/>
-      </w:r>
-      <w:r>
-        <w:rPr>
-          <w:noProof/>
-        </w:rPr>
-        <w:t>(Linder, 2019)</w:t>
-      </w:r>
-      <w:r>
-        <w:fldChar w:fldCharType="end"/>
-      </w:r>
-      <w:r>
-        <w:t xml:space="preserve">, </w:t>
-      </w:r>
-      <w:r>
-        <w:t>recent proposals to abstract water from the Table Mountain Group aquifer which feeds these bogs, present a serious threat to the continued persistence of Cape floristic diversity, particularly since the hydrological consequences of such abstraction remain poorly understood</w:t>
-      </w:r>
-      <w:r>
-        <w:t xml:space="preserve"> </w:t>
-      </w:r>
-      <w:r>
-        <w:fldChar w:fldCharType="begin" w:fldLock="1"/>
-      </w:r>
-      <w:r>
-        <w:instrText>ADDIN CSL_CITATION {"citationItems":[{"id":"ITEM-1","itemData":{"author":[{"dropping-particle":"","family":"Slingsby","given":"Jasper Alexander","non-dropping-particle":"","parse-names":false,"suffix":""},{"dropping-particle":"","family":"February","given":"Edmund C.","non-dropping-particle":"","parse-names":false,"suffix":""},{"dropping-particle":"","family":"Rebelo","given":"Tony G.","non-dropping-particle":"","parse-names":false,"suffix":""}],"container-title":"Veld &amp; Flora","id":"ITEM-1","issued":{"date-parts":[["2018"]]},"page":"72-75","title":"Water: at what cost to our unique flora?","type":"article-journal","volume":"June"},"uris":["http://www.mendeley.com/documents/?uuid=ce9cc8d0-cfcf-4e42-a7cf-d4fdb290c9aa"]}],"mendeley":{"formattedCitation":"(Slingsby, February, &amp; Rebelo, 2018)","plainTextFormattedCitation":"(Slingsby, February, &amp; Rebelo, 2018)","previouslyFormattedCitation":"(Slingsby, February, &amp; Rebelo, 2018)"},"properties":{"noteIndex":0},"schema":"https://github.com/citation-style-language/schema/raw/master/csl-citation.json"}</w:instrText>
-      </w:r>
-      <w:r>
-        <w:fldChar w:fldCharType="separate"/>
-      </w:r>
-      <w:r>
-        <w:rPr>
-          <w:noProof/>
-        </w:rPr>
-        <w:t>(Slingsby, February, &amp; Rebelo, 2018)</w:t>
-      </w:r>
-      <w:r>
-        <w:fldChar w:fldCharType="end"/>
-      </w:r>
-      <w:r>
-        <w:t>.</w:t>
-      </w:r>
-      <w:r>
-        <w:t xml:space="preserve"> The long-term integrity of groundwater-dependent terrestrial vegetation is similarly threatened by </w:t>
-      </w:r>
-      <w:r>
-        <w:t>groundwater abstraction in the Perth area of the SWAFR (</w:t>
-      </w:r>
-      <w:proofErr w:type="spellStart"/>
-      <w:r>
-        <w:rPr>
-          <w:highlight w:val="green"/>
-        </w:rPr>
-        <w:t>Froend</w:t>
-      </w:r>
-      <w:proofErr w:type="spellEnd"/>
-      <w:r>
-        <w:rPr>
-          <w:highlight w:val="green"/>
-        </w:rPr>
-        <w:t xml:space="preserve"> </w:t>
+        <w:t xml:space="preserve">Froend </w:t>
       </w:r>
       <w:r>
         <w:rPr>
@@ -19872,15 +19792,7 @@
         <w:t>10</w:t>
       </w:r>
       <w:r>
-        <w:t>-transformed), residuals from regressions of species richness against (</w:t>
-      </w:r>
-      <w:proofErr w:type="spellStart"/>
-      <w:r>
-        <w:t>e,f</w:t>
-      </w:r>
-      <w:proofErr w:type="spellEnd"/>
-      <w:r>
-        <w:t>) PC1 (</w:t>
+        <w:t>-transformed), residuals from regressions of species richness against (e,f) PC1 (</w:t>
       </w:r>
       <w:r>
         <w:t xml:space="preserve">Figure </w:t>
@@ -19889,15 +19801,7 @@
         <w:t>4</w:t>
       </w:r>
       <w:r>
-        <w:t>b) and (</w:t>
-      </w:r>
-      <w:proofErr w:type="spellStart"/>
-      <w:r>
-        <w:t>g,h</w:t>
-      </w:r>
-      <w:proofErr w:type="spellEnd"/>
-      <w:r>
-        <w:t>) the multivariate (MV) model (</w:t>
+        <w:t>b) and (g,h) the multivariate (MV) model (</w:t>
       </w:r>
       <w:r>
         <w:t xml:space="preserve">Figure </w:t>
@@ -21910,7 +21814,6 @@
       <w:pPr>
         <w:pStyle w:val="Heading1"/>
       </w:pPr>
-      <w:proofErr w:type="spellStart"/>
       <w:r>
         <w:lastRenderedPageBreak/>
         <w:t>Biosketch</w:t>
@@ -21918,7 +21821,6 @@
       <w:r>
         <w:t>es</w:t>
       </w:r>
-      <w:proofErr w:type="spellEnd"/>
     </w:p>
     <w:p>
       <w:pPr>
@@ -25908,7 +25810,7 @@
 </file>
 
 <file path=customXml/itemProps1.xml><?xml version="1.0" encoding="utf-8"?>
-<ds:datastoreItem xmlns:ds="http://schemas.openxmlformats.org/officeDocument/2006/customXml" ds:itemID="{DD808B0A-AD71-E347-8FC7-BEF4E5DDCA8C}">
+<ds:datastoreItem xmlns:ds="http://schemas.openxmlformats.org/officeDocument/2006/customXml" ds:itemID="{37533CDE-127D-1743-89F0-FF88BA4AAD67}">
   <ds:schemaRefs>
     <ds:schemaRef ds:uri="http://schemas.openxmlformats.org/officeDocument/2006/bibliography"/>
   </ds:schemaRefs>

</xml_diff>

<commit_message>
Figure S11, S10 --> Figure BAZ, QUX
</commit_message>
<xml_diff>
--- a/manuscript/Van-Mazijk-Cramer-Verboom_main-text.docx
+++ b/manuscript/Van-Mazijk-Cramer-Verboom_main-text.docx
@@ -831,11 +831,19 @@
       <w:r>
         <w:t xml:space="preserve">; </w:t>
       </w:r>
+      <w:proofErr w:type="spellStart"/>
       <w:r>
         <w:rPr>
           <w:highlight w:val="green"/>
         </w:rPr>
-        <w:t>Bøhn &amp; Amundsen, 2004</w:t>
+        <w:t>Bøhn</w:t>
+      </w:r>
+      <w:proofErr w:type="spellEnd"/>
+      <w:r>
+        <w:rPr>
+          <w:highlight w:val="green"/>
+        </w:rPr>
+        <w:t xml:space="preserve"> &amp; Amundsen, 2004</w:t>
       </w:r>
       <w:r>
         <w:t xml:space="preserve">). Since all three effects are potentially influenced by environmental heterogeneity, the latter may be a particularly important driver of regional species richness </w:t>
@@ -888,11 +896,19 @@
       <w:r>
         <w:t>). For example, given that the recruitment success of immigrant lineages into a region is often dictated by the pre-adaptations of those lineages (</w:t>
       </w:r>
+      <w:proofErr w:type="spellStart"/>
       <w:r>
         <w:rPr>
           <w:highlight w:val="green"/>
         </w:rPr>
-        <w:t>Ackerly, Donoghue</w:t>
+        <w:t>Ackerly</w:t>
+      </w:r>
+      <w:proofErr w:type="spellEnd"/>
+      <w:r>
+        <w:rPr>
+          <w:highlight w:val="green"/>
+        </w:rPr>
+        <w:t>, Donoghue</w:t>
       </w:r>
       <w:r>
         <w:rPr>
@@ -6011,9 +6027,11 @@
       <w:r>
         <w:t>–</w:t>
       </w:r>
+      <w:proofErr w:type="spellStart"/>
       <w:r>
         <w:t>i</w:t>
       </w:r>
+      <w:proofErr w:type="spellEnd"/>
       <w:r>
         <w:t>)</w:t>
       </w:r>
@@ -6344,7 +6362,21 @@
         <w:rPr>
           <w:rFonts w:eastAsiaTheme="minorEastAsia"/>
         </w:rPr>
-        <w:t xml:space="preserve">” model favoured: </w:t>
+        <w:t xml:space="preserve">” model </w:t>
+      </w:r>
+      <w:proofErr w:type="spellStart"/>
+      <w:r>
+        <w:rPr>
+          <w:rFonts w:eastAsiaTheme="minorEastAsia"/>
+        </w:rPr>
+        <w:t>favoured</w:t>
+      </w:r>
+      <w:proofErr w:type="spellEnd"/>
+      <w:r>
+        <w:rPr>
+          <w:rFonts w:eastAsiaTheme="minorEastAsia"/>
+        </w:rPr>
+        <w:t xml:space="preserve">: </w:t>
       </w:r>
       <w:r>
         <w:rPr>
@@ -7367,11 +7399,7 @@
         <w:t xml:space="preserve">identification </w:t>
       </w:r>
       <w:r>
-        <w:t xml:space="preserve">yielded very similar results for the PC1-based ANCOVA </w:t>
-      </w:r>
-      <w:bookmarkStart w:id="6" w:name="_GoBack"/>
-      <w:r>
-        <w:t>and multiple regression models at all spatial scales</w:t>
+        <w:t>yielded very similar results for the PC1-based ANCOVA and multiple regression models at all spatial scales</w:t>
       </w:r>
       <w:r>
         <w:t xml:space="preserve"> (</w:t>
@@ -7428,11 +7456,7 @@
         <w:t>.</w:t>
       </w:r>
       <w:r>
-        <w:t xml:space="preserve"> For </w:t>
-      </w:r>
-      <w:bookmarkEnd w:id="6"/>
-      <w:r>
-        <w:t xml:space="preserve">both the GCFR and SWAFR, outliers </w:t>
+        <w:t xml:space="preserve"> For both the GCFR and SWAFR, outliers </w:t>
       </w:r>
       <w:r>
         <w:t>a</w:t>
@@ -7441,8 +7465,13 @@
         <w:t>r</w:t>
       </w:r>
       <w:r>
-        <w:t>e geographically clustered, in areas corresponding to recognized diversity centres</w:t>
-      </w:r>
+        <w:t xml:space="preserve">e geographically clustered, in areas corresponding to recognized diversity </w:t>
+      </w:r>
+      <w:proofErr w:type="spellStart"/>
+      <w:r>
+        <w:t>centres</w:t>
+      </w:r>
+      <w:proofErr w:type="spellEnd"/>
       <w:r>
         <w:t xml:space="preserve"> (</w:t>
       </w:r>
@@ -7586,13 +7615,10 @@
         <w:t xml:space="preserve">ANCOVA </w:t>
       </w:r>
       <w:r>
-        <w:t>(Figure S</w:t>
-      </w:r>
-      <w:r>
-        <w:rPr>
-          <w:highlight w:val="red"/>
-        </w:rPr>
-        <w:t>11</w:t>
+        <w:t>(</w:t>
+      </w:r>
+      <w:r>
+        <w:t>Figure BAZ</w:t>
       </w:r>
       <w:r>
         <w:t xml:space="preserve">) </w:t>
@@ -7610,16 +7636,7 @@
         <w:t>(</w:t>
       </w:r>
       <w:r>
-        <w:t>Figure</w:t>
-      </w:r>
-      <w:r>
-        <w:t xml:space="preserve"> S</w:t>
-      </w:r>
-      <w:r>
-        <w:rPr>
-          <w:highlight w:val="red"/>
-        </w:rPr>
-        <w:t>10</w:t>
+        <w:t>Figure QUX</w:t>
       </w:r>
       <w:r>
         <w:t xml:space="preserve">) </w:t>
@@ -7730,6 +7747,7 @@
         <w:pStyle w:val="Heading1"/>
         <w:spacing w:line="240" w:lineRule="auto"/>
       </w:pPr>
+      <w:bookmarkStart w:id="6" w:name="_GoBack"/>
       <w:r>
         <w:t>4</w:t>
       </w:r>
@@ -7751,6 +7769,7 @@
         </w:tabs>
       </w:pPr>
       <w:bookmarkStart w:id="7" w:name="tables"/>
+      <w:bookmarkEnd w:id="6"/>
       <w:r>
         <w:t>Consistent with a recent meta-analysis identifying environmental heterogeneity as a universal driver of species richness</w:t>
       </w:r>
@@ -7889,16 +7908,24 @@
       <w:r>
         <w:t xml:space="preserve"> (</w:t>
       </w:r>
+      <w:proofErr w:type="spellStart"/>
       <w:r>
         <w:rPr>
           <w:highlight w:val="green"/>
         </w:rPr>
-        <w:t>Allouche et al.</w:t>
-      </w:r>
+        <w:t>Allouche</w:t>
+      </w:r>
+      <w:proofErr w:type="spellEnd"/>
       <w:r>
         <w:rPr>
           <w:highlight w:val="green"/>
         </w:rPr>
+        <w:t xml:space="preserve"> et al.</w:t>
+      </w:r>
+      <w:r>
+        <w:rPr>
+          <w:highlight w:val="green"/>
+        </w:rPr>
         <w:t>,</w:t>
       </w:r>
       <w:r>
@@ -7910,11 +7937,19 @@
       <w:r>
         <w:t xml:space="preserve">; </w:t>
       </w:r>
+      <w:proofErr w:type="spellStart"/>
       <w:r>
         <w:rPr>
           <w:highlight w:val="green"/>
         </w:rPr>
-        <w:t>Carnicer et al.</w:t>
+        <w:t>Carnicer</w:t>
+      </w:r>
+      <w:proofErr w:type="spellEnd"/>
+      <w:r>
+        <w:rPr>
+          <w:highlight w:val="green"/>
+        </w:rPr>
+        <w:t xml:space="preserve"> et al.</w:t>
       </w:r>
       <w:r>
         <w:rPr>
@@ -10109,8 +10144,16 @@
         <w:rPr>
           <w:highlight w:val="green"/>
         </w:rPr>
-        <w:t xml:space="preserve"> Sugden</w:t>
-      </w:r>
+        <w:t xml:space="preserve"> </w:t>
+      </w:r>
+      <w:proofErr w:type="spellStart"/>
+      <w:r>
+        <w:rPr>
+          <w:highlight w:val="green"/>
+        </w:rPr>
+        <w:t>Sugden</w:t>
+      </w:r>
+      <w:proofErr w:type="spellEnd"/>
       <w:r>
         <w:rPr>
           <w:highlight w:val="green"/>
@@ -10404,16 +10447,24 @@
       <w:r>
         <w:t xml:space="preserve">; </w:t>
       </w:r>
+      <w:proofErr w:type="spellStart"/>
       <w:r>
         <w:rPr>
           <w:highlight w:val="green"/>
         </w:rPr>
-        <w:t>Verboom et al.</w:t>
-      </w:r>
+        <w:t>Verboom</w:t>
+      </w:r>
+      <w:proofErr w:type="spellEnd"/>
       <w:r>
         <w:rPr>
           <w:highlight w:val="green"/>
         </w:rPr>
+        <w:t xml:space="preserve"> et al.</w:t>
+      </w:r>
+      <w:r>
+        <w:rPr>
+          <w:highlight w:val="green"/>
+        </w:rPr>
         <w:t>,</w:t>
       </w:r>
       <w:r>
@@ -10542,11 +10593,19 @@
       <w:r>
         <w:t>groundwater abstraction in the Perth area of the SWAFR (</w:t>
       </w:r>
+      <w:proofErr w:type="spellStart"/>
       <w:r>
         <w:rPr>
           <w:highlight w:val="green"/>
         </w:rPr>
-        <w:t xml:space="preserve">Froend </w:t>
+        <w:t>Froend</w:t>
+      </w:r>
+      <w:proofErr w:type="spellEnd"/>
+      <w:r>
+        <w:rPr>
+          <w:highlight w:val="green"/>
+        </w:rPr>
+        <w:t xml:space="preserve"> </w:t>
       </w:r>
       <w:r>
         <w:rPr>
@@ -19322,13 +19381,10 @@
         <w:t>we</w:t>
       </w:r>
       <w:r>
-        <w:t>re excluded is available in the online version (Figure S</w:t>
-      </w:r>
-      <w:r>
-        <w:rPr>
-          <w:highlight w:val="red"/>
-        </w:rPr>
-        <w:t>11</w:t>
+        <w:t>re excluded is available in the online version (</w:t>
+      </w:r>
+      <w:r>
+        <w:t>Figure BAZ</w:t>
       </w:r>
       <w:r>
         <w:t>).</w:t>
@@ -19666,16 +19722,13 @@
         <w:t>we</w:t>
       </w:r>
       <w:r>
-        <w:t>re excluded is available in the online version (Figure S</w:t>
-      </w:r>
-      <w:r>
-        <w:rPr>
-          <w:highlight w:val="red"/>
-        </w:rPr>
-        <w:t>1</w:t>
-      </w:r>
-      <w:r>
-        <w:t>0).</w:t>
+        <w:t>re excluded is available in the online version (</w:t>
+      </w:r>
+      <w:r>
+        <w:t>Figure QUX</w:t>
+      </w:r>
+      <w:r>
+        <w:t>).</w:t>
       </w:r>
       <w:r>
         <w:br w:type="page"/>
@@ -19792,7 +19845,15 @@
         <w:t>10</w:t>
       </w:r>
       <w:r>
-        <w:t>-transformed), residuals from regressions of species richness against (e,f) PC1 (</w:t>
+        <w:t>-transformed), residuals from regressions of species richness against (</w:t>
+      </w:r>
+      <w:proofErr w:type="spellStart"/>
+      <w:r>
+        <w:t>e,f</w:t>
+      </w:r>
+      <w:proofErr w:type="spellEnd"/>
+      <w:r>
+        <w:t>) PC1 (</w:t>
       </w:r>
       <w:r>
         <w:t xml:space="preserve">Figure </w:t>
@@ -19801,7 +19862,15 @@
         <w:t>4</w:t>
       </w:r>
       <w:r>
-        <w:t>b) and (g,h) the multivariate (MV) model (</w:t>
+        <w:t>b) and (</w:t>
+      </w:r>
+      <w:proofErr w:type="spellStart"/>
+      <w:r>
+        <w:t>g,h</w:t>
+      </w:r>
+      <w:proofErr w:type="spellEnd"/>
+      <w:r>
+        <w:t>) the multivariate (MV) model (</w:t>
       </w:r>
       <w:r>
         <w:t xml:space="preserve">Figure </w:t>
@@ -21814,6 +21883,7 @@
       <w:pPr>
         <w:pStyle w:val="Heading1"/>
       </w:pPr>
+      <w:proofErr w:type="spellStart"/>
       <w:r>
         <w:lastRenderedPageBreak/>
         <w:t>Biosketch</w:t>
@@ -21821,6 +21891,7 @@
       <w:r>
         <w:t>es</w:t>
       </w:r>
+      <w:proofErr w:type="spellEnd"/>
     </w:p>
     <w:p>
       <w:pPr>
@@ -25810,7 +25881,7 @@
 </file>
 
 <file path=customXml/itemProps1.xml><?xml version="1.0" encoding="utf-8"?>
-<ds:datastoreItem xmlns:ds="http://schemas.openxmlformats.org/officeDocument/2006/customXml" ds:itemID="{37533CDE-127D-1743-89F0-FF88BA4AAD67}">
+<ds:datastoreItem xmlns:ds="http://schemas.openxmlformats.org/officeDocument/2006/customXml" ds:itemID="{02E6BE44-EADD-194B-A1D3-597058653ABC}">
   <ds:schemaRefs>
     <ds:schemaRef ds:uri="http://schemas.openxmlformats.org/officeDocument/2006/bibliography"/>
   </ds:schemaRefs>

</xml_diff>

<commit_message>
Figure S5, S6 --> Figure QUZ, XYZ
</commit_message>
<xml_diff>
--- a/manuscript/Van-Mazijk-Cramer-Verboom_main-text.docx
+++ b/manuscript/Van-Mazijk-Cramer-Verboom_main-text.docx
@@ -831,84 +831,68 @@
       <w:r>
         <w:t xml:space="preserve">; </w:t>
       </w:r>
-      <w:proofErr w:type="spellStart"/>
       <w:r>
         <w:rPr>
           <w:highlight w:val="green"/>
         </w:rPr>
-        <w:t>Bøhn</w:t>
-      </w:r>
-      <w:proofErr w:type="spellEnd"/>
+        <w:t>Bøhn &amp; Amundsen, 2004</w:t>
+      </w:r>
+      <w:r>
+        <w:t xml:space="preserve">). Since all three effects are potentially influenced by environmental heterogeneity, the latter may be a particularly important driver of regional species richness </w:t>
+      </w:r>
+      <w:r>
+        <w:t xml:space="preserve">variation </w:t>
+      </w:r>
+      <w:r>
+        <w:t>(</w:t>
+      </w:r>
+      <w:r>
+        <w:rPr>
+          <w:highlight w:val="yellow"/>
+        </w:rPr>
+        <w:t>refs</w:t>
+      </w:r>
+      <w:r>
+        <w:t xml:space="preserve">), with </w:t>
+      </w:r>
+      <w:r>
+        <w:t>physically</w:t>
+      </w:r>
+      <w:r>
+        <w:t>-</w:t>
+      </w:r>
+      <w:r>
+        <w:t>heterogeneous</w:t>
+      </w:r>
+      <w:r>
+        <w:t xml:space="preserve"> regions </w:t>
+      </w:r>
+      <w:r>
+        <w:t>tending</w:t>
+      </w:r>
+      <w:r>
+        <w:t xml:space="preserve"> to be </w:t>
+      </w:r>
+      <w:r>
+        <w:t xml:space="preserve">more </w:t>
+      </w:r>
+      <w:r>
+        <w:t>species-rich (</w:t>
+      </w:r>
+      <w:r>
+        <w:rPr>
+          <w:highlight w:val="yellow"/>
+        </w:rPr>
+        <w:t>refs</w:t>
+      </w:r>
+      <w:r>
+        <w:t>). For example, given that the recruitment success of immigrant lineages into a region is often dictated by the pre-adaptations of those lineages (</w:t>
+      </w:r>
       <w:r>
         <w:rPr>
           <w:highlight w:val="green"/>
         </w:rPr>
-        <w:t xml:space="preserve"> &amp; Amundsen, 2004</w:t>
-      </w:r>
-      <w:r>
-        <w:t xml:space="preserve">). Since all three effects are potentially influenced by environmental heterogeneity, the latter may be a particularly important driver of regional species richness </w:t>
-      </w:r>
-      <w:r>
-        <w:t xml:space="preserve">variation </w:t>
-      </w:r>
-      <w:r>
-        <w:t>(</w:t>
-      </w:r>
-      <w:r>
-        <w:rPr>
-          <w:highlight w:val="yellow"/>
-        </w:rPr>
-        <w:t>refs</w:t>
-      </w:r>
-      <w:r>
-        <w:t xml:space="preserve">), with </w:t>
-      </w:r>
-      <w:r>
-        <w:t>physically</w:t>
-      </w:r>
-      <w:r>
-        <w:t>-</w:t>
-      </w:r>
-      <w:r>
-        <w:t>heterogeneous</w:t>
-      </w:r>
-      <w:r>
-        <w:t xml:space="preserve"> regions </w:t>
-      </w:r>
-      <w:r>
-        <w:t>tending</w:t>
-      </w:r>
-      <w:r>
-        <w:t xml:space="preserve"> to be </w:t>
-      </w:r>
-      <w:r>
-        <w:t xml:space="preserve">more </w:t>
-      </w:r>
-      <w:r>
-        <w:t>species-rich (</w:t>
-      </w:r>
-      <w:r>
-        <w:rPr>
-          <w:highlight w:val="yellow"/>
-        </w:rPr>
-        <w:t>refs</w:t>
-      </w:r>
-      <w:r>
-        <w:t>). For example, given that the recruitment success of immigrant lineages into a region is often dictated by the pre-adaptations of those lineages (</w:t>
-      </w:r>
-      <w:proofErr w:type="spellStart"/>
-      <w:r>
-        <w:rPr>
-          <w:highlight w:val="green"/>
-        </w:rPr>
-        <w:t>Ackerly</w:t>
-      </w:r>
-      <w:proofErr w:type="spellEnd"/>
-      <w:r>
-        <w:rPr>
-          <w:highlight w:val="green"/>
-        </w:rPr>
-        <w:t>, Donoghue</w:t>
+        <w:t>Ackerly, Donoghue</w:t>
       </w:r>
       <w:r>
         <w:rPr>
@@ -6027,11 +6011,9 @@
       <w:r>
         <w:t>–</w:t>
       </w:r>
-      <w:proofErr w:type="spellStart"/>
       <w:r>
         <w:t>i</w:t>
       </w:r>
-      <w:proofErr w:type="spellEnd"/>
       <w:r>
         <w:t>)</w:t>
       </w:r>
@@ -6362,21 +6344,7 @@
         <w:rPr>
           <w:rFonts w:eastAsiaTheme="minorEastAsia"/>
         </w:rPr>
-        <w:t xml:space="preserve">” model </w:t>
-      </w:r>
-      <w:proofErr w:type="spellStart"/>
-      <w:r>
-        <w:rPr>
-          <w:rFonts w:eastAsiaTheme="minorEastAsia"/>
-        </w:rPr>
-        <w:t>favoured</w:t>
-      </w:r>
-      <w:proofErr w:type="spellEnd"/>
-      <w:r>
-        <w:rPr>
-          <w:rFonts w:eastAsiaTheme="minorEastAsia"/>
-        </w:rPr>
-        <w:t xml:space="preserve">: </w:t>
+        <w:t xml:space="preserve">” model favoured: </w:t>
       </w:r>
       <w:r>
         <w:rPr>
@@ -7423,13 +7391,7 @@
         <w:t xml:space="preserve"> </w:t>
       </w:r>
       <w:r>
-        <w:t>S</w:t>
-      </w:r>
-      <w:r>
-        <w:rPr>
-          <w:highlight w:val="red"/>
-        </w:rPr>
-        <w:t>5</w:t>
+        <w:t>QUZ</w:t>
       </w:r>
       <w:r>
         <w:t>e–h</w:t>
@@ -7438,13 +7400,10 @@
         <w:t>,</w:t>
       </w:r>
       <w:r>
-        <w:t xml:space="preserve"> S</w:t>
-      </w:r>
-      <w:r>
-        <w:rPr>
-          <w:highlight w:val="red"/>
-        </w:rPr>
-        <w:t>6</w:t>
+        <w:t xml:space="preserve"> </w:t>
+      </w:r>
+      <w:r>
+        <w:t>XYZ</w:t>
       </w:r>
       <w:r>
         <w:t>e–h</w:t>
@@ -7465,13 +7424,8 @@
         <w:t>r</w:t>
       </w:r>
       <w:r>
-        <w:t xml:space="preserve">e geographically clustered, in areas corresponding to recognized diversity </w:t>
-      </w:r>
-      <w:proofErr w:type="spellStart"/>
-      <w:r>
-        <w:t>centres</w:t>
-      </w:r>
-      <w:proofErr w:type="spellEnd"/>
+        <w:t>e geographically clustered, in areas corresponding to recognized diversity centres</w:t>
+      </w:r>
       <w:r>
         <w:t xml:space="preserve"> (</w:t>
       </w:r>
@@ -7747,7 +7701,6 @@
         <w:pStyle w:val="Heading1"/>
         <w:spacing w:line="240" w:lineRule="auto"/>
       </w:pPr>
-      <w:bookmarkStart w:id="6" w:name="_GoBack"/>
       <w:r>
         <w:t>4</w:t>
       </w:r>
@@ -7768,8 +7721,7 @@
           <w:tab w:val="left" w:pos="6189"/>
         </w:tabs>
       </w:pPr>
-      <w:bookmarkStart w:id="7" w:name="tables"/>
-      <w:bookmarkEnd w:id="6"/>
+      <w:bookmarkStart w:id="6" w:name="tables"/>
       <w:r>
         <w:t>Consistent with a recent meta-analysis identifying environmental heterogeneity as a universal driver of species richness</w:t>
       </w:r>
@@ -7908,48 +7860,32 @@
       <w:r>
         <w:t xml:space="preserve"> (</w:t>
       </w:r>
-      <w:proofErr w:type="spellStart"/>
       <w:r>
         <w:rPr>
           <w:highlight w:val="green"/>
         </w:rPr>
-        <w:t>Allouche</w:t>
-      </w:r>
-      <w:proofErr w:type="spellEnd"/>
+        <w:t>Allouche et al.</w:t>
+      </w:r>
       <w:r>
         <w:rPr>
           <w:highlight w:val="green"/>
         </w:rPr>
-        <w:t xml:space="preserve"> et al.</w:t>
+        <w:t>,</w:t>
       </w:r>
       <w:r>
         <w:rPr>
           <w:highlight w:val="green"/>
         </w:rPr>
-        <w:t>,</w:t>
+        <w:t xml:space="preserve"> 2012</w:t>
+      </w:r>
+      <w:r>
+        <w:t xml:space="preserve">; </w:t>
       </w:r>
       <w:r>
         <w:rPr>
           <w:highlight w:val="green"/>
         </w:rPr>
-        <w:t xml:space="preserve"> 2012</w:t>
-      </w:r>
-      <w:r>
-        <w:t xml:space="preserve">; </w:t>
-      </w:r>
-      <w:proofErr w:type="spellStart"/>
-      <w:r>
-        <w:rPr>
-          <w:highlight w:val="green"/>
-        </w:rPr>
-        <w:t>Carnicer</w:t>
-      </w:r>
-      <w:proofErr w:type="spellEnd"/>
-      <w:r>
-        <w:rPr>
-          <w:highlight w:val="green"/>
-        </w:rPr>
-        <w:t xml:space="preserve"> et al.</w:t>
+        <w:t>Carnicer et al.</w:t>
       </w:r>
       <w:r>
         <w:rPr>
@@ -10144,16 +10080,8 @@
         <w:rPr>
           <w:highlight w:val="green"/>
         </w:rPr>
-        <w:t xml:space="preserve"> </w:t>
-      </w:r>
-      <w:proofErr w:type="spellStart"/>
-      <w:r>
-        <w:rPr>
-          <w:highlight w:val="green"/>
-        </w:rPr>
-        <w:t>Sugden</w:t>
-      </w:r>
-      <w:proofErr w:type="spellEnd"/>
+        <w:t xml:space="preserve"> Sugden</w:t>
+      </w:r>
       <w:r>
         <w:rPr>
           <w:highlight w:val="green"/>
@@ -10447,165 +10375,149 @@
       <w:r>
         <w:t xml:space="preserve">; </w:t>
       </w:r>
-      <w:proofErr w:type="spellStart"/>
       <w:r>
         <w:rPr>
           <w:highlight w:val="green"/>
         </w:rPr>
-        <w:t>Verboom</w:t>
-      </w:r>
-      <w:proofErr w:type="spellEnd"/>
+        <w:t>Verboom et al.</w:t>
+      </w:r>
       <w:r>
         <w:rPr>
           <w:highlight w:val="green"/>
         </w:rPr>
-        <w:t xml:space="preserve"> et al.</w:t>
+        <w:t>,</w:t>
       </w:r>
       <w:r>
         <w:rPr>
           <w:highlight w:val="green"/>
         </w:rPr>
-        <w:t>,</w:t>
+        <w:t xml:space="preserve"> 2014</w:t>
+      </w:r>
+      <w:r>
+        <w:t xml:space="preserve">; </w:t>
       </w:r>
       <w:r>
         <w:rPr>
           <w:highlight w:val="green"/>
         </w:rPr>
-        <w:t xml:space="preserve"> 2014</w:t>
-      </w:r>
-      <w:r>
-        <w:t xml:space="preserve">; </w:t>
+        <w:t>Cowling et al. 2017</w:t>
+      </w:r>
+      <w:r>
+        <w:t xml:space="preserve">), or whether it is </w:t>
+      </w:r>
+      <w:r>
+        <w:t>tied</w:t>
+      </w:r>
+      <w:r>
+        <w:t xml:space="preserve"> to the </w:t>
+      </w:r>
+      <w:r>
+        <w:t>presence of</w:t>
+      </w:r>
+      <w:r>
+        <w:t xml:space="preserve"> hotspots </w:t>
+      </w:r>
+      <w:r>
+        <w:t xml:space="preserve">whose exceptional richness is attributable to </w:t>
+      </w:r>
+      <w:r>
+        <w:t>effects that are more local in nature</w:t>
+      </w:r>
+      <w:r>
+        <w:t>.</w:t>
+      </w:r>
+      <w:r>
+        <w:t xml:space="preserve"> </w:t>
+      </w:r>
+      <w:r>
+        <w:t>O</w:t>
+      </w:r>
+      <w:r>
+        <w:t>ur data</w:t>
+      </w:r>
+      <w:r>
+        <w:t xml:space="preserve">, perhaps, </w:t>
+      </w:r>
+      <w:r>
+        <w:t>point</w:t>
+      </w:r>
+      <w:r>
+        <w:t xml:space="preserve"> </w:t>
+      </w:r>
+      <w:r>
+        <w:t>towards the second interpretation, with the Kogelberg-Hottentots Holland area emerging as a particularly important refugium</w:t>
+      </w:r>
+      <w:r>
+        <w:t xml:space="preserve"> for Cape plant diversity.</w:t>
+      </w:r>
+      <w:r>
+        <w:t xml:space="preserve"> Given that much of the locally-endemic diversity of this area is associated </w:t>
+      </w:r>
+      <w:r>
+        <w:t xml:space="preserve">with </w:t>
+      </w:r>
+      <w:r>
+        <w:t xml:space="preserve">bog and seepage habitats </w:t>
+      </w:r>
+      <w:r>
+        <w:fldChar w:fldCharType="begin" w:fldLock="1"/>
+      </w:r>
+      <w:r>
+        <w:instrText>ADDIN CSL_CITATION {"citationItems":[{"id":"ITEM-1","itemData":{"DOI":"10.1111/jbi.13709","ISSN":"0305-0270","author":[{"dropping-particle":"","family":"Linder","given":"Hans Peter","non-dropping-particle":"","parse-names":false,"suffix":""}],"container-title":"Journal of Biogeography","id":"ITEM-1","issued":{"date-parts":[["2019","9","27"]]},"page":"1-14","title":"Rare species, Restionaceae, and the Cape flora","type":"article-journal"},"uris":["http://www.mendeley.com/documents/?uuid=aa169c93-affb-4734-9e23-fdf28ce77f13"]}],"mendeley":{"formattedCitation":"(Linder, 2019)","plainTextFormattedCitation":"(Linder, 2019)","previouslyFormattedCitation":"(Linder, 2019)"},"properties":{"noteIndex":0},"schema":"https://github.com/citation-style-language/schema/raw/master/csl-citation.json"}</w:instrText>
+      </w:r>
+      <w:r>
+        <w:fldChar w:fldCharType="separate"/>
+      </w:r>
+      <w:r>
+        <w:rPr>
+          <w:noProof/>
+        </w:rPr>
+        <w:t>(Linder, 2019)</w:t>
+      </w:r>
+      <w:r>
+        <w:fldChar w:fldCharType="end"/>
+      </w:r>
+      <w:r>
+        <w:t xml:space="preserve">, </w:t>
+      </w:r>
+      <w:r>
+        <w:t>recent proposals to abstract water from the Table Mountain Group aquifer which feeds these bogs, present a serious threat to the continued persistence of Cape floristic diversity, particularly since the hydrological consequences of such abstraction remain poorly understood</w:t>
+      </w:r>
+      <w:r>
+        <w:t xml:space="preserve"> </w:t>
+      </w:r>
+      <w:r>
+        <w:fldChar w:fldCharType="begin" w:fldLock="1"/>
+      </w:r>
+      <w:r>
+        <w:instrText>ADDIN CSL_CITATION {"citationItems":[{"id":"ITEM-1","itemData":{"author":[{"dropping-particle":"","family":"Slingsby","given":"Jasper Alexander","non-dropping-particle":"","parse-names":false,"suffix":""},{"dropping-particle":"","family":"February","given":"Edmund C.","non-dropping-particle":"","parse-names":false,"suffix":""},{"dropping-particle":"","family":"Rebelo","given":"Tony G.","non-dropping-particle":"","parse-names":false,"suffix":""}],"container-title":"Veld &amp; Flora","id":"ITEM-1","issued":{"date-parts":[["2018"]]},"page":"72-75","title":"Water: at what cost to our unique flora?","type":"article-journal","volume":"June"},"uris":["http://www.mendeley.com/documents/?uuid=ce9cc8d0-cfcf-4e42-a7cf-d4fdb290c9aa"]}],"mendeley":{"formattedCitation":"(Slingsby, February, &amp; Rebelo, 2018)","plainTextFormattedCitation":"(Slingsby, February, &amp; Rebelo, 2018)","previouslyFormattedCitation":"(Slingsby, February, &amp; Rebelo, 2018)"},"properties":{"noteIndex":0},"schema":"https://github.com/citation-style-language/schema/raw/master/csl-citation.json"}</w:instrText>
+      </w:r>
+      <w:r>
+        <w:fldChar w:fldCharType="separate"/>
+      </w:r>
+      <w:r>
+        <w:rPr>
+          <w:noProof/>
+        </w:rPr>
+        <w:t>(Slingsby, February, &amp; Rebelo, 2018)</w:t>
+      </w:r>
+      <w:r>
+        <w:fldChar w:fldCharType="end"/>
+      </w:r>
+      <w:r>
+        <w:t>.</w:t>
+      </w:r>
+      <w:r>
+        <w:t xml:space="preserve"> The long-term integrity of groundwater-dependent terrestrial vegetation is similarly threatened by </w:t>
+      </w:r>
+      <w:r>
+        <w:t>groundwater abstraction in the Perth area of the SWAFR (</w:t>
       </w:r>
       <w:r>
         <w:rPr>
           <w:highlight w:val="green"/>
         </w:rPr>
-        <w:t>Cowling et al. 2017</w:t>
-      </w:r>
-      <w:r>
-        <w:t xml:space="preserve">), or whether it is </w:t>
-      </w:r>
-      <w:r>
-        <w:t>tied</w:t>
-      </w:r>
-      <w:r>
-        <w:t xml:space="preserve"> to the </w:t>
-      </w:r>
-      <w:r>
-        <w:t>presence of</w:t>
-      </w:r>
-      <w:r>
-        <w:t xml:space="preserve"> hotspots </w:t>
-      </w:r>
-      <w:r>
-        <w:t xml:space="preserve">whose exceptional richness is attributable to </w:t>
-      </w:r>
-      <w:r>
-        <w:t>effects that are more local in nature</w:t>
-      </w:r>
-      <w:r>
-        <w:t>.</w:t>
-      </w:r>
-      <w:r>
-        <w:t xml:space="preserve"> </w:t>
-      </w:r>
-      <w:r>
-        <w:t>O</w:t>
-      </w:r>
-      <w:r>
-        <w:t>ur data</w:t>
-      </w:r>
-      <w:r>
-        <w:t xml:space="preserve">, perhaps, </w:t>
-      </w:r>
-      <w:r>
-        <w:t>point</w:t>
-      </w:r>
-      <w:r>
-        <w:t xml:space="preserve"> </w:t>
-      </w:r>
-      <w:r>
-        <w:t>towards the second interpretation, with the Kogelberg-Hottentots Holland area emerging as a particularly important refugium</w:t>
-      </w:r>
-      <w:r>
-        <w:t xml:space="preserve"> for Cape plant diversity.</w:t>
-      </w:r>
-      <w:r>
-        <w:t xml:space="preserve"> Given that much of the locally-endemic diversity of this area is associated </w:t>
-      </w:r>
-      <w:r>
-        <w:t xml:space="preserve">with </w:t>
-      </w:r>
-      <w:r>
-        <w:t xml:space="preserve">bog and seepage habitats </w:t>
-      </w:r>
-      <w:r>
-        <w:fldChar w:fldCharType="begin" w:fldLock="1"/>
-      </w:r>
-      <w:r>
-        <w:instrText>ADDIN CSL_CITATION {"citationItems":[{"id":"ITEM-1","itemData":{"DOI":"10.1111/jbi.13709","ISSN":"0305-0270","author":[{"dropping-particle":"","family":"Linder","given":"Hans Peter","non-dropping-particle":"","parse-names":false,"suffix":""}],"container-title":"Journal of Biogeography","id":"ITEM-1","issued":{"date-parts":[["2019","9","27"]]},"page":"1-14","title":"Rare species, Restionaceae, and the Cape flora","type":"article-journal"},"uris":["http://www.mendeley.com/documents/?uuid=aa169c93-affb-4734-9e23-fdf28ce77f13"]}],"mendeley":{"formattedCitation":"(Linder, 2019)","plainTextFormattedCitation":"(Linder, 2019)","previouslyFormattedCitation":"(Linder, 2019)"},"properties":{"noteIndex":0},"schema":"https://github.com/citation-style-language/schema/raw/master/csl-citation.json"}</w:instrText>
-      </w:r>
-      <w:r>
-        <w:fldChar w:fldCharType="separate"/>
-      </w:r>
-      <w:r>
-        <w:rPr>
-          <w:noProof/>
-        </w:rPr>
-        <w:t>(Linder, 2019)</w:t>
-      </w:r>
-      <w:r>
-        <w:fldChar w:fldCharType="end"/>
-      </w:r>
-      <w:r>
-        <w:t xml:space="preserve">, </w:t>
-      </w:r>
-      <w:r>
-        <w:t>recent proposals to abstract water from the Table Mountain Group aquifer which feeds these bogs, present a serious threat to the continued persistence of Cape floristic diversity, particularly since the hydrological consequences of such abstraction remain poorly understood</w:t>
-      </w:r>
-      <w:r>
-        <w:t xml:space="preserve"> </w:t>
-      </w:r>
-      <w:r>
-        <w:fldChar w:fldCharType="begin" w:fldLock="1"/>
-      </w:r>
-      <w:r>
-        <w:instrText>ADDIN CSL_CITATION {"citationItems":[{"id":"ITEM-1","itemData":{"author":[{"dropping-particle":"","family":"Slingsby","given":"Jasper Alexander","non-dropping-particle":"","parse-names":false,"suffix":""},{"dropping-particle":"","family":"February","given":"Edmund C.","non-dropping-particle":"","parse-names":false,"suffix":""},{"dropping-particle":"","family":"Rebelo","given":"Tony G.","non-dropping-particle":"","parse-names":false,"suffix":""}],"container-title":"Veld &amp; Flora","id":"ITEM-1","issued":{"date-parts":[["2018"]]},"page":"72-75","title":"Water: at what cost to our unique flora?","type":"article-journal","volume":"June"},"uris":["http://www.mendeley.com/documents/?uuid=ce9cc8d0-cfcf-4e42-a7cf-d4fdb290c9aa"]}],"mendeley":{"formattedCitation":"(Slingsby, February, &amp; Rebelo, 2018)","plainTextFormattedCitation":"(Slingsby, February, &amp; Rebelo, 2018)","previouslyFormattedCitation":"(Slingsby, February, &amp; Rebelo, 2018)"},"properties":{"noteIndex":0},"schema":"https://github.com/citation-style-language/schema/raw/master/csl-citation.json"}</w:instrText>
-      </w:r>
-      <w:r>
-        <w:fldChar w:fldCharType="separate"/>
-      </w:r>
-      <w:r>
-        <w:rPr>
-          <w:noProof/>
-        </w:rPr>
-        <w:t>(Slingsby, February, &amp; Rebelo, 2018)</w:t>
-      </w:r>
-      <w:r>
-        <w:fldChar w:fldCharType="end"/>
-      </w:r>
-      <w:r>
-        <w:t>.</w:t>
-      </w:r>
-      <w:r>
-        <w:t xml:space="preserve"> The long-term integrity of groundwater-dependent terrestrial vegetation is similarly threatened by </w:t>
-      </w:r>
-      <w:r>
-        <w:t>groundwater abstraction in the Perth area of the SWAFR (</w:t>
-      </w:r>
-      <w:proofErr w:type="spellStart"/>
-      <w:r>
-        <w:rPr>
-          <w:highlight w:val="green"/>
-        </w:rPr>
-        <w:t>Froend</w:t>
-      </w:r>
-      <w:proofErr w:type="spellEnd"/>
-      <w:r>
-        <w:rPr>
-          <w:highlight w:val="green"/>
-        </w:rPr>
-        <w:t xml:space="preserve"> </w:t>
+        <w:t xml:space="preserve">Froend </w:t>
       </w:r>
       <w:r>
         <w:rPr>
@@ -11193,7 +11105,7 @@
         <w:lastRenderedPageBreak/>
         <w:t>Tables</w:t>
       </w:r>
-      <w:bookmarkEnd w:id="7"/>
+      <w:bookmarkEnd w:id="6"/>
     </w:p>
     <w:p>
       <w:r>
@@ -17822,7 +17734,7 @@
         <w:pStyle w:val="BodyText"/>
         <w:spacing w:before="0"/>
       </w:pPr>
-      <w:bookmarkStart w:id="8" w:name="figures"/>
+      <w:bookmarkStart w:id="7" w:name="figures"/>
       <w:r>
         <w:rPr>
           <w:b/>
@@ -18299,7 +18211,7 @@
       <w:r>
         <w:br w:type="page"/>
       </w:r>
-      <w:bookmarkEnd w:id="8"/>
+      <w:bookmarkEnd w:id="7"/>
       <w:r>
         <w:lastRenderedPageBreak/>
         <w:t>Figures</w:t>
@@ -19733,7 +19645,7 @@
       <w:r>
         <w:br w:type="page"/>
       </w:r>
-      <w:bookmarkStart w:id="9" w:name="references"/>
+      <w:bookmarkStart w:id="8" w:name="references"/>
     </w:p>
     <w:p>
       <w:pPr>
@@ -19845,15 +19757,7 @@
         <w:t>10</w:t>
       </w:r>
       <w:r>
-        <w:t>-transformed), residuals from regressions of species richness against (</w:t>
-      </w:r>
-      <w:proofErr w:type="spellStart"/>
-      <w:r>
-        <w:t>e,f</w:t>
-      </w:r>
-      <w:proofErr w:type="spellEnd"/>
-      <w:r>
-        <w:t>) PC1 (</w:t>
+        <w:t>-transformed), residuals from regressions of species richness against (e,f) PC1 (</w:t>
       </w:r>
       <w:r>
         <w:t xml:space="preserve">Figure </w:t>
@@ -19862,15 +19766,7 @@
         <w:t>4</w:t>
       </w:r>
       <w:r>
-        <w:t>b) and (</w:t>
-      </w:r>
-      <w:proofErr w:type="spellStart"/>
-      <w:r>
-        <w:t>g,h</w:t>
-      </w:r>
-      <w:proofErr w:type="spellEnd"/>
-      <w:r>
-        <w:t>) the multivariate (MV) model (</w:t>
+        <w:t>b) and (g,h) the multivariate (MV) model (</w:t>
       </w:r>
       <w:r>
         <w:t xml:space="preserve">Figure </w:t>
@@ -19888,13 +19784,10 @@
         <w:t xml:space="preserve">QDS- and DS-scale equivalents </w:t>
       </w:r>
       <w:r>
-        <w:t>(Figure S</w:t>
-      </w:r>
-      <w:r>
-        <w:rPr>
-          <w:highlight w:val="red"/>
-        </w:rPr>
-        <w:t>5</w:t>
+        <w:t xml:space="preserve">(Figure </w:t>
+      </w:r>
+      <w:r>
+        <w:t>QUZ</w:t>
       </w:r>
       <w:r>
         <w:t>,</w:t>
@@ -19902,14 +19795,10 @@
       <w:r>
         <w:t xml:space="preserve"> </w:t>
       </w:r>
-      <w:r>
-        <w:t>S</w:t>
-      </w:r>
-      <w:r>
-        <w:rPr>
-          <w:highlight w:val="red"/>
-        </w:rPr>
-        <w:t>6</w:t>
+      <w:bookmarkStart w:id="9" w:name="_GoBack"/>
+      <w:bookmarkEnd w:id="9"/>
+      <w:r>
+        <w:t>XYZ</w:t>
       </w:r>
       <w:r>
         <w:t xml:space="preserve"> respectively) </w:t>
@@ -20010,7 +19899,7 @@
       <w:r>
         <w:t>References</w:t>
       </w:r>
-      <w:bookmarkEnd w:id="9"/>
+      <w:bookmarkEnd w:id="8"/>
     </w:p>
     <w:p>
       <w:pPr>
@@ -21883,7 +21772,6 @@
       <w:pPr>
         <w:pStyle w:val="Heading1"/>
       </w:pPr>
-      <w:proofErr w:type="spellStart"/>
       <w:r>
         <w:lastRenderedPageBreak/>
         <w:t>Biosketch</w:t>
@@ -21891,7 +21779,6 @@
       <w:r>
         <w:t>es</w:t>
       </w:r>
-      <w:proofErr w:type="spellEnd"/>
     </w:p>
     <w:p>
       <w:pPr>
@@ -25881,7 +25768,7 @@
 </file>
 
 <file path=customXml/itemProps1.xml><?xml version="1.0" encoding="utf-8"?>
-<ds:datastoreItem xmlns:ds="http://schemas.openxmlformats.org/officeDocument/2006/customXml" ds:itemID="{02E6BE44-EADD-194B-A1D3-597058653ABC}">
+<ds:datastoreItem xmlns:ds="http://schemas.openxmlformats.org/officeDocument/2006/customXml" ds:itemID="{2B1E7B7B-7180-504E-AD79-4F9E6BAC2B26}">
   <ds:schemaRefs>
     <ds:schemaRef ds:uri="http://schemas.openxmlformats.org/officeDocument/2006/bibliography"/>
   </ds:schemaRefs>

</xml_diff>

<commit_message>
Figure FOO --> Figure S5, and correct 'WGS84' back from 'WGFOO4'
</commit_message>
<xml_diff>
--- a/manuscript/Van-Mazijk-Cramer-Verboom_main-text.docx
+++ b/manuscript/Van-Mazijk-Cramer-Verboom_main-text.docx
@@ -7430,7 +7430,12 @@
         <w:t xml:space="preserve"> (</w:t>
       </w:r>
       <w:r>
-        <w:t>Figure FOO</w:t>
+        <w:t xml:space="preserve">Figure </w:t>
+      </w:r>
+      <w:bookmarkStart w:id="6" w:name="_GoBack"/>
+      <w:bookmarkEnd w:id="6"/>
+      <w:r>
+        <w:t>S5</w:t>
       </w:r>
       <w:r>
         <w:t>,</w:t>
@@ -7721,7 +7726,7 @@
           <w:tab w:val="left" w:pos="6189"/>
         </w:tabs>
       </w:pPr>
-      <w:bookmarkStart w:id="6" w:name="tables"/>
+      <w:bookmarkStart w:id="7" w:name="tables"/>
       <w:r>
         <w:t>Consistent with a recent meta-analysis identifying environmental heterogeneity as a universal driver of species richness</w:t>
       </w:r>
@@ -11105,7 +11110,7 @@
         <w:lastRenderedPageBreak/>
         <w:t>Tables</w:t>
       </w:r>
-      <w:bookmarkEnd w:id="6"/>
+      <w:bookmarkEnd w:id="7"/>
     </w:p>
     <w:p>
       <w:r>
@@ -17734,7 +17739,7 @@
         <w:pStyle w:val="BodyText"/>
         <w:spacing w:before="0"/>
       </w:pPr>
-      <w:bookmarkStart w:id="7" w:name="figures"/>
+      <w:bookmarkStart w:id="8" w:name="figures"/>
       <w:r>
         <w:rPr>
           <w:b/>
@@ -18211,7 +18216,7 @@
       <w:r>
         <w:br w:type="page"/>
       </w:r>
-      <w:bookmarkEnd w:id="7"/>
+      <w:bookmarkEnd w:id="8"/>
       <w:r>
         <w:lastRenderedPageBreak/>
         <w:t>Figures</w:t>
@@ -19645,7 +19650,7 @@
       <w:r>
         <w:br w:type="page"/>
       </w:r>
-      <w:bookmarkStart w:id="8" w:name="references"/>
+      <w:bookmarkStart w:id="9" w:name="references"/>
     </w:p>
     <w:p>
       <w:pPr>
@@ -19795,8 +19800,6 @@
       <w:r>
         <w:t xml:space="preserve"> </w:t>
       </w:r>
-      <w:bookmarkStart w:id="9" w:name="_GoBack"/>
-      <w:bookmarkEnd w:id="9"/>
       <w:r>
         <w:t>XYZ</w:t>
       </w:r>
@@ -19899,7 +19902,7 @@
       <w:r>
         <w:t>References</w:t>
       </w:r>
-      <w:bookmarkEnd w:id="8"/>
+      <w:bookmarkEnd w:id="9"/>
     </w:p>
     <w:p>
       <w:pPr>
@@ -25768,7 +25771,7 @@
 </file>
 
 <file path=customXml/itemProps1.xml><?xml version="1.0" encoding="utf-8"?>
-<ds:datastoreItem xmlns:ds="http://schemas.openxmlformats.org/officeDocument/2006/customXml" ds:itemID="{2B1E7B7B-7180-504E-AD79-4F9E6BAC2B26}">
+<ds:datastoreItem xmlns:ds="http://schemas.openxmlformats.org/officeDocument/2006/customXml" ds:itemID="{EA4AA5EF-B368-2442-AAA2-61EE46506A98}">
   <ds:schemaRefs>
     <ds:schemaRef ds:uri="http://schemas.openxmlformats.org/officeDocument/2006/bibliography"/>
   </ds:schemaRefs>

</xml_diff>

<commit_message>
Figure BAR --> Figure S6
</commit_message>
<xml_diff>
--- a/manuscript/Van-Mazijk-Cramer-Verboom_main-text.docx
+++ b/manuscript/Van-Mazijk-Cramer-Verboom_main-text.docx
@@ -831,11 +831,19 @@
       <w:r>
         <w:t xml:space="preserve">; </w:t>
       </w:r>
+      <w:proofErr w:type="spellStart"/>
       <w:r>
         <w:rPr>
           <w:highlight w:val="green"/>
         </w:rPr>
-        <w:t>Bøhn &amp; Amundsen, 2004</w:t>
+        <w:t>Bøhn</w:t>
+      </w:r>
+      <w:proofErr w:type="spellEnd"/>
+      <w:r>
+        <w:rPr>
+          <w:highlight w:val="green"/>
+        </w:rPr>
+        <w:t xml:space="preserve"> &amp; Amundsen, 2004</w:t>
       </w:r>
       <w:r>
         <w:t xml:space="preserve">). Since all three effects are potentially influenced by environmental heterogeneity, the latter may be a particularly important driver of regional species richness </w:t>
@@ -888,11 +896,19 @@
       <w:r>
         <w:t>). For example, given that the recruitment success of immigrant lineages into a region is often dictated by the pre-adaptations of those lineages (</w:t>
       </w:r>
+      <w:proofErr w:type="spellStart"/>
       <w:r>
         <w:rPr>
           <w:highlight w:val="green"/>
         </w:rPr>
-        <w:t>Ackerly, Donoghue</w:t>
+        <w:t>Ackerly</w:t>
+      </w:r>
+      <w:proofErr w:type="spellEnd"/>
+      <w:r>
+        <w:rPr>
+          <w:highlight w:val="green"/>
+        </w:rPr>
+        <w:t>, Donoghue</w:t>
       </w:r>
       <w:r>
         <w:rPr>
@@ -6011,9 +6027,11 @@
       <w:r>
         <w:t>–</w:t>
       </w:r>
+      <w:proofErr w:type="spellStart"/>
       <w:r>
         <w:t>i</w:t>
       </w:r>
+      <w:proofErr w:type="spellEnd"/>
       <w:r>
         <w:t>)</w:t>
       </w:r>
@@ -6344,7 +6362,21 @@
         <w:rPr>
           <w:rFonts w:eastAsiaTheme="minorEastAsia"/>
         </w:rPr>
-        <w:t xml:space="preserve">” model favoured: </w:t>
+        <w:t xml:space="preserve">” model </w:t>
+      </w:r>
+      <w:proofErr w:type="spellStart"/>
+      <w:r>
+        <w:rPr>
+          <w:rFonts w:eastAsiaTheme="minorEastAsia"/>
+        </w:rPr>
+        <w:t>favoured</w:t>
+      </w:r>
+      <w:proofErr w:type="spellEnd"/>
+      <w:r>
+        <w:rPr>
+          <w:rFonts w:eastAsiaTheme="minorEastAsia"/>
+        </w:rPr>
+        <w:t xml:space="preserve">: </w:t>
       </w:r>
       <w:r>
         <w:rPr>
@@ -7390,11 +7422,16 @@
       <w:r>
         <w:t xml:space="preserve"> </w:t>
       </w:r>
+      <w:proofErr w:type="spellStart"/>
       <w:r>
         <w:t>QUZ</w:t>
       </w:r>
       <w:r>
-        <w:t>e–h</w:t>
+        <w:t>e</w:t>
+      </w:r>
+      <w:proofErr w:type="spellEnd"/>
+      <w:r>
+        <w:t>–h</w:t>
       </w:r>
       <w:r>
         <w:t>,</w:t>
@@ -7402,11 +7439,16 @@
       <w:r>
         <w:t xml:space="preserve"> </w:t>
       </w:r>
+      <w:proofErr w:type="spellStart"/>
       <w:r>
         <w:t>XYZ</w:t>
       </w:r>
       <w:r>
-        <w:t>e–h</w:t>
+        <w:t>e</w:t>
+      </w:r>
+      <w:proofErr w:type="spellEnd"/>
+      <w:r>
+        <w:t>–h</w:t>
       </w:r>
       <w:r>
         <w:t>)</w:t>
@@ -7424,16 +7466,19 @@
         <w:t>r</w:t>
       </w:r>
       <w:r>
-        <w:t>e geographically clustered, in areas corresponding to recognized diversity centres</w:t>
-      </w:r>
+        <w:t xml:space="preserve">e geographically clustered, in areas corresponding to recognized diversity </w:t>
+      </w:r>
+      <w:proofErr w:type="spellStart"/>
+      <w:r>
+        <w:t>centres</w:t>
+      </w:r>
+      <w:proofErr w:type="spellEnd"/>
       <w:r>
         <w:t xml:space="preserve"> (</w:t>
       </w:r>
       <w:r>
         <w:t xml:space="preserve">Figure </w:t>
       </w:r>
-      <w:bookmarkStart w:id="6" w:name="_GoBack"/>
-      <w:bookmarkEnd w:id="6"/>
       <w:r>
         <w:t>S5</w:t>
       </w:r>
@@ -7444,7 +7489,7 @@
         <w:t xml:space="preserve"> </w:t>
       </w:r>
       <w:r>
-        <w:t>BAR</w:t>
+        <w:t>S6</w:t>
       </w:r>
       <w:r>
         <w:t>)</w:t>
@@ -7726,7 +7771,7 @@
           <w:tab w:val="left" w:pos="6189"/>
         </w:tabs>
       </w:pPr>
-      <w:bookmarkStart w:id="7" w:name="tables"/>
+      <w:bookmarkStart w:id="6" w:name="tables"/>
       <w:r>
         <w:t>Consistent with a recent meta-analysis identifying environmental heterogeneity as a universal driver of species richness</w:t>
       </w:r>
@@ -7865,16 +7910,24 @@
       <w:r>
         <w:t xml:space="preserve"> (</w:t>
       </w:r>
+      <w:proofErr w:type="spellStart"/>
       <w:r>
         <w:rPr>
           <w:highlight w:val="green"/>
         </w:rPr>
-        <w:t>Allouche et al.</w:t>
-      </w:r>
+        <w:t>Allouche</w:t>
+      </w:r>
+      <w:proofErr w:type="spellEnd"/>
       <w:r>
         <w:rPr>
           <w:highlight w:val="green"/>
         </w:rPr>
+        <w:t xml:space="preserve"> et al.</w:t>
+      </w:r>
+      <w:r>
+        <w:rPr>
+          <w:highlight w:val="green"/>
+        </w:rPr>
         <w:t>,</w:t>
       </w:r>
       <w:r>
@@ -7886,11 +7939,19 @@
       <w:r>
         <w:t xml:space="preserve">; </w:t>
       </w:r>
+      <w:proofErr w:type="spellStart"/>
       <w:r>
         <w:rPr>
           <w:highlight w:val="green"/>
         </w:rPr>
-        <w:t>Carnicer et al.</w:t>
+        <w:t>Carnicer</w:t>
+      </w:r>
+      <w:proofErr w:type="spellEnd"/>
+      <w:r>
+        <w:rPr>
+          <w:highlight w:val="green"/>
+        </w:rPr>
+        <w:t xml:space="preserve"> et al.</w:t>
       </w:r>
       <w:r>
         <w:rPr>
@@ -10085,8 +10146,16 @@
         <w:rPr>
           <w:highlight w:val="green"/>
         </w:rPr>
-        <w:t xml:space="preserve"> Sugden</w:t>
-      </w:r>
+        <w:t xml:space="preserve"> </w:t>
+      </w:r>
+      <w:proofErr w:type="spellStart"/>
+      <w:r>
+        <w:rPr>
+          <w:highlight w:val="green"/>
+        </w:rPr>
+        <w:t>Sugden</w:t>
+      </w:r>
+      <w:proofErr w:type="spellEnd"/>
       <w:r>
         <w:rPr>
           <w:highlight w:val="green"/>
@@ -10380,16 +10449,24 @@
       <w:r>
         <w:t xml:space="preserve">; </w:t>
       </w:r>
+      <w:proofErr w:type="spellStart"/>
       <w:r>
         <w:rPr>
           <w:highlight w:val="green"/>
         </w:rPr>
-        <w:t>Verboom et al.</w:t>
-      </w:r>
+        <w:t>Verboom</w:t>
+      </w:r>
+      <w:proofErr w:type="spellEnd"/>
       <w:r>
         <w:rPr>
           <w:highlight w:val="green"/>
         </w:rPr>
+        <w:t xml:space="preserve"> et al.</w:t>
+      </w:r>
+      <w:r>
+        <w:rPr>
+          <w:highlight w:val="green"/>
+        </w:rPr>
         <w:t>,</w:t>
       </w:r>
       <w:r>
@@ -10518,11 +10595,19 @@
       <w:r>
         <w:t>groundwater abstraction in the Perth area of the SWAFR (</w:t>
       </w:r>
+      <w:proofErr w:type="spellStart"/>
       <w:r>
         <w:rPr>
           <w:highlight w:val="green"/>
         </w:rPr>
-        <w:t xml:space="preserve">Froend </w:t>
+        <w:t>Froend</w:t>
+      </w:r>
+      <w:proofErr w:type="spellEnd"/>
+      <w:r>
+        <w:rPr>
+          <w:highlight w:val="green"/>
+        </w:rPr>
+        <w:t xml:space="preserve"> </w:t>
       </w:r>
       <w:r>
         <w:rPr>
@@ -11110,7 +11195,7 @@
         <w:lastRenderedPageBreak/>
         <w:t>Tables</w:t>
       </w:r>
-      <w:bookmarkEnd w:id="7"/>
+      <w:bookmarkEnd w:id="6"/>
     </w:p>
     <w:p>
       <w:r>
@@ -17739,7 +17824,7 @@
         <w:pStyle w:val="BodyText"/>
         <w:spacing w:before="0"/>
       </w:pPr>
-      <w:bookmarkStart w:id="8" w:name="figures"/>
+      <w:bookmarkStart w:id="7" w:name="figures"/>
       <w:r>
         <w:rPr>
           <w:b/>
@@ -18216,7 +18301,7 @@
       <w:r>
         <w:br w:type="page"/>
       </w:r>
-      <w:bookmarkEnd w:id="8"/>
+      <w:bookmarkEnd w:id="7"/>
       <w:r>
         <w:lastRenderedPageBreak/>
         <w:t>Figures</w:t>
@@ -19650,7 +19735,7 @@
       <w:r>
         <w:br w:type="page"/>
       </w:r>
-      <w:bookmarkStart w:id="9" w:name="references"/>
+      <w:bookmarkStart w:id="8" w:name="references"/>
     </w:p>
     <w:p>
       <w:pPr>
@@ -19762,7 +19847,15 @@
         <w:t>10</w:t>
       </w:r>
       <w:r>
-        <w:t>-transformed), residuals from regressions of species richness against (e,f) PC1 (</w:t>
+        <w:t>-transformed), residuals from regressions of species richness against (</w:t>
+      </w:r>
+      <w:proofErr w:type="spellStart"/>
+      <w:r>
+        <w:t>e,f</w:t>
+      </w:r>
+      <w:proofErr w:type="spellEnd"/>
+      <w:r>
+        <w:t>) PC1 (</w:t>
       </w:r>
       <w:r>
         <w:t xml:space="preserve">Figure </w:t>
@@ -19771,7 +19864,15 @@
         <w:t>4</w:t>
       </w:r>
       <w:r>
-        <w:t>b) and (g,h) the multivariate (MV) model (</w:t>
+        <w:t>b) and (</w:t>
+      </w:r>
+      <w:proofErr w:type="spellStart"/>
+      <w:r>
+        <w:t>g,h</w:t>
+      </w:r>
+      <w:proofErr w:type="spellEnd"/>
+      <w:r>
+        <w:t>) the multivariate (MV) model (</w:t>
       </w:r>
       <w:r>
         <w:t xml:space="preserve">Figure </w:t>
@@ -19902,7 +20003,7 @@
       <w:r>
         <w:t>References</w:t>
       </w:r>
-      <w:bookmarkEnd w:id="9"/>
+      <w:bookmarkEnd w:id="8"/>
     </w:p>
     <w:p>
       <w:pPr>
@@ -20254,7 +20355,23 @@
           <w:rFonts w:hAnsi="Times New Roman" w:cs="Times New Roman"/>
           <w:noProof/>
         </w:rPr>
-        <w:t>Chamberlain, S., Szocs, E., Boettiger, C., Ram, K., Bartomeus, I., Baumgartner, J., … O’Donnell, J. (2016). taxize: Taxonomic information from around the web. R package version 0.7.8. Retrieved from https://github.com/ropensci/taxize</w:t>
+        <w:t xml:space="preserve">Chamberlain, S., Szocs, E., Boettiger, C., Ram, K., </w:t>
+      </w:r>
+      <w:bookmarkStart w:id="9" w:name="_GoBack"/>
+      <w:r>
+        <w:rPr>
+          <w:rFonts w:hAnsi="Times New Roman" w:cs="Times New Roman"/>
+          <w:noProof/>
+        </w:rPr>
+        <w:t>Bar</w:t>
+      </w:r>
+      <w:bookmarkEnd w:id="9"/>
+      <w:r>
+        <w:rPr>
+          <w:rFonts w:hAnsi="Times New Roman" w:cs="Times New Roman"/>
+          <w:noProof/>
+        </w:rPr>
+        <w:t>tomeus, I., Baumgartner, J., … O’Donnell, J. (2016). taxize: Taxonomic information from around the web. R package version 0.7.8. Retrieved from https://github.com/ropensci/taxize</w:t>
       </w:r>
     </w:p>
     <w:p>
@@ -21775,6 +21892,7 @@
       <w:pPr>
         <w:pStyle w:val="Heading1"/>
       </w:pPr>
+      <w:proofErr w:type="spellStart"/>
       <w:r>
         <w:lastRenderedPageBreak/>
         <w:t>Biosketch</w:t>
@@ -21782,6 +21900,7 @@
       <w:r>
         <w:t>es</w:t>
       </w:r>
+      <w:proofErr w:type="spellEnd"/>
     </w:p>
     <w:p>
       <w:pPr>
@@ -25771,7 +25890,7 @@
 </file>
 
 <file path=customXml/itemProps1.xml><?xml version="1.0" encoding="utf-8"?>
-<ds:datastoreItem xmlns:ds="http://schemas.openxmlformats.org/officeDocument/2006/customXml" ds:itemID="{EA4AA5EF-B368-2442-AAA2-61EE46506A98}">
+<ds:datastoreItem xmlns:ds="http://schemas.openxmlformats.org/officeDocument/2006/customXml" ds:itemID="{B980CC45-BF60-9F47-979B-5D326295C04F}">
   <ds:schemaRefs>
     <ds:schemaRef ds:uri="http://schemas.openxmlformats.org/officeDocument/2006/bibliography"/>
   </ds:schemaRefs>

</xml_diff>

<commit_message>
Figure BAZ --> Figure S7
</commit_message>
<xml_diff>
--- a/manuscript/Van-Mazijk-Cramer-Verboom_main-text.docx
+++ b/manuscript/Van-Mazijk-Cramer-Verboom_main-text.docx
@@ -7622,7 +7622,12 @@
         <w:t>(</w:t>
       </w:r>
       <w:r>
-        <w:t>Figure BAZ</w:t>
+        <w:t xml:space="preserve">Figure </w:t>
+      </w:r>
+      <w:bookmarkStart w:id="6" w:name="_GoBack"/>
+      <w:bookmarkEnd w:id="6"/>
+      <w:r>
+        <w:t>S7</w:t>
       </w:r>
       <w:r>
         <w:t xml:space="preserve">) </w:t>
@@ -7771,7 +7776,7 @@
           <w:tab w:val="left" w:pos="6189"/>
         </w:tabs>
       </w:pPr>
-      <w:bookmarkStart w:id="6" w:name="tables"/>
+      <w:bookmarkStart w:id="7" w:name="tables"/>
       <w:r>
         <w:t>Consistent with a recent meta-analysis identifying environmental heterogeneity as a universal driver of species richness</w:t>
       </w:r>
@@ -11195,7 +11200,7 @@
         <w:lastRenderedPageBreak/>
         <w:t>Tables</w:t>
       </w:r>
-      <w:bookmarkEnd w:id="6"/>
+      <w:bookmarkEnd w:id="7"/>
     </w:p>
     <w:p>
       <w:r>
@@ -17824,7 +17829,7 @@
         <w:pStyle w:val="BodyText"/>
         <w:spacing w:before="0"/>
       </w:pPr>
-      <w:bookmarkStart w:id="7" w:name="figures"/>
+      <w:bookmarkStart w:id="8" w:name="figures"/>
       <w:r>
         <w:rPr>
           <w:b/>
@@ -18301,7 +18306,7 @@
       <w:r>
         <w:br w:type="page"/>
       </w:r>
-      <w:bookmarkEnd w:id="7"/>
+      <w:bookmarkEnd w:id="8"/>
       <w:r>
         <w:lastRenderedPageBreak/>
         <w:t>Figures</w:t>
@@ -19386,7 +19391,10 @@
         <w:t>re excluded is available in the online version (</w:t>
       </w:r>
       <w:r>
-        <w:t>Figure BAZ</w:t>
+        <w:t xml:space="preserve">Figure </w:t>
+      </w:r>
+      <w:r>
+        <w:t>S7</w:t>
       </w:r>
       <w:r>
         <w:t>).</w:t>
@@ -19735,7 +19743,7 @@
       <w:r>
         <w:br w:type="page"/>
       </w:r>
-      <w:bookmarkStart w:id="8" w:name="references"/>
+      <w:bookmarkStart w:id="9" w:name="references"/>
     </w:p>
     <w:p>
       <w:pPr>
@@ -20003,7 +20011,7 @@
       <w:r>
         <w:t>References</w:t>
       </w:r>
-      <w:bookmarkEnd w:id="8"/>
+      <w:bookmarkEnd w:id="9"/>
     </w:p>
     <w:p>
       <w:pPr>
@@ -20355,23 +20363,7 @@
           <w:rFonts w:hAnsi="Times New Roman" w:cs="Times New Roman"/>
           <w:noProof/>
         </w:rPr>
-        <w:t xml:space="preserve">Chamberlain, S., Szocs, E., Boettiger, C., Ram, K., </w:t>
-      </w:r>
-      <w:bookmarkStart w:id="9" w:name="_GoBack"/>
-      <w:r>
-        <w:rPr>
-          <w:rFonts w:hAnsi="Times New Roman" w:cs="Times New Roman"/>
-          <w:noProof/>
-        </w:rPr>
-        <w:t>Bar</w:t>
-      </w:r>
-      <w:bookmarkEnd w:id="9"/>
-      <w:r>
-        <w:rPr>
-          <w:rFonts w:hAnsi="Times New Roman" w:cs="Times New Roman"/>
-          <w:noProof/>
-        </w:rPr>
-        <w:t>tomeus, I., Baumgartner, J., … O’Donnell, J. (2016). taxize: Taxonomic information from around the web. R package version 0.7.8. Retrieved from https://github.com/ropensci/taxize</w:t>
+        <w:t>Chamberlain, S., Szocs, E., Boettiger, C., Ram, K., Bartomeus, I., Baumgartner, J., … O’Donnell, J. (2016). taxize: Taxonomic information from around the web. R package version 0.7.8. Retrieved from https://github.com/ropensci/taxize</w:t>
       </w:r>
     </w:p>
     <w:p>
@@ -25890,7 +25882,7 @@
 </file>
 
 <file path=customXml/itemProps1.xml><?xml version="1.0" encoding="utf-8"?>
-<ds:datastoreItem xmlns:ds="http://schemas.openxmlformats.org/officeDocument/2006/customXml" ds:itemID="{B980CC45-BF60-9F47-979B-5D326295C04F}">
+<ds:datastoreItem xmlns:ds="http://schemas.openxmlformats.org/officeDocument/2006/customXml" ds:itemID="{0560A864-2113-914A-8CD6-4CD8616C7859}">
   <ds:schemaRefs>
     <ds:schemaRef ds:uri="http://schemas.openxmlformats.org/officeDocument/2006/bibliography"/>
   </ds:schemaRefs>

</xml_diff>

<commit_message>
Figure QUX --> Figure S8
</commit_message>
<xml_diff>
--- a/manuscript/Van-Mazijk-Cramer-Verboom_main-text.docx
+++ b/manuscript/Van-Mazijk-Cramer-Verboom_main-text.docx
@@ -7624,8 +7624,6 @@
       <w:r>
         <w:t xml:space="preserve">Figure </w:t>
       </w:r>
-      <w:bookmarkStart w:id="6" w:name="_GoBack"/>
-      <w:bookmarkEnd w:id="6"/>
       <w:r>
         <w:t>S7</w:t>
       </w:r>
@@ -7645,7 +7643,10 @@
         <w:t>(</w:t>
       </w:r>
       <w:r>
-        <w:t>Figure QUX</w:t>
+        <w:t xml:space="preserve">Figure </w:t>
+      </w:r>
+      <w:r>
+        <w:t>S8</w:t>
       </w:r>
       <w:r>
         <w:t xml:space="preserve">) </w:t>
@@ -7776,7 +7777,7 @@
           <w:tab w:val="left" w:pos="6189"/>
         </w:tabs>
       </w:pPr>
-      <w:bookmarkStart w:id="7" w:name="tables"/>
+      <w:bookmarkStart w:id="6" w:name="tables"/>
       <w:r>
         <w:t>Consistent with a recent meta-analysis identifying environmental heterogeneity as a universal driver of species richness</w:t>
       </w:r>
@@ -11200,7 +11201,7 @@
         <w:lastRenderedPageBreak/>
         <w:t>Tables</w:t>
       </w:r>
-      <w:bookmarkEnd w:id="7"/>
+      <w:bookmarkEnd w:id="6"/>
     </w:p>
     <w:p>
       <w:r>
@@ -17829,7 +17830,7 @@
         <w:pStyle w:val="BodyText"/>
         <w:spacing w:before="0"/>
       </w:pPr>
-      <w:bookmarkStart w:id="8" w:name="figures"/>
+      <w:bookmarkStart w:id="7" w:name="figures"/>
       <w:r>
         <w:rPr>
           <w:b/>
@@ -18306,7 +18307,7 @@
       <w:r>
         <w:br w:type="page"/>
       </w:r>
-      <w:bookmarkEnd w:id="8"/>
+      <w:bookmarkEnd w:id="7"/>
       <w:r>
         <w:lastRenderedPageBreak/>
         <w:t>Figures</w:t>
@@ -19735,7 +19736,12 @@
         <w:t>re excluded is available in the online version (</w:t>
       </w:r>
       <w:r>
-        <w:t>Figure QUX</w:t>
+        <w:t xml:space="preserve">Figure </w:t>
+      </w:r>
+      <w:bookmarkStart w:id="8" w:name="_GoBack"/>
+      <w:bookmarkEnd w:id="8"/>
+      <w:r>
+        <w:t>S8</w:t>
       </w:r>
       <w:r>
         <w:t>).</w:t>
@@ -25882,7 +25888,7 @@
 </file>
 
 <file path=customXml/itemProps1.xml><?xml version="1.0" encoding="utf-8"?>
-<ds:datastoreItem xmlns:ds="http://schemas.openxmlformats.org/officeDocument/2006/customXml" ds:itemID="{0560A864-2113-914A-8CD6-4CD8616C7859}">
+<ds:datastoreItem xmlns:ds="http://schemas.openxmlformats.org/officeDocument/2006/customXml" ds:itemID="{99F5B557-0AA9-4147-A576-D3C10EECEEAA}">
   <ds:schemaRefs>
     <ds:schemaRef ds:uri="http://schemas.openxmlformats.org/officeDocument/2006/bibliography"/>
   </ds:schemaRefs>

</xml_diff>

<commit_message>
Figure QUZ, XYZ --> Figure S9, S10
</commit_message>
<xml_diff>
--- a/manuscript/Van-Mazijk-Cramer-Verboom_main-text.docx
+++ b/manuscript/Van-Mazijk-Cramer-Verboom_main-text.docx
@@ -831,84 +831,68 @@
       <w:r>
         <w:t xml:space="preserve">; </w:t>
       </w:r>
-      <w:proofErr w:type="spellStart"/>
       <w:r>
         <w:rPr>
           <w:highlight w:val="green"/>
         </w:rPr>
-        <w:t>Bøhn</w:t>
-      </w:r>
-      <w:proofErr w:type="spellEnd"/>
+        <w:t>Bøhn &amp; Amundsen, 2004</w:t>
+      </w:r>
+      <w:r>
+        <w:t xml:space="preserve">). Since all three effects are potentially influenced by environmental heterogeneity, the latter may be a particularly important driver of regional species richness </w:t>
+      </w:r>
+      <w:r>
+        <w:t xml:space="preserve">variation </w:t>
+      </w:r>
+      <w:r>
+        <w:t>(</w:t>
+      </w:r>
+      <w:r>
+        <w:rPr>
+          <w:highlight w:val="yellow"/>
+        </w:rPr>
+        <w:t>refs</w:t>
+      </w:r>
+      <w:r>
+        <w:t xml:space="preserve">), with </w:t>
+      </w:r>
+      <w:r>
+        <w:t>physically</w:t>
+      </w:r>
+      <w:r>
+        <w:t>-</w:t>
+      </w:r>
+      <w:r>
+        <w:t>heterogeneous</w:t>
+      </w:r>
+      <w:r>
+        <w:t xml:space="preserve"> regions </w:t>
+      </w:r>
+      <w:r>
+        <w:t>tending</w:t>
+      </w:r>
+      <w:r>
+        <w:t xml:space="preserve"> to be </w:t>
+      </w:r>
+      <w:r>
+        <w:t xml:space="preserve">more </w:t>
+      </w:r>
+      <w:r>
+        <w:t>species-rich (</w:t>
+      </w:r>
+      <w:r>
+        <w:rPr>
+          <w:highlight w:val="yellow"/>
+        </w:rPr>
+        <w:t>refs</w:t>
+      </w:r>
+      <w:r>
+        <w:t>). For example, given that the recruitment success of immigrant lineages into a region is often dictated by the pre-adaptations of those lineages (</w:t>
+      </w:r>
       <w:r>
         <w:rPr>
           <w:highlight w:val="green"/>
         </w:rPr>
-        <w:t xml:space="preserve"> &amp; Amundsen, 2004</w:t>
-      </w:r>
-      <w:r>
-        <w:t xml:space="preserve">). Since all three effects are potentially influenced by environmental heterogeneity, the latter may be a particularly important driver of regional species richness </w:t>
-      </w:r>
-      <w:r>
-        <w:t xml:space="preserve">variation </w:t>
-      </w:r>
-      <w:r>
-        <w:t>(</w:t>
-      </w:r>
-      <w:r>
-        <w:rPr>
-          <w:highlight w:val="yellow"/>
-        </w:rPr>
-        <w:t>refs</w:t>
-      </w:r>
-      <w:r>
-        <w:t xml:space="preserve">), with </w:t>
-      </w:r>
-      <w:r>
-        <w:t>physically</w:t>
-      </w:r>
-      <w:r>
-        <w:t>-</w:t>
-      </w:r>
-      <w:r>
-        <w:t>heterogeneous</w:t>
-      </w:r>
-      <w:r>
-        <w:t xml:space="preserve"> regions </w:t>
-      </w:r>
-      <w:r>
-        <w:t>tending</w:t>
-      </w:r>
-      <w:r>
-        <w:t xml:space="preserve"> to be </w:t>
-      </w:r>
-      <w:r>
-        <w:t xml:space="preserve">more </w:t>
-      </w:r>
-      <w:r>
-        <w:t>species-rich (</w:t>
-      </w:r>
-      <w:r>
-        <w:rPr>
-          <w:highlight w:val="yellow"/>
-        </w:rPr>
-        <w:t>refs</w:t>
-      </w:r>
-      <w:r>
-        <w:t>). For example, given that the recruitment success of immigrant lineages into a region is often dictated by the pre-adaptations of those lineages (</w:t>
-      </w:r>
-      <w:proofErr w:type="spellStart"/>
-      <w:r>
-        <w:rPr>
-          <w:highlight w:val="green"/>
-        </w:rPr>
-        <w:t>Ackerly</w:t>
-      </w:r>
-      <w:proofErr w:type="spellEnd"/>
-      <w:r>
-        <w:rPr>
-          <w:highlight w:val="green"/>
-        </w:rPr>
-        <w:t>, Donoghue</w:t>
+        <w:t>Ackerly, Donoghue</w:t>
       </w:r>
       <w:r>
         <w:rPr>
@@ -6027,11 +6011,9 @@
       <w:r>
         <w:t>–</w:t>
       </w:r>
-      <w:proofErr w:type="spellStart"/>
       <w:r>
         <w:t>i</w:t>
       </w:r>
-      <w:proofErr w:type="spellEnd"/>
       <w:r>
         <w:t>)</w:t>
       </w:r>
@@ -6362,21 +6344,7 @@
         <w:rPr>
           <w:rFonts w:eastAsiaTheme="minorEastAsia"/>
         </w:rPr>
-        <w:t xml:space="preserve">” model </w:t>
-      </w:r>
-      <w:proofErr w:type="spellStart"/>
-      <w:r>
-        <w:rPr>
-          <w:rFonts w:eastAsiaTheme="minorEastAsia"/>
-        </w:rPr>
-        <w:t>favoured</w:t>
-      </w:r>
-      <w:proofErr w:type="spellEnd"/>
-      <w:r>
-        <w:rPr>
-          <w:rFonts w:eastAsiaTheme="minorEastAsia"/>
-        </w:rPr>
-        <w:t xml:space="preserve">: </w:t>
+        <w:t xml:space="preserve">” model favoured: </w:t>
       </w:r>
       <w:r>
         <w:rPr>
@@ -7422,16 +7390,11 @@
       <w:r>
         <w:t xml:space="preserve"> </w:t>
       </w:r>
-      <w:proofErr w:type="spellStart"/>
-      <w:r>
-        <w:t>QUZ</w:t>
-      </w:r>
-      <w:r>
-        <w:t>e</w:t>
-      </w:r>
-      <w:proofErr w:type="spellEnd"/>
-      <w:r>
-        <w:t>–h</w:t>
+      <w:r>
+        <w:t>S9</w:t>
+      </w:r>
+      <w:r>
+        <w:t>e–h</w:t>
       </w:r>
       <w:r>
         <w:t>,</w:t>
@@ -7439,16 +7402,11 @@
       <w:r>
         <w:t xml:space="preserve"> </w:t>
       </w:r>
-      <w:proofErr w:type="spellStart"/>
-      <w:r>
-        <w:t>XYZ</w:t>
-      </w:r>
-      <w:r>
-        <w:t>e</w:t>
-      </w:r>
-      <w:proofErr w:type="spellEnd"/>
-      <w:r>
-        <w:t>–h</w:t>
+      <w:r>
+        <w:t>S10</w:t>
+      </w:r>
+      <w:r>
+        <w:t>e–h</w:t>
       </w:r>
       <w:r>
         <w:t>)</w:t>
@@ -7466,13 +7424,8 @@
         <w:t>r</w:t>
       </w:r>
       <w:r>
-        <w:t xml:space="preserve">e geographically clustered, in areas corresponding to recognized diversity </w:t>
-      </w:r>
-      <w:proofErr w:type="spellStart"/>
-      <w:r>
-        <w:t>centres</w:t>
-      </w:r>
-      <w:proofErr w:type="spellEnd"/>
+        <w:t>e geographically clustered, in areas corresponding to recognized diversity centres</w:t>
+      </w:r>
       <w:r>
         <w:t xml:space="preserve"> (</w:t>
       </w:r>
@@ -7916,48 +7869,32 @@
       <w:r>
         <w:t xml:space="preserve"> (</w:t>
       </w:r>
-      <w:proofErr w:type="spellStart"/>
       <w:r>
         <w:rPr>
           <w:highlight w:val="green"/>
         </w:rPr>
-        <w:t>Allouche</w:t>
-      </w:r>
-      <w:proofErr w:type="spellEnd"/>
+        <w:t>Allouche et al.</w:t>
+      </w:r>
       <w:r>
         <w:rPr>
           <w:highlight w:val="green"/>
         </w:rPr>
-        <w:t xml:space="preserve"> et al.</w:t>
+        <w:t>,</w:t>
       </w:r>
       <w:r>
         <w:rPr>
           <w:highlight w:val="green"/>
         </w:rPr>
-        <w:t>,</w:t>
+        <w:t xml:space="preserve"> 2012</w:t>
+      </w:r>
+      <w:r>
+        <w:t xml:space="preserve">; </w:t>
       </w:r>
       <w:r>
         <w:rPr>
           <w:highlight w:val="green"/>
         </w:rPr>
-        <w:t xml:space="preserve"> 2012</w:t>
-      </w:r>
-      <w:r>
-        <w:t xml:space="preserve">; </w:t>
-      </w:r>
-      <w:proofErr w:type="spellStart"/>
-      <w:r>
-        <w:rPr>
-          <w:highlight w:val="green"/>
-        </w:rPr>
-        <w:t>Carnicer</w:t>
-      </w:r>
-      <w:proofErr w:type="spellEnd"/>
-      <w:r>
-        <w:rPr>
-          <w:highlight w:val="green"/>
-        </w:rPr>
-        <w:t xml:space="preserve"> et al.</w:t>
+        <w:t>Carnicer et al.</w:t>
       </w:r>
       <w:r>
         <w:rPr>
@@ -10152,16 +10089,8 @@
         <w:rPr>
           <w:highlight w:val="green"/>
         </w:rPr>
-        <w:t xml:space="preserve"> </w:t>
-      </w:r>
-      <w:proofErr w:type="spellStart"/>
-      <w:r>
-        <w:rPr>
-          <w:highlight w:val="green"/>
-        </w:rPr>
-        <w:t>Sugden</w:t>
-      </w:r>
-      <w:proofErr w:type="spellEnd"/>
+        <w:t xml:space="preserve"> Sugden</w:t>
+      </w:r>
       <w:r>
         <w:rPr>
           <w:highlight w:val="green"/>
@@ -10455,165 +10384,149 @@
       <w:r>
         <w:t xml:space="preserve">; </w:t>
       </w:r>
-      <w:proofErr w:type="spellStart"/>
       <w:r>
         <w:rPr>
           <w:highlight w:val="green"/>
         </w:rPr>
-        <w:t>Verboom</w:t>
-      </w:r>
-      <w:proofErr w:type="spellEnd"/>
+        <w:t>Verboom et al.</w:t>
+      </w:r>
       <w:r>
         <w:rPr>
           <w:highlight w:val="green"/>
         </w:rPr>
-        <w:t xml:space="preserve"> et al.</w:t>
+        <w:t>,</w:t>
       </w:r>
       <w:r>
         <w:rPr>
           <w:highlight w:val="green"/>
         </w:rPr>
-        <w:t>,</w:t>
+        <w:t xml:space="preserve"> 2014</w:t>
+      </w:r>
+      <w:r>
+        <w:t xml:space="preserve">; </w:t>
       </w:r>
       <w:r>
         <w:rPr>
           <w:highlight w:val="green"/>
         </w:rPr>
-        <w:t xml:space="preserve"> 2014</w:t>
-      </w:r>
-      <w:r>
-        <w:t xml:space="preserve">; </w:t>
+        <w:t>Cowling et al. 2017</w:t>
+      </w:r>
+      <w:r>
+        <w:t xml:space="preserve">), or whether it is </w:t>
+      </w:r>
+      <w:r>
+        <w:t>tied</w:t>
+      </w:r>
+      <w:r>
+        <w:t xml:space="preserve"> to the </w:t>
+      </w:r>
+      <w:r>
+        <w:t>presence of</w:t>
+      </w:r>
+      <w:r>
+        <w:t xml:space="preserve"> hotspots </w:t>
+      </w:r>
+      <w:r>
+        <w:t xml:space="preserve">whose exceptional richness is attributable to </w:t>
+      </w:r>
+      <w:r>
+        <w:t>effects that are more local in nature</w:t>
+      </w:r>
+      <w:r>
+        <w:t>.</w:t>
+      </w:r>
+      <w:r>
+        <w:t xml:space="preserve"> </w:t>
+      </w:r>
+      <w:r>
+        <w:t>O</w:t>
+      </w:r>
+      <w:r>
+        <w:t>ur data</w:t>
+      </w:r>
+      <w:r>
+        <w:t xml:space="preserve">, perhaps, </w:t>
+      </w:r>
+      <w:r>
+        <w:t>point</w:t>
+      </w:r>
+      <w:r>
+        <w:t xml:space="preserve"> </w:t>
+      </w:r>
+      <w:r>
+        <w:t>towards the second interpretation, with the Kogelberg-Hottentots Holland area emerging as a particularly important refugium</w:t>
+      </w:r>
+      <w:r>
+        <w:t xml:space="preserve"> for Cape plant diversity.</w:t>
+      </w:r>
+      <w:r>
+        <w:t xml:space="preserve"> Given that much of the locally-endemic diversity of this area is associated </w:t>
+      </w:r>
+      <w:r>
+        <w:t xml:space="preserve">with </w:t>
+      </w:r>
+      <w:r>
+        <w:t xml:space="preserve">bog and seepage habitats </w:t>
+      </w:r>
+      <w:r>
+        <w:fldChar w:fldCharType="begin" w:fldLock="1"/>
+      </w:r>
+      <w:r>
+        <w:instrText>ADDIN CSL_CITATION {"citationItems":[{"id":"ITEM-1","itemData":{"DOI":"10.1111/jbi.13709","ISSN":"0305-0270","author":[{"dropping-particle":"","family":"Linder","given":"Hans Peter","non-dropping-particle":"","parse-names":false,"suffix":""}],"container-title":"Journal of Biogeography","id":"ITEM-1","issued":{"date-parts":[["2019","9","27"]]},"page":"1-14","title":"Rare species, Restionaceae, and the Cape flora","type":"article-journal"},"uris":["http://www.mendeley.com/documents/?uuid=aa169c93-affb-4734-9e23-fdf28ce77f13"]}],"mendeley":{"formattedCitation":"(Linder, 2019)","plainTextFormattedCitation":"(Linder, 2019)","previouslyFormattedCitation":"(Linder, 2019)"},"properties":{"noteIndex":0},"schema":"https://github.com/citation-style-language/schema/raw/master/csl-citation.json"}</w:instrText>
+      </w:r>
+      <w:r>
+        <w:fldChar w:fldCharType="separate"/>
+      </w:r>
+      <w:r>
+        <w:rPr>
+          <w:noProof/>
+        </w:rPr>
+        <w:t>(Linder, 2019)</w:t>
+      </w:r>
+      <w:r>
+        <w:fldChar w:fldCharType="end"/>
+      </w:r>
+      <w:r>
+        <w:t xml:space="preserve">, </w:t>
+      </w:r>
+      <w:r>
+        <w:t>recent proposals to abstract water from the Table Mountain Group aquifer which feeds these bogs, present a serious threat to the continued persistence of Cape floristic diversity, particularly since the hydrological consequences of such abstraction remain poorly understood</w:t>
+      </w:r>
+      <w:r>
+        <w:t xml:space="preserve"> </w:t>
+      </w:r>
+      <w:r>
+        <w:fldChar w:fldCharType="begin" w:fldLock="1"/>
+      </w:r>
+      <w:r>
+        <w:instrText>ADDIN CSL_CITATION {"citationItems":[{"id":"ITEM-1","itemData":{"author":[{"dropping-particle":"","family":"Slingsby","given":"Jasper Alexander","non-dropping-particle":"","parse-names":false,"suffix":""},{"dropping-particle":"","family":"February","given":"Edmund C.","non-dropping-particle":"","parse-names":false,"suffix":""},{"dropping-particle":"","family":"Rebelo","given":"Tony G.","non-dropping-particle":"","parse-names":false,"suffix":""}],"container-title":"Veld &amp; Flora","id":"ITEM-1","issued":{"date-parts":[["2018"]]},"page":"72-75","title":"Water: at what cost to our unique flora?","type":"article-journal","volume":"June"},"uris":["http://www.mendeley.com/documents/?uuid=ce9cc8d0-cfcf-4e42-a7cf-d4fdb290c9aa"]}],"mendeley":{"formattedCitation":"(Slingsby, February, &amp; Rebelo, 2018)","plainTextFormattedCitation":"(Slingsby, February, &amp; Rebelo, 2018)","previouslyFormattedCitation":"(Slingsby, February, &amp; Rebelo, 2018)"},"properties":{"noteIndex":0},"schema":"https://github.com/citation-style-language/schema/raw/master/csl-citation.json"}</w:instrText>
+      </w:r>
+      <w:r>
+        <w:fldChar w:fldCharType="separate"/>
+      </w:r>
+      <w:r>
+        <w:rPr>
+          <w:noProof/>
+        </w:rPr>
+        <w:t>(Slingsby, February, &amp; Rebelo, 2018)</w:t>
+      </w:r>
+      <w:r>
+        <w:fldChar w:fldCharType="end"/>
+      </w:r>
+      <w:r>
+        <w:t>.</w:t>
+      </w:r>
+      <w:r>
+        <w:t xml:space="preserve"> The long-term integrity of groundwater-dependent terrestrial vegetation is similarly threatened by </w:t>
+      </w:r>
+      <w:r>
+        <w:t>groundwater abstraction in the Perth area of the SWAFR (</w:t>
       </w:r>
       <w:r>
         <w:rPr>
           <w:highlight w:val="green"/>
         </w:rPr>
-        <w:t>Cowling et al. 2017</w:t>
-      </w:r>
-      <w:r>
-        <w:t xml:space="preserve">), or whether it is </w:t>
-      </w:r>
-      <w:r>
-        <w:t>tied</w:t>
-      </w:r>
-      <w:r>
-        <w:t xml:space="preserve"> to the </w:t>
-      </w:r>
-      <w:r>
-        <w:t>presence of</w:t>
-      </w:r>
-      <w:r>
-        <w:t xml:space="preserve"> hotspots </w:t>
-      </w:r>
-      <w:r>
-        <w:t xml:space="preserve">whose exceptional richness is attributable to </w:t>
-      </w:r>
-      <w:r>
-        <w:t>effects that are more local in nature</w:t>
-      </w:r>
-      <w:r>
-        <w:t>.</w:t>
-      </w:r>
-      <w:r>
-        <w:t xml:space="preserve"> </w:t>
-      </w:r>
-      <w:r>
-        <w:t>O</w:t>
-      </w:r>
-      <w:r>
-        <w:t>ur data</w:t>
-      </w:r>
-      <w:r>
-        <w:t xml:space="preserve">, perhaps, </w:t>
-      </w:r>
-      <w:r>
-        <w:t>point</w:t>
-      </w:r>
-      <w:r>
-        <w:t xml:space="preserve"> </w:t>
-      </w:r>
-      <w:r>
-        <w:t>towards the second interpretation, with the Kogelberg-Hottentots Holland area emerging as a particularly important refugium</w:t>
-      </w:r>
-      <w:r>
-        <w:t xml:space="preserve"> for Cape plant diversity.</w:t>
-      </w:r>
-      <w:r>
-        <w:t xml:space="preserve"> Given that much of the locally-endemic diversity of this area is associated </w:t>
-      </w:r>
-      <w:r>
-        <w:t xml:space="preserve">with </w:t>
-      </w:r>
-      <w:r>
-        <w:t xml:space="preserve">bog and seepage habitats </w:t>
-      </w:r>
-      <w:r>
-        <w:fldChar w:fldCharType="begin" w:fldLock="1"/>
-      </w:r>
-      <w:r>
-        <w:instrText>ADDIN CSL_CITATION {"citationItems":[{"id":"ITEM-1","itemData":{"DOI":"10.1111/jbi.13709","ISSN":"0305-0270","author":[{"dropping-particle":"","family":"Linder","given":"Hans Peter","non-dropping-particle":"","parse-names":false,"suffix":""}],"container-title":"Journal of Biogeography","id":"ITEM-1","issued":{"date-parts":[["2019","9","27"]]},"page":"1-14","title":"Rare species, Restionaceae, and the Cape flora","type":"article-journal"},"uris":["http://www.mendeley.com/documents/?uuid=aa169c93-affb-4734-9e23-fdf28ce77f13"]}],"mendeley":{"formattedCitation":"(Linder, 2019)","plainTextFormattedCitation":"(Linder, 2019)","previouslyFormattedCitation":"(Linder, 2019)"},"properties":{"noteIndex":0},"schema":"https://github.com/citation-style-language/schema/raw/master/csl-citation.json"}</w:instrText>
-      </w:r>
-      <w:r>
-        <w:fldChar w:fldCharType="separate"/>
-      </w:r>
-      <w:r>
-        <w:rPr>
-          <w:noProof/>
-        </w:rPr>
-        <w:t>(Linder, 2019)</w:t>
-      </w:r>
-      <w:r>
-        <w:fldChar w:fldCharType="end"/>
-      </w:r>
-      <w:r>
-        <w:t xml:space="preserve">, </w:t>
-      </w:r>
-      <w:r>
-        <w:t>recent proposals to abstract water from the Table Mountain Group aquifer which feeds these bogs, present a serious threat to the continued persistence of Cape floristic diversity, particularly since the hydrological consequences of such abstraction remain poorly understood</w:t>
-      </w:r>
-      <w:r>
-        <w:t xml:space="preserve"> </w:t>
-      </w:r>
-      <w:r>
-        <w:fldChar w:fldCharType="begin" w:fldLock="1"/>
-      </w:r>
-      <w:r>
-        <w:instrText>ADDIN CSL_CITATION {"citationItems":[{"id":"ITEM-1","itemData":{"author":[{"dropping-particle":"","family":"Slingsby","given":"Jasper Alexander","non-dropping-particle":"","parse-names":false,"suffix":""},{"dropping-particle":"","family":"February","given":"Edmund C.","non-dropping-particle":"","parse-names":false,"suffix":""},{"dropping-particle":"","family":"Rebelo","given":"Tony G.","non-dropping-particle":"","parse-names":false,"suffix":""}],"container-title":"Veld &amp; Flora","id":"ITEM-1","issued":{"date-parts":[["2018"]]},"page":"72-75","title":"Water: at what cost to our unique flora?","type":"article-journal","volume":"June"},"uris":["http://www.mendeley.com/documents/?uuid=ce9cc8d0-cfcf-4e42-a7cf-d4fdb290c9aa"]}],"mendeley":{"formattedCitation":"(Slingsby, February, &amp; Rebelo, 2018)","plainTextFormattedCitation":"(Slingsby, February, &amp; Rebelo, 2018)","previouslyFormattedCitation":"(Slingsby, February, &amp; Rebelo, 2018)"},"properties":{"noteIndex":0},"schema":"https://github.com/citation-style-language/schema/raw/master/csl-citation.json"}</w:instrText>
-      </w:r>
-      <w:r>
-        <w:fldChar w:fldCharType="separate"/>
-      </w:r>
-      <w:r>
-        <w:rPr>
-          <w:noProof/>
-        </w:rPr>
-        <w:t>(Slingsby, February, &amp; Rebelo, 2018)</w:t>
-      </w:r>
-      <w:r>
-        <w:fldChar w:fldCharType="end"/>
-      </w:r>
-      <w:r>
-        <w:t>.</w:t>
-      </w:r>
-      <w:r>
-        <w:t xml:space="preserve"> The long-term integrity of groundwater-dependent terrestrial vegetation is similarly threatened by </w:t>
-      </w:r>
-      <w:r>
-        <w:t>groundwater abstraction in the Perth area of the SWAFR (</w:t>
-      </w:r>
-      <w:proofErr w:type="spellStart"/>
-      <w:r>
-        <w:rPr>
-          <w:highlight w:val="green"/>
-        </w:rPr>
-        <w:t>Froend</w:t>
-      </w:r>
-      <w:proofErr w:type="spellEnd"/>
-      <w:r>
-        <w:rPr>
-          <w:highlight w:val="green"/>
-        </w:rPr>
-        <w:t xml:space="preserve"> </w:t>
+        <w:t xml:space="preserve">Froend </w:t>
       </w:r>
       <w:r>
         <w:rPr>
@@ -19738,8 +19651,6 @@
       <w:r>
         <w:t xml:space="preserve">Figure </w:t>
       </w:r>
-      <w:bookmarkStart w:id="8" w:name="_GoBack"/>
-      <w:bookmarkEnd w:id="8"/>
       <w:r>
         <w:t>S8</w:t>
       </w:r>
@@ -19749,7 +19660,7 @@
       <w:r>
         <w:br w:type="page"/>
       </w:r>
-      <w:bookmarkStart w:id="9" w:name="references"/>
+      <w:bookmarkStart w:id="8" w:name="references"/>
     </w:p>
     <w:p>
       <w:pPr>
@@ -19861,15 +19772,7 @@
         <w:t>10</w:t>
       </w:r>
       <w:r>
-        <w:t>-transformed), residuals from regressions of species richness against (</w:t>
-      </w:r>
-      <w:proofErr w:type="spellStart"/>
-      <w:r>
-        <w:t>e,f</w:t>
-      </w:r>
-      <w:proofErr w:type="spellEnd"/>
-      <w:r>
-        <w:t>) PC1 (</w:t>
+        <w:t>-transformed), residuals from regressions of species richness against (e,f) PC1 (</w:t>
       </w:r>
       <w:r>
         <w:t xml:space="preserve">Figure </w:t>
@@ -19878,15 +19781,7 @@
         <w:t>4</w:t>
       </w:r>
       <w:r>
-        <w:t>b) and (</w:t>
-      </w:r>
-      <w:proofErr w:type="spellStart"/>
-      <w:r>
-        <w:t>g,h</w:t>
-      </w:r>
-      <w:proofErr w:type="spellEnd"/>
-      <w:r>
-        <w:t>) the multivariate (MV) model (</w:t>
+        <w:t>b) and (g,h) the multivariate (MV) model (</w:t>
       </w:r>
       <w:r>
         <w:t xml:space="preserve">Figure </w:t>
@@ -19907,7 +19802,7 @@
         <w:t xml:space="preserve">(Figure </w:t>
       </w:r>
       <w:r>
-        <w:t>QUZ</w:t>
+        <w:t>S9</w:t>
       </w:r>
       <w:r>
         <w:t>,</w:t>
@@ -19915,9 +19810,11 @@
       <w:r>
         <w:t xml:space="preserve"> </w:t>
       </w:r>
-      <w:r>
-        <w:t>XYZ</w:t>
-      </w:r>
+      <w:bookmarkStart w:id="9" w:name="_GoBack"/>
+      <w:r>
+        <w:t>S10</w:t>
+      </w:r>
+      <w:bookmarkEnd w:id="9"/>
       <w:r>
         <w:t xml:space="preserve"> respectively) </w:t>
       </w:r>
@@ -20017,7 +19914,7 @@
       <w:r>
         <w:t>References</w:t>
       </w:r>
-      <w:bookmarkEnd w:id="9"/>
+      <w:bookmarkEnd w:id="8"/>
     </w:p>
     <w:p>
       <w:pPr>
@@ -21890,7 +21787,6 @@
       <w:pPr>
         <w:pStyle w:val="Heading1"/>
       </w:pPr>
-      <w:proofErr w:type="spellStart"/>
       <w:r>
         <w:lastRenderedPageBreak/>
         <w:t>Biosketch</w:t>
@@ -21898,7 +21794,6 @@
       <w:r>
         <w:t>es</w:t>
       </w:r>
-      <w:proofErr w:type="spellEnd"/>
     </w:p>
     <w:p>
       <w:pPr>
@@ -25888,7 +25783,7 @@
 </file>
 
 <file path=customXml/itemProps1.xml><?xml version="1.0" encoding="utf-8"?>
-<ds:datastoreItem xmlns:ds="http://schemas.openxmlformats.org/officeDocument/2006/customXml" ds:itemID="{99F5B557-0AA9-4147-A576-D3C10EECEEAA}">
+<ds:datastoreItem xmlns:ds="http://schemas.openxmlformats.org/officeDocument/2006/customXml" ds:itemID="{4F35C5D7-2ABE-9C48-8862-34AD31D0B0E3}">
   <ds:schemaRefs>
     <ds:schemaRef ds:uri="http://schemas.openxmlformats.org/officeDocument/2006/bibliography"/>
   </ds:schemaRefs>

</xml_diff>

<commit_message>
Reorder figures and tables to reflect numbering
</commit_message>
<xml_diff>
--- a/manuscript/Van-Mazijk-Cramer-Verboom_main-text.docx
+++ b/manuscript/Van-Mazijk-Cramer-Verboom_main-text.docx
@@ -831,11 +831,19 @@
       <w:r>
         <w:t xml:space="preserve">; </w:t>
       </w:r>
+      <w:proofErr w:type="spellStart"/>
       <w:r>
         <w:rPr>
           <w:highlight w:val="green"/>
         </w:rPr>
-        <w:t>Bøhn &amp; Amundsen, 2004</w:t>
+        <w:t>Bøhn</w:t>
+      </w:r>
+      <w:proofErr w:type="spellEnd"/>
+      <w:r>
+        <w:rPr>
+          <w:highlight w:val="green"/>
+        </w:rPr>
+        <w:t xml:space="preserve"> &amp; Amundsen, 2004</w:t>
       </w:r>
       <w:r>
         <w:t xml:space="preserve">). Since all three effects are potentially influenced by environmental heterogeneity, the latter may be a particularly important driver of regional species richness </w:t>
@@ -888,11 +896,19 @@
       <w:r>
         <w:t>). For example, given that the recruitment success of immigrant lineages into a region is often dictated by the pre-adaptations of those lineages (</w:t>
       </w:r>
+      <w:proofErr w:type="spellStart"/>
       <w:r>
         <w:rPr>
           <w:highlight w:val="green"/>
         </w:rPr>
-        <w:t>Ackerly, Donoghue</w:t>
+        <w:t>Ackerly</w:t>
+      </w:r>
+      <w:proofErr w:type="spellEnd"/>
+      <w:r>
+        <w:rPr>
+          <w:highlight w:val="green"/>
+        </w:rPr>
+        <w:t>, Donoghue</w:t>
       </w:r>
       <w:r>
         <w:rPr>
@@ -6011,9 +6027,11 @@
       <w:r>
         <w:t>–</w:t>
       </w:r>
+      <w:proofErr w:type="spellStart"/>
       <w:r>
         <w:t>i</w:t>
       </w:r>
+      <w:proofErr w:type="spellEnd"/>
       <w:r>
         <w:t>)</w:t>
       </w:r>
@@ -6344,7 +6362,21 @@
         <w:rPr>
           <w:rFonts w:eastAsiaTheme="minorEastAsia"/>
         </w:rPr>
-        <w:t xml:space="preserve">” model favoured: </w:t>
+        <w:t xml:space="preserve">” model </w:t>
+      </w:r>
+      <w:proofErr w:type="spellStart"/>
+      <w:r>
+        <w:rPr>
+          <w:rFonts w:eastAsiaTheme="minorEastAsia"/>
+        </w:rPr>
+        <w:t>favoured</w:t>
+      </w:r>
+      <w:proofErr w:type="spellEnd"/>
+      <w:r>
+        <w:rPr>
+          <w:rFonts w:eastAsiaTheme="minorEastAsia"/>
+        </w:rPr>
+        <w:t xml:space="preserve">: </w:t>
       </w:r>
       <w:r>
         <w:rPr>
@@ -7424,8 +7456,13 @@
         <w:t>r</w:t>
       </w:r>
       <w:r>
-        <w:t>e geographically clustered, in areas corresponding to recognized diversity centres</w:t>
-      </w:r>
+        <w:t xml:space="preserve">e geographically clustered, in areas corresponding to recognized diversity </w:t>
+      </w:r>
+      <w:proofErr w:type="spellStart"/>
+      <w:r>
+        <w:t>centres</w:t>
+      </w:r>
+      <w:proofErr w:type="spellEnd"/>
       <w:r>
         <w:t xml:space="preserve"> (</w:t>
       </w:r>
@@ -7869,16 +7906,24 @@
       <w:r>
         <w:t xml:space="preserve"> (</w:t>
       </w:r>
+      <w:proofErr w:type="spellStart"/>
       <w:r>
         <w:rPr>
           <w:highlight w:val="green"/>
         </w:rPr>
-        <w:t>Allouche et al.</w:t>
-      </w:r>
+        <w:t>Allouche</w:t>
+      </w:r>
+      <w:proofErr w:type="spellEnd"/>
       <w:r>
         <w:rPr>
           <w:highlight w:val="green"/>
         </w:rPr>
+        <w:t xml:space="preserve"> et al.</w:t>
+      </w:r>
+      <w:r>
+        <w:rPr>
+          <w:highlight w:val="green"/>
+        </w:rPr>
         <w:t>,</w:t>
       </w:r>
       <w:r>
@@ -7890,11 +7935,19 @@
       <w:r>
         <w:t xml:space="preserve">; </w:t>
       </w:r>
+      <w:proofErr w:type="spellStart"/>
       <w:r>
         <w:rPr>
           <w:highlight w:val="green"/>
         </w:rPr>
-        <w:t>Carnicer et al.</w:t>
+        <w:t>Carnicer</w:t>
+      </w:r>
+      <w:proofErr w:type="spellEnd"/>
+      <w:r>
+        <w:rPr>
+          <w:highlight w:val="green"/>
+        </w:rPr>
+        <w:t xml:space="preserve"> et al.</w:t>
       </w:r>
       <w:r>
         <w:rPr>
@@ -10089,8 +10142,16 @@
         <w:rPr>
           <w:highlight w:val="green"/>
         </w:rPr>
-        <w:t xml:space="preserve"> Sugden</w:t>
-      </w:r>
+        <w:t xml:space="preserve"> </w:t>
+      </w:r>
+      <w:proofErr w:type="spellStart"/>
+      <w:r>
+        <w:rPr>
+          <w:highlight w:val="green"/>
+        </w:rPr>
+        <w:t>Sugden</w:t>
+      </w:r>
+      <w:proofErr w:type="spellEnd"/>
       <w:r>
         <w:rPr>
           <w:highlight w:val="green"/>
@@ -10384,16 +10445,24 @@
       <w:r>
         <w:t xml:space="preserve">; </w:t>
       </w:r>
+      <w:proofErr w:type="spellStart"/>
       <w:r>
         <w:rPr>
           <w:highlight w:val="green"/>
         </w:rPr>
-        <w:t>Verboom et al.</w:t>
-      </w:r>
+        <w:t>Verboom</w:t>
+      </w:r>
+      <w:proofErr w:type="spellEnd"/>
       <w:r>
         <w:rPr>
           <w:highlight w:val="green"/>
         </w:rPr>
+        <w:t xml:space="preserve"> et al.</w:t>
+      </w:r>
+      <w:r>
+        <w:rPr>
+          <w:highlight w:val="green"/>
+        </w:rPr>
         <w:t>,</w:t>
       </w:r>
       <w:r>
@@ -10522,11 +10591,19 @@
       <w:r>
         <w:t>groundwater abstraction in the Perth area of the SWAFR (</w:t>
       </w:r>
+      <w:proofErr w:type="spellStart"/>
       <w:r>
         <w:rPr>
           <w:highlight w:val="green"/>
         </w:rPr>
-        <w:t xml:space="preserve">Froend </w:t>
+        <w:t>Froend</w:t>
+      </w:r>
+      <w:proofErr w:type="spellEnd"/>
+      <w:r>
+        <w:rPr>
+          <w:highlight w:val="green"/>
+        </w:rPr>
+        <w:t xml:space="preserve"> </w:t>
       </w:r>
       <w:r>
         <w:rPr>
@@ -18225,6 +18302,9 @@
         <w:lastRenderedPageBreak/>
         <w:t>Figures</w:t>
       </w:r>
+      <w:r>
+        <w:br w:type="page"/>
+      </w:r>
     </w:p>
     <w:p>
       <w:pPr>
@@ -18235,11 +18315,12 @@
           <w:noProof/>
           <w:lang w:val="en-ZA" w:eastAsia="en-ZA"/>
         </w:rPr>
+        <w:lastRenderedPageBreak/>
         <w:drawing>
-          <wp:inline distT="0" distB="0" distL="0" distR="0" wp14:anchorId="4180D9B2" wp14:editId="3902878C">
-            <wp:extent cx="6840000" cy="3908571"/>
-            <wp:effectExtent l="0" t="0" r="0" b="0"/>
-            <wp:docPr id="1" name="Picture"/>
+          <wp:inline distT="0" distB="0" distL="0" distR="0" wp14:anchorId="5C57E124" wp14:editId="32650A74">
+            <wp:extent cx="5145000" cy="8819999"/>
+            <wp:effectExtent l="0" t="0" r="0" b="635"/>
+            <wp:docPr id="5" name="Picture 5" descr="A close up of a map&#10;&#10;Description automatically generated"/>
             <wp:cNvGraphicFramePr>
               <a:graphicFrameLocks xmlns:a="http://schemas.openxmlformats.org/drawingml/2006/main" noChangeAspect="1"/>
             </wp:cNvGraphicFramePr>
@@ -18247,10 +18328,8 @@
               <a:graphicData uri="http://schemas.openxmlformats.org/drawingml/2006/picture">
                 <pic:pic xmlns:pic="http://schemas.openxmlformats.org/drawingml/2006/picture">
                   <pic:nvPicPr>
-                    <pic:cNvPr id="0" name="Picture" descr="figures/fig-1-CLES-EH-fits.pdf"/>
-                    <pic:cNvPicPr>
-                      <a:picLocks noChangeAspect="1" noChangeArrowheads="1"/>
-                    </pic:cNvPicPr>
+                    <pic:cNvPr id="5" name="maps.png"/>
+                    <pic:cNvPicPr/>
                   </pic:nvPicPr>
                   <pic:blipFill>
                     <a:blip r:embed="rId9" cstate="print">
@@ -18264,20 +18343,14 @@
                       <a:fillRect/>
                     </a:stretch>
                   </pic:blipFill>
-                  <pic:spPr bwMode="auto">
+                  <pic:spPr>
                     <a:xfrm>
                       <a:off x="0" y="0"/>
-                      <a:ext cx="6840000" cy="3908571"/>
+                      <a:ext cx="5145000" cy="8819999"/>
                     </a:xfrm>
                     <a:prstGeom prst="rect">
                       <a:avLst/>
                     </a:prstGeom>
-                    <a:noFill/>
-                    <a:ln w="9525">
-                      <a:noFill/>
-                      <a:headEnd/>
-                      <a:tailEnd/>
-                    </a:ln>
                   </pic:spPr>
                 </pic:pic>
               </a:graphicData>
@@ -18285,6 +18358,9 @@
           </wp:inline>
         </w:drawing>
       </w:r>
+      <w:r>
+        <w:br w:type="page"/>
+      </w:r>
     </w:p>
     <w:p>
       <w:pPr>
@@ -18294,13 +18370,14 @@
         <w:rPr>
           <w:b/>
         </w:rPr>
-        <w:t>Figure</w:t>
+        <w:lastRenderedPageBreak/>
+        <w:t xml:space="preserve">Figure </w:t>
       </w:r>
       <w:r>
         <w:rPr>
           <w:b/>
         </w:rPr>
-        <w:t xml:space="preserve"> 3</w:t>
+        <w:t>1 (previous page)</w:t>
       </w:r>
       <w:r>
         <w:rPr>
@@ -18312,16 +18389,13 @@
         <w:t xml:space="preserve"> </w:t>
       </w:r>
       <w:r>
-        <w:t>The common language effect size (</w:t>
-      </w:r>
-      <w:r>
-        <w:rPr>
-          <w:i/>
-        </w:rPr>
-        <w:t>CLES</w:t>
-      </w:r>
-      <w:r>
-        <w:t>) of (a–i) various forms of environmental heterogeneity (log</w:t>
+        <w:t>HDS-scale m</w:t>
+      </w:r>
+      <w:r>
+        <w:t>ap</w:t>
+      </w:r>
+      <w:r>
+        <w:t>s for the GCFR and SWAFR of (a,b) vascular plant species richness, (c,d) the major axis of environmental heterogeneity (PC1) from the PCA of nine forms of environmental heterogeneity (log</w:t>
       </w:r>
       <w:r>
         <w:rPr>
@@ -18330,180 +18404,28 @@
         <w:t>10</w:t>
       </w:r>
       <w:r>
-        <w:t xml:space="preserve">-transformed) and (j) the major axis thereof (PC1) in the GCFR and SWAFR. </w:t>
-      </w:r>
-      <w:r>
-        <w:rPr>
-          <w:i/>
-        </w:rPr>
-        <w:t>CLES</w:t>
-      </w:r>
-      <w:r>
-        <w:t xml:space="preserve"> here is treated as the effect of GCFR relative to SWAFR values. Filled points represent comparisons where the GCFR and SWAFR significantly differed in heterogeneity (</w:t>
-      </w:r>
-      <w:r>
-        <w:rPr>
-          <w:i/>
-        </w:rPr>
-        <w:t>P</w:t>
-      </w:r>
-      <w:r>
-        <w:t xml:space="preserve"> </w:t>
-      </w:r>
-      <w:r>
-        <w:t>&lt;</w:t>
-      </w:r>
-      <w:r>
-        <w:t xml:space="preserve"> 0.05</w:t>
-      </w:r>
-      <w:r>
-        <w:t>;</w:t>
-      </w:r>
-      <w:r>
-        <w:t xml:space="preserve"> </w:t>
-      </w:r>
-      <w:r>
-        <w:t xml:space="preserve">two-sided </w:t>
-      </w:r>
-      <w:r>
-        <w:t xml:space="preserve">Mann-Whitney </w:t>
-      </w:r>
-      <w:r>
-        <w:rPr>
-          <w:i/>
-        </w:rPr>
-        <w:t>U</w:t>
-      </w:r>
-      <w:r>
-        <w:t xml:space="preserve">-tests), while unfilled points represent those that were not significant. Following simple linear regressions of </w:t>
-      </w:r>
-      <w:r>
-        <w:rPr>
-          <w:i/>
-        </w:rPr>
-        <w:t>CLES</w:t>
-      </w:r>
-      <w:r>
-        <w:t xml:space="preserve"> against scale, </w:t>
-      </w:r>
-      <w:r>
-        <w:t>we found some evidence for</w:t>
-      </w:r>
-      <w:r>
-        <w:t xml:space="preserve"> </w:t>
-      </w:r>
-      <w:r>
-        <w:t>relationship</w:t>
-      </w:r>
-      <w:r>
-        <w:t>s</w:t>
-      </w:r>
-      <w:r>
-        <w:t xml:space="preserve"> (depicted by lines) for MAP (slope = </w:t>
-      </w:r>
-      <w:r>
-        <w:t>–</w:t>
-      </w:r>
-      <w:r>
-        <w:t>0.</w:t>
-      </w:r>
-      <w:r>
-        <w:t>157</w:t>
-      </w:r>
-      <w:r>
-        <w:t>;</w:t>
-      </w:r>
-      <w:r>
-        <w:t xml:space="preserve"> </w:t>
-      </w:r>
-      <w:r>
-        <w:rPr>
-          <w:i/>
-        </w:rPr>
-        <w:t>P</w:t>
-      </w:r>
-      <w:r>
-        <w:t xml:space="preserve"> = 0.0</w:t>
-      </w:r>
-      <w:r>
-        <w:t>98</w:t>
-      </w:r>
-      <w:r>
-        <w:t>)</w:t>
-      </w:r>
-      <w:r>
-        <w:t xml:space="preserve">, NDVI </w:t>
-      </w:r>
-      <w:r>
-        <w:t xml:space="preserve">(slope = </w:t>
-      </w:r>
-      <w:r>
-        <w:t>0.116</w:t>
-      </w:r>
-      <w:r>
-        <w:t>;</w:t>
-      </w:r>
-      <w:r>
-        <w:t xml:space="preserve"> </w:t>
-      </w:r>
-      <w:r>
-        <w:rPr>
-          <w:i/>
-        </w:rPr>
-        <w:t>P</w:t>
-      </w:r>
-      <w:r>
-        <w:t xml:space="preserve"> </w:t>
-      </w:r>
-      <w:r>
-        <w:t>&lt; 0.001</w:t>
-      </w:r>
-      <w:r>
-        <w:t>)</w:t>
-      </w:r>
-      <w:r>
-        <w:t xml:space="preserve"> and </w:t>
-      </w:r>
-      <w:r>
-        <w:t>Clay</w:t>
-      </w:r>
-      <w:r>
-        <w:t xml:space="preserve"> (slope = </w:t>
-      </w:r>
-      <w:r>
-        <w:t>0.158</w:t>
-      </w:r>
-      <w:r>
-        <w:t xml:space="preserve">, </w:t>
-      </w:r>
-      <w:r>
-        <w:rPr>
-          <w:i/>
-        </w:rPr>
-        <w:t>P</w:t>
-      </w:r>
-      <w:r>
-        <w:t xml:space="preserve"> = </w:t>
-      </w:r>
-      <w:r>
-        <w:t>0.037</w:t>
-      </w:r>
-      <w:r>
-        <w:t>)</w:t>
-      </w:r>
-      <w:r>
-        <w:t>. Abbreviations are as in Table</w:t>
-      </w:r>
-      <w:r>
-        <w:t xml:space="preserve"> </w:t>
-      </w:r>
-      <w:r>
-        <w:t>1</w:t>
-      </w:r>
-      <w:r>
-        <w:t>.</w:t>
-      </w:r>
-      <w:r>
+        <w:t>-transformed), residuals from regressions of species richness against (</w:t>
+      </w:r>
+      <w:proofErr w:type="spellStart"/>
+      <w:r>
+        <w:t>e,f</w:t>
+      </w:r>
+      <w:proofErr w:type="spellEnd"/>
+      <w:r>
+        <w:t>) PC1 (Figure 4b) and (</w:t>
+      </w:r>
+      <w:proofErr w:type="spellStart"/>
+      <w:r>
+        <w:t>g,h</w:t>
+      </w:r>
+      <w:proofErr w:type="spellEnd"/>
+      <w:r>
+        <w:t>) the multivariate (MV) model (Figure 5b). Map projection used: WGS84. Colour versions of these maps, and the QDS- and DS-scale equivalents (Figure S9, S10 respectively) are available in the online version.</w:t>
+      </w:r>
+      <w:r>
+        <w:rPr>
+          <w:highlight w:val="yellow"/>
+        </w:rPr>
         <w:br w:type="page"/>
       </w:r>
     </w:p>
@@ -18571,8 +18493,7 @@
     </w:p>
     <w:p>
       <w:pPr>
-        <w:pStyle w:val="ImageCaption"/>
-        <w:spacing w:line="240" w:lineRule="auto"/>
+        <w:pStyle w:val="BodyText"/>
       </w:pPr>
       <w:r>
         <w:rPr>
@@ -18983,9 +18904,237 @@
       <w:r>
         <w:br w:type="page"/>
       </w:r>
+      <w:r>
+        <w:rPr>
+          <w:noProof/>
+          <w:lang w:val="en-ZA" w:eastAsia="en-ZA"/>
+        </w:rPr>
+        <w:lastRenderedPageBreak/>
+        <w:drawing>
+          <wp:inline distT="0" distB="0" distL="0" distR="0" wp14:anchorId="6A871A30" wp14:editId="6869EA32">
+            <wp:extent cx="6840000" cy="3908571"/>
+            <wp:effectExtent l="0" t="0" r="0" b="0"/>
+            <wp:docPr id="1" name="Picture" descr="A close up of a map&#10;&#10;Description automatically generated"/>
+            <wp:cNvGraphicFramePr>
+              <a:graphicFrameLocks xmlns:a="http://schemas.openxmlformats.org/drawingml/2006/main" noChangeAspect="1"/>
+            </wp:cNvGraphicFramePr>
+            <a:graphic xmlns:a="http://schemas.openxmlformats.org/drawingml/2006/main">
+              <a:graphicData uri="http://schemas.openxmlformats.org/drawingml/2006/picture">
+                <pic:pic xmlns:pic="http://schemas.openxmlformats.org/drawingml/2006/picture">
+                  <pic:nvPicPr>
+                    <pic:cNvPr id="0" name="Picture" descr="figures/fig-1-CLES-EH-fits.pdf"/>
+                    <pic:cNvPicPr>
+                      <a:picLocks noChangeAspect="1" noChangeArrowheads="1"/>
+                    </pic:cNvPicPr>
+                  </pic:nvPicPr>
+                  <pic:blipFill>
+                    <a:blip r:embed="rId11" cstate="print">
+                      <a:extLst>
+                        <a:ext uri="{28A0092B-C50C-407E-A947-70E740481C1C}">
+                          <a14:useLocalDpi xmlns:a14="http://schemas.microsoft.com/office/drawing/2010/main" val="0"/>
+                        </a:ext>
+                      </a:extLst>
+                    </a:blip>
+                    <a:stretch>
+                      <a:fillRect/>
+                    </a:stretch>
+                  </pic:blipFill>
+                  <pic:spPr bwMode="auto">
+                    <a:xfrm>
+                      <a:off x="0" y="0"/>
+                      <a:ext cx="6840000" cy="3908571"/>
+                    </a:xfrm>
+                    <a:prstGeom prst="rect">
+                      <a:avLst/>
+                    </a:prstGeom>
+                    <a:noFill/>
+                    <a:ln w="9525">
+                      <a:noFill/>
+                      <a:headEnd/>
+                      <a:tailEnd/>
+                    </a:ln>
+                  </pic:spPr>
+                </pic:pic>
+              </a:graphicData>
+            </a:graphic>
+          </wp:inline>
+        </w:drawing>
+      </w:r>
     </w:p>
     <w:p>
       <w:pPr>
+        <w:pStyle w:val="BodyText"/>
+      </w:pPr>
+      <w:r>
+        <w:rPr>
+          <w:b/>
+        </w:rPr>
+        <w:t>Figure 3</w:t>
+      </w:r>
+      <w:r>
+        <w:rPr>
+          <w:b/>
+        </w:rPr>
+        <w:t>:</w:t>
+      </w:r>
+      <w:r>
+        <w:t xml:space="preserve"> </w:t>
+      </w:r>
+      <w:r>
+        <w:t>The common language effect size (</w:t>
+      </w:r>
+      <w:r>
+        <w:rPr>
+          <w:i/>
+        </w:rPr>
+        <w:t>CLES</w:t>
+      </w:r>
+      <w:r>
+        <w:t>) of (a–i) various forms of environmental heterogeneity (log</w:t>
+      </w:r>
+      <w:r>
+        <w:rPr>
+          <w:vertAlign w:val="subscript"/>
+        </w:rPr>
+        <w:t>10</w:t>
+      </w:r>
+      <w:r>
+        <w:t xml:space="preserve">-transformed) and (j) the major axis thereof (PC1) in the GCFR and SWAFR. </w:t>
+      </w:r>
+      <w:r>
+        <w:rPr>
+          <w:i/>
+        </w:rPr>
+        <w:t>CLES</w:t>
+      </w:r>
+      <w:r>
+        <w:t xml:space="preserve"> here is treated as the effect of GCFR relative to SWAFR values. Filled points represent comparisons where the GCFR and SWAFR significantly differed in heterogeneity (</w:t>
+      </w:r>
+      <w:r>
+        <w:rPr>
+          <w:i/>
+        </w:rPr>
+        <w:t>P</w:t>
+      </w:r>
+      <w:r>
+        <w:t xml:space="preserve"> </w:t>
+      </w:r>
+      <w:r>
+        <w:t>&lt;</w:t>
+      </w:r>
+      <w:r>
+        <w:t xml:space="preserve"> 0.05</w:t>
+      </w:r>
+      <w:r>
+        <w:t>;</w:t>
+      </w:r>
+      <w:r>
+        <w:t xml:space="preserve"> </w:t>
+      </w:r>
+      <w:r>
+        <w:t xml:space="preserve">two-sided </w:t>
+      </w:r>
+      <w:r>
+        <w:t xml:space="preserve">Mann-Whitney </w:t>
+      </w:r>
+      <w:r>
+        <w:rPr>
+          <w:i/>
+        </w:rPr>
+        <w:t>U</w:t>
+      </w:r>
+      <w:r>
+        <w:t xml:space="preserve">-tests), while unfilled points represent those that were not significant. Following simple linear regressions of </w:t>
+      </w:r>
+      <w:r>
+        <w:rPr>
+          <w:i/>
+        </w:rPr>
+        <w:t>CLES</w:t>
+      </w:r>
+      <w:r>
+        <w:t xml:space="preserve"> against scale, </w:t>
+      </w:r>
+      <w:r>
+        <w:t>we found some evidence for</w:t>
+      </w:r>
+      <w:r>
+        <w:t xml:space="preserve"> </w:t>
+      </w:r>
+      <w:r>
+        <w:t xml:space="preserve">relationships (depicted by lines) for MAP (slope = –0.157; </w:t>
+      </w:r>
+      <w:r>
+        <w:rPr>
+          <w:i/>
+        </w:rPr>
+        <w:t>P</w:t>
+      </w:r>
+      <w:r>
+        <w:t xml:space="preserve"> = 0.098), NDVI (slope = 0.116; </w:t>
+      </w:r>
+      <w:r>
+        <w:rPr>
+          <w:i/>
+        </w:rPr>
+        <w:t>P</w:t>
+      </w:r>
+      <w:r>
+        <w:t xml:space="preserve"> &lt; 0.001)</w:t>
+      </w:r>
+      <w:r>
+        <w:t xml:space="preserve"> and </w:t>
+      </w:r>
+      <w:r>
+        <w:t>Clay</w:t>
+      </w:r>
+      <w:r>
+        <w:t xml:space="preserve"> (slope = </w:t>
+      </w:r>
+      <w:r>
+        <w:t>0.158</w:t>
+      </w:r>
+      <w:r>
+        <w:t xml:space="preserve">, </w:t>
+      </w:r>
+      <w:r>
+        <w:rPr>
+          <w:i/>
+        </w:rPr>
+        <w:t>P</w:t>
+      </w:r>
+      <w:r>
+        <w:t xml:space="preserve"> = </w:t>
+      </w:r>
+      <w:r>
+        <w:t>0.037</w:t>
+      </w:r>
+      <w:r>
+        <w:t>)</w:t>
+      </w:r>
+      <w:r>
+        <w:t>. Abbreviations are as in Table</w:t>
+      </w:r>
+      <w:r>
+        <w:t xml:space="preserve"> 1</w:t>
+      </w:r>
+      <w:r>
+        <w:t>.</w:t>
+      </w:r>
+      <w:bookmarkStart w:id="8" w:name="_GoBack"/>
+      <w:bookmarkEnd w:id="8"/>
+      <w:r>
+        <w:br w:type="page"/>
+      </w:r>
+    </w:p>
+    <w:p>
+      <w:pPr>
+        <w:pStyle w:val="ImageCaption"/>
+        <w:spacing w:line="240" w:lineRule="auto"/>
+      </w:pPr>
+    </w:p>
+    <w:p>
+      <w:pPr>
         <w:pStyle w:val="CaptionedFigure"/>
         <w:spacing w:line="240" w:lineRule="auto"/>
       </w:pPr>
@@ -18994,7 +19143,6 @@
           <w:noProof/>
           <w:lang w:val="en-ZA" w:eastAsia="en-ZA"/>
         </w:rPr>
-        <w:lastRenderedPageBreak/>
         <w:drawing>
           <wp:inline distT="0" distB="0" distL="0" distR="0" wp14:anchorId="06F193A1" wp14:editId="4720EADA">
             <wp:extent cx="6840000" cy="2280000"/>
@@ -19013,7 +19161,7 @@
                     </pic:cNvPicPr>
                   </pic:nvPicPr>
                   <pic:blipFill>
-                    <a:blip r:embed="rId11" cstate="print">
+                    <a:blip r:embed="rId12" cstate="print">
                       <a:extLst>
                         <a:ext uri="{28A0092B-C50C-407E-A947-70E740481C1C}">
                           <a14:useLocalDpi xmlns:a14="http://schemas.microsoft.com/office/drawing/2010/main" val="0"/>
@@ -19346,7 +19494,7 @@
                     </pic:cNvPicPr>
                   </pic:nvPicPr>
                   <pic:blipFill>
-                    <a:blip r:embed="rId12" cstate="print">
+                    <a:blip r:embed="rId13" cstate="print">
                       <a:extLst>
                         <a:ext uri="{28A0092B-C50C-407E-A947-70E740481C1C}">
                           <a14:useLocalDpi xmlns:a14="http://schemas.microsoft.com/office/drawing/2010/main" val="0"/>
@@ -19660,176 +19808,7 @@
       <w:r>
         <w:br w:type="page"/>
       </w:r>
-      <w:bookmarkStart w:id="8" w:name="references"/>
-    </w:p>
-    <w:p>
-      <w:pPr>
-        <w:pStyle w:val="BodyText"/>
-      </w:pPr>
-      <w:r>
-        <w:rPr>
-          <w:noProof/>
-          <w:lang w:val="en-ZA" w:eastAsia="en-ZA"/>
-        </w:rPr>
-        <w:lastRenderedPageBreak/>
-        <w:drawing>
-          <wp:inline distT="0" distB="0" distL="0" distR="0" wp14:anchorId="6CD6A0FF" wp14:editId="2E8917FD">
-            <wp:extent cx="5145000" cy="8819999"/>
-            <wp:effectExtent l="0" t="0" r="0" b="635"/>
-            <wp:docPr id="5" name="Picture 5"/>
-            <wp:cNvGraphicFramePr>
-              <a:graphicFrameLocks xmlns:a="http://schemas.openxmlformats.org/drawingml/2006/main" noChangeAspect="1"/>
-            </wp:cNvGraphicFramePr>
-            <a:graphic xmlns:a="http://schemas.openxmlformats.org/drawingml/2006/main">
-              <a:graphicData uri="http://schemas.openxmlformats.org/drawingml/2006/picture">
-                <pic:pic xmlns:pic="http://schemas.openxmlformats.org/drawingml/2006/picture">
-                  <pic:nvPicPr>
-                    <pic:cNvPr id="5" name="maps.png"/>
-                    <pic:cNvPicPr/>
-                  </pic:nvPicPr>
-                  <pic:blipFill>
-                    <a:blip r:embed="rId13" cstate="print">
-                      <a:extLst>
-                        <a:ext uri="{28A0092B-C50C-407E-A947-70E740481C1C}">
-                          <a14:useLocalDpi xmlns:a14="http://schemas.microsoft.com/office/drawing/2010/main" val="0"/>
-                        </a:ext>
-                      </a:extLst>
-                    </a:blip>
-                    <a:stretch>
-                      <a:fillRect/>
-                    </a:stretch>
-                  </pic:blipFill>
-                  <pic:spPr>
-                    <a:xfrm>
-                      <a:off x="0" y="0"/>
-                      <a:ext cx="5145000" cy="8819999"/>
-                    </a:xfrm>
-                    <a:prstGeom prst="rect">
-                      <a:avLst/>
-                    </a:prstGeom>
-                  </pic:spPr>
-                </pic:pic>
-              </a:graphicData>
-            </a:graphic>
-          </wp:inline>
-        </w:drawing>
-      </w:r>
-      <w:r>
-        <w:br w:type="page"/>
-      </w:r>
-    </w:p>
-    <w:p>
-      <w:pPr>
-        <w:pStyle w:val="BodyText"/>
-      </w:pPr>
-      <w:r>
-        <w:rPr>
-          <w:b/>
-        </w:rPr>
-        <w:lastRenderedPageBreak/>
-        <w:t xml:space="preserve">Figure </w:t>
-      </w:r>
-      <w:r>
-        <w:rPr>
-          <w:b/>
-        </w:rPr>
-        <w:t>1</w:t>
-      </w:r>
-      <w:r>
-        <w:rPr>
-          <w:b/>
-        </w:rPr>
-        <w:t xml:space="preserve"> (previous page)</w:t>
-      </w:r>
-      <w:r>
-        <w:rPr>
-          <w:b/>
-        </w:rPr>
-        <w:t>:</w:t>
-      </w:r>
-      <w:r>
-        <w:t xml:space="preserve"> </w:t>
-      </w:r>
-      <w:r>
-        <w:t>HDS-scale m</w:t>
-      </w:r>
-      <w:r>
-        <w:t>ap</w:t>
-      </w:r>
-      <w:r>
-        <w:t xml:space="preserve">s </w:t>
-      </w:r>
-      <w:r>
-        <w:t xml:space="preserve">for the GCFR and SWAFR </w:t>
-      </w:r>
-      <w:r>
-        <w:t>of (a,b) vascular plant species richness, (c,d) the major axis of environmental heterogeneity (PC1) from the PCA of nine forms of environmental heterogeneity (log</w:t>
-      </w:r>
-      <w:r>
-        <w:rPr>
-          <w:vertAlign w:val="subscript"/>
-        </w:rPr>
-        <w:t>10</w:t>
-      </w:r>
-      <w:r>
-        <w:t>-transformed), residuals from regressions of species richness against (e,f) PC1 (</w:t>
-      </w:r>
-      <w:r>
-        <w:t xml:space="preserve">Figure </w:t>
-      </w:r>
-      <w:r>
-        <w:t>4</w:t>
-      </w:r>
-      <w:r>
-        <w:t>b) and (g,h) the multivariate (MV) model (</w:t>
-      </w:r>
-      <w:r>
-        <w:t xml:space="preserve">Figure </w:t>
-      </w:r>
-      <w:r>
-        <w:t>5</w:t>
-      </w:r>
-      <w:r>
-        <w:t xml:space="preserve">b). Map projection used: WGS84. </w:t>
-      </w:r>
-      <w:r>
-        <w:t xml:space="preserve">Colour versions of these maps, and the </w:t>
-      </w:r>
-      <w:r>
-        <w:t xml:space="preserve">QDS- and DS-scale equivalents </w:t>
-      </w:r>
-      <w:r>
-        <w:t xml:space="preserve">(Figure </w:t>
-      </w:r>
-      <w:r>
-        <w:t>S9</w:t>
-      </w:r>
-      <w:r>
-        <w:t>,</w:t>
-      </w:r>
-      <w:r>
-        <w:t xml:space="preserve"> </w:t>
-      </w:r>
-      <w:bookmarkStart w:id="9" w:name="_GoBack"/>
-      <w:r>
-        <w:t>S10</w:t>
-      </w:r>
-      <w:bookmarkEnd w:id="9"/>
-      <w:r>
-        <w:t xml:space="preserve"> respectively) </w:t>
-      </w:r>
-      <w:r>
-        <w:t>are available in the online version</w:t>
-      </w:r>
-      <w:r>
-        <w:t>.</w:t>
-      </w:r>
-      <w:r>
-        <w:rPr>
-          <w:highlight w:val="yellow"/>
-        </w:rPr>
-        <w:br w:type="page"/>
-      </w:r>
+      <w:bookmarkStart w:id="9" w:name="references"/>
     </w:p>
     <w:p>
       <w:pPr>
@@ -19914,7 +19893,7 @@
       <w:r>
         <w:t>References</w:t>
       </w:r>
-      <w:bookmarkEnd w:id="8"/>
+      <w:bookmarkEnd w:id="9"/>
     </w:p>
     <w:p>
       <w:pPr>
@@ -21787,6 +21766,7 @@
       <w:pPr>
         <w:pStyle w:val="Heading1"/>
       </w:pPr>
+      <w:proofErr w:type="spellStart"/>
       <w:r>
         <w:lastRenderedPageBreak/>
         <w:t>Biosketch</w:t>
@@ -21794,6 +21774,7 @@
       <w:r>
         <w:t>es</w:t>
       </w:r>
+      <w:proofErr w:type="spellEnd"/>
     </w:p>
     <w:p>
       <w:pPr>
@@ -25783,7 +25764,7 @@
 </file>
 
 <file path=customXml/itemProps1.xml><?xml version="1.0" encoding="utf-8"?>
-<ds:datastoreItem xmlns:ds="http://schemas.openxmlformats.org/officeDocument/2006/customXml" ds:itemID="{4F35C5D7-2ABE-9C48-8862-34AD31D0B0E3}">
+<ds:datastoreItem xmlns:ds="http://schemas.openxmlformats.org/officeDocument/2006/customXml" ds:itemID="{559B976F-2AAB-9947-B617-195C38B832A1}">
   <ds:schemaRefs>
     <ds:schemaRef ds:uri="http://schemas.openxmlformats.org/officeDocument/2006/bibliography"/>
   </ds:schemaRefs>

</xml_diff>

<commit_message>
Move Figure 1 caption to page before figure to save some space
</commit_message>
<xml_diff>
--- a/manuscript/Van-Mazijk-Cramer-Verboom_main-text.docx
+++ b/manuscript/Van-Mazijk-Cramer-Verboom_main-text.docx
@@ -18302,6 +18302,69 @@
         <w:lastRenderedPageBreak/>
         <w:t>Figures</w:t>
       </w:r>
+    </w:p>
+    <w:p>
+      <w:pPr>
+        <w:pStyle w:val="BodyText"/>
+      </w:pPr>
+      <w:r>
+        <w:rPr>
+          <w:b/>
+        </w:rPr>
+        <w:t xml:space="preserve">Figure </w:t>
+      </w:r>
+      <w:r>
+        <w:rPr>
+          <w:b/>
+        </w:rPr>
+        <w:t>1 (next  page)</w:t>
+      </w:r>
+      <w:r>
+        <w:rPr>
+          <w:b/>
+        </w:rPr>
+        <w:t>:</w:t>
+      </w:r>
+      <w:r>
+        <w:t xml:space="preserve"> </w:t>
+      </w:r>
+      <w:r>
+        <w:t>HDS-scale m</w:t>
+      </w:r>
+      <w:r>
+        <w:t>ap</w:t>
+      </w:r>
+      <w:r>
+        <w:t>s for the GCFR and SWAFR of (a,b) vascular plant species richness, (c,d) the major axis of environmental heterogeneity (PC1) from the PCA of nine forms of environmental heterogeneity (log</w:t>
+      </w:r>
+      <w:r>
+        <w:rPr>
+          <w:vertAlign w:val="subscript"/>
+        </w:rPr>
+        <w:t>10</w:t>
+      </w:r>
+      <w:r>
+        <w:t>-transformed), residuals from regressions of species richness against (</w:t>
+      </w:r>
+      <w:proofErr w:type="spellStart"/>
+      <w:r>
+        <w:t>e,f</w:t>
+      </w:r>
+      <w:proofErr w:type="spellEnd"/>
+      <w:r>
+        <w:t>) PC1 (Figure 4b) and (</w:t>
+      </w:r>
+      <w:proofErr w:type="spellStart"/>
+      <w:r>
+        <w:t>g,h</w:t>
+      </w:r>
+      <w:proofErr w:type="spellEnd"/>
+      <w:r>
+        <w:t>) the multivariate (MV) model (Figure 5b). Map projection used: WGS84. Colour versions of these maps, and the QDS- and DS-scale equivalents (Figure S9, S10 respectively) are available in the online version</w:t>
+      </w:r>
+      <w:r>
+        <w:t>.</w:t>
+      </w:r>
       <w:r>
         <w:br w:type="page"/>
       </w:r>
@@ -18366,68 +18429,8 @@
       <w:pPr>
         <w:pStyle w:val="BodyText"/>
       </w:pPr>
-      <w:r>
-        <w:rPr>
-          <w:b/>
-        </w:rPr>
-        <w:lastRenderedPageBreak/>
-        <w:t xml:space="preserve">Figure </w:t>
-      </w:r>
-      <w:r>
-        <w:rPr>
-          <w:b/>
-        </w:rPr>
-        <w:t>1 (previous page)</w:t>
-      </w:r>
-      <w:r>
-        <w:rPr>
-          <w:b/>
-        </w:rPr>
-        <w:t>:</w:t>
-      </w:r>
-      <w:r>
-        <w:t xml:space="preserve"> </w:t>
-      </w:r>
-      <w:r>
-        <w:t>HDS-scale m</w:t>
-      </w:r>
-      <w:r>
-        <w:t>ap</w:t>
-      </w:r>
-      <w:r>
-        <w:t>s for the GCFR and SWAFR of (a,b) vascular plant species richness, (c,d) the major axis of environmental heterogeneity (PC1) from the PCA of nine forms of environmental heterogeneity (log</w:t>
-      </w:r>
-      <w:r>
-        <w:rPr>
-          <w:vertAlign w:val="subscript"/>
-        </w:rPr>
-        <w:t>10</w:t>
-      </w:r>
-      <w:r>
-        <w:t>-transformed), residuals from regressions of species richness against (</w:t>
-      </w:r>
-      <w:proofErr w:type="spellStart"/>
-      <w:r>
-        <w:t>e,f</w:t>
-      </w:r>
-      <w:proofErr w:type="spellEnd"/>
-      <w:r>
-        <w:t>) PC1 (Figure 4b) and (</w:t>
-      </w:r>
-      <w:proofErr w:type="spellStart"/>
-      <w:r>
-        <w:t>g,h</w:t>
-      </w:r>
-      <w:proofErr w:type="spellEnd"/>
-      <w:r>
-        <w:t>) the multivariate (MV) model (Figure 5b). Map projection used: WGS84. Colour versions of these maps, and the QDS- and DS-scale equivalents (Figure S9, S10 respectively) are available in the online version.</w:t>
-      </w:r>
-      <w:r>
-        <w:rPr>
-          <w:highlight w:val="yellow"/>
-        </w:rPr>
-        <w:br w:type="page"/>
-      </w:r>
+      <w:bookmarkStart w:id="8" w:name="_GoBack"/>
+      <w:bookmarkEnd w:id="8"/>
     </w:p>
     <w:p>
       <w:pPr>
@@ -18439,7 +18442,6 @@
           <w:noProof/>
           <w:lang w:val="en-ZA" w:eastAsia="en-ZA"/>
         </w:rPr>
-        <w:lastRenderedPageBreak/>
         <w:drawing>
           <wp:inline distT="0" distB="0" distL="0" distR="0" wp14:anchorId="4CFE472E" wp14:editId="1294E167">
             <wp:extent cx="6840000" cy="5984999"/>
@@ -19121,8 +19123,6 @@
       <w:r>
         <w:t>.</w:t>
       </w:r>
-      <w:bookmarkStart w:id="8" w:name="_GoBack"/>
-      <w:bookmarkEnd w:id="8"/>
       <w:r>
         <w:br w:type="page"/>
       </w:r>
@@ -25764,7 +25764,7 @@
 </file>
 
 <file path=customXml/itemProps1.xml><?xml version="1.0" encoding="utf-8"?>
-<ds:datastoreItem xmlns:ds="http://schemas.openxmlformats.org/officeDocument/2006/customXml" ds:itemID="{559B976F-2AAB-9947-B617-195C38B832A1}">
+<ds:datastoreItem xmlns:ds="http://schemas.openxmlformats.org/officeDocument/2006/customXml" ds:itemID="{9D53ECAA-F8B1-DD48-8185-C441F9C82D44}">
   <ds:schemaRefs>
     <ds:schemaRef ds:uri="http://schemas.openxmlformats.org/officeDocument/2006/bibliography"/>
   </ds:schemaRefs>

</xml_diff>

<commit_message>
Add another missing references, remove highlighting key, remove page break after reference list
</commit_message>
<xml_diff>
--- a/manuscript/Van-Mazijk-Cramer-Verboom_main-text.docx
+++ b/manuscript/Van-Mazijk-Cramer-Verboom_main-text.docx
@@ -702,54 +702,368 @@
     </w:p>
     <w:p>
       <w:pPr>
-        <w:pStyle w:val="BodyText"/>
-      </w:pPr>
-      <w:r>
-        <w:t>[</w:t>
-      </w:r>
-      <w:r>
-        <w:rPr>
-          <w:highlight w:val="yellow"/>
-        </w:rPr>
-        <w:t>[ ]</w:t>
-      </w:r>
-      <w:r>
-        <w:t xml:space="preserve"> = TODO</w:t>
-      </w:r>
-      <w:r>
-        <w:t xml:space="preserve">; </w:t>
-      </w:r>
-      <w:r>
-        <w:rPr>
-          <w:highlight w:val="red"/>
-        </w:rPr>
-        <w:t>[ ]</w:t>
-      </w:r>
-      <w:r>
-        <w:t xml:space="preserve"> = correction needed</w:t>
-      </w:r>
-      <w:r>
-        <w:t>]</w:t>
-      </w:r>
+        <w:pStyle w:val="Heading1"/>
+        <w:spacing w:line="240" w:lineRule="auto"/>
+      </w:pPr>
       <w:bookmarkStart w:id="3" w:name="_GoBack"/>
       <w:bookmarkEnd w:id="3"/>
+      <w:r>
+        <w:t>1</w:t>
+      </w:r>
+      <w:r>
+        <w:t>:</w:t>
+      </w:r>
+      <w:r>
+        <w:t xml:space="preserve"> </w:t>
+      </w:r>
+      <w:r>
+        <w:t>Introduction</w:t>
+      </w:r>
     </w:p>
     <w:p>
       <w:pPr>
-        <w:pStyle w:val="Heading1"/>
-        <w:spacing w:line="240" w:lineRule="auto"/>
-      </w:pPr>
-      <w:r>
-        <w:t>1</w:t>
-      </w:r>
-      <w:r>
-        <w:t>:</w:t>
+        <w:pStyle w:val="FirstParagraph"/>
+      </w:pPr>
+      <w:r>
+        <w:t>The species richness of a</w:t>
+      </w:r>
+      <w:r>
+        <w:t xml:space="preserve"> region</w:t>
+      </w:r>
+      <w:r>
+        <w:t xml:space="preserve"> is a function of its biogeographic context (e.g. proximity to potential immigrant source</w:t>
+      </w:r>
+      <w:r>
+        <w:t>s</w:t>
+      </w:r>
+      <w:r>
+        <w:t xml:space="preserve">), its diversification history and any locally-deterministic, environmental features (e.g. productivity, heterogeneity) that influence species persistence and coexistence </w:t>
+      </w:r>
+      <w:r>
+        <w:fldChar w:fldCharType="begin" w:fldLock="1"/>
+      </w:r>
+      <w:r>
+        <w:instrText>ADDIN CSL_CITATION {"citationItems":[{"id":"ITEM-1","itemData":{"author":[{"dropping-particle":"","family":"Ricklefs","given":"Robert E.","non-dropping-particle":"","parse-names":false,"suffix":""}],"container-title":"Science, New Series","id":"ITEM-1","issue":"4785","issued":{"date-parts":[["1987"]]},"page":"167-171","title":"Community diversity: relative roles of local and regional processes","type":"article-journal","volume":"235"},"uris":["http://www.mendeley.com/documents/?uuid=a832f2dc-4bc2-40b3-8c79-bd63849d9d5c"]},{"id":"ITEM-2","itemData":{"author":[{"dropping-particle":"","family":"Ricklefs","given":"Robert E","non-dropping-particle":"","parse-names":false,"suffix":""}],"container-title":"Ecology letters","id":"ITEM-2","issue":"1","issued":{"date-parts":[["2004"]]},"page":"1-15","publisher":"Wiley Online Library","title":"A comprehensive framework for global patterns in biodiversity","type":"article-journal","volume":"7"},"uris":["http://www.mendeley.com/documents/?uuid=238af75a-b3ae-4919-aaf9-b0dc01f2abf3"]},{"id":"ITEM-3","itemData":{"author":[{"dropping-particle":"","family":"Bøhn","given":"Thomas","non-dropping-particle":"","parse-names":false,"suffix":""},{"dropping-particle":"","family":"Amundsen","given":"Per-Arne","non-dropping-particle":"","parse-names":false,"suffix":""}],"container-title":"BioScience","id":"ITEM-3","issue":"9","issued":{"date-parts":[["2004"]]},"page":"804-805","publisher":"American Institute of Biological Sciences","title":"Ecological interactions and evolution: forgotten parts of biodiversity?","type":"article-journal","volume":"54"},"uris":["http://www.mendeley.com/documents/?uuid=523088b8-a5cd-4322-b7c3-8eabed77c5ab"]}],"mendeley":{"formattedCitation":"(Bøhn &amp; Amundsen, 2004; Ricklefs, 1987, 2004)","plainTextFormattedCitation":"(Bøhn &amp; Amundsen, 2004; Ricklefs, 1987, 2004)","previouslyFormattedCitation":"(Bøhn &amp; Amundsen, 2004; Ricklefs, 1987, 2004)"},"properties":{"noteIndex":0},"schema":"https://github.com/citation-style-language/schema/raw/master/csl-citation.json"}</w:instrText>
+      </w:r>
+      <w:r>
+        <w:fldChar w:fldCharType="separate"/>
+      </w:r>
+      <w:r>
+        <w:rPr>
+          <w:noProof/>
+        </w:rPr>
+        <w:t>(Bøhn &amp; Amundsen, 2004; Ricklefs, 1987, 2004)</w:t>
+      </w:r>
+      <w:r>
+        <w:fldChar w:fldCharType="end"/>
+      </w:r>
+      <w:r>
+        <w:t xml:space="preserve">. Since all three effects are potentially influenced by environmental heterogeneity, the latter may be a particularly important driver of regional species richness </w:t>
+      </w:r>
+      <w:r>
+        <w:t xml:space="preserve">variation </w:t>
+      </w:r>
+      <w:r>
+        <w:t>(</w:t>
+      </w:r>
+      <w:r>
+        <w:rPr>
+          <w:highlight w:val="yellow"/>
+        </w:rPr>
+        <w:t>refs</w:t>
+      </w:r>
+      <w:r>
+        <w:t xml:space="preserve">), with </w:t>
+      </w:r>
+      <w:r>
+        <w:t>physically</w:t>
+      </w:r>
+      <w:r>
+        <w:t>-</w:t>
+      </w:r>
+      <w:r>
+        <w:t>heterogeneous</w:t>
+      </w:r>
+      <w:r>
+        <w:t xml:space="preserve"> regions </w:t>
+      </w:r>
+      <w:r>
+        <w:t>tending</w:t>
+      </w:r>
+      <w:r>
+        <w:t xml:space="preserve"> to be </w:t>
+      </w:r>
+      <w:r>
+        <w:t xml:space="preserve">more </w:t>
+      </w:r>
+      <w:r>
+        <w:t>species-rich (</w:t>
+      </w:r>
+      <w:r>
+        <w:rPr>
+          <w:highlight w:val="yellow"/>
+        </w:rPr>
+        <w:t>refs</w:t>
+      </w:r>
+      <w:r>
+        <w:t>). For example, given that the recruitment success of immigrant lineages into a region is often dictated by the pre-adaptations of those lineages (</w:t>
+      </w:r>
+      <w:proofErr w:type="spellStart"/>
+      <w:r>
+        <w:rPr>
+          <w:highlight w:val="yellow"/>
+        </w:rPr>
+        <w:t>Ackerly</w:t>
+      </w:r>
+      <w:proofErr w:type="spellEnd"/>
+      <w:r>
+        <w:rPr>
+          <w:highlight w:val="yellow"/>
+        </w:rPr>
+        <w:t>, Donoghue</w:t>
+      </w:r>
+      <w:r>
+        <w:rPr>
+          <w:highlight w:val="yellow"/>
+        </w:rPr>
+        <w:t xml:space="preserve"> &amp; </w:t>
+      </w:r>
+      <w:r>
+        <w:rPr>
+          <w:highlight w:val="yellow"/>
+        </w:rPr>
+        <w:t>Crisp</w:t>
+      </w:r>
+      <w:r>
+        <w:rPr>
+          <w:highlight w:val="yellow"/>
+        </w:rPr>
+        <w:t>, XXXX</w:t>
+      </w:r>
+      <w:r>
+        <w:t>), a physically-heterogenous environment may promote diversity by admitting a</w:t>
+      </w:r>
+      <w:r>
+        <w:t xml:space="preserve"> more </w:t>
+      </w:r>
+      <w:r>
+        <w:t>functionally</w:t>
+      </w:r>
+      <w:r>
+        <w:t>-</w:t>
+      </w:r>
+      <w:r>
+        <w:t>diverse</w:t>
+      </w:r>
+      <w:r>
+        <w:t xml:space="preserve"> array of</w:t>
+      </w:r>
+      <w:r>
+        <w:t xml:space="preserve"> immigrant lineages (</w:t>
+      </w:r>
+      <w:r>
+        <w:rPr>
+          <w:highlight w:val="yellow"/>
+        </w:rPr>
+        <w:t>ref</w:t>
+      </w:r>
+      <w:r>
+        <w:t>). In addition, by virtue of its central role in powering adaptive divergence and</w:t>
+      </w:r>
+      <w:r>
+        <w:t>/or</w:t>
+      </w:r>
+      <w:r>
+        <w:t xml:space="preserve"> promoting population isolation, </w:t>
+      </w:r>
+      <w:r>
+        <w:t>environmental heterogeneity</w:t>
+      </w:r>
+      <w:r>
+        <w:t xml:space="preserve"> is</w:t>
+      </w:r>
+      <w:r>
+        <w:t xml:space="preserve"> a</w:t>
       </w:r>
       <w:r>
         <w:t xml:space="preserve"> </w:t>
       </w:r>
       <w:r>
-        <w:t>Introduction</w:t>
+        <w:t xml:space="preserve">critical requirement for speciation under </w:t>
+      </w:r>
+      <w:r>
+        <w:t xml:space="preserve">most models </w:t>
+      </w:r>
+      <w:r>
+        <w:fldChar w:fldCharType="begin" w:fldLock="1"/>
+      </w:r>
+      <w:r>
+        <w:instrText>ADDIN CSL_CITATION {"citationItems":[{"id":"ITEM-1","itemData":{"DOI":"10.1111/j.1558-5646.2009.00877.x","ISBN":"0014-3820","ISSN":"00143820","PMID":"19891628","abstract":"Since Darwin published the \"Origin,\" great progress has been made in our understanding of speciation mechanisms. The early investigations by Mayr and Dobzhansky linked Darwin's view of speciation by adaptive divergence to the evolution of reproductive isolation, and thus provided a framework for studying the origin of species. However, major controversies and questions remain, including: When is speciation nonecological? Under what conditions does geographic isolation constitute a reproductive isolating barrier? and How do we estimate the \"importance\" of different isolating barriers? Here, we address these questions, providing historical background and offering some new perspectives. A topic of great recent interest is the role of ecology in speciation. \"Ecological speciation\" is defined as the case in which divergent selection leads to reproductive isolation, with speciation under uniform selection, polyploid speciation, and speciation by genetic drift defined as \"nonecological.\" We review these proposed cases of nonecological speciation and conclude that speciation by uniform selection and polyploidy normally involve ecological processes. Furthermore, because selection can impart reproductive isolation both directly through traits under selection and indirectly through pleiotropy and linkage, it is much more effective in producing isolation than genetic drift. We thus argue that natural selection is a ubiquitous part of speciation, and given the many ways in which stochastic and deterministic factors may interact during divergence, we question whether the ecological speciation concept is useful. We also suggest that geographic isolation caused by adaptation to different habitats plays a major, and largely neglected, role in speciation. We thus provide a framework for incorporating geographic isolation into the biological species concept (BSC) by separating ecological from historical processes that govern species distributions, allowing for an estimate of geographic isolation based upon genetic differences between taxa. Finally, we suggest that the individual and relative contributions of all potential barriers be estimated for species pairs that have recently achieved species status under the criteria of the BSC. Only in this way will it be possible to distinguish those barriers that have actually contributed to speciation from those that have accumulated after speciation is complete. We conclude that ecological adaptation is the major driver of repro…","author":[{"dropping-particle":"","family":"Sobel","given":"James M.","non-dropping-particle":"","parse-names":false,"suffix":""},{"dropping-particle":"","family":"Chen","given":"Grace F.","non-dropping-particle":"","parse-names":false,"suffix":""},{"dropping-particle":"","family":"Watt","given":"Lorna R.","non-dropping-particle":"","parse-names":false,"suffix":""},{"dropping-particle":"","family":"Schemske","given":"Douglas W.","non-dropping-particle":"","parse-names":false,"suffix":""}],"container-title":"Evolution","id":"ITEM-1","issue":"2","issued":{"date-parts":[["2010","2"]]},"page":"295-315","title":"The biology of speciation","type":"article-journal","volume":"64"},"uris":["http://www.mendeley.com/documents/?uuid=9e2e8540-0f90-36a3-84f1-cc363fcde52f"]},{"id":"ITEM-2","itemData":{"author":[{"dropping-particle":"","family":"Wiens","given":"John J","non-dropping-particle":"","parse-names":false,"suffix":""}],"container-title":"The American Naturalist","id":"ITEM-2","issue":"6","issued":{"date-parts":[["2004"]]},"page":"914-923","publisher":"The University of Chicago Press","title":"What is speciation and how should we study it?","type":"article-journal","volume":"163"},"uris":["http://www.mendeley.com/documents/?uuid=9e7427e1-0095-4671-b1f8-6ffa139794f9"]},{"id":"ITEM-3","itemData":{"author":[{"dropping-particle":"","family":"Wiens","given":"John J","non-dropping-particle":"","parse-names":false,"suffix":""}],"container-title":"Evolution","id":"ITEM-3","issue":"1","issued":{"date-parts":[["2004"]]},"page":"193-197","publisher":"Wiley Online Library","title":"Speciation and ecology revisited: phylogenetic niche conservatism and the origin of species","type":"article-journal","volume":"58"},"uris":["http://www.mendeley.com/documents/?uuid=c8a745eb-2e09-4145-a62b-129000252b05"]}],"mendeley":{"formattedCitation":"(Sobel, Chen, Watt, &amp; Schemske, 2010; Wiens, 2004b, 2004a)","manualFormatting":"(Sobel, Chen, Watt, &amp; Schemske, 2010; Wiens, 2004a,b)","plainTextFormattedCitation":"(Sobel, Chen, Watt, &amp; Schemske, 2010; Wiens, 2004b, 2004a)","previouslyFormattedCitation":"(Sobel, Chen, Watt, &amp; Schemske, 2010; Wiens, 2004b, 2004a)"},"properties":{"noteIndex":0},"schema":"https://github.com/citation-style-language/schema/raw/master/csl-citation.json"}</w:instrText>
+      </w:r>
+      <w:r>
+        <w:fldChar w:fldCharType="separate"/>
+      </w:r>
+      <w:r>
+        <w:rPr>
+          <w:noProof/>
+        </w:rPr>
+        <w:t>(Sobel, Chen, Watt, &amp; Schemske, 2010; Wiens, 2004a</w:t>
+      </w:r>
+      <w:r>
+        <w:rPr>
+          <w:noProof/>
+        </w:rPr>
+        <w:t>,b</w:t>
+      </w:r>
+      <w:r>
+        <w:rPr>
+          <w:noProof/>
+        </w:rPr>
+        <w:t>)</w:t>
+      </w:r>
+      <w:r>
+        <w:fldChar w:fldCharType="end"/>
+      </w:r>
+      <w:r>
+        <w:t xml:space="preserve">. Likewise, </w:t>
+      </w:r>
+      <w:r>
+        <w:t xml:space="preserve">in the context of long-term environmental change, physical </w:t>
+      </w:r>
+      <w:r>
+        <w:t>heterogene</w:t>
+      </w:r>
+      <w:r>
+        <w:t>ity</w:t>
+      </w:r>
+      <w:r>
+        <w:t xml:space="preserve"> may </w:t>
+      </w:r>
+      <w:r>
+        <w:t>offer</w:t>
+      </w:r>
+      <w:r>
+        <w:t xml:space="preserve"> refug</w:t>
+      </w:r>
+      <w:r>
+        <w:t>ia</w:t>
+      </w:r>
+      <w:r>
+        <w:t xml:space="preserve"> </w:t>
+      </w:r>
+      <w:r>
+        <w:t>to</w:t>
+      </w:r>
+      <w:r>
+        <w:t xml:space="preserve"> a </w:t>
+      </w:r>
+      <w:r>
+        <w:t>wider array</w:t>
+      </w:r>
+      <w:r>
+        <w:t xml:space="preserve"> of lineages and so </w:t>
+      </w:r>
+      <w:r>
+        <w:t>confer</w:t>
+      </w:r>
+      <w:r>
+        <w:t xml:space="preserve"> a </w:t>
+      </w:r>
+      <w:r>
+        <w:t>greater level of</w:t>
+      </w:r>
+      <w:r>
+        <w:t xml:space="preserve"> buffer</w:t>
+      </w:r>
+      <w:r>
+        <w:t>ing</w:t>
+      </w:r>
+      <w:r>
+        <w:t xml:space="preserve"> against lineage extinction </w:t>
+      </w:r>
+      <w:r>
+        <w:fldChar w:fldCharType="begin" w:fldLock="1"/>
+      </w:r>
+      <w:r>
+        <w:instrText>ADDIN CSL_CITATION {"citationItems":[{"id":"ITEM-1","itemData":{"DOI":"10.1016/j.quascirev.2008.08.032","ISSN":"02773791","abstract":"Phylogeography uses the spatial distribution of genealogical lineages to deduce the influence of historical processes on the evolution of species, and can be informative in regard to location of refugia during extreme climatic conditions. Southern Australia is an ancient landscape with generally low geological relief that was not glaciated but did experience significant climatic oscillations from warm wet conditions in interglacials to cool dry environments during glacial maxima. Phylogeographic patterns in many of the biota of southern Australia reveal evidence of geographically structured divergent lineages indicative of contraction to, and expansion from, major refugia. The time frame for this divergence corresponds with mid Pleistocene climatic oscillations that became more extreme with greater amplitude, and with increased aridity and the formation of sandy deserts. Within lineages there is high haplotype diversity that is generally locally distributed, often specific to populations. These patterns do not reveal specific locations of major refugia that have high diversity and acted as an origin for recent range expansion, as has been observed in Northern Hemisphere glaciated regions. Rather it appears there have been multiple localised refugia throughout the distributions of the species, allowing them to persist through multiple climatic cycles in heterogeneous environments. Phylogeographic patterns in southern Australia indicate that major biotic responses to climatic change involve persistence and resilience rather than large-scale migration, indicating the importance of dynamic evolutionary processes and a mosaic of habitats in heterogeneous landscapes for species to persist though changing environmental conditions. © 2008 Elsevier Ltd. All rights reserved.","author":[{"dropping-particle":"","family":"Byrne","given":"M.","non-dropping-particle":"","parse-names":false,"suffix":""}],"container-title":"Quaternary Science Reviews","id":"ITEM-1","issue":"27-28","issued":{"date-parts":[["2008","12"]]},"page":"2576-2585","publisher":"Elsevier Ltd","title":"Evidence for multiple refugia at different time scales during Pleistocene climatic oscillations in southern Australia inferred from phylogeography","type":"article-journal","volume":"27"},"uris":["http://www.mendeley.com/documents/?uuid=d1291e0b-a9c0-442b-a75f-35908667a304"]}],"mendeley":{"formattedCitation":"(Byrne, 2008)","plainTextFormattedCitation":"(Byrne, 2008)","previouslyFormattedCitation":"(Byrne, 2008)"},"properties":{"noteIndex":0},"schema":"https://github.com/citation-style-language/schema/raw/master/csl-citation.json"}</w:instrText>
+      </w:r>
+      <w:r>
+        <w:fldChar w:fldCharType="separate"/>
+      </w:r>
+      <w:r>
+        <w:rPr>
+          <w:noProof/>
+        </w:rPr>
+        <w:t>(Byrne, 2008)</w:t>
+      </w:r>
+      <w:r>
+        <w:fldChar w:fldCharType="end"/>
+      </w:r>
+      <w:r>
+        <w:t xml:space="preserve">. Finally, </w:t>
+      </w:r>
+      <w:r>
+        <w:t>environmental heterogeneity</w:t>
+      </w:r>
+      <w:r>
+        <w:t xml:space="preserve"> has repeatedly been shown to facilitate species coexistence at a variety of scales, </w:t>
+      </w:r>
+      <w:r>
+        <w:t>enhanc</w:t>
+      </w:r>
+      <w:r>
+        <w:t>ing</w:t>
+      </w:r>
+      <w:r>
+        <w:t xml:space="preserve"> </w:t>
+      </w:r>
+      <w:r>
+        <w:t>regional species richness (</w:t>
+      </w:r>
+      <w:r>
+        <w:rPr>
+          <w:highlight w:val="yellow"/>
+        </w:rPr>
+        <w:t>refs</w:t>
+      </w:r>
+      <w:r>
+        <w:t xml:space="preserve">). Differences in </w:t>
+      </w:r>
+      <w:r>
+        <w:t>environmental heterogeneity</w:t>
+      </w:r>
+      <w:r>
+        <w:t xml:space="preserve"> may</w:t>
+      </w:r>
+      <w:r>
+        <w:t>,</w:t>
+      </w:r>
+      <w:r>
+        <w:t xml:space="preserve"> therefore</w:t>
+      </w:r>
+      <w:r>
+        <w:t>,</w:t>
+      </w:r>
+      <w:r>
+        <w:t xml:space="preserve"> be </w:t>
+      </w:r>
+      <w:r>
+        <w:t xml:space="preserve">critically </w:t>
+      </w:r>
+      <w:r>
+        <w:t>important in accounting for variation in regional species richness, particularly where the regions under comparison are similar in terms of area</w:t>
+      </w:r>
+      <w:r>
+        <w:t>, their physical properties</w:t>
+      </w:r>
+      <w:r>
+        <w:t xml:space="preserve"> and the </w:t>
+      </w:r>
+      <w:r>
+        <w:t>timeframes</w:t>
+      </w:r>
+      <w:r>
+        <w:t xml:space="preserve"> within which their biotas have assembled.</w:t>
       </w:r>
     </w:p>
     <w:p>
@@ -757,25 +1071,19 @@
         <w:pStyle w:val="FirstParagraph"/>
       </w:pPr>
       <w:r>
-        <w:t>The species richness of a</w:t>
-      </w:r>
-      <w:r>
-        <w:t xml:space="preserve"> region</w:t>
-      </w:r>
-      <w:r>
-        <w:t xml:space="preserve"> is a function of its biogeographic context (e.g. proximity to potential immigrant source</w:t>
-      </w:r>
-      <w:r>
-        <w:t>s</w:t>
-      </w:r>
-      <w:r>
-        <w:t xml:space="preserve">), its diversification history and any locally-deterministic, environmental features (e.g. productivity, heterogeneity) that influence species persistence and coexistence </w:t>
+        <w:t xml:space="preserve">The </w:t>
+      </w:r>
+      <w:r>
+        <w:t xml:space="preserve">floristically-rich </w:t>
+      </w:r>
+      <w:r>
+        <w:t xml:space="preserve">South Western Australian Floristic Region (SWAFR; </w:t>
       </w:r>
       <w:r>
         <w:fldChar w:fldCharType="begin" w:fldLock="1"/>
       </w:r>
       <w:r>
-        <w:instrText>ADDIN CSL_CITATION {"citationItems":[{"id":"ITEM-1","itemData":{"author":[{"dropping-particle":"","family":"Ricklefs","given":"Robert E.","non-dropping-particle":"","parse-names":false,"suffix":""}],"container-title":"Science, New Series","id":"ITEM-1","issue":"4785","issued":{"date-parts":[["1987"]]},"page":"167-171","title":"Community diversity: relative roles of local and regional processes","type":"article-journal","volume":"235"},"uris":["http://www.mendeley.com/documents/?uuid=a832f2dc-4bc2-40b3-8c79-bd63849d9d5c"]},{"id":"ITEM-2","itemData":{"author":[{"dropping-particle":"","family":"Ricklefs","given":"Robert E","non-dropping-particle":"","parse-names":false,"suffix":""}],"container-title":"Ecology letters","id":"ITEM-2","issue":"1","issued":{"date-parts":[["2004"]]},"page":"1-15","publisher":"Wiley Online Library","title":"A comprehensive framework for global patterns in biodiversity","type":"article-journal","volume":"7"},"uris":["http://www.mendeley.com/documents/?uuid=238af75a-b3ae-4919-aaf9-b0dc01f2abf3"]},{"id":"ITEM-3","itemData":{"author":[{"dropping-particle":"","family":"Bøhn","given":"Thomas","non-dropping-particle":"","parse-names":false,"suffix":""},{"dropping-particle":"","family":"Amundsen","given":"Per-Arne","non-dropping-particle":"","parse-names":false,"suffix":""}],"container-title":"BioScience","id":"ITEM-3","issue":"9","issued":{"date-parts":[["2004"]]},"page":"804-805","publisher":"American Institute of Biological Sciences","title":"Ecological interactions and evolution: forgotten parts of biodiversity?","type":"article-journal","volume":"54"},"uris":["http://www.mendeley.com/documents/?uuid=523088b8-a5cd-4322-b7c3-8eabed77c5ab"]}],"mendeley":{"formattedCitation":"(Bøhn &amp; Amundsen, 2004; Ricklefs, 1987, 2004)","plainTextFormattedCitation":"(Bøhn &amp; Amundsen, 2004; Ricklefs, 1987, 2004)","previouslyFormattedCitation":"(Bøhn &amp; Amundsen, 2004; Ricklefs, 1987, 2004)"},"properties":{"noteIndex":0},"schema":"https://github.com/citation-style-language/schema/raw/master/csl-citation.json"}</w:instrText>
+        <w:instrText>ADDIN CSL_CITATION {"citationItems":[{"id":"ITEM-1","itemData":{"DOI":"10.1146/annurev.ecolsys.35.112202.130201","ISBN":"1543-592X","abstract":"Like South Africa's Greater Cape Floristic Region, the Southwest Australian Floristic Region (SWAFR) is species rich, with a Mediterranean climate and old, weathered, nutrient-deficient landscapes. This region has 7380 native vascular plants (species/subspecies): one third described since 1970, 49% endemic, and 2500 of conservation concern. Origins are complex. Molecular phylogenies suggest multiple dispersal events into, out of, and within the SWAFR throughout the Cretaceous and Cenozoic; in many phylogenetically unrelated clades; and from many directions. Either explosive speciation or steady cladogenesis occurred among some woody sclerophyll and herbaceous families from the mid-Tertiary in response to progressive aridity. Genomic coalescence was sometimes involved. Rainforest taxa went extinct by the Pleistocene. Old lineages nevertheless persist as one endemic order (Dasypogonales) and 6-11 endemic families. Such a rich flora on old landscapes that have been exposed to European land-use practices is highly threatened. Conservation programs must minimize soil removal and use local germplasm in restoration programs.","author":[{"dropping-particle":"","family":"Hopper","given":"Stephen D.","non-dropping-particle":"","parse-names":false,"suffix":""},{"dropping-particle":"","family":"Gioia","given":"Paul","non-dropping-particle":"","parse-names":false,"suffix":""}],"container-title":"Annual Review of Ecology, Evolution, and Systematics","id":"ITEM-1","issue":"1","issued":{"date-parts":[["2004","12"]]},"page":"623-650","publisher":"Annual Reviews","title":"The Southwest Australian Floristic Region : Evolution and Conservation of a Global Hot Spot of Biodiversity","type":"article-journal","volume":"35"},"uris":["http://www.mendeley.com/documents/?uuid=cf433376-e654-49f4-950c-946103ea9c0f"]}],"mendeley":{"formattedCitation":"(Hopper &amp; Gioia, 2004a)","manualFormatting":"Hopper &amp; Gioia, 2004)","plainTextFormattedCitation":"(Hopper &amp; Gioia, 2004a)","previouslyFormattedCitation":"(Hopper &amp; Gioia, 2004a)"},"properties":{"noteIndex":0},"schema":"https://github.com/citation-style-language/schema/raw/master/csl-citation.json"}</w:instrText>
       </w:r>
       <w:r>
         <w:fldChar w:fldCharType="separate"/>
@@ -784,52 +1092,283 @@
         <w:rPr>
           <w:noProof/>
         </w:rPr>
-        <w:t>(Bøhn &amp; Amundsen, 2004; Ricklefs, 1987, 2004)</w:t>
+        <w:t>Hopper &amp; Gioia, 2004)</w:t>
       </w:r>
       <w:r>
         <w:fldChar w:fldCharType="end"/>
       </w:r>
       <w:r>
-        <w:t xml:space="preserve">. Since all three effects are potentially influenced by environmental heterogeneity, the latter may be a particularly important driver of regional species richness </w:t>
-      </w:r>
-      <w:r>
-        <w:t xml:space="preserve">variation </w:t>
+        <w:t xml:space="preserve"> and Greater Cape Floristic Region of South Africa (GCFR; </w:t>
+      </w:r>
+      <w:r>
+        <w:fldChar w:fldCharType="begin" w:fldLock="1"/>
+      </w:r>
+      <w:r>
+        <w:instrText>ADDIN CSL_CITATION {"citationItems":[{"id":"ITEM-1","itemData":{"DOI":"10.1111/j.1365-2699.2006.01595.x","ISBN":"0305-0270","ISSN":"03050270","abstract":"Abstract Aim The Cape Floristic Region (CFR) (Cape Floristic Kingdom) is currently narrowly delimited to include only the relatively mesic Cape fold mountains and adjacent intermontane valleys and coastal plains. We evaluate the floristic support for expanding the delimitation to include the whole winter-rainfall area (arid and mesic climates) into a Greater CFR. Location Southern Africa, particularly the south-western tip. Methods The initial divisive hierarchical classification analysis twinspan used the presence/absence of vascular plant genera to obtain major floristic groupings in southern Africa. For the more detailed analyses, we scored the flora as present/absent within a set of centres, among which the floristic relationships were investigated (agglomerative methods, upgma and minimum spanning trees). These analyses were conducted with species, genera and families separately. The centres were grouped into five regions. The species richness and endemism was calculated for the centres, regions and combination of regions. The dominant floristic components of each region were sought by calculating the percentage contribution of each family to the flora. Results The divisive method showed that the winter-rainfall areas are floristically distinct from the rest of southern Africa. The species- and generic-level analyses revealed five regions: CFR, Karoo Region, Hantam-Tanqua-Roggeveld Region, Namaqualand Region and Namib-Desert Region. The CFR has the highest endemism and richness. However, the combination of the CFR, the Hantam-Tanqua-Roggeveld Region and the Namaqualand Region results in a higher total endemism. Combined, these three regions almost match the region delimited by the twinspan analysis, and together constitute the Greater CFR. Main conclusions The CFR constitutes a valid floristic region. This is evident from the endemism and the distinctive composition of the flora. However, the total endemism is higher for the whole winter-rainfall area, and this supports the recognition of the larger unit. If floristic regions are to be delimited only on endemism, then the Greater CFR is to be preferred. If floristic regions are delimited on the composition of their floras at family level, then the support for such a grouping is weaker","author":[{"dropping-particle":"","family":"Born","given":"J.","non-dropping-particle":"","parse-names":false,"suffix":""},{"dropping-particle":"","family":"Linder","given":"H. P.","non-dropping-particle":"","parse-names":false,"suffix":""},{"dropping-particle":"","family":"Desmet","given":"P.","non-dropping-particle":"","parse-names":false,"suffix":""}],"container-title":"Journal of Biogeography","id":"ITEM-1","issue":"1","issued":{"date-parts":[["2007"]]},"page":"147-162","title":"The Greater Cape Floristic Region","type":"article-journal","volume":"34"},"uris":["http://www.mendeley.com/documents/?uuid=633d6fb4-fc19-4b70-bbab-fd8689e947c3"]}],"mendeley":{"formattedCitation":"(J. Born, Linder, &amp; Desmet, 2007)","manualFormatting":"Born, Linder, &amp; Desmet, 2007)","plainTextFormattedCitation":"(J. Born, Linder, &amp; Desmet, 2007)","previouslyFormattedCitation":"(J. Born, Linder, &amp; Desmet, 2007)"},"properties":{"noteIndex":0},"schema":"https://github.com/citation-style-language/schema/raw/master/csl-citation.json"}</w:instrText>
+      </w:r>
+      <w:r>
+        <w:fldChar w:fldCharType="separate"/>
+      </w:r>
+      <w:r>
+        <w:rPr>
+          <w:noProof/>
+        </w:rPr>
+        <w:t>Born, Linder, &amp; Desmet, 2007)</w:t>
+      </w:r>
+      <w:r>
+        <w:fldChar w:fldCharType="end"/>
+      </w:r>
+      <w:r>
+        <w:t xml:space="preserve"> </w:t>
+      </w:r>
+      <w:r>
+        <w:t>constitute</w:t>
+      </w:r>
+      <w:r>
+        <w:t xml:space="preserve"> a case in point. Situated on the southwestern corners of their respective continents, the climates of both these regions have been oceanically-moderated at least since the Cretaceous, </w:t>
+      </w:r>
+      <w:r>
+        <w:t>and both are</w:t>
+      </w:r>
+      <w:r>
+        <w:t xml:space="preserve"> dominated by a contemporary mediterranean-type climate </w:t>
+      </w:r>
+      <w:r>
+        <w:t>whose origin can be traced to</w:t>
+      </w:r>
+      <w:r>
+        <w:t xml:space="preserve"> the Early</w:t>
+      </w:r>
+      <w:r>
+        <w:t>-Middle</w:t>
+      </w:r>
+      <w:r>
+        <w:t xml:space="preserve"> (SWAFR: </w:t>
+      </w:r>
+      <w:r>
+        <w:fldChar w:fldCharType="begin" w:fldLock="1"/>
+      </w:r>
+      <w:r>
+        <w:instrText>true</w:instrText>
+      </w:r>
+      <w:r>
+        <w:fldChar w:fldCharType="separate"/>
+      </w:r>
+      <w:r>
+        <w:rPr>
+          <w:noProof/>
+        </w:rPr>
+        <w:t>Rundel et al., 2016</w:t>
+      </w:r>
+      <w:r>
+        <w:fldChar w:fldCharType="end"/>
+      </w:r>
+      <w:r>
+        <w:t xml:space="preserve">; </w:t>
+      </w:r>
+      <w:r>
+        <w:fldChar w:fldCharType="begin" w:fldLock="1"/>
+      </w:r>
+      <w:r>
+        <w:instrText>ADDIN CSL_CITATION {"citationItems":[{"id":"ITEM-1","itemData":{"DOI":"10.1016/j.gloplacha.2017.08.004","ISSN":"09218181","abstract":"Knowing the environments under which biota have evolved is essential for understanding the functional traits that they possess. Here, we ask when a Mediterranean-type climate (MTC) originated in Western Australia that might help to explain some of its special plant adaptations to summer drought and heat, mild wet winters and intense summer fires. Periodic drought and fire can be traced back to the Cretaceous in southwestern Australia (SWA) but its seasonality is unknown. Previous estimates of the origin of the MTC in SWA have varied from 30 to 3 million years ago (Ma). An early proposal was that it originated in northwestern Australia 30 Ma and migrated south to its present location for which we find independent support. We collated 47 cases of what is currently known about the time of origin of adaptive responses to summer drought and heat, wet winters and periodic intense fire among flowering plants in SWA. About 15% arose in the 40–30-million-year (My) period, 32% in the 30–20-My period and 47% in the 20–10-My period, suggesting that a MTC may have been widespread in SWA by the mid-Miocene, but there may have been local appearances (proto-MTC) up to 20 My earlier. Uncertainties remain about the location of lineages at various times, the fitness benefits of apparent adaptive traits and their confinement to a MTC, and the significance of the origin versus the onset of diversification of traits. The current dearth of C4 grasses in SWA is consistent with other indications of the absence of a prior history of a summer-dominant rainfall, suggesting that the current MTC arose from a uniform-rainfall climate. Other lines of evidence that might refine these findings include the chemical composition of, and application of geochronometers to, laterites, carbonates and corals that have been used with success elsewhere. We conclude by noting that there may have been a mixture of climates for much of the time, indicated by the persistence of a few rainforest species up to 3 Ma, while there have been strong climatic oscillations about a MTC ‘mean’ over the last 5 My.","author":[{"dropping-particle":"","family":"Lamont","given":"Byron B.","non-dropping-particle":"","parse-names":false,"suffix":""},{"dropping-particle":"","family":"He","given":"Tianhua","non-dropping-particle":"","parse-names":false,"suffix":""}],"container-title":"Global and Planetary Change","id":"ITEM-1","issued":{"date-parts":[["2017"]]},"page":"46-58","publisher":"Elsevier","title":"When did a Mediterranean-type climate originate in southwestern Australia?","type":"article-journal","volume":"156"},"uris":["http://www.mendeley.com/documents/?uuid=7bb54acc-b942-4ecb-8a9b-ab5613f97f79"]}],"mendeley":{"formattedCitation":"(Lamont &amp; He, 2017)","manualFormatting":"Lamont &amp; He, 2017","plainTextFormattedCitation":"(Lamont &amp; He, 2017)","previouslyFormattedCitation":"(Lamont &amp; He, 2017)"},"properties":{"noteIndex":0},"schema":"https://github.com/citation-style-language/schema/raw/master/csl-citation.json"}</w:instrText>
+      </w:r>
+      <w:r>
+        <w:fldChar w:fldCharType="separate"/>
+      </w:r>
+      <w:r>
+        <w:rPr>
+          <w:noProof/>
+        </w:rPr>
+        <w:t>Lamont &amp; He, 2017</w:t>
+      </w:r>
+      <w:r>
+        <w:fldChar w:fldCharType="end"/>
+      </w:r>
+      <w:r>
+        <w:t xml:space="preserve">) or Late Miocene (GCFR: </w:t>
+      </w:r>
+      <w:r>
+        <w:fldChar w:fldCharType="begin" w:fldLock="1"/>
+      </w:r>
+      <w:r>
+        <w:instrText>true</w:instrText>
+      </w:r>
+      <w:r>
+        <w:fldChar w:fldCharType="separate"/>
+      </w:r>
+      <w:r>
+        <w:rPr>
+          <w:noProof/>
+        </w:rPr>
+        <w:t>Dupont, Linder, Rommerskirchen, &amp; Schefuss, 2011; Hoffmann, Verboom, &amp; Cotterill, 2015)</w:t>
+      </w:r>
+      <w:r>
+        <w:fldChar w:fldCharType="end"/>
+      </w:r>
+      <w:r>
+        <w:t xml:space="preserve">. </w:t>
+      </w:r>
+      <w:r>
+        <w:t>In addition</w:t>
+      </w:r>
+      <w:r>
+        <w:t xml:space="preserve">, both regions have been unglaciated since the Permian and are dominated by ancient, weathered landscapes whose soil-nutritional status is amongst the lowest of any landscape on Earth </w:t>
+      </w:r>
+      <w:r>
+        <w:fldChar w:fldCharType="begin" w:fldLock="1"/>
+      </w:r>
+      <w:r>
+        <w:instrText>ADDIN CSL_CITATION {"citationItems":[{"id":"ITEM-1","itemData":{"author":[{"dropping-particle":"","family":"Stock","given":"William D","non-dropping-particle":"","parse-names":false,"suffix":""},{"dropping-particle":"","family":"Verboom","given":"G Anthony","non-dropping-particle":"","parse-names":false,"suffix":""}],"container-title":"Global Ecology and Biogeography","id":"ITEM-1","issue":"12","issued":{"date-parts":[["2012"]]},"page":"1147-1156","publisher":"Wiley Online Library","title":"Phylogenetic ecology of foliar N and P concentrations and N: P ratios across mediterranean-type ecosystems","type":"article-journal","volume":"21"},"uris":["http://www.mendeley.com/documents/?uuid=b9a83346-575b-4eef-87b1-a48e048c8d70"]}],"mendeley":{"formattedCitation":"(Stock &amp; Verboom, 2012)","plainTextFormattedCitation":"(Stock &amp; Verboom, 2012)","previouslyFormattedCitation":"(Stock &amp; Verboom, 2012)"},"properties":{"noteIndex":0},"schema":"https://github.com/citation-style-language/schema/raw/master/csl-citation.json"}</w:instrText>
+      </w:r>
+      <w:r>
+        <w:fldChar w:fldCharType="separate"/>
+      </w:r>
+      <w:r>
+        <w:rPr>
+          <w:noProof/>
+        </w:rPr>
+        <w:t>(Stock &amp; Verboom, 2012)</w:t>
+      </w:r>
+      <w:r>
+        <w:fldChar w:fldCharType="end"/>
+      </w:r>
+      <w:r>
+        <w:t xml:space="preserve">, hence their designation as </w:t>
+      </w:r>
+      <w:r>
+        <w:t xml:space="preserve">old, climatically-buffered infertile landscapes </w:t>
       </w:r>
       <w:r>
         <w:t>(</w:t>
       </w:r>
       <w:r>
+        <w:t>OCBILs</w:t>
+      </w:r>
+      <w:r>
+        <w:t>;</w:t>
+      </w:r>
+      <w:r>
+        <w:t xml:space="preserve"> </w:t>
+      </w:r>
+      <w:r>
+        <w:fldChar w:fldCharType="begin" w:fldLock="1"/>
+      </w:r>
+      <w:r>
+        <w:instrText>ADDIN CSL_CITATION {"citationItems":[{"id":"ITEM-1","itemData":{"DOI":"10.1007/s11104-009-0068-0","ISSN":"0032079X","abstract":"OCBIL theory aims to develop an integrated series of hypotheses explaining the evolution and ecology of, and best conservation practices for, biota on very old, climatically buffered, infertile landscapes (OCBILs). Conventional theory for ecology and evolutionary and conservation biology has developed primarily from data on species and communities from young, often disturbed, fertile landscapes (YODFELs), mainly in the Northern Hemisphere. OCBILs are rare, but are prominent in the Southwest Australian Floristic Region, South Africa's Greater Cape, and Venezuela's Pantepui Highlands. They may have been more common globally before Pleistocene glaciations. Based on the premise that natural selection has favoured limited dispersability of sedentary organisms, OCBILs should have elevated persistence of lineages (Gondwanan Heritage Hypothesis) and long-lived individuals (Ultimate Self Hypothesis), high numbers of localised rare endemics and strongly differentiated population systems. To counter such natural fragmentation and inbreeding due to small population size, ecological, cytogenetic and genetic mechanisms selecting for the retention of heterozygosity should feature (the James Effect). The climatic stability of OCBILs should be paralleled by persistence of adjacent semi-arid areas, conducive to speciation (Semiarid Cradle Hypothesis). Special nutritional and other biological traits associated with coping with infertile lands should be evident, accentuated in plants, for example, through waterforaging strategies, symbioses, carnivory, pollination and parasitism. The uniquely flat landscapes of southwestern Australia have had prolonged presence of saline lakes along palaeoriver systems favouring evolution of accentuated tolerance to salinity. Lastly, unusual resiliences and vulnerabilities might be evident among OCBIL organisms, such as enhanced abilities to persist in small fragmented populations but great susceptibility to major soil disturbances. In those places where it is most pertinent, OCBIL theory hopefully lays a foundation for future research and for better informed conservation management. © Springer Science + Business Media B.V. 2009.","author":[{"dropping-particle":"","family":"Hopper","given":"Stephen D.","non-dropping-particle":"","parse-names":false,"suffix":""}],"container-title":"Plant and Soil","id":"ITEM-1","issue":"1","issued":{"date-parts":[["2009"]]},"page":"49-86","title":"OCBIL theory: Towards an integrated understanding of the evolution, ecology and conservation of biodiversity on old, climatically buffered, infertile landscapes","type":"article-journal","volume":"322"},"uris":["http://www.mendeley.com/documents/?uuid=3245e19e-125b-4c74-aa4c-0d0c29930a90"]}],"mendeley":{"formattedCitation":"(Hopper, 2009)","manualFormatting":"Hopper, 2009","plainTextFormattedCitation":"(Hopper, 2009)","previouslyFormattedCitation":"(Hopper, 2009)"},"properties":{"noteIndex":0},"schema":"https://github.com/citation-style-language/schema/raw/master/csl-citation.json"}</w:instrText>
+      </w:r>
+      <w:r>
+        <w:fldChar w:fldCharType="separate"/>
+      </w:r>
+      <w:r>
+        <w:rPr>
+          <w:noProof/>
+        </w:rPr>
+        <w:t>Hopper, 2009</w:t>
+      </w:r>
+      <w:r>
+        <w:fldChar w:fldCharType="end"/>
+      </w:r>
+      <w:r>
+        <w:t xml:space="preserve">). Owing to these environmental similarities, the SWAFR and GCFR floras are very similar </w:t>
+      </w:r>
+      <w:r>
+        <w:t>with respect to</w:t>
+      </w:r>
+      <w:r>
+        <w:t xml:space="preserve"> their </w:t>
+      </w:r>
+      <w:r>
+        <w:t xml:space="preserve">plant </w:t>
+      </w:r>
+      <w:r>
+        <w:t>functional trait spectra</w:t>
+      </w:r>
+      <w:r>
+        <w:t xml:space="preserve"> </w:t>
+      </w:r>
+      <w:r>
+        <w:fldChar w:fldCharType="begin" w:fldLock="1"/>
+      </w:r>
+      <w:r>
+        <w:instrText>ADDIN CSL_CITATION {"citationItems":[{"id":"ITEM-1","itemData":{"DOI":"10.2307/2846038","ISSN":"03050270","abstract":"This paper analyses the edaphic and biological aspects of plant endemism in floristic lists from five edaphically matched sites, and the taxonomic aspects in regional floras, from the Agulhas Plain, South Africa and the Barrens, south western Australia. The two regions are very closely matched in terms of their mediterranean-typec limates, landforms, soil types and disturbance regimes. Both regions have large neo-endemic floras. At the flora level, the incidence of local and regional endemism was almost identical on both continents (c. 6% and 22%, respectively) and endemics were not a random assemblage taxonomically. Endemics were over-represented among taxa speciose only in Australia (e.g. Myrtaceae) and only in South Africa (e.g. Mesembryanthemaceae), as well as among taxa richly represented on both continents (Proteaceae, Ericaceae/Epacridaceae)I. n both regions different edaphic sites supported floristically distinct sclerophyllous shrublands. Levels of narrow endemism on the various substrata were similar on both continents, ranging from near zero on the relatively fertile calcareous sands to 30% on the highly infertile quartzites and siliceous sands. Relative to Australia, however, endemics on limestone were significantly over-represented in South Africa. On both continents more than 90% of endemics were edaphic specialists. There were differences for the two regions in the biological profiles of endemics. South African endemics were most likely to be low shrubs with soil-stored and ant-dispersed seed. Australian endemics were concentrated among low to medium height shrubs with either canopy-stored or soil-stored seed. Differential diversification of lineages with different ecological traits probably accounts for these different profiles. Nonetheless, the strong overall similarities in patterns of endemism on the two continents suggests similar speciation histories in phylogenetically distantly related floras.","author":[{"dropping-particle":"","family":"Cowling","given":"R. M.","non-dropping-particle":"","parse-names":false,"suffix":""},{"dropping-particle":"","family":"Witkowski","given":"E. T. F.","non-dropping-particle":"","parse-names":false,"suffix":""},{"dropping-particle":"V.","family":"Milewski","given":"A.","non-dropping-particle":"","parse-names":false,"suffix":""},{"dropping-particle":"","family":"Newbey","given":"K. R.","non-dropping-particle":"","parse-names":false,"suffix":""}],"container-title":"Journal of Biogeography","id":"ITEM-1","issue":"6","issued":{"date-parts":[["1994","11"]]},"page":"651","title":"Taxonomic, Edaphic and Biological Aspects of Narrow Plant Endemism on Matched Sites in Mediterranean South Africa and Australia","type":"article-journal","volume":"21"},"uris":["http://www.mendeley.com/documents/?uuid=449e9e3c-5bea-4362-9d39-2fdab3a0ea6b"]}],"mendeley":{"formattedCitation":"(R. M. Cowling, Witkowski, Milewski, &amp; Newbey, 1994)","manualFormatting":"(Cowling, Witkowski, Milewski, &amp; Newbey, 1994)","plainTextFormattedCitation":"(R. M. Cowling, Witkowski, Milewski, &amp; Newbey, 1994)","previouslyFormattedCitation":"(R. M. Cowling, Witkowski, Milewski, &amp; Newbey, 1994)"},"properties":{"noteIndex":0},"schema":"https://github.com/citation-style-language/schema/raw/master/csl-citation.json"}</w:instrText>
+      </w:r>
+      <w:r>
+        <w:fldChar w:fldCharType="separate"/>
+      </w:r>
+      <w:r>
+        <w:rPr>
+          <w:noProof/>
+        </w:rPr>
+        <w:t>(Cowling, Witkowski, Milewski, &amp; Newbey, 1994)</w:t>
+      </w:r>
+      <w:r>
+        <w:fldChar w:fldCharType="end"/>
+      </w:r>
+      <w:r>
+        <w:t xml:space="preserve">, </w:t>
+      </w:r>
+      <w:r>
+        <w:t>al</w:t>
+      </w:r>
+      <w:r>
+        <w:t xml:space="preserve">though the presence of a significant tree component in the SWAFR underpins a striking difference in vegetation physiognomy </w:t>
+      </w:r>
+      <w:r>
+        <w:fldChar w:fldCharType="begin" w:fldLock="1"/>
+      </w:r>
+      <w:r>
+        <w:instrText>ADDIN CSL_CITATION {"citationItems":[{"id":"ITEM-1","itemData":{"DOI":"10.2307/2844553","ISSN":"03050270","abstract":"A detailed comparison is made of the height of vegetation under apparently similar climates in Australia and southern Africa. The Barrens on the south coast of Western Australia and the Caledon coast in South Africa receive only light falls of winter frontal rain, resulting in very similar mediterranean climates. Vegetation consisting of tall shrubs consequently occurs in both of these areas although formed of different floras. Elsewhere under a mediterranean and associated arid climate, tall trees grow in Australia where, on similar soils, only shrubs or low trees grow in southern Africa. However it is now realised that these parts of Australia are exposed to rain-storms made more intense by the warmth of the off-shore waters west and north-west of the continent. The mediterranean climate on the west coast receives intense winter rain absent from South Africa. In addition, occasional but extremely heavy rains originating off the north-west of Australia during late summer and autumn affect the arid area inland and north of the mediterranean climate which would otherwise have only very light winter rainfall and a vegetation of low shrubs. It is suggested that trees are widespread in dry environements in Australia because of unusually effective, deep wetting rainfall rather than the peculiar flora of the region.","author":[{"dropping-particle":"V.","family":"Milewski","given":"A.","non-dropping-particle":"","parse-names":false,"suffix":""}],"container-title":"Journal of Biogeography","id":"ITEM-1","issue":"2","issued":{"date-parts":[["1981","3"]]},"page":"107","title":"A comparison of vegetation height in relation to the effectiveness of rainfall in the mediterranean and adjacent arid parts of Australia and South Africa","type":"article-journal","volume":"8"},"uris":["http://www.mendeley.com/documents/?uuid=8b6f9076-1ace-4d92-aa06-bdd5869e41c7"]},{"id":"ITEM-2","itemData":{"DOI":"10.1046/j.1365-2699.2000.00509.x","ISBN":"1365-2699","ISSN":"03050270","PMID":"1605","abstract":"Aim Estimates of endemic and non-endemic native vascular plant species in each of the three Western Australian Botanical Provinces were made by East in 1912 and Beard in 1969. The present paper contains an updated assessment of species endemism in the State. Location Western Australia comprises one third of the continental Australian land mass. It extends from 13° to 35° S and 113° to 129° W. Methods Western Australia is recognized as having three Botanical Provinces (Northern, Eremaean and South-West) each divided into a number of Botanical Districts. Updated statistics for number of species and species endemism in each Province are based on the Census of Western Australian Plants data base at the Western Australian Herbarium (Western Australian Herbarium, 1998 onwards). Results The number of known species in Western Australia has risen steadily over the years but reputed endemism has declined in the Northern and Eremaean Provinces where cross-continental floras are common. Only the isolated South-West Province retains high rates of endemism (79%). Main conclusions With 5710 native species, the South-West Province contains about the same number as the California Floristic Province which has a similar area. The Italian mediterranean zone also contains about this number but in a smaller area, while the much smaller Cape Floristic Region has almost twice as many native species. The percentage of endemic species is highest at the Cape, somewhat less in south-western Australia and less again in California. Italy, at 12.5%, has the lowest value. Apart from Italy, it is usual for endemism to reach high values in the largest plant families. In Western Australia, these mainly include woody sclerophyll shrubs and herbaceous perennials with special adaptations to environmental conditions. While those life forms are prominent in the Cape, that region differs in the great importance of herbaceous families and succulents, both of which are virtually absent from Western Australia. In California and Italy, most endemics are in families of annual, herbaceous perennial and soft shrub plants. It is suggested that the dominant factor shaping the South-West Province flora is the extreme poverty of the area’s soils, a feature that emphasizes sclerophylly, favours habitat specialization and ensures relatively many local endemic species.","author":[{"dropping-particle":"","family":"Beard","given":"J. S.","non-dropping-particle":"","parse-names":false,"suffix":""},{"dropping-particle":"","family":"Chapman","given":"A. R.","non-dropping-particle":"","parse-names":false,"suffix":""},{"dropping-particle":"","family":"Gioia","given":"P.","non-dropping-particle":"","parse-names":false,"suffix":""}],"container-title":"Journal of Biogeography","id":"ITEM-2","issue":"6","issued":{"date-parts":[["2000","11"]]},"page":"1257-1268","title":"Species richness and endemism in the Western Australian flora","type":"article-journal","volume":"27"},"uris":["http://www.mendeley.com/documents/?uuid=ac2168c1-04a9-4f8e-a292-6a6c13db388c"]}],"mendeley":{"formattedCitation":"(Beard, Chapman, &amp; Gioia, 2000; Milewski, 1981)","plainTextFormattedCitation":"(Beard, Chapman, &amp; Gioia, 2000; Milewski, 1981)","previouslyFormattedCitation":"(Beard, Chapman, &amp; Gioia, 2000; Milewski, 1981)"},"properties":{"noteIndex":0},"schema":"https://github.com/citation-style-language/schema/raw/master/csl-citation.json"}</w:instrText>
+      </w:r>
+      <w:r>
+        <w:fldChar w:fldCharType="separate"/>
+      </w:r>
+      <w:r>
+        <w:rPr>
+          <w:noProof/>
+        </w:rPr>
+        <w:t>(Beard, Chapman, &amp; Gioia, 2000; Milewski, 1981)</w:t>
+      </w:r>
+      <w:r>
+        <w:fldChar w:fldCharType="end"/>
+      </w:r>
+      <w:r>
+        <w:t>. Moreover, the long-term climatic and geological stability of the two regions ensures that the native floras of both reflect long histories of assembly, extending back to the Palaeocene and possibly even earlier (</w:t>
+      </w:r>
+      <w:r>
         <w:rPr>
           <w:highlight w:val="yellow"/>
         </w:rPr>
         <w:t>refs</w:t>
       </w:r>
       <w:r>
-        <w:t xml:space="preserve">), with </w:t>
-      </w:r>
-      <w:r>
-        <w:t>physically</w:t>
-      </w:r>
-      <w:r>
-        <w:t>-</w:t>
-      </w:r>
-      <w:r>
-        <w:t>heterogeneous</w:t>
-      </w:r>
-      <w:r>
-        <w:t xml:space="preserve"> regions </w:t>
-      </w:r>
-      <w:r>
-        <w:t>tending</w:t>
-      </w:r>
-      <w:r>
-        <w:t xml:space="preserve"> to be </w:t>
-      </w:r>
-      <w:r>
-        <w:t xml:space="preserve">more </w:t>
-      </w:r>
-      <w:r>
-        <w:t>species-rich (</w:t>
+        <w:t>), with evidence of a long history of transoceanic dispersal between the</w:t>
+      </w:r>
+      <w:r>
+        <w:t>m</w:t>
+      </w:r>
+      <w:r>
+        <w:t xml:space="preserve"> </w:t>
+      </w:r>
+      <w:r>
+        <w:fldChar w:fldCharType="begin" w:fldLock="1"/>
+      </w:r>
+      <w:r>
+        <w:instrText>ADDIN CSL_CITATION {"citationItems":[{"id":"ITEM-1","itemData":{"author":[{"dropping-particle":"","family":"Bergh","given":"Nicola G","non-dropping-particle":"","parse-names":false,"suffix":""},{"dropping-particle":"","family":"Linder","given":"H Peter","non-dropping-particle":"","parse-names":false,"suffix":""}],"container-title":"Molecular Phylogenetics and Evolution","id":"ITEM-1","issue":"1","issued":{"date-parts":[["2009"]]},"page":"5-18","publisher":"Elsevier","title":"Cape diversification and repeated out-of-southern-Africa dispersal in paper daisies (Asteraceae--Gnaphalieae)","type":"article-journal","volume":"51"},"uris":["http://www.mendeley.com/documents/?uuid=9678454c-d5cf-43c6-8ca8-ad6841aabd57"]}],"mendeley":{"formattedCitation":"(Bergh &amp; Linder, 2009)","plainTextFormattedCitation":"(Bergh &amp; Linder, 2009)","previouslyFormattedCitation":"(Bergh &amp; Linder, 2009)"},"properties":{"noteIndex":0},"schema":"https://github.com/citation-style-language/schema/raw/master/csl-citation.json"}</w:instrText>
+      </w:r>
+      <w:r>
+        <w:fldChar w:fldCharType="separate"/>
+      </w:r>
+      <w:r>
+        <w:rPr>
+          <w:noProof/>
+        </w:rPr>
+        <w:t>(Bergh &amp; Linder, 2009)</w:t>
+      </w:r>
+      <w:r>
+        <w:fldChar w:fldCharType="end"/>
+      </w:r>
+      <w:r>
+        <w:t>. In this context, it is unsurprising that the two floras show strong taxonomic affinities and that both are species-rich with high levels of regional endemism (</w:t>
       </w:r>
       <w:r>
         <w:rPr>
@@ -838,582 +1377,11 @@
         <w:t>refs</w:t>
       </w:r>
       <w:r>
-        <w:t>). For example, given that the recruitment success of immigrant lineages into a region is often dictated by the pre-adaptations of those lineages (</w:t>
-      </w:r>
-      <w:proofErr w:type="spellStart"/>
-      <w:r>
-        <w:rPr>
-          <w:highlight w:val="yellow"/>
-        </w:rPr>
-        <w:t>Ackerly</w:t>
-      </w:r>
-      <w:proofErr w:type="spellEnd"/>
-      <w:r>
-        <w:rPr>
-          <w:highlight w:val="yellow"/>
-        </w:rPr>
-        <w:t>, Donoghue</w:t>
-      </w:r>
-      <w:r>
-        <w:rPr>
-          <w:highlight w:val="yellow"/>
-        </w:rPr>
-        <w:t xml:space="preserve"> &amp; </w:t>
-      </w:r>
-      <w:r>
-        <w:rPr>
-          <w:highlight w:val="yellow"/>
-        </w:rPr>
-        <w:t>Crisp</w:t>
-      </w:r>
-      <w:r>
-        <w:rPr>
-          <w:highlight w:val="yellow"/>
-        </w:rPr>
-        <w:t>, XXXX</w:t>
-      </w:r>
-      <w:r>
-        <w:t>), a physically-heterogenous environment may promote diversity by admitting a</w:t>
-      </w:r>
-      <w:r>
-        <w:t xml:space="preserve"> more </w:t>
-      </w:r>
-      <w:r>
-        <w:t>functionally</w:t>
-      </w:r>
-      <w:r>
-        <w:t>-</w:t>
-      </w:r>
-      <w:r>
-        <w:t>diverse</w:t>
-      </w:r>
-      <w:r>
-        <w:t xml:space="preserve"> array of</w:t>
-      </w:r>
-      <w:r>
-        <w:t xml:space="preserve"> immigrant lineages (</w:t>
-      </w:r>
-      <w:r>
-        <w:rPr>
-          <w:highlight w:val="yellow"/>
-        </w:rPr>
-        <w:t>ref</w:t>
-      </w:r>
-      <w:r>
-        <w:t>). In addition, by virtue of its central role in powering adaptive divergence and</w:t>
-      </w:r>
-      <w:r>
-        <w:t>/or</w:t>
-      </w:r>
-      <w:r>
-        <w:t xml:space="preserve"> promoting population isolation, </w:t>
-      </w:r>
-      <w:r>
-        <w:t>environmental heterogeneity</w:t>
-      </w:r>
-      <w:r>
-        <w:t xml:space="preserve"> is</w:t>
-      </w:r>
-      <w:r>
-        <w:t xml:space="preserve"> a</w:t>
-      </w:r>
-      <w:r>
-        <w:t xml:space="preserve"> </w:t>
-      </w:r>
-      <w:r>
-        <w:t xml:space="preserve">critical requirement for speciation under </w:t>
-      </w:r>
-      <w:r>
-        <w:t xml:space="preserve">most models </w:t>
-      </w:r>
-      <w:r>
-        <w:fldChar w:fldCharType="begin" w:fldLock="1"/>
-      </w:r>
-      <w:r>
-        <w:instrText>ADDIN CSL_CITATION {"citationItems":[{"id":"ITEM-1","itemData":{"DOI":"10.1111/j.1558-5646.2009.00877.x","ISBN":"0014-3820","ISSN":"00143820","PMID":"19891628","abstract":"Since Darwin published the \"Origin,\" great progress has been made in our understanding of speciation mechanisms. The early investigations by Mayr and Dobzhansky linked Darwin's view of speciation by adaptive divergence to the evolution of reproductive isolation, and thus provided a framework for studying the origin of species. However, major controversies and questions remain, including: When is speciation nonecological? Under what conditions does geographic isolation constitute a reproductive isolating barrier? and How do we estimate the \"importance\" of different isolating barriers? Here, we address these questions, providing historical background and offering some new perspectives. A topic of great recent interest is the role of ecology in speciation. \"Ecological speciation\" is defined as the case in which divergent selection leads to reproductive isolation, with speciation under uniform selection, polyploid speciation, and speciation by genetic drift defined as \"nonecological.\" We review these proposed cases of nonecological speciation and conclude that speciation by uniform selection and polyploidy normally involve ecological processes. Furthermore, because selection can impart reproductive isolation both directly through traits under selection and indirectly through pleiotropy and linkage, it is much more effective in producing isolation than genetic drift. We thus argue that natural selection is a ubiquitous part of speciation, and given the many ways in which stochastic and deterministic factors may interact during divergence, we question whether the ecological speciation concept is useful. We also suggest that geographic isolation caused by adaptation to different habitats plays a major, and largely neglected, role in speciation. We thus provide a framework for incorporating geographic isolation into the biological species concept (BSC) by separating ecological from historical processes that govern species distributions, allowing for an estimate of geographic isolation based upon genetic differences between taxa. Finally, we suggest that the individual and relative contributions of all potential barriers be estimated for species pairs that have recently achieved species status under the criteria of the BSC. Only in this way will it be possible to distinguish those barriers that have actually contributed to speciation from those that have accumulated after speciation is complete. We conclude that ecological adaptation is the major driver of repro…","author":[{"dropping-particle":"","family":"Sobel","given":"James M.","non-dropping-particle":"","parse-names":false,"suffix":""},{"dropping-particle":"","family":"Chen","given":"Grace F.","non-dropping-particle":"","parse-names":false,"suffix":""},{"dropping-particle":"","family":"Watt","given":"Lorna R.","non-dropping-particle":"","parse-names":false,"suffix":""},{"dropping-particle":"","family":"Schemske","given":"Douglas W.","non-dropping-particle":"","parse-names":false,"suffix":""}],"container-title":"Evolution","id":"ITEM-1","issue":"2","issued":{"date-parts":[["2010","2"]]},"page":"295-315","title":"The biology of speciation","type":"article-journal","volume":"64"},"uris":["http://www.mendeley.com/documents/?uuid=9e2e8540-0f90-36a3-84f1-cc363fcde52f"]},{"id":"ITEM-2","itemData":{"author":[{"dropping-particle":"","family":"Wiens","given":"John J","non-dropping-particle":"","parse-names":false,"suffix":""}],"container-title":"The American Naturalist","id":"ITEM-2","issue":"6","issued":{"date-parts":[["2004"]]},"page":"914-923","publisher":"The University of Chicago Press","title":"What is speciation and how should we study it?","type":"article-journal","volume":"163"},"uris":["http://www.mendeley.com/documents/?uuid=9e7427e1-0095-4671-b1f8-6ffa139794f9"]},{"id":"ITEM-3","itemData":{"author":[{"dropping-particle":"","family":"Wiens","given":"John J","non-dropping-particle":"","parse-names":false,"suffix":""}],"container-title":"Evolution","id":"ITEM-3","issue":"1","issued":{"date-parts":[["2004"]]},"page":"193-197","publisher":"Wiley Online Library","title":"Speciation and ecology revisited: phylogenetic niche conservatism and the origin of species","type":"article-journal","volume":"58"},"uris":["http://www.mendeley.com/documents/?uuid=c8a745eb-2e09-4145-a62b-129000252b05"]}],"mendeley":{"formattedCitation":"(Sobel, Chen, Watt, &amp; Schemske, 2010; Wiens, 2004b, 2004a)","manualFormatting":"(Sobel, Chen, Watt, &amp; Schemske, 2010; Wiens, 2004a,b)","plainTextFormattedCitation":"(Sobel, Chen, Watt, &amp; Schemske, 2010; Wiens, 2004b, 2004a)","previouslyFormattedCitation":"(Sobel, Chen, Watt, &amp; Schemske, 2010; Wiens, 2004b, 2004a)"},"properties":{"noteIndex":0},"schema":"https://github.com/citation-style-language/schema/raw/master/csl-citation.json"}</w:instrText>
-      </w:r>
-      <w:r>
-        <w:fldChar w:fldCharType="separate"/>
-      </w:r>
-      <w:r>
-        <w:rPr>
-          <w:noProof/>
-        </w:rPr>
-        <w:t>(Sobel, Chen, Watt, &amp; Schemske, 2010; Wiens, 2004a</w:t>
-      </w:r>
-      <w:r>
-        <w:rPr>
-          <w:noProof/>
-        </w:rPr>
-        <w:t>,b</w:t>
-      </w:r>
-      <w:r>
-        <w:rPr>
-          <w:noProof/>
-        </w:rPr>
-        <w:t>)</w:t>
-      </w:r>
-      <w:r>
-        <w:fldChar w:fldCharType="end"/>
-      </w:r>
-      <w:r>
-        <w:t xml:space="preserve">. Likewise, </w:t>
-      </w:r>
-      <w:r>
-        <w:t xml:space="preserve">in the context of long-term environmental change, physical </w:t>
-      </w:r>
-      <w:r>
-        <w:t>heterogene</w:t>
-      </w:r>
-      <w:r>
-        <w:t>ity</w:t>
-      </w:r>
-      <w:r>
-        <w:t xml:space="preserve"> may </w:t>
-      </w:r>
-      <w:r>
-        <w:t>offer</w:t>
-      </w:r>
-      <w:r>
-        <w:t xml:space="preserve"> refug</w:t>
-      </w:r>
-      <w:r>
-        <w:t>ia</w:t>
-      </w:r>
-      <w:r>
-        <w:t xml:space="preserve"> </w:t>
-      </w:r>
-      <w:r>
-        <w:t>to</w:t>
-      </w:r>
-      <w:r>
-        <w:t xml:space="preserve"> a </w:t>
-      </w:r>
-      <w:r>
-        <w:t>wider array</w:t>
-      </w:r>
-      <w:r>
-        <w:t xml:space="preserve"> of lineages and so </w:t>
-      </w:r>
-      <w:r>
-        <w:t>confer</w:t>
-      </w:r>
-      <w:r>
-        <w:t xml:space="preserve"> a </w:t>
-      </w:r>
-      <w:r>
-        <w:t>greater level of</w:t>
-      </w:r>
-      <w:r>
-        <w:t xml:space="preserve"> buffer</w:t>
-      </w:r>
-      <w:r>
-        <w:t>ing</w:t>
-      </w:r>
-      <w:r>
-        <w:t xml:space="preserve"> against lineage extinction </w:t>
-      </w:r>
-      <w:r>
-        <w:fldChar w:fldCharType="begin" w:fldLock="1"/>
-      </w:r>
-      <w:r>
-        <w:instrText>ADDIN CSL_CITATION {"citationItems":[{"id":"ITEM-1","itemData":{"DOI":"10.1016/j.quascirev.2008.08.032","ISSN":"02773791","abstract":"Phylogeography uses the spatial distribution of genealogical lineages to deduce the influence of historical processes on the evolution of species, and can be informative in regard to location of refugia during extreme climatic conditions. Southern Australia is an ancient landscape with generally low geological relief that was not glaciated but did experience significant climatic oscillations from warm wet conditions in interglacials to cool dry environments during glacial maxima. Phylogeographic patterns in many of the biota of southern Australia reveal evidence of geographically structured divergent lineages indicative of contraction to, and expansion from, major refugia. The time frame for this divergence corresponds with mid Pleistocene climatic oscillations that became more extreme with greater amplitude, and with increased aridity and the formation of sandy deserts. Within lineages there is high haplotype diversity that is generally locally distributed, often specific to populations. These patterns do not reveal specific locations of major refugia that have high diversity and acted as an origin for recent range expansion, as has been observed in Northern Hemisphere glaciated regions. Rather it appears there have been multiple localised refugia throughout the distributions of the species, allowing them to persist through multiple climatic cycles in heterogeneous environments. Phylogeographic patterns in southern Australia indicate that major biotic responses to climatic change involve persistence and resilience rather than large-scale migration, indicating the importance of dynamic evolutionary processes and a mosaic of habitats in heterogeneous landscapes for species to persist though changing environmental conditions. © 2008 Elsevier Ltd. All rights reserved.","author":[{"dropping-particle":"","family":"Byrne","given":"M.","non-dropping-particle":"","parse-names":false,"suffix":""}],"container-title":"Quaternary Science Reviews","id":"ITEM-1","issue":"27-28","issued":{"date-parts":[["2008","12"]]},"page":"2576-2585","publisher":"Elsevier Ltd","title":"Evidence for multiple refugia at different time scales during Pleistocene climatic oscillations in southern Australia inferred from phylogeography","type":"article-journal","volume":"27"},"uris":["http://www.mendeley.com/documents/?uuid=d1291e0b-a9c0-442b-a75f-35908667a304"]}],"mendeley":{"formattedCitation":"(Byrne, 2008)","plainTextFormattedCitation":"(Byrne, 2008)","previouslyFormattedCitation":"(Byrne, 2008)"},"properties":{"noteIndex":0},"schema":"https://github.com/citation-style-language/schema/raw/master/csl-citation.json"}</w:instrText>
-      </w:r>
-      <w:r>
-        <w:fldChar w:fldCharType="separate"/>
-      </w:r>
-      <w:r>
-        <w:rPr>
-          <w:noProof/>
-        </w:rPr>
-        <w:t>(Byrne, 2008)</w:t>
-      </w:r>
-      <w:r>
-        <w:fldChar w:fldCharType="end"/>
-      </w:r>
-      <w:r>
-        <w:t xml:space="preserve">. Finally, </w:t>
-      </w:r>
-      <w:r>
-        <w:t>environmental heterogeneity</w:t>
-      </w:r>
-      <w:r>
-        <w:t xml:space="preserve"> has repeatedly been shown to facilitate species coexistence at a variety of scales, </w:t>
-      </w:r>
-      <w:r>
-        <w:t>enhanc</w:t>
-      </w:r>
-      <w:r>
-        <w:t>ing</w:t>
-      </w:r>
-      <w:r>
-        <w:t xml:space="preserve"> </w:t>
-      </w:r>
-      <w:r>
-        <w:t>regional species richness (</w:t>
-      </w:r>
-      <w:r>
-        <w:rPr>
-          <w:highlight w:val="yellow"/>
-        </w:rPr>
-        <w:t>refs</w:t>
-      </w:r>
-      <w:r>
-        <w:t xml:space="preserve">). Differences in </w:t>
-      </w:r>
-      <w:r>
-        <w:t>environmental heterogeneity</w:t>
-      </w:r>
-      <w:r>
-        <w:t xml:space="preserve"> may</w:t>
-      </w:r>
-      <w:r>
-        <w:t>,</w:t>
-      </w:r>
-      <w:r>
-        <w:t xml:space="preserve"> therefore</w:t>
-      </w:r>
-      <w:r>
-        <w:t>,</w:t>
-      </w:r>
-      <w:r>
-        <w:t xml:space="preserve"> be </w:t>
-      </w:r>
-      <w:r>
-        <w:t xml:space="preserve">critically </w:t>
-      </w:r>
-      <w:r>
-        <w:t>important in accounting for variation in regional species richness, particularly where the regions under comparison are similar in terms of area</w:t>
-      </w:r>
-      <w:r>
-        <w:t>, their physical properties</w:t>
-      </w:r>
-      <w:r>
-        <w:t xml:space="preserve"> and the </w:t>
-      </w:r>
-      <w:r>
-        <w:t>timeframes</w:t>
-      </w:r>
-      <w:r>
-        <w:t xml:space="preserve"> within which their biotas have assembled.</w:t>
+        <w:t>).</w:t>
       </w:r>
     </w:p>
     <w:p>
       <w:pPr>
-        <w:pStyle w:val="FirstParagraph"/>
-      </w:pPr>
-      <w:r>
-        <w:t xml:space="preserve">The </w:t>
-      </w:r>
-      <w:r>
-        <w:t xml:space="preserve">floristically-rich </w:t>
-      </w:r>
-      <w:r>
-        <w:t xml:space="preserve">South Western Australian Floristic Region (SWAFR; </w:t>
-      </w:r>
-      <w:r>
-        <w:fldChar w:fldCharType="begin" w:fldLock="1"/>
-      </w:r>
-      <w:r>
-        <w:instrText>ADDIN CSL_CITATION {"citationItems":[{"id":"ITEM-1","itemData":{"DOI":"10.1146/annurev.ecolsys.35.112202.130201","ISBN":"1543-592X","abstract":"Like South Africa's Greater Cape Floristic Region, the Southwest Australian Floristic Region (SWAFR) is species rich, with a Mediterranean climate and old, weathered, nutrient-deficient landscapes. This region has 7380 native vascular plants (species/subspecies): one third described since 1970, 49% endemic, and 2500 of conservation concern. Origins are complex. Molecular phylogenies suggest multiple dispersal events into, out of, and within the SWAFR throughout the Cretaceous and Cenozoic; in many phylogenetically unrelated clades; and from many directions. Either explosive speciation or steady cladogenesis occurred among some woody sclerophyll and herbaceous families from the mid-Tertiary in response to progressive aridity. Genomic coalescence was sometimes involved. Rainforest taxa went extinct by the Pleistocene. Old lineages nevertheless persist as one endemic order (Dasypogonales) and 6-11 endemic families. Such a rich flora on old landscapes that have been exposed to European land-use practices is highly threatened. Conservation programs must minimize soil removal and use local germplasm in restoration programs.","author":[{"dropping-particle":"","family":"Hopper","given":"Stephen D.","non-dropping-particle":"","parse-names":false,"suffix":""},{"dropping-particle":"","family":"Gioia","given":"Paul","non-dropping-particle":"","parse-names":false,"suffix":""}],"container-title":"Annual Review of Ecology, Evolution, and Systematics","id":"ITEM-1","issue":"1","issued":{"date-parts":[["2004","12"]]},"page":"623-650","publisher":"Annual Reviews","title":"The Southwest Australian Floristic Region : Evolution and Conservation of a Global Hot Spot of Biodiversity","type":"article-journal","volume":"35"},"uris":["http://www.mendeley.com/documents/?uuid=cf433376-e654-49f4-950c-946103ea9c0f"]}],"mendeley":{"formattedCitation":"(Hopper &amp; Gioia, 2004a)","manualFormatting":"Hopper &amp; Gioia, 2004)","plainTextFormattedCitation":"(Hopper &amp; Gioia, 2004a)","previouslyFormattedCitation":"(Hopper &amp; Gioia, 2004a)"},"properties":{"noteIndex":0},"schema":"https://github.com/citation-style-language/schema/raw/master/csl-citation.json"}</w:instrText>
-      </w:r>
-      <w:r>
-        <w:fldChar w:fldCharType="separate"/>
-      </w:r>
-      <w:r>
-        <w:rPr>
-          <w:noProof/>
-        </w:rPr>
-        <w:t>Hopper &amp; Gioia, 2004)</w:t>
-      </w:r>
-      <w:r>
-        <w:fldChar w:fldCharType="end"/>
-      </w:r>
-      <w:r>
-        <w:t xml:space="preserve"> and Greater Cape Floristic Region of South Africa (GCFR; </w:t>
-      </w:r>
-      <w:r>
-        <w:fldChar w:fldCharType="begin" w:fldLock="1"/>
-      </w:r>
-      <w:r>
-        <w:instrText>ADDIN CSL_CITATION {"citationItems":[{"id":"ITEM-1","itemData":{"DOI":"10.1111/j.1365-2699.2006.01595.x","ISBN":"0305-0270","ISSN":"03050270","abstract":"Abstract Aim The Cape Floristic Region (CFR) (Cape Floristic Kingdom) is currently narrowly delimited to include only the relatively mesic Cape fold mountains and adjacent intermontane valleys and coastal plains. We evaluate the floristic support for expanding the delimitation to include the whole winter-rainfall area (arid and mesic climates) into a Greater CFR. Location Southern Africa, particularly the south-western tip. Methods The initial divisive hierarchical classification analysis twinspan used the presence/absence of vascular plant genera to obtain major floristic groupings in southern Africa. For the more detailed analyses, we scored the flora as present/absent within a set of centres, among which the floristic relationships were investigated (agglomerative methods, upgma and minimum spanning trees). These analyses were conducted with species, genera and families separately. The centres were grouped into five regions. The species richness and endemism was calculated for the centres, regions and combination of regions. The dominant floristic components of each region were sought by calculating the percentage contribution of each family to the flora. Results The divisive method showed that the winter-rainfall areas are floristically distinct from the rest of southern Africa. The species- and generic-level analyses revealed five regions: CFR, Karoo Region, Hantam-Tanqua-Roggeveld Region, Namaqualand Region and Namib-Desert Region. The CFR has the highest endemism and richness. However, the combination of the CFR, the Hantam-Tanqua-Roggeveld Region and the Namaqualand Region results in a higher total endemism. Combined, these three regions almost match the region delimited by the twinspan analysis, and together constitute the Greater CFR. Main conclusions The CFR constitutes a valid floristic region. This is evident from the endemism and the distinctive composition of the flora. However, the total endemism is higher for the whole winter-rainfall area, and this supports the recognition of the larger unit. If floristic regions are to be delimited only on endemism, then the Greater CFR is to be preferred. If floristic regions are delimited on the composition of their floras at family level, then the support for such a grouping is weaker","author":[{"dropping-particle":"","family":"Born","given":"J.","non-dropping-particle":"","parse-names":false,"suffix":""},{"dropping-particle":"","family":"Linder","given":"H. P.","non-dropping-particle":"","parse-names":false,"suffix":""},{"dropping-particle":"","family":"Desmet","given":"P.","non-dropping-particle":"","parse-names":false,"suffix":""}],"container-title":"Journal of Biogeography","id":"ITEM-1","issue":"1","issued":{"date-parts":[["2007"]]},"page":"147-162","title":"The Greater Cape Floristic Region","type":"article-journal","volume":"34"},"uris":["http://www.mendeley.com/documents/?uuid=633d6fb4-fc19-4b70-bbab-fd8689e947c3"]}],"mendeley":{"formattedCitation":"(J. Born, Linder, &amp; Desmet, 2007)","manualFormatting":"Born, Linder, &amp; Desmet, 2007)","plainTextFormattedCitation":"(J. Born, Linder, &amp; Desmet, 2007)","previouslyFormattedCitation":"(J. Born, Linder, &amp; Desmet, 2007)"},"properties":{"noteIndex":0},"schema":"https://github.com/citation-style-language/schema/raw/master/csl-citation.json"}</w:instrText>
-      </w:r>
-      <w:r>
-        <w:fldChar w:fldCharType="separate"/>
-      </w:r>
-      <w:r>
-        <w:rPr>
-          <w:noProof/>
-        </w:rPr>
-        <w:t>Born, Linder, &amp; Desmet, 2007)</w:t>
-      </w:r>
-      <w:r>
-        <w:fldChar w:fldCharType="end"/>
-      </w:r>
-      <w:r>
-        <w:t xml:space="preserve"> </w:t>
-      </w:r>
-      <w:r>
-        <w:t>constitute</w:t>
-      </w:r>
-      <w:r>
-        <w:t xml:space="preserve"> a case in point. Situated on the southwestern corners of their respective continents, the climates of both these regions have been oceanically-moderated at least since the Cretaceous, </w:t>
-      </w:r>
-      <w:r>
-        <w:t>and both are</w:t>
-      </w:r>
-      <w:r>
-        <w:t xml:space="preserve"> dominated by a contemporary mediterranean-type climate </w:t>
-      </w:r>
-      <w:r>
-        <w:t>whose origin can be traced to</w:t>
-      </w:r>
-      <w:r>
-        <w:t xml:space="preserve"> the Early</w:t>
-      </w:r>
-      <w:r>
-        <w:t>-Middle</w:t>
-      </w:r>
-      <w:r>
-        <w:t xml:space="preserve"> (SWAFR: </w:t>
-      </w:r>
-      <w:r>
-        <w:fldChar w:fldCharType="begin" w:fldLock="1"/>
-      </w:r>
-      <w:r>
-        <w:instrText>true</w:instrText>
-      </w:r>
-      <w:r>
-        <w:fldChar w:fldCharType="separate"/>
-      </w:r>
-      <w:r>
-        <w:rPr>
-          <w:noProof/>
-        </w:rPr>
-        <w:t>Rundel et al., 2016</w:t>
-      </w:r>
-      <w:r>
-        <w:fldChar w:fldCharType="end"/>
-      </w:r>
-      <w:r>
-        <w:t xml:space="preserve">; </w:t>
-      </w:r>
-      <w:r>
-        <w:fldChar w:fldCharType="begin" w:fldLock="1"/>
-      </w:r>
-      <w:r>
-        <w:instrText>ADDIN CSL_CITATION {"citationItems":[{"id":"ITEM-1","itemData":{"DOI":"10.1016/j.gloplacha.2017.08.004","ISSN":"09218181","abstract":"Knowing the environments under which biota have evolved is essential for understanding the functional traits that they possess. Here, we ask when a Mediterranean-type climate (MTC) originated in Western Australia that might help to explain some of its special plant adaptations to summer drought and heat, mild wet winters and intense summer fires. Periodic drought and fire can be traced back to the Cretaceous in southwestern Australia (SWA) but its seasonality is unknown. Previous estimates of the origin of the MTC in SWA have varied from 30 to 3 million years ago (Ma). An early proposal was that it originated in northwestern Australia 30 Ma and migrated south to its present location for which we find independent support. We collated 47 cases of what is currently known about the time of origin of adaptive responses to summer drought and heat, wet winters and periodic intense fire among flowering plants in SWA. About 15% arose in the 40–30-million-year (My) period, 32% in the 30–20-My period and 47% in the 20–10-My period, suggesting that a MTC may have been widespread in SWA by the mid-Miocene, but there may have been local appearances (proto-MTC) up to 20 My earlier. Uncertainties remain about the location of lineages at various times, the fitness benefits of apparent adaptive traits and their confinement to a MTC, and the significance of the origin versus the onset of diversification of traits. The current dearth of C4 grasses in SWA is consistent with other indications of the absence of a prior history of a summer-dominant rainfall, suggesting that the current MTC arose from a uniform-rainfall climate. Other lines of evidence that might refine these findings include the chemical composition of, and application of geochronometers to, laterites, carbonates and corals that have been used with success elsewhere. We conclude by noting that there may have been a mixture of climates for much of the time, indicated by the persistence of a few rainforest species up to 3 Ma, while there have been strong climatic oscillations about a MTC ‘mean’ over the last 5 My.","author":[{"dropping-particle":"","family":"Lamont","given":"Byron B.","non-dropping-particle":"","parse-names":false,"suffix":""},{"dropping-particle":"","family":"He","given":"Tianhua","non-dropping-particle":"","parse-names":false,"suffix":""}],"container-title":"Global and Planetary Change","id":"ITEM-1","issued":{"date-parts":[["2017"]]},"page":"46-58","publisher":"Elsevier","title":"When did a Mediterranean-type climate originate in southwestern Australia?","type":"article-journal","volume":"156"},"uris":["http://www.mendeley.com/documents/?uuid=7bb54acc-b942-4ecb-8a9b-ab5613f97f79"]}],"mendeley":{"formattedCitation":"(Lamont &amp; He, 2017)","manualFormatting":"Lamont &amp; He, 2017","plainTextFormattedCitation":"(Lamont &amp; He, 2017)","previouslyFormattedCitation":"(Lamont &amp; He, 2017)"},"properties":{"noteIndex":0},"schema":"https://github.com/citation-style-language/schema/raw/master/csl-citation.json"}</w:instrText>
-      </w:r>
-      <w:r>
-        <w:fldChar w:fldCharType="separate"/>
-      </w:r>
-      <w:r>
-        <w:rPr>
-          <w:noProof/>
-        </w:rPr>
-        <w:t>Lamont &amp; He, 2017</w:t>
-      </w:r>
-      <w:r>
-        <w:fldChar w:fldCharType="end"/>
-      </w:r>
-      <w:r>
-        <w:t xml:space="preserve">) or Late Miocene (GCFR: </w:t>
-      </w:r>
-      <w:r>
-        <w:fldChar w:fldCharType="begin" w:fldLock="1"/>
-      </w:r>
-      <w:r>
-        <w:instrText>true</w:instrText>
-      </w:r>
-      <w:r>
-        <w:fldChar w:fldCharType="separate"/>
-      </w:r>
-      <w:r>
-        <w:rPr>
-          <w:noProof/>
-        </w:rPr>
-        <w:t>Dupont, Linder, Rommerskirchen, &amp; Schefuss, 2011; Hoffmann, Verboom, &amp; Cotterill, 2015)</w:t>
-      </w:r>
-      <w:r>
-        <w:fldChar w:fldCharType="end"/>
-      </w:r>
-      <w:r>
-        <w:t xml:space="preserve">. </w:t>
-      </w:r>
-      <w:r>
-        <w:t>In addition</w:t>
-      </w:r>
-      <w:r>
-        <w:t xml:space="preserve">, both regions have been unglaciated since the Permian and are dominated by ancient, weathered landscapes whose soil-nutritional status is amongst the lowest of any landscape on Earth </w:t>
-      </w:r>
-      <w:r>
-        <w:fldChar w:fldCharType="begin" w:fldLock="1"/>
-      </w:r>
-      <w:r>
-        <w:instrText>ADDIN CSL_CITATION {"citationItems":[{"id":"ITEM-1","itemData":{"author":[{"dropping-particle":"","family":"Stock","given":"William D","non-dropping-particle":"","parse-names":false,"suffix":""},{"dropping-particle":"","family":"Verboom","given":"G Anthony","non-dropping-particle":"","parse-names":false,"suffix":""}],"container-title":"Global Ecology and Biogeography","id":"ITEM-1","issue":"12","issued":{"date-parts":[["2012"]]},"page":"1147-1156","publisher":"Wiley Online Library","title":"Phylogenetic ecology of foliar N and P concentrations and N: P ratios across mediterranean-type ecosystems","type":"article-journal","volume":"21"},"uris":["http://www.mendeley.com/documents/?uuid=b9a83346-575b-4eef-87b1-a48e048c8d70"]}],"mendeley":{"formattedCitation":"(Stock &amp; Verboom, 2012)","plainTextFormattedCitation":"(Stock &amp; Verboom, 2012)","previouslyFormattedCitation":"(Stock &amp; Verboom, 2012)"},"properties":{"noteIndex":0},"schema":"https://github.com/citation-style-language/schema/raw/master/csl-citation.json"}</w:instrText>
-      </w:r>
-      <w:r>
-        <w:fldChar w:fldCharType="separate"/>
-      </w:r>
-      <w:r>
-        <w:rPr>
-          <w:noProof/>
-        </w:rPr>
-        <w:t>(Stock &amp; Verboom, 2012)</w:t>
-      </w:r>
-      <w:r>
-        <w:fldChar w:fldCharType="end"/>
-      </w:r>
-      <w:r>
-        <w:t xml:space="preserve">, hence their designation as </w:t>
-      </w:r>
-      <w:r>
-        <w:t xml:space="preserve">old, climatically-buffered infertile landscapes </w:t>
-      </w:r>
-      <w:r>
-        <w:t>(</w:t>
-      </w:r>
-      <w:r>
-        <w:t>OCBILs</w:t>
-      </w:r>
-      <w:r>
-        <w:t>;</w:t>
-      </w:r>
-      <w:r>
-        <w:t xml:space="preserve"> </w:t>
-      </w:r>
-      <w:r>
-        <w:fldChar w:fldCharType="begin" w:fldLock="1"/>
-      </w:r>
-      <w:r>
-        <w:instrText>ADDIN CSL_CITATION {"citationItems":[{"id":"ITEM-1","itemData":{"DOI":"10.1007/s11104-009-0068-0","ISSN":"0032079X","abstract":"OCBIL theory aims to develop an integrated series of hypotheses explaining the evolution and ecology of, and best conservation practices for, biota on very old, climatically buffered, infertile landscapes (OCBILs). Conventional theory for ecology and evolutionary and conservation biology has developed primarily from data on species and communities from young, often disturbed, fertile landscapes (YODFELs), mainly in the Northern Hemisphere. OCBILs are rare, but are prominent in the Southwest Australian Floristic Region, South Africa's Greater Cape, and Venezuela's Pantepui Highlands. They may have been more common globally before Pleistocene glaciations. Based on the premise that natural selection has favoured limited dispersability of sedentary organisms, OCBILs should have elevated persistence of lineages (Gondwanan Heritage Hypothesis) and long-lived individuals (Ultimate Self Hypothesis), high numbers of localised rare endemics and strongly differentiated population systems. To counter such natural fragmentation and inbreeding due to small population size, ecological, cytogenetic and genetic mechanisms selecting for the retention of heterozygosity should feature (the James Effect). The climatic stability of OCBILs should be paralleled by persistence of adjacent semi-arid areas, conducive to speciation (Semiarid Cradle Hypothesis). Special nutritional and other biological traits associated with coping with infertile lands should be evident, accentuated in plants, for example, through waterforaging strategies, symbioses, carnivory, pollination and parasitism. The uniquely flat landscapes of southwestern Australia have had prolonged presence of saline lakes along palaeoriver systems favouring evolution of accentuated tolerance to salinity. Lastly, unusual resiliences and vulnerabilities might be evident among OCBIL organisms, such as enhanced abilities to persist in small fragmented populations but great susceptibility to major soil disturbances. In those places where it is most pertinent, OCBIL theory hopefully lays a foundation for future research and for better informed conservation management. © Springer Science + Business Media B.V. 2009.","author":[{"dropping-particle":"","family":"Hopper","given":"Stephen D.","non-dropping-particle":"","parse-names":false,"suffix":""}],"container-title":"Plant and Soil","id":"ITEM-1","issue":"1","issued":{"date-parts":[["2009"]]},"page":"49-86","title":"OCBIL theory: Towards an integrated understanding of the evolution, ecology and conservation of biodiversity on old, climatically buffered, infertile landscapes","type":"article-journal","volume":"322"},"uris":["http://www.mendeley.com/documents/?uuid=3245e19e-125b-4c74-aa4c-0d0c29930a90"]}],"mendeley":{"formattedCitation":"(Hopper, 2009)","manualFormatting":"Hopper, 2009","plainTextFormattedCitation":"(Hopper, 2009)","previouslyFormattedCitation":"(Hopper, 2009)"},"properties":{"noteIndex":0},"schema":"https://github.com/citation-style-language/schema/raw/master/csl-citation.json"}</w:instrText>
-      </w:r>
-      <w:r>
-        <w:fldChar w:fldCharType="separate"/>
-      </w:r>
-      <w:r>
-        <w:rPr>
-          <w:noProof/>
-        </w:rPr>
-        <w:t>Hopper, 2009</w:t>
-      </w:r>
-      <w:r>
-        <w:fldChar w:fldCharType="end"/>
-      </w:r>
-      <w:r>
-        <w:t xml:space="preserve">). Owing to these environmental similarities, the SWAFR and GCFR floras are very similar </w:t>
-      </w:r>
-      <w:r>
-        <w:t>with respect to</w:t>
-      </w:r>
-      <w:r>
-        <w:t xml:space="preserve"> their </w:t>
-      </w:r>
-      <w:r>
-        <w:t xml:space="preserve">plant </w:t>
-      </w:r>
-      <w:r>
-        <w:t>functional trait spectra</w:t>
-      </w:r>
-      <w:r>
-        <w:t xml:space="preserve"> </w:t>
-      </w:r>
-      <w:r>
-        <w:fldChar w:fldCharType="begin" w:fldLock="1"/>
-      </w:r>
-      <w:r>
-        <w:instrText>ADDIN CSL_CITATION {"citationItems":[{"id":"ITEM-1","itemData":{"DOI":"10.2307/2846038","ISSN":"03050270","abstract":"This paper analyses the edaphic and biological aspects of plant endemism in floristic lists from five edaphically matched sites, and the taxonomic aspects in regional floras, from the Agulhas Plain, South Africa and the Barrens, south western Australia. The two regions are very closely matched in terms of their mediterranean-typec limates, landforms, soil types and disturbance regimes. Both regions have large neo-endemic floras. At the flora level, the incidence of local and regional endemism was almost identical on both continents (c. 6% and 22%, respectively) and endemics were not a random assemblage taxonomically. Endemics were over-represented among taxa speciose only in Australia (e.g. Myrtaceae) and only in South Africa (e.g. Mesembryanthemaceae), as well as among taxa richly represented on both continents (Proteaceae, Ericaceae/Epacridaceae)I. n both regions different edaphic sites supported floristically distinct sclerophyllous shrublands. Levels of narrow endemism on the various substrata were similar on both continents, ranging from near zero on the relatively fertile calcareous sands to 30% on the highly infertile quartzites and siliceous sands. Relative to Australia, however, endemics on limestone were significantly over-represented in South Africa. On both continents more than 90% of endemics were edaphic specialists. There were differences for the two regions in the biological profiles of endemics. South African endemics were most likely to be low shrubs with soil-stored and ant-dispersed seed. Australian endemics were concentrated among low to medium height shrubs with either canopy-stored or soil-stored seed. Differential diversification of lineages with different ecological traits probably accounts for these different profiles. Nonetheless, the strong overall similarities in patterns of endemism on the two continents suggests similar speciation histories in phylogenetically distantly related floras.","author":[{"dropping-particle":"","family":"Cowling","given":"R. M.","non-dropping-particle":"","parse-names":false,"suffix":""},{"dropping-particle":"","family":"Witkowski","given":"E. T. F.","non-dropping-particle":"","parse-names":false,"suffix":""},{"dropping-particle":"V.","family":"Milewski","given":"A.","non-dropping-particle":"","parse-names":false,"suffix":""},{"dropping-particle":"","family":"Newbey","given":"K. R.","non-dropping-particle":"","parse-names":false,"suffix":""}],"container-title":"Journal of Biogeography","id":"ITEM-1","issue":"6","issued":{"date-parts":[["1994","11"]]},"page":"651","title":"Taxonomic, Edaphic and Biological Aspects of Narrow Plant Endemism on Matched Sites in Mediterranean South Africa and Australia","type":"article-journal","volume":"21"},"uris":["http://www.mendeley.com/documents/?uuid=449e9e3c-5bea-4362-9d39-2fdab3a0ea6b"]}],"mendeley":{"formattedCitation":"(R. M. Cowling, Witkowski, Milewski, &amp; Newbey, 1994)","manualFormatting":"(Cowling, Witkowski, Milewski, &amp; Newbey, 1994)","plainTextFormattedCitation":"(R. M. Cowling, Witkowski, Milewski, &amp; Newbey, 1994)","previouslyFormattedCitation":"(R. M. Cowling, Witkowski, Milewski, &amp; Newbey, 1994)"},"properties":{"noteIndex":0},"schema":"https://github.com/citation-style-language/schema/raw/master/csl-citation.json"}</w:instrText>
-      </w:r>
-      <w:r>
-        <w:fldChar w:fldCharType="separate"/>
-      </w:r>
-      <w:r>
-        <w:rPr>
-          <w:noProof/>
-        </w:rPr>
-        <w:t>(Cowling, Witkowski, Milewski, &amp; Newbey, 1994)</w:t>
-      </w:r>
-      <w:r>
-        <w:fldChar w:fldCharType="end"/>
-      </w:r>
-      <w:r>
-        <w:t xml:space="preserve">, </w:t>
-      </w:r>
-      <w:r>
-        <w:t>al</w:t>
-      </w:r>
-      <w:r>
-        <w:t xml:space="preserve">though the presence of a significant tree component in the SWAFR underpins a striking difference in vegetation physiognomy </w:t>
-      </w:r>
-      <w:r>
-        <w:fldChar w:fldCharType="begin" w:fldLock="1"/>
-      </w:r>
-      <w:r>
-        <w:instrText>ADDIN CSL_CITATION {"citationItems":[{"id":"ITEM-1","itemData":{"DOI":"10.2307/2844553","ISSN":"03050270","abstract":"A detailed comparison is made of the height of vegetation under apparently similar climates in Australia and southern Africa. The Barrens on the south coast of Western Australia and the Caledon coast in South Africa receive only light falls of winter frontal rain, resulting in very similar mediterranean climates. Vegetation consisting of tall shrubs consequently occurs in both of these areas although formed of different floras. Elsewhere under a mediterranean and associated arid climate, tall trees grow in Australia where, on similar soils, only shrubs or low trees grow in southern Africa. However it is now realised that these parts of Australia are exposed to rain-storms made more intense by the warmth of the off-shore waters west and north-west of the continent. The mediterranean climate on the west coast receives intense winter rain absent from South Africa. In addition, occasional but extremely heavy rains originating off the north-west of Australia during late summer and autumn affect the arid area inland and north of the mediterranean climate which would otherwise have only very light winter rainfall and a vegetation of low shrubs. It is suggested that trees are widespread in dry environements in Australia because of unusually effective, deep wetting rainfall rather than the peculiar flora of the region.","author":[{"dropping-particle":"V.","family":"Milewski","given":"A.","non-dropping-particle":"","parse-names":false,"suffix":""}],"container-title":"Journal of Biogeography","id":"ITEM-1","issue":"2","issued":{"date-parts":[["1981","3"]]},"page":"107","title":"A comparison of vegetation height in relation to the effectiveness of rainfall in the mediterranean and adjacent arid parts of Australia and South Africa","type":"article-journal","volume":"8"},"uris":["http://www.mendeley.com/documents/?uuid=8b6f9076-1ace-4d92-aa06-bdd5869e41c7"]},{"id":"ITEM-2","itemData":{"DOI":"10.1046/j.1365-2699.2000.00509.x","ISBN":"1365-2699","ISSN":"03050270","PMID":"1605","abstract":"Aim Estimates of endemic and non-endemic native vascular plant species in each of the three Western Australian Botanical Provinces were made by East in 1912 and Beard in 1969. The present paper contains an updated assessment of species endemism in the State. Location Western Australia comprises one third of the continental Australian land mass. It extends from 13° to 35° S and 113° to 129° W. Methods Western Australia is recognized as having three Botanical Provinces (Northern, Eremaean and South-West) each divided into a number of Botanical Districts. Updated statistics for number of species and species endemism in each Province are based on the Census of Western Australian Plants data base at the Western Australian Herbarium (Western Australian Herbarium, 1998 onwards). Results The number of known species in Western Australia has risen steadily over the years but reputed endemism has declined in the Northern and Eremaean Provinces where cross-continental floras are common. Only the isolated South-West Province retains high rates of endemism (79%). Main conclusions With 5710 native species, the South-West Province contains about the same number as the California Floristic Province which has a similar area. The Italian mediterranean zone also contains about this number but in a smaller area, while the much smaller Cape Floristic Region has almost twice as many native species. The percentage of endemic species is highest at the Cape, somewhat less in south-western Australia and less again in California. Italy, at 12.5%, has the lowest value. Apart from Italy, it is usual for endemism to reach high values in the largest plant families. In Western Australia, these mainly include woody sclerophyll shrubs and herbaceous perennials with special adaptations to environmental conditions. While those life forms are prominent in the Cape, that region differs in the great importance of herbaceous families and succulents, both of which are virtually absent from Western Australia. In California and Italy, most endemics are in families of annual, herbaceous perennial and soft shrub plants. It is suggested that the dominant factor shaping the South-West Province flora is the extreme poverty of the area’s soils, a feature that emphasizes sclerophylly, favours habitat specialization and ensures relatively many local endemic species.","author":[{"dropping-particle":"","family":"Beard","given":"J. S.","non-dropping-particle":"","parse-names":false,"suffix":""},{"dropping-particle":"","family":"Chapman","given":"A. R.","non-dropping-particle":"","parse-names":false,"suffix":""},{"dropping-particle":"","family":"Gioia","given":"P.","non-dropping-particle":"","parse-names":false,"suffix":""}],"container-title":"Journal of Biogeography","id":"ITEM-2","issue":"6","issued":{"date-parts":[["2000","11"]]},"page":"1257-1268","title":"Species richness and endemism in the Western Australian flora","type":"article-journal","volume":"27"},"uris":["http://www.mendeley.com/documents/?uuid=ac2168c1-04a9-4f8e-a292-6a6c13db388c"]}],"mendeley":{"formattedCitation":"(Beard, Chapman, &amp; Gioia, 2000; Milewski, 1981)","plainTextFormattedCitation":"(Beard, Chapman, &amp; Gioia, 2000; Milewski, 1981)","previouslyFormattedCitation":"(Beard, Chapman, &amp; Gioia, 2000; Milewski, 1981)"},"properties":{"noteIndex":0},"schema":"https://github.com/citation-style-language/schema/raw/master/csl-citation.json"}</w:instrText>
-      </w:r>
-      <w:r>
-        <w:fldChar w:fldCharType="separate"/>
-      </w:r>
-      <w:r>
-        <w:rPr>
-          <w:noProof/>
-        </w:rPr>
-        <w:t>(Beard, Chapman, &amp; Gioia, 2000; Milewski, 1981)</w:t>
-      </w:r>
-      <w:r>
-        <w:fldChar w:fldCharType="end"/>
-      </w:r>
-      <w:r>
-        <w:t>. Moreover, the long-term climatic and geological stability of the two regions ensures that the native floras of both reflect long histories of assembly, extending back to the Palaeocene and possibly even earlier (</w:t>
-      </w:r>
-      <w:r>
-        <w:rPr>
-          <w:highlight w:val="yellow"/>
-        </w:rPr>
-        <w:t>refs</w:t>
-      </w:r>
-      <w:r>
-        <w:t>), with evidence of a long history of transoceanic dispersal between the</w:t>
-      </w:r>
-      <w:r>
-        <w:t>m</w:t>
-      </w:r>
-      <w:r>
-        <w:t xml:space="preserve"> </w:t>
-      </w:r>
-      <w:r>
-        <w:fldChar w:fldCharType="begin" w:fldLock="1"/>
-      </w:r>
-      <w:r>
-        <w:instrText>ADDIN CSL_CITATION {"citationItems":[{"id":"ITEM-1","itemData":{"author":[{"dropping-particle":"","family":"Bergh","given":"Nicola G","non-dropping-particle":"","parse-names":false,"suffix":""},{"dropping-particle":"","family":"Linder","given":"H Peter","non-dropping-particle":"","parse-names":false,"suffix":""}],"container-title":"Molecular Phylogenetics and Evolution","id":"ITEM-1","issue":"1","issued":{"date-parts":[["2009"]]},"page":"5-18","publisher":"Elsevier","title":"Cape diversification and repeated out-of-southern-Africa dispersal in paper daisies (Asteraceae--Gnaphalieae)","type":"article-journal","volume":"51"},"uris":["http://www.mendeley.com/documents/?uuid=9678454c-d5cf-43c6-8ca8-ad6841aabd57"]}],"mendeley":{"formattedCitation":"(Bergh &amp; Linder, 2009)","plainTextFormattedCitation":"(Bergh &amp; Linder, 2009)","previouslyFormattedCitation":"(Bergh &amp; Linder, 2009)"},"properties":{"noteIndex":0},"schema":"https://github.com/citation-style-language/schema/raw/master/csl-citation.json"}</w:instrText>
-      </w:r>
-      <w:r>
-        <w:fldChar w:fldCharType="separate"/>
-      </w:r>
-      <w:r>
-        <w:rPr>
-          <w:noProof/>
-        </w:rPr>
-        <w:t>(Bergh &amp; Linder, 2009)</w:t>
-      </w:r>
-      <w:r>
-        <w:fldChar w:fldCharType="end"/>
-      </w:r>
-      <w:r>
-        <w:t>. In this context, it is unsurprising that the two floras show strong taxonomic affinities and that both are species-rich with high levels of regional endemism (</w:t>
-      </w:r>
-      <w:r>
-        <w:rPr>
-          <w:highlight w:val="yellow"/>
-        </w:rPr>
-        <w:t>refs</w:t>
-      </w:r>
-      <w:r>
-        <w:t>).</w:t>
-      </w:r>
-    </w:p>
-    <w:p>
-      <w:pPr>
         <w:pStyle w:val="BodyText"/>
         <w:rPr>
           <w:lang w:val="en-ZA"/>
@@ -1517,25 +1485,25 @@
         <w:t xml:space="preserve">; </w:t>
       </w:r>
       <w:r>
-        <w:rPr>
-          <w:highlight w:val="yellow"/>
-        </w:rPr>
-        <w:t>Snijman</w:t>
-      </w:r>
-      <w:r>
-        <w:rPr>
-          <w:highlight w:val="yellow"/>
-        </w:rPr>
-        <w:t>,</w:t>
-      </w:r>
-      <w:r>
-        <w:rPr>
-          <w:highlight w:val="yellow"/>
-        </w:rPr>
-        <w:t xml:space="preserve"> 2013</w:t>
-      </w:r>
-      <w:r>
-        <w:t xml:space="preserve">). </w:t>
+        <w:fldChar w:fldCharType="begin" w:fldLock="1"/>
+      </w:r>
+      <w:r>
+        <w:instrText>ADDIN CSL_CITATION {"citationItems":[{"id":"ITEM-1","itemData":{"author":[{"dropping-particle":"","family":"Snijman","given":"Deirdré Anne","non-dropping-particle":"","parse-names":false,"suffix":""}],"id":"ITEM-1","issued":{"date-parts":[["2013"]]},"publisher":"South African National Biodiversity Institute","title":"Plants of the Greater Cape Floristic Region. 2: The Extra Cape flora","type":"book"},"uris":["http://www.mendeley.com/documents/?uuid=c0753b2e-22af-40e3-b7db-6277d92f2b2d"]}],"mendeley":{"formattedCitation":"(Snijman, 2013)","manualFormatting":"Snijman, 2013)","plainTextFormattedCitation":"(Snijman, 2013)","previouslyFormattedCitation":"(Snijman, 2013)"},"properties":{"noteIndex":0},"schema":"https://github.com/citation-style-language/schema/raw/master/csl-citation.json"}</w:instrText>
+      </w:r>
+      <w:r>
+        <w:fldChar w:fldCharType="separate"/>
+      </w:r>
+      <w:r>
+        <w:rPr>
+          <w:noProof/>
+        </w:rPr>
+        <w:t>Snijman, 2013)</w:t>
+      </w:r>
+      <w:r>
+        <w:fldChar w:fldCharType="end"/>
+      </w:r>
+      <w:r>
+        <w:t xml:space="preserve">. </w:t>
       </w:r>
       <w:r>
         <w:t xml:space="preserve">Although on-going identification of new species </w:t>
@@ -21986,7 +21954,7 @@
           <w:rFonts w:hAnsi="Times New Roman" w:cs="Times New Roman"/>
           <w:noProof/>
         </w:rPr>
-        <w:t xml:space="preserve">Sobel, J. M., Chen, G. F., Watt, L. R., &amp; Schemske, D. W. (2010). The biology of speciation. </w:t>
+        <w:t xml:space="preserve">Snijman, D. A. (2013). </w:t>
       </w:r>
       <w:r>
         <w:rPr>
@@ -21995,30 +21963,14 @@
           <w:iCs/>
           <w:noProof/>
         </w:rPr>
-        <w:t>Evolution</w:t>
-      </w:r>
-      <w:r>
-        <w:rPr>
-          <w:rFonts w:hAnsi="Times New Roman" w:cs="Times New Roman"/>
-          <w:noProof/>
-        </w:rPr>
-        <w:t xml:space="preserve">, </w:t>
-      </w:r>
-      <w:r>
-        <w:rPr>
-          <w:rFonts w:hAnsi="Times New Roman" w:cs="Times New Roman"/>
-          <w:i/>
-          <w:iCs/>
-          <w:noProof/>
-        </w:rPr>
-        <w:t>64</w:t>
-      </w:r>
-      <w:r>
-        <w:rPr>
-          <w:rFonts w:hAnsi="Times New Roman" w:cs="Times New Roman"/>
-          <w:noProof/>
-        </w:rPr>
-        <w:t>(2), 295–315. https://doi.org/10.1111/j.1558-5646.2009.00877.x</w:t>
+        <w:t>Plants of the Greater Cape Floristic Region. 2: The Extra Cape flora</w:t>
+      </w:r>
+      <w:r>
+        <w:rPr>
+          <w:rFonts w:hAnsi="Times New Roman" w:cs="Times New Roman"/>
+          <w:noProof/>
+        </w:rPr>
+        <w:t>. South African National Biodiversity Institute.</w:t>
       </w:r>
     </w:p>
     <w:p>
@@ -22039,7 +21991,7 @@
           <w:rFonts w:hAnsi="Times New Roman" w:cs="Times New Roman"/>
           <w:noProof/>
         </w:rPr>
-        <w:t xml:space="preserve">Stein, A., Gerstner, K., &amp; Kreft, H. (2014). Environmental heterogeneity as a universal driver of species richness across taxa, biomes and spatial scales. </w:t>
+        <w:t xml:space="preserve">Sobel, J. M., Chen, G. F., Watt, L. R., &amp; Schemske, D. W. (2010). The biology of speciation. </w:t>
       </w:r>
       <w:r>
         <w:rPr>
@@ -22048,7 +22000,7 @@
           <w:iCs/>
           <w:noProof/>
         </w:rPr>
-        <w:t>Ecology Letters</w:t>
+        <w:t>Evolution</w:t>
       </w:r>
       <w:r>
         <w:rPr>
@@ -22064,14 +22016,14 @@
           <w:iCs/>
           <w:noProof/>
         </w:rPr>
-        <w:t>17</w:t>
-      </w:r>
-      <w:r>
-        <w:rPr>
-          <w:rFonts w:hAnsi="Times New Roman" w:cs="Times New Roman"/>
-          <w:noProof/>
-        </w:rPr>
-        <w:t>(7), 866–880. https://doi.org/10.1111/ele.12277</w:t>
+        <w:t>64</w:t>
+      </w:r>
+      <w:r>
+        <w:rPr>
+          <w:rFonts w:hAnsi="Times New Roman" w:cs="Times New Roman"/>
+          <w:noProof/>
+        </w:rPr>
+        <w:t>(2), 295–315. https://doi.org/10.1111/j.1558-5646.2009.00877.x</w:t>
       </w:r>
     </w:p>
     <w:p>
@@ -22092,7 +22044,7 @@
           <w:rFonts w:hAnsi="Times New Roman" w:cs="Times New Roman"/>
           <w:noProof/>
         </w:rPr>
-        <w:t xml:space="preserve">Stock, W. D., &amp; Verboom, G. A. (2012). Phylogenetic ecology of foliar N and P concentrations and N: P ratios across mediterranean-type ecosystems. </w:t>
+        <w:t xml:space="preserve">Stein, A., Gerstner, K., &amp; Kreft, H. (2014). Environmental heterogeneity as a universal driver of species richness across taxa, biomes and spatial scales. </w:t>
       </w:r>
       <w:r>
         <w:rPr>
@@ -22101,7 +22053,7 @@
           <w:iCs/>
           <w:noProof/>
         </w:rPr>
-        <w:t>Global Ecology and Biogeography</w:t>
+        <w:t>Ecology Letters</w:t>
       </w:r>
       <w:r>
         <w:rPr>
@@ -22117,14 +22069,14 @@
           <w:iCs/>
           <w:noProof/>
         </w:rPr>
-        <w:t>21</w:t>
-      </w:r>
-      <w:r>
-        <w:rPr>
-          <w:rFonts w:hAnsi="Times New Roman" w:cs="Times New Roman"/>
-          <w:noProof/>
-        </w:rPr>
-        <w:t>(12), 1147–1156.</w:t>
+        <w:t>17</w:t>
+      </w:r>
+      <w:r>
+        <w:rPr>
+          <w:rFonts w:hAnsi="Times New Roman" w:cs="Times New Roman"/>
+          <w:noProof/>
+        </w:rPr>
+        <w:t>(7), 866–880. https://doi.org/10.1111/ele.12277</w:t>
       </w:r>
     </w:p>
     <w:p>
@@ -22145,7 +22097,7 @@
           <w:rFonts w:hAnsi="Times New Roman" w:cs="Times New Roman"/>
           <w:noProof/>
         </w:rPr>
-        <w:t xml:space="preserve">van Rensburg, B. J., Chown, S. L., &amp; Gaston, K. J. (2002). Species richness, environmental correlates, and spatial scale: a test esing South African birds. </w:t>
+        <w:t xml:space="preserve">Stock, W. D., &amp; Verboom, G. A. (2012). Phylogenetic ecology of foliar N and P concentrations and N: P ratios across mediterranean-type ecosystems. </w:t>
       </w:r>
       <w:r>
         <w:rPr>
@@ -22154,7 +22106,7 @@
           <w:iCs/>
           <w:noProof/>
         </w:rPr>
-        <w:t>The American Naturalist</w:t>
+        <w:t>Global Ecology and Biogeography</w:t>
       </w:r>
       <w:r>
         <w:rPr>
@@ -22170,14 +22122,14 @@
           <w:iCs/>
           <w:noProof/>
         </w:rPr>
-        <w:t>159</w:t>
-      </w:r>
-      <w:r>
-        <w:rPr>
-          <w:rFonts w:hAnsi="Times New Roman" w:cs="Times New Roman"/>
-          <w:noProof/>
-        </w:rPr>
-        <w:t>(5), 566–577. https://doi.org/10.1086/339464</w:t>
+        <w:t>21</w:t>
+      </w:r>
+      <w:r>
+        <w:rPr>
+          <w:rFonts w:hAnsi="Times New Roman" w:cs="Times New Roman"/>
+          <w:noProof/>
+        </w:rPr>
+        <w:t>(12), 1147–1156.</w:t>
       </w:r>
     </w:p>
     <w:p>
@@ -22198,15 +22150,61 @@
           <w:rFonts w:hAnsi="Times New Roman" w:cs="Times New Roman"/>
           <w:noProof/>
         </w:rPr>
-        <w:t xml:space="preserve">Verboom, G. A., Linder, H. P., Forest, F., Hoffmann, V., Bergh, N. G., &amp; Cowling, R. M. (2014). Cenozoic assembly of the Greater Cape flora. In N. Allsopp, J. F. Colville, &amp; G. A. </w:t>
-      </w:r>
+        <w:t xml:space="preserve">van Rensburg, B. J., Chown, S. L., &amp; Gaston, K. J. (2002). Species richness, environmental correlates, and spatial scale: a test esing South African birds. </w:t>
+      </w:r>
+      <w:r>
+        <w:rPr>
+          <w:rFonts w:hAnsi="Times New Roman" w:cs="Times New Roman"/>
+          <w:i/>
+          <w:iCs/>
+          <w:noProof/>
+        </w:rPr>
+        <w:t>The American Naturalist</w:t>
+      </w:r>
+      <w:r>
+        <w:rPr>
+          <w:rFonts w:hAnsi="Times New Roman" w:cs="Times New Roman"/>
+          <w:noProof/>
+        </w:rPr>
+        <w:t xml:space="preserve">, </w:t>
+      </w:r>
+      <w:r>
+        <w:rPr>
+          <w:rFonts w:hAnsi="Times New Roman" w:cs="Times New Roman"/>
+          <w:i/>
+          <w:iCs/>
+          <w:noProof/>
+        </w:rPr>
+        <w:t>159</w:t>
+      </w:r>
+      <w:r>
+        <w:rPr>
+          <w:rFonts w:hAnsi="Times New Roman" w:cs="Times New Roman"/>
+          <w:noProof/>
+        </w:rPr>
+        <w:t>(5), 566–577. https://doi.org/10.1086/339464</w:t>
+      </w:r>
+    </w:p>
+    <w:p>
+      <w:pPr>
+        <w:widowControl w:val="0"/>
+        <w:autoSpaceDE w:val="0"/>
+        <w:autoSpaceDN w:val="0"/>
+        <w:adjustRightInd w:val="0"/>
+        <w:spacing w:after="180"/>
+        <w:ind w:left="480" w:hanging="480"/>
+        <w:rPr>
+          <w:rFonts w:hAnsi="Times New Roman" w:cs="Times New Roman"/>
+          <w:noProof/>
+        </w:rPr>
+      </w:pPr>
       <w:r>
         <w:rPr>
           <w:rFonts w:hAnsi="Times New Roman" w:cs="Times New Roman"/>
           <w:noProof/>
         </w:rPr>
         <w:lastRenderedPageBreak/>
-        <w:t xml:space="preserve">Verboom (Eds.), </w:t>
+        <w:t xml:space="preserve">Verboom, G. A., Linder, H. P., Forest, F., Hoffmann, V., Bergh, N. G., &amp; Cowling, R. M. (2014). Cenozoic assembly of the Greater Cape flora. In N. Allsopp, J. F. Colville, &amp; G. A. Verboom (Eds.), </w:t>
       </w:r>
       <w:r>
         <w:rPr>
@@ -26406,7 +26404,7 @@
 </file>
 
 <file path=customXml/itemProps1.xml><?xml version="1.0" encoding="utf-8"?>
-<ds:datastoreItem xmlns:ds="http://schemas.openxmlformats.org/officeDocument/2006/customXml" ds:itemID="{AB094E2C-5185-9F4B-ADDF-7F7AC3ADEF72}">
+<ds:datastoreItem xmlns:ds="http://schemas.openxmlformats.org/officeDocument/2006/customXml" ds:itemID="{2BF71BC1-5F51-4243-9532-318CA369D9D4}">
   <ds:schemaRefs>
     <ds:schemaRef ds:uri="http://schemas.openxmlformats.org/officeDocument/2006/bibliography"/>
   </ds:schemaRefs>

</xml_diff>

<commit_message>
Add Ackerly + Donoghue + Crisp refs and add pagebreak after refs again
</commit_message>
<xml_diff>
--- a/manuscript/Van-Mazijk-Cramer-Verboom_main-text.docx
+++ b/manuscript/Van-Mazijk-Cramer-Verboom_main-text.docx
@@ -804,42 +804,31 @@
         <w:t>refs</w:t>
       </w:r>
       <w:r>
-        <w:t>). For example, given that the recruitment success of immigrant lineages into a region is often dictated by the pre-adaptations of those lineages (</w:t>
-      </w:r>
-      <w:proofErr w:type="spellStart"/>
-      <w:r>
-        <w:rPr>
-          <w:highlight w:val="yellow"/>
-        </w:rPr>
-        <w:t>Ackerly</w:t>
-      </w:r>
-      <w:proofErr w:type="spellEnd"/>
-      <w:r>
-        <w:rPr>
-          <w:highlight w:val="yellow"/>
-        </w:rPr>
-        <w:t>, Donoghue</w:t>
-      </w:r>
-      <w:r>
-        <w:rPr>
-          <w:highlight w:val="yellow"/>
-        </w:rPr>
-        <w:t xml:space="preserve"> &amp; </w:t>
-      </w:r>
-      <w:r>
-        <w:rPr>
-          <w:highlight w:val="yellow"/>
-        </w:rPr>
-        <w:t>Crisp</w:t>
-      </w:r>
-      <w:r>
-        <w:rPr>
-          <w:highlight w:val="yellow"/>
-        </w:rPr>
-        <w:t>, XXXX</w:t>
-      </w:r>
-      <w:r>
-        <w:t>), a physically-heterogenous environment may promote diversity by admitting a</w:t>
+        <w:t>). For example, given that the recruitment success of immigrant lineages into a region is often dictated by the pre-adaptations of those lineages</w:t>
+      </w:r>
+      <w:r>
+        <w:t xml:space="preserve"> </w:t>
+      </w:r>
+      <w:r>
+        <w:fldChar w:fldCharType="begin" w:fldLock="1"/>
+      </w:r>
+      <w:r>
+        <w:instrText>ADDIN CSL_CITATION {"citationItems":[{"id":"ITEM-1","itemData":{"DOI":"10.1111/j.1365-2699.2009.02097.x","ISSN":"03050270","abstract":"This paper addresses some of the conceptual issues involved in the analysis of the age and origin of mediterranean-climate plant taxa, paying particular attention to three topics: (1) the importance of an explicit time frame in the definition of biogeographical origins, (2) the distinction between the age of traits and the age of taxa, and (3) the idea of mediterranean-type ecosystems as environmental islands. (1) In California, recent analyses demonstrate that the diversity of species derived from different biogeographical origins is significantly correlated with temperature and precipitation gradients. These patterns support the hypothesis that niche conservatism is an important factor structuring modern diversity gradients. However, depending on how far back in time one looks, a species may be assigned to different origins; future discussions of biogeographical origins need to address the appropriate time frame for analysis. (2) Past research has demonstrated distinctive trait syndromes among woody plants of the Mediterranean, Chile, California and Mexico, and proposed that the syndromes are associated with lineages of different age in these floras. Reanalysis of individual traits demonstrates greater variability among regions than previously reported. The classification of plants into 'old' and 'new' genera is re-evaluated, and it is suggested that greater attention be paid to the age of traits, rather than to the age of taxa, especially at an arbitrary rank such as genus. (3) The idea of mediterranean-climate regions as 'climatic islands' is examined. Space-time diagrams of climate enable one to view the emergence of distinctive climatic regions in a continental context. The terms 'synclimatic' and 'anticlimatic' are proposed, referring to migration routes that parallel climate contours in space and time versus those that cross contours (including the case of geographic stasis in the face of climate change), respectively. Mediterranean-climate regions have served as important case studies in plant ecology and evolution, and merit continued close examination in the light of continued advances in phylogenetics and palaeoecology. © 2009 Blackwell Publishing Ltd.","author":[{"dropping-particle":"","family":"Ackerly","given":"David D.","non-dropping-particle":"","parse-names":false,"suffix":""}],"container-title":"Journal of Biogeography","id":"ITEM-1","issue":"7","issued":{"date-parts":[["2009","7"]]},"page":"1221-1233","title":"Evolution, origin and age of lineages in the Californian and Mediterranean floras","type":"article-journal","volume":"36"},"uris":["http://www.mendeley.com/documents/?uuid=4a85b827-ef94-4e66-a023-78fde78f255f"]},{"id":"ITEM-2","itemData":{"DOI":"10.1073/pnas.0801962105","ISSN":"0027-8424","abstract":"Phylogenetic studies are revealing that major ecological niches are more conserved through evolutionary history than expected, implying that adaptations to major climate changes have not readily been accomplished in all lineages. Phylogenetic niche conservatism has important consequences for the assembly of both local communities and the regional species pools from which these are drawn. If corridors for movement are available, newly emerging environments will tend to be filled by species that filter in from areas in which the relevant adaptations have already evolved, as opposed to being filled by in situ evolution of these adaptations. Examples include intercontinental disjunctions of tropical plants, the spread of plant lineages around the Northern Hemisphere after the evolution of cold tolerance, and the radiation of northern alpine plants into the Andes. These observations highlight the role of phylogenetic knowledge and historical biogeography in explanations of global biodiversity patterns. They also have implications for the future of biodiversity. © 2008 by The National Academy of Sciences of the USA.","author":[{"dropping-particle":"","family":"Donoghue","given":"Michael J.","non-dropping-particle":"","parse-names":false,"suffix":""}],"container-title":"Proceedings of the National Academy of Sciences","id":"ITEM-2","issue":"Supplement 1","issued":{"date-parts":[["2008","8","12"]]},"page":"11549-11555","title":"A phylogenetic perspective on the distribution of plant diversity","type":"article-journal","volume":"105"},"uris":["http://www.mendeley.com/documents/?uuid=7948ab99-1dd2-402a-883d-97222f0c6a5d"]},{"id":"ITEM-3","itemData":{"DOI":"10.1038/nature07764","ISSN":"0028-0836","abstract":"How and why organisms are distributed as they are has long intrigued evolutionary biologists. The tendency for species to retain their ancestral ecology has been demonstrated in distributions on local and regional scales, but the extent of ecological conservatism over tens of millions of years and across continents has not been assessed. Here we show that biome stasis at speciation has outweighed biome shifts by a ratio of more than 25:1, by inferring ancestral biomes for an ecologically diverse sample of more than 11,000 plant species from around the Southern Hemisphere. Stasis was also prevalent in transocean colonizations. Availability of a suitable biome could have substantially influenced which lineages establish on more than one landmass, in addition to the influence of the rarity of the dispersal events themselves. Conversely, the taxonomic composition of biomes has probably been strongly influenced by the rarity of species transitions between biomes. This study has implications for the future because if clades have inherently limited capacity to shift biomes, then their evolutionary potential could be strongly compromised by biome contraction as climate changes. © 2009 Macmillan Publishers Limited. All rights reserved.","author":[{"dropping-particle":"","family":"Crisp","given":"Michael D.","non-dropping-particle":"","parse-names":false,"suffix":""},{"dropping-particle":"","family":"Arroyo","given":"Mary T. K.","non-dropping-particle":"","parse-names":false,"suffix":""},{"dropping-particle":"","family":"Cook","given":"Lyn G.","non-dropping-particle":"","parse-names":false,"suffix":""},{"dropping-particle":"","family":"Gandolfo","given":"Maria A.","non-dropping-particle":"","parse-names":false,"suffix":""},{"dropping-particle":"","family":"Jordan","given":"Gregory J.","non-dropping-particle":"","parse-names":false,"suffix":""},{"dropping-particle":"","family":"McGlone","given":"Matt S.","non-dropping-particle":"","parse-names":false,"suffix":""},{"dropping-particle":"","family":"Weston","given":"Peter H.","non-dropping-particle":"","parse-names":false,"suffix":""},{"dropping-particle":"","family":"Westoby","given":"Mark","non-dropping-particle":"","parse-names":false,"suffix":""},{"dropping-particle":"","family":"Wilf","given":"Peter","non-dropping-particle":"","parse-names":false,"suffix":""},{"dropping-particle":"","family":"Linder","given":"H. Peter","non-dropping-particle":"","parse-names":false,"suffix":""}],"container-title":"Nature","id":"ITEM-3","issue":"7239","issued":{"date-parts":[["2009","4","15"]]},"page":"754-756","title":"Phylogenetic biome conservatism on a global scale","type":"article-journal","volume":"458"},"uris":["http://www.mendeley.com/documents/?uuid=a7222262-1337-4186-900a-61e36e9a6f8c"]}],"mendeley":{"formattedCitation":"(Ackerly, 2009; Crisp et al., 2009; Donoghue, 2008)","plainTextFormattedCitation":"(Ackerly, 2009; Crisp et al., 2009; Donoghue, 2008)","previouslyFormattedCitation":"(Ackerly, 2009; Crisp et al., 2009; Donoghue, 2008)"},"properties":{"noteIndex":0},"schema":"https://github.com/citation-style-language/schema/raw/master/csl-citation.json"}</w:instrText>
+      </w:r>
+      <w:r>
+        <w:fldChar w:fldCharType="separate"/>
+      </w:r>
+      <w:r>
+        <w:rPr>
+          <w:noProof/>
+        </w:rPr>
+        <w:t>(Ackerly, 2009; Crisp et al., 2009; Donoghue, 2008)</w:t>
+      </w:r>
+      <w:r>
+        <w:fldChar w:fldCharType="end"/>
+      </w:r>
+      <w:r>
+        <w:t>, a physically-heterogenous environment may promote diversity by admitting a</w:t>
       </w:r>
       <w:r>
         <w:t xml:space="preserve"> more </w:t>
@@ -3985,7 +3974,13 @@
         <w:t>models</w:t>
       </w:r>
       <w:r>
+        <w:t>,</w:t>
+      </w:r>
+      <w:r>
         <w:t xml:space="preserve"> </w:t>
+      </w:r>
+      <w:r>
+        <w:t xml:space="preserve">in R, </w:t>
       </w:r>
       <w:r>
         <w:t xml:space="preserve">to assess </w:t>
@@ -4668,24 +4663,11 @@
         <w:rPr>
           <w:rFonts w:eastAsiaTheme="minorEastAsia"/>
         </w:rPr>
-        <w:t xml:space="preserve">; </w:t>
+        <w:t>)</w:t>
       </w:r>
       <w:r>
         <w:rPr>
           <w:rFonts w:eastAsiaTheme="minorEastAsia"/>
-          <w:highlight w:val="yellow"/>
-        </w:rPr>
-        <w:t>ref</w:t>
-      </w:r>
-      <w:r>
-        <w:rPr>
-          <w:rFonts w:eastAsiaTheme="minorEastAsia"/>
-        </w:rPr>
-        <w:t>)</w:t>
-      </w:r>
-      <w:r>
-        <w:rPr>
-          <w:rFonts w:eastAsiaTheme="minorEastAsia"/>
         </w:rPr>
         <w:t xml:space="preserve">, </w:t>
       </w:r>
@@ -4702,16 +4684,7 @@
         <w:t>∆AIC</w:t>
       </w:r>
       <w:r>
-        <w:t xml:space="preserve"> &lt; 2 (</w:t>
-      </w:r>
-      <w:r>
-        <w:rPr>
-          <w:highlight w:val="yellow"/>
-        </w:rPr>
-        <w:t>ref</w:t>
-      </w:r>
-      <w:r>
-        <w:t>).</w:t>
+        <w:t xml:space="preserve"> &lt; 2.</w:t>
       </w:r>
       <w:r>
         <w:rPr>
@@ -4972,22 +4945,7 @@
         <w:t xml:space="preserve"> using </w:t>
       </w:r>
       <w:r>
-        <w:t>reverse stepwise model selection</w:t>
-      </w:r>
-      <w:r>
-        <w:t xml:space="preserve"> (</w:t>
-      </w:r>
-      <w:r>
-        <w:rPr>
-          <w:highlight w:val="yellow"/>
-        </w:rPr>
-        <w:t>ref</w:t>
-      </w:r>
-      <w:r>
-        <w:t>)</w:t>
-      </w:r>
-      <w:r>
-        <w:t xml:space="preserve"> </w:t>
+        <w:t xml:space="preserve">reverse stepwise model selection </w:t>
       </w:r>
       <w:r>
         <w:t>based on</w:t>
@@ -5548,49 +5506,525 @@
     </w:p>
     <w:p>
       <w:pPr>
-        <w:pStyle w:val="BodyText"/>
-        <w:rPr>
-          <w:i/>
-        </w:rPr>
-      </w:pPr>
-      <w:r>
-        <w:rPr>
-          <w:highlight w:val="yellow"/>
-        </w:rPr>
-        <w:t xml:space="preserve">[Reorder sentences to refer to Figure 2 as a </w:t>
-      </w:r>
-      <w:r>
-        <w:rPr>
-          <w:highlight w:val="yellow"/>
-        </w:rPr>
-        <w:sym w:font="Wingdings" w:char="F0E0"/>
-      </w:r>
-      <w:r>
-        <w:rPr>
-          <w:highlight w:val="yellow"/>
-        </w:rPr>
-        <w:t xml:space="preserve"> b </w:t>
-      </w:r>
-      <w:r>
-        <w:rPr>
-          <w:highlight w:val="yellow"/>
-        </w:rPr>
-        <w:sym w:font="Wingdings" w:char="F0E0"/>
-      </w:r>
-      <w:r>
-        <w:rPr>
-          <w:highlight w:val="yellow"/>
-        </w:rPr>
-        <w:t xml:space="preserve"> c?]</w:t>
+        <w:pStyle w:val="Heading2"/>
+        <w:spacing w:line="240" w:lineRule="auto"/>
+      </w:pPr>
+      <w:r>
+        <w:t>3.2</w:t>
+      </w:r>
+      <w:r>
+        <w:t>:</w:t>
+      </w:r>
+      <w:r>
+        <w:t xml:space="preserve"> </w:t>
+      </w:r>
+      <w:r>
+        <w:t>Comparing environmental heterogeneity</w:t>
       </w:r>
     </w:p>
     <w:p>
       <w:pPr>
+        <w:pStyle w:val="FirstParagraph"/>
+      </w:pPr>
+      <w:r>
+        <w:t xml:space="preserve">With a few exceptions (MAP, NDVI and CEC at the DS-scale; </w:t>
+      </w:r>
+      <w:r>
+        <w:t>Figure</w:t>
+      </w:r>
+      <w:r>
+        <w:t xml:space="preserve"> 3</w:t>
+      </w:r>
+      <w:r>
+        <w:t xml:space="preserve">b,e,f), </w:t>
+      </w:r>
+      <w:r>
+        <w:rPr>
+          <w:i/>
+        </w:rPr>
+        <w:t>CLES</w:t>
+      </w:r>
+      <w:r>
+        <w:t xml:space="preserve"> comparisons revealed</w:t>
+      </w:r>
+      <w:r>
+        <w:t xml:space="preserve"> the GCFR </w:t>
+      </w:r>
+      <w:r>
+        <w:t>to</w:t>
+      </w:r>
+      <w:r>
+        <w:t xml:space="preserve"> </w:t>
+      </w:r>
+      <w:r>
+        <w:t>be</w:t>
+      </w:r>
+      <w:r>
+        <w:t xml:space="preserve"> more heterogeneous</w:t>
+      </w:r>
+      <w:r>
+        <w:rPr>
+          <w:lang w:val="en-ZA"/>
+        </w:rPr>
+        <w:t xml:space="preserve"> </w:t>
+      </w:r>
+      <w:r>
+        <w:t xml:space="preserve">than the SWAFR </w:t>
+      </w:r>
+      <w:r>
+        <w:t>in</w:t>
+      </w:r>
+      <w:r>
+        <w:t xml:space="preserve"> </w:t>
+      </w:r>
+      <w:r>
+        <w:t xml:space="preserve">all nine environmental variables, </w:t>
+      </w:r>
+      <w:r>
+        <w:t xml:space="preserve">and </w:t>
+      </w:r>
+      <w:r>
+        <w:t>across the full range of spatial scales (</w:t>
+      </w:r>
+      <w:r>
+        <w:t>Figure</w:t>
+      </w:r>
+      <w:r>
+        <w:t xml:space="preserve"> 3</w:t>
+      </w:r>
+      <w:r>
+        <w:t>)</w:t>
+      </w:r>
+      <w:r>
+        <w:t xml:space="preserve">. </w:t>
+      </w:r>
+      <w:r>
+        <w:t>The same was true for the major axis of heterogeneity described by PC1</w:t>
+      </w:r>
+      <w:r>
+        <w:t xml:space="preserve"> (</w:t>
+      </w:r>
+      <w:r>
+        <w:t>Figure</w:t>
+      </w:r>
+      <w:r>
+        <w:t xml:space="preserve"> 3</w:t>
+      </w:r>
+      <w:r>
+        <w:t>j</w:t>
+      </w:r>
+      <w:r>
+        <w:t xml:space="preserve">, </w:t>
+      </w:r>
+      <w:r>
+        <w:t>1</w:t>
+      </w:r>
+      <w:r>
+        <w:t>c,d)</w:t>
+      </w:r>
+      <w:r>
+        <w:t xml:space="preserve">, which accounted for between </w:t>
+      </w:r>
+      <w:r>
+        <w:t>38</w:t>
+      </w:r>
+      <w:r>
+        <w:t>%</w:t>
+      </w:r>
+      <w:r>
+        <w:t xml:space="preserve"> </w:t>
+      </w:r>
+      <w:r>
+        <w:t xml:space="preserve">(at the </w:t>
+      </w:r>
+      <w:r>
+        <w:t>0.10</w:t>
+      </w:r>
+      <w:r>
+        <w:rPr>
+          <w:rFonts w:cstheme="majorBidi"/>
+        </w:rPr>
+        <w:t>°×</w:t>
+      </w:r>
+      <w:r>
+        <w:t>0.10</w:t>
+      </w:r>
+      <w:r>
+        <w:rPr>
+          <w:rFonts w:ascii="Times New Roman" w:hAnsi="Times New Roman" w:cs="Times New Roman"/>
+        </w:rPr>
+        <w:t>°</w:t>
+      </w:r>
+      <w:r>
+        <w:t xml:space="preserve">-degree scale) </w:t>
+      </w:r>
+      <w:r>
+        <w:t>and 4</w:t>
+      </w:r>
+      <w:r>
+        <w:t>2</w:t>
+      </w:r>
+      <w:r>
+        <w:t xml:space="preserve">% </w:t>
+      </w:r>
+      <w:r>
+        <w:t xml:space="preserve">(at the QDS-scale) </w:t>
+      </w:r>
+      <w:r>
+        <w:t xml:space="preserve">of the variance in all nine </w:t>
+      </w:r>
+      <w:r>
+        <w:t xml:space="preserve">heterogeneity </w:t>
+      </w:r>
+      <w:r>
+        <w:t>variables</w:t>
+      </w:r>
+      <w:r>
+        <w:t>.</w:t>
+      </w:r>
+      <w:r>
+        <w:t xml:space="preserve"> </w:t>
+      </w:r>
+      <w:r>
+        <w:t xml:space="preserve">In </w:t>
+      </w:r>
+      <w:r>
+        <w:t>general,</w:t>
+      </w:r>
+      <w:r>
+        <w:t xml:space="preserve"> the </w:t>
+      </w:r>
+      <w:r>
+        <w:rPr>
+          <w:lang w:val="en-ZA"/>
+        </w:rPr>
+        <w:t xml:space="preserve">disparity in </w:t>
+      </w:r>
+      <w:r>
+        <w:rPr>
+          <w:lang w:val="en-ZA"/>
+        </w:rPr>
+        <w:t xml:space="preserve">heterogeneity between the two regions </w:t>
+      </w:r>
+      <w:r>
+        <w:t>is greater for</w:t>
+      </w:r>
+      <w:r>
+        <w:rPr>
+          <w:lang w:val="en-ZA"/>
+        </w:rPr>
+        <w:t xml:space="preserve"> topographic and climatic (</w:t>
+      </w:r>
+      <w:r>
+        <w:rPr>
+          <w:lang w:val="en-ZA"/>
+        </w:rPr>
+        <w:t xml:space="preserve">all </w:t>
+      </w:r>
+      <w:r>
+        <w:rPr>
+          <w:i/>
+          <w:lang w:val="en-ZA"/>
+        </w:rPr>
+        <w:t>CLES</w:t>
+      </w:r>
+      <w:r>
+        <w:rPr>
+          <w:lang w:val="en-ZA"/>
+        </w:rPr>
+        <w:t xml:space="preserve"> &gt; 0.60</w:t>
+      </w:r>
+      <w:r>
+        <w:rPr>
+          <w:lang w:val="en-ZA"/>
+        </w:rPr>
+        <w:t xml:space="preserve">; </w:t>
+      </w:r>
+      <w:r>
+        <w:rPr>
+          <w:lang w:val="en-ZA"/>
+        </w:rPr>
+        <w:t>Figure</w:t>
+      </w:r>
+      <w:r>
+        <w:rPr>
+          <w:lang w:val="en-ZA"/>
+        </w:rPr>
+        <w:t xml:space="preserve"> 3</w:t>
+      </w:r>
+      <w:r>
+        <w:rPr>
+          <w:lang w:val="en-ZA"/>
+        </w:rPr>
+        <w:t>a</w:t>
+      </w:r>
+      <w:r>
+        <w:t>–d</w:t>
+      </w:r>
+      <w:r>
+        <w:rPr>
+          <w:lang w:val="en-ZA"/>
+        </w:rPr>
+        <w:t xml:space="preserve">) than edaphic </w:t>
+      </w:r>
+      <w:r>
+        <w:rPr>
+          <w:lang w:val="en-ZA"/>
+        </w:rPr>
+        <w:t>variables</w:t>
+      </w:r>
+      <w:r>
+        <w:rPr>
+          <w:lang w:val="en-ZA"/>
+        </w:rPr>
+        <w:t xml:space="preserve"> </w:t>
+      </w:r>
+      <w:r>
+        <w:rPr>
+          <w:lang w:val="en-ZA"/>
+        </w:rPr>
+        <w:t>(</w:t>
+      </w:r>
+      <w:r>
+        <w:t xml:space="preserve">all </w:t>
+      </w:r>
+      <w:r>
+        <w:rPr>
+          <w:i/>
+        </w:rPr>
+        <w:t>CLES</w:t>
+      </w:r>
+      <w:r>
+        <w:t xml:space="preserve"> &lt; 0.75</w:t>
+      </w:r>
+      <w:r>
+        <w:t xml:space="preserve">; </w:t>
+      </w:r>
+      <w:r>
+        <w:rPr>
+          <w:lang w:val="en-ZA"/>
+        </w:rPr>
+        <w:t>Figure</w:t>
+      </w:r>
+      <w:r>
+        <w:rPr>
+          <w:lang w:val="en-ZA"/>
+        </w:rPr>
+        <w:t xml:space="preserve"> 3</w:t>
+      </w:r>
+      <w:r>
+        <w:rPr>
+          <w:lang w:val="en-ZA"/>
+        </w:rPr>
+        <w:t>f</w:t>
+      </w:r>
+      <w:r>
+        <w:t>–</w:t>
+      </w:r>
+      <w:proofErr w:type="spellStart"/>
+      <w:r>
+        <w:t>i</w:t>
+      </w:r>
+      <w:proofErr w:type="spellEnd"/>
+      <w:r>
+        <w:t>)</w:t>
+      </w:r>
+      <w:r>
+        <w:rPr>
+          <w:lang w:val="en-ZA"/>
+        </w:rPr>
+        <w:t>.</w:t>
+      </w:r>
+    </w:p>
+    <w:p>
+      <w:pPr>
+        <w:pStyle w:val="FirstParagraph"/>
+      </w:pPr>
+      <w:r>
+        <w:t xml:space="preserve">Regressions </w:t>
+      </w:r>
+      <w:r>
+        <w:t>indicate</w:t>
+      </w:r>
+      <w:r>
+        <w:t xml:space="preserve"> that t</w:t>
+      </w:r>
+      <w:r>
+        <w:t xml:space="preserve">he degree to which the GCFR is more </w:t>
+      </w:r>
+      <w:r>
+        <w:t xml:space="preserve">environmentally </w:t>
+      </w:r>
+      <w:r>
+        <w:t>heterogeneous than the SWAFR is largely scale-independent</w:t>
+      </w:r>
+      <w:r>
+        <w:t>, with the notable exception</w:t>
+      </w:r>
+      <w:r>
+        <w:t>s</w:t>
+      </w:r>
+      <w:r>
+        <w:t xml:space="preserve"> of MAP (</w:t>
+      </w:r>
+      <w:r>
+        <w:t>Figure</w:t>
+      </w:r>
+      <w:r>
+        <w:t xml:space="preserve"> 3</w:t>
+      </w:r>
+      <w:r>
+        <w:t>b</w:t>
+      </w:r>
+      <w:r>
+        <w:t>)</w:t>
+      </w:r>
+      <w:r>
+        <w:t xml:space="preserve">, </w:t>
+      </w:r>
+      <w:r>
+        <w:t>in</w:t>
+      </w:r>
+      <w:r>
+        <w:t xml:space="preserve"> </w:t>
+      </w:r>
+      <w:r>
+        <w:t xml:space="preserve">which the GCFR </w:t>
+      </w:r>
+      <w:r>
+        <w:t xml:space="preserve">is disproportionately more heterogeneous </w:t>
+      </w:r>
+      <w:r>
+        <w:t xml:space="preserve">at </w:t>
+      </w:r>
+      <w:r>
+        <w:t>fine</w:t>
+      </w:r>
+      <w:r>
+        <w:t xml:space="preserve"> scales</w:t>
+      </w:r>
+      <w:r>
+        <w:t>, and NDVI and clay (</w:t>
+      </w:r>
+      <w:r>
+        <w:t>Figure</w:t>
+      </w:r>
+      <w:r>
+        <w:t xml:space="preserve"> 3</w:t>
+      </w:r>
+      <w:r>
+        <w:t xml:space="preserve">e,g), </w:t>
+      </w:r>
+      <w:r>
+        <w:t xml:space="preserve">in which the </w:t>
+      </w:r>
+      <w:r>
+        <w:t xml:space="preserve">GCFR </w:t>
+      </w:r>
+      <w:r>
+        <w:t>is disproportionately more heterogeneous</w:t>
+      </w:r>
+      <w:r>
+        <w:t xml:space="preserve"> at coarse spatial scales.</w:t>
+      </w:r>
+      <w:r>
+        <w:t xml:space="preserve"> Th</w:t>
+      </w:r>
+      <w:r>
+        <w:t>e</w:t>
+      </w:r>
+      <w:r>
+        <w:t xml:space="preserve"> major axis</w:t>
+      </w:r>
+      <w:r>
+        <w:t xml:space="preserve"> of heterogeneity (PC1)</w:t>
+      </w:r>
+      <w:r>
+        <w:t xml:space="preserve"> reflect</w:t>
+      </w:r>
+      <w:r>
+        <w:t>s</w:t>
+      </w:r>
+      <w:r>
+        <w:t xml:space="preserve"> the scale-independence</w:t>
+      </w:r>
+      <w:r>
+        <w:t xml:space="preserve"> of most forms </w:t>
+      </w:r>
+      <w:r>
+        <w:t xml:space="preserve">of </w:t>
+      </w:r>
+      <w:r>
+        <w:t>heterogeneit</w:t>
+      </w:r>
+      <w:r>
+        <w:t>y</w:t>
+      </w:r>
+      <w:r>
+        <w:t xml:space="preserve">, </w:t>
+      </w:r>
+      <w:r>
+        <w:t xml:space="preserve">with </w:t>
+      </w:r>
+      <w:r>
+        <w:t xml:space="preserve">its </w:t>
+      </w:r>
+      <w:r>
+        <w:rPr>
+          <w:i/>
+        </w:rPr>
+        <w:t>CLES</w:t>
+      </w:r>
+      <w:r>
+        <w:t xml:space="preserve"> </w:t>
+      </w:r>
+      <w:r>
+        <w:t>being</w:t>
+      </w:r>
+      <w:r>
+        <w:t xml:space="preserve"> </w:t>
+      </w:r>
+      <w:r>
+        <w:t>more or less uniform</w:t>
+      </w:r>
+      <w:r>
+        <w:t xml:space="preserve"> </w:t>
+      </w:r>
+      <w:r>
+        <w:t>across</w:t>
+      </w:r>
+      <w:r>
+        <w:t xml:space="preserve"> spatial</w:t>
+      </w:r>
+      <w:r>
+        <w:t xml:space="preserve"> scales</w:t>
+      </w:r>
+      <w:r>
+        <w:t xml:space="preserve"> (</w:t>
+      </w:r>
+      <w:r>
+        <w:t>Figure</w:t>
+      </w:r>
+      <w:r>
+        <w:t xml:space="preserve"> 3</w:t>
+      </w:r>
+      <w:r>
+        <w:t>j</w:t>
+      </w:r>
+      <w:r>
+        <w:t>)</w:t>
+      </w:r>
+      <w:r>
+        <w:t>.</w:t>
+      </w:r>
+    </w:p>
+    <w:p>
+      <w:pPr>
         <w:pStyle w:val="Heading2"/>
         <w:spacing w:line="240" w:lineRule="auto"/>
       </w:pPr>
       <w:r>
-        <w:t>3.2</w:t>
+        <w:t>3.3</w:t>
       </w:r>
       <w:r>
         <w:t>:</w:t>
@@ -5599,765 +6033,245 @@
         <w:t xml:space="preserve"> </w:t>
       </w:r>
       <w:r>
-        <w:t>Comparing environmental heterogeneity</w:t>
+        <w:t>Environme</w:t>
+      </w:r>
+      <w:r>
+        <w:t>ntal heterogeneity as an explanation of species richness</w:t>
       </w:r>
     </w:p>
     <w:p>
       <w:pPr>
         <w:pStyle w:val="FirstParagraph"/>
-      </w:pPr>
-      <w:r>
-        <w:t xml:space="preserve">With a few exceptions (MAP, NDVI and CEC at the DS-scale; </w:t>
-      </w:r>
-      <w:r>
-        <w:t>Figure</w:t>
-      </w:r>
-      <w:r>
-        <w:t xml:space="preserve"> 3</w:t>
-      </w:r>
-      <w:r>
-        <w:t xml:space="preserve">b,e,f), </w:t>
-      </w:r>
-      <w:r>
-        <w:rPr>
-          <w:i/>
-        </w:rPr>
-        <w:t>CLES</w:t>
-      </w:r>
-      <w:r>
-        <w:t xml:space="preserve"> comparisons revealed</w:t>
-      </w:r>
-      <w:r>
-        <w:t xml:space="preserve"> the GCFR </w:t>
-      </w:r>
-      <w:r>
-        <w:t>to</w:t>
+        <w:rPr>
+          <w:rFonts w:eastAsiaTheme="minorEastAsia" w:cstheme="majorBidi"/>
+        </w:rPr>
+      </w:pPr>
+      <w:r>
+        <w:t xml:space="preserve">The </w:t>
+      </w:r>
+      <w:r>
+        <w:t xml:space="preserve">ANCOVA </w:t>
+      </w:r>
+      <w:r>
+        <w:t>results show</w:t>
+      </w:r>
+      <w:r>
+        <w:t xml:space="preserve"> that </w:t>
+      </w:r>
+      <w:r>
+        <w:rPr>
+          <w:rFonts w:eastAsiaTheme="minorEastAsia"/>
+        </w:rPr>
+        <w:t xml:space="preserve">heterogeneity in each of the nine environmental variables, as well as the main axis of heterogeneity (PC1), influence species richness in a consistently positive manner across the two study regions. In addition, </w:t>
+      </w:r>
+      <w:r>
+        <w:rPr>
+          <w:rFonts w:eastAsiaTheme="minorEastAsia"/>
+        </w:rPr>
+        <w:t>they</w:t>
+      </w:r>
+      <w:r>
+        <w:rPr>
+          <w:rFonts w:eastAsiaTheme="minorEastAsia"/>
+        </w:rPr>
+        <w:t xml:space="preserve"> show</w:t>
+      </w:r>
+      <w:r>
+        <w:rPr>
+          <w:rFonts w:eastAsiaTheme="minorEastAsia"/>
+        </w:rPr>
+        <w:t xml:space="preserve"> that,</w:t>
+      </w:r>
+      <w:r>
+        <w:t xml:space="preserve"> at the HDS- and DS-scales</w:t>
+      </w:r>
+      <w:r>
+        <w:t>,</w:t>
       </w:r>
       <w:r>
         <w:t xml:space="preserve"> </w:t>
       </w:r>
       <w:r>
-        <w:t>be</w:t>
-      </w:r>
-      <w:r>
-        <w:t xml:space="preserve"> more heterogeneous</w:t>
-      </w:r>
-      <w:r>
-        <w:rPr>
-          <w:lang w:val="en-ZA"/>
+        <w:rPr>
+          <w:rFonts w:eastAsiaTheme="minorEastAsia"/>
+        </w:rPr>
+        <w:t>the effect of</w:t>
+      </w:r>
+      <w:r>
+        <w:rPr>
+          <w:rFonts w:eastAsiaTheme="minorEastAsia"/>
         </w:rPr>
         <w:t xml:space="preserve"> </w:t>
       </w:r>
       <w:r>
-        <w:t xml:space="preserve">than the SWAFR </w:t>
-      </w:r>
-      <w:r>
-        <w:t>in</w:t>
-      </w:r>
-      <w:r>
+        <w:rPr>
+          <w:rFonts w:eastAsiaTheme="minorEastAsia"/>
+        </w:rPr>
+        <w:t xml:space="preserve">heterogeneity in each environmental variable, and of PC1, on </w:t>
+      </w:r>
+      <w:r>
+        <w:rPr>
+          <w:rFonts w:eastAsiaTheme="minorEastAsia"/>
+        </w:rPr>
+        <w:t xml:space="preserve">species richness </w:t>
+      </w:r>
+      <w:r>
+        <w:rPr>
+          <w:rFonts w:eastAsiaTheme="minorEastAsia"/>
+        </w:rPr>
+        <w:t>is uniform</w:t>
+      </w:r>
+      <w:r>
+        <w:rPr>
+          <w:rFonts w:eastAsiaTheme="minorEastAsia"/>
+        </w:rPr>
         <w:t xml:space="preserve"> </w:t>
       </w:r>
       <w:r>
-        <w:t xml:space="preserve">all nine environmental variables, </w:t>
-      </w:r>
-      <w:r>
-        <w:t xml:space="preserve">and </w:t>
-      </w:r>
-      <w:r>
-        <w:t>across the full range of spatial scales (</w:t>
-      </w:r>
-      <w:r>
-        <w:t>Figure</w:t>
-      </w:r>
-      <w:r>
-        <w:t xml:space="preserve"> 3</w:t>
-      </w:r>
-      <w:r>
-        <w:t>)</w:t>
-      </w:r>
-      <w:r>
+        <w:rPr>
+          <w:rFonts w:eastAsiaTheme="minorEastAsia"/>
+        </w:rPr>
+        <w:t>across the two regions</w:t>
+      </w:r>
+      <w:r>
+        <w:rPr>
+          <w:rFonts w:eastAsiaTheme="minorEastAsia"/>
+        </w:rPr>
+        <w:t xml:space="preserve"> (</w:t>
+      </w:r>
+      <w:r>
+        <w:rPr>
+          <w:rFonts w:eastAsiaTheme="minorEastAsia"/>
+        </w:rPr>
+        <w:t>i.e. “main effect</w:t>
+      </w:r>
+      <w:r>
+        <w:rPr>
+          <w:rFonts w:eastAsiaTheme="minorEastAsia"/>
+        </w:rPr>
+        <w:t xml:space="preserve"> only</w:t>
+      </w:r>
+      <w:r>
+        <w:rPr>
+          <w:rFonts w:eastAsiaTheme="minorEastAsia"/>
+        </w:rPr>
+        <w:t xml:space="preserve">” model </w:t>
+      </w:r>
+      <w:proofErr w:type="spellStart"/>
+      <w:r>
+        <w:rPr>
+          <w:rFonts w:eastAsiaTheme="minorEastAsia"/>
+        </w:rPr>
+        <w:t>favoured</w:t>
+      </w:r>
+      <w:proofErr w:type="spellEnd"/>
+      <w:r>
+        <w:rPr>
+          <w:rFonts w:eastAsiaTheme="minorEastAsia"/>
+        </w:rPr>
+        <w:t xml:space="preserve">: </w:t>
+      </w:r>
+      <w:r>
+        <w:rPr>
+          <w:rFonts w:eastAsiaTheme="minorEastAsia"/>
+        </w:rPr>
+        <w:t xml:space="preserve">Table </w:t>
+      </w:r>
+      <w:r>
+        <w:rPr>
+          <w:rFonts w:eastAsiaTheme="minorEastAsia"/>
+        </w:rPr>
+        <w:t>1</w:t>
+      </w:r>
+      <w:r>
+        <w:rPr>
+          <w:rFonts w:eastAsiaTheme="minorEastAsia"/>
+        </w:rPr>
+        <w:t xml:space="preserve">b,c; </w:t>
+      </w:r>
+      <w:r>
+        <w:rPr>
+          <w:rFonts w:eastAsiaTheme="minorEastAsia"/>
+        </w:rPr>
+        <w:t xml:space="preserve">Figure </w:t>
+      </w:r>
+      <w:r>
+        <w:rPr>
+          <w:rFonts w:eastAsiaTheme="minorEastAsia"/>
+        </w:rPr>
+        <w:t>4</w:t>
+      </w:r>
+      <w:r>
+        <w:rPr>
+          <w:rFonts w:eastAsiaTheme="minorEastAsia"/>
+        </w:rPr>
+        <w:t>b, c)</w:t>
+      </w:r>
+      <w:r>
+        <w:rPr>
+          <w:rFonts w:eastAsiaTheme="minorEastAsia"/>
+        </w:rPr>
         <w:t xml:space="preserve">. </w:t>
       </w:r>
       <w:r>
-        <w:t>The same was true for the major axis of heterogeneity described by PC1</w:t>
-      </w:r>
-      <w:r>
-        <w:t xml:space="preserve"> (</w:t>
-      </w:r>
-      <w:r>
-        <w:t>Figure</w:t>
-      </w:r>
-      <w:r>
-        <w:t xml:space="preserve"> 3</w:t>
-      </w:r>
-      <w:r>
-        <w:t>j</w:t>
-      </w:r>
-      <w:r>
-        <w:t xml:space="preserve">, </w:t>
-      </w:r>
-      <w:r>
-        <w:t>1</w:t>
-      </w:r>
-      <w:r>
-        <w:t>c,d)</w:t>
-      </w:r>
-      <w:r>
-        <w:t xml:space="preserve">, which accounted for between </w:t>
-      </w:r>
-      <w:r>
-        <w:t>38</w:t>
-      </w:r>
-      <w:r>
-        <w:t>%</w:t>
+        <w:rPr>
+          <w:rFonts w:eastAsiaTheme="minorEastAsia"/>
+        </w:rPr>
+        <w:t>By contrast, t</w:t>
+      </w:r>
+      <w:r>
+        <w:t>he</w:t>
+      </w:r>
+      <w:r>
+        <w:t xml:space="preserve"> relationship of species richness to heterogeneity</w:t>
       </w:r>
       <w:r>
         <w:t xml:space="preserve"> </w:t>
       </w:r>
       <w:r>
-        <w:t xml:space="preserve">(at the </w:t>
-      </w:r>
-      <w:r>
-        <w:t>0.10</w:t>
-      </w:r>
-      <w:r>
-        <w:rPr>
-          <w:rFonts w:cstheme="majorBidi"/>
-        </w:rPr>
-        <w:t>°×</w:t>
-      </w:r>
-      <w:r>
-        <w:t>0.10</w:t>
-      </w:r>
-      <w:r>
-        <w:rPr>
-          <w:rFonts w:ascii="Times New Roman" w:hAnsi="Times New Roman" w:cs="Times New Roman"/>
-        </w:rPr>
-        <w:t>°</w:t>
-      </w:r>
-      <w:r>
-        <w:t xml:space="preserve">-degree scale) </w:t>
-      </w:r>
-      <w:r>
-        <w:t>and 4</w:t>
-      </w:r>
-      <w:r>
-        <w:t>2</w:t>
-      </w:r>
-      <w:r>
-        <w:t xml:space="preserve">% </w:t>
-      </w:r>
-      <w:r>
-        <w:t xml:space="preserve">(at the QDS-scale) </w:t>
-      </w:r>
-      <w:r>
-        <w:t xml:space="preserve">of the variance in all nine </w:t>
-      </w:r>
-      <w:r>
-        <w:t xml:space="preserve">heterogeneity </w:t>
-      </w:r>
-      <w:r>
-        <w:t>variables</w:t>
-      </w:r>
-      <w:r>
-        <w:t>.</w:t>
+        <w:rPr>
+          <w:rFonts w:eastAsiaTheme="minorEastAsia"/>
+        </w:rPr>
+        <w:t xml:space="preserve">at the </w:t>
+      </w:r>
+      <w:r>
+        <w:t xml:space="preserve">QDS-scale </w:t>
+      </w:r>
+      <w:r>
+        <w:t>is</w:t>
       </w:r>
       <w:r>
         <w:t xml:space="preserve"> </w:t>
       </w:r>
       <w:r>
-        <w:t xml:space="preserve">In </w:t>
-      </w:r>
-      <w:r>
-        <w:t>general,</w:t>
-      </w:r>
-      <w:r>
-        <w:t xml:space="preserve"> the </w:t>
-      </w:r>
-      <w:r>
-        <w:rPr>
-          <w:lang w:val="en-ZA"/>
-        </w:rPr>
-        <w:t xml:space="preserve">disparity in </w:t>
-      </w:r>
-      <w:r>
-        <w:rPr>
-          <w:lang w:val="en-ZA"/>
-        </w:rPr>
-        <w:t xml:space="preserve">heterogeneity between the two regions </w:t>
-      </w:r>
-      <w:r>
-        <w:t>is greater for</w:t>
-      </w:r>
-      <w:r>
-        <w:rPr>
-          <w:lang w:val="en-ZA"/>
-        </w:rPr>
-        <w:t xml:space="preserve"> topographic and climatic (</w:t>
-      </w:r>
-      <w:r>
-        <w:rPr>
-          <w:lang w:val="en-ZA"/>
-        </w:rPr>
-        <w:t xml:space="preserve">all </w:t>
-      </w:r>
-      <w:r>
-        <w:rPr>
-          <w:i/>
-          <w:lang w:val="en-ZA"/>
-        </w:rPr>
-        <w:t>CLES</w:t>
-      </w:r>
-      <w:r>
-        <w:rPr>
-          <w:lang w:val="en-ZA"/>
-        </w:rPr>
-        <w:t xml:space="preserve"> &gt; 0.60</w:t>
-      </w:r>
-      <w:r>
-        <w:rPr>
-          <w:lang w:val="en-ZA"/>
-        </w:rPr>
-        <w:t xml:space="preserve">; </w:t>
-      </w:r>
-      <w:r>
-        <w:rPr>
-          <w:lang w:val="en-ZA"/>
-        </w:rPr>
-        <w:t>Figure</w:t>
-      </w:r>
-      <w:r>
-        <w:rPr>
-          <w:lang w:val="en-ZA"/>
-        </w:rPr>
-        <w:t xml:space="preserve"> 3</w:t>
-      </w:r>
-      <w:r>
-        <w:rPr>
-          <w:lang w:val="en-ZA"/>
-        </w:rPr>
-        <w:t>a</w:t>
-      </w:r>
-      <w:r>
-        <w:t>–d</w:t>
-      </w:r>
-      <w:r>
-        <w:rPr>
-          <w:lang w:val="en-ZA"/>
-        </w:rPr>
-        <w:t xml:space="preserve">) than edaphic </w:t>
-      </w:r>
-      <w:r>
-        <w:rPr>
-          <w:lang w:val="en-ZA"/>
-        </w:rPr>
-        <w:t>variables</w:t>
-      </w:r>
-      <w:r>
-        <w:rPr>
-          <w:lang w:val="en-ZA"/>
-        </w:rPr>
-        <w:t xml:space="preserve"> </w:t>
-      </w:r>
-      <w:r>
-        <w:rPr>
-          <w:lang w:val="en-ZA"/>
-        </w:rPr>
-        <w:t>(</w:t>
-      </w:r>
-      <w:r>
-        <w:t xml:space="preserve">all </w:t>
-      </w:r>
-      <w:r>
-        <w:rPr>
-          <w:i/>
-        </w:rPr>
-        <w:t>CLES</w:t>
-      </w:r>
-      <w:r>
-        <w:t xml:space="preserve"> &lt; 0.75</w:t>
-      </w:r>
-      <w:r>
-        <w:t xml:space="preserve">; </w:t>
-      </w:r>
-      <w:r>
-        <w:rPr>
-          <w:lang w:val="en-ZA"/>
-        </w:rPr>
-        <w:t>Figure</w:t>
-      </w:r>
-      <w:r>
-        <w:rPr>
-          <w:lang w:val="en-ZA"/>
-        </w:rPr>
-        <w:t xml:space="preserve"> 3</w:t>
-      </w:r>
-      <w:r>
-        <w:rPr>
-          <w:lang w:val="en-ZA"/>
-        </w:rPr>
-        <w:t>f</w:t>
-      </w:r>
-      <w:r>
-        <w:t>–</w:t>
-      </w:r>
-      <w:proofErr w:type="spellStart"/>
-      <w:r>
-        <w:t>i</w:t>
-      </w:r>
-      <w:proofErr w:type="spellEnd"/>
-      <w:r>
-        <w:t>)</w:t>
-      </w:r>
-      <w:r>
-        <w:rPr>
-          <w:lang w:val="en-ZA"/>
-        </w:rPr>
-        <w:t>.</w:t>
-      </w:r>
-    </w:p>
-    <w:p>
-      <w:pPr>
-        <w:pStyle w:val="FirstParagraph"/>
-      </w:pPr>
-      <w:r>
-        <w:t xml:space="preserve">Regressions </w:t>
-      </w:r>
-      <w:r>
-        <w:t>indicate</w:t>
-      </w:r>
-      <w:r>
-        <w:t xml:space="preserve"> that t</w:t>
-      </w:r>
-      <w:r>
-        <w:t xml:space="preserve">he degree to which the GCFR is more </w:t>
-      </w:r>
-      <w:r>
-        <w:t xml:space="preserve">environmentally </w:t>
-      </w:r>
-      <w:r>
-        <w:t>heterogeneous than the SWAFR is largely scale-independent</w:t>
-      </w:r>
-      <w:r>
-        <w:t>, with the notable exception</w:t>
-      </w:r>
-      <w:r>
-        <w:t>s</w:t>
-      </w:r>
-      <w:r>
-        <w:t xml:space="preserve"> of MAP (</w:t>
-      </w:r>
-      <w:r>
-        <w:t>Figure</w:t>
-      </w:r>
-      <w:r>
-        <w:t xml:space="preserve"> 3</w:t>
-      </w:r>
-      <w:r>
-        <w:t>b</w:t>
-      </w:r>
-      <w:r>
-        <w:t>)</w:t>
-      </w:r>
-      <w:r>
-        <w:t xml:space="preserve">, </w:t>
-      </w:r>
-      <w:r>
-        <w:t>in</w:t>
-      </w:r>
-      <w:r>
-        <w:t xml:space="preserve"> </w:t>
-      </w:r>
-      <w:r>
-        <w:t xml:space="preserve">which the GCFR </w:t>
-      </w:r>
-      <w:r>
-        <w:t xml:space="preserve">is disproportionately more heterogeneous </w:t>
-      </w:r>
-      <w:r>
-        <w:t xml:space="preserve">at </w:t>
-      </w:r>
-      <w:r>
-        <w:t>fine</w:t>
-      </w:r>
-      <w:r>
-        <w:t xml:space="preserve"> scales</w:t>
-      </w:r>
-      <w:r>
-        <w:t>, and NDVI and clay (</w:t>
-      </w:r>
-      <w:r>
-        <w:t>Figure</w:t>
-      </w:r>
-      <w:r>
-        <w:t xml:space="preserve"> 3</w:t>
-      </w:r>
-      <w:r>
-        <w:t xml:space="preserve">e,g), </w:t>
-      </w:r>
-      <w:r>
-        <w:t xml:space="preserve">in which the </w:t>
-      </w:r>
-      <w:r>
-        <w:t xml:space="preserve">GCFR </w:t>
-      </w:r>
-      <w:r>
-        <w:t>is disproportionately more heterogeneous</w:t>
-      </w:r>
-      <w:r>
-        <w:t xml:space="preserve"> at coarse spatial scales.</w:t>
-      </w:r>
-      <w:r>
-        <w:t xml:space="preserve"> Th</w:t>
-      </w:r>
-      <w:r>
-        <w:t>e</w:t>
-      </w:r>
-      <w:r>
-        <w:t xml:space="preserve"> major axis</w:t>
-      </w:r>
-      <w:r>
-        <w:t xml:space="preserve"> of heterogeneity (PC1)</w:t>
-      </w:r>
-      <w:r>
-        <w:t xml:space="preserve"> reflect</w:t>
-      </w:r>
-      <w:r>
-        <w:t>s</w:t>
-      </w:r>
-      <w:r>
-        <w:t xml:space="preserve"> the scale-independence</w:t>
-      </w:r>
-      <w:r>
-        <w:t xml:space="preserve"> of most forms </w:t>
-      </w:r>
-      <w:r>
-        <w:t xml:space="preserve">of </w:t>
-      </w:r>
-      <w:r>
-        <w:t>heterogeneit</w:t>
+        <w:t>generall</w:t>
       </w:r>
       <w:r>
         <w:t>y</w:t>
       </w:r>
       <w:r>
-        <w:t xml:space="preserve">, </w:t>
-      </w:r>
-      <w:r>
-        <w:t xml:space="preserve">with </w:t>
-      </w:r>
-      <w:r>
-        <w:t xml:space="preserve">its </w:t>
-      </w:r>
-      <w:r>
-        <w:rPr>
-          <w:i/>
-        </w:rPr>
-        <w:t>CLES</w:t>
-      </w:r>
-      <w:r>
-        <w:t xml:space="preserve"> </w:t>
-      </w:r>
-      <w:r>
-        <w:t>being</w:t>
-      </w:r>
-      <w:r>
-        <w:t xml:space="preserve"> </w:t>
-      </w:r>
-      <w:r>
-        <w:t>more or less uniform</w:t>
-      </w:r>
-      <w:r>
-        <w:t xml:space="preserve"> </w:t>
-      </w:r>
-      <w:r>
-        <w:t>across</w:t>
-      </w:r>
-      <w:r>
-        <w:t xml:space="preserve"> spatial</w:t>
-      </w:r>
-      <w:r>
-        <w:t xml:space="preserve"> scales</w:t>
-      </w:r>
-      <w:r>
-        <w:t xml:space="preserve"> (</w:t>
-      </w:r>
-      <w:r>
-        <w:t>Figure</w:t>
-      </w:r>
-      <w:r>
-        <w:t xml:space="preserve"> 3</w:t>
-      </w:r>
-      <w:r>
-        <w:t>j</w:t>
-      </w:r>
-      <w:r>
-        <w:t>)</w:t>
-      </w:r>
-      <w:r>
-        <w:t>.</w:t>
-      </w:r>
-    </w:p>
-    <w:p>
-      <w:pPr>
-        <w:pStyle w:val="Heading2"/>
-        <w:spacing w:line="240" w:lineRule="auto"/>
-      </w:pPr>
-      <w:r>
-        <w:t>3.3</w:t>
-      </w:r>
-      <w:r>
-        <w:t>:</w:t>
-      </w:r>
-      <w:r>
-        <w:t xml:space="preserve"> </w:t>
-      </w:r>
-      <w:r>
-        <w:t>Environme</w:t>
-      </w:r>
-      <w:r>
-        <w:t>ntal heterogeneity as an explanation of species richness</w:t>
-      </w:r>
-    </w:p>
-    <w:p>
-      <w:pPr>
-        <w:pStyle w:val="FirstParagraph"/>
+        <w:t xml:space="preserve"> region-dependent</w:t>
+      </w:r>
+      <w:r>
+        <w:t xml:space="preserve">, the “main effect </w:t>
+      </w:r>
+      <w:r>
         <w:rPr>
           <w:rFonts w:eastAsiaTheme="minorEastAsia" w:cstheme="majorBidi"/>
         </w:rPr>
-      </w:pPr>
-      <w:r>
-        <w:t xml:space="preserve">The </w:t>
-      </w:r>
-      <w:r>
-        <w:t xml:space="preserve">ANCOVA </w:t>
-      </w:r>
-      <w:r>
-        <w:t>results show</w:t>
-      </w:r>
-      <w:r>
-        <w:t xml:space="preserve"> that </w:t>
-      </w:r>
-      <w:r>
-        <w:rPr>
-          <w:rFonts w:eastAsiaTheme="minorEastAsia"/>
-        </w:rPr>
-        <w:t xml:space="preserve">heterogeneity in each of the nine environmental variables, as well as the main axis of heterogeneity (PC1), influence species richness in a consistently positive manner across the two study regions. In addition, </w:t>
-      </w:r>
-      <w:r>
-        <w:rPr>
-          <w:rFonts w:eastAsiaTheme="minorEastAsia"/>
-        </w:rPr>
-        <w:t>they</w:t>
-      </w:r>
-      <w:r>
-        <w:rPr>
-          <w:rFonts w:eastAsiaTheme="minorEastAsia"/>
-        </w:rPr>
-        <w:t xml:space="preserve"> show</w:t>
-      </w:r>
-      <w:r>
-        <w:rPr>
-          <w:rFonts w:eastAsiaTheme="minorEastAsia"/>
-        </w:rPr>
-        <w:t xml:space="preserve"> that,</w:t>
-      </w:r>
-      <w:r>
-        <w:t xml:space="preserve"> at the HDS- and DS-scales</w:t>
-      </w:r>
-      <w:r>
-        <w:t>,</w:t>
-      </w:r>
-      <w:r>
-        <w:t xml:space="preserve"> </w:t>
-      </w:r>
-      <w:r>
-        <w:rPr>
-          <w:rFonts w:eastAsiaTheme="minorEastAsia"/>
-        </w:rPr>
-        <w:t>the effect of</w:t>
-      </w:r>
-      <w:r>
-        <w:rPr>
-          <w:rFonts w:eastAsiaTheme="minorEastAsia"/>
-        </w:rPr>
-        <w:t xml:space="preserve"> </w:t>
-      </w:r>
-      <w:r>
-        <w:rPr>
-          <w:rFonts w:eastAsiaTheme="minorEastAsia"/>
-        </w:rPr>
-        <w:t xml:space="preserve">heterogeneity in each environmental variable, and of PC1, on </w:t>
-      </w:r>
-      <w:r>
-        <w:rPr>
-          <w:rFonts w:eastAsiaTheme="minorEastAsia"/>
-        </w:rPr>
-        <w:t xml:space="preserve">species richness </w:t>
-      </w:r>
-      <w:r>
-        <w:rPr>
-          <w:rFonts w:eastAsiaTheme="minorEastAsia"/>
-        </w:rPr>
-        <w:t>is uniform</w:t>
-      </w:r>
-      <w:r>
-        <w:rPr>
-          <w:rFonts w:eastAsiaTheme="minorEastAsia"/>
-        </w:rPr>
-        <w:t xml:space="preserve"> </w:t>
-      </w:r>
-      <w:r>
-        <w:rPr>
-          <w:rFonts w:eastAsiaTheme="minorEastAsia"/>
-        </w:rPr>
-        <w:t>across the two regions</w:t>
-      </w:r>
-      <w:r>
-        <w:rPr>
-          <w:rFonts w:eastAsiaTheme="minorEastAsia"/>
-        </w:rPr>
-        <w:t xml:space="preserve"> (</w:t>
-      </w:r>
-      <w:r>
-        <w:rPr>
-          <w:rFonts w:eastAsiaTheme="minorEastAsia"/>
-        </w:rPr>
-        <w:t>i.e. “main effect</w:t>
-      </w:r>
-      <w:r>
-        <w:rPr>
-          <w:rFonts w:eastAsiaTheme="minorEastAsia"/>
-        </w:rPr>
-        <w:t xml:space="preserve"> only</w:t>
-      </w:r>
-      <w:r>
-        <w:rPr>
-          <w:rFonts w:eastAsiaTheme="minorEastAsia"/>
-        </w:rPr>
-        <w:t xml:space="preserve">” model </w:t>
-      </w:r>
-      <w:proofErr w:type="spellStart"/>
-      <w:r>
-        <w:rPr>
-          <w:rFonts w:eastAsiaTheme="minorEastAsia"/>
-        </w:rPr>
-        <w:t>favoured</w:t>
-      </w:r>
-      <w:proofErr w:type="spellEnd"/>
-      <w:r>
-        <w:rPr>
-          <w:rFonts w:eastAsiaTheme="minorEastAsia"/>
-        </w:rPr>
-        <w:t xml:space="preserve">: </w:t>
-      </w:r>
-      <w:r>
-        <w:rPr>
-          <w:rFonts w:eastAsiaTheme="minorEastAsia"/>
-        </w:rPr>
-        <w:t xml:space="preserve">Table </w:t>
-      </w:r>
-      <w:r>
-        <w:rPr>
-          <w:rFonts w:eastAsiaTheme="minorEastAsia"/>
-        </w:rPr>
-        <w:t>1</w:t>
-      </w:r>
-      <w:r>
-        <w:rPr>
-          <w:rFonts w:eastAsiaTheme="minorEastAsia"/>
-        </w:rPr>
-        <w:t xml:space="preserve">b,c; </w:t>
-      </w:r>
-      <w:r>
-        <w:rPr>
-          <w:rFonts w:eastAsiaTheme="minorEastAsia"/>
-        </w:rPr>
-        <w:t xml:space="preserve">Figure </w:t>
-      </w:r>
-      <w:r>
-        <w:rPr>
-          <w:rFonts w:eastAsiaTheme="minorEastAsia"/>
-        </w:rPr>
-        <w:t>4</w:t>
-      </w:r>
-      <w:r>
-        <w:rPr>
-          <w:rFonts w:eastAsiaTheme="minorEastAsia"/>
-        </w:rPr>
-        <w:t xml:space="preserve">b, </w:t>
-      </w:r>
-      <w:r>
-        <w:rPr>
-          <w:rFonts w:eastAsiaTheme="minorEastAsia"/>
+        <w:t xml:space="preserve">× region” model being favoured for three </w:t>
+      </w:r>
+      <w:r>
+        <w:rPr>
+          <w:rFonts w:eastAsiaTheme="minorEastAsia" w:cstheme="majorBidi"/>
+        </w:rPr>
+        <w:t xml:space="preserve">environmental </w:t>
+      </w:r>
+      <w:r>
+        <w:rPr>
+          <w:rFonts w:eastAsiaTheme="minorEastAsia" w:cstheme="majorBidi"/>
         </w:rPr>
         <w:lastRenderedPageBreak/>
-        <w:t>c)</w:t>
-      </w:r>
-      <w:r>
-        <w:rPr>
-          <w:rFonts w:eastAsiaTheme="minorEastAsia"/>
-        </w:rPr>
-        <w:t xml:space="preserve">. </w:t>
-      </w:r>
-      <w:r>
-        <w:rPr>
-          <w:rFonts w:eastAsiaTheme="minorEastAsia"/>
-        </w:rPr>
-        <w:t>By contrast, t</w:t>
-      </w:r>
-      <w:r>
-        <w:t>he</w:t>
-      </w:r>
-      <w:r>
-        <w:t xml:space="preserve"> relationship of species richness to heterogeneity</w:t>
-      </w:r>
-      <w:r>
-        <w:t xml:space="preserve"> </w:t>
-      </w:r>
-      <w:r>
-        <w:rPr>
-          <w:rFonts w:eastAsiaTheme="minorEastAsia"/>
-        </w:rPr>
-        <w:t xml:space="preserve">at the </w:t>
-      </w:r>
-      <w:r>
-        <w:t xml:space="preserve">QDS-scale </w:t>
-      </w:r>
-      <w:r>
-        <w:t>is</w:t>
-      </w:r>
-      <w:r>
-        <w:t xml:space="preserve"> </w:t>
-      </w:r>
-      <w:r>
-        <w:t>generall</w:t>
-      </w:r>
-      <w:r>
-        <w:t>y</w:t>
-      </w:r>
-      <w:r>
-        <w:t xml:space="preserve"> region-dependent</w:t>
-      </w:r>
-      <w:r>
-        <w:t xml:space="preserve">, the “main effect </w:t>
-      </w:r>
-      <w:r>
-        <w:rPr>
-          <w:rFonts w:eastAsiaTheme="minorEastAsia" w:cstheme="majorBidi"/>
-        </w:rPr>
-        <w:t xml:space="preserve">× region” model being favoured for three </w:t>
-      </w:r>
-      <w:r>
-        <w:rPr>
-          <w:rFonts w:eastAsiaTheme="minorEastAsia" w:cstheme="majorBidi"/>
-        </w:rPr>
-        <w:t xml:space="preserve">environmental </w:t>
-      </w:r>
-      <w:r>
-        <w:rPr>
-          <w:rFonts w:eastAsiaTheme="minorEastAsia" w:cstheme="majorBidi"/>
-        </w:rPr>
         <w:t>variables</w:t>
       </w:r>
       <w:r>
@@ -7622,7 +7536,6 @@
         <w:spacing w:line="240" w:lineRule="auto"/>
       </w:pPr>
       <w:r>
-        <w:lastRenderedPageBreak/>
         <w:t>4</w:t>
       </w:r>
       <w:r>
@@ -7674,7 +7587,11 @@
         <w:t>we found</w:t>
       </w:r>
       <w:r>
-        <w:t xml:space="preserve"> heterogeneity to have a consistently positive influence on species richness in the GCFR and SWAFR.</w:t>
+        <w:t xml:space="preserve"> heterogeneity to have a </w:t>
+      </w:r>
+      <w:r>
+        <w:lastRenderedPageBreak/>
+        <w:t>consistently positive influence on species richness in the GCFR and SWAFR.</w:t>
       </w:r>
       <w:r>
         <w:t xml:space="preserve"> </w:t>
@@ -8608,103 +8525,100 @@
         <w:t>despite the</w:t>
       </w:r>
       <w:r>
-        <w:t xml:space="preserve"> obvious importance of </w:t>
+        <w:t xml:space="preserve"> obvious importance of soil variables</w:t>
+      </w:r>
+      <w:r>
+        <w:t xml:space="preserve"> as determinants of plant distribution, </w:t>
+      </w:r>
+      <w:r>
+        <w:t xml:space="preserve">their inclusion </w:t>
+      </w:r>
+      <w:r>
+        <w:t xml:space="preserve">in broad-scale spatial modelling exercises </w:t>
+      </w:r>
+      <w:r>
+        <w:t xml:space="preserve">remains problematic </w:t>
+      </w:r>
+      <w:r>
+        <w:t>since</w:t>
+      </w:r>
+      <w:r>
+        <w:t xml:space="preserve"> </w:t>
+      </w:r>
+      <w:r>
+        <w:t xml:space="preserve">the spatial scale at which </w:t>
+      </w:r>
+      <w:r>
+        <w:t>soils</w:t>
+      </w:r>
+      <w:r>
+        <w:t xml:space="preserve"> vary is typically much finer than the spatial </w:t>
+      </w:r>
+      <w:r>
+        <w:t>resolution of modelled</w:t>
+      </w:r>
+      <w:r>
+        <w:t xml:space="preserve"> layers </w:t>
+      </w:r>
+      <w:r>
+        <w:fldChar w:fldCharType="begin" w:fldLock="1"/>
+      </w:r>
+      <w:r>
+        <w:instrText>ADDIN CSL_CITATION {"citationItems":[{"id":"ITEM-1","itemData":{"DOI":"10.1111/jbi.13104","ISSN":"03050270","abstract":"Aim: To evaluate the relative importance of climatic versus soil data when predicting species distributions for Amazonian plants and to gain understanding of potential range shifts under climate change. Location: Amazon rain forest. Methods: We produced species distribution models (SDM) at 5-km spatial resolution for 42 plant species (trees, palms, lianas, monocot herbs and ferns) using species occurrence data from herbarium records and plot-based inventories. We modelled species distribution with Bayesian logistic regression using either climate data only, soil data only or climate and soil data together to estimate their relative predictive powers. For areas defined as unsuitable to species occurrence, we mapped the difference between the suitability predictions obtained with climate-only versus soil-only models to identify regions where climate and soil might restrict species ranges independently or jointly. Results: For 40 out of the 42 species, the best models included both climate and soil predictors. The models including only soil predictors performed better than the models including only climate predictors, but we still detected a drought-sensitive response for most of the species. Edaphic conditions were predicted to restrict species occurrence in the centre, the north-west and in the north-east of Amazonia, while the climatic conditions were identified as the restricting factor in the eastern Amazonia, at the border of Roraima and Venezuela and in the Andean foothills. Main conclusions: Our results revealed that soil data are a more important predictor than climate of plant species range in Amazonia. The strong control of species ranges by edaphic features might reduce species’ abilities to track suitable climate conditions under a drought-increase scenario. Future challenges are to improve the quality of soil data and couple them with process-based models to better predict species range dynamics under climate change.","author":[{"dropping-particle":"","family":"Figueiredo","given":"Fernando O. G.","non-dropping-particle":"","parse-names":false,"suffix":""},{"dropping-particle":"","family":"Zuquim","given":"Gabriela","non-dropping-particle":"","parse-names":false,"suffix":""},{"dropping-particle":"","family":"Tuomisto","given":"Hanna","non-dropping-particle":"","parse-names":false,"suffix":""},{"dropping-particle":"","family":"Moulatlet","given":"Gabriel M.","non-dropping-particle":"","parse-names":false,"suffix":""},{"dropping-particle":"","family":"Balslev","given":"Henrik","non-dropping-particle":"","parse-names":false,"suffix":""},{"dropping-particle":"","family":"Costa","given":"Flávia R. C.","non-dropping-particle":"","parse-names":false,"suffix":""}],"container-title":"Journal of Biogeography","id":"ITEM-1","issue":"1","issued":{"date-parts":[["2018","1"]]},"page":"190-200","title":"Beyond climate control on species range: The importance of soil data to predict distribution of Amazonian plant species","type":"article-journal","volume":"45"},"uris":["http://www.mendeley.com/documents/?uuid=dd7f1cad-89e6-43c8-8af6-238a4884191b"]}],"mendeley":{"formattedCitation":"(Figueiredo et al., 2018)","plainTextFormattedCitation":"(Figueiredo et al., 2018)","previouslyFormattedCitation":"(Figueiredo et al., 2018)"},"properties":{"noteIndex":0},"schema":"https://github.com/citation-style-language/schema/raw/master/csl-citation.json"}</w:instrText>
+      </w:r>
+      <w:r>
+        <w:fldChar w:fldCharType="separate"/>
+      </w:r>
+      <w:r>
+        <w:rPr>
+          <w:noProof/>
+        </w:rPr>
+        <w:t>(Figueiredo et al., 2018)</w:t>
+      </w:r>
+      <w:r>
+        <w:fldChar w:fldCharType="end"/>
+      </w:r>
+      <w:r>
+        <w:t xml:space="preserve">. </w:t>
+      </w:r>
+      <w:r>
+        <w:t>Similarly</w:t>
+      </w:r>
+      <w:r>
+        <w:t>, the association of many point</w:t>
+      </w:r>
+      <w:r>
+        <w:t>-</w:t>
+      </w:r>
+      <w:r>
+        <w:t xml:space="preserve">endemics in the GCFR </w:t>
+      </w:r>
+      <w:r>
+        <w:t xml:space="preserve">with </w:t>
+      </w:r>
+      <w:r>
+        <w:t>highly-</w:t>
+      </w:r>
+      <w:r>
+        <w:t xml:space="preserve">localized </w:t>
+      </w:r>
+      <w:r>
+        <w:t>bogs</w:t>
+      </w:r>
+      <w:r>
+        <w:t>,</w:t>
+      </w:r>
+      <w:r>
+        <w:t xml:space="preserve"> whose distribution</w:t>
+      </w:r>
+      <w:r>
+        <w:t>s</w:t>
+      </w:r>
+      <w:r>
+        <w:t xml:space="preserve"> </w:t>
       </w:r>
       <w:r>
         <w:lastRenderedPageBreak/>
-        <w:t>soil variables</w:t>
-      </w:r>
-      <w:r>
-        <w:t xml:space="preserve"> as determinants of plant distribution, </w:t>
-      </w:r>
-      <w:r>
-        <w:t xml:space="preserve">their inclusion </w:t>
-      </w:r>
-      <w:r>
-        <w:t xml:space="preserve">in broad-scale spatial modelling exercises </w:t>
-      </w:r>
-      <w:r>
-        <w:t xml:space="preserve">remains problematic </w:t>
-      </w:r>
-      <w:r>
-        <w:t>since</w:t>
-      </w:r>
-      <w:r>
-        <w:t xml:space="preserve"> </w:t>
-      </w:r>
-      <w:r>
-        <w:t xml:space="preserve">the spatial scale at which </w:t>
-      </w:r>
-      <w:r>
-        <w:t>soils</w:t>
-      </w:r>
-      <w:r>
-        <w:t xml:space="preserve"> vary is typically much finer than the spatial </w:t>
-      </w:r>
-      <w:r>
-        <w:t>resolution of modelled</w:t>
-      </w:r>
-      <w:r>
-        <w:t xml:space="preserve"> layers </w:t>
-      </w:r>
-      <w:r>
-        <w:fldChar w:fldCharType="begin" w:fldLock="1"/>
-      </w:r>
-      <w:r>
-        <w:instrText>ADDIN CSL_CITATION {"citationItems":[{"id":"ITEM-1","itemData":{"DOI":"10.1111/jbi.13104","ISSN":"03050270","abstract":"Aim: To evaluate the relative importance of climatic versus soil data when predicting species distributions for Amazonian plants and to gain understanding of potential range shifts under climate change. Location: Amazon rain forest. Methods: We produced species distribution models (SDM) at 5-km spatial resolution for 42 plant species (trees, palms, lianas, monocot herbs and ferns) using species occurrence data from herbarium records and plot-based inventories. We modelled species distribution with Bayesian logistic regression using either climate data only, soil data only or climate and soil data together to estimate their relative predictive powers. For areas defined as unsuitable to species occurrence, we mapped the difference between the suitability predictions obtained with climate-only versus soil-only models to identify regions where climate and soil might restrict species ranges independently or jointly. Results: For 40 out of the 42 species, the best models included both climate and soil predictors. The models including only soil predictors performed better than the models including only climate predictors, but we still detected a drought-sensitive response for most of the species. Edaphic conditions were predicted to restrict species occurrence in the centre, the north-west and in the north-east of Amazonia, while the climatic conditions were identified as the restricting factor in the eastern Amazonia, at the border of Roraima and Venezuela and in the Andean foothills. Main conclusions: Our results revealed that soil data are a more important predictor than climate of plant species range in Amazonia. The strong control of species ranges by edaphic features might reduce species’ abilities to track suitable climate conditions under a drought-increase scenario. Future challenges are to improve the quality of soil data and couple them with process-based models to better predict species range dynamics under climate change.","author":[{"dropping-particle":"","family":"Figueiredo","given":"Fernando O. G.","non-dropping-particle":"","parse-names":false,"suffix":""},{"dropping-particle":"","family":"Zuquim","given":"Gabriela","non-dropping-particle":"","parse-names":false,"suffix":""},{"dropping-particle":"","family":"Tuomisto","given":"Hanna","non-dropping-particle":"","parse-names":false,"suffix":""},{"dropping-particle":"","family":"Moulatlet","given":"Gabriel M.","non-dropping-particle":"","parse-names":false,"suffix":""},{"dropping-particle":"","family":"Balslev","given":"Henrik","non-dropping-particle":"","parse-names":false,"suffix":""},{"dropping-particle":"","family":"Costa","given":"Flávia R. C.","non-dropping-particle":"","parse-names":false,"suffix":""}],"container-title":"Journal of Biogeography","id":"ITEM-1","issue":"1","issued":{"date-parts":[["2018","1"]]},"page":"190-200","title":"Beyond climate control on species range: The importance of soil data to predict distribution of Amazonian plant species","type":"article-journal","volume":"45"},"uris":["http://www.mendeley.com/documents/?uuid=dd7f1cad-89e6-43c8-8af6-238a4884191b"]}],"mendeley":{"formattedCitation":"(Figueiredo et al., 2018)","plainTextFormattedCitation":"(Figueiredo et al., 2018)","previouslyFormattedCitation":"(Figueiredo et al., 2018)"},"properties":{"noteIndex":0},"schema":"https://github.com/citation-style-language/schema/raw/master/csl-citation.json"}</w:instrText>
-      </w:r>
-      <w:r>
-        <w:fldChar w:fldCharType="separate"/>
-      </w:r>
-      <w:r>
-        <w:rPr>
-          <w:noProof/>
-        </w:rPr>
-        <w:t>(Figueiredo et al., 2018)</w:t>
-      </w:r>
-      <w:r>
-        <w:fldChar w:fldCharType="end"/>
-      </w:r>
-      <w:r>
-        <w:t xml:space="preserve">. </w:t>
-      </w:r>
-      <w:r>
-        <w:t>Similarly</w:t>
-      </w:r>
-      <w:r>
-        <w:t>, the association of many point</w:t>
-      </w:r>
-      <w:r>
-        <w:t>-</w:t>
-      </w:r>
-      <w:r>
-        <w:t xml:space="preserve">endemics in the GCFR </w:t>
-      </w:r>
-      <w:r>
-        <w:t xml:space="preserve">with </w:t>
-      </w:r>
-      <w:r>
-        <w:t>highly-</w:t>
-      </w:r>
-      <w:r>
-        <w:t xml:space="preserve">localized </w:t>
-      </w:r>
-      <w:r>
-        <w:t>bogs</w:t>
-      </w:r>
-      <w:r>
-        <w:t>,</w:t>
-      </w:r>
-      <w:r>
-        <w:t xml:space="preserve"> whose distribution</w:t>
-      </w:r>
-      <w:r>
-        <w:t>s</w:t>
-      </w:r>
-      <w:r>
-        <w:t xml:space="preserve"> </w:t>
-      </w:r>
-      <w:r>
         <w:t>are</w:t>
       </w:r>
       <w:r>
@@ -9780,77 +9694,80 @@
         <w:t xml:space="preserve"> </w:t>
       </w:r>
       <w:r>
+        <w:t>whose species richness exceeds that expected on the basis of their underlying heterogeneities.</w:t>
+      </w:r>
+      <w:r>
+        <w:t xml:space="preserve"> </w:t>
+      </w:r>
+      <w:r>
+        <w:t xml:space="preserve">At least some of the hotspots </w:t>
+      </w:r>
+      <w:r>
+        <w:t>thus</w:t>
+      </w:r>
+      <w:r>
+        <w:t xml:space="preserve"> </w:t>
+      </w:r>
+      <w:r>
+        <w:t>identified correspond to centres of long</w:t>
+      </w:r>
+      <w:r>
+        <w:t>-</w:t>
+      </w:r>
+      <w:r>
+        <w:t>ter</w:t>
+      </w:r>
+      <w:r>
+        <w:t xml:space="preserve">m environmental </w:t>
+      </w:r>
+      <w:r>
+        <w:t>stability</w:t>
+      </w:r>
+      <w:r>
+        <w:t xml:space="preserve">. In the GCFR, for example, the </w:t>
+      </w:r>
+      <w:r>
+        <w:t>southwestern mountains (</w:t>
+      </w:r>
+      <w:r>
+        <w:t>Kogelberg</w:t>
+      </w:r>
+      <w:r>
+        <w:t>-Hottentots Holland</w:t>
+      </w:r>
+      <w:r>
+        <w:t>)</w:t>
+      </w:r>
+      <w:r>
+        <w:t xml:space="preserve"> ha</w:t>
+      </w:r>
+      <w:r>
+        <w:t>ve</w:t>
+      </w:r>
+      <w:r>
+        <w:t xml:space="preserve"> been identified as a </w:t>
+      </w:r>
+      <w:r>
+        <w:t>long-term climatic</w:t>
+      </w:r>
+      <w:r>
+        <w:t xml:space="preserve"> and hydrological</w:t>
+      </w:r>
+      <w:r>
+        <w:t xml:space="preserve"> refugium</w:t>
+      </w:r>
+      <w:r>
+        <w:t>, especially</w:t>
+      </w:r>
+      <w:r>
+        <w:t xml:space="preserve"> for </w:t>
+      </w:r>
+      <w:r>
+        <w:t>moisture-</w:t>
+      </w:r>
+      <w:r>
         <w:lastRenderedPageBreak/>
-        <w:t>whose species richness exceeds that expected on the basis of their underlying heterogeneities.</w:t>
-      </w:r>
-      <w:r>
-        <w:t xml:space="preserve"> </w:t>
-      </w:r>
-      <w:r>
-        <w:t xml:space="preserve">At least some of the hotspots </w:t>
-      </w:r>
-      <w:r>
-        <w:t>thus</w:t>
-      </w:r>
-      <w:r>
-        <w:t xml:space="preserve"> </w:t>
-      </w:r>
-      <w:r>
-        <w:t>identified correspond to centres of long</w:t>
-      </w:r>
-      <w:r>
-        <w:t>-</w:t>
-      </w:r>
-      <w:r>
-        <w:t>ter</w:t>
-      </w:r>
-      <w:r>
-        <w:t xml:space="preserve">m environmental </w:t>
-      </w:r>
-      <w:r>
-        <w:t>stability</w:t>
-      </w:r>
-      <w:r>
-        <w:t xml:space="preserve">. In the GCFR, for example, the </w:t>
-      </w:r>
-      <w:r>
-        <w:t>southwestern mountains (</w:t>
-      </w:r>
-      <w:r>
-        <w:t>Kogelberg</w:t>
-      </w:r>
-      <w:r>
-        <w:t>-Hottentots Holland</w:t>
-      </w:r>
-      <w:r>
-        <w:t>)</w:t>
-      </w:r>
-      <w:r>
-        <w:t xml:space="preserve"> ha</w:t>
-      </w:r>
-      <w:r>
-        <w:t>ve</w:t>
-      </w:r>
-      <w:r>
-        <w:t xml:space="preserve"> been identified as a </w:t>
-      </w:r>
-      <w:r>
-        <w:t>long-term climatic</w:t>
-      </w:r>
-      <w:r>
-        <w:t xml:space="preserve"> and hydrological</w:t>
-      </w:r>
-      <w:r>
-        <w:t xml:space="preserve"> refugium</w:t>
-      </w:r>
-      <w:r>
-        <w:t>, especially</w:t>
-      </w:r>
-      <w:r>
-        <w:t xml:space="preserve"> for </w:t>
-      </w:r>
-      <w:r>
-        <w:t>moisture-loving species</w:t>
+        <w:t>loving species</w:t>
       </w:r>
       <w:r>
         <w:t xml:space="preserve"> which inhabit the numerous bogs and seeps found there</w:t>
@@ -19411,13 +19328,34 @@
         <w:t xml:space="preserve">Raster-layers (of the nine forms of environmental heterogeneity, the major axis of heterogeneity (PC1) and vascular species richness) at each of the four spatial scales and analyses in the form of R-scripts </w:t>
       </w:r>
       <w:r>
-        <w:rPr>
-          <w:highlight w:val="cyan"/>
-        </w:rPr>
-        <w:t>are available in the DRYAD Digital Repository (URL/DOI</w:t>
-      </w:r>
-      <w:r>
-        <w:t xml:space="preserve">). The </w:t>
+        <w:t>are available in the DRYAD Digital Repository</w:t>
+      </w:r>
+      <w:r>
+        <w:t>:</w:t>
+      </w:r>
+      <w:r>
+        <w:t xml:space="preserve"> </w:t>
+      </w:r>
+      <w:r>
+        <w:t>[</w:t>
+      </w:r>
+      <w:r>
+        <w:rPr>
+          <w:highlight w:val="yellow"/>
+        </w:rPr>
+        <w:t>UR</w:t>
+      </w:r>
+      <w:r>
+        <w:rPr>
+          <w:highlight w:val="yellow"/>
+        </w:rPr>
+        <w:t>L</w:t>
+      </w:r>
+      <w:r>
+        <w:t>]</w:t>
+      </w:r>
+      <w:r>
+        <w:t xml:space="preserve">. The </w:t>
       </w:r>
       <w:r>
         <w:t xml:space="preserve">raw </w:t>
@@ -19445,27 +19383,6 @@
         </w:r>
       </w:hyperlink>
       <w:r>
-        <w:t xml:space="preserve">). </w:t>
-      </w:r>
-      <w:r>
-        <w:rPr>
-          <w:highlight w:val="cyan"/>
-        </w:rPr>
-        <w:t>Our analyses are reproducible using R-scripts available also on GitHub (</w:t>
-      </w:r>
-      <w:hyperlink r:id="rId16" w:history="1">
-        <w:r>
-          <w:rPr>
-            <w:rStyle w:val="Hyperlink"/>
-            <w:highlight w:val="cyan"/>
-          </w:rPr>
-          <w:t>https://github.com/rvanmazijk/Cape-vs-SWA</w:t>
-        </w:r>
-      </w:hyperlink>
-      <w:r>
-        <w:rPr>
-          <w:highlight w:val="cyan"/>
-        </w:rPr>
         <w:t>).</w:t>
       </w:r>
     </w:p>
@@ -19505,7 +19422,7 @@
           <w:rFonts w:hAnsi="Times New Roman" w:cs="Times New Roman"/>
           <w:noProof/>
         </w:rPr>
-        <w:t xml:space="preserve">Allouche, O., Kalyuzhny, M., Moreno-Rueda, G., Pizarro, M., &amp; Kadmon, R. (2012). Area-heterogeneity tradeoff and the diversity of ecological communities. </w:t>
+        <w:t xml:space="preserve">Ackerly, D. D. (2009). Evolution, origin and age of lineages in the Californian and Mediterranean floras. </w:t>
       </w:r>
       <w:r>
         <w:rPr>
@@ -19514,7 +19431,7 @@
           <w:iCs/>
           <w:noProof/>
         </w:rPr>
-        <w:t>Proceedings of the National Academy of Sciences</w:t>
+        <w:t>Journal of Biogeography</w:t>
       </w:r>
       <w:r>
         <w:rPr>
@@ -19530,14 +19447,14 @@
           <w:iCs/>
           <w:noProof/>
         </w:rPr>
-        <w:t>109</w:t>
-      </w:r>
-      <w:r>
-        <w:rPr>
-          <w:rFonts w:hAnsi="Times New Roman" w:cs="Times New Roman"/>
-          <w:noProof/>
-        </w:rPr>
-        <w:t>(43), 17495–17500.</w:t>
+        <w:t>36</w:t>
+      </w:r>
+      <w:r>
+        <w:rPr>
+          <w:rFonts w:hAnsi="Times New Roman" w:cs="Times New Roman"/>
+          <w:noProof/>
+        </w:rPr>
+        <w:t>(7), 1221–1233. https://doi.org/10.1111/j.1365-2699.2009.02097.x</w:t>
       </w:r>
     </w:p>
     <w:p>
@@ -19558,7 +19475,7 @@
           <w:rFonts w:hAnsi="Times New Roman" w:cs="Times New Roman"/>
           <w:noProof/>
         </w:rPr>
-        <w:t xml:space="preserve">Barron, O., Froend, R., Hodgson, G., Ali, R., Dawes, W., Davies, P., &amp; McFarlane, D. (2014). Projected risks to groundwater-dependent terrestrial vegetation caused by changing climate and groundwater abstraction in the Central Perth Basin, Western Australia. </w:t>
+        <w:t xml:space="preserve">Allouche, O., Kalyuzhny, M., Moreno-Rueda, G., Pizarro, M., &amp; Kadmon, R. (2012). Area-heterogeneity tradeoff and the diversity of ecological communities. </w:t>
       </w:r>
       <w:r>
         <w:rPr>
@@ -19567,7 +19484,7 @@
           <w:iCs/>
           <w:noProof/>
         </w:rPr>
-        <w:t>Hydrological Processes</w:t>
+        <w:t>Proceedings of the National Academy of Sciences</w:t>
       </w:r>
       <w:r>
         <w:rPr>
@@ -19583,14 +19500,14 @@
           <w:iCs/>
           <w:noProof/>
         </w:rPr>
-        <w:t>28</w:t>
-      </w:r>
-      <w:r>
-        <w:rPr>
-          <w:rFonts w:hAnsi="Times New Roman" w:cs="Times New Roman"/>
-          <w:noProof/>
-        </w:rPr>
-        <w:t>(22), 5513–5529.</w:t>
+        <w:t>109</w:t>
+      </w:r>
+      <w:r>
+        <w:rPr>
+          <w:rFonts w:hAnsi="Times New Roman" w:cs="Times New Roman"/>
+          <w:noProof/>
+        </w:rPr>
+        <w:t>(43), 17495–17500.</w:t>
       </w:r>
     </w:p>
     <w:p>
@@ -19611,7 +19528,7 @@
           <w:rFonts w:hAnsi="Times New Roman" w:cs="Times New Roman"/>
           <w:noProof/>
         </w:rPr>
-        <w:t xml:space="preserve">Beard, J. S., Chapman, A. R., &amp; Gioia, P. (2000). Species richness and endemism in the Western Australian flora. </w:t>
+        <w:t xml:space="preserve">Barron, O., Froend, R., Hodgson, G., Ali, R., Dawes, W., Davies, P., &amp; McFarlane, D. (2014). Projected risks to groundwater-dependent terrestrial vegetation caused by changing climate and groundwater abstraction in the Central Perth Basin, Western Australia. </w:t>
       </w:r>
       <w:r>
         <w:rPr>
@@ -19620,7 +19537,7 @@
           <w:iCs/>
           <w:noProof/>
         </w:rPr>
-        <w:t>Journal of Biogeography</w:t>
+        <w:t>Hydrological Processes</w:t>
       </w:r>
       <w:r>
         <w:rPr>
@@ -19636,14 +19553,14 @@
           <w:iCs/>
           <w:noProof/>
         </w:rPr>
-        <w:t>27</w:t>
-      </w:r>
-      <w:r>
-        <w:rPr>
-          <w:rFonts w:hAnsi="Times New Roman" w:cs="Times New Roman"/>
-          <w:noProof/>
-        </w:rPr>
-        <w:t>(6), 1257–1268. https://doi.org/10.1046/j.1365-2699.2000.00509.x</w:t>
+        <w:t>28</w:t>
+      </w:r>
+      <w:r>
+        <w:rPr>
+          <w:rFonts w:hAnsi="Times New Roman" w:cs="Times New Roman"/>
+          <w:noProof/>
+        </w:rPr>
+        <w:t>(22), 5513–5529.</w:t>
       </w:r>
     </w:p>
     <w:p>
@@ -19664,21 +19581,7 @@
           <w:rFonts w:hAnsi="Times New Roman" w:cs="Times New Roman"/>
           <w:noProof/>
         </w:rPr>
-        <w:t>Bergh, N. G., &amp; Linder, H. P. (2009). Cape diversification and repeated out-of-southern-Africa dispersal in paper daisies (Asteraceae</w:t>
-      </w:r>
-      <w:r>
-        <w:rPr>
-          <w:rFonts w:hAnsi="Times New Roman" w:cs="Times New Roman"/>
-          <w:noProof/>
-        </w:rPr>
-        <w:t xml:space="preserve">: </w:t>
-      </w:r>
-      <w:r>
-        <w:rPr>
-          <w:rFonts w:hAnsi="Times New Roman" w:cs="Times New Roman"/>
-          <w:noProof/>
-        </w:rPr>
-        <w:t xml:space="preserve">Gnaphalieae). </w:t>
+        <w:t xml:space="preserve">Beard, J. S., Chapman, A. R., &amp; Gioia, P. (2000). Species richness and endemism in the Western Australian flora. </w:t>
       </w:r>
       <w:r>
         <w:rPr>
@@ -19687,7 +19590,7 @@
           <w:iCs/>
           <w:noProof/>
         </w:rPr>
-        <w:t>Molecular Phylogenetics and Evolution</w:t>
+        <w:t>Journal of Biogeography</w:t>
       </w:r>
       <w:r>
         <w:rPr>
@@ -19703,14 +19606,14 @@
           <w:iCs/>
           <w:noProof/>
         </w:rPr>
-        <w:t>51</w:t>
-      </w:r>
-      <w:r>
-        <w:rPr>
-          <w:rFonts w:hAnsi="Times New Roman" w:cs="Times New Roman"/>
-          <w:noProof/>
-        </w:rPr>
-        <w:t>(1), 5–18.</w:t>
+        <w:t>27</w:t>
+      </w:r>
+      <w:r>
+        <w:rPr>
+          <w:rFonts w:hAnsi="Times New Roman" w:cs="Times New Roman"/>
+          <w:noProof/>
+        </w:rPr>
+        <w:t>(6), 1257–1268. https://doi.org/10.1046/j.1365-2699.2000.00509.x</w:t>
       </w:r>
     </w:p>
     <w:p>
@@ -19731,7 +19634,39 @@
           <w:rFonts w:hAnsi="Times New Roman" w:cs="Times New Roman"/>
           <w:noProof/>
         </w:rPr>
-        <w:t>Bivand, R., Keitt, T., &amp; Rowlingson, B. (2017). rgdal: Bindings for the Geospatial Data Abstraction Library. R package version 1.2-7. Retrieved from https://cran.r-project.org/package=rgdal</w:t>
+        <w:t xml:space="preserve">Bergh, N. G., &amp; Linder, H. P. (2009). Cape diversification and repeated out-of-southern-Africa dispersal in paper daisies (Asteraceae--Gnaphalieae). </w:t>
+      </w:r>
+      <w:r>
+        <w:rPr>
+          <w:rFonts w:hAnsi="Times New Roman" w:cs="Times New Roman"/>
+          <w:i/>
+          <w:iCs/>
+          <w:noProof/>
+        </w:rPr>
+        <w:t>Molecular Phylogenetics and Evolution</w:t>
+      </w:r>
+      <w:r>
+        <w:rPr>
+          <w:rFonts w:hAnsi="Times New Roman" w:cs="Times New Roman"/>
+          <w:noProof/>
+        </w:rPr>
+        <w:t xml:space="preserve">, </w:t>
+      </w:r>
+      <w:r>
+        <w:rPr>
+          <w:rFonts w:hAnsi="Times New Roman" w:cs="Times New Roman"/>
+          <w:i/>
+          <w:iCs/>
+          <w:noProof/>
+        </w:rPr>
+        <w:t>51</w:t>
+      </w:r>
+      <w:r>
+        <w:rPr>
+          <w:rFonts w:hAnsi="Times New Roman" w:cs="Times New Roman"/>
+          <w:noProof/>
+        </w:rPr>
+        <w:t>(1), 5–18.</w:t>
       </w:r>
     </w:p>
     <w:p>
@@ -19752,39 +19687,7 @@
           <w:rFonts w:hAnsi="Times New Roman" w:cs="Times New Roman"/>
           <w:noProof/>
         </w:rPr>
-        <w:t xml:space="preserve">Bøhn, T., &amp; Amundsen, P.-A. (2004). Ecological interactions and evolution: forgotten parts of biodiversity? </w:t>
-      </w:r>
-      <w:r>
-        <w:rPr>
-          <w:rFonts w:hAnsi="Times New Roman" w:cs="Times New Roman"/>
-          <w:i/>
-          <w:iCs/>
-          <w:noProof/>
-        </w:rPr>
-        <w:t>BioScience</w:t>
-      </w:r>
-      <w:r>
-        <w:rPr>
-          <w:rFonts w:hAnsi="Times New Roman" w:cs="Times New Roman"/>
-          <w:noProof/>
-        </w:rPr>
-        <w:t xml:space="preserve">, </w:t>
-      </w:r>
-      <w:r>
-        <w:rPr>
-          <w:rFonts w:hAnsi="Times New Roman" w:cs="Times New Roman"/>
-          <w:i/>
-          <w:iCs/>
-          <w:noProof/>
-        </w:rPr>
-        <w:t>54</w:t>
-      </w:r>
-      <w:r>
-        <w:rPr>
-          <w:rFonts w:hAnsi="Times New Roman" w:cs="Times New Roman"/>
-          <w:noProof/>
-        </w:rPr>
-        <w:t>(9), 804–805.</w:t>
+        <w:t>Bivand, R., Keitt, T., &amp; Rowlingson, B. (2017). rgdal: Bindings for the Geospatial Data Abstraction Library. R package version 1.2-7. Retrieved from https://cran.r-project.org/package=rgdal</w:t>
       </w:r>
     </w:p>
     <w:p>
@@ -19805,7 +19708,7 @@
           <w:rFonts w:hAnsi="Times New Roman" w:cs="Times New Roman"/>
           <w:noProof/>
         </w:rPr>
-        <w:t xml:space="preserve">Born, J., Linder, H. P., &amp; Desmet, P. (2007). The Greater Cape Floristic Region. </w:t>
+        <w:t xml:space="preserve">Bøhn, T., &amp; Amundsen, P.-A. (2004). Ecological interactions and evolution: forgotten parts of biodiversity? </w:t>
       </w:r>
       <w:r>
         <w:rPr>
@@ -19814,7 +19717,7 @@
           <w:iCs/>
           <w:noProof/>
         </w:rPr>
-        <w:t>Journal of Biogeography</w:t>
+        <w:t>BioScience</w:t>
       </w:r>
       <w:r>
         <w:rPr>
@@ -19830,14 +19733,14 @@
           <w:iCs/>
           <w:noProof/>
         </w:rPr>
-        <w:t>34</w:t>
-      </w:r>
-      <w:r>
-        <w:rPr>
-          <w:rFonts w:hAnsi="Times New Roman" w:cs="Times New Roman"/>
-          <w:noProof/>
-        </w:rPr>
-        <w:t>(1), 147–162. https://doi.org/10.1111/j.1365-2699.2006.01595.x</w:t>
+        <w:t>54</w:t>
+      </w:r>
+      <w:r>
+        <w:rPr>
+          <w:rFonts w:hAnsi="Times New Roman" w:cs="Times New Roman"/>
+          <w:noProof/>
+        </w:rPr>
+        <w:t>(9), 804–805.</w:t>
       </w:r>
     </w:p>
     <w:p>
@@ -19858,7 +19761,7 @@
           <w:rFonts w:hAnsi="Times New Roman" w:cs="Times New Roman"/>
           <w:noProof/>
         </w:rPr>
-        <w:t xml:space="preserve">Born, Julia, &amp; Linder, H. P. (2018). Water availability, fundamental niches and realized niches: A case study from the Cape flora. </w:t>
+        <w:t xml:space="preserve">Born, J., Linder, H. P., &amp; Desmet, P. (2007). The Greater Cape Floristic Region. </w:t>
       </w:r>
       <w:r>
         <w:rPr>
@@ -19867,7 +19770,7 @@
           <w:iCs/>
           <w:noProof/>
         </w:rPr>
-        <w:t>Austral Ecology</w:t>
+        <w:t>Journal of Biogeography</w:t>
       </w:r>
       <w:r>
         <w:rPr>
@@ -19883,14 +19786,14 @@
           <w:iCs/>
           <w:noProof/>
         </w:rPr>
-        <w:t>43</w:t>
-      </w:r>
-      <w:r>
-        <w:rPr>
-          <w:rFonts w:hAnsi="Times New Roman" w:cs="Times New Roman"/>
-          <w:noProof/>
-        </w:rPr>
-        <w:t>(6), 696–705. https://doi.org/10.1111/aec.12616</w:t>
+        <w:t>34</w:t>
+      </w:r>
+      <w:r>
+        <w:rPr>
+          <w:rFonts w:hAnsi="Times New Roman" w:cs="Times New Roman"/>
+          <w:noProof/>
+        </w:rPr>
+        <w:t>(1), 147–162. https://doi.org/10.1111/j.1365-2699.2006.01595.x</w:t>
       </w:r>
     </w:p>
     <w:p>
@@ -19911,7 +19814,7 @@
           <w:rFonts w:hAnsi="Times New Roman" w:cs="Times New Roman"/>
           <w:noProof/>
         </w:rPr>
-        <w:t xml:space="preserve">Bradshaw, P. L., &amp; Cowling, R. M. (2014). Landscapes, rock types, and climate of the Greater Cape Floristic Region. In N. Allsopp, J. F. Colville, &amp; G. A. Verboom (Eds.), </w:t>
+        <w:t xml:space="preserve">Born, Julia, &amp; Linder, H. P. (2018). Water availability, fundamental niches and realized niches: A case study from the Cape flora. </w:t>
       </w:r>
       <w:r>
         <w:rPr>
@@ -19920,14 +19823,30 @@
           <w:iCs/>
           <w:noProof/>
         </w:rPr>
-        <w:t>Fynbos: Ecology, Evolution and Conservation of a Megadiverse Region</w:t>
-      </w:r>
-      <w:r>
-        <w:rPr>
-          <w:rFonts w:hAnsi="Times New Roman" w:cs="Times New Roman"/>
-          <w:noProof/>
-        </w:rPr>
-        <w:t xml:space="preserve"> (pp. 26–46). Oxford: Oxford University Press. https://doi.org/oso/9780199679584.003.0002</w:t>
+        <w:t>Austral Ecology</w:t>
+      </w:r>
+      <w:r>
+        <w:rPr>
+          <w:rFonts w:hAnsi="Times New Roman" w:cs="Times New Roman"/>
+          <w:noProof/>
+        </w:rPr>
+        <w:t xml:space="preserve">, </w:t>
+      </w:r>
+      <w:r>
+        <w:rPr>
+          <w:rFonts w:hAnsi="Times New Roman" w:cs="Times New Roman"/>
+          <w:i/>
+          <w:iCs/>
+          <w:noProof/>
+        </w:rPr>
+        <w:t>43</w:t>
+      </w:r>
+      <w:r>
+        <w:rPr>
+          <w:rFonts w:hAnsi="Times New Roman" w:cs="Times New Roman"/>
+          <w:noProof/>
+        </w:rPr>
+        <w:t>(6), 696–705. https://doi.org/10.1111/aec.12616</w:t>
       </w:r>
     </w:p>
     <w:p>
@@ -19948,7 +19867,7 @@
           <w:rFonts w:hAnsi="Times New Roman" w:cs="Times New Roman"/>
           <w:noProof/>
         </w:rPr>
-        <w:t xml:space="preserve">Byrne, M. (2008). Evidence for multiple refugia at different time scales during Pleistocene climatic oscillations in southern Australia inferred from phylogeography. </w:t>
+        <w:t xml:space="preserve">Bradshaw, P. L., &amp; Cowling, R. M. (2014). Landscapes, rock types, and climate of the Greater Cape Floristic Region. In N. Allsopp, J. F. Colville, &amp; G. A. Verboom (Eds.), </w:t>
       </w:r>
       <w:r>
         <w:rPr>
@@ -19957,30 +19876,14 @@
           <w:iCs/>
           <w:noProof/>
         </w:rPr>
-        <w:t>Quaternary Science Reviews</w:t>
-      </w:r>
-      <w:r>
-        <w:rPr>
-          <w:rFonts w:hAnsi="Times New Roman" w:cs="Times New Roman"/>
-          <w:noProof/>
-        </w:rPr>
-        <w:t xml:space="preserve">, </w:t>
-      </w:r>
-      <w:r>
-        <w:rPr>
-          <w:rFonts w:hAnsi="Times New Roman" w:cs="Times New Roman"/>
-          <w:i/>
-          <w:iCs/>
-          <w:noProof/>
-        </w:rPr>
-        <w:t>27</w:t>
-      </w:r>
-      <w:r>
-        <w:rPr>
-          <w:rFonts w:hAnsi="Times New Roman" w:cs="Times New Roman"/>
-          <w:noProof/>
-        </w:rPr>
-        <w:t>(27–28), 2576–2585. https://doi.org/10.1016/j.quascirev.2008.08.032</w:t>
+        <w:t>Fynbos: Ecology, Evolution and Conservation of a Megadiverse Region</w:t>
+      </w:r>
+      <w:r>
+        <w:rPr>
+          <w:rFonts w:hAnsi="Times New Roman" w:cs="Times New Roman"/>
+          <w:noProof/>
+        </w:rPr>
+        <w:t xml:space="preserve"> (pp. 26–46). Oxford: Oxford University Press. https://doi.org/oso/9780199679584.003.0002</w:t>
       </w:r>
     </w:p>
     <w:p>
@@ -20001,15 +19904,7 @@
           <w:rFonts w:hAnsi="Times New Roman" w:cs="Times New Roman"/>
           <w:noProof/>
         </w:rPr>
-        <w:t xml:space="preserve">Byrne, M., &amp; Hines, B. (2004). Phylogeographical analysis of cpDNA variation in Eucalyptus </w:t>
-      </w:r>
-      <w:r>
-        <w:rPr>
-          <w:rFonts w:hAnsi="Times New Roman" w:cs="Times New Roman"/>
-          <w:noProof/>
-        </w:rPr>
-        <w:lastRenderedPageBreak/>
-        <w:t xml:space="preserve">loxophleba (Myrtaceae). </w:t>
+        <w:t xml:space="preserve">Byrne, M. (2008). Evidence for multiple refugia at different time scales during Pleistocene climatic oscillations in southern Australia inferred from phylogeography. </w:t>
       </w:r>
       <w:r>
         <w:rPr>
@@ -20018,14 +19913,7 @@
           <w:iCs/>
           <w:noProof/>
         </w:rPr>
-        <w:t>Australian Journal of Botany</w:t>
-      </w:r>
-      <w:r>
-        <w:rPr>
-          <w:rFonts w:hAnsi="Times New Roman" w:cs="Times New Roman"/>
-          <w:noProof/>
-        </w:rPr>
-        <w:t xml:space="preserve">, </w:t>
+        <w:t xml:space="preserve">Quaternary </w:t>
       </w:r>
       <w:r>
         <w:rPr>
@@ -20034,14 +19922,31 @@
           <w:iCs/>
           <w:noProof/>
         </w:rPr>
-        <w:t>52</w:t>
-      </w:r>
-      <w:r>
-        <w:rPr>
-          <w:rFonts w:hAnsi="Times New Roman" w:cs="Times New Roman"/>
-          <w:noProof/>
-        </w:rPr>
-        <w:t>(4), 459–470.</w:t>
+        <w:lastRenderedPageBreak/>
+        <w:t>Science Reviews</w:t>
+      </w:r>
+      <w:r>
+        <w:rPr>
+          <w:rFonts w:hAnsi="Times New Roman" w:cs="Times New Roman"/>
+          <w:noProof/>
+        </w:rPr>
+        <w:t xml:space="preserve">, </w:t>
+      </w:r>
+      <w:r>
+        <w:rPr>
+          <w:rFonts w:hAnsi="Times New Roman" w:cs="Times New Roman"/>
+          <w:i/>
+          <w:iCs/>
+          <w:noProof/>
+        </w:rPr>
+        <w:t>27</w:t>
+      </w:r>
+      <w:r>
+        <w:rPr>
+          <w:rFonts w:hAnsi="Times New Roman" w:cs="Times New Roman"/>
+          <w:noProof/>
+        </w:rPr>
+        <w:t>(27–28), 2576–2585. https://doi.org/10.1016/j.quascirev.2008.08.032</w:t>
       </w:r>
     </w:p>
     <w:p>
@@ -20062,7 +19967,7 @@
           <w:rFonts w:hAnsi="Times New Roman" w:cs="Times New Roman"/>
           <w:noProof/>
         </w:rPr>
-        <w:t xml:space="preserve">Carnicer, J., Brotons, L., Herrando, S., &amp; Sol, D. (2013). Improved empirical tests of area-heterogeneity tradeoffs. </w:t>
+        <w:t xml:space="preserve">Byrne, M., &amp; Hines, B. (2004). Phylogeographical analysis of cpDNA variation in Eucalyptus loxophleba (Myrtaceae). </w:t>
       </w:r>
       <w:r>
         <w:rPr>
@@ -20071,7 +19976,7 @@
           <w:iCs/>
           <w:noProof/>
         </w:rPr>
-        <w:t>Proceedings of the National Academy of Sciences</w:t>
+        <w:t>Australian Journal of Botany</w:t>
       </w:r>
       <w:r>
         <w:rPr>
@@ -20087,14 +19992,14 @@
           <w:iCs/>
           <w:noProof/>
         </w:rPr>
-        <w:t>110</w:t>
-      </w:r>
-      <w:r>
-        <w:rPr>
-          <w:rFonts w:hAnsi="Times New Roman" w:cs="Times New Roman"/>
-          <w:noProof/>
-        </w:rPr>
-        <w:t>(31), E2858--E2860.</w:t>
+        <w:t>52</w:t>
+      </w:r>
+      <w:r>
+        <w:rPr>
+          <w:rFonts w:hAnsi="Times New Roman" w:cs="Times New Roman"/>
+          <w:noProof/>
+        </w:rPr>
+        <w:t>(4), 459–470.</w:t>
       </w:r>
     </w:p>
     <w:p>
@@ -20115,7 +20020,39 @@
           <w:rFonts w:hAnsi="Times New Roman" w:cs="Times New Roman"/>
           <w:noProof/>
         </w:rPr>
-        <w:t>Chamberlain, S., Szocs, E., Boettiger, C., Ram, K., Bartomeus, I., Baumgartner, J., … O’Donnell, J. (2016). taxize: Taxonomic information from around the web. R package version 0.7.8. Retrieved from https://github.com/ropensci/taxize</w:t>
+        <w:t xml:space="preserve">Carnicer, J., Brotons, L., Herrando, S., &amp; Sol, D. (2013). Improved empirical tests of area-heterogeneity tradeoffs. </w:t>
+      </w:r>
+      <w:r>
+        <w:rPr>
+          <w:rFonts w:hAnsi="Times New Roman" w:cs="Times New Roman"/>
+          <w:i/>
+          <w:iCs/>
+          <w:noProof/>
+        </w:rPr>
+        <w:t>Proceedings of the National Academy of Sciences</w:t>
+      </w:r>
+      <w:r>
+        <w:rPr>
+          <w:rFonts w:hAnsi="Times New Roman" w:cs="Times New Roman"/>
+          <w:noProof/>
+        </w:rPr>
+        <w:t xml:space="preserve">, </w:t>
+      </w:r>
+      <w:r>
+        <w:rPr>
+          <w:rFonts w:hAnsi="Times New Roman" w:cs="Times New Roman"/>
+          <w:i/>
+          <w:iCs/>
+          <w:noProof/>
+        </w:rPr>
+        <w:t>110</w:t>
+      </w:r>
+      <w:r>
+        <w:rPr>
+          <w:rFonts w:hAnsi="Times New Roman" w:cs="Times New Roman"/>
+          <w:noProof/>
+        </w:rPr>
+        <w:t>(31), E2858--E2860.</w:t>
       </w:r>
     </w:p>
     <w:p>
@@ -20136,39 +20073,7 @@
           <w:rFonts w:hAnsi="Times New Roman" w:cs="Times New Roman"/>
           <w:noProof/>
         </w:rPr>
-        <w:t xml:space="preserve">Chao, A., &amp; Jost, L. (2012). Coverage-based rarefaction and extrapolation: standardizing samples by completeness rather than size. </w:t>
-      </w:r>
-      <w:r>
-        <w:rPr>
-          <w:rFonts w:hAnsi="Times New Roman" w:cs="Times New Roman"/>
-          <w:i/>
-          <w:iCs/>
-          <w:noProof/>
-        </w:rPr>
-        <w:t>Ecology</w:t>
-      </w:r>
-      <w:r>
-        <w:rPr>
-          <w:rFonts w:hAnsi="Times New Roman" w:cs="Times New Roman"/>
-          <w:noProof/>
-        </w:rPr>
-        <w:t xml:space="preserve">, </w:t>
-      </w:r>
-      <w:r>
-        <w:rPr>
-          <w:rFonts w:hAnsi="Times New Roman" w:cs="Times New Roman"/>
-          <w:i/>
-          <w:iCs/>
-          <w:noProof/>
-        </w:rPr>
-        <w:t>93</w:t>
-      </w:r>
-      <w:r>
-        <w:rPr>
-          <w:rFonts w:hAnsi="Times New Roman" w:cs="Times New Roman"/>
-          <w:noProof/>
-        </w:rPr>
-        <w:t>(12), 2533–2547.</w:t>
+        <w:t>Chamberlain, S., Szocs, E., Boettiger, C., Ram, K., Bartomeus, I., Baumgartner, J., … O’Donnell, J. (2016). taxize: Taxonomic information from around the web. R package version 0.7.8. Retrieved from https://github.com/ropensci/taxize</w:t>
       </w:r>
     </w:p>
     <w:p>
@@ -20189,7 +20094,7 @@
           <w:rFonts w:hAnsi="Times New Roman" w:cs="Times New Roman"/>
           <w:noProof/>
         </w:rPr>
-        <w:t xml:space="preserve">Cowling, R. M., &amp; Lombard, A. T. (2002). Heterogeneity, speciation/extinction history and climate: explaining regional plant diversity patterns in the Cape Floristic Region. </w:t>
+        <w:t xml:space="preserve">Chao, A., &amp; Jost, L. (2012). Coverage-based rarefaction and extrapolation: standardizing samples by completeness rather than size. </w:t>
       </w:r>
       <w:r>
         <w:rPr>
@@ -20198,7 +20103,7 @@
           <w:iCs/>
           <w:noProof/>
         </w:rPr>
-        <w:t>Diversity and Distributions</w:t>
+        <w:t>Ecology</w:t>
       </w:r>
       <w:r>
         <w:rPr>
@@ -20214,14 +20119,14 @@
           <w:iCs/>
           <w:noProof/>
         </w:rPr>
-        <w:t>8</w:t>
-      </w:r>
-      <w:r>
-        <w:rPr>
-          <w:rFonts w:hAnsi="Times New Roman" w:cs="Times New Roman"/>
-          <w:noProof/>
-        </w:rPr>
-        <w:t>(3), 163–179.</w:t>
+        <w:t>93</w:t>
+      </w:r>
+      <w:r>
+        <w:rPr>
+          <w:rFonts w:hAnsi="Times New Roman" w:cs="Times New Roman"/>
+          <w:noProof/>
+        </w:rPr>
+        <w:t>(12), 2533–2547.</w:t>
       </w:r>
     </w:p>
     <w:p>
@@ -20242,7 +20147,7 @@
           <w:rFonts w:hAnsi="Times New Roman" w:cs="Times New Roman"/>
           <w:noProof/>
         </w:rPr>
-        <w:t xml:space="preserve">Cowling, R. M., Witkowski, E. T. F., Milewski, A. V., &amp; Newbey, K. R. (1994). Taxonomic, Edaphic and Biological Aspects of Narrow Plant Endemism on Matched Sites in Mediterranean South Africa and Australia. </w:t>
+        <w:t xml:space="preserve">Cowling, R. M., &amp; Lombard, A. T. (2002). Heterogeneity, speciation/extinction history and climate: explaining regional plant diversity patterns in the Cape Floristic Region. </w:t>
       </w:r>
       <w:r>
         <w:rPr>
@@ -20251,7 +20156,7 @@
           <w:iCs/>
           <w:noProof/>
         </w:rPr>
-        <w:t>Journal of Biogeography</w:t>
+        <w:t>Diversity and Distributions</w:t>
       </w:r>
       <w:r>
         <w:rPr>
@@ -20267,14 +20172,14 @@
           <w:iCs/>
           <w:noProof/>
         </w:rPr>
-        <w:t>21</w:t>
-      </w:r>
-      <w:r>
-        <w:rPr>
-          <w:rFonts w:hAnsi="Times New Roman" w:cs="Times New Roman"/>
-          <w:noProof/>
-        </w:rPr>
-        <w:t>(6), 651. https://doi.org/10.2307/2846038</w:t>
+        <w:t>8</w:t>
+      </w:r>
+      <w:r>
+        <w:rPr>
+          <w:rFonts w:hAnsi="Times New Roman" w:cs="Times New Roman"/>
+          <w:noProof/>
+        </w:rPr>
+        <w:t>(3), 163–179.</w:t>
       </w:r>
     </w:p>
     <w:p>
@@ -20295,21 +20200,7 @@
           <w:rFonts w:hAnsi="Times New Roman" w:cs="Times New Roman"/>
           <w:noProof/>
         </w:rPr>
-        <w:t>Cowling, R</w:t>
-      </w:r>
-      <w:r>
-        <w:rPr>
-          <w:rFonts w:hAnsi="Times New Roman" w:cs="Times New Roman"/>
-          <w:noProof/>
-        </w:rPr>
-        <w:t>.</w:t>
-      </w:r>
-      <w:r>
-        <w:rPr>
-          <w:rFonts w:hAnsi="Times New Roman" w:cs="Times New Roman"/>
-          <w:noProof/>
-        </w:rPr>
-        <w:t xml:space="preserve"> M., Potts, A. J., Bradshaw, P. L., Colville, J., Arianoutsou, M., Ferrier, S., … Zutta, B. R. (2015). Variation in plant diversity in mediterranean-climate ecosystems: The role of climatic and topographical stability. </w:t>
+        <w:t xml:space="preserve">Cowling, R. M., Witkowski, E. T. F., Milewski, A. V., &amp; Newbey, K. R. (1994). Taxonomic, Edaphic and Biological Aspects of Narrow Plant Endemism on Matched Sites in Mediterranean South Africa and Australia. </w:t>
       </w:r>
       <w:r>
         <w:rPr>
@@ -20334,14 +20225,14 @@
           <w:iCs/>
           <w:noProof/>
         </w:rPr>
-        <w:t>42</w:t>
-      </w:r>
-      <w:r>
-        <w:rPr>
-          <w:rFonts w:hAnsi="Times New Roman" w:cs="Times New Roman"/>
-          <w:noProof/>
-        </w:rPr>
-        <w:t>(3), 552–564. https://doi.org/10.1111/jbi.12429</w:t>
+        <w:t>21</w:t>
+      </w:r>
+      <w:r>
+        <w:rPr>
+          <w:rFonts w:hAnsi="Times New Roman" w:cs="Times New Roman"/>
+          <w:noProof/>
+        </w:rPr>
+        <w:t>(6), 651. https://doi.org/10.2307/2846038</w:t>
       </w:r>
     </w:p>
     <w:p>
@@ -20362,21 +20253,7 @@
           <w:rFonts w:hAnsi="Times New Roman" w:cs="Times New Roman"/>
           <w:noProof/>
         </w:rPr>
-        <w:t>Cowling, R</w:t>
-      </w:r>
-      <w:r>
-        <w:rPr>
-          <w:rFonts w:hAnsi="Times New Roman" w:cs="Times New Roman"/>
-          <w:noProof/>
-        </w:rPr>
-        <w:t>.</w:t>
-      </w:r>
-      <w:r>
-        <w:rPr>
-          <w:rFonts w:hAnsi="Times New Roman" w:cs="Times New Roman"/>
-          <w:noProof/>
-        </w:rPr>
-        <w:t xml:space="preserve"> M, Bradshaw, P. L., Colville, J. F., &amp; Forest, F. (2017). Levyns’ Law: explaining the evolution of a remarkable longitudinal gradient in Cape plant diversity. </w:t>
+        <w:t xml:space="preserve">Cowling, Richard M., Potts, A. J., Bradshaw, P. L., Colville, J., Arianoutsou, M., Ferrier, S., … Zutta, B. R. (2015). Variation in plant diversity in mediterranean-climate ecosystems: The role of climatic and topographical stability. </w:t>
       </w:r>
       <w:r>
         <w:rPr>
@@ -20385,7 +20262,7 @@
           <w:iCs/>
           <w:noProof/>
         </w:rPr>
-        <w:t>Transactions of the Royal Society of South Africa</w:t>
+        <w:t>Journal of Biogeography</w:t>
       </w:r>
       <w:r>
         <w:rPr>
@@ -20401,14 +20278,14 @@
           <w:iCs/>
           <w:noProof/>
         </w:rPr>
-        <w:t>72</w:t>
-      </w:r>
-      <w:r>
-        <w:rPr>
-          <w:rFonts w:hAnsi="Times New Roman" w:cs="Times New Roman"/>
-          <w:noProof/>
-        </w:rPr>
-        <w:t>(2), 184–201.</w:t>
+        <w:t>42</w:t>
+      </w:r>
+      <w:r>
+        <w:rPr>
+          <w:rFonts w:hAnsi="Times New Roman" w:cs="Times New Roman"/>
+          <w:noProof/>
+        </w:rPr>
+        <w:t>(3), 552–564. https://doi.org/10.1111/jbi.12429</w:t>
       </w:r>
     </w:p>
     <w:p>
@@ -20429,7 +20306,7 @@
           <w:rFonts w:hAnsi="Times New Roman" w:cs="Times New Roman"/>
           <w:noProof/>
         </w:rPr>
-        <w:t xml:space="preserve">Cramer, M. D., &amp; Verboom, G. A. (2016). Measures of biologically relevant environmental heterogeneity improve prediction of regional plant species richness. </w:t>
+        <w:t xml:space="preserve">Cowling, Richard M, Bradshaw, P. L., Colville, J. F., &amp; Forest, F. (2017). Levyns’ Law: explaining the evolution of a remarkable longitudinal gradient in Cape plant diversity. </w:t>
       </w:r>
       <w:r>
         <w:rPr>
@@ -20438,7 +20315,7 @@
           <w:iCs/>
           <w:noProof/>
         </w:rPr>
-        <w:t>Journal of Biogeography</w:t>
+        <w:t>Transactions of the Royal Society of South Africa</w:t>
       </w:r>
       <w:r>
         <w:rPr>
@@ -20454,14 +20331,14 @@
           <w:iCs/>
           <w:noProof/>
         </w:rPr>
-        <w:t>44</w:t>
-      </w:r>
-      <w:r>
-        <w:rPr>
-          <w:rFonts w:hAnsi="Times New Roman" w:cs="Times New Roman"/>
-          <w:noProof/>
-        </w:rPr>
-        <w:t>(3), 1–13. https://doi.org/10.1111/jbi.12911</w:t>
+        <w:t>72</w:t>
+      </w:r>
+      <w:r>
+        <w:rPr>
+          <w:rFonts w:hAnsi="Times New Roman" w:cs="Times New Roman"/>
+          <w:noProof/>
+        </w:rPr>
+        <w:t>(2), 184–201.</w:t>
       </w:r>
     </w:p>
     <w:p>
@@ -20482,7 +20359,7 @@
           <w:rFonts w:hAnsi="Times New Roman" w:cs="Times New Roman"/>
           <w:noProof/>
         </w:rPr>
-        <w:t xml:space="preserve">Cramer, M. D., Wootton, L. M., van Mazijk, R., &amp; Verboom, G. A. (2019). New regionally modelled soil layers improve prediction of vegetation type relative to that based on global soil models. </w:t>
+        <w:t xml:space="preserve">Cramer, M. D., &amp; Verboom, G. A. (2016). Measures of biologically relevant environmental heterogeneity improve prediction of regional plant species richness. </w:t>
       </w:r>
       <w:r>
         <w:rPr>
@@ -20491,7 +20368,7 @@
           <w:iCs/>
           <w:noProof/>
         </w:rPr>
-        <w:t>Diversity and Distributions</w:t>
+        <w:t>Journal of Biogeography</w:t>
       </w:r>
       <w:r>
         <w:rPr>
@@ -20507,14 +20384,14 @@
           <w:iCs/>
           <w:noProof/>
         </w:rPr>
-        <w:t>25</w:t>
-      </w:r>
-      <w:r>
-        <w:rPr>
-          <w:rFonts w:hAnsi="Times New Roman" w:cs="Times New Roman"/>
-          <w:noProof/>
-        </w:rPr>
-        <w:t>(11), 1736–1750.</w:t>
+        <w:t>44</w:t>
+      </w:r>
+      <w:r>
+        <w:rPr>
+          <w:rFonts w:hAnsi="Times New Roman" w:cs="Times New Roman"/>
+          <w:noProof/>
+        </w:rPr>
+        <w:t>(3), 1–13. https://doi.org/10.1111/jbi.12911</w:t>
       </w:r>
     </w:p>
     <w:p>
@@ -20535,7 +20412,7 @@
           <w:rFonts w:hAnsi="Times New Roman" w:cs="Times New Roman"/>
           <w:noProof/>
         </w:rPr>
-        <w:t xml:space="preserve">Currie, D. J. (1991). Energy and large-scale patterns of animal-and plant-species richness. </w:t>
+        <w:t xml:space="preserve">Cramer, M. D., Wootton, L. M., van Mazijk, R., &amp; Verboom, G. A. (2019). New regionally modelled soil layers improve prediction of vegetation type relative to that based on global soil models. </w:t>
       </w:r>
       <w:r>
         <w:rPr>
@@ -20544,7 +20421,7 @@
           <w:iCs/>
           <w:noProof/>
         </w:rPr>
-        <w:t>The American Naturalist</w:t>
+        <w:t>Diversity and Distributions</w:t>
       </w:r>
       <w:r>
         <w:rPr>
@@ -20560,14 +20437,14 @@
           <w:iCs/>
           <w:noProof/>
         </w:rPr>
-        <w:t>137</w:t>
-      </w:r>
-      <w:r>
-        <w:rPr>
-          <w:rFonts w:hAnsi="Times New Roman" w:cs="Times New Roman"/>
-          <w:noProof/>
-        </w:rPr>
-        <w:t>(1), 27–49.</w:t>
+        <w:t>25</w:t>
+      </w:r>
+      <w:r>
+        <w:rPr>
+          <w:rFonts w:hAnsi="Times New Roman" w:cs="Times New Roman"/>
+          <w:noProof/>
+        </w:rPr>
+        <w:t>(11), 1736–1750.</w:t>
       </w:r>
     </w:p>
     <w:p>
@@ -20588,7 +20465,7 @@
           <w:rFonts w:hAnsi="Times New Roman" w:cs="Times New Roman"/>
           <w:noProof/>
         </w:rPr>
-        <w:t xml:space="preserve">Engemann, K., Enquist, B. J., Sandel, B., Boyle, B., Jørgensen, P. M., Morueta-Holme, N., … Svenning, J.-C. (2015). Limited sampling hampers “big data” estimation of species richness in a tropical biodiversity hotspot. </w:t>
+        <w:t xml:space="preserve">Crisp, M. D., Arroyo, M. T. K., Cook, L. G., Gandolfo, M. A., Jordan, G. J., McGlone, M. S., … Linder, H. P. (2009). Phylogenetic biome conservatism on a global scale. </w:t>
       </w:r>
       <w:r>
         <w:rPr>
@@ -20597,7 +20474,7 @@
           <w:iCs/>
           <w:noProof/>
         </w:rPr>
-        <w:t>Ecology and Evolution</w:t>
+        <w:t>Nature</w:t>
       </w:r>
       <w:r>
         <w:rPr>
@@ -20613,14 +20490,14 @@
           <w:iCs/>
           <w:noProof/>
         </w:rPr>
-        <w:t>5</w:t>
-      </w:r>
-      <w:r>
-        <w:rPr>
-          <w:rFonts w:hAnsi="Times New Roman" w:cs="Times New Roman"/>
-          <w:noProof/>
-        </w:rPr>
-        <w:t>(3), 807–820.</w:t>
+        <w:t>458</w:t>
+      </w:r>
+      <w:r>
+        <w:rPr>
+          <w:rFonts w:hAnsi="Times New Roman" w:cs="Times New Roman"/>
+          <w:noProof/>
+        </w:rPr>
+        <w:t>(7239), 754–756. https://doi.org/10.1038/nature07764</w:t>
       </w:r>
     </w:p>
     <w:p>
@@ -20641,7 +20518,7 @@
           <w:rFonts w:hAnsi="Times New Roman" w:cs="Times New Roman"/>
           <w:noProof/>
         </w:rPr>
-        <w:t xml:space="preserve">Figueiredo, F. O. G., Zuquim, G., Tuomisto, H., Moulatlet, G. M., Balslev, H., &amp; Costa, F. R. C. (2018). Beyond climate control on species range: The importance of soil data to predict distribution of Amazonian plant species. </w:t>
+        <w:t xml:space="preserve">Currie, D. J. (1991). Energy and large-scale patterns of animal-and plant-species richness. </w:t>
       </w:r>
       <w:r>
         <w:rPr>
@@ -20650,7 +20527,7 @@
           <w:iCs/>
           <w:noProof/>
         </w:rPr>
-        <w:t>Journal of Biogeography</w:t>
+        <w:t>The American Naturalist</w:t>
       </w:r>
       <w:r>
         <w:rPr>
@@ -20666,14 +20543,14 @@
           <w:iCs/>
           <w:noProof/>
         </w:rPr>
-        <w:t>45</w:t>
-      </w:r>
-      <w:r>
-        <w:rPr>
-          <w:rFonts w:hAnsi="Times New Roman" w:cs="Times New Roman"/>
-          <w:noProof/>
-        </w:rPr>
-        <w:t>(1), 190–200. https://doi.org/10.1111/jbi.13104</w:t>
+        <w:t>137</w:t>
+      </w:r>
+      <w:r>
+        <w:rPr>
+          <w:rFonts w:hAnsi="Times New Roman" w:cs="Times New Roman"/>
+          <w:noProof/>
+        </w:rPr>
+        <w:t>(1), 27–49.</w:t>
       </w:r>
     </w:p>
     <w:p>
@@ -20694,7 +20571,7 @@
           <w:rFonts w:hAnsi="Times New Roman" w:cs="Times New Roman"/>
           <w:noProof/>
         </w:rPr>
-        <w:t xml:space="preserve">Froend, R., &amp; Sommer, B. (2010). Phreatophytic vegetation response to climatic and abstraction-induced groundwater drawdown: examples of long-term spatial and temporal variability in community response. </w:t>
+        <w:t xml:space="preserve">Donoghue, M. J. (2008). A phylogenetic perspective on the distribution of plant diversity. </w:t>
       </w:r>
       <w:r>
         <w:rPr>
@@ -20703,7 +20580,7 @@
           <w:iCs/>
           <w:noProof/>
         </w:rPr>
-        <w:t>Ecological Engineering</w:t>
+        <w:t>Proceedings of the National Academy of Sciences</w:t>
       </w:r>
       <w:r>
         <w:rPr>
@@ -20719,14 +20596,14 @@
           <w:iCs/>
           <w:noProof/>
         </w:rPr>
-        <w:t>36</w:t>
-      </w:r>
-      <w:r>
-        <w:rPr>
-          <w:rFonts w:hAnsi="Times New Roman" w:cs="Times New Roman"/>
-          <w:noProof/>
-        </w:rPr>
-        <w:t>(9), 1191–1200.</w:t>
+        <w:t>105</w:t>
+      </w:r>
+      <w:r>
+        <w:rPr>
+          <w:rFonts w:hAnsi="Times New Roman" w:cs="Times New Roman"/>
+          <w:noProof/>
+        </w:rPr>
+        <w:t>(Supplement 1), 11549–11555. https://doi.org/10.1073/pnas.0801962105</w:t>
       </w:r>
     </w:p>
     <w:p>
@@ -20747,8 +20624,15 @@
           <w:rFonts w:hAnsi="Times New Roman" w:cs="Times New Roman"/>
           <w:noProof/>
         </w:rPr>
+        <w:t xml:space="preserve">Engemann, K., Enquist, B. J., Sandel, B., Boyle, B., Jørgensen, P. M., Morueta-Holme, N., … </w:t>
+      </w:r>
+      <w:r>
+        <w:rPr>
+          <w:rFonts w:hAnsi="Times New Roman" w:cs="Times New Roman"/>
+          <w:noProof/>
+        </w:rPr>
         <w:lastRenderedPageBreak/>
-        <w:t xml:space="preserve">Gioia, P., &amp; Hopper, S. D. (2017). A new phytogeographic map for the Southwest Australian Floristic Region after an exceptional decade of collection and discovery. </w:t>
+        <w:t xml:space="preserve">Svenning, J.-C. (2015). Limited sampling hampers “big data” estimation of species richness in a tropical biodiversity hotspot. </w:t>
       </w:r>
       <w:r>
         <w:rPr>
@@ -20757,7 +20641,7 @@
           <w:iCs/>
           <w:noProof/>
         </w:rPr>
-        <w:t>Botanical Journal of the Linnean Society</w:t>
+        <w:t>Ecology and Evolution</w:t>
       </w:r>
       <w:r>
         <w:rPr>
@@ -20773,14 +20657,14 @@
           <w:iCs/>
           <w:noProof/>
         </w:rPr>
-        <w:t>184</w:t>
-      </w:r>
-      <w:r>
-        <w:rPr>
-          <w:rFonts w:hAnsi="Times New Roman" w:cs="Times New Roman"/>
-          <w:noProof/>
-        </w:rPr>
-        <w:t>(1), 1–15. https://doi.org/10.1093/botlinnean/box010</w:t>
+        <w:t>5</w:t>
+      </w:r>
+      <w:r>
+        <w:rPr>
+          <w:rFonts w:hAnsi="Times New Roman" w:cs="Times New Roman"/>
+          <w:noProof/>
+        </w:rPr>
+        <w:t>(3), 807–820.</w:t>
       </w:r>
     </w:p>
     <w:p>
@@ -20801,7 +20685,7 @@
           <w:rFonts w:hAnsi="Times New Roman" w:cs="Times New Roman"/>
           <w:noProof/>
         </w:rPr>
-        <w:t xml:space="preserve">Goldblatt, P. (1978). An analysis of the flora of Southern Africa: its characteristics, relationships abd origins. </w:t>
+        <w:t xml:space="preserve">Figueiredo, F. O. G., Zuquim, G., Tuomisto, H., Moulatlet, G. M., Balslev, H., &amp; Costa, F. R. C. (2018). Beyond climate control on species range: The importance of soil data to predict distribution of Amazonian plant species. </w:t>
       </w:r>
       <w:r>
         <w:rPr>
@@ -20810,7 +20694,7 @@
           <w:iCs/>
           <w:noProof/>
         </w:rPr>
-        <w:t>Annals of the Missouri Botanical Garden</w:t>
+        <w:t>Journal of Biogeography</w:t>
       </w:r>
       <w:r>
         <w:rPr>
@@ -20826,14 +20710,14 @@
           <w:iCs/>
           <w:noProof/>
         </w:rPr>
-        <w:t>65</w:t>
-      </w:r>
-      <w:r>
-        <w:rPr>
-          <w:rFonts w:hAnsi="Times New Roman" w:cs="Times New Roman"/>
-          <w:noProof/>
-        </w:rPr>
-        <w:t>, 369–436.</w:t>
+        <w:t>45</w:t>
+      </w:r>
+      <w:r>
+        <w:rPr>
+          <w:rFonts w:hAnsi="Times New Roman" w:cs="Times New Roman"/>
+          <w:noProof/>
+        </w:rPr>
+        <w:t>(1), 190–200. https://doi.org/10.1111/jbi.13104</w:t>
       </w:r>
     </w:p>
     <w:p>
@@ -20854,7 +20738,7 @@
           <w:rFonts w:hAnsi="Times New Roman" w:cs="Times New Roman"/>
           <w:noProof/>
         </w:rPr>
-        <w:t xml:space="preserve">Gotelli, N. J., &amp; Colwell, R. K. (2001). Quantifying biodiversity: procedures and pitfalls in the measurement and comparison of species richness. </w:t>
+        <w:t xml:space="preserve">Froend, R., &amp; Sommer, B. (2010). Phreatophytic vegetation response to climatic and abstraction-induced groundwater drawdown: examples of long-term spatial and temporal variability in community response. </w:t>
       </w:r>
       <w:r>
         <w:rPr>
@@ -20863,7 +20747,7 @@
           <w:iCs/>
           <w:noProof/>
         </w:rPr>
-        <w:t>Ecology Letters</w:t>
+        <w:t>Ecological Engineering</w:t>
       </w:r>
       <w:r>
         <w:rPr>
@@ -20879,14 +20763,14 @@
           <w:iCs/>
           <w:noProof/>
         </w:rPr>
-        <w:t>4</w:t>
-      </w:r>
-      <w:r>
-        <w:rPr>
-          <w:rFonts w:hAnsi="Times New Roman" w:cs="Times New Roman"/>
-          <w:noProof/>
-        </w:rPr>
-        <w:t>(4), 379–391. https://doi.org/10.1046/j.1461-0248.2001.00230.x</w:t>
+        <w:t>36</w:t>
+      </w:r>
+      <w:r>
+        <w:rPr>
+          <w:rFonts w:hAnsi="Times New Roman" w:cs="Times New Roman"/>
+          <w:noProof/>
+        </w:rPr>
+        <w:t>(9), 1191–1200.</w:t>
       </w:r>
     </w:p>
     <w:p>
@@ -20907,7 +20791,7 @@
           <w:rFonts w:hAnsi="Times New Roman" w:cs="Times New Roman"/>
           <w:noProof/>
         </w:rPr>
-        <w:t xml:space="preserve">Hawkins, B. A., Field, R., Cornell, H. V, Currie, D. J., Guégan, J.-F., Kaufman, D. M., … others. (2003). Energy, water, and broad-scale geographic patterns of species richness. </w:t>
+        <w:t xml:space="preserve">Gioia, P., &amp; Hopper, S. D. (2017). A new phytogeographic map for the Southwest Australian Floristic Region after an exceptional decade of collection and discovery. </w:t>
       </w:r>
       <w:r>
         <w:rPr>
@@ -20916,7 +20800,7 @@
           <w:iCs/>
           <w:noProof/>
         </w:rPr>
-        <w:t>Ecology</w:t>
+        <w:t>Botanical Journal of the Linnean Society</w:t>
       </w:r>
       <w:r>
         <w:rPr>
@@ -20932,14 +20816,14 @@
           <w:iCs/>
           <w:noProof/>
         </w:rPr>
-        <w:t>84</w:t>
-      </w:r>
-      <w:r>
-        <w:rPr>
-          <w:rFonts w:hAnsi="Times New Roman" w:cs="Times New Roman"/>
-          <w:noProof/>
-        </w:rPr>
-        <w:t>(12), 3105–3117.</w:t>
+        <w:t>184</w:t>
+      </w:r>
+      <w:r>
+        <w:rPr>
+          <w:rFonts w:hAnsi="Times New Roman" w:cs="Times New Roman"/>
+          <w:noProof/>
+        </w:rPr>
+        <w:t>(1), 1–15. https://doi.org/10.1093/botlinnean/box010</w:t>
       </w:r>
     </w:p>
     <w:p>
@@ -20960,7 +20844,39 @@
           <w:rFonts w:hAnsi="Times New Roman" w:cs="Times New Roman"/>
           <w:noProof/>
         </w:rPr>
-        <w:t>Hijmans, R. J. (2016). raster: Geographic Data Analysis and Modeling. R package version 2.5-8. Retrieved from https://cran.r-project.org/package=raster</w:t>
+        <w:t xml:space="preserve">Goldblatt, P. (1978). An analysis of the flora of Southern Africa: its characteristics, relationships abd origins. </w:t>
+      </w:r>
+      <w:r>
+        <w:rPr>
+          <w:rFonts w:hAnsi="Times New Roman" w:cs="Times New Roman"/>
+          <w:i/>
+          <w:iCs/>
+          <w:noProof/>
+        </w:rPr>
+        <w:t>Annals of the Missouri Botanical Garden</w:t>
+      </w:r>
+      <w:r>
+        <w:rPr>
+          <w:rFonts w:hAnsi="Times New Roman" w:cs="Times New Roman"/>
+          <w:noProof/>
+        </w:rPr>
+        <w:t xml:space="preserve">, </w:t>
+      </w:r>
+      <w:r>
+        <w:rPr>
+          <w:rFonts w:hAnsi="Times New Roman" w:cs="Times New Roman"/>
+          <w:i/>
+          <w:iCs/>
+          <w:noProof/>
+        </w:rPr>
+        <w:t>65</w:t>
+      </w:r>
+      <w:r>
+        <w:rPr>
+          <w:rFonts w:hAnsi="Times New Roman" w:cs="Times New Roman"/>
+          <w:noProof/>
+        </w:rPr>
+        <w:t>, 369–436.</w:t>
       </w:r>
     </w:p>
     <w:p>
@@ -20981,7 +20897,7 @@
           <w:rFonts w:hAnsi="Times New Roman" w:cs="Times New Roman"/>
           <w:noProof/>
         </w:rPr>
-        <w:t xml:space="preserve">Hopper, S. D. (2009). OCBIL theory: Towards an integrated understanding of the evolution, ecology and conservation of biodiversity on old, climatically buffered, infertile landscapes. </w:t>
+        <w:t xml:space="preserve">Gotelli, N. J., &amp; Colwell, R. K. (2001). Quantifying biodiversity: procedures and pitfalls in the measurement and comparison of species richness. </w:t>
       </w:r>
       <w:r>
         <w:rPr>
@@ -20990,7 +20906,7 @@
           <w:iCs/>
           <w:noProof/>
         </w:rPr>
-        <w:t>Plant and Soil</w:t>
+        <w:t>Ecology Letters</w:t>
       </w:r>
       <w:r>
         <w:rPr>
@@ -21006,14 +20922,14 @@
           <w:iCs/>
           <w:noProof/>
         </w:rPr>
-        <w:t>322</w:t>
-      </w:r>
-      <w:r>
-        <w:rPr>
-          <w:rFonts w:hAnsi="Times New Roman" w:cs="Times New Roman"/>
-          <w:noProof/>
-        </w:rPr>
-        <w:t>(1), 49–86. https://doi.org/10.1007/s11104-009-0068-0</w:t>
+        <w:t>4</w:t>
+      </w:r>
+      <w:r>
+        <w:rPr>
+          <w:rFonts w:hAnsi="Times New Roman" w:cs="Times New Roman"/>
+          <w:noProof/>
+        </w:rPr>
+        <w:t>(4), 379–391. https://doi.org/10.1046/j.1461-0248.2001.00230.x</w:t>
       </w:r>
     </w:p>
     <w:p>
@@ -21034,7 +20950,7 @@
           <w:rFonts w:hAnsi="Times New Roman" w:cs="Times New Roman"/>
           <w:noProof/>
         </w:rPr>
-        <w:t xml:space="preserve">Hopper, S. D., &amp; Gioia, P. (2004). The Southwest Australian Floristic Region : Evolution and Conservation of a Global Hot Spot of Biodiversity. </w:t>
+        <w:t xml:space="preserve">Hawkins, B. A., Field, R., Cornell, H. V, Currie, D. J., Guégan, J.-F., Kaufman, D. M., … others. (2003). Energy, water, and broad-scale geographic patterns of species richness. </w:t>
       </w:r>
       <w:r>
         <w:rPr>
@@ -21043,7 +20959,7 @@
           <w:iCs/>
           <w:noProof/>
         </w:rPr>
-        <w:t>Annual Review of Ecology, Evolution, and Systematics</w:t>
+        <w:t>Ecology</w:t>
       </w:r>
       <w:r>
         <w:rPr>
@@ -21059,14 +20975,14 @@
           <w:iCs/>
           <w:noProof/>
         </w:rPr>
-        <w:t>35</w:t>
-      </w:r>
-      <w:r>
-        <w:rPr>
-          <w:rFonts w:hAnsi="Times New Roman" w:cs="Times New Roman"/>
-          <w:noProof/>
-        </w:rPr>
-        <w:t>(1), 623–650. https://doi.org/10.1146/annurev.ecolsys.35.112202.130201</w:t>
+        <w:t>84</w:t>
+      </w:r>
+      <w:r>
+        <w:rPr>
+          <w:rFonts w:hAnsi="Times New Roman" w:cs="Times New Roman"/>
+          <w:noProof/>
+        </w:rPr>
+        <w:t>(12), 3105–3117.</w:t>
       </w:r>
     </w:p>
     <w:p>
@@ -21087,39 +21003,7 @@
           <w:rFonts w:hAnsi="Times New Roman" w:cs="Times New Roman"/>
           <w:noProof/>
         </w:rPr>
-        <w:t xml:space="preserve">Kreft, H., &amp; Jetz, W. (2007). Global patterns and determinants of vascular plant diversity. </w:t>
-      </w:r>
-      <w:r>
-        <w:rPr>
-          <w:rFonts w:hAnsi="Times New Roman" w:cs="Times New Roman"/>
-          <w:i/>
-          <w:iCs/>
-          <w:noProof/>
-        </w:rPr>
-        <w:t>Proceedings of the National Academy of Sciences</w:t>
-      </w:r>
-      <w:r>
-        <w:rPr>
-          <w:rFonts w:hAnsi="Times New Roman" w:cs="Times New Roman"/>
-          <w:noProof/>
-        </w:rPr>
-        <w:t xml:space="preserve">, </w:t>
-      </w:r>
-      <w:r>
-        <w:rPr>
-          <w:rFonts w:hAnsi="Times New Roman" w:cs="Times New Roman"/>
-          <w:i/>
-          <w:iCs/>
-          <w:noProof/>
-        </w:rPr>
-        <w:t>104</w:t>
-      </w:r>
-      <w:r>
-        <w:rPr>
-          <w:rFonts w:hAnsi="Times New Roman" w:cs="Times New Roman"/>
-          <w:noProof/>
-        </w:rPr>
-        <w:t>(14), 5925–5930. https://doi.org/10.1073/pnas.0608361104</w:t>
+        <w:t>Hijmans, R. J. (2016). raster: Geographic Data Analysis and Modeling. R package version 2.5-8. Retrieved from https://cran.r-project.org/package=raster</w:t>
       </w:r>
     </w:p>
     <w:p>
@@ -21140,7 +21024,7 @@
           <w:rFonts w:hAnsi="Times New Roman" w:cs="Times New Roman"/>
           <w:noProof/>
         </w:rPr>
-        <w:t xml:space="preserve">Lamont, B. B., &amp; He, T. (2017). When did a Mediterranean-type climate originate in southwestern Australia? </w:t>
+        <w:t xml:space="preserve">Hopper, S. D. (2009). OCBIL theory: Towards an integrated understanding of the evolution, ecology and conservation of biodiversity on old, climatically buffered, infertile landscapes. </w:t>
       </w:r>
       <w:r>
         <w:rPr>
@@ -21149,7 +21033,7 @@
           <w:iCs/>
           <w:noProof/>
         </w:rPr>
-        <w:t>Global and Planetary Change</w:t>
+        <w:t>Plant and Soil</w:t>
       </w:r>
       <w:r>
         <w:rPr>
@@ -21165,14 +21049,14 @@
           <w:iCs/>
           <w:noProof/>
         </w:rPr>
-        <w:t>156</w:t>
-      </w:r>
-      <w:r>
-        <w:rPr>
-          <w:rFonts w:hAnsi="Times New Roman" w:cs="Times New Roman"/>
-          <w:noProof/>
-        </w:rPr>
-        <w:t>, 46–58. https://doi.org/10.1016/j.gloplacha.2017.08.004</w:t>
+        <w:t>322</w:t>
+      </w:r>
+      <w:r>
+        <w:rPr>
+          <w:rFonts w:hAnsi="Times New Roman" w:cs="Times New Roman"/>
+          <w:noProof/>
+        </w:rPr>
+        <w:t>(1), 49–86. https://doi.org/10.1007/s11104-009-0068-0</w:t>
       </w:r>
     </w:p>
     <w:p>
@@ -21193,7 +21077,7 @@
           <w:rFonts w:hAnsi="Times New Roman" w:cs="Times New Roman"/>
           <w:noProof/>
         </w:rPr>
-        <w:t xml:space="preserve">Larsen, R., Holmern, T., Prager, S. D., Maliti, H., &amp; Røskaft, E. (2009). Using the extended quarter degree grid cell system to unify mapping and sharing of biodiversity data. </w:t>
+        <w:t xml:space="preserve">Hopper, S. D., &amp; Gioia, P. (2004a). The Southwest Australian Floristic Region : Evolution and Conservation of a Global Hot Spot of Biodiversity. </w:t>
       </w:r>
       <w:r>
         <w:rPr>
@@ -21202,7 +21086,7 @@
           <w:iCs/>
           <w:noProof/>
         </w:rPr>
-        <w:t>African Journal of Ecology</w:t>
+        <w:t>Annual Review of Ecology, Evolution, and Systematics</w:t>
       </w:r>
       <w:r>
         <w:rPr>
@@ -21218,14 +21102,14 @@
           <w:iCs/>
           <w:noProof/>
         </w:rPr>
-        <w:t>47</w:t>
-      </w:r>
-      <w:r>
-        <w:rPr>
-          <w:rFonts w:hAnsi="Times New Roman" w:cs="Times New Roman"/>
-          <w:noProof/>
-        </w:rPr>
-        <w:t>(3), 382–392. https://doi.org/10.1111/j.1365-2028.2008.00997.x</w:t>
+        <w:t>35</w:t>
+      </w:r>
+      <w:r>
+        <w:rPr>
+          <w:rFonts w:hAnsi="Times New Roman" w:cs="Times New Roman"/>
+          <w:noProof/>
+        </w:rPr>
+        <w:t>(1), 623–650. https://doi.org/10.1146/annurev.ecolsys.35.112202.130201</w:t>
       </w:r>
     </w:p>
     <w:p>
@@ -21246,7 +21130,7 @@
           <w:rFonts w:hAnsi="Times New Roman" w:cs="Times New Roman"/>
           <w:noProof/>
         </w:rPr>
-        <w:t xml:space="preserve">Linder, H. P. (2019). Rare species, Restionaceae, and the Cape flora. </w:t>
+        <w:t xml:space="preserve">Hopper, S. D., &amp; Gioia, P. (2004b). The Southwest Australian floristic region: Evolution and conservation of a global hot spot of biodiversity. </w:t>
       </w:r>
       <w:r>
         <w:rPr>
@@ -21255,14 +21139,30 @@
           <w:iCs/>
           <w:noProof/>
         </w:rPr>
-        <w:t>Journal of Biogeography</w:t>
-      </w:r>
-      <w:r>
-        <w:rPr>
-          <w:rFonts w:hAnsi="Times New Roman" w:cs="Times New Roman"/>
-          <w:noProof/>
-        </w:rPr>
-        <w:t>, 1–14. https://doi.org/10.1111/jbi.13709</w:t>
+        <w:t>Annual Review of Ecology, Evolution, and Systematics</w:t>
+      </w:r>
+      <w:r>
+        <w:rPr>
+          <w:rFonts w:hAnsi="Times New Roman" w:cs="Times New Roman"/>
+          <w:noProof/>
+        </w:rPr>
+        <w:t xml:space="preserve">, </w:t>
+      </w:r>
+      <w:r>
+        <w:rPr>
+          <w:rFonts w:hAnsi="Times New Roman" w:cs="Times New Roman"/>
+          <w:i/>
+          <w:iCs/>
+          <w:noProof/>
+        </w:rPr>
+        <w:t>35</w:t>
+      </w:r>
+      <w:r>
+        <w:rPr>
+          <w:rFonts w:hAnsi="Times New Roman" w:cs="Times New Roman"/>
+          <w:noProof/>
+        </w:rPr>
+        <w:t>, 623–650. https://doi.org/10.1146/annurev.ecolsys.35.112202.130201</w:t>
       </w:r>
     </w:p>
     <w:p>
@@ -21283,7 +21183,7 @@
           <w:rFonts w:hAnsi="Times New Roman" w:cs="Times New Roman"/>
           <w:noProof/>
         </w:rPr>
-        <w:t xml:space="preserve">McLaughlin, B. C., Ackerly, D. D., Klos, P. Z., Natali, J., Dawson, T. E., &amp; Thompson, S. E. (2017). Hydrologic refugia, plants, and climate change. </w:t>
+        <w:t xml:space="preserve">Kreft, H., &amp; Jetz, W. (2007). Global patterns and determinants of vascular plant diversity. </w:t>
       </w:r>
       <w:r>
         <w:rPr>
@@ -21292,7 +21192,7 @@
           <w:iCs/>
           <w:noProof/>
         </w:rPr>
-        <w:t>Global Change Biology</w:t>
+        <w:t>Proceedings of the National Academy of Sciences</w:t>
       </w:r>
       <w:r>
         <w:rPr>
@@ -21308,14 +21208,14 @@
           <w:iCs/>
           <w:noProof/>
         </w:rPr>
-        <w:t>23</w:t>
-      </w:r>
-      <w:r>
-        <w:rPr>
-          <w:rFonts w:hAnsi="Times New Roman" w:cs="Times New Roman"/>
-          <w:noProof/>
-        </w:rPr>
-        <w:t>(8), 2941–2961.</w:t>
+        <w:t>104</w:t>
+      </w:r>
+      <w:r>
+        <w:rPr>
+          <w:rFonts w:hAnsi="Times New Roman" w:cs="Times New Roman"/>
+          <w:noProof/>
+        </w:rPr>
+        <w:t>(14), 5925–5930. https://doi.org/10.1073/pnas.0608361104</w:t>
       </w:r>
     </w:p>
     <w:p>
@@ -21336,7 +21236,7 @@
           <w:rFonts w:hAnsi="Times New Roman" w:cs="Times New Roman"/>
           <w:noProof/>
         </w:rPr>
-        <w:t xml:space="preserve">Meadows, M E, Chase, B. M., &amp; Seliane, M. (2010). Holocene palaeoenvironments of the Cederberg and Swartruggens mountains, Western Cape, South Africa: pollen and stable isotope evidence from hyrax dung middens. </w:t>
+        <w:t xml:space="preserve">Lamont, B. B., &amp; He, T. (2017). When did a Mediterranean-type climate originate in southwestern Australia? </w:t>
       </w:r>
       <w:r>
         <w:rPr>
@@ -21345,7 +21245,7 @@
           <w:iCs/>
           <w:noProof/>
         </w:rPr>
-        <w:t>Journal of Arid Environments</w:t>
+        <w:t>Global and Planetary Change</w:t>
       </w:r>
       <w:r>
         <w:rPr>
@@ -21361,14 +21261,14 @@
           <w:iCs/>
           <w:noProof/>
         </w:rPr>
-        <w:t>74</w:t>
-      </w:r>
-      <w:r>
-        <w:rPr>
-          <w:rFonts w:hAnsi="Times New Roman" w:cs="Times New Roman"/>
-          <w:noProof/>
-        </w:rPr>
-        <w:t>(7), 786–793.</w:t>
+        <w:t>156</w:t>
+      </w:r>
+      <w:r>
+        <w:rPr>
+          <w:rFonts w:hAnsi="Times New Roman" w:cs="Times New Roman"/>
+          <w:noProof/>
+        </w:rPr>
+        <w:t>, 46–58. https://doi.org/10.1016/j.gloplacha.2017.08.004</w:t>
       </w:r>
     </w:p>
     <w:p>
@@ -21389,7 +21289,7 @@
           <w:rFonts w:hAnsi="Times New Roman" w:cs="Times New Roman"/>
           <w:noProof/>
         </w:rPr>
-        <w:t xml:space="preserve">Meadows, M E, &amp; Sugden, J. M. (1991). A vegetation history of the last 14,500 years on the Cederberg, SW Cape, South Africa. </w:t>
+        <w:t xml:space="preserve">Larsen, R., Holmern, T., Prager, S. D., Maliti, H., &amp; Røskaft, E. (2009). Using the extended quarter degree grid cell system to unify mapping and sharing of biodiversity data. </w:t>
       </w:r>
       <w:r>
         <w:rPr>
@@ -21398,7 +21298,7 @@
           <w:iCs/>
           <w:noProof/>
         </w:rPr>
-        <w:t>South African Journal of Science</w:t>
+        <w:t>African Journal of Ecology</w:t>
       </w:r>
       <w:r>
         <w:rPr>
@@ -21414,14 +21314,14 @@
           <w:iCs/>
           <w:noProof/>
         </w:rPr>
-        <w:t>87</w:t>
-      </w:r>
-      <w:r>
-        <w:rPr>
-          <w:rFonts w:hAnsi="Times New Roman" w:cs="Times New Roman"/>
-          <w:noProof/>
-        </w:rPr>
-        <w:t>(3).</w:t>
+        <w:t>47</w:t>
+      </w:r>
+      <w:r>
+        <w:rPr>
+          <w:rFonts w:hAnsi="Times New Roman" w:cs="Times New Roman"/>
+          <w:noProof/>
+        </w:rPr>
+        <w:t>(3), 382–392. https://doi.org/10.1111/j.1365-2028.2008.00997.x</w:t>
       </w:r>
     </w:p>
     <w:p>
@@ -21442,15 +21342,8 @@
           <w:rFonts w:hAnsi="Times New Roman" w:cs="Times New Roman"/>
           <w:noProof/>
         </w:rPr>
-        <w:t xml:space="preserve">Meadows, Michael E, &amp; Sugden, J. M. (1993). The late Quaternary palaeoecology of a floristic </w:t>
-      </w:r>
-      <w:r>
-        <w:rPr>
-          <w:rFonts w:hAnsi="Times New Roman" w:cs="Times New Roman"/>
-          <w:noProof/>
-        </w:rPr>
         <w:lastRenderedPageBreak/>
-        <w:t xml:space="preserve">kingdom: the southwestern Cape South Africa. </w:t>
+        <w:t xml:space="preserve">Linder, H. P. (2019). Rare species, Restionaceae, and the Cape flora. </w:t>
       </w:r>
       <w:r>
         <w:rPr>
@@ -21459,30 +21352,14 @@
           <w:iCs/>
           <w:noProof/>
         </w:rPr>
-        <w:t>Palaeogeography, Palaeoclimatology, Palaeoecology</w:t>
-      </w:r>
-      <w:r>
-        <w:rPr>
-          <w:rFonts w:hAnsi="Times New Roman" w:cs="Times New Roman"/>
-          <w:noProof/>
-        </w:rPr>
-        <w:t xml:space="preserve">, </w:t>
-      </w:r>
-      <w:r>
-        <w:rPr>
-          <w:rFonts w:hAnsi="Times New Roman" w:cs="Times New Roman"/>
-          <w:i/>
-          <w:iCs/>
-          <w:noProof/>
-        </w:rPr>
-        <w:t>101</w:t>
-      </w:r>
-      <w:r>
-        <w:rPr>
-          <w:rFonts w:hAnsi="Times New Roman" w:cs="Times New Roman"/>
-          <w:noProof/>
-        </w:rPr>
-        <w:t>(3–4), 271–281.</w:t>
+        <w:t>Journal of Biogeography</w:t>
+      </w:r>
+      <w:r>
+        <w:rPr>
+          <w:rFonts w:hAnsi="Times New Roman" w:cs="Times New Roman"/>
+          <w:noProof/>
+        </w:rPr>
+        <w:t>, 1–14. https://doi.org/10.1111/jbi.13709</w:t>
       </w:r>
     </w:p>
     <w:p>
@@ -21503,7 +21380,7 @@
           <w:rFonts w:hAnsi="Times New Roman" w:cs="Times New Roman"/>
           <w:noProof/>
         </w:rPr>
-        <w:t xml:space="preserve">Merow, C., Smith, M. J., &amp; Silander, J. A. (2013). A practical guide to MaxEnt for modeling species’ distributions: what it does, and why inputs and settings matter. </w:t>
+        <w:t xml:space="preserve">McLaughlin, B. C., Ackerly, D. D., Klos, P. Z., Natali, J., Dawson, T. E., &amp; Thompson, S. E. (2017). Hydrologic refugia, plants, and climate change. </w:t>
       </w:r>
       <w:r>
         <w:rPr>
@@ -21512,7 +21389,7 @@
           <w:iCs/>
           <w:noProof/>
         </w:rPr>
-        <w:t>Ecography</w:t>
+        <w:t>Global Change Biology</w:t>
       </w:r>
       <w:r>
         <w:rPr>
@@ -21528,14 +21405,14 @@
           <w:iCs/>
           <w:noProof/>
         </w:rPr>
-        <w:t>36</w:t>
-      </w:r>
-      <w:r>
-        <w:rPr>
-          <w:rFonts w:hAnsi="Times New Roman" w:cs="Times New Roman"/>
-          <w:noProof/>
-        </w:rPr>
-        <w:t>(10), 1058–1069.</w:t>
+        <w:t>23</w:t>
+      </w:r>
+      <w:r>
+        <w:rPr>
+          <w:rFonts w:hAnsi="Times New Roman" w:cs="Times New Roman"/>
+          <w:noProof/>
+        </w:rPr>
+        <w:t>(8), 2941–2961.</w:t>
       </w:r>
     </w:p>
     <w:p>
@@ -21556,7 +21433,7 @@
           <w:rFonts w:hAnsi="Times New Roman" w:cs="Times New Roman"/>
           <w:noProof/>
         </w:rPr>
-        <w:t xml:space="preserve">Milewski, A. V. (1981). A comparison of vegetation height in relation to the effectiveness of rainfall in the mediterranean and adjacent arid parts of Australia and South Africa. </w:t>
+        <w:t xml:space="preserve">Meadows, M E, Chase, B. M., &amp; Seliane, M. (2010). Holocene palaeoenvironments of the Cederberg and Swartruggens mountains, Western Cape, South Africa: pollen and stable isotope evidence from hyrax dung middens. </w:t>
       </w:r>
       <w:r>
         <w:rPr>
@@ -21565,7 +21442,7 @@
           <w:iCs/>
           <w:noProof/>
         </w:rPr>
-        <w:t>Journal of Biogeography</w:t>
+        <w:t>Journal of Arid Environments</w:t>
       </w:r>
       <w:r>
         <w:rPr>
@@ -21581,14 +21458,14 @@
           <w:iCs/>
           <w:noProof/>
         </w:rPr>
-        <w:t>8</w:t>
-      </w:r>
-      <w:r>
-        <w:rPr>
-          <w:rFonts w:hAnsi="Times New Roman" w:cs="Times New Roman"/>
-          <w:noProof/>
-        </w:rPr>
-        <w:t>(2), 107. https://doi.org/10.2307/2844553</w:t>
+        <w:t>74</w:t>
+      </w:r>
+      <w:r>
+        <w:rPr>
+          <w:rFonts w:hAnsi="Times New Roman" w:cs="Times New Roman"/>
+          <w:noProof/>
+        </w:rPr>
+        <w:t>(7), 786–793.</w:t>
       </w:r>
     </w:p>
     <w:p>
@@ -21609,7 +21486,7 @@
           <w:rFonts w:hAnsi="Times New Roman" w:cs="Times New Roman"/>
           <w:noProof/>
         </w:rPr>
-        <w:t xml:space="preserve">Mucina, L., &amp; Rutherford, M. C. (2006). </w:t>
+        <w:t xml:space="preserve">Meadows, M E, &amp; Sugden, J. M. (1991). A vegetation history of the last 14,500 years on the Cederberg, SW Cape, South Africa. </w:t>
       </w:r>
       <w:r>
         <w:rPr>
@@ -21618,14 +21495,30 @@
           <w:iCs/>
           <w:noProof/>
         </w:rPr>
-        <w:t>The vegetation of South Africa, Lesotho and Swaziland.</w:t>
-      </w:r>
-      <w:r>
-        <w:rPr>
-          <w:rFonts w:hAnsi="Times New Roman" w:cs="Times New Roman"/>
-          <w:noProof/>
-        </w:rPr>
-        <w:t xml:space="preserve"> South African National Biodiversity Institute.</w:t>
+        <w:t>South African Journal of Science</w:t>
+      </w:r>
+      <w:r>
+        <w:rPr>
+          <w:rFonts w:hAnsi="Times New Roman" w:cs="Times New Roman"/>
+          <w:noProof/>
+        </w:rPr>
+        <w:t xml:space="preserve">, </w:t>
+      </w:r>
+      <w:r>
+        <w:rPr>
+          <w:rFonts w:hAnsi="Times New Roman" w:cs="Times New Roman"/>
+          <w:i/>
+          <w:iCs/>
+          <w:noProof/>
+        </w:rPr>
+        <w:t>87</w:t>
+      </w:r>
+      <w:r>
+        <w:rPr>
+          <w:rFonts w:hAnsi="Times New Roman" w:cs="Times New Roman"/>
+          <w:noProof/>
+        </w:rPr>
+        <w:t>(3).</w:t>
       </w:r>
     </w:p>
     <w:p>
@@ -21646,7 +21539,7 @@
           <w:rFonts w:hAnsi="Times New Roman" w:cs="Times New Roman"/>
           <w:noProof/>
         </w:rPr>
-        <w:t xml:space="preserve">Oliver, E. G. H., Linder, H. P., &amp; Rourke, J. P. (1983). Geographical distribution of present-day Cape taxa and their phytogeographical significance. </w:t>
+        <w:t xml:space="preserve">Meadows, Michael E, &amp; Sugden, J. M. (1993). The late Quaternary palaeoecology of a floristic kingdom: the southwestern Cape South Africa. </w:t>
       </w:r>
       <w:r>
         <w:rPr>
@@ -21655,7 +21548,7 @@
           <w:iCs/>
           <w:noProof/>
         </w:rPr>
-        <w:t>Bothalia</w:t>
+        <w:t>Palaeogeography, Palaeoclimatology, Palaeoecology</w:t>
       </w:r>
       <w:r>
         <w:rPr>
@@ -21671,14 +21564,14 @@
           <w:iCs/>
           <w:noProof/>
         </w:rPr>
-        <w:t>14</w:t>
-      </w:r>
-      <w:r>
-        <w:rPr>
-          <w:rFonts w:hAnsi="Times New Roman" w:cs="Times New Roman"/>
-          <w:noProof/>
-        </w:rPr>
-        <w:t>(3/4), 427–440.</w:t>
+        <w:t>101</w:t>
+      </w:r>
+      <w:r>
+        <w:rPr>
+          <w:rFonts w:hAnsi="Times New Roman" w:cs="Times New Roman"/>
+          <w:noProof/>
+        </w:rPr>
+        <w:t>(3–4), 271–281.</w:t>
       </w:r>
     </w:p>
     <w:p>
@@ -21699,7 +21592,7 @@
           <w:rFonts w:hAnsi="Times New Roman" w:cs="Times New Roman"/>
           <w:noProof/>
         </w:rPr>
-        <w:t xml:space="preserve">Olson, D. M., Dinerstein, E., Wikramanayake, E. D., Burgess, N. D., Powell, G. V. N., Underwood, E. C., … others. (2001). Terrestrial Ecoregions of the World: A New Map of Life on Earth: A new global map of terrestrial ecoregions provides an innovative tool for conserving biodiversity. </w:t>
+        <w:t xml:space="preserve">Merow, C., Smith, M. J., &amp; Silander, J. A. (2013). A practical guide to MaxEnt for modeling species’ distributions: what it does, and why inputs and settings matter. </w:t>
       </w:r>
       <w:r>
         <w:rPr>
@@ -21708,7 +21601,7 @@
           <w:iCs/>
           <w:noProof/>
         </w:rPr>
-        <w:t>BioScience</w:t>
+        <w:t>Ecography</w:t>
       </w:r>
       <w:r>
         <w:rPr>
@@ -21724,14 +21617,14 @@
           <w:iCs/>
           <w:noProof/>
         </w:rPr>
-        <w:t>51</w:t>
-      </w:r>
-      <w:r>
-        <w:rPr>
-          <w:rFonts w:hAnsi="Times New Roman" w:cs="Times New Roman"/>
-          <w:noProof/>
-        </w:rPr>
-        <w:t>(11), 933–938.</w:t>
+        <w:t>36</w:t>
+      </w:r>
+      <w:r>
+        <w:rPr>
+          <w:rFonts w:hAnsi="Times New Roman" w:cs="Times New Roman"/>
+          <w:noProof/>
+        </w:rPr>
+        <w:t>(10), 1058–1069.</w:t>
       </w:r>
     </w:p>
     <w:p>
@@ -21752,7 +21645,7 @@
           <w:rFonts w:hAnsi="Times New Roman" w:cs="Times New Roman"/>
           <w:noProof/>
         </w:rPr>
-        <w:t xml:space="preserve">Rebelo, T. G. (2001). </w:t>
+        <w:t xml:space="preserve">Milewski, A. V. (1981). A comparison of vegetation height in relation to the effectiveness of rainfall in the mediterranean and adjacent arid parts of Australia and South Africa. </w:t>
       </w:r>
       <w:r>
         <w:rPr>
@@ -21761,14 +21654,30 @@
           <w:iCs/>
           <w:noProof/>
         </w:rPr>
-        <w:t>A field guide to the proteas of South Africa</w:t>
-      </w:r>
-      <w:r>
-        <w:rPr>
-          <w:rFonts w:hAnsi="Times New Roman" w:cs="Times New Roman"/>
-          <w:noProof/>
-        </w:rPr>
-        <w:t>. Vlaeberg: Fernwood.</w:t>
+        <w:t>Journal of Biogeography</w:t>
+      </w:r>
+      <w:r>
+        <w:rPr>
+          <w:rFonts w:hAnsi="Times New Roman" w:cs="Times New Roman"/>
+          <w:noProof/>
+        </w:rPr>
+        <w:t xml:space="preserve">, </w:t>
+      </w:r>
+      <w:r>
+        <w:rPr>
+          <w:rFonts w:hAnsi="Times New Roman" w:cs="Times New Roman"/>
+          <w:i/>
+          <w:iCs/>
+          <w:noProof/>
+        </w:rPr>
+        <w:t>8</w:t>
+      </w:r>
+      <w:r>
+        <w:rPr>
+          <w:rFonts w:hAnsi="Times New Roman" w:cs="Times New Roman"/>
+          <w:noProof/>
+        </w:rPr>
+        <w:t>(2), 107. https://doi.org/10.2307/2844553</w:t>
       </w:r>
     </w:p>
     <w:p>
@@ -21789,7 +21698,7 @@
           <w:rFonts w:hAnsi="Times New Roman" w:cs="Times New Roman"/>
           <w:noProof/>
         </w:rPr>
-        <w:t xml:space="preserve">Ricklefs, R. E. (1987). Community diversity: relative roles of local and regional processes. </w:t>
+        <w:t xml:space="preserve">Mucina, L., &amp; Rutherford, M. C. (2006). </w:t>
       </w:r>
       <w:r>
         <w:rPr>
@@ -21798,30 +21707,14 @@
           <w:iCs/>
           <w:noProof/>
         </w:rPr>
-        <w:t>Science, New Series</w:t>
-      </w:r>
-      <w:r>
-        <w:rPr>
-          <w:rFonts w:hAnsi="Times New Roman" w:cs="Times New Roman"/>
-          <w:noProof/>
-        </w:rPr>
-        <w:t xml:space="preserve">, </w:t>
-      </w:r>
-      <w:r>
-        <w:rPr>
-          <w:rFonts w:hAnsi="Times New Roman" w:cs="Times New Roman"/>
-          <w:i/>
-          <w:iCs/>
-          <w:noProof/>
-        </w:rPr>
-        <w:t>235</w:t>
-      </w:r>
-      <w:r>
-        <w:rPr>
-          <w:rFonts w:hAnsi="Times New Roman" w:cs="Times New Roman"/>
-          <w:noProof/>
-        </w:rPr>
-        <w:t>(4785), 167–171.</w:t>
+        <w:t>The vegetation of South Africa, Lesotho and Swaziland.</w:t>
+      </w:r>
+      <w:r>
+        <w:rPr>
+          <w:rFonts w:hAnsi="Times New Roman" w:cs="Times New Roman"/>
+          <w:noProof/>
+        </w:rPr>
+        <w:t xml:space="preserve"> South African National Biodiversity Institute.</w:t>
       </w:r>
     </w:p>
     <w:p>
@@ -21842,7 +21735,7 @@
           <w:rFonts w:hAnsi="Times New Roman" w:cs="Times New Roman"/>
           <w:noProof/>
         </w:rPr>
-        <w:t xml:space="preserve">Ricklefs, R. E. (2004). A comprehensive framework for global patterns in biodiversity. </w:t>
+        <w:t xml:space="preserve">Oliver, E. G. H., Linder, H. P., &amp; Rourke, J. P. (1983). Geographical distribution of present-day Cape taxa and their phytogeographical significance. </w:t>
       </w:r>
       <w:r>
         <w:rPr>
@@ -21851,7 +21744,7 @@
           <w:iCs/>
           <w:noProof/>
         </w:rPr>
-        <w:t>Ecology Letters</w:t>
+        <w:t>Bothalia</w:t>
       </w:r>
       <w:r>
         <w:rPr>
@@ -21867,14 +21760,14 @@
           <w:iCs/>
           <w:noProof/>
         </w:rPr>
-        <w:t>7</w:t>
-      </w:r>
-      <w:r>
-        <w:rPr>
-          <w:rFonts w:hAnsi="Times New Roman" w:cs="Times New Roman"/>
-          <w:noProof/>
-        </w:rPr>
-        <w:t>(1), 1–15.</w:t>
+        <w:t>14</w:t>
+      </w:r>
+      <w:r>
+        <w:rPr>
+          <w:rFonts w:hAnsi="Times New Roman" w:cs="Times New Roman"/>
+          <w:noProof/>
+        </w:rPr>
+        <w:t>(3/4), 427–440.</w:t>
       </w:r>
     </w:p>
     <w:p>
@@ -21895,7 +21788,7 @@
           <w:rFonts w:hAnsi="Times New Roman" w:cs="Times New Roman"/>
           <w:noProof/>
         </w:rPr>
-        <w:t xml:space="preserve">Slingsby, J. A., February, E. C., &amp; Rebelo, T. G. (2018). Water: at what cost to our unique flora? </w:t>
+        <w:t xml:space="preserve">Olson, D. M., Dinerstein, E., Wikramanayake, E. D., Burgess, N. D., Powell, G. V. N., Underwood, E. C., … others. (2001). Terrestrial Ecoregions of the World: A New Map of Life on Earth: A new global map of terrestrial ecoregions provides an innovative tool for conserving biodiversity. </w:t>
       </w:r>
       <w:r>
         <w:rPr>
@@ -21904,7 +21797,7 @@
           <w:iCs/>
           <w:noProof/>
         </w:rPr>
-        <w:t>Veld &amp; Flora</w:t>
+        <w:t>BioScience</w:t>
       </w:r>
       <w:r>
         <w:rPr>
@@ -21920,14 +21813,14 @@
           <w:iCs/>
           <w:noProof/>
         </w:rPr>
-        <w:t>June</w:t>
-      </w:r>
-      <w:r>
-        <w:rPr>
-          <w:rFonts w:hAnsi="Times New Roman" w:cs="Times New Roman"/>
-          <w:noProof/>
-        </w:rPr>
-        <w:t>, 72–75.</w:t>
+        <w:t>51</w:t>
+      </w:r>
+      <w:r>
+        <w:rPr>
+          <w:rFonts w:hAnsi="Times New Roman" w:cs="Times New Roman"/>
+          <w:noProof/>
+        </w:rPr>
+        <w:t>(11), 933–938.</w:t>
       </w:r>
     </w:p>
     <w:p>
@@ -21948,7 +21841,7 @@
           <w:rFonts w:hAnsi="Times New Roman" w:cs="Times New Roman"/>
           <w:noProof/>
         </w:rPr>
-        <w:t xml:space="preserve">Snijman, D. A. (2013). </w:t>
+        <w:t xml:space="preserve">Rebelo, T. G. (2001). </w:t>
       </w:r>
       <w:r>
         <w:rPr>
@@ -21957,14 +21850,14 @@
           <w:iCs/>
           <w:noProof/>
         </w:rPr>
-        <w:t>Plants of the Greater Cape Floristic Region. 2: The Extra Cape flora</w:t>
-      </w:r>
-      <w:r>
-        <w:rPr>
-          <w:rFonts w:hAnsi="Times New Roman" w:cs="Times New Roman"/>
-          <w:noProof/>
-        </w:rPr>
-        <w:t>. South African National Biodiversity Institute.</w:t>
+        <w:t>A field guide to the proteas of South Africa</w:t>
+      </w:r>
+      <w:r>
+        <w:rPr>
+          <w:rFonts w:hAnsi="Times New Roman" w:cs="Times New Roman"/>
+          <w:noProof/>
+        </w:rPr>
+        <w:t>. Vlaeberg: Fernwood.</w:t>
       </w:r>
     </w:p>
     <w:p>
@@ -21985,7 +21878,7 @@
           <w:rFonts w:hAnsi="Times New Roman" w:cs="Times New Roman"/>
           <w:noProof/>
         </w:rPr>
-        <w:t xml:space="preserve">Sobel, J. M., Chen, G. F., Watt, L. R., &amp; Schemske, D. W. (2010). The biology of speciation. </w:t>
+        <w:t xml:space="preserve">Ricklefs, R. E. (1987). Community diversity: relative roles of local and regional processes. </w:t>
       </w:r>
       <w:r>
         <w:rPr>
@@ -21994,7 +21887,7 @@
           <w:iCs/>
           <w:noProof/>
         </w:rPr>
-        <w:t>Evolution</w:t>
+        <w:t>Science, New Series</w:t>
       </w:r>
       <w:r>
         <w:rPr>
@@ -22010,14 +21903,14 @@
           <w:iCs/>
           <w:noProof/>
         </w:rPr>
-        <w:t>64</w:t>
-      </w:r>
-      <w:r>
-        <w:rPr>
-          <w:rFonts w:hAnsi="Times New Roman" w:cs="Times New Roman"/>
-          <w:noProof/>
-        </w:rPr>
-        <w:t>(2), 295–315. https://doi.org/10.1111/j.1558-5646.2009.00877.x</w:t>
+        <w:t>235</w:t>
+      </w:r>
+      <w:r>
+        <w:rPr>
+          <w:rFonts w:hAnsi="Times New Roman" w:cs="Times New Roman"/>
+          <w:noProof/>
+        </w:rPr>
+        <w:t>(4785), 167–171.</w:t>
       </w:r>
     </w:p>
     <w:p>
@@ -22038,7 +21931,7 @@
           <w:rFonts w:hAnsi="Times New Roman" w:cs="Times New Roman"/>
           <w:noProof/>
         </w:rPr>
-        <w:t xml:space="preserve">Stein, A., Gerstner, K., &amp; Kreft, H. (2014). Environmental heterogeneity as a universal driver of species richness across taxa, biomes and spatial scales. </w:t>
+        <w:t xml:space="preserve">Ricklefs, R. E. (2004). A comprehensive framework for global patterns in biodiversity. </w:t>
       </w:r>
       <w:r>
         <w:rPr>
@@ -22063,14 +21956,14 @@
           <w:iCs/>
           <w:noProof/>
         </w:rPr>
-        <w:t>17</w:t>
-      </w:r>
-      <w:r>
-        <w:rPr>
-          <w:rFonts w:hAnsi="Times New Roman" w:cs="Times New Roman"/>
-          <w:noProof/>
-        </w:rPr>
-        <w:t>(7), 866–880. https://doi.org/10.1111/ele.12277</w:t>
+        <w:t>7</w:t>
+      </w:r>
+      <w:r>
+        <w:rPr>
+          <w:rFonts w:hAnsi="Times New Roman" w:cs="Times New Roman"/>
+          <w:noProof/>
+        </w:rPr>
+        <w:t>(1), 1–15.</w:t>
       </w:r>
     </w:p>
     <w:p>
@@ -22091,7 +21984,7 @@
           <w:rFonts w:hAnsi="Times New Roman" w:cs="Times New Roman"/>
           <w:noProof/>
         </w:rPr>
-        <w:t xml:space="preserve">Stock, W. D., &amp; Verboom, G. A. (2012). Phylogenetic ecology of foliar N and P concentrations and N: P ratios across mediterranean-type ecosystems. </w:t>
+        <w:t xml:space="preserve">Slingsby, J. A., February, E. C., &amp; Rebelo, T. G. (2018). Water: at what cost to our unique flora? </w:t>
       </w:r>
       <w:r>
         <w:rPr>
@@ -22100,7 +21993,7 @@
           <w:iCs/>
           <w:noProof/>
         </w:rPr>
-        <w:t>Global Ecology and Biogeography</w:t>
+        <w:t>Veld &amp; Flora</w:t>
       </w:r>
       <w:r>
         <w:rPr>
@@ -22116,14 +22009,14 @@
           <w:iCs/>
           <w:noProof/>
         </w:rPr>
-        <w:t>21</w:t>
-      </w:r>
-      <w:r>
-        <w:rPr>
-          <w:rFonts w:hAnsi="Times New Roman" w:cs="Times New Roman"/>
-          <w:noProof/>
-        </w:rPr>
-        <w:t>(12), 1147–1156.</w:t>
+        <w:t>June</w:t>
+      </w:r>
+      <w:r>
+        <w:rPr>
+          <w:rFonts w:hAnsi="Times New Roman" w:cs="Times New Roman"/>
+          <w:noProof/>
+        </w:rPr>
+        <w:t>, 72–75.</w:t>
       </w:r>
     </w:p>
     <w:p>
@@ -22144,16 +22037,7 @@
           <w:rFonts w:hAnsi="Times New Roman" w:cs="Times New Roman"/>
           <w:noProof/>
         </w:rPr>
-        <w:t>V</w:t>
-      </w:r>
-      <w:bookmarkStart w:id="9" w:name="_GoBack"/>
-      <w:bookmarkEnd w:id="9"/>
-      <w:r>
-        <w:rPr>
-          <w:rFonts w:hAnsi="Times New Roman" w:cs="Times New Roman"/>
-          <w:noProof/>
-        </w:rPr>
-        <w:t xml:space="preserve">an Rensburg, B. J., Chown, S. L., &amp; Gaston, K. J. (2002). Species richness, environmental correlates, and spatial scale: a test esing South African birds. </w:t>
+        <w:t xml:space="preserve">Snijman, D. A. (2013). </w:t>
       </w:r>
       <w:r>
         <w:rPr>
@@ -22162,30 +22046,14 @@
           <w:iCs/>
           <w:noProof/>
         </w:rPr>
-        <w:t>The American Naturalist</w:t>
-      </w:r>
-      <w:r>
-        <w:rPr>
-          <w:rFonts w:hAnsi="Times New Roman" w:cs="Times New Roman"/>
-          <w:noProof/>
-        </w:rPr>
-        <w:t xml:space="preserve">, </w:t>
-      </w:r>
-      <w:r>
-        <w:rPr>
-          <w:rFonts w:hAnsi="Times New Roman" w:cs="Times New Roman"/>
-          <w:i/>
-          <w:iCs/>
-          <w:noProof/>
-        </w:rPr>
-        <w:t>159</w:t>
-      </w:r>
-      <w:r>
-        <w:rPr>
-          <w:rFonts w:hAnsi="Times New Roman" w:cs="Times New Roman"/>
-          <w:noProof/>
-        </w:rPr>
-        <w:t>(5), 566–577. https://doi.org/10.1086/339464</w:t>
+        <w:t>Plants of the Greater Cape Floristic Region. 2: The Extra Cape flora</w:t>
+      </w:r>
+      <w:r>
+        <w:rPr>
+          <w:rFonts w:hAnsi="Times New Roman" w:cs="Times New Roman"/>
+          <w:noProof/>
+        </w:rPr>
+        <w:t>. South African National Biodiversity Institute.</w:t>
       </w:r>
     </w:p>
     <w:p>
@@ -22206,7 +22074,7 @@
           <w:rFonts w:hAnsi="Times New Roman" w:cs="Times New Roman"/>
           <w:noProof/>
         </w:rPr>
-        <w:t xml:space="preserve">Verboom, G. A., Linder, H. P., Forest, F., Hoffmann, V., Bergh, N. G., &amp; Cowling, R. M. (2014). Cenozoic assembly of the Greater Cape flora. In N. Allsopp, J. F. Colville, &amp; G. A. Verboom (Eds.), </w:t>
+        <w:t xml:space="preserve">Sobel, J. M., Chen, G. F., Watt, L. R., &amp; Schemske, D. W. (2010). The biology of speciation. </w:t>
       </w:r>
       <w:r>
         <w:rPr>
@@ -22215,22 +22083,30 @@
           <w:iCs/>
           <w:noProof/>
         </w:rPr>
-        <w:t>Fynbos: Ecology, Evolution and Conservation of a Megadiverse Region</w:t>
-      </w:r>
-      <w:r>
-        <w:rPr>
-          <w:rFonts w:hAnsi="Times New Roman" w:cs="Times New Roman"/>
-          <w:noProof/>
-        </w:rPr>
-        <w:t xml:space="preserve">. </w:t>
-      </w:r>
-      <w:r>
-        <w:rPr>
-          <w:rFonts w:hAnsi="Times New Roman" w:cs="Times New Roman"/>
-          <w:noProof/>
-        </w:rPr>
-        <w:lastRenderedPageBreak/>
-        <w:t>Oxford: Oxford University Press. Retrieved from http://www.oxfordscholarship.com/view/10.1093/acprof:oso/9780199679584.001.0001/acprof-9780199679584</w:t>
+        <w:t>Evolution</w:t>
+      </w:r>
+      <w:r>
+        <w:rPr>
+          <w:rFonts w:hAnsi="Times New Roman" w:cs="Times New Roman"/>
+          <w:noProof/>
+        </w:rPr>
+        <w:t xml:space="preserve">, </w:t>
+      </w:r>
+      <w:r>
+        <w:rPr>
+          <w:rFonts w:hAnsi="Times New Roman" w:cs="Times New Roman"/>
+          <w:i/>
+          <w:iCs/>
+          <w:noProof/>
+        </w:rPr>
+        <w:t>64</w:t>
+      </w:r>
+      <w:r>
+        <w:rPr>
+          <w:rFonts w:hAnsi="Times New Roman" w:cs="Times New Roman"/>
+          <w:noProof/>
+        </w:rPr>
+        <w:t>(2), 295–315. https://doi.org/10.1111/j.1558-5646.2009.00877.x</w:t>
       </w:r>
     </w:p>
     <w:p>
@@ -22251,7 +22127,15 @@
           <w:rFonts w:hAnsi="Times New Roman" w:cs="Times New Roman"/>
           <w:noProof/>
         </w:rPr>
-        <w:t xml:space="preserve">Wiens, J. J. (2004a). Speciation and ecology revisited: phylogenetic niche conservatism and the origin of species. </w:t>
+        <w:t xml:space="preserve">Stein, A., Gerstner, K., &amp; Kreft, H. (2014). Environmental heterogeneity as a universal driver of </w:t>
+      </w:r>
+      <w:r>
+        <w:rPr>
+          <w:rFonts w:hAnsi="Times New Roman" w:cs="Times New Roman"/>
+          <w:noProof/>
+        </w:rPr>
+        <w:lastRenderedPageBreak/>
+        <w:t xml:space="preserve">species richness across taxa, biomes and spatial scales. </w:t>
       </w:r>
       <w:r>
         <w:rPr>
@@ -22260,7 +22144,7 @@
           <w:iCs/>
           <w:noProof/>
         </w:rPr>
-        <w:t>Evolution</w:t>
+        <w:t>Ecology Letters</w:t>
       </w:r>
       <w:r>
         <w:rPr>
@@ -22276,14 +22160,14 @@
           <w:iCs/>
           <w:noProof/>
         </w:rPr>
-        <w:t>58</w:t>
-      </w:r>
-      <w:r>
-        <w:rPr>
-          <w:rFonts w:hAnsi="Times New Roman" w:cs="Times New Roman"/>
-          <w:noProof/>
-        </w:rPr>
-        <w:t>(1), 193–197.</w:t>
+        <w:t>17</w:t>
+      </w:r>
+      <w:r>
+        <w:rPr>
+          <w:rFonts w:hAnsi="Times New Roman" w:cs="Times New Roman"/>
+          <w:noProof/>
+        </w:rPr>
+        <w:t>(7), 866–880. https://doi.org/10.1111/ele.12277</w:t>
       </w:r>
     </w:p>
     <w:p>
@@ -22304,7 +22188,7 @@
           <w:rFonts w:hAnsi="Times New Roman" w:cs="Times New Roman"/>
           <w:noProof/>
         </w:rPr>
-        <w:t xml:space="preserve">Wiens, J. J. (2004b). What is speciation and how should we study it? </w:t>
+        <w:t xml:space="preserve">Stock, W. D., &amp; Verboom, G. A. (2012). Phylogenetic ecology of foliar N and P concentrations and N: P ratios across mediterranean-type ecosystems. </w:t>
       </w:r>
       <w:r>
         <w:rPr>
@@ -22313,7 +22197,7 @@
           <w:iCs/>
           <w:noProof/>
         </w:rPr>
-        <w:t>The American Naturalist</w:t>
+        <w:t>Global Ecology and Biogeography</w:t>
       </w:r>
       <w:r>
         <w:rPr>
@@ -22329,14 +22213,14 @@
           <w:iCs/>
           <w:noProof/>
         </w:rPr>
-        <w:t>163</w:t>
-      </w:r>
-      <w:r>
-        <w:rPr>
-          <w:rFonts w:hAnsi="Times New Roman" w:cs="Times New Roman"/>
-          <w:noProof/>
-        </w:rPr>
-        <w:t>(6), 914–923.</w:t>
+        <w:t>21</w:t>
+      </w:r>
+      <w:r>
+        <w:rPr>
+          <w:rFonts w:hAnsi="Times New Roman" w:cs="Times New Roman"/>
+          <w:noProof/>
+        </w:rPr>
+        <w:t>(12), 1147–1156.</w:t>
       </w:r>
     </w:p>
     <w:p>
@@ -22357,7 +22241,7 @@
           <w:rFonts w:hAnsi="Times New Roman" w:cs="Times New Roman"/>
           <w:noProof/>
         </w:rPr>
-        <w:t xml:space="preserve">Wüest, R. O., Boucher, F. C., Bouchenak-Khelladi, Y., Karger, D. N., &amp; Linder, H. P. (2019). Dissecting biodiversity in a global hotspot: Uneven dynamics of immigration and diversification within the Cape Floristic Region of South Africa. </w:t>
+        <w:t xml:space="preserve">van Rensburg, B. J., Chown, S. L., &amp; Gaston, K. J. (2002). Species richness, environmental correlates, and spatial scale: a test esing South African birds. </w:t>
       </w:r>
       <w:r>
         <w:rPr>
@@ -22366,7 +22250,7 @@
           <w:iCs/>
           <w:noProof/>
         </w:rPr>
-        <w:t>Journal of Biogeography</w:t>
+        <w:t>The American Naturalist</w:t>
       </w:r>
       <w:r>
         <w:rPr>
@@ -22382,14 +22266,14 @@
           <w:iCs/>
           <w:noProof/>
         </w:rPr>
-        <w:t>46</w:t>
-      </w:r>
-      <w:r>
-        <w:rPr>
-          <w:rFonts w:hAnsi="Times New Roman" w:cs="Times New Roman"/>
-          <w:noProof/>
-        </w:rPr>
-        <w:t>(9), 1936–1947. https://doi.org/10.1111/jbi.13625</w:t>
+        <w:t>159</w:t>
+      </w:r>
+      <w:r>
+        <w:rPr>
+          <w:rFonts w:hAnsi="Times New Roman" w:cs="Times New Roman"/>
+          <w:noProof/>
+        </w:rPr>
+        <w:t>(5), 566–577. https://doi.org/10.1086/339464</w:t>
       </w:r>
     </w:p>
     <w:p>
@@ -22401,6 +22285,202 @@
         <w:spacing w:after="180"/>
         <w:ind w:left="480" w:hanging="480"/>
         <w:rPr>
+          <w:rFonts w:hAnsi="Times New Roman" w:cs="Times New Roman"/>
+          <w:noProof/>
+        </w:rPr>
+      </w:pPr>
+      <w:r>
+        <w:rPr>
+          <w:rFonts w:hAnsi="Times New Roman" w:cs="Times New Roman"/>
+          <w:noProof/>
+        </w:rPr>
+        <w:t xml:space="preserve">Verboom, G. A., Linder, H. P., Forest, F., Hoffmann, V., Bergh, N. G., &amp; Cowling, R. M. (2014). Cenozoic assembly of the Greater Cape flora. In N. Allsopp, J. F. Colville, &amp; G. A. Verboom (Eds.), </w:t>
+      </w:r>
+      <w:r>
+        <w:rPr>
+          <w:rFonts w:hAnsi="Times New Roman" w:cs="Times New Roman"/>
+          <w:i/>
+          <w:iCs/>
+          <w:noProof/>
+        </w:rPr>
+        <w:t>Fynbos: Ecology, Evolution and Conservation of a Megadiverse Region</w:t>
+      </w:r>
+      <w:r>
+        <w:rPr>
+          <w:rFonts w:hAnsi="Times New Roman" w:cs="Times New Roman"/>
+          <w:noProof/>
+        </w:rPr>
+        <w:t>. Oxford: Oxford University Press. Retrieved from http://www.oxfordscholarship.com/view/10.1093/acprof:oso/9780199679584.001.0001/acprof-9780199679584</w:t>
+      </w:r>
+    </w:p>
+    <w:p>
+      <w:pPr>
+        <w:widowControl w:val="0"/>
+        <w:autoSpaceDE w:val="0"/>
+        <w:autoSpaceDN w:val="0"/>
+        <w:adjustRightInd w:val="0"/>
+        <w:spacing w:after="180"/>
+        <w:ind w:left="480" w:hanging="480"/>
+        <w:rPr>
+          <w:rFonts w:hAnsi="Times New Roman" w:cs="Times New Roman"/>
+          <w:noProof/>
+        </w:rPr>
+      </w:pPr>
+      <w:r>
+        <w:rPr>
+          <w:rFonts w:hAnsi="Times New Roman" w:cs="Times New Roman"/>
+          <w:noProof/>
+        </w:rPr>
+        <w:t xml:space="preserve">Wiens, J. J. (2004a). Speciation and ecology revisited: phylogenetic niche conservatism and the origin of species. </w:t>
+      </w:r>
+      <w:r>
+        <w:rPr>
+          <w:rFonts w:hAnsi="Times New Roman" w:cs="Times New Roman"/>
+          <w:i/>
+          <w:iCs/>
+          <w:noProof/>
+        </w:rPr>
+        <w:t>Evolution</w:t>
+      </w:r>
+      <w:r>
+        <w:rPr>
+          <w:rFonts w:hAnsi="Times New Roman" w:cs="Times New Roman"/>
+          <w:noProof/>
+        </w:rPr>
+        <w:t xml:space="preserve">, </w:t>
+      </w:r>
+      <w:r>
+        <w:rPr>
+          <w:rFonts w:hAnsi="Times New Roman" w:cs="Times New Roman"/>
+          <w:i/>
+          <w:iCs/>
+          <w:noProof/>
+        </w:rPr>
+        <w:t>58</w:t>
+      </w:r>
+      <w:r>
+        <w:rPr>
+          <w:rFonts w:hAnsi="Times New Roman" w:cs="Times New Roman"/>
+          <w:noProof/>
+        </w:rPr>
+        <w:t>(1), 193–197.</w:t>
+      </w:r>
+    </w:p>
+    <w:p>
+      <w:pPr>
+        <w:widowControl w:val="0"/>
+        <w:autoSpaceDE w:val="0"/>
+        <w:autoSpaceDN w:val="0"/>
+        <w:adjustRightInd w:val="0"/>
+        <w:spacing w:after="180"/>
+        <w:ind w:left="480" w:hanging="480"/>
+        <w:rPr>
+          <w:rFonts w:hAnsi="Times New Roman" w:cs="Times New Roman"/>
+          <w:noProof/>
+        </w:rPr>
+      </w:pPr>
+      <w:r>
+        <w:rPr>
+          <w:rFonts w:hAnsi="Times New Roman" w:cs="Times New Roman"/>
+          <w:noProof/>
+        </w:rPr>
+        <w:t xml:space="preserve">Wiens, J. J. (2004b). What is speciation and how should we study it? </w:t>
+      </w:r>
+      <w:r>
+        <w:rPr>
+          <w:rFonts w:hAnsi="Times New Roman" w:cs="Times New Roman"/>
+          <w:i/>
+          <w:iCs/>
+          <w:noProof/>
+        </w:rPr>
+        <w:t>The American Naturalist</w:t>
+      </w:r>
+      <w:r>
+        <w:rPr>
+          <w:rFonts w:hAnsi="Times New Roman" w:cs="Times New Roman"/>
+          <w:noProof/>
+        </w:rPr>
+        <w:t xml:space="preserve">, </w:t>
+      </w:r>
+      <w:r>
+        <w:rPr>
+          <w:rFonts w:hAnsi="Times New Roman" w:cs="Times New Roman"/>
+          <w:i/>
+          <w:iCs/>
+          <w:noProof/>
+        </w:rPr>
+        <w:t>163</w:t>
+      </w:r>
+      <w:r>
+        <w:rPr>
+          <w:rFonts w:hAnsi="Times New Roman" w:cs="Times New Roman"/>
+          <w:noProof/>
+        </w:rPr>
+        <w:t>(6), 914–923.</w:t>
+      </w:r>
+    </w:p>
+    <w:p>
+      <w:pPr>
+        <w:widowControl w:val="0"/>
+        <w:autoSpaceDE w:val="0"/>
+        <w:autoSpaceDN w:val="0"/>
+        <w:adjustRightInd w:val="0"/>
+        <w:spacing w:after="180"/>
+        <w:ind w:left="480" w:hanging="480"/>
+        <w:rPr>
+          <w:rFonts w:hAnsi="Times New Roman" w:cs="Times New Roman"/>
+          <w:noProof/>
+        </w:rPr>
+      </w:pPr>
+      <w:r>
+        <w:rPr>
+          <w:rFonts w:hAnsi="Times New Roman" w:cs="Times New Roman"/>
+          <w:noProof/>
+        </w:rPr>
+        <w:t xml:space="preserve">Wüest, R. O., Boucher, F. C., Bouchenak-Khelladi, Y., Karger, D. N., &amp; Linder, H. P. (2019). Dissecting biodiversity in a global hotspot: Uneven dynamics of immigration and diversification within the Cape Floristic Region of South Africa. </w:t>
+      </w:r>
+      <w:r>
+        <w:rPr>
+          <w:rFonts w:hAnsi="Times New Roman" w:cs="Times New Roman"/>
+          <w:i/>
+          <w:iCs/>
+          <w:noProof/>
+        </w:rPr>
+        <w:t>Journal of Biogeography</w:t>
+      </w:r>
+      <w:r>
+        <w:rPr>
+          <w:rFonts w:hAnsi="Times New Roman" w:cs="Times New Roman"/>
+          <w:noProof/>
+        </w:rPr>
+        <w:t xml:space="preserve">, </w:t>
+      </w:r>
+      <w:r>
+        <w:rPr>
+          <w:rFonts w:hAnsi="Times New Roman" w:cs="Times New Roman"/>
+          <w:i/>
+          <w:iCs/>
+          <w:noProof/>
+        </w:rPr>
+        <w:t>46</w:t>
+      </w:r>
+      <w:r>
+        <w:rPr>
+          <w:rFonts w:hAnsi="Times New Roman" w:cs="Times New Roman"/>
+          <w:noProof/>
+        </w:rPr>
+        <w:t>(9), 1936–1947. https://doi.org/10.1111/jbi.13625</w:t>
+      </w:r>
+    </w:p>
+    <w:p>
+      <w:pPr>
+        <w:widowControl w:val="0"/>
+        <w:autoSpaceDE w:val="0"/>
+        <w:autoSpaceDN w:val="0"/>
+        <w:adjustRightInd w:val="0"/>
+        <w:spacing w:after="180"/>
+        <w:ind w:left="480" w:hanging="480"/>
+        <w:rPr>
           <w:b/>
           <w:bCs/>
         </w:rPr>
@@ -22415,10 +22495,28 @@
     </w:p>
     <w:p>
       <w:pPr>
+        <w:rPr>
+          <w:b/>
+          <w:bCs/>
+        </w:rPr>
+      </w:pPr>
+      <w:r>
+        <w:rPr>
+          <w:b/>
+          <w:bCs/>
+        </w:rPr>
+        <w:br w:type="page"/>
+      </w:r>
+    </w:p>
+    <w:p>
+      <w:pPr>
         <w:pStyle w:val="Heading1"/>
       </w:pPr>
+      <w:bookmarkStart w:id="9" w:name="_GoBack"/>
+      <w:bookmarkEnd w:id="9"/>
       <w:proofErr w:type="spellStart"/>
       <w:r>
+        <w:lastRenderedPageBreak/>
         <w:t>Biosketch</w:t>
       </w:r>
       <w:r>
@@ -22599,7 +22697,7 @@
       <w:r>
         <w:t xml:space="preserve">uan van Mazijk: </w:t>
       </w:r>
-      <w:hyperlink r:id="rId17" w:history="1">
+      <w:hyperlink r:id="rId16" w:history="1">
         <w:r>
           <w:rPr>
             <w:rStyle w:val="Hyperlink"/>
@@ -22612,7 +22710,7 @@
       <w:r>
         <w:t xml:space="preserve">Michael D. Cramer: </w:t>
       </w:r>
-      <w:hyperlink r:id="rId18" w:history="1">
+      <w:hyperlink r:id="rId17" w:history="1">
         <w:r>
           <w:rPr>
             <w:rStyle w:val="Hyperlink"/>
@@ -22625,7 +22723,7 @@
       <w:r>
         <w:t xml:space="preserve">G. Anthony Verboom: </w:t>
       </w:r>
-      <w:hyperlink r:id="rId19" w:history="1">
+      <w:hyperlink r:id="rId18" w:history="1">
         <w:r>
           <w:rPr>
             <w:rStyle w:val="Hyperlink"/>
@@ -22635,7 +22733,7 @@
       </w:hyperlink>
     </w:p>
     <w:sectPr>
-      <w:footerReference w:type="default" r:id="rId20"/>
+      <w:footerReference w:type="default" r:id="rId19"/>
       <w:pgSz w:w="12240" w:h="15840" w:code="1"/>
       <w:pgMar w:top="709" w:right="1440" w:bottom="1440" w:left="1440" w:header="720" w:footer="720" w:gutter="0"/>
       <w:lnNumType w:countBy="1" w:restart="continuous"/>
@@ -26414,7 +26512,7 @@
 </file>
 
 <file path=customXml/itemProps1.xml><?xml version="1.0" encoding="utf-8"?>
-<ds:datastoreItem xmlns:ds="http://schemas.openxmlformats.org/officeDocument/2006/customXml" ds:itemID="{3CBF0B44-5465-5446-A9FA-03D824A83BCF}">
+<ds:datastoreItem xmlns:ds="http://schemas.openxmlformats.org/officeDocument/2006/customXml" ds:itemID="{EEED12A3-5C01-1D4F-A5F0-40BBC55D6299}">
   <ds:schemaRefs>
     <ds:schemaRef ds:uri="http://schemas.openxmlformats.org/officeDocument/2006/bibliography"/>
   </ds:schemaRefs>

</xml_diff>

<commit_message>
Tidy up results § 3.3
</commit_message>
<xml_diff>
--- a/manuscript/Van-Mazijk-Cramer-Verboom_main-text.docx
+++ b/manuscript/Van-Mazijk-Cramer-Verboom_main-text.docx
@@ -6638,40 +6638,49 @@
         <w:pStyle w:val="FirstParagraph"/>
       </w:pPr>
       <w:r>
-        <w:rPr>
-          <w:highlight w:val="red"/>
-        </w:rPr>
-        <w:t xml:space="preserve">With the exception of pH at all spatial scales and elevation at the DS-scale, the partial </w:t>
-      </w:r>
-      <w:r>
-        <w:rPr>
-          <w:highlight w:val="red"/>
-        </w:rPr>
-        <w:t xml:space="preserve">main </w:t>
-      </w:r>
-      <w:r>
-        <w:rPr>
-          <w:highlight w:val="red"/>
-        </w:rPr>
-        <w:t xml:space="preserve">effects of all heterogeneity predictors retained in the optimal multiple regression models </w:t>
-      </w:r>
-      <w:r>
-        <w:rPr>
-          <w:highlight w:val="red"/>
-        </w:rPr>
+        <w:t>With the exception of</w:t>
+      </w:r>
+      <w:r>
+        <w:t xml:space="preserve"> heterogeneity in</w:t>
+      </w:r>
+      <w:r>
+        <w:t xml:space="preserve"> pH at all spatial scales and </w:t>
+      </w:r>
+      <w:r>
+        <w:t xml:space="preserve">heterogeneity in </w:t>
+      </w:r>
+      <w:r>
+        <w:t xml:space="preserve">elevation at the DS-scale, effects of all heterogeneity predictors retained in the optimal multiple regression models </w:t>
+      </w:r>
+      <w:r>
         <w:t>a</w:t>
       </w:r>
       <w:r>
-        <w:rPr>
-          <w:highlight w:val="red"/>
-        </w:rPr>
         <w:t>re consistently positive</w:t>
       </w:r>
       <w:r>
-        <w:t xml:space="preserve">, </w:t>
-      </w:r>
-      <w:r>
-        <w:t>corroborating the</w:t>
+        <w:t xml:space="preserve"> or</w:t>
+      </w:r>
+      <w:r>
+        <w:t xml:space="preserve"> neutral in the GCFR and positive or neutral in the SWAFR.</w:t>
+      </w:r>
+      <w:r>
+        <w:t xml:space="preserve"> </w:t>
+      </w:r>
+      <w:r>
+        <w:t xml:space="preserve">This </w:t>
+      </w:r>
+      <w:r>
+        <w:t>corrobora</w:t>
+      </w:r>
+      <w:r>
+        <w:t>te</w:t>
+      </w:r>
+      <w:r>
+        <w:t>s</w:t>
+      </w:r>
+      <w:r>
+        <w:t xml:space="preserve"> the</w:t>
       </w:r>
       <w:r>
         <w:t xml:space="preserve"> generally </w:t>
@@ -6698,39 +6707,18 @@
         <w:t xml:space="preserve">. </w:t>
       </w:r>
       <w:r>
-        <w:rPr>
-          <w:highlight w:val="yellow"/>
-        </w:rPr>
-        <w:t xml:space="preserve">[…] </w:t>
-      </w:r>
-      <w:r>
-        <w:rPr>
-          <w:highlight w:val="yellow"/>
-        </w:rPr>
-        <w:t>MAP which has the greatest explanatory power in all models (</w:t>
-      </w:r>
-      <w:r>
-        <w:rPr>
-          <w:highlight w:val="yellow"/>
-        </w:rPr>
-        <w:t>Table S</w:t>
-      </w:r>
-      <w:r>
-        <w:rPr>
-          <w:highlight w:val="yellow"/>
-        </w:rPr>
-        <w:t>2</w:t>
-      </w:r>
-      <w:r>
-        <w:rPr>
-          <w:highlight w:val="yellow"/>
-        </w:rPr>
+        <w:t xml:space="preserve">Notably, heterogeneity in </w:t>
+      </w:r>
+      <w:r>
+        <w:t>MAP has the greatest explanatory power in all models (</w:t>
+      </w:r>
+      <w:r>
+        <w:t>Table S2</w:t>
+      </w:r>
+      <w:r>
         <w:t>)</w:t>
       </w:r>
       <w:r>
-        <w:rPr>
-          <w:highlight w:val="yellow"/>
-        </w:rPr>
         <w:t>.</w:t>
       </w:r>
       <w:r>
@@ -6788,10 +6776,25 @@
         <w:t>)</w:t>
       </w:r>
       <w:r>
-        <w:t>. However,</w:t>
-      </w:r>
-      <w:r>
-        <w:t xml:space="preserve"> the coefficients associated with the significant interaction terms are small in </w:t>
+        <w:t xml:space="preserve">. </w:t>
+      </w:r>
+      <w:r>
+        <w:t>However,</w:t>
+      </w:r>
+      <w:r>
+        <w:t xml:space="preserve"> the coefficients associated with the significant interaction terms</w:t>
+      </w:r>
+      <w:r>
+        <w:t xml:space="preserve"> (i.e. the effect in the SWAFR</w:t>
+      </w:r>
+      <w:r>
+        <w:t xml:space="preserve"> </w:t>
+      </w:r>
+      <w:r>
+        <w:t xml:space="preserve">relative to the GCFR) </w:t>
+      </w:r>
+      <w:r>
+        <w:t xml:space="preserve">are small in </w:t>
       </w:r>
       <w:r>
         <w:t>magnitude</w:t>
@@ -6803,19 +6806,40 @@
         <w:t xml:space="preserve">both </w:t>
       </w:r>
       <w:r>
-        <w:t>the QDS- (54.2 to 65.8) and HDS-scale</w:t>
+        <w:t>the QDS- (54.2 to 65.8</w:t>
+      </w:r>
+      <w:r>
+        <w:t>; Figure 5a</w:t>
+      </w:r>
+      <w:r>
+        <w:t>) and HDS-scale</w:t>
       </w:r>
       <w:r>
         <w:t>s</w:t>
       </w:r>
       <w:r>
-        <w:t xml:space="preserve"> (200.8, 210.8)</w:t>
+        <w:t xml:space="preserve"> (200.8</w:t>
+      </w:r>
+      <w:r>
+        <w:t xml:space="preserve"> to</w:t>
+      </w:r>
+      <w:r>
+        <w:t xml:space="preserve"> 210.8</w:t>
+      </w:r>
+      <w:r>
+        <w:t>; Figure 5b</w:t>
+      </w:r>
+      <w:r>
+        <w:t>)</w:t>
       </w:r>
       <w:r>
         <w:t>,</w:t>
       </w:r>
       <w:r>
-        <w:t xml:space="preserve"> relative to the spread of residual species richness within each region (QDS: </w:t>
+        <w:t xml:space="preserve"> relative</w:t>
+      </w:r>
+      <w:r>
+        <w:t xml:space="preserve"> to the spread of residual species richness within each region (QDS: </w:t>
       </w:r>
       <w:r>
         <w:rPr>
@@ -6919,13 +6943,22 @@
         <w:t xml:space="preserve">significant </w:t>
       </w:r>
       <w:r>
+        <w:t>SWAFR-</w:t>
+      </w:r>
+      <w:r>
         <w:t>coefficients are</w:t>
       </w:r>
       <w:r>
         <w:t xml:space="preserve"> </w:t>
       </w:r>
       <w:r>
-        <w:t>large (500.0 to 1622.9) relative to the spread of residual species richness within each region (</w:t>
+        <w:t>large (500.0 to 1622.9</w:t>
+      </w:r>
+      <w:r>
+        <w:t>; Figure 5c</w:t>
+      </w:r>
+      <w:r>
+        <w:t>) relative to the spread of residual species richness within each region (</w:t>
       </w:r>
       <w:r>
         <w:rPr>
@@ -6977,79 +7010,58 @@
         <w:t xml:space="preserve">. </w:t>
       </w:r>
       <w:r>
-        <w:rPr>
-          <w:highlight w:val="red"/>
-        </w:rPr>
         <w:t xml:space="preserve">Where the </w:t>
       </w:r>
       <w:r>
-        <w:rPr>
-          <w:highlight w:val="red"/>
-        </w:rPr>
         <w:t xml:space="preserve">significant </w:t>
       </w:r>
       <w:r>
-        <w:rPr>
-          <w:highlight w:val="red"/>
-        </w:rPr>
         <w:t>negative coefficients</w:t>
       </w:r>
       <w:r>
-        <w:rPr>
-          <w:highlight w:val="red"/>
-        </w:rPr>
         <w:t xml:space="preserve"> associated with</w:t>
       </w:r>
       <w:r>
-        <w:rPr>
-          <w:highlight w:val="red"/>
-        </w:rPr>
         <w:t xml:space="preserve"> surface T and clay heterogeneity </w:t>
       </w:r>
       <w:r>
-        <w:rPr>
-          <w:highlight w:val="red"/>
-        </w:rPr>
         <w:t xml:space="preserve">imply that these variables </w:t>
       </w:r>
       <w:r>
-        <w:rPr>
-          <w:highlight w:val="red"/>
-        </w:rPr>
         <w:t xml:space="preserve">exert a greater positive influence on species richness in the GCFR </w:t>
       </w:r>
       <w:r>
-        <w:rPr>
-          <w:highlight w:val="red"/>
-        </w:rPr>
         <w:t>than</w:t>
       </w:r>
       <w:r>
-        <w:rPr>
-          <w:highlight w:val="red"/>
-        </w:rPr>
         <w:t xml:space="preserve"> in the SWAFR, the positive coefficients </w:t>
       </w:r>
       <w:r>
-        <w:rPr>
-          <w:highlight w:val="red"/>
-        </w:rPr>
-        <w:t>associated with elevation and pH</w:t>
-      </w:r>
-      <w:r>
-        <w:rPr>
-          <w:highlight w:val="red"/>
-        </w:rPr>
-        <w:t xml:space="preserve"> heterogeneity</w:t>
-      </w:r>
-      <w:r>
-        <w:t xml:space="preserve"> have the effect of cancelling (in the SWAFR) the effects of these variables</w:t>
+        <w:t xml:space="preserve">associated with </w:t>
+      </w:r>
+      <w:r>
+        <w:t xml:space="preserve">the partial effects of heterogeneity in </w:t>
+      </w:r>
+      <w:r>
+        <w:t>elevation and pH</w:t>
+      </w:r>
+      <w:r>
+        <w:t xml:space="preserve"> </w:t>
+      </w:r>
+      <w:r>
+        <w:t>cancel</w:t>
+      </w:r>
+      <w:r>
+        <w:t>-out</w:t>
+      </w:r>
+      <w:r>
+        <w:t xml:space="preserve"> (in the SWAFR) the effects of these variables</w:t>
       </w:r>
       <w:r>
         <w:t xml:space="preserve"> estimated in the GCFR</w:t>
       </w:r>
       <w:r>
-        <w:t xml:space="preserve">. </w:t>
+        <w:t>.</w:t>
       </w:r>
     </w:p>
     <w:p>
@@ -7458,6 +7470,27 @@
       <w:r>
         <w:t>.</w:t>
       </w:r>
+      <w:r>
+        <w:t xml:space="preserve"> </w:t>
+      </w:r>
+      <w:r>
+        <w:t xml:space="preserve">The fact that, at DS-scales, the GCFR and SWAFR exhibit significantly </w:t>
+      </w:r>
+      <w:r>
+        <w:rPr>
+          <w:i/>
+          <w:iCs/>
+        </w:rPr>
+        <w:t>SD</w:t>
+      </w:r>
+      <w:r>
+        <w:t>-values</w:t>
+      </w:r>
+      <w:r>
+        <w:t xml:space="preserve"> in their residuals</w:t>
+      </w:r>
+      <w:bookmarkStart w:id="6" w:name="_GoBack"/>
+      <w:bookmarkEnd w:id="6"/>
       <w:r>
         <w:t xml:space="preserve"> </w:t>
       </w:r>
@@ -7536,6 +7569,7 @@
         <w:spacing w:line="240" w:lineRule="auto"/>
       </w:pPr>
       <w:r>
+        <w:lastRenderedPageBreak/>
         <w:t>4</w:t>
       </w:r>
       <w:r>
@@ -7555,7 +7589,7 @@
           <w:tab w:val="left" w:pos="6189"/>
         </w:tabs>
       </w:pPr>
-      <w:bookmarkStart w:id="6" w:name="tables"/>
+      <w:bookmarkStart w:id="7" w:name="tables"/>
       <w:r>
         <w:t>Consistent with a recent meta-analysis identifying environmental heterogeneity as a universal driver of species richness</w:t>
       </w:r>
@@ -7587,11 +7621,7 @@
         <w:t>we found</w:t>
       </w:r>
       <w:r>
-        <w:t xml:space="preserve"> heterogeneity to have a </w:t>
-      </w:r>
-      <w:r>
-        <w:lastRenderedPageBreak/>
-        <w:t>consistently positive influence on species richness in the GCFR and SWAFR.</w:t>
+        <w:t xml:space="preserve"> heterogeneity to have a consistently positive influence on species richness in the GCFR and SWAFR.</w:t>
       </w:r>
       <w:r>
         <w:t xml:space="preserve"> </w:t>
@@ -8525,7 +8555,11 @@
         <w:t>despite the</w:t>
       </w:r>
       <w:r>
-        <w:t xml:space="preserve"> obvious importance of soil variables</w:t>
+        <w:t xml:space="preserve"> obvious importance of </w:t>
+      </w:r>
+      <w:r>
+        <w:lastRenderedPageBreak/>
+        <w:t>soil variables</w:t>
       </w:r>
       <w:r>
         <w:t xml:space="preserve"> as determinants of plant distribution, </w:t>
@@ -8618,7 +8652,6 @@
         <w:t xml:space="preserve"> </w:t>
       </w:r>
       <w:r>
-        <w:lastRenderedPageBreak/>
         <w:t>are</w:t>
       </w:r>
       <w:r>
@@ -9554,46 +9587,94 @@
         <w:rPr>
           <w:noProof/>
         </w:rPr>
-        <w:t>cf.</w:t>
-      </w:r>
-      <w:r>
-        <w:rPr>
-          <w:noProof/>
-        </w:rPr>
+        <w:t xml:space="preserve">cf. </w:t>
+      </w:r>
+      <w:r>
+        <w:rPr>
+          <w:noProof/>
+        </w:rPr>
+        <w:t>Gioia &amp; Hopper, 2017; Oliver, Linder, &amp; Rourke, 1983)</w:t>
+      </w:r>
+      <w:r>
+        <w:fldChar w:fldCharType="end"/>
+      </w:r>
+      <w:r>
         <w:t xml:space="preserve"> </w:t>
       </w:r>
       <w:r>
-        <w:rPr>
-          <w:noProof/>
-        </w:rPr>
-        <w:t>Gioia &amp; Hopper, 2017; Oliver, Linder, &amp; Rourke, 1983)</w:t>
+        <w:t xml:space="preserve">whose exceptional richness may be a consequence of </w:t>
+      </w:r>
+      <w:r>
+        <w:t>their long-term climatic and/or hydrological stability</w:t>
+      </w:r>
+      <w:r>
+        <w:t xml:space="preserve">. </w:t>
+      </w:r>
+      <w:r>
+        <w:t xml:space="preserve">In the Cape Floristic Region (CFR; </w:t>
+      </w:r>
+      <w:proofErr w:type="spellStart"/>
+      <w:r>
+        <w:rPr>
+          <w:iCs/>
+        </w:rPr>
+        <w:t>sensu</w:t>
+      </w:r>
+      <w:proofErr w:type="spellEnd"/>
+      <w:r>
+        <w:t xml:space="preserve"> </w:t>
+      </w:r>
+      <w:r>
+        <w:fldChar w:fldCharType="begin" w:fldLock="1"/>
+      </w:r>
+      <w:r>
+        <w:instrText>ADDIN CSL_CITATION {"citationItems":[{"id":"ITEM-1","itemData":{"author":[{"dropping-particle":"","family":"Goldblatt","given":"Peter","non-dropping-particle":"","parse-names":false,"suffix":""}],"container-title":"Annals of the Missouri Botanical Garden","id":"ITEM-1","issued":{"date-parts":[["1978"]]},"page":"369-436","title":"An analysis of the flora of Southern Africa: its characteristics, relationships abd origins","type":"article-journal","volume":"65"},"uris":["http://www.mendeley.com/documents/?uuid=d54d7e21-319a-4e32-b014-ed516b908819"]}],"mendeley":{"formattedCitation":"(Goldblatt, 1978)","manualFormatting":"Goldblatt, 1978)","plainTextFormattedCitation":"(Goldblatt, 1978)","previouslyFormattedCitation":"(Goldblatt, 1978)"},"properties":{"noteIndex":0},"schema":"https://github.com/citation-style-language/schema/raw/master/csl-citation.json"}</w:instrText>
+      </w:r>
+      <w:r>
+        <w:fldChar w:fldCharType="separate"/>
+      </w:r>
+      <w:r>
+        <w:rPr>
+          <w:noProof/>
+        </w:rPr>
+        <w:t>Goldblatt, 1978)</w:t>
       </w:r>
       <w:r>
         <w:fldChar w:fldCharType="end"/>
       </w:r>
       <w:r>
+        <w:t>, for example,</w:t>
+      </w:r>
+      <w:r>
         <w:t xml:space="preserve"> </w:t>
       </w:r>
       <w:r>
-        <w:t xml:space="preserve">whose exceptional richness may be a consequence of </w:t>
-      </w:r>
-      <w:r>
-        <w:t>their long-term climatic and/or hydrological stability</w:t>
-      </w:r>
-      <w:r>
-        <w:t xml:space="preserve">. </w:t>
-      </w:r>
-      <w:r>
-        <w:t xml:space="preserve">In the Cape Floristic Region (CFR; </w:t>
-      </w:r>
-      <w:proofErr w:type="spellStart"/>
-      <w:r>
-        <w:rPr>
-          <w:iCs/>
-        </w:rPr>
-        <w:t>sensu</w:t>
-      </w:r>
-      <w:proofErr w:type="spellEnd"/>
+        <w:t>high</w:t>
+      </w:r>
+      <w:r>
+        <w:t>er</w:t>
+      </w:r>
+      <w:r>
+        <w:t xml:space="preserve"> species richness </w:t>
+      </w:r>
+      <w:r>
+        <w:t>in</w:t>
+      </w:r>
+      <w:r>
+        <w:t xml:space="preserve"> the west </w:t>
+      </w:r>
+      <w:r>
+        <w:t xml:space="preserve">has been attributed to </w:t>
+      </w:r>
+      <w:r>
+        <w:t>reduced rates of extinction</w:t>
+      </w:r>
+      <w:r>
+        <w:t>,</w:t>
+      </w:r>
+      <w:r>
+        <w:t xml:space="preserve"> associated with greater climatic stability through the Pleistocene</w:t>
+      </w:r>
       <w:r>
         <w:t xml:space="preserve"> </w:t>
       </w:r>
@@ -9601,7 +9682,7 @@
         <w:fldChar w:fldCharType="begin" w:fldLock="1"/>
       </w:r>
       <w:r>
-        <w:instrText>ADDIN CSL_CITATION {"citationItems":[{"id":"ITEM-1","itemData":{"author":[{"dropping-particle":"","family":"Goldblatt","given":"Peter","non-dropping-particle":"","parse-names":false,"suffix":""}],"container-title":"Annals of the Missouri Botanical Garden","id":"ITEM-1","issued":{"date-parts":[["1978"]]},"page":"369-436","title":"An analysis of the flora of Southern Africa: its characteristics, relationships abd origins","type":"article-journal","volume":"65"},"uris":["http://www.mendeley.com/documents/?uuid=d54d7e21-319a-4e32-b014-ed516b908819"]}],"mendeley":{"formattedCitation":"(Goldblatt, 1978)","manualFormatting":"Goldblatt, 1978)","plainTextFormattedCitation":"(Goldblatt, 1978)","previouslyFormattedCitation":"(Goldblatt, 1978)"},"properties":{"noteIndex":0},"schema":"https://github.com/citation-style-language/schema/raw/master/csl-citation.json"}</w:instrText>
+        <w:instrText>ADDIN CSL_CITATION {"citationItems":[{"id":"ITEM-1","itemData":{"author":[{"dropping-particle":"","family":"Cowling","given":"R. M.","non-dropping-particle":"","parse-names":false,"suffix":""},{"dropping-particle":"","family":"Lombard","given":"A T","non-dropping-particle":"","parse-names":false,"suffix":""}],"container-title":"Diversity and Distributions","id":"ITEM-1","issue":"3","issued":{"date-parts":[["2002"]]},"page":"163-179","publisher":"Wiley Online Library","title":"Heterogeneity, speciation/extinction history and climate: explaining regional plant diversity patterns in the Cape Floristic Region","type":"article-journal","volume":"8"},"uris":["http://www.mendeley.com/documents/?uuid=0ec422d9-a45b-4577-8d6c-b9728338e08a"]},{"id":"ITEM-2","itemData":{"author":[{"dropping-particle":"","family":"Cowling","given":"Richard M","non-dropping-particle":"","parse-names":false,"suffix":""},{"dropping-particle":"","family":"Bradshaw","given":"Peter L","non-dropping-particle":"","parse-names":false,"suffix":""},{"dropping-particle":"","family":"Colville","given":"Jonathan F","non-dropping-particle":"","parse-names":false,"suffix":""},{"dropping-particle":"","family":"Forest","given":"Félix","non-dropping-particle":"","parse-names":false,"suffix":""}],"container-title":"Transactions of the Royal Society of South Africa","id":"ITEM-2","issue":"2","issued":{"date-parts":[["2017"]]},"page":"184-201","publisher":"Taylor &amp; Francis","title":"Levyns’ Law: explaining the evolution of a remarkable longitudinal gradient in Cape plant diversity","type":"article-journal","volume":"72"},"uris":["http://www.mendeley.com/documents/?uuid=fb586e7d-5488-41fd-80b4-f3f23e2be90a"]}],"mendeley":{"formattedCitation":"(R. M. Cowling &amp; Lombard, 2002; Richard M Cowling et al., 2017)","manualFormatting":"(Cowling &amp; Lombard, 2002; Cowling et al., 2017)","plainTextFormattedCitation":"(R. M. Cowling &amp; Lombard, 2002; Richard M Cowling et al., 2017)","previouslyFormattedCitation":"(R. M. Cowling &amp; Lombard, 2002; Richard M Cowling et al., 2017)"},"properties":{"noteIndex":0},"schema":"https://github.com/citation-style-language/schema/raw/master/csl-citation.json"}</w:instrText>
       </w:r>
       <w:r>
         <w:fldChar w:fldCharType="separate"/>
@@ -9610,105 +9691,52 @@
         <w:rPr>
           <w:noProof/>
         </w:rPr>
-        <w:t>Goldblatt, 1978)</w:t>
+        <w:t>(Cowling &amp; Lombard, 2002; Cowling et al., 2017)</w:t>
       </w:r>
       <w:r>
         <w:fldChar w:fldCharType="end"/>
       </w:r>
       <w:r>
-        <w:t>, for example,</w:t>
+        <w:t>.</w:t>
       </w:r>
       <w:r>
         <w:t xml:space="preserve"> </w:t>
       </w:r>
       <w:r>
-        <w:t>high</w:t>
-      </w:r>
-      <w:r>
-        <w:t>er</w:t>
-      </w:r>
-      <w:r>
-        <w:t xml:space="preserve"> species richness </w:t>
-      </w:r>
-      <w:r>
-        <w:t>in</w:t>
-      </w:r>
-      <w:r>
-        <w:t xml:space="preserve"> the west </w:t>
-      </w:r>
-      <w:r>
-        <w:t xml:space="preserve">has been attributed to </w:t>
-      </w:r>
-      <w:r>
-        <w:t>reduced rates of extinction</w:t>
-      </w:r>
-      <w:r>
-        <w:t>,</w:t>
-      </w:r>
-      <w:r>
-        <w:t xml:space="preserve"> associated with greater climatic stability through the Pleistocene</w:t>
+        <w:t>In this study, w</w:t>
+      </w:r>
+      <w:r>
+        <w:t xml:space="preserve">e used the residuals </w:t>
+      </w:r>
+      <w:r>
+        <w:t>derived from</w:t>
+      </w:r>
+      <w:r>
+        <w:t xml:space="preserve"> PC1-based ANCOVA and multiple regression models to identify </w:t>
+      </w:r>
+      <w:r>
+        <w:t>hotspots</w:t>
       </w:r>
       <w:r>
         <w:t xml:space="preserve"> </w:t>
       </w:r>
       <w:r>
-        <w:fldChar w:fldCharType="begin" w:fldLock="1"/>
-      </w:r>
-      <w:r>
-        <w:instrText>ADDIN CSL_CITATION {"citationItems":[{"id":"ITEM-1","itemData":{"author":[{"dropping-particle":"","family":"Cowling","given":"R. M.","non-dropping-particle":"","parse-names":false,"suffix":""},{"dropping-particle":"","family":"Lombard","given":"A T","non-dropping-particle":"","parse-names":false,"suffix":""}],"container-title":"Diversity and Distributions","id":"ITEM-1","issue":"3","issued":{"date-parts":[["2002"]]},"page":"163-179","publisher":"Wiley Online Library","title":"Heterogeneity, speciation/extinction history and climate: explaining regional plant diversity patterns in the Cape Floristic Region","type":"article-journal","volume":"8"},"uris":["http://www.mendeley.com/documents/?uuid=0ec422d9-a45b-4577-8d6c-b9728338e08a"]},{"id":"ITEM-2","itemData":{"author":[{"dropping-particle":"","family":"Cowling","given":"Richard M","non-dropping-particle":"","parse-names":false,"suffix":""},{"dropping-particle":"","family":"Bradshaw","given":"Peter L","non-dropping-particle":"","parse-names":false,"suffix":""},{"dropping-particle":"","family":"Colville","given":"Jonathan F","non-dropping-particle":"","parse-names":false,"suffix":""},{"dropping-particle":"","family":"Forest","given":"Félix","non-dropping-particle":"","parse-names":false,"suffix":""}],"container-title":"Transactions of the Royal Society of South Africa","id":"ITEM-2","issue":"2","issued":{"date-parts":[["2017"]]},"page":"184-201","publisher":"Taylor &amp; Francis","title":"Levyns’ Law: explaining the evolution of a remarkable longitudinal gradient in Cape plant diversity","type":"article-journal","volume":"72"},"uris":["http://www.mendeley.com/documents/?uuid=fb586e7d-5488-41fd-80b4-f3f23e2be90a"]}],"mendeley":{"formattedCitation":"(R. M. Cowling &amp; Lombard, 2002; Richard M Cowling et al., 2017)","manualFormatting":"(Cowling &amp; Lombard, 2002; Cowling et al., 2017)","plainTextFormattedCitation":"(R. M. Cowling &amp; Lombard, 2002; Richard M Cowling et al., 2017)","previouslyFormattedCitation":"(R. M. Cowling &amp; Lombard, 2002; Richard M Cowling et al., 2017)"},"properties":{"noteIndex":0},"schema":"https://github.com/citation-style-language/schema/raw/master/csl-citation.json"}</w:instrText>
-      </w:r>
-      <w:r>
-        <w:fldChar w:fldCharType="separate"/>
-      </w:r>
-      <w:r>
-        <w:rPr>
-          <w:noProof/>
-        </w:rPr>
-        <w:t>(Cowling &amp; Lombard, 2002; Cowling et al., 2017)</w:t>
-      </w:r>
-      <w:r>
-        <w:fldChar w:fldCharType="end"/>
-      </w:r>
-      <w:r>
-        <w:t>.</w:t>
+        <w:lastRenderedPageBreak/>
+        <w:t>whose species richness exceeds that expected on the basis of their underlying heterogeneities.</w:t>
       </w:r>
       <w:r>
         <w:t xml:space="preserve"> </w:t>
       </w:r>
       <w:r>
-        <w:t>In this study, w</w:t>
-      </w:r>
-      <w:r>
-        <w:t xml:space="preserve">e used the residuals </w:t>
-      </w:r>
-      <w:r>
-        <w:t>derived from</w:t>
-      </w:r>
-      <w:r>
-        <w:t xml:space="preserve"> PC1-based ANCOVA and multiple regression models to identify </w:t>
-      </w:r>
-      <w:r>
-        <w:t>hotspots</w:t>
+        <w:t xml:space="preserve">At least some of the hotspots </w:t>
+      </w:r>
+      <w:r>
+        <w:t>thus</w:t>
       </w:r>
       <w:r>
         <w:t xml:space="preserve"> </w:t>
       </w:r>
       <w:r>
-        <w:t>whose species richness exceeds that expected on the basis of their underlying heterogeneities.</w:t>
-      </w:r>
-      <w:r>
-        <w:t xml:space="preserve"> </w:t>
-      </w:r>
-      <w:r>
-        <w:t xml:space="preserve">At least some of the hotspots </w:t>
-      </w:r>
-      <w:r>
-        <w:t>thus</w:t>
-      </w:r>
-      <w:r>
-        <w:t xml:space="preserve"> </w:t>
-      </w:r>
-      <w:r>
         <w:t>identified correspond to centres of long</w:t>
       </w:r>
       <w:r>
@@ -9763,11 +9791,7 @@
         <w:t xml:space="preserve"> for </w:t>
       </w:r>
       <w:r>
-        <w:t>moisture-</w:t>
-      </w:r>
-      <w:r>
-        <w:lastRenderedPageBreak/>
-        <w:t>loving species</w:t>
+        <w:t>moisture-loving species</w:t>
       </w:r>
       <w:r>
         <w:t xml:space="preserve"> which inhabit the numerous bogs and seeps found there</w:t>
@@ -10696,7 +10720,7 @@
         <w:lastRenderedPageBreak/>
         <w:t>Tables</w:t>
       </w:r>
-      <w:bookmarkEnd w:id="6"/>
+      <w:bookmarkEnd w:id="7"/>
     </w:p>
     <w:p>
       <w:r>
@@ -17325,7 +17349,7 @@
         <w:pStyle w:val="BodyText"/>
         <w:spacing w:before="0"/>
       </w:pPr>
-      <w:bookmarkStart w:id="7" w:name="figures"/>
+      <w:bookmarkStart w:id="8" w:name="figures"/>
       <w:r>
         <w:rPr>
           <w:b/>
@@ -17802,7 +17826,7 @@
       <w:r>
         <w:br w:type="page"/>
       </w:r>
-      <w:bookmarkEnd w:id="7"/>
+      <w:bookmarkEnd w:id="8"/>
       <w:r>
         <w:lastRenderedPageBreak/>
         <w:t>Figures</w:t>
@@ -19308,7 +19332,7 @@
       <w:r>
         <w:br w:type="page"/>
       </w:r>
-      <w:bookmarkStart w:id="8" w:name="references"/>
+      <w:bookmarkStart w:id="9" w:name="references"/>
     </w:p>
     <w:p>
       <w:pPr>
@@ -19393,7 +19417,7 @@
       <w:r>
         <w:t>References</w:t>
       </w:r>
-      <w:bookmarkEnd w:id="8"/>
+      <w:bookmarkEnd w:id="9"/>
     </w:p>
     <w:p>
       <w:pPr>
@@ -22512,8 +22536,6 @@
       <w:pPr>
         <w:pStyle w:val="Heading1"/>
       </w:pPr>
-      <w:bookmarkStart w:id="9" w:name="_GoBack"/>
-      <w:bookmarkEnd w:id="9"/>
       <w:proofErr w:type="spellStart"/>
       <w:r>
         <w:lastRenderedPageBreak/>
@@ -26512,7 +26534,7 @@
 </file>
 
 <file path=customXml/itemProps1.xml><?xml version="1.0" encoding="utf-8"?>
-<ds:datastoreItem xmlns:ds="http://schemas.openxmlformats.org/officeDocument/2006/customXml" ds:itemID="{EEED12A3-5C01-1D4F-A5F0-40BBC55D6299}">
+<ds:datastoreItem xmlns:ds="http://schemas.openxmlformats.org/officeDocument/2006/customXml" ds:itemID="{6AF12750-3148-C64B-95A6-4408B0669E76}">
   <ds:schemaRefs>
     <ds:schemaRef ds:uri="http://schemas.openxmlformats.org/officeDocument/2006/bibliography"/>
   </ds:schemaRefs>

</xml_diff>

<commit_message>
Remove/deal with last of things in red highlight
</commit_message>
<xml_diff>
--- a/manuscript/Van-Mazijk-Cramer-Verboom_main-text.docx
+++ b/manuscript/Van-Mazijk-Cramer-Verboom_main-text.docx
@@ -7487,12 +7487,7 @@
         <w:t>-values</w:t>
       </w:r>
       <w:r>
-        <w:t xml:space="preserve"> in their residuals</w:t>
-      </w:r>
-      <w:bookmarkStart w:id="6" w:name="_GoBack"/>
-      <w:bookmarkEnd w:id="6"/>
-      <w:r>
-        <w:t xml:space="preserve"> </w:t>
+        <w:t xml:space="preserve"> in their residuals </w:t>
       </w:r>
       <w:r>
         <w:rPr>
@@ -7589,7 +7584,7 @@
           <w:tab w:val="left" w:pos="6189"/>
         </w:tabs>
       </w:pPr>
-      <w:bookmarkStart w:id="7" w:name="tables"/>
+      <w:bookmarkStart w:id="6" w:name="tables"/>
       <w:r>
         <w:t>Consistent with a recent meta-analysis identifying environmental heterogeneity as a universal driver of species richness</w:t>
       </w:r>
@@ -7624,73 +7619,51 @@
         <w:t xml:space="preserve"> heterogeneity to have a consistently positive influence on species richness in the GCFR and SWAFR.</w:t>
       </w:r>
       <w:r>
+        <w:t xml:space="preserve"> Most </w:t>
+      </w:r>
+      <w:r>
+        <w:t xml:space="preserve">significant </w:t>
+      </w:r>
+      <w:r>
+        <w:t>partial effects</w:t>
+      </w:r>
+      <w:r>
+        <w:t xml:space="preserve"> associated with environmental heterogeneity</w:t>
+      </w:r>
+      <w:r>
+        <w:t xml:space="preserve"> terms</w:t>
+      </w:r>
+      <w:r>
         <w:t xml:space="preserve"> </w:t>
       </w:r>
       <w:r>
-        <w:t xml:space="preserve">Except for the </w:t>
-      </w:r>
-      <w:r>
-        <w:t xml:space="preserve">partial </w:t>
-      </w:r>
-      <w:r>
-        <w:t>coefficient</w:t>
-      </w:r>
-      <w:r>
-        <w:t>s of pH and elevation</w:t>
-      </w:r>
-      <w:r>
-        <w:t xml:space="preserve"> </w:t>
-      </w:r>
-      <w:r>
-        <w:t>in the multiple regressions</w:t>
-      </w:r>
-      <w:r>
-        <w:t xml:space="preserve">, </w:t>
-      </w:r>
-      <w:r>
-        <w:rPr>
-          <w:highlight w:val="red"/>
-        </w:rPr>
-        <w:t xml:space="preserve">which </w:t>
-      </w:r>
-      <w:r>
-        <w:rPr>
-          <w:highlight w:val="red"/>
-        </w:rPr>
+        <w:t xml:space="preserve">in our </w:t>
+      </w:r>
+      <w:r>
+        <w:t xml:space="preserve">multiple regression </w:t>
+      </w:r>
+      <w:r>
+        <w:t xml:space="preserve">models </w:t>
+      </w:r>
+      <w:r>
         <w:t>a</w:t>
       </w:r>
       <w:r>
-        <w:rPr>
-          <w:highlight w:val="red"/>
-        </w:rPr>
-        <w:t>re negative on account of their collinearity with other variables</w:t>
-      </w:r>
-      <w:r>
-        <w:t xml:space="preserve">, all </w:t>
-      </w:r>
-      <w:r>
-        <w:t xml:space="preserve">significant </w:t>
-      </w:r>
-      <w:r>
-        <w:t>coefficients associated with environmental heterogeneity</w:t>
-      </w:r>
-      <w:r>
-        <w:t xml:space="preserve"> terms</w:t>
-      </w:r>
-      <w:r>
-        <w:t xml:space="preserve"> in our </w:t>
-      </w:r>
-      <w:r>
-        <w:t xml:space="preserve">ANCOVA and multiple regression </w:t>
-      </w:r>
-      <w:r>
-        <w:t xml:space="preserve">models </w:t>
-      </w:r>
-      <w:r>
-        <w:t>a</w:t>
-      </w:r>
-      <w:r>
-        <w:t>re positive. Thus, we f</w:t>
+        <w:t>re positive</w:t>
+      </w:r>
+      <w:r>
+        <w:t xml:space="preserve">, and the overall effect of environmental heterogeneity in </w:t>
+      </w:r>
+      <w:r>
+        <w:t>our ANCOVA</w:t>
+      </w:r>
+      <w:r>
+        <w:t xml:space="preserve"> results are always positive</w:t>
+      </w:r>
+      <w:bookmarkStart w:id="7" w:name="_GoBack"/>
+      <w:bookmarkEnd w:id="7"/>
+      <w:r>
+        <w:t>. Thus, we f</w:t>
       </w:r>
       <w:r>
         <w:t>i</w:t>
@@ -8555,20 +8528,20 @@
         <w:t>despite the</w:t>
       </w:r>
       <w:r>
-        <w:t xml:space="preserve"> obvious importance of </w:t>
+        <w:t xml:space="preserve"> obvious importance of soil variables</w:t>
+      </w:r>
+      <w:r>
+        <w:t xml:space="preserve"> as determinants of plant distribution, </w:t>
+      </w:r>
+      <w:r>
+        <w:t xml:space="preserve">their inclusion </w:t>
+      </w:r>
+      <w:r>
+        <w:t xml:space="preserve">in broad-scale spatial </w:t>
       </w:r>
       <w:r>
         <w:lastRenderedPageBreak/>
-        <w:t>soil variables</w:t>
-      </w:r>
-      <w:r>
-        <w:t xml:space="preserve"> as determinants of plant distribution, </w:t>
-      </w:r>
-      <w:r>
-        <w:t xml:space="preserve">their inclusion </w:t>
-      </w:r>
-      <w:r>
-        <w:t xml:space="preserve">in broad-scale spatial modelling exercises </w:t>
+        <w:t xml:space="preserve">modelling exercises </w:t>
       </w:r>
       <w:r>
         <w:t xml:space="preserve">remains problematic </w:t>
@@ -9721,14 +9694,17 @@
         <w:t xml:space="preserve"> </w:t>
       </w:r>
       <w:r>
+        <w:t>whose species richness exceeds that expected on the basis of their underlying heterogeneities.</w:t>
+      </w:r>
+      <w:r>
+        <w:t xml:space="preserve"> </w:t>
+      </w:r>
+      <w:r>
+        <w:t xml:space="preserve">At </w:t>
+      </w:r>
+      <w:r>
         <w:lastRenderedPageBreak/>
-        <w:t>whose species richness exceeds that expected on the basis of their underlying heterogeneities.</w:t>
-      </w:r>
-      <w:r>
-        <w:t xml:space="preserve"> </w:t>
-      </w:r>
-      <w:r>
-        <w:t xml:space="preserve">At least some of the hotspots </w:t>
+        <w:t xml:space="preserve">least some of the hotspots </w:t>
       </w:r>
       <w:r>
         <w:t>thus</w:t>
@@ -10720,7 +10696,7 @@
         <w:lastRenderedPageBreak/>
         <w:t>Tables</w:t>
       </w:r>
-      <w:bookmarkEnd w:id="7"/>
+      <w:bookmarkEnd w:id="6"/>
     </w:p>
     <w:p>
       <w:r>
@@ -26534,7 +26510,7 @@
 </file>
 
 <file path=customXml/itemProps1.xml><?xml version="1.0" encoding="utf-8"?>
-<ds:datastoreItem xmlns:ds="http://schemas.openxmlformats.org/officeDocument/2006/customXml" ds:itemID="{6AF12750-3148-C64B-95A6-4408B0669E76}">
+<ds:datastoreItem xmlns:ds="http://schemas.openxmlformats.org/officeDocument/2006/customXml" ds:itemID="{44392305-F45B-9F4A-BA05-6B65F1155E4F}">
   <ds:schemaRefs>
     <ds:schemaRef ds:uri="http://schemas.openxmlformats.org/officeDocument/2006/bibliography"/>
   </ds:schemaRefs>

</xml_diff>

<commit_message>
Work on results more
</commit_message>
<xml_diff>
--- a/manuscript/Van-Mazijk-Cramer-Verboom_main-text.docx
+++ b/manuscript/Van-Mazijk-Cramer-Verboom_main-text.docx
@@ -7474,89 +7474,100 @@
         <w:t xml:space="preserve"> </w:t>
       </w:r>
       <w:r>
-        <w:t xml:space="preserve">The fact that, at DS-scales, the GCFR and SWAFR exhibit significantly </w:t>
-      </w:r>
-      <w:r>
-        <w:rPr>
-          <w:i/>
-          <w:iCs/>
-        </w:rPr>
-        <w:t>SD</w:t>
-      </w:r>
-      <w:r>
-        <w:t>-values</w:t>
-      </w:r>
-      <w:r>
-        <w:t xml:space="preserve"> in their residuals </w:t>
-      </w:r>
-      <w:r>
-        <w:rPr>
-          <w:highlight w:val="yellow"/>
-        </w:rPr>
-        <w:t>[</w:t>
-      </w:r>
-      <w:r>
-        <w:rPr>
-          <w:highlight w:val="yellow"/>
-        </w:rPr>
-        <w:t xml:space="preserve">Mention/describe: </w:t>
-      </w:r>
-      <w:r>
-        <w:rPr>
-          <w:i/>
-          <w:iCs/>
-          <w:highlight w:val="yellow"/>
-        </w:rPr>
-        <w:t>F</w:t>
-      </w:r>
-      <w:r>
-        <w:rPr>
-          <w:highlight w:val="yellow"/>
-        </w:rPr>
-        <w:t>-test results</w:t>
-      </w:r>
-      <w:r>
-        <w:rPr>
-          <w:highlight w:val="yellow"/>
-        </w:rPr>
-        <w:t xml:space="preserve"> for SD of residuals</w:t>
-      </w:r>
-      <w:r>
-        <w:rPr>
-          <w:highlight w:val="yellow"/>
-        </w:rPr>
-        <w:t xml:space="preserve"> (</w:t>
-      </w:r>
-      <w:r>
-        <w:rPr>
-          <w:highlight w:val="yellow"/>
-        </w:rPr>
-        <w:t xml:space="preserve">Table </w:t>
-      </w:r>
-      <w:r>
-        <w:rPr>
-          <w:highlight w:val="yellow"/>
-        </w:rPr>
-        <w:t>S</w:t>
-      </w:r>
-      <w:r>
-        <w:rPr>
-          <w:highlight w:val="yellow"/>
-        </w:rPr>
-        <w:t>3</w:t>
-      </w:r>
-      <w:r>
-        <w:rPr>
-          <w:highlight w:val="yellow"/>
-        </w:rPr>
+        <w:t>Only a</w:t>
+      </w:r>
+      <w:r>
+        <w:t>t DS-scales</w:t>
+      </w:r>
+      <w:r>
+        <w:t xml:space="preserve"> do</w:t>
+      </w:r>
+      <w:r>
+        <w:t xml:space="preserve"> the GCFR and SWAFR </w:t>
+      </w:r>
+      <w:r>
+        <w:t>not have</w:t>
+      </w:r>
+      <w:r>
+        <w:t xml:space="preserve"> significantly </w:t>
+      </w:r>
+      <w:r>
+        <w:t>different</w:t>
+      </w:r>
+      <w:r>
+        <w:t xml:space="preserve"> residual</w:t>
+      </w:r>
+      <w:r>
+        <w:t xml:space="preserve"> standard deviations</w:t>
+      </w:r>
+      <w:r>
+        <w:t xml:space="preserve"> (following both </w:t>
+      </w:r>
+      <w:r>
+        <w:t>the PC1-based ANCOVA</w:t>
+      </w:r>
+      <w:r>
+        <w:t xml:space="preserve"> and </w:t>
+      </w:r>
+      <w:r>
+        <w:t>multiple regressions</w:t>
+      </w:r>
+      <w:r>
         <w:t>)</w:t>
       </w:r>
       <w:r>
-        <w:rPr>
-          <w:highlight w:val="yellow"/>
-        </w:rPr>
-        <w:t>]</w:t>
-      </w:r>
+        <w:t xml:space="preserve"> </w:t>
+      </w:r>
+      <w:r>
+        <w:t xml:space="preserve">(Table S3c). This </w:t>
+      </w:r>
+      <w:r>
+        <w:t xml:space="preserve">highlights </w:t>
+      </w:r>
+      <w:r>
+        <w:t xml:space="preserve">that </w:t>
+      </w:r>
+      <w:r>
+        <w:t>the commonal</w:t>
+      </w:r>
+      <w:r>
+        <w:t>i</w:t>
+      </w:r>
+      <w:r>
+        <w:t>ty of the richness-heterogeneity relationship</w:t>
+      </w:r>
+      <w:r>
+        <w:t>,</w:t>
+      </w:r>
+      <w:r>
+        <w:t xml:space="preserve"> at broad</w:t>
+      </w:r>
+      <w:r>
+        <w:t>er</w:t>
+      </w:r>
+      <w:r>
+        <w:t xml:space="preserve"> spatial scales</w:t>
+      </w:r>
+      <w:r>
+        <w:t>,</w:t>
+      </w:r>
+      <w:r>
+        <w:t xml:space="preserve"> </w:t>
+      </w:r>
+      <w:r>
+        <w:t>is better recovered after</w:t>
+      </w:r>
+      <w:r>
+        <w:t xml:space="preserve"> the omission of </w:t>
+      </w:r>
+      <w:r>
+        <w:t>hotspots</w:t>
+      </w:r>
+      <w:r>
+        <w:t xml:space="preserve">. </w:t>
+      </w:r>
+      <w:bookmarkStart w:id="6" w:name="_GoBack"/>
+      <w:bookmarkEnd w:id="6"/>
     </w:p>
     <w:p>
       <w:pPr>
@@ -7584,7 +7595,7 @@
           <w:tab w:val="left" w:pos="6189"/>
         </w:tabs>
       </w:pPr>
-      <w:bookmarkStart w:id="6" w:name="tables"/>
+      <w:bookmarkStart w:id="7" w:name="tables"/>
       <w:r>
         <w:t>Consistent with a recent meta-analysis identifying environmental heterogeneity as a universal driver of species richness</w:t>
       </w:r>
@@ -7660,8 +7671,6 @@
       <w:r>
         <w:t xml:space="preserve"> results are always positive</w:t>
       </w:r>
-      <w:bookmarkStart w:id="7" w:name="_GoBack"/>
-      <w:bookmarkEnd w:id="7"/>
       <w:r>
         <w:t>. Thus, we f</w:t>
       </w:r>
@@ -10696,7 +10705,7 @@
         <w:lastRenderedPageBreak/>
         <w:t>Tables</w:t>
       </w:r>
-      <w:bookmarkEnd w:id="6"/>
+      <w:bookmarkEnd w:id="7"/>
     </w:p>
     <w:p>
       <w:r>
@@ -26510,7 +26519,7 @@
 </file>
 
 <file path=customXml/itemProps1.xml><?xml version="1.0" encoding="utf-8"?>
-<ds:datastoreItem xmlns:ds="http://schemas.openxmlformats.org/officeDocument/2006/customXml" ds:itemID="{44392305-F45B-9F4A-BA05-6B65F1155E4F}">
+<ds:datastoreItem xmlns:ds="http://schemas.openxmlformats.org/officeDocument/2006/customXml" ds:itemID="{ADD4D495-C076-284E-ACB5-5BE6CF2D36C0}">
   <ds:schemaRefs>
     <ds:schemaRef ds:uri="http://schemas.openxmlformats.org/officeDocument/2006/bibliography"/>
   </ds:schemaRefs>

</xml_diff>

<commit_message>
Add some refs where needed
</commit_message>
<xml_diff>
--- a/manuscript/Van-Mazijk-Cramer-Verboom_main-text.docx
+++ b/manuscript/Van-Mazijk-Cramer-Verboom_main-text.docx
@@ -759,31 +759,22 @@
         <w:t xml:space="preserve">. Since all three effects are potentially influenced by environmental heterogeneity, the latter may be a particularly important driver of regional species richness </w:t>
       </w:r>
       <w:r>
-        <w:t xml:space="preserve">variation </w:t>
-      </w:r>
-      <w:r>
-        <w:t>(</w:t>
-      </w:r>
-      <w:r>
-        <w:rPr>
-          <w:highlight w:val="yellow"/>
-        </w:rPr>
-        <w:t>refs</w:t>
-      </w:r>
-      <w:r>
-        <w:t xml:space="preserve">), with </w:t>
-      </w:r>
-      <w:r>
-        <w:t>physically</w:t>
+        <w:t>variation</w:t>
+      </w:r>
+      <w:r>
+        <w:t>,</w:t>
+      </w:r>
+      <w:r>
+        <w:t xml:space="preserve"> </w:t>
+      </w:r>
+      <w:r>
+        <w:t>with physically</w:t>
       </w:r>
       <w:r>
         <w:t>-</w:t>
       </w:r>
       <w:r>
-        <w:t>heterogeneous</w:t>
-      </w:r>
-      <w:r>
-        <w:t xml:space="preserve"> regions </w:t>
+        <w:t xml:space="preserve">heterogeneous regions </w:t>
       </w:r>
       <w:r>
         <w:t>tending</w:t>
@@ -795,16 +786,7 @@
         <w:t xml:space="preserve">more </w:t>
       </w:r>
       <w:r>
-        <w:t>species-rich (</w:t>
-      </w:r>
-      <w:r>
-        <w:rPr>
-          <w:highlight w:val="yellow"/>
-        </w:rPr>
-        <w:t>refs</w:t>
-      </w:r>
-      <w:r>
-        <w:t>). For example, given that the recruitment success of immigrant lineages into a region is often dictated by the pre-adaptations of those lineages</w:t>
+        <w:t>species-rich</w:t>
       </w:r>
       <w:r>
         <w:t xml:space="preserve"> </w:t>
@@ -813,6 +795,30 @@
         <w:fldChar w:fldCharType="begin" w:fldLock="1"/>
       </w:r>
       <w:r>
+        <w:instrText>ADDIN CSL_CITATION {"citationItems":[{"id":"ITEM-1","itemData":{"DOI":"10.1111/j.0906-7590.2006.04674.x","ISBN":"0906-7590","ISSN":"09067590","PMID":"6847","abstract":"Using new tools (boosted regression trees) in predictive biogeography, with extensive spatial 23 distribution data for &gt; 19 000 species, we developed predictive models for South African plant species richness patterns. Further, biome level analysis explored possible functional determinants of country-wide regional species richness. Finally, to test model reliability independently, we predicted potential alien invasive plant species richness with an independent dataset. Amongst the different hypotheses generally invoked to explain species 30 diversity (energy, favorableness, topographic heterogeneity, irregularity and seasonality), results revealed topographic heterogeneity as the most powerful single explanatory variable for indigenous South African plant species richness. Some biome-specific responses were observed, i.e. two of the five analyzed biomes (Fynbos and Grassland) had richness best explained by the \"species-favorableness\" hypothesis, but even in this case, topographic heterogeneity was also a primary predictor. This analysis, the largest conducted on an almost exhaustive species sample in a species-rich region, demonstrates the preeminence of topographic heterogeneity in shaping the spatial pattern of regional plant species richness. Model reliability was confirmed by the considerable predictive power for alien invasive species richness. It thus appears that topographic heterogeneity controls species richness in two main ways: firstly, by providing an abundance of ecological niches in contemporary space (revealed by alien invasive species richness relationships) and secondly, by facilitating the persistence of ecological niches through time. The extraordinary richness of the South African Fynbos biome, a world-renowned hotspot of biodiversity with the steepest environmental gradients in South Africa, may thus have arisen through both mechanisms. Comparisons with similar regions of the world outside South Africa are needed to confirm the generality of topographic heterogeneity and favorableness as predictors of plant richness.","author":[{"dropping-particle":"","family":"Thuiller","given":"Wilfried","non-dropping-particle":"","parse-names":false,"suffix":""},{"dropping-particle":"","family":"Midgley","given":"G F","non-dropping-particle":"","parse-names":false,"suffix":""},{"dropping-particle":"","family":"Rouget","given":"M","non-dropping-particle":"","parse-names":false,"suffix":""},{"dropping-particle":"","family":"Cowling","given":"R M","non-dropping-particle":"","parse-names":false,"suffix":""},{"dropping-particle":"","family":"F. Midgley","given":"Guy","non-dropping-particle":"","parse-names":false,"suffix":""},{"dropping-particle":"","family":"Rougeti","given":"Mathieu","non-dropping-particle":"","parse-names":false,"suffix":""},{"dropping-particle":"","family":"M. Cowling","given":"Richard","non-dropping-particle":"","parse-names":false,"suffix":""}],"container-title":"Ecography","id":"ITEM-1","issue":"5","issued":{"date-parts":[["2006"]]},"page":"733-744","title":"Predicting patterns of plant species richness in megadiverse South Africa","type":"article-journal","volume":"29"},"uris":["http://www.mendeley.com/documents/?uuid=992cd05a-6e37-4ff5-8d80-01f9e29d027e"]},{"id":"ITEM-2","itemData":{"DOI":"10.1073/pnas.0608361104","ISBN":"0027-8424 (Print)","ISSN":"0027-8424","PMID":"17379667","abstract":"Plants, with an estimated 300,000 species, provide crucial primary production and ecosystem structure. To date, our quantitative understanding of diversity gradients of megadiverse clades such as plants has been hampered by the paucity of distribution data. Here, we investigate the global-scale species-richness pattern of vascular plants and examine its environmental and potential historical determinants. Across 1,032 geographic regions worldwide, potential evapotranspiration, the number of wet days per year, and measurements of topographical and habitat heterogeneity emerge as core predictors of species richness. After accounting for environmental effects, the residual differences across the major floristic kingdoms are minor, with the exception of the uniquely diverse Cape Region, highlighting the important role of historical contingencies. Notably, the South African Cape region contains more than twice as many species as expected by the global environmental model, confirming its uniquely evolved flora. A combined multipredictor model explains ≈70% of the global variation in species richness and fully accounts for the enigmatic latitudinal gradient in species richness. The models illustrate the geographic interplay of different environmental predictors of species richness. Our findings highlight that different hypotheses about the causes of diversity gradients are not mutually exclusive, but likely act synergistically with water–energy dynamics playing a dominant role. The presented geostatistical approach is likely to prove instrumental for identifying richness patterns of the many other taxa without single-species distribution data that still escape our understanding.","author":[{"dropping-particle":"","family":"Kreft","given":"Holger","non-dropping-particle":"","parse-names":false,"suffix":""},{"dropping-particle":"","family":"Jetz","given":"Walter","non-dropping-particle":"","parse-names":false,"suffix":""}],"container-title":"Proceedings of the National Academy of Sciences","id":"ITEM-2","issue":"14","issued":{"date-parts":[["2007","4","3"]]},"page":"5925-5930","title":"Global patterns and determinants of vascular plant diversity","type":"article-journal","volume":"104"},"uris":["http://www.mendeley.com/documents/?uuid=c7e13ce7-cc30-4a21-95e5-6078c56c1ad2"]},{"id":"ITEM-3","itemData":{"DOI":"10.1371/journal.pone.0131924","ISBN":"19326203 (ISSN)","ISSN":"19326203","PMID":"26161981","abstract":"We compared the effectiveness of environmental variables, and in particular of land-use indicators, to explain species richness patterns across taxonomic groups and biogeographical scales (i.e. overall pan-Europe and ecoregions within pan-Europe). Using boosted regression trees that handle non-linear relationships, we compared the relative influence (as a measure of effectiveness) of environmental variables related to climate, landscape (or habitat heterogeneity), land-use intensity or energy availability to explain European vertebrate species richness (birds, amphibians, and mammals) at the continental and ecoregion scales. We found that dominant land cover and actual evapotranspiration that relate to energy availability were the main correlates of vertebrate species richness over Europe. At the ecoregion scale, we identified four distinct groups of ecoregions where species richness was essentially associated to (i) seasonality of temperature, (ii) actual evapotranspiration and/or mean annual temperature, (iii) seasonality of precipitation, actual evapotranspiration and land cover) and (iv) and an even combination of the environmental variables. This typology of ecoregions remained valid for total vertebrate richness and the three vertebrate groups taken separately. Despite the overwhelming influence of land cover and actual evapotranspiration to explain vertebrate species richness patterns at European scale, the ranking of the main correlates of species richness varied between regions. Interestingly, landscape and land-use indicators did not stand out at the continental scale but their influence greatly increased in southern ecoregions, revealing the long-lasting human footprint on land-use-land-cover changes. Our study provides one of the first multi-scale descriptions of the variability in the ranking of correlates across several taxa.","author":[{"dropping-particle":"","family":"Mouchet","given":"Maud","non-dropping-particle":"","parse-names":false,"suffix":""},{"dropping-particle":"","family":"Levers","given":"Christian","non-dropping-particle":"","parse-names":false,"suffix":""},{"dropping-particle":"","family":"Zupan","given":"Laure","non-dropping-particle":"","parse-names":false,"suffix":""},{"dropping-particle":"","family":"Kuemmerle","given":"Tobias","non-dropping-particle":"","parse-names":false,"suffix":""},{"dropping-particle":"","family":"Plutzar","given":"Christoph","non-dropping-particle":"","parse-names":false,"suffix":""},{"dropping-particle":"","family":"Erb","given":"Karlheinz","non-dropping-particle":"","parse-names":false,"suffix":""},{"dropping-particle":"","family":"Lavorel","given":"Sandra","non-dropping-particle":"","parse-names":false,"suffix":""},{"dropping-particle":"","family":"Thuiller","given":"Wilfried","non-dropping-particle":"","parse-names":false,"suffix":""},{"dropping-particle":"","family":"Haberl","given":"Helmut","non-dropping-particle":"","parse-names":false,"suffix":""}],"container-title":"PLoS ONE","id":"ITEM-3","issue":"7","issued":{"date-parts":[["2015"]]},"page":"1-16","title":"Testing the effectiveness of environmental variables to explain European terrestrial vertebrate species richness across biogeographical scales","type":"article-journal","volume":"10"},"uris":["http://www.mendeley.com/documents/?uuid=aba4e635-43b1-4e31-b796-5487156d94c0"]},{"id":"ITEM-4","itemData":{"DOI":"10.1086/339464","ISBN":"00030147 (ISSN)","ISSN":"0003-0147","PMID":"18707437","abstract":"Energy and habitat heterogeneity are important correlates of spatial variation in species richness, though few investigations have sought to determine simultaneously their relative influences. Here we use the South African avifauna to examine the extent to which species richness is related to these variables and how these relationships depend on spatial grain. Taking spatial autocorrelation and area effects into account, we find that primary productivity, precipitation, absolute minimum temperature, and, at coarser resolutions, habitat heterogeneity account for most of the variation in species richness. Species richness and productivity are positively related, whereas the relationship between potential evapotranspiration (PET) and richness is unimodal. This is largely because of the constraining effects of low rainfall on productivity in high-PET areas. The increase in the importance of vegetation heterogeneity as an explanatory variable is caused largely by an increase in the range of vegetation heterogeneity included at coarse resolutions and is probably also a result of the positive effects of environmental heterogeneity on species richness. Our findings indicate that species richness is correlated with, and hence likely a function of, several variables, that spatial resolution and extent must be taken into account during investigations of these relationships, and that surrogate measures for productivity should be interpreted cautiously.","author":[{"dropping-particle":"","family":"Rensburg","given":"B. J.","non-dropping-particle":"van","parse-names":false,"suffix":""},{"dropping-particle":"","family":"Chown","given":"S. L.","non-dropping-particle":"","parse-names":false,"suffix":""},{"dropping-particle":"","family":"Gaston","given":"K. J.","non-dropping-particle":"","parse-names":false,"suffix":""}],"container-title":"The American Naturalist","id":"ITEM-4","issue":"5","issued":{"date-parts":[["2002","5"]]},"page":"566-577","title":"Species richness, environmental correlates, and spatial scale: a test esing South African birds","type":"article-journal","volume":"159"},"uris":["http://www.mendeley.com/documents/?uuid=6211fb34-0458-4f45-b038-0598983c6d64"]},{"id":"ITEM-5","itemData":{"DOI":"10.1111/j.1439-0485.2009.00358.x","ISBN":"0173-9565","ISSN":"0173-9565","author":[{"dropping-particle":"","family":"Levin","given":"Lisa A.","non-dropping-particle":"","parse-names":false,"suffix":""},{"dropping-particle":"","family":"Sibuet","given":"Myriam","non-dropping-particle":"","parse-names":false,"suffix":""},{"dropping-particle":"","family":"Gooday","given":"Andrew J.","non-dropping-particle":"","parse-names":false,"suffix":""},{"dropping-particle":"","family":"Smith","given":"Craig R.","non-dropping-particle":"","parse-names":false,"suffix":""},{"dropping-particle":"","family":"Vanreusel","given":"Ann","non-dropping-particle":"","parse-names":false,"suffix":""}],"container-title":"Marine Ecology","id":"ITEM-5","issued":{"date-parts":[["2010","3"]]},"page":"1-5","title":"The roles of habitat heterogeneity in generating and maintaining biodiversity on continental margins: an introduction","type":"article-journal","volume":"31"},"uris":["http://www.mendeley.com/documents/?uuid=3ef524fc-ba19-4661-a4b7-093aecdfdbfc"]},{"id":"ITEM-6","itemData":{"DOI":"10.1111/jbi.12911","ISSN":"03050270","abstract":"Aim Relatively few models of species richness explicitly consider aspects of environmental heterogeneity, other than topographic heterogeneity. We hypothesized that environmental heterogeneity is an important determinant of species richness, especially in ancient climatically stable environments. Location South Africa, which accommodates a range of biomes that differ strongly in species richness. Methods We included measures of climatic, edaphic and biotic variables and their spatial heterogeneities in boosted regression tree models of vascular plant species richness. Species richness was assessed using herbarium records per quarter degree square (QDS). To avoid autocorrelation and problems of vari- able collection rates we iteratively randomly subsampled 20% of the available QDS. We also verified estimates of species richness using an independent data source. Results The models predicted 68% of QDS species richness and 95% of biome richness. Spatial variability in diurnal temperature range was the strongest pre- dictor of species richness, and inclusion of edaphic and biotic terms as well as spatial heterogeneities increased the explanatory power of the model consider- ably. Heterogeneity variables featured strongly (8 of 13) as predictors of species richness, but several resource variables (e.g. precipitation, seasonality and evap- otranspiration) were also important. The spatial heterogeneities of some vari- ables (e.g. water availability, fire) were related to their mean values, possibly explaining why some global models that have not explicitly included hetero- geneity (other than topographic) perform well. Main conclusions Environmental heterogeneities are important predictors of species richness, yielding accurate predictions even in the absence of any con- sideration of diversification rates or environmental stability. Greater hetero- geneity of some resource variables when limiting, contributed to modelled species richness, adding to understanding of why species richness of some resource-poor Mediterranean-ecosystems is high. We suggest that species rich- ness in ancient, climatically stable Mediterranean-ecosystems is contingent on resource and environmental heterogeneity that has enabled both the diversifica- tion and maintenance of regional species richness.","author":[{"dropping-particle":"","family":"Cramer","given":"Michael D.","non-dropping-particle":"","parse-names":false,"suffix":""},{"dropping-particle":"","family":"Verboom","given":"G. Anthony","non-dropping-particle":"","parse-names":false,"suffix":""}],"container-title":"Journal of Biogeography","id":"ITEM-6","issue":"3","issued":{"date-parts":[["2016"]]},"page":"1-13","title":"Measures of biologically relevant environmental heterogeneity improve prediction of regional plant species richness","type":"article-journal","volume":"44"},"uris":["http://www.mendeley.com/documents/?uuid=0c417ad7-d287-4b7e-a0df-5e7303cc7bfa"]},{"id":"ITEM-7","itemData":{"DOI":"Doi 10.1126/Science.1256330","ISBN":"0036-8075","ISSN":"1095-9203","PMID":"25258078","abstract":"The mechanisms that shape plant diversity along resource gradients remain unresolved because competing theories have been evaluated in isolation. By testing multiple theories simultaneously across a &gt;2-million-year dune chronosequence in an Australian biodiversity hotspot, we show that variation in plant diversity is not explained by local resource heterogeneity, resource partitioning, nutrient stoichiometry, or soil fertility along this strong resource gradient. Rather, our results suggest that diversity is determined by environmental filtering from the regional flora, driven by soil acidification during long-term pedogenesis. This finding challenges the prevailing view that resource competition controls local plant diversity along resource gradients, and instead reflects processes shaping species pools over evolutionary time scales.","author":[{"dropping-particle":"","family":"Laliberte","given":"Etienne","non-dropping-particle":"","parse-names":false,"suffix":""},{"dropping-particle":"","family":"Zemunik","given":"Graham","non-dropping-particle":"","parse-names":false,"suffix":""},{"dropping-particle":"","family":"Turner","given":"Benjamin L.","non-dropping-particle":"","parse-names":false,"suffix":""}],"container-title":"Science","id":"ITEM-7","issue":"6204","issued":{"date-parts":[["2014","9"]]},"page":"1602-1605","title":"Environmental filtering explains variation in plant diversity along resource gradients","type":"article-journal","volume":"345"},"uris":["http://www.mendeley.com/documents/?uuid=8757718e-c497-4efd-b3a8-4f9c9ce16cc6"]}],"mendeley":{"formattedCitation":"(Cramer &amp; Verboom, 2016; Kreft &amp; Jetz, 2007; Laliberte, Zemunik, &amp; Turner, 2014; Levin, Sibuet, Gooday, Smith, &amp; Vanreusel, 2010; Mouchet et al., 2015; Thuiller et al., 2006; van Rensburg, Chown, &amp; Gaston, 2002)","plainTextFormattedCitation":"(Cramer &amp; Verboom, 2016; Kreft &amp; Jetz, 2007; Laliberte, Zemunik, &amp; Turner, 2014; Levin, Sibuet, Gooday, Smith, &amp; Vanreusel, 2010; Mouchet et al., 2015; Thuiller et al., 2006; van Rensburg, Chown, &amp; Gaston, 2002)","previouslyFormattedCitation":"(Cramer &amp; Verboom, 2016; Kreft &amp; Jetz, 2007; Laliberte, Zemunik, &amp; Turner, 2014; Levin, Sibuet, Gooday, Smith, &amp; Vanreusel, 2010; Mouchet et al., 2015; Thuiller et al., 2006; van Rensburg, Chown, &amp; Gaston, 2002)"},"properties":{"noteIndex":0},"schema":"https://github.com/citation-style-language/schema/raw/master/csl-citation.json"}</w:instrText>
+      </w:r>
+      <w:r>
+        <w:fldChar w:fldCharType="separate"/>
+      </w:r>
+      <w:r>
+        <w:rPr>
+          <w:noProof/>
+        </w:rPr>
+        <w:t>(Cramer &amp; Verboom, 2016; Kreft &amp; Jetz, 2007; Laliberte, Zemunik, &amp; Turner, 2014; Levin, Sibuet, Gooday, Smith, &amp; Vanreusel, 2010; Mouchet et al., 2015; Thuiller et al., 2006; van Rensburg, Chown, &amp; Gaston, 2002)</w:t>
+      </w:r>
+      <w:r>
+        <w:fldChar w:fldCharType="end"/>
+      </w:r>
+      <w:r>
+        <w:t>. For example, given that the recruitment success of immigrant lineages into a region is often dictated by the pre-adaptations of those lineages</w:t>
+      </w:r>
+      <w:r>
+        <w:t xml:space="preserve"> </w:t>
+      </w:r>
+      <w:r>
+        <w:fldChar w:fldCharType="begin" w:fldLock="1"/>
+      </w:r>
+      <w:r>
         <w:instrText>ADDIN CSL_CITATION {"citationItems":[{"id":"ITEM-1","itemData":{"DOI":"10.1111/j.1365-2699.2009.02097.x","ISSN":"03050270","abstract":"This paper addresses some of the conceptual issues involved in the analysis of the age and origin of mediterranean-climate plant taxa, paying particular attention to three topics: (1) the importance of an explicit time frame in the definition of biogeographical origins, (2) the distinction between the age of traits and the age of taxa, and (3) the idea of mediterranean-type ecosystems as environmental islands. (1) In California, recent analyses demonstrate that the diversity of species derived from different biogeographical origins is significantly correlated with temperature and precipitation gradients. These patterns support the hypothesis that niche conservatism is an important factor structuring modern diversity gradients. However, depending on how far back in time one looks, a species may be assigned to different origins; future discussions of biogeographical origins need to address the appropriate time frame for analysis. (2) Past research has demonstrated distinctive trait syndromes among woody plants of the Mediterranean, Chile, California and Mexico, and proposed that the syndromes are associated with lineages of different age in these floras. Reanalysis of individual traits demonstrates greater variability among regions than previously reported. The classification of plants into 'old' and 'new' genera is re-evaluated, and it is suggested that greater attention be paid to the age of traits, rather than to the age of taxa, especially at an arbitrary rank such as genus. (3) The idea of mediterranean-climate regions as 'climatic islands' is examined. Space-time diagrams of climate enable one to view the emergence of distinctive climatic regions in a continental context. The terms 'synclimatic' and 'anticlimatic' are proposed, referring to migration routes that parallel climate contours in space and time versus those that cross contours (including the case of geographic stasis in the face of climate change), respectively. Mediterranean-climate regions have served as important case studies in plant ecology and evolution, and merit continued close examination in the light of continued advances in phylogenetics and palaeoecology. © 2009 Blackwell Publishing Ltd.","author":[{"dropping-particle":"","family":"Ackerly","given":"David D.","non-dropping-particle":"","parse-names":false,"suffix":""}],"container-title":"Journal of Biogeography","id":"ITEM-1","issue":"7","issued":{"date-parts":[["2009","7"]]},"page":"1221-1233","title":"Evolution, origin and age of lineages in the Californian and Mediterranean floras","type":"article-journal","volume":"36"},"uris":["http://www.mendeley.com/documents/?uuid=4a85b827-ef94-4e66-a023-78fde78f255f"]},{"id":"ITEM-2","itemData":{"DOI":"10.1073/pnas.0801962105","ISSN":"0027-8424","abstract":"Phylogenetic studies are revealing that major ecological niches are more conserved through evolutionary history than expected, implying that adaptations to major climate changes have not readily been accomplished in all lineages. Phylogenetic niche conservatism has important consequences for the assembly of both local communities and the regional species pools from which these are drawn. If corridors for movement are available, newly emerging environments will tend to be filled by species that filter in from areas in which the relevant adaptations have already evolved, as opposed to being filled by in situ evolution of these adaptations. Examples include intercontinental disjunctions of tropical plants, the spread of plant lineages around the Northern Hemisphere after the evolution of cold tolerance, and the radiation of northern alpine plants into the Andes. These observations highlight the role of phylogenetic knowledge and historical biogeography in explanations of global biodiversity patterns. They also have implications for the future of biodiversity. © 2008 by The National Academy of Sciences of the USA.","author":[{"dropping-particle":"","family":"Donoghue","given":"Michael J.","non-dropping-particle":"","parse-names":false,"suffix":""}],"container-title":"Proceedings of the National Academy of Sciences","id":"ITEM-2","issue":"Supplement 1","issued":{"date-parts":[["2008","8","12"]]},"page":"11549-11555","title":"A phylogenetic perspective on the distribution of plant diversity","type":"article-journal","volume":"105"},"uris":["http://www.mendeley.com/documents/?uuid=7948ab99-1dd2-402a-883d-97222f0c6a5d"]},{"id":"ITEM-3","itemData":{"DOI":"10.1038/nature07764","ISSN":"0028-0836","abstract":"How and why organisms are distributed as they are has long intrigued evolutionary biologists. The tendency for species to retain their ancestral ecology has been demonstrated in distributions on local and regional scales, but the extent of ecological conservatism over tens of millions of years and across continents has not been assessed. Here we show that biome stasis at speciation has outweighed biome shifts by a ratio of more than 25:1, by inferring ancestral biomes for an ecologically diverse sample of more than 11,000 plant species from around the Southern Hemisphere. Stasis was also prevalent in transocean colonizations. Availability of a suitable biome could have substantially influenced which lineages establish on more than one landmass, in addition to the influence of the rarity of the dispersal events themselves. Conversely, the taxonomic composition of biomes has probably been strongly influenced by the rarity of species transitions between biomes. This study has implications for the future because if clades have inherently limited capacity to shift biomes, then their evolutionary potential could be strongly compromised by biome contraction as climate changes. © 2009 Macmillan Publishers Limited. All rights reserved.","author":[{"dropping-particle":"","family":"Crisp","given":"Michael D.","non-dropping-particle":"","parse-names":false,"suffix":""},{"dropping-particle":"","family":"Arroyo","given":"Mary T. K.","non-dropping-particle":"","parse-names":false,"suffix":""},{"dropping-particle":"","family":"Cook","given":"Lyn G.","non-dropping-particle":"","parse-names":false,"suffix":""},{"dropping-particle":"","family":"Gandolfo","given":"Maria A.","non-dropping-particle":"","parse-names":false,"suffix":""},{"dropping-particle":"","family":"Jordan","given":"Gregory J.","non-dropping-particle":"","parse-names":false,"suffix":""},{"dropping-particle":"","family":"McGlone","given":"Matt S.","non-dropping-particle":"","parse-names":false,"suffix":""},{"dropping-particle":"","family":"Weston","given":"Peter H.","non-dropping-particle":"","parse-names":false,"suffix":""},{"dropping-particle":"","family":"Westoby","given":"Mark","non-dropping-particle":"","parse-names":false,"suffix":""},{"dropping-particle":"","family":"Wilf","given":"Peter","non-dropping-particle":"","parse-names":false,"suffix":""},{"dropping-particle":"","family":"Linder","given":"H. Peter","non-dropping-particle":"","parse-names":false,"suffix":""}],"container-title":"Nature","id":"ITEM-3","issue":"7239","issued":{"date-parts":[["2009","4","15"]]},"page":"754-756","title":"Phylogenetic biome conservatism on a global scale","type":"article-journal","volume":"458"},"uris":["http://www.mendeley.com/documents/?uuid=a7222262-1337-4186-900a-61e36e9a6f8c"]}],"mendeley":{"formattedCitation":"(Ackerly, 2009; Crisp et al., 2009; Donoghue, 2008)","plainTextFormattedCitation":"(Ackerly, 2009; Crisp et al., 2009; Donoghue, 2008)","previouslyFormattedCitation":"(Ackerly, 2009; Crisp et al., 2009; Donoghue, 2008)"},"properties":{"noteIndex":0},"schema":"https://github.com/citation-style-language/schema/raw/master/csl-citation.json"}</w:instrText>
       </w:r>
       <w:r>
@@ -846,16 +852,7 @@
         <w:t xml:space="preserve"> array of</w:t>
       </w:r>
       <w:r>
-        <w:t xml:space="preserve"> immigrant lineages (</w:t>
-      </w:r>
-      <w:r>
-        <w:rPr>
-          <w:highlight w:val="yellow"/>
-        </w:rPr>
-        <w:t>ref</w:t>
-      </w:r>
-      <w:r>
-        <w:t>). In addition, by virtue of its central role in powering adaptive divergence and</w:t>
+        <w:t xml:space="preserve"> immigrant lineages. In addition, by virtue of its central role in powering adaptive divergence and</w:t>
       </w:r>
       <w:r>
         <w:t>/or</w:t>
@@ -2146,144 +2143,153 @@
         <w:t xml:space="preserve"> </w:t>
       </w:r>
       <w:r>
-        <w:t>in R (</w:t>
-      </w:r>
-      <w:r>
-        <w:rPr>
-          <w:highlight w:val="yellow"/>
-        </w:rPr>
-        <w:t>ref</w:t>
+        <w:t xml:space="preserve">in R </w:t>
+      </w:r>
+      <w:r>
+        <w:fldChar w:fldCharType="begin" w:fldLock="1"/>
+      </w:r>
+      <w:r>
+        <w:instrText>ADDIN CSL_CITATION {"citationItems":[{"id":"ITEM-1","itemData":{"author":[{"dropping-particle":"","family":"R Core Team","given":"","non-dropping-particle":"","parse-names":false,"suffix":""}],"id":"ITEM-1","issued":{"date-parts":[["2019"]]},"publisher-place":"Vienna, Austria","title":"R: A Language and Environment for Statistical Computing","type":"article"},"uris":["http://www.mendeley.com/documents/?uuid=7772b904-f920-49b2-932d-0a29f7331897"]}],"mendeley":{"formattedCitation":"(R Core Team, 2019)","plainTextFormattedCitation":"(R Core Team, 2019)","previouslyFormattedCitation":"(R Core Team, 2019)"},"properties":{"noteIndex":0},"schema":"https://github.com/citation-style-language/schema/raw/master/csl-citation.json"}</w:instrText>
+      </w:r>
+      <w:r>
+        <w:fldChar w:fldCharType="separate"/>
+      </w:r>
+      <w:r>
+        <w:rPr>
+          <w:noProof/>
+        </w:rPr>
+        <w:t>(R Core Team, 2019)</w:t>
+      </w:r>
+      <w:r>
+        <w:fldChar w:fldCharType="end"/>
+      </w:r>
+      <w:r>
+        <w:t xml:space="preserve"> </w:t>
+      </w:r>
+      <w:r>
+        <w:t>(</w:t>
+      </w:r>
+      <w:r>
+        <w:t xml:space="preserve">see </w:t>
+      </w:r>
+      <w:r>
+        <w:t>S</w:t>
+      </w:r>
+      <w:r>
+        <w:t xml:space="preserve">upporting </w:t>
+      </w:r>
+      <w:r>
+        <w:t>I</w:t>
+      </w:r>
+      <w:r>
+        <w:t>nformation</w:t>
       </w:r>
       <w:r>
         <w:t>)</w:t>
       </w:r>
       <w:r>
+        <w:t xml:space="preserve">. </w:t>
+      </w:r>
+      <w:r>
+        <w:t xml:space="preserve">Despite </w:t>
+      </w:r>
+      <w:r>
+        <w:t xml:space="preserve">spatial </w:t>
+      </w:r>
+      <w:r>
+        <w:t xml:space="preserve">variability </w:t>
+      </w:r>
+      <w:r>
+        <w:t xml:space="preserve">in collection effort in both regions, we </w:t>
+      </w:r>
+      <w:r>
+        <w:t>used raw species counts to estimate QDS-scale species richness on the basis that the application of rarefaction techniques severely distorts known richness patterns</w:t>
+      </w:r>
+      <w:r>
+        <w:t xml:space="preserve"> when applied to the South African flora</w:t>
+      </w:r>
+      <w:r>
+        <w:t xml:space="preserve"> (</w:t>
+      </w:r>
+      <w:r>
+        <w:fldChar w:fldCharType="begin" w:fldLock="1"/>
+      </w:r>
+      <w:r>
+        <w:instrText>ADDIN CSL_CITATION {"citationItems":[{"id":"ITEM-1","itemData":{"DOI":"10.1111/jbi.12911","ISSN":"03050270","abstract":"Aim Relatively few models of species richness explicitly consider aspects of environmental heterogeneity, other than topographic heterogeneity. We hypothesized that environmental heterogeneity is an important determinant of species richness, especially in ancient climatically stable environments. Location South Africa, which accommodates a range of biomes that differ strongly in species richness. Methods We included measures of climatic, edaphic and biotic variables and their spatial heterogeneities in boosted regression tree models of vascular plant species richness. Species richness was assessed using herbarium records per quarter degree square (QDS). To avoid autocorrelation and problems of vari- able collection rates we iteratively randomly subsampled 20% of the available QDS. We also verified estimates of species richness using an independent data source. Results The models predicted 68% of QDS species richness and 95% of biome richness. Spatial variability in diurnal temperature range was the strongest pre- dictor of species richness, and inclusion of edaphic and biotic terms as well as spatial heterogeneities increased the explanatory power of the model consider- ably. Heterogeneity variables featured strongly (8 of 13) as predictors of species richness, but several resource variables (e.g. precipitation, seasonality and evap- otranspiration) were also important. The spatial heterogeneities of some vari- ables (e.g. water availability, fire) were related to their mean values, possibly explaining why some global models that have not explicitly included hetero- geneity (other than topographic) perform well. Main conclusions Environmental heterogeneities are important predictors of species richness, yielding accurate predictions even in the absence of any con- sideration of diversification rates or environmental stability. Greater hetero- geneity of some resource variables when limiting, contributed to modelled species richness, adding to understanding of why species richness of some resource-poor Mediterranean-ecosystems is high. We suggest that species rich- ness in ancient, climatically stable Mediterranean-ecosystems is contingent on resource and environmental heterogeneity that has enabled both the diversifica- tion and maintenance of regional species richness.","author":[{"dropping-particle":"","family":"Cramer","given":"Michael D.","non-dropping-particle":"","parse-names":false,"suffix":""},{"dropping-particle":"","family":"Verboom","given":"G. Anthony","non-dropping-particle":"","parse-names":false,"suffix":""}],"container-title":"Journal of Biogeography","id":"ITEM-1","issue":"3","issued":{"date-parts":[["2016"]]},"page":"1-13","title":"Measures of biologically relevant environmental heterogeneity improve prediction of regional plant species richness","type":"article-journal","volume":"44"},"uris":["http://www.mendeley.com/documents/?uuid=0c417ad7-d287-4b7e-a0df-5e7303cc7bfa"]}],"mendeley":{"formattedCitation":"(Cramer &amp; Verboom, 2016)","manualFormatting":"Cramer &amp; Verboom, 2016)","plainTextFormattedCitation":"(Cramer &amp; Verboom, 2016)","previouslyFormattedCitation":"(Cramer &amp; Verboom, 2016)"},"properties":{"noteIndex":0},"schema":"https://github.com/citation-style-language/schema/raw/master/csl-citation.json"}</w:instrText>
+      </w:r>
+      <w:r>
+        <w:fldChar w:fldCharType="separate"/>
+      </w:r>
+      <w:r>
+        <w:rPr>
+          <w:noProof/>
+        </w:rPr>
+        <w:t>Cramer &amp; Verboom</w:t>
+      </w:r>
+      <w:r>
+        <w:rPr>
+          <w:noProof/>
+        </w:rPr>
+        <w:t>,</w:t>
+      </w:r>
+      <w:r>
+        <w:rPr>
+          <w:noProof/>
+        </w:rPr>
         <w:t xml:space="preserve"> </w:t>
       </w:r>
       <w:r>
-        <w:t>(</w:t>
-      </w:r>
-      <w:r>
-        <w:t xml:space="preserve">see </w:t>
-      </w:r>
-      <w:r>
-        <w:t>S</w:t>
-      </w:r>
-      <w:r>
-        <w:t xml:space="preserve">upporting </w:t>
-      </w:r>
-      <w:r>
-        <w:t>I</w:t>
-      </w:r>
-      <w:r>
-        <w:t>nformation</w:t>
-      </w:r>
-      <w:r>
-        <w:t>)</w:t>
-      </w:r>
-      <w:r>
-        <w:t xml:space="preserve">. </w:t>
-      </w:r>
-      <w:r>
-        <w:t xml:space="preserve">Despite </w:t>
-      </w:r>
-      <w:r>
-        <w:t xml:space="preserve">spatial </w:t>
-      </w:r>
-      <w:r>
-        <w:t xml:space="preserve">variability </w:t>
-      </w:r>
-      <w:r>
-        <w:t xml:space="preserve">in collection effort in both regions, we </w:t>
-      </w:r>
-      <w:r>
-        <w:t>used raw species counts to estimate QDS-scale species richness on the basis that the application of rarefaction techniques severely distorts known richness patterns</w:t>
-      </w:r>
-      <w:r>
-        <w:t xml:space="preserve"> when applied to the South African flora</w:t>
-      </w:r>
-      <w:r>
-        <w:t xml:space="preserve"> (</w:t>
-      </w:r>
-      <w:r>
-        <w:fldChar w:fldCharType="begin" w:fldLock="1"/>
-      </w:r>
-      <w:r>
-        <w:instrText>ADDIN CSL_CITATION {"citationItems":[{"id":"ITEM-1","itemData":{"DOI":"10.1111/jbi.12911","ISSN":"03050270","abstract":"Aim Relatively few models of species richness explicitly consider aspects of environmental heterogeneity, other than topographic heterogeneity. We hypothesized that environmental heterogeneity is an important determinant of species richness, especially in ancient climatically stable environments. Location South Africa, which accommodates a range of biomes that differ strongly in species richness. Methods We included measures of climatic, edaphic and biotic variables and their spatial heterogeneities in boosted regression tree models of vascular plant species richness. Species richness was assessed using herbarium records per quarter degree square (QDS). To avoid autocorrelation and problems of vari- able collection rates we iteratively randomly subsampled 20% of the available QDS. We also verified estimates of species richness using an independent data source. Results The models predicted 68% of QDS species richness and 95% of biome richness. Spatial variability in diurnal temperature range was the strongest pre- dictor of species richness, and inclusion of edaphic and biotic terms as well as spatial heterogeneities increased the explanatory power of the model consider- ably. Heterogeneity variables featured strongly (8 of 13) as predictors of species richness, but several resource variables (e.g. precipitation, seasonality and evap- otranspiration) were also important. The spatial heterogeneities of some vari- ables (e.g. water availability, fire) were related to their mean values, possibly explaining why some global models that have not explicitly included hetero- geneity (other than topographic) perform well. Main conclusions Environmental heterogeneities are important predictors of species richness, yielding accurate predictions even in the absence of any con- sideration of diversification rates or environmental stability. Greater hetero- geneity of some resource variables when limiting, contributed to modelled species richness, adding to understanding of why species richness of some resource-poor Mediterranean-ecosystems is high. We suggest that species rich- ness in ancient, climatically stable Mediterranean-ecosystems is contingent on resource and environmental heterogeneity that has enabled both the diversifica- tion and maintenance of regional species richness.","author":[{"dropping-particle":"","family":"Cramer","given":"Michael D.","non-dropping-particle":"","parse-names":false,"suffix":""},{"dropping-particle":"","family":"Verboom","given":"G. Anthony","non-dropping-particle":"","parse-names":false,"suffix":""}],"container-title":"Journal of Biogeography","id":"ITEM-1","issue":"3","issued":{"date-parts":[["2016"]]},"page":"1-13","title":"Measures of biologically relevant environmental heterogeneity improve prediction of regional plant species richness","type":"article-journal","volume":"44"},"uris":["http://www.mendeley.com/documents/?uuid=0c417ad7-d287-4b7e-a0df-5e7303cc7bfa"]}],"mendeley":{"formattedCitation":"(Cramer &amp; Verboom, 2016)","manualFormatting":"Cramer &amp; Verboom, 2016)","plainTextFormattedCitation":"(Cramer &amp; Verboom, 2016)","previouslyFormattedCitation":"(Cramer &amp; Verboom, 2016)"},"properties":{"noteIndex":0},"schema":"https://github.com/citation-style-language/schema/raw/master/csl-citation.json"}</w:instrText>
-      </w:r>
-      <w:r>
-        <w:fldChar w:fldCharType="separate"/>
-      </w:r>
-      <w:r>
-        <w:rPr>
-          <w:noProof/>
-        </w:rPr>
-        <w:t>Cramer &amp; Verboom</w:t>
-      </w:r>
-      <w:r>
-        <w:rPr>
-          <w:noProof/>
-        </w:rPr>
-        <w:t>,</w:t>
-      </w:r>
-      <w:r>
-        <w:rPr>
-          <w:noProof/>
-        </w:rPr>
+        <w:rPr>
+          <w:noProof/>
+        </w:rPr>
+        <w:t>2016)</w:t>
+      </w:r>
+      <w:r>
+        <w:fldChar w:fldCharType="end"/>
+      </w:r>
+      <w:r>
+        <w:t>.</w:t>
+      </w:r>
+      <w:r>
         <w:t xml:space="preserve"> </w:t>
       </w:r>
       <w:r>
-        <w:rPr>
-          <w:noProof/>
-        </w:rPr>
-        <w:t>2016)</w:t>
-      </w:r>
-      <w:r>
-        <w:fldChar w:fldCharType="end"/>
+        <w:t xml:space="preserve">The final </w:t>
+      </w:r>
+      <w:r>
+        <w:t>number</w:t>
+      </w:r>
+      <w:r>
+        <w:t>s</w:t>
+      </w:r>
+      <w:r>
+        <w:t xml:space="preserve"> of unique species </w:t>
+      </w:r>
+      <w:r>
+        <w:t xml:space="preserve">thus identified as occurring in the GCFR and SWAFR, respectively, </w:t>
+      </w:r>
+      <w:r>
+        <w:t>w</w:t>
+      </w:r>
+      <w:r>
+        <w:t>ere</w:t>
+      </w:r>
+      <w:r>
+        <w:t xml:space="preserve"> </w:t>
+      </w:r>
+      <w:r>
+        <w:t>8,578</w:t>
+      </w:r>
+      <w:r>
+        <w:t xml:space="preserve"> and </w:t>
+      </w:r>
+      <w:r>
+        <w:t>6,558</w:t>
       </w:r>
       <w:r>
         <w:t>.</w:t>
       </w:r>
       <w:r>
-        <w:t xml:space="preserve"> </w:t>
-      </w:r>
-      <w:r>
-        <w:t xml:space="preserve">The final </w:t>
-      </w:r>
-      <w:r>
-        <w:t>number</w:t>
-      </w:r>
-      <w:r>
-        <w:t>s</w:t>
-      </w:r>
-      <w:r>
-        <w:t xml:space="preserve"> of unique species </w:t>
-      </w:r>
-      <w:r>
-        <w:t xml:space="preserve">thus identified as occurring in the GCFR and SWAFR, respectively, </w:t>
-      </w:r>
-      <w:r>
-        <w:t>w</w:t>
-      </w:r>
-      <w:r>
-        <w:t>ere</w:t>
-      </w:r>
-      <w:r>
-        <w:t xml:space="preserve"> </w:t>
-      </w:r>
-      <w:r>
-        <w:t>8,578</w:t>
-      </w:r>
-      <w:r>
-        <w:t xml:space="preserve"> and </w:t>
-      </w:r>
-      <w:r>
-        <w:t>6,558</w:t>
-      </w:r>
-      <w:r>
-        <w:t>.</w:t>
-      </w:r>
-      <w:r>
         <w:t xml:space="preserve"> Note, we excluded occurrence data (and indeed environmental data, below) originating from coastal pixels at the 0.05</w:t>
       </w:r>
       <w:r>
@@ -2297,25 +2303,6 @@
           <w:rFonts w:cstheme="majorBidi"/>
         </w:rPr>
         <w:t>. This excluded any relationships exhibited in coastal/dunal vegetation from our analyses</w:t>
-      </w:r>
-      <w:r>
-        <w:rPr>
-          <w:rFonts w:cstheme="majorBidi"/>
-        </w:rPr>
-        <w:t xml:space="preserve"> [</w:t>
-      </w:r>
-      <w:r>
-        <w:rPr>
-          <w:rFonts w:cstheme="majorBidi"/>
-          <w:highlight w:val="yellow"/>
-        </w:rPr>
-        <w:t>…</w:t>
-      </w:r>
-      <w:r>
-        <w:rPr>
-          <w:rFonts w:cstheme="majorBidi"/>
-        </w:rPr>
-        <w:t>]</w:t>
       </w:r>
       <w:r>
         <w:rPr>
@@ -2387,16 +2374,61 @@
         <w:t xml:space="preserve">In addition, </w:t>
       </w:r>
       <w:r>
-        <w:t>following Whittaker’s (</w:t>
-      </w:r>
-      <w:r>
-        <w:rPr>
-          <w:highlight w:val="yellow"/>
-        </w:rPr>
-        <w:t>ref</w:t>
-      </w:r>
-      <w:r>
-        <w:t xml:space="preserve">) original additive decomposition of </w:t>
+        <w:t xml:space="preserve">following </w:t>
+      </w:r>
+      <w:r>
+        <w:t>the</w:t>
+      </w:r>
+      <w:r>
+        <w:t xml:space="preserve"> additive decomposition </w:t>
+      </w:r>
+      <w:r>
+        <w:fldChar w:fldCharType="begin" w:fldLock="1"/>
+      </w:r>
+      <w:r>
+        <w:instrText>ADDIN CSL_CITATION {"citationItems":[{"id":"ITEM-1","itemData":{"author":[{"dropping-particle":"","family":"Veech","given":"Joseph A","non-dropping-particle":"","parse-names":false,"suffix":""},{"dropping-particle":"","family":"Summerville","given":"Keith S","non-dropping-particle":"","parse-names":false,"suffix":""},{"dropping-particle":"","family":"Crist","given":"Thomas O","non-dropping-particle":"","parse-names":false,"suffix":""},{"dropping-particle":"","family":"Gering","given":"Jon C","non-dropping-particle":"","parse-names":false,"suffix":""}],"container-title":"Oikos","id":"ITEM-1","issue":"1","issued":{"date-parts":[["2002"]]},"page":"3-9","publisher":"Wiley Online Library","title":"The additive partitioning of species diversity: recent revival of an old idea","type":"article-journal","volume":"99"},"uris":["http://www.mendeley.com/documents/?uuid=2ea4f1bf-1ab9-4f83-9a95-a391ff000ee4"]}],"mendeley":{"formattedCitation":"(Veech, Summerville, Crist, &amp; Gering, 2002)","plainTextFormattedCitation":"(Veech, Summerville, Crist, &amp; Gering, 2002)","previouslyFormattedCitation":"(Veech, Summerville, Crist, &amp; Gering, 2002)"},"properties":{"noteIndex":0},"schema":"https://github.com/citation-style-language/schema/raw/master/csl-citation.json"}</w:instrText>
+      </w:r>
+      <w:r>
+        <w:fldChar w:fldCharType="separate"/>
+      </w:r>
+      <w:r>
+        <w:rPr>
+          <w:noProof/>
+        </w:rPr>
+        <w:t>(Veech, Summerville, Crist, &amp; Gering, 2002)</w:t>
+      </w:r>
+      <w:r>
+        <w:fldChar w:fldCharType="end"/>
+      </w:r>
+      <w:r>
+        <w:t xml:space="preserve"> </w:t>
+      </w:r>
+      <w:r>
+        <w:t xml:space="preserve">of </w:t>
+      </w:r>
+      <w:r>
+        <w:t xml:space="preserve">Whittaker’s </w:t>
+      </w:r>
+      <w:r>
+        <w:fldChar w:fldCharType="begin" w:fldLock="1"/>
+      </w:r>
+      <w:r>
+        <w:instrText>ADDIN CSL_CITATION {"citationItems":[{"id":"ITEM-1","itemData":{"author":[{"dropping-particle":"","family":"Whittaker","given":"Robert Harding","non-dropping-particle":"","parse-names":false,"suffix":""}],"container-title":"Ecological monographs","id":"ITEM-1","issue":"3","issued":{"date-parts":[["1960"]]},"page":"279-338","publisher":"Wiley Online Library","title":"Vegetation of the Siskiyou mountains, Oregon and California","type":"article-journal","volume":"30"},"uris":["http://www.mendeley.com/documents/?uuid=a7d18d57-2148-4e15-ab3a-dff8386c6d14"]}],"mendeley":{"formattedCitation":"(Whittaker, 1960)","manualFormatting":"(1960)","plainTextFormattedCitation":"(Whittaker, 1960)","previouslyFormattedCitation":"(Whittaker, 1960)"},"properties":{"noteIndex":0},"schema":"https://github.com/citation-style-language/schema/raw/master/csl-citation.json"}</w:instrText>
+      </w:r>
+      <w:r>
+        <w:fldChar w:fldCharType="separate"/>
+      </w:r>
+      <w:r>
+        <w:rPr>
+          <w:noProof/>
+        </w:rPr>
+        <w:t>(1960)</w:t>
+      </w:r>
+      <w:r>
+        <w:fldChar w:fldCharType="end"/>
+      </w:r>
+      <w:r>
+        <w:t xml:space="preserve"> </w:t>
       </w:r>
       <w:r>
         <w:rPr>
@@ -3778,16 +3810,33 @@
         <w:t>)</w:t>
       </w:r>
       <w:r>
-        <w:t xml:space="preserve"> using the R package “canprot” (</w:t>
-      </w:r>
-      <w:r>
-        <w:rPr>
-          <w:highlight w:val="yellow"/>
-        </w:rPr>
-        <w:t>ref</w:t>
-      </w:r>
-      <w:r>
-        <w:t>)</w:t>
+        <w:t xml:space="preserve"> using the R package “</w:t>
+      </w:r>
+      <w:proofErr w:type="spellStart"/>
+      <w:r>
+        <w:t>canprot</w:t>
+      </w:r>
+      <w:proofErr w:type="spellEnd"/>
+      <w:r>
+        <w:t xml:space="preserve">” </w:t>
+      </w:r>
+      <w:r>
+        <w:fldChar w:fldCharType="begin" w:fldLock="1"/>
+      </w:r>
+      <w:r>
+        <w:instrText>ADDIN CSL_CITATION {"citationItems":[{"id":"ITEM-1","itemData":{"DOI":"10.7717/peerj.3421","author":[{"dropping-particle":"","family":"Dick","given":"Jeffrey M","non-dropping-particle":"","parse-names":false,"suffix":""}],"container-title":"PeerJ","id":"ITEM-1","issue":"e3421","issued":{"date-parts":[["2017"]]},"title":"Chemical composition and the potential for proteomic transformation in cancer, hypoxia, and hyperosmotic stress","type":"article-journal","volume":"5"},"uris":["http://www.mendeley.com/documents/?uuid=c4e8f6ec-8e69-4566-873e-6d336ff795bf"]}],"mendeley":{"formattedCitation":"(Dick, 2017)","plainTextFormattedCitation":"(Dick, 2017)","previouslyFormattedCitation":"(Dick, 2017)"},"properties":{"noteIndex":0},"schema":"https://github.com/citation-style-language/schema/raw/master/csl-citation.json"}</w:instrText>
+      </w:r>
+      <w:r>
+        <w:fldChar w:fldCharType="separate"/>
+      </w:r>
+      <w:r>
+        <w:rPr>
+          <w:noProof/>
+        </w:rPr>
+        <w:t>(Dick, 2017)</w:t>
+      </w:r>
+      <w:r>
+        <w:fldChar w:fldCharType="end"/>
       </w:r>
       <w:r>
         <w:t>.</w:t>
@@ -3868,17 +3917,10 @@
         <w:t>-</w:t>
       </w:r>
       <w:r>
-        <w:t>tests (</w:t>
-      </w:r>
-      <w:r>
-        <w:rPr>
-          <w:highlight w:val="yellow"/>
-        </w:rPr>
-        <w:t>ref</w:t>
-      </w:r>
-      <w:r>
-        <w:t>)</w:t>
-      </w:r>
+        <w:t>tests</w:t>
+      </w:r>
+      <w:bookmarkStart w:id="4" w:name="_GoBack"/>
+      <w:bookmarkEnd w:id="4"/>
       <w:r>
         <w:t xml:space="preserve"> </w:t>
       </w:r>
@@ -3939,7 +3981,7 @@
         <w:pStyle w:val="Heading2"/>
         <w:spacing w:line="240" w:lineRule="auto"/>
       </w:pPr>
-      <w:bookmarkStart w:id="4" w:name="environmental-heterogeneity-as-an-explan"/>
+      <w:bookmarkStart w:id="5" w:name="environmental-heterogeneity-as-an-explan"/>
       <w:r>
         <w:t>2.3</w:t>
       </w:r>
@@ -3952,7 +3994,7 @@
       <w:r>
         <w:t>Environmental heterogeneity as an explanation of species richness</w:t>
       </w:r>
-      <w:bookmarkEnd w:id="4"/>
+      <w:bookmarkEnd w:id="5"/>
     </w:p>
     <w:p>
       <w:pPr>
@@ -5136,7 +5178,7 @@
         <w:pStyle w:val="Heading1"/>
         <w:spacing w:line="240" w:lineRule="auto"/>
       </w:pPr>
-      <w:bookmarkStart w:id="5" w:name="results"/>
+      <w:bookmarkStart w:id="6" w:name="results"/>
       <w:r>
         <w:t>3</w:t>
       </w:r>
@@ -5149,7 +5191,7 @@
       <w:r>
         <w:t>Results</w:t>
       </w:r>
-      <w:bookmarkEnd w:id="5"/>
+      <w:bookmarkEnd w:id="6"/>
     </w:p>
     <w:p>
       <w:pPr>
@@ -7566,8 +7608,6 @@
       <w:r>
         <w:t xml:space="preserve">. </w:t>
       </w:r>
-      <w:bookmarkStart w:id="6" w:name="_GoBack"/>
-      <w:bookmarkEnd w:id="6"/>
     </w:p>
     <w:p>
       <w:pPr>
@@ -7909,7 +7949,7 @@
         <w:fldChar w:fldCharType="begin" w:fldLock="1"/>
       </w:r>
       <w:r>
-        <w:instrText>ADDIN CSL_CITATION {"citationItems":[{"id":"ITEM-1","itemData":{"DOI":"10.1086/339464","ISBN":"00030147 (ISSN)","ISSN":"0003-0147","PMID":"18707437","abstract":"Energy and habitat heterogeneity are important correlates of spatial variation in species richness, though few investigations have sought to determine simultaneously their relative influences. Here we use the South African avifauna to examine the extent to which species richness is related to these variables and how these relationships depend on spatial grain. Taking spatial autocorrelation and area effects into account, we find that primary productivity, precipitation, absolute minimum temperature, and, at coarser resolutions, habitat heterogeneity account for most of the variation in species richness. Species richness and productivity are positively related, whereas the relationship between potential evapotranspiration (PET) and richness is unimodal. This is largely because of the constraining effects of low rainfall on productivity in high-PET areas. The increase in the importance of vegetation heterogeneity as an explanatory variable is caused largely by an increase in the range of vegetation heterogeneity included at coarse resolutions and is probably also a result of the positive effects of environmental heterogeneity on species richness. Our findings indicate that species richness is correlated with, and hence likely a function of, several variables, that spatial resolution and extent must be taken into account during investigations of these relationships, and that surrogate measures for productivity should be interpreted cautiously.","author":[{"dropping-particle":"","family":"Rensburg","given":"B. J.","non-dropping-particle":"van","parse-names":false,"suffix":""},{"dropping-particle":"","family":"Chown","given":"S. L.","non-dropping-particle":"","parse-names":false,"suffix":""},{"dropping-particle":"","family":"Gaston","given":"K. J.","non-dropping-particle":"","parse-names":false,"suffix":""}],"container-title":"The American Naturalist","id":"ITEM-1","issue":"5","issued":{"date-parts":[["2002","5"]]},"page":"566-577","title":"Species richness, environmental correlates, and spatial scale: a test esing South African birds","type":"article-journal","volume":"159"},"uris":["http://www.mendeley.com/documents/?uuid=6211fb34-0458-4f45-b038-0598983c6d64"]}],"mendeley":{"formattedCitation":"(van Rensburg, Chown, &amp; Gaston, 2002)","manualFormatting":"(Van Rensburg, Chown, &amp; Gaston, 2002)","plainTextFormattedCitation":"(van Rensburg, Chown, &amp; Gaston, 2002)","previouslyFormattedCitation":"(van Rensburg, Chown, &amp; Gaston, 2002)"},"properties":{"noteIndex":0},"schema":"https://github.com/citation-style-language/schema/raw/master/csl-citation.json"}</w:instrText>
+        <w:instrText>ADDIN CSL_CITATION {"citationItems":[{"id":"ITEM-1","itemData":{"DOI":"10.1086/339464","ISBN":"00030147 (ISSN)","ISSN":"0003-0147","PMID":"18707437","abstract":"Energy and habitat heterogeneity are important correlates of spatial variation in species richness, though few investigations have sought to determine simultaneously their relative influences. Here we use the South African avifauna to examine the extent to which species richness is related to these variables and how these relationships depend on spatial grain. Taking spatial autocorrelation and area effects into account, we find that primary productivity, precipitation, absolute minimum temperature, and, at coarser resolutions, habitat heterogeneity account for most of the variation in species richness. Species richness and productivity are positively related, whereas the relationship between potential evapotranspiration (PET) and richness is unimodal. This is largely because of the constraining effects of low rainfall on productivity in high-PET areas. The increase in the importance of vegetation heterogeneity as an explanatory variable is caused largely by an increase in the range of vegetation heterogeneity included at coarse resolutions and is probably also a result of the positive effects of environmental heterogeneity on species richness. Our findings indicate that species richness is correlated with, and hence likely a function of, several variables, that spatial resolution and extent must be taken into account during investigations of these relationships, and that surrogate measures for productivity should be interpreted cautiously.","author":[{"dropping-particle":"","family":"Rensburg","given":"B. J.","non-dropping-particle":"van","parse-names":false,"suffix":""},{"dropping-particle":"","family":"Chown","given":"S. L.","non-dropping-particle":"","parse-names":false,"suffix":""},{"dropping-particle":"","family":"Gaston","given":"K. J.","non-dropping-particle":"","parse-names":false,"suffix":""}],"container-title":"The American Naturalist","id":"ITEM-1","issue":"5","issued":{"date-parts":[["2002","5"]]},"page":"566-577","title":"Species richness, environmental correlates, and spatial scale: a test esing South African birds","type":"article-journal","volume":"159"},"uris":["http://www.mendeley.com/documents/?uuid=6211fb34-0458-4f45-b038-0598983c6d64"]}],"mendeley":{"formattedCitation":"(van Rensburg et al., 2002)","manualFormatting":"(Van Rensburg, Chown, &amp; Gaston, 2002)","plainTextFormattedCitation":"(van Rensburg et al., 2002)","previouslyFormattedCitation":"(van Rensburg et al., 2002)"},"properties":{"noteIndex":0},"schema":"https://github.com/citation-style-language/schema/raw/master/csl-citation.json"}</w:instrText>
       </w:r>
       <w:r>
         <w:fldChar w:fldCharType="separate"/>
@@ -20580,7 +20620,7 @@
           <w:rFonts w:hAnsi="Times New Roman" w:cs="Times New Roman"/>
           <w:noProof/>
         </w:rPr>
-        <w:t xml:space="preserve">Donoghue, M. J. (2008). A phylogenetic perspective on the distribution of plant diversity. </w:t>
+        <w:t xml:space="preserve">Dick, J. M. (2017). Chemical composition and the potential for proteomic transformation in cancer, hypoxia, and hyperosmotic stress. </w:t>
       </w:r>
       <w:r>
         <w:rPr>
@@ -20589,7 +20629,7 @@
           <w:iCs/>
           <w:noProof/>
         </w:rPr>
-        <w:t>Proceedings of the National Academy of Sciences</w:t>
+        <w:t>PeerJ</w:t>
       </w:r>
       <w:r>
         <w:rPr>
@@ -20605,14 +20645,14 @@
           <w:iCs/>
           <w:noProof/>
         </w:rPr>
-        <w:t>105</w:t>
-      </w:r>
-      <w:r>
-        <w:rPr>
-          <w:rFonts w:hAnsi="Times New Roman" w:cs="Times New Roman"/>
-          <w:noProof/>
-        </w:rPr>
-        <w:t>(Supplement 1), 11549–11555. https://doi.org/10.1073/pnas.0801962105</w:t>
+        <w:t>5</w:t>
+      </w:r>
+      <w:r>
+        <w:rPr>
+          <w:rFonts w:hAnsi="Times New Roman" w:cs="Times New Roman"/>
+          <w:noProof/>
+        </w:rPr>
+        <w:t>(e3421). https://doi.org/10.7717/peerj.3421</w:t>
       </w:r>
     </w:p>
     <w:p>
@@ -20633,15 +20673,7 @@
           <w:rFonts w:hAnsi="Times New Roman" w:cs="Times New Roman"/>
           <w:noProof/>
         </w:rPr>
-        <w:t xml:space="preserve">Engemann, K., Enquist, B. J., Sandel, B., Boyle, B., Jørgensen, P. M., Morueta-Holme, N., … </w:t>
-      </w:r>
-      <w:r>
-        <w:rPr>
-          <w:rFonts w:hAnsi="Times New Roman" w:cs="Times New Roman"/>
-          <w:noProof/>
-        </w:rPr>
-        <w:lastRenderedPageBreak/>
-        <w:t xml:space="preserve">Svenning, J.-C. (2015). Limited sampling hampers “big data” estimation of species richness in a tropical biodiversity hotspot. </w:t>
+        <w:t xml:space="preserve">Donoghue, M. J. (2008). A phylogenetic perspective on the distribution of plant diversity. </w:t>
       </w:r>
       <w:r>
         <w:rPr>
@@ -20650,7 +20682,8 @@
           <w:iCs/>
           <w:noProof/>
         </w:rPr>
-        <w:t>Ecology and Evolution</w:t>
+        <w:lastRenderedPageBreak/>
+        <w:t>Proceedings of the National Academy of Sciences</w:t>
       </w:r>
       <w:r>
         <w:rPr>
@@ -20666,14 +20699,14 @@
           <w:iCs/>
           <w:noProof/>
         </w:rPr>
-        <w:t>5</w:t>
-      </w:r>
-      <w:r>
-        <w:rPr>
-          <w:rFonts w:hAnsi="Times New Roman" w:cs="Times New Roman"/>
-          <w:noProof/>
-        </w:rPr>
-        <w:t>(3), 807–820.</w:t>
+        <w:t>105</w:t>
+      </w:r>
+      <w:r>
+        <w:rPr>
+          <w:rFonts w:hAnsi="Times New Roman" w:cs="Times New Roman"/>
+          <w:noProof/>
+        </w:rPr>
+        <w:t>(Supplement 1), 11549–11555. https://doi.org/10.1073/pnas.0801962105</w:t>
       </w:r>
     </w:p>
     <w:p>
@@ -20694,7 +20727,7 @@
           <w:rFonts w:hAnsi="Times New Roman" w:cs="Times New Roman"/>
           <w:noProof/>
         </w:rPr>
-        <w:t xml:space="preserve">Figueiredo, F. O. G., Zuquim, G., Tuomisto, H., Moulatlet, G. M., Balslev, H., &amp; Costa, F. R. C. (2018). Beyond climate control on species range: The importance of soil data to predict distribution of Amazonian plant species. </w:t>
+        <w:t xml:space="preserve">Engemann, K., Enquist, B. J., Sandel, B., Boyle, B., Jørgensen, P. M., Morueta-Holme, N., … Svenning, J.-C. (2015). Limited sampling hampers “big data” estimation of species richness in a tropical biodiversity hotspot. </w:t>
       </w:r>
       <w:r>
         <w:rPr>
@@ -20703,7 +20736,7 @@
           <w:iCs/>
           <w:noProof/>
         </w:rPr>
-        <w:t>Journal of Biogeography</w:t>
+        <w:t>Ecology and Evolution</w:t>
       </w:r>
       <w:r>
         <w:rPr>
@@ -20719,14 +20752,14 @@
           <w:iCs/>
           <w:noProof/>
         </w:rPr>
-        <w:t>45</w:t>
-      </w:r>
-      <w:r>
-        <w:rPr>
-          <w:rFonts w:hAnsi="Times New Roman" w:cs="Times New Roman"/>
-          <w:noProof/>
-        </w:rPr>
-        <w:t>(1), 190–200. https://doi.org/10.1111/jbi.13104</w:t>
+        <w:t>5</w:t>
+      </w:r>
+      <w:r>
+        <w:rPr>
+          <w:rFonts w:hAnsi="Times New Roman" w:cs="Times New Roman"/>
+          <w:noProof/>
+        </w:rPr>
+        <w:t>(3), 807–820.</w:t>
       </w:r>
     </w:p>
     <w:p>
@@ -20747,7 +20780,7 @@
           <w:rFonts w:hAnsi="Times New Roman" w:cs="Times New Roman"/>
           <w:noProof/>
         </w:rPr>
-        <w:t xml:space="preserve">Froend, R., &amp; Sommer, B. (2010). Phreatophytic vegetation response to climatic and abstraction-induced groundwater drawdown: examples of long-term spatial and temporal variability in community response. </w:t>
+        <w:t xml:space="preserve">Figueiredo, F. O. G., Zuquim, G., Tuomisto, H., Moulatlet, G. M., Balslev, H., &amp; Costa, F. R. C. (2018). Beyond climate control on species range: The importance of soil data to predict distribution of Amazonian plant species. </w:t>
       </w:r>
       <w:r>
         <w:rPr>
@@ -20756,7 +20789,7 @@
           <w:iCs/>
           <w:noProof/>
         </w:rPr>
-        <w:t>Ecological Engineering</w:t>
+        <w:t>Journal of Biogeography</w:t>
       </w:r>
       <w:r>
         <w:rPr>
@@ -20772,14 +20805,14 @@
           <w:iCs/>
           <w:noProof/>
         </w:rPr>
-        <w:t>36</w:t>
-      </w:r>
-      <w:r>
-        <w:rPr>
-          <w:rFonts w:hAnsi="Times New Roman" w:cs="Times New Roman"/>
-          <w:noProof/>
-        </w:rPr>
-        <w:t>(9), 1191–1200.</w:t>
+        <w:t>45</w:t>
+      </w:r>
+      <w:r>
+        <w:rPr>
+          <w:rFonts w:hAnsi="Times New Roman" w:cs="Times New Roman"/>
+          <w:noProof/>
+        </w:rPr>
+        <w:t>(1), 190–200. https://doi.org/10.1111/jbi.13104</w:t>
       </w:r>
     </w:p>
     <w:p>
@@ -20800,7 +20833,7 @@
           <w:rFonts w:hAnsi="Times New Roman" w:cs="Times New Roman"/>
           <w:noProof/>
         </w:rPr>
-        <w:t xml:space="preserve">Gioia, P., &amp; Hopper, S. D. (2017). A new phytogeographic map for the Southwest Australian Floristic Region after an exceptional decade of collection and discovery. </w:t>
+        <w:t xml:space="preserve">Froend, R., &amp; Sommer, B. (2010). Phreatophytic vegetation response to climatic and abstraction-induced groundwater drawdown: examples of long-term spatial and temporal variability in community response. </w:t>
       </w:r>
       <w:r>
         <w:rPr>
@@ -20809,7 +20842,7 @@
           <w:iCs/>
           <w:noProof/>
         </w:rPr>
-        <w:t>Botanical Journal of the Linnean Society</w:t>
+        <w:t>Ecological Engineering</w:t>
       </w:r>
       <w:r>
         <w:rPr>
@@ -20825,14 +20858,14 @@
           <w:iCs/>
           <w:noProof/>
         </w:rPr>
-        <w:t>184</w:t>
-      </w:r>
-      <w:r>
-        <w:rPr>
-          <w:rFonts w:hAnsi="Times New Roman" w:cs="Times New Roman"/>
-          <w:noProof/>
-        </w:rPr>
-        <w:t>(1), 1–15. https://doi.org/10.1093/botlinnean/box010</w:t>
+        <w:t>36</w:t>
+      </w:r>
+      <w:r>
+        <w:rPr>
+          <w:rFonts w:hAnsi="Times New Roman" w:cs="Times New Roman"/>
+          <w:noProof/>
+        </w:rPr>
+        <w:t>(9), 1191–1200.</w:t>
       </w:r>
     </w:p>
     <w:p>
@@ -20853,7 +20886,7 @@
           <w:rFonts w:hAnsi="Times New Roman" w:cs="Times New Roman"/>
           <w:noProof/>
         </w:rPr>
-        <w:t xml:space="preserve">Goldblatt, P. (1978). An analysis of the flora of Southern Africa: its characteristics, relationships abd origins. </w:t>
+        <w:t xml:space="preserve">Gioia, P., &amp; Hopper, S. D. (2017). A new phytogeographic map for the Southwest Australian Floristic Region after an exceptional decade of collection and discovery. </w:t>
       </w:r>
       <w:r>
         <w:rPr>
@@ -20862,7 +20895,7 @@
           <w:iCs/>
           <w:noProof/>
         </w:rPr>
-        <w:t>Annals of the Missouri Botanical Garden</w:t>
+        <w:t>Botanical Journal of the Linnean Society</w:t>
       </w:r>
       <w:r>
         <w:rPr>
@@ -20878,14 +20911,14 @@
           <w:iCs/>
           <w:noProof/>
         </w:rPr>
-        <w:t>65</w:t>
-      </w:r>
-      <w:r>
-        <w:rPr>
-          <w:rFonts w:hAnsi="Times New Roman" w:cs="Times New Roman"/>
-          <w:noProof/>
-        </w:rPr>
-        <w:t>, 369–436.</w:t>
+        <w:t>184</w:t>
+      </w:r>
+      <w:r>
+        <w:rPr>
+          <w:rFonts w:hAnsi="Times New Roman" w:cs="Times New Roman"/>
+          <w:noProof/>
+        </w:rPr>
+        <w:t>(1), 1–15. https://doi.org/10.1093/botlinnean/box010</w:t>
       </w:r>
     </w:p>
     <w:p>
@@ -20906,7 +20939,7 @@
           <w:rFonts w:hAnsi="Times New Roman" w:cs="Times New Roman"/>
           <w:noProof/>
         </w:rPr>
-        <w:t xml:space="preserve">Gotelli, N. J., &amp; Colwell, R. K. (2001). Quantifying biodiversity: procedures and pitfalls in the measurement and comparison of species richness. </w:t>
+        <w:t xml:space="preserve">Goldblatt, P. (1978). An analysis of the flora of Southern Africa: its characteristics, relationships abd origins. </w:t>
       </w:r>
       <w:r>
         <w:rPr>
@@ -20915,7 +20948,7 @@
           <w:iCs/>
           <w:noProof/>
         </w:rPr>
-        <w:t>Ecology Letters</w:t>
+        <w:t>Annals of the Missouri Botanical Garden</w:t>
       </w:r>
       <w:r>
         <w:rPr>
@@ -20931,14 +20964,14 @@
           <w:iCs/>
           <w:noProof/>
         </w:rPr>
-        <w:t>4</w:t>
-      </w:r>
-      <w:r>
-        <w:rPr>
-          <w:rFonts w:hAnsi="Times New Roman" w:cs="Times New Roman"/>
-          <w:noProof/>
-        </w:rPr>
-        <w:t>(4), 379–391. https://doi.org/10.1046/j.1461-0248.2001.00230.x</w:t>
+        <w:t>65</w:t>
+      </w:r>
+      <w:r>
+        <w:rPr>
+          <w:rFonts w:hAnsi="Times New Roman" w:cs="Times New Roman"/>
+          <w:noProof/>
+        </w:rPr>
+        <w:t>, 369–436.</w:t>
       </w:r>
     </w:p>
     <w:p>
@@ -20959,7 +20992,7 @@
           <w:rFonts w:hAnsi="Times New Roman" w:cs="Times New Roman"/>
           <w:noProof/>
         </w:rPr>
-        <w:t xml:space="preserve">Hawkins, B. A., Field, R., Cornell, H. V, Currie, D. J., Guégan, J.-F., Kaufman, D. M., … others. (2003). Energy, water, and broad-scale geographic patterns of species richness. </w:t>
+        <w:t xml:space="preserve">Gotelli, N. J., &amp; Colwell, R. K. (2001). Quantifying biodiversity: procedures and pitfalls in the measurement and comparison of species richness. </w:t>
       </w:r>
       <w:r>
         <w:rPr>
@@ -20968,7 +21001,7 @@
           <w:iCs/>
           <w:noProof/>
         </w:rPr>
-        <w:t>Ecology</w:t>
+        <w:t>Ecology Letters</w:t>
       </w:r>
       <w:r>
         <w:rPr>
@@ -20984,14 +21017,14 @@
           <w:iCs/>
           <w:noProof/>
         </w:rPr>
-        <w:t>84</w:t>
-      </w:r>
-      <w:r>
-        <w:rPr>
-          <w:rFonts w:hAnsi="Times New Roman" w:cs="Times New Roman"/>
-          <w:noProof/>
-        </w:rPr>
-        <w:t>(12), 3105–3117.</w:t>
+        <w:t>4</w:t>
+      </w:r>
+      <w:r>
+        <w:rPr>
+          <w:rFonts w:hAnsi="Times New Roman" w:cs="Times New Roman"/>
+          <w:noProof/>
+        </w:rPr>
+        <w:t>(4), 379–391. https://doi.org/10.1046/j.1461-0248.2001.00230.x</w:t>
       </w:r>
     </w:p>
     <w:p>
@@ -21012,7 +21045,39 @@
           <w:rFonts w:hAnsi="Times New Roman" w:cs="Times New Roman"/>
           <w:noProof/>
         </w:rPr>
-        <w:t>Hijmans, R. J. (2016). raster: Geographic Data Analysis and Modeling. R package version 2.5-8. Retrieved from https://cran.r-project.org/package=raster</w:t>
+        <w:t xml:space="preserve">Hawkins, B. A., Field, R., Cornell, H. V, Currie, D. J., Guégan, J.-F., Kaufman, D. M., … others. (2003). Energy, water, and broad-scale geographic patterns of species richness. </w:t>
+      </w:r>
+      <w:r>
+        <w:rPr>
+          <w:rFonts w:hAnsi="Times New Roman" w:cs="Times New Roman"/>
+          <w:i/>
+          <w:iCs/>
+          <w:noProof/>
+        </w:rPr>
+        <w:t>Ecology</w:t>
+      </w:r>
+      <w:r>
+        <w:rPr>
+          <w:rFonts w:hAnsi="Times New Roman" w:cs="Times New Roman"/>
+          <w:noProof/>
+        </w:rPr>
+        <w:t xml:space="preserve">, </w:t>
+      </w:r>
+      <w:r>
+        <w:rPr>
+          <w:rFonts w:hAnsi="Times New Roman" w:cs="Times New Roman"/>
+          <w:i/>
+          <w:iCs/>
+          <w:noProof/>
+        </w:rPr>
+        <w:t>84</w:t>
+      </w:r>
+      <w:r>
+        <w:rPr>
+          <w:rFonts w:hAnsi="Times New Roman" w:cs="Times New Roman"/>
+          <w:noProof/>
+        </w:rPr>
+        <w:t>(12), 3105–3117.</w:t>
       </w:r>
     </w:p>
     <w:p>
@@ -21033,39 +21098,7 @@
           <w:rFonts w:hAnsi="Times New Roman" w:cs="Times New Roman"/>
           <w:noProof/>
         </w:rPr>
-        <w:t xml:space="preserve">Hopper, S. D. (2009). OCBIL theory: Towards an integrated understanding of the evolution, ecology and conservation of biodiversity on old, climatically buffered, infertile landscapes. </w:t>
-      </w:r>
-      <w:r>
-        <w:rPr>
-          <w:rFonts w:hAnsi="Times New Roman" w:cs="Times New Roman"/>
-          <w:i/>
-          <w:iCs/>
-          <w:noProof/>
-        </w:rPr>
-        <w:t>Plant and Soil</w:t>
-      </w:r>
-      <w:r>
-        <w:rPr>
-          <w:rFonts w:hAnsi="Times New Roman" w:cs="Times New Roman"/>
-          <w:noProof/>
-        </w:rPr>
-        <w:t xml:space="preserve">, </w:t>
-      </w:r>
-      <w:r>
-        <w:rPr>
-          <w:rFonts w:hAnsi="Times New Roman" w:cs="Times New Roman"/>
-          <w:i/>
-          <w:iCs/>
-          <w:noProof/>
-        </w:rPr>
-        <w:t>322</w:t>
-      </w:r>
-      <w:r>
-        <w:rPr>
-          <w:rFonts w:hAnsi="Times New Roman" w:cs="Times New Roman"/>
-          <w:noProof/>
-        </w:rPr>
-        <w:t>(1), 49–86. https://doi.org/10.1007/s11104-009-0068-0</w:t>
+        <w:t>Hijmans, R. J. (2016). raster: Geographic Data Analysis and Modeling. R package version 2.5-8. Retrieved from https://cran.r-project.org/package=raster</w:t>
       </w:r>
     </w:p>
     <w:p>
@@ -21086,7 +21119,7 @@
           <w:rFonts w:hAnsi="Times New Roman" w:cs="Times New Roman"/>
           <w:noProof/>
         </w:rPr>
-        <w:t xml:space="preserve">Hopper, S. D., &amp; Gioia, P. (2004a). The Southwest Australian Floristic Region : Evolution and Conservation of a Global Hot Spot of Biodiversity. </w:t>
+        <w:t xml:space="preserve">Hopper, S. D. (2009). OCBIL theory: Towards an integrated understanding of the evolution, ecology and conservation of biodiversity on old, climatically buffered, infertile landscapes. </w:t>
       </w:r>
       <w:r>
         <w:rPr>
@@ -21095,7 +21128,7 @@
           <w:iCs/>
           <w:noProof/>
         </w:rPr>
-        <w:t>Annual Review of Ecology, Evolution, and Systematics</w:t>
+        <w:t>Plant and Soil</w:t>
       </w:r>
       <w:r>
         <w:rPr>
@@ -21111,14 +21144,14 @@
           <w:iCs/>
           <w:noProof/>
         </w:rPr>
-        <w:t>35</w:t>
-      </w:r>
-      <w:r>
-        <w:rPr>
-          <w:rFonts w:hAnsi="Times New Roman" w:cs="Times New Roman"/>
-          <w:noProof/>
-        </w:rPr>
-        <w:t>(1), 623–650. https://doi.org/10.1146/annurev.ecolsys.35.112202.130201</w:t>
+        <w:t>322</w:t>
+      </w:r>
+      <w:r>
+        <w:rPr>
+          <w:rFonts w:hAnsi="Times New Roman" w:cs="Times New Roman"/>
+          <w:noProof/>
+        </w:rPr>
+        <w:t>(1), 49–86. https://doi.org/10.1007/s11104-009-0068-0</w:t>
       </w:r>
     </w:p>
     <w:p>
@@ -21139,7 +21172,7 @@
           <w:rFonts w:hAnsi="Times New Roman" w:cs="Times New Roman"/>
           <w:noProof/>
         </w:rPr>
-        <w:t xml:space="preserve">Hopper, S. D., &amp; Gioia, P. (2004b). The Southwest Australian floristic region: Evolution and conservation of a global hot spot of biodiversity. </w:t>
+        <w:t xml:space="preserve">Hopper, S. D., &amp; Gioia, P. (2004a). The Southwest Australian Floristic Region : Evolution and Conservation of a Global Hot Spot of Biodiversity. </w:t>
       </w:r>
       <w:r>
         <w:rPr>
@@ -21171,7 +21204,7 @@
           <w:rFonts w:hAnsi="Times New Roman" w:cs="Times New Roman"/>
           <w:noProof/>
         </w:rPr>
-        <w:t>, 623–650. https://doi.org/10.1146/annurev.ecolsys.35.112202.130201</w:t>
+        <w:t>(1), 623–650. https://doi.org/10.1146/annurev.ecolsys.35.112202.130201</w:t>
       </w:r>
     </w:p>
     <w:p>
@@ -21192,7 +21225,7 @@
           <w:rFonts w:hAnsi="Times New Roman" w:cs="Times New Roman"/>
           <w:noProof/>
         </w:rPr>
-        <w:t xml:space="preserve">Kreft, H., &amp; Jetz, W. (2007). Global patterns and determinants of vascular plant diversity. </w:t>
+        <w:t xml:space="preserve">Hopper, S. D., &amp; Gioia, P. (2004b). The Southwest Australian floristic region: Evolution and conservation of a global hot spot of biodiversity. </w:t>
       </w:r>
       <w:r>
         <w:rPr>
@@ -21201,7 +21234,7 @@
           <w:iCs/>
           <w:noProof/>
         </w:rPr>
-        <w:t>Proceedings of the National Academy of Sciences</w:t>
+        <w:t>Annual Review of Ecology, Evolution, and Systematics</w:t>
       </w:r>
       <w:r>
         <w:rPr>
@@ -21217,14 +21250,14 @@
           <w:iCs/>
           <w:noProof/>
         </w:rPr>
-        <w:t>104</w:t>
-      </w:r>
-      <w:r>
-        <w:rPr>
-          <w:rFonts w:hAnsi="Times New Roman" w:cs="Times New Roman"/>
-          <w:noProof/>
-        </w:rPr>
-        <w:t>(14), 5925–5930. https://doi.org/10.1073/pnas.0608361104</w:t>
+        <w:t>35</w:t>
+      </w:r>
+      <w:r>
+        <w:rPr>
+          <w:rFonts w:hAnsi="Times New Roman" w:cs="Times New Roman"/>
+          <w:noProof/>
+        </w:rPr>
+        <w:t>, 623–650. https://doi.org/10.1146/annurev.ecolsys.35.112202.130201</w:t>
       </w:r>
     </w:p>
     <w:p>
@@ -21245,7 +21278,7 @@
           <w:rFonts w:hAnsi="Times New Roman" w:cs="Times New Roman"/>
           <w:noProof/>
         </w:rPr>
-        <w:t xml:space="preserve">Lamont, B. B., &amp; He, T. (2017). When did a Mediterranean-type climate originate in southwestern Australia? </w:t>
+        <w:t xml:space="preserve">Kreft, H., &amp; Jetz, W. (2007). Global patterns and determinants of vascular plant diversity. </w:t>
       </w:r>
       <w:r>
         <w:rPr>
@@ -21254,7 +21287,7 @@
           <w:iCs/>
           <w:noProof/>
         </w:rPr>
-        <w:t>Global and Planetary Change</w:t>
+        <w:t>Proceedings of the National Academy of Sciences</w:t>
       </w:r>
       <w:r>
         <w:rPr>
@@ -21270,14 +21303,14 @@
           <w:iCs/>
           <w:noProof/>
         </w:rPr>
-        <w:t>156</w:t>
-      </w:r>
-      <w:r>
-        <w:rPr>
-          <w:rFonts w:hAnsi="Times New Roman" w:cs="Times New Roman"/>
-          <w:noProof/>
-        </w:rPr>
-        <w:t>, 46–58. https://doi.org/10.1016/j.gloplacha.2017.08.004</w:t>
+        <w:t>104</w:t>
+      </w:r>
+      <w:r>
+        <w:rPr>
+          <w:rFonts w:hAnsi="Times New Roman" w:cs="Times New Roman"/>
+          <w:noProof/>
+        </w:rPr>
+        <w:t>(14), 5925–5930. https://doi.org/10.1073/pnas.0608361104</w:t>
       </w:r>
     </w:p>
     <w:p>
@@ -21298,7 +21331,7 @@
           <w:rFonts w:hAnsi="Times New Roman" w:cs="Times New Roman"/>
           <w:noProof/>
         </w:rPr>
-        <w:t xml:space="preserve">Larsen, R., Holmern, T., Prager, S. D., Maliti, H., &amp; Røskaft, E. (2009). Using the extended quarter degree grid cell system to unify mapping and sharing of biodiversity data. </w:t>
+        <w:t xml:space="preserve">Laliberte, E., Zemunik, G., &amp; Turner, B. L. (2014). Environmental filtering explains variation in plant diversity along resource gradients. </w:t>
       </w:r>
       <w:r>
         <w:rPr>
@@ -21307,7 +21340,7 @@
           <w:iCs/>
           <w:noProof/>
         </w:rPr>
-        <w:t>African Journal of Ecology</w:t>
+        <w:t>Science</w:t>
       </w:r>
       <w:r>
         <w:rPr>
@@ -21323,14 +21356,14 @@
           <w:iCs/>
           <w:noProof/>
         </w:rPr>
-        <w:t>47</w:t>
-      </w:r>
-      <w:r>
-        <w:rPr>
-          <w:rFonts w:hAnsi="Times New Roman" w:cs="Times New Roman"/>
-          <w:noProof/>
-        </w:rPr>
-        <w:t>(3), 382–392. https://doi.org/10.1111/j.1365-2028.2008.00997.x</w:t>
+        <w:t>345</w:t>
+      </w:r>
+      <w:r>
+        <w:rPr>
+          <w:rFonts w:hAnsi="Times New Roman" w:cs="Times New Roman"/>
+          <w:noProof/>
+        </w:rPr>
+        <w:t>(6204), 1602–1605. https://doi.org/Doi 10.1126/Science.1256330</w:t>
       </w:r>
     </w:p>
     <w:p>
@@ -21352,7 +21385,7 @@
           <w:noProof/>
         </w:rPr>
         <w:lastRenderedPageBreak/>
-        <w:t xml:space="preserve">Linder, H. P. (2019). Rare species, Restionaceae, and the Cape flora. </w:t>
+        <w:t xml:space="preserve">Lamont, B. B., &amp; He, T. (2017). When did a Mediterranean-type climate originate in southwestern Australia? </w:t>
       </w:r>
       <w:r>
         <w:rPr>
@@ -21361,14 +21394,30 @@
           <w:iCs/>
           <w:noProof/>
         </w:rPr>
-        <w:t>Journal of Biogeography</w:t>
-      </w:r>
-      <w:r>
-        <w:rPr>
-          <w:rFonts w:hAnsi="Times New Roman" w:cs="Times New Roman"/>
-          <w:noProof/>
-        </w:rPr>
-        <w:t>, 1–14. https://doi.org/10.1111/jbi.13709</w:t>
+        <w:t>Global and Planetary Change</w:t>
+      </w:r>
+      <w:r>
+        <w:rPr>
+          <w:rFonts w:hAnsi="Times New Roman" w:cs="Times New Roman"/>
+          <w:noProof/>
+        </w:rPr>
+        <w:t xml:space="preserve">, </w:t>
+      </w:r>
+      <w:r>
+        <w:rPr>
+          <w:rFonts w:hAnsi="Times New Roman" w:cs="Times New Roman"/>
+          <w:i/>
+          <w:iCs/>
+          <w:noProof/>
+        </w:rPr>
+        <w:t>156</w:t>
+      </w:r>
+      <w:r>
+        <w:rPr>
+          <w:rFonts w:hAnsi="Times New Roman" w:cs="Times New Roman"/>
+          <w:noProof/>
+        </w:rPr>
+        <w:t>, 46–58. https://doi.org/10.1016/j.gloplacha.2017.08.004</w:t>
       </w:r>
     </w:p>
     <w:p>
@@ -21389,7 +21438,7 @@
           <w:rFonts w:hAnsi="Times New Roman" w:cs="Times New Roman"/>
           <w:noProof/>
         </w:rPr>
-        <w:t xml:space="preserve">McLaughlin, B. C., Ackerly, D. D., Klos, P. Z., Natali, J., Dawson, T. E., &amp; Thompson, S. E. (2017). Hydrologic refugia, plants, and climate change. </w:t>
+        <w:t xml:space="preserve">Larsen, R., Holmern, T., Prager, S. D., Maliti, H., &amp; Røskaft, E. (2009). Using the extended quarter degree grid cell system to unify mapping and sharing of biodiversity data. </w:t>
       </w:r>
       <w:r>
         <w:rPr>
@@ -21398,7 +21447,7 @@
           <w:iCs/>
           <w:noProof/>
         </w:rPr>
-        <w:t>Global Change Biology</w:t>
+        <w:t>African Journal of Ecology</w:t>
       </w:r>
       <w:r>
         <w:rPr>
@@ -21414,14 +21463,14 @@
           <w:iCs/>
           <w:noProof/>
         </w:rPr>
-        <w:t>23</w:t>
-      </w:r>
-      <w:r>
-        <w:rPr>
-          <w:rFonts w:hAnsi="Times New Roman" w:cs="Times New Roman"/>
-          <w:noProof/>
-        </w:rPr>
-        <w:t>(8), 2941–2961.</w:t>
+        <w:t>47</w:t>
+      </w:r>
+      <w:r>
+        <w:rPr>
+          <w:rFonts w:hAnsi="Times New Roman" w:cs="Times New Roman"/>
+          <w:noProof/>
+        </w:rPr>
+        <w:t>(3), 382–392. https://doi.org/10.1111/j.1365-2028.2008.00997.x</w:t>
       </w:r>
     </w:p>
     <w:p>
@@ -21442,7 +21491,7 @@
           <w:rFonts w:hAnsi="Times New Roman" w:cs="Times New Roman"/>
           <w:noProof/>
         </w:rPr>
-        <w:t xml:space="preserve">Meadows, M E, Chase, B. M., &amp; Seliane, M. (2010). Holocene palaeoenvironments of the Cederberg and Swartruggens mountains, Western Cape, South Africa: pollen and stable isotope evidence from hyrax dung middens. </w:t>
+        <w:t xml:space="preserve">Levin, L. A., Sibuet, M., Gooday, A. J., Smith, C. R., &amp; Vanreusel, A. (2010). The roles of habitat heterogeneity in generating and maintaining biodiversity on continental margins: an introduction. </w:t>
       </w:r>
       <w:r>
         <w:rPr>
@@ -21451,7 +21500,7 @@
           <w:iCs/>
           <w:noProof/>
         </w:rPr>
-        <w:t>Journal of Arid Environments</w:t>
+        <w:t>Marine Ecology</w:t>
       </w:r>
       <w:r>
         <w:rPr>
@@ -21467,14 +21516,14 @@
           <w:iCs/>
           <w:noProof/>
         </w:rPr>
-        <w:t>74</w:t>
-      </w:r>
-      <w:r>
-        <w:rPr>
-          <w:rFonts w:hAnsi="Times New Roman" w:cs="Times New Roman"/>
-          <w:noProof/>
-        </w:rPr>
-        <w:t>(7), 786–793.</w:t>
+        <w:t>31</w:t>
+      </w:r>
+      <w:r>
+        <w:rPr>
+          <w:rFonts w:hAnsi="Times New Roman" w:cs="Times New Roman"/>
+          <w:noProof/>
+        </w:rPr>
+        <w:t>, 1–5. https://doi.org/10.1111/j.1439-0485.2009.00358.x</w:t>
       </w:r>
     </w:p>
     <w:p>
@@ -21495,7 +21544,7 @@
           <w:rFonts w:hAnsi="Times New Roman" w:cs="Times New Roman"/>
           <w:noProof/>
         </w:rPr>
-        <w:t xml:space="preserve">Meadows, M E, &amp; Sugden, J. M. (1991). A vegetation history of the last 14,500 years on the Cederberg, SW Cape, South Africa. </w:t>
+        <w:t xml:space="preserve">Linder, H. P. (2019). Rare species, Restionaceae, and the Cape flora. </w:t>
       </w:r>
       <w:r>
         <w:rPr>
@@ -21504,30 +21553,14 @@
           <w:iCs/>
           <w:noProof/>
         </w:rPr>
-        <w:t>South African Journal of Science</w:t>
-      </w:r>
-      <w:r>
-        <w:rPr>
-          <w:rFonts w:hAnsi="Times New Roman" w:cs="Times New Roman"/>
-          <w:noProof/>
-        </w:rPr>
-        <w:t xml:space="preserve">, </w:t>
-      </w:r>
-      <w:r>
-        <w:rPr>
-          <w:rFonts w:hAnsi="Times New Roman" w:cs="Times New Roman"/>
-          <w:i/>
-          <w:iCs/>
-          <w:noProof/>
-        </w:rPr>
-        <w:t>87</w:t>
-      </w:r>
-      <w:r>
-        <w:rPr>
-          <w:rFonts w:hAnsi="Times New Roman" w:cs="Times New Roman"/>
-          <w:noProof/>
-        </w:rPr>
-        <w:t>(3).</w:t>
+        <w:t>Journal of Biogeography</w:t>
+      </w:r>
+      <w:r>
+        <w:rPr>
+          <w:rFonts w:hAnsi="Times New Roman" w:cs="Times New Roman"/>
+          <w:noProof/>
+        </w:rPr>
+        <w:t>, 1–14. https://doi.org/10.1111/jbi.13709</w:t>
       </w:r>
     </w:p>
     <w:p>
@@ -21548,7 +21581,7 @@
           <w:rFonts w:hAnsi="Times New Roman" w:cs="Times New Roman"/>
           <w:noProof/>
         </w:rPr>
-        <w:t xml:space="preserve">Meadows, Michael E, &amp; Sugden, J. M. (1993). The late Quaternary palaeoecology of a floristic kingdom: the southwestern Cape South Africa. </w:t>
+        <w:t xml:space="preserve">McLaughlin, B. C., Ackerly, D. D., Klos, P. Z., Natali, J., Dawson, T. E., &amp; Thompson, S. E. (2017). Hydrologic refugia, plants, and climate change. </w:t>
       </w:r>
       <w:r>
         <w:rPr>
@@ -21557,7 +21590,7 @@
           <w:iCs/>
           <w:noProof/>
         </w:rPr>
-        <w:t>Palaeogeography, Palaeoclimatology, Palaeoecology</w:t>
+        <w:t>Global Change Biology</w:t>
       </w:r>
       <w:r>
         <w:rPr>
@@ -21573,14 +21606,14 @@
           <w:iCs/>
           <w:noProof/>
         </w:rPr>
-        <w:t>101</w:t>
-      </w:r>
-      <w:r>
-        <w:rPr>
-          <w:rFonts w:hAnsi="Times New Roman" w:cs="Times New Roman"/>
-          <w:noProof/>
-        </w:rPr>
-        <w:t>(3–4), 271–281.</w:t>
+        <w:t>23</w:t>
+      </w:r>
+      <w:r>
+        <w:rPr>
+          <w:rFonts w:hAnsi="Times New Roman" w:cs="Times New Roman"/>
+          <w:noProof/>
+        </w:rPr>
+        <w:t>(8), 2941–2961.</w:t>
       </w:r>
     </w:p>
     <w:p>
@@ -21601,7 +21634,7 @@
           <w:rFonts w:hAnsi="Times New Roman" w:cs="Times New Roman"/>
           <w:noProof/>
         </w:rPr>
-        <w:t xml:space="preserve">Merow, C., Smith, M. J., &amp; Silander, J. A. (2013). A practical guide to MaxEnt for modeling species’ distributions: what it does, and why inputs and settings matter. </w:t>
+        <w:t xml:space="preserve">Meadows, M E, Chase, B. M., &amp; Seliane, M. (2010). Holocene palaeoenvironments of the Cederberg and Swartruggens mountains, Western Cape, South Africa: pollen and stable isotope evidence from hyrax dung middens. </w:t>
       </w:r>
       <w:r>
         <w:rPr>
@@ -21610,7 +21643,7 @@
           <w:iCs/>
           <w:noProof/>
         </w:rPr>
-        <w:t>Ecography</w:t>
+        <w:t>Journal of Arid Environments</w:t>
       </w:r>
       <w:r>
         <w:rPr>
@@ -21626,14 +21659,14 @@
           <w:iCs/>
           <w:noProof/>
         </w:rPr>
-        <w:t>36</w:t>
-      </w:r>
-      <w:r>
-        <w:rPr>
-          <w:rFonts w:hAnsi="Times New Roman" w:cs="Times New Roman"/>
-          <w:noProof/>
-        </w:rPr>
-        <w:t>(10), 1058–1069.</w:t>
+        <w:t>74</w:t>
+      </w:r>
+      <w:r>
+        <w:rPr>
+          <w:rFonts w:hAnsi="Times New Roman" w:cs="Times New Roman"/>
+          <w:noProof/>
+        </w:rPr>
+        <w:t>(7), 786–793.</w:t>
       </w:r>
     </w:p>
     <w:p>
@@ -21654,7 +21687,7 @@
           <w:rFonts w:hAnsi="Times New Roman" w:cs="Times New Roman"/>
           <w:noProof/>
         </w:rPr>
-        <w:t xml:space="preserve">Milewski, A. V. (1981). A comparison of vegetation height in relation to the effectiveness of rainfall in the mediterranean and adjacent arid parts of Australia and South Africa. </w:t>
+        <w:t xml:space="preserve">Meadows, M E, &amp; Sugden, J. M. (1991). A vegetation history of the last 14,500 years on the Cederberg, SW Cape, South Africa. </w:t>
       </w:r>
       <w:r>
         <w:rPr>
@@ -21663,7 +21696,7 @@
           <w:iCs/>
           <w:noProof/>
         </w:rPr>
-        <w:t>Journal of Biogeography</w:t>
+        <w:t>South African Journal of Science</w:t>
       </w:r>
       <w:r>
         <w:rPr>
@@ -21679,14 +21712,14 @@
           <w:iCs/>
           <w:noProof/>
         </w:rPr>
-        <w:t>8</w:t>
-      </w:r>
-      <w:r>
-        <w:rPr>
-          <w:rFonts w:hAnsi="Times New Roman" w:cs="Times New Roman"/>
-          <w:noProof/>
-        </w:rPr>
-        <w:t>(2), 107. https://doi.org/10.2307/2844553</w:t>
+        <w:t>87</w:t>
+      </w:r>
+      <w:r>
+        <w:rPr>
+          <w:rFonts w:hAnsi="Times New Roman" w:cs="Times New Roman"/>
+          <w:noProof/>
+        </w:rPr>
+        <w:t>(3).</w:t>
       </w:r>
     </w:p>
     <w:p>
@@ -21707,7 +21740,7 @@
           <w:rFonts w:hAnsi="Times New Roman" w:cs="Times New Roman"/>
           <w:noProof/>
         </w:rPr>
-        <w:t xml:space="preserve">Mucina, L., &amp; Rutherford, M. C. (2006). </w:t>
+        <w:t xml:space="preserve">Meadows, Michael E, &amp; Sugden, J. M. (1993). The late Quaternary palaeoecology of a floristic kingdom: the southwestern Cape South Africa. </w:t>
       </w:r>
       <w:r>
         <w:rPr>
@@ -21716,14 +21749,30 @@
           <w:iCs/>
           <w:noProof/>
         </w:rPr>
-        <w:t>The vegetation of South Africa, Lesotho and Swaziland.</w:t>
-      </w:r>
-      <w:r>
-        <w:rPr>
-          <w:rFonts w:hAnsi="Times New Roman" w:cs="Times New Roman"/>
-          <w:noProof/>
-        </w:rPr>
-        <w:t xml:space="preserve"> South African National Biodiversity Institute.</w:t>
+        <w:t>Palaeogeography, Palaeoclimatology, Palaeoecology</w:t>
+      </w:r>
+      <w:r>
+        <w:rPr>
+          <w:rFonts w:hAnsi="Times New Roman" w:cs="Times New Roman"/>
+          <w:noProof/>
+        </w:rPr>
+        <w:t xml:space="preserve">, </w:t>
+      </w:r>
+      <w:r>
+        <w:rPr>
+          <w:rFonts w:hAnsi="Times New Roman" w:cs="Times New Roman"/>
+          <w:i/>
+          <w:iCs/>
+          <w:noProof/>
+        </w:rPr>
+        <w:t>101</w:t>
+      </w:r>
+      <w:r>
+        <w:rPr>
+          <w:rFonts w:hAnsi="Times New Roman" w:cs="Times New Roman"/>
+          <w:noProof/>
+        </w:rPr>
+        <w:t>(3–4), 271–281.</w:t>
       </w:r>
     </w:p>
     <w:p>
@@ -21744,7 +21793,7 @@
           <w:rFonts w:hAnsi="Times New Roman" w:cs="Times New Roman"/>
           <w:noProof/>
         </w:rPr>
-        <w:t xml:space="preserve">Oliver, E. G. H., Linder, H. P., &amp; Rourke, J. P. (1983). Geographical distribution of present-day Cape taxa and their phytogeographical significance. </w:t>
+        <w:t xml:space="preserve">Merow, C., Smith, M. J., &amp; Silander, J. A. (2013). A practical guide to MaxEnt for modeling species’ distributions: what it does, and why inputs and settings matter. </w:t>
       </w:r>
       <w:r>
         <w:rPr>
@@ -21753,7 +21802,7 @@
           <w:iCs/>
           <w:noProof/>
         </w:rPr>
-        <w:t>Bothalia</w:t>
+        <w:t>Ecography</w:t>
       </w:r>
       <w:r>
         <w:rPr>
@@ -21769,14 +21818,14 @@
           <w:iCs/>
           <w:noProof/>
         </w:rPr>
-        <w:t>14</w:t>
-      </w:r>
-      <w:r>
-        <w:rPr>
-          <w:rFonts w:hAnsi="Times New Roman" w:cs="Times New Roman"/>
-          <w:noProof/>
-        </w:rPr>
-        <w:t>(3/4), 427–440.</w:t>
+        <w:t>36</w:t>
+      </w:r>
+      <w:r>
+        <w:rPr>
+          <w:rFonts w:hAnsi="Times New Roman" w:cs="Times New Roman"/>
+          <w:noProof/>
+        </w:rPr>
+        <w:t>(10), 1058–1069.</w:t>
       </w:r>
     </w:p>
     <w:p>
@@ -21797,7 +21846,7 @@
           <w:rFonts w:hAnsi="Times New Roman" w:cs="Times New Roman"/>
           <w:noProof/>
         </w:rPr>
-        <w:t xml:space="preserve">Olson, D. M., Dinerstein, E., Wikramanayake, E. D., Burgess, N. D., Powell, G. V. N., Underwood, E. C., … others. (2001). Terrestrial Ecoregions of the World: A New Map of Life on Earth: A new global map of terrestrial ecoregions provides an innovative tool for conserving biodiversity. </w:t>
+        <w:t xml:space="preserve">Milewski, A. V. (1981). A comparison of vegetation height in relation to the effectiveness of rainfall in the mediterranean and adjacent arid parts of Australia and South Africa. </w:t>
       </w:r>
       <w:r>
         <w:rPr>
@@ -21806,7 +21855,7 @@
           <w:iCs/>
           <w:noProof/>
         </w:rPr>
-        <w:t>BioScience</w:t>
+        <w:t>Journal of Biogeography</w:t>
       </w:r>
       <w:r>
         <w:rPr>
@@ -21822,14 +21871,14 @@
           <w:iCs/>
           <w:noProof/>
         </w:rPr>
-        <w:t>51</w:t>
-      </w:r>
-      <w:r>
-        <w:rPr>
-          <w:rFonts w:hAnsi="Times New Roman" w:cs="Times New Roman"/>
-          <w:noProof/>
-        </w:rPr>
-        <w:t>(11), 933–938.</w:t>
+        <w:t>8</w:t>
+      </w:r>
+      <w:r>
+        <w:rPr>
+          <w:rFonts w:hAnsi="Times New Roman" w:cs="Times New Roman"/>
+          <w:noProof/>
+        </w:rPr>
+        <w:t>(2), 107. https://doi.org/10.2307/2844553</w:t>
       </w:r>
     </w:p>
     <w:p>
@@ -21850,7 +21899,7 @@
           <w:rFonts w:hAnsi="Times New Roman" w:cs="Times New Roman"/>
           <w:noProof/>
         </w:rPr>
-        <w:t xml:space="preserve">Rebelo, T. G. (2001). </w:t>
+        <w:t xml:space="preserve">Mouchet, M., Levers, C., Zupan, L., Kuemmerle, T., Plutzar, C., Erb, K., … Haberl, H. (2015). Testing the effectiveness of environmental variables to explain European terrestrial vertebrate species richness across biogeographical scales. </w:t>
       </w:r>
       <w:r>
         <w:rPr>
@@ -21859,14 +21908,30 @@
           <w:iCs/>
           <w:noProof/>
         </w:rPr>
-        <w:t>A field guide to the proteas of South Africa</w:t>
-      </w:r>
-      <w:r>
-        <w:rPr>
-          <w:rFonts w:hAnsi="Times New Roman" w:cs="Times New Roman"/>
-          <w:noProof/>
-        </w:rPr>
-        <w:t>. Vlaeberg: Fernwood.</w:t>
+        <w:t>PLoS ONE</w:t>
+      </w:r>
+      <w:r>
+        <w:rPr>
+          <w:rFonts w:hAnsi="Times New Roman" w:cs="Times New Roman"/>
+          <w:noProof/>
+        </w:rPr>
+        <w:t xml:space="preserve">, </w:t>
+      </w:r>
+      <w:r>
+        <w:rPr>
+          <w:rFonts w:hAnsi="Times New Roman" w:cs="Times New Roman"/>
+          <w:i/>
+          <w:iCs/>
+          <w:noProof/>
+        </w:rPr>
+        <w:t>10</w:t>
+      </w:r>
+      <w:r>
+        <w:rPr>
+          <w:rFonts w:hAnsi="Times New Roman" w:cs="Times New Roman"/>
+          <w:noProof/>
+        </w:rPr>
+        <w:t>(7), 1–16. https://doi.org/10.1371/journal.pone.0131924</w:t>
       </w:r>
     </w:p>
     <w:p>
@@ -21887,7 +21952,7 @@
           <w:rFonts w:hAnsi="Times New Roman" w:cs="Times New Roman"/>
           <w:noProof/>
         </w:rPr>
-        <w:t xml:space="preserve">Ricklefs, R. E. (1987). Community diversity: relative roles of local and regional processes. </w:t>
+        <w:t xml:space="preserve">Mucina, L., &amp; Rutherford, M. C. (2006). </w:t>
       </w:r>
       <w:r>
         <w:rPr>
@@ -21896,30 +21961,14 @@
           <w:iCs/>
           <w:noProof/>
         </w:rPr>
-        <w:t>Science, New Series</w:t>
-      </w:r>
-      <w:r>
-        <w:rPr>
-          <w:rFonts w:hAnsi="Times New Roman" w:cs="Times New Roman"/>
-          <w:noProof/>
-        </w:rPr>
-        <w:t xml:space="preserve">, </w:t>
-      </w:r>
-      <w:r>
-        <w:rPr>
-          <w:rFonts w:hAnsi="Times New Roman" w:cs="Times New Roman"/>
-          <w:i/>
-          <w:iCs/>
-          <w:noProof/>
-        </w:rPr>
-        <w:t>235</w:t>
-      </w:r>
-      <w:r>
-        <w:rPr>
-          <w:rFonts w:hAnsi="Times New Roman" w:cs="Times New Roman"/>
-          <w:noProof/>
-        </w:rPr>
-        <w:t>(4785), 167–171.</w:t>
+        <w:t>The vegetation of South Africa, Lesotho and Swaziland.</w:t>
+      </w:r>
+      <w:r>
+        <w:rPr>
+          <w:rFonts w:hAnsi="Times New Roman" w:cs="Times New Roman"/>
+          <w:noProof/>
+        </w:rPr>
+        <w:t xml:space="preserve"> South African National Biodiversity Institute.</w:t>
       </w:r>
     </w:p>
     <w:p>
@@ -21940,7 +21989,7 @@
           <w:rFonts w:hAnsi="Times New Roman" w:cs="Times New Roman"/>
           <w:noProof/>
         </w:rPr>
-        <w:t xml:space="preserve">Ricklefs, R. E. (2004). A comprehensive framework for global patterns in biodiversity. </w:t>
+        <w:t xml:space="preserve">Oliver, E. G. H., Linder, H. P., &amp; Rourke, J. P. (1983). Geographical distribution of present-day Cape taxa and their phytogeographical significance. </w:t>
       </w:r>
       <w:r>
         <w:rPr>
@@ -21949,7 +21998,7 @@
           <w:iCs/>
           <w:noProof/>
         </w:rPr>
-        <w:t>Ecology Letters</w:t>
+        <w:t>Bothalia</w:t>
       </w:r>
       <w:r>
         <w:rPr>
@@ -21965,14 +22014,14 @@
           <w:iCs/>
           <w:noProof/>
         </w:rPr>
-        <w:t>7</w:t>
-      </w:r>
-      <w:r>
-        <w:rPr>
-          <w:rFonts w:hAnsi="Times New Roman" w:cs="Times New Roman"/>
-          <w:noProof/>
-        </w:rPr>
-        <w:t>(1), 1–15.</w:t>
+        <w:t>14</w:t>
+      </w:r>
+      <w:r>
+        <w:rPr>
+          <w:rFonts w:hAnsi="Times New Roman" w:cs="Times New Roman"/>
+          <w:noProof/>
+        </w:rPr>
+        <w:t>(3/4), 427–440.</w:t>
       </w:r>
     </w:p>
     <w:p>
@@ -21993,7 +22042,7 @@
           <w:rFonts w:hAnsi="Times New Roman" w:cs="Times New Roman"/>
           <w:noProof/>
         </w:rPr>
-        <w:t xml:space="preserve">Slingsby, J. A., February, E. C., &amp; Rebelo, T. G. (2018). Water: at what cost to our unique flora? </w:t>
+        <w:t xml:space="preserve">Olson, D. M., Dinerstein, E., Wikramanayake, E. D., Burgess, N. D., Powell, G. V. N., Underwood, E. C., … others. (2001). Terrestrial Ecoregions of the World: A New Map of Life on Earth: A new global map of terrestrial ecoregions provides an innovative tool for conserving biodiversity. </w:t>
       </w:r>
       <w:r>
         <w:rPr>
@@ -22002,7 +22051,7 @@
           <w:iCs/>
           <w:noProof/>
         </w:rPr>
-        <w:t>Veld &amp; Flora</w:t>
+        <w:t>BioScience</w:t>
       </w:r>
       <w:r>
         <w:rPr>
@@ -22018,14 +22067,14 @@
           <w:iCs/>
           <w:noProof/>
         </w:rPr>
-        <w:t>June</w:t>
-      </w:r>
-      <w:r>
-        <w:rPr>
-          <w:rFonts w:hAnsi="Times New Roman" w:cs="Times New Roman"/>
-          <w:noProof/>
-        </w:rPr>
-        <w:t>, 72–75.</w:t>
+        <w:t>51</w:t>
+      </w:r>
+      <w:r>
+        <w:rPr>
+          <w:rFonts w:hAnsi="Times New Roman" w:cs="Times New Roman"/>
+          <w:noProof/>
+        </w:rPr>
+        <w:t>(11), 933–938.</w:t>
       </w:r>
     </w:p>
     <w:p>
@@ -22046,23 +22095,8 @@
           <w:rFonts w:hAnsi="Times New Roman" w:cs="Times New Roman"/>
           <w:noProof/>
         </w:rPr>
-        <w:t xml:space="preserve">Snijman, D. A. (2013). </w:t>
-      </w:r>
-      <w:r>
-        <w:rPr>
-          <w:rFonts w:hAnsi="Times New Roman" w:cs="Times New Roman"/>
-          <w:i/>
-          <w:iCs/>
-          <w:noProof/>
-        </w:rPr>
-        <w:t>Plants of the Greater Cape Floristic Region. 2: The Extra Cape flora</w:t>
-      </w:r>
-      <w:r>
-        <w:rPr>
-          <w:rFonts w:hAnsi="Times New Roman" w:cs="Times New Roman"/>
-          <w:noProof/>
-        </w:rPr>
-        <w:t>. South African National Biodiversity Institute.</w:t>
+        <w:lastRenderedPageBreak/>
+        <w:t>R Core Team. (2019). R: A Language and Environment for Statistical Computing. Vienna, Austria. Retrieved from https://www.r-project.org/</w:t>
       </w:r>
     </w:p>
     <w:p>
@@ -22083,7 +22117,7 @@
           <w:rFonts w:hAnsi="Times New Roman" w:cs="Times New Roman"/>
           <w:noProof/>
         </w:rPr>
-        <w:t xml:space="preserve">Sobel, J. M., Chen, G. F., Watt, L. R., &amp; Schemske, D. W. (2010). The biology of speciation. </w:t>
+        <w:t xml:space="preserve">Rebelo, T. G. (2001). </w:t>
       </w:r>
       <w:r>
         <w:rPr>
@@ -22092,30 +22126,14 @@
           <w:iCs/>
           <w:noProof/>
         </w:rPr>
-        <w:t>Evolution</w:t>
-      </w:r>
-      <w:r>
-        <w:rPr>
-          <w:rFonts w:hAnsi="Times New Roman" w:cs="Times New Roman"/>
-          <w:noProof/>
-        </w:rPr>
-        <w:t xml:space="preserve">, </w:t>
-      </w:r>
-      <w:r>
-        <w:rPr>
-          <w:rFonts w:hAnsi="Times New Roman" w:cs="Times New Roman"/>
-          <w:i/>
-          <w:iCs/>
-          <w:noProof/>
-        </w:rPr>
-        <w:t>64</w:t>
-      </w:r>
-      <w:r>
-        <w:rPr>
-          <w:rFonts w:hAnsi="Times New Roman" w:cs="Times New Roman"/>
-          <w:noProof/>
-        </w:rPr>
-        <w:t>(2), 295–315. https://doi.org/10.1111/j.1558-5646.2009.00877.x</w:t>
+        <w:t>A field guide to the proteas of South Africa</w:t>
+      </w:r>
+      <w:r>
+        <w:rPr>
+          <w:rFonts w:hAnsi="Times New Roman" w:cs="Times New Roman"/>
+          <w:noProof/>
+        </w:rPr>
+        <w:t>. Vlaeberg: Fernwood.</w:t>
       </w:r>
     </w:p>
     <w:p>
@@ -22136,15 +22154,7 @@
           <w:rFonts w:hAnsi="Times New Roman" w:cs="Times New Roman"/>
           <w:noProof/>
         </w:rPr>
-        <w:t xml:space="preserve">Stein, A., Gerstner, K., &amp; Kreft, H. (2014). Environmental heterogeneity as a universal driver of </w:t>
-      </w:r>
-      <w:r>
-        <w:rPr>
-          <w:rFonts w:hAnsi="Times New Roman" w:cs="Times New Roman"/>
-          <w:noProof/>
-        </w:rPr>
-        <w:lastRenderedPageBreak/>
-        <w:t xml:space="preserve">species richness across taxa, biomes and spatial scales. </w:t>
+        <w:t xml:space="preserve">Ricklefs, R. E. (1987). Community diversity: relative roles of local and regional processes. </w:t>
       </w:r>
       <w:r>
         <w:rPr>
@@ -22153,7 +22163,7 @@
           <w:iCs/>
           <w:noProof/>
         </w:rPr>
-        <w:t>Ecology Letters</w:t>
+        <w:t>Science, New Series</w:t>
       </w:r>
       <w:r>
         <w:rPr>
@@ -22169,14 +22179,14 @@
           <w:iCs/>
           <w:noProof/>
         </w:rPr>
-        <w:t>17</w:t>
-      </w:r>
-      <w:r>
-        <w:rPr>
-          <w:rFonts w:hAnsi="Times New Roman" w:cs="Times New Roman"/>
-          <w:noProof/>
-        </w:rPr>
-        <w:t>(7), 866–880. https://doi.org/10.1111/ele.12277</w:t>
+        <w:t>235</w:t>
+      </w:r>
+      <w:r>
+        <w:rPr>
+          <w:rFonts w:hAnsi="Times New Roman" w:cs="Times New Roman"/>
+          <w:noProof/>
+        </w:rPr>
+        <w:t>(4785), 167–171.</w:t>
       </w:r>
     </w:p>
     <w:p>
@@ -22197,7 +22207,7 @@
           <w:rFonts w:hAnsi="Times New Roman" w:cs="Times New Roman"/>
           <w:noProof/>
         </w:rPr>
-        <w:t xml:space="preserve">Stock, W. D., &amp; Verboom, G. A. (2012). Phylogenetic ecology of foliar N and P concentrations and N: P ratios across mediterranean-type ecosystems. </w:t>
+        <w:t xml:space="preserve">Ricklefs, R. E. (2004). A comprehensive framework for global patterns in biodiversity. </w:t>
       </w:r>
       <w:r>
         <w:rPr>
@@ -22206,7 +22216,7 @@
           <w:iCs/>
           <w:noProof/>
         </w:rPr>
-        <w:t>Global Ecology and Biogeography</w:t>
+        <w:t>Ecology Letters</w:t>
       </w:r>
       <w:r>
         <w:rPr>
@@ -22222,14 +22232,14 @@
           <w:iCs/>
           <w:noProof/>
         </w:rPr>
-        <w:t>21</w:t>
-      </w:r>
-      <w:r>
-        <w:rPr>
-          <w:rFonts w:hAnsi="Times New Roman" w:cs="Times New Roman"/>
-          <w:noProof/>
-        </w:rPr>
-        <w:t>(12), 1147–1156.</w:t>
+        <w:t>7</w:t>
+      </w:r>
+      <w:r>
+        <w:rPr>
+          <w:rFonts w:hAnsi="Times New Roman" w:cs="Times New Roman"/>
+          <w:noProof/>
+        </w:rPr>
+        <w:t>(1), 1–15.</w:t>
       </w:r>
     </w:p>
     <w:p>
@@ -22250,7 +22260,7 @@
           <w:rFonts w:hAnsi="Times New Roman" w:cs="Times New Roman"/>
           <w:noProof/>
         </w:rPr>
-        <w:t xml:space="preserve">van Rensburg, B. J., Chown, S. L., &amp; Gaston, K. J. (2002). Species richness, environmental correlates, and spatial scale: a test esing South African birds. </w:t>
+        <w:t xml:space="preserve">Slingsby, J. A., February, E. C., &amp; Rebelo, T. G. (2018). Water: at what cost to our unique flora? </w:t>
       </w:r>
       <w:r>
         <w:rPr>
@@ -22259,7 +22269,7 @@
           <w:iCs/>
           <w:noProof/>
         </w:rPr>
-        <w:t>The American Naturalist</w:t>
+        <w:t>Veld &amp; Flora</w:t>
       </w:r>
       <w:r>
         <w:rPr>
@@ -22275,14 +22285,14 @@
           <w:iCs/>
           <w:noProof/>
         </w:rPr>
-        <w:t>159</w:t>
-      </w:r>
-      <w:r>
-        <w:rPr>
-          <w:rFonts w:hAnsi="Times New Roman" w:cs="Times New Roman"/>
-          <w:noProof/>
-        </w:rPr>
-        <w:t>(5), 566–577. https://doi.org/10.1086/339464</w:t>
+        <w:t>June</w:t>
+      </w:r>
+      <w:r>
+        <w:rPr>
+          <w:rFonts w:hAnsi="Times New Roman" w:cs="Times New Roman"/>
+          <w:noProof/>
+        </w:rPr>
+        <w:t>, 72–75.</w:t>
       </w:r>
     </w:p>
     <w:p>
@@ -22303,7 +22313,7 @@
           <w:rFonts w:hAnsi="Times New Roman" w:cs="Times New Roman"/>
           <w:noProof/>
         </w:rPr>
-        <w:t xml:space="preserve">Verboom, G. A., Linder, H. P., Forest, F., Hoffmann, V., Bergh, N. G., &amp; Cowling, R. M. (2014). Cenozoic assembly of the Greater Cape flora. In N. Allsopp, J. F. Colville, &amp; G. A. Verboom (Eds.), </w:t>
+        <w:t xml:space="preserve">Snijman, D. A. (2013). </w:t>
       </w:r>
       <w:r>
         <w:rPr>
@@ -22312,14 +22322,14 @@
           <w:iCs/>
           <w:noProof/>
         </w:rPr>
-        <w:t>Fynbos: Ecology, Evolution and Conservation of a Megadiverse Region</w:t>
-      </w:r>
-      <w:r>
-        <w:rPr>
-          <w:rFonts w:hAnsi="Times New Roman" w:cs="Times New Roman"/>
-          <w:noProof/>
-        </w:rPr>
-        <w:t>. Oxford: Oxford University Press. Retrieved from http://www.oxfordscholarship.com/view/10.1093/acprof:oso/9780199679584.001.0001/acprof-9780199679584</w:t>
+        <w:t>Plants of the Greater Cape Floristic Region. 2: The Extra Cape flora</w:t>
+      </w:r>
+      <w:r>
+        <w:rPr>
+          <w:rFonts w:hAnsi="Times New Roman" w:cs="Times New Roman"/>
+          <w:noProof/>
+        </w:rPr>
+        <w:t>. South African National Biodiversity Institute.</w:t>
       </w:r>
     </w:p>
     <w:p>
@@ -22340,7 +22350,7 @@
           <w:rFonts w:hAnsi="Times New Roman" w:cs="Times New Roman"/>
           <w:noProof/>
         </w:rPr>
-        <w:t xml:space="preserve">Wiens, J. J. (2004a). Speciation and ecology revisited: phylogenetic niche conservatism and the origin of species. </w:t>
+        <w:t xml:space="preserve">Sobel, J. M., Chen, G. F., Watt, L. R., &amp; Schemske, D. W. (2010). The biology of speciation. </w:t>
       </w:r>
       <w:r>
         <w:rPr>
@@ -22365,14 +22375,14 @@
           <w:iCs/>
           <w:noProof/>
         </w:rPr>
-        <w:t>58</w:t>
-      </w:r>
-      <w:r>
-        <w:rPr>
-          <w:rFonts w:hAnsi="Times New Roman" w:cs="Times New Roman"/>
-          <w:noProof/>
-        </w:rPr>
-        <w:t>(1), 193–197.</w:t>
+        <w:t>64</w:t>
+      </w:r>
+      <w:r>
+        <w:rPr>
+          <w:rFonts w:hAnsi="Times New Roman" w:cs="Times New Roman"/>
+          <w:noProof/>
+        </w:rPr>
+        <w:t>(2), 295–315. https://doi.org/10.1111/j.1558-5646.2009.00877.x</w:t>
       </w:r>
     </w:p>
     <w:p>
@@ -22393,7 +22403,7 @@
           <w:rFonts w:hAnsi="Times New Roman" w:cs="Times New Roman"/>
           <w:noProof/>
         </w:rPr>
-        <w:t xml:space="preserve">Wiens, J. J. (2004b). What is speciation and how should we study it? </w:t>
+        <w:t xml:space="preserve">Stein, A., Gerstner, K., &amp; Kreft, H. (2014). Environmental heterogeneity as a universal driver of species richness across taxa, biomes and spatial scales. </w:t>
       </w:r>
       <w:r>
         <w:rPr>
@@ -22402,7 +22412,7 @@
           <w:iCs/>
           <w:noProof/>
         </w:rPr>
-        <w:t>The American Naturalist</w:t>
+        <w:t>Ecology Letters</w:t>
       </w:r>
       <w:r>
         <w:rPr>
@@ -22418,14 +22428,14 @@
           <w:iCs/>
           <w:noProof/>
         </w:rPr>
-        <w:t>163</w:t>
-      </w:r>
-      <w:r>
-        <w:rPr>
-          <w:rFonts w:hAnsi="Times New Roman" w:cs="Times New Roman"/>
-          <w:noProof/>
-        </w:rPr>
-        <w:t>(6), 914–923.</w:t>
+        <w:t>17</w:t>
+      </w:r>
+      <w:r>
+        <w:rPr>
+          <w:rFonts w:hAnsi="Times New Roman" w:cs="Times New Roman"/>
+          <w:noProof/>
+        </w:rPr>
+        <w:t>(7), 866–880. https://doi.org/10.1111/ele.12277</w:t>
       </w:r>
     </w:p>
     <w:p>
@@ -22446,6 +22456,415 @@
           <w:rFonts w:hAnsi="Times New Roman" w:cs="Times New Roman"/>
           <w:noProof/>
         </w:rPr>
+        <w:t xml:space="preserve">Stock, W. D., &amp; Verboom, G. A. (2012). Phylogenetic ecology of foliar N and P concentrations and N: P ratios across mediterranean-type ecosystems. </w:t>
+      </w:r>
+      <w:r>
+        <w:rPr>
+          <w:rFonts w:hAnsi="Times New Roman" w:cs="Times New Roman"/>
+          <w:i/>
+          <w:iCs/>
+          <w:noProof/>
+        </w:rPr>
+        <w:t>Global Ecology and Biogeography</w:t>
+      </w:r>
+      <w:r>
+        <w:rPr>
+          <w:rFonts w:hAnsi="Times New Roman" w:cs="Times New Roman"/>
+          <w:noProof/>
+        </w:rPr>
+        <w:t xml:space="preserve">, </w:t>
+      </w:r>
+      <w:r>
+        <w:rPr>
+          <w:rFonts w:hAnsi="Times New Roman" w:cs="Times New Roman"/>
+          <w:i/>
+          <w:iCs/>
+          <w:noProof/>
+        </w:rPr>
+        <w:t>21</w:t>
+      </w:r>
+      <w:r>
+        <w:rPr>
+          <w:rFonts w:hAnsi="Times New Roman" w:cs="Times New Roman"/>
+          <w:noProof/>
+        </w:rPr>
+        <w:t>(12), 1147–1156.</w:t>
+      </w:r>
+    </w:p>
+    <w:p>
+      <w:pPr>
+        <w:widowControl w:val="0"/>
+        <w:autoSpaceDE w:val="0"/>
+        <w:autoSpaceDN w:val="0"/>
+        <w:adjustRightInd w:val="0"/>
+        <w:spacing w:after="180"/>
+        <w:ind w:left="480" w:hanging="480"/>
+        <w:rPr>
+          <w:rFonts w:hAnsi="Times New Roman" w:cs="Times New Roman"/>
+          <w:noProof/>
+        </w:rPr>
+      </w:pPr>
+      <w:r>
+        <w:rPr>
+          <w:rFonts w:hAnsi="Times New Roman" w:cs="Times New Roman"/>
+          <w:noProof/>
+        </w:rPr>
+        <w:t xml:space="preserve">Thuiller, W., Midgley, G. F., Rouget, M., Cowling, R. M., F. Midgley, G., Rougeti, M., &amp; M. Cowling, R. (2006). Predicting patterns of plant species richness in megadiverse South Africa. </w:t>
+      </w:r>
+      <w:r>
+        <w:rPr>
+          <w:rFonts w:hAnsi="Times New Roman" w:cs="Times New Roman"/>
+          <w:i/>
+          <w:iCs/>
+          <w:noProof/>
+        </w:rPr>
+        <w:t>Ecography</w:t>
+      </w:r>
+      <w:r>
+        <w:rPr>
+          <w:rFonts w:hAnsi="Times New Roman" w:cs="Times New Roman"/>
+          <w:noProof/>
+        </w:rPr>
+        <w:t xml:space="preserve">, </w:t>
+      </w:r>
+      <w:r>
+        <w:rPr>
+          <w:rFonts w:hAnsi="Times New Roman" w:cs="Times New Roman"/>
+          <w:i/>
+          <w:iCs/>
+          <w:noProof/>
+        </w:rPr>
+        <w:t>29</w:t>
+      </w:r>
+      <w:r>
+        <w:rPr>
+          <w:rFonts w:hAnsi="Times New Roman" w:cs="Times New Roman"/>
+          <w:noProof/>
+        </w:rPr>
+        <w:t>(5), 733–744. https://doi.org/10.1111/j.0906-7590.2006.04674.x</w:t>
+      </w:r>
+    </w:p>
+    <w:p>
+      <w:pPr>
+        <w:widowControl w:val="0"/>
+        <w:autoSpaceDE w:val="0"/>
+        <w:autoSpaceDN w:val="0"/>
+        <w:adjustRightInd w:val="0"/>
+        <w:spacing w:after="180"/>
+        <w:ind w:left="480" w:hanging="480"/>
+        <w:rPr>
+          <w:rFonts w:hAnsi="Times New Roman" w:cs="Times New Roman"/>
+          <w:noProof/>
+        </w:rPr>
+      </w:pPr>
+      <w:r>
+        <w:rPr>
+          <w:rFonts w:hAnsi="Times New Roman" w:cs="Times New Roman"/>
+          <w:noProof/>
+        </w:rPr>
+        <w:t xml:space="preserve">van Rensburg, B. J., Chown, S. L., &amp; Gaston, K. J. (2002). Species richness, environmental correlates, and spatial scale: a test esing South African birds. </w:t>
+      </w:r>
+      <w:r>
+        <w:rPr>
+          <w:rFonts w:hAnsi="Times New Roman" w:cs="Times New Roman"/>
+          <w:i/>
+          <w:iCs/>
+          <w:noProof/>
+        </w:rPr>
+        <w:t>The American Naturalist</w:t>
+      </w:r>
+      <w:r>
+        <w:rPr>
+          <w:rFonts w:hAnsi="Times New Roman" w:cs="Times New Roman"/>
+          <w:noProof/>
+        </w:rPr>
+        <w:t xml:space="preserve">, </w:t>
+      </w:r>
+      <w:r>
+        <w:rPr>
+          <w:rFonts w:hAnsi="Times New Roman" w:cs="Times New Roman"/>
+          <w:i/>
+          <w:iCs/>
+          <w:noProof/>
+        </w:rPr>
+        <w:t>159</w:t>
+      </w:r>
+      <w:r>
+        <w:rPr>
+          <w:rFonts w:hAnsi="Times New Roman" w:cs="Times New Roman"/>
+          <w:noProof/>
+        </w:rPr>
+        <w:t>(5), 566–577. https://doi.org/10.1086/339464</w:t>
+      </w:r>
+    </w:p>
+    <w:p>
+      <w:pPr>
+        <w:widowControl w:val="0"/>
+        <w:autoSpaceDE w:val="0"/>
+        <w:autoSpaceDN w:val="0"/>
+        <w:adjustRightInd w:val="0"/>
+        <w:spacing w:after="180"/>
+        <w:ind w:left="480" w:hanging="480"/>
+        <w:rPr>
+          <w:rFonts w:hAnsi="Times New Roman" w:cs="Times New Roman"/>
+          <w:noProof/>
+        </w:rPr>
+      </w:pPr>
+      <w:r>
+        <w:rPr>
+          <w:rFonts w:hAnsi="Times New Roman" w:cs="Times New Roman"/>
+          <w:noProof/>
+        </w:rPr>
+        <w:t xml:space="preserve">Veech, J. A., Summerville, K. S., Crist, T. O., &amp; Gering, J. C. (2002). The additive partitioning of species diversity: recent revival of an old idea. </w:t>
+      </w:r>
+      <w:r>
+        <w:rPr>
+          <w:rFonts w:hAnsi="Times New Roman" w:cs="Times New Roman"/>
+          <w:i/>
+          <w:iCs/>
+          <w:noProof/>
+        </w:rPr>
+        <w:t>Oikos</w:t>
+      </w:r>
+      <w:r>
+        <w:rPr>
+          <w:rFonts w:hAnsi="Times New Roman" w:cs="Times New Roman"/>
+          <w:noProof/>
+        </w:rPr>
+        <w:t xml:space="preserve">, </w:t>
+      </w:r>
+      <w:r>
+        <w:rPr>
+          <w:rFonts w:hAnsi="Times New Roman" w:cs="Times New Roman"/>
+          <w:i/>
+          <w:iCs/>
+          <w:noProof/>
+        </w:rPr>
+        <w:t>99</w:t>
+      </w:r>
+      <w:r>
+        <w:rPr>
+          <w:rFonts w:hAnsi="Times New Roman" w:cs="Times New Roman"/>
+          <w:noProof/>
+        </w:rPr>
+        <w:t>(1), 3–9.</w:t>
+      </w:r>
+    </w:p>
+    <w:p>
+      <w:pPr>
+        <w:widowControl w:val="0"/>
+        <w:autoSpaceDE w:val="0"/>
+        <w:autoSpaceDN w:val="0"/>
+        <w:adjustRightInd w:val="0"/>
+        <w:spacing w:after="180"/>
+        <w:ind w:left="480" w:hanging="480"/>
+        <w:rPr>
+          <w:rFonts w:hAnsi="Times New Roman" w:cs="Times New Roman"/>
+          <w:noProof/>
+        </w:rPr>
+      </w:pPr>
+      <w:r>
+        <w:rPr>
+          <w:rFonts w:hAnsi="Times New Roman" w:cs="Times New Roman"/>
+          <w:noProof/>
+        </w:rPr>
+        <w:t xml:space="preserve">Verboom, G. A., Linder, H. P., Forest, F., Hoffmann, V., Bergh, N. G., &amp; Cowling, R. M. (2014). Cenozoic assembly of the Greater Cape flora. In N. Allsopp, J. F. Colville, &amp; G. A. Verboom (Eds.), </w:t>
+      </w:r>
+      <w:r>
+        <w:rPr>
+          <w:rFonts w:hAnsi="Times New Roman" w:cs="Times New Roman"/>
+          <w:i/>
+          <w:iCs/>
+          <w:noProof/>
+        </w:rPr>
+        <w:t>Fynbos: Ecology, Evolution and Conservation of a Megadiverse Region</w:t>
+      </w:r>
+      <w:r>
+        <w:rPr>
+          <w:rFonts w:hAnsi="Times New Roman" w:cs="Times New Roman"/>
+          <w:noProof/>
+        </w:rPr>
+        <w:t>. Oxford: Oxford University Press. Retrieved from http://www.oxfordscholarship.com/view/10.1093/acprof:oso/9780199679584.001.0001/acprof-9780199679584</w:t>
+      </w:r>
+    </w:p>
+    <w:p>
+      <w:pPr>
+        <w:widowControl w:val="0"/>
+        <w:autoSpaceDE w:val="0"/>
+        <w:autoSpaceDN w:val="0"/>
+        <w:adjustRightInd w:val="0"/>
+        <w:spacing w:after="180"/>
+        <w:ind w:left="480" w:hanging="480"/>
+        <w:rPr>
+          <w:rFonts w:hAnsi="Times New Roman" w:cs="Times New Roman"/>
+          <w:noProof/>
+        </w:rPr>
+      </w:pPr>
+      <w:r>
+        <w:rPr>
+          <w:rFonts w:hAnsi="Times New Roman" w:cs="Times New Roman"/>
+          <w:noProof/>
+        </w:rPr>
+        <w:t xml:space="preserve">Whittaker, R. H. (1960). Vegetation of the Siskiyou mountains, Oregon and California. </w:t>
+      </w:r>
+      <w:r>
+        <w:rPr>
+          <w:rFonts w:hAnsi="Times New Roman" w:cs="Times New Roman"/>
+          <w:i/>
+          <w:iCs/>
+          <w:noProof/>
+        </w:rPr>
+        <w:t>Ecological Monographs</w:t>
+      </w:r>
+      <w:r>
+        <w:rPr>
+          <w:rFonts w:hAnsi="Times New Roman" w:cs="Times New Roman"/>
+          <w:noProof/>
+        </w:rPr>
+        <w:t xml:space="preserve">, </w:t>
+      </w:r>
+      <w:r>
+        <w:rPr>
+          <w:rFonts w:hAnsi="Times New Roman" w:cs="Times New Roman"/>
+          <w:i/>
+          <w:iCs/>
+          <w:noProof/>
+        </w:rPr>
+        <w:t>30</w:t>
+      </w:r>
+      <w:r>
+        <w:rPr>
+          <w:rFonts w:hAnsi="Times New Roman" w:cs="Times New Roman"/>
+          <w:noProof/>
+        </w:rPr>
+        <w:t>(3), 279–338.</w:t>
+      </w:r>
+    </w:p>
+    <w:p>
+      <w:pPr>
+        <w:widowControl w:val="0"/>
+        <w:autoSpaceDE w:val="0"/>
+        <w:autoSpaceDN w:val="0"/>
+        <w:adjustRightInd w:val="0"/>
+        <w:spacing w:after="180"/>
+        <w:ind w:left="480" w:hanging="480"/>
+        <w:rPr>
+          <w:rFonts w:hAnsi="Times New Roman" w:cs="Times New Roman"/>
+          <w:noProof/>
+        </w:rPr>
+      </w:pPr>
+      <w:r>
+        <w:rPr>
+          <w:rFonts w:hAnsi="Times New Roman" w:cs="Times New Roman"/>
+          <w:noProof/>
+        </w:rPr>
+        <w:t xml:space="preserve">Wiens, J. J. (2004a). Speciation and ecology revisited: phylogenetic niche conservatism and the origin of species. </w:t>
+      </w:r>
+      <w:r>
+        <w:rPr>
+          <w:rFonts w:hAnsi="Times New Roman" w:cs="Times New Roman"/>
+          <w:i/>
+          <w:iCs/>
+          <w:noProof/>
+        </w:rPr>
+        <w:t>Evolution</w:t>
+      </w:r>
+      <w:r>
+        <w:rPr>
+          <w:rFonts w:hAnsi="Times New Roman" w:cs="Times New Roman"/>
+          <w:noProof/>
+        </w:rPr>
+        <w:t xml:space="preserve">, </w:t>
+      </w:r>
+      <w:r>
+        <w:rPr>
+          <w:rFonts w:hAnsi="Times New Roman" w:cs="Times New Roman"/>
+          <w:i/>
+          <w:iCs/>
+          <w:noProof/>
+        </w:rPr>
+        <w:t>58</w:t>
+      </w:r>
+      <w:r>
+        <w:rPr>
+          <w:rFonts w:hAnsi="Times New Roman" w:cs="Times New Roman"/>
+          <w:noProof/>
+        </w:rPr>
+        <w:t>(1), 193–197.</w:t>
+      </w:r>
+    </w:p>
+    <w:p>
+      <w:pPr>
+        <w:widowControl w:val="0"/>
+        <w:autoSpaceDE w:val="0"/>
+        <w:autoSpaceDN w:val="0"/>
+        <w:adjustRightInd w:val="0"/>
+        <w:spacing w:after="180"/>
+        <w:ind w:left="480" w:hanging="480"/>
+        <w:rPr>
+          <w:rFonts w:hAnsi="Times New Roman" w:cs="Times New Roman"/>
+          <w:noProof/>
+        </w:rPr>
+      </w:pPr>
+      <w:r>
+        <w:rPr>
+          <w:rFonts w:hAnsi="Times New Roman" w:cs="Times New Roman"/>
+          <w:noProof/>
+        </w:rPr>
+        <w:t xml:space="preserve">Wiens, J. J. (2004b). What is speciation and how should we study it? </w:t>
+      </w:r>
+      <w:r>
+        <w:rPr>
+          <w:rFonts w:hAnsi="Times New Roman" w:cs="Times New Roman"/>
+          <w:i/>
+          <w:iCs/>
+          <w:noProof/>
+        </w:rPr>
+        <w:t>The American Naturalist</w:t>
+      </w:r>
+      <w:r>
+        <w:rPr>
+          <w:rFonts w:hAnsi="Times New Roman" w:cs="Times New Roman"/>
+          <w:noProof/>
+        </w:rPr>
+        <w:t xml:space="preserve">, </w:t>
+      </w:r>
+      <w:r>
+        <w:rPr>
+          <w:rFonts w:hAnsi="Times New Roman" w:cs="Times New Roman"/>
+          <w:i/>
+          <w:iCs/>
+          <w:noProof/>
+        </w:rPr>
+        <w:t>163</w:t>
+      </w:r>
+      <w:r>
+        <w:rPr>
+          <w:rFonts w:hAnsi="Times New Roman" w:cs="Times New Roman"/>
+          <w:noProof/>
+        </w:rPr>
+        <w:t>(6), 914–923.</w:t>
+      </w:r>
+    </w:p>
+    <w:p>
+      <w:pPr>
+        <w:widowControl w:val="0"/>
+        <w:autoSpaceDE w:val="0"/>
+        <w:autoSpaceDN w:val="0"/>
+        <w:adjustRightInd w:val="0"/>
+        <w:spacing w:after="180"/>
+        <w:ind w:left="480" w:hanging="480"/>
+        <w:rPr>
+          <w:rFonts w:hAnsi="Times New Roman" w:cs="Times New Roman"/>
+          <w:noProof/>
+        </w:rPr>
+      </w:pPr>
+      <w:r>
+        <w:rPr>
+          <w:rFonts w:hAnsi="Times New Roman" w:cs="Times New Roman"/>
+          <w:noProof/>
+        </w:rPr>
+        <w:lastRenderedPageBreak/>
         <w:t xml:space="preserve">Wüest, R. O., Boucher, F. C., Bouchenak-Khelladi, Y., Karger, D. N., &amp; Linder, H. P. (2019). Dissecting biodiversity in a global hotspot: Uneven dynamics of immigration and diversification within the Cape Floristic Region of South Africa. </w:t>
       </w:r>
       <w:r>
@@ -26519,7 +26938,7 @@
 </file>
 
 <file path=customXml/itemProps1.xml><?xml version="1.0" encoding="utf-8"?>
-<ds:datastoreItem xmlns:ds="http://schemas.openxmlformats.org/officeDocument/2006/customXml" ds:itemID="{ADD4D495-C076-284E-ACB5-5BE6CF2D36C0}">
+<ds:datastoreItem xmlns:ds="http://schemas.openxmlformats.org/officeDocument/2006/customXml" ds:itemID="{8098ECB7-F3C3-5241-95AD-01BA609551DB}">
   <ds:schemaRefs>
     <ds:schemaRef ds:uri="http://schemas.openxmlformats.org/officeDocument/2006/bibliography"/>
   </ds:schemaRefs>

</xml_diff>

<commit_message>
Add more missing refs
</commit_message>
<xml_diff>
--- a/manuscript/Van-Mazijk-Cramer-Verboom_main-text.docx
+++ b/manuscript/Van-Mazijk-Cramer-Verboom_main-text.docx
@@ -3175,26 +3175,57 @@
       <w:r>
         <w:t xml:space="preserve">a key feature of </w:t>
       </w:r>
-      <w:r>
-        <w:t>mediterranean-type climates (</w:t>
-      </w:r>
-      <w:r>
-        <w:rPr>
-          <w:highlight w:val="yellow"/>
-        </w:rPr>
-        <w:t>ref</w:t>
-      </w:r>
-      <w:r>
-        <w:t>). Variable selection was, however, constrained by the availability of suitable raster-layers. Thus, although soil [P] is probably an important determinant of plant distribution in both the GCFR and SWAFR (</w:t>
-      </w:r>
-      <w:r>
-        <w:rPr>
-          <w:highlight w:val="yellow"/>
-        </w:rPr>
-        <w:t>refs</w:t>
-      </w:r>
-      <w:r>
-        <w:t>), this variable could not</w:t>
+      <w:proofErr w:type="spellStart"/>
+      <w:r>
+        <w:t>mediterranean</w:t>
+      </w:r>
+      <w:proofErr w:type="spellEnd"/>
+      <w:r>
+        <w:t xml:space="preserve">-type climates </w:t>
+      </w:r>
+      <w:r>
+        <w:fldChar w:fldCharType="begin" w:fldLock="1"/>
+      </w:r>
+      <w:r>
+        <w:instrText>ADDIN CSL_CITATION {"citationItems":[{"id":"ITEM-1","itemData":{"author":[{"dropping-particle":"","family":"Belda","given":"Michal","non-dropping-particle":"","parse-names":false,"suffix":""},{"dropping-particle":"","family":"Holtanová","given":"Eva","non-dropping-particle":"","parse-names":false,"suffix":""},{"dropping-particle":"","family":"Halenka","given":"Tomáš","non-dropping-particle":"","parse-names":false,"suffix":""},{"dropping-particle":"","family":"Kalvová","given":"Jaroslava","non-dropping-particle":"","parse-names":false,"suffix":""}],"container-title":"Climate research","id":"ITEM-1","issue":"1","issued":{"date-parts":[["2014"]]},"page":"1-13","title":"Climate classification revisited: from Köppen to Trewartha","type":"article-journal","volume":"59"},"uris":["http://www.mendeley.com/documents/?uuid=da8a6dfa-f238-4b9d-b3f7-a002f40c23ad"]}],"mendeley":{"formattedCitation":"(Belda, Holtanová, Halenka, &amp; Kalvová, 2014)","plainTextFormattedCitation":"(Belda, Holtanová, Halenka, &amp; Kalvová, 2014)","previouslyFormattedCitation":"(Belda, Holtanová, Halenka, &amp; Kalvová, 2014)"},"properties":{"noteIndex":0},"schema":"https://github.com/citation-style-language/schema/raw/master/csl-citation.json"}</w:instrText>
+      </w:r>
+      <w:r>
+        <w:fldChar w:fldCharType="separate"/>
+      </w:r>
+      <w:r>
+        <w:rPr>
+          <w:noProof/>
+        </w:rPr>
+        <w:t>(Belda, Holtanová, Halenka, &amp; Kalvová, 2014)</w:t>
+      </w:r>
+      <w:r>
+        <w:fldChar w:fldCharType="end"/>
+      </w:r>
+      <w:r>
+        <w:t xml:space="preserve">. Variable selection was, however, constrained by the availability of suitable raster-layers. Thus, although soil [P] is probably an important determinant of plant distribution in both the GCFR and SWAFR </w:t>
+      </w:r>
+      <w:r>
+        <w:fldChar w:fldCharType="begin" w:fldLock="1"/>
+      </w:r>
+      <w:r>
+        <w:instrText>ADDIN CSL_CITATION {"citationItems":[{"id":"ITEM-1","itemData":{"DOI":"10.1093/aob/mcl114","ISBN":"0305-7364","ISSN":"03057364","PMID":"16769731","abstract":"BACKGROUND: Global phosphorus (P) reserves are being depleted, with half-depletion predicted to occur between 2040 and 2060. Most of the P applied in fertilizers may be sorbed by soil, and not be available for plants lacking specific adaptations. On the severely P-impoverished soils of south-western Australia and the Cape region in South Africa, non-mycorrhizal species exhibit highly effective adaptations to acquire P. A wide range of these non-mycorrhizal species, belonging to two monocotyledonous and eight dicotyledonous families, produce root clusters. Non-mycorrhizal species with root clusters appear to be particularly effective at accessing P when its availability is extremely low.\\n\\nSCOPE: There is a need to develop crops that are highly effective at acquiring inorganic P (Pi) from P-sorbing soils. Traits such as those found in non-mycorrhizal root-cluster-bearing species in Australia, South Africa and other P-impoverished environments are highly desirable for future crops. Root clusters combine a specialized structure with a specialized metabolism. Native species with such traits could be domesticated or crossed with existing crop species. An alternative approach would be to develop future crops with root clusters based on knowledge of the genes involved in development and functioning of root clusters.\\n\\nCONCLUSIONS: Root clusters offer enormous potential for future research of both a fundamental and a strategic nature. New discoveries of the development and functioning of root clusters in both monocotyledonous and dicotyledonous families are essential to produce new crops with superior P-acquisition traits.","author":[{"dropping-particle":"","family":"Lambers","given":"Hans","non-dropping-particle":"","parse-names":false,"suffix":""},{"dropping-particle":"","family":"Shane","given":"Michael W.","non-dropping-particle":"","parse-names":false,"suffix":""},{"dropping-particle":"","family":"Cramer","given":"Michael D.","non-dropping-particle":"","parse-names":false,"suffix":""},{"dropping-particle":"","family":"Pearse","given":"Stuart J.","non-dropping-particle":"","parse-names":false,"suffix":""},{"dropping-particle":"","family":"Veneklaas","given":"Erik J.","non-dropping-particle":"","parse-names":false,"suffix":""}],"container-title":"Annals of Botany","id":"ITEM-1","issue":"4","issued":{"date-parts":[["2006"]]},"page":"693-713","title":"Root structure and functioning for efficient acquisition of phosphorus: Matching morphological and physiological traits","type":"article-journal","volume":"98"},"uris":["http://www.mendeley.com/documents/?uuid=c6eea57f-2450-4bb0-aa5d-41be7c9fb4c5"]},{"id":"ITEM-2","itemData":{"author":[{"dropping-particle":"","family":"Shane","given":"Michael W","non-dropping-particle":"","parse-names":false,"suffix":""},{"dropping-particle":"","family":"Cramer","given":"Michael D","non-dropping-particle":"","parse-names":false,"suffix":""},{"dropping-particle":"","family":"Lambers","given":"Hans","non-dropping-particle":"","parse-names":false,"suffix":""}],"container-title":"Plant, Cell &amp; Environment","id":"ITEM-2","issue":"12","issued":{"date-parts":[["2008"]]},"page":"1825-1833","publisher":"Wiley Online Library","title":"Root of edaphically controlled Proteaceae turnover on the Agulhas Plain, South Africa: phosphate uptake regulation and growth","type":"article-journal","volume":"31"},"uris":["http://www.mendeley.com/documents/?uuid=774d3bbd-c880-4ef3-919f-dd6c1c9dce71"]}],"mendeley":{"formattedCitation":"(Lambers, Shane, Cramer, Pearse, &amp; Veneklaas, 2006; Shane, Cramer, &amp; Lambers, 2008)","plainTextFormattedCitation":"(Lambers, Shane, Cramer, Pearse, &amp; Veneklaas, 2006; Shane, Cramer, &amp; Lambers, 2008)","previouslyFormattedCitation":"(Lambers, Shane, Cramer, Pearse, &amp; Veneklaas, 2006; Shane, Cramer, &amp; Lambers, 2008)"},"properties":{"noteIndex":0},"schema":"https://github.com/citation-style-language/schema/raw/master/csl-citation.json"}</w:instrText>
+      </w:r>
+      <w:r>
+        <w:fldChar w:fldCharType="separate"/>
+      </w:r>
+      <w:r>
+        <w:rPr>
+          <w:noProof/>
+        </w:rPr>
+        <w:t>(Lambers, Shane, Cramer, Pearse, &amp; Veneklaas, 2006; Shane, Cramer, &amp; Lambers, 2008)</w:t>
+      </w:r>
+      <w:r>
+        <w:fldChar w:fldCharType="end"/>
+      </w:r>
+      <w:bookmarkStart w:id="4" w:name="_GoBack"/>
+      <w:bookmarkEnd w:id="4"/>
+      <w:r>
+        <w:t>, this variable could not</w:t>
       </w:r>
       <w:r>
         <w:t xml:space="preserve"> be</w:t>
@@ -3696,6 +3727,7 @@
         <w:t xml:space="preserve">. </w:t>
       </w:r>
       <w:r>
+        <w:lastRenderedPageBreak/>
         <w:t xml:space="preserve">The first </w:t>
       </w:r>
       <w:r>
@@ -3767,7 +3799,6 @@
         <w:pStyle w:val="BodyText"/>
       </w:pPr>
       <w:r>
-        <w:lastRenderedPageBreak/>
         <w:t xml:space="preserve">To compare </w:t>
       </w:r>
       <w:r>
@@ -3919,8 +3950,6 @@
       <w:r>
         <w:t>tests</w:t>
       </w:r>
-      <w:bookmarkStart w:id="4" w:name="_GoBack"/>
-      <w:bookmarkEnd w:id="4"/>
       <w:r>
         <w:t xml:space="preserve"> </w:t>
       </w:r>
@@ -5124,7 +5153,11 @@
         <w:t xml:space="preserve"> more than two standard deviations from the mean</w:t>
       </w:r>
       <w:r>
-        <w:t xml:space="preserve"> predicted species richness at a given level of environmental heterogeneity (in both the PC1-based and multiple regression models)</w:t>
+        <w:t xml:space="preserve"> predicted species richness at a </w:t>
+      </w:r>
+      <w:r>
+        <w:lastRenderedPageBreak/>
+        <w:t>given level of environmental heterogeneity (in both the PC1-based and multiple regression models)</w:t>
       </w:r>
       <w:r>
         <w:t xml:space="preserve">. We also used </w:t>
@@ -5160,11 +5193,7 @@
         <w:t>to assess</w:t>
       </w:r>
       <w:r>
-        <w:t xml:space="preserve"> </w:t>
-      </w:r>
-      <w:r>
-        <w:lastRenderedPageBreak/>
-        <w:t xml:space="preserve">whether the exceptional richness of hotspots is best explained by factors other than environmental heterogeneity, </w:t>
+        <w:t xml:space="preserve"> whether the exceptional richness of hotspots is best explained by factors other than environmental heterogeneity, </w:t>
       </w:r>
       <w:r>
         <w:t xml:space="preserve">and to assess the sensitivity of results to these hotspots, </w:t>
@@ -6161,12 +6190,19 @@
         <w:rPr>
           <w:rFonts w:eastAsiaTheme="minorEastAsia"/>
         </w:rPr>
-        <w:t>is uniform</w:t>
+        <w:t xml:space="preserve">is </w:t>
       </w:r>
       <w:r>
         <w:rPr>
           <w:rFonts w:eastAsiaTheme="minorEastAsia"/>
         </w:rPr>
+        <w:lastRenderedPageBreak/>
+        <w:t>uniform</w:t>
+      </w:r>
+      <w:r>
+        <w:rPr>
+          <w:rFonts w:eastAsiaTheme="minorEastAsia"/>
+        </w:rPr>
         <w:t xml:space="preserve"> </w:t>
       </w:r>
       <w:r>
@@ -6313,7 +6349,6 @@
         <w:rPr>
           <w:rFonts w:eastAsiaTheme="minorEastAsia" w:cstheme="majorBidi"/>
         </w:rPr>
-        <w:lastRenderedPageBreak/>
         <w:t>variables</w:t>
       </w:r>
       <w:r>
@@ -7546,7 +7581,11 @@
         <w:t xml:space="preserve"> (following both </w:t>
       </w:r>
       <w:r>
-        <w:t>the PC1-based ANCOVA</w:t>
+        <w:t>the PC1-</w:t>
+      </w:r>
+      <w:r>
+        <w:lastRenderedPageBreak/>
+        <w:t>based ANCOVA</w:t>
       </w:r>
       <w:r>
         <w:t xml:space="preserve"> and </w:t>
@@ -7615,7 +7654,6 @@
         <w:spacing w:line="240" w:lineRule="auto"/>
       </w:pPr>
       <w:r>
-        <w:lastRenderedPageBreak/>
         <w:t>4</w:t>
       </w:r>
       <w:r>
@@ -8493,7 +8531,11 @@
         <w:fldChar w:fldCharType="end"/>
       </w:r>
       <w:r>
-        <w:t>, for example, recently highlighted the superiority of locally-modelled soil layers</w:t>
+        <w:t xml:space="preserve">, for example, </w:t>
+      </w:r>
+      <w:r>
+        <w:lastRenderedPageBreak/>
+        <w:t>recently highlighted the superiority of locally-modelled soil layers</w:t>
       </w:r>
       <w:r>
         <w:t xml:space="preserve">, which also </w:t>
@@ -8586,11 +8628,7 @@
         <w:t xml:space="preserve">their inclusion </w:t>
       </w:r>
       <w:r>
-        <w:t xml:space="preserve">in broad-scale spatial </w:t>
-      </w:r>
-      <w:r>
-        <w:lastRenderedPageBreak/>
-        <w:t xml:space="preserve">modelling exercises </w:t>
+        <w:t xml:space="preserve">in broad-scale spatial modelling exercises </w:t>
       </w:r>
       <w:r>
         <w:t xml:space="preserve">remains problematic </w:t>
@@ -9633,7 +9671,11 @@
         <w:t xml:space="preserve">. </w:t>
       </w:r>
       <w:r>
-        <w:t xml:space="preserve">In the Cape Floristic Region (CFR; </w:t>
+        <w:t xml:space="preserve">In the Cape Floristic </w:t>
+      </w:r>
+      <w:r>
+        <w:lastRenderedPageBreak/>
+        <w:t xml:space="preserve">Region (CFR; </w:t>
       </w:r>
       <w:proofErr w:type="spellStart"/>
       <w:r>
@@ -9749,11 +9791,7 @@
         <w:t xml:space="preserve"> </w:t>
       </w:r>
       <w:r>
-        <w:t xml:space="preserve">At </w:t>
-      </w:r>
-      <w:r>
-        <w:lastRenderedPageBreak/>
-        <w:t xml:space="preserve">least some of the hotspots </w:t>
+        <w:t xml:space="preserve">At least some of the hotspots </w:t>
       </w:r>
       <w:r>
         <w:t>thus</w:t>
@@ -19683,7 +19721,7 @@
           <w:rFonts w:hAnsi="Times New Roman" w:cs="Times New Roman"/>
           <w:noProof/>
         </w:rPr>
-        <w:t xml:space="preserve">Bergh, N. G., &amp; Linder, H. P. (2009). Cape diversification and repeated out-of-southern-Africa dispersal in paper daisies (Asteraceae--Gnaphalieae). </w:t>
+        <w:t xml:space="preserve">Belda, M., Holtanová, E., Halenka, T., &amp; Kalvová, J. (2014). Climate classification revisited: from Köppen to Trewartha. </w:t>
       </w:r>
       <w:r>
         <w:rPr>
@@ -19692,7 +19730,7 @@
           <w:iCs/>
           <w:noProof/>
         </w:rPr>
-        <w:t>Molecular Phylogenetics and Evolution</w:t>
+        <w:t>Climate Research</w:t>
       </w:r>
       <w:r>
         <w:rPr>
@@ -19708,14 +19746,14 @@
           <w:iCs/>
           <w:noProof/>
         </w:rPr>
-        <w:t>51</w:t>
-      </w:r>
-      <w:r>
-        <w:rPr>
-          <w:rFonts w:hAnsi="Times New Roman" w:cs="Times New Roman"/>
-          <w:noProof/>
-        </w:rPr>
-        <w:t>(1), 5–18.</w:t>
+        <w:t>59</w:t>
+      </w:r>
+      <w:r>
+        <w:rPr>
+          <w:rFonts w:hAnsi="Times New Roman" w:cs="Times New Roman"/>
+          <w:noProof/>
+        </w:rPr>
+        <w:t>(1), 1–13.</w:t>
       </w:r>
     </w:p>
     <w:p>
@@ -19736,7 +19774,39 @@
           <w:rFonts w:hAnsi="Times New Roman" w:cs="Times New Roman"/>
           <w:noProof/>
         </w:rPr>
-        <w:t>Bivand, R., Keitt, T., &amp; Rowlingson, B. (2017). rgdal: Bindings for the Geospatial Data Abstraction Library. R package version 1.2-7. Retrieved from https://cran.r-project.org/package=rgdal</w:t>
+        <w:t xml:space="preserve">Bergh, N. G., &amp; Linder, H. P. (2009). Cape diversification and repeated out-of-southern-Africa dispersal in paper daisies (Asteraceae--Gnaphalieae). </w:t>
+      </w:r>
+      <w:r>
+        <w:rPr>
+          <w:rFonts w:hAnsi="Times New Roman" w:cs="Times New Roman"/>
+          <w:i/>
+          <w:iCs/>
+          <w:noProof/>
+        </w:rPr>
+        <w:t>Molecular Phylogenetics and Evolution</w:t>
+      </w:r>
+      <w:r>
+        <w:rPr>
+          <w:rFonts w:hAnsi="Times New Roman" w:cs="Times New Roman"/>
+          <w:noProof/>
+        </w:rPr>
+        <w:t xml:space="preserve">, </w:t>
+      </w:r>
+      <w:r>
+        <w:rPr>
+          <w:rFonts w:hAnsi="Times New Roman" w:cs="Times New Roman"/>
+          <w:i/>
+          <w:iCs/>
+          <w:noProof/>
+        </w:rPr>
+        <w:t>51</w:t>
+      </w:r>
+      <w:r>
+        <w:rPr>
+          <w:rFonts w:hAnsi="Times New Roman" w:cs="Times New Roman"/>
+          <w:noProof/>
+        </w:rPr>
+        <w:t>(1), 5–18.</w:t>
       </w:r>
     </w:p>
     <w:p>
@@ -19757,39 +19827,7 @@
           <w:rFonts w:hAnsi="Times New Roman" w:cs="Times New Roman"/>
           <w:noProof/>
         </w:rPr>
-        <w:t xml:space="preserve">Bøhn, T., &amp; Amundsen, P.-A. (2004). Ecological interactions and evolution: forgotten parts of biodiversity? </w:t>
-      </w:r>
-      <w:r>
-        <w:rPr>
-          <w:rFonts w:hAnsi="Times New Roman" w:cs="Times New Roman"/>
-          <w:i/>
-          <w:iCs/>
-          <w:noProof/>
-        </w:rPr>
-        <w:t>BioScience</w:t>
-      </w:r>
-      <w:r>
-        <w:rPr>
-          <w:rFonts w:hAnsi="Times New Roman" w:cs="Times New Roman"/>
-          <w:noProof/>
-        </w:rPr>
-        <w:t xml:space="preserve">, </w:t>
-      </w:r>
-      <w:r>
-        <w:rPr>
-          <w:rFonts w:hAnsi="Times New Roman" w:cs="Times New Roman"/>
-          <w:i/>
-          <w:iCs/>
-          <w:noProof/>
-        </w:rPr>
-        <w:t>54</w:t>
-      </w:r>
-      <w:r>
-        <w:rPr>
-          <w:rFonts w:hAnsi="Times New Roman" w:cs="Times New Roman"/>
-          <w:noProof/>
-        </w:rPr>
-        <w:t>(9), 804–805.</w:t>
+        <w:t>Bivand, R., Keitt, T., &amp; Rowlingson, B. (2017). rgdal: Bindings for the Geospatial Data Abstraction Library. R package version 1.2-7. Retrieved from https://cran.r-project.org/package=rgdal</w:t>
       </w:r>
     </w:p>
     <w:p>
@@ -19810,7 +19848,7 @@
           <w:rFonts w:hAnsi="Times New Roman" w:cs="Times New Roman"/>
           <w:noProof/>
         </w:rPr>
-        <w:t xml:space="preserve">Born, J., Linder, H. P., &amp; Desmet, P. (2007). The Greater Cape Floristic Region. </w:t>
+        <w:t xml:space="preserve">Bøhn, T., &amp; Amundsen, P.-A. (2004). Ecological interactions and evolution: forgotten parts of biodiversity? </w:t>
       </w:r>
       <w:r>
         <w:rPr>
@@ -19819,7 +19857,7 @@
           <w:iCs/>
           <w:noProof/>
         </w:rPr>
-        <w:t>Journal of Biogeography</w:t>
+        <w:t>BioScience</w:t>
       </w:r>
       <w:r>
         <w:rPr>
@@ -19835,14 +19873,14 @@
           <w:iCs/>
           <w:noProof/>
         </w:rPr>
-        <w:t>34</w:t>
-      </w:r>
-      <w:r>
-        <w:rPr>
-          <w:rFonts w:hAnsi="Times New Roman" w:cs="Times New Roman"/>
-          <w:noProof/>
-        </w:rPr>
-        <w:t>(1), 147–162. https://doi.org/10.1111/j.1365-2699.2006.01595.x</w:t>
+        <w:t>54</w:t>
+      </w:r>
+      <w:r>
+        <w:rPr>
+          <w:rFonts w:hAnsi="Times New Roman" w:cs="Times New Roman"/>
+          <w:noProof/>
+        </w:rPr>
+        <w:t>(9), 804–805.</w:t>
       </w:r>
     </w:p>
     <w:p>
@@ -19863,7 +19901,7 @@
           <w:rFonts w:hAnsi="Times New Roman" w:cs="Times New Roman"/>
           <w:noProof/>
         </w:rPr>
-        <w:t xml:space="preserve">Born, Julia, &amp; Linder, H. P. (2018). Water availability, fundamental niches and realized niches: A case study from the Cape flora. </w:t>
+        <w:t xml:space="preserve">Born, J., Linder, H. P., &amp; Desmet, P. (2007). The Greater Cape Floristic Region. </w:t>
       </w:r>
       <w:r>
         <w:rPr>
@@ -19872,7 +19910,7 @@
           <w:iCs/>
           <w:noProof/>
         </w:rPr>
-        <w:t>Austral Ecology</w:t>
+        <w:t>Journal of Biogeography</w:t>
       </w:r>
       <w:r>
         <w:rPr>
@@ -19888,14 +19926,14 @@
           <w:iCs/>
           <w:noProof/>
         </w:rPr>
-        <w:t>43</w:t>
-      </w:r>
-      <w:r>
-        <w:rPr>
-          <w:rFonts w:hAnsi="Times New Roman" w:cs="Times New Roman"/>
-          <w:noProof/>
-        </w:rPr>
-        <w:t>(6), 696–705. https://doi.org/10.1111/aec.12616</w:t>
+        <w:t>34</w:t>
+      </w:r>
+      <w:r>
+        <w:rPr>
+          <w:rFonts w:hAnsi="Times New Roman" w:cs="Times New Roman"/>
+          <w:noProof/>
+        </w:rPr>
+        <w:t>(1), 147–162. https://doi.org/10.1111/j.1365-2699.2006.01595.x</w:t>
       </w:r>
     </w:p>
     <w:p>
@@ -19916,7 +19954,7 @@
           <w:rFonts w:hAnsi="Times New Roman" w:cs="Times New Roman"/>
           <w:noProof/>
         </w:rPr>
-        <w:t xml:space="preserve">Bradshaw, P. L., &amp; Cowling, R. M. (2014). Landscapes, rock types, and climate of the Greater Cape Floristic Region. In N. Allsopp, J. F. Colville, &amp; G. A. Verboom (Eds.), </w:t>
+        <w:t xml:space="preserve">Born, Julia, &amp; Linder, H. P. (2018). Water availability, fundamental niches and realized niches: A case study from the Cape flora. </w:t>
       </w:r>
       <w:r>
         <w:rPr>
@@ -19925,14 +19963,30 @@
           <w:iCs/>
           <w:noProof/>
         </w:rPr>
-        <w:t>Fynbos: Ecology, Evolution and Conservation of a Megadiverse Region</w:t>
-      </w:r>
-      <w:r>
-        <w:rPr>
-          <w:rFonts w:hAnsi="Times New Roman" w:cs="Times New Roman"/>
-          <w:noProof/>
-        </w:rPr>
-        <w:t xml:space="preserve"> (pp. 26–46). Oxford: Oxford University Press. https://doi.org/oso/9780199679584.003.0002</w:t>
+        <w:t>Austral Ecology</w:t>
+      </w:r>
+      <w:r>
+        <w:rPr>
+          <w:rFonts w:hAnsi="Times New Roman" w:cs="Times New Roman"/>
+          <w:noProof/>
+        </w:rPr>
+        <w:t xml:space="preserve">, </w:t>
+      </w:r>
+      <w:r>
+        <w:rPr>
+          <w:rFonts w:hAnsi="Times New Roman" w:cs="Times New Roman"/>
+          <w:i/>
+          <w:iCs/>
+          <w:noProof/>
+        </w:rPr>
+        <w:t>43</w:t>
+      </w:r>
+      <w:r>
+        <w:rPr>
+          <w:rFonts w:hAnsi="Times New Roman" w:cs="Times New Roman"/>
+          <w:noProof/>
+        </w:rPr>
+        <w:t>(6), 696–705. https://doi.org/10.1111/aec.12616</w:t>
       </w:r>
     </w:p>
     <w:p>
@@ -19953,7 +20007,7 @@
           <w:rFonts w:hAnsi="Times New Roman" w:cs="Times New Roman"/>
           <w:noProof/>
         </w:rPr>
-        <w:t xml:space="preserve">Byrne, M. (2008). Evidence for multiple refugia at different time scales during Pleistocene climatic oscillations in southern Australia inferred from phylogeography. </w:t>
+        <w:t xml:space="preserve">Bradshaw, P. L., &amp; Cowling, R. M. (2014). Landscapes, rock types, and climate of the Greater Cape Floristic Region. In N. Allsopp, J. F. Colville, &amp; G. A. Verboom (Eds.), </w:t>
       </w:r>
       <w:r>
         <w:rPr>
@@ -19962,40 +20016,14 @@
           <w:iCs/>
           <w:noProof/>
         </w:rPr>
-        <w:t xml:space="preserve">Quaternary </w:t>
-      </w:r>
-      <w:r>
-        <w:rPr>
-          <w:rFonts w:hAnsi="Times New Roman" w:cs="Times New Roman"/>
-          <w:i/>
-          <w:iCs/>
-          <w:noProof/>
-        </w:rPr>
-        <w:lastRenderedPageBreak/>
-        <w:t>Science Reviews</w:t>
-      </w:r>
-      <w:r>
-        <w:rPr>
-          <w:rFonts w:hAnsi="Times New Roman" w:cs="Times New Roman"/>
-          <w:noProof/>
-        </w:rPr>
-        <w:t xml:space="preserve">, </w:t>
-      </w:r>
-      <w:r>
-        <w:rPr>
-          <w:rFonts w:hAnsi="Times New Roman" w:cs="Times New Roman"/>
-          <w:i/>
-          <w:iCs/>
-          <w:noProof/>
-        </w:rPr>
-        <w:t>27</w:t>
-      </w:r>
-      <w:r>
-        <w:rPr>
-          <w:rFonts w:hAnsi="Times New Roman" w:cs="Times New Roman"/>
-          <w:noProof/>
-        </w:rPr>
-        <w:t>(27–28), 2576–2585. https://doi.org/10.1016/j.quascirev.2008.08.032</w:t>
+        <w:t>Fynbos: Ecology, Evolution and Conservation of a Megadiverse Region</w:t>
+      </w:r>
+      <w:r>
+        <w:rPr>
+          <w:rFonts w:hAnsi="Times New Roman" w:cs="Times New Roman"/>
+          <w:noProof/>
+        </w:rPr>
+        <w:t xml:space="preserve"> (pp. 26–46). Oxford: Oxford University Press. https://doi.org/oso/9780199679584.003.0002</w:t>
       </w:r>
     </w:p>
     <w:p>
@@ -20016,7 +20044,8 @@
           <w:rFonts w:hAnsi="Times New Roman" w:cs="Times New Roman"/>
           <w:noProof/>
         </w:rPr>
-        <w:t xml:space="preserve">Byrne, M., &amp; Hines, B. (2004). Phylogeographical analysis of cpDNA variation in Eucalyptus loxophleba (Myrtaceae). </w:t>
+        <w:lastRenderedPageBreak/>
+        <w:t xml:space="preserve">Byrne, M. (2008). Evidence for multiple refugia at different time scales during Pleistocene climatic oscillations in southern Australia inferred from phylogeography. </w:t>
       </w:r>
       <w:r>
         <w:rPr>
@@ -20025,7 +20054,7 @@
           <w:iCs/>
           <w:noProof/>
         </w:rPr>
-        <w:t>Australian Journal of Botany</w:t>
+        <w:t>Quaternary Science Reviews</w:t>
       </w:r>
       <w:r>
         <w:rPr>
@@ -20041,14 +20070,14 @@
           <w:iCs/>
           <w:noProof/>
         </w:rPr>
-        <w:t>52</w:t>
-      </w:r>
-      <w:r>
-        <w:rPr>
-          <w:rFonts w:hAnsi="Times New Roman" w:cs="Times New Roman"/>
-          <w:noProof/>
-        </w:rPr>
-        <w:t>(4), 459–470.</w:t>
+        <w:t>27</w:t>
+      </w:r>
+      <w:r>
+        <w:rPr>
+          <w:rFonts w:hAnsi="Times New Roman" w:cs="Times New Roman"/>
+          <w:noProof/>
+        </w:rPr>
+        <w:t>(27–28), 2576–2585. https://doi.org/10.1016/j.quascirev.2008.08.032</w:t>
       </w:r>
     </w:p>
     <w:p>
@@ -20069,7 +20098,7 @@
           <w:rFonts w:hAnsi="Times New Roman" w:cs="Times New Roman"/>
           <w:noProof/>
         </w:rPr>
-        <w:t xml:space="preserve">Carnicer, J., Brotons, L., Herrando, S., &amp; Sol, D. (2013). Improved empirical tests of area-heterogeneity tradeoffs. </w:t>
+        <w:t xml:space="preserve">Byrne, M., &amp; Hines, B. (2004). Phylogeographical analysis of cpDNA variation in Eucalyptus loxophleba (Myrtaceae). </w:t>
       </w:r>
       <w:r>
         <w:rPr>
@@ -20078,7 +20107,7 @@
           <w:iCs/>
           <w:noProof/>
         </w:rPr>
-        <w:t>Proceedings of the National Academy of Sciences</w:t>
+        <w:t>Australian Journal of Botany</w:t>
       </w:r>
       <w:r>
         <w:rPr>
@@ -20094,14 +20123,14 @@
           <w:iCs/>
           <w:noProof/>
         </w:rPr>
-        <w:t>110</w:t>
-      </w:r>
-      <w:r>
-        <w:rPr>
-          <w:rFonts w:hAnsi="Times New Roman" w:cs="Times New Roman"/>
-          <w:noProof/>
-        </w:rPr>
-        <w:t>(31), E2858--E2860.</w:t>
+        <w:t>52</w:t>
+      </w:r>
+      <w:r>
+        <w:rPr>
+          <w:rFonts w:hAnsi="Times New Roman" w:cs="Times New Roman"/>
+          <w:noProof/>
+        </w:rPr>
+        <w:t>(4), 459–470.</w:t>
       </w:r>
     </w:p>
     <w:p>
@@ -20122,7 +20151,39 @@
           <w:rFonts w:hAnsi="Times New Roman" w:cs="Times New Roman"/>
           <w:noProof/>
         </w:rPr>
-        <w:t>Chamberlain, S., Szocs, E., Boettiger, C., Ram, K., Bartomeus, I., Baumgartner, J., … O’Donnell, J. (2016). taxize: Taxonomic information from around the web. R package version 0.7.8. Retrieved from https://github.com/ropensci/taxize</w:t>
+        <w:t xml:space="preserve">Carnicer, J., Brotons, L., Herrando, S., &amp; Sol, D. (2013). Improved empirical tests of area-heterogeneity tradeoffs. </w:t>
+      </w:r>
+      <w:r>
+        <w:rPr>
+          <w:rFonts w:hAnsi="Times New Roman" w:cs="Times New Roman"/>
+          <w:i/>
+          <w:iCs/>
+          <w:noProof/>
+        </w:rPr>
+        <w:t>Proceedings of the National Academy of Sciences</w:t>
+      </w:r>
+      <w:r>
+        <w:rPr>
+          <w:rFonts w:hAnsi="Times New Roman" w:cs="Times New Roman"/>
+          <w:noProof/>
+        </w:rPr>
+        <w:t xml:space="preserve">, </w:t>
+      </w:r>
+      <w:r>
+        <w:rPr>
+          <w:rFonts w:hAnsi="Times New Roman" w:cs="Times New Roman"/>
+          <w:i/>
+          <w:iCs/>
+          <w:noProof/>
+        </w:rPr>
+        <w:t>110</w:t>
+      </w:r>
+      <w:r>
+        <w:rPr>
+          <w:rFonts w:hAnsi="Times New Roman" w:cs="Times New Roman"/>
+          <w:noProof/>
+        </w:rPr>
+        <w:t>(31), E2858--E2860.</w:t>
       </w:r>
     </w:p>
     <w:p>
@@ -20143,39 +20204,7 @@
           <w:rFonts w:hAnsi="Times New Roman" w:cs="Times New Roman"/>
           <w:noProof/>
         </w:rPr>
-        <w:t xml:space="preserve">Chao, A., &amp; Jost, L. (2012). Coverage-based rarefaction and extrapolation: standardizing samples by completeness rather than size. </w:t>
-      </w:r>
-      <w:r>
-        <w:rPr>
-          <w:rFonts w:hAnsi="Times New Roman" w:cs="Times New Roman"/>
-          <w:i/>
-          <w:iCs/>
-          <w:noProof/>
-        </w:rPr>
-        <w:t>Ecology</w:t>
-      </w:r>
-      <w:r>
-        <w:rPr>
-          <w:rFonts w:hAnsi="Times New Roman" w:cs="Times New Roman"/>
-          <w:noProof/>
-        </w:rPr>
-        <w:t xml:space="preserve">, </w:t>
-      </w:r>
-      <w:r>
-        <w:rPr>
-          <w:rFonts w:hAnsi="Times New Roman" w:cs="Times New Roman"/>
-          <w:i/>
-          <w:iCs/>
-          <w:noProof/>
-        </w:rPr>
-        <w:t>93</w:t>
-      </w:r>
-      <w:r>
-        <w:rPr>
-          <w:rFonts w:hAnsi="Times New Roman" w:cs="Times New Roman"/>
-          <w:noProof/>
-        </w:rPr>
-        <w:t>(12), 2533–2547.</w:t>
+        <w:t>Chamberlain, S., Szocs, E., Boettiger, C., Ram, K., Bartomeus, I., Baumgartner, J., … O’Donnell, J. (2016). taxize: Taxonomic information from around the web. R package version 0.7.8. Retrieved from https://github.com/ropensci/taxize</w:t>
       </w:r>
     </w:p>
     <w:p>
@@ -20196,7 +20225,7 @@
           <w:rFonts w:hAnsi="Times New Roman" w:cs="Times New Roman"/>
           <w:noProof/>
         </w:rPr>
-        <w:t xml:space="preserve">Cowling, R. M., &amp; Lombard, A. T. (2002). Heterogeneity, speciation/extinction history and climate: explaining regional plant diversity patterns in the Cape Floristic Region. </w:t>
+        <w:t xml:space="preserve">Chao, A., &amp; Jost, L. (2012). Coverage-based rarefaction and extrapolation: standardizing samples by completeness rather than size. </w:t>
       </w:r>
       <w:r>
         <w:rPr>
@@ -20205,7 +20234,7 @@
           <w:iCs/>
           <w:noProof/>
         </w:rPr>
-        <w:t>Diversity and Distributions</w:t>
+        <w:t>Ecology</w:t>
       </w:r>
       <w:r>
         <w:rPr>
@@ -20221,14 +20250,14 @@
           <w:iCs/>
           <w:noProof/>
         </w:rPr>
-        <w:t>8</w:t>
-      </w:r>
-      <w:r>
-        <w:rPr>
-          <w:rFonts w:hAnsi="Times New Roman" w:cs="Times New Roman"/>
-          <w:noProof/>
-        </w:rPr>
-        <w:t>(3), 163–179.</w:t>
+        <w:t>93</w:t>
+      </w:r>
+      <w:r>
+        <w:rPr>
+          <w:rFonts w:hAnsi="Times New Roman" w:cs="Times New Roman"/>
+          <w:noProof/>
+        </w:rPr>
+        <w:t>(12), 2533–2547.</w:t>
       </w:r>
     </w:p>
     <w:p>
@@ -20249,7 +20278,7 @@
           <w:rFonts w:hAnsi="Times New Roman" w:cs="Times New Roman"/>
           <w:noProof/>
         </w:rPr>
-        <w:t xml:space="preserve">Cowling, R. M., Witkowski, E. T. F., Milewski, A. V., &amp; Newbey, K. R. (1994). Taxonomic, Edaphic and Biological Aspects of Narrow Plant Endemism on Matched Sites in Mediterranean South Africa and Australia. </w:t>
+        <w:t xml:space="preserve">Cowling, R. M., &amp; Lombard, A. T. (2002). Heterogeneity, speciation/extinction history and climate: explaining regional plant diversity patterns in the Cape Floristic Region. </w:t>
       </w:r>
       <w:r>
         <w:rPr>
@@ -20258,7 +20287,7 @@
           <w:iCs/>
           <w:noProof/>
         </w:rPr>
-        <w:t>Journal of Biogeography</w:t>
+        <w:t>Diversity and Distributions</w:t>
       </w:r>
       <w:r>
         <w:rPr>
@@ -20274,14 +20303,14 @@
           <w:iCs/>
           <w:noProof/>
         </w:rPr>
-        <w:t>21</w:t>
-      </w:r>
-      <w:r>
-        <w:rPr>
-          <w:rFonts w:hAnsi="Times New Roman" w:cs="Times New Roman"/>
-          <w:noProof/>
-        </w:rPr>
-        <w:t>(6), 651. https://doi.org/10.2307/2846038</w:t>
+        <w:t>8</w:t>
+      </w:r>
+      <w:r>
+        <w:rPr>
+          <w:rFonts w:hAnsi="Times New Roman" w:cs="Times New Roman"/>
+          <w:noProof/>
+        </w:rPr>
+        <w:t>(3), 163–179.</w:t>
       </w:r>
     </w:p>
     <w:p>
@@ -20302,7 +20331,7 @@
           <w:rFonts w:hAnsi="Times New Roman" w:cs="Times New Roman"/>
           <w:noProof/>
         </w:rPr>
-        <w:t xml:space="preserve">Cowling, Richard M., Potts, A. J., Bradshaw, P. L., Colville, J., Arianoutsou, M., Ferrier, S., … Zutta, B. R. (2015). Variation in plant diversity in mediterranean-climate ecosystems: The role of climatic and topographical stability. </w:t>
+        <w:t xml:space="preserve">Cowling, R. M., Witkowski, E. T. F., Milewski, A. V., &amp; Newbey, K. R. (1994). Taxonomic, Edaphic and Biological Aspects of Narrow Plant Endemism on Matched Sites in Mediterranean South Africa and Australia. </w:t>
       </w:r>
       <w:r>
         <w:rPr>
@@ -20327,14 +20356,14 @@
           <w:iCs/>
           <w:noProof/>
         </w:rPr>
-        <w:t>42</w:t>
-      </w:r>
-      <w:r>
-        <w:rPr>
-          <w:rFonts w:hAnsi="Times New Roman" w:cs="Times New Roman"/>
-          <w:noProof/>
-        </w:rPr>
-        <w:t>(3), 552–564. https://doi.org/10.1111/jbi.12429</w:t>
+        <w:t>21</w:t>
+      </w:r>
+      <w:r>
+        <w:rPr>
+          <w:rFonts w:hAnsi="Times New Roman" w:cs="Times New Roman"/>
+          <w:noProof/>
+        </w:rPr>
+        <w:t>(6), 651. https://doi.org/10.2307/2846038</w:t>
       </w:r>
     </w:p>
     <w:p>
@@ -20355,7 +20384,7 @@
           <w:rFonts w:hAnsi="Times New Roman" w:cs="Times New Roman"/>
           <w:noProof/>
         </w:rPr>
-        <w:t xml:space="preserve">Cowling, Richard M, Bradshaw, P. L., Colville, J. F., &amp; Forest, F. (2017). Levyns’ Law: explaining the evolution of a remarkable longitudinal gradient in Cape plant diversity. </w:t>
+        <w:t xml:space="preserve">Cowling, Richard M., Potts, A. J., Bradshaw, P. L., Colville, J., Arianoutsou, M., Ferrier, S., … Zutta, B. R. (2015). Variation in plant diversity in mediterranean-climate ecosystems: The role of climatic and topographical stability. </w:t>
       </w:r>
       <w:r>
         <w:rPr>
@@ -20364,7 +20393,7 @@
           <w:iCs/>
           <w:noProof/>
         </w:rPr>
-        <w:t>Transactions of the Royal Society of South Africa</w:t>
+        <w:t>Journal of Biogeography</w:t>
       </w:r>
       <w:r>
         <w:rPr>
@@ -20380,14 +20409,14 @@
           <w:iCs/>
           <w:noProof/>
         </w:rPr>
-        <w:t>72</w:t>
-      </w:r>
-      <w:r>
-        <w:rPr>
-          <w:rFonts w:hAnsi="Times New Roman" w:cs="Times New Roman"/>
-          <w:noProof/>
-        </w:rPr>
-        <w:t>(2), 184–201.</w:t>
+        <w:t>42</w:t>
+      </w:r>
+      <w:r>
+        <w:rPr>
+          <w:rFonts w:hAnsi="Times New Roman" w:cs="Times New Roman"/>
+          <w:noProof/>
+        </w:rPr>
+        <w:t>(3), 552–564. https://doi.org/10.1111/jbi.12429</w:t>
       </w:r>
     </w:p>
     <w:p>
@@ -20408,7 +20437,7 @@
           <w:rFonts w:hAnsi="Times New Roman" w:cs="Times New Roman"/>
           <w:noProof/>
         </w:rPr>
-        <w:t xml:space="preserve">Cramer, M. D., &amp; Verboom, G. A. (2016). Measures of biologically relevant environmental heterogeneity improve prediction of regional plant species richness. </w:t>
+        <w:t xml:space="preserve">Cowling, Richard M, Bradshaw, P. L., Colville, J. F., &amp; Forest, F. (2017). Levyns’ Law: explaining the evolution of a remarkable longitudinal gradient in Cape plant diversity. </w:t>
       </w:r>
       <w:r>
         <w:rPr>
@@ -20417,7 +20446,7 @@
           <w:iCs/>
           <w:noProof/>
         </w:rPr>
-        <w:t>Journal of Biogeography</w:t>
+        <w:t>Transactions of the Royal Society of South Africa</w:t>
       </w:r>
       <w:r>
         <w:rPr>
@@ -20433,14 +20462,14 @@
           <w:iCs/>
           <w:noProof/>
         </w:rPr>
-        <w:t>44</w:t>
-      </w:r>
-      <w:r>
-        <w:rPr>
-          <w:rFonts w:hAnsi="Times New Roman" w:cs="Times New Roman"/>
-          <w:noProof/>
-        </w:rPr>
-        <w:t>(3), 1–13. https://doi.org/10.1111/jbi.12911</w:t>
+        <w:t>72</w:t>
+      </w:r>
+      <w:r>
+        <w:rPr>
+          <w:rFonts w:hAnsi="Times New Roman" w:cs="Times New Roman"/>
+          <w:noProof/>
+        </w:rPr>
+        <w:t>(2), 184–201.</w:t>
       </w:r>
     </w:p>
     <w:p>
@@ -20461,7 +20490,7 @@
           <w:rFonts w:hAnsi="Times New Roman" w:cs="Times New Roman"/>
           <w:noProof/>
         </w:rPr>
-        <w:t xml:space="preserve">Cramer, M. D., Wootton, L. M., van Mazijk, R., &amp; Verboom, G. A. (2019). New regionally modelled soil layers improve prediction of vegetation type relative to that based on global soil models. </w:t>
+        <w:t xml:space="preserve">Cramer, M. D., &amp; Verboom, G. A. (2016). Measures of biologically relevant environmental heterogeneity improve prediction of regional plant species richness. </w:t>
       </w:r>
       <w:r>
         <w:rPr>
@@ -20470,7 +20499,7 @@
           <w:iCs/>
           <w:noProof/>
         </w:rPr>
-        <w:t>Diversity and Distributions</w:t>
+        <w:t>Journal of Biogeography</w:t>
       </w:r>
       <w:r>
         <w:rPr>
@@ -20486,14 +20515,14 @@
           <w:iCs/>
           <w:noProof/>
         </w:rPr>
-        <w:t>25</w:t>
-      </w:r>
-      <w:r>
-        <w:rPr>
-          <w:rFonts w:hAnsi="Times New Roman" w:cs="Times New Roman"/>
-          <w:noProof/>
-        </w:rPr>
-        <w:t>(11), 1736–1750.</w:t>
+        <w:t>44</w:t>
+      </w:r>
+      <w:r>
+        <w:rPr>
+          <w:rFonts w:hAnsi="Times New Roman" w:cs="Times New Roman"/>
+          <w:noProof/>
+        </w:rPr>
+        <w:t>(3), 1–13. https://doi.org/10.1111/jbi.12911</w:t>
       </w:r>
     </w:p>
     <w:p>
@@ -20514,7 +20543,7 @@
           <w:rFonts w:hAnsi="Times New Roman" w:cs="Times New Roman"/>
           <w:noProof/>
         </w:rPr>
-        <w:t xml:space="preserve">Crisp, M. D., Arroyo, M. T. K., Cook, L. G., Gandolfo, M. A., Jordan, G. J., McGlone, M. S., … Linder, H. P. (2009). Phylogenetic biome conservatism on a global scale. </w:t>
+        <w:t xml:space="preserve">Cramer, M. D., Wootton, L. M., van Mazijk, R., &amp; Verboom, G. A. (2019). New regionally modelled soil layers improve prediction of vegetation type relative to that based on global soil models. </w:t>
       </w:r>
       <w:r>
         <w:rPr>
@@ -20523,7 +20552,7 @@
           <w:iCs/>
           <w:noProof/>
         </w:rPr>
-        <w:t>Nature</w:t>
+        <w:t>Diversity and Distributions</w:t>
       </w:r>
       <w:r>
         <w:rPr>
@@ -20539,14 +20568,14 @@
           <w:iCs/>
           <w:noProof/>
         </w:rPr>
-        <w:t>458</w:t>
-      </w:r>
-      <w:r>
-        <w:rPr>
-          <w:rFonts w:hAnsi="Times New Roman" w:cs="Times New Roman"/>
-          <w:noProof/>
-        </w:rPr>
-        <w:t>(7239), 754–756. https://doi.org/10.1038/nature07764</w:t>
+        <w:t>25</w:t>
+      </w:r>
+      <w:r>
+        <w:rPr>
+          <w:rFonts w:hAnsi="Times New Roman" w:cs="Times New Roman"/>
+          <w:noProof/>
+        </w:rPr>
+        <w:t>(11), 1736–1750.</w:t>
       </w:r>
     </w:p>
     <w:p>
@@ -20567,7 +20596,7 @@
           <w:rFonts w:hAnsi="Times New Roman" w:cs="Times New Roman"/>
           <w:noProof/>
         </w:rPr>
-        <w:t xml:space="preserve">Currie, D. J. (1991). Energy and large-scale patterns of animal-and plant-species richness. </w:t>
+        <w:t xml:space="preserve">Crisp, M. D., Arroyo, M. T. K., Cook, L. G., Gandolfo, M. A., Jordan, G. J., McGlone, M. S., … Linder, H. P. (2009). Phylogenetic biome conservatism on a global scale. </w:t>
       </w:r>
       <w:r>
         <w:rPr>
@@ -20576,7 +20605,7 @@
           <w:iCs/>
           <w:noProof/>
         </w:rPr>
-        <w:t>The American Naturalist</w:t>
+        <w:t>Nature</w:t>
       </w:r>
       <w:r>
         <w:rPr>
@@ -20592,14 +20621,14 @@
           <w:iCs/>
           <w:noProof/>
         </w:rPr>
-        <w:t>137</w:t>
-      </w:r>
-      <w:r>
-        <w:rPr>
-          <w:rFonts w:hAnsi="Times New Roman" w:cs="Times New Roman"/>
-          <w:noProof/>
-        </w:rPr>
-        <w:t>(1), 27–49.</w:t>
+        <w:t>458</w:t>
+      </w:r>
+      <w:r>
+        <w:rPr>
+          <w:rFonts w:hAnsi="Times New Roman" w:cs="Times New Roman"/>
+          <w:noProof/>
+        </w:rPr>
+        <w:t>(7239), 754–756. https://doi.org/10.1038/nature07764</w:t>
       </w:r>
     </w:p>
     <w:p>
@@ -20620,7 +20649,7 @@
           <w:rFonts w:hAnsi="Times New Roman" w:cs="Times New Roman"/>
           <w:noProof/>
         </w:rPr>
-        <w:t xml:space="preserve">Dick, J. M. (2017). Chemical composition and the potential for proteomic transformation in cancer, hypoxia, and hyperosmotic stress. </w:t>
+        <w:t xml:space="preserve">Currie, D. J. (1991). Energy and large-scale patterns of animal-and plant-species richness. </w:t>
       </w:r>
       <w:r>
         <w:rPr>
@@ -20629,7 +20658,7 @@
           <w:iCs/>
           <w:noProof/>
         </w:rPr>
-        <w:t>PeerJ</w:t>
+        <w:t>The American Naturalist</w:t>
       </w:r>
       <w:r>
         <w:rPr>
@@ -20645,14 +20674,14 @@
           <w:iCs/>
           <w:noProof/>
         </w:rPr>
-        <w:t>5</w:t>
-      </w:r>
-      <w:r>
-        <w:rPr>
-          <w:rFonts w:hAnsi="Times New Roman" w:cs="Times New Roman"/>
-          <w:noProof/>
-        </w:rPr>
-        <w:t>(e3421). https://doi.org/10.7717/peerj.3421</w:t>
+        <w:t>137</w:t>
+      </w:r>
+      <w:r>
+        <w:rPr>
+          <w:rFonts w:hAnsi="Times New Roman" w:cs="Times New Roman"/>
+          <w:noProof/>
+        </w:rPr>
+        <w:t>(1), 27–49.</w:t>
       </w:r>
     </w:p>
     <w:p>
@@ -20673,7 +20702,7 @@
           <w:rFonts w:hAnsi="Times New Roman" w:cs="Times New Roman"/>
           <w:noProof/>
         </w:rPr>
-        <w:t xml:space="preserve">Donoghue, M. J. (2008). A phylogenetic perspective on the distribution of plant diversity. </w:t>
+        <w:t xml:space="preserve">Dick, J. M. (2017). Chemical composition and the potential for proteomic transformation in cancer, hypoxia, and hyperosmotic stress. </w:t>
       </w:r>
       <w:r>
         <w:rPr>
@@ -20682,8 +20711,7 @@
           <w:iCs/>
           <w:noProof/>
         </w:rPr>
-        <w:lastRenderedPageBreak/>
-        <w:t>Proceedings of the National Academy of Sciences</w:t>
+        <w:t>PeerJ</w:t>
       </w:r>
       <w:r>
         <w:rPr>
@@ -20699,14 +20727,14 @@
           <w:iCs/>
           <w:noProof/>
         </w:rPr>
-        <w:t>105</w:t>
-      </w:r>
-      <w:r>
-        <w:rPr>
-          <w:rFonts w:hAnsi="Times New Roman" w:cs="Times New Roman"/>
-          <w:noProof/>
-        </w:rPr>
-        <w:t>(Supplement 1), 11549–11555. https://doi.org/10.1073/pnas.0801962105</w:t>
+        <w:t>5</w:t>
+      </w:r>
+      <w:r>
+        <w:rPr>
+          <w:rFonts w:hAnsi="Times New Roman" w:cs="Times New Roman"/>
+          <w:noProof/>
+        </w:rPr>
+        <w:t>(e3421). https://doi.org/10.7717/peerj.3421</w:t>
       </w:r>
     </w:p>
     <w:p>
@@ -20727,7 +20755,8 @@
           <w:rFonts w:hAnsi="Times New Roman" w:cs="Times New Roman"/>
           <w:noProof/>
         </w:rPr>
-        <w:t xml:space="preserve">Engemann, K., Enquist, B. J., Sandel, B., Boyle, B., Jørgensen, P. M., Morueta-Holme, N., … Svenning, J.-C. (2015). Limited sampling hampers “big data” estimation of species richness in a tropical biodiversity hotspot. </w:t>
+        <w:lastRenderedPageBreak/>
+        <w:t xml:space="preserve">Donoghue, M. J. (2008). A phylogenetic perspective on the distribution of plant diversity. </w:t>
       </w:r>
       <w:r>
         <w:rPr>
@@ -20736,7 +20765,7 @@
           <w:iCs/>
           <w:noProof/>
         </w:rPr>
-        <w:t>Ecology and Evolution</w:t>
+        <w:t>Proceedings of the National Academy of Sciences</w:t>
       </w:r>
       <w:r>
         <w:rPr>
@@ -20752,14 +20781,14 @@
           <w:iCs/>
           <w:noProof/>
         </w:rPr>
-        <w:t>5</w:t>
-      </w:r>
-      <w:r>
-        <w:rPr>
-          <w:rFonts w:hAnsi="Times New Roman" w:cs="Times New Roman"/>
-          <w:noProof/>
-        </w:rPr>
-        <w:t>(3), 807–820.</w:t>
+        <w:t>105</w:t>
+      </w:r>
+      <w:r>
+        <w:rPr>
+          <w:rFonts w:hAnsi="Times New Roman" w:cs="Times New Roman"/>
+          <w:noProof/>
+        </w:rPr>
+        <w:t>(Supplement 1), 11549–11555. https://doi.org/10.1073/pnas.0801962105</w:t>
       </w:r>
     </w:p>
     <w:p>
@@ -20780,7 +20809,7 @@
           <w:rFonts w:hAnsi="Times New Roman" w:cs="Times New Roman"/>
           <w:noProof/>
         </w:rPr>
-        <w:t xml:space="preserve">Figueiredo, F. O. G., Zuquim, G., Tuomisto, H., Moulatlet, G. M., Balslev, H., &amp; Costa, F. R. C. (2018). Beyond climate control on species range: The importance of soil data to predict distribution of Amazonian plant species. </w:t>
+        <w:t xml:space="preserve">Engemann, K., Enquist, B. J., Sandel, B., Boyle, B., Jørgensen, P. M., Morueta-Holme, N., … Svenning, J.-C. (2015). Limited sampling hampers “big data” estimation of species richness in a tropical biodiversity hotspot. </w:t>
       </w:r>
       <w:r>
         <w:rPr>
@@ -20789,7 +20818,7 @@
           <w:iCs/>
           <w:noProof/>
         </w:rPr>
-        <w:t>Journal of Biogeography</w:t>
+        <w:t>Ecology and Evolution</w:t>
       </w:r>
       <w:r>
         <w:rPr>
@@ -20805,14 +20834,14 @@
           <w:iCs/>
           <w:noProof/>
         </w:rPr>
-        <w:t>45</w:t>
-      </w:r>
-      <w:r>
-        <w:rPr>
-          <w:rFonts w:hAnsi="Times New Roman" w:cs="Times New Roman"/>
-          <w:noProof/>
-        </w:rPr>
-        <w:t>(1), 190–200. https://doi.org/10.1111/jbi.13104</w:t>
+        <w:t>5</w:t>
+      </w:r>
+      <w:r>
+        <w:rPr>
+          <w:rFonts w:hAnsi="Times New Roman" w:cs="Times New Roman"/>
+          <w:noProof/>
+        </w:rPr>
+        <w:t>(3), 807–820.</w:t>
       </w:r>
     </w:p>
     <w:p>
@@ -20833,7 +20862,7 @@
           <w:rFonts w:hAnsi="Times New Roman" w:cs="Times New Roman"/>
           <w:noProof/>
         </w:rPr>
-        <w:t xml:space="preserve">Froend, R., &amp; Sommer, B. (2010). Phreatophytic vegetation response to climatic and abstraction-induced groundwater drawdown: examples of long-term spatial and temporal variability in community response. </w:t>
+        <w:t xml:space="preserve">Figueiredo, F. O. G., Zuquim, G., Tuomisto, H., Moulatlet, G. M., Balslev, H., &amp; Costa, F. R. C. (2018). Beyond climate control on species range: The importance of soil data to predict distribution of Amazonian plant species. </w:t>
       </w:r>
       <w:r>
         <w:rPr>
@@ -20842,7 +20871,7 @@
           <w:iCs/>
           <w:noProof/>
         </w:rPr>
-        <w:t>Ecological Engineering</w:t>
+        <w:t>Journal of Biogeography</w:t>
       </w:r>
       <w:r>
         <w:rPr>
@@ -20858,14 +20887,14 @@
           <w:iCs/>
           <w:noProof/>
         </w:rPr>
-        <w:t>36</w:t>
-      </w:r>
-      <w:r>
-        <w:rPr>
-          <w:rFonts w:hAnsi="Times New Roman" w:cs="Times New Roman"/>
-          <w:noProof/>
-        </w:rPr>
-        <w:t>(9), 1191–1200.</w:t>
+        <w:t>45</w:t>
+      </w:r>
+      <w:r>
+        <w:rPr>
+          <w:rFonts w:hAnsi="Times New Roman" w:cs="Times New Roman"/>
+          <w:noProof/>
+        </w:rPr>
+        <w:t>(1), 190–200. https://doi.org/10.1111/jbi.13104</w:t>
       </w:r>
     </w:p>
     <w:p>
@@ -20886,7 +20915,7 @@
           <w:rFonts w:hAnsi="Times New Roman" w:cs="Times New Roman"/>
           <w:noProof/>
         </w:rPr>
-        <w:t xml:space="preserve">Gioia, P., &amp; Hopper, S. D. (2017). A new phytogeographic map for the Southwest Australian Floristic Region after an exceptional decade of collection and discovery. </w:t>
+        <w:t xml:space="preserve">Froend, R., &amp; Sommer, B. (2010). Phreatophytic vegetation response to climatic and abstraction-induced groundwater drawdown: examples of long-term spatial and temporal variability in community response. </w:t>
       </w:r>
       <w:r>
         <w:rPr>
@@ -20895,7 +20924,7 @@
           <w:iCs/>
           <w:noProof/>
         </w:rPr>
-        <w:t>Botanical Journal of the Linnean Society</w:t>
+        <w:t>Ecological Engineering</w:t>
       </w:r>
       <w:r>
         <w:rPr>
@@ -20911,14 +20940,14 @@
           <w:iCs/>
           <w:noProof/>
         </w:rPr>
-        <w:t>184</w:t>
-      </w:r>
-      <w:r>
-        <w:rPr>
-          <w:rFonts w:hAnsi="Times New Roman" w:cs="Times New Roman"/>
-          <w:noProof/>
-        </w:rPr>
-        <w:t>(1), 1–15. https://doi.org/10.1093/botlinnean/box010</w:t>
+        <w:t>36</w:t>
+      </w:r>
+      <w:r>
+        <w:rPr>
+          <w:rFonts w:hAnsi="Times New Roman" w:cs="Times New Roman"/>
+          <w:noProof/>
+        </w:rPr>
+        <w:t>(9), 1191–1200.</w:t>
       </w:r>
     </w:p>
     <w:p>
@@ -20939,7 +20968,7 @@
           <w:rFonts w:hAnsi="Times New Roman" w:cs="Times New Roman"/>
           <w:noProof/>
         </w:rPr>
-        <w:t xml:space="preserve">Goldblatt, P. (1978). An analysis of the flora of Southern Africa: its characteristics, relationships abd origins. </w:t>
+        <w:t xml:space="preserve">Gioia, P., &amp; Hopper, S. D. (2017). A new phytogeographic map for the Southwest Australian Floristic Region after an exceptional decade of collection and discovery. </w:t>
       </w:r>
       <w:r>
         <w:rPr>
@@ -20948,7 +20977,7 @@
           <w:iCs/>
           <w:noProof/>
         </w:rPr>
-        <w:t>Annals of the Missouri Botanical Garden</w:t>
+        <w:t>Botanical Journal of the Linnean Society</w:t>
       </w:r>
       <w:r>
         <w:rPr>
@@ -20964,14 +20993,14 @@
           <w:iCs/>
           <w:noProof/>
         </w:rPr>
-        <w:t>65</w:t>
-      </w:r>
-      <w:r>
-        <w:rPr>
-          <w:rFonts w:hAnsi="Times New Roman" w:cs="Times New Roman"/>
-          <w:noProof/>
-        </w:rPr>
-        <w:t>, 369–436.</w:t>
+        <w:t>184</w:t>
+      </w:r>
+      <w:r>
+        <w:rPr>
+          <w:rFonts w:hAnsi="Times New Roman" w:cs="Times New Roman"/>
+          <w:noProof/>
+        </w:rPr>
+        <w:t>(1), 1–15. https://doi.org/10.1093/botlinnean/box010</w:t>
       </w:r>
     </w:p>
     <w:p>
@@ -20992,7 +21021,7 @@
           <w:rFonts w:hAnsi="Times New Roman" w:cs="Times New Roman"/>
           <w:noProof/>
         </w:rPr>
-        <w:t xml:space="preserve">Gotelli, N. J., &amp; Colwell, R. K. (2001). Quantifying biodiversity: procedures and pitfalls in the measurement and comparison of species richness. </w:t>
+        <w:t xml:space="preserve">Goldblatt, P. (1978). An analysis of the flora of Southern Africa: its characteristics, relationships abd origins. </w:t>
       </w:r>
       <w:r>
         <w:rPr>
@@ -21001,7 +21030,7 @@
           <w:iCs/>
           <w:noProof/>
         </w:rPr>
-        <w:t>Ecology Letters</w:t>
+        <w:t>Annals of the Missouri Botanical Garden</w:t>
       </w:r>
       <w:r>
         <w:rPr>
@@ -21017,14 +21046,14 @@
           <w:iCs/>
           <w:noProof/>
         </w:rPr>
-        <w:t>4</w:t>
-      </w:r>
-      <w:r>
-        <w:rPr>
-          <w:rFonts w:hAnsi="Times New Roman" w:cs="Times New Roman"/>
-          <w:noProof/>
-        </w:rPr>
-        <w:t>(4), 379–391. https://doi.org/10.1046/j.1461-0248.2001.00230.x</w:t>
+        <w:t>65</w:t>
+      </w:r>
+      <w:r>
+        <w:rPr>
+          <w:rFonts w:hAnsi="Times New Roman" w:cs="Times New Roman"/>
+          <w:noProof/>
+        </w:rPr>
+        <w:t>, 369–436.</w:t>
       </w:r>
     </w:p>
     <w:p>
@@ -21045,7 +21074,7 @@
           <w:rFonts w:hAnsi="Times New Roman" w:cs="Times New Roman"/>
           <w:noProof/>
         </w:rPr>
-        <w:t xml:space="preserve">Hawkins, B. A., Field, R., Cornell, H. V, Currie, D. J., Guégan, J.-F., Kaufman, D. M., … others. (2003). Energy, water, and broad-scale geographic patterns of species richness. </w:t>
+        <w:t xml:space="preserve">Gotelli, N. J., &amp; Colwell, R. K. (2001). Quantifying biodiversity: procedures and pitfalls in the measurement and comparison of species richness. </w:t>
       </w:r>
       <w:r>
         <w:rPr>
@@ -21054,7 +21083,7 @@
           <w:iCs/>
           <w:noProof/>
         </w:rPr>
-        <w:t>Ecology</w:t>
+        <w:t>Ecology Letters</w:t>
       </w:r>
       <w:r>
         <w:rPr>
@@ -21070,14 +21099,14 @@
           <w:iCs/>
           <w:noProof/>
         </w:rPr>
-        <w:t>84</w:t>
-      </w:r>
-      <w:r>
-        <w:rPr>
-          <w:rFonts w:hAnsi="Times New Roman" w:cs="Times New Roman"/>
-          <w:noProof/>
-        </w:rPr>
-        <w:t>(12), 3105–3117.</w:t>
+        <w:t>4</w:t>
+      </w:r>
+      <w:r>
+        <w:rPr>
+          <w:rFonts w:hAnsi="Times New Roman" w:cs="Times New Roman"/>
+          <w:noProof/>
+        </w:rPr>
+        <w:t>(4), 379–391. https://doi.org/10.1046/j.1461-0248.2001.00230.x</w:t>
       </w:r>
     </w:p>
     <w:p>
@@ -21098,7 +21127,39 @@
           <w:rFonts w:hAnsi="Times New Roman" w:cs="Times New Roman"/>
           <w:noProof/>
         </w:rPr>
-        <w:t>Hijmans, R. J. (2016). raster: Geographic Data Analysis and Modeling. R package version 2.5-8. Retrieved from https://cran.r-project.org/package=raster</w:t>
+        <w:t xml:space="preserve">Hawkins, B. A., Field, R., Cornell, H. V, Currie, D. J., Guégan, J.-F., Kaufman, D. M., … others. (2003). Energy, water, and broad-scale geographic patterns of species richness. </w:t>
+      </w:r>
+      <w:r>
+        <w:rPr>
+          <w:rFonts w:hAnsi="Times New Roman" w:cs="Times New Roman"/>
+          <w:i/>
+          <w:iCs/>
+          <w:noProof/>
+        </w:rPr>
+        <w:t>Ecology</w:t>
+      </w:r>
+      <w:r>
+        <w:rPr>
+          <w:rFonts w:hAnsi="Times New Roman" w:cs="Times New Roman"/>
+          <w:noProof/>
+        </w:rPr>
+        <w:t xml:space="preserve">, </w:t>
+      </w:r>
+      <w:r>
+        <w:rPr>
+          <w:rFonts w:hAnsi="Times New Roman" w:cs="Times New Roman"/>
+          <w:i/>
+          <w:iCs/>
+          <w:noProof/>
+        </w:rPr>
+        <w:t>84</w:t>
+      </w:r>
+      <w:r>
+        <w:rPr>
+          <w:rFonts w:hAnsi="Times New Roman" w:cs="Times New Roman"/>
+          <w:noProof/>
+        </w:rPr>
+        <w:t>(12), 3105–3117.</w:t>
       </w:r>
     </w:p>
     <w:p>
@@ -21119,39 +21180,7 @@
           <w:rFonts w:hAnsi="Times New Roman" w:cs="Times New Roman"/>
           <w:noProof/>
         </w:rPr>
-        <w:t xml:space="preserve">Hopper, S. D. (2009). OCBIL theory: Towards an integrated understanding of the evolution, ecology and conservation of biodiversity on old, climatically buffered, infertile landscapes. </w:t>
-      </w:r>
-      <w:r>
-        <w:rPr>
-          <w:rFonts w:hAnsi="Times New Roman" w:cs="Times New Roman"/>
-          <w:i/>
-          <w:iCs/>
-          <w:noProof/>
-        </w:rPr>
-        <w:t>Plant and Soil</w:t>
-      </w:r>
-      <w:r>
-        <w:rPr>
-          <w:rFonts w:hAnsi="Times New Roman" w:cs="Times New Roman"/>
-          <w:noProof/>
-        </w:rPr>
-        <w:t xml:space="preserve">, </w:t>
-      </w:r>
-      <w:r>
-        <w:rPr>
-          <w:rFonts w:hAnsi="Times New Roman" w:cs="Times New Roman"/>
-          <w:i/>
-          <w:iCs/>
-          <w:noProof/>
-        </w:rPr>
-        <w:t>322</w:t>
-      </w:r>
-      <w:r>
-        <w:rPr>
-          <w:rFonts w:hAnsi="Times New Roman" w:cs="Times New Roman"/>
-          <w:noProof/>
-        </w:rPr>
-        <w:t>(1), 49–86. https://doi.org/10.1007/s11104-009-0068-0</w:t>
+        <w:t>Hijmans, R. J. (2016). raster: Geographic Data Analysis and Modeling. R package version 2.5-8. Retrieved from https://cran.r-project.org/package=raster</w:t>
       </w:r>
     </w:p>
     <w:p>
@@ -21172,7 +21201,7 @@
           <w:rFonts w:hAnsi="Times New Roman" w:cs="Times New Roman"/>
           <w:noProof/>
         </w:rPr>
-        <w:t xml:space="preserve">Hopper, S. D., &amp; Gioia, P. (2004a). The Southwest Australian Floristic Region : Evolution and Conservation of a Global Hot Spot of Biodiversity. </w:t>
+        <w:t xml:space="preserve">Hopper, S. D. (2009). OCBIL theory: Towards an integrated understanding of the evolution, ecology and conservation of biodiversity on old, climatically buffered, infertile landscapes. </w:t>
       </w:r>
       <w:r>
         <w:rPr>
@@ -21181,7 +21210,7 @@
           <w:iCs/>
           <w:noProof/>
         </w:rPr>
-        <w:t>Annual Review of Ecology, Evolution, and Systematics</w:t>
+        <w:t>Plant and Soil</w:t>
       </w:r>
       <w:r>
         <w:rPr>
@@ -21197,14 +21226,14 @@
           <w:iCs/>
           <w:noProof/>
         </w:rPr>
-        <w:t>35</w:t>
-      </w:r>
-      <w:r>
-        <w:rPr>
-          <w:rFonts w:hAnsi="Times New Roman" w:cs="Times New Roman"/>
-          <w:noProof/>
-        </w:rPr>
-        <w:t>(1), 623–650. https://doi.org/10.1146/annurev.ecolsys.35.112202.130201</w:t>
+        <w:t>322</w:t>
+      </w:r>
+      <w:r>
+        <w:rPr>
+          <w:rFonts w:hAnsi="Times New Roman" w:cs="Times New Roman"/>
+          <w:noProof/>
+        </w:rPr>
+        <w:t>(1), 49–86. https://doi.org/10.1007/s11104-009-0068-0</w:t>
       </w:r>
     </w:p>
     <w:p>
@@ -21225,7 +21254,7 @@
           <w:rFonts w:hAnsi="Times New Roman" w:cs="Times New Roman"/>
           <w:noProof/>
         </w:rPr>
-        <w:t xml:space="preserve">Hopper, S. D., &amp; Gioia, P. (2004b). The Southwest Australian floristic region: Evolution and conservation of a global hot spot of biodiversity. </w:t>
+        <w:t xml:space="preserve">Hopper, S. D., &amp; Gioia, P. (2004a). The Southwest Australian Floristic Region : Evolution and Conservation of a Global Hot Spot of Biodiversity. </w:t>
       </w:r>
       <w:r>
         <w:rPr>
@@ -21257,7 +21286,7 @@
           <w:rFonts w:hAnsi="Times New Roman" w:cs="Times New Roman"/>
           <w:noProof/>
         </w:rPr>
-        <w:t>, 623–650. https://doi.org/10.1146/annurev.ecolsys.35.112202.130201</w:t>
+        <w:t>(1), 623–650. https://doi.org/10.1146/annurev.ecolsys.35.112202.130201</w:t>
       </w:r>
     </w:p>
     <w:p>
@@ -21278,7 +21307,7 @@
           <w:rFonts w:hAnsi="Times New Roman" w:cs="Times New Roman"/>
           <w:noProof/>
         </w:rPr>
-        <w:t xml:space="preserve">Kreft, H., &amp; Jetz, W. (2007). Global patterns and determinants of vascular plant diversity. </w:t>
+        <w:t xml:space="preserve">Hopper, S. D., &amp; Gioia, P. (2004b). The Southwest Australian floristic region: Evolution and conservation of a global hot spot of biodiversity. </w:t>
       </w:r>
       <w:r>
         <w:rPr>
@@ -21287,7 +21316,7 @@
           <w:iCs/>
           <w:noProof/>
         </w:rPr>
-        <w:t>Proceedings of the National Academy of Sciences</w:t>
+        <w:t>Annual Review of Ecology, Evolution, and Systematics</w:t>
       </w:r>
       <w:r>
         <w:rPr>
@@ -21303,14 +21332,14 @@
           <w:iCs/>
           <w:noProof/>
         </w:rPr>
-        <w:t>104</w:t>
-      </w:r>
-      <w:r>
-        <w:rPr>
-          <w:rFonts w:hAnsi="Times New Roman" w:cs="Times New Roman"/>
-          <w:noProof/>
-        </w:rPr>
-        <w:t>(14), 5925–5930. https://doi.org/10.1073/pnas.0608361104</w:t>
+        <w:t>35</w:t>
+      </w:r>
+      <w:r>
+        <w:rPr>
+          <w:rFonts w:hAnsi="Times New Roman" w:cs="Times New Roman"/>
+          <w:noProof/>
+        </w:rPr>
+        <w:t>, 623–650. https://doi.org/10.1146/annurev.ecolsys.35.112202.130201</w:t>
       </w:r>
     </w:p>
     <w:p>
@@ -21331,7 +21360,7 @@
           <w:rFonts w:hAnsi="Times New Roman" w:cs="Times New Roman"/>
           <w:noProof/>
         </w:rPr>
-        <w:t xml:space="preserve">Laliberte, E., Zemunik, G., &amp; Turner, B. L. (2014). Environmental filtering explains variation in plant diversity along resource gradients. </w:t>
+        <w:t xml:space="preserve">Kreft, H., &amp; Jetz, W. (2007). Global patterns and determinants of vascular plant diversity. </w:t>
       </w:r>
       <w:r>
         <w:rPr>
@@ -21340,7 +21369,7 @@
           <w:iCs/>
           <w:noProof/>
         </w:rPr>
-        <w:t>Science</w:t>
+        <w:t>Proceedings of the National Academy of Sciences</w:t>
       </w:r>
       <w:r>
         <w:rPr>
@@ -21356,14 +21385,14 @@
           <w:iCs/>
           <w:noProof/>
         </w:rPr>
-        <w:t>345</w:t>
-      </w:r>
-      <w:r>
-        <w:rPr>
-          <w:rFonts w:hAnsi="Times New Roman" w:cs="Times New Roman"/>
-          <w:noProof/>
-        </w:rPr>
-        <w:t>(6204), 1602–1605. https://doi.org/Doi 10.1126/Science.1256330</w:t>
+        <w:t>104</w:t>
+      </w:r>
+      <w:r>
+        <w:rPr>
+          <w:rFonts w:hAnsi="Times New Roman" w:cs="Times New Roman"/>
+          <w:noProof/>
+        </w:rPr>
+        <w:t>(14), 5925–5930. https://doi.org/10.1073/pnas.0608361104</w:t>
       </w:r>
     </w:p>
     <w:p>
@@ -21384,8 +21413,7 @@
           <w:rFonts w:hAnsi="Times New Roman" w:cs="Times New Roman"/>
           <w:noProof/>
         </w:rPr>
-        <w:lastRenderedPageBreak/>
-        <w:t xml:space="preserve">Lamont, B. B., &amp; He, T. (2017). When did a Mediterranean-type climate originate in southwestern Australia? </w:t>
+        <w:t xml:space="preserve">Laliberte, E., Zemunik, G., &amp; Turner, B. L. (2014). Environmental filtering explains variation in plant diversity along resource gradients. </w:t>
       </w:r>
       <w:r>
         <w:rPr>
@@ -21394,7 +21422,7 @@
           <w:iCs/>
           <w:noProof/>
         </w:rPr>
-        <w:t>Global and Planetary Change</w:t>
+        <w:t>Science</w:t>
       </w:r>
       <w:r>
         <w:rPr>
@@ -21410,14 +21438,22 @@
           <w:iCs/>
           <w:noProof/>
         </w:rPr>
-        <w:t>156</w:t>
-      </w:r>
-      <w:r>
-        <w:rPr>
-          <w:rFonts w:hAnsi="Times New Roman" w:cs="Times New Roman"/>
-          <w:noProof/>
-        </w:rPr>
-        <w:t>, 46–58. https://doi.org/10.1016/j.gloplacha.2017.08.004</w:t>
+        <w:t>345</w:t>
+      </w:r>
+      <w:r>
+        <w:rPr>
+          <w:rFonts w:hAnsi="Times New Roman" w:cs="Times New Roman"/>
+          <w:noProof/>
+        </w:rPr>
+        <w:t xml:space="preserve">(6204), 1602–1605. https://doi.org/Doi </w:t>
+      </w:r>
+      <w:r>
+        <w:rPr>
+          <w:rFonts w:hAnsi="Times New Roman" w:cs="Times New Roman"/>
+          <w:noProof/>
+        </w:rPr>
+        <w:lastRenderedPageBreak/>
+        <w:t>10.1126/Science.1256330</w:t>
       </w:r>
     </w:p>
     <w:p>
@@ -21438,7 +21474,7 @@
           <w:rFonts w:hAnsi="Times New Roman" w:cs="Times New Roman"/>
           <w:noProof/>
         </w:rPr>
-        <w:t xml:space="preserve">Larsen, R., Holmern, T., Prager, S. D., Maliti, H., &amp; Røskaft, E. (2009). Using the extended quarter degree grid cell system to unify mapping and sharing of biodiversity data. </w:t>
+        <w:t xml:space="preserve">Lambers, H., Shane, M. W., Cramer, M. D., Pearse, S. J., &amp; Veneklaas, E. J. (2006). Root structure and functioning for efficient acquisition of phosphorus: Matching morphological and physiological traits. </w:t>
       </w:r>
       <w:r>
         <w:rPr>
@@ -21447,7 +21483,7 @@
           <w:iCs/>
           <w:noProof/>
         </w:rPr>
-        <w:t>African Journal of Ecology</w:t>
+        <w:t>Annals of Botany</w:t>
       </w:r>
       <w:r>
         <w:rPr>
@@ -21463,14 +21499,14 @@
           <w:iCs/>
           <w:noProof/>
         </w:rPr>
-        <w:t>47</w:t>
-      </w:r>
-      <w:r>
-        <w:rPr>
-          <w:rFonts w:hAnsi="Times New Roman" w:cs="Times New Roman"/>
-          <w:noProof/>
-        </w:rPr>
-        <w:t>(3), 382–392. https://doi.org/10.1111/j.1365-2028.2008.00997.x</w:t>
+        <w:t>98</w:t>
+      </w:r>
+      <w:r>
+        <w:rPr>
+          <w:rFonts w:hAnsi="Times New Roman" w:cs="Times New Roman"/>
+          <w:noProof/>
+        </w:rPr>
+        <w:t>(4), 693–713. https://doi.org/10.1093/aob/mcl114</w:t>
       </w:r>
     </w:p>
     <w:p>
@@ -21491,7 +21527,7 @@
           <w:rFonts w:hAnsi="Times New Roman" w:cs="Times New Roman"/>
           <w:noProof/>
         </w:rPr>
-        <w:t xml:space="preserve">Levin, L. A., Sibuet, M., Gooday, A. J., Smith, C. R., &amp; Vanreusel, A. (2010). The roles of habitat heterogeneity in generating and maintaining biodiversity on continental margins: an introduction. </w:t>
+        <w:t xml:space="preserve">Lamont, B. B., &amp; He, T. (2017). When did a Mediterranean-type climate originate in southwestern Australia? </w:t>
       </w:r>
       <w:r>
         <w:rPr>
@@ -21500,7 +21536,7 @@
           <w:iCs/>
           <w:noProof/>
         </w:rPr>
-        <w:t>Marine Ecology</w:t>
+        <w:t>Global and Planetary Change</w:t>
       </w:r>
       <w:r>
         <w:rPr>
@@ -21516,14 +21552,14 @@
           <w:iCs/>
           <w:noProof/>
         </w:rPr>
-        <w:t>31</w:t>
-      </w:r>
-      <w:r>
-        <w:rPr>
-          <w:rFonts w:hAnsi="Times New Roman" w:cs="Times New Roman"/>
-          <w:noProof/>
-        </w:rPr>
-        <w:t>, 1–5. https://doi.org/10.1111/j.1439-0485.2009.00358.x</w:t>
+        <w:t>156</w:t>
+      </w:r>
+      <w:r>
+        <w:rPr>
+          <w:rFonts w:hAnsi="Times New Roman" w:cs="Times New Roman"/>
+          <w:noProof/>
+        </w:rPr>
+        <w:t>, 46–58. https://doi.org/10.1016/j.gloplacha.2017.08.004</w:t>
       </w:r>
     </w:p>
     <w:p>
@@ -21544,7 +21580,7 @@
           <w:rFonts w:hAnsi="Times New Roman" w:cs="Times New Roman"/>
           <w:noProof/>
         </w:rPr>
-        <w:t xml:space="preserve">Linder, H. P. (2019). Rare species, Restionaceae, and the Cape flora. </w:t>
+        <w:t xml:space="preserve">Larsen, R., Holmern, T., Prager, S. D., Maliti, H., &amp; Røskaft, E. (2009). Using the extended quarter degree grid cell system to unify mapping and sharing of biodiversity data. </w:t>
       </w:r>
       <w:r>
         <w:rPr>
@@ -21553,14 +21589,30 @@
           <w:iCs/>
           <w:noProof/>
         </w:rPr>
-        <w:t>Journal of Biogeography</w:t>
-      </w:r>
-      <w:r>
-        <w:rPr>
-          <w:rFonts w:hAnsi="Times New Roman" w:cs="Times New Roman"/>
-          <w:noProof/>
-        </w:rPr>
-        <w:t>, 1–14. https://doi.org/10.1111/jbi.13709</w:t>
+        <w:t>African Journal of Ecology</w:t>
+      </w:r>
+      <w:r>
+        <w:rPr>
+          <w:rFonts w:hAnsi="Times New Roman" w:cs="Times New Roman"/>
+          <w:noProof/>
+        </w:rPr>
+        <w:t xml:space="preserve">, </w:t>
+      </w:r>
+      <w:r>
+        <w:rPr>
+          <w:rFonts w:hAnsi="Times New Roman" w:cs="Times New Roman"/>
+          <w:i/>
+          <w:iCs/>
+          <w:noProof/>
+        </w:rPr>
+        <w:t>47</w:t>
+      </w:r>
+      <w:r>
+        <w:rPr>
+          <w:rFonts w:hAnsi="Times New Roman" w:cs="Times New Roman"/>
+          <w:noProof/>
+        </w:rPr>
+        <w:t>(3), 382–392. https://doi.org/10.1111/j.1365-2028.2008.00997.x</w:t>
       </w:r>
     </w:p>
     <w:p>
@@ -21581,7 +21633,7 @@
           <w:rFonts w:hAnsi="Times New Roman" w:cs="Times New Roman"/>
           <w:noProof/>
         </w:rPr>
-        <w:t xml:space="preserve">McLaughlin, B. C., Ackerly, D. D., Klos, P. Z., Natali, J., Dawson, T. E., &amp; Thompson, S. E. (2017). Hydrologic refugia, plants, and climate change. </w:t>
+        <w:t xml:space="preserve">Levin, L. A., Sibuet, M., Gooday, A. J., Smith, C. R., &amp; Vanreusel, A. (2010). The roles of habitat heterogeneity in generating and maintaining biodiversity on continental margins: an introduction. </w:t>
       </w:r>
       <w:r>
         <w:rPr>
@@ -21590,7 +21642,7 @@
           <w:iCs/>
           <w:noProof/>
         </w:rPr>
-        <w:t>Global Change Biology</w:t>
+        <w:t>Marine Ecology</w:t>
       </w:r>
       <w:r>
         <w:rPr>
@@ -21606,14 +21658,14 @@
           <w:iCs/>
           <w:noProof/>
         </w:rPr>
-        <w:t>23</w:t>
-      </w:r>
-      <w:r>
-        <w:rPr>
-          <w:rFonts w:hAnsi="Times New Roman" w:cs="Times New Roman"/>
-          <w:noProof/>
-        </w:rPr>
-        <w:t>(8), 2941–2961.</w:t>
+        <w:t>31</w:t>
+      </w:r>
+      <w:r>
+        <w:rPr>
+          <w:rFonts w:hAnsi="Times New Roman" w:cs="Times New Roman"/>
+          <w:noProof/>
+        </w:rPr>
+        <w:t>, 1–5. https://doi.org/10.1111/j.1439-0485.2009.00358.x</w:t>
       </w:r>
     </w:p>
     <w:p>
@@ -21634,7 +21686,7 @@
           <w:rFonts w:hAnsi="Times New Roman" w:cs="Times New Roman"/>
           <w:noProof/>
         </w:rPr>
-        <w:t xml:space="preserve">Meadows, M E, Chase, B. M., &amp; Seliane, M. (2010). Holocene palaeoenvironments of the Cederberg and Swartruggens mountains, Western Cape, South Africa: pollen and stable isotope evidence from hyrax dung middens. </w:t>
+        <w:t xml:space="preserve">Linder, H. P. (2019). Rare species, Restionaceae, and the Cape flora. </w:t>
       </w:r>
       <w:r>
         <w:rPr>
@@ -21643,30 +21695,14 @@
           <w:iCs/>
           <w:noProof/>
         </w:rPr>
-        <w:t>Journal of Arid Environments</w:t>
-      </w:r>
-      <w:r>
-        <w:rPr>
-          <w:rFonts w:hAnsi="Times New Roman" w:cs="Times New Roman"/>
-          <w:noProof/>
-        </w:rPr>
-        <w:t xml:space="preserve">, </w:t>
-      </w:r>
-      <w:r>
-        <w:rPr>
-          <w:rFonts w:hAnsi="Times New Roman" w:cs="Times New Roman"/>
-          <w:i/>
-          <w:iCs/>
-          <w:noProof/>
-        </w:rPr>
-        <w:t>74</w:t>
-      </w:r>
-      <w:r>
-        <w:rPr>
-          <w:rFonts w:hAnsi="Times New Roman" w:cs="Times New Roman"/>
-          <w:noProof/>
-        </w:rPr>
-        <w:t>(7), 786–793.</w:t>
+        <w:t>Journal of Biogeography</w:t>
+      </w:r>
+      <w:r>
+        <w:rPr>
+          <w:rFonts w:hAnsi="Times New Roman" w:cs="Times New Roman"/>
+          <w:noProof/>
+        </w:rPr>
+        <w:t>, 1–14. https://doi.org/10.1111/jbi.13709</w:t>
       </w:r>
     </w:p>
     <w:p>
@@ -21687,7 +21723,7 @@
           <w:rFonts w:hAnsi="Times New Roman" w:cs="Times New Roman"/>
           <w:noProof/>
         </w:rPr>
-        <w:t xml:space="preserve">Meadows, M E, &amp; Sugden, J. M. (1991). A vegetation history of the last 14,500 years on the Cederberg, SW Cape, South Africa. </w:t>
+        <w:t xml:space="preserve">McLaughlin, B. C., Ackerly, D. D., Klos, P. Z., Natali, J., Dawson, T. E., &amp; Thompson, S. E. (2017). Hydrologic refugia, plants, and climate change. </w:t>
       </w:r>
       <w:r>
         <w:rPr>
@@ -21696,7 +21732,7 @@
           <w:iCs/>
           <w:noProof/>
         </w:rPr>
-        <w:t>South African Journal of Science</w:t>
+        <w:t>Global Change Biology</w:t>
       </w:r>
       <w:r>
         <w:rPr>
@@ -21712,14 +21748,14 @@
           <w:iCs/>
           <w:noProof/>
         </w:rPr>
-        <w:t>87</w:t>
-      </w:r>
-      <w:r>
-        <w:rPr>
-          <w:rFonts w:hAnsi="Times New Roman" w:cs="Times New Roman"/>
-          <w:noProof/>
-        </w:rPr>
-        <w:t>(3).</w:t>
+        <w:t>23</w:t>
+      </w:r>
+      <w:r>
+        <w:rPr>
+          <w:rFonts w:hAnsi="Times New Roman" w:cs="Times New Roman"/>
+          <w:noProof/>
+        </w:rPr>
+        <w:t>(8), 2941–2961.</w:t>
       </w:r>
     </w:p>
     <w:p>
@@ -21740,7 +21776,7 @@
           <w:rFonts w:hAnsi="Times New Roman" w:cs="Times New Roman"/>
           <w:noProof/>
         </w:rPr>
-        <w:t xml:space="preserve">Meadows, Michael E, &amp; Sugden, J. M. (1993). The late Quaternary palaeoecology of a floristic kingdom: the southwestern Cape South Africa. </w:t>
+        <w:t xml:space="preserve">Meadows, M E, Chase, B. M., &amp; Seliane, M. (2010). Holocene palaeoenvironments of the Cederberg and Swartruggens mountains, Western Cape, South Africa: pollen and stable isotope evidence from hyrax dung middens. </w:t>
       </w:r>
       <w:r>
         <w:rPr>
@@ -21749,7 +21785,7 @@
           <w:iCs/>
           <w:noProof/>
         </w:rPr>
-        <w:t>Palaeogeography, Palaeoclimatology, Palaeoecology</w:t>
+        <w:t>Journal of Arid Environments</w:t>
       </w:r>
       <w:r>
         <w:rPr>
@@ -21765,14 +21801,14 @@
           <w:iCs/>
           <w:noProof/>
         </w:rPr>
-        <w:t>101</w:t>
-      </w:r>
-      <w:r>
-        <w:rPr>
-          <w:rFonts w:hAnsi="Times New Roman" w:cs="Times New Roman"/>
-          <w:noProof/>
-        </w:rPr>
-        <w:t>(3–4), 271–281.</w:t>
+        <w:t>74</w:t>
+      </w:r>
+      <w:r>
+        <w:rPr>
+          <w:rFonts w:hAnsi="Times New Roman" w:cs="Times New Roman"/>
+          <w:noProof/>
+        </w:rPr>
+        <w:t>(7), 786–793.</w:t>
       </w:r>
     </w:p>
     <w:p>
@@ -21793,7 +21829,7 @@
           <w:rFonts w:hAnsi="Times New Roman" w:cs="Times New Roman"/>
           <w:noProof/>
         </w:rPr>
-        <w:t xml:space="preserve">Merow, C., Smith, M. J., &amp; Silander, J. A. (2013). A practical guide to MaxEnt for modeling species’ distributions: what it does, and why inputs and settings matter. </w:t>
+        <w:t xml:space="preserve">Meadows, M E, &amp; Sugden, J. M. (1991). A vegetation history of the last 14,500 years on the Cederberg, SW Cape, South Africa. </w:t>
       </w:r>
       <w:r>
         <w:rPr>
@@ -21802,7 +21838,7 @@
           <w:iCs/>
           <w:noProof/>
         </w:rPr>
-        <w:t>Ecography</w:t>
+        <w:t>South African Journal of Science</w:t>
       </w:r>
       <w:r>
         <w:rPr>
@@ -21818,14 +21854,14 @@
           <w:iCs/>
           <w:noProof/>
         </w:rPr>
-        <w:t>36</w:t>
-      </w:r>
-      <w:r>
-        <w:rPr>
-          <w:rFonts w:hAnsi="Times New Roman" w:cs="Times New Roman"/>
-          <w:noProof/>
-        </w:rPr>
-        <w:t>(10), 1058–1069.</w:t>
+        <w:t>87</w:t>
+      </w:r>
+      <w:r>
+        <w:rPr>
+          <w:rFonts w:hAnsi="Times New Roman" w:cs="Times New Roman"/>
+          <w:noProof/>
+        </w:rPr>
+        <w:t>(3).</w:t>
       </w:r>
     </w:p>
     <w:p>
@@ -21846,7 +21882,7 @@
           <w:rFonts w:hAnsi="Times New Roman" w:cs="Times New Roman"/>
           <w:noProof/>
         </w:rPr>
-        <w:t xml:space="preserve">Milewski, A. V. (1981). A comparison of vegetation height in relation to the effectiveness of rainfall in the mediterranean and adjacent arid parts of Australia and South Africa. </w:t>
+        <w:t xml:space="preserve">Meadows, Michael E, &amp; Sugden, J. M. (1993). The late Quaternary palaeoecology of a floristic kingdom: the southwestern Cape South Africa. </w:t>
       </w:r>
       <w:r>
         <w:rPr>
@@ -21855,7 +21891,7 @@
           <w:iCs/>
           <w:noProof/>
         </w:rPr>
-        <w:t>Journal of Biogeography</w:t>
+        <w:t>Palaeogeography, Palaeoclimatology, Palaeoecology</w:t>
       </w:r>
       <w:r>
         <w:rPr>
@@ -21871,14 +21907,14 @@
           <w:iCs/>
           <w:noProof/>
         </w:rPr>
-        <w:t>8</w:t>
-      </w:r>
-      <w:r>
-        <w:rPr>
-          <w:rFonts w:hAnsi="Times New Roman" w:cs="Times New Roman"/>
-          <w:noProof/>
-        </w:rPr>
-        <w:t>(2), 107. https://doi.org/10.2307/2844553</w:t>
+        <w:t>101</w:t>
+      </w:r>
+      <w:r>
+        <w:rPr>
+          <w:rFonts w:hAnsi="Times New Roman" w:cs="Times New Roman"/>
+          <w:noProof/>
+        </w:rPr>
+        <w:t>(3–4), 271–281.</w:t>
       </w:r>
     </w:p>
     <w:p>
@@ -21899,7 +21935,7 @@
           <w:rFonts w:hAnsi="Times New Roman" w:cs="Times New Roman"/>
           <w:noProof/>
         </w:rPr>
-        <w:t xml:space="preserve">Mouchet, M., Levers, C., Zupan, L., Kuemmerle, T., Plutzar, C., Erb, K., … Haberl, H. (2015). Testing the effectiveness of environmental variables to explain European terrestrial vertebrate species richness across biogeographical scales. </w:t>
+        <w:t xml:space="preserve">Merow, C., Smith, M. J., &amp; Silander, J. A. (2013). A practical guide to MaxEnt for modeling species’ distributions: what it does, and why inputs and settings matter. </w:t>
       </w:r>
       <w:r>
         <w:rPr>
@@ -21908,7 +21944,7 @@
           <w:iCs/>
           <w:noProof/>
         </w:rPr>
-        <w:t>PLoS ONE</w:t>
+        <w:t>Ecography</w:t>
       </w:r>
       <w:r>
         <w:rPr>
@@ -21924,14 +21960,14 @@
           <w:iCs/>
           <w:noProof/>
         </w:rPr>
-        <w:t>10</w:t>
-      </w:r>
-      <w:r>
-        <w:rPr>
-          <w:rFonts w:hAnsi="Times New Roman" w:cs="Times New Roman"/>
-          <w:noProof/>
-        </w:rPr>
-        <w:t>(7), 1–16. https://doi.org/10.1371/journal.pone.0131924</w:t>
+        <w:t>36</w:t>
+      </w:r>
+      <w:r>
+        <w:rPr>
+          <w:rFonts w:hAnsi="Times New Roman" w:cs="Times New Roman"/>
+          <w:noProof/>
+        </w:rPr>
+        <w:t>(10), 1058–1069.</w:t>
       </w:r>
     </w:p>
     <w:p>
@@ -21952,7 +21988,7 @@
           <w:rFonts w:hAnsi="Times New Roman" w:cs="Times New Roman"/>
           <w:noProof/>
         </w:rPr>
-        <w:t xml:space="preserve">Mucina, L., &amp; Rutherford, M. C. (2006). </w:t>
+        <w:t xml:space="preserve">Milewski, A. V. (1981). A comparison of vegetation height in relation to the effectiveness of rainfall in the mediterranean and adjacent arid parts of Australia and South Africa. </w:t>
       </w:r>
       <w:r>
         <w:rPr>
@@ -21961,14 +21997,30 @@
           <w:iCs/>
           <w:noProof/>
         </w:rPr>
-        <w:t>The vegetation of South Africa, Lesotho and Swaziland.</w:t>
-      </w:r>
-      <w:r>
-        <w:rPr>
-          <w:rFonts w:hAnsi="Times New Roman" w:cs="Times New Roman"/>
-          <w:noProof/>
-        </w:rPr>
-        <w:t xml:space="preserve"> South African National Biodiversity Institute.</w:t>
+        <w:t>Journal of Biogeography</w:t>
+      </w:r>
+      <w:r>
+        <w:rPr>
+          <w:rFonts w:hAnsi="Times New Roman" w:cs="Times New Roman"/>
+          <w:noProof/>
+        </w:rPr>
+        <w:t xml:space="preserve">, </w:t>
+      </w:r>
+      <w:r>
+        <w:rPr>
+          <w:rFonts w:hAnsi="Times New Roman" w:cs="Times New Roman"/>
+          <w:i/>
+          <w:iCs/>
+          <w:noProof/>
+        </w:rPr>
+        <w:t>8</w:t>
+      </w:r>
+      <w:r>
+        <w:rPr>
+          <w:rFonts w:hAnsi="Times New Roman" w:cs="Times New Roman"/>
+          <w:noProof/>
+        </w:rPr>
+        <w:t>(2), 107. https://doi.org/10.2307/2844553</w:t>
       </w:r>
     </w:p>
     <w:p>
@@ -21989,7 +22041,7 @@
           <w:rFonts w:hAnsi="Times New Roman" w:cs="Times New Roman"/>
           <w:noProof/>
         </w:rPr>
-        <w:t xml:space="preserve">Oliver, E. G. H., Linder, H. P., &amp; Rourke, J. P. (1983). Geographical distribution of present-day Cape taxa and their phytogeographical significance. </w:t>
+        <w:t xml:space="preserve">Mouchet, M., Levers, C., Zupan, L., Kuemmerle, T., Plutzar, C., Erb, K., … Haberl, H. (2015). Testing the effectiveness of environmental variables to explain European terrestrial vertebrate species richness across biogeographical scales. </w:t>
       </w:r>
       <w:r>
         <w:rPr>
@@ -21998,7 +22050,7 @@
           <w:iCs/>
           <w:noProof/>
         </w:rPr>
-        <w:t>Bothalia</w:t>
+        <w:t>PLoS ONE</w:t>
       </w:r>
       <w:r>
         <w:rPr>
@@ -22014,14 +22066,14 @@
           <w:iCs/>
           <w:noProof/>
         </w:rPr>
-        <w:t>14</w:t>
-      </w:r>
-      <w:r>
-        <w:rPr>
-          <w:rFonts w:hAnsi="Times New Roman" w:cs="Times New Roman"/>
-          <w:noProof/>
-        </w:rPr>
-        <w:t>(3/4), 427–440.</w:t>
+        <w:t>10</w:t>
+      </w:r>
+      <w:r>
+        <w:rPr>
+          <w:rFonts w:hAnsi="Times New Roman" w:cs="Times New Roman"/>
+          <w:noProof/>
+        </w:rPr>
+        <w:t>(7), 1–16. https://doi.org/10.1371/journal.pone.0131924</w:t>
       </w:r>
     </w:p>
     <w:p>
@@ -22042,7 +22094,7 @@
           <w:rFonts w:hAnsi="Times New Roman" w:cs="Times New Roman"/>
           <w:noProof/>
         </w:rPr>
-        <w:t xml:space="preserve">Olson, D. M., Dinerstein, E., Wikramanayake, E. D., Burgess, N. D., Powell, G. V. N., Underwood, E. C., … others. (2001). Terrestrial Ecoregions of the World: A New Map of Life on Earth: A new global map of terrestrial ecoregions provides an innovative tool for conserving biodiversity. </w:t>
+        <w:t xml:space="preserve">Mucina, L., &amp; Rutherford, M. C. (2006). </w:t>
       </w:r>
       <w:r>
         <w:rPr>
@@ -22051,30 +22103,14 @@
           <w:iCs/>
           <w:noProof/>
         </w:rPr>
-        <w:t>BioScience</w:t>
-      </w:r>
-      <w:r>
-        <w:rPr>
-          <w:rFonts w:hAnsi="Times New Roman" w:cs="Times New Roman"/>
-          <w:noProof/>
-        </w:rPr>
-        <w:t xml:space="preserve">, </w:t>
-      </w:r>
-      <w:r>
-        <w:rPr>
-          <w:rFonts w:hAnsi="Times New Roman" w:cs="Times New Roman"/>
-          <w:i/>
-          <w:iCs/>
-          <w:noProof/>
-        </w:rPr>
-        <w:t>51</w:t>
-      </w:r>
-      <w:r>
-        <w:rPr>
-          <w:rFonts w:hAnsi="Times New Roman" w:cs="Times New Roman"/>
-          <w:noProof/>
-        </w:rPr>
-        <w:t>(11), 933–938.</w:t>
+        <w:t>The vegetation of South Africa, Lesotho and Swaziland.</w:t>
+      </w:r>
+      <w:r>
+        <w:rPr>
+          <w:rFonts w:hAnsi="Times New Roman" w:cs="Times New Roman"/>
+          <w:noProof/>
+        </w:rPr>
+        <w:t xml:space="preserve"> South African National Biodiversity Institute.</w:t>
       </w:r>
     </w:p>
     <w:p>
@@ -22095,8 +22131,47 @@
           <w:rFonts w:hAnsi="Times New Roman" w:cs="Times New Roman"/>
           <w:noProof/>
         </w:rPr>
+        <w:t xml:space="preserve">Oliver, E. G. H., Linder, H. P., &amp; Rourke, J. P. (1983). Geographical distribution of present-day </w:t>
+      </w:r>
+      <w:r>
+        <w:rPr>
+          <w:rFonts w:hAnsi="Times New Roman" w:cs="Times New Roman"/>
+          <w:noProof/>
+        </w:rPr>
         <w:lastRenderedPageBreak/>
-        <w:t>R Core Team. (2019). R: A Language and Environment for Statistical Computing. Vienna, Austria. Retrieved from https://www.r-project.org/</w:t>
+        <w:t xml:space="preserve">Cape taxa and their phytogeographical significance. </w:t>
+      </w:r>
+      <w:r>
+        <w:rPr>
+          <w:rFonts w:hAnsi="Times New Roman" w:cs="Times New Roman"/>
+          <w:i/>
+          <w:iCs/>
+          <w:noProof/>
+        </w:rPr>
+        <w:t>Bothalia</w:t>
+      </w:r>
+      <w:r>
+        <w:rPr>
+          <w:rFonts w:hAnsi="Times New Roman" w:cs="Times New Roman"/>
+          <w:noProof/>
+        </w:rPr>
+        <w:t xml:space="preserve">, </w:t>
+      </w:r>
+      <w:r>
+        <w:rPr>
+          <w:rFonts w:hAnsi="Times New Roman" w:cs="Times New Roman"/>
+          <w:i/>
+          <w:iCs/>
+          <w:noProof/>
+        </w:rPr>
+        <w:t>14</w:t>
+      </w:r>
+      <w:r>
+        <w:rPr>
+          <w:rFonts w:hAnsi="Times New Roman" w:cs="Times New Roman"/>
+          <w:noProof/>
+        </w:rPr>
+        <w:t>(3/4), 427–440.</w:t>
       </w:r>
     </w:p>
     <w:p>
@@ -22117,7 +22192,7 @@
           <w:rFonts w:hAnsi="Times New Roman" w:cs="Times New Roman"/>
           <w:noProof/>
         </w:rPr>
-        <w:t xml:space="preserve">Rebelo, T. G. (2001). </w:t>
+        <w:t xml:space="preserve">Olson, D. M., Dinerstein, E., Wikramanayake, E. D., Burgess, N. D., Powell, G. V. N., Underwood, E. C., … others. (2001). Terrestrial Ecoregions of the World: A New Map of Life on Earth: A new global map of terrestrial ecoregions provides an innovative tool for conserving biodiversity. </w:t>
       </w:r>
       <w:r>
         <w:rPr>
@@ -22126,14 +22201,30 @@
           <w:iCs/>
           <w:noProof/>
         </w:rPr>
-        <w:t>A field guide to the proteas of South Africa</w:t>
-      </w:r>
-      <w:r>
-        <w:rPr>
-          <w:rFonts w:hAnsi="Times New Roman" w:cs="Times New Roman"/>
-          <w:noProof/>
-        </w:rPr>
-        <w:t>. Vlaeberg: Fernwood.</w:t>
+        <w:t>BioScience</w:t>
+      </w:r>
+      <w:r>
+        <w:rPr>
+          <w:rFonts w:hAnsi="Times New Roman" w:cs="Times New Roman"/>
+          <w:noProof/>
+        </w:rPr>
+        <w:t xml:space="preserve">, </w:t>
+      </w:r>
+      <w:r>
+        <w:rPr>
+          <w:rFonts w:hAnsi="Times New Roman" w:cs="Times New Roman"/>
+          <w:i/>
+          <w:iCs/>
+          <w:noProof/>
+        </w:rPr>
+        <w:t>51</w:t>
+      </w:r>
+      <w:r>
+        <w:rPr>
+          <w:rFonts w:hAnsi="Times New Roman" w:cs="Times New Roman"/>
+          <w:noProof/>
+        </w:rPr>
+        <w:t>(11), 933–938.</w:t>
       </w:r>
     </w:p>
     <w:p>
@@ -22154,39 +22245,7 @@
           <w:rFonts w:hAnsi="Times New Roman" w:cs="Times New Roman"/>
           <w:noProof/>
         </w:rPr>
-        <w:t xml:space="preserve">Ricklefs, R. E. (1987). Community diversity: relative roles of local and regional processes. </w:t>
-      </w:r>
-      <w:r>
-        <w:rPr>
-          <w:rFonts w:hAnsi="Times New Roman" w:cs="Times New Roman"/>
-          <w:i/>
-          <w:iCs/>
-          <w:noProof/>
-        </w:rPr>
-        <w:t>Science, New Series</w:t>
-      </w:r>
-      <w:r>
-        <w:rPr>
-          <w:rFonts w:hAnsi="Times New Roman" w:cs="Times New Roman"/>
-          <w:noProof/>
-        </w:rPr>
-        <w:t xml:space="preserve">, </w:t>
-      </w:r>
-      <w:r>
-        <w:rPr>
-          <w:rFonts w:hAnsi="Times New Roman" w:cs="Times New Roman"/>
-          <w:i/>
-          <w:iCs/>
-          <w:noProof/>
-        </w:rPr>
-        <w:t>235</w:t>
-      </w:r>
-      <w:r>
-        <w:rPr>
-          <w:rFonts w:hAnsi="Times New Roman" w:cs="Times New Roman"/>
-          <w:noProof/>
-        </w:rPr>
-        <w:t>(4785), 167–171.</w:t>
+        <w:t>R Core Team. (2019). R: A Language and Environment for Statistical Computing. Vienna, Austria. Retrieved from https://www.r-project.org/</w:t>
       </w:r>
     </w:p>
     <w:p>
@@ -22207,7 +22266,7 @@
           <w:rFonts w:hAnsi="Times New Roman" w:cs="Times New Roman"/>
           <w:noProof/>
         </w:rPr>
-        <w:t xml:space="preserve">Ricklefs, R. E. (2004). A comprehensive framework for global patterns in biodiversity. </w:t>
+        <w:t xml:space="preserve">Rebelo, T. G. (2001). </w:t>
       </w:r>
       <w:r>
         <w:rPr>
@@ -22216,30 +22275,14 @@
           <w:iCs/>
           <w:noProof/>
         </w:rPr>
-        <w:t>Ecology Letters</w:t>
-      </w:r>
-      <w:r>
-        <w:rPr>
-          <w:rFonts w:hAnsi="Times New Roman" w:cs="Times New Roman"/>
-          <w:noProof/>
-        </w:rPr>
-        <w:t xml:space="preserve">, </w:t>
-      </w:r>
-      <w:r>
-        <w:rPr>
-          <w:rFonts w:hAnsi="Times New Roman" w:cs="Times New Roman"/>
-          <w:i/>
-          <w:iCs/>
-          <w:noProof/>
-        </w:rPr>
-        <w:t>7</w:t>
-      </w:r>
-      <w:r>
-        <w:rPr>
-          <w:rFonts w:hAnsi="Times New Roman" w:cs="Times New Roman"/>
-          <w:noProof/>
-        </w:rPr>
-        <w:t>(1), 1–15.</w:t>
+        <w:t>A field guide to the proteas of South Africa</w:t>
+      </w:r>
+      <w:r>
+        <w:rPr>
+          <w:rFonts w:hAnsi="Times New Roman" w:cs="Times New Roman"/>
+          <w:noProof/>
+        </w:rPr>
+        <w:t>. Vlaeberg: Fernwood.</w:t>
       </w:r>
     </w:p>
     <w:p>
@@ -22260,7 +22303,7 @@
           <w:rFonts w:hAnsi="Times New Roman" w:cs="Times New Roman"/>
           <w:noProof/>
         </w:rPr>
-        <w:t xml:space="preserve">Slingsby, J. A., February, E. C., &amp; Rebelo, T. G. (2018). Water: at what cost to our unique flora? </w:t>
+        <w:t xml:space="preserve">Ricklefs, R. E. (1987). Community diversity: relative roles of local and regional processes. </w:t>
       </w:r>
       <w:r>
         <w:rPr>
@@ -22269,7 +22312,7 @@
           <w:iCs/>
           <w:noProof/>
         </w:rPr>
-        <w:t>Veld &amp; Flora</w:t>
+        <w:t>Science, New Series</w:t>
       </w:r>
       <w:r>
         <w:rPr>
@@ -22285,14 +22328,14 @@
           <w:iCs/>
           <w:noProof/>
         </w:rPr>
-        <w:t>June</w:t>
-      </w:r>
-      <w:r>
-        <w:rPr>
-          <w:rFonts w:hAnsi="Times New Roman" w:cs="Times New Roman"/>
-          <w:noProof/>
-        </w:rPr>
-        <w:t>, 72–75.</w:t>
+        <w:t>235</w:t>
+      </w:r>
+      <w:r>
+        <w:rPr>
+          <w:rFonts w:hAnsi="Times New Roman" w:cs="Times New Roman"/>
+          <w:noProof/>
+        </w:rPr>
+        <w:t>(4785), 167–171.</w:t>
       </w:r>
     </w:p>
     <w:p>
@@ -22313,7 +22356,7 @@
           <w:rFonts w:hAnsi="Times New Roman" w:cs="Times New Roman"/>
           <w:noProof/>
         </w:rPr>
-        <w:t xml:space="preserve">Snijman, D. A. (2013). </w:t>
+        <w:t xml:space="preserve">Ricklefs, R. E. (2004). A comprehensive framework for global patterns in biodiversity. </w:t>
       </w:r>
       <w:r>
         <w:rPr>
@@ -22322,14 +22365,30 @@
           <w:iCs/>
           <w:noProof/>
         </w:rPr>
-        <w:t>Plants of the Greater Cape Floristic Region. 2: The Extra Cape flora</w:t>
-      </w:r>
-      <w:r>
-        <w:rPr>
-          <w:rFonts w:hAnsi="Times New Roman" w:cs="Times New Roman"/>
-          <w:noProof/>
-        </w:rPr>
-        <w:t>. South African National Biodiversity Institute.</w:t>
+        <w:t>Ecology Letters</w:t>
+      </w:r>
+      <w:r>
+        <w:rPr>
+          <w:rFonts w:hAnsi="Times New Roman" w:cs="Times New Roman"/>
+          <w:noProof/>
+        </w:rPr>
+        <w:t xml:space="preserve">, </w:t>
+      </w:r>
+      <w:r>
+        <w:rPr>
+          <w:rFonts w:hAnsi="Times New Roman" w:cs="Times New Roman"/>
+          <w:i/>
+          <w:iCs/>
+          <w:noProof/>
+        </w:rPr>
+        <w:t>7</w:t>
+      </w:r>
+      <w:r>
+        <w:rPr>
+          <w:rFonts w:hAnsi="Times New Roman" w:cs="Times New Roman"/>
+          <w:noProof/>
+        </w:rPr>
+        <w:t>(1), 1–15.</w:t>
       </w:r>
     </w:p>
     <w:p>
@@ -22350,7 +22409,7 @@
           <w:rFonts w:hAnsi="Times New Roman" w:cs="Times New Roman"/>
           <w:noProof/>
         </w:rPr>
-        <w:t xml:space="preserve">Sobel, J. M., Chen, G. F., Watt, L. R., &amp; Schemske, D. W. (2010). The biology of speciation. </w:t>
+        <w:t xml:space="preserve">Shane, M. W., Cramer, M. D., &amp; Lambers, H. (2008). Root of edaphically controlled Proteaceae turnover on the Agulhas Plain, South Africa: phosphate uptake regulation and growth. </w:t>
       </w:r>
       <w:r>
         <w:rPr>
@@ -22359,7 +22418,7 @@
           <w:iCs/>
           <w:noProof/>
         </w:rPr>
-        <w:t>Evolution</w:t>
+        <w:t>Plant, Cell &amp; Environment</w:t>
       </w:r>
       <w:r>
         <w:rPr>
@@ -22375,14 +22434,14 @@
           <w:iCs/>
           <w:noProof/>
         </w:rPr>
-        <w:t>64</w:t>
-      </w:r>
-      <w:r>
-        <w:rPr>
-          <w:rFonts w:hAnsi="Times New Roman" w:cs="Times New Roman"/>
-          <w:noProof/>
-        </w:rPr>
-        <w:t>(2), 295–315. https://doi.org/10.1111/j.1558-5646.2009.00877.x</w:t>
+        <w:t>31</w:t>
+      </w:r>
+      <w:r>
+        <w:rPr>
+          <w:rFonts w:hAnsi="Times New Roman" w:cs="Times New Roman"/>
+          <w:noProof/>
+        </w:rPr>
+        <w:t>(12), 1825–1833.</w:t>
       </w:r>
     </w:p>
     <w:p>
@@ -22403,7 +22462,7 @@
           <w:rFonts w:hAnsi="Times New Roman" w:cs="Times New Roman"/>
           <w:noProof/>
         </w:rPr>
-        <w:t xml:space="preserve">Stein, A., Gerstner, K., &amp; Kreft, H. (2014). Environmental heterogeneity as a universal driver of species richness across taxa, biomes and spatial scales. </w:t>
+        <w:t xml:space="preserve">Slingsby, J. A., February, E. C., &amp; Rebelo, T. G. (2018). Water: at what cost to our unique flora? </w:t>
       </w:r>
       <w:r>
         <w:rPr>
@@ -22412,7 +22471,7 @@
           <w:iCs/>
           <w:noProof/>
         </w:rPr>
-        <w:t>Ecology Letters</w:t>
+        <w:t>Veld &amp; Flora</w:t>
       </w:r>
       <w:r>
         <w:rPr>
@@ -22428,14 +22487,14 @@
           <w:iCs/>
           <w:noProof/>
         </w:rPr>
-        <w:t>17</w:t>
-      </w:r>
-      <w:r>
-        <w:rPr>
-          <w:rFonts w:hAnsi="Times New Roman" w:cs="Times New Roman"/>
-          <w:noProof/>
-        </w:rPr>
-        <w:t>(7), 866–880. https://doi.org/10.1111/ele.12277</w:t>
+        <w:t>June</w:t>
+      </w:r>
+      <w:r>
+        <w:rPr>
+          <w:rFonts w:hAnsi="Times New Roman" w:cs="Times New Roman"/>
+          <w:noProof/>
+        </w:rPr>
+        <w:t>, 72–75.</w:t>
       </w:r>
     </w:p>
     <w:p>
@@ -22456,7 +22515,7 @@
           <w:rFonts w:hAnsi="Times New Roman" w:cs="Times New Roman"/>
           <w:noProof/>
         </w:rPr>
-        <w:t xml:space="preserve">Stock, W. D., &amp; Verboom, G. A. (2012). Phylogenetic ecology of foliar N and P concentrations and N: P ratios across mediterranean-type ecosystems. </w:t>
+        <w:t xml:space="preserve">Snijman, D. A. (2013). </w:t>
       </w:r>
       <w:r>
         <w:rPr>
@@ -22465,30 +22524,14 @@
           <w:iCs/>
           <w:noProof/>
         </w:rPr>
-        <w:t>Global Ecology and Biogeography</w:t>
-      </w:r>
-      <w:r>
-        <w:rPr>
-          <w:rFonts w:hAnsi="Times New Roman" w:cs="Times New Roman"/>
-          <w:noProof/>
-        </w:rPr>
-        <w:t xml:space="preserve">, </w:t>
-      </w:r>
-      <w:r>
-        <w:rPr>
-          <w:rFonts w:hAnsi="Times New Roman" w:cs="Times New Roman"/>
-          <w:i/>
-          <w:iCs/>
-          <w:noProof/>
-        </w:rPr>
-        <w:t>21</w:t>
-      </w:r>
-      <w:r>
-        <w:rPr>
-          <w:rFonts w:hAnsi="Times New Roman" w:cs="Times New Roman"/>
-          <w:noProof/>
-        </w:rPr>
-        <w:t>(12), 1147–1156.</w:t>
+        <w:t>Plants of the Greater Cape Floristic Region. 2: The Extra Cape flora</w:t>
+      </w:r>
+      <w:r>
+        <w:rPr>
+          <w:rFonts w:hAnsi="Times New Roman" w:cs="Times New Roman"/>
+          <w:noProof/>
+        </w:rPr>
+        <w:t>. South African National Biodiversity Institute.</w:t>
       </w:r>
     </w:p>
     <w:p>
@@ -22509,7 +22552,7 @@
           <w:rFonts w:hAnsi="Times New Roman" w:cs="Times New Roman"/>
           <w:noProof/>
         </w:rPr>
-        <w:t xml:space="preserve">Thuiller, W., Midgley, G. F., Rouget, M., Cowling, R. M., F. Midgley, G., Rougeti, M., &amp; M. Cowling, R. (2006). Predicting patterns of plant species richness in megadiverse South Africa. </w:t>
+        <w:t xml:space="preserve">Sobel, J. M., Chen, G. F., Watt, L. R., &amp; Schemske, D. W. (2010). The biology of speciation. </w:t>
       </w:r>
       <w:r>
         <w:rPr>
@@ -22518,7 +22561,7 @@
           <w:iCs/>
           <w:noProof/>
         </w:rPr>
-        <w:t>Ecography</w:t>
+        <w:t>Evolution</w:t>
       </w:r>
       <w:r>
         <w:rPr>
@@ -22534,14 +22577,14 @@
           <w:iCs/>
           <w:noProof/>
         </w:rPr>
-        <w:t>29</w:t>
-      </w:r>
-      <w:r>
-        <w:rPr>
-          <w:rFonts w:hAnsi="Times New Roman" w:cs="Times New Roman"/>
-          <w:noProof/>
-        </w:rPr>
-        <w:t>(5), 733–744. https://doi.org/10.1111/j.0906-7590.2006.04674.x</w:t>
+        <w:t>64</w:t>
+      </w:r>
+      <w:r>
+        <w:rPr>
+          <w:rFonts w:hAnsi="Times New Roman" w:cs="Times New Roman"/>
+          <w:noProof/>
+        </w:rPr>
+        <w:t>(2), 295–315. https://doi.org/10.1111/j.1558-5646.2009.00877.x</w:t>
       </w:r>
     </w:p>
     <w:p>
@@ -22562,7 +22605,7 @@
           <w:rFonts w:hAnsi="Times New Roman" w:cs="Times New Roman"/>
           <w:noProof/>
         </w:rPr>
-        <w:t xml:space="preserve">van Rensburg, B. J., Chown, S. L., &amp; Gaston, K. J. (2002). Species richness, environmental correlates, and spatial scale: a test esing South African birds. </w:t>
+        <w:t xml:space="preserve">Stein, A., Gerstner, K., &amp; Kreft, H. (2014). Environmental heterogeneity as a universal driver of species richness across taxa, biomes and spatial scales. </w:t>
       </w:r>
       <w:r>
         <w:rPr>
@@ -22571,7 +22614,7 @@
           <w:iCs/>
           <w:noProof/>
         </w:rPr>
-        <w:t>The American Naturalist</w:t>
+        <w:t>Ecology Letters</w:t>
       </w:r>
       <w:r>
         <w:rPr>
@@ -22587,14 +22630,14 @@
           <w:iCs/>
           <w:noProof/>
         </w:rPr>
-        <w:t>159</w:t>
-      </w:r>
-      <w:r>
-        <w:rPr>
-          <w:rFonts w:hAnsi="Times New Roman" w:cs="Times New Roman"/>
-          <w:noProof/>
-        </w:rPr>
-        <w:t>(5), 566–577. https://doi.org/10.1086/339464</w:t>
+        <w:t>17</w:t>
+      </w:r>
+      <w:r>
+        <w:rPr>
+          <w:rFonts w:hAnsi="Times New Roman" w:cs="Times New Roman"/>
+          <w:noProof/>
+        </w:rPr>
+        <w:t>(7), 866–880. https://doi.org/10.1111/ele.12277</w:t>
       </w:r>
     </w:p>
     <w:p>
@@ -22615,7 +22658,7 @@
           <w:rFonts w:hAnsi="Times New Roman" w:cs="Times New Roman"/>
           <w:noProof/>
         </w:rPr>
-        <w:t xml:space="preserve">Veech, J. A., Summerville, K. S., Crist, T. O., &amp; Gering, J. C. (2002). The additive partitioning of species diversity: recent revival of an old idea. </w:t>
+        <w:t xml:space="preserve">Stock, W. D., &amp; Verboom, G. A. (2012). Phylogenetic ecology of foliar N and P concentrations and N: P ratios across mediterranean-type ecosystems. </w:t>
       </w:r>
       <w:r>
         <w:rPr>
@@ -22624,7 +22667,7 @@
           <w:iCs/>
           <w:noProof/>
         </w:rPr>
-        <w:t>Oikos</w:t>
+        <w:t>Global Ecology and Biogeography</w:t>
       </w:r>
       <w:r>
         <w:rPr>
@@ -22640,14 +22683,14 @@
           <w:iCs/>
           <w:noProof/>
         </w:rPr>
-        <w:t>99</w:t>
-      </w:r>
-      <w:r>
-        <w:rPr>
-          <w:rFonts w:hAnsi="Times New Roman" w:cs="Times New Roman"/>
-          <w:noProof/>
-        </w:rPr>
-        <w:t>(1), 3–9.</w:t>
+        <w:t>21</w:t>
+      </w:r>
+      <w:r>
+        <w:rPr>
+          <w:rFonts w:hAnsi="Times New Roman" w:cs="Times New Roman"/>
+          <w:noProof/>
+        </w:rPr>
+        <w:t>(12), 1147–1156.</w:t>
       </w:r>
     </w:p>
     <w:p>
@@ -22668,7 +22711,7 @@
           <w:rFonts w:hAnsi="Times New Roman" w:cs="Times New Roman"/>
           <w:noProof/>
         </w:rPr>
-        <w:t xml:space="preserve">Verboom, G. A., Linder, H. P., Forest, F., Hoffmann, V., Bergh, N. G., &amp; Cowling, R. M. (2014). Cenozoic assembly of the Greater Cape flora. In N. Allsopp, J. F. Colville, &amp; G. A. Verboom (Eds.), </w:t>
+        <w:t xml:space="preserve">Thuiller, W., Midgley, G. F., Rouget, M., Cowling, R. M., F. Midgley, G., Rougeti, M., &amp; M. Cowling, R. (2006). Predicting patterns of plant species richness in megadiverse South Africa. </w:t>
       </w:r>
       <w:r>
         <w:rPr>
@@ -22677,14 +22720,30 @@
           <w:iCs/>
           <w:noProof/>
         </w:rPr>
-        <w:t>Fynbos: Ecology, Evolution and Conservation of a Megadiverse Region</w:t>
-      </w:r>
-      <w:r>
-        <w:rPr>
-          <w:rFonts w:hAnsi="Times New Roman" w:cs="Times New Roman"/>
-          <w:noProof/>
-        </w:rPr>
-        <w:t>. Oxford: Oxford University Press. Retrieved from http://www.oxfordscholarship.com/view/10.1093/acprof:oso/9780199679584.001.0001/acprof-9780199679584</w:t>
+        <w:t>Ecography</w:t>
+      </w:r>
+      <w:r>
+        <w:rPr>
+          <w:rFonts w:hAnsi="Times New Roman" w:cs="Times New Roman"/>
+          <w:noProof/>
+        </w:rPr>
+        <w:t xml:space="preserve">, </w:t>
+      </w:r>
+      <w:r>
+        <w:rPr>
+          <w:rFonts w:hAnsi="Times New Roman" w:cs="Times New Roman"/>
+          <w:i/>
+          <w:iCs/>
+          <w:noProof/>
+        </w:rPr>
+        <w:t>29</w:t>
+      </w:r>
+      <w:r>
+        <w:rPr>
+          <w:rFonts w:hAnsi="Times New Roman" w:cs="Times New Roman"/>
+          <w:noProof/>
+        </w:rPr>
+        <w:t>(5), 733–744. https://doi.org/10.1111/j.0906-7590.2006.04674.x</w:t>
       </w:r>
     </w:p>
     <w:p>
@@ -22705,7 +22764,7 @@
           <w:rFonts w:hAnsi="Times New Roman" w:cs="Times New Roman"/>
           <w:noProof/>
         </w:rPr>
-        <w:t xml:space="preserve">Whittaker, R. H. (1960). Vegetation of the Siskiyou mountains, Oregon and California. </w:t>
+        <w:t xml:space="preserve">van Rensburg, B. J., Chown, S. L., &amp; Gaston, K. J. (2002). Species richness, environmental correlates, and spatial scale: a test esing South African birds. </w:t>
       </w:r>
       <w:r>
         <w:rPr>
@@ -22714,7 +22773,7 @@
           <w:iCs/>
           <w:noProof/>
         </w:rPr>
-        <w:t>Ecological Monographs</w:t>
+        <w:t>The American Naturalist</w:t>
       </w:r>
       <w:r>
         <w:rPr>
@@ -22730,14 +22789,14 @@
           <w:iCs/>
           <w:noProof/>
         </w:rPr>
-        <w:t>30</w:t>
-      </w:r>
-      <w:r>
-        <w:rPr>
-          <w:rFonts w:hAnsi="Times New Roman" w:cs="Times New Roman"/>
-          <w:noProof/>
-        </w:rPr>
-        <w:t>(3), 279–338.</w:t>
+        <w:t>159</w:t>
+      </w:r>
+      <w:r>
+        <w:rPr>
+          <w:rFonts w:hAnsi="Times New Roman" w:cs="Times New Roman"/>
+          <w:noProof/>
+        </w:rPr>
+        <w:t>(5), 566–577. https://doi.org/10.1086/339464</w:t>
       </w:r>
     </w:p>
     <w:p>
@@ -22758,7 +22817,7 @@
           <w:rFonts w:hAnsi="Times New Roman" w:cs="Times New Roman"/>
           <w:noProof/>
         </w:rPr>
-        <w:t xml:space="preserve">Wiens, J. J. (2004a). Speciation and ecology revisited: phylogenetic niche conservatism and the origin of species. </w:t>
+        <w:t xml:space="preserve">Veech, J. A., Summerville, K. S., Crist, T. O., &amp; Gering, J. C. (2002). The additive partitioning of species diversity: recent revival of an old idea. </w:t>
       </w:r>
       <w:r>
         <w:rPr>
@@ -22767,7 +22826,7 @@
           <w:iCs/>
           <w:noProof/>
         </w:rPr>
-        <w:t>Evolution</w:t>
+        <w:t>Oikos</w:t>
       </w:r>
       <w:r>
         <w:rPr>
@@ -22783,14 +22842,14 @@
           <w:iCs/>
           <w:noProof/>
         </w:rPr>
-        <w:t>58</w:t>
-      </w:r>
-      <w:r>
-        <w:rPr>
-          <w:rFonts w:hAnsi="Times New Roman" w:cs="Times New Roman"/>
-          <w:noProof/>
-        </w:rPr>
-        <w:t>(1), 193–197.</w:t>
+        <w:t>99</w:t>
+      </w:r>
+      <w:r>
+        <w:rPr>
+          <w:rFonts w:hAnsi="Times New Roman" w:cs="Times New Roman"/>
+          <w:noProof/>
+        </w:rPr>
+        <w:t>(1), 3–9.</w:t>
       </w:r>
     </w:p>
     <w:p>
@@ -22811,7 +22870,7 @@
           <w:rFonts w:hAnsi="Times New Roman" w:cs="Times New Roman"/>
           <w:noProof/>
         </w:rPr>
-        <w:t xml:space="preserve">Wiens, J. J. (2004b). What is speciation and how should we study it? </w:t>
+        <w:t xml:space="preserve">Verboom, G. A., Linder, H. P., Forest, F., Hoffmann, V., Bergh, N. G., &amp; Cowling, R. M. (2014). Cenozoic assembly of the Greater Cape flora. In N. Allsopp, J. F. Colville, &amp; G. A. Verboom (Eds.), </w:t>
       </w:r>
       <w:r>
         <w:rPr>
@@ -22820,30 +22879,22 @@
           <w:iCs/>
           <w:noProof/>
         </w:rPr>
-        <w:t>The American Naturalist</w:t>
-      </w:r>
-      <w:r>
-        <w:rPr>
-          <w:rFonts w:hAnsi="Times New Roman" w:cs="Times New Roman"/>
-          <w:noProof/>
-        </w:rPr>
-        <w:t xml:space="preserve">, </w:t>
-      </w:r>
-      <w:r>
-        <w:rPr>
-          <w:rFonts w:hAnsi="Times New Roman" w:cs="Times New Roman"/>
-          <w:i/>
-          <w:iCs/>
-          <w:noProof/>
-        </w:rPr>
-        <w:t>163</w:t>
-      </w:r>
-      <w:r>
-        <w:rPr>
-          <w:rFonts w:hAnsi="Times New Roman" w:cs="Times New Roman"/>
-          <w:noProof/>
-        </w:rPr>
-        <w:t>(6), 914–923.</w:t>
+        <w:t>Fynbos: Ecology, Evolution and Conservation of a Megadiverse Region</w:t>
+      </w:r>
+      <w:r>
+        <w:rPr>
+          <w:rFonts w:hAnsi="Times New Roman" w:cs="Times New Roman"/>
+          <w:noProof/>
+        </w:rPr>
+        <w:t xml:space="preserve">. Oxford: Oxford University Press. Retrieved from </w:t>
+      </w:r>
+      <w:r>
+        <w:rPr>
+          <w:rFonts w:hAnsi="Times New Roman" w:cs="Times New Roman"/>
+          <w:noProof/>
+        </w:rPr>
+        <w:lastRenderedPageBreak/>
+        <w:t>http://www.oxfordscholarship.com/view/10.1093/acprof:oso/9780199679584.001.0001/acprof-9780199679584</w:t>
       </w:r>
     </w:p>
     <w:p>
@@ -22864,7 +22915,165 @@
           <w:rFonts w:hAnsi="Times New Roman" w:cs="Times New Roman"/>
           <w:noProof/>
         </w:rPr>
-        <w:lastRenderedPageBreak/>
+        <w:t xml:space="preserve">Whittaker, R. H. (1960). Vegetation of the Siskiyou mountains, Oregon and California. </w:t>
+      </w:r>
+      <w:r>
+        <w:rPr>
+          <w:rFonts w:hAnsi="Times New Roman" w:cs="Times New Roman"/>
+          <w:i/>
+          <w:iCs/>
+          <w:noProof/>
+        </w:rPr>
+        <w:t>Ecological Monographs</w:t>
+      </w:r>
+      <w:r>
+        <w:rPr>
+          <w:rFonts w:hAnsi="Times New Roman" w:cs="Times New Roman"/>
+          <w:noProof/>
+        </w:rPr>
+        <w:t xml:space="preserve">, </w:t>
+      </w:r>
+      <w:r>
+        <w:rPr>
+          <w:rFonts w:hAnsi="Times New Roman" w:cs="Times New Roman"/>
+          <w:i/>
+          <w:iCs/>
+          <w:noProof/>
+        </w:rPr>
+        <w:t>30</w:t>
+      </w:r>
+      <w:r>
+        <w:rPr>
+          <w:rFonts w:hAnsi="Times New Roman" w:cs="Times New Roman"/>
+          <w:noProof/>
+        </w:rPr>
+        <w:t>(3), 279–338.</w:t>
+      </w:r>
+    </w:p>
+    <w:p>
+      <w:pPr>
+        <w:widowControl w:val="0"/>
+        <w:autoSpaceDE w:val="0"/>
+        <w:autoSpaceDN w:val="0"/>
+        <w:adjustRightInd w:val="0"/>
+        <w:spacing w:after="180"/>
+        <w:ind w:left="480" w:hanging="480"/>
+        <w:rPr>
+          <w:rFonts w:hAnsi="Times New Roman" w:cs="Times New Roman"/>
+          <w:noProof/>
+        </w:rPr>
+      </w:pPr>
+      <w:r>
+        <w:rPr>
+          <w:rFonts w:hAnsi="Times New Roman" w:cs="Times New Roman"/>
+          <w:noProof/>
+        </w:rPr>
+        <w:t xml:space="preserve">Wiens, J. J. (2004a). Speciation and ecology revisited: phylogenetic niche conservatism and the origin of species. </w:t>
+      </w:r>
+      <w:r>
+        <w:rPr>
+          <w:rFonts w:hAnsi="Times New Roman" w:cs="Times New Roman"/>
+          <w:i/>
+          <w:iCs/>
+          <w:noProof/>
+        </w:rPr>
+        <w:t>Evolution</w:t>
+      </w:r>
+      <w:r>
+        <w:rPr>
+          <w:rFonts w:hAnsi="Times New Roman" w:cs="Times New Roman"/>
+          <w:noProof/>
+        </w:rPr>
+        <w:t xml:space="preserve">, </w:t>
+      </w:r>
+      <w:r>
+        <w:rPr>
+          <w:rFonts w:hAnsi="Times New Roman" w:cs="Times New Roman"/>
+          <w:i/>
+          <w:iCs/>
+          <w:noProof/>
+        </w:rPr>
+        <w:t>58</w:t>
+      </w:r>
+      <w:r>
+        <w:rPr>
+          <w:rFonts w:hAnsi="Times New Roman" w:cs="Times New Roman"/>
+          <w:noProof/>
+        </w:rPr>
+        <w:t>(1), 193–197.</w:t>
+      </w:r>
+    </w:p>
+    <w:p>
+      <w:pPr>
+        <w:widowControl w:val="0"/>
+        <w:autoSpaceDE w:val="0"/>
+        <w:autoSpaceDN w:val="0"/>
+        <w:adjustRightInd w:val="0"/>
+        <w:spacing w:after="180"/>
+        <w:ind w:left="480" w:hanging="480"/>
+        <w:rPr>
+          <w:rFonts w:hAnsi="Times New Roman" w:cs="Times New Roman"/>
+          <w:noProof/>
+        </w:rPr>
+      </w:pPr>
+      <w:r>
+        <w:rPr>
+          <w:rFonts w:hAnsi="Times New Roman" w:cs="Times New Roman"/>
+          <w:noProof/>
+        </w:rPr>
+        <w:t xml:space="preserve">Wiens, J. J. (2004b). What is speciation and how should we study it? </w:t>
+      </w:r>
+      <w:r>
+        <w:rPr>
+          <w:rFonts w:hAnsi="Times New Roman" w:cs="Times New Roman"/>
+          <w:i/>
+          <w:iCs/>
+          <w:noProof/>
+        </w:rPr>
+        <w:t>The American Naturalist</w:t>
+      </w:r>
+      <w:r>
+        <w:rPr>
+          <w:rFonts w:hAnsi="Times New Roman" w:cs="Times New Roman"/>
+          <w:noProof/>
+        </w:rPr>
+        <w:t xml:space="preserve">, </w:t>
+      </w:r>
+      <w:r>
+        <w:rPr>
+          <w:rFonts w:hAnsi="Times New Roman" w:cs="Times New Roman"/>
+          <w:i/>
+          <w:iCs/>
+          <w:noProof/>
+        </w:rPr>
+        <w:t>163</w:t>
+      </w:r>
+      <w:r>
+        <w:rPr>
+          <w:rFonts w:hAnsi="Times New Roman" w:cs="Times New Roman"/>
+          <w:noProof/>
+        </w:rPr>
+        <w:t>(6), 914–923.</w:t>
+      </w:r>
+    </w:p>
+    <w:p>
+      <w:pPr>
+        <w:widowControl w:val="0"/>
+        <w:autoSpaceDE w:val="0"/>
+        <w:autoSpaceDN w:val="0"/>
+        <w:adjustRightInd w:val="0"/>
+        <w:spacing w:after="180"/>
+        <w:ind w:left="480" w:hanging="480"/>
+        <w:rPr>
+          <w:rFonts w:hAnsi="Times New Roman" w:cs="Times New Roman"/>
+          <w:noProof/>
+        </w:rPr>
+      </w:pPr>
+      <w:r>
+        <w:rPr>
+          <w:rFonts w:hAnsi="Times New Roman" w:cs="Times New Roman"/>
+          <w:noProof/>
+        </w:rPr>
         <w:t xml:space="preserve">Wüest, R. O., Boucher, F. C., Bouchenak-Khelladi, Y., Karger, D. N., &amp; Linder, H. P. (2019). Dissecting biodiversity in a global hotspot: Uneven dynamics of immigration and diversification within the Cape Floristic Region of South Africa. </w:t>
       </w:r>
       <w:r>
@@ -26938,7 +27147,7 @@
 </file>
 
 <file path=customXml/itemProps1.xml><?xml version="1.0" encoding="utf-8"?>
-<ds:datastoreItem xmlns:ds="http://schemas.openxmlformats.org/officeDocument/2006/customXml" ds:itemID="{8098ECB7-F3C3-5241-95AD-01BA609551DB}">
+<ds:datastoreItem xmlns:ds="http://schemas.openxmlformats.org/officeDocument/2006/customXml" ds:itemID="{003C46C0-7CEE-DB4F-8B2E-CEF8FE684043}">
   <ds:schemaRefs>
     <ds:schemaRef ds:uri="http://schemas.openxmlformats.org/officeDocument/2006/bibliography"/>
   </ds:schemaRefs>

</xml_diff>

<commit_message>
Fix reported numbers of species in each region to be based on that in rasters, no the 'in_region' column (that doesn't work properly, but luckily isn't used to actually filter the data down the line!)
</commit_message>
<xml_diff>
--- a/manuscript/Van-Mazijk-Cramer-Verboom_main-text.docx
+++ b/manuscript/Van-Mazijk-Cramer-Verboom_main-text.docx
@@ -2339,14 +2339,25 @@
         <w:t xml:space="preserve"> </w:t>
       </w:r>
       <w:r>
-        <w:t>8,578</w:t>
+        <w:t>9</w:t>
+      </w:r>
+      <w:r>
+        <w:t>,</w:t>
+      </w:r>
+      <w:r>
+        <w:t>419</w:t>
       </w:r>
       <w:r>
         <w:t xml:space="preserve"> and </w:t>
       </w:r>
       <w:r>
-        <w:t>6,558</w:t>
-      </w:r>
+        <w:t>6,</w:t>
+      </w:r>
+      <w:r>
+        <w:t>696</w:t>
+      </w:r>
+      <w:bookmarkStart w:id="4" w:name="_GoBack"/>
+      <w:bookmarkEnd w:id="4"/>
       <w:r>
         <w:t>.</w:t>
       </w:r>
@@ -4072,7 +4083,7 @@
         <w:pStyle w:val="Heading2"/>
         <w:spacing w:line="240" w:lineRule="auto"/>
       </w:pPr>
-      <w:bookmarkStart w:id="4" w:name="environmental-heterogeneity-as-an-explan"/>
+      <w:bookmarkStart w:id="5" w:name="environmental-heterogeneity-as-an-explan"/>
       <w:r>
         <w:t>2.3</w:t>
       </w:r>
@@ -4085,7 +4096,7 @@
       <w:r>
         <w:t>Environmental heterogeneity as an explanation of species richness</w:t>
       </w:r>
-      <w:bookmarkEnd w:id="4"/>
+      <w:bookmarkEnd w:id="5"/>
     </w:p>
     <w:p>
       <w:pPr>
@@ -5266,7 +5277,7 @@
         <w:pStyle w:val="Heading1"/>
         <w:spacing w:line="240" w:lineRule="auto"/>
       </w:pPr>
-      <w:bookmarkStart w:id="5" w:name="results"/>
+      <w:bookmarkStart w:id="6" w:name="results"/>
       <w:r>
         <w:t>3</w:t>
       </w:r>
@@ -5279,7 +5290,7 @@
       <w:r>
         <w:t>Results</w:t>
       </w:r>
-      <w:bookmarkEnd w:id="5"/>
+      <w:bookmarkEnd w:id="6"/>
     </w:p>
     <w:p>
       <w:pPr>
@@ -7635,25 +7646,7 @@
         <w:t xml:space="preserve"> standard deviations</w:t>
       </w:r>
       <w:r>
-        <w:t xml:space="preserve"> (following both </w:t>
-      </w:r>
-      <w:r>
-        <w:t>the PC1-based ANCOVA</w:t>
-      </w:r>
-      <w:r>
-        <w:t xml:space="preserve"> and </w:t>
-      </w:r>
-      <w:r>
-        <w:t>multiple regressions</w:t>
-      </w:r>
-      <w:r>
-        <w:t>)</w:t>
-      </w:r>
-      <w:r>
-        <w:t xml:space="preserve"> </w:t>
-      </w:r>
-      <w:r>
-        <w:t xml:space="preserve">(Table S3c). This </w:t>
+        <w:t xml:space="preserve"> (following both the PC1-based ANCOVA and multiple regressions) (Table S3c). This </w:t>
       </w:r>
       <w:r>
         <w:t xml:space="preserve">highlights </w:t>
@@ -7726,7 +7719,7 @@
           <w:tab w:val="left" w:pos="6189"/>
         </w:tabs>
       </w:pPr>
-      <w:bookmarkStart w:id="6" w:name="tables"/>
+      <w:bookmarkStart w:id="7" w:name="tables"/>
       <w:r>
         <w:t>Consistent with a recent meta-analysis identifying environmental heterogeneity as a universal driver of species richness</w:t>
       </w:r>
@@ -7794,13 +7787,7 @@
         <w:t>re positive</w:t>
       </w:r>
       <w:r>
-        <w:t xml:space="preserve">, and the overall effect of environmental heterogeneity in </w:t>
-      </w:r>
-      <w:r>
-        <w:t>our ANCOVA</w:t>
-      </w:r>
-      <w:r>
-        <w:t xml:space="preserve"> results are always positive</w:t>
+        <w:t>, and the overall effect of environmental heterogeneity in our ANCOVA results are always positive</w:t>
       </w:r>
       <w:r>
         <w:t>. Thus, we f</w:t>
@@ -10915,7 +10902,7 @@
         <w:lastRenderedPageBreak/>
         <w:t>Tables</w:t>
       </w:r>
-      <w:bookmarkEnd w:id="6"/>
+      <w:bookmarkEnd w:id="7"/>
     </w:p>
     <w:p>
       <w:r>
@@ -17544,7 +17531,7 @@
         <w:pStyle w:val="BodyText"/>
         <w:spacing w:before="0"/>
       </w:pPr>
-      <w:bookmarkStart w:id="7" w:name="figures"/>
+      <w:bookmarkStart w:id="8" w:name="figures"/>
       <w:r>
         <w:rPr>
           <w:b/>
@@ -17635,8 +17622,6 @@
       <w:r>
         <w:t>between</w:t>
       </w:r>
-      <w:bookmarkStart w:id="8" w:name="_GoBack"/>
-      <w:bookmarkEnd w:id="8"/>
       <w:r>
         <w:t xml:space="preserve"> the </w:t>
       </w:r>
@@ -18043,7 +18028,7 @@
       <w:r>
         <w:br w:type="page"/>
       </w:r>
-      <w:bookmarkEnd w:id="7"/>
+      <w:bookmarkEnd w:id="8"/>
       <w:r>
         <w:lastRenderedPageBreak/>
         <w:t>Figures</w:t>
@@ -27589,7 +27574,7 @@
 </file>
 
 <file path=customXml/itemProps1.xml><?xml version="1.0" encoding="utf-8"?>
-<ds:datastoreItem xmlns:ds="http://schemas.openxmlformats.org/officeDocument/2006/customXml" ds:itemID="{4B92CD69-4486-8947-9F88-961E4FD86D8B}">
+<ds:datastoreItem xmlns:ds="http://schemas.openxmlformats.org/officeDocument/2006/customXml" ds:itemID="{82E398A2-5DFC-B441-BE2E-10486E2584A1}">
   <ds:schemaRefs>
     <ds:schemaRef ds:uri="http://schemas.openxmlformats.org/officeDocument/2006/bibliography"/>
   </ds:schemaRefs>

</xml_diff>

<commit_message>
Format tables a little
</commit_message>
<xml_diff>
--- a/manuscript/Van-Mazijk-Cramer-Verboom_main-text.docx
+++ b/manuscript/Van-Mazijk-Cramer-Verboom_main-text.docx
@@ -2356,8 +2356,6 @@
       <w:r>
         <w:t>696</w:t>
       </w:r>
-      <w:bookmarkStart w:id="4" w:name="_GoBack"/>
-      <w:bookmarkEnd w:id="4"/>
       <w:r>
         <w:t>.</w:t>
       </w:r>
@@ -4083,7 +4081,7 @@
         <w:pStyle w:val="Heading2"/>
         <w:spacing w:line="240" w:lineRule="auto"/>
       </w:pPr>
-      <w:bookmarkStart w:id="5" w:name="environmental-heterogeneity-as-an-explan"/>
+      <w:bookmarkStart w:id="4" w:name="environmental-heterogeneity-as-an-explan"/>
       <w:r>
         <w:t>2.3</w:t>
       </w:r>
@@ -4096,7 +4094,7 @@
       <w:r>
         <w:t>Environmental heterogeneity as an explanation of species richness</w:t>
       </w:r>
-      <w:bookmarkEnd w:id="5"/>
+      <w:bookmarkEnd w:id="4"/>
     </w:p>
     <w:p>
       <w:pPr>
@@ -5277,7 +5275,7 @@
         <w:pStyle w:val="Heading1"/>
         <w:spacing w:line="240" w:lineRule="auto"/>
       </w:pPr>
-      <w:bookmarkStart w:id="6" w:name="results"/>
+      <w:bookmarkStart w:id="5" w:name="results"/>
       <w:r>
         <w:t>3</w:t>
       </w:r>
@@ -5290,7 +5288,7 @@
       <w:r>
         <w:t>Results</w:t>
       </w:r>
-      <w:bookmarkEnd w:id="6"/>
+      <w:bookmarkEnd w:id="5"/>
     </w:p>
     <w:p>
       <w:pPr>
@@ -7719,7 +7717,7 @@
           <w:tab w:val="left" w:pos="6189"/>
         </w:tabs>
       </w:pPr>
-      <w:bookmarkStart w:id="7" w:name="tables"/>
+      <w:bookmarkStart w:id="6" w:name="tables"/>
       <w:r>
         <w:t>Consistent with a recent meta-analysis identifying environmental heterogeneity as a universal driver of species richness</w:t>
       </w:r>
@@ -10902,7 +10900,7 @@
         <w:lastRenderedPageBreak/>
         <w:t>Tables</w:t>
       </w:r>
-      <w:bookmarkEnd w:id="7"/>
+      <w:bookmarkEnd w:id="6"/>
     </w:p>
     <w:p>
       <w:r>
@@ -17531,7 +17529,7 @@
         <w:pStyle w:val="BodyText"/>
         <w:spacing w:before="0"/>
       </w:pPr>
-      <w:bookmarkStart w:id="8" w:name="figures"/>
+      <w:bookmarkStart w:id="7" w:name="figures"/>
       <w:r>
         <w:rPr>
           <w:b/>
@@ -17752,7 +17750,6 @@
           </w:tcPr>
           <w:p>
             <w:pPr>
-              <w:jc w:val="center"/>
               <w:rPr>
                 <w:sz w:val="22"/>
               </w:rPr>
@@ -17862,7 +17859,7 @@
           </w:tcPr>
           <w:p>
             <w:pPr>
-              <w:jc w:val="right"/>
+              <w:jc w:val="center"/>
               <w:rPr>
                 <w:sz w:val="22"/>
               </w:rPr>
@@ -17884,7 +17881,7 @@
           </w:tcPr>
           <w:p>
             <w:pPr>
-              <w:jc w:val="right"/>
+              <w:jc w:val="center"/>
               <w:rPr>
                 <w:sz w:val="22"/>
               </w:rPr>
@@ -17893,7 +17890,15 @@
               <w:rPr>
                 <w:sz w:val="22"/>
               </w:rPr>
-              <w:t>0.934</w:t>
+              <w:t>0</w:t>
+            </w:r>
+            <w:bookmarkStart w:id="8" w:name="_GoBack"/>
+            <w:bookmarkEnd w:id="8"/>
+            <w:r>
+              <w:rPr>
+                <w:sz w:val="22"/>
+              </w:rPr>
+              <w:t>.934</w:t>
             </w:r>
           </w:p>
         </w:tc>
@@ -17926,7 +17931,7 @@
           </w:tcPr>
           <w:p>
             <w:pPr>
-              <w:jc w:val="right"/>
+              <w:jc w:val="center"/>
               <w:rPr>
                 <w:sz w:val="22"/>
               </w:rPr>
@@ -17945,7 +17950,7 @@
           </w:tcPr>
           <w:p>
             <w:pPr>
-              <w:jc w:val="right"/>
+              <w:jc w:val="center"/>
               <w:rPr>
                 <w:sz w:val="22"/>
               </w:rPr>
@@ -17987,7 +17992,7 @@
           </w:tcPr>
           <w:p>
             <w:pPr>
-              <w:jc w:val="right"/>
+              <w:jc w:val="center"/>
               <w:rPr>
                 <w:sz w:val="22"/>
               </w:rPr>
@@ -18006,7 +18011,7 @@
           </w:tcPr>
           <w:p>
             <w:pPr>
-              <w:jc w:val="right"/>
+              <w:jc w:val="center"/>
               <w:rPr>
                 <w:sz w:val="22"/>
               </w:rPr>
@@ -18028,7 +18033,7 @@
       <w:r>
         <w:br w:type="page"/>
       </w:r>
-      <w:bookmarkEnd w:id="8"/>
+      <w:bookmarkEnd w:id="7"/>
       <w:r>
         <w:lastRenderedPageBreak/>
         <w:t>Figures</w:t>
@@ -27574,7 +27579,7 @@
 </file>
 
 <file path=customXml/itemProps1.xml><?xml version="1.0" encoding="utf-8"?>
-<ds:datastoreItem xmlns:ds="http://schemas.openxmlformats.org/officeDocument/2006/customXml" ds:itemID="{82E398A2-5DFC-B441-BE2E-10486E2584A1}">
+<ds:datastoreItem xmlns:ds="http://schemas.openxmlformats.org/officeDocument/2006/customXml" ds:itemID="{A9B9BC9B-BF73-844E-AD1F-611B4E1CD4EF}">
   <ds:schemaRefs>
     <ds:schemaRef ds:uri="http://schemas.openxmlformats.org/officeDocument/2006/bibliography"/>
   </ds:schemaRefs>

</xml_diff>

<commit_message>
Split para in SI
</commit_message>
<xml_diff>
--- a/manuscript/Van-Mazijk-Cramer-Verboom_main-text.docx
+++ b/manuscript/Van-Mazijk-Cramer-Verboom_main-text.docx
@@ -677,8 +677,6 @@
       <w:r>
         <w:t>.</w:t>
       </w:r>
-      <w:bookmarkStart w:id="3" w:name="_GoBack"/>
-      <w:bookmarkEnd w:id="3"/>
     </w:p>
     <w:p>
       <w:pPr>
@@ -1960,7 +1958,7 @@
         <w:pStyle w:val="Heading2"/>
         <w:spacing w:line="240" w:lineRule="auto"/>
       </w:pPr>
-      <w:bookmarkStart w:id="4" w:name="comparing-regions-environmental-heteroge"/>
+      <w:bookmarkStart w:id="3" w:name="comparing-regions-environmental-heteroge"/>
       <w:r>
         <w:t>2.1</w:t>
       </w:r>
@@ -3149,2132 +3147,2132 @@
       <w:r>
         <w:t>Comparing environmental heterogeneity</w:t>
       </w:r>
+      <w:bookmarkEnd w:id="3"/>
+    </w:p>
+    <w:p>
+      <w:pPr>
+        <w:pStyle w:val="FirstParagraph"/>
+      </w:pPr>
+      <w:r>
+        <w:t>T</w:t>
+      </w:r>
+      <w:r>
+        <w:t xml:space="preserve">o compare </w:t>
+      </w:r>
+      <w:r>
+        <w:t>environmental heterogeneity</w:t>
+      </w:r>
+      <w:r>
+        <w:t xml:space="preserve"> </w:t>
+      </w:r>
+      <w:r>
+        <w:t>between the GCFR and SWAFR,</w:t>
+      </w:r>
+      <w:r>
+        <w:t xml:space="preserve"> we acquired a suite of </w:t>
+      </w:r>
+      <w:r>
+        <w:t xml:space="preserve">nine </w:t>
+      </w:r>
+      <w:r>
+        <w:t xml:space="preserve">geospatially-explicit environmental </w:t>
+      </w:r>
+      <w:r>
+        <w:t>variables</w:t>
+      </w:r>
+      <w:r>
+        <w:t xml:space="preserve"> </w:t>
+      </w:r>
+      <w:r>
+        <w:t>(Table S</w:t>
+      </w:r>
+      <w:r>
+        <w:t>1</w:t>
+      </w:r>
+      <w:r>
+        <w:t xml:space="preserve">) </w:t>
+      </w:r>
+      <w:r>
+        <w:t>in the form of raster layers</w:t>
+      </w:r>
+      <w:r>
+        <w:t xml:space="preserve"> </w:t>
+      </w:r>
+      <w:r>
+        <w:t xml:space="preserve">to </w:t>
+      </w:r>
+      <w:r>
+        <w:t>represent</w:t>
+      </w:r>
+      <w:r>
+        <w:t xml:space="preserve"> topographic (elevation), climatic (surface T, MAP, PDQ), edaphic (clay content, soil C, pH, CEC) and vegetational </w:t>
+      </w:r>
+      <w:r>
+        <w:t xml:space="preserve">(NDVI) </w:t>
+      </w:r>
+      <w:r>
+        <w:t xml:space="preserve">gradients. </w:t>
+      </w:r>
+      <w:r>
+        <w:t xml:space="preserve">As far as possible, these variables were selected to represent environmental axes which are </w:t>
+      </w:r>
+      <w:r>
+        <w:t>considered regionally important</w:t>
+      </w:r>
+      <w:r>
+        <w:t xml:space="preserve"> and </w:t>
+      </w:r>
+      <w:r>
+        <w:t>i</w:t>
+      </w:r>
+      <w:r>
+        <w:t>ndependent</w:t>
+      </w:r>
+      <w:r>
+        <w:t xml:space="preserve"> (see Figure S</w:t>
+      </w:r>
+      <w:r>
+        <w:t>1–3</w:t>
+      </w:r>
+      <w:r>
+        <w:t>)</w:t>
+      </w:r>
+      <w:r>
+        <w:t xml:space="preserve">. For example, the inclusion of PDQ in addition to MAP is justified on the basis that, where the </w:t>
+      </w:r>
+      <w:r>
+        <w:t xml:space="preserve">latter </w:t>
+      </w:r>
+      <w:r>
+        <w:t>captures variation in overall rainfall amount, the former measures the intensity of seasonal aridity</w:t>
+      </w:r>
+      <w:r>
+        <w:t xml:space="preserve">, </w:t>
+      </w:r>
+      <w:r>
+        <w:t xml:space="preserve">a key feature of </w:t>
+      </w:r>
+      <w:r>
+        <w:t xml:space="preserve">mediterranean-type climates </w:t>
+      </w:r>
+      <w:r>
+        <w:fldChar w:fldCharType="begin" w:fldLock="1"/>
+      </w:r>
+      <w:r>
+        <w:instrText>ADDIN CSL_CITATION {"citationItems":[{"id":"ITEM-1","itemData":{"author":[{"dropping-particle":"","family":"Belda","given":"Michal","non-dropping-particle":"","parse-names":false,"suffix":""},{"dropping-particle":"","family":"Holtanová","given":"Eva","non-dropping-particle":"","parse-names":false,"suffix":""},{"dropping-particle":"","family":"Halenka","given":"Tomáš","non-dropping-particle":"","parse-names":false,"suffix":""},{"dropping-particle":"","family":"Kalvová","given":"Jaroslava","non-dropping-particle":"","parse-names":false,"suffix":""}],"container-title":"Climate research","id":"ITEM-1","issue":"1","issued":{"date-parts":[["2014"]]},"page":"1-13","title":"Climate classification revisited: from Köppen to Trewartha","type":"article-journal","volume":"59"},"uris":["http://www.mendeley.com/documents/?uuid=da8a6dfa-f238-4b9d-b3f7-a002f40c23ad"]}],"mendeley":{"formattedCitation":"(Belda, Holtanová, Halenka, &amp; Kalvová, 2014)","plainTextFormattedCitation":"(Belda, Holtanová, Halenka, &amp; Kalvová, 2014)","previouslyFormattedCitation":"(Belda, Holtanová, Halenka, &amp; Kalvová, 2014)"},"properties":{"noteIndex":0},"schema":"https://github.com/citation-style-language/schema/raw/master/csl-citation.json"}</w:instrText>
+      </w:r>
+      <w:r>
+        <w:fldChar w:fldCharType="separate"/>
+      </w:r>
+      <w:r>
+        <w:rPr>
+          <w:noProof/>
+        </w:rPr>
+        <w:t>(Belda, Holtanová, Halenka, &amp; Kalvová, 2014)</w:t>
+      </w:r>
+      <w:r>
+        <w:fldChar w:fldCharType="end"/>
+      </w:r>
+      <w:r>
+        <w:t xml:space="preserve">. Variable selection was, however, constrained by the availability of suitable raster-layers. Thus, although soil [P] is probably an important determinant of plant distribution in both the GCFR and SWAFR </w:t>
+      </w:r>
+      <w:r>
+        <w:fldChar w:fldCharType="begin" w:fldLock="1"/>
+      </w:r>
+      <w:r>
+        <w:instrText>ADDIN CSL_CITATION {"citationItems":[{"id":"ITEM-1","itemData":{"DOI":"10.1093/aob/mcl114","ISBN":"0305-7364","ISSN":"03057364","PMID":"16769731","abstract":"BACKGROUND: Global phosphorus (P) reserves are being depleted, with half-depletion predicted to occur between 2040 and 2060. Most of the P applied in fertilizers may be sorbed by soil, and not be available for plants lacking specific adaptations. On the severely P-impoverished soils of south-western Australia and the Cape region in South Africa, non-mycorrhizal species exhibit highly effective adaptations to acquire P. A wide range of these non-mycorrhizal species, belonging to two monocotyledonous and eight dicotyledonous families, produce root clusters. Non-mycorrhizal species with root clusters appear to be particularly effective at accessing P when its availability is extremely low.\\n\\nSCOPE: There is a need to develop crops that are highly effective at acquiring inorganic P (Pi) from P-sorbing soils. Traits such as those found in non-mycorrhizal root-cluster-bearing species in Australia, South Africa and other P-impoverished environments are highly desirable for future crops. Root clusters combine a specialized structure with a specialized metabolism. Native species with such traits could be domesticated or crossed with existing crop species. An alternative approach would be to develop future crops with root clusters based on knowledge of the genes involved in development and functioning of root clusters.\\n\\nCONCLUSIONS: Root clusters offer enormous potential for future research of both a fundamental and a strategic nature. New discoveries of the development and functioning of root clusters in both monocotyledonous and dicotyledonous families are essential to produce new crops with superior P-acquisition traits.","author":[{"dropping-particle":"","family":"Lambers","given":"Hans","non-dropping-particle":"","parse-names":false,"suffix":""},{"dropping-particle":"","family":"Shane","given":"Michael W.","non-dropping-particle":"","parse-names":false,"suffix":""},{"dropping-particle":"","family":"Cramer","given":"Michael D.","non-dropping-particle":"","parse-names":false,"suffix":""},{"dropping-particle":"","family":"Pearse","given":"Stuart J.","non-dropping-particle":"","parse-names":false,"suffix":""},{"dropping-particle":"","family":"Veneklaas","given":"Erik J.","non-dropping-particle":"","parse-names":false,"suffix":""}],"container-title":"Annals of Botany","id":"ITEM-1","issue":"4","issued":{"date-parts":[["2006"]]},"page":"693-713","title":"Root structure and functioning for efficient acquisition of phosphorus: Matching morphological and physiological traits","type":"article-journal","volume":"98"},"uris":["http://www.mendeley.com/documents/?uuid=c6eea57f-2450-4bb0-aa5d-41be7c9fb4c5"]},{"id":"ITEM-2","itemData":{"author":[{"dropping-particle":"","family":"Shane","given":"Michael W","non-dropping-particle":"","parse-names":false,"suffix":""},{"dropping-particle":"","family":"Cramer","given":"Michael D","non-dropping-particle":"","parse-names":false,"suffix":""},{"dropping-particle":"","family":"Lambers","given":"Hans","non-dropping-particle":"","parse-names":false,"suffix":""}],"container-title":"Plant, Cell &amp; Environment","id":"ITEM-2","issue":"12","issued":{"date-parts":[["2008"]]},"page":"1825-1833","publisher":"Wiley Online Library","title":"Root of edaphically controlled Proteaceae turnover on the Agulhas Plain, South Africa: phosphate uptake regulation and growth","type":"article-journal","volume":"31"},"uris":["http://www.mendeley.com/documents/?uuid=774d3bbd-c880-4ef3-919f-dd6c1c9dce71"]},{"id":"ITEM-3","itemData":{"DOI":"10.1007/s11104-010-0444-9","ISSN":"0032-079X","author":[{"dropping-particle":"","family":"Lambers","given":"Hans","non-dropping-particle":"","parse-names":false,"suffix":""},{"dropping-particle":"","family":"Brundrett","given":"Mark C.","non-dropping-particle":"","parse-names":false,"suffix":""},{"dropping-particle":"","family":"Raven","given":"John A.","non-dropping-particle":"","parse-names":false,"suffix":""},{"dropping-particle":"","family":"Hopper","given":"Stephen D.","non-dropping-particle":"","parse-names":false,"suffix":""}],"container-title":"Plant and Soil","id":"ITEM-3","issue":"1-2","issued":{"date-parts":[["2010","9","9"]]},"page":"11-31","publisher":"Springer Netherlands","title":"Plant mineral nutrition in ancient landscapes: high plant species diversity on infertile soils is linked to functional diversity for nutritional strategies","type":"article-journal","volume":"334"},"uris":["http://www.mendeley.com/documents/?uuid=0edaca43-1ed2-3899-a042-e4ff94ad1a74"]}],"mendeley":{"formattedCitation":"(Lambers, Brundrett, Raven, &amp; Hopper, 2010; Lambers, Shane, Cramer, Pearse, &amp; Veneklaas, 2006; Shane, Cramer, &amp; Lambers, 2008)","plainTextFormattedCitation":"(Lambers, Brundrett, Raven, &amp; Hopper, 2010; Lambers, Shane, Cramer, Pearse, &amp; Veneklaas, 2006; Shane, Cramer, &amp; Lambers, 2008)","previouslyFormattedCitation":"(Lambers, Brundrett, Raven, &amp; Hopper, 2010; Lambers, Shane, Cramer, Pearse, &amp; Veneklaas, 2006; Shane, Cramer, &amp; Lambers, 2008)"},"properties":{"noteIndex":0},"schema":"https://github.com/citation-style-language/schema/raw/master/csl-citation.json"}</w:instrText>
+      </w:r>
+      <w:r>
+        <w:fldChar w:fldCharType="separate"/>
+      </w:r>
+      <w:r>
+        <w:rPr>
+          <w:noProof/>
+        </w:rPr>
+        <w:t>(Lambers, Brundrett, Raven, &amp; Hopper, 2010; Lambers, Shane, Cramer, Pearse, &amp; Veneklaas, 2006; Shane, Cramer, &amp; Lambers, 2008)</w:t>
+      </w:r>
+      <w:r>
+        <w:fldChar w:fldCharType="end"/>
+      </w:r>
+      <w:r>
+        <w:t>, this variable could not</w:t>
+      </w:r>
+      <w:r>
+        <w:t xml:space="preserve"> be</w:t>
+      </w:r>
+      <w:r>
+        <w:t xml:space="preserve"> included owing to a lack of comparable data layers for the two regions. Indeed, </w:t>
+      </w:r>
+      <w:r>
+        <w:t xml:space="preserve">wherever possible, we made use of </w:t>
+      </w:r>
+      <w:r>
+        <w:t>remote sensing derived layers</w:t>
+      </w:r>
+      <w:r>
+        <w:t xml:space="preserve">. </w:t>
+      </w:r>
+      <w:r>
+        <w:t>Where</w:t>
+      </w:r>
+      <w:r>
+        <w:t xml:space="preserve"> s</w:t>
+      </w:r>
+      <w:r>
+        <w:t>oil variables were summari</w:t>
+      </w:r>
+      <w:r>
+        <w:t>s</w:t>
+      </w:r>
+      <w:r>
+        <w:t>ed as</w:t>
+      </w:r>
+      <w:r>
+        <w:t xml:space="preserve"> depth-interval weighted average</w:t>
+      </w:r>
+      <w:r>
+        <w:t>s, climatic a</w:t>
+      </w:r>
+      <w:r>
+        <w:t xml:space="preserve">nd spectral </w:t>
+      </w:r>
+      <w:r>
+        <w:t>variables</w:t>
+      </w:r>
+      <w:r>
+        <w:t xml:space="preserve"> </w:t>
+      </w:r>
+      <w:r>
+        <w:t>were summari</w:t>
+      </w:r>
+      <w:r>
+        <w:t>s</w:t>
+      </w:r>
+      <w:r>
+        <w:t xml:space="preserve">ed </w:t>
+      </w:r>
+      <w:r>
+        <w:t>as</w:t>
+      </w:r>
+      <w:r>
+        <w:t xml:space="preserve"> </w:t>
+      </w:r>
+      <w:r>
+        <w:t>annual means</w:t>
+      </w:r>
+      <w:r>
+        <w:t>, both</w:t>
+      </w:r>
+      <w:r>
+        <w:t xml:space="preserve"> using the “raster” package for R</w:t>
+      </w:r>
+      <w:r>
+        <w:t xml:space="preserve"> </w:t>
+      </w:r>
+      <w:r>
+        <w:fldChar w:fldCharType="begin" w:fldLock="1"/>
+      </w:r>
+      <w:r>
+        <w:instrText>ADDIN CSL_CITATION {"citationItems":[{"id":"ITEM-1","itemData":{"author":[{"dropping-particle":"","family":"Hijmans","given":"Robert J.","non-dropping-particle":"","parse-names":false,"suffix":""}],"id":"ITEM-1","issued":{"date-parts":[["2016"]]},"note":"From Duplicate 1 (raster: Geographic Data Analysis and Modeling. R package version 2.5-8 - Hijmans, Robert J)\n\nR package version 2.5-8","title":"raster: Geographic Data Analysis and Modeling. R package version 2.5-8","type":"article"},"uris":["http://www.mendeley.com/documents/?uuid=e1255836-1e03-400a-9430-df79fd207df0"]}],"mendeley":{"formattedCitation":"(Hijmans, 2016)","plainTextFormattedCitation":"(Hijmans, 2016)","previouslyFormattedCitation":"(Hijmans, 2016)"},"properties":{"noteIndex":0},"schema":"https://github.com/citation-style-language/schema/raw/master/csl-citation.json"}</w:instrText>
+      </w:r>
+      <w:r>
+        <w:fldChar w:fldCharType="separate"/>
+      </w:r>
+      <w:r>
+        <w:rPr>
+          <w:noProof/>
+        </w:rPr>
+        <w:t>(Hijmans, 2016)</w:t>
+      </w:r>
+      <w:r>
+        <w:fldChar w:fldCharType="end"/>
+      </w:r>
+      <w:r>
+        <w:t xml:space="preserve">. All layers were then </w:t>
+      </w:r>
+      <w:r>
+        <w:t>projected to a common coordinate reference system (WGS84) using the “rgdal” package</w:t>
+      </w:r>
+      <w:r>
+        <w:t xml:space="preserve"> </w:t>
+      </w:r>
+      <w:r>
+        <w:fldChar w:fldCharType="begin" w:fldLock="1"/>
+      </w:r>
+      <w:r>
+        <w:instrText>ADDIN CSL_CITATION {"citationItems":[{"id":"ITEM-1","itemData":{"author":[{"dropping-particle":"","family":"Bivand","given":"Roger","non-dropping-particle":"","parse-names":false,"suffix":""},{"dropping-particle":"","family":"Keitt","given":"Tim","non-dropping-particle":"","parse-names":false,"suffix":""},{"dropping-particle":"","family":"Rowlingson","given":"Barry","non-dropping-particle":"","parse-names":false,"suffix":""}],"id":"ITEM-1","issued":{"date-parts":[["2017"]]},"note":"R package version 1.2-7","title":"rgdal: Bindings for the Geospatial Data Abstraction Library. R package version 1.2-7","type":"article"},"uris":["http://www.mendeley.com/documents/?uuid=ad47ce2a-b11c-4257-a0dc-af013995a00f"]}],"mendeley":{"formattedCitation":"(Bivand, Keitt, &amp; Rowlingson, 2017)","plainTextFormattedCitation":"(Bivand, Keitt, &amp; Rowlingson, 2017)","previouslyFormattedCitation":"(Bivand, Keitt, &amp; Rowlingson, 2017)"},"properties":{"noteIndex":0},"schema":"https://github.com/citation-style-language/schema/raw/master/csl-citation.json"}</w:instrText>
+      </w:r>
+      <w:r>
+        <w:fldChar w:fldCharType="separate"/>
+      </w:r>
+      <w:r>
+        <w:rPr>
+          <w:noProof/>
+        </w:rPr>
+        <w:t>(Bivand, Keitt, &amp; Rowlingson, 2017)</w:t>
+      </w:r>
+      <w:r>
+        <w:fldChar w:fldCharType="end"/>
+      </w:r>
+      <w:r>
+        <w:t xml:space="preserve"> and</w:t>
+      </w:r>
+      <w:r>
+        <w:t xml:space="preserve"> resampled to 0.05º resolution using the “resample” function in “raster</w:t>
+      </w:r>
+      <w:r>
+        <w:t>,</w:t>
+      </w:r>
+      <w:r>
+        <w:t>” with the “bilinear” method.</w:t>
+      </w:r>
+    </w:p>
+    <w:p>
+      <w:pPr>
+        <w:pStyle w:val="BodyText"/>
+      </w:pPr>
+      <w:r>
+        <w:t>In order t</w:t>
+      </w:r>
+      <w:r>
+        <w:t>o quantify heterogeneity in the</w:t>
+      </w:r>
+      <w:r>
+        <w:t>se</w:t>
+      </w:r>
+      <w:r>
+        <w:t xml:space="preserve"> </w:t>
+      </w:r>
+      <w:r>
+        <w:t xml:space="preserve">environmental </w:t>
+      </w:r>
+      <w:r>
+        <w:t>variable</w:t>
+      </w:r>
+      <w:r>
+        <w:t>s</w:t>
+      </w:r>
+      <w:r>
+        <w:t>, w</w:t>
+      </w:r>
+      <w:r>
+        <w:t xml:space="preserve">e developed an index that would account for the spatial configuration of environmental conditions. Our index, </w:t>
+      </w:r>
+      <w:r>
+        <w:t>based on</w:t>
+      </w:r>
+      <w:r>
+        <w:t xml:space="preserve"> raster data, </w:t>
+      </w:r>
+      <w:r>
+        <w:t>employs</w:t>
+      </w:r>
+      <w:r>
+        <w:t xml:space="preserve"> nested </w:t>
+      </w:r>
+      <w:r>
+        <w:t>squares</w:t>
+      </w:r>
+      <w:r>
+        <w:t xml:space="preserve"> </w:t>
+      </w:r>
+      <w:r>
+        <w:t>at various spatial scales</w:t>
+      </w:r>
+      <w:r>
+        <w:t>.</w:t>
+      </w:r>
+      <w:r>
+        <w:t xml:space="preserve"> </w:t>
+      </w:r>
+      <w:r>
+        <w:t xml:space="preserve">We </w:t>
+      </w:r>
+      <w:r>
+        <w:t>quantified</w:t>
+      </w:r>
+      <w:r>
+        <w:t xml:space="preserve"> </w:t>
+      </w:r>
+      <w:r>
+        <w:t xml:space="preserve">the </w:t>
+      </w:r>
+      <w:r>
+        <w:t>environmental heterogeneity</w:t>
+      </w:r>
+      <w:r>
+        <w:t xml:space="preserve"> of a given square (i.e. 0.10</w:t>
+      </w:r>
+      <w:r>
+        <w:rPr>
+          <w:rFonts w:cstheme="majorBidi"/>
+        </w:rPr>
+        <w:t>°×</w:t>
+      </w:r>
+      <w:r>
+        <w:t>0.10</w:t>
+      </w:r>
+      <w:r>
+        <w:rPr>
+          <w:rFonts w:ascii="Times New Roman" w:hAnsi="Times New Roman" w:cs="Times New Roman"/>
+        </w:rPr>
+        <w:t>°-</w:t>
+      </w:r>
+      <w:r>
+        <w:t>, QDS</w:t>
+      </w:r>
+      <w:r>
+        <w:t>-</w:t>
+      </w:r>
+      <w:r>
+        <w:t>, HDS</w:t>
+      </w:r>
+      <w:r>
+        <w:t>-</w:t>
+      </w:r>
+      <w:r>
+        <w:t xml:space="preserve"> and DS</w:t>
+      </w:r>
+      <w:r>
+        <w:t>-scale)</w:t>
+      </w:r>
+      <w:r>
+        <w:t xml:space="preserve"> as the variance </w:t>
+      </w:r>
+      <w:r>
+        <w:t xml:space="preserve">of the environmental conditions </w:t>
+      </w:r>
+      <w:r>
+        <w:t xml:space="preserve">of </w:t>
+      </w:r>
+      <w:r>
+        <w:t>the four sub-</w:t>
+      </w:r>
+      <w:r>
+        <w:t>squares</w:t>
+      </w:r>
+      <w:r>
+        <w:t xml:space="preserve"> (i.e. 0.05</w:t>
+      </w:r>
+      <w:r>
+        <w:rPr>
+          <w:rFonts w:cstheme="majorBidi"/>
+        </w:rPr>
+        <w:t>°×</w:t>
+      </w:r>
+      <w:r>
+        <w:t>0.05</w:t>
+      </w:r>
+      <w:r>
+        <w:rPr>
+          <w:rFonts w:ascii="Times New Roman" w:hAnsi="Times New Roman" w:cs="Times New Roman"/>
+        </w:rPr>
+        <w:t>°</w:t>
+      </w:r>
+      <w:r>
+        <w:rPr>
+          <w:rFonts w:ascii="Times New Roman" w:hAnsi="Times New Roman" w:cs="Times New Roman"/>
+        </w:rPr>
+        <w:t>-</w:t>
+      </w:r>
+      <w:r>
+        <w:t>, eighth-</w:t>
+      </w:r>
+      <w:r>
+        <w:t>degree square</w:t>
+      </w:r>
+      <w:r>
+        <w:t>-</w:t>
+      </w:r>
+      <w:r>
+        <w:t>,</w:t>
+      </w:r>
+      <w:r>
+        <w:t xml:space="preserve"> </w:t>
+      </w:r>
+      <w:r>
+        <w:t>QDS</w:t>
+      </w:r>
+      <w:r>
+        <w:t>-</w:t>
+      </w:r>
+      <w:r>
+        <w:t xml:space="preserve"> and </w:t>
+      </w:r>
+      <w:r>
+        <w:t>HDS</w:t>
+      </w:r>
+      <w:r>
+        <w:t>-scale</w:t>
+      </w:r>
+      <w:r>
+        <w:t>)</w:t>
+      </w:r>
+      <w:r>
+        <w:t xml:space="preserve"> </w:t>
+      </w:r>
+      <w:r>
+        <w:t>nested within it</w:t>
+      </w:r>
+      <w:r>
+        <w:t xml:space="preserve">. </w:t>
+      </w:r>
+      <w:r>
+        <w:t>T</w:t>
+      </w:r>
+      <w:r>
+        <w:t xml:space="preserve">his </w:t>
+      </w:r>
+      <w:r>
+        <w:t>was d</w:t>
+      </w:r>
+      <w:r>
+        <w:t>one</w:t>
+      </w:r>
+      <w:r>
+        <w:t xml:space="preserve"> </w:t>
+      </w:r>
+      <w:r>
+        <w:t>using the “</w:t>
+      </w:r>
+      <w:r>
+        <w:t>aggregate</w:t>
+      </w:r>
+      <w:r>
+        <w:t xml:space="preserve">” </w:t>
+      </w:r>
+      <w:r>
+        <w:t xml:space="preserve">function in </w:t>
+      </w:r>
+      <w:r>
+        <w:t xml:space="preserve">the </w:t>
+      </w:r>
+      <w:r>
+        <w:t>R package “raster</w:t>
+      </w:r>
+      <w:r>
+        <w:t xml:space="preserve">” </w:t>
+      </w:r>
+      <w:r>
+        <w:fldChar w:fldCharType="begin" w:fldLock="1"/>
+      </w:r>
+      <w:r>
+        <w:instrText>ADDIN CSL_CITATION {"citationItems":[{"id":"ITEM-1","itemData":{"author":[{"dropping-particle":"","family":"Hijmans","given":"Robert J.","non-dropping-particle":"","parse-names":false,"suffix":""}],"id":"ITEM-1","issued":{"date-parts":[["2016"]]},"note":"From Duplicate 1 (raster: Geographic Data Analysis and Modeling. R package version 2.5-8 - Hijmans, Robert J)\n\nR package version 2.5-8","title":"raster: Geographic Data Analysis and Modeling. R package version 2.5-8","type":"article"},"uris":["http://www.mendeley.com/documents/?uuid=e1255836-1e03-400a-9430-df79fd207df0"]}],"mendeley":{"formattedCitation":"(Hijmans, 2016)","plainTextFormattedCitation":"(Hijmans, 2016)","previouslyFormattedCitation":"(Hijmans, 2016)"},"properties":{"noteIndex":0},"schema":"https://github.com/citation-style-language/schema/raw/master/csl-citation.json"}</w:instrText>
+      </w:r>
+      <w:r>
+        <w:fldChar w:fldCharType="separate"/>
+      </w:r>
+      <w:r>
+        <w:rPr>
+          <w:noProof/>
+        </w:rPr>
+        <w:t>(Hijmans, 2016)</w:t>
+      </w:r>
+      <w:r>
+        <w:fldChar w:fldCharType="end"/>
+      </w:r>
+      <w:r>
+        <w:t>,</w:t>
+      </w:r>
+      <w:r>
+        <w:t xml:space="preserve"> </w:t>
+      </w:r>
+      <w:r>
+        <w:t xml:space="preserve">with </w:t>
+      </w:r>
+      <w:r>
+        <w:t xml:space="preserve">variance </w:t>
+      </w:r>
+      <w:r>
+        <w:t xml:space="preserve">set </w:t>
+      </w:r>
+      <w:r>
+        <w:t>as the aggregation function</w:t>
+      </w:r>
+      <w:r>
+        <w:t>.</w:t>
+      </w:r>
+      <w:r>
+        <w:t xml:space="preserve"> </w:t>
+      </w:r>
+      <w:r>
+        <w:t xml:space="preserve">Since </w:t>
+      </w:r>
+      <w:r>
+        <w:t>our index</w:t>
+      </w:r>
+      <w:r>
+        <w:t xml:space="preserve"> measure</w:t>
+      </w:r>
+      <w:r>
+        <w:t>s</w:t>
+      </w:r>
+      <w:r>
+        <w:t xml:space="preserve"> within-square heterogeneity at each spatial scale, </w:t>
+      </w:r>
+      <w:r>
+        <w:t>it can be related directly</w:t>
+      </w:r>
+      <w:r>
+        <w:t xml:space="preserve"> to </w:t>
+      </w:r>
+      <w:r>
+        <w:t>species richness at the QDS-, HDS- and DS-scales</w:t>
+      </w:r>
+      <w:r>
+        <w:t>.</w:t>
+      </w:r>
+    </w:p>
+    <w:p>
+      <w:pPr>
+        <w:pStyle w:val="BodyText"/>
+        <w:rPr>
+          <w:rFonts w:eastAsiaTheme="minorEastAsia"/>
+        </w:rPr>
+      </w:pPr>
+      <w:r>
+        <w:lastRenderedPageBreak/>
+        <w:t>W</w:t>
+      </w:r>
+      <w:r>
+        <w:t xml:space="preserve">e </w:t>
+      </w:r>
+      <w:r>
+        <w:t xml:space="preserve">used principal components analysis (PCA), applied to the </w:t>
+      </w:r>
+      <w:r>
+        <w:t>nine</w:t>
+      </w:r>
+      <w:r>
+        <w:t xml:space="preserve"> environmental variables across both regions, to </w:t>
+      </w:r>
+      <w:r>
+        <w:t>extract a major axis of</w:t>
+      </w:r>
+      <w:r>
+        <w:t xml:space="preserve"> </w:t>
+      </w:r>
+      <w:r>
+        <w:t>environmental heterogeneity</w:t>
+      </w:r>
+      <w:r>
+        <w:t xml:space="preserve">. </w:t>
+      </w:r>
+      <w:r>
+        <w:t xml:space="preserve">For this purpose, the layers describing heterogeneity in the </w:t>
+      </w:r>
+      <w:r>
+        <w:t>nine</w:t>
+      </w:r>
+      <w:r>
+        <w:t xml:space="preserve"> environmental variables at each spatial scale </w:t>
+      </w:r>
+      <w:r>
+        <w:t xml:space="preserve">were </w:t>
+      </w:r>
+      <w:r>
+        <w:t>first log</w:t>
+      </w:r>
+      <w:r>
+        <w:rPr>
+          <w:vertAlign w:val="subscript"/>
+        </w:rPr>
+        <w:t>10</w:t>
+      </w:r>
+      <w:r>
+        <w:t>-</w:t>
+      </w:r>
+      <w:r>
+        <w:t xml:space="preserve">transformed to ensure normality. A separate PCA was </w:t>
+      </w:r>
+      <w:r>
+        <w:t>then run at</w:t>
+      </w:r>
+      <w:r>
+        <w:t xml:space="preserve"> each </w:t>
+      </w:r>
+      <w:r>
+        <w:t>spatial scale</w:t>
+      </w:r>
+      <w:r>
+        <w:t xml:space="preserve">. </w:t>
+      </w:r>
+      <w:r>
+        <w:t xml:space="preserve">The first </w:t>
+      </w:r>
+      <w:r>
+        <w:t>axis</w:t>
+      </w:r>
+      <w:r>
+        <w:t xml:space="preserve"> </w:t>
+      </w:r>
+      <w:r>
+        <w:t xml:space="preserve">(PC1) </w:t>
+      </w:r>
+      <w:r>
+        <w:t xml:space="preserve">thus </w:t>
+      </w:r>
+      <w:r>
+        <w:t xml:space="preserve">extracted </w:t>
+      </w:r>
+      <w:r>
+        <w:t xml:space="preserve">from each of the </w:t>
+      </w:r>
+      <w:r>
+        <w:t>four</w:t>
+      </w:r>
+      <w:r>
+        <w:t xml:space="preserve"> PCAs represents the major axis of heterogeneity </w:t>
+      </w:r>
+      <w:r>
+        <w:t xml:space="preserve">across </w:t>
+      </w:r>
+      <w:r>
+        <w:t xml:space="preserve">the </w:t>
+      </w:r>
+      <w:r>
+        <w:t>nine</w:t>
+      </w:r>
+      <w:r>
+        <w:t xml:space="preserve"> </w:t>
+      </w:r>
+      <w:r>
+        <w:t>environmental</w:t>
+      </w:r>
+      <w:r>
+        <w:t xml:space="preserve"> heterogeneity</w:t>
+      </w:r>
+      <w:r>
+        <w:t xml:space="preserve"> </w:t>
+      </w:r>
+      <w:r>
+        <w:t xml:space="preserve">variables </w:t>
+      </w:r>
+      <w:r>
+        <w:t>considered</w:t>
+      </w:r>
+      <w:r>
+        <w:t xml:space="preserve"> (see Figure S</w:t>
+      </w:r>
+      <w:r>
+        <w:t>4</w:t>
+      </w:r>
+      <w:r>
+        <w:t>)</w:t>
+      </w:r>
+      <w:r>
+        <w:t>.</w:t>
+      </w:r>
+    </w:p>
+    <w:p>
+      <w:pPr>
+        <w:pStyle w:val="BodyText"/>
+      </w:pPr>
+      <w:r>
+        <w:t xml:space="preserve">To compare </w:t>
+      </w:r>
+      <w:r>
+        <w:t>heterogeneity in the nine</w:t>
+      </w:r>
+      <w:r>
+        <w:t xml:space="preserve"> </w:t>
+      </w:r>
+      <w:r>
+        <w:t xml:space="preserve">environmental </w:t>
+      </w:r>
+      <w:r>
+        <w:t>variables</w:t>
+      </w:r>
+      <w:r>
+        <w:t xml:space="preserve"> </w:t>
+      </w:r>
+      <w:r>
+        <w:t xml:space="preserve">and </w:t>
+      </w:r>
+      <w:r>
+        <w:t xml:space="preserve">in </w:t>
+      </w:r>
+      <w:r>
+        <w:t>the major axis of heterogeneity between the two regions</w:t>
+      </w:r>
+      <w:r>
+        <w:t xml:space="preserve">, we employed common language effect sizes </w:t>
+      </w:r>
+      <w:r>
+        <w:t>(</w:t>
+      </w:r>
+      <w:r>
+        <w:rPr>
+          <w:i/>
+        </w:rPr>
+        <w:t>CLES</w:t>
+      </w:r>
+      <w:r>
+        <w:t>)</w:t>
+      </w:r>
+      <w:r>
+        <w:t xml:space="preserve"> using the R package “canprot” </w:t>
+      </w:r>
+      <w:r>
+        <w:fldChar w:fldCharType="begin" w:fldLock="1"/>
+      </w:r>
+      <w:r>
+        <w:instrText>ADDIN CSL_CITATION {"citationItems":[{"id":"ITEM-1","itemData":{"DOI":"10.7717/peerj.3421","author":[{"dropping-particle":"","family":"Dick","given":"Jeffrey M","non-dropping-particle":"","parse-names":false,"suffix":""}],"container-title":"PeerJ","id":"ITEM-1","issue":"e3421","issued":{"date-parts":[["2017"]]},"title":"Chemical composition and the potential for proteomic transformation in cancer, hypoxia, and hyperosmotic stress","type":"article-journal","volume":"5"},"uris":["http://www.mendeley.com/documents/?uuid=c4e8f6ec-8e69-4566-873e-6d336ff795bf"]}],"mendeley":{"formattedCitation":"(Dick, 2017)","plainTextFormattedCitation":"(Dick, 2017)","previouslyFormattedCitation":"(Dick, 2017)"},"properties":{"noteIndex":0},"schema":"https://github.com/citation-style-language/schema/raw/master/csl-citation.json"}</w:instrText>
+      </w:r>
+      <w:r>
+        <w:fldChar w:fldCharType="separate"/>
+      </w:r>
+      <w:r>
+        <w:rPr>
+          <w:noProof/>
+        </w:rPr>
+        <w:t>(Dick, 2017)</w:t>
+      </w:r>
+      <w:r>
+        <w:fldChar w:fldCharType="end"/>
+      </w:r>
+      <w:r>
+        <w:t>.</w:t>
+      </w:r>
+      <w:r>
+        <w:t xml:space="preserve"> </w:t>
+      </w:r>
+      <w:r>
+        <w:t xml:space="preserve">The </w:t>
+      </w:r>
+      <w:r>
+        <w:rPr>
+          <w:i/>
+        </w:rPr>
+        <w:t>CLES</w:t>
+      </w:r>
+      <w:r>
+        <w:t xml:space="preserve"> describe</w:t>
+      </w:r>
+      <w:r>
+        <w:t>s</w:t>
+      </w:r>
+      <w:r>
+        <w:t xml:space="preserve"> the proportion of pairwise comparisons </w:t>
+      </w:r>
+      <w:r>
+        <w:t xml:space="preserve">of a variable </w:t>
+      </w:r>
+      <w:r>
+        <w:t xml:space="preserve">between two categories </w:t>
+      </w:r>
+      <w:r>
+        <w:t xml:space="preserve">in which </w:t>
+      </w:r>
+      <w:r>
+        <w:t>the value in on</w:t>
+      </w:r>
+      <w:r>
+        <w:t xml:space="preserve">e category </w:t>
+      </w:r>
+      <w:r>
+        <w:t>exceed</w:t>
+      </w:r>
+      <w:r>
+        <w:t>s</w:t>
+      </w:r>
+      <w:r>
+        <w:t xml:space="preserve"> th</w:t>
+      </w:r>
+      <w:r>
+        <w:t>at in the other</w:t>
+      </w:r>
+      <w:r>
+        <w:t>.</w:t>
+      </w:r>
+      <w:r>
+        <w:t xml:space="preserve"> </w:t>
+      </w:r>
+      <w:r>
+        <w:t>Additionally</w:t>
+      </w:r>
+      <w:r>
+        <w:t xml:space="preserve">, we tested for differences in </w:t>
+      </w:r>
+      <w:r>
+        <w:t xml:space="preserve">regional </w:t>
+      </w:r>
+      <w:r>
+        <w:t xml:space="preserve">heterogeneity values using two-sided Mann-Whitney </w:t>
+      </w:r>
+      <w:r>
+        <w:rPr>
+          <w:i/>
+        </w:rPr>
+        <w:t>U</w:t>
+      </w:r>
+      <w:r>
+        <w:t>-</w:t>
+      </w:r>
+      <w:r>
+        <w:t>tests</w:t>
+      </w:r>
+      <w:r>
+        <w:t xml:space="preserve"> </w:t>
+      </w:r>
+      <w:r>
+        <w:t xml:space="preserve">as implemented </w:t>
+      </w:r>
+      <w:r>
+        <w:t>in R</w:t>
+      </w:r>
+      <w:r>
+        <w:t>.</w:t>
+      </w:r>
+      <w:r>
+        <w:t xml:space="preserve"> </w:t>
+      </w:r>
+      <w:r>
+        <w:t>Both analyses were done</w:t>
+      </w:r>
+      <w:r>
+        <w:t xml:space="preserve"> at </w:t>
+      </w:r>
+      <w:r>
+        <w:t xml:space="preserve">all </w:t>
+      </w:r>
+      <w:r>
+        <w:t>four spatial scales</w:t>
+      </w:r>
+      <w:r>
+        <w:t>. Th</w:t>
+      </w:r>
+      <w:r>
+        <w:t>is</w:t>
+      </w:r>
+      <w:r>
+        <w:t xml:space="preserve"> enabled us</w:t>
+      </w:r>
+      <w:r>
+        <w:t xml:space="preserve"> to assess scale-dependence</w:t>
+      </w:r>
+      <w:r>
+        <w:t xml:space="preserve"> in heterogeneity and to ascertain the spatial scale at which </w:t>
+      </w:r>
+      <w:r>
+        <w:t xml:space="preserve">regional </w:t>
+      </w:r>
+      <w:r>
+        <w:t>environmental heterogeneity</w:t>
+      </w:r>
+      <w:r>
+        <w:t xml:space="preserve"> differences are</w:t>
+      </w:r>
+      <w:r>
+        <w:t xml:space="preserve"> most pronounced.</w:t>
+      </w:r>
+    </w:p>
+    <w:p>
+      <w:pPr>
+        <w:pStyle w:val="Heading2"/>
+        <w:spacing w:line="240" w:lineRule="auto"/>
+      </w:pPr>
+      <w:bookmarkStart w:id="4" w:name="environmental-heterogeneity-as-an-explan"/>
+      <w:r>
+        <w:t>2.3</w:t>
+      </w:r>
+      <w:r>
+        <w:t>:</w:t>
+      </w:r>
+      <w:r>
+        <w:t xml:space="preserve"> </w:t>
+      </w:r>
+      <w:r>
+        <w:t>Environmental heterogeneity as an explanation of species richness</w:t>
+      </w:r>
       <w:bookmarkEnd w:id="4"/>
     </w:p>
     <w:p>
       <w:pPr>
         <w:pStyle w:val="FirstParagraph"/>
-      </w:pPr>
-      <w:r>
-        <w:t>T</w:t>
-      </w:r>
-      <w:r>
-        <w:t xml:space="preserve">o compare </w:t>
-      </w:r>
-      <w:r>
-        <w:t>environmental heterogeneity</w:t>
+        <w:rPr>
+          <w:rFonts w:eastAsiaTheme="minorEastAsia"/>
+        </w:rPr>
+      </w:pPr>
+      <w:r>
+        <w:t>W</w:t>
+      </w:r>
+      <w:r>
+        <w:t>e used linear</w:t>
       </w:r>
       <w:r>
         <w:t xml:space="preserve"> </w:t>
       </w:r>
       <w:r>
-        <w:t>between the GCFR and SWAFR,</w:t>
-      </w:r>
-      <w:r>
-        <w:t xml:space="preserve"> we acquired a suite of </w:t>
-      </w:r>
-      <w:r>
-        <w:t xml:space="preserve">nine </w:t>
-      </w:r>
-      <w:r>
-        <w:t xml:space="preserve">geospatially-explicit environmental </w:t>
-      </w:r>
-      <w:r>
-        <w:t>variables</w:t>
+        <w:t>models</w:t>
+      </w:r>
+      <w:r>
+        <w:t>,</w:t>
       </w:r>
       <w:r>
         <w:t xml:space="preserve"> </w:t>
       </w:r>
       <w:r>
-        <w:t>(Table S</w:t>
-      </w:r>
-      <w:r>
-        <w:t>1</w:t>
-      </w:r>
-      <w:r>
-        <w:t xml:space="preserve">) </w:t>
-      </w:r>
-      <w:r>
-        <w:t>in the form of raster layers</w:t>
+        <w:t xml:space="preserve">in R, </w:t>
+      </w:r>
+      <w:r>
+        <w:t xml:space="preserve">to assess </w:t>
+      </w:r>
+      <w:r>
+        <w:t xml:space="preserve">the explanatory power of </w:t>
+      </w:r>
+      <w:r>
+        <w:t>heterogeneity</w:t>
       </w:r>
       <w:r>
         <w:t xml:space="preserve"> </w:t>
       </w:r>
       <w:r>
-        <w:t xml:space="preserve">to </w:t>
-      </w:r>
-      <w:r>
-        <w:t>represent</w:t>
-      </w:r>
-      <w:r>
-        <w:t xml:space="preserve"> topographic (elevation), climatic (surface T, MAP, PDQ), edaphic (clay content, soil C, pH, CEC) and vegetational </w:t>
-      </w:r>
-      <w:r>
-        <w:t xml:space="preserve">(NDVI) </w:t>
-      </w:r>
-      <w:r>
-        <w:t xml:space="preserve">gradients. </w:t>
-      </w:r>
-      <w:r>
-        <w:t xml:space="preserve">As far as possible, these variables were selected to represent environmental axes which are </w:t>
-      </w:r>
-      <w:r>
-        <w:t>considered regionally important</w:t>
-      </w:r>
-      <w:r>
-        <w:t xml:space="preserve"> and </w:t>
-      </w:r>
-      <w:r>
-        <w:t>i</w:t>
-      </w:r>
-      <w:r>
-        <w:t>ndependent</w:t>
-      </w:r>
-      <w:r>
-        <w:t xml:space="preserve"> (see Figure S</w:t>
-      </w:r>
-      <w:r>
-        <w:t>1–3</w:t>
-      </w:r>
-      <w:r>
-        <w:t>)</w:t>
-      </w:r>
-      <w:r>
-        <w:t xml:space="preserve">. For example, the inclusion of PDQ in addition to MAP is justified on the basis that, where the </w:t>
-      </w:r>
-      <w:r>
-        <w:t xml:space="preserve">latter </w:t>
-      </w:r>
-      <w:r>
-        <w:t>captures variation in overall rainfall amount, the former measures the intensity of seasonal aridity</w:t>
-      </w:r>
-      <w:r>
-        <w:t xml:space="preserve">, </w:t>
-      </w:r>
-      <w:r>
-        <w:t xml:space="preserve">a key feature of </w:t>
-      </w:r>
-      <w:r>
-        <w:t xml:space="preserve">mediterranean-type climates </w:t>
-      </w:r>
-      <w:r>
-        <w:fldChar w:fldCharType="begin" w:fldLock="1"/>
-      </w:r>
-      <w:r>
-        <w:instrText>ADDIN CSL_CITATION {"citationItems":[{"id":"ITEM-1","itemData":{"author":[{"dropping-particle":"","family":"Belda","given":"Michal","non-dropping-particle":"","parse-names":false,"suffix":""},{"dropping-particle":"","family":"Holtanová","given":"Eva","non-dropping-particle":"","parse-names":false,"suffix":""},{"dropping-particle":"","family":"Halenka","given":"Tomáš","non-dropping-particle":"","parse-names":false,"suffix":""},{"dropping-particle":"","family":"Kalvová","given":"Jaroslava","non-dropping-particle":"","parse-names":false,"suffix":""}],"container-title":"Climate research","id":"ITEM-1","issue":"1","issued":{"date-parts":[["2014"]]},"page":"1-13","title":"Climate classification revisited: from Köppen to Trewartha","type":"article-journal","volume":"59"},"uris":["http://www.mendeley.com/documents/?uuid=da8a6dfa-f238-4b9d-b3f7-a002f40c23ad"]}],"mendeley":{"formattedCitation":"(Belda, Holtanová, Halenka, &amp; Kalvová, 2014)","plainTextFormattedCitation":"(Belda, Holtanová, Halenka, &amp; Kalvová, 2014)","previouslyFormattedCitation":"(Belda, Holtanová, Halenka, &amp; Kalvová, 2014)"},"properties":{"noteIndex":0},"schema":"https://github.com/citation-style-language/schema/raw/master/csl-citation.json"}</w:instrText>
-      </w:r>
-      <w:r>
-        <w:fldChar w:fldCharType="separate"/>
-      </w:r>
-      <w:r>
-        <w:rPr>
-          <w:noProof/>
-        </w:rPr>
-        <w:t>(Belda, Holtanová, Halenka, &amp; Kalvová, 2014)</w:t>
-      </w:r>
-      <w:r>
-        <w:fldChar w:fldCharType="end"/>
-      </w:r>
-      <w:r>
-        <w:t xml:space="preserve">. Variable selection was, however, constrained by the availability of suitable raster-layers. Thus, although soil [P] is probably an important determinant of plant distribution in both the GCFR and SWAFR </w:t>
-      </w:r>
-      <w:r>
-        <w:fldChar w:fldCharType="begin" w:fldLock="1"/>
-      </w:r>
-      <w:r>
-        <w:instrText>ADDIN CSL_CITATION {"citationItems":[{"id":"ITEM-1","itemData":{"DOI":"10.1093/aob/mcl114","ISBN":"0305-7364","ISSN":"03057364","PMID":"16769731","abstract":"BACKGROUND: Global phosphorus (P) reserves are being depleted, with half-depletion predicted to occur between 2040 and 2060. Most of the P applied in fertilizers may be sorbed by soil, and not be available for plants lacking specific adaptations. On the severely P-impoverished soils of south-western Australia and the Cape region in South Africa, non-mycorrhizal species exhibit highly effective adaptations to acquire P. A wide range of these non-mycorrhizal species, belonging to two monocotyledonous and eight dicotyledonous families, produce root clusters. Non-mycorrhizal species with root clusters appear to be particularly effective at accessing P when its availability is extremely low.\\n\\nSCOPE: There is a need to develop crops that are highly effective at acquiring inorganic P (Pi) from P-sorbing soils. Traits such as those found in non-mycorrhizal root-cluster-bearing species in Australia, South Africa and other P-impoverished environments are highly desirable for future crops. Root clusters combine a specialized structure with a specialized metabolism. Native species with such traits could be domesticated or crossed with existing crop species. An alternative approach would be to develop future crops with root clusters based on knowledge of the genes involved in development and functioning of root clusters.\\n\\nCONCLUSIONS: Root clusters offer enormous potential for future research of both a fundamental and a strategic nature. New discoveries of the development and functioning of root clusters in both monocotyledonous and dicotyledonous families are essential to produce new crops with superior P-acquisition traits.","author":[{"dropping-particle":"","family":"Lambers","given":"Hans","non-dropping-particle":"","parse-names":false,"suffix":""},{"dropping-particle":"","family":"Shane","given":"Michael W.","non-dropping-particle":"","parse-names":false,"suffix":""},{"dropping-particle":"","family":"Cramer","given":"Michael D.","non-dropping-particle":"","parse-names":false,"suffix":""},{"dropping-particle":"","family":"Pearse","given":"Stuart J.","non-dropping-particle":"","parse-names":false,"suffix":""},{"dropping-particle":"","family":"Veneklaas","given":"Erik J.","non-dropping-particle":"","parse-names":false,"suffix":""}],"container-title":"Annals of Botany","id":"ITEM-1","issue":"4","issued":{"date-parts":[["2006"]]},"page":"693-713","title":"Root structure and functioning for efficient acquisition of phosphorus: Matching morphological and physiological traits","type":"article-journal","volume":"98"},"uris":["http://www.mendeley.com/documents/?uuid=c6eea57f-2450-4bb0-aa5d-41be7c9fb4c5"]},{"id":"ITEM-2","itemData":{"author":[{"dropping-particle":"","family":"Shane","given":"Michael W","non-dropping-particle":"","parse-names":false,"suffix":""},{"dropping-particle":"","family":"Cramer","given":"Michael D","non-dropping-particle":"","parse-names":false,"suffix":""},{"dropping-particle":"","family":"Lambers","given":"Hans","non-dropping-particle":"","parse-names":false,"suffix":""}],"container-title":"Plant, Cell &amp; Environment","id":"ITEM-2","issue":"12","issued":{"date-parts":[["2008"]]},"page":"1825-1833","publisher":"Wiley Online Library","title":"Root of edaphically controlled Proteaceae turnover on the Agulhas Plain, South Africa: phosphate uptake regulation and growth","type":"article-journal","volume":"31"},"uris":["http://www.mendeley.com/documents/?uuid=774d3bbd-c880-4ef3-919f-dd6c1c9dce71"]},{"id":"ITEM-3","itemData":{"DOI":"10.1007/s11104-010-0444-9","ISSN":"0032-079X","author":[{"dropping-particle":"","family":"Lambers","given":"Hans","non-dropping-particle":"","parse-names":false,"suffix":""},{"dropping-particle":"","family":"Brundrett","given":"Mark C.","non-dropping-particle":"","parse-names":false,"suffix":""},{"dropping-particle":"","family":"Raven","given":"John A.","non-dropping-particle":"","parse-names":false,"suffix":""},{"dropping-particle":"","family":"Hopper","given":"Stephen D.","non-dropping-particle":"","parse-names":false,"suffix":""}],"container-title":"Plant and Soil","id":"ITEM-3","issue":"1-2","issued":{"date-parts":[["2010","9","9"]]},"page":"11-31","publisher":"Springer Netherlands","title":"Plant mineral nutrition in ancient landscapes: high plant species diversity on infertile soils is linked to functional diversity for nutritional strategies","type":"article-journal","volume":"334"},"uris":["http://www.mendeley.com/documents/?uuid=0edaca43-1ed2-3899-a042-e4ff94ad1a74"]}],"mendeley":{"formattedCitation":"(Lambers, Brundrett, Raven, &amp; Hopper, 2010; Lambers, Shane, Cramer, Pearse, &amp; Veneklaas, 2006; Shane, Cramer, &amp; Lambers, 2008)","plainTextFormattedCitation":"(Lambers, Brundrett, Raven, &amp; Hopper, 2010; Lambers, Shane, Cramer, Pearse, &amp; Veneklaas, 2006; Shane, Cramer, &amp; Lambers, 2008)","previouslyFormattedCitation":"(Lambers, Brundrett, Raven, &amp; Hopper, 2010; Lambers, Shane, Cramer, Pearse, &amp; Veneklaas, 2006; Shane, Cramer, &amp; Lambers, 2008)"},"properties":{"noteIndex":0},"schema":"https://github.com/citation-style-language/schema/raw/master/csl-citation.json"}</w:instrText>
-      </w:r>
-      <w:r>
-        <w:fldChar w:fldCharType="separate"/>
-      </w:r>
-      <w:r>
-        <w:rPr>
-          <w:noProof/>
-        </w:rPr>
-        <w:t>(Lambers, Brundrett, Raven, &amp; Hopper, 2010; Lambers, Shane, Cramer, Pearse, &amp; Veneklaas, 2006; Shane, Cramer, &amp; Lambers, 2008)</w:t>
-      </w:r>
-      <w:r>
-        <w:fldChar w:fldCharType="end"/>
-      </w:r>
-      <w:r>
-        <w:t>, this variable could not</w:t>
-      </w:r>
-      <w:r>
-        <w:t xml:space="preserve"> be</w:t>
-      </w:r>
-      <w:r>
-        <w:t xml:space="preserve"> included owing to a lack of comparable data layers for the two regions. Indeed, </w:t>
-      </w:r>
-      <w:r>
-        <w:t xml:space="preserve">wherever possible, we made use of </w:t>
-      </w:r>
-      <w:r>
-        <w:t>remote sensing derived layers</w:t>
-      </w:r>
-      <w:r>
-        <w:t xml:space="preserve">. </w:t>
-      </w:r>
-      <w:r>
-        <w:t>Where</w:t>
-      </w:r>
-      <w:r>
-        <w:t xml:space="preserve"> s</w:t>
-      </w:r>
-      <w:r>
-        <w:t>oil variables were summari</w:t>
+        <w:t xml:space="preserve">in the nine selected </w:t>
+      </w:r>
+      <w:r>
+        <w:t xml:space="preserve">environmental </w:t>
+      </w:r>
+      <w:r>
+        <w:t>variables, and the major heterogeneity axis represented by PC1</w:t>
+      </w:r>
+      <w:r>
+        <w:t>,</w:t>
+      </w:r>
+      <w:r>
+        <w:t xml:space="preserve"> </w:t>
+      </w:r>
+      <w:r>
+        <w:t>as determinant</w:t>
       </w:r>
       <w:r>
         <w:t>s</w:t>
       </w:r>
       <w:r>
-        <w:t>ed as</w:t>
-      </w:r>
-      <w:r>
-        <w:t xml:space="preserve"> depth-interval weighted average</w:t>
-      </w:r>
-      <w:r>
-        <w:t>s, climatic a</w:t>
-      </w:r>
-      <w:r>
-        <w:t xml:space="preserve">nd spectral </w:t>
-      </w:r>
-      <w:r>
-        <w:t>variables</w:t>
+        <w:t xml:space="preserve"> of</w:t>
+      </w:r>
+      <w:r>
+        <w:t xml:space="preserve"> species richness</w:t>
       </w:r>
       <w:r>
         <w:t xml:space="preserve"> </w:t>
       </w:r>
       <w:r>
-        <w:t>were summari</w:t>
-      </w:r>
-      <w:r>
-        <w:t>s</w:t>
-      </w:r>
-      <w:r>
-        <w:t xml:space="preserve">ed </w:t>
-      </w:r>
-      <w:r>
-        <w:t>as</w:t>
-      </w:r>
-      <w:r>
-        <w:t xml:space="preserve"> </w:t>
-      </w:r>
-      <w:r>
-        <w:t>annual means</w:t>
-      </w:r>
-      <w:r>
-        <w:t>, both</w:t>
-      </w:r>
-      <w:r>
-        <w:t xml:space="preserve"> using the “raster” package for R</w:t>
-      </w:r>
-      <w:r>
-        <w:t xml:space="preserve"> </w:t>
-      </w:r>
-      <w:r>
-        <w:fldChar w:fldCharType="begin" w:fldLock="1"/>
-      </w:r>
-      <w:r>
-        <w:instrText>ADDIN CSL_CITATION {"citationItems":[{"id":"ITEM-1","itemData":{"author":[{"dropping-particle":"","family":"Hijmans","given":"Robert J.","non-dropping-particle":"","parse-names":false,"suffix":""}],"id":"ITEM-1","issued":{"date-parts":[["2016"]]},"note":"From Duplicate 1 (raster: Geographic Data Analysis and Modeling. R package version 2.5-8 - Hijmans, Robert J)\n\nR package version 2.5-8","title":"raster: Geographic Data Analysis and Modeling. R package version 2.5-8","type":"article"},"uris":["http://www.mendeley.com/documents/?uuid=e1255836-1e03-400a-9430-df79fd207df0"]}],"mendeley":{"formattedCitation":"(Hijmans, 2016)","plainTextFormattedCitation":"(Hijmans, 2016)","previouslyFormattedCitation":"(Hijmans, 2016)"},"properties":{"noteIndex":0},"schema":"https://github.com/citation-style-language/schema/raw/master/csl-citation.json"}</w:instrText>
-      </w:r>
-      <w:r>
-        <w:fldChar w:fldCharType="separate"/>
-      </w:r>
-      <w:r>
-        <w:rPr>
-          <w:noProof/>
-        </w:rPr>
-        <w:t>(Hijmans, 2016)</w:t>
-      </w:r>
-      <w:r>
-        <w:fldChar w:fldCharType="end"/>
-      </w:r>
-      <w:r>
-        <w:t xml:space="preserve">. All layers were then </w:t>
-      </w:r>
-      <w:r>
-        <w:t>projected to a common coordinate reference system (WGS84) using the “rgdal” package</w:t>
-      </w:r>
-      <w:r>
-        <w:t xml:space="preserve"> </w:t>
-      </w:r>
-      <w:r>
-        <w:fldChar w:fldCharType="begin" w:fldLock="1"/>
-      </w:r>
-      <w:r>
-        <w:instrText>ADDIN CSL_CITATION {"citationItems":[{"id":"ITEM-1","itemData":{"author":[{"dropping-particle":"","family":"Bivand","given":"Roger","non-dropping-particle":"","parse-names":false,"suffix":""},{"dropping-particle":"","family":"Keitt","given":"Tim","non-dropping-particle":"","parse-names":false,"suffix":""},{"dropping-particle":"","family":"Rowlingson","given":"Barry","non-dropping-particle":"","parse-names":false,"suffix":""}],"id":"ITEM-1","issued":{"date-parts":[["2017"]]},"note":"R package version 1.2-7","title":"rgdal: Bindings for the Geospatial Data Abstraction Library. R package version 1.2-7","type":"article"},"uris":["http://www.mendeley.com/documents/?uuid=ad47ce2a-b11c-4257-a0dc-af013995a00f"]}],"mendeley":{"formattedCitation":"(Bivand, Keitt, &amp; Rowlingson, 2017)","plainTextFormattedCitation":"(Bivand, Keitt, &amp; Rowlingson, 2017)","previouslyFormattedCitation":"(Bivand, Keitt, &amp; Rowlingson, 2017)"},"properties":{"noteIndex":0},"schema":"https://github.com/citation-style-language/schema/raw/master/csl-citation.json"}</w:instrText>
-      </w:r>
-      <w:r>
-        <w:fldChar w:fldCharType="separate"/>
-      </w:r>
-      <w:r>
-        <w:rPr>
-          <w:noProof/>
-        </w:rPr>
-        <w:t>(Bivand, Keitt, &amp; Rowlingson, 2017)</w:t>
-      </w:r>
-      <w:r>
-        <w:fldChar w:fldCharType="end"/>
-      </w:r>
-      <w:r>
-        <w:t xml:space="preserve"> and</w:t>
-      </w:r>
-      <w:r>
-        <w:t xml:space="preserve"> resampled to 0.05º resolution using the “resample” function in “raster</w:t>
-      </w:r>
-      <w:r>
-        <w:t>,</w:t>
-      </w:r>
-      <w:r>
-        <w:t>” with the “bilinear” method.</w:t>
+        <w:t>across the two regions</w:t>
+      </w:r>
+      <w:r>
+        <w:t>.</w:t>
       </w:r>
     </w:p>
     <w:p>
       <w:pPr>
-        <w:pStyle w:val="BodyText"/>
-      </w:pPr>
-      <w:r>
-        <w:t>In order t</w:t>
-      </w:r>
-      <w:r>
-        <w:t>o quantify heterogeneity in the</w:t>
-      </w:r>
-      <w:r>
-        <w:t>se</w:t>
-      </w:r>
-      <w:r>
+        <w:pStyle w:val="FirstParagraph"/>
+        <w:rPr>
+          <w:rFonts w:eastAsiaTheme="minorEastAsia"/>
+        </w:rPr>
+      </w:pPr>
+      <w:r>
+        <w:rPr>
+          <w:rFonts w:eastAsiaTheme="minorEastAsia"/>
+        </w:rPr>
+        <w:t xml:space="preserve">We first used </w:t>
+      </w:r>
+      <w:r>
+        <w:rPr>
+          <w:rFonts w:eastAsiaTheme="minorEastAsia"/>
+        </w:rPr>
+        <w:t>analyses of covariance</w:t>
+      </w:r>
+      <w:r>
+        <w:rPr>
+          <w:rFonts w:eastAsiaTheme="minorEastAsia"/>
+        </w:rPr>
+        <w:t xml:space="preserve"> (ANCOVA)</w:t>
+      </w:r>
+      <w:r>
+        <w:t>, at the QDS-, HDS- and DS-scales,</w:t>
+      </w:r>
+      <w:r>
+        <w:rPr>
+          <w:rFonts w:eastAsiaTheme="minorEastAsia"/>
+        </w:rPr>
+        <w:t xml:space="preserve"> to relate species richness to </w:t>
+      </w:r>
+      <w:r>
+        <w:rPr>
+          <w:rFonts w:eastAsiaTheme="minorEastAsia"/>
+        </w:rPr>
+        <w:t xml:space="preserve">the </w:t>
+      </w:r>
+      <w:r>
+        <w:rPr>
+          <w:rFonts w:eastAsiaTheme="minorEastAsia"/>
+        </w:rPr>
+        <w:t>heterogeneit</w:t>
+      </w:r>
+      <w:r>
+        <w:rPr>
+          <w:rFonts w:eastAsiaTheme="minorEastAsia"/>
+        </w:rPr>
+        <w:t xml:space="preserve">y </w:t>
+      </w:r>
+      <w:r>
+        <w:rPr>
+          <w:rFonts w:eastAsiaTheme="minorEastAsia"/>
+        </w:rPr>
+        <w:t xml:space="preserve">of </w:t>
+      </w:r>
+      <w:r>
+        <w:rPr>
+          <w:rFonts w:eastAsiaTheme="minorEastAsia"/>
+        </w:rPr>
+        <w:t>each</w:t>
+      </w:r>
+      <w:r>
+        <w:rPr>
+          <w:rFonts w:eastAsiaTheme="minorEastAsia"/>
+        </w:rPr>
+        <w:t xml:space="preserve"> environmental variable</w:t>
+      </w:r>
+      <w:r>
+        <w:rPr>
+          <w:rFonts w:eastAsiaTheme="minorEastAsia"/>
+        </w:rPr>
+        <w:t>, and</w:t>
+      </w:r>
+      <w:r>
+        <w:rPr>
+          <w:rFonts w:eastAsiaTheme="minorEastAsia"/>
+        </w:rPr>
         <w:t xml:space="preserve"> </w:t>
       </w:r>
       <w:r>
-        <w:t xml:space="preserve">environmental </w:t>
-      </w:r>
-      <w:r>
-        <w:t>variable</w:t>
-      </w:r>
-      <w:r>
+        <w:rPr>
+          <w:rFonts w:eastAsiaTheme="minorEastAsia"/>
+        </w:rPr>
+        <w:t xml:space="preserve">to </w:t>
+      </w:r>
+      <w:r>
+        <w:rPr>
+          <w:rFonts w:eastAsiaTheme="minorEastAsia"/>
+        </w:rPr>
+        <w:t xml:space="preserve">the major axis of heterogeneity, </w:t>
+      </w:r>
+      <w:r>
+        <w:rPr>
+          <w:rFonts w:eastAsiaTheme="minorEastAsia"/>
+        </w:rPr>
+        <w:t>across the two regions</w:t>
+      </w:r>
+      <w:r>
+        <w:rPr>
+          <w:rFonts w:eastAsiaTheme="minorEastAsia"/>
+        </w:rPr>
+        <w:t xml:space="preserve">. </w:t>
+      </w:r>
+      <w:r>
+        <w:rPr>
+          <w:rFonts w:eastAsiaTheme="minorEastAsia"/>
+        </w:rPr>
+        <w:t>I</w:t>
+      </w:r>
+      <w:r>
+        <w:rPr>
+          <w:rFonts w:eastAsiaTheme="minorEastAsia"/>
+        </w:rPr>
+        <w:t>n order to assess whether th</w:t>
+      </w:r>
+      <w:r>
+        <w:rPr>
+          <w:rFonts w:eastAsiaTheme="minorEastAsia"/>
+        </w:rPr>
+        <w:t>ese</w:t>
+      </w:r>
+      <w:r>
+        <w:rPr>
+          <w:rFonts w:eastAsiaTheme="minorEastAsia"/>
+        </w:rPr>
+        <w:t xml:space="preserve"> relationship</w:t>
+      </w:r>
+      <w:r>
+        <w:rPr>
+          <w:rFonts w:eastAsiaTheme="minorEastAsia"/>
+        </w:rPr>
+        <w:t>s are</w:t>
+      </w:r>
+      <w:r>
+        <w:rPr>
+          <w:rFonts w:eastAsiaTheme="minorEastAsia"/>
+        </w:rPr>
+        <w:t xml:space="preserve"> identical</w:t>
+      </w:r>
+      <w:r>
+        <w:rPr>
+          <w:rFonts w:eastAsiaTheme="minorEastAsia"/>
+        </w:rPr>
+        <w:t xml:space="preserve"> in form</w:t>
+      </w:r>
+      <w:r>
+        <w:rPr>
+          <w:rFonts w:eastAsiaTheme="minorEastAsia"/>
+        </w:rPr>
+        <w:t xml:space="preserve"> </w:t>
+      </w:r>
+      <w:r>
+        <w:rPr>
+          <w:rFonts w:eastAsiaTheme="minorEastAsia"/>
+        </w:rPr>
+        <w:t>across</w:t>
+      </w:r>
+      <w:r>
+        <w:rPr>
+          <w:rFonts w:eastAsiaTheme="minorEastAsia"/>
+        </w:rPr>
+        <w:t xml:space="preserve"> the two regions</w:t>
+      </w:r>
+      <w:r>
+        <w:rPr>
+          <w:rFonts w:eastAsiaTheme="minorEastAsia"/>
+        </w:rPr>
+        <w:t>,</w:t>
+      </w:r>
+      <w:r>
+        <w:rPr>
+          <w:rFonts w:eastAsiaTheme="minorEastAsia"/>
+        </w:rPr>
+        <w:t xml:space="preserve"> we fitted three </w:t>
+      </w:r>
+      <w:r>
+        <w:rPr>
+          <w:rFonts w:eastAsiaTheme="minorEastAsia"/>
+        </w:rPr>
+        <w:t xml:space="preserve">nested </w:t>
+      </w:r>
+      <w:r>
+        <w:rPr>
+          <w:rFonts w:eastAsiaTheme="minorEastAsia"/>
+        </w:rPr>
+        <w:t>models</w:t>
+      </w:r>
+      <w:r>
+        <w:rPr>
+          <w:rFonts w:eastAsiaTheme="minorEastAsia"/>
+        </w:rPr>
+        <w:t xml:space="preserve"> for </w:t>
+      </w:r>
+      <w:r>
+        <w:rPr>
+          <w:rFonts w:eastAsiaTheme="minorEastAsia"/>
+        </w:rPr>
+        <w:t xml:space="preserve">each heterogeneity predictor </w:t>
+      </w:r>
+      <w:r>
+        <w:rPr>
+          <w:rFonts w:eastAsiaTheme="minorEastAsia"/>
+          <w:i/>
+        </w:rPr>
+        <w:t>X</w:t>
+      </w:r>
+      <w:r>
+        <w:rPr>
+          <w:rFonts w:eastAsiaTheme="minorEastAsia"/>
+        </w:rPr>
+        <w:t xml:space="preserve">, as follows: </w:t>
+      </w:r>
+      <w:r>
+        <w:rPr>
+          <w:rFonts w:eastAsiaTheme="minorEastAsia"/>
+        </w:rPr>
+        <w:t>a “main effect only” model (</w:t>
+      </w:r>
+      <w:r>
+        <w:rPr>
+          <w:rFonts w:eastAsiaTheme="minorEastAsia"/>
+          <w:i/>
+        </w:rPr>
+        <w:t>S</w:t>
+      </w:r>
+      <w:r>
+        <w:rPr>
+          <w:rFonts w:eastAsiaTheme="minorEastAsia"/>
+        </w:rPr>
+        <w:t xml:space="preserve"> ~ </w:t>
+      </w:r>
+      <w:r>
+        <w:rPr>
+          <w:rFonts w:cstheme="majorBidi"/>
+          <w:i/>
+        </w:rPr>
+        <w:t>β</w:t>
+      </w:r>
+      <w:r>
+        <w:rPr>
+          <w:rFonts w:cstheme="majorBidi"/>
+          <w:vertAlign w:val="subscript"/>
+        </w:rPr>
+        <w:t>0</w:t>
+      </w:r>
+      <w:r>
+        <w:rPr>
+          <w:rFonts w:cstheme="majorBidi"/>
+        </w:rPr>
+        <w:t xml:space="preserve"> + </w:t>
+      </w:r>
+      <w:r>
+        <w:rPr>
+          <w:rFonts w:cstheme="majorBidi"/>
+          <w:i/>
+        </w:rPr>
+        <w:t>β</w:t>
+      </w:r>
+      <w:r>
+        <w:rPr>
+          <w:rFonts w:cstheme="majorBidi"/>
+          <w:vertAlign w:val="subscript"/>
+        </w:rPr>
+        <w:t>1</w:t>
+      </w:r>
+      <w:r>
+        <w:rPr>
+          <w:rFonts w:cstheme="majorBidi"/>
+          <w:i/>
+        </w:rPr>
+        <w:t>X</w:t>
+      </w:r>
+      <w:r>
+        <w:rPr>
+          <w:rFonts w:eastAsiaTheme="minorEastAsia"/>
+        </w:rPr>
+        <w:t>), a “main effect + region” model (</w:t>
+      </w:r>
+      <w:r>
+        <w:rPr>
+          <w:rFonts w:eastAsiaTheme="minorEastAsia"/>
+          <w:i/>
+        </w:rPr>
+        <w:t>S</w:t>
+      </w:r>
+      <w:r>
+        <w:rPr>
+          <w:rFonts w:eastAsiaTheme="minorEastAsia"/>
+        </w:rPr>
+        <w:t xml:space="preserve"> ~ </w:t>
+      </w:r>
+      <w:r>
+        <w:rPr>
+          <w:rFonts w:cstheme="majorBidi"/>
+          <w:i/>
+        </w:rPr>
+        <w:t>β</w:t>
+      </w:r>
+      <w:r>
+        <w:rPr>
+          <w:rFonts w:cstheme="majorBidi"/>
+          <w:vertAlign w:val="subscript"/>
+        </w:rPr>
+        <w:t>0</w:t>
+      </w:r>
+      <w:r>
+        <w:rPr>
+          <w:rFonts w:cstheme="majorBidi"/>
+        </w:rPr>
+        <w:t xml:space="preserve"> + </w:t>
+      </w:r>
+      <w:r>
+        <w:rPr>
+          <w:rFonts w:cstheme="majorBidi"/>
+          <w:i/>
+        </w:rPr>
+        <w:t>β</w:t>
+      </w:r>
+      <w:r>
+        <w:rPr>
+          <w:rFonts w:cstheme="majorBidi"/>
+          <w:vertAlign w:val="subscript"/>
+        </w:rPr>
+        <w:t>1</w:t>
+      </w:r>
+      <w:r>
+        <w:rPr>
+          <w:rFonts w:cstheme="majorBidi"/>
+          <w:i/>
+        </w:rPr>
+        <w:t>X</w:t>
+      </w:r>
+      <w:r>
+        <w:rPr>
+          <w:rFonts w:cstheme="majorBidi"/>
+        </w:rPr>
+        <w:t xml:space="preserve"> + </w:t>
+      </w:r>
+      <w:r>
+        <w:rPr>
+          <w:rFonts w:cstheme="majorBidi"/>
+          <w:i/>
+        </w:rPr>
+        <w:t>β</w:t>
+      </w:r>
+      <w:r>
+        <w:rPr>
+          <w:rFonts w:cstheme="majorBidi"/>
+          <w:vertAlign w:val="subscript"/>
+        </w:rPr>
+        <w:t>2</w:t>
+      </w:r>
+      <w:r>
+        <w:rPr>
+          <w:rFonts w:cstheme="majorBidi"/>
+          <w:i/>
+        </w:rPr>
+        <w:t>Region</w:t>
+      </w:r>
+      <w:r>
+        <w:rPr>
+          <w:rFonts w:cstheme="majorBidi"/>
+        </w:rPr>
+        <w:t>)</w:t>
+      </w:r>
+      <w:r>
+        <w:rPr>
+          <w:rFonts w:eastAsiaTheme="minorEastAsia"/>
+        </w:rPr>
+        <w:t xml:space="preserve"> and a</w:t>
+      </w:r>
+      <w:r>
+        <w:rPr>
+          <w:rFonts w:eastAsiaTheme="minorEastAsia"/>
+        </w:rPr>
+        <w:t xml:space="preserve"> </w:t>
+      </w:r>
+      <w:r>
+        <w:rPr>
+          <w:rFonts w:eastAsiaTheme="minorEastAsia"/>
+        </w:rPr>
+        <w:t xml:space="preserve">“main effect </w:t>
+      </w:r>
+      <w:r>
+        <w:rPr>
+          <w:rFonts w:eastAsiaTheme="minorEastAsia" w:cstheme="majorBidi"/>
+        </w:rPr>
+        <w:t>×</w:t>
+      </w:r>
+      <w:r>
+        <w:rPr>
+          <w:rFonts w:eastAsiaTheme="minorEastAsia"/>
+        </w:rPr>
+        <w:t xml:space="preserve"> region” </w:t>
+      </w:r>
+      <w:r>
+        <w:rPr>
+          <w:rFonts w:eastAsiaTheme="minorEastAsia"/>
+        </w:rPr>
+        <w:t xml:space="preserve">model </w:t>
+      </w:r>
+      <w:r>
+        <w:rPr>
+          <w:rFonts w:eastAsiaTheme="minorEastAsia"/>
+        </w:rPr>
+        <w:t>which includes</w:t>
+      </w:r>
+      <w:r>
+        <w:rPr>
+          <w:rFonts w:eastAsiaTheme="minorEastAsia"/>
+        </w:rPr>
+        <w:t xml:space="preserve"> </w:t>
+      </w:r>
+      <w:r>
+        <w:rPr>
+          <w:rFonts w:eastAsiaTheme="minorEastAsia"/>
+        </w:rPr>
+        <w:t xml:space="preserve">an interaction </w:t>
+      </w:r>
+      <w:r>
+        <w:rPr>
+          <w:rFonts w:eastAsiaTheme="minorEastAsia"/>
+        </w:rPr>
+        <w:t xml:space="preserve">between heterogeneity and </w:t>
+      </w:r>
+      <w:r>
+        <w:rPr>
+          <w:rFonts w:eastAsiaTheme="minorEastAsia"/>
+        </w:rPr>
+        <w:t>region</w:t>
+      </w:r>
+      <w:r>
+        <w:rPr>
+          <w:rFonts w:eastAsiaTheme="minorEastAsia"/>
+        </w:rPr>
+        <w:t xml:space="preserve"> (</w:t>
+      </w:r>
+      <w:r>
+        <w:rPr>
+          <w:rFonts w:eastAsiaTheme="minorEastAsia"/>
+          <w:i/>
+        </w:rPr>
+        <w:t>S</w:t>
+      </w:r>
+      <w:r>
+        <w:rPr>
+          <w:rFonts w:eastAsiaTheme="minorEastAsia"/>
+        </w:rPr>
+        <w:t xml:space="preserve"> ~ </w:t>
+      </w:r>
+      <w:r>
+        <w:rPr>
+          <w:rFonts w:cstheme="majorBidi"/>
+          <w:i/>
+        </w:rPr>
+        <w:t>β</w:t>
+      </w:r>
+      <w:r>
+        <w:rPr>
+          <w:rFonts w:cstheme="majorBidi"/>
+          <w:vertAlign w:val="subscript"/>
+        </w:rPr>
+        <w:t>0</w:t>
+      </w:r>
+      <w:r>
+        <w:rPr>
+          <w:rFonts w:cstheme="majorBidi"/>
+        </w:rPr>
+        <w:t xml:space="preserve"> + </w:t>
+      </w:r>
+      <w:r>
+        <w:rPr>
+          <w:rFonts w:cstheme="majorBidi"/>
+          <w:i/>
+        </w:rPr>
+        <w:t>β</w:t>
+      </w:r>
+      <w:r>
+        <w:rPr>
+          <w:rFonts w:cstheme="majorBidi"/>
+          <w:vertAlign w:val="subscript"/>
+        </w:rPr>
+        <w:t>1</w:t>
+      </w:r>
+      <w:r>
+        <w:rPr>
+          <w:rFonts w:cstheme="majorBidi"/>
+          <w:i/>
+        </w:rPr>
+        <w:t>X</w:t>
+      </w:r>
+      <w:r>
+        <w:rPr>
+          <w:rFonts w:cstheme="majorBidi"/>
+        </w:rPr>
+        <w:t xml:space="preserve"> + </w:t>
+      </w:r>
+      <w:r>
+        <w:rPr>
+          <w:rFonts w:cstheme="majorBidi"/>
+          <w:i/>
+        </w:rPr>
+        <w:t>β</w:t>
+      </w:r>
+      <w:r>
+        <w:rPr>
+          <w:rFonts w:cstheme="majorBidi"/>
+          <w:vertAlign w:val="subscript"/>
+        </w:rPr>
+        <w:t>2</w:t>
+      </w:r>
+      <w:r>
+        <w:rPr>
+          <w:rFonts w:cstheme="majorBidi"/>
+          <w:i/>
+        </w:rPr>
+        <w:t>Region</w:t>
+      </w:r>
+      <w:r>
+        <w:rPr>
+          <w:rFonts w:cstheme="majorBidi"/>
+        </w:rPr>
+        <w:t xml:space="preserve"> + </w:t>
+      </w:r>
+      <w:r>
+        <w:rPr>
+          <w:rFonts w:cstheme="majorBidi"/>
+          <w:i/>
+        </w:rPr>
+        <w:t>β</w:t>
+      </w:r>
+      <w:r>
+        <w:rPr>
+          <w:rFonts w:cstheme="majorBidi"/>
+          <w:vertAlign w:val="subscript"/>
+        </w:rPr>
+        <w:t>3</w:t>
+      </w:r>
+      <w:r>
+        <w:rPr>
+          <w:rFonts w:cstheme="majorBidi"/>
+        </w:rPr>
+        <w:t>(</w:t>
+      </w:r>
+      <w:r>
+        <w:rPr>
+          <w:rFonts w:cstheme="majorBidi"/>
+          <w:i/>
+        </w:rPr>
+        <w:t>X × R</w:t>
+      </w:r>
+      <w:r>
+        <w:rPr>
+          <w:rFonts w:cstheme="majorBidi"/>
+          <w:i/>
+        </w:rPr>
+        <w:t>egion</w:t>
+      </w:r>
+      <w:r>
+        <w:rPr>
+          <w:rFonts w:eastAsiaTheme="minorEastAsia"/>
+        </w:rPr>
+        <w:t>)</w:t>
+      </w:r>
+      <w:r>
+        <w:rPr>
+          <w:rFonts w:eastAsiaTheme="minorEastAsia"/>
+        </w:rPr>
+        <w:t>)</w:t>
+      </w:r>
+      <w:r>
+        <w:rPr>
+          <w:rFonts w:eastAsiaTheme="minorEastAsia"/>
+        </w:rPr>
+        <w:t>.</w:t>
+      </w:r>
+      <w:r>
+        <w:rPr>
+          <w:rFonts w:eastAsiaTheme="minorEastAsia"/>
+        </w:rPr>
+        <w:t xml:space="preserve"> </w:t>
+      </w:r>
+      <w:r>
+        <w:rPr>
+          <w:rFonts w:eastAsiaTheme="minorEastAsia"/>
+        </w:rPr>
+        <w:t>For each of the ten predictor</w:t>
+      </w:r>
+      <w:r>
+        <w:rPr>
+          <w:rFonts w:eastAsiaTheme="minorEastAsia"/>
+        </w:rPr>
         <w:t>s</w:t>
       </w:r>
       <w:r>
-        <w:t>, w</w:t>
-      </w:r>
-      <w:r>
-        <w:t xml:space="preserve">e developed an index that would account for the spatial configuration of environmental conditions. Our index, </w:t>
-      </w:r>
-      <w:r>
-        <w:t>based on</w:t>
-      </w:r>
-      <w:r>
-        <w:t xml:space="preserve"> raster data, </w:t>
-      </w:r>
-      <w:r>
-        <w:t>employs</w:t>
-      </w:r>
-      <w:r>
-        <w:t xml:space="preserve"> nested </w:t>
-      </w:r>
-      <w:r>
-        <w:t>squares</w:t>
-      </w:r>
-      <w:r>
+        <w:rPr>
+          <w:rFonts w:eastAsiaTheme="minorEastAsia"/>
+        </w:rPr>
+        <w:t>, t</w:t>
+      </w:r>
+      <w:r>
+        <w:rPr>
+          <w:rFonts w:eastAsiaTheme="minorEastAsia"/>
+        </w:rPr>
+        <w:t xml:space="preserve">he best fitting </w:t>
+      </w:r>
+      <w:r>
+        <w:rPr>
+          <w:rFonts w:eastAsiaTheme="minorEastAsia"/>
+        </w:rPr>
+        <w:t>model</w:t>
+      </w:r>
+      <w:r>
+        <w:rPr>
+          <w:rFonts w:eastAsiaTheme="minorEastAsia"/>
+        </w:rPr>
+        <w:t xml:space="preserve"> was determined using Akaike’s information criterion (</w:t>
+      </w:r>
+      <w:r>
+        <w:rPr>
+          <w:rFonts w:eastAsiaTheme="minorEastAsia"/>
+          <w:i/>
+        </w:rPr>
+        <w:t>AIC</w:t>
+      </w:r>
+      <w:r>
+        <w:rPr>
+          <w:rFonts w:eastAsiaTheme="minorEastAsia"/>
+        </w:rPr>
+        <w:t>)</w:t>
+      </w:r>
+      <w:r>
+        <w:rPr>
+          <w:rFonts w:eastAsiaTheme="minorEastAsia"/>
+        </w:rPr>
+        <w:t xml:space="preserve">, </w:t>
+      </w:r>
+      <w:r>
+        <w:t xml:space="preserve">as </w:t>
+      </w:r>
+      <w:r>
+        <w:t xml:space="preserve">the simplest model with </w:t>
+      </w:r>
+      <w:r>
+        <w:rPr>
+          <w:i/>
+        </w:rPr>
+        <w:t>∆AIC</w:t>
+      </w:r>
+      <w:r>
+        <w:t xml:space="preserve"> &lt; 2.</w:t>
+      </w:r>
+      <w:r>
+        <w:rPr>
+          <w:rFonts w:eastAsiaTheme="minorEastAsia"/>
+          <w:i/>
+        </w:rPr>
         <w:t xml:space="preserve"> </w:t>
       </w:r>
       <w:r>
-        <w:t>at various spatial scales</w:t>
-      </w:r>
-      <w:r>
-        <w:t>.</w:t>
-      </w:r>
-      <w:r>
+        <w:rPr>
+          <w:rFonts w:eastAsiaTheme="minorEastAsia"/>
+        </w:rPr>
+        <w:t>Where the</w:t>
+      </w:r>
+      <w:r>
+        <w:rPr>
+          <w:rFonts w:eastAsiaTheme="minorEastAsia"/>
+        </w:rPr>
+        <w:t xml:space="preserve"> “main effect only” model </w:t>
+      </w:r>
+      <w:r>
+        <w:rPr>
+          <w:rFonts w:eastAsiaTheme="minorEastAsia"/>
+        </w:rPr>
+        <w:t xml:space="preserve">describes </w:t>
+      </w:r>
+      <w:r>
+        <w:rPr>
+          <w:rFonts w:eastAsiaTheme="minorEastAsia"/>
+        </w:rPr>
+        <w:t>heterogeneity</w:t>
+      </w:r>
+      <w:r>
+        <w:rPr>
+          <w:rFonts w:eastAsiaTheme="minorEastAsia"/>
+        </w:rPr>
         <w:t xml:space="preserve"> </w:t>
       </w:r>
       <w:r>
-        <w:t xml:space="preserve">We </w:t>
-      </w:r>
-      <w:r>
-        <w:t>quantified</w:t>
-      </w:r>
-      <w:r>
+        <w:rPr>
+          <w:rFonts w:eastAsiaTheme="minorEastAsia"/>
+        </w:rPr>
+        <w:t xml:space="preserve">as having a uniform effect </w:t>
+      </w:r>
+      <w:r>
+        <w:rPr>
+          <w:rFonts w:eastAsiaTheme="minorEastAsia"/>
+        </w:rPr>
+        <w:t>on species richness across the two regions</w:t>
+      </w:r>
+      <w:r>
+        <w:rPr>
+          <w:rFonts w:eastAsiaTheme="minorEastAsia"/>
+        </w:rPr>
+        <w:t xml:space="preserve"> (i.e. a common relationship)</w:t>
+      </w:r>
+      <w:r>
+        <w:rPr>
+          <w:rFonts w:eastAsiaTheme="minorEastAsia"/>
+        </w:rPr>
+        <w:t xml:space="preserve">, the “main effect + region” and “main effect </w:t>
+      </w:r>
+      <w:r>
+        <w:rPr>
+          <w:rFonts w:eastAsiaTheme="minorEastAsia" w:cstheme="majorBidi"/>
+        </w:rPr>
+        <w:t>×</w:t>
+      </w:r>
+      <w:r>
+        <w:rPr>
+          <w:rFonts w:eastAsiaTheme="minorEastAsia"/>
+        </w:rPr>
+        <w:t xml:space="preserve"> region” models </w:t>
+      </w:r>
+      <w:r>
+        <w:rPr>
+          <w:rFonts w:eastAsiaTheme="minorEastAsia"/>
+        </w:rPr>
+        <w:t>describe the relationship</w:t>
+      </w:r>
+      <w:r>
+        <w:rPr>
+          <w:rFonts w:eastAsiaTheme="minorEastAsia"/>
+        </w:rPr>
+        <w:t>s</w:t>
+      </w:r>
+      <w:r>
+        <w:rPr>
+          <w:rFonts w:eastAsiaTheme="minorEastAsia"/>
+        </w:rPr>
         <w:t xml:space="preserve"> </w:t>
       </w:r>
       <w:r>
-        <w:t xml:space="preserve">the </w:t>
-      </w:r>
-      <w:r>
-        <w:t>environmental heterogeneity</w:t>
-      </w:r>
-      <w:r>
-        <w:t xml:space="preserve"> of a given square (i.e. 0.10</w:t>
-      </w:r>
-      <w:r>
-        <w:rPr>
-          <w:rFonts w:cstheme="majorBidi"/>
-        </w:rPr>
-        <w:t>°×</w:t>
-      </w:r>
-      <w:r>
-        <w:t>0.10</w:t>
-      </w:r>
-      <w:r>
-        <w:rPr>
-          <w:rFonts w:ascii="Times New Roman" w:hAnsi="Times New Roman" w:cs="Times New Roman"/>
-        </w:rPr>
-        <w:t>°-</w:t>
-      </w:r>
-      <w:r>
-        <w:t>, QDS</w:t>
-      </w:r>
-      <w:r>
-        <w:t>-</w:t>
-      </w:r>
-      <w:r>
-        <w:t>, HDS</w:t>
-      </w:r>
-      <w:r>
-        <w:t>-</w:t>
-      </w:r>
-      <w:r>
-        <w:t xml:space="preserve"> and DS</w:t>
-      </w:r>
-      <w:r>
-        <w:t>-scale)</w:t>
-      </w:r>
-      <w:r>
-        <w:t xml:space="preserve"> as the variance </w:t>
-      </w:r>
-      <w:r>
-        <w:t xml:space="preserve">of the environmental conditions </w:t>
-      </w:r>
-      <w:r>
-        <w:t xml:space="preserve">of </w:t>
-      </w:r>
-      <w:r>
-        <w:t>the four sub-</w:t>
-      </w:r>
-      <w:r>
-        <w:t>squares</w:t>
-      </w:r>
-      <w:r>
-        <w:t xml:space="preserve"> (i.e. 0.05</w:t>
-      </w:r>
-      <w:r>
-        <w:rPr>
-          <w:rFonts w:cstheme="majorBidi"/>
-        </w:rPr>
-        <w:t>°×</w:t>
-      </w:r>
-      <w:r>
-        <w:t>0.05</w:t>
-      </w:r>
-      <w:r>
-        <w:rPr>
-          <w:rFonts w:ascii="Times New Roman" w:hAnsi="Times New Roman" w:cs="Times New Roman"/>
-        </w:rPr>
-        <w:t>°</w:t>
-      </w:r>
-      <w:r>
-        <w:rPr>
-          <w:rFonts w:ascii="Times New Roman" w:hAnsi="Times New Roman" w:cs="Times New Roman"/>
-        </w:rPr>
-        <w:t>-</w:t>
-      </w:r>
-      <w:r>
-        <w:t>, eighth-</w:t>
-      </w:r>
-      <w:r>
-        <w:t>degree square</w:t>
-      </w:r>
-      <w:r>
-        <w:t>-</w:t>
-      </w:r>
-      <w:r>
-        <w:t>,</w:t>
-      </w:r>
-      <w:r>
-        <w:t xml:space="preserve"> </w:t>
-      </w:r>
-      <w:r>
-        <w:t>QDS</w:t>
-      </w:r>
-      <w:r>
-        <w:t>-</w:t>
-      </w:r>
-      <w:r>
-        <w:t xml:space="preserve"> and </w:t>
-      </w:r>
-      <w:r>
-        <w:t>HDS</w:t>
-      </w:r>
-      <w:r>
-        <w:t>-scale</w:t>
-      </w:r>
-      <w:r>
-        <w:t>)</w:t>
-      </w:r>
-      <w:r>
-        <w:t xml:space="preserve"> </w:t>
-      </w:r>
-      <w:r>
-        <w:t>nested within it</w:t>
-      </w:r>
-      <w:r>
-        <w:t xml:space="preserve">. </w:t>
-      </w:r>
-      <w:r>
-        <w:t>T</w:t>
-      </w:r>
-      <w:r>
-        <w:t xml:space="preserve">his </w:t>
-      </w:r>
-      <w:r>
-        <w:t>was d</w:t>
-      </w:r>
-      <w:r>
-        <w:t>one</w:t>
-      </w:r>
-      <w:r>
-        <w:t xml:space="preserve"> </w:t>
-      </w:r>
-      <w:r>
-        <w:t>using the “</w:t>
-      </w:r>
-      <w:r>
-        <w:t>aggregate</w:t>
-      </w:r>
-      <w:r>
-        <w:t xml:space="preserve">” </w:t>
-      </w:r>
-      <w:r>
-        <w:t xml:space="preserve">function in </w:t>
-      </w:r>
-      <w:r>
-        <w:t xml:space="preserve">the </w:t>
-      </w:r>
-      <w:r>
-        <w:t>R package “raster</w:t>
-      </w:r>
-      <w:r>
-        <w:t xml:space="preserve">” </w:t>
-      </w:r>
-      <w:r>
-        <w:fldChar w:fldCharType="begin" w:fldLock="1"/>
-      </w:r>
-      <w:r>
-        <w:instrText>ADDIN CSL_CITATION {"citationItems":[{"id":"ITEM-1","itemData":{"author":[{"dropping-particle":"","family":"Hijmans","given":"Robert J.","non-dropping-particle":"","parse-names":false,"suffix":""}],"id":"ITEM-1","issued":{"date-parts":[["2016"]]},"note":"From Duplicate 1 (raster: Geographic Data Analysis and Modeling. R package version 2.5-8 - Hijmans, Robert J)\n\nR package version 2.5-8","title":"raster: Geographic Data Analysis and Modeling. R package version 2.5-8","type":"article"},"uris":["http://www.mendeley.com/documents/?uuid=e1255836-1e03-400a-9430-df79fd207df0"]}],"mendeley":{"formattedCitation":"(Hijmans, 2016)","plainTextFormattedCitation":"(Hijmans, 2016)","previouslyFormattedCitation":"(Hijmans, 2016)"},"properties":{"noteIndex":0},"schema":"https://github.com/citation-style-language/schema/raw/master/csl-citation.json"}</w:instrText>
-      </w:r>
-      <w:r>
-        <w:fldChar w:fldCharType="separate"/>
-      </w:r>
-      <w:r>
-        <w:rPr>
-          <w:noProof/>
-        </w:rPr>
-        <w:t>(Hijmans, 2016)</w:t>
-      </w:r>
-      <w:r>
-        <w:fldChar w:fldCharType="end"/>
-      </w:r>
-      <w:r>
-        <w:t>,</w:t>
-      </w:r>
-      <w:r>
-        <w:t xml:space="preserve"> </w:t>
-      </w:r>
-      <w:r>
-        <w:t xml:space="preserve">with </w:t>
-      </w:r>
-      <w:r>
-        <w:t xml:space="preserve">variance </w:t>
-      </w:r>
-      <w:r>
-        <w:t xml:space="preserve">set </w:t>
-      </w:r>
-      <w:r>
-        <w:t>as the aggregation function</w:t>
-      </w:r>
-      <w:r>
-        <w:t>.</w:t>
-      </w:r>
-      <w:r>
-        <w:t xml:space="preserve"> </w:t>
-      </w:r>
-      <w:r>
-        <w:t xml:space="preserve">Since </w:t>
-      </w:r>
-      <w:r>
-        <w:t>our index</w:t>
-      </w:r>
-      <w:r>
-        <w:t xml:space="preserve"> measure</w:t>
-      </w:r>
-      <w:r>
+        <w:rPr>
+          <w:rFonts w:eastAsiaTheme="minorEastAsia"/>
+        </w:rPr>
+        <w:t>of</w:t>
+      </w:r>
+      <w:r>
+        <w:rPr>
+          <w:rFonts w:eastAsiaTheme="minorEastAsia"/>
+        </w:rPr>
+        <w:t xml:space="preserve"> species richness </w:t>
+      </w:r>
+      <w:r>
+        <w:rPr>
+          <w:rFonts w:eastAsiaTheme="minorEastAsia"/>
+        </w:rPr>
+        <w:t>to</w:t>
+      </w:r>
+      <w:r>
+        <w:rPr>
+          <w:rFonts w:eastAsiaTheme="minorEastAsia"/>
+        </w:rPr>
+        <w:t xml:space="preserve"> heterogeneity as being region</w:t>
+      </w:r>
+      <w:r>
+        <w:rPr>
+          <w:rFonts w:eastAsiaTheme="minorEastAsia"/>
+        </w:rPr>
+        <w:t>-dependent</w:t>
+      </w:r>
+      <w:r>
+        <w:rPr>
+          <w:rFonts w:eastAsiaTheme="minorEastAsia"/>
+        </w:rPr>
+        <w:t>. Specifically, where the “main effect + region” model describe</w:t>
+      </w:r>
+      <w:r>
+        <w:rPr>
+          <w:rFonts w:eastAsiaTheme="minorEastAsia"/>
+        </w:rPr>
         <w:t>s</w:t>
       </w:r>
       <w:r>
-        <w:t xml:space="preserve"> within-square heterogeneity at each spatial scale, </w:t>
-      </w:r>
-      <w:r>
-        <w:t>it can be related directly</w:t>
-      </w:r>
-      <w:r>
-        <w:t xml:space="preserve"> to </w:t>
-      </w:r>
-      <w:r>
-        <w:t>species richness at the QDS-, HDS- and DS-scales</w:t>
-      </w:r>
-      <w:r>
-        <w:t>.</w:t>
+        <w:rPr>
+          <w:rFonts w:eastAsiaTheme="minorEastAsia"/>
+        </w:rPr>
+        <w:t xml:space="preserve"> these relationships as being identical in terms of slope but not intercept, the “main effect </w:t>
+      </w:r>
+      <w:r>
+        <w:rPr>
+          <w:rFonts w:eastAsiaTheme="minorEastAsia" w:cstheme="majorBidi"/>
+        </w:rPr>
+        <w:t>×</w:t>
+      </w:r>
+      <w:r>
+        <w:rPr>
+          <w:rFonts w:eastAsiaTheme="minorEastAsia"/>
+        </w:rPr>
+        <w:t xml:space="preserve"> region” describes them as differing in both intercept and slope.</w:t>
       </w:r>
     </w:p>
     <w:p>
       <w:pPr>
-        <w:pStyle w:val="BodyText"/>
+        <w:pStyle w:val="FirstParagraph"/>
+      </w:pPr>
+      <w:r>
         <w:rPr>
           <w:rFonts w:eastAsiaTheme="minorEastAsia"/>
         </w:rPr>
-      </w:pPr>
-      <w:r>
-        <w:lastRenderedPageBreak/>
-        <w:t>W</w:t>
-      </w:r>
-      <w:r>
-        <w:t xml:space="preserve">e </w:t>
-      </w:r>
-      <w:r>
-        <w:t xml:space="preserve">used principal components analysis (PCA), applied to the </w:t>
-      </w:r>
-      <w:r>
-        <w:t>nine</w:t>
-      </w:r>
-      <w:r>
-        <w:t xml:space="preserve"> environmental variables across both regions, to </w:t>
-      </w:r>
-      <w:r>
-        <w:t>extract a major axis of</w:t>
+        <w:t>We then used m</w:t>
+      </w:r>
+      <w:r>
+        <w:t>ulti</w:t>
+      </w:r>
+      <w:r>
+        <w:t xml:space="preserve">ple linear regressions </w:t>
+      </w:r>
+      <w:r>
+        <w:t xml:space="preserve">to </w:t>
+      </w:r>
+      <w:r>
+        <w:t>model species</w:t>
+      </w:r>
+      <w:r>
+        <w:t xml:space="preserve"> richness </w:t>
+      </w:r>
+      <w:r>
+        <w:t xml:space="preserve">as a function of </w:t>
+      </w:r>
+      <w:r>
+        <w:t xml:space="preserve">region and </w:t>
+      </w:r>
+      <w:r>
+        <w:t>heterogeneity</w:t>
       </w:r>
       <w:r>
         <w:t xml:space="preserve"> </w:t>
       </w:r>
       <w:r>
-        <w:t>environmental heterogeneity</w:t>
+        <w:t xml:space="preserve">in </w:t>
+      </w:r>
+      <w:r>
+        <w:t>all nine</w:t>
+      </w:r>
+      <w:r>
+        <w:t xml:space="preserve"> environmental variables </w:t>
+      </w:r>
+      <w:r>
+        <w:t>simultaneousl</w:t>
+      </w:r>
+      <w:r>
+        <w:t xml:space="preserve">y. </w:t>
+      </w:r>
+      <w:r>
+        <w:t xml:space="preserve">As with the simple regressions, this was done at </w:t>
+      </w:r>
+      <w:r>
+        <w:t>all three spatial scales</w:t>
+      </w:r>
+      <w:r>
+        <w:t>. Starting from a 19-predictor model</w:t>
+      </w:r>
+      <w:r>
+        <w:t>,</w:t>
+      </w:r>
+      <w:r>
+        <w:t xml:space="preserve"> including region, </w:t>
+      </w:r>
+      <w:r>
+        <w:t xml:space="preserve">the </w:t>
+      </w:r>
+      <w:r>
+        <w:t>heterogeneit</w:t>
+      </w:r>
+      <w:r>
+        <w:t>ies</w:t>
+      </w:r>
+      <w:r>
+        <w:t xml:space="preserve"> </w:t>
+      </w:r>
+      <w:r>
+        <w:t>of</w:t>
+      </w:r>
+      <w:r>
+        <w:t xml:space="preserve"> all nine environmental variables and the interactions of the latter with region, </w:t>
+      </w:r>
+      <w:r>
+        <w:t>mode</w:t>
+      </w:r>
+      <w:r>
+        <w:t>l</w:t>
+      </w:r>
+      <w:r>
+        <w:t>s</w:t>
+      </w:r>
+      <w:r>
+        <w:t xml:space="preserve"> were s</w:t>
+      </w:r>
+      <w:r>
+        <w:t>implifi</w:t>
+      </w:r>
+      <w:r>
+        <w:t>ed</w:t>
+      </w:r>
+      <w:r>
+        <w:t xml:space="preserve"> using </w:t>
+      </w:r>
+      <w:r>
+        <w:t xml:space="preserve">reverse stepwise model selection </w:t>
+      </w:r>
+      <w:r>
+        <w:t>based on</w:t>
+      </w:r>
+      <w:r>
+        <w:t xml:space="preserve"> </w:t>
+      </w:r>
+      <w:r>
+        <w:rPr>
+          <w:i/>
+        </w:rPr>
+        <w:t>AIC</w:t>
+      </w:r>
+      <w:r>
+        <w:t>-scores</w:t>
       </w:r>
       <w:r>
         <w:t xml:space="preserve">. </w:t>
       </w:r>
       <w:r>
-        <w:t xml:space="preserve">For this purpose, the layers describing heterogeneity in the </w:t>
-      </w:r>
-      <w:r>
-        <w:t>nine</w:t>
-      </w:r>
-      <w:r>
-        <w:t xml:space="preserve"> environmental variables at each spatial scale </w:t>
-      </w:r>
-      <w:r>
-        <w:t xml:space="preserve">were </w:t>
-      </w:r>
-      <w:r>
-        <w:t>first log</w:t>
-      </w:r>
-      <w:r>
-        <w:rPr>
-          <w:vertAlign w:val="subscript"/>
-        </w:rPr>
-        <w:t>10</w:t>
-      </w:r>
-      <w:r>
-        <w:t>-</w:t>
-      </w:r>
-      <w:r>
-        <w:t xml:space="preserve">transformed to ensure normality. A separate PCA was </w:t>
-      </w:r>
-      <w:r>
-        <w:t>then run at</w:t>
-      </w:r>
-      <w:r>
-        <w:t xml:space="preserve"> each </w:t>
-      </w:r>
-      <w:r>
-        <w:t>spatial scale</w:t>
-      </w:r>
-      <w:r>
-        <w:t xml:space="preserve">. </w:t>
-      </w:r>
-      <w:r>
-        <w:t xml:space="preserve">The first </w:t>
-      </w:r>
-      <w:r>
-        <w:t>axis</w:t>
-      </w:r>
-      <w:r>
-        <w:t xml:space="preserve"> </w:t>
-      </w:r>
-      <w:r>
-        <w:t xml:space="preserve">(PC1) </w:t>
-      </w:r>
-      <w:r>
-        <w:t xml:space="preserve">thus </w:t>
-      </w:r>
-      <w:r>
-        <w:t xml:space="preserve">extracted </w:t>
-      </w:r>
-      <w:r>
-        <w:t xml:space="preserve">from each of the </w:t>
-      </w:r>
-      <w:r>
-        <w:t>four</w:t>
-      </w:r>
-      <w:r>
-        <w:t xml:space="preserve"> PCAs represents the major axis of heterogeneity </w:t>
-      </w:r>
-      <w:r>
-        <w:t xml:space="preserve">across </w:t>
-      </w:r>
-      <w:r>
-        <w:t xml:space="preserve">the </w:t>
-      </w:r>
-      <w:r>
-        <w:t>nine</w:t>
-      </w:r>
-      <w:r>
-        <w:t xml:space="preserve"> </w:t>
-      </w:r>
-      <w:r>
-        <w:t>environmental</w:t>
-      </w:r>
-      <w:r>
-        <w:t xml:space="preserve"> heterogeneity</w:t>
-      </w:r>
-      <w:r>
-        <w:t xml:space="preserve"> </w:t>
-      </w:r>
-      <w:r>
-        <w:t xml:space="preserve">variables </w:t>
-      </w:r>
-      <w:r>
-        <w:t>considered</w:t>
-      </w:r>
-      <w:r>
-        <w:t xml:space="preserve"> (see Figure S</w:t>
-      </w:r>
-      <w:r>
-        <w:t>4</w:t>
-      </w:r>
-      <w:r>
-        <w:t>)</w:t>
-      </w:r>
-      <w:r>
-        <w:t>.</w:t>
+        <w:t xml:space="preserve">In the final model, the retention of significant heterogeneity-region interaction terms indicates that the dependence of species richness on heterogeneity differs between the two regions. </w:t>
+      </w:r>
+      <w:r>
+        <w:t>Conversely</w:t>
+      </w:r>
+      <w:r>
+        <w:t>, where only the main effect</w:t>
+      </w:r>
+      <w:r>
+        <w:t xml:space="preserve"> is</w:t>
+      </w:r>
+      <w:r>
+        <w:t xml:space="preserve"> significant</w:t>
+      </w:r>
+      <w:r>
+        <w:t xml:space="preserve"> the dependence of species richness on heterogeneity is inferred to be uniform across the two regions.</w:t>
       </w:r>
     </w:p>
     <w:p>
       <w:pPr>
-        <w:pStyle w:val="BodyText"/>
-      </w:pPr>
-      <w:r>
-        <w:t xml:space="preserve">To compare </w:t>
-      </w:r>
-      <w:r>
-        <w:t>heterogeneity in the nine</w:t>
-      </w:r>
-      <w:r>
-        <w:t xml:space="preserve"> </w:t>
-      </w:r>
-      <w:r>
-        <w:t xml:space="preserve">environmental </w:t>
-      </w:r>
-      <w:r>
-        <w:t>variables</w:t>
-      </w:r>
-      <w:r>
-        <w:t xml:space="preserve"> </w:t>
-      </w:r>
-      <w:r>
-        <w:t xml:space="preserve">and </w:t>
-      </w:r>
-      <w:r>
-        <w:t xml:space="preserve">in </w:t>
-      </w:r>
-      <w:r>
-        <w:t>the major axis of heterogeneity between the two regions</w:t>
-      </w:r>
-      <w:r>
-        <w:t xml:space="preserve">, we employed common language effect sizes </w:t>
-      </w:r>
-      <w:r>
-        <w:t>(</w:t>
-      </w:r>
-      <w:r>
-        <w:rPr>
-          <w:i/>
-        </w:rPr>
-        <w:t>CLES</w:t>
-      </w:r>
-      <w:r>
-        <w:t>)</w:t>
-      </w:r>
-      <w:r>
-        <w:t xml:space="preserve"> using the R package “canprot” </w:t>
-      </w:r>
-      <w:r>
-        <w:fldChar w:fldCharType="begin" w:fldLock="1"/>
-      </w:r>
-      <w:r>
-        <w:instrText>ADDIN CSL_CITATION {"citationItems":[{"id":"ITEM-1","itemData":{"DOI":"10.7717/peerj.3421","author":[{"dropping-particle":"","family":"Dick","given":"Jeffrey M","non-dropping-particle":"","parse-names":false,"suffix":""}],"container-title":"PeerJ","id":"ITEM-1","issue":"e3421","issued":{"date-parts":[["2017"]]},"title":"Chemical composition and the potential for proteomic transformation in cancer, hypoxia, and hyperosmotic stress","type":"article-journal","volume":"5"},"uris":["http://www.mendeley.com/documents/?uuid=c4e8f6ec-8e69-4566-873e-6d336ff795bf"]}],"mendeley":{"formattedCitation":"(Dick, 2017)","plainTextFormattedCitation":"(Dick, 2017)","previouslyFormattedCitation":"(Dick, 2017)"},"properties":{"noteIndex":0},"schema":"https://github.com/citation-style-language/schema/raw/master/csl-citation.json"}</w:instrText>
-      </w:r>
-      <w:r>
-        <w:fldChar w:fldCharType="separate"/>
-      </w:r>
-      <w:r>
-        <w:rPr>
-          <w:noProof/>
-        </w:rPr>
-        <w:t>(Dick, 2017)</w:t>
-      </w:r>
-      <w:r>
-        <w:fldChar w:fldCharType="end"/>
-      </w:r>
-      <w:r>
-        <w:t>.</w:t>
-      </w:r>
-      <w:r>
-        <w:t xml:space="preserve"> </w:t>
-      </w:r>
-      <w:r>
-        <w:t xml:space="preserve">The </w:t>
-      </w:r>
-      <w:r>
-        <w:rPr>
-          <w:i/>
-        </w:rPr>
-        <w:t>CLES</w:t>
-      </w:r>
-      <w:r>
-        <w:t xml:space="preserve"> describe</w:t>
-      </w:r>
-      <w:r>
-        <w:t>s</w:t>
-      </w:r>
-      <w:r>
-        <w:t xml:space="preserve"> the proportion of pairwise comparisons </w:t>
-      </w:r>
-      <w:r>
-        <w:t xml:space="preserve">of a variable </w:t>
-      </w:r>
-      <w:r>
-        <w:t xml:space="preserve">between two categories </w:t>
-      </w:r>
-      <w:r>
-        <w:t xml:space="preserve">in which </w:t>
-      </w:r>
-      <w:r>
-        <w:t>the value in on</w:t>
-      </w:r>
-      <w:r>
-        <w:t xml:space="preserve">e category </w:t>
-      </w:r>
-      <w:r>
-        <w:t>exceed</w:t>
-      </w:r>
-      <w:r>
-        <w:t>s</w:t>
-      </w:r>
-      <w:r>
-        <w:t xml:space="preserve"> th</w:t>
-      </w:r>
-      <w:r>
-        <w:t>at in the other</w:t>
-      </w:r>
-      <w:r>
-        <w:t>.</w:t>
-      </w:r>
-      <w:r>
-        <w:t xml:space="preserve"> </w:t>
-      </w:r>
-      <w:r>
-        <w:t>Additionally</w:t>
-      </w:r>
-      <w:r>
-        <w:t xml:space="preserve">, we tested for differences in </w:t>
-      </w:r>
-      <w:r>
-        <w:t xml:space="preserve">regional </w:t>
-      </w:r>
-      <w:r>
-        <w:t xml:space="preserve">heterogeneity values using two-sided Mann-Whitney </w:t>
-      </w:r>
-      <w:r>
-        <w:rPr>
-          <w:i/>
-        </w:rPr>
-        <w:t>U</w:t>
-      </w:r>
-      <w:r>
-        <w:t>-</w:t>
-      </w:r>
-      <w:r>
-        <w:t>tests</w:t>
-      </w:r>
-      <w:r>
-        <w:t xml:space="preserve"> </w:t>
-      </w:r>
-      <w:r>
-        <w:t xml:space="preserve">as implemented </w:t>
-      </w:r>
-      <w:r>
-        <w:t>in R</w:t>
-      </w:r>
-      <w:r>
-        <w:t>.</w:t>
-      </w:r>
-      <w:r>
-        <w:t xml:space="preserve"> </w:t>
-      </w:r>
-      <w:r>
-        <w:t>Both analyses were done</w:t>
-      </w:r>
-      <w:r>
-        <w:t xml:space="preserve"> at </w:t>
-      </w:r>
-      <w:r>
-        <w:t xml:space="preserve">all </w:t>
-      </w:r>
-      <w:r>
-        <w:t>four spatial scales</w:t>
-      </w:r>
-      <w:r>
-        <w:t>. Th</w:t>
-      </w:r>
-      <w:r>
-        <w:t>is</w:t>
-      </w:r>
-      <w:r>
-        <w:t xml:space="preserve"> enabled us</w:t>
-      </w:r>
-      <w:r>
-        <w:t xml:space="preserve"> to assess scale-dependence</w:t>
-      </w:r>
-      <w:r>
-        <w:t xml:space="preserve"> in heterogeneity and to ascertain the spatial scale at which </w:t>
-      </w:r>
-      <w:r>
-        <w:t xml:space="preserve">regional </w:t>
-      </w:r>
-      <w:r>
-        <w:t>environmental heterogeneity</w:t>
-      </w:r>
-      <w:r>
-        <w:t xml:space="preserve"> differences are</w:t>
-      </w:r>
-      <w:r>
-        <w:t xml:space="preserve"> most pronounced.</w:t>
+        <w:pStyle w:val="Heading2"/>
+        <w:spacing w:line="240" w:lineRule="auto"/>
+      </w:pPr>
+      <w:r>
+        <w:lastRenderedPageBreak/>
+        <w:t xml:space="preserve">2.4: </w:t>
+      </w:r>
+      <w:r>
+        <w:t>S</w:t>
+      </w:r>
+      <w:r>
+        <w:t>pecies richness</w:t>
+      </w:r>
+      <w:r>
+        <w:t xml:space="preserve"> hotspots</w:t>
       </w:r>
     </w:p>
     <w:p>
       <w:pPr>
-        <w:pStyle w:val="Heading2"/>
-        <w:spacing w:line="240" w:lineRule="auto"/>
-      </w:pPr>
-      <w:bookmarkStart w:id="5" w:name="environmental-heterogeneity-as-an-explan"/>
-      <w:r>
-        <w:t>2.3</w:t>
-      </w:r>
-      <w:r>
-        <w:t>:</w:t>
+        <w:pStyle w:val="FirstParagraph"/>
+      </w:pPr>
+      <w:r>
+        <w:t xml:space="preserve">To </w:t>
+      </w:r>
+      <w:r>
+        <w:t>identify</w:t>
       </w:r>
       <w:r>
         <w:t xml:space="preserve"> </w:t>
       </w:r>
       <w:r>
-        <w:t>Environmental heterogeneity as an explanation of species richness</w:t>
-      </w:r>
-      <w:bookmarkEnd w:id="5"/>
+        <w:t>hotspots of exceptional richness, i.e. squares</w:t>
+      </w:r>
+      <w:r>
+        <w:t xml:space="preserve"> whose species richness </w:t>
+      </w:r>
+      <w:r>
+        <w:t xml:space="preserve">exceeds </w:t>
+      </w:r>
+      <w:r>
+        <w:t>that</w:t>
+      </w:r>
+      <w:r>
+        <w:t xml:space="preserve"> expected on the basis of their environmental heterogeneity, we </w:t>
+      </w:r>
+      <w:r>
+        <w:t>used</w:t>
+      </w:r>
+      <w:r>
+        <w:t xml:space="preserve"> the residuals </w:t>
+      </w:r>
+      <w:r>
+        <w:t>associated with</w:t>
+      </w:r>
+      <w:r>
+        <w:t xml:space="preserve"> the PC1-based ANCOVA</w:t>
+      </w:r>
+      <w:r>
+        <w:t xml:space="preserve"> models</w:t>
+      </w:r>
+      <w:r>
+        <w:t xml:space="preserve"> and </w:t>
+      </w:r>
+      <w:r>
+        <w:t xml:space="preserve">the </w:t>
+      </w:r>
+      <w:r>
+        <w:t>multiple regression models</w:t>
+      </w:r>
+      <w:r>
+        <w:t>, at all three spatial scales,</w:t>
+      </w:r>
+      <w:r>
+        <w:t xml:space="preserve"> </w:t>
+      </w:r>
+      <w:r>
+        <w:t xml:space="preserve">to identify outlier points. For this </w:t>
+      </w:r>
+      <w:r>
+        <w:t>purpose,</w:t>
+      </w:r>
+      <w:r>
+        <w:t xml:space="preserve"> outliers </w:t>
+      </w:r>
+      <w:r>
+        <w:t xml:space="preserve">were defined as any </w:t>
+      </w:r>
+      <w:r>
+        <w:t xml:space="preserve">points </w:t>
+      </w:r>
+      <w:r>
+        <w:t>with residual species richness</w:t>
+      </w:r>
+      <w:r>
+        <w:t xml:space="preserve"> more than two standard deviations from the mean</w:t>
+      </w:r>
+      <w:r>
+        <w:t xml:space="preserve"> predicted species richness at a given level of environmental heterogeneity (in both the PC1-based and multiple regression models)</w:t>
+      </w:r>
+      <w:r>
+        <w:t xml:space="preserve">. We also used </w:t>
+      </w:r>
+      <w:r>
+        <w:rPr>
+          <w:i/>
+        </w:rPr>
+        <w:t>F</w:t>
+      </w:r>
+      <w:r>
+        <w:t>-test</w:t>
+      </w:r>
+      <w:r>
+        <w:t>s</w:t>
+      </w:r>
+      <w:r>
+        <w:t xml:space="preserve"> to assess whether the </w:t>
+      </w:r>
+      <w:r>
+        <w:t xml:space="preserve">variances of the </w:t>
+      </w:r>
+      <w:r>
+        <w:t>residual</w:t>
+      </w:r>
+      <w:r>
+        <w:t>s associated with ANCOVA and multiple regressions</w:t>
+      </w:r>
+      <w:r>
+        <w:t xml:space="preserve"> differed between the GCFR and SWAFR. Finally, </w:t>
+      </w:r>
+      <w:r>
+        <w:t>to assess</w:t>
+      </w:r>
+      <w:r>
+        <w:t xml:space="preserve"> whether the exceptional richness of hotspots is best explained by factors other than environmental heterogeneity, </w:t>
+      </w:r>
+      <w:r>
+        <w:t xml:space="preserve">and to assess the sensitivity of results to these hotspots, </w:t>
+      </w:r>
+      <w:r>
+        <w:t xml:space="preserve">we repeated the ANCOVA and multiple regression analyses with hotspots </w:t>
+      </w:r>
+      <w:r>
+        <w:t>omitted and</w:t>
+      </w:r>
+      <w:r>
+        <w:t xml:space="preserve"> compared the coefficients of determination.</w:t>
+      </w:r>
     </w:p>
     <w:p>
       <w:pPr>
-        <w:pStyle w:val="FirstParagraph"/>
-        <w:rPr>
-          <w:rFonts w:eastAsiaTheme="minorEastAsia"/>
-        </w:rPr>
-      </w:pPr>
-      <w:r>
-        <w:t>W</w:t>
-      </w:r>
-      <w:r>
-        <w:t>e used linear</w:t>
-      </w:r>
-      <w:r>
-        <w:t xml:space="preserve"> </w:t>
-      </w:r>
-      <w:r>
-        <w:t>models</w:t>
-      </w:r>
-      <w:r>
-        <w:t>,</w:t>
-      </w:r>
-      <w:r>
-        <w:t xml:space="preserve"> </w:t>
-      </w:r>
-      <w:r>
-        <w:t xml:space="preserve">in R, </w:t>
-      </w:r>
-      <w:r>
-        <w:t xml:space="preserve">to assess </w:t>
-      </w:r>
-      <w:r>
-        <w:t xml:space="preserve">the explanatory power of </w:t>
-      </w:r>
-      <w:r>
-        <w:t>heterogeneity</w:t>
-      </w:r>
-      <w:r>
-        <w:t xml:space="preserve"> </w:t>
-      </w:r>
-      <w:r>
-        <w:t xml:space="preserve">in the nine selected </w:t>
-      </w:r>
-      <w:r>
-        <w:t xml:space="preserve">environmental </w:t>
-      </w:r>
-      <w:r>
-        <w:t>variables, and the major heterogeneity axis represented by PC1</w:t>
-      </w:r>
-      <w:r>
-        <w:t>,</w:t>
-      </w:r>
-      <w:r>
-        <w:t xml:space="preserve"> </w:t>
-      </w:r>
-      <w:r>
-        <w:t>as determinant</w:t>
-      </w:r>
-      <w:r>
-        <w:t>s</w:t>
-      </w:r>
-      <w:r>
-        <w:t xml:space="preserve"> of</w:t>
-      </w:r>
-      <w:r>
-        <w:t xml:space="preserve"> species richness</w:t>
-      </w:r>
-      <w:r>
-        <w:t xml:space="preserve"> </w:t>
-      </w:r>
-      <w:r>
-        <w:t>across the two regions</w:t>
-      </w:r>
-      <w:r>
-        <w:t>.</w:t>
-      </w:r>
-    </w:p>
-    <w:p>
-      <w:pPr>
-        <w:pStyle w:val="FirstParagraph"/>
-        <w:rPr>
-          <w:rFonts w:eastAsiaTheme="minorEastAsia"/>
-        </w:rPr>
-      </w:pPr>
-      <w:r>
-        <w:rPr>
-          <w:rFonts w:eastAsiaTheme="minorEastAsia"/>
-        </w:rPr>
-        <w:t xml:space="preserve">We first used </w:t>
-      </w:r>
-      <w:r>
-        <w:rPr>
-          <w:rFonts w:eastAsiaTheme="minorEastAsia"/>
-        </w:rPr>
-        <w:t>analyses of covariance</w:t>
-      </w:r>
-      <w:r>
-        <w:rPr>
-          <w:rFonts w:eastAsiaTheme="minorEastAsia"/>
-        </w:rPr>
-        <w:t xml:space="preserve"> (ANCOVA)</w:t>
-      </w:r>
-      <w:r>
-        <w:t>, at the QDS-, HDS- and DS-scales,</w:t>
-      </w:r>
-      <w:r>
-        <w:rPr>
-          <w:rFonts w:eastAsiaTheme="minorEastAsia"/>
-        </w:rPr>
-        <w:t xml:space="preserve"> to relate species richness to </w:t>
-      </w:r>
-      <w:r>
-        <w:rPr>
-          <w:rFonts w:eastAsiaTheme="minorEastAsia"/>
-        </w:rPr>
-        <w:t xml:space="preserve">the </w:t>
-      </w:r>
-      <w:r>
-        <w:rPr>
-          <w:rFonts w:eastAsiaTheme="minorEastAsia"/>
-        </w:rPr>
-        <w:t>heterogeneit</w:t>
-      </w:r>
-      <w:r>
-        <w:rPr>
-          <w:rFonts w:eastAsiaTheme="minorEastAsia"/>
-        </w:rPr>
-        <w:t xml:space="preserve">y </w:t>
-      </w:r>
-      <w:r>
-        <w:rPr>
-          <w:rFonts w:eastAsiaTheme="minorEastAsia"/>
-        </w:rPr>
-        <w:t xml:space="preserve">of </w:t>
-      </w:r>
-      <w:r>
-        <w:rPr>
-          <w:rFonts w:eastAsiaTheme="minorEastAsia"/>
-        </w:rPr>
-        <w:t>each</w:t>
-      </w:r>
-      <w:r>
-        <w:rPr>
-          <w:rFonts w:eastAsiaTheme="minorEastAsia"/>
-        </w:rPr>
-        <w:t xml:space="preserve"> environmental variable</w:t>
-      </w:r>
-      <w:r>
-        <w:rPr>
-          <w:rFonts w:eastAsiaTheme="minorEastAsia"/>
-        </w:rPr>
-        <w:t>, and</w:t>
-      </w:r>
-      <w:r>
-        <w:rPr>
-          <w:rFonts w:eastAsiaTheme="minorEastAsia"/>
-        </w:rPr>
-        <w:t xml:space="preserve"> </w:t>
-      </w:r>
-      <w:r>
-        <w:rPr>
-          <w:rFonts w:eastAsiaTheme="minorEastAsia"/>
-        </w:rPr>
-        <w:t xml:space="preserve">to </w:t>
-      </w:r>
-      <w:r>
-        <w:rPr>
-          <w:rFonts w:eastAsiaTheme="minorEastAsia"/>
-        </w:rPr>
-        <w:t xml:space="preserve">the major axis of heterogeneity, </w:t>
-      </w:r>
-      <w:r>
-        <w:rPr>
-          <w:rFonts w:eastAsiaTheme="minorEastAsia"/>
-        </w:rPr>
-        <w:t>across the two regions</w:t>
-      </w:r>
-      <w:r>
-        <w:rPr>
-          <w:rFonts w:eastAsiaTheme="minorEastAsia"/>
-        </w:rPr>
-        <w:t xml:space="preserve">. </w:t>
-      </w:r>
-      <w:r>
-        <w:rPr>
-          <w:rFonts w:eastAsiaTheme="minorEastAsia"/>
-        </w:rPr>
-        <w:t>I</w:t>
-      </w:r>
-      <w:r>
-        <w:rPr>
-          <w:rFonts w:eastAsiaTheme="minorEastAsia"/>
-        </w:rPr>
-        <w:t>n order to assess whether th</w:t>
-      </w:r>
-      <w:r>
-        <w:rPr>
-          <w:rFonts w:eastAsiaTheme="minorEastAsia"/>
-        </w:rPr>
-        <w:t>ese</w:t>
-      </w:r>
-      <w:r>
-        <w:rPr>
-          <w:rFonts w:eastAsiaTheme="minorEastAsia"/>
-        </w:rPr>
-        <w:t xml:space="preserve"> relationship</w:t>
-      </w:r>
-      <w:r>
-        <w:rPr>
-          <w:rFonts w:eastAsiaTheme="minorEastAsia"/>
-        </w:rPr>
-        <w:t>s are</w:t>
-      </w:r>
-      <w:r>
-        <w:rPr>
-          <w:rFonts w:eastAsiaTheme="minorEastAsia"/>
-        </w:rPr>
-        <w:t xml:space="preserve"> identical</w:t>
-      </w:r>
-      <w:r>
-        <w:rPr>
-          <w:rFonts w:eastAsiaTheme="minorEastAsia"/>
-        </w:rPr>
-        <w:t xml:space="preserve"> in form</w:t>
-      </w:r>
-      <w:r>
-        <w:rPr>
-          <w:rFonts w:eastAsiaTheme="minorEastAsia"/>
-        </w:rPr>
-        <w:t xml:space="preserve"> </w:t>
-      </w:r>
-      <w:r>
-        <w:rPr>
-          <w:rFonts w:eastAsiaTheme="minorEastAsia"/>
-        </w:rPr>
-        <w:t>across</w:t>
-      </w:r>
-      <w:r>
-        <w:rPr>
-          <w:rFonts w:eastAsiaTheme="minorEastAsia"/>
-        </w:rPr>
-        <w:t xml:space="preserve"> the two regions</w:t>
-      </w:r>
-      <w:r>
-        <w:rPr>
-          <w:rFonts w:eastAsiaTheme="minorEastAsia"/>
-        </w:rPr>
-        <w:t>,</w:t>
-      </w:r>
-      <w:r>
-        <w:rPr>
-          <w:rFonts w:eastAsiaTheme="minorEastAsia"/>
-        </w:rPr>
-        <w:t xml:space="preserve"> we fitted three </w:t>
-      </w:r>
-      <w:r>
-        <w:rPr>
-          <w:rFonts w:eastAsiaTheme="minorEastAsia"/>
-        </w:rPr>
-        <w:t xml:space="preserve">nested </w:t>
-      </w:r>
-      <w:r>
-        <w:rPr>
-          <w:rFonts w:eastAsiaTheme="minorEastAsia"/>
-        </w:rPr>
-        <w:t>models</w:t>
-      </w:r>
-      <w:r>
-        <w:rPr>
-          <w:rFonts w:eastAsiaTheme="minorEastAsia"/>
-        </w:rPr>
-        <w:t xml:space="preserve"> for </w:t>
-      </w:r>
-      <w:r>
-        <w:rPr>
-          <w:rFonts w:eastAsiaTheme="minorEastAsia"/>
-        </w:rPr>
-        <w:t xml:space="preserve">each heterogeneity predictor </w:t>
-      </w:r>
-      <w:r>
-        <w:rPr>
-          <w:rFonts w:eastAsiaTheme="minorEastAsia"/>
-          <w:i/>
-        </w:rPr>
-        <w:t>X</w:t>
-      </w:r>
-      <w:r>
-        <w:rPr>
-          <w:rFonts w:eastAsiaTheme="minorEastAsia"/>
-        </w:rPr>
-        <w:t xml:space="preserve">, as follows: </w:t>
-      </w:r>
-      <w:r>
-        <w:rPr>
-          <w:rFonts w:eastAsiaTheme="minorEastAsia"/>
-        </w:rPr>
-        <w:t>a “main effect only” model (</w:t>
-      </w:r>
-      <w:r>
-        <w:rPr>
-          <w:rFonts w:eastAsiaTheme="minorEastAsia"/>
-          <w:i/>
-        </w:rPr>
-        <w:t>S</w:t>
-      </w:r>
-      <w:r>
-        <w:rPr>
-          <w:rFonts w:eastAsiaTheme="minorEastAsia"/>
-        </w:rPr>
-        <w:t xml:space="preserve"> ~ </w:t>
-      </w:r>
-      <w:r>
-        <w:rPr>
-          <w:rFonts w:cstheme="majorBidi"/>
-          <w:i/>
-        </w:rPr>
-        <w:t>β</w:t>
-      </w:r>
-      <w:r>
-        <w:rPr>
-          <w:rFonts w:cstheme="majorBidi"/>
-          <w:vertAlign w:val="subscript"/>
-        </w:rPr>
-        <w:t>0</w:t>
-      </w:r>
-      <w:r>
-        <w:rPr>
-          <w:rFonts w:cstheme="majorBidi"/>
-        </w:rPr>
-        <w:t xml:space="preserve"> + </w:t>
-      </w:r>
-      <w:r>
-        <w:rPr>
-          <w:rFonts w:cstheme="majorBidi"/>
-          <w:i/>
-        </w:rPr>
-        <w:t>β</w:t>
-      </w:r>
-      <w:r>
-        <w:rPr>
-          <w:rFonts w:cstheme="majorBidi"/>
-          <w:vertAlign w:val="subscript"/>
-        </w:rPr>
-        <w:t>1</w:t>
-      </w:r>
-      <w:r>
-        <w:rPr>
-          <w:rFonts w:cstheme="majorBidi"/>
-          <w:i/>
-        </w:rPr>
-        <w:t>X</w:t>
-      </w:r>
-      <w:r>
-        <w:rPr>
-          <w:rFonts w:eastAsiaTheme="minorEastAsia"/>
-        </w:rPr>
-        <w:t>), a “main effect + region” model (</w:t>
-      </w:r>
-      <w:r>
-        <w:rPr>
-          <w:rFonts w:eastAsiaTheme="minorEastAsia"/>
-          <w:i/>
-        </w:rPr>
-        <w:t>S</w:t>
-      </w:r>
-      <w:r>
-        <w:rPr>
-          <w:rFonts w:eastAsiaTheme="minorEastAsia"/>
-        </w:rPr>
-        <w:t xml:space="preserve"> ~ </w:t>
-      </w:r>
-      <w:r>
-        <w:rPr>
-          <w:rFonts w:cstheme="majorBidi"/>
-          <w:i/>
-        </w:rPr>
-        <w:t>β</w:t>
-      </w:r>
-      <w:r>
-        <w:rPr>
-          <w:rFonts w:cstheme="majorBidi"/>
-          <w:vertAlign w:val="subscript"/>
-        </w:rPr>
-        <w:t>0</w:t>
-      </w:r>
-      <w:r>
-        <w:rPr>
-          <w:rFonts w:cstheme="majorBidi"/>
-        </w:rPr>
-        <w:t xml:space="preserve"> + </w:t>
-      </w:r>
-      <w:r>
-        <w:rPr>
-          <w:rFonts w:cstheme="majorBidi"/>
-          <w:i/>
-        </w:rPr>
-        <w:t>β</w:t>
-      </w:r>
-      <w:r>
-        <w:rPr>
-          <w:rFonts w:cstheme="majorBidi"/>
-          <w:vertAlign w:val="subscript"/>
-        </w:rPr>
-        <w:t>1</w:t>
-      </w:r>
-      <w:r>
-        <w:rPr>
-          <w:rFonts w:cstheme="majorBidi"/>
-          <w:i/>
-        </w:rPr>
-        <w:t>X</w:t>
-      </w:r>
-      <w:r>
-        <w:rPr>
-          <w:rFonts w:cstheme="majorBidi"/>
-        </w:rPr>
-        <w:t xml:space="preserve"> + </w:t>
-      </w:r>
-      <w:r>
-        <w:rPr>
-          <w:rFonts w:cstheme="majorBidi"/>
-          <w:i/>
-        </w:rPr>
-        <w:t>β</w:t>
-      </w:r>
-      <w:r>
-        <w:rPr>
-          <w:rFonts w:cstheme="majorBidi"/>
-          <w:vertAlign w:val="subscript"/>
-        </w:rPr>
-        <w:t>2</w:t>
-      </w:r>
-      <w:r>
-        <w:rPr>
-          <w:rFonts w:cstheme="majorBidi"/>
-          <w:i/>
-        </w:rPr>
-        <w:t>Region</w:t>
-      </w:r>
-      <w:r>
-        <w:rPr>
-          <w:rFonts w:cstheme="majorBidi"/>
-        </w:rPr>
-        <w:t>)</w:t>
-      </w:r>
-      <w:r>
-        <w:rPr>
-          <w:rFonts w:eastAsiaTheme="minorEastAsia"/>
-        </w:rPr>
-        <w:t xml:space="preserve"> and a</w:t>
-      </w:r>
-      <w:r>
-        <w:rPr>
-          <w:rFonts w:eastAsiaTheme="minorEastAsia"/>
-        </w:rPr>
-        <w:t xml:space="preserve"> </w:t>
-      </w:r>
-      <w:r>
-        <w:rPr>
-          <w:rFonts w:eastAsiaTheme="minorEastAsia"/>
-        </w:rPr>
-        <w:t xml:space="preserve">“main effect </w:t>
-      </w:r>
-      <w:r>
-        <w:rPr>
-          <w:rFonts w:eastAsiaTheme="minorEastAsia" w:cstheme="majorBidi"/>
-        </w:rPr>
-        <w:t>×</w:t>
-      </w:r>
-      <w:r>
-        <w:rPr>
-          <w:rFonts w:eastAsiaTheme="minorEastAsia"/>
-        </w:rPr>
-        <w:t xml:space="preserve"> region” </w:t>
-      </w:r>
-      <w:r>
-        <w:rPr>
-          <w:rFonts w:eastAsiaTheme="minorEastAsia"/>
-        </w:rPr>
-        <w:t xml:space="preserve">model </w:t>
-      </w:r>
-      <w:r>
-        <w:rPr>
-          <w:rFonts w:eastAsiaTheme="minorEastAsia"/>
-        </w:rPr>
-        <w:t>which includes</w:t>
-      </w:r>
-      <w:r>
-        <w:rPr>
-          <w:rFonts w:eastAsiaTheme="minorEastAsia"/>
-        </w:rPr>
-        <w:t xml:space="preserve"> </w:t>
-      </w:r>
-      <w:r>
-        <w:rPr>
-          <w:rFonts w:eastAsiaTheme="minorEastAsia"/>
-        </w:rPr>
-        <w:t xml:space="preserve">an interaction </w:t>
-      </w:r>
-      <w:r>
-        <w:rPr>
-          <w:rFonts w:eastAsiaTheme="minorEastAsia"/>
-        </w:rPr>
-        <w:t xml:space="preserve">between heterogeneity and </w:t>
-      </w:r>
-      <w:r>
-        <w:rPr>
-          <w:rFonts w:eastAsiaTheme="minorEastAsia"/>
-        </w:rPr>
-        <w:t>region</w:t>
-      </w:r>
-      <w:r>
-        <w:rPr>
-          <w:rFonts w:eastAsiaTheme="minorEastAsia"/>
-        </w:rPr>
-        <w:t xml:space="preserve"> (</w:t>
-      </w:r>
-      <w:r>
-        <w:rPr>
-          <w:rFonts w:eastAsiaTheme="minorEastAsia"/>
-          <w:i/>
-        </w:rPr>
-        <w:t>S</w:t>
-      </w:r>
-      <w:r>
-        <w:rPr>
-          <w:rFonts w:eastAsiaTheme="minorEastAsia"/>
-        </w:rPr>
-        <w:t xml:space="preserve"> ~ </w:t>
-      </w:r>
-      <w:r>
-        <w:rPr>
-          <w:rFonts w:cstheme="majorBidi"/>
-          <w:i/>
-        </w:rPr>
-        <w:t>β</w:t>
-      </w:r>
-      <w:r>
-        <w:rPr>
-          <w:rFonts w:cstheme="majorBidi"/>
-          <w:vertAlign w:val="subscript"/>
-        </w:rPr>
-        <w:t>0</w:t>
-      </w:r>
-      <w:r>
-        <w:rPr>
-          <w:rFonts w:cstheme="majorBidi"/>
-        </w:rPr>
-        <w:t xml:space="preserve"> + </w:t>
-      </w:r>
-      <w:r>
-        <w:rPr>
-          <w:rFonts w:cstheme="majorBidi"/>
-          <w:i/>
-        </w:rPr>
-        <w:t>β</w:t>
-      </w:r>
-      <w:r>
-        <w:rPr>
-          <w:rFonts w:cstheme="majorBidi"/>
-          <w:vertAlign w:val="subscript"/>
-        </w:rPr>
-        <w:t>1</w:t>
-      </w:r>
-      <w:r>
-        <w:rPr>
-          <w:rFonts w:cstheme="majorBidi"/>
-          <w:i/>
-        </w:rPr>
-        <w:t>X</w:t>
-      </w:r>
-      <w:r>
-        <w:rPr>
-          <w:rFonts w:cstheme="majorBidi"/>
-        </w:rPr>
-        <w:t xml:space="preserve"> + </w:t>
-      </w:r>
-      <w:r>
-        <w:rPr>
-          <w:rFonts w:cstheme="majorBidi"/>
-          <w:i/>
-        </w:rPr>
-        <w:t>β</w:t>
-      </w:r>
-      <w:r>
-        <w:rPr>
-          <w:rFonts w:cstheme="majorBidi"/>
-          <w:vertAlign w:val="subscript"/>
-        </w:rPr>
-        <w:t>2</w:t>
-      </w:r>
-      <w:r>
-        <w:rPr>
-          <w:rFonts w:cstheme="majorBidi"/>
-          <w:i/>
-        </w:rPr>
-        <w:t>Region</w:t>
-      </w:r>
-      <w:r>
-        <w:rPr>
-          <w:rFonts w:cstheme="majorBidi"/>
-        </w:rPr>
-        <w:t xml:space="preserve"> + </w:t>
-      </w:r>
-      <w:r>
-        <w:rPr>
-          <w:rFonts w:cstheme="majorBidi"/>
-          <w:i/>
-        </w:rPr>
-        <w:t>β</w:t>
-      </w:r>
-      <w:r>
-        <w:rPr>
-          <w:rFonts w:cstheme="majorBidi"/>
-          <w:vertAlign w:val="subscript"/>
-        </w:rPr>
-        <w:t>3</w:t>
-      </w:r>
-      <w:r>
-        <w:rPr>
-          <w:rFonts w:cstheme="majorBidi"/>
-        </w:rPr>
-        <w:t>(</w:t>
-      </w:r>
-      <w:r>
-        <w:rPr>
-          <w:rFonts w:cstheme="majorBidi"/>
-          <w:i/>
-        </w:rPr>
-        <w:t>X × R</w:t>
-      </w:r>
-      <w:r>
-        <w:rPr>
-          <w:rFonts w:cstheme="majorBidi"/>
-          <w:i/>
-        </w:rPr>
-        <w:t>egion</w:t>
-      </w:r>
-      <w:r>
-        <w:rPr>
-          <w:rFonts w:eastAsiaTheme="minorEastAsia"/>
-        </w:rPr>
-        <w:t>)</w:t>
-      </w:r>
-      <w:r>
-        <w:rPr>
-          <w:rFonts w:eastAsiaTheme="minorEastAsia"/>
-        </w:rPr>
-        <w:t>)</w:t>
-      </w:r>
-      <w:r>
-        <w:rPr>
-          <w:rFonts w:eastAsiaTheme="minorEastAsia"/>
-        </w:rPr>
-        <w:t>.</w:t>
-      </w:r>
-      <w:r>
-        <w:rPr>
-          <w:rFonts w:eastAsiaTheme="minorEastAsia"/>
-        </w:rPr>
-        <w:t xml:space="preserve"> </w:t>
-      </w:r>
-      <w:r>
-        <w:rPr>
-          <w:rFonts w:eastAsiaTheme="minorEastAsia"/>
-        </w:rPr>
-        <w:t>For each of the ten predictor</w:t>
-      </w:r>
-      <w:r>
-        <w:rPr>
-          <w:rFonts w:eastAsiaTheme="minorEastAsia"/>
-        </w:rPr>
-        <w:t>s</w:t>
-      </w:r>
-      <w:r>
-        <w:rPr>
-          <w:rFonts w:eastAsiaTheme="minorEastAsia"/>
-        </w:rPr>
-        <w:t>, t</w:t>
-      </w:r>
-      <w:r>
-        <w:rPr>
-          <w:rFonts w:eastAsiaTheme="minorEastAsia"/>
-        </w:rPr>
-        <w:t xml:space="preserve">he best fitting </w:t>
-      </w:r>
-      <w:r>
-        <w:rPr>
-          <w:rFonts w:eastAsiaTheme="minorEastAsia"/>
-        </w:rPr>
-        <w:t>model</w:t>
-      </w:r>
-      <w:r>
-        <w:rPr>
-          <w:rFonts w:eastAsiaTheme="minorEastAsia"/>
-        </w:rPr>
-        <w:t xml:space="preserve"> was determined using Akaike’s information criterion (</w:t>
-      </w:r>
-      <w:r>
-        <w:rPr>
-          <w:rFonts w:eastAsiaTheme="minorEastAsia"/>
-          <w:i/>
-        </w:rPr>
-        <w:t>AIC</w:t>
-      </w:r>
-      <w:r>
-        <w:rPr>
-          <w:rFonts w:eastAsiaTheme="minorEastAsia"/>
-        </w:rPr>
-        <w:t>)</w:t>
-      </w:r>
-      <w:r>
-        <w:rPr>
-          <w:rFonts w:eastAsiaTheme="minorEastAsia"/>
-        </w:rPr>
-        <w:t xml:space="preserve">, </w:t>
-      </w:r>
-      <w:r>
-        <w:t xml:space="preserve">as </w:t>
-      </w:r>
-      <w:r>
-        <w:t xml:space="preserve">the simplest model with </w:t>
-      </w:r>
-      <w:r>
-        <w:rPr>
-          <w:i/>
-        </w:rPr>
-        <w:t>∆AIC</w:t>
-      </w:r>
-      <w:r>
-        <w:t xml:space="preserve"> &lt; 2.</w:t>
-      </w:r>
-      <w:r>
-        <w:rPr>
-          <w:rFonts w:eastAsiaTheme="minorEastAsia"/>
-          <w:i/>
-        </w:rPr>
-        <w:t xml:space="preserve"> </w:t>
-      </w:r>
-      <w:r>
-        <w:rPr>
-          <w:rFonts w:eastAsiaTheme="minorEastAsia"/>
-        </w:rPr>
-        <w:t>Where the</w:t>
-      </w:r>
-      <w:r>
-        <w:rPr>
-          <w:rFonts w:eastAsiaTheme="minorEastAsia"/>
-        </w:rPr>
-        <w:t xml:space="preserve"> “main effect only” model </w:t>
-      </w:r>
-      <w:r>
-        <w:rPr>
-          <w:rFonts w:eastAsiaTheme="minorEastAsia"/>
-        </w:rPr>
-        <w:t xml:space="preserve">describes </w:t>
-      </w:r>
-      <w:r>
-        <w:rPr>
-          <w:rFonts w:eastAsiaTheme="minorEastAsia"/>
-        </w:rPr>
-        <w:t>heterogeneity</w:t>
-      </w:r>
-      <w:r>
-        <w:rPr>
-          <w:rFonts w:eastAsiaTheme="minorEastAsia"/>
-        </w:rPr>
-        <w:t xml:space="preserve"> </w:t>
-      </w:r>
-      <w:r>
-        <w:rPr>
-          <w:rFonts w:eastAsiaTheme="minorEastAsia"/>
-        </w:rPr>
-        <w:t xml:space="preserve">as having a uniform effect </w:t>
-      </w:r>
-      <w:r>
-        <w:rPr>
-          <w:rFonts w:eastAsiaTheme="minorEastAsia"/>
-        </w:rPr>
-        <w:t>on species richness across the two regions</w:t>
-      </w:r>
-      <w:r>
-        <w:rPr>
-          <w:rFonts w:eastAsiaTheme="minorEastAsia"/>
-        </w:rPr>
-        <w:t xml:space="preserve"> (i.e. a common relationship)</w:t>
-      </w:r>
-      <w:r>
-        <w:rPr>
-          <w:rFonts w:eastAsiaTheme="minorEastAsia"/>
-        </w:rPr>
-        <w:t xml:space="preserve">, the “main effect + region” and “main effect </w:t>
-      </w:r>
-      <w:r>
-        <w:rPr>
-          <w:rFonts w:eastAsiaTheme="minorEastAsia" w:cstheme="majorBidi"/>
-        </w:rPr>
-        <w:t>×</w:t>
-      </w:r>
-      <w:r>
-        <w:rPr>
-          <w:rFonts w:eastAsiaTheme="minorEastAsia"/>
-        </w:rPr>
-        <w:t xml:space="preserve"> region” models </w:t>
-      </w:r>
-      <w:r>
-        <w:rPr>
-          <w:rFonts w:eastAsiaTheme="minorEastAsia"/>
-        </w:rPr>
-        <w:t>describe the relationship</w:t>
-      </w:r>
-      <w:r>
-        <w:rPr>
-          <w:rFonts w:eastAsiaTheme="minorEastAsia"/>
-        </w:rPr>
-        <w:t>s</w:t>
-      </w:r>
-      <w:r>
-        <w:rPr>
-          <w:rFonts w:eastAsiaTheme="minorEastAsia"/>
-        </w:rPr>
-        <w:t xml:space="preserve"> </w:t>
-      </w:r>
-      <w:r>
-        <w:rPr>
-          <w:rFonts w:eastAsiaTheme="minorEastAsia"/>
-        </w:rPr>
-        <w:t>of</w:t>
-      </w:r>
-      <w:r>
-        <w:rPr>
-          <w:rFonts w:eastAsiaTheme="minorEastAsia"/>
-        </w:rPr>
-        <w:t xml:space="preserve"> species richness </w:t>
-      </w:r>
-      <w:r>
-        <w:rPr>
-          <w:rFonts w:eastAsiaTheme="minorEastAsia"/>
-        </w:rPr>
-        <w:t>to</w:t>
-      </w:r>
-      <w:r>
-        <w:rPr>
-          <w:rFonts w:eastAsiaTheme="minorEastAsia"/>
-        </w:rPr>
-        <w:t xml:space="preserve"> heterogeneity as being region</w:t>
-      </w:r>
-      <w:r>
-        <w:rPr>
-          <w:rFonts w:eastAsiaTheme="minorEastAsia"/>
-        </w:rPr>
-        <w:t>-dependent</w:t>
-      </w:r>
-      <w:r>
-        <w:rPr>
-          <w:rFonts w:eastAsiaTheme="minorEastAsia"/>
-        </w:rPr>
-        <w:t>. Specifically, where the “main effect + region” model describe</w:t>
-      </w:r>
-      <w:r>
-        <w:rPr>
-          <w:rFonts w:eastAsiaTheme="minorEastAsia"/>
-        </w:rPr>
-        <w:t>s</w:t>
-      </w:r>
-      <w:r>
-        <w:rPr>
-          <w:rFonts w:eastAsiaTheme="minorEastAsia"/>
-        </w:rPr>
-        <w:t xml:space="preserve"> these relationships as being identical in terms of slope but not intercept, the “main effect </w:t>
-      </w:r>
-      <w:r>
-        <w:rPr>
-          <w:rFonts w:eastAsiaTheme="minorEastAsia" w:cstheme="majorBidi"/>
-        </w:rPr>
-        <w:t>×</w:t>
-      </w:r>
-      <w:r>
-        <w:rPr>
-          <w:rFonts w:eastAsiaTheme="minorEastAsia"/>
-        </w:rPr>
-        <w:t xml:space="preserve"> region” describes them as differing in both intercept and slope.</w:t>
-      </w:r>
-    </w:p>
-    <w:p>
-      <w:pPr>
-        <w:pStyle w:val="FirstParagraph"/>
-      </w:pPr>
-      <w:r>
-        <w:rPr>
-          <w:rFonts w:eastAsiaTheme="minorEastAsia"/>
-        </w:rPr>
-        <w:t>We then used m</w:t>
-      </w:r>
-      <w:r>
-        <w:t>ulti</w:t>
-      </w:r>
-      <w:r>
-        <w:t xml:space="preserve">ple linear regressions </w:t>
-      </w:r>
-      <w:r>
-        <w:t xml:space="preserve">to </w:t>
-      </w:r>
-      <w:r>
-        <w:t>model species</w:t>
-      </w:r>
-      <w:r>
-        <w:t xml:space="preserve"> richness </w:t>
-      </w:r>
-      <w:r>
-        <w:t xml:space="preserve">as a function of </w:t>
-      </w:r>
-      <w:r>
-        <w:t xml:space="preserve">region and </w:t>
-      </w:r>
-      <w:r>
-        <w:t>heterogeneity</w:t>
-      </w:r>
-      <w:r>
-        <w:t xml:space="preserve"> </w:t>
-      </w:r>
-      <w:r>
-        <w:t xml:space="preserve">in </w:t>
-      </w:r>
-      <w:r>
-        <w:t>all nine</w:t>
-      </w:r>
-      <w:r>
-        <w:t xml:space="preserve"> environmental variables </w:t>
-      </w:r>
-      <w:r>
-        <w:t>simultaneousl</w:t>
-      </w:r>
-      <w:r>
-        <w:t xml:space="preserve">y. </w:t>
-      </w:r>
-      <w:r>
-        <w:t xml:space="preserve">As with the simple regressions, this was done at </w:t>
-      </w:r>
-      <w:r>
-        <w:t>all three spatial scales</w:t>
-      </w:r>
-      <w:r>
-        <w:t>. Starting from a 19-predictor model</w:t>
-      </w:r>
-      <w:r>
-        <w:t>,</w:t>
-      </w:r>
-      <w:r>
-        <w:t xml:space="preserve"> including region, </w:t>
-      </w:r>
-      <w:r>
-        <w:t xml:space="preserve">the </w:t>
-      </w:r>
-      <w:r>
-        <w:t>heterogeneit</w:t>
-      </w:r>
-      <w:r>
-        <w:t>ies</w:t>
-      </w:r>
-      <w:r>
-        <w:t xml:space="preserve"> </w:t>
-      </w:r>
-      <w:r>
-        <w:t>of</w:t>
-      </w:r>
-      <w:r>
-        <w:t xml:space="preserve"> all nine environmental variables and the interactions of the latter with region, </w:t>
-      </w:r>
-      <w:r>
-        <w:t>mode</w:t>
-      </w:r>
-      <w:r>
-        <w:t>l</w:t>
-      </w:r>
-      <w:r>
-        <w:t>s</w:t>
-      </w:r>
-      <w:r>
-        <w:t xml:space="preserve"> were s</w:t>
-      </w:r>
-      <w:r>
-        <w:t>implifi</w:t>
-      </w:r>
-      <w:r>
-        <w:t>ed</w:t>
-      </w:r>
-      <w:r>
-        <w:t xml:space="preserve"> using </w:t>
-      </w:r>
-      <w:r>
-        <w:t xml:space="preserve">reverse stepwise model selection </w:t>
-      </w:r>
-      <w:r>
-        <w:t>based on</w:t>
-      </w:r>
-      <w:r>
-        <w:t xml:space="preserve"> </w:t>
-      </w:r>
-      <w:r>
-        <w:rPr>
-          <w:i/>
-        </w:rPr>
-        <w:t>AIC</w:t>
-      </w:r>
-      <w:r>
-        <w:t>-scores</w:t>
-      </w:r>
-      <w:r>
-        <w:t xml:space="preserve">. </w:t>
-      </w:r>
-      <w:r>
-        <w:t xml:space="preserve">In the final model, the retention of significant heterogeneity-region interaction terms indicates that the dependence of species richness on heterogeneity differs between the two regions. </w:t>
-      </w:r>
-      <w:r>
-        <w:t>Conversely</w:t>
-      </w:r>
-      <w:r>
-        <w:t>, where only the main effect</w:t>
-      </w:r>
-      <w:r>
-        <w:t xml:space="preserve"> is</w:t>
-      </w:r>
-      <w:r>
-        <w:t xml:space="preserve"> significant</w:t>
-      </w:r>
-      <w:r>
-        <w:t xml:space="preserve"> the dependence of species richness on heterogeneity is inferred to be uniform across the two regions.</w:t>
-      </w:r>
-    </w:p>
-    <w:p>
-      <w:pPr>
-        <w:pStyle w:val="Heading2"/>
-        <w:spacing w:line="240" w:lineRule="auto"/>
-      </w:pPr>
-      <w:r>
-        <w:lastRenderedPageBreak/>
-        <w:t xml:space="preserve">2.4: </w:t>
-      </w:r>
-      <w:r>
-        <w:t>S</w:t>
-      </w:r>
-      <w:r>
-        <w:t>pecies richness</w:t>
-      </w:r>
-      <w:r>
-        <w:t xml:space="preserve"> hotspots</w:t>
-      </w:r>
-    </w:p>
-    <w:p>
-      <w:pPr>
-        <w:pStyle w:val="FirstParagraph"/>
-      </w:pPr>
-      <w:r>
-        <w:t xml:space="preserve">To </w:t>
-      </w:r>
-      <w:r>
-        <w:t>identify</w:t>
-      </w:r>
-      <w:r>
-        <w:t xml:space="preserve"> </w:t>
-      </w:r>
-      <w:r>
-        <w:t>hotspots of exceptional richness, i.e. squares</w:t>
-      </w:r>
-      <w:r>
-        <w:t xml:space="preserve"> whose species richness </w:t>
-      </w:r>
-      <w:r>
-        <w:t xml:space="preserve">exceeds </w:t>
-      </w:r>
-      <w:r>
-        <w:t>that</w:t>
-      </w:r>
-      <w:r>
-        <w:t xml:space="preserve"> expected on the basis of their environmental heterogeneity, we </w:t>
-      </w:r>
-      <w:r>
-        <w:t>used</w:t>
-      </w:r>
-      <w:r>
-        <w:t xml:space="preserve"> the residuals </w:t>
-      </w:r>
-      <w:r>
-        <w:t>associated with</w:t>
-      </w:r>
-      <w:r>
-        <w:t xml:space="preserve"> the PC1-based ANCOVA</w:t>
-      </w:r>
-      <w:r>
-        <w:t xml:space="preserve"> models</w:t>
-      </w:r>
-      <w:r>
-        <w:t xml:space="preserve"> and </w:t>
-      </w:r>
-      <w:r>
-        <w:t xml:space="preserve">the </w:t>
-      </w:r>
-      <w:r>
-        <w:t>multiple regression models</w:t>
-      </w:r>
-      <w:r>
-        <w:t>, at all three spatial scales,</w:t>
-      </w:r>
-      <w:r>
-        <w:t xml:space="preserve"> </w:t>
-      </w:r>
-      <w:r>
-        <w:t xml:space="preserve">to identify outlier points. For this </w:t>
-      </w:r>
-      <w:r>
-        <w:t>purpose,</w:t>
-      </w:r>
-      <w:r>
-        <w:t xml:space="preserve"> outliers </w:t>
-      </w:r>
-      <w:r>
-        <w:t xml:space="preserve">were defined as any </w:t>
-      </w:r>
-      <w:r>
-        <w:t xml:space="preserve">points </w:t>
-      </w:r>
-      <w:r>
-        <w:t>with residual species richness</w:t>
-      </w:r>
-      <w:r>
-        <w:t xml:space="preserve"> more than two standard deviations from the mean</w:t>
-      </w:r>
-      <w:r>
-        <w:t xml:space="preserve"> predicted species richness at a given level of environmental heterogeneity (in both the PC1-based and multiple regression models)</w:t>
-      </w:r>
-      <w:r>
-        <w:t xml:space="preserve">. We also used </w:t>
-      </w:r>
-      <w:r>
-        <w:rPr>
-          <w:i/>
-        </w:rPr>
-        <w:t>F</w:t>
-      </w:r>
-      <w:r>
-        <w:t>-test</w:t>
-      </w:r>
-      <w:r>
-        <w:t>s</w:t>
-      </w:r>
-      <w:r>
-        <w:t xml:space="preserve"> to assess whether the </w:t>
-      </w:r>
-      <w:r>
-        <w:t xml:space="preserve">variances of the </w:t>
-      </w:r>
-      <w:r>
-        <w:t>residual</w:t>
-      </w:r>
-      <w:r>
-        <w:t>s associated with ANCOVA and multiple regressions</w:t>
-      </w:r>
-      <w:r>
-        <w:t xml:space="preserve"> differed between the GCFR and SWAFR. Finally, </w:t>
-      </w:r>
-      <w:r>
-        <w:t>to assess</w:t>
-      </w:r>
-      <w:r>
-        <w:t xml:space="preserve"> whether the exceptional richness of hotspots is best explained by factors other than environmental heterogeneity, </w:t>
-      </w:r>
-      <w:r>
-        <w:t xml:space="preserve">and to assess the sensitivity of results to these hotspots, </w:t>
-      </w:r>
-      <w:r>
-        <w:t xml:space="preserve">we repeated the ANCOVA and multiple regression analyses with hotspots </w:t>
-      </w:r>
-      <w:r>
-        <w:t>omitted and</w:t>
-      </w:r>
-      <w:r>
-        <w:t xml:space="preserve"> compared the coefficients of determination.</w:t>
-      </w:r>
-    </w:p>
-    <w:p>
-      <w:pPr>
         <w:pStyle w:val="Heading1"/>
         <w:spacing w:line="240" w:lineRule="auto"/>
       </w:pPr>
-      <w:bookmarkStart w:id="6" w:name="results"/>
+      <w:bookmarkStart w:id="5" w:name="results"/>
       <w:r>
         <w:t>3</w:t>
       </w:r>
@@ -5287,7 +5285,7 @@
       <w:r>
         <w:t>Results</w:t>
       </w:r>
-      <w:bookmarkEnd w:id="6"/>
+      <w:bookmarkEnd w:id="5"/>
     </w:p>
     <w:p>
       <w:pPr>
@@ -7695,7 +7693,7 @@
           <w:tab w:val="left" w:pos="6189"/>
         </w:tabs>
       </w:pPr>
-      <w:bookmarkStart w:id="7" w:name="tables"/>
+      <w:bookmarkStart w:id="6" w:name="tables"/>
       <w:r>
         <w:t>Consistent with a recent meta-analysis identifying environmental heterogeneity as a universal driver of species richness</w:t>
       </w:r>
@@ -10871,7 +10869,7 @@
         <w:lastRenderedPageBreak/>
         <w:t>Tables</w:t>
       </w:r>
-      <w:bookmarkEnd w:id="7"/>
+      <w:bookmarkEnd w:id="6"/>
     </w:p>
     <w:p>
       <w:r>
@@ -17500,7 +17498,7 @@
         <w:pStyle w:val="BodyText"/>
         <w:spacing w:before="0"/>
       </w:pPr>
-      <w:bookmarkStart w:id="8" w:name="figures"/>
+      <w:bookmarkStart w:id="7" w:name="figures"/>
       <w:r>
         <w:rPr>
           <w:b/>
@@ -17996,7 +17994,7 @@
       <w:r>
         <w:br w:type="page"/>
       </w:r>
-      <w:bookmarkEnd w:id="8"/>
+      <w:bookmarkEnd w:id="7"/>
       <w:r>
         <w:lastRenderedPageBreak/>
         <w:t>Figures</w:t>
@@ -19489,7 +19487,7 @@
       <w:r>
         <w:br w:type="page"/>
       </w:r>
-      <w:bookmarkStart w:id="9" w:name="references"/>
+      <w:bookmarkStart w:id="8" w:name="references"/>
     </w:p>
     <w:p>
       <w:pPr>
@@ -19574,7 +19572,7 @@
       <w:r>
         <w:t>References</w:t>
       </w:r>
-      <w:bookmarkEnd w:id="9"/>
+      <w:bookmarkEnd w:id="8"/>
     </w:p>
     <w:p>
       <w:pPr>
@@ -23626,7 +23624,12 @@
         <w:t>g</w:t>
       </w:r>
       <w:r>
-        <w:t>etation organization and the role of speciation and extinction in its radiation.</w:t>
+        <w:t>etation organization and the role of speciation and extinction in its radiat</w:t>
+      </w:r>
+      <w:bookmarkStart w:id="9" w:name="_GoBack"/>
+      <w:bookmarkEnd w:id="9"/>
+      <w:r>
+        <w:t>ion.</w:t>
       </w:r>
     </w:p>
     <w:p>
@@ -27527,7 +27530,7 @@
 </file>
 
 <file path=customXml/itemProps1.xml><?xml version="1.0" encoding="utf-8"?>
-<ds:datastoreItem xmlns:ds="http://schemas.openxmlformats.org/officeDocument/2006/customXml" ds:itemID="{1BC0E2D3-8F1D-D14F-9589-3BF2304EE569}">
+<ds:datastoreItem xmlns:ds="http://schemas.openxmlformats.org/officeDocument/2006/customXml" ds:itemID="{4EFF1732-C2F8-804E-A9A9-9C512404B678}">
   <ds:schemaRefs>
     <ds:schemaRef ds:uri="http://schemas.openxmlformats.org/officeDocument/2006/bibliography"/>
   </ds:schemaRefs>

</xml_diff>

<commit_message>
Smooth over main text and final mods before sending to M&T
</commit_message>
<xml_diff>
--- a/manuscript/Van-Mazijk-Cramer-Verboom_main-text.docx
+++ b/manuscript/Van-Mazijk-Cramer-Verboom_main-text.docx
@@ -743,7 +743,7 @@
         <w:t>s</w:t>
       </w:r>
       <w:r>
-        <w:t xml:space="preserve">), its diversification history and any locally-deterministic, environmental features (e.g. productivity, heterogeneity) that influence species persistence and coexistence </w:t>
+        <w:t xml:space="preserve">), its diversification history and locally-deterministic, environmental features (e.g. productivity, heterogeneity) that influence species persistence and coexistence </w:t>
       </w:r>
       <w:r>
         <w:fldChar w:fldCharType="begin" w:fldLock="1"/>
@@ -1363,7 +1363,10 @@
         <w:fldChar w:fldCharType="end"/>
       </w:r>
       <w:r>
-        <w:t>, with evidence of a long history of transoceanic dispersal between the</w:t>
+        <w:t xml:space="preserve">. There is also </w:t>
+      </w:r>
+      <w:r>
+        <w:t>evidence of a long history of transoceanic dispersal between the</w:t>
       </w:r>
       <w:r>
         <w:t>m</w:t>
@@ -1390,11 +1393,11 @@
         <w:fldChar w:fldCharType="end"/>
       </w:r>
       <w:r>
-        <w:t xml:space="preserve">. In this context, it is unsurprising that the two floras show strong </w:t>
+        <w:t xml:space="preserve">. In this context, it is unsurprising that the two floras show </w:t>
       </w:r>
       <w:r>
         <w:lastRenderedPageBreak/>
-        <w:t xml:space="preserve">taxonomic affinities and that both are species-rich with high levels of regional endemism </w:t>
+        <w:t xml:space="preserve">strong taxonomic affinities and that both are species-rich with high levels of regional endemism </w:t>
       </w:r>
       <w:r>
         <w:fldChar w:fldCharType="begin" w:fldLock="1"/>
@@ -8627,19 +8630,10 @@
         <w:t xml:space="preserve"> </w:t>
       </w:r>
       <w:r>
-        <w:t>I</w:t>
-      </w:r>
-      <w:r>
-        <w:t xml:space="preserve">n any </w:t>
-      </w:r>
-      <w:r>
-        <w:t>event</w:t>
-      </w:r>
-      <w:r>
-        <w:t xml:space="preserve">, </w:t>
-      </w:r>
-      <w:r>
-        <w:t>despite the</w:t>
+        <w:t>D</w:t>
+      </w:r>
+      <w:r>
+        <w:t>espite the</w:t>
       </w:r>
       <w:r>
         <w:t xml:space="preserve"> obvious importance of soil variables</w:t>
@@ -8980,16 +8974,31 @@
         <w:t xml:space="preserve"> the </w:t>
       </w:r>
       <w:r>
+        <w:t xml:space="preserve">relative </w:t>
+      </w:r>
+      <w:r>
         <w:t>ability</w:t>
       </w:r>
       <w:r>
-        <w:t xml:space="preserve"> of heterogeneity </w:t>
+        <w:t xml:space="preserve"> of </w:t>
+      </w:r>
+      <w:r>
+        <w:t xml:space="preserve">various forms of </w:t>
+      </w:r>
+      <w:r>
+        <w:t xml:space="preserve">heterogeneity </w:t>
       </w:r>
       <w:r>
         <w:t>to account for</w:t>
       </w:r>
       <w:r>
-        <w:t xml:space="preserve"> species richness variation across the GCFR and SWAFR. </w:t>
+        <w:t xml:space="preserve"> species richness variation across</w:t>
+      </w:r>
+      <w:r>
+        <w:t>—and between—</w:t>
+      </w:r>
+      <w:r>
+        <w:t xml:space="preserve">the GCFR and SWAFR. </w:t>
       </w:r>
       <w:r>
         <w:t>Besides</w:t>
@@ -9480,7 +9489,11 @@
         <w:t xml:space="preserve">and </w:t>
       </w:r>
       <w:r>
-        <w:t xml:space="preserve">that these numbers were consistent with results from an exhaustive atlassing project (i.e. </w:t>
+        <w:t xml:space="preserve">that these numbers were consistent </w:t>
+      </w:r>
+      <w:r>
+        <w:lastRenderedPageBreak/>
+        <w:t xml:space="preserve">with results from an exhaustive atlassing project (i.e. </w:t>
       </w:r>
       <w:r>
         <w:rPr>
@@ -9598,7 +9611,6 @@
         </w:tabs>
       </w:pPr>
       <w:r>
-        <w:lastRenderedPageBreak/>
         <w:t xml:space="preserve">A fourth and final factor </w:t>
       </w:r>
       <w:r>
@@ -10052,7 +10064,15 @@
         <w:t xml:space="preserve">clear. </w:t>
       </w:r>
       <w:r>
-        <w:t xml:space="preserve">Maps in Byrne (2008; Fig. 2), however, </w:t>
+        <w:t>Maps in Byrne (2008; Fig</w:t>
+      </w:r>
+      <w:r>
+        <w:t>ure</w:t>
+      </w:r>
+      <w:bookmarkStart w:id="7" w:name="_GoBack"/>
+      <w:bookmarkEnd w:id="7"/>
+      <w:r>
+        <w:t xml:space="preserve"> 2), however, </w:t>
       </w:r>
       <w:r>
         <w:t>identify</w:t>
@@ -10654,183 +10674,183 @@
           <w:sz w:val="24"/>
           <w:szCs w:val="24"/>
         </w:rPr>
-        <w:t xml:space="preserve"> greater </w:t>
+        <w:t xml:space="preserve"> </w:t>
       </w:r>
       <w:r>
         <w:rPr>
           <w:sz w:val="24"/>
           <w:szCs w:val="24"/>
         </w:rPr>
-        <w:t xml:space="preserve">environmental </w:t>
+        <w:lastRenderedPageBreak/>
+        <w:t xml:space="preserve">greater </w:t>
       </w:r>
       <w:r>
         <w:rPr>
           <w:sz w:val="24"/>
           <w:szCs w:val="24"/>
         </w:rPr>
-        <w:t>heterogeneity</w:t>
+        <w:t xml:space="preserve">environmental </w:t>
       </w:r>
       <w:r>
         <w:rPr>
           <w:sz w:val="24"/>
           <w:szCs w:val="24"/>
         </w:rPr>
-        <w:t xml:space="preserve">. </w:t>
+        <w:t>heterogeneity</w:t>
       </w:r>
       <w:r>
         <w:rPr>
           <w:sz w:val="24"/>
           <w:szCs w:val="24"/>
         </w:rPr>
-        <w:t>Importantly, s</w:t>
+        <w:t xml:space="preserve">. </w:t>
       </w:r>
       <w:r>
         <w:rPr>
           <w:sz w:val="24"/>
           <w:szCs w:val="24"/>
         </w:rPr>
-        <w:t xml:space="preserve">ince </w:t>
+        <w:t>Importantly, s</w:t>
       </w:r>
       <w:r>
         <w:rPr>
           <w:sz w:val="24"/>
           <w:szCs w:val="24"/>
         </w:rPr>
-        <w:t xml:space="preserve">environmental </w:t>
+        <w:t xml:space="preserve">ince </w:t>
       </w:r>
       <w:r>
         <w:rPr>
           <w:sz w:val="24"/>
           <w:szCs w:val="24"/>
         </w:rPr>
-        <w:t xml:space="preserve">heterogeneity </w:t>
+        <w:t xml:space="preserve">environmental </w:t>
       </w:r>
       <w:r>
         <w:rPr>
           <w:sz w:val="24"/>
           <w:szCs w:val="24"/>
         </w:rPr>
-        <w:t>invariably</w:t>
+        <w:t xml:space="preserve">heterogeneity </w:t>
       </w:r>
       <w:r>
         <w:rPr>
           <w:sz w:val="24"/>
           <w:szCs w:val="24"/>
         </w:rPr>
-        <w:t xml:space="preserve"> </w:t>
+        <w:t>invariably</w:t>
       </w:r>
       <w:r>
         <w:rPr>
           <w:sz w:val="24"/>
           <w:szCs w:val="24"/>
         </w:rPr>
-        <w:t xml:space="preserve">is </w:t>
+        <w:t xml:space="preserve"> </w:t>
       </w:r>
       <w:r>
         <w:rPr>
           <w:sz w:val="24"/>
           <w:szCs w:val="24"/>
         </w:rPr>
-        <w:t>spatial</w:t>
+        <w:t xml:space="preserve">is </w:t>
       </w:r>
       <w:r>
         <w:rPr>
           <w:sz w:val="24"/>
           <w:szCs w:val="24"/>
         </w:rPr>
-        <w:t>ly-configured</w:t>
+        <w:t>spatial</w:t>
       </w:r>
       <w:r>
         <w:rPr>
           <w:sz w:val="24"/>
           <w:szCs w:val="24"/>
         </w:rPr>
-        <w:t xml:space="preserve">, the greater </w:t>
+        <w:t>ly-configured</w:t>
       </w:r>
       <w:r>
         <w:rPr>
           <w:sz w:val="24"/>
           <w:szCs w:val="24"/>
         </w:rPr>
-        <w:t xml:space="preserve">richness </w:t>
+        <w:t xml:space="preserve">, the greater </w:t>
       </w:r>
       <w:r>
         <w:rPr>
           <w:sz w:val="24"/>
           <w:szCs w:val="24"/>
         </w:rPr>
-        <w:t xml:space="preserve">of the GCFR </w:t>
+        <w:t xml:space="preserve">richness </w:t>
       </w:r>
       <w:r>
         <w:rPr>
           <w:sz w:val="24"/>
           <w:szCs w:val="24"/>
         </w:rPr>
-        <w:t>flora</w:t>
+        <w:t xml:space="preserve">of the GCFR </w:t>
       </w:r>
       <w:r>
         <w:rPr>
           <w:sz w:val="24"/>
           <w:szCs w:val="24"/>
         </w:rPr>
-        <w:t xml:space="preserve"> </w:t>
+        <w:t>flora</w:t>
       </w:r>
       <w:r>
         <w:rPr>
           <w:sz w:val="24"/>
           <w:szCs w:val="24"/>
         </w:rPr>
-        <w:t xml:space="preserve">is </w:t>
+        <w:t xml:space="preserve"> </w:t>
       </w:r>
       <w:r>
         <w:rPr>
           <w:sz w:val="24"/>
           <w:szCs w:val="24"/>
         </w:rPr>
-        <w:t>associated with</w:t>
+        <w:t xml:space="preserve">is </w:t>
       </w:r>
       <w:r>
         <w:rPr>
           <w:sz w:val="24"/>
           <w:szCs w:val="24"/>
         </w:rPr>
-        <w:t xml:space="preserve"> higher rates of</w:t>
+        <w:t>associated with</w:t>
       </w:r>
       <w:r>
         <w:rPr>
           <w:sz w:val="24"/>
           <w:szCs w:val="24"/>
         </w:rPr>
-        <w:t xml:space="preserve"> </w:t>
+        <w:t xml:space="preserve"> higher rates of</w:t>
       </w:r>
       <w:r>
         <w:rPr>
           <w:sz w:val="24"/>
           <w:szCs w:val="24"/>
         </w:rPr>
-        <w:t xml:space="preserve">species turnover in space. </w:t>
+        <w:t xml:space="preserve"> </w:t>
       </w:r>
       <w:r>
         <w:rPr>
           <w:sz w:val="24"/>
           <w:szCs w:val="24"/>
         </w:rPr>
-        <w:t>Thus, a</w:t>
+        <w:t xml:space="preserve">species turnover in space. </w:t>
       </w:r>
       <w:r>
         <w:rPr>
           <w:sz w:val="24"/>
           <w:szCs w:val="24"/>
         </w:rPr>
-        <w:t xml:space="preserve">lthough the species richness-environmental heterogeneity </w:t>
+        <w:t>Thus, a</w:t>
       </w:r>
       <w:r>
         <w:rPr>
           <w:sz w:val="24"/>
           <w:szCs w:val="24"/>
         </w:rPr>
-        <w:lastRenderedPageBreak/>
-        <w:t xml:space="preserve">relationship is punctuated by the existence of local hotspots, whose exceptional richness may be a consequence of historical factors and which may be important for species persistence in the face of climate change, </w:t>
+        <w:t xml:space="preserve">lthough the species richness-environmental heterogeneity relationship is punctuated by the existence of local hotspots, whose exceptional richness may be a consequence of historical factors and which may be important for species persistence in the face of climate change, </w:t>
       </w:r>
       <w:r>
         <w:rPr>
@@ -17498,7 +17518,7 @@
         <w:pStyle w:val="BodyText"/>
         <w:spacing w:before="0"/>
       </w:pPr>
-      <w:bookmarkStart w:id="7" w:name="figures"/>
+      <w:bookmarkStart w:id="8" w:name="figures"/>
       <w:r>
         <w:rPr>
           <w:b/>
@@ -17994,7 +18014,7 @@
       <w:r>
         <w:br w:type="page"/>
       </w:r>
-      <w:bookmarkEnd w:id="7"/>
+      <w:bookmarkEnd w:id="8"/>
       <w:r>
         <w:lastRenderedPageBreak/>
         <w:t>Figures</w:t>
@@ -18330,6 +18350,9 @@
         <w:t>(</w:t>
       </w:r>
       <w:r>
+        <w:t xml:space="preserve">i.e. </w:t>
+      </w:r>
+      <w:r>
         <w:rPr>
           <w:i/>
         </w:rPr>
@@ -18358,6 +18381,27 @@
       </w:r>
       <w:r>
         <w:t xml:space="preserve">). </w:t>
+      </w:r>
+      <w:r>
+        <w:t xml:space="preserve">Frequencies are </w:t>
+      </w:r>
+      <w:r>
+        <w:t xml:space="preserve">scaled as </w:t>
+      </w:r>
+      <w:r>
+        <w:t xml:space="preserve">the </w:t>
+      </w:r>
+      <w:r>
+        <w:t>proportions of cells</w:t>
+      </w:r>
+      <w:r>
+        <w:t xml:space="preserve"> </w:t>
+      </w:r>
+      <w:r>
+        <w:t>within each region</w:t>
+      </w:r>
+      <w:r>
+        <w:t xml:space="preserve">. </w:t>
       </w:r>
       <w:r>
         <w:t xml:space="preserve">The derivations of </w:t>
@@ -19487,7 +19531,7 @@
       <w:r>
         <w:br w:type="page"/>
       </w:r>
-      <w:bookmarkStart w:id="8" w:name="references"/>
+      <w:bookmarkStart w:id="9" w:name="references"/>
     </w:p>
     <w:p>
       <w:pPr>
@@ -19572,7 +19616,7 @@
       <w:r>
         <w:t>References</w:t>
       </w:r>
-      <w:bookmarkEnd w:id="8"/>
+      <w:bookmarkEnd w:id="9"/>
     </w:p>
     <w:p>
       <w:pPr>
@@ -23566,8 +23610,6 @@
       <w:r>
         <w:t xml:space="preserve"> macroevolution, macroecology and phylogenetic comparative biology, primarily focusing on plants.</w:t>
       </w:r>
-      <w:bookmarkStart w:id="9" w:name="_GoBack"/>
-      <w:bookmarkEnd w:id="9"/>
     </w:p>
     <w:p>
       <w:pPr>
@@ -27527,7 +27569,7 @@
 </file>
 
 <file path=customXml/itemProps1.xml><?xml version="1.0" encoding="utf-8"?>
-<ds:datastoreItem xmlns:ds="http://schemas.openxmlformats.org/officeDocument/2006/customXml" ds:itemID="{7F8AB5F8-9560-9E41-A51C-A31C9C5A2CB4}">
+<ds:datastoreItem xmlns:ds="http://schemas.openxmlformats.org/officeDocument/2006/customXml" ds:itemID="{928F1216-049E-0744-B906-0ACDBDEFF024}">
   <ds:schemaRefs>
     <ds:schemaRef ds:uri="http://schemas.openxmlformats.org/officeDocument/2006/bibliography"/>
   </ds:schemaRefs>

</xml_diff>

<commit_message>
More work on ms comments (abbreviations)
</commit_message>
<xml_diff>
--- a/manuscript/Van-Mazijk-Cramer-Verboom_main-text.docx
+++ b/manuscript/Van-Mazijk-Cramer-Verboom_main-text.docx
@@ -323,7 +323,15 @@
         <w:t>,</w:t>
       </w:r>
       <w:r>
-        <w:t xml:space="preserve"> geospatially-explicit environmental and species occurrence data were obtained</w:t>
+        <w:t xml:space="preserve"> </w:t>
+      </w:r>
+      <w:proofErr w:type="gramStart"/>
+      <w:r>
+        <w:t>geospatially-explicit</w:t>
+      </w:r>
+      <w:proofErr w:type="gramEnd"/>
+      <w:r>
+        <w:t xml:space="preserve"> environmental and species occurrence data were obtained</w:t>
       </w:r>
       <w:r>
         <w:t xml:space="preserve"> for </w:t>
@@ -495,11 +503,16 @@
       <w:r>
         <w:t xml:space="preserve">is generally more </w:t>
       </w:r>
+      <w:proofErr w:type="gramStart"/>
       <w:r>
         <w:t>environmentally-</w:t>
       </w:r>
       <w:r>
-        <w:t>heterogeneous and species-rich</w:t>
+        <w:t>heterogeneous</w:t>
+      </w:r>
+      <w:proofErr w:type="gramEnd"/>
+      <w:r>
+        <w:t xml:space="preserve"> and species-rich</w:t>
       </w:r>
       <w:r>
         <w:t xml:space="preserve"> than the SWAFR. </w:t>
@@ -686,7 +699,15 @@
         <w:t>den</w:t>
       </w:r>
       <w:r>
-        <w:t>t of spatial-scale. Though there are region-specific effects</w:t>
+        <w:t xml:space="preserve">t of </w:t>
+      </w:r>
+      <w:proofErr w:type="gramStart"/>
+      <w:r>
+        <w:t>spatial-scale</w:t>
+      </w:r>
+      <w:proofErr w:type="gramEnd"/>
+      <w:r>
+        <w:t>. Though there are region-specific effects</w:t>
       </w:r>
       <w:r>
         <w:t>,</w:t>
@@ -898,7 +919,12 @@
         <w:fldChar w:fldCharType="end"/>
       </w:r>
       <w:r>
-        <w:t>, a physically-heterogenous environment may promote diversity by admitting a</w:t>
+        <w:t>, a physicall</w:t>
+      </w:r>
+      <w:bookmarkStart w:id="10" w:name="_GoBack"/>
+      <w:bookmarkEnd w:id="10"/>
+      <w:r>
+        <w:t>y-heterogenous environment may promote diversity by admitting a</w:t>
       </w:r>
       <w:r>
         <w:t xml:space="preserve"> more </w:t>
@@ -1484,17 +1510,17 @@
           <w:lang w:val="en-ZA"/>
         </w:rPr>
       </w:pPr>
-      <w:commentRangeStart w:id="10"/>
+      <w:commentRangeStart w:id="11"/>
       <w:r>
         <w:t xml:space="preserve">Notwithstanding </w:t>
       </w:r>
-      <w:commentRangeEnd w:id="10"/>
+      <w:commentRangeEnd w:id="11"/>
       <w:r>
         <w:rPr>
           <w:rStyle w:val="CommentReference"/>
           <w:rFonts w:ascii="Times New Roman" w:hAnsiTheme="minorHAnsi"/>
         </w:rPr>
-        <w:commentReference w:id="10"/>
+        <w:commentReference w:id="11"/>
       </w:r>
       <w:r>
         <w:t>these similarities, the SWAFR and GCFR differ markedly in terms of their vascular plant species</w:t>
@@ -2029,7 +2055,7 @@
         <w:pStyle w:val="Heading2"/>
         <w:spacing w:line="240" w:lineRule="auto"/>
       </w:pPr>
-      <w:bookmarkStart w:id="11" w:name="comparing-regions-environmental-heteroge"/>
+      <w:bookmarkStart w:id="12" w:name="comparing-regions-environmental-heteroge"/>
       <w:r>
         <w:t>2.1</w:t>
       </w:r>
@@ -2066,7 +2092,15 @@
         <w:t>GCFR and SWAFR</w:t>
       </w:r>
       <w:r>
-        <w:t xml:space="preserve">, geospatially-explicit </w:t>
+        <w:t xml:space="preserve">, </w:t>
+      </w:r>
+      <w:proofErr w:type="gramStart"/>
+      <w:r>
+        <w:t>geospatially-explicit</w:t>
+      </w:r>
+      <w:proofErr w:type="gramEnd"/>
+      <w:r>
+        <w:t xml:space="preserve"> </w:t>
       </w:r>
       <w:r>
         <w:t xml:space="preserve">occurrence </w:t>
@@ -2344,7 +2378,7 @@
       <w:r>
         <w:t xml:space="preserve"> </w:t>
       </w:r>
-      <w:commentRangeStart w:id="12"/>
+      <w:commentRangeStart w:id="13"/>
       <w:r>
         <w:t>when applied to the South African flora</w:t>
       </w:r>
@@ -2393,13 +2427,13 @@
       <w:r>
         <w:t xml:space="preserve"> </w:t>
       </w:r>
-      <w:commentRangeEnd w:id="12"/>
+      <w:commentRangeEnd w:id="13"/>
       <w:r>
         <w:rPr>
           <w:rStyle w:val="CommentReference"/>
           <w:rFonts w:ascii="Times New Roman" w:hAnsiTheme="minorHAnsi"/>
         </w:rPr>
-        <w:commentReference w:id="12"/>
+        <w:commentReference w:id="13"/>
       </w:r>
       <w:r>
         <w:t xml:space="preserve">The final </w:t>
@@ -2449,12 +2483,12 @@
       <w:r>
         <w:t xml:space="preserve"> </w:t>
       </w:r>
-      <w:del w:id="13" w:author="Michael Cramer" w:date="2020-01-21T16:04:00Z">
+      <w:del w:id="14" w:author="Michael Cramer" w:date="2020-01-21T16:04:00Z">
         <w:r>
           <w:delText>Note, w</w:delText>
         </w:r>
       </w:del>
-      <w:ins w:id="14" w:author="Michael Cramer" w:date="2020-01-21T16:04:00Z">
+      <w:ins w:id="15" w:author="Michael Cramer" w:date="2020-01-21T16:04:00Z">
         <w:r>
           <w:t>W</w:t>
         </w:r>
@@ -2478,14 +2512,14 @@
         </w:rPr>
         <w:t xml:space="preserve">. </w:t>
       </w:r>
-      <w:commentRangeStart w:id="15"/>
+      <w:commentRangeStart w:id="16"/>
       <w:r>
         <w:rPr>
           <w:rFonts w:cstheme="majorBidi"/>
         </w:rPr>
         <w:t xml:space="preserve">This excluded </w:t>
       </w:r>
-      <w:del w:id="16" w:author="Michael Cramer" w:date="2020-01-21T16:04:00Z">
+      <w:del w:id="17" w:author="Michael Cramer" w:date="2020-01-21T16:04:00Z">
         <w:r>
           <w:rPr>
             <w:rFonts w:cstheme="majorBidi"/>
@@ -2497,21 +2531,35 @@
         <w:rPr>
           <w:rFonts w:cstheme="majorBidi"/>
         </w:rPr>
-        <w:t>coastal/dunal vegetation from our analyses</w:t>
-      </w:r>
+        <w:t>coastal/</w:t>
+      </w:r>
+      <w:proofErr w:type="spellStart"/>
       <w:r>
         <w:rPr>
           <w:rFonts w:cstheme="majorBidi"/>
         </w:rPr>
+        <w:t>dunal</w:t>
+      </w:r>
+      <w:proofErr w:type="spellEnd"/>
+      <w:r>
+        <w:rPr>
+          <w:rFonts w:cstheme="majorBidi"/>
+        </w:rPr>
+        <w:t xml:space="preserve"> vegetation from our analyses</w:t>
+      </w:r>
+      <w:r>
+        <w:rPr>
+          <w:rFonts w:cstheme="majorBidi"/>
+        </w:rPr>
         <w:t>.</w:t>
       </w:r>
-      <w:commentRangeEnd w:id="15"/>
+      <w:commentRangeEnd w:id="16"/>
       <w:r>
         <w:rPr>
           <w:rStyle w:val="CommentReference"/>
           <w:rFonts w:ascii="Times New Roman" w:hAnsiTheme="minorHAnsi"/>
         </w:rPr>
-        <w:commentReference w:id="15"/>
+        <w:commentReference w:id="16"/>
       </w:r>
     </w:p>
     <w:p>
@@ -3272,7 +3320,7 @@
       <w:r>
         <w:t>Comparing environmental heterogeneity</w:t>
       </w:r>
-      <w:bookmarkEnd w:id="11"/>
+      <w:bookmarkEnd w:id="12"/>
     </w:p>
     <w:p>
       <w:pPr>
@@ -3330,13 +3378,119 @@
         <w:t>represent</w:t>
       </w:r>
       <w:r>
-        <w:t xml:space="preserve"> topographic (elevation), climatic (surface T, MAP, PDQ), edaphic (clay content, soil C, pH, CEC) and vegetational </w:t>
-      </w:r>
-      <w:r>
-        <w:t xml:space="preserve">(NDVI) </w:t>
-      </w:r>
-      <w:r>
-        <w:t xml:space="preserve">gradients. </w:t>
+        <w:t xml:space="preserve"> topographic (elevation), climatic (surface </w:t>
+      </w:r>
+      <w:ins w:id="18" w:author="Ruan Van Mazijk" w:date="2020-01-30T15:19:00Z">
+        <w:r>
+          <w:t>temperature</w:t>
+        </w:r>
+      </w:ins>
+      <w:ins w:id="19" w:author="Ruan Van Mazijk" w:date="2020-01-30T15:20:00Z">
+        <w:r>
+          <w:t xml:space="preserve"> (T)</w:t>
+        </w:r>
+      </w:ins>
+      <w:del w:id="20" w:author="Ruan Van Mazijk" w:date="2020-01-30T15:19:00Z">
+        <w:r>
+          <w:delText>T</w:delText>
+        </w:r>
+      </w:del>
+      <w:r>
+        <w:t xml:space="preserve">, </w:t>
+      </w:r>
+      <w:del w:id="21" w:author="Ruan Van Mazijk" w:date="2020-01-30T15:20:00Z">
+        <w:r>
+          <w:delText>MAP</w:delText>
+        </w:r>
+      </w:del>
+      <w:ins w:id="22" w:author="Ruan Van Mazijk" w:date="2020-01-30T15:20:00Z">
+        <w:r>
+          <w:t>mean annual precipitation (MAP)</w:t>
+        </w:r>
+      </w:ins>
+      <w:r>
+        <w:t xml:space="preserve">, </w:t>
+      </w:r>
+      <w:ins w:id="23" w:author="Ruan Van Mazijk" w:date="2020-01-30T15:20:00Z">
+        <w:r>
+          <w:t>precipitation in the driest quarter (</w:t>
+        </w:r>
+      </w:ins>
+      <w:r>
+        <w:t>PDQ)</w:t>
+      </w:r>
+      <w:ins w:id="24" w:author="Ruan Van Mazijk" w:date="2020-01-30T15:20:00Z">
+        <w:r>
+          <w:t>)</w:t>
+        </w:r>
+      </w:ins>
+      <w:r>
+        <w:t xml:space="preserve">, edaphic (clay content, soil </w:t>
+      </w:r>
+      <w:ins w:id="25" w:author="Ruan Van Mazijk" w:date="2020-01-30T15:20:00Z">
+        <w:r>
+          <w:t>carbon (</w:t>
+        </w:r>
+      </w:ins>
+      <w:r>
+        <w:t>C</w:t>
+      </w:r>
+      <w:ins w:id="26" w:author="Ruan Van Mazijk" w:date="2020-01-30T15:20:00Z">
+        <w:r>
+          <w:t>)</w:t>
+        </w:r>
+      </w:ins>
+      <w:r>
+        <w:t>, pH,</w:t>
+      </w:r>
+      <w:ins w:id="27" w:author="Ruan Van Mazijk" w:date="2020-01-30T15:20:00Z">
+        <w:r>
+          <w:t xml:space="preserve"> cation exchange capacity</w:t>
+        </w:r>
+      </w:ins>
+      <w:r>
+        <w:t xml:space="preserve"> </w:t>
+      </w:r>
+      <w:ins w:id="28" w:author="Ruan Van Mazijk" w:date="2020-01-30T15:20:00Z">
+        <w:r>
+          <w:t>(</w:t>
+        </w:r>
+      </w:ins>
+      <w:r>
+        <w:t>CEC</w:t>
+      </w:r>
+      <w:ins w:id="29" w:author="Ruan Van Mazijk" w:date="2020-01-30T15:20:00Z">
+        <w:r>
+          <w:t>)</w:t>
+        </w:r>
+      </w:ins>
+      <w:r>
+        <w:t xml:space="preserve">) and vegetational </w:t>
+      </w:r>
+      <w:del w:id="30" w:author="Ruan Van Mazijk" w:date="2020-01-30T15:27:00Z">
+        <w:r>
+          <w:delText xml:space="preserve">(NDVI) </w:delText>
+        </w:r>
+      </w:del>
+      <w:r>
+        <w:t>gradients</w:t>
+      </w:r>
+      <w:ins w:id="31" w:author="Ruan Van Mazijk" w:date="2020-01-30T15:27:00Z">
+        <w:r>
+          <w:t xml:space="preserve"> </w:t>
+        </w:r>
+        <w:r>
+          <w:t>(</w:t>
+        </w:r>
+        <w:r>
+          <w:t>normalized difference vegetation index;</w:t>
+        </w:r>
+        <w:r>
+          <w:t xml:space="preserve"> NDVI)</w:t>
+        </w:r>
+      </w:ins>
+      <w:r>
+        <w:t xml:space="preserve">. </w:t>
       </w:r>
       <w:r>
         <w:t xml:space="preserve">As far as possible, these variables were selected to represent environmental axes which are </w:t>
@@ -3399,7 +3553,29 @@
         <w:fldChar w:fldCharType="end"/>
       </w:r>
       <w:r>
-        <w:t xml:space="preserve">. Variable selection was, however, constrained by the availability of suitable raster-layers. Thus, although soil [P] is probably an important determinant of plant distribution in both the GCFR and SWAFR </w:t>
+        <w:t xml:space="preserve">. Variable selection was, however, constrained by the availability of suitable raster-layers. Thus, although soil </w:t>
+      </w:r>
+      <w:ins w:id="32" w:author="Ruan Van Mazijk" w:date="2020-01-30T15:21:00Z">
+        <w:r>
+          <w:t>phosphorus concentrations (</w:t>
+        </w:r>
+      </w:ins>
+      <w:r>
+        <w:t>[P]</w:t>
+      </w:r>
+      <w:ins w:id="33" w:author="Ruan Van Mazijk" w:date="2020-01-30T15:22:00Z">
+        <w:r>
+          <w:rPr>
+            <w:vertAlign w:val="subscript"/>
+          </w:rPr>
+          <w:t>soil</w:t>
+        </w:r>
+        <w:r>
+          <w:t>)</w:t>
+        </w:r>
+      </w:ins>
+      <w:r>
+        <w:t xml:space="preserve"> is probably an important determinant of plant distribution in both the GCFR and SWAFR </w:t>
       </w:r>
       <w:r>
         <w:fldChar w:fldCharType="begin" w:fldLock="1"/>
@@ -4020,7 +4196,7 @@
       <w:r>
         <w:t xml:space="preserve">the major axis </w:t>
       </w:r>
-      <w:ins w:id="17" w:author="Michael Cramer" w:date="2020-01-29T15:02:00Z">
+      <w:ins w:id="34" w:author="Michael Cramer" w:date="2020-01-29T15:02:00Z">
         <w:r>
           <w:t xml:space="preserve">(PC1) </w:t>
         </w:r>
@@ -4031,7 +4207,7 @@
       <w:r>
         <w:t xml:space="preserve">, we employed common language effect sizes </w:t>
       </w:r>
-      <w:commentRangeStart w:id="18"/>
+      <w:commentRangeStart w:id="35"/>
       <w:r>
         <w:t>(</w:t>
       </w:r>
@@ -4047,13 +4223,13 @@
       <w:r>
         <w:t xml:space="preserve"> </w:t>
       </w:r>
-      <w:commentRangeEnd w:id="18"/>
+      <w:commentRangeEnd w:id="35"/>
       <w:r>
         <w:rPr>
           <w:rStyle w:val="CommentReference"/>
           <w:rFonts w:ascii="Times New Roman" w:hAnsiTheme="minorHAnsi"/>
         </w:rPr>
-        <w:commentReference w:id="18"/>
+        <w:commentReference w:id="35"/>
       </w:r>
       <w:r>
         <w:t xml:space="preserve">using the R package “canprot” </w:t>
@@ -4217,7 +4393,7 @@
         <w:pStyle w:val="Heading2"/>
         <w:spacing w:line="240" w:lineRule="auto"/>
       </w:pPr>
-      <w:bookmarkStart w:id="19" w:name="environmental-heterogeneity-as-an-explan"/>
+      <w:bookmarkStart w:id="36" w:name="environmental-heterogeneity-as-an-explan"/>
       <w:r>
         <w:t>2.3</w:t>
       </w:r>
@@ -4230,7 +4406,7 @@
       <w:r>
         <w:t>Environmental heterogeneity as an explanation of species richness</w:t>
       </w:r>
-      <w:bookmarkEnd w:id="19"/>
+      <w:bookmarkEnd w:id="36"/>
     </w:p>
     <w:p>
       <w:pPr>
@@ -4305,17 +4481,17 @@
       <w:r>
         <w:t xml:space="preserve">across the two </w:t>
       </w:r>
-      <w:commentRangeStart w:id="20"/>
+      <w:commentRangeStart w:id="37"/>
       <w:r>
         <w:t>regions</w:t>
       </w:r>
-      <w:commentRangeEnd w:id="20"/>
+      <w:commentRangeEnd w:id="37"/>
       <w:r>
         <w:rPr>
           <w:rStyle w:val="CommentReference"/>
           <w:rFonts w:ascii="Times New Roman" w:hAnsiTheme="minorHAnsi"/>
         </w:rPr>
-        <w:commentReference w:id="20"/>
+        <w:commentReference w:id="37"/>
       </w:r>
       <w:r>
         <w:t>.</w:t>
@@ -4353,7 +4529,39 @@
         <w:rPr>
           <w:rFonts w:eastAsiaTheme="minorEastAsia"/>
         </w:rPr>
-        <w:t xml:space="preserve"> to relate species richness to </w:t>
+        <w:t xml:space="preserve"> to relate species richness </w:t>
+      </w:r>
+      <w:ins w:id="38" w:author="Ruan Van Mazijk" w:date="2020-01-30T15:22:00Z">
+        <w:r>
+          <w:rPr>
+            <w:rFonts w:eastAsiaTheme="minorEastAsia"/>
+          </w:rPr>
+          <w:t>(</w:t>
+        </w:r>
+        <w:r>
+          <w:rPr>
+            <w:i/>
+            <w:iCs/>
+            <w:rPrChange w:id="39" w:author="Ruan Van Mazijk" w:date="2020-01-30T15:24:00Z">
+              <w:rPr>
+                <w:rFonts w:eastAsiaTheme="minorEastAsia"/>
+              </w:rPr>
+            </w:rPrChange>
+          </w:rPr>
+          <w:t>S</w:t>
+        </w:r>
+        <w:r>
+          <w:rPr>
+            <w:rFonts w:eastAsiaTheme="minorEastAsia"/>
+          </w:rPr>
+          <w:t xml:space="preserve">) </w:t>
+        </w:r>
+      </w:ins>
+      <w:r>
+        <w:rPr>
+          <w:rFonts w:eastAsiaTheme="minorEastAsia"/>
+        </w:rPr>
+        <w:t xml:space="preserve">to </w:t>
       </w:r>
       <w:r>
         <w:rPr>
@@ -5089,14 +5297,32 @@
         <w:rPr>
           <w:rFonts w:eastAsiaTheme="minorEastAsia"/>
         </w:rPr>
-        <w:t xml:space="preserve"> heterogeneity as being region</w:t>
-      </w:r>
+        <w:t xml:space="preserve"> heterogeneity as being </w:t>
+      </w:r>
+      <w:proofErr w:type="gramStart"/>
       <w:r>
         <w:rPr>
           <w:rFonts w:eastAsiaTheme="minorEastAsia"/>
         </w:rPr>
-        <w:t>-dependent</w:t>
-      </w:r>
+        <w:t>region</w:t>
+      </w:r>
+      <w:r>
+        <w:rPr>
+          <w:rFonts w:eastAsiaTheme="minorEastAsia"/>
+        </w:rPr>
+        <w:t>-</w:t>
+      </w:r>
+      <w:r>
+        <w:rPr>
+          <w:rPrChange w:id="40" w:author="Ruan Van Mazijk" w:date="2020-01-30T15:24:00Z">
+            <w:rPr>
+              <w:rFonts w:eastAsiaTheme="minorEastAsia"/>
+            </w:rPr>
+          </w:rPrChange>
+        </w:rPr>
+        <w:t>dependent</w:t>
+      </w:r>
+      <w:proofErr w:type="gramEnd"/>
       <w:r>
         <w:rPr>
           <w:rFonts w:eastAsiaTheme="minorEastAsia"/>
@@ -5429,7 +5655,7 @@
         <w:pStyle w:val="Heading1"/>
         <w:spacing w:line="240" w:lineRule="auto"/>
       </w:pPr>
-      <w:bookmarkStart w:id="21" w:name="results"/>
+      <w:bookmarkStart w:id="41" w:name="results"/>
       <w:r>
         <w:t>3</w:t>
       </w:r>
@@ -5442,7 +5668,7 @@
       <w:r>
         <w:t>Results</w:t>
       </w:r>
-      <w:bookmarkEnd w:id="21"/>
+      <w:bookmarkEnd w:id="41"/>
     </w:p>
     <w:p>
       <w:pPr>
@@ -5472,7 +5698,7 @@
       <w:r>
         <w:t xml:space="preserve">Vascular plant species richness varies spatially in both the GCFR and SWAFR, with both regions possessing a hotspot of exceptional richness (the Kogelberg Centre in the GCFR; Greater Perth in the SWAFR) and declining species richness towards its interior margin </w:t>
       </w:r>
-      <w:commentRangeStart w:id="22"/>
+      <w:commentRangeStart w:id="42"/>
       <w:r>
         <w:t>(</w:t>
       </w:r>
@@ -5485,18 +5711,18 @@
       <w:r>
         <w:t xml:space="preserve">a,b). </w:t>
       </w:r>
-      <w:commentRangeEnd w:id="22"/>
+      <w:commentRangeEnd w:id="42"/>
       <w:r>
         <w:rPr>
           <w:rStyle w:val="CommentReference"/>
           <w:rFonts w:ascii="Times New Roman" w:hAnsiTheme="minorHAnsi"/>
         </w:rPr>
-        <w:commentReference w:id="22"/>
+        <w:commentReference w:id="42"/>
       </w:r>
       <w:r>
         <w:t xml:space="preserve">Comparisons of species richness between the regions using two-sided </w:t>
       </w:r>
-      <w:commentRangeStart w:id="23"/>
+      <w:commentRangeStart w:id="43"/>
       <w:r>
         <w:t xml:space="preserve">Mann-Whitney </w:t>
       </w:r>
@@ -5509,13 +5735,13 @@
       <w:r>
         <w:t xml:space="preserve"> tests </w:t>
       </w:r>
-      <w:commentRangeEnd w:id="23"/>
+      <w:commentRangeEnd w:id="43"/>
       <w:r>
         <w:rPr>
           <w:rStyle w:val="CommentReference"/>
           <w:rFonts w:ascii="Times New Roman" w:hAnsiTheme="minorHAnsi"/>
         </w:rPr>
-        <w:commentReference w:id="23"/>
+        <w:commentReference w:id="43"/>
       </w:r>
       <w:r>
         <w:t>reveal that species richness per unit area is similar at the QDS- (Figure 2</w:t>
@@ -5754,14 +5980,14 @@
       <w:r>
         <w:t xml:space="preserve">; </w:t>
       </w:r>
-      <w:commentRangeStart w:id="24"/>
+      <w:commentRangeStart w:id="44"/>
       <w:r>
         <w:rPr>
           <w:i/>
         </w:rPr>
         <w:t>T</w:t>
       </w:r>
-      <w:ins w:id="25" w:author="Ruan Van Mazijk" w:date="2020-01-30T12:12:00Z">
+      <w:ins w:id="45" w:author="Ruan Van Mazijk" w:date="2020-01-30T12:12:00Z">
         <w:r>
           <w:rPr>
             <w:vertAlign w:val="subscript"/>
@@ -5769,7 +5995,7 @@
           <w:t>H</w:t>
         </w:r>
       </w:ins>
-      <w:del w:id="26" w:author="Ruan Van Mazijk" w:date="2020-01-30T12:12:00Z">
+      <w:del w:id="46" w:author="Ruan Van Mazijk" w:date="2020-01-30T12:12:00Z">
         <w:r>
           <w:rPr>
             <w:vertAlign w:val="subscript"/>
@@ -5792,7 +6018,7 @@
         </w:rPr>
         <w:t>S</w:t>
       </w:r>
-      <w:del w:id="27" w:author="Ruan Van Mazijk" w:date="2020-01-30T12:12:00Z">
+      <w:del w:id="47" w:author="Ruan Van Mazijk" w:date="2020-01-30T12:12:00Z">
         <w:r>
           <w:rPr>
             <w:vertAlign w:val="subscript"/>
@@ -5806,13 +6032,13 @@
         </w:rPr>
         <w:t>DS</w:t>
       </w:r>
-      <w:commentRangeEnd w:id="24"/>
+      <w:commentRangeEnd w:id="44"/>
       <w:r>
         <w:rPr>
           <w:rStyle w:val="CommentReference"/>
           <w:rFonts w:ascii="Times New Roman" w:hAnsiTheme="minorHAnsi"/>
         </w:rPr>
-        <w:commentReference w:id="24"/>
+        <w:commentReference w:id="44"/>
       </w:r>
       <w:r>
         <w:t>,</w:t>
@@ -5859,17 +6085,17 @@
       <w:r>
         <w:t xml:space="preserve"> = 0.</w:t>
       </w:r>
-      <w:commentRangeStart w:id="28"/>
+      <w:commentRangeStart w:id="48"/>
       <w:r>
         <w:t>741</w:t>
       </w:r>
-      <w:commentRangeEnd w:id="28"/>
+      <w:commentRangeEnd w:id="48"/>
       <w:r>
         <w:rPr>
           <w:rStyle w:val="CommentReference"/>
           <w:rFonts w:ascii="Times New Roman" w:hAnsiTheme="minorHAnsi"/>
         </w:rPr>
-        <w:commentReference w:id="28"/>
+        <w:commentReference w:id="48"/>
       </w:r>
       <w:r>
         <w:t>).</w:t>
@@ -5897,7 +6123,7 @@
       <w:pPr>
         <w:pStyle w:val="FirstParagraph"/>
       </w:pPr>
-      <w:ins w:id="29" w:author="Michael Cramer" w:date="2020-01-21T16:50:00Z">
+      <w:ins w:id="49" w:author="Michael Cramer" w:date="2020-01-21T16:50:00Z">
         <w:r>
           <w:rPr>
             <w:i/>
@@ -5944,7 +6170,7 @@
           <w:t>across the full range of spatial scales</w:t>
         </w:r>
       </w:ins>
-      <w:ins w:id="30" w:author="Michael Cramer" w:date="2020-01-21T16:51:00Z">
+      <w:ins w:id="50" w:author="Michael Cramer" w:date="2020-01-21T16:51:00Z">
         <w:r>
           <w:t xml:space="preserve"> </w:t>
         </w:r>
@@ -5958,12 +6184,12 @@
           <w:t>)</w:t>
         </w:r>
       </w:ins>
-      <w:ins w:id="31" w:author="Michael Cramer" w:date="2020-01-21T16:50:00Z">
+      <w:ins w:id="51" w:author="Michael Cramer" w:date="2020-01-21T16:50:00Z">
         <w:r>
           <w:t>, w</w:t>
         </w:r>
       </w:ins>
-      <w:del w:id="32" w:author="Michael Cramer" w:date="2020-01-21T16:50:00Z">
+      <w:del w:id="52" w:author="Michael Cramer" w:date="2020-01-21T16:50:00Z">
         <w:r>
           <w:delText>W</w:delText>
         </w:r>
@@ -5971,7 +6197,7 @@
       <w:r>
         <w:t>ith a few exceptions (</w:t>
       </w:r>
-      <w:ins w:id="33" w:author="Michael Cramer" w:date="2020-01-21T16:51:00Z">
+      <w:ins w:id="53" w:author="Michael Cramer" w:date="2020-01-21T16:51:00Z">
         <w:r>
           <w:t xml:space="preserve">i.e. </w:t>
         </w:r>
@@ -5979,7 +6205,7 @@
       <w:r>
         <w:t>MAP, NDVI and CEC at the DS-scale</w:t>
       </w:r>
-      <w:del w:id="34" w:author="Michael Cramer" w:date="2020-01-21T16:51:00Z">
+      <w:del w:id="54" w:author="Michael Cramer" w:date="2020-01-21T16:51:00Z">
         <w:r>
           <w:delText xml:space="preserve">; </w:delText>
         </w:r>
@@ -5996,12 +6222,12 @@
       <w:r>
         <w:t>)</w:t>
       </w:r>
-      <w:del w:id="35" w:author="Michael Cramer" w:date="2020-01-21T16:51:00Z">
+      <w:del w:id="55" w:author="Michael Cramer" w:date="2020-01-21T16:51:00Z">
         <w:r>
           <w:delText xml:space="preserve">, </w:delText>
         </w:r>
       </w:del>
-      <w:del w:id="36" w:author="Michael Cramer" w:date="2020-01-21T16:50:00Z">
+      <w:del w:id="56" w:author="Michael Cramer" w:date="2020-01-21T16:50:00Z">
         <w:r>
           <w:rPr>
             <w:i/>
@@ -6051,7 +6277,7 @@
           <w:delText xml:space="preserve">across the full range of spatial scales </w:delText>
         </w:r>
       </w:del>
-      <w:del w:id="37" w:author="Michael Cramer" w:date="2020-01-21T16:51:00Z">
+      <w:del w:id="57" w:author="Michael Cramer" w:date="2020-01-21T16:51:00Z">
         <w:r>
           <w:delText>(</w:delText>
         </w:r>
@@ -6308,7 +6534,7 @@
       <w:pPr>
         <w:pStyle w:val="FirstParagraph"/>
       </w:pPr>
-      <w:commentRangeStart w:id="38"/>
+      <w:commentRangeStart w:id="58"/>
       <w:r>
         <w:t xml:space="preserve">Regressions </w:t>
       </w:r>
@@ -6405,13 +6631,13 @@
       <w:r>
         <w:t xml:space="preserve"> </w:t>
       </w:r>
-      <w:commentRangeEnd w:id="38"/>
+      <w:commentRangeEnd w:id="58"/>
       <w:r>
         <w:rPr>
           <w:rStyle w:val="CommentReference"/>
           <w:rFonts w:ascii="Times New Roman" w:hAnsiTheme="minorHAnsi"/>
         </w:rPr>
-        <w:commentReference w:id="38"/>
+        <w:commentReference w:id="58"/>
       </w:r>
       <w:r>
         <w:t>major axis</w:t>
@@ -6545,22 +6771,22 @@
         </w:rPr>
         <w:t xml:space="preserve">heterogeneity in </w:t>
       </w:r>
-      <w:commentRangeStart w:id="39"/>
+      <w:commentRangeStart w:id="59"/>
       <w:r>
         <w:rPr>
           <w:rFonts w:eastAsiaTheme="minorEastAsia"/>
         </w:rPr>
         <w:t>each of the nine environmental variables</w:t>
       </w:r>
-      <w:commentRangeEnd w:id="39"/>
+      <w:commentRangeEnd w:id="59"/>
       <w:r>
         <w:rPr>
           <w:rStyle w:val="CommentReference"/>
           <w:rFonts w:ascii="Times New Roman" w:hAnsiTheme="minorHAnsi"/>
         </w:rPr>
-        <w:commentReference w:id="39"/>
-      </w:r>
-      <w:ins w:id="40" w:author="Ruan Van Mazijk" w:date="2020-01-30T12:12:00Z">
+        <w:commentReference w:id="59"/>
+      </w:r>
+      <w:ins w:id="60" w:author="Ruan Van Mazijk" w:date="2020-01-30T12:12:00Z">
         <w:r>
           <w:rPr>
             <w:rFonts w:eastAsiaTheme="minorEastAsia"/>
@@ -6568,7 +6794,7 @@
           <w:t xml:space="preserve"> (Table 1</w:t>
         </w:r>
       </w:ins>
-      <w:ins w:id="41" w:author="Ruan Van Mazijk" w:date="2020-01-30T12:13:00Z">
+      <w:ins w:id="61" w:author="Ruan Van Mazijk" w:date="2020-01-30T12:13:00Z">
         <w:r>
           <w:rPr>
             <w:rFonts w:eastAsiaTheme="minorEastAsia"/>
@@ -6582,20 +6808,20 @@
         </w:rPr>
         <w:t xml:space="preserve">, as well as the main axis of heterogeneity (PC1), influence species richness in a consistently positive manner across the two study </w:t>
       </w:r>
-      <w:commentRangeStart w:id="42"/>
+      <w:commentRangeStart w:id="62"/>
       <w:r>
         <w:rPr>
           <w:rFonts w:eastAsiaTheme="minorEastAsia"/>
         </w:rPr>
         <w:t>regions</w:t>
       </w:r>
-      <w:commentRangeEnd w:id="42"/>
+      <w:commentRangeEnd w:id="62"/>
       <w:r>
         <w:rPr>
           <w:rStyle w:val="CommentReference"/>
           <w:rFonts w:ascii="Times New Roman" w:hAnsiTheme="minorHAnsi"/>
         </w:rPr>
-        <w:commentReference w:id="42"/>
+        <w:commentReference w:id="62"/>
       </w:r>
       <w:r>
         <w:rPr>
@@ -7188,17 +7414,17 @@
       <w:r>
         <w:t xml:space="preserve"> neutral in the GCFR and positive or neutral in the </w:t>
       </w:r>
-      <w:commentRangeStart w:id="43"/>
+      <w:commentRangeStart w:id="63"/>
       <w:r>
         <w:t>SWAFR.</w:t>
       </w:r>
-      <w:commentRangeEnd w:id="43"/>
+      <w:commentRangeEnd w:id="63"/>
       <w:r>
         <w:rPr>
           <w:rStyle w:val="CommentReference"/>
           <w:rFonts w:ascii="Times New Roman" w:hAnsiTheme="minorHAnsi"/>
         </w:rPr>
-        <w:commentReference w:id="43"/>
+        <w:commentReference w:id="63"/>
       </w:r>
       <w:r>
         <w:t xml:space="preserve"> </w:t>
@@ -7221,17 +7447,17 @@
       <w:r>
         <w:t xml:space="preserve"> </w:t>
       </w:r>
-      <w:commentRangeStart w:id="44"/>
+      <w:commentRangeStart w:id="64"/>
       <w:r>
         <w:t xml:space="preserve">generally </w:t>
       </w:r>
-      <w:commentRangeEnd w:id="44"/>
+      <w:commentRangeEnd w:id="64"/>
       <w:r>
         <w:rPr>
           <w:rStyle w:val="CommentReference"/>
           <w:rFonts w:ascii="Times New Roman" w:hAnsiTheme="minorHAnsi"/>
         </w:rPr>
-        <w:commentReference w:id="44"/>
+        <w:commentReference w:id="64"/>
       </w:r>
       <w:r>
         <w:t>positive</w:t>
@@ -7616,7 +7842,7 @@
       <w:pPr>
         <w:pStyle w:val="FirstParagraph"/>
       </w:pPr>
-      <w:commentRangeStart w:id="45"/>
+      <w:commentRangeStart w:id="65"/>
       <w:r>
         <w:t>That the coefficients of determi</w:t>
       </w:r>
@@ -7718,13 +7944,13 @@
       <w:r>
         <w:t>relevant to the prediction of species richness.</w:t>
       </w:r>
-      <w:commentRangeEnd w:id="45"/>
+      <w:commentRangeEnd w:id="65"/>
       <w:r>
         <w:rPr>
           <w:rStyle w:val="CommentReference"/>
           <w:rFonts w:ascii="Times New Roman" w:hAnsiTheme="minorHAnsi"/>
         </w:rPr>
-        <w:commentReference w:id="45"/>
+        <w:commentReference w:id="65"/>
       </w:r>
     </w:p>
     <w:p>
@@ -7851,7 +8077,7 @@
       <w:r>
         <w:t xml:space="preserve">re concentrated in the </w:t>
       </w:r>
-      <w:commentRangeStart w:id="46"/>
+      <w:commentRangeStart w:id="66"/>
       <w:r>
         <w:t>Kogelberg-Hottentots</w:t>
       </w:r>
@@ -7879,13 +8105,13 @@
       <w:r>
         <w:t>s.</w:t>
       </w:r>
-      <w:commentRangeEnd w:id="46"/>
+      <w:commentRangeEnd w:id="66"/>
       <w:r>
         <w:rPr>
           <w:rStyle w:val="CommentReference"/>
           <w:rFonts w:ascii="Times New Roman" w:hAnsiTheme="minorHAnsi"/>
         </w:rPr>
-        <w:commentReference w:id="46"/>
+        <w:commentReference w:id="66"/>
       </w:r>
       <w:r>
         <w:t xml:space="preserve"> </w:t>
@@ -8071,7 +8297,7 @@
       <w:r>
         <w:t xml:space="preserve"> (following both the PC1-based ANCOVA and multiple regressions) (Table S3c). </w:t>
       </w:r>
-      <w:commentRangeStart w:id="47"/>
+      <w:commentRangeStart w:id="67"/>
       <w:r>
         <w:t xml:space="preserve">This </w:t>
       </w:r>
@@ -8120,13 +8346,13 @@
       <w:r>
         <w:t xml:space="preserve">. </w:t>
       </w:r>
-      <w:commentRangeEnd w:id="47"/>
+      <w:commentRangeEnd w:id="67"/>
       <w:r>
         <w:rPr>
           <w:rStyle w:val="CommentReference"/>
           <w:rFonts w:ascii="Times New Roman" w:hAnsiTheme="minorHAnsi"/>
         </w:rPr>
-        <w:commentReference w:id="47"/>
+        <w:commentReference w:id="67"/>
       </w:r>
     </w:p>
     <w:p>
@@ -8154,7 +8380,7 @@
           <w:tab w:val="left" w:pos="6189"/>
         </w:tabs>
       </w:pPr>
-      <w:bookmarkStart w:id="48" w:name="tables"/>
+      <w:bookmarkStart w:id="68" w:name="tables"/>
       <w:r>
         <w:t>Consistent with a recent meta-analysis identifying environmental heterogeneity as a universal driver of species richness</w:t>
       </w:r>
@@ -8227,7 +8453,7 @@
       <w:r>
         <w:t xml:space="preserve">. </w:t>
       </w:r>
-      <w:commentRangeStart w:id="49"/>
+      <w:commentRangeStart w:id="69"/>
       <w:r>
         <w:t>Thus, we f</w:t>
       </w:r>
@@ -8267,13 +8493,13 @@
       <w:r>
         <w:t xml:space="preserve"> </w:t>
       </w:r>
-      <w:commentRangeEnd w:id="49"/>
+      <w:commentRangeEnd w:id="69"/>
       <w:r>
         <w:rPr>
           <w:rStyle w:val="CommentReference"/>
           <w:rFonts w:ascii="Times New Roman" w:hAnsiTheme="minorHAnsi"/>
         </w:rPr>
-        <w:commentReference w:id="49"/>
+        <w:commentReference w:id="69"/>
       </w:r>
       <w:r>
         <w:fldChar w:fldCharType="begin" w:fldLock="1"/>
@@ -8446,7 +8672,7 @@
       <w:r>
         <w:t xml:space="preserve"> </w:t>
       </w:r>
-      <w:commentRangeStart w:id="50"/>
+      <w:commentRangeStart w:id="70"/>
       <w:r>
         <w:fldChar w:fldCharType="begin" w:fldLock="1"/>
       </w:r>
@@ -8465,13 +8691,13 @@
       <w:r>
         <w:fldChar w:fldCharType="end"/>
       </w:r>
-      <w:commentRangeEnd w:id="50"/>
+      <w:commentRangeEnd w:id="70"/>
       <w:r>
         <w:rPr>
           <w:rStyle w:val="CommentReference"/>
           <w:rFonts w:ascii="Times New Roman" w:hAnsiTheme="minorHAnsi"/>
         </w:rPr>
-        <w:commentReference w:id="50"/>
+        <w:commentReference w:id="70"/>
       </w:r>
       <w:r>
         <w:t xml:space="preserve">, </w:t>
@@ -8554,7 +8780,7 @@
       <w:r>
         <w:t xml:space="preserve">spatial scale of </w:t>
       </w:r>
-      <w:commentRangeStart w:id="51"/>
+      <w:commentRangeStart w:id="71"/>
       <w:r>
         <w:t xml:space="preserve">speciation </w:t>
       </w:r>
@@ -8579,13 +8805,13 @@
       <w:r>
         <w:t xml:space="preserve">, </w:t>
       </w:r>
-      <w:commentRangeEnd w:id="51"/>
+      <w:commentRangeEnd w:id="71"/>
       <w:r>
         <w:rPr>
           <w:rStyle w:val="CommentReference"/>
           <w:rFonts w:ascii="Times New Roman" w:hAnsiTheme="minorHAnsi"/>
         </w:rPr>
-        <w:commentReference w:id="51"/>
+        <w:commentReference w:id="71"/>
       </w:r>
       <w:r>
         <w:t>with the stronger coupling of species richness</w:t>
@@ -8763,7 +8989,7 @@
       <w:r>
         <w:t xml:space="preserve"> </w:t>
       </w:r>
-      <w:commentRangeStart w:id="52"/>
+      <w:commentRangeStart w:id="72"/>
       <w:r>
         <w:fldChar w:fldCharType="begin" w:fldLock="1"/>
       </w:r>
@@ -8782,13 +9008,13 @@
       <w:r>
         <w:fldChar w:fldCharType="end"/>
       </w:r>
-      <w:commentRangeEnd w:id="52"/>
+      <w:commentRangeEnd w:id="72"/>
       <w:r>
         <w:rPr>
           <w:rStyle w:val="CommentReference"/>
           <w:rFonts w:ascii="Times New Roman" w:hAnsiTheme="minorHAnsi"/>
         </w:rPr>
-        <w:commentReference w:id="52"/>
+        <w:commentReference w:id="72"/>
       </w:r>
       <w:r>
         <w:t xml:space="preserve">. </w:t>
@@ -8901,17 +9127,17 @@
       <w:r>
         <w:t xml:space="preserve"> frequency of </w:t>
       </w:r>
-      <w:commentRangeStart w:id="53"/>
+      <w:commentRangeStart w:id="73"/>
       <w:r>
         <w:t xml:space="preserve">single-site </w:t>
       </w:r>
-      <w:commentRangeEnd w:id="53"/>
+      <w:commentRangeEnd w:id="73"/>
       <w:r>
         <w:rPr>
           <w:rStyle w:val="CommentReference"/>
           <w:rFonts w:ascii="Times New Roman" w:hAnsiTheme="minorHAnsi"/>
         </w:rPr>
-        <w:commentReference w:id="53"/>
+        <w:commentReference w:id="73"/>
       </w:r>
       <w:r>
         <w:t>endemic taxa in the Cape than in the Australian flora</w:t>
@@ -9024,7 +9250,7 @@
       <w:r>
         <w:t xml:space="preserve">in </w:t>
       </w:r>
-      <w:ins w:id="54" w:author="Michael Cramer" w:date="2020-01-21T18:48:00Z">
+      <w:ins w:id="74" w:author="Michael Cramer" w:date="2020-01-21T18:48:00Z">
         <w:r>
           <w:t xml:space="preserve">multiple </w:t>
         </w:r>
@@ -9047,7 +9273,7 @@
       <w:r>
         <w:t xml:space="preserve">vary at spatial scales beyond the </w:t>
       </w:r>
-      <w:ins w:id="55" w:author="Michael Cramer" w:date="2020-01-21T18:49:00Z">
+      <w:ins w:id="75" w:author="Michael Cramer" w:date="2020-01-21T18:49:00Z">
         <w:r>
           <w:t xml:space="preserve">fine-scale </w:t>
         </w:r>
@@ -9092,7 +9318,15 @@
         <w:fldChar w:fldCharType="end"/>
       </w:r>
       <w:r>
-        <w:t>, for example, recently highlighted the superiority of locally-modelled soil layers</w:t>
+        <w:t xml:space="preserve">, for example, recently highlighted the superiority of </w:t>
+      </w:r>
+      <w:proofErr w:type="gramStart"/>
+      <w:r>
+        <w:t>locally-modelled</w:t>
+      </w:r>
+      <w:proofErr w:type="gramEnd"/>
+      <w:r>
+        <w:t xml:space="preserve"> soil layers</w:t>
       </w:r>
       <w:r>
         <w:t xml:space="preserve">, which also </w:t>
@@ -9157,12 +9391,12 @@
       <w:r>
         <w:t xml:space="preserve"> </w:t>
       </w:r>
-      <w:del w:id="56" w:author="Michael Cramer" w:date="2020-01-21T18:49:00Z">
+      <w:del w:id="76" w:author="Michael Cramer" w:date="2020-01-21T18:49:00Z">
         <w:r>
           <w:delText xml:space="preserve">for </w:delText>
         </w:r>
       </w:del>
-      <w:ins w:id="57" w:author="Michael Cramer" w:date="2020-01-21T18:49:00Z">
+      <w:ins w:id="77" w:author="Michael Cramer" w:date="2020-01-21T18:49:00Z">
         <w:r>
           <w:t xml:space="preserve">between </w:t>
         </w:r>
@@ -9170,7 +9404,7 @@
       <w:r>
         <w:t>the</w:t>
       </w:r>
-      <w:ins w:id="58" w:author="Michael Cramer" w:date="2020-01-21T18:49:00Z">
+      <w:ins w:id="78" w:author="Michael Cramer" w:date="2020-01-21T18:49:00Z">
         <w:r>
           <w:t xml:space="preserve"> GCFR and</w:t>
         </w:r>
@@ -9546,21 +9780,21 @@
       <w:r>
         <w:t xml:space="preserve"> species richness variation across</w:t>
       </w:r>
-      <w:commentRangeStart w:id="59"/>
-      <w:del w:id="60" w:author="Ruan Van Mazijk" w:date="2020-01-30T12:14:00Z">
+      <w:commentRangeStart w:id="79"/>
+      <w:del w:id="80" w:author="Ruan Van Mazijk" w:date="2020-01-30T12:14:00Z">
         <w:r>
           <w:delText>—</w:delText>
         </w:r>
-        <w:commentRangeEnd w:id="59"/>
+        <w:commentRangeEnd w:id="79"/>
         <w:r>
           <w:rPr>
             <w:rStyle w:val="CommentReference"/>
             <w:rFonts w:ascii="Times New Roman" w:hAnsiTheme="minorHAnsi"/>
           </w:rPr>
-          <w:commentReference w:id="59"/>
+          <w:commentReference w:id="79"/>
         </w:r>
       </w:del>
-      <w:ins w:id="61" w:author="Ruan Van Mazijk" w:date="2020-01-30T12:14:00Z">
+      <w:ins w:id="81" w:author="Ruan Van Mazijk" w:date="2020-01-30T12:14:00Z">
         <w:r>
           <w:t xml:space="preserve"> </w:t>
         </w:r>
@@ -9568,12 +9802,12 @@
       <w:r>
         <w:t>and between</w:t>
       </w:r>
-      <w:del w:id="62" w:author="Ruan Van Mazijk" w:date="2020-01-30T12:14:00Z">
+      <w:del w:id="82" w:author="Ruan Van Mazijk" w:date="2020-01-30T12:14:00Z">
         <w:r>
           <w:delText>—</w:delText>
         </w:r>
       </w:del>
-      <w:ins w:id="63" w:author="Ruan Van Mazijk" w:date="2020-01-30T12:14:00Z">
+      <w:ins w:id="83" w:author="Ruan Van Mazijk" w:date="2020-01-30T12:14:00Z">
         <w:r>
           <w:t xml:space="preserve"> </w:t>
         </w:r>
@@ -9956,7 +10190,7 @@
       <w:r>
         <w:t xml:space="preserve">these methods severely distort known species richness </w:t>
       </w:r>
-      <w:commentRangeStart w:id="64"/>
+      <w:commentRangeStart w:id="84"/>
       <w:r>
         <w:fldChar w:fldCharType="begin" w:fldLock="1"/>
       </w:r>
@@ -9975,13 +10209,13 @@
       <w:r>
         <w:fldChar w:fldCharType="end"/>
       </w:r>
-      <w:commentRangeEnd w:id="64"/>
+      <w:commentRangeEnd w:id="84"/>
       <w:r>
         <w:rPr>
           <w:rStyle w:val="CommentReference"/>
           <w:rFonts w:ascii="Times New Roman" w:hAnsiTheme="minorHAnsi"/>
         </w:rPr>
-        <w:commentReference w:id="64"/>
+        <w:commentReference w:id="84"/>
       </w:r>
       <w:r>
         <w:t>.</w:t>
@@ -10251,17 +10485,17 @@
       <w:r>
         <w:t xml:space="preserve">e </w:t>
       </w:r>
-      <w:commentRangeStart w:id="65"/>
+      <w:commentRangeStart w:id="85"/>
       <w:r>
         <w:t>suspect</w:t>
       </w:r>
-      <w:commentRangeEnd w:id="65"/>
+      <w:commentRangeEnd w:id="85"/>
       <w:r>
         <w:rPr>
           <w:rStyle w:val="CommentReference"/>
           <w:rFonts w:ascii="Times New Roman" w:hAnsiTheme="minorHAnsi"/>
         </w:rPr>
-        <w:commentReference w:id="65"/>
+        <w:commentReference w:id="85"/>
       </w:r>
       <w:r>
         <w:t xml:space="preserve">, for example, </w:t>
@@ -10290,17 +10524,17 @@
       <w:r>
         <w:t xml:space="preserve">. </w:t>
       </w:r>
-      <w:commentRangeStart w:id="66"/>
+      <w:commentRangeStart w:id="86"/>
       <w:r>
         <w:t>But</w:t>
       </w:r>
-      <w:commentRangeEnd w:id="66"/>
+      <w:commentRangeEnd w:id="86"/>
       <w:r>
         <w:rPr>
           <w:rStyle w:val="CommentReference"/>
           <w:rFonts w:ascii="Times New Roman" w:hAnsiTheme="minorHAnsi"/>
         </w:rPr>
-        <w:commentReference w:id="66"/>
+        <w:commentReference w:id="86"/>
       </w:r>
       <w:r>
         <w:t>, beyond such artefacts</w:t>
@@ -10380,12 +10614,14 @@
       <w:r>
         <w:t xml:space="preserve">In the Cape Floristic Region (CFR; </w:t>
       </w:r>
+      <w:proofErr w:type="spellStart"/>
       <w:r>
         <w:rPr>
           <w:iCs/>
         </w:rPr>
         <w:t>sensu</w:t>
       </w:r>
+      <w:proofErr w:type="spellEnd"/>
       <w:r>
         <w:t xml:space="preserve"> </w:t>
       </w:r>
@@ -10407,7 +10643,7 @@
       <w:r>
         <w:fldChar w:fldCharType="end"/>
       </w:r>
-      <w:del w:id="67" w:author="Michael Cramer" w:date="2020-01-21T19:01:00Z">
+      <w:del w:id="87" w:author="Michael Cramer" w:date="2020-01-21T19:01:00Z">
         <w:r>
           <w:delText>,</w:delText>
         </w:r>
@@ -10670,7 +10906,7 @@
       <w:r>
         <w:t xml:space="preserve">tion of </w:t>
       </w:r>
-      <w:commentRangeStart w:id="68"/>
+      <w:commentRangeStart w:id="88"/>
       <w:r>
         <w:t xml:space="preserve">putative refugia </w:t>
       </w:r>
@@ -10683,13 +10919,13 @@
       <w:r>
         <w:t>clear</w:t>
       </w:r>
-      <w:commentRangeEnd w:id="68"/>
+      <w:commentRangeEnd w:id="88"/>
       <w:r>
         <w:rPr>
           <w:rStyle w:val="CommentReference"/>
           <w:rFonts w:ascii="Times New Roman" w:hAnsiTheme="minorHAnsi"/>
         </w:rPr>
-        <w:commentReference w:id="68"/>
+        <w:commentReference w:id="88"/>
       </w:r>
       <w:r>
         <w:t xml:space="preserve">. </w:t>
@@ -10873,7 +11109,7 @@
       <w:r>
         <w:t>ur data</w:t>
       </w:r>
-      <w:del w:id="69" w:author="Michael Cramer" w:date="2020-01-21T19:04:00Z">
+      <w:del w:id="89" w:author="Michael Cramer" w:date="2020-01-21T19:04:00Z">
         <w:r>
           <w:delText xml:space="preserve">, perhaps, </w:delText>
         </w:r>
@@ -10887,7 +11123,7 @@
           <w:delText>towards the second</w:delText>
         </w:r>
       </w:del>
-      <w:ins w:id="70" w:author="Michael Cramer" w:date="2020-01-21T19:04:00Z">
+      <w:ins w:id="90" w:author="Michael Cramer" w:date="2020-01-21T19:04:00Z">
         <w:r>
           <w:t xml:space="preserve"> support the latter</w:t>
         </w:r>
@@ -11385,6 +11621,7 @@
         </w:rPr>
         <w:t xml:space="preserve">is </w:t>
       </w:r>
+      <w:proofErr w:type="gramStart"/>
       <w:r>
         <w:rPr>
           <w:sz w:val="24"/>
@@ -11399,6 +11636,7 @@
         </w:rPr>
         <w:t>ly-configured</w:t>
       </w:r>
+      <w:proofErr w:type="gramEnd"/>
       <w:r>
         <w:rPr>
           <w:sz w:val="24"/>
@@ -11469,7 +11707,7 @@
         </w:rPr>
         <w:t xml:space="preserve">species turnover in space. </w:t>
       </w:r>
-      <w:commentRangeStart w:id="71"/>
+      <w:commentRangeStart w:id="91"/>
       <w:r>
         <w:rPr>
           <w:sz w:val="24"/>
@@ -11517,12 +11755,12 @@
         </w:rPr>
         <w:t xml:space="preserve"> the two regions.</w:t>
       </w:r>
-      <w:commentRangeEnd w:id="71"/>
+      <w:commentRangeEnd w:id="91"/>
       <w:r>
         <w:rPr>
           <w:rStyle w:val="CommentReference"/>
         </w:rPr>
-        <w:commentReference w:id="71"/>
+        <w:commentReference w:id="91"/>
       </w:r>
       <w:r>
         <w:br w:type="page"/>
@@ -11536,7 +11774,7 @@
         <w:lastRenderedPageBreak/>
         <w:t>Tables</w:t>
       </w:r>
-      <w:bookmarkEnd w:id="48"/>
+      <w:bookmarkEnd w:id="68"/>
     </w:p>
     <w:p>
       <w:r>
@@ -11590,12 +11828,12 @@
       <w:r>
         <w:t xml:space="preserve"> univariate </w:t>
       </w:r>
-      <w:del w:id="72" w:author="Ruan Van Mazijk" w:date="2020-01-30T12:13:00Z">
+      <w:del w:id="92" w:author="Ruan Van Mazijk" w:date="2020-01-30T12:13:00Z">
         <w:r>
           <w:delText xml:space="preserve">regressions </w:delText>
         </w:r>
       </w:del>
-      <w:ins w:id="73" w:author="Ruan Van Mazijk" w:date="2020-01-30T12:13:00Z">
+      <w:ins w:id="93" w:author="Ruan Van Mazijk" w:date="2020-01-30T12:13:00Z">
         <w:r>
           <w:t>ANCOVAs</w:t>
         </w:r>
@@ -18181,7 +18419,7 @@
         <w:pStyle w:val="BodyText"/>
         <w:spacing w:before="0"/>
       </w:pPr>
-      <w:bookmarkStart w:id="74" w:name="figures"/>
+      <w:bookmarkStart w:id="94" w:name="figures"/>
       <w:r>
         <w:rPr>
           <w:b/>
@@ -18677,7 +18915,7 @@
       <w:r>
         <w:br w:type="page"/>
       </w:r>
-      <w:bookmarkEnd w:id="74"/>
+      <w:bookmarkEnd w:id="94"/>
       <w:r>
         <w:lastRenderedPageBreak/>
         <w:t>Figures</w:t>
@@ -18687,11 +18925,11 @@
       <w:pPr>
         <w:pStyle w:val="BodyText"/>
         <w:rPr>
-          <w:moveFrom w:id="75" w:author="Ruan Van Mazijk" w:date="2020-01-30T12:15:00Z"/>
-        </w:rPr>
-      </w:pPr>
-      <w:moveFromRangeStart w:id="76" w:author="Ruan Van Mazijk" w:date="2020-01-30T12:15:00Z" w:name="move31278947"/>
-      <w:moveFrom w:id="77" w:author="Ruan Van Mazijk" w:date="2020-01-30T12:15:00Z">
+          <w:moveFrom w:id="95" w:author="Ruan Van Mazijk" w:date="2020-01-30T12:15:00Z"/>
+        </w:rPr>
+      </w:pPr>
+      <w:moveFromRangeStart w:id="96" w:author="Ruan Van Mazijk" w:date="2020-01-30T12:15:00Z" w:name="move31278947"/>
+      <w:moveFrom w:id="97" w:author="Ruan Van Mazijk" w:date="2020-01-30T12:15:00Z">
         <w:r>
           <w:rPr>
             <w:b/>
@@ -18737,12 +18975,12 @@
         </w:r>
       </w:moveFrom>
     </w:p>
-    <w:moveFromRangeEnd w:id="76"/>
+    <w:moveFromRangeEnd w:id="96"/>
     <w:p>
       <w:pPr>
         <w:pStyle w:val="BodyText"/>
         <w:rPr>
-          <w:moveTo w:id="78" w:author="Ruan Van Mazijk" w:date="2020-01-30T12:15:00Z"/>
+          <w:moveTo w:id="98" w:author="Ruan Van Mazijk" w:date="2020-01-30T12:15:00Z"/>
         </w:rPr>
       </w:pPr>
       <w:r>
@@ -18795,8 +19033,10 @@
       <w:r>
         <w:br w:type="page"/>
       </w:r>
-      <w:moveToRangeStart w:id="79" w:author="Ruan Van Mazijk" w:date="2020-01-30T12:15:00Z" w:name="move31278947"/>
-      <w:moveTo w:id="80" w:author="Ruan Van Mazijk" w:date="2020-01-30T12:15:00Z">
+      <w:moveToRangeStart w:id="99" w:author="Ruan Van Mazijk" w:date="2020-01-30T12:15:00Z" w:name="move31278947"/>
+      <w:commentRangeStart w:id="100"/>
+      <w:commentRangeStart w:id="101"/>
+      <w:moveTo w:id="102" w:author="Ruan Van Mazijk" w:date="2020-01-30T12:15:00Z">
         <w:r>
           <w:rPr>
             <w:b/>
@@ -18808,9 +19048,41 @@
           <w:rPr>
             <w:b/>
           </w:rPr>
-          <w:t>1 (</w:t>
+          <w:t>1</w:t>
         </w:r>
-        <w:del w:id="81" w:author="Ruan Van Mazijk" w:date="2020-01-30T12:15:00Z">
+      </w:moveTo>
+      <w:commentRangeEnd w:id="100"/>
+      <w:r>
+        <w:rPr>
+          <w:rStyle w:val="CommentReference"/>
+          <w:rFonts w:ascii="Times New Roman" w:hAnsiTheme="minorHAnsi"/>
+        </w:rPr>
+        <w:commentReference w:id="100"/>
+      </w:r>
+      <w:moveTo w:id="103" w:author="Ruan Van Mazijk" w:date="2020-01-30T12:15:00Z">
+        <w:r>
+          <w:rPr>
+            <w:b/>
+          </w:rPr>
+          <w:t xml:space="preserve"> </w:t>
+        </w:r>
+      </w:moveTo>
+      <w:commentRangeEnd w:id="101"/>
+      <w:r>
+        <w:rPr>
+          <w:rStyle w:val="CommentReference"/>
+          <w:rFonts w:ascii="Times New Roman" w:hAnsiTheme="minorHAnsi"/>
+        </w:rPr>
+        <w:commentReference w:id="101"/>
+      </w:r>
+      <w:moveTo w:id="104" w:author="Ruan Van Mazijk" w:date="2020-01-30T12:15:00Z">
+        <w:r>
+          <w:rPr>
+            <w:b/>
+          </w:rPr>
+          <w:t>(</w:t>
+        </w:r>
+        <w:del w:id="105" w:author="Ruan Van Mazijk" w:date="2020-01-30T12:15:00Z">
           <w:r>
             <w:rPr>
               <w:b/>
@@ -18819,7 +19091,7 @@
           </w:r>
         </w:del>
       </w:moveTo>
-      <w:ins w:id="82" w:author="Ruan Van Mazijk" w:date="2020-01-30T12:15:00Z">
+      <w:ins w:id="106" w:author="Ruan Van Mazijk" w:date="2020-01-30T12:15:00Z">
         <w:r>
           <w:rPr>
             <w:b/>
@@ -18827,16 +19099,14 @@
           <w:t>previous</w:t>
         </w:r>
       </w:ins>
-      <w:bookmarkStart w:id="83" w:name="_GoBack"/>
-      <w:bookmarkEnd w:id="83"/>
-      <w:moveTo w:id="84" w:author="Ruan Van Mazijk" w:date="2020-01-30T12:15:00Z">
+      <w:moveTo w:id="107" w:author="Ruan Van Mazijk" w:date="2020-01-30T12:15:00Z">
         <w:r>
           <w:rPr>
             <w:b/>
           </w:rPr>
           <w:t xml:space="preserve"> </w:t>
         </w:r>
-        <w:del w:id="85" w:author="Ruan Van Mazijk" w:date="2020-01-30T12:15:00Z">
+        <w:del w:id="108" w:author="Ruan Van Mazijk" w:date="2020-01-30T12:15:00Z">
           <w:r>
             <w:rPr>
               <w:b/>
@@ -18866,7 +19136,44 @@
           <w:t>ap</w:t>
         </w:r>
         <w:r>
-          <w:t>s for the GCFR and SWAFR of (a,b) vascular plant species richness, (c,d) the major axis of environmental heterogeneity (PC1) from the PCA of nine forms of environmental heterogeneity (log</w:t>
+          <w:t>s for the GCFR and SWAFR of (a,b) vascular plant species richness</w:t>
+        </w:r>
+      </w:moveTo>
+      <w:ins w:id="109" w:author="Ruan Van Mazijk" w:date="2020-01-30T15:28:00Z">
+        <w:r>
+          <w:t xml:space="preserve"> (</w:t>
+        </w:r>
+        <w:r>
+          <w:rPr>
+            <w:i/>
+            <w:iCs/>
+            <w:rPrChange w:id="110" w:author="Ruan Van Mazijk" w:date="2020-01-30T15:28:00Z">
+              <w:rPr/>
+            </w:rPrChange>
+          </w:rPr>
+          <w:t>S</w:t>
+        </w:r>
+        <w:r>
+          <w:rPr>
+            <w:vertAlign w:val="subscript"/>
+          </w:rPr>
+          <w:t>HDS</w:t>
+        </w:r>
+        <w:r>
+          <w:t>)</w:t>
+        </w:r>
+      </w:ins>
+      <w:moveTo w:id="111" w:author="Ruan Van Mazijk" w:date="2020-01-30T12:15:00Z">
+        <w:r>
+          <w:t>, (</w:t>
+        </w:r>
+        <w:proofErr w:type="spellStart"/>
+        <w:r>
+          <w:t>c,d</w:t>
+        </w:r>
+        <w:proofErr w:type="spellEnd"/>
+        <w:r>
+          <w:t>) the major axis of environmental heterogeneity (PC1) from the PCA of nine forms of environmental heterogeneity (log</w:t>
         </w:r>
         <w:r>
           <w:rPr>
@@ -18882,7 +19189,7 @@
         </w:r>
       </w:moveTo>
     </w:p>
-    <w:moveToRangeEnd w:id="79"/>
+    <w:moveToRangeEnd w:id="99"/>
     <w:p>
       <w:pPr>
         <w:pStyle w:val="BodyText"/>
@@ -18967,20 +19274,20 @@
       <w:r>
         <w:t xml:space="preserve"> </w:t>
       </w:r>
-      <w:commentRangeStart w:id="86"/>
+      <w:commentRangeStart w:id="112"/>
       <w:r>
         <w:t>Frequency</w:t>
       </w:r>
       <w:r>
         <w:t xml:space="preserve"> </w:t>
       </w:r>
-      <w:commentRangeEnd w:id="86"/>
+      <w:commentRangeEnd w:id="112"/>
       <w:r>
         <w:rPr>
           <w:rStyle w:val="CommentReference"/>
           <w:rFonts w:ascii="Times New Roman" w:hAnsiTheme="minorHAnsi"/>
         </w:rPr>
-        <w:commentReference w:id="86"/>
+        <w:commentReference w:id="112"/>
       </w:r>
       <w:r>
         <w:t>d</w:t>
@@ -18991,6 +19298,24 @@
       <w:r>
         <w:t xml:space="preserve">vascular plant species richness </w:t>
       </w:r>
+      <w:ins w:id="113" w:author="Ruan Van Mazijk" w:date="2020-01-30T15:29:00Z">
+        <w:r>
+          <w:t>(</w:t>
+        </w:r>
+        <w:r>
+          <w:rPr>
+            <w:i/>
+            <w:iCs/>
+            <w:rPrChange w:id="114" w:author="Ruan Van Mazijk" w:date="2020-01-30T15:29:00Z">
+              <w:rPr/>
+            </w:rPrChange>
+          </w:rPr>
+          <w:t>S</w:t>
+        </w:r>
+        <w:r>
+          <w:t xml:space="preserve">) </w:t>
+        </w:r>
+      </w:ins>
       <w:r>
         <w:t xml:space="preserve">in the GCFR and SWAFR </w:t>
       </w:r>
@@ -19346,17 +19671,17 @@
       <w:r>
         <w:t xml:space="preserve">) with </w:t>
       </w:r>
-      <w:commentRangeStart w:id="87"/>
+      <w:commentRangeStart w:id="115"/>
       <w:r>
         <w:t xml:space="preserve">contour lines </w:t>
       </w:r>
-      <w:commentRangeEnd w:id="87"/>
+      <w:commentRangeEnd w:id="115"/>
       <w:r>
         <w:rPr>
           <w:rStyle w:val="CommentReference"/>
           <w:rFonts w:ascii="Times New Roman" w:hAnsiTheme="minorHAnsi"/>
         </w:rPr>
-        <w:commentReference w:id="87"/>
+        <w:commentReference w:id="115"/>
       </w:r>
       <w:r>
         <w:t>denoting the</w:t>
@@ -20194,11 +20519,11 @@
       <w:r>
         <w:t xml:space="preserve">Filled and empty points represent effect estimates  for the GCFR and </w:t>
       </w:r>
-      <w:commentRangeStart w:id="88"/>
+      <w:commentRangeStart w:id="116"/>
       <w:r>
         <w:t>SWAFR</w:t>
       </w:r>
-      <w:ins w:id="89" w:author="Michael Cramer" w:date="2020-01-21T17:53:00Z">
+      <w:ins w:id="117" w:author="Michael Cramer" w:date="2020-01-21T17:53:00Z">
         <w:r>
           <w:t>,</w:t>
         </w:r>
@@ -20206,13 +20531,13 @@
       <w:r>
         <w:t xml:space="preserve"> respectively </w:t>
       </w:r>
-      <w:commentRangeEnd w:id="88"/>
+      <w:commentRangeEnd w:id="116"/>
       <w:r>
         <w:rPr>
           <w:rStyle w:val="CommentReference"/>
           <w:rFonts w:ascii="Times New Roman" w:hAnsiTheme="minorHAnsi"/>
         </w:rPr>
-        <w:commentReference w:id="88"/>
+        <w:commentReference w:id="116"/>
       </w:r>
       <w:r>
         <w:t xml:space="preserve">when region-interaction terms were retained during </w:t>
@@ -20316,17 +20641,17 @@
       <w:r>
         <w:t xml:space="preserve"> The equivalent results when </w:t>
       </w:r>
-      <w:commentRangeStart w:id="90"/>
+      <w:commentRangeStart w:id="118"/>
       <w:r>
         <w:t>hotpots</w:t>
       </w:r>
-      <w:commentRangeEnd w:id="90"/>
+      <w:commentRangeEnd w:id="118"/>
       <w:r>
         <w:rPr>
           <w:rStyle w:val="CommentReference"/>
           <w:rFonts w:ascii="Times New Roman" w:hAnsiTheme="minorHAnsi"/>
         </w:rPr>
-        <w:commentReference w:id="90"/>
+        <w:commentReference w:id="118"/>
       </w:r>
       <w:r>
         <w:t xml:space="preserve"> </w:t>
@@ -20349,7 +20674,7 @@
       <w:r>
         <w:br w:type="page"/>
       </w:r>
-      <w:bookmarkStart w:id="91" w:name="references"/>
+      <w:bookmarkStart w:id="119" w:name="references"/>
     </w:p>
     <w:p>
       <w:pPr>
@@ -20398,7 +20723,7 @@
       <w:r>
         <w:t xml:space="preserve">. </w:t>
       </w:r>
-      <w:commentRangeStart w:id="92"/>
+      <w:commentRangeStart w:id="120"/>
       <w:r>
         <w:t xml:space="preserve">The </w:t>
       </w:r>
@@ -20430,13 +20755,13 @@
       <w:r>
         <w:t>).</w:t>
       </w:r>
-      <w:commentRangeEnd w:id="92"/>
+      <w:commentRangeEnd w:id="120"/>
       <w:r>
         <w:rPr>
           <w:rStyle w:val="CommentReference"/>
           <w:rFonts w:ascii="Times New Roman" w:hAnsiTheme="minorHAnsi"/>
         </w:rPr>
-        <w:commentReference w:id="92"/>
+        <w:commentReference w:id="120"/>
       </w:r>
     </w:p>
     <w:p>
@@ -20446,7 +20771,7 @@
       <w:r>
         <w:t>References</w:t>
       </w:r>
-      <w:bookmarkEnd w:id="91"/>
+      <w:bookmarkEnd w:id="119"/>
     </w:p>
     <w:p>
       <w:pPr>
@@ -24644,8 +24969,13 @@
         </w:rPr>
         <w:annotationRef/>
       </w:r>
-      <w:r>
-        <w:t>Heterogeniety explained by heterogeneity in this sentence</w:t>
+      <w:proofErr w:type="spellStart"/>
+      <w:r>
+        <w:t>Heterogeniety</w:t>
+      </w:r>
+      <w:proofErr w:type="spellEnd"/>
+      <w:r>
+        <w:t xml:space="preserve"> explained by heterogeneity in this sentence</w:t>
       </w:r>
     </w:p>
   </w:comment>
@@ -24681,7 +25011,7 @@
       </w:r>
     </w:p>
   </w:comment>
-  <w:comment w:id="10" w:author="Michael Cramer" w:date="2020-01-29T14:56:00Z" w:initials="MC">
+  <w:comment w:id="11" w:author="Michael Cramer" w:date="2020-01-29T14:56:00Z" w:initials="MC">
     <w:p>
       <w:pPr>
         <w:pStyle w:val="CommentText"/>
@@ -24697,7 +25027,7 @@
       </w:r>
     </w:p>
   </w:comment>
-  <w:comment w:id="12" w:author="Michael Cramer" w:date="2020-01-21T16:03:00Z" w:initials="MC">
+  <w:comment w:id="13" w:author="Michael Cramer" w:date="2020-01-21T16:03:00Z" w:initials="MC">
     <w:p>
       <w:pPr>
         <w:pStyle w:val="CommentText"/>
@@ -24719,7 +25049,7 @@
       </w:r>
     </w:p>
   </w:comment>
-  <w:comment w:id="15" w:author="Michael Cramer" w:date="2020-01-29T14:59:00Z" w:initials="MC">
+  <w:comment w:id="16" w:author="Michael Cramer" w:date="2020-01-29T14:59:00Z" w:initials="MC">
     <w:p>
       <w:pPr>
         <w:pStyle w:val="CommentText"/>
@@ -24731,7 +25061,15 @@
         <w:annotationRef/>
       </w:r>
       <w:r>
-        <w:t xml:space="preserve">The students condemned our exclusion of coastal zones and thought we should have made an effort to correct for the area of the coastal QDS. I tried to explain but then they came back with a comment on how this infleuences the comparison between SWAFR and GCFR. Perhaps worth thinking about how to justify the exclusion better. </w:t>
+        <w:t xml:space="preserve">The students condemned our exclusion of coastal zones and thought we should have made an effort to correct for the area of the coastal QDS. I tried to explain but then they came back with a comment on how this </w:t>
+      </w:r>
+      <w:proofErr w:type="spellStart"/>
+      <w:r>
+        <w:t>infleuences</w:t>
+      </w:r>
+      <w:proofErr w:type="spellEnd"/>
+      <w:r>
+        <w:t xml:space="preserve"> the comparison between SWAFR and GCFR. Perhaps worth thinking about how to justify the exclusion better. </w:t>
       </w:r>
     </w:p>
     <w:p>
@@ -24754,7 +25092,7 @@
       </w:r>
     </w:p>
   </w:comment>
-  <w:comment w:id="18" w:author="Michael Cramer" w:date="2020-01-21T19:08:00Z" w:initials="MC">
+  <w:comment w:id="35" w:author="Michael Cramer" w:date="2020-01-21T19:08:00Z" w:initials="MC">
     <w:p>
       <w:pPr>
         <w:pStyle w:val="CommentText"/>
@@ -24814,7 +25152,7 @@
       </w:pPr>
     </w:p>
   </w:comment>
-  <w:comment w:id="20" w:author="Michael Cramer" w:date="2020-01-21T16:40:00Z" w:initials="MC">
+  <w:comment w:id="37" w:author="Michael Cramer" w:date="2020-01-21T16:40:00Z" w:initials="MC">
     <w:p>
       <w:pPr>
         <w:pStyle w:val="CommentText"/>
@@ -24842,7 +25180,7 @@
       </w:r>
     </w:p>
   </w:comment>
-  <w:comment w:id="22" w:author="Michael Cramer" w:date="2020-01-21T16:36:00Z" w:initials="MC">
+  <w:comment w:id="42" w:author="Michael Cramer" w:date="2020-01-21T16:36:00Z" w:initials="MC">
     <w:p>
       <w:pPr>
         <w:pStyle w:val="CommentText"/>
@@ -24869,7 +25207,7 @@
       </w:pPr>
     </w:p>
   </w:comment>
-  <w:comment w:id="23" w:author="Michael Cramer" w:date="2020-01-29T15:03:00Z" w:initials="MC">
+  <w:comment w:id="43" w:author="Michael Cramer" w:date="2020-01-29T15:03:00Z" w:initials="MC">
     <w:p>
       <w:pPr>
         <w:pStyle w:val="CommentText"/>
@@ -24885,7 +25223,7 @@
       </w:r>
     </w:p>
   </w:comment>
-  <w:comment w:id="24" w:author="Michael Cramer" w:date="2020-01-29T15:05:00Z" w:initials="MC">
+  <w:comment w:id="44" w:author="Michael Cramer" w:date="2020-01-29T15:05:00Z" w:initials="MC">
     <w:p>
       <w:pPr>
         <w:pStyle w:val="CommentText"/>
@@ -24901,7 +25239,7 @@
       </w:r>
     </w:p>
   </w:comment>
-  <w:comment w:id="28" w:author="Michael Cramer" w:date="2020-01-21T16:49:00Z" w:initials="MC">
+  <w:comment w:id="48" w:author="Michael Cramer" w:date="2020-01-21T16:49:00Z" w:initials="MC">
     <w:p>
       <w:pPr>
         <w:pStyle w:val="CommentText"/>
@@ -24917,7 +25255,7 @@
       </w:r>
     </w:p>
   </w:comment>
-  <w:comment w:id="38" w:author="Michael Cramer" w:date="2020-01-21T16:59:00Z" w:initials="MC">
+  <w:comment w:id="58" w:author="Michael Cramer" w:date="2020-01-21T16:59:00Z" w:initials="MC">
     <w:p>
       <w:pPr>
         <w:pStyle w:val="CommentText"/>
@@ -24929,11 +25267,19 @@
         <w:annotationRef/>
       </w:r>
       <w:r>
-        <w:t>This is great, but maybe it could be linked to topographic heterogenity here? Just a statement to that effect?</w:t>
+        <w:t xml:space="preserve">This is great, but maybe it could be linked to topographic </w:t>
+      </w:r>
+      <w:proofErr w:type="spellStart"/>
+      <w:r>
+        <w:t>heterogenity</w:t>
+      </w:r>
+      <w:proofErr w:type="spellEnd"/>
+      <w:r>
+        <w:t xml:space="preserve"> here? Just a statement to that effect?</w:t>
       </w:r>
     </w:p>
   </w:comment>
-  <w:comment w:id="39" w:author="Michael Cramer" w:date="2020-01-21T17:41:00Z" w:initials="MC">
+  <w:comment w:id="59" w:author="Michael Cramer" w:date="2020-01-21T17:41:00Z" w:initials="MC">
     <w:p>
       <w:pPr>
         <w:pStyle w:val="CommentText"/>
@@ -24949,7 +25295,7 @@
       </w:r>
     </w:p>
   </w:comment>
-  <w:comment w:id="42" w:author="Michael Cramer" w:date="2020-01-21T17:01:00Z" w:initials="MC">
+  <w:comment w:id="62" w:author="Michael Cramer" w:date="2020-01-21T17:01:00Z" w:initials="MC">
     <w:p>
       <w:pPr>
         <w:pStyle w:val="CommentText"/>
@@ -24965,7 +25311,7 @@
       </w:r>
     </w:p>
   </w:comment>
-  <w:comment w:id="43" w:author="Michael Cramer" w:date="2020-01-21T17:51:00Z" w:initials="MC">
+  <w:comment w:id="63" w:author="Michael Cramer" w:date="2020-01-21T17:51:00Z" w:initials="MC">
     <w:p>
       <w:pPr>
         <w:pStyle w:val="CommentText"/>
@@ -24981,7 +25327,7 @@
       </w:r>
     </w:p>
   </w:comment>
-  <w:comment w:id="44" w:author="Michael Cramer" w:date="2020-01-21T17:52:00Z" w:initials="MC">
+  <w:comment w:id="64" w:author="Michael Cramer" w:date="2020-01-21T17:52:00Z" w:initials="MC">
     <w:p>
       <w:pPr>
         <w:pStyle w:val="CommentText"/>
@@ -25003,7 +25349,7 @@
       </w:r>
     </w:p>
   </w:comment>
-  <w:comment w:id="45" w:author="Michael Cramer" w:date="2020-01-21T18:21:00Z" w:initials="MC">
+  <w:comment w:id="65" w:author="Michael Cramer" w:date="2020-01-21T18:21:00Z" w:initials="MC">
     <w:p>
       <w:pPr>
         <w:pStyle w:val="CommentText"/>
@@ -25019,7 +25365,7 @@
       </w:r>
     </w:p>
   </w:comment>
-  <w:comment w:id="46" w:author="Michael Cramer" w:date="2020-01-21T18:23:00Z" w:initials="MC">
+  <w:comment w:id="66" w:author="Michael Cramer" w:date="2020-01-21T18:23:00Z" w:initials="MC">
     <w:p>
       <w:pPr>
         <w:pStyle w:val="CommentText"/>
@@ -25035,7 +25381,7 @@
       </w:r>
     </w:p>
   </w:comment>
-  <w:comment w:id="47" w:author="Michael Cramer" w:date="2020-01-21T18:25:00Z" w:initials="MC">
+  <w:comment w:id="67" w:author="Michael Cramer" w:date="2020-01-21T18:25:00Z" w:initials="MC">
     <w:p>
       <w:pPr>
         <w:pStyle w:val="CommentText"/>
@@ -25054,7 +25400,7 @@
       </w:r>
     </w:p>
   </w:comment>
-  <w:comment w:id="49" w:author="Michael Cramer" w:date="2020-01-21T18:32:00Z" w:initials="MC">
+  <w:comment w:id="69" w:author="Michael Cramer" w:date="2020-01-21T18:32:00Z" w:initials="MC">
     <w:p>
       <w:pPr>
         <w:pStyle w:val="CommentText"/>
@@ -25070,7 +25416,7 @@
       </w:r>
     </w:p>
   </w:comment>
-  <w:comment w:id="50" w:author="Michael Cramer" w:date="2020-01-21T18:33:00Z" w:initials="MC">
+  <w:comment w:id="70" w:author="Michael Cramer" w:date="2020-01-21T18:33:00Z" w:initials="MC">
     <w:p>
       <w:pPr>
         <w:pStyle w:val="CommentText"/>
@@ -25082,11 +25428,21 @@
         <w:annotationRef/>
       </w:r>
       <w:r>
-        <w:t>I think this is such a well known phenomenon that the original citation must predate this considerably!</w:t>
+        <w:t xml:space="preserve">I think this is such a </w:t>
+      </w:r>
+      <w:proofErr w:type="spellStart"/>
+      <w:proofErr w:type="gramStart"/>
+      <w:r>
+        <w:t>well known</w:t>
+      </w:r>
+      <w:proofErr w:type="spellEnd"/>
+      <w:proofErr w:type="gramEnd"/>
+      <w:r>
+        <w:t xml:space="preserve"> phenomenon that the original citation must predate this considerably!</w:t>
       </w:r>
     </w:p>
   </w:comment>
-  <w:comment w:id="51" w:author="Michael Cramer" w:date="2020-01-21T18:42:00Z" w:initials="MC">
+  <w:comment w:id="71" w:author="Michael Cramer" w:date="2020-01-21T18:42:00Z" w:initials="MC">
     <w:p>
       <w:pPr>
         <w:pStyle w:val="CommentText"/>
@@ -25105,7 +25461,7 @@
       </w:r>
     </w:p>
   </w:comment>
-  <w:comment w:id="52" w:author="Michael Cramer" w:date="2020-01-21T18:44:00Z" w:initials="MC">
+  <w:comment w:id="72" w:author="Michael Cramer" w:date="2020-01-21T18:44:00Z" w:initials="MC">
     <w:p>
       <w:pPr>
         <w:pStyle w:val="CommentText"/>
@@ -25121,7 +25477,7 @@
       </w:r>
     </w:p>
   </w:comment>
-  <w:comment w:id="53" w:author="Michael Cramer" w:date="2020-01-21T18:48:00Z" w:initials="MC">
+  <w:comment w:id="73" w:author="Michael Cramer" w:date="2020-01-21T18:48:00Z" w:initials="MC">
     <w:p>
       <w:pPr>
         <w:pStyle w:val="CommentText"/>
@@ -25133,11 +25489,19 @@
         <w:annotationRef/>
       </w:r>
       <w:r>
-        <w:t>What is the definition of a single-site?</w:t>
+        <w:t xml:space="preserve">What is the definition of a </w:t>
+      </w:r>
+      <w:proofErr w:type="gramStart"/>
+      <w:r>
+        <w:t>single-site</w:t>
+      </w:r>
+      <w:proofErr w:type="gramEnd"/>
+      <w:r>
+        <w:t>?</w:t>
       </w:r>
     </w:p>
   </w:comment>
-  <w:comment w:id="59" w:author="Michael Cramer" w:date="2020-01-29T15:06:00Z" w:initials="MC">
+  <w:comment w:id="79" w:author="Michael Cramer" w:date="2020-01-29T15:06:00Z" w:initials="MC">
     <w:p>
       <w:pPr>
         <w:pStyle w:val="CommentText"/>
@@ -25153,7 +25517,7 @@
       </w:r>
     </w:p>
   </w:comment>
-  <w:comment w:id="64" w:author="Michael Cramer" w:date="2020-01-21T18:58:00Z" w:initials="MC">
+  <w:comment w:id="84" w:author="Michael Cramer" w:date="2020-01-21T18:58:00Z" w:initials="MC">
     <w:p>
       <w:pPr>
         <w:pStyle w:val="CommentText"/>
@@ -25181,7 +25545,7 @@
       </w:r>
     </w:p>
   </w:comment>
-  <w:comment w:id="65" w:author="Michael Cramer" w:date="2020-01-21T18:59:00Z" w:initials="MC">
+  <w:comment w:id="85" w:author="Michael Cramer" w:date="2020-01-21T18:59:00Z" w:initials="MC">
     <w:p>
       <w:pPr>
         <w:pStyle w:val="CommentText"/>
@@ -25197,7 +25561,7 @@
       </w:r>
     </w:p>
   </w:comment>
-  <w:comment w:id="66" w:author="Michael Cramer" w:date="2020-01-21T19:00:00Z" w:initials="MC">
+  <w:comment w:id="86" w:author="Michael Cramer" w:date="2020-01-21T19:00:00Z" w:initials="MC">
     <w:p>
       <w:pPr>
         <w:pStyle w:val="CommentText"/>
@@ -25213,7 +25577,7 @@
       </w:r>
     </w:p>
   </w:comment>
-  <w:comment w:id="68" w:author="Michael Cramer" w:date="2020-01-21T19:02:00Z" w:initials="MC">
+  <w:comment w:id="88" w:author="Michael Cramer" w:date="2020-01-21T19:02:00Z" w:initials="MC">
     <w:p>
       <w:pPr>
         <w:pStyle w:val="CommentText"/>
@@ -25229,7 +25593,7 @@
       </w:r>
     </w:p>
   </w:comment>
-  <w:comment w:id="71" w:author="Michael Cramer" w:date="2020-01-29T15:09:00Z" w:initials="MC">
+  <w:comment w:id="91" w:author="Michael Cramer" w:date="2020-01-29T15:09:00Z" w:initials="MC">
     <w:p>
       <w:pPr>
         <w:pStyle w:val="CommentText"/>
@@ -25245,7 +25609,7 @@
       </w:r>
     </w:p>
   </w:comment>
-  <w:comment w:id="86" w:author="Michael Cramer" w:date="2020-01-21T16:45:00Z" w:initials="MC">
+  <w:comment w:id="100" w:author="Ruan Van Mazijk" w:date="2020-01-30T15:24:00Z" w:initials="RVM">
     <w:p>
       <w:pPr>
         <w:pStyle w:val="CommentText"/>
@@ -25257,11 +25621,11 @@
         <w:annotationRef/>
       </w:r>
       <w:r>
-        <w:t xml:space="preserve">Prop. Is mysterious on y axis. Write it out or make sure you explain in caption. Some units for S? Some indication of what S is in the caption needed. </w:t>
+        <w:t>Double check that maps line up w/ "only 4 sub-pixels" idea</w:t>
       </w:r>
     </w:p>
   </w:comment>
-  <w:comment w:id="87" w:author="Michael Cramer" w:date="2020-01-21T19:07:00Z" w:initials="MC">
+  <w:comment w:id="101" w:author="Ruan Van Mazijk" w:date="2020-01-30T15:25:00Z" w:initials="RVM">
     <w:p>
       <w:pPr>
         <w:pStyle w:val="CommentText"/>
@@ -25273,11 +25637,16 @@
         <w:annotationRef/>
       </w:r>
       <w:r>
-        <w:t>Are these really isolines?</w:t>
-      </w:r>
+        <w:t xml:space="preserve">Export realigned maps as </w:t>
+      </w:r>
+      <w:proofErr w:type="spellStart"/>
+      <w:r>
+        <w:t>rasters</w:t>
+      </w:r>
+      <w:proofErr w:type="spellEnd"/>
     </w:p>
   </w:comment>
-  <w:comment w:id="88" w:author="Michael Cramer" w:date="2020-01-21T17:53:00Z" w:initials="MC">
+  <w:comment w:id="112" w:author="Michael Cramer" w:date="2020-01-21T16:45:00Z" w:initials="MC">
     <w:p>
       <w:pPr>
         <w:pStyle w:val="CommentText"/>
@@ -25289,11 +25658,11 @@
         <w:annotationRef/>
       </w:r>
       <w:r>
-        <w:t>This is not what the legend seems to imply???</w:t>
+        <w:t xml:space="preserve">Prop. Is mysterious on y axis. Write it out or make sure you explain in caption. Some units for S? Some indication of what S is in the caption needed. </w:t>
       </w:r>
     </w:p>
   </w:comment>
-  <w:comment w:id="90" w:author="Michael Cramer" w:date="2020-01-21T17:54:00Z" w:initials="MC">
+  <w:comment w:id="115" w:author="Michael Cramer" w:date="2020-01-21T19:07:00Z" w:initials="MC">
     <w:p>
       <w:pPr>
         <w:pStyle w:val="CommentText"/>
@@ -25305,11 +25674,11 @@
         <w:annotationRef/>
       </w:r>
       <w:r>
-        <w:t>Something cooking?</w:t>
+        <w:t>Are these really isolines?</w:t>
       </w:r>
     </w:p>
   </w:comment>
-  <w:comment w:id="92" w:author="Michael Cramer" w:date="2020-01-21T19:10:00Z" w:initials="MC">
+  <w:comment w:id="116" w:author="Michael Cramer" w:date="2020-01-21T17:53:00Z" w:initials="MC">
     <w:p>
       <w:pPr>
         <w:pStyle w:val="CommentText"/>
@@ -25321,7 +25690,47 @@
         <w:annotationRef/>
       </w:r>
       <w:r>
-        <w:t>Ruan, we did have a discussion of this. I think the rasters on dryad are perhaps questionable</w:t>
+        <w:t>This is not what the legend seems to imply???</w:t>
+      </w:r>
+    </w:p>
+  </w:comment>
+  <w:comment w:id="118" w:author="Michael Cramer" w:date="2020-01-21T17:54:00Z" w:initials="MC">
+    <w:p>
+      <w:pPr>
+        <w:pStyle w:val="CommentText"/>
+      </w:pPr>
+      <w:r>
+        <w:rPr>
+          <w:rStyle w:val="CommentReference"/>
+        </w:rPr>
+        <w:annotationRef/>
+      </w:r>
+      <w:r>
+        <w:t>Something cooking?</w:t>
+      </w:r>
+    </w:p>
+  </w:comment>
+  <w:comment w:id="120" w:author="Michael Cramer" w:date="2020-01-21T19:10:00Z" w:initials="MC">
+    <w:p>
+      <w:pPr>
+        <w:pStyle w:val="CommentText"/>
+      </w:pPr>
+      <w:r>
+        <w:rPr>
+          <w:rStyle w:val="CommentReference"/>
+        </w:rPr>
+        <w:annotationRef/>
+      </w:r>
+      <w:r>
+        <w:t xml:space="preserve">Ruan, we did have a discussion of this. I think the </w:t>
+      </w:r>
+      <w:proofErr w:type="spellStart"/>
+      <w:r>
+        <w:t>rasters</w:t>
+      </w:r>
+      <w:proofErr w:type="spellEnd"/>
+      <w:r>
+        <w:t xml:space="preserve"> on dryad are perhaps questionable</w:t>
       </w:r>
       <w:r>
         <w:t>…</w:t>
@@ -25343,7 +25752,7 @@
 <file path=word/commentsExtended.xml><?xml version="1.0" encoding="utf-8"?>
 <w15:commentsEx xmlns:wpc="http://schemas.microsoft.com/office/word/2010/wordprocessingCanvas" xmlns:cx="http://schemas.microsoft.com/office/drawing/2014/chartex" xmlns:cx1="http://schemas.microsoft.com/office/drawing/2015/9/8/chartex" xmlns:cx2="http://schemas.microsoft.com/office/drawing/2015/10/21/chartex" xmlns:cx3="http://schemas.microsoft.com/office/drawing/2016/5/9/chartex" xmlns:cx4="http://schemas.microsoft.com/office/drawing/2016/5/10/chartex" xmlns:cx5="http://schemas.microsoft.com/office/drawing/2016/5/11/chartex" xmlns:cx6="http://schemas.microsoft.com/office/drawing/2016/5/12/chartex" xmlns:cx7="http://schemas.microsoft.com/office/drawing/2016/5/13/chartex" xmlns:cx8="http://schemas.microsoft.com/office/drawing/2016/5/14/chartex" xmlns:mc="http://schemas.openxmlformats.org/markup-compatibility/2006" xmlns:aink="http://schemas.microsoft.com/office/drawing/2016/ink" xmlns:am3d="http://schemas.microsoft.com/office/drawing/2017/model3d" xmlns:o="urn:schemas-microsoft-com:office:office" xmlns:r="http://schemas.openxmlformats.org/officeDocument/2006/relationships" xmlns:m="http://schemas.openxmlformats.org/officeDocument/2006/math" xmlns:v="urn:schemas-microsoft-com:vml" xmlns:wp14="http://schemas.microsoft.com/office/word/2010/wordprocessingDrawing" xmlns:wp="http://schemas.openxmlformats.org/drawingml/2006/wordprocessingDrawing" xmlns:w10="urn:schemas-microsoft-com:office:word" xmlns:w="http://schemas.openxmlformats.org/wordprocessingml/2006/main" xmlns:w14="http://schemas.microsoft.com/office/word/2010/wordml" xmlns:w15="http://schemas.microsoft.com/office/word/2012/wordml" xmlns:w16cid="http://schemas.microsoft.com/office/word/2016/wordml/cid" xmlns:w16se="http://schemas.microsoft.com/office/word/2015/wordml/symex" xmlns:wpg="http://schemas.microsoft.com/office/word/2010/wordprocessingGroup" xmlns:wpi="http://schemas.microsoft.com/office/word/2010/wordprocessingInk" xmlns:wne="http://schemas.microsoft.com/office/word/2006/wordml" xmlns:wps="http://schemas.microsoft.com/office/word/2010/wordprocessingShape" mc:Ignorable="w14 w15 w16se w16cid wp14">
   <w15:commentEx w15:paraId="6EA9D13A" w15:done="1"/>
-  <w15:commentEx w15:paraId="3B33B4F1" w15:done="0"/>
+  <w15:commentEx w15:paraId="3B33B4F1" w15:done="1"/>
   <w15:commentEx w15:paraId="7D6E1E8C" w15:done="0"/>
   <w15:commentEx w15:paraId="3364B9C9" w15:done="0"/>
   <w15:commentEx w15:paraId="40C7EE35" w15:done="0"/>
@@ -25373,6 +25782,8 @@
   <w15:commentEx w15:paraId="42CCC1A1" w15:done="0"/>
   <w15:commentEx w15:paraId="33809609" w15:done="0"/>
   <w15:commentEx w15:paraId="669B9784" w15:done="0"/>
+  <w15:commentEx w15:paraId="3B2F63F5" w15:done="0"/>
+  <w15:commentEx w15:paraId="258F6084" w15:done="0"/>
   <w15:commentEx w15:paraId="1527499C" w15:done="0"/>
   <w15:commentEx w15:paraId="05C5B360" w15:done="0"/>
   <w15:commentEx w15:paraId="735DAFC9" w15:done="0"/>
@@ -25414,6 +25825,8 @@
   <w16cid:commentId w16cid:paraId="42CCC1A1" w16cid:durableId="21D1C8D8"/>
   <w16cid:commentId w16cid:paraId="33809609" w16cid:durableId="21D1C945"/>
   <w16cid:commentId w16cid:paraId="669B9784" w16cid:durableId="21DC1E95"/>
+  <w16cid:commentId w16cid:paraId="3B2F63F5" w16cid:durableId="21DD73BD"/>
+  <w16cid:commentId w16cid:paraId="258F6084" w16cid:durableId="21DD73D3"/>
   <w16cid:commentId w16cid:paraId="1527499C" w16cid:durableId="21D1A90D"/>
   <w16cid:commentId w16cid:paraId="05C5B360" w16cid:durableId="21D1CA83"/>
   <w16cid:commentId w16cid:paraId="735DAFC9" w16cid:durableId="21D1B92E"/>
@@ -28015,7 +28428,6 @@
   <w:style w:type="character" w:default="1" w:styleId="DefaultParagraphFont">
     <w:name w:val="Default Paragraph Font"/>
     <w:uiPriority w:val="1"/>
-    <w:semiHidden/>
     <w:unhideWhenUsed/>
   </w:style>
   <w:style w:type="table" w:default="1" w:styleId="TableNormal">
@@ -29207,7 +29619,7 @@
 </file>
 
 <file path=customXml/itemProps1.xml><?xml version="1.0" encoding="utf-8"?>
-<ds:datastoreItem xmlns:ds="http://schemas.openxmlformats.org/officeDocument/2006/customXml" ds:itemID="{8160036A-95B9-40CD-812A-A984668652E2}">
+<ds:datastoreItem xmlns:ds="http://schemas.openxmlformats.org/officeDocument/2006/customXml" ds:itemID="{2E047A27-4CA9-4A61-A7EA-8B97D3D74B53}">
   <ds:schemaRefs>
     <ds:schemaRef ds:uri="http://schemas.openxmlformats.org/officeDocument/2006/bibliography"/>
   </ds:schemaRefs>

</xml_diff>

<commit_message>
Add some comment-TODOs for myself
</commit_message>
<xml_diff>
--- a/manuscript/Van-Mazijk-Cramer-Verboom_main-text.docx
+++ b/manuscript/Van-Mazijk-Cramer-Verboom_main-text.docx
@@ -8,6 +8,8 @@
         <w:spacing w:before="0" w:line="240" w:lineRule="auto"/>
       </w:pPr>
       <w:bookmarkStart w:id="0" w:name="materials-and-methods"/>
+      <w:commentRangeStart w:id="1"/>
+      <w:commentRangeStart w:id="2"/>
       <w:r>
         <w:rPr>
           <w:color w:val="auto"/>
@@ -52,6 +54,28 @@
       </w:r>
       <w:r>
         <w:t>diverse floras</w:t>
+      </w:r>
+      <w:commentRangeEnd w:id="1"/>
+      <w:r>
+        <w:rPr>
+          <w:rStyle w:val="CommentReference"/>
+          <w:rFonts w:ascii="Times New Roman" w:eastAsiaTheme="minorHAnsi" w:hAnsiTheme="minorHAnsi" w:cstheme="minorBidi"/>
+          <w:b w:val="0"/>
+          <w:bCs w:val="0"/>
+          <w:color w:val="auto"/>
+        </w:rPr>
+        <w:commentReference w:id="1"/>
+      </w:r>
+      <w:commentRangeEnd w:id="2"/>
+      <w:r>
+        <w:rPr>
+          <w:rStyle w:val="CommentReference"/>
+          <w:rFonts w:ascii="Times New Roman" w:eastAsiaTheme="minorHAnsi" w:hAnsiTheme="minorHAnsi" w:cstheme="minorBidi"/>
+          <w:b w:val="0"/>
+          <w:bCs w:val="0"/>
+          <w:color w:val="auto"/>
+        </w:rPr>
+        <w:commentReference w:id="2"/>
       </w:r>
     </w:p>
     <w:p>
@@ -129,7 +153,7 @@
       <w:r>
         <w:t xml:space="preserve">, </w:t>
       </w:r>
-      <w:hyperlink r:id="rId8" w:history="1">
+      <w:hyperlink r:id="rId11" w:history="1">
         <w:r>
           <w:rPr>
             <w:rStyle w:val="Hyperlink"/>
@@ -143,12 +167,12 @@
         <w:pStyle w:val="Heading1"/>
         <w:spacing w:line="240" w:lineRule="auto"/>
       </w:pPr>
-      <w:bookmarkStart w:id="1" w:name="acknowledgements"/>
-      <w:bookmarkStart w:id="2" w:name="abstract"/>
+      <w:bookmarkStart w:id="3" w:name="acknowledgements"/>
+      <w:bookmarkStart w:id="4" w:name="abstract"/>
       <w:r>
         <w:t>Acknowledgements</w:t>
       </w:r>
-      <w:bookmarkEnd w:id="1"/>
+      <w:bookmarkEnd w:id="3"/>
     </w:p>
     <w:p>
       <w:pPr>
@@ -161,7 +185,12 @@
         <w:t>to</w:t>
       </w:r>
       <w:r>
-        <w:t xml:space="preserve"> the National Research Foundation and the South African Association of Botanists</w:t>
+        <w:t xml:space="preserve"> the National Research Foundation and the South </w:t>
+      </w:r>
+      <w:bookmarkStart w:id="5" w:name="_GoBack"/>
+      <w:bookmarkEnd w:id="5"/>
+      <w:r>
+        <w:t>African Association of Botanists</w:t>
       </w:r>
       <w:r>
         <w:t xml:space="preserve"> for </w:t>
@@ -187,7 +216,7 @@
       <w:r>
         <w:t>Abstract</w:t>
       </w:r>
-      <w:bookmarkEnd w:id="2"/>
+      <w:bookmarkEnd w:id="4"/>
     </w:p>
     <w:p>
       <w:pPr>
@@ -826,7 +855,7 @@
       <w:r>
         <w:t xml:space="preserve"> </w:t>
       </w:r>
-      <w:commentRangeStart w:id="3"/>
+      <w:commentRangeStart w:id="6"/>
       <w:r>
         <w:fldChar w:fldCharType="begin" w:fldLock="1"/>
       </w:r>
@@ -845,13 +874,13 @@
       <w:r>
         <w:fldChar w:fldCharType="end"/>
       </w:r>
-      <w:commentRangeEnd w:id="3"/>
+      <w:commentRangeEnd w:id="6"/>
       <w:r>
         <w:rPr>
           <w:rStyle w:val="CommentReference"/>
           <w:rFonts w:ascii="Times New Roman" w:hAnsiTheme="minorHAnsi"/>
         </w:rPr>
-        <w:commentReference w:id="3"/>
+        <w:commentReference w:id="6"/>
       </w:r>
       <w:r>
         <w:t>. For example, given that the recruitment success of immigrant lineages into a region is often dictated by the pre-adaptations of those lineages</w:t>
@@ -1464,17 +1493,17 @@
           <w:lang w:val="en-ZA"/>
         </w:rPr>
       </w:pPr>
-      <w:commentRangeStart w:id="4"/>
+      <w:commentRangeStart w:id="7"/>
       <w:r>
         <w:t xml:space="preserve">Notwithstanding </w:t>
       </w:r>
-      <w:commentRangeEnd w:id="4"/>
+      <w:commentRangeEnd w:id="7"/>
       <w:r>
         <w:rPr>
           <w:rStyle w:val="CommentReference"/>
           <w:rFonts w:ascii="Times New Roman" w:hAnsiTheme="minorHAnsi"/>
         </w:rPr>
-        <w:commentReference w:id="4"/>
+        <w:commentReference w:id="7"/>
       </w:r>
       <w:r>
         <w:t>these similarities, the SWAFR and GCFR differ markedly in terms of their vascular plant species</w:t>
@@ -2009,7 +2038,7 @@
         <w:pStyle w:val="Heading2"/>
         <w:spacing w:line="240" w:lineRule="auto"/>
       </w:pPr>
-      <w:bookmarkStart w:id="5" w:name="comparing-regions-environmental-heteroge"/>
+      <w:bookmarkStart w:id="8" w:name="comparing-regions-environmental-heteroge"/>
       <w:r>
         <w:t>2.1</w:t>
       </w:r>
@@ -2332,7 +2361,7 @@
       <w:r>
         <w:t xml:space="preserve"> </w:t>
       </w:r>
-      <w:commentRangeStart w:id="6"/>
+      <w:commentRangeStart w:id="9"/>
       <w:r>
         <w:t>when applied to the South African flora</w:t>
       </w:r>
@@ -2381,13 +2410,13 @@
       <w:r>
         <w:t xml:space="preserve"> </w:t>
       </w:r>
-      <w:commentRangeEnd w:id="6"/>
+      <w:commentRangeEnd w:id="9"/>
       <w:r>
         <w:rPr>
           <w:rStyle w:val="CommentReference"/>
           <w:rFonts w:ascii="Times New Roman" w:hAnsiTheme="minorHAnsi"/>
         </w:rPr>
-        <w:commentReference w:id="6"/>
+        <w:commentReference w:id="9"/>
       </w:r>
       <w:r>
         <w:t xml:space="preserve">The final </w:t>
@@ -2459,7 +2488,7 @@
         </w:rPr>
         <w:t xml:space="preserve">. </w:t>
       </w:r>
-      <w:commentRangeStart w:id="7"/>
+      <w:commentRangeStart w:id="10"/>
       <w:r>
         <w:rPr>
           <w:rFonts w:cstheme="majorBidi"/>
@@ -2486,13 +2515,13 @@
         </w:rPr>
         <w:t>.</w:t>
       </w:r>
-      <w:commentRangeEnd w:id="7"/>
+      <w:commentRangeEnd w:id="10"/>
       <w:r>
         <w:rPr>
           <w:rStyle w:val="CommentReference"/>
           <w:rFonts w:ascii="Times New Roman" w:hAnsiTheme="minorHAnsi"/>
         </w:rPr>
-        <w:commentReference w:id="7"/>
+        <w:commentReference w:id="10"/>
       </w:r>
     </w:p>
     <w:p>
@@ -3253,7 +3282,7 @@
       <w:r>
         <w:t>Comparing environmental heterogeneity</w:t>
       </w:r>
-      <w:bookmarkEnd w:id="5"/>
+      <w:bookmarkEnd w:id="8"/>
     </w:p>
     <w:p>
       <w:pPr>
@@ -4091,7 +4120,7 @@
       <w:r>
         <w:t xml:space="preserve">, we employed common language effect sizes </w:t>
       </w:r>
-      <w:commentRangeStart w:id="8"/>
+      <w:commentRangeStart w:id="11"/>
       <w:r>
         <w:t>(</w:t>
       </w:r>
@@ -4107,13 +4136,13 @@
       <w:r>
         <w:t xml:space="preserve"> </w:t>
       </w:r>
-      <w:commentRangeEnd w:id="8"/>
+      <w:commentRangeEnd w:id="11"/>
       <w:r>
         <w:rPr>
           <w:rStyle w:val="CommentReference"/>
           <w:rFonts w:ascii="Times New Roman" w:hAnsiTheme="minorHAnsi"/>
         </w:rPr>
-        <w:commentReference w:id="8"/>
+        <w:commentReference w:id="11"/>
       </w:r>
       <w:r>
         <w:t xml:space="preserve">using the R package “canprot” </w:t>
@@ -4277,7 +4306,7 @@
         <w:pStyle w:val="Heading2"/>
         <w:spacing w:line="240" w:lineRule="auto"/>
       </w:pPr>
-      <w:bookmarkStart w:id="9" w:name="environmental-heterogeneity-as-an-explan"/>
+      <w:bookmarkStart w:id="12" w:name="environmental-heterogeneity-as-an-explan"/>
       <w:r>
         <w:t>2.3</w:t>
       </w:r>
@@ -4290,7 +4319,7 @@
       <w:r>
         <w:t>Environmental heterogeneity as an explanation of species richness</w:t>
       </w:r>
-      <w:bookmarkEnd w:id="9"/>
+      <w:bookmarkEnd w:id="12"/>
     </w:p>
     <w:p>
       <w:pPr>
@@ -4365,17 +4394,17 @@
       <w:r>
         <w:t xml:space="preserve">across the two </w:t>
       </w:r>
-      <w:commentRangeStart w:id="10"/>
+      <w:commentRangeStart w:id="13"/>
       <w:r>
         <w:t>regions</w:t>
       </w:r>
-      <w:commentRangeEnd w:id="10"/>
+      <w:commentRangeEnd w:id="13"/>
       <w:r>
         <w:rPr>
           <w:rStyle w:val="CommentReference"/>
           <w:rFonts w:ascii="Times New Roman" w:hAnsiTheme="minorHAnsi"/>
         </w:rPr>
-        <w:commentReference w:id="10"/>
+        <w:commentReference w:id="13"/>
       </w:r>
       <w:r>
         <w:t>.</w:t>
@@ -5525,7 +5554,7 @@
         <w:pStyle w:val="Heading1"/>
         <w:spacing w:line="240" w:lineRule="auto"/>
       </w:pPr>
-      <w:bookmarkStart w:id="11" w:name="results"/>
+      <w:bookmarkStart w:id="14" w:name="results"/>
       <w:r>
         <w:t>3</w:t>
       </w:r>
@@ -5538,7 +5567,7 @@
       <w:r>
         <w:t>Results</w:t>
       </w:r>
-      <w:bookmarkEnd w:id="11"/>
+      <w:bookmarkEnd w:id="14"/>
     </w:p>
     <w:p>
       <w:pPr>
@@ -5568,7 +5597,7 @@
       <w:r>
         <w:t xml:space="preserve">Vascular plant species richness varies spatially in both the GCFR and SWAFR, with both regions possessing a hotspot of exceptional richness (the Kogelberg Centre in the GCFR; Greater Perth in the SWAFR) and declining species richness towards its interior margin </w:t>
       </w:r>
-      <w:commentRangeStart w:id="12"/>
+      <w:commentRangeStart w:id="15"/>
       <w:r>
         <w:t>(</w:t>
       </w:r>
@@ -5581,18 +5610,18 @@
       <w:r>
         <w:t xml:space="preserve">a,b). </w:t>
       </w:r>
-      <w:commentRangeEnd w:id="12"/>
+      <w:commentRangeEnd w:id="15"/>
       <w:r>
         <w:rPr>
           <w:rStyle w:val="CommentReference"/>
           <w:rFonts w:ascii="Times New Roman" w:hAnsiTheme="minorHAnsi"/>
         </w:rPr>
-        <w:commentReference w:id="12"/>
+        <w:commentReference w:id="15"/>
       </w:r>
       <w:r>
         <w:t xml:space="preserve">Comparisons of species richness between the regions using two-sided </w:t>
       </w:r>
-      <w:commentRangeStart w:id="13"/>
+      <w:commentRangeStart w:id="16"/>
       <w:r>
         <w:t xml:space="preserve">Mann-Whitney </w:t>
       </w:r>
@@ -5605,13 +5634,13 @@
       <w:r>
         <w:t xml:space="preserve"> tests </w:t>
       </w:r>
-      <w:commentRangeEnd w:id="13"/>
+      <w:commentRangeEnd w:id="16"/>
       <w:r>
         <w:rPr>
           <w:rStyle w:val="CommentReference"/>
           <w:rFonts w:ascii="Times New Roman" w:hAnsiTheme="minorHAnsi"/>
         </w:rPr>
-        <w:commentReference w:id="13"/>
+        <w:commentReference w:id="16"/>
       </w:r>
       <w:r>
         <w:t>reveal that species richness per unit area is similar at the QDS- (Figure 2</w:t>
@@ -5928,17 +5957,17 @@
       <w:r>
         <w:t xml:space="preserve"> = 0.</w:t>
       </w:r>
-      <w:commentRangeStart w:id="14"/>
+      <w:commentRangeStart w:id="17"/>
       <w:r>
         <w:t>741</w:t>
       </w:r>
-      <w:commentRangeEnd w:id="14"/>
+      <w:commentRangeEnd w:id="17"/>
       <w:r>
         <w:rPr>
           <w:rStyle w:val="CommentReference"/>
           <w:rFonts w:ascii="Times New Roman" w:hAnsiTheme="minorHAnsi"/>
         </w:rPr>
-        <w:commentReference w:id="14"/>
+        <w:commentReference w:id="17"/>
       </w:r>
       <w:r>
         <w:t>).</w:t>
@@ -6278,7 +6307,7 @@
       <w:pPr>
         <w:pStyle w:val="FirstParagraph"/>
       </w:pPr>
-      <w:commentRangeStart w:id="15"/>
+      <w:commentRangeStart w:id="18"/>
       <w:r>
         <w:t xml:space="preserve">Regressions </w:t>
       </w:r>
@@ -6375,13 +6404,13 @@
       <w:r>
         <w:t xml:space="preserve"> </w:t>
       </w:r>
-      <w:commentRangeEnd w:id="15"/>
+      <w:commentRangeEnd w:id="18"/>
       <w:r>
         <w:rPr>
           <w:rStyle w:val="CommentReference"/>
           <w:rFonts w:ascii="Times New Roman" w:hAnsiTheme="minorHAnsi"/>
         </w:rPr>
-        <w:commentReference w:id="15"/>
+        <w:commentReference w:id="18"/>
       </w:r>
       <w:r>
         <w:t>major axis</w:t>
@@ -6513,42 +6542,34 @@
         <w:rPr>
           <w:rFonts w:eastAsiaTheme="minorEastAsia"/>
         </w:rPr>
-        <w:t xml:space="preserve">heterogeneity in </w:t>
-      </w:r>
-      <w:bookmarkStart w:id="16" w:name="_GoBack"/>
+        <w:t>heterogeneity in each of the nine environmental variables</w:t>
+      </w:r>
       <w:r>
         <w:rPr>
           <w:rFonts w:eastAsiaTheme="minorEastAsia"/>
         </w:rPr>
-        <w:t>each of the nine environmental variables</w:t>
-      </w:r>
-      <w:bookmarkEnd w:id="16"/>
+        <w:t xml:space="preserve"> (Table 1)</w:t>
+      </w:r>
       <w:r>
         <w:rPr>
           <w:rFonts w:eastAsiaTheme="minorEastAsia"/>
         </w:rPr>
-        <w:t xml:space="preserve"> (Table 1)</w:t>
-      </w:r>
+        <w:t xml:space="preserve">, as well as the main axis of heterogeneity (PC1), influence species richness in a consistently positive manner across the two study </w:t>
+      </w:r>
+      <w:commentRangeStart w:id="19"/>
       <w:r>
         <w:rPr>
           <w:rFonts w:eastAsiaTheme="minorEastAsia"/>
         </w:rPr>
-        <w:t xml:space="preserve">, as well as the main axis of heterogeneity (PC1), influence species richness in a consistently positive manner across the two study </w:t>
-      </w:r>
-      <w:commentRangeStart w:id="17"/>
-      <w:r>
-        <w:rPr>
-          <w:rFonts w:eastAsiaTheme="minorEastAsia"/>
-        </w:rPr>
         <w:t>regions</w:t>
       </w:r>
-      <w:commentRangeEnd w:id="17"/>
+      <w:commentRangeEnd w:id="19"/>
       <w:r>
         <w:rPr>
           <w:rStyle w:val="CommentReference"/>
           <w:rFonts w:ascii="Times New Roman" w:hAnsiTheme="minorHAnsi"/>
         </w:rPr>
-        <w:commentReference w:id="17"/>
+        <w:commentReference w:id="19"/>
       </w:r>
       <w:r>
         <w:rPr>
@@ -7141,17 +7162,17 @@
       <w:r>
         <w:t xml:space="preserve"> neutral in the GCFR and positive or neutral in the </w:t>
       </w:r>
-      <w:commentRangeStart w:id="18"/>
+      <w:commentRangeStart w:id="20"/>
       <w:r>
         <w:t>SWAFR.</w:t>
       </w:r>
-      <w:commentRangeEnd w:id="18"/>
+      <w:commentRangeEnd w:id="20"/>
       <w:r>
         <w:rPr>
           <w:rStyle w:val="CommentReference"/>
           <w:rFonts w:ascii="Times New Roman" w:hAnsiTheme="minorHAnsi"/>
         </w:rPr>
-        <w:commentReference w:id="18"/>
+        <w:commentReference w:id="20"/>
       </w:r>
       <w:r>
         <w:t xml:space="preserve"> </w:t>
@@ -7174,17 +7195,17 @@
       <w:r>
         <w:t xml:space="preserve"> </w:t>
       </w:r>
-      <w:commentRangeStart w:id="19"/>
+      <w:commentRangeStart w:id="21"/>
       <w:r>
         <w:t xml:space="preserve">generally </w:t>
       </w:r>
-      <w:commentRangeEnd w:id="19"/>
+      <w:commentRangeEnd w:id="21"/>
       <w:r>
         <w:rPr>
           <w:rStyle w:val="CommentReference"/>
           <w:rFonts w:ascii="Times New Roman" w:hAnsiTheme="minorHAnsi"/>
         </w:rPr>
-        <w:commentReference w:id="19"/>
+        <w:commentReference w:id="21"/>
       </w:r>
       <w:r>
         <w:t>positive</w:t>
@@ -7569,7 +7590,7 @@
       <w:pPr>
         <w:pStyle w:val="FirstParagraph"/>
       </w:pPr>
-      <w:commentRangeStart w:id="20"/>
+      <w:commentRangeStart w:id="22"/>
       <w:r>
         <w:t>That the coefficients of determi</w:t>
       </w:r>
@@ -7671,13 +7692,13 @@
       <w:r>
         <w:t>relevant to the prediction of species richness.</w:t>
       </w:r>
-      <w:commentRangeEnd w:id="20"/>
+      <w:commentRangeEnd w:id="22"/>
       <w:r>
         <w:rPr>
           <w:rStyle w:val="CommentReference"/>
           <w:rFonts w:ascii="Times New Roman" w:hAnsiTheme="minorHAnsi"/>
         </w:rPr>
-        <w:commentReference w:id="20"/>
+        <w:commentReference w:id="22"/>
       </w:r>
     </w:p>
     <w:p>
@@ -7804,7 +7825,7 @@
       <w:r>
         <w:t xml:space="preserve">re concentrated in the </w:t>
       </w:r>
-      <w:commentRangeStart w:id="21"/>
+      <w:commentRangeStart w:id="23"/>
       <w:r>
         <w:t>Kogelberg-Hottentots</w:t>
       </w:r>
@@ -7832,13 +7853,13 @@
       <w:r>
         <w:t>s.</w:t>
       </w:r>
-      <w:commentRangeEnd w:id="21"/>
+      <w:commentRangeEnd w:id="23"/>
       <w:r>
         <w:rPr>
           <w:rStyle w:val="CommentReference"/>
           <w:rFonts w:ascii="Times New Roman" w:hAnsiTheme="minorHAnsi"/>
         </w:rPr>
-        <w:commentReference w:id="21"/>
+        <w:commentReference w:id="23"/>
       </w:r>
       <w:r>
         <w:t xml:space="preserve"> </w:t>
@@ -8024,7 +8045,7 @@
       <w:r>
         <w:t xml:space="preserve"> (following both the PC1-based ANCOVA and multiple regressions) (Table S3c). </w:t>
       </w:r>
-      <w:commentRangeStart w:id="22"/>
+      <w:commentRangeStart w:id="24"/>
       <w:r>
         <w:t xml:space="preserve">This </w:t>
       </w:r>
@@ -8073,13 +8094,13 @@
       <w:r>
         <w:t xml:space="preserve">. </w:t>
       </w:r>
-      <w:commentRangeEnd w:id="22"/>
+      <w:commentRangeEnd w:id="24"/>
       <w:r>
         <w:rPr>
           <w:rStyle w:val="CommentReference"/>
           <w:rFonts w:ascii="Times New Roman" w:hAnsiTheme="minorHAnsi"/>
         </w:rPr>
-        <w:commentReference w:id="22"/>
+        <w:commentReference w:id="24"/>
       </w:r>
     </w:p>
     <w:p>
@@ -8107,7 +8128,7 @@
           <w:tab w:val="left" w:pos="6189"/>
         </w:tabs>
       </w:pPr>
-      <w:bookmarkStart w:id="23" w:name="tables"/>
+      <w:bookmarkStart w:id="25" w:name="tables"/>
       <w:r>
         <w:t>Consistent with a recent meta-analysis identifying environmental heterogeneity as a universal driver of species richness</w:t>
       </w:r>
@@ -8180,7 +8201,7 @@
       <w:r>
         <w:t xml:space="preserve">. </w:t>
       </w:r>
-      <w:commentRangeStart w:id="24"/>
+      <w:commentRangeStart w:id="26"/>
       <w:r>
         <w:t>Thus, we f</w:t>
       </w:r>
@@ -8220,13 +8241,13 @@
       <w:r>
         <w:t xml:space="preserve"> </w:t>
       </w:r>
-      <w:commentRangeEnd w:id="24"/>
+      <w:commentRangeEnd w:id="26"/>
       <w:r>
         <w:rPr>
           <w:rStyle w:val="CommentReference"/>
           <w:rFonts w:ascii="Times New Roman" w:hAnsiTheme="minorHAnsi"/>
         </w:rPr>
-        <w:commentReference w:id="24"/>
+        <w:commentReference w:id="26"/>
       </w:r>
       <w:r>
         <w:fldChar w:fldCharType="begin" w:fldLock="1"/>
@@ -8399,7 +8420,7 @@
       <w:r>
         <w:t xml:space="preserve"> </w:t>
       </w:r>
-      <w:commentRangeStart w:id="25"/>
+      <w:commentRangeStart w:id="27"/>
       <w:r>
         <w:fldChar w:fldCharType="begin" w:fldLock="1"/>
       </w:r>
@@ -8418,13 +8439,13 @@
       <w:r>
         <w:fldChar w:fldCharType="end"/>
       </w:r>
-      <w:commentRangeEnd w:id="25"/>
+      <w:commentRangeEnd w:id="27"/>
       <w:r>
         <w:rPr>
           <w:rStyle w:val="CommentReference"/>
           <w:rFonts w:ascii="Times New Roman" w:hAnsiTheme="minorHAnsi"/>
         </w:rPr>
-        <w:commentReference w:id="25"/>
+        <w:commentReference w:id="27"/>
       </w:r>
       <w:r>
         <w:t xml:space="preserve">, </w:t>
@@ -8507,7 +8528,7 @@
       <w:r>
         <w:t xml:space="preserve">spatial scale of </w:t>
       </w:r>
-      <w:commentRangeStart w:id="26"/>
+      <w:commentRangeStart w:id="28"/>
       <w:r>
         <w:t xml:space="preserve">speciation </w:t>
       </w:r>
@@ -8532,13 +8553,13 @@
       <w:r>
         <w:t xml:space="preserve">, </w:t>
       </w:r>
-      <w:commentRangeEnd w:id="26"/>
+      <w:commentRangeEnd w:id="28"/>
       <w:r>
         <w:rPr>
           <w:rStyle w:val="CommentReference"/>
           <w:rFonts w:ascii="Times New Roman" w:hAnsiTheme="minorHAnsi"/>
         </w:rPr>
-        <w:commentReference w:id="26"/>
+        <w:commentReference w:id="28"/>
       </w:r>
       <w:r>
         <w:t>with the stronger coupling of species richness</w:t>
@@ -8716,7 +8737,7 @@
       <w:r>
         <w:t xml:space="preserve"> </w:t>
       </w:r>
-      <w:commentRangeStart w:id="27"/>
+      <w:commentRangeStart w:id="29"/>
       <w:r>
         <w:fldChar w:fldCharType="begin" w:fldLock="1"/>
       </w:r>
@@ -8735,13 +8756,13 @@
       <w:r>
         <w:fldChar w:fldCharType="end"/>
       </w:r>
-      <w:commentRangeEnd w:id="27"/>
+      <w:commentRangeEnd w:id="29"/>
       <w:r>
         <w:rPr>
           <w:rStyle w:val="CommentReference"/>
           <w:rFonts w:ascii="Times New Roman" w:hAnsiTheme="minorHAnsi"/>
         </w:rPr>
-        <w:commentReference w:id="27"/>
+        <w:commentReference w:id="29"/>
       </w:r>
       <w:r>
         <w:t xml:space="preserve">. </w:t>
@@ -8854,17 +8875,17 @@
       <w:r>
         <w:t xml:space="preserve"> frequency of </w:t>
       </w:r>
-      <w:commentRangeStart w:id="28"/>
+      <w:commentRangeStart w:id="30"/>
       <w:r>
         <w:t xml:space="preserve">single-site </w:t>
       </w:r>
-      <w:commentRangeEnd w:id="28"/>
+      <w:commentRangeEnd w:id="30"/>
       <w:r>
         <w:rPr>
           <w:rStyle w:val="CommentReference"/>
           <w:rFonts w:ascii="Times New Roman" w:hAnsiTheme="minorHAnsi"/>
         </w:rPr>
-        <w:commentReference w:id="28"/>
+        <w:commentReference w:id="30"/>
       </w:r>
       <w:r>
         <w:t>endemic taxa in the Cape than in the Australian flora</w:t>
@@ -9881,7 +9902,7 @@
       <w:r>
         <w:t xml:space="preserve">these methods severely distort known species richness </w:t>
       </w:r>
-      <w:commentRangeStart w:id="29"/>
+      <w:commentRangeStart w:id="31"/>
       <w:r>
         <w:fldChar w:fldCharType="begin" w:fldLock="1"/>
       </w:r>
@@ -9900,13 +9921,13 @@
       <w:r>
         <w:fldChar w:fldCharType="end"/>
       </w:r>
-      <w:commentRangeEnd w:id="29"/>
+      <w:commentRangeEnd w:id="31"/>
       <w:r>
         <w:rPr>
           <w:rStyle w:val="CommentReference"/>
           <w:rFonts w:ascii="Times New Roman" w:hAnsiTheme="minorHAnsi"/>
         </w:rPr>
-        <w:commentReference w:id="29"/>
+        <w:commentReference w:id="31"/>
       </w:r>
       <w:r>
         <w:t>.</w:t>
@@ -10176,17 +10197,17 @@
       <w:r>
         <w:t xml:space="preserve">e </w:t>
       </w:r>
-      <w:commentRangeStart w:id="30"/>
+      <w:commentRangeStart w:id="32"/>
       <w:r>
         <w:t>suspect</w:t>
       </w:r>
-      <w:commentRangeEnd w:id="30"/>
+      <w:commentRangeEnd w:id="32"/>
       <w:r>
         <w:rPr>
           <w:rStyle w:val="CommentReference"/>
           <w:rFonts w:ascii="Times New Roman" w:hAnsiTheme="minorHAnsi"/>
         </w:rPr>
-        <w:commentReference w:id="30"/>
+        <w:commentReference w:id="32"/>
       </w:r>
       <w:r>
         <w:t xml:space="preserve">, for example, </w:t>
@@ -10215,17 +10236,17 @@
       <w:r>
         <w:t xml:space="preserve">. </w:t>
       </w:r>
-      <w:commentRangeStart w:id="31"/>
+      <w:commentRangeStart w:id="33"/>
       <w:r>
         <w:t>But</w:t>
       </w:r>
-      <w:commentRangeEnd w:id="31"/>
+      <w:commentRangeEnd w:id="33"/>
       <w:r>
         <w:rPr>
           <w:rStyle w:val="CommentReference"/>
           <w:rFonts w:ascii="Times New Roman" w:hAnsiTheme="minorHAnsi"/>
         </w:rPr>
-        <w:commentReference w:id="31"/>
+        <w:commentReference w:id="33"/>
       </w:r>
       <w:r>
         <w:t>, beyond such artefacts</w:t>
@@ -10592,7 +10613,7 @@
       <w:r>
         <w:t xml:space="preserve">tion of </w:t>
       </w:r>
-      <w:commentRangeStart w:id="32"/>
+      <w:commentRangeStart w:id="34"/>
       <w:r>
         <w:t xml:space="preserve">putative refugia </w:t>
       </w:r>
@@ -10605,13 +10626,13 @@
       <w:r>
         <w:t>clear</w:t>
       </w:r>
-      <w:commentRangeEnd w:id="32"/>
+      <w:commentRangeEnd w:id="34"/>
       <w:r>
         <w:rPr>
           <w:rStyle w:val="CommentReference"/>
           <w:rFonts w:ascii="Times New Roman" w:hAnsiTheme="minorHAnsi"/>
         </w:rPr>
-        <w:commentReference w:id="32"/>
+        <w:commentReference w:id="34"/>
       </w:r>
       <w:r>
         <w:t xml:space="preserve">. </w:t>
@@ -11377,7 +11398,7 @@
         </w:rPr>
         <w:t xml:space="preserve">species turnover in space. </w:t>
       </w:r>
-      <w:commentRangeStart w:id="33"/>
+      <w:commentRangeStart w:id="35"/>
       <w:r>
         <w:rPr>
           <w:sz w:val="24"/>
@@ -11425,12 +11446,12 @@
         </w:rPr>
         <w:t xml:space="preserve"> the two regions.</w:t>
       </w:r>
-      <w:commentRangeEnd w:id="33"/>
+      <w:commentRangeEnd w:id="35"/>
       <w:r>
         <w:rPr>
           <w:rStyle w:val="CommentReference"/>
         </w:rPr>
-        <w:commentReference w:id="33"/>
+        <w:commentReference w:id="35"/>
       </w:r>
       <w:r>
         <w:br w:type="page"/>
@@ -11444,7 +11465,7 @@
         <w:lastRenderedPageBreak/>
         <w:t>Tables</w:t>
       </w:r>
-      <w:bookmarkEnd w:id="23"/>
+      <w:bookmarkEnd w:id="25"/>
     </w:p>
     <w:p>
       <w:r>
@@ -18082,7 +18103,7 @@
         <w:pStyle w:val="BodyText"/>
         <w:spacing w:before="0"/>
       </w:pPr>
-      <w:bookmarkStart w:id="34" w:name="figures"/>
+      <w:bookmarkStart w:id="36" w:name="figures"/>
       <w:r>
         <w:rPr>
           <w:b/>
@@ -18578,7 +18599,7 @@
       <w:r>
         <w:br w:type="page"/>
       </w:r>
-      <w:bookmarkEnd w:id="34"/>
+      <w:bookmarkEnd w:id="36"/>
       <w:r>
         <w:lastRenderedPageBreak/>
         <w:t>Figures</w:t>
@@ -18639,8 +18660,8 @@
       <w:r>
         <w:br w:type="page"/>
       </w:r>
-      <w:commentRangeStart w:id="35"/>
-      <w:commentRangeStart w:id="36"/>
+      <w:commentRangeStart w:id="37"/>
+      <w:commentRangeStart w:id="38"/>
       <w:r>
         <w:rPr>
           <w:b/>
@@ -18654,13 +18675,13 @@
         </w:rPr>
         <w:t>1</w:t>
       </w:r>
-      <w:commentRangeEnd w:id="35"/>
+      <w:commentRangeEnd w:id="37"/>
       <w:r>
         <w:rPr>
           <w:rStyle w:val="CommentReference"/>
           <w:rFonts w:ascii="Times New Roman" w:hAnsiTheme="minorHAnsi"/>
         </w:rPr>
-        <w:commentReference w:id="35"/>
+        <w:commentReference w:id="37"/>
       </w:r>
       <w:r>
         <w:rPr>
@@ -18668,13 +18689,13 @@
         </w:rPr>
         <w:t xml:space="preserve"> </w:t>
       </w:r>
-      <w:commentRangeEnd w:id="36"/>
+      <w:commentRangeEnd w:id="38"/>
       <w:r>
         <w:rPr>
           <w:rStyle w:val="CommentReference"/>
           <w:rFonts w:ascii="Times New Roman" w:hAnsiTheme="minorHAnsi"/>
         </w:rPr>
-        <w:commentReference w:id="36"/>
+        <w:commentReference w:id="38"/>
       </w:r>
       <w:r>
         <w:rPr>
@@ -18839,20 +18860,20 @@
       <w:r>
         <w:t xml:space="preserve"> </w:t>
       </w:r>
-      <w:commentRangeStart w:id="37"/>
+      <w:commentRangeStart w:id="39"/>
       <w:r>
         <w:t>Frequency</w:t>
       </w:r>
       <w:r>
         <w:t xml:space="preserve"> </w:t>
       </w:r>
-      <w:commentRangeEnd w:id="37"/>
+      <w:commentRangeEnd w:id="39"/>
       <w:r>
         <w:rPr>
           <w:rStyle w:val="CommentReference"/>
           <w:rFonts w:ascii="Times New Roman" w:hAnsiTheme="minorHAnsi"/>
         </w:rPr>
-        <w:commentReference w:id="37"/>
+        <w:commentReference w:id="39"/>
       </w:r>
       <w:r>
         <w:t>d</w:t>
@@ -19231,17 +19252,17 @@
       <w:r>
         <w:t xml:space="preserve">) with </w:t>
       </w:r>
-      <w:commentRangeStart w:id="38"/>
+      <w:commentRangeStart w:id="40"/>
       <w:r>
         <w:t xml:space="preserve">contour lines </w:t>
       </w:r>
-      <w:commentRangeEnd w:id="38"/>
+      <w:commentRangeEnd w:id="40"/>
       <w:r>
         <w:rPr>
           <w:rStyle w:val="CommentReference"/>
           <w:rFonts w:ascii="Times New Roman" w:hAnsiTheme="minorHAnsi"/>
         </w:rPr>
-        <w:commentReference w:id="38"/>
+        <w:commentReference w:id="40"/>
       </w:r>
       <w:r>
         <w:t>denoting the</w:t>
@@ -20079,7 +20100,7 @@
       <w:r>
         <w:t xml:space="preserve">Filled and empty points represent effect estimates  for the GCFR and </w:t>
       </w:r>
-      <w:commentRangeStart w:id="39"/>
+      <w:commentRangeStart w:id="41"/>
       <w:r>
         <w:t>SWAFR</w:t>
       </w:r>
@@ -20089,13 +20110,13 @@
       <w:r>
         <w:t xml:space="preserve"> respectively </w:t>
       </w:r>
-      <w:commentRangeEnd w:id="39"/>
+      <w:commentRangeEnd w:id="41"/>
       <w:r>
         <w:rPr>
           <w:rStyle w:val="CommentReference"/>
           <w:rFonts w:ascii="Times New Roman" w:hAnsiTheme="minorHAnsi"/>
         </w:rPr>
-        <w:commentReference w:id="39"/>
+        <w:commentReference w:id="41"/>
       </w:r>
       <w:r>
         <w:t xml:space="preserve">when region-interaction terms were retained during </w:t>
@@ -20199,17 +20220,17 @@
       <w:r>
         <w:t xml:space="preserve"> The equivalent results when </w:t>
       </w:r>
-      <w:commentRangeStart w:id="40"/>
+      <w:commentRangeStart w:id="42"/>
       <w:r>
         <w:t>hotpots</w:t>
       </w:r>
-      <w:commentRangeEnd w:id="40"/>
+      <w:commentRangeEnd w:id="42"/>
       <w:r>
         <w:rPr>
           <w:rStyle w:val="CommentReference"/>
           <w:rFonts w:ascii="Times New Roman" w:hAnsiTheme="minorHAnsi"/>
         </w:rPr>
-        <w:commentReference w:id="40"/>
+        <w:commentReference w:id="42"/>
       </w:r>
       <w:r>
         <w:t xml:space="preserve"> </w:t>
@@ -20232,7 +20253,7 @@
       <w:r>
         <w:br w:type="page"/>
       </w:r>
-      <w:bookmarkStart w:id="41" w:name="references"/>
+      <w:bookmarkStart w:id="43" w:name="references"/>
     </w:p>
     <w:p>
       <w:pPr>
@@ -20281,7 +20302,7 @@
       <w:r>
         <w:t xml:space="preserve">. </w:t>
       </w:r>
-      <w:commentRangeStart w:id="42"/>
+      <w:commentRangeStart w:id="44"/>
       <w:r>
         <w:t xml:space="preserve">The </w:t>
       </w:r>
@@ -20313,13 +20334,13 @@
       <w:r>
         <w:t>).</w:t>
       </w:r>
-      <w:commentRangeEnd w:id="42"/>
+      <w:commentRangeEnd w:id="44"/>
       <w:r>
         <w:rPr>
           <w:rStyle w:val="CommentReference"/>
           <w:rFonts w:ascii="Times New Roman" w:hAnsiTheme="minorHAnsi"/>
         </w:rPr>
-        <w:commentReference w:id="42"/>
+        <w:commentReference w:id="44"/>
       </w:r>
     </w:p>
     <w:p>
@@ -20329,7 +20350,7 @@
       <w:r>
         <w:t>References</w:t>
       </w:r>
-      <w:bookmarkEnd w:id="41"/>
+      <w:bookmarkEnd w:id="43"/>
     </w:p>
     <w:p>
       <w:pPr>
@@ -24516,7 +24537,7 @@
 
 <file path=word/comments.xml><?xml version="1.0" encoding="utf-8"?>
 <w:comments xmlns:wpc="http://schemas.microsoft.com/office/word/2010/wordprocessingCanvas" xmlns:cx="http://schemas.microsoft.com/office/drawing/2014/chartex" xmlns:cx1="http://schemas.microsoft.com/office/drawing/2015/9/8/chartex" xmlns:cx2="http://schemas.microsoft.com/office/drawing/2015/10/21/chartex" xmlns:cx3="http://schemas.microsoft.com/office/drawing/2016/5/9/chartex" xmlns:cx4="http://schemas.microsoft.com/office/drawing/2016/5/10/chartex" xmlns:cx5="http://schemas.microsoft.com/office/drawing/2016/5/11/chartex" xmlns:cx6="http://schemas.microsoft.com/office/drawing/2016/5/12/chartex" xmlns:cx7="http://schemas.microsoft.com/office/drawing/2016/5/13/chartex" xmlns:cx8="http://schemas.microsoft.com/office/drawing/2016/5/14/chartex" xmlns:mc="http://schemas.openxmlformats.org/markup-compatibility/2006" xmlns:aink="http://schemas.microsoft.com/office/drawing/2016/ink" xmlns:am3d="http://schemas.microsoft.com/office/drawing/2017/model3d" xmlns:o="urn:schemas-microsoft-com:office:office" xmlns:r="http://schemas.openxmlformats.org/officeDocument/2006/relationships" xmlns:m="http://schemas.openxmlformats.org/officeDocument/2006/math" xmlns:v="urn:schemas-microsoft-com:vml" xmlns:wp14="http://schemas.microsoft.com/office/word/2010/wordprocessingDrawing" xmlns:wp="http://schemas.openxmlformats.org/drawingml/2006/wordprocessingDrawing" xmlns:w10="urn:schemas-microsoft-com:office:word" xmlns:w="http://schemas.openxmlformats.org/wordprocessingml/2006/main" xmlns:w14="http://schemas.microsoft.com/office/word/2010/wordml" xmlns:w15="http://schemas.microsoft.com/office/word/2012/wordml" xmlns:w16cid="http://schemas.microsoft.com/office/word/2016/wordml/cid" xmlns:w16se="http://schemas.microsoft.com/office/word/2015/wordml/symex" xmlns:wpg="http://schemas.microsoft.com/office/word/2010/wordprocessingGroup" xmlns:wpi="http://schemas.microsoft.com/office/word/2010/wordprocessingInk" xmlns:wne="http://schemas.microsoft.com/office/word/2006/wordml" xmlns:wps="http://schemas.microsoft.com/office/word/2010/wordprocessingShape" mc:Ignorable="w14 w15 w16se w16cid wp14">
-  <w:comment w:id="3" w:author="Michael Cramer" w:date="2020-01-29T14:55:00Z" w:initials="MC">
+  <w:comment w:id="1" w:author="Ruan Van Mazijk" w:date="2020-01-30T16:05:00Z" w:initials="RVM">
     <w:p>
       <w:pPr>
         <w:pStyle w:val="CommentText"/>
@@ -24528,11 +24549,11 @@
         <w:annotationRef/>
       </w:r>
       <w:r>
-        <w:t xml:space="preserve">Students and I have previously commented on multiple referencing. Please confine to circumstances where necessary. </w:t>
+        <w:t>Mind-map the whole paper!</w:t>
       </w:r>
     </w:p>
   </w:comment>
-  <w:comment w:id="4" w:author="Michael Cramer" w:date="2020-01-29T14:56:00Z" w:initials="MC">
+  <w:comment w:id="2" w:author="Ruan Van Mazijk" w:date="2020-01-30T16:05:00Z" w:initials="RVM">
     <w:p>
       <w:pPr>
         <w:pStyle w:val="CommentText"/>
@@ -24544,11 +24565,11 @@
         <w:annotationRef/>
       </w:r>
       <w:r>
-        <w:t>The students suggested that the importance of scale was not that clear from the introduction. I think this could be made more explicit</w:t>
+        <w:t>Make core (derived) data and scripts functional for Dryad</w:t>
       </w:r>
     </w:p>
   </w:comment>
-  <w:comment w:id="6" w:author="Michael Cramer" w:date="2020-01-21T16:03:00Z" w:initials="MC">
+  <w:comment w:id="6" w:author="Michael Cramer" w:date="2020-01-29T14:55:00Z" w:initials="MC">
     <w:p>
       <w:pPr>
         <w:pStyle w:val="CommentText"/>
@@ -24560,17 +24581,49 @@
         <w:annotationRef/>
       </w:r>
       <w:r>
-        <w:t>I would argue that Hooper</w:t>
-      </w:r>
-      <w:r>
-        <w:t>’</w:t>
-      </w:r>
-      <w:r>
-        <w:t xml:space="preserve">s application of this to SWAFR similarly distorts patterns there. </w:t>
+        <w:t xml:space="preserve">Students and I have previously commented on multiple referencing. Please confine to circumstances where necessary. </w:t>
       </w:r>
     </w:p>
   </w:comment>
-  <w:comment w:id="7" w:author="Michael Cramer" w:date="2020-01-29T14:59:00Z" w:initials="MC">
+  <w:comment w:id="7" w:author="Michael Cramer" w:date="2020-01-29T14:56:00Z" w:initials="MC">
+    <w:p>
+      <w:pPr>
+        <w:pStyle w:val="CommentText"/>
+      </w:pPr>
+      <w:r>
+        <w:rPr>
+          <w:rStyle w:val="CommentReference"/>
+        </w:rPr>
+        <w:annotationRef/>
+      </w:r>
+      <w:r>
+        <w:t>The students suggested that the importance of scale was not that clear from the introduction. I think this could be made more explicit</w:t>
+      </w:r>
+    </w:p>
+  </w:comment>
+  <w:comment w:id="9" w:author="Michael Cramer" w:date="2020-01-21T16:03:00Z" w:initials="MC">
+    <w:p>
+      <w:pPr>
+        <w:pStyle w:val="CommentText"/>
+      </w:pPr>
+      <w:r>
+        <w:rPr>
+          <w:rStyle w:val="CommentReference"/>
+        </w:rPr>
+        <w:annotationRef/>
+      </w:r>
+      <w:r>
+        <w:t>I would argue that Hooper</w:t>
+      </w:r>
+      <w:r>
+        <w:t>’</w:t>
+      </w:r>
+      <w:r>
+        <w:t xml:space="preserve">s application of this to SWAFR similarly distorts patterns there. </w:t>
+      </w:r>
+    </w:p>
+  </w:comment>
+  <w:comment w:id="10" w:author="Michael Cramer" w:date="2020-01-29T14:59:00Z" w:initials="MC">
     <w:p>
       <w:pPr>
         <w:pStyle w:val="CommentText"/>
@@ -24613,7 +24666,7 @@
       </w:r>
     </w:p>
   </w:comment>
-  <w:comment w:id="8" w:author="Michael Cramer" w:date="2020-01-21T19:08:00Z" w:initials="MC">
+  <w:comment w:id="11" w:author="Michael Cramer" w:date="2020-01-21T19:08:00Z" w:initials="MC">
     <w:p>
       <w:pPr>
         <w:pStyle w:val="CommentText"/>
@@ -24673,7 +24726,7 @@
       </w:pPr>
     </w:p>
   </w:comment>
-  <w:comment w:id="10" w:author="Michael Cramer" w:date="2020-01-21T16:40:00Z" w:initials="MC">
+  <w:comment w:id="13" w:author="Michael Cramer" w:date="2020-01-21T16:40:00Z" w:initials="MC">
     <w:p>
       <w:pPr>
         <w:pStyle w:val="CommentText"/>
@@ -24701,7 +24754,7 @@
       </w:r>
     </w:p>
   </w:comment>
-  <w:comment w:id="12" w:author="Michael Cramer" w:date="2020-01-21T16:36:00Z" w:initials="MC">
+  <w:comment w:id="15" w:author="Michael Cramer" w:date="2020-01-21T16:36:00Z" w:initials="MC">
     <w:p>
       <w:pPr>
         <w:pStyle w:val="CommentText"/>
@@ -24728,7 +24781,7 @@
       </w:pPr>
     </w:p>
   </w:comment>
-  <w:comment w:id="13" w:author="Michael Cramer" w:date="2020-01-29T15:03:00Z" w:initials="MC">
+  <w:comment w:id="16" w:author="Michael Cramer" w:date="2020-01-29T15:03:00Z" w:initials="MC">
     <w:p>
       <w:pPr>
         <w:pStyle w:val="CommentText"/>
@@ -24744,7 +24797,7 @@
       </w:r>
     </w:p>
   </w:comment>
-  <w:comment w:id="14" w:author="Michael Cramer" w:date="2020-01-21T16:49:00Z" w:initials="MC">
+  <w:comment w:id="17" w:author="Michael Cramer" w:date="2020-01-21T16:49:00Z" w:initials="MC">
     <w:p>
       <w:pPr>
         <w:pStyle w:val="CommentText"/>
@@ -24760,7 +24813,7 @@
       </w:r>
     </w:p>
   </w:comment>
-  <w:comment w:id="15" w:author="Michael Cramer" w:date="2020-01-21T16:59:00Z" w:initials="MC">
+  <w:comment w:id="18" w:author="Michael Cramer" w:date="2020-01-21T16:59:00Z" w:initials="MC">
     <w:p>
       <w:pPr>
         <w:pStyle w:val="CommentText"/>
@@ -24784,7 +24837,7 @@
       </w:r>
     </w:p>
   </w:comment>
-  <w:comment w:id="17" w:author="Michael Cramer" w:date="2020-01-21T17:01:00Z" w:initials="MC">
+  <w:comment w:id="19" w:author="Michael Cramer" w:date="2020-01-21T17:01:00Z" w:initials="MC">
     <w:p>
       <w:pPr>
         <w:pStyle w:val="CommentText"/>
@@ -24800,7 +24853,7 @@
       </w:r>
     </w:p>
   </w:comment>
-  <w:comment w:id="18" w:author="Michael Cramer" w:date="2020-01-21T17:51:00Z" w:initials="MC">
+  <w:comment w:id="20" w:author="Michael Cramer" w:date="2020-01-21T17:51:00Z" w:initials="MC">
     <w:p>
       <w:pPr>
         <w:pStyle w:val="CommentText"/>
@@ -24816,7 +24869,7 @@
       </w:r>
     </w:p>
   </w:comment>
-  <w:comment w:id="19" w:author="Michael Cramer" w:date="2020-01-21T17:52:00Z" w:initials="MC">
+  <w:comment w:id="21" w:author="Michael Cramer" w:date="2020-01-21T17:52:00Z" w:initials="MC">
     <w:p>
       <w:pPr>
         <w:pStyle w:val="CommentText"/>
@@ -24838,7 +24891,7 @@
       </w:r>
     </w:p>
   </w:comment>
-  <w:comment w:id="20" w:author="Michael Cramer" w:date="2020-01-21T18:21:00Z" w:initials="MC">
+  <w:comment w:id="22" w:author="Michael Cramer" w:date="2020-01-21T18:21:00Z" w:initials="MC">
     <w:p>
       <w:pPr>
         <w:pStyle w:val="CommentText"/>
@@ -24854,7 +24907,7 @@
       </w:r>
     </w:p>
   </w:comment>
-  <w:comment w:id="21" w:author="Michael Cramer" w:date="2020-01-21T18:23:00Z" w:initials="MC">
+  <w:comment w:id="23" w:author="Michael Cramer" w:date="2020-01-21T18:23:00Z" w:initials="MC">
     <w:p>
       <w:pPr>
         <w:pStyle w:val="CommentText"/>
@@ -24870,7 +24923,7 @@
       </w:r>
     </w:p>
   </w:comment>
-  <w:comment w:id="22" w:author="Michael Cramer" w:date="2020-01-21T18:25:00Z" w:initials="MC">
+  <w:comment w:id="24" w:author="Michael Cramer" w:date="2020-01-21T18:25:00Z" w:initials="MC">
     <w:p>
       <w:pPr>
         <w:pStyle w:val="CommentText"/>
@@ -24889,7 +24942,7 @@
       </w:r>
     </w:p>
   </w:comment>
-  <w:comment w:id="24" w:author="Michael Cramer" w:date="2020-01-21T18:32:00Z" w:initials="MC">
+  <w:comment w:id="26" w:author="Michael Cramer" w:date="2020-01-21T18:32:00Z" w:initials="MC">
     <w:p>
       <w:pPr>
         <w:pStyle w:val="CommentText"/>
@@ -24905,7 +24958,7 @@
       </w:r>
     </w:p>
   </w:comment>
-  <w:comment w:id="25" w:author="Michael Cramer" w:date="2020-01-21T18:33:00Z" w:initials="MC">
+  <w:comment w:id="27" w:author="Michael Cramer" w:date="2020-01-21T18:33:00Z" w:initials="MC">
     <w:p>
       <w:pPr>
         <w:pStyle w:val="CommentText"/>
@@ -24931,7 +24984,7 @@
       </w:r>
     </w:p>
   </w:comment>
-  <w:comment w:id="26" w:author="Michael Cramer" w:date="2020-01-21T18:42:00Z" w:initials="MC">
+  <w:comment w:id="28" w:author="Michael Cramer" w:date="2020-01-21T18:42:00Z" w:initials="MC">
     <w:p>
       <w:pPr>
         <w:pStyle w:val="CommentText"/>
@@ -24950,7 +25003,7 @@
       </w:r>
     </w:p>
   </w:comment>
-  <w:comment w:id="27" w:author="Michael Cramer" w:date="2020-01-21T18:44:00Z" w:initials="MC">
+  <w:comment w:id="29" w:author="Michael Cramer" w:date="2020-01-21T18:44:00Z" w:initials="MC">
     <w:p>
       <w:pPr>
         <w:pStyle w:val="CommentText"/>
@@ -24966,7 +25019,7 @@
       </w:r>
     </w:p>
   </w:comment>
-  <w:comment w:id="28" w:author="Michael Cramer" w:date="2020-01-21T18:48:00Z" w:initials="MC">
+  <w:comment w:id="30" w:author="Michael Cramer" w:date="2020-01-21T18:48:00Z" w:initials="MC">
     <w:p>
       <w:pPr>
         <w:pStyle w:val="CommentText"/>
@@ -24990,7 +25043,7 @@
       </w:r>
     </w:p>
   </w:comment>
-  <w:comment w:id="29" w:author="Michael Cramer" w:date="2020-01-21T18:58:00Z" w:initials="MC">
+  <w:comment w:id="31" w:author="Michael Cramer" w:date="2020-01-21T18:58:00Z" w:initials="MC">
     <w:p>
       <w:pPr>
         <w:pStyle w:val="CommentText"/>
@@ -25018,7 +25071,7 @@
       </w:r>
     </w:p>
   </w:comment>
-  <w:comment w:id="30" w:author="Michael Cramer" w:date="2020-01-21T18:59:00Z" w:initials="MC">
+  <w:comment w:id="32" w:author="Michael Cramer" w:date="2020-01-21T18:59:00Z" w:initials="MC">
     <w:p>
       <w:pPr>
         <w:pStyle w:val="CommentText"/>
@@ -25034,7 +25087,7 @@
       </w:r>
     </w:p>
   </w:comment>
-  <w:comment w:id="31" w:author="Michael Cramer" w:date="2020-01-21T19:00:00Z" w:initials="MC">
+  <w:comment w:id="33" w:author="Michael Cramer" w:date="2020-01-21T19:00:00Z" w:initials="MC">
     <w:p>
       <w:pPr>
         <w:pStyle w:val="CommentText"/>
@@ -25050,7 +25103,7 @@
       </w:r>
     </w:p>
   </w:comment>
-  <w:comment w:id="32" w:author="Michael Cramer" w:date="2020-01-21T19:02:00Z" w:initials="MC">
+  <w:comment w:id="34" w:author="Michael Cramer" w:date="2020-01-21T19:02:00Z" w:initials="MC">
     <w:p>
       <w:pPr>
         <w:pStyle w:val="CommentText"/>
@@ -25066,7 +25119,7 @@
       </w:r>
     </w:p>
   </w:comment>
-  <w:comment w:id="33" w:author="Michael Cramer" w:date="2020-01-29T15:09:00Z" w:initials="MC">
+  <w:comment w:id="35" w:author="Michael Cramer" w:date="2020-01-29T15:09:00Z" w:initials="MC">
     <w:p>
       <w:pPr>
         <w:pStyle w:val="CommentText"/>
@@ -25082,7 +25135,7 @@
       </w:r>
     </w:p>
   </w:comment>
-  <w:comment w:id="35" w:author="Ruan Van Mazijk" w:date="2020-01-30T15:24:00Z" w:initials="RVM">
+  <w:comment w:id="37" w:author="Ruan Van Mazijk" w:date="2020-01-30T15:24:00Z" w:initials="RVM">
     <w:p>
       <w:pPr>
         <w:pStyle w:val="CommentText"/>
@@ -25098,7 +25151,7 @@
       </w:r>
     </w:p>
   </w:comment>
-  <w:comment w:id="36" w:author="Ruan Van Mazijk" w:date="2020-01-30T15:25:00Z" w:initials="RVM">
+  <w:comment w:id="38" w:author="Ruan Van Mazijk" w:date="2020-01-30T15:25:00Z" w:initials="RVM">
     <w:p>
       <w:pPr>
         <w:pStyle w:val="CommentText"/>
@@ -25119,7 +25172,7 @@
       <w:proofErr w:type="spellEnd"/>
     </w:p>
   </w:comment>
-  <w:comment w:id="37" w:author="Michael Cramer" w:date="2020-01-21T16:45:00Z" w:initials="MC">
+  <w:comment w:id="39" w:author="Michael Cramer" w:date="2020-01-21T16:45:00Z" w:initials="MC">
     <w:p>
       <w:pPr>
         <w:pStyle w:val="CommentText"/>
@@ -25135,7 +25188,7 @@
       </w:r>
     </w:p>
   </w:comment>
-  <w:comment w:id="38" w:author="Michael Cramer" w:date="2020-01-21T19:07:00Z" w:initials="MC">
+  <w:comment w:id="40" w:author="Michael Cramer" w:date="2020-01-21T19:07:00Z" w:initials="MC">
     <w:p>
       <w:pPr>
         <w:pStyle w:val="CommentText"/>
@@ -25151,7 +25204,7 @@
       </w:r>
     </w:p>
   </w:comment>
-  <w:comment w:id="39" w:author="Michael Cramer" w:date="2020-01-21T17:53:00Z" w:initials="MC">
+  <w:comment w:id="41" w:author="Michael Cramer" w:date="2020-01-21T17:53:00Z" w:initials="MC">
     <w:p>
       <w:pPr>
         <w:pStyle w:val="CommentText"/>
@@ -25167,7 +25220,7 @@
       </w:r>
     </w:p>
   </w:comment>
-  <w:comment w:id="40" w:author="Michael Cramer" w:date="2020-01-21T17:54:00Z" w:initials="MC">
+  <w:comment w:id="42" w:author="Michael Cramer" w:date="2020-01-21T17:54:00Z" w:initials="MC">
     <w:p>
       <w:pPr>
         <w:pStyle w:val="CommentText"/>
@@ -25183,7 +25236,7 @@
       </w:r>
     </w:p>
   </w:comment>
-  <w:comment w:id="42" w:author="Michael Cramer" w:date="2020-01-21T19:10:00Z" w:initials="MC">
+  <w:comment w:id="44" w:author="Michael Cramer" w:date="2020-01-21T19:10:00Z" w:initials="MC">
     <w:p>
       <w:pPr>
         <w:pStyle w:val="CommentText"/>
@@ -25224,6 +25277,8 @@
 
 <file path=word/commentsExtended.xml><?xml version="1.0" encoding="utf-8"?>
 <w15:commentsEx xmlns:wpc="http://schemas.microsoft.com/office/word/2010/wordprocessingCanvas" xmlns:cx="http://schemas.microsoft.com/office/drawing/2014/chartex" xmlns:cx1="http://schemas.microsoft.com/office/drawing/2015/9/8/chartex" xmlns:cx2="http://schemas.microsoft.com/office/drawing/2015/10/21/chartex" xmlns:cx3="http://schemas.microsoft.com/office/drawing/2016/5/9/chartex" xmlns:cx4="http://schemas.microsoft.com/office/drawing/2016/5/10/chartex" xmlns:cx5="http://schemas.microsoft.com/office/drawing/2016/5/11/chartex" xmlns:cx6="http://schemas.microsoft.com/office/drawing/2016/5/12/chartex" xmlns:cx7="http://schemas.microsoft.com/office/drawing/2016/5/13/chartex" xmlns:cx8="http://schemas.microsoft.com/office/drawing/2016/5/14/chartex" xmlns:mc="http://schemas.openxmlformats.org/markup-compatibility/2006" xmlns:aink="http://schemas.microsoft.com/office/drawing/2016/ink" xmlns:am3d="http://schemas.microsoft.com/office/drawing/2017/model3d" xmlns:o="urn:schemas-microsoft-com:office:office" xmlns:r="http://schemas.openxmlformats.org/officeDocument/2006/relationships" xmlns:m="http://schemas.openxmlformats.org/officeDocument/2006/math" xmlns:v="urn:schemas-microsoft-com:vml" xmlns:wp14="http://schemas.microsoft.com/office/word/2010/wordprocessingDrawing" xmlns:wp="http://schemas.openxmlformats.org/drawingml/2006/wordprocessingDrawing" xmlns:w10="urn:schemas-microsoft-com:office:word" xmlns:w="http://schemas.openxmlformats.org/wordprocessingml/2006/main" xmlns:w14="http://schemas.microsoft.com/office/word/2010/wordml" xmlns:w15="http://schemas.microsoft.com/office/word/2012/wordml" xmlns:w16cid="http://schemas.microsoft.com/office/word/2016/wordml/cid" xmlns:w16se="http://schemas.microsoft.com/office/word/2015/wordml/symex" xmlns:wpg="http://schemas.microsoft.com/office/word/2010/wordprocessingGroup" xmlns:wpi="http://schemas.microsoft.com/office/word/2010/wordprocessingInk" xmlns:wne="http://schemas.microsoft.com/office/word/2006/wordml" xmlns:wps="http://schemas.microsoft.com/office/word/2010/wordprocessingShape" mc:Ignorable="w14 w15 w16se w16cid wp14">
+  <w15:commentEx w15:paraId="5210751B" w15:done="0"/>
+  <w15:commentEx w15:paraId="471FA948" w15:done="0"/>
   <w15:commentEx w15:paraId="7D6E1E8C" w15:done="0"/>
   <w15:commentEx w15:paraId="3364B9C9" w15:done="0"/>
   <w15:commentEx w15:paraId="40C7EE35" w15:done="0"/>
@@ -25262,6 +25317,8 @@
 
 <file path=word/commentsIds.xml><?xml version="1.0" encoding="utf-8"?>
 <w16cid:commentsIds xmlns:wpc="http://schemas.microsoft.com/office/word/2010/wordprocessingCanvas" xmlns:cx="http://schemas.microsoft.com/office/drawing/2014/chartex" xmlns:cx1="http://schemas.microsoft.com/office/drawing/2015/9/8/chartex" xmlns:cx2="http://schemas.microsoft.com/office/drawing/2015/10/21/chartex" xmlns:cx3="http://schemas.microsoft.com/office/drawing/2016/5/9/chartex" xmlns:cx4="http://schemas.microsoft.com/office/drawing/2016/5/10/chartex" xmlns:cx5="http://schemas.microsoft.com/office/drawing/2016/5/11/chartex" xmlns:cx6="http://schemas.microsoft.com/office/drawing/2016/5/12/chartex" xmlns:cx7="http://schemas.microsoft.com/office/drawing/2016/5/13/chartex" xmlns:cx8="http://schemas.microsoft.com/office/drawing/2016/5/14/chartex" xmlns:mc="http://schemas.openxmlformats.org/markup-compatibility/2006" xmlns:aink="http://schemas.microsoft.com/office/drawing/2016/ink" xmlns:am3d="http://schemas.microsoft.com/office/drawing/2017/model3d" xmlns:o="urn:schemas-microsoft-com:office:office" xmlns:r="http://schemas.openxmlformats.org/officeDocument/2006/relationships" xmlns:m="http://schemas.openxmlformats.org/officeDocument/2006/math" xmlns:v="urn:schemas-microsoft-com:vml" xmlns:wp14="http://schemas.microsoft.com/office/word/2010/wordprocessingDrawing" xmlns:wp="http://schemas.openxmlformats.org/drawingml/2006/wordprocessingDrawing" xmlns:w10="urn:schemas-microsoft-com:office:word" xmlns:w="http://schemas.openxmlformats.org/wordprocessingml/2006/main" xmlns:w14="http://schemas.microsoft.com/office/word/2010/wordml" xmlns:w15="http://schemas.microsoft.com/office/word/2012/wordml" xmlns:w16cid="http://schemas.microsoft.com/office/word/2016/wordml/cid" xmlns:w16se="http://schemas.microsoft.com/office/word/2015/wordml/symex" xmlns:wpg="http://schemas.microsoft.com/office/word/2010/wordprocessingGroup" xmlns:wpi="http://schemas.microsoft.com/office/word/2010/wordprocessingInk" xmlns:wne="http://schemas.microsoft.com/office/word/2006/wordml" xmlns:wps="http://schemas.microsoft.com/office/word/2010/wordprocessingShape" mc:Ignorable="w14 w15 w16se w16cid wp14">
+  <w16cid:commentId w16cid:paraId="5210751B" w16cid:durableId="21DD7D5B"/>
+  <w16cid:commentId w16cid:paraId="471FA948" w16cid:durableId="21DD7D66"/>
   <w16cid:commentId w16cid:paraId="7D6E1E8C" w16cid:durableId="21DC1B5A"/>
   <w16cid:commentId w16cid:paraId="3364B9C9" w16cid:durableId="21DC1B8E"/>
   <w16cid:commentId w16cid:paraId="40C7EE35" w16cid:durableId="21D19F5E"/>
@@ -27326,11 +27383,11 @@
 
 <file path=word/people.xml><?xml version="1.0" encoding="utf-8"?>
 <w15:people xmlns:wpc="http://schemas.microsoft.com/office/word/2010/wordprocessingCanvas" xmlns:cx="http://schemas.microsoft.com/office/drawing/2014/chartex" xmlns:cx1="http://schemas.microsoft.com/office/drawing/2015/9/8/chartex" xmlns:cx2="http://schemas.microsoft.com/office/drawing/2015/10/21/chartex" xmlns:cx3="http://schemas.microsoft.com/office/drawing/2016/5/9/chartex" xmlns:cx4="http://schemas.microsoft.com/office/drawing/2016/5/10/chartex" xmlns:cx5="http://schemas.microsoft.com/office/drawing/2016/5/11/chartex" xmlns:cx6="http://schemas.microsoft.com/office/drawing/2016/5/12/chartex" xmlns:cx7="http://schemas.microsoft.com/office/drawing/2016/5/13/chartex" xmlns:cx8="http://schemas.microsoft.com/office/drawing/2016/5/14/chartex" xmlns:mc="http://schemas.openxmlformats.org/markup-compatibility/2006" xmlns:aink="http://schemas.microsoft.com/office/drawing/2016/ink" xmlns:am3d="http://schemas.microsoft.com/office/drawing/2017/model3d" xmlns:o="urn:schemas-microsoft-com:office:office" xmlns:r="http://schemas.openxmlformats.org/officeDocument/2006/relationships" xmlns:m="http://schemas.openxmlformats.org/officeDocument/2006/math" xmlns:v="urn:schemas-microsoft-com:vml" xmlns:wp14="http://schemas.microsoft.com/office/word/2010/wordprocessingDrawing" xmlns:wp="http://schemas.openxmlformats.org/drawingml/2006/wordprocessingDrawing" xmlns:w10="urn:schemas-microsoft-com:office:word" xmlns:w="http://schemas.openxmlformats.org/wordprocessingml/2006/main" xmlns:w14="http://schemas.microsoft.com/office/word/2010/wordml" xmlns:w15="http://schemas.microsoft.com/office/word/2012/wordml" xmlns:w16cid="http://schemas.microsoft.com/office/word/2016/wordml/cid" xmlns:w16se="http://schemas.microsoft.com/office/word/2015/wordml/symex" xmlns:wpg="http://schemas.microsoft.com/office/word/2010/wordprocessingGroup" xmlns:wpi="http://schemas.microsoft.com/office/word/2010/wordprocessingInk" xmlns:wne="http://schemas.microsoft.com/office/word/2006/wordml" xmlns:wps="http://schemas.microsoft.com/office/word/2010/wordprocessingShape" mc:Ignorable="w14 w15 w16se w16cid wp14">
+  <w15:person w15:author="Ruan Van Mazijk">
+    <w15:presenceInfo w15:providerId="AD" w15:userId="S::VMZRUA001@myuct.ac.za::f50431c7-080a-4259-97ee-a4bb5c336639"/>
+  </w15:person>
   <w15:person w15:author="Michael Cramer">
     <w15:presenceInfo w15:providerId="AD" w15:userId="S::01400822@wf.uct.ac.za::42384198-234c-4b6a-8489-2a3f7d296e81"/>
-  </w15:person>
-  <w15:person w15:author="Ruan Van Mazijk">
-    <w15:presenceInfo w15:providerId="AD" w15:userId="S::VMZRUA001@myuct.ac.za::f50431c7-080a-4259-97ee-a4bb5c336639"/>
   </w15:person>
 </w15:people>
 </file>
@@ -29082,7 +29139,7 @@
 </file>
 
 <file path=customXml/itemProps1.xml><?xml version="1.0" encoding="utf-8"?>
-<ds:datastoreItem xmlns:ds="http://schemas.openxmlformats.org/officeDocument/2006/customXml" ds:itemID="{A9600A70-5E50-4FB6-9D42-512804B82097}">
+<ds:datastoreItem xmlns:ds="http://schemas.openxmlformats.org/officeDocument/2006/customXml" ds:itemID="{8017A778-565E-409D-B1B0-EFCF7F6EC95C}">
   <ds:schemaRefs>
     <ds:schemaRef ds:uri="http://schemas.openxmlformats.org/officeDocument/2006/bibliography"/>
   </ds:schemaRefs>

</xml_diff>

<commit_message>
More work on ms comments (split long concluding sentence to discussion)
</commit_message>
<xml_diff>
--- a/manuscript/Van-Mazijk-Cramer-Verboom_main-text.docx
+++ b/manuscript/Van-Mazijk-Cramer-Verboom_main-text.docx
@@ -185,12 +185,7 @@
         <w:t>to</w:t>
       </w:r>
       <w:r>
-        <w:t xml:space="preserve"> the National Research Foundation and the South </w:t>
-      </w:r>
-      <w:bookmarkStart w:id="5" w:name="_GoBack"/>
-      <w:bookmarkEnd w:id="5"/>
-      <w:r>
-        <w:t>African Association of Botanists</w:t>
+        <w:t xml:space="preserve"> the National Research Foundation and the South African Association of Botanists</w:t>
       </w:r>
       <w:r>
         <w:t xml:space="preserve"> for </w:t>
@@ -855,7 +850,7 @@
       <w:r>
         <w:t xml:space="preserve"> </w:t>
       </w:r>
-      <w:commentRangeStart w:id="6"/>
+      <w:commentRangeStart w:id="5"/>
       <w:r>
         <w:fldChar w:fldCharType="begin" w:fldLock="1"/>
       </w:r>
@@ -874,13 +869,13 @@
       <w:r>
         <w:fldChar w:fldCharType="end"/>
       </w:r>
-      <w:commentRangeEnd w:id="6"/>
+      <w:commentRangeEnd w:id="5"/>
       <w:r>
         <w:rPr>
           <w:rStyle w:val="CommentReference"/>
           <w:rFonts w:ascii="Times New Roman" w:hAnsiTheme="minorHAnsi"/>
         </w:rPr>
-        <w:commentReference w:id="6"/>
+        <w:commentReference w:id="5"/>
       </w:r>
       <w:r>
         <w:t>. For example, given that the recruitment success of immigrant lineages into a region is often dictated by the pre-adaptations of those lineages</w:t>
@@ -1493,17 +1488,17 @@
           <w:lang w:val="en-ZA"/>
         </w:rPr>
       </w:pPr>
-      <w:commentRangeStart w:id="7"/>
+      <w:commentRangeStart w:id="6"/>
       <w:r>
         <w:t xml:space="preserve">Notwithstanding </w:t>
       </w:r>
-      <w:commentRangeEnd w:id="7"/>
+      <w:commentRangeEnd w:id="6"/>
       <w:r>
         <w:rPr>
           <w:rStyle w:val="CommentReference"/>
           <w:rFonts w:ascii="Times New Roman" w:hAnsiTheme="minorHAnsi"/>
         </w:rPr>
-        <w:commentReference w:id="7"/>
+        <w:commentReference w:id="6"/>
       </w:r>
       <w:r>
         <w:t>these similarities, the SWAFR and GCFR differ markedly in terms of their vascular plant species</w:t>
@@ -2038,7 +2033,7 @@
         <w:pStyle w:val="Heading2"/>
         <w:spacing w:line="240" w:lineRule="auto"/>
       </w:pPr>
-      <w:bookmarkStart w:id="8" w:name="comparing-regions-environmental-heteroge"/>
+      <w:bookmarkStart w:id="7" w:name="comparing-regions-environmental-heteroge"/>
       <w:r>
         <w:t>2.1</w:t>
       </w:r>
@@ -2361,7 +2356,7 @@
       <w:r>
         <w:t xml:space="preserve"> </w:t>
       </w:r>
-      <w:commentRangeStart w:id="9"/>
+      <w:commentRangeStart w:id="8"/>
       <w:r>
         <w:t>when applied to the South African flora</w:t>
       </w:r>
@@ -2410,13 +2405,13 @@
       <w:r>
         <w:t xml:space="preserve"> </w:t>
       </w:r>
-      <w:commentRangeEnd w:id="9"/>
+      <w:commentRangeEnd w:id="8"/>
       <w:r>
         <w:rPr>
           <w:rStyle w:val="CommentReference"/>
           <w:rFonts w:ascii="Times New Roman" w:hAnsiTheme="minorHAnsi"/>
         </w:rPr>
-        <w:commentReference w:id="9"/>
+        <w:commentReference w:id="8"/>
       </w:r>
       <w:r>
         <w:t xml:space="preserve">The final </w:t>
@@ -2488,7 +2483,7 @@
         </w:rPr>
         <w:t xml:space="preserve">. </w:t>
       </w:r>
-      <w:commentRangeStart w:id="10"/>
+      <w:commentRangeStart w:id="9"/>
       <w:r>
         <w:rPr>
           <w:rFonts w:cstheme="majorBidi"/>
@@ -2515,13 +2510,13 @@
         </w:rPr>
         <w:t>.</w:t>
       </w:r>
-      <w:commentRangeEnd w:id="10"/>
+      <w:commentRangeEnd w:id="9"/>
       <w:r>
         <w:rPr>
           <w:rStyle w:val="CommentReference"/>
           <w:rFonts w:ascii="Times New Roman" w:hAnsiTheme="minorHAnsi"/>
         </w:rPr>
-        <w:commentReference w:id="10"/>
+        <w:commentReference w:id="9"/>
       </w:r>
     </w:p>
     <w:p>
@@ -3282,7 +3277,7 @@
       <w:r>
         <w:t>Comparing environmental heterogeneity</w:t>
       </w:r>
-      <w:bookmarkEnd w:id="8"/>
+      <w:bookmarkEnd w:id="7"/>
     </w:p>
     <w:p>
       <w:pPr>
@@ -4120,7 +4115,7 @@
       <w:r>
         <w:t xml:space="preserve">, we employed common language effect sizes </w:t>
       </w:r>
-      <w:commentRangeStart w:id="11"/>
+      <w:commentRangeStart w:id="10"/>
       <w:r>
         <w:t>(</w:t>
       </w:r>
@@ -4136,13 +4131,13 @@
       <w:r>
         <w:t xml:space="preserve"> </w:t>
       </w:r>
-      <w:commentRangeEnd w:id="11"/>
+      <w:commentRangeEnd w:id="10"/>
       <w:r>
         <w:rPr>
           <w:rStyle w:val="CommentReference"/>
           <w:rFonts w:ascii="Times New Roman" w:hAnsiTheme="minorHAnsi"/>
         </w:rPr>
-        <w:commentReference w:id="11"/>
+        <w:commentReference w:id="10"/>
       </w:r>
       <w:r>
         <w:t xml:space="preserve">using the R package “canprot” </w:t>
@@ -4306,7 +4301,7 @@
         <w:pStyle w:val="Heading2"/>
         <w:spacing w:line="240" w:lineRule="auto"/>
       </w:pPr>
-      <w:bookmarkStart w:id="12" w:name="environmental-heterogeneity-as-an-explan"/>
+      <w:bookmarkStart w:id="11" w:name="environmental-heterogeneity-as-an-explan"/>
       <w:r>
         <w:t>2.3</w:t>
       </w:r>
@@ -4319,7 +4314,7 @@
       <w:r>
         <w:t>Environmental heterogeneity as an explanation of species richness</w:t>
       </w:r>
-      <w:bookmarkEnd w:id="12"/>
+      <w:bookmarkEnd w:id="11"/>
     </w:p>
     <w:p>
       <w:pPr>
@@ -4394,17 +4389,17 @@
       <w:r>
         <w:t xml:space="preserve">across the two </w:t>
       </w:r>
-      <w:commentRangeStart w:id="13"/>
+      <w:commentRangeStart w:id="12"/>
       <w:r>
         <w:t>regions</w:t>
       </w:r>
-      <w:commentRangeEnd w:id="13"/>
+      <w:commentRangeEnd w:id="12"/>
       <w:r>
         <w:rPr>
           <w:rStyle w:val="CommentReference"/>
           <w:rFonts w:ascii="Times New Roman" w:hAnsiTheme="minorHAnsi"/>
         </w:rPr>
-        <w:commentReference w:id="13"/>
+        <w:commentReference w:id="12"/>
       </w:r>
       <w:r>
         <w:t>.</w:t>
@@ -5554,7 +5549,7 @@
         <w:pStyle w:val="Heading1"/>
         <w:spacing w:line="240" w:lineRule="auto"/>
       </w:pPr>
-      <w:bookmarkStart w:id="14" w:name="results"/>
+      <w:bookmarkStart w:id="13" w:name="results"/>
       <w:r>
         <w:t>3</w:t>
       </w:r>
@@ -5567,7 +5562,7 @@
       <w:r>
         <w:t>Results</w:t>
       </w:r>
-      <w:bookmarkEnd w:id="14"/>
+      <w:bookmarkEnd w:id="13"/>
     </w:p>
     <w:p>
       <w:pPr>
@@ -5597,7 +5592,7 @@
       <w:r>
         <w:t xml:space="preserve">Vascular plant species richness varies spatially in both the GCFR and SWAFR, with both regions possessing a hotspot of exceptional richness (the Kogelberg Centre in the GCFR; Greater Perth in the SWAFR) and declining species richness towards its interior margin </w:t>
       </w:r>
-      <w:commentRangeStart w:id="15"/>
+      <w:commentRangeStart w:id="14"/>
       <w:r>
         <w:t>(</w:t>
       </w:r>
@@ -5610,18 +5605,18 @@
       <w:r>
         <w:t xml:space="preserve">a,b). </w:t>
       </w:r>
-      <w:commentRangeEnd w:id="15"/>
+      <w:commentRangeEnd w:id="14"/>
       <w:r>
         <w:rPr>
           <w:rStyle w:val="CommentReference"/>
           <w:rFonts w:ascii="Times New Roman" w:hAnsiTheme="minorHAnsi"/>
         </w:rPr>
-        <w:commentReference w:id="15"/>
+        <w:commentReference w:id="14"/>
       </w:r>
       <w:r>
         <w:t xml:space="preserve">Comparisons of species richness between the regions using two-sided </w:t>
       </w:r>
-      <w:commentRangeStart w:id="16"/>
+      <w:commentRangeStart w:id="15"/>
       <w:r>
         <w:t xml:space="preserve">Mann-Whitney </w:t>
       </w:r>
@@ -5634,13 +5629,13 @@
       <w:r>
         <w:t xml:space="preserve"> tests </w:t>
       </w:r>
-      <w:commentRangeEnd w:id="16"/>
+      <w:commentRangeEnd w:id="15"/>
       <w:r>
         <w:rPr>
           <w:rStyle w:val="CommentReference"/>
           <w:rFonts w:ascii="Times New Roman" w:hAnsiTheme="minorHAnsi"/>
         </w:rPr>
-        <w:commentReference w:id="16"/>
+        <w:commentReference w:id="15"/>
       </w:r>
       <w:r>
         <w:t>reveal that species richness per unit area is similar at the QDS- (Figure 2</w:t>
@@ -5957,17 +5952,17 @@
       <w:r>
         <w:t xml:space="preserve"> = 0.</w:t>
       </w:r>
-      <w:commentRangeStart w:id="17"/>
+      <w:commentRangeStart w:id="16"/>
       <w:r>
         <w:t>741</w:t>
       </w:r>
-      <w:commentRangeEnd w:id="17"/>
+      <w:commentRangeEnd w:id="16"/>
       <w:r>
         <w:rPr>
           <w:rStyle w:val="CommentReference"/>
           <w:rFonts w:ascii="Times New Roman" w:hAnsiTheme="minorHAnsi"/>
         </w:rPr>
-        <w:commentReference w:id="17"/>
+        <w:commentReference w:id="16"/>
       </w:r>
       <w:r>
         <w:t>).</w:t>
@@ -6307,7 +6302,7 @@
       <w:pPr>
         <w:pStyle w:val="FirstParagraph"/>
       </w:pPr>
-      <w:commentRangeStart w:id="18"/>
+      <w:commentRangeStart w:id="17"/>
       <w:r>
         <w:t xml:space="preserve">Regressions </w:t>
       </w:r>
@@ -6404,13 +6399,13 @@
       <w:r>
         <w:t xml:space="preserve"> </w:t>
       </w:r>
-      <w:commentRangeEnd w:id="18"/>
+      <w:commentRangeEnd w:id="17"/>
       <w:r>
         <w:rPr>
           <w:rStyle w:val="CommentReference"/>
           <w:rFonts w:ascii="Times New Roman" w:hAnsiTheme="minorHAnsi"/>
         </w:rPr>
-        <w:commentReference w:id="18"/>
+        <w:commentReference w:id="17"/>
       </w:r>
       <w:r>
         <w:t>major axis</w:t>
@@ -6556,20 +6551,20 @@
         </w:rPr>
         <w:t xml:space="preserve">, as well as the main axis of heterogeneity (PC1), influence species richness in a consistently positive manner across the two study </w:t>
       </w:r>
-      <w:commentRangeStart w:id="19"/>
+      <w:commentRangeStart w:id="18"/>
       <w:r>
         <w:rPr>
           <w:rFonts w:eastAsiaTheme="minorEastAsia"/>
         </w:rPr>
         <w:t>regions</w:t>
       </w:r>
-      <w:commentRangeEnd w:id="19"/>
+      <w:commentRangeEnd w:id="18"/>
       <w:r>
         <w:rPr>
           <w:rStyle w:val="CommentReference"/>
           <w:rFonts w:ascii="Times New Roman" w:hAnsiTheme="minorHAnsi"/>
         </w:rPr>
-        <w:commentReference w:id="19"/>
+        <w:commentReference w:id="18"/>
       </w:r>
       <w:r>
         <w:rPr>
@@ -7162,17 +7157,17 @@
       <w:r>
         <w:t xml:space="preserve"> neutral in the GCFR and positive or neutral in the </w:t>
       </w:r>
-      <w:commentRangeStart w:id="20"/>
+      <w:commentRangeStart w:id="19"/>
       <w:r>
         <w:t>SWAFR.</w:t>
       </w:r>
-      <w:commentRangeEnd w:id="20"/>
+      <w:commentRangeEnd w:id="19"/>
       <w:r>
         <w:rPr>
           <w:rStyle w:val="CommentReference"/>
           <w:rFonts w:ascii="Times New Roman" w:hAnsiTheme="minorHAnsi"/>
         </w:rPr>
-        <w:commentReference w:id="20"/>
+        <w:commentReference w:id="19"/>
       </w:r>
       <w:r>
         <w:t xml:space="preserve"> </w:t>
@@ -7195,17 +7190,17 @@
       <w:r>
         <w:t xml:space="preserve"> </w:t>
       </w:r>
-      <w:commentRangeStart w:id="21"/>
+      <w:commentRangeStart w:id="20"/>
       <w:r>
         <w:t xml:space="preserve">generally </w:t>
       </w:r>
-      <w:commentRangeEnd w:id="21"/>
+      <w:commentRangeEnd w:id="20"/>
       <w:r>
         <w:rPr>
           <w:rStyle w:val="CommentReference"/>
           <w:rFonts w:ascii="Times New Roman" w:hAnsiTheme="minorHAnsi"/>
         </w:rPr>
-        <w:commentReference w:id="21"/>
+        <w:commentReference w:id="20"/>
       </w:r>
       <w:r>
         <w:t>positive</w:t>
@@ -7590,7 +7585,7 @@
       <w:pPr>
         <w:pStyle w:val="FirstParagraph"/>
       </w:pPr>
-      <w:commentRangeStart w:id="22"/>
+      <w:commentRangeStart w:id="21"/>
       <w:r>
         <w:t>That the coefficients of determi</w:t>
       </w:r>
@@ -7692,13 +7687,13 @@
       <w:r>
         <w:t>relevant to the prediction of species richness.</w:t>
       </w:r>
-      <w:commentRangeEnd w:id="22"/>
+      <w:commentRangeEnd w:id="21"/>
       <w:r>
         <w:rPr>
           <w:rStyle w:val="CommentReference"/>
           <w:rFonts w:ascii="Times New Roman" w:hAnsiTheme="minorHAnsi"/>
         </w:rPr>
-        <w:commentReference w:id="22"/>
+        <w:commentReference w:id="21"/>
       </w:r>
     </w:p>
     <w:p>
@@ -7825,7 +7820,7 @@
       <w:r>
         <w:t xml:space="preserve">re concentrated in the </w:t>
       </w:r>
-      <w:commentRangeStart w:id="23"/>
+      <w:commentRangeStart w:id="22"/>
       <w:r>
         <w:t>Kogelberg-Hottentots</w:t>
       </w:r>
@@ -7853,13 +7848,13 @@
       <w:r>
         <w:t>s.</w:t>
       </w:r>
-      <w:commentRangeEnd w:id="23"/>
+      <w:commentRangeEnd w:id="22"/>
       <w:r>
         <w:rPr>
           <w:rStyle w:val="CommentReference"/>
           <w:rFonts w:ascii="Times New Roman" w:hAnsiTheme="minorHAnsi"/>
         </w:rPr>
-        <w:commentReference w:id="23"/>
+        <w:commentReference w:id="22"/>
       </w:r>
       <w:r>
         <w:t xml:space="preserve"> </w:t>
@@ -8045,7 +8040,7 @@
       <w:r>
         <w:t xml:space="preserve"> (following both the PC1-based ANCOVA and multiple regressions) (Table S3c). </w:t>
       </w:r>
-      <w:commentRangeStart w:id="24"/>
+      <w:commentRangeStart w:id="23"/>
       <w:r>
         <w:t xml:space="preserve">This </w:t>
       </w:r>
@@ -8094,13 +8089,13 @@
       <w:r>
         <w:t xml:space="preserve">. </w:t>
       </w:r>
-      <w:commentRangeEnd w:id="24"/>
+      <w:commentRangeEnd w:id="23"/>
       <w:r>
         <w:rPr>
           <w:rStyle w:val="CommentReference"/>
           <w:rFonts w:ascii="Times New Roman" w:hAnsiTheme="minorHAnsi"/>
         </w:rPr>
-        <w:commentReference w:id="24"/>
+        <w:commentReference w:id="23"/>
       </w:r>
     </w:p>
     <w:p>
@@ -8128,7 +8123,7 @@
           <w:tab w:val="left" w:pos="6189"/>
         </w:tabs>
       </w:pPr>
-      <w:bookmarkStart w:id="25" w:name="tables"/>
+      <w:bookmarkStart w:id="24" w:name="tables"/>
       <w:r>
         <w:t>Consistent with a recent meta-analysis identifying environmental heterogeneity as a universal driver of species richness</w:t>
       </w:r>
@@ -8201,7 +8196,7 @@
       <w:r>
         <w:t xml:space="preserve">. </w:t>
       </w:r>
-      <w:commentRangeStart w:id="26"/>
+      <w:commentRangeStart w:id="25"/>
       <w:r>
         <w:t>Thus, we f</w:t>
       </w:r>
@@ -8241,13 +8236,13 @@
       <w:r>
         <w:t xml:space="preserve"> </w:t>
       </w:r>
-      <w:commentRangeEnd w:id="26"/>
+      <w:commentRangeEnd w:id="25"/>
       <w:r>
         <w:rPr>
           <w:rStyle w:val="CommentReference"/>
           <w:rFonts w:ascii="Times New Roman" w:hAnsiTheme="minorHAnsi"/>
         </w:rPr>
-        <w:commentReference w:id="26"/>
+        <w:commentReference w:id="25"/>
       </w:r>
       <w:r>
         <w:fldChar w:fldCharType="begin" w:fldLock="1"/>
@@ -8420,7 +8415,7 @@
       <w:r>
         <w:t xml:space="preserve"> </w:t>
       </w:r>
-      <w:commentRangeStart w:id="27"/>
+      <w:commentRangeStart w:id="26"/>
       <w:r>
         <w:fldChar w:fldCharType="begin" w:fldLock="1"/>
       </w:r>
@@ -8439,13 +8434,13 @@
       <w:r>
         <w:fldChar w:fldCharType="end"/>
       </w:r>
-      <w:commentRangeEnd w:id="27"/>
+      <w:commentRangeEnd w:id="26"/>
       <w:r>
         <w:rPr>
           <w:rStyle w:val="CommentReference"/>
           <w:rFonts w:ascii="Times New Roman" w:hAnsiTheme="minorHAnsi"/>
         </w:rPr>
-        <w:commentReference w:id="27"/>
+        <w:commentReference w:id="26"/>
       </w:r>
       <w:r>
         <w:t xml:space="preserve">, </w:t>
@@ -8528,7 +8523,7 @@
       <w:r>
         <w:t xml:space="preserve">spatial scale of </w:t>
       </w:r>
-      <w:commentRangeStart w:id="28"/>
+      <w:commentRangeStart w:id="27"/>
       <w:r>
         <w:t xml:space="preserve">speciation </w:t>
       </w:r>
@@ -8553,13 +8548,13 @@
       <w:r>
         <w:t xml:space="preserve">, </w:t>
       </w:r>
-      <w:commentRangeEnd w:id="28"/>
+      <w:commentRangeEnd w:id="27"/>
       <w:r>
         <w:rPr>
           <w:rStyle w:val="CommentReference"/>
           <w:rFonts w:ascii="Times New Roman" w:hAnsiTheme="minorHAnsi"/>
         </w:rPr>
-        <w:commentReference w:id="28"/>
+        <w:commentReference w:id="27"/>
       </w:r>
       <w:r>
         <w:t>with the stronger coupling of species richness</w:t>
@@ -8737,7 +8732,7 @@
       <w:r>
         <w:t xml:space="preserve"> </w:t>
       </w:r>
-      <w:commentRangeStart w:id="29"/>
+      <w:commentRangeStart w:id="28"/>
       <w:r>
         <w:fldChar w:fldCharType="begin" w:fldLock="1"/>
       </w:r>
@@ -8756,13 +8751,13 @@
       <w:r>
         <w:fldChar w:fldCharType="end"/>
       </w:r>
-      <w:commentRangeEnd w:id="29"/>
+      <w:commentRangeEnd w:id="28"/>
       <w:r>
         <w:rPr>
           <w:rStyle w:val="CommentReference"/>
           <w:rFonts w:ascii="Times New Roman" w:hAnsiTheme="minorHAnsi"/>
         </w:rPr>
-        <w:commentReference w:id="29"/>
+        <w:commentReference w:id="28"/>
       </w:r>
       <w:r>
         <w:t xml:space="preserve">. </w:t>
@@ -8875,17 +8870,17 @@
       <w:r>
         <w:t xml:space="preserve"> frequency of </w:t>
       </w:r>
-      <w:commentRangeStart w:id="30"/>
+      <w:commentRangeStart w:id="29"/>
       <w:r>
         <w:t xml:space="preserve">single-site </w:t>
       </w:r>
-      <w:commentRangeEnd w:id="30"/>
+      <w:commentRangeEnd w:id="29"/>
       <w:r>
         <w:rPr>
           <w:rStyle w:val="CommentReference"/>
           <w:rFonts w:ascii="Times New Roman" w:hAnsiTheme="minorHAnsi"/>
         </w:rPr>
-        <w:commentReference w:id="30"/>
+        <w:commentReference w:id="29"/>
       </w:r>
       <w:r>
         <w:t>endemic taxa in the Cape than in the Australian flora</w:t>
@@ -9902,7 +9897,7 @@
       <w:r>
         <w:t xml:space="preserve">these methods severely distort known species richness </w:t>
       </w:r>
-      <w:commentRangeStart w:id="31"/>
+      <w:commentRangeStart w:id="30"/>
       <w:r>
         <w:fldChar w:fldCharType="begin" w:fldLock="1"/>
       </w:r>
@@ -9921,13 +9916,13 @@
       <w:r>
         <w:fldChar w:fldCharType="end"/>
       </w:r>
-      <w:commentRangeEnd w:id="31"/>
+      <w:commentRangeEnd w:id="30"/>
       <w:r>
         <w:rPr>
           <w:rStyle w:val="CommentReference"/>
           <w:rFonts w:ascii="Times New Roman" w:hAnsiTheme="minorHAnsi"/>
         </w:rPr>
-        <w:commentReference w:id="31"/>
+        <w:commentReference w:id="30"/>
       </w:r>
       <w:r>
         <w:t>.</w:t>
@@ -10197,17 +10192,17 @@
       <w:r>
         <w:t xml:space="preserve">e </w:t>
       </w:r>
-      <w:commentRangeStart w:id="32"/>
+      <w:commentRangeStart w:id="31"/>
       <w:r>
         <w:t>suspect</w:t>
       </w:r>
-      <w:commentRangeEnd w:id="32"/>
+      <w:commentRangeEnd w:id="31"/>
       <w:r>
         <w:rPr>
           <w:rStyle w:val="CommentReference"/>
           <w:rFonts w:ascii="Times New Roman" w:hAnsiTheme="minorHAnsi"/>
         </w:rPr>
-        <w:commentReference w:id="32"/>
+        <w:commentReference w:id="31"/>
       </w:r>
       <w:r>
         <w:t xml:space="preserve">, for example, </w:t>
@@ -10236,403 +10231,394 @@
       <w:r>
         <w:t xml:space="preserve">. </w:t>
       </w:r>
-      <w:commentRangeStart w:id="33"/>
-      <w:r>
-        <w:t>But</w:t>
-      </w:r>
-      <w:commentRangeEnd w:id="33"/>
+      <w:r>
+        <w:t>Bearing in mind</w:t>
+      </w:r>
+      <w:r>
+        <w:t xml:space="preserve"> such artefacts</w:t>
+      </w:r>
+      <w:r>
+        <w:t>, species richness</w:t>
+      </w:r>
+      <w:r>
+        <w:t xml:space="preserve"> in </w:t>
+      </w:r>
+      <w:r>
+        <w:t xml:space="preserve">both </w:t>
+      </w:r>
+      <w:r>
+        <w:t xml:space="preserve">the </w:t>
+      </w:r>
+      <w:r>
+        <w:t>GCFR</w:t>
+      </w:r>
+      <w:r>
+        <w:t xml:space="preserve"> and SWAFR</w:t>
+      </w:r>
+      <w:r>
+        <w:t xml:space="preserve"> </w:t>
+      </w:r>
+      <w:r>
+        <w:t xml:space="preserve">is often concentrated in </w:t>
+      </w:r>
+      <w:r>
+        <w:t>hotspots</w:t>
+      </w:r>
+      <w:r>
+        <w:t xml:space="preserve"> </w:t>
+      </w:r>
+      <w:r>
+        <w:fldChar w:fldCharType="begin" w:fldLock="1"/>
+      </w:r>
+      <w:r>
+        <w:instrText>ADDIN CSL_CITATION {"citationItems":[{"id":"ITEM-1","itemData":{"DOI":"10.1093/botlinnean/box010","ISSN":"10958339","abstract":"After an 11-year period of exceptional specimen acquisition, we evaluated the robustness of the Western Australian Herbarium Specimen Database in elucidating patterns of diversity and phytogeographic maps of the Southwest Australian Floristic Region (SWAFR). Using rarefaction strategies to compensate for sample bias and a novel approach to multivariate classification and site ordination, we generated maps of floristic provinces and districts in the SWAFR. A 33% increase in specimen numbers and 10% additional taxa were recorded in the study area (SWAFR and 75 km inland buffer) over the 11 years, although historical biases in collecting patterns tended to persist. Although floristic district concepts were robust, regional and provincial concepts were more equivocal. We therefore opted for broad delineations rather than geographically precise ones. We propose a novel phytogeographic map, adding a new floristic province (Kalbarri), five new districts and other boundary adjustments for and in the SWAFR. The updated SWAFR has 8379 native vascular plant taxa (82% species and 18% subspecies), of which 47% are endemic and 49% have been described since 1970. Biodiversity indices generated from collections data should be used cautiously. In contrast, the new phytogeographic regionalization of the SWAFR is robust at the district level. Despite shortcomings, herbarium collections provide the best information available for broadscale analyses of plant diversity.","author":[{"dropping-particle":"","family":"Gioia","given":"Paul","non-dropping-particle":"","parse-names":false,"suffix":""},{"dropping-particle":"","family":"Hopper","given":"Stephen D.","non-dropping-particle":"","parse-names":false,"suffix":""}],"container-title":"Botanical Journal of the Linnean Society","id":"ITEM-1","issue":"1","issued":{"date-parts":[["2017"]]},"page":"1-15","title":"A new phytogeographic map for the Southwest Australian Floristic Region after an exceptional decade of collection and discovery","type":"article-journal","volume":"184"},"uris":["http://www.mendeley.com/documents/?uuid=22e7b8bc-e5e6-4e89-9773-0b2cef6e093f"]},{"id":"ITEM-2","itemData":{"author":[{"dropping-particle":"","family":"Oliver","given":"E G H","non-dropping-particle":"","parse-names":false,"suffix":""},{"dropping-particle":"","family":"Linder","given":"H P","non-dropping-particle":"","parse-names":false,"suffix":""},{"dropping-particle":"","family":"Rourke","given":"J P","non-dropping-particle":"","parse-names":false,"suffix":""}],"container-title":"Bothalia","id":"ITEM-2","issue":"3/4","issued":{"date-parts":[["1983"]]},"page":"427-440","title":"Geographical distribution of present-day Cape taxa and their phytogeographical significance","type":"article-journal","volume":"14"},"uris":["http://www.mendeley.com/documents/?uuid=cbccd416-1c10-4120-bd79-1097d8ec3f89"]}],"mendeley":{"formattedCitation":"(Gioia &amp; Hopper, 2017; Oliver, Linder, &amp; Rourke, 1983)","manualFormatting":"(cf. Gioia &amp; Hopper, 2017; Oliver, Linder, &amp; Rourke, 1983)","plainTextFormattedCitation":"(Gioia &amp; Hopper, 2017; Oliver, Linder, &amp; Rourke, 1983)","previouslyFormattedCitation":"(Gioia &amp; Hopper, 2017; Oliver, Linder, &amp; Rourke, 1983)"},"properties":{"noteIndex":0},"schema":"https://github.com/citation-style-language/schema/raw/master/csl-citation.json"}</w:instrText>
+      </w:r>
+      <w:r>
+        <w:fldChar w:fldCharType="separate"/>
+      </w:r>
+      <w:r>
+        <w:rPr>
+          <w:noProof/>
+        </w:rPr>
+        <w:t>(</w:t>
+      </w:r>
+      <w:r>
+        <w:rPr>
+          <w:noProof/>
+        </w:rPr>
+        <w:t xml:space="preserve">cf. </w:t>
+      </w:r>
+      <w:r>
+        <w:rPr>
+          <w:noProof/>
+        </w:rPr>
+        <w:t>Gioia &amp; Hopper, 2017; Oliver, Linder, &amp; Rourke, 1983)</w:t>
+      </w:r>
+      <w:r>
+        <w:fldChar w:fldCharType="end"/>
+      </w:r>
+      <w:r>
+        <w:t xml:space="preserve"> </w:t>
+      </w:r>
+      <w:r>
+        <w:t xml:space="preserve">whose exceptional richness may be a consequence of </w:t>
+      </w:r>
+      <w:r>
+        <w:t>their long-term climatic and/or hydrological stability</w:t>
+      </w:r>
+      <w:r>
+        <w:t xml:space="preserve">. </w:t>
+      </w:r>
+      <w:r>
+        <w:t xml:space="preserve">In the Cape Floristic Region (CFR; </w:t>
+      </w:r>
+      <w:proofErr w:type="spellStart"/>
+      <w:r>
+        <w:rPr>
+          <w:iCs/>
+        </w:rPr>
+        <w:t>sensu</w:t>
+      </w:r>
+      <w:proofErr w:type="spellEnd"/>
+      <w:r>
+        <w:t xml:space="preserve"> </w:t>
+      </w:r>
+      <w:r>
+        <w:fldChar w:fldCharType="begin" w:fldLock="1"/>
+      </w:r>
+      <w:r>
+        <w:instrText>ADDIN CSL_CITATION {"citationItems":[{"id":"ITEM-1","itemData":{"author":[{"dropping-particle":"","family":"Goldblatt","given":"Peter","non-dropping-particle":"","parse-names":false,"suffix":""}],"container-title":"Annals of the Missouri Botanical Garden","id":"ITEM-1","issued":{"date-parts":[["1978"]]},"page":"369-436","title":"An analysis of the flora of Southern Africa: its characteristics, relationships abd origins","type":"article-journal","volume":"65"},"uris":["http://www.mendeley.com/documents/?uuid=d54d7e21-319a-4e32-b014-ed516b908819"]}],"mendeley":{"formattedCitation":"(Goldblatt, 1978)","manualFormatting":"Goldblatt, 1978)","plainTextFormattedCitation":"(Goldblatt, 1978)","previouslyFormattedCitation":"(Goldblatt, 1978)"},"properties":{"noteIndex":0},"schema":"https://github.com/citation-style-language/schema/raw/master/csl-citation.json"}</w:instrText>
+      </w:r>
+      <w:r>
+        <w:fldChar w:fldCharType="separate"/>
+      </w:r>
+      <w:r>
+        <w:rPr>
+          <w:noProof/>
+        </w:rPr>
+        <w:t>Goldblatt, 1978)</w:t>
+      </w:r>
+      <w:r>
+        <w:fldChar w:fldCharType="end"/>
+      </w:r>
+      <w:r>
+        <w:t xml:space="preserve"> for example,</w:t>
+      </w:r>
+      <w:r>
+        <w:t xml:space="preserve"> </w:t>
+      </w:r>
+      <w:r>
+        <w:t>high</w:t>
+      </w:r>
+      <w:r>
+        <w:t>er</w:t>
+      </w:r>
+      <w:r>
+        <w:t xml:space="preserve"> species richness </w:t>
+      </w:r>
+      <w:r>
+        <w:t>in</w:t>
+      </w:r>
+      <w:r>
+        <w:t xml:space="preserve"> the west </w:t>
+      </w:r>
+      <w:r>
+        <w:t xml:space="preserve">has been attributed to </w:t>
+      </w:r>
+      <w:r>
+        <w:t>reduced rates of extinction</w:t>
+      </w:r>
+      <w:r>
+        <w:t>,</w:t>
+      </w:r>
+      <w:r>
+        <w:t xml:space="preserve"> associated with greater climatic stability through the Pleistocene</w:t>
+      </w:r>
+      <w:r>
+        <w:t xml:space="preserve"> </w:t>
+      </w:r>
+      <w:r>
+        <w:fldChar w:fldCharType="begin" w:fldLock="1"/>
+      </w:r>
+      <w:r>
+        <w:instrText>ADDIN CSL_CITATION {"citationItems":[{"id":"ITEM-1","itemData":{"author":[{"dropping-particle":"","family":"Cowling","given":"R. M.","non-dropping-particle":"","parse-names":false,"suffix":""},{"dropping-particle":"","family":"Lombard","given":"A T","non-dropping-particle":"","parse-names":false,"suffix":""}],"container-title":"Diversity and Distributions","id":"ITEM-1","issue":"3","issued":{"date-parts":[["2002"]]},"page":"163-179","publisher":"Wiley Online Library","title":"Heterogeneity, speciation/extinction history and climate: explaining regional plant diversity patterns in the Cape Floristic Region","type":"article-journal","volume":"8"},"uris":["http://www.mendeley.com/documents/?uuid=0ec422d9-a45b-4577-8d6c-b9728338e08a"]},{"id":"ITEM-2","itemData":{"author":[{"dropping-particle":"","family":"Cowling","given":"Richard M","non-dropping-particle":"","parse-names":false,"suffix":""},{"dropping-particle":"","family":"Bradshaw","given":"Peter L","non-dropping-particle":"","parse-names":false,"suffix":""},{"dropping-particle":"","family":"Colville","given":"Jonathan F","non-dropping-particle":"","parse-names":false,"suffix":""},{"dropping-particle":"","family":"Forest","given":"Félix","non-dropping-particle":"","parse-names":false,"suffix":""}],"container-title":"Transactions of the Royal Society of South Africa","id":"ITEM-2","issue":"2","issued":{"date-parts":[["2017"]]},"page":"184-201","publisher":"Taylor &amp; Francis","title":"Levyns’ Law: explaining the evolution of a remarkable longitudinal gradient in Cape plant diversity","type":"article-journal","volume":"72"},"uris":["http://www.mendeley.com/documents/?uuid=fb586e7d-5488-41fd-80b4-f3f23e2be90a"]}],"mendeley":{"formattedCitation":"(R. M. Cowling &amp; Lombard, 2002; Richard M Cowling et al., 2017)","manualFormatting":"(Cowling &amp; Lombard, 2002; Cowling et al., 2017)","plainTextFormattedCitation":"(R. M. Cowling &amp; Lombard, 2002; Richard M Cowling et al., 2017)","previouslyFormattedCitation":"(R. M. Cowling &amp; Lombard, 2002; Richard M Cowling et al., 2017)"},"properties":{"noteIndex":0},"schema":"https://github.com/citation-style-language/schema/raw/master/csl-citation.json"}</w:instrText>
+      </w:r>
+      <w:r>
+        <w:fldChar w:fldCharType="separate"/>
+      </w:r>
+      <w:r>
+        <w:rPr>
+          <w:noProof/>
+        </w:rPr>
+        <w:t>(Cowling &amp; Lombard, 2002; Cowling et al., 2017)</w:t>
+      </w:r>
+      <w:r>
+        <w:fldChar w:fldCharType="end"/>
+      </w:r>
+      <w:r>
+        <w:t>.</w:t>
+      </w:r>
+      <w:r>
+        <w:t xml:space="preserve"> </w:t>
+      </w:r>
+      <w:r>
+        <w:t>In this study, w</w:t>
+      </w:r>
+      <w:r>
+        <w:t xml:space="preserve">e used the residuals </w:t>
+      </w:r>
+      <w:r>
+        <w:t>derived from</w:t>
+      </w:r>
+      <w:r>
+        <w:t xml:space="preserve"> PC1-based ANCOVA and multiple regression models to identify </w:t>
+      </w:r>
+      <w:r>
+        <w:t>hotspots</w:t>
+      </w:r>
+      <w:r>
+        <w:t xml:space="preserve"> </w:t>
+      </w:r>
+      <w:r>
+        <w:t>whose species richness exceeds that expected on the basis of their underlying heterogeneities.</w:t>
+      </w:r>
+      <w:r>
+        <w:t xml:space="preserve"> </w:t>
+      </w:r>
+      <w:r>
+        <w:t xml:space="preserve">At least some of the hotspots </w:t>
+      </w:r>
+      <w:r>
+        <w:t>thus</w:t>
+      </w:r>
+      <w:r>
+        <w:t xml:space="preserve"> </w:t>
+      </w:r>
+      <w:r>
+        <w:t>identified correspond to centres of long</w:t>
+      </w:r>
+      <w:r>
+        <w:t>-</w:t>
+      </w:r>
+      <w:r>
+        <w:t>ter</w:t>
+      </w:r>
+      <w:r>
+        <w:t xml:space="preserve">m environmental </w:t>
+      </w:r>
+      <w:r>
+        <w:t>stability</w:t>
+      </w:r>
+      <w:r>
+        <w:t xml:space="preserve">. In the GCFR, for example, the </w:t>
+      </w:r>
+      <w:r>
+        <w:t>southwestern mountains (</w:t>
+      </w:r>
+      <w:r>
+        <w:t>Kogelberg</w:t>
+      </w:r>
+      <w:r>
+        <w:t>-Hottentots Holland</w:t>
+      </w:r>
+      <w:r>
+        <w:t>)</w:t>
+      </w:r>
+      <w:r>
+        <w:t xml:space="preserve"> ha</w:t>
+      </w:r>
+      <w:r>
+        <w:t>ve</w:t>
+      </w:r>
+      <w:r>
+        <w:t xml:space="preserve"> been identified as a </w:t>
+      </w:r>
+      <w:r>
+        <w:t>long-term climatic</w:t>
+      </w:r>
+      <w:r>
+        <w:t xml:space="preserve"> and hydrological</w:t>
+      </w:r>
+      <w:r>
+        <w:t xml:space="preserve"> refugium</w:t>
+      </w:r>
+      <w:r>
+        <w:t>, especially</w:t>
+      </w:r>
+      <w:r>
+        <w:t xml:space="preserve"> for </w:t>
+      </w:r>
+      <w:r>
+        <w:t>moisture-loving species</w:t>
+      </w:r>
+      <w:r>
+        <w:t xml:space="preserve"> which inhabit the numerous bogs and seeps found there</w:t>
+      </w:r>
+      <w:r>
+        <w:t xml:space="preserve"> </w:t>
+      </w:r>
+      <w:r>
+        <w:fldChar w:fldCharType="begin" w:fldLock="1"/>
+      </w:r>
+      <w:r>
+        <w:instrText>ADDIN CSL_CITATION {"citationItems":[{"id":"ITEM-1","itemData":{"DOI":"10.1111/jbi.13625","ISSN":"13652699","abstract":"Aim: Fragmented distributions should show immigration and diversification dynamics consistent with the predictions of island biogeography theory. We test whether this applies to the fragmented Cape fynbos vegetation. Location: Southern Africa, Cape Floristic Region (CFR). Taxon: Angiosperms, Restionaceae (restios). Methods: We used a large occurrence dataset and environmental layers to characterize an existing regionalization and the intervals between the regions ecologically and spatially. We extended the available phylogeny for restios and inferred their historical biogeography using models implemented in BioGeoBEARS. We then measured the relative contribution of immigration and in situ speciation to the species richness of each region within the CFR. We used standard statistical methods to test the predictions of the island biogeography theory. Results: The area and environmental heterogeneity of the seven regions of the CFR are positively correlated with in situ speciation rate. Furthermore, more isolated areas, and areas colonized more recently, have proportionally higher immigration rates, and more central and older areas proportionally higher in situ speciation rates. Main conclusions: The variation in immigration and diversification dynamics among the regions within the CFR is extensive and consistent with the archipelago model of island biography theory. This dynamic may contribute significantly to the diversity of the Cape flora. Such a model could be generally useful for understanding the generation and maintenance of diversity in biodiversity hotspots, and may even scale up to explain continental biodiversity.","author":[{"dropping-particle":"","family":"Wüest","given":"Rafael O.","non-dropping-particle":"","parse-names":false,"suffix":""},{"dropping-particle":"","family":"Boucher","given":"Florian C.","non-dropping-particle":"","parse-names":false,"suffix":""},{"dropping-particle":"","family":"Bouchenak-Khelladi","given":"Yanis","non-dropping-particle":"","parse-names":false,"suffix":""},{"dropping-particle":"","family":"Karger","given":"Dirk N.","non-dropping-particle":"","parse-names":false,"suffix":""},{"dropping-particle":"","family":"Linder","given":"H. Peter","non-dropping-particle":"","parse-names":false,"suffix":""}],"container-title":"Journal of Biogeography","id":"ITEM-1","issue":"9","issued":{"date-parts":[["2019"]]},"page":"1936-1947","title":"Dissecting biodiversity in a global hotspot: Uneven dynamics of immigration and diversification within the Cape Floristic Region of South Africa","type":"article-journal","volume":"46"},"uris":["http://www.mendeley.com/documents/?uuid=76c529f6-8858-45ca-9bd2-4db8ca3e1ea7"]},{"id":"ITEM-2","itemData":{"DOI":"10.1111/jbi.13709","ISSN":"0305-0270","author":[{"dropping-particle":"","family":"Linder","given":"Hans Peter","non-dropping-particle":"","parse-names":false,"suffix":""}],"container-title":"Journal of Biogeography","id":"ITEM-2","issued":{"date-parts":[["2019","9","27"]]},"page":"1-14","title":"Rare species, Restionaceae, and the Cape flora","type":"article-journal"},"uris":["http://www.mendeley.com/documents/?uuid=aa169c93-affb-4734-9e23-fdf28ce77f13"]}],"mendeley":{"formattedCitation":"(Linder, 2019; Wüest et al., 2019)","plainTextFormattedCitation":"(Linder, 2019; Wüest et al., 2019)","previouslyFormattedCitation":"(Linder, 2019; Wüest et al., 2019)"},"properties":{"noteIndex":0},"schema":"https://github.com/citation-style-language/schema/raw/master/csl-citation.json"}</w:instrText>
+      </w:r>
+      <w:r>
+        <w:fldChar w:fldCharType="separate"/>
+      </w:r>
+      <w:r>
+        <w:rPr>
+          <w:noProof/>
+        </w:rPr>
+        <w:t>(Linder, 2019; Wüest et al., 2019)</w:t>
+      </w:r>
+      <w:r>
+        <w:fldChar w:fldCharType="end"/>
+      </w:r>
+      <w:r>
+        <w:t xml:space="preserve">. Similarly, </w:t>
+      </w:r>
+      <w:r>
+        <w:t>pollen and midden-based isotope data provide evidence of relatively muted Pleistocene climate change</w:t>
+      </w:r>
+      <w:r>
+        <w:t xml:space="preserve"> in </w:t>
+      </w:r>
+      <w:r>
+        <w:t xml:space="preserve">the </w:t>
+      </w:r>
+      <w:r>
+        <w:t>Cederberg</w:t>
+      </w:r>
+      <w:r>
+        <w:t xml:space="preserve"> </w:t>
+      </w:r>
+      <w:r>
+        <w:fldChar w:fldCharType="begin" w:fldLock="1"/>
+      </w:r>
+      <w:r>
+        <w:instrText>ADDIN CSL_CITATION {"citationItems":[{"id":"ITEM-1","itemData":{"author":[{"dropping-particle":"","family":"Meadows","given":"M E","non-dropping-particle":"","parse-names":false,"suffix":""},{"dropping-particle":"","family":"Sugden","given":"J M","non-dropping-particle":"","parse-names":false,"suffix":""}],"container-title":"South African Journal of Science","id":"ITEM-1","issue":"3","issued":{"date-parts":[["1991"]]},"title":"A vegetation history of the last 14,500 years on the Cederberg, SW Cape, South Africa","type":"article-journal","volume":"87"},"uris":["http://www.mendeley.com/documents/?uuid=a3999fb6-8f9b-4ee2-9968-681f749a33da"]},{"id":"ITEM-2","itemData":{"author":[{"dropping-particle":"","family":"Meadows","given":"Michael E","non-dropping-particle":"","parse-names":false,"suffix":""},{"dropping-particle":"","family":"Sugden","given":"Jean M","non-dropping-particle":"","parse-names":false,"suffix":""}],"container-title":"Palaeogeography, Palaeoclimatology, Palaeoecology","id":"ITEM-2","issue":"3-4","issued":{"date-parts":[["1993"]]},"page":"271-281","publisher":"Elsevier","title":"The late Quaternary palaeoecology of a floristic kingdom: the southwestern Cape South Africa","type":"article-journal","volume":"101"},"uris":["http://www.mendeley.com/documents/?uuid=20f4b021-bf71-4a1f-b888-11fec995f164"]},{"id":"ITEM-3","itemData":{"author":[{"dropping-particle":"","family":"Meadows","given":"M E","non-dropping-particle":"","parse-names":false,"suffix":""},{"dropping-particle":"","family":"Chase","given":"B M","non-dropping-particle":"","parse-names":false,"suffix":""},{"dropping-particle":"","family":"Seliane","given":"M","non-dropping-particle":"","parse-names":false,"suffix":""}],"container-title":"Journal of arid environments","id":"ITEM-3","issue":"7","issued":{"date-parts":[["2010"]]},"page":"786-793","publisher":"Elsevier","title":"Holocene palaeoenvironments of the Cederberg and Swartruggens mountains, Western Cape, South Africa: pollen and stable isotope evidence from hyrax dung middens","type":"article-journal","volume":"74"},"uris":["http://www.mendeley.com/documents/?uuid=83be71bf-1237-452f-bda2-8c54db238c7f"]}],"mendeley":{"formattedCitation":"(M E Meadows, Chase, &amp; Seliane, 2010; M E Meadows &amp; Sugden, 1991; Michael E Meadows &amp; Sugden, 1993)","manualFormatting":"(Meadows, Chase, &amp; Seliane, 2010; Meadows &amp; Sugden, 1991, 1993)","plainTextFormattedCitation":"(M E Meadows, Chase, &amp; Seliane, 2010; M E Meadows &amp; Sugden, 1991; Michael E Meadows &amp; Sugden, 1993)","previouslyFormattedCitation":"(M E Meadows, Chase, &amp; Seliane, 2010; M E Meadows &amp; Sugden, 1991; Michael E Meadows &amp; Sugden, 1993)"},"properties":{"noteIndex":0},"schema":"https://github.com/citation-style-language/schema/raw/master/csl-citation.json"}</w:instrText>
+      </w:r>
+      <w:r>
+        <w:fldChar w:fldCharType="separate"/>
+      </w:r>
+      <w:r>
+        <w:rPr>
+          <w:noProof/>
+        </w:rPr>
+        <w:t>(Meadows, Chase, &amp; Seliane, 2010; Meadows &amp; Sugden, 1991, 1993)</w:t>
+      </w:r>
+      <w:r>
+        <w:fldChar w:fldCharType="end"/>
+      </w:r>
+      <w:r>
+        <w:t>.</w:t>
+      </w:r>
+      <w:r>
+        <w:t xml:space="preserve"> </w:t>
+      </w:r>
+      <w:r>
+        <w:t xml:space="preserve">Although the biota of the SWAFR </w:t>
+      </w:r>
+      <w:r>
+        <w:t xml:space="preserve">also </w:t>
+      </w:r>
+      <w:r>
+        <w:t>shows evidence of climatically-forced range contraction</w:t>
+      </w:r>
+      <w:r>
+        <w:t xml:space="preserve"> in the Pleistocene</w:t>
+      </w:r>
+      <w:r>
+        <w:t xml:space="preserve"> </w:t>
+      </w:r>
+      <w:r>
+        <w:fldChar w:fldCharType="begin" w:fldLock="1"/>
+      </w:r>
+      <w:r>
+        <w:instrText>ADDIN CSL_CITATION {"citationItems":[{"id":"ITEM-1","itemData":{"DOI":"10.1016/j.quascirev.2008.08.032","ISSN":"02773791","abstract":"Phylogeography uses the spatial distribution of genealogical lineages to deduce the influence of historical processes on the evolution of species, and can be informative in regard to location of refugia during extreme climatic conditions. Southern Australia is an ancient landscape with generally low geological relief that was not glaciated but did experience significant climatic oscillations from warm wet conditions in interglacials to cool dry environments during glacial maxima. Phylogeographic patterns in many of the biota of southern Australia reveal evidence of geographically structured divergent lineages indicative of contraction to, and expansion from, major refugia. The time frame for this divergence corresponds with mid Pleistocene climatic oscillations that became more extreme with greater amplitude, and with increased aridity and the formation of sandy deserts. Within lineages there is high haplotype diversity that is generally locally distributed, often specific to populations. These patterns do not reveal specific locations of major refugia that have high diversity and acted as an origin for recent range expansion, as has been observed in Northern Hemisphere glaciated regions. Rather it appears there have been multiple localised refugia throughout the distributions of the species, allowing them to persist through multiple climatic cycles in heterogeneous environments. Phylogeographic patterns in southern Australia indicate that major biotic responses to climatic change involve persistence and resilience rather than large-scale migration, indicating the importance of dynamic evolutionary processes and a mosaic of habitats in heterogeneous landscapes for species to persist though changing environmental conditions. © 2008 Elsevier Ltd. All rights reserved.","author":[{"dropping-particle":"","family":"Byrne","given":"M.","non-dropping-particle":"","parse-names":false,"suffix":""}],"container-title":"Quaternary Science Reviews","id":"ITEM-1","issue":"27-28","issued":{"date-parts":[["2008","12"]]},"page":"2576-2585","publisher":"Elsevier Ltd","title":"Evidence for multiple refugia at different time scales during Pleistocene climatic oscillations in southern Australia inferred from phylogeography","type":"article-journal","volume":"27"},"uris":["http://www.mendeley.com/documents/?uuid=d1291e0b-a9c0-442b-a75f-35908667a304"]},{"id":"ITEM-2","itemData":{"author":[{"dropping-particle":"","family":"Byrne","given":"M","non-dropping-particle":"","parse-names":false,"suffix":""},{"dropping-particle":"","family":"Hines","given":"B","non-dropping-particle":"","parse-names":false,"suffix":""}],"container-title":"Australian Journal of Botany","id":"ITEM-2","issue":"4","issued":{"date-parts":[["2004"]]},"page":"459-470","publisher":"CSIRO","title":"Phylogeographical analysis of cpDNA variation in Eucalyptus loxophleba (Myrtaceae)","type":"article-journal","volume":"52"},"uris":["http://www.mendeley.com/documents/?uuid=969f2d50-2e4d-4bf8-8fbc-b9d096af3c76"]}],"mendeley":{"formattedCitation":"(Byrne, 2008; Byrne &amp; Hines, 2004)","plainTextFormattedCitation":"(Byrne, 2008; Byrne &amp; Hines, 2004)","previouslyFormattedCitation":"(Byrne, 2008; Byrne &amp; Hines, 2004)"},"properties":{"noteIndex":0},"schema":"https://github.com/citation-style-language/schema/raw/master/csl-citation.json"}</w:instrText>
+      </w:r>
+      <w:r>
+        <w:fldChar w:fldCharType="separate"/>
+      </w:r>
+      <w:r>
+        <w:rPr>
+          <w:noProof/>
+        </w:rPr>
+        <w:t>(Byrne, 2008; Byrne &amp; Hines, 2004)</w:t>
+      </w:r>
+      <w:r>
+        <w:fldChar w:fldCharType="end"/>
+      </w:r>
+      <w:r>
+        <w:t xml:space="preserve">, the </w:t>
+      </w:r>
+      <w:r>
+        <w:t>exact posi</w:t>
+      </w:r>
+      <w:r>
+        <w:t xml:space="preserve">tion of </w:t>
+      </w:r>
+      <w:commentRangeStart w:id="32"/>
+      <w:r>
+        <w:t xml:space="preserve">putative refugia </w:t>
+      </w:r>
+      <w:r>
+        <w:t xml:space="preserve">in the SWAFR </w:t>
+      </w:r>
+      <w:r>
+        <w:t>is somewhat un</w:t>
+      </w:r>
+      <w:r>
+        <w:t>clear</w:t>
+      </w:r>
+      <w:commentRangeEnd w:id="32"/>
       <w:r>
         <w:rPr>
           <w:rStyle w:val="CommentReference"/>
           <w:rFonts w:ascii="Times New Roman" w:hAnsiTheme="minorHAnsi"/>
         </w:rPr>
-        <w:commentReference w:id="33"/>
-      </w:r>
-      <w:r>
-        <w:t>, beyond such artefacts</w:t>
-      </w:r>
-      <w:r>
-        <w:t>, species richness</w:t>
-      </w:r>
-      <w:r>
-        <w:t xml:space="preserve"> in </w:t>
-      </w:r>
-      <w:r>
-        <w:t xml:space="preserve">both </w:t>
-      </w:r>
-      <w:r>
-        <w:t xml:space="preserve">the </w:t>
-      </w:r>
-      <w:r>
-        <w:t>GCFR</w:t>
-      </w:r>
-      <w:r>
-        <w:t xml:space="preserve"> and SWAFR</w:t>
-      </w:r>
-      <w:r>
-        <w:t xml:space="preserve"> </w:t>
-      </w:r>
-      <w:r>
-        <w:t xml:space="preserve">is often concentrated in </w:t>
-      </w:r>
-      <w:r>
-        <w:t>hotspots</w:t>
-      </w:r>
-      <w:r>
-        <w:t xml:space="preserve"> </w:t>
-      </w:r>
-      <w:r>
-        <w:fldChar w:fldCharType="begin" w:fldLock="1"/>
-      </w:r>
-      <w:r>
-        <w:instrText>ADDIN CSL_CITATION {"citationItems":[{"id":"ITEM-1","itemData":{"DOI":"10.1093/botlinnean/box010","ISSN":"10958339","abstract":"After an 11-year period of exceptional specimen acquisition, we evaluated the robustness of the Western Australian Herbarium Specimen Database in elucidating patterns of diversity and phytogeographic maps of the Southwest Australian Floristic Region (SWAFR). Using rarefaction strategies to compensate for sample bias and a novel approach to multivariate classification and site ordination, we generated maps of floristic provinces and districts in the SWAFR. A 33% increase in specimen numbers and 10% additional taxa were recorded in the study area (SWAFR and 75 km inland buffer) over the 11 years, although historical biases in collecting patterns tended to persist. Although floristic district concepts were robust, regional and provincial concepts were more equivocal. We therefore opted for broad delineations rather than geographically precise ones. We propose a novel phytogeographic map, adding a new floristic province (Kalbarri), five new districts and other boundary adjustments for and in the SWAFR. The updated SWAFR has 8379 native vascular plant taxa (82% species and 18% subspecies), of which 47% are endemic and 49% have been described since 1970. Biodiversity indices generated from collections data should be used cautiously. In contrast, the new phytogeographic regionalization of the SWAFR is robust at the district level. Despite shortcomings, herbarium collections provide the best information available for broadscale analyses of plant diversity.","author":[{"dropping-particle":"","family":"Gioia","given":"Paul","non-dropping-particle":"","parse-names":false,"suffix":""},{"dropping-particle":"","family":"Hopper","given":"Stephen D.","non-dropping-particle":"","parse-names":false,"suffix":""}],"container-title":"Botanical Journal of the Linnean Society","id":"ITEM-1","issue":"1","issued":{"date-parts":[["2017"]]},"page":"1-15","title":"A new phytogeographic map for the Southwest Australian Floristic Region after an exceptional decade of collection and discovery","type":"article-journal","volume":"184"},"uris":["http://www.mendeley.com/documents/?uuid=22e7b8bc-e5e6-4e89-9773-0b2cef6e093f"]},{"id":"ITEM-2","itemData":{"author":[{"dropping-particle":"","family":"Oliver","given":"E G H","non-dropping-particle":"","parse-names":false,"suffix":""},{"dropping-particle":"","family":"Linder","given":"H P","non-dropping-particle":"","parse-names":false,"suffix":""},{"dropping-particle":"","family":"Rourke","given":"J P","non-dropping-particle":"","parse-names":false,"suffix":""}],"container-title":"Bothalia","id":"ITEM-2","issue":"3/4","issued":{"date-parts":[["1983"]]},"page":"427-440","title":"Geographical distribution of present-day Cape taxa and their phytogeographical significance","type":"article-journal","volume":"14"},"uris":["http://www.mendeley.com/documents/?uuid=cbccd416-1c10-4120-bd79-1097d8ec3f89"]}],"mendeley":{"formattedCitation":"(Gioia &amp; Hopper, 2017; Oliver, Linder, &amp; Rourke, 1983)","manualFormatting":"(cf. Gioia &amp; Hopper, 2017; Oliver, Linder, &amp; Rourke, 1983)","plainTextFormattedCitation":"(Gioia &amp; Hopper, 2017; Oliver, Linder, &amp; Rourke, 1983)","previouslyFormattedCitation":"(Gioia &amp; Hopper, 2017; Oliver, Linder, &amp; Rourke, 1983)"},"properties":{"noteIndex":0},"schema":"https://github.com/citation-style-language/schema/raw/master/csl-citation.json"}</w:instrText>
-      </w:r>
-      <w:r>
-        <w:fldChar w:fldCharType="separate"/>
-      </w:r>
-      <w:r>
-        <w:rPr>
-          <w:noProof/>
-        </w:rPr>
-        <w:t>(</w:t>
-      </w:r>
-      <w:r>
-        <w:rPr>
-          <w:noProof/>
-        </w:rPr>
-        <w:t xml:space="preserve">cf. </w:t>
-      </w:r>
-      <w:r>
-        <w:rPr>
-          <w:noProof/>
-        </w:rPr>
-        <w:t>Gioia &amp; Hopper, 2017; Oliver, Linder, &amp; Rourke, 1983)</w:t>
-      </w:r>
-      <w:r>
-        <w:fldChar w:fldCharType="end"/>
-      </w:r>
-      <w:r>
-        <w:t xml:space="preserve"> </w:t>
-      </w:r>
-      <w:r>
-        <w:t xml:space="preserve">whose exceptional richness may be a consequence of </w:t>
-      </w:r>
-      <w:r>
-        <w:t>their long-term climatic and/or hydrological stability</w:t>
-      </w:r>
-      <w:r>
-        <w:t xml:space="preserve">. </w:t>
-      </w:r>
-      <w:r>
-        <w:t xml:space="preserve">In the Cape Floristic Region (CFR; </w:t>
-      </w:r>
-      <w:proofErr w:type="spellStart"/>
-      <w:r>
-        <w:rPr>
-          <w:iCs/>
-        </w:rPr>
-        <w:t>sensu</w:t>
-      </w:r>
-      <w:proofErr w:type="spellEnd"/>
-      <w:r>
-        <w:t xml:space="preserve"> </w:t>
-      </w:r>
-      <w:r>
-        <w:fldChar w:fldCharType="begin" w:fldLock="1"/>
-      </w:r>
-      <w:r>
-        <w:instrText>ADDIN CSL_CITATION {"citationItems":[{"id":"ITEM-1","itemData":{"author":[{"dropping-particle":"","family":"Goldblatt","given":"Peter","non-dropping-particle":"","parse-names":false,"suffix":""}],"container-title":"Annals of the Missouri Botanical Garden","id":"ITEM-1","issued":{"date-parts":[["1978"]]},"page":"369-436","title":"An analysis of the flora of Southern Africa: its characteristics, relationships abd origins","type":"article-journal","volume":"65"},"uris":["http://www.mendeley.com/documents/?uuid=d54d7e21-319a-4e32-b014-ed516b908819"]}],"mendeley":{"formattedCitation":"(Goldblatt, 1978)","manualFormatting":"Goldblatt, 1978)","plainTextFormattedCitation":"(Goldblatt, 1978)","previouslyFormattedCitation":"(Goldblatt, 1978)"},"properties":{"noteIndex":0},"schema":"https://github.com/citation-style-language/schema/raw/master/csl-citation.json"}</w:instrText>
-      </w:r>
-      <w:r>
-        <w:fldChar w:fldCharType="separate"/>
-      </w:r>
-      <w:r>
-        <w:rPr>
-          <w:noProof/>
-        </w:rPr>
-        <w:t>Goldblatt, 1978)</w:t>
-      </w:r>
-      <w:r>
-        <w:fldChar w:fldCharType="end"/>
-      </w:r>
-      <w:r>
-        <w:t xml:space="preserve"> for example,</w:t>
-      </w:r>
-      <w:r>
-        <w:t xml:space="preserve"> </w:t>
-      </w:r>
-      <w:r>
-        <w:t>high</w:t>
-      </w:r>
-      <w:r>
-        <w:t>er</w:t>
-      </w:r>
-      <w:r>
-        <w:t xml:space="preserve"> species richness </w:t>
-      </w:r>
-      <w:r>
-        <w:t>in</w:t>
-      </w:r>
-      <w:r>
-        <w:t xml:space="preserve"> the west </w:t>
-      </w:r>
-      <w:r>
-        <w:t xml:space="preserve">has been attributed to </w:t>
-      </w:r>
-      <w:r>
-        <w:t>reduced rates of extinction</w:t>
-      </w:r>
-      <w:r>
-        <w:t>,</w:t>
-      </w:r>
-      <w:r>
-        <w:t xml:space="preserve"> associated with greater climatic stability through the Pleistocene</w:t>
-      </w:r>
-      <w:r>
-        <w:t xml:space="preserve"> </w:t>
-      </w:r>
-      <w:r>
-        <w:fldChar w:fldCharType="begin" w:fldLock="1"/>
-      </w:r>
-      <w:r>
-        <w:instrText>ADDIN CSL_CITATION {"citationItems":[{"id":"ITEM-1","itemData":{"author":[{"dropping-particle":"","family":"Cowling","given":"R. M.","non-dropping-particle":"","parse-names":false,"suffix":""},{"dropping-particle":"","family":"Lombard","given":"A T","non-dropping-particle":"","parse-names":false,"suffix":""}],"container-title":"Diversity and Distributions","id":"ITEM-1","issue":"3","issued":{"date-parts":[["2002"]]},"page":"163-179","publisher":"Wiley Online Library","title":"Heterogeneity, speciation/extinction history and climate: explaining regional plant diversity patterns in the Cape Floristic Region","type":"article-journal","volume":"8"},"uris":["http://www.mendeley.com/documents/?uuid=0ec422d9-a45b-4577-8d6c-b9728338e08a"]},{"id":"ITEM-2","itemData":{"author":[{"dropping-particle":"","family":"Cowling","given":"Richard M","non-dropping-particle":"","parse-names":false,"suffix":""},{"dropping-particle":"","family":"Bradshaw","given":"Peter L","non-dropping-particle":"","parse-names":false,"suffix":""},{"dropping-particle":"","family":"Colville","given":"Jonathan F","non-dropping-particle":"","parse-names":false,"suffix":""},{"dropping-particle":"","family":"Forest","given":"Félix","non-dropping-particle":"","parse-names":false,"suffix":""}],"container-title":"Transactions of the Royal Society of South Africa","id":"ITEM-2","issue":"2","issued":{"date-parts":[["2017"]]},"page":"184-201","publisher":"Taylor &amp; Francis","title":"Levyns’ Law: explaining the evolution of a remarkable longitudinal gradient in Cape plant diversity","type":"article-journal","volume":"72"},"uris":["http://www.mendeley.com/documents/?uuid=fb586e7d-5488-41fd-80b4-f3f23e2be90a"]}],"mendeley":{"formattedCitation":"(R. M. Cowling &amp; Lombard, 2002; Richard M Cowling et al., 2017)","manualFormatting":"(Cowling &amp; Lombard, 2002; Cowling et al., 2017)","plainTextFormattedCitation":"(R. M. Cowling &amp; Lombard, 2002; Richard M Cowling et al., 2017)","previouslyFormattedCitation":"(R. M. Cowling &amp; Lombard, 2002; Richard M Cowling et al., 2017)"},"properties":{"noteIndex":0},"schema":"https://github.com/citation-style-language/schema/raw/master/csl-citation.json"}</w:instrText>
-      </w:r>
-      <w:r>
-        <w:fldChar w:fldCharType="separate"/>
-      </w:r>
-      <w:r>
-        <w:rPr>
-          <w:noProof/>
-        </w:rPr>
-        <w:t>(Cowling &amp; Lombard, 2002; Cowling et al., 2017)</w:t>
-      </w:r>
-      <w:r>
-        <w:fldChar w:fldCharType="end"/>
-      </w:r>
-      <w:r>
-        <w:t>.</w:t>
-      </w:r>
-      <w:r>
-        <w:t xml:space="preserve"> </w:t>
-      </w:r>
-      <w:r>
-        <w:t>In this study, w</w:t>
-      </w:r>
-      <w:r>
-        <w:t xml:space="preserve">e used the residuals </w:t>
-      </w:r>
-      <w:r>
-        <w:t>derived from</w:t>
-      </w:r>
-      <w:r>
-        <w:t xml:space="preserve"> PC1-based ANCOVA and multiple regression models to identify </w:t>
-      </w:r>
-      <w:r>
-        <w:t>hotspots</w:t>
-      </w:r>
-      <w:r>
-        <w:t xml:space="preserve"> </w:t>
-      </w:r>
-      <w:r>
-        <w:t>whose species richness exceeds that expected on the basis of their underlying heterogeneities.</w:t>
-      </w:r>
-      <w:r>
-        <w:t xml:space="preserve"> </w:t>
-      </w:r>
-      <w:r>
-        <w:t xml:space="preserve">At least some of the hotspots </w:t>
-      </w:r>
-      <w:r>
-        <w:t>thus</w:t>
-      </w:r>
-      <w:r>
-        <w:t xml:space="preserve"> </w:t>
-      </w:r>
-      <w:r>
-        <w:t>identified correspond to centres of long</w:t>
-      </w:r>
-      <w:r>
-        <w:t>-</w:t>
-      </w:r>
-      <w:r>
-        <w:t>ter</w:t>
-      </w:r>
-      <w:r>
-        <w:t xml:space="preserve">m environmental </w:t>
-      </w:r>
-      <w:r>
-        <w:t>stability</w:t>
-      </w:r>
-      <w:r>
-        <w:t xml:space="preserve">. In the GCFR, for example, the </w:t>
-      </w:r>
-      <w:r>
-        <w:t>southwestern mountains (</w:t>
-      </w:r>
-      <w:r>
-        <w:t>Kogelberg</w:t>
-      </w:r>
-      <w:r>
-        <w:t>-Hottentots Holland</w:t>
-      </w:r>
-      <w:r>
-        <w:t>)</w:t>
-      </w:r>
-      <w:r>
-        <w:t xml:space="preserve"> ha</w:t>
-      </w:r>
-      <w:r>
-        <w:t>ve</w:t>
-      </w:r>
-      <w:r>
-        <w:t xml:space="preserve"> been identified as a </w:t>
-      </w:r>
-      <w:r>
-        <w:t>long-term climatic</w:t>
-      </w:r>
-      <w:r>
-        <w:t xml:space="preserve"> and hydrological</w:t>
-      </w:r>
-      <w:r>
-        <w:t xml:space="preserve"> refugium</w:t>
-      </w:r>
-      <w:r>
-        <w:t>, especially</w:t>
-      </w:r>
-      <w:r>
-        <w:t xml:space="preserve"> for </w:t>
-      </w:r>
-      <w:r>
-        <w:t>moisture-loving species</w:t>
-      </w:r>
-      <w:r>
-        <w:t xml:space="preserve"> which inhabit the numerous bogs and seeps found there</w:t>
-      </w:r>
-      <w:r>
-        <w:t xml:space="preserve"> </w:t>
-      </w:r>
-      <w:r>
-        <w:fldChar w:fldCharType="begin" w:fldLock="1"/>
-      </w:r>
-      <w:r>
-        <w:instrText>ADDIN CSL_CITATION {"citationItems":[{"id":"ITEM-1","itemData":{"DOI":"10.1111/jbi.13625","ISSN":"13652699","abstract":"Aim: Fragmented distributions should show immigration and diversification dynamics consistent with the predictions of island biogeography theory. We test whether this applies to the fragmented Cape fynbos vegetation. Location: Southern Africa, Cape Floristic Region (CFR). Taxon: Angiosperms, Restionaceae (restios). Methods: We used a large occurrence dataset and environmental layers to characterize an existing regionalization and the intervals between the regions ecologically and spatially. We extended the available phylogeny for restios and inferred their historical biogeography using models implemented in BioGeoBEARS. We then measured the relative contribution of immigration and in situ speciation to the species richness of each region within the CFR. We used standard statistical methods to test the predictions of the island biogeography theory. Results: The area and environmental heterogeneity of the seven regions of the CFR are positively correlated with in situ speciation rate. Furthermore, more isolated areas, and areas colonized more recently, have proportionally higher immigration rates, and more central and older areas proportionally higher in situ speciation rates. Main conclusions: The variation in immigration and diversification dynamics among the regions within the CFR is extensive and consistent with the archipelago model of island biography theory. This dynamic may contribute significantly to the diversity of the Cape flora. Such a model could be generally useful for understanding the generation and maintenance of diversity in biodiversity hotspots, and may even scale up to explain continental biodiversity.","author":[{"dropping-particle":"","family":"Wüest","given":"Rafael O.","non-dropping-particle":"","parse-names":false,"suffix":""},{"dropping-particle":"","family":"Boucher","given":"Florian C.","non-dropping-particle":"","parse-names":false,"suffix":""},{"dropping-particle":"","family":"Bouchenak-Khelladi","given":"Yanis","non-dropping-particle":"","parse-names":false,"suffix":""},{"dropping-particle":"","family":"Karger","given":"Dirk N.","non-dropping-particle":"","parse-names":false,"suffix":""},{"dropping-particle":"","family":"Linder","given":"H. Peter","non-dropping-particle":"","parse-names":false,"suffix":""}],"container-title":"Journal of Biogeography","id":"ITEM-1","issue":"9","issued":{"date-parts":[["2019"]]},"page":"1936-1947","title":"Dissecting biodiversity in a global hotspot: Uneven dynamics of immigration and diversification within the Cape Floristic Region of South Africa","type":"article-journal","volume":"46"},"uris":["http://www.mendeley.com/documents/?uuid=76c529f6-8858-45ca-9bd2-4db8ca3e1ea7"]},{"id":"ITEM-2","itemData":{"DOI":"10.1111/jbi.13709","ISSN":"0305-0270","author":[{"dropping-particle":"","family":"Linder","given":"Hans Peter","non-dropping-particle":"","parse-names":false,"suffix":""}],"container-title":"Journal of Biogeography","id":"ITEM-2","issued":{"date-parts":[["2019","9","27"]]},"page":"1-14","title":"Rare species, Restionaceae, and the Cape flora","type":"article-journal"},"uris":["http://www.mendeley.com/documents/?uuid=aa169c93-affb-4734-9e23-fdf28ce77f13"]}],"mendeley":{"formattedCitation":"(Linder, 2019; Wüest et al., 2019)","plainTextFormattedCitation":"(Linder, 2019; Wüest et al., 2019)","previouslyFormattedCitation":"(Linder, 2019; Wüest et al., 2019)"},"properties":{"noteIndex":0},"schema":"https://github.com/citation-style-language/schema/raw/master/csl-citation.json"}</w:instrText>
-      </w:r>
-      <w:r>
-        <w:fldChar w:fldCharType="separate"/>
-      </w:r>
-      <w:r>
-        <w:rPr>
-          <w:noProof/>
-        </w:rPr>
-        <w:t>(Linder, 2019; Wüest et al., 2019)</w:t>
-      </w:r>
-      <w:r>
-        <w:fldChar w:fldCharType="end"/>
-      </w:r>
-      <w:r>
-        <w:t xml:space="preserve">. Similarly, </w:t>
-      </w:r>
-      <w:r>
-        <w:t>pollen and midden-based isotope data provide evidence of relatively muted Pleistocene climate change</w:t>
-      </w:r>
-      <w:r>
-        <w:t xml:space="preserve"> in </w:t>
-      </w:r>
-      <w:r>
-        <w:t xml:space="preserve">the </w:t>
-      </w:r>
-      <w:r>
-        <w:t>Cederberg</w:t>
-      </w:r>
-      <w:r>
-        <w:t xml:space="preserve"> </w:t>
-      </w:r>
-      <w:r>
-        <w:fldChar w:fldCharType="begin" w:fldLock="1"/>
-      </w:r>
-      <w:r>
-        <w:instrText>ADDIN CSL_CITATION {"citationItems":[{"id":"ITEM-1","itemData":{"author":[{"dropping-particle":"","family":"Meadows","given":"M E","non-dropping-particle":"","parse-names":false,"suffix":""},{"dropping-particle":"","family":"Sugden","given":"J M","non-dropping-particle":"","parse-names":false,"suffix":""}],"container-title":"South African Journal of Science","id":"ITEM-1","issue":"3","issued":{"date-parts":[["1991"]]},"title":"A vegetation history of the last 14,500 years on the Cederberg, SW Cape, South Africa","type":"article-journal","volume":"87"},"uris":["http://www.mendeley.com/documents/?uuid=a3999fb6-8f9b-4ee2-9968-681f749a33da"]},{"id":"ITEM-2","itemData":{"author":[{"dropping-particle":"","family":"Meadows","given":"Michael E","non-dropping-particle":"","parse-names":false,"suffix":""},{"dropping-particle":"","family":"Sugden","given":"Jean M","non-dropping-particle":"","parse-names":false,"suffix":""}],"container-title":"Palaeogeography, Palaeoclimatology, Palaeoecology","id":"ITEM-2","issue":"3-4","issued":{"date-parts":[["1993"]]},"page":"271-281","publisher":"Elsevier","title":"The late Quaternary palaeoecology of a floristic kingdom: the southwestern Cape South Africa","type":"article-journal","volume":"101"},"uris":["http://www.mendeley.com/documents/?uuid=20f4b021-bf71-4a1f-b888-11fec995f164"]},{"id":"ITEM-3","itemData":{"author":[{"dropping-particle":"","family":"Meadows","given":"M E","non-dropping-particle":"","parse-names":false,"suffix":""},{"dropping-particle":"","family":"Chase","given":"B M","non-dropping-particle":"","parse-names":false,"suffix":""},{"dropping-particle":"","family":"Seliane","given":"M","non-dropping-particle":"","parse-names":false,"suffix":""}],"container-title":"Journal of arid environments","id":"ITEM-3","issue":"7","issued":{"date-parts":[["2010"]]},"page":"786-793","publisher":"Elsevier","title":"Holocene palaeoenvironments of the Cederberg and Swartruggens mountains, Western Cape, South Africa: pollen and stable isotope evidence from hyrax dung middens","type":"article-journal","volume":"74"},"uris":["http://www.mendeley.com/documents/?uuid=83be71bf-1237-452f-bda2-8c54db238c7f"]}],"mendeley":{"formattedCitation":"(M E Meadows, Chase, &amp; Seliane, 2010; M E Meadows &amp; Sugden, 1991; Michael E Meadows &amp; Sugden, 1993)","manualFormatting":"(Meadows, Chase, &amp; Seliane, 2010; Meadows &amp; Sugden, 1991, 1993)","plainTextFormattedCitation":"(M E Meadows, Chase, &amp; Seliane, 2010; M E Meadows &amp; Sugden, 1991; Michael E Meadows &amp; Sugden, 1993)","previouslyFormattedCitation":"(M E Meadows, Chase, &amp; Seliane, 2010; M E Meadows &amp; Sugden, 1991; Michael E Meadows &amp; Sugden, 1993)"},"properties":{"noteIndex":0},"schema":"https://github.com/citation-style-language/schema/raw/master/csl-citation.json"}</w:instrText>
-      </w:r>
-      <w:r>
-        <w:fldChar w:fldCharType="separate"/>
-      </w:r>
-      <w:r>
-        <w:rPr>
-          <w:noProof/>
-        </w:rPr>
-        <w:t>(Meadows, Chase, &amp; Seliane, 2010; Meadows &amp; Sugden, 1991, 1993)</w:t>
-      </w:r>
-      <w:r>
-        <w:fldChar w:fldCharType="end"/>
-      </w:r>
-      <w:r>
-        <w:t>.</w:t>
-      </w:r>
-      <w:r>
-        <w:t xml:space="preserve"> </w:t>
-      </w:r>
-      <w:r>
-        <w:t xml:space="preserve">Although the biota of the SWAFR </w:t>
-      </w:r>
-      <w:r>
-        <w:t xml:space="preserve">also </w:t>
-      </w:r>
-      <w:r>
-        <w:t>shows evidence of climatically-forced range contraction</w:t>
-      </w:r>
-      <w:r>
-        <w:t xml:space="preserve"> in the Pleistocene</w:t>
-      </w:r>
-      <w:r>
-        <w:t xml:space="preserve"> </w:t>
-      </w:r>
-      <w:r>
-        <w:fldChar w:fldCharType="begin" w:fldLock="1"/>
-      </w:r>
-      <w:r>
-        <w:instrText>ADDIN CSL_CITATION {"citationItems":[{"id":"ITEM-1","itemData":{"DOI":"10.1016/j.quascirev.2008.08.032","ISSN":"02773791","abstract":"Phylogeography uses the spatial distribution of genealogical lineages to deduce the influence of historical processes on the evolution of species, and can be informative in regard to location of refugia during extreme climatic conditions. Southern Australia is an ancient landscape with generally low geological relief that was not glaciated but did experience significant climatic oscillations from warm wet conditions in interglacials to cool dry environments during glacial maxima. Phylogeographic patterns in many of the biota of southern Australia reveal evidence of geographically structured divergent lineages indicative of contraction to, and expansion from, major refugia. The time frame for this divergence corresponds with mid Pleistocene climatic oscillations that became more extreme with greater amplitude, and with increased aridity and the formation of sandy deserts. Within lineages there is high haplotype diversity that is generally locally distributed, often specific to populations. These patterns do not reveal specific locations of major refugia that have high diversity and acted as an origin for recent range expansion, as has been observed in Northern Hemisphere glaciated regions. Rather it appears there have been multiple localised refugia throughout the distributions of the species, allowing them to persist through multiple climatic cycles in heterogeneous environments. Phylogeographic patterns in southern Australia indicate that major biotic responses to climatic change involve persistence and resilience rather than large-scale migration, indicating the importance of dynamic evolutionary processes and a mosaic of habitats in heterogeneous landscapes for species to persist though changing environmental conditions. © 2008 Elsevier Ltd. All rights reserved.","author":[{"dropping-particle":"","family":"Byrne","given":"M.","non-dropping-particle":"","parse-names":false,"suffix":""}],"container-title":"Quaternary Science Reviews","id":"ITEM-1","issue":"27-28","issued":{"date-parts":[["2008","12"]]},"page":"2576-2585","publisher":"Elsevier Ltd","title":"Evidence for multiple refugia at different time scales during Pleistocene climatic oscillations in southern Australia inferred from phylogeography","type":"article-journal","volume":"27"},"uris":["http://www.mendeley.com/documents/?uuid=d1291e0b-a9c0-442b-a75f-35908667a304"]},{"id":"ITEM-2","itemData":{"author":[{"dropping-particle":"","family":"Byrne","given":"M","non-dropping-particle":"","parse-names":false,"suffix":""},{"dropping-particle":"","family":"Hines","given":"B","non-dropping-particle":"","parse-names":false,"suffix":""}],"container-title":"Australian Journal of Botany","id":"ITEM-2","issue":"4","issued":{"date-parts":[["2004"]]},"page":"459-470","publisher":"CSIRO","title":"Phylogeographical analysis of cpDNA variation in Eucalyptus loxophleba (Myrtaceae)","type":"article-journal","volume":"52"},"uris":["http://www.mendeley.com/documents/?uuid=969f2d50-2e4d-4bf8-8fbc-b9d096af3c76"]}],"mendeley":{"formattedCitation":"(Byrne, 2008; Byrne &amp; Hines, 2004)","plainTextFormattedCitation":"(Byrne, 2008; Byrne &amp; Hines, 2004)","previouslyFormattedCitation":"(Byrne, 2008; Byrne &amp; Hines, 2004)"},"properties":{"noteIndex":0},"schema":"https://github.com/citation-style-language/schema/raw/master/csl-citation.json"}</w:instrText>
-      </w:r>
-      <w:r>
-        <w:fldChar w:fldCharType="separate"/>
-      </w:r>
-      <w:r>
-        <w:rPr>
-          <w:noProof/>
-        </w:rPr>
-        <w:t>(Byrne, 2008; Byrne &amp; Hines, 2004)</w:t>
-      </w:r>
-      <w:r>
-        <w:fldChar w:fldCharType="end"/>
-      </w:r>
-      <w:r>
-        <w:t xml:space="preserve">, the </w:t>
-      </w:r>
-      <w:r>
-        <w:t>exact posi</w:t>
-      </w:r>
-      <w:r>
-        <w:t xml:space="preserve">tion of </w:t>
-      </w:r>
-      <w:commentRangeStart w:id="34"/>
-      <w:r>
-        <w:t xml:space="preserve">putative refugia </w:t>
-      </w:r>
-      <w:r>
-        <w:t xml:space="preserve">in the SWAFR </w:t>
-      </w:r>
-      <w:r>
-        <w:t>is somewhat un</w:t>
-      </w:r>
-      <w:r>
-        <w:t>clear</w:t>
-      </w:r>
-      <w:commentRangeEnd w:id="34"/>
-      <w:r>
-        <w:rPr>
-          <w:rStyle w:val="CommentReference"/>
-          <w:rFonts w:ascii="Times New Roman" w:hAnsiTheme="minorHAnsi"/>
-        </w:rPr>
-        <w:commentReference w:id="34"/>
+        <w:commentReference w:id="32"/>
       </w:r>
       <w:r>
         <w:t xml:space="preserve">. </w:t>
@@ -11398,20 +11384,19 @@
         </w:rPr>
         <w:t xml:space="preserve">species turnover in space. </w:t>
       </w:r>
-      <w:commentRangeStart w:id="35"/>
       <w:r>
         <w:rPr>
           <w:sz w:val="24"/>
           <w:szCs w:val="24"/>
         </w:rPr>
-        <w:t>Thus, a</w:t>
+        <w:t>T</w:t>
       </w:r>
       <w:r>
         <w:rPr>
           <w:sz w:val="24"/>
           <w:szCs w:val="24"/>
         </w:rPr>
-        <w:t xml:space="preserve">lthough the species richness-environmental heterogeneity </w:t>
+        <w:t xml:space="preserve">he species richness-environmental heterogeneity relationship is </w:t>
       </w:r>
       <w:r>
         <w:rPr>
@@ -11419,13 +11404,62 @@
           <w:szCs w:val="24"/>
         </w:rPr>
         <w:lastRenderedPageBreak/>
-        <w:t xml:space="preserve">relationship is punctuated by the existence of local hotspots, whose exceptional richness may be a consequence of historical factors and which may be important for species persistence in the face of climate change, </w:t>
+        <w:t>punctuated by the existence of local hotspots, whose exceptional richness may be a consequence of historical factors</w:t>
       </w:r>
       <w:r>
         <w:rPr>
           <w:sz w:val="24"/>
           <w:szCs w:val="24"/>
         </w:rPr>
+        <w:t>. Though these regions</w:t>
+      </w:r>
+      <w:r>
+        <w:rPr>
+          <w:sz w:val="24"/>
+          <w:szCs w:val="24"/>
+        </w:rPr>
+        <w:t>’</w:t>
+      </w:r>
+      <w:r>
+        <w:rPr>
+          <w:sz w:val="24"/>
+          <w:szCs w:val="24"/>
+        </w:rPr>
+        <w:t xml:space="preserve"> hotspots</w:t>
+      </w:r>
+      <w:r>
+        <w:rPr>
+          <w:sz w:val="24"/>
+          <w:szCs w:val="24"/>
+        </w:rPr>
+        <w:t xml:space="preserve"> may be important for species persistence</w:t>
+      </w:r>
+      <w:r>
+        <w:rPr>
+          <w:sz w:val="24"/>
+          <w:szCs w:val="24"/>
+        </w:rPr>
+        <w:t xml:space="preserve"> (e.g.</w:t>
+      </w:r>
+      <w:r>
+        <w:rPr>
+          <w:sz w:val="24"/>
+          <w:szCs w:val="24"/>
+        </w:rPr>
+        <w:t xml:space="preserve"> in the face of climate change</w:t>
+      </w:r>
+      <w:r>
+        <w:rPr>
+          <w:sz w:val="24"/>
+          <w:szCs w:val="24"/>
+        </w:rPr>
+        <w:t xml:space="preserve">), </w:t>
+      </w:r>
+      <w:r>
+        <w:rPr>
+          <w:sz w:val="24"/>
+          <w:szCs w:val="24"/>
+        </w:rPr>
         <w:t xml:space="preserve">we find evidence for a unified conceptual framework for </w:t>
       </w:r>
       <w:r>
@@ -11444,14 +11478,33 @@
         <w:rPr>
           <w:sz w:val="24"/>
         </w:rPr>
-        <w:t xml:space="preserve"> the two regions.</w:t>
-      </w:r>
-      <w:commentRangeEnd w:id="35"/>
-      <w:r>
-        <w:rPr>
-          <w:rStyle w:val="CommentReference"/>
-        </w:rPr>
-        <w:commentReference w:id="35"/>
+        <w:t xml:space="preserve"> </w:t>
+      </w:r>
+      <w:r>
+        <w:rPr>
+          <w:sz w:val="24"/>
+        </w:rPr>
+        <w:t xml:space="preserve">of these two </w:t>
+      </w:r>
+      <w:proofErr w:type="spellStart"/>
+      <w:r>
+        <w:rPr>
+          <w:sz w:val="24"/>
+        </w:rPr>
+        <w:t>mediterranean</w:t>
+      </w:r>
+      <w:proofErr w:type="spellEnd"/>
+      <w:r>
+        <w:rPr>
+          <w:sz w:val="24"/>
+        </w:rPr>
+        <w:t xml:space="preserve"> floras</w:t>
+      </w:r>
+      <w:r>
+        <w:rPr>
+          <w:sz w:val="24"/>
+        </w:rPr>
+        <w:t>.</w:t>
       </w:r>
       <w:r>
         <w:br w:type="page"/>
@@ -11465,7 +11518,7 @@
         <w:lastRenderedPageBreak/>
         <w:t>Tables</w:t>
       </w:r>
-      <w:bookmarkEnd w:id="25"/>
+      <w:bookmarkEnd w:id="24"/>
     </w:p>
     <w:p>
       <w:r>
@@ -18103,7 +18156,7 @@
         <w:pStyle w:val="BodyText"/>
         <w:spacing w:before="0"/>
       </w:pPr>
-      <w:bookmarkStart w:id="36" w:name="figures"/>
+      <w:bookmarkStart w:id="33" w:name="figures"/>
       <w:r>
         <w:rPr>
           <w:b/>
@@ -18599,7 +18652,7 @@
       <w:r>
         <w:br w:type="page"/>
       </w:r>
-      <w:bookmarkEnd w:id="36"/>
+      <w:bookmarkEnd w:id="33"/>
       <w:r>
         <w:lastRenderedPageBreak/>
         <w:t>Figures</w:t>
@@ -18660,8 +18713,8 @@
       <w:r>
         <w:br w:type="page"/>
       </w:r>
-      <w:commentRangeStart w:id="37"/>
-      <w:commentRangeStart w:id="38"/>
+      <w:commentRangeStart w:id="34"/>
+      <w:commentRangeStart w:id="35"/>
       <w:r>
         <w:rPr>
           <w:b/>
@@ -18675,13 +18728,13 @@
         </w:rPr>
         <w:t>1</w:t>
       </w:r>
-      <w:commentRangeEnd w:id="37"/>
+      <w:commentRangeEnd w:id="34"/>
       <w:r>
         <w:rPr>
           <w:rStyle w:val="CommentReference"/>
           <w:rFonts w:ascii="Times New Roman" w:hAnsiTheme="minorHAnsi"/>
         </w:rPr>
-        <w:commentReference w:id="37"/>
+        <w:commentReference w:id="34"/>
       </w:r>
       <w:r>
         <w:rPr>
@@ -18689,13 +18742,13 @@
         </w:rPr>
         <w:t xml:space="preserve"> </w:t>
       </w:r>
-      <w:commentRangeEnd w:id="38"/>
+      <w:commentRangeEnd w:id="35"/>
       <w:r>
         <w:rPr>
           <w:rStyle w:val="CommentReference"/>
           <w:rFonts w:ascii="Times New Roman" w:hAnsiTheme="minorHAnsi"/>
         </w:rPr>
-        <w:commentReference w:id="38"/>
+        <w:commentReference w:id="35"/>
       </w:r>
       <w:r>
         <w:rPr>
@@ -18860,20 +18913,20 @@
       <w:r>
         <w:t xml:space="preserve"> </w:t>
       </w:r>
-      <w:commentRangeStart w:id="39"/>
+      <w:commentRangeStart w:id="36"/>
       <w:r>
         <w:t>Frequency</w:t>
       </w:r>
       <w:r>
         <w:t xml:space="preserve"> </w:t>
       </w:r>
-      <w:commentRangeEnd w:id="39"/>
+      <w:commentRangeEnd w:id="36"/>
       <w:r>
         <w:rPr>
           <w:rStyle w:val="CommentReference"/>
           <w:rFonts w:ascii="Times New Roman" w:hAnsiTheme="minorHAnsi"/>
         </w:rPr>
-        <w:commentReference w:id="39"/>
+        <w:commentReference w:id="36"/>
       </w:r>
       <w:r>
         <w:t>d</w:t>
@@ -19126,7 +19179,12 @@
         <w:t xml:space="preserve"> and (g) QDS-</w:t>
       </w:r>
       <w:r>
-        <w:t>scale richness (</w:t>
+        <w:t>scale richnes</w:t>
+      </w:r>
+      <w:bookmarkStart w:id="37" w:name="_GoBack"/>
+      <w:bookmarkEnd w:id="37"/>
+      <w:r>
+        <w:t>s (</w:t>
       </w:r>
       <m:oMath>
         <m:bar>
@@ -19252,17 +19310,26 @@
       <w:r>
         <w:t xml:space="preserve">) with </w:t>
       </w:r>
-      <w:commentRangeStart w:id="40"/>
+      <w:commentRangeStart w:id="38"/>
+      <w:commentRangeStart w:id="39"/>
       <w:r>
         <w:t xml:space="preserve">contour lines </w:t>
       </w:r>
-      <w:commentRangeEnd w:id="40"/>
+      <w:commentRangeEnd w:id="38"/>
       <w:r>
         <w:rPr>
           <w:rStyle w:val="CommentReference"/>
           <w:rFonts w:ascii="Times New Roman" w:hAnsiTheme="minorHAnsi"/>
         </w:rPr>
-        <w:commentReference w:id="40"/>
+        <w:commentReference w:id="38"/>
+      </w:r>
+      <w:commentRangeEnd w:id="39"/>
+      <w:r>
+        <w:rPr>
+          <w:rStyle w:val="CommentReference"/>
+          <w:rFonts w:ascii="Times New Roman" w:hAnsiTheme="minorHAnsi"/>
+        </w:rPr>
+        <w:commentReference w:id="39"/>
       </w:r>
       <w:r>
         <w:t>denoting the</w:t>
@@ -20100,7 +20167,7 @@
       <w:r>
         <w:t xml:space="preserve">Filled and empty points represent effect estimates  for the GCFR and </w:t>
       </w:r>
-      <w:commentRangeStart w:id="41"/>
+      <w:commentRangeStart w:id="40"/>
       <w:r>
         <w:t>SWAFR</w:t>
       </w:r>
@@ -20110,13 +20177,13 @@
       <w:r>
         <w:t xml:space="preserve"> respectively </w:t>
       </w:r>
-      <w:commentRangeEnd w:id="41"/>
+      <w:commentRangeEnd w:id="40"/>
       <w:r>
         <w:rPr>
           <w:rStyle w:val="CommentReference"/>
           <w:rFonts w:ascii="Times New Roman" w:hAnsiTheme="minorHAnsi"/>
         </w:rPr>
-        <w:commentReference w:id="41"/>
+        <w:commentReference w:id="40"/>
       </w:r>
       <w:r>
         <w:t xml:space="preserve">when region-interaction terms were retained during </w:t>
@@ -20220,17 +20287,17 @@
       <w:r>
         <w:t xml:space="preserve"> The equivalent results when </w:t>
       </w:r>
-      <w:commentRangeStart w:id="42"/>
+      <w:commentRangeStart w:id="41"/>
       <w:r>
         <w:t>hotpots</w:t>
       </w:r>
-      <w:commentRangeEnd w:id="42"/>
+      <w:commentRangeEnd w:id="41"/>
       <w:r>
         <w:rPr>
           <w:rStyle w:val="CommentReference"/>
           <w:rFonts w:ascii="Times New Roman" w:hAnsiTheme="minorHAnsi"/>
         </w:rPr>
-        <w:commentReference w:id="42"/>
+        <w:commentReference w:id="41"/>
       </w:r>
       <w:r>
         <w:t xml:space="preserve"> </w:t>
@@ -20253,7 +20320,7 @@
       <w:r>
         <w:br w:type="page"/>
       </w:r>
-      <w:bookmarkStart w:id="43" w:name="references"/>
+      <w:bookmarkStart w:id="42" w:name="references"/>
     </w:p>
     <w:p>
       <w:pPr>
@@ -20302,7 +20369,7 @@
       <w:r>
         <w:t xml:space="preserve">. </w:t>
       </w:r>
-      <w:commentRangeStart w:id="44"/>
+      <w:commentRangeStart w:id="43"/>
       <w:r>
         <w:t xml:space="preserve">The </w:t>
       </w:r>
@@ -20334,13 +20401,13 @@
       <w:r>
         <w:t>).</w:t>
       </w:r>
-      <w:commentRangeEnd w:id="44"/>
+      <w:commentRangeEnd w:id="43"/>
       <w:r>
         <w:rPr>
           <w:rStyle w:val="CommentReference"/>
           <w:rFonts w:ascii="Times New Roman" w:hAnsiTheme="minorHAnsi"/>
         </w:rPr>
-        <w:commentReference w:id="44"/>
+        <w:commentReference w:id="43"/>
       </w:r>
     </w:p>
     <w:p>
@@ -20350,7 +20417,7 @@
       <w:r>
         <w:t>References</w:t>
       </w:r>
-      <w:bookmarkEnd w:id="43"/>
+      <w:bookmarkEnd w:id="42"/>
     </w:p>
     <w:p>
       <w:pPr>
@@ -24569,7 +24636,7 @@
       </w:r>
     </w:p>
   </w:comment>
-  <w:comment w:id="6" w:author="Michael Cramer" w:date="2020-01-29T14:55:00Z" w:initials="MC">
+  <w:comment w:id="5" w:author="Michael Cramer" w:date="2020-01-29T14:55:00Z" w:initials="MC">
     <w:p>
       <w:pPr>
         <w:pStyle w:val="CommentText"/>
@@ -24585,7 +24652,7 @@
       </w:r>
     </w:p>
   </w:comment>
-  <w:comment w:id="7" w:author="Michael Cramer" w:date="2020-01-29T14:56:00Z" w:initials="MC">
+  <w:comment w:id="6" w:author="Michael Cramer" w:date="2020-01-29T14:56:00Z" w:initials="MC">
     <w:p>
       <w:pPr>
         <w:pStyle w:val="CommentText"/>
@@ -24601,7 +24668,7 @@
       </w:r>
     </w:p>
   </w:comment>
-  <w:comment w:id="9" w:author="Michael Cramer" w:date="2020-01-21T16:03:00Z" w:initials="MC">
+  <w:comment w:id="8" w:author="Michael Cramer" w:date="2020-01-21T16:03:00Z" w:initials="MC">
     <w:p>
       <w:pPr>
         <w:pStyle w:val="CommentText"/>
@@ -24623,7 +24690,7 @@
       </w:r>
     </w:p>
   </w:comment>
-  <w:comment w:id="10" w:author="Michael Cramer" w:date="2020-01-29T14:59:00Z" w:initials="MC">
+  <w:comment w:id="9" w:author="Michael Cramer" w:date="2020-01-29T14:59:00Z" w:initials="MC">
     <w:p>
       <w:pPr>
         <w:pStyle w:val="CommentText"/>
@@ -24666,7 +24733,7 @@
       </w:r>
     </w:p>
   </w:comment>
-  <w:comment w:id="11" w:author="Michael Cramer" w:date="2020-01-21T19:08:00Z" w:initials="MC">
+  <w:comment w:id="10" w:author="Michael Cramer" w:date="2020-01-21T19:08:00Z" w:initials="MC">
     <w:p>
       <w:pPr>
         <w:pStyle w:val="CommentText"/>
@@ -24726,7 +24793,7 @@
       </w:pPr>
     </w:p>
   </w:comment>
-  <w:comment w:id="13" w:author="Michael Cramer" w:date="2020-01-21T16:40:00Z" w:initials="MC">
+  <w:comment w:id="12" w:author="Michael Cramer" w:date="2020-01-21T16:40:00Z" w:initials="MC">
     <w:p>
       <w:pPr>
         <w:pStyle w:val="CommentText"/>
@@ -24754,7 +24821,7 @@
       </w:r>
     </w:p>
   </w:comment>
-  <w:comment w:id="15" w:author="Michael Cramer" w:date="2020-01-21T16:36:00Z" w:initials="MC">
+  <w:comment w:id="14" w:author="Michael Cramer" w:date="2020-01-21T16:36:00Z" w:initials="MC">
     <w:p>
       <w:pPr>
         <w:pStyle w:val="CommentText"/>
@@ -24781,7 +24848,7 @@
       </w:pPr>
     </w:p>
   </w:comment>
-  <w:comment w:id="16" w:author="Michael Cramer" w:date="2020-01-29T15:03:00Z" w:initials="MC">
+  <w:comment w:id="15" w:author="Michael Cramer" w:date="2020-01-29T15:03:00Z" w:initials="MC">
     <w:p>
       <w:pPr>
         <w:pStyle w:val="CommentText"/>
@@ -24797,7 +24864,7 @@
       </w:r>
     </w:p>
   </w:comment>
-  <w:comment w:id="17" w:author="Michael Cramer" w:date="2020-01-21T16:49:00Z" w:initials="MC">
+  <w:comment w:id="16" w:author="Michael Cramer" w:date="2020-01-21T16:49:00Z" w:initials="MC">
     <w:p>
       <w:pPr>
         <w:pStyle w:val="CommentText"/>
@@ -24813,7 +24880,7 @@
       </w:r>
     </w:p>
   </w:comment>
-  <w:comment w:id="18" w:author="Michael Cramer" w:date="2020-01-21T16:59:00Z" w:initials="MC">
+  <w:comment w:id="17" w:author="Michael Cramer" w:date="2020-01-21T16:59:00Z" w:initials="MC">
     <w:p>
       <w:pPr>
         <w:pStyle w:val="CommentText"/>
@@ -24837,7 +24904,7 @@
       </w:r>
     </w:p>
   </w:comment>
-  <w:comment w:id="19" w:author="Michael Cramer" w:date="2020-01-21T17:01:00Z" w:initials="MC">
+  <w:comment w:id="18" w:author="Michael Cramer" w:date="2020-01-21T17:01:00Z" w:initials="MC">
     <w:p>
       <w:pPr>
         <w:pStyle w:val="CommentText"/>
@@ -24853,7 +24920,7 @@
       </w:r>
     </w:p>
   </w:comment>
-  <w:comment w:id="20" w:author="Michael Cramer" w:date="2020-01-21T17:51:00Z" w:initials="MC">
+  <w:comment w:id="19" w:author="Michael Cramer" w:date="2020-01-21T17:51:00Z" w:initials="MC">
     <w:p>
       <w:pPr>
         <w:pStyle w:val="CommentText"/>
@@ -24869,7 +24936,7 @@
       </w:r>
     </w:p>
   </w:comment>
-  <w:comment w:id="21" w:author="Michael Cramer" w:date="2020-01-21T17:52:00Z" w:initials="MC">
+  <w:comment w:id="20" w:author="Michael Cramer" w:date="2020-01-21T17:52:00Z" w:initials="MC">
     <w:p>
       <w:pPr>
         <w:pStyle w:val="CommentText"/>
@@ -24891,7 +24958,7 @@
       </w:r>
     </w:p>
   </w:comment>
-  <w:comment w:id="22" w:author="Michael Cramer" w:date="2020-01-21T18:21:00Z" w:initials="MC">
+  <w:comment w:id="21" w:author="Michael Cramer" w:date="2020-01-21T18:21:00Z" w:initials="MC">
     <w:p>
       <w:pPr>
         <w:pStyle w:val="CommentText"/>
@@ -24907,7 +24974,7 @@
       </w:r>
     </w:p>
   </w:comment>
-  <w:comment w:id="23" w:author="Michael Cramer" w:date="2020-01-21T18:23:00Z" w:initials="MC">
+  <w:comment w:id="22" w:author="Michael Cramer" w:date="2020-01-21T18:23:00Z" w:initials="MC">
     <w:p>
       <w:pPr>
         <w:pStyle w:val="CommentText"/>
@@ -24923,7 +24990,7 @@
       </w:r>
     </w:p>
   </w:comment>
-  <w:comment w:id="24" w:author="Michael Cramer" w:date="2020-01-21T18:25:00Z" w:initials="MC">
+  <w:comment w:id="23" w:author="Michael Cramer" w:date="2020-01-21T18:25:00Z" w:initials="MC">
     <w:p>
       <w:pPr>
         <w:pStyle w:val="CommentText"/>
@@ -24942,7 +25009,7 @@
       </w:r>
     </w:p>
   </w:comment>
-  <w:comment w:id="26" w:author="Michael Cramer" w:date="2020-01-21T18:32:00Z" w:initials="MC">
+  <w:comment w:id="25" w:author="Michael Cramer" w:date="2020-01-21T18:32:00Z" w:initials="MC">
     <w:p>
       <w:pPr>
         <w:pStyle w:val="CommentText"/>
@@ -24958,7 +25025,7 @@
       </w:r>
     </w:p>
   </w:comment>
-  <w:comment w:id="27" w:author="Michael Cramer" w:date="2020-01-21T18:33:00Z" w:initials="MC">
+  <w:comment w:id="26" w:author="Michael Cramer" w:date="2020-01-21T18:33:00Z" w:initials="MC">
     <w:p>
       <w:pPr>
         <w:pStyle w:val="CommentText"/>
@@ -24984,7 +25051,7 @@
       </w:r>
     </w:p>
   </w:comment>
-  <w:comment w:id="28" w:author="Michael Cramer" w:date="2020-01-21T18:42:00Z" w:initials="MC">
+  <w:comment w:id="27" w:author="Michael Cramer" w:date="2020-01-21T18:42:00Z" w:initials="MC">
     <w:p>
       <w:pPr>
         <w:pStyle w:val="CommentText"/>
@@ -25003,7 +25070,7 @@
       </w:r>
     </w:p>
   </w:comment>
-  <w:comment w:id="29" w:author="Michael Cramer" w:date="2020-01-21T18:44:00Z" w:initials="MC">
+  <w:comment w:id="28" w:author="Michael Cramer" w:date="2020-01-21T18:44:00Z" w:initials="MC">
     <w:p>
       <w:pPr>
         <w:pStyle w:val="CommentText"/>
@@ -25019,7 +25086,7 @@
       </w:r>
     </w:p>
   </w:comment>
-  <w:comment w:id="30" w:author="Michael Cramer" w:date="2020-01-21T18:48:00Z" w:initials="MC">
+  <w:comment w:id="29" w:author="Michael Cramer" w:date="2020-01-21T18:48:00Z" w:initials="MC">
     <w:p>
       <w:pPr>
         <w:pStyle w:val="CommentText"/>
@@ -25043,7 +25110,7 @@
       </w:r>
     </w:p>
   </w:comment>
-  <w:comment w:id="31" w:author="Michael Cramer" w:date="2020-01-21T18:58:00Z" w:initials="MC">
+  <w:comment w:id="30" w:author="Michael Cramer" w:date="2020-01-21T18:58:00Z" w:initials="MC">
     <w:p>
       <w:pPr>
         <w:pStyle w:val="CommentText"/>
@@ -25071,7 +25138,7 @@
       </w:r>
     </w:p>
   </w:comment>
-  <w:comment w:id="32" w:author="Michael Cramer" w:date="2020-01-21T18:59:00Z" w:initials="MC">
+  <w:comment w:id="31" w:author="Michael Cramer" w:date="2020-01-21T18:59:00Z" w:initials="MC">
     <w:p>
       <w:pPr>
         <w:pStyle w:val="CommentText"/>
@@ -25087,7 +25154,7 @@
       </w:r>
     </w:p>
   </w:comment>
-  <w:comment w:id="33" w:author="Michael Cramer" w:date="2020-01-21T19:00:00Z" w:initials="MC">
+  <w:comment w:id="32" w:author="Michael Cramer" w:date="2020-01-21T19:02:00Z" w:initials="MC">
     <w:p>
       <w:pPr>
         <w:pStyle w:val="CommentText"/>
@@ -25099,11 +25166,11 @@
         <w:annotationRef/>
       </w:r>
       <w:r>
-        <w:t>Start of sentence???</w:t>
+        <w:t>Why?</w:t>
       </w:r>
     </w:p>
   </w:comment>
-  <w:comment w:id="34" w:author="Michael Cramer" w:date="2020-01-21T19:02:00Z" w:initials="MC">
+  <w:comment w:id="34" w:author="Ruan Van Mazijk" w:date="2020-01-30T15:24:00Z" w:initials="RVM">
     <w:p>
       <w:pPr>
         <w:pStyle w:val="CommentText"/>
@@ -25115,43 +25182,11 @@
         <w:annotationRef/>
       </w:r>
       <w:r>
-        <w:t>Why?</w:t>
+        <w:t>Double check that maps line up w/ "only 4 sub-pixels" idea</w:t>
       </w:r>
     </w:p>
   </w:comment>
-  <w:comment w:id="35" w:author="Michael Cramer" w:date="2020-01-29T15:09:00Z" w:initials="MC">
-    <w:p>
-      <w:pPr>
-        <w:pStyle w:val="CommentText"/>
-      </w:pPr>
-      <w:r>
-        <w:rPr>
-          <w:rStyle w:val="CommentReference"/>
-        </w:rPr>
-        <w:annotationRef/>
-      </w:r>
-      <w:r>
-        <w:t xml:space="preserve">The students commented on  the excessive lengths of several sentences. Especially this one. </w:t>
-      </w:r>
-    </w:p>
-  </w:comment>
-  <w:comment w:id="37" w:author="Ruan Van Mazijk" w:date="2020-01-30T15:24:00Z" w:initials="RVM">
-    <w:p>
-      <w:pPr>
-        <w:pStyle w:val="CommentText"/>
-      </w:pPr>
-      <w:r>
-        <w:rPr>
-          <w:rStyle w:val="CommentReference"/>
-        </w:rPr>
-        <w:annotationRef/>
-      </w:r>
-      <w:r>
-        <w:t>Double check that maps line up w/ "only 4 sub-pixels" idea</w:t>
-      </w:r>
-    </w:p>
-  </w:comment>
-  <w:comment w:id="38" w:author="Ruan Van Mazijk" w:date="2020-01-30T15:25:00Z" w:initials="RVM">
+  <w:comment w:id="35" w:author="Ruan Van Mazijk" w:date="2020-01-30T15:25:00Z" w:initials="RVM">
     <w:p>
       <w:pPr>
         <w:pStyle w:val="CommentText"/>
@@ -25172,7 +25207,7 @@
       <w:proofErr w:type="spellEnd"/>
     </w:p>
   </w:comment>
-  <w:comment w:id="39" w:author="Michael Cramer" w:date="2020-01-21T16:45:00Z" w:initials="MC">
+  <w:comment w:id="36" w:author="Michael Cramer" w:date="2020-01-21T16:45:00Z" w:initials="MC">
     <w:p>
       <w:pPr>
         <w:pStyle w:val="CommentText"/>
@@ -25188,7 +25223,7 @@
       </w:r>
     </w:p>
   </w:comment>
-  <w:comment w:id="40" w:author="Michael Cramer" w:date="2020-01-21T19:07:00Z" w:initials="MC">
+  <w:comment w:id="38" w:author="Michael Cramer" w:date="2020-01-21T19:07:00Z" w:initials="MC">
     <w:p>
       <w:pPr>
         <w:pStyle w:val="CommentText"/>
@@ -25204,7 +25239,7 @@
       </w:r>
     </w:p>
   </w:comment>
-  <w:comment w:id="41" w:author="Michael Cramer" w:date="2020-01-21T17:53:00Z" w:initials="MC">
+  <w:comment w:id="39" w:author="Ruan Van Mazijk" w:date="2020-01-30T16:21:00Z" w:initials="RVM">
     <w:p>
       <w:pPr>
         <w:pStyle w:val="CommentText"/>
@@ -25216,11 +25251,11 @@
         <w:annotationRef/>
       </w:r>
       <w:r>
-        <w:t>This is not what the legend seems to imply???</w:t>
+        <w:t>OOPS. Need to redo the labels to be the sum of T and S, not equal to T or S</w:t>
       </w:r>
     </w:p>
   </w:comment>
-  <w:comment w:id="42" w:author="Michael Cramer" w:date="2020-01-21T17:54:00Z" w:initials="MC">
+  <w:comment w:id="40" w:author="Michael Cramer" w:date="2020-01-21T17:53:00Z" w:initials="MC">
     <w:p>
       <w:pPr>
         <w:pStyle w:val="CommentText"/>
@@ -25232,11 +25267,27 @@
         <w:annotationRef/>
       </w:r>
       <w:r>
-        <w:t>Something cooking?</w:t>
+        <w:t>This is not what the legend seems to imply???</w:t>
       </w:r>
     </w:p>
   </w:comment>
-  <w:comment w:id="44" w:author="Michael Cramer" w:date="2020-01-21T19:10:00Z" w:initials="MC">
+  <w:comment w:id="41" w:author="Michael Cramer" w:date="2020-01-21T17:54:00Z" w:initials="MC">
+    <w:p>
+      <w:pPr>
+        <w:pStyle w:val="CommentText"/>
+      </w:pPr>
+      <w:r>
+        <w:rPr>
+          <w:rStyle w:val="CommentReference"/>
+        </w:rPr>
+        <w:annotationRef/>
+      </w:r>
+      <w:r>
+        <w:t>Something cooking?</w:t>
+      </w:r>
+    </w:p>
+  </w:comment>
+  <w:comment w:id="43" w:author="Michael Cramer" w:date="2020-01-21T19:10:00Z" w:initials="MC">
     <w:p>
       <w:pPr>
         <w:pStyle w:val="CommentText"/>
@@ -25302,13 +25353,12 @@
   <w15:commentEx w15:paraId="31079DFF" w15:done="0"/>
   <w15:commentEx w15:paraId="7FA66952" w15:done="0"/>
   <w15:commentEx w15:paraId="6AF0ADCE" w15:done="0"/>
-  <w15:commentEx w15:paraId="42CCC1A1" w15:done="0"/>
   <w15:commentEx w15:paraId="33809609" w15:done="0"/>
-  <w15:commentEx w15:paraId="669B9784" w15:done="0"/>
   <w15:commentEx w15:paraId="3B2F63F5" w15:done="0"/>
   <w15:commentEx w15:paraId="258F6084" w15:done="0"/>
   <w15:commentEx w15:paraId="1527499C" w15:done="0"/>
   <w15:commentEx w15:paraId="05C5B360" w15:done="0"/>
+  <w15:commentEx w15:paraId="3393DB47" w15:paraIdParent="05C5B360" w15:done="0"/>
   <w15:commentEx w15:paraId="735DAFC9" w15:done="0"/>
   <w15:commentEx w15:paraId="6EBE4948" w15:done="0"/>
   <w15:commentEx w15:paraId="1675CC89" w15:done="0"/>
@@ -25342,13 +25392,12 @@
   <w16cid:commentId w16cid:paraId="31079DFF" w16cid:durableId="21D1C5EA"/>
   <w16cid:commentId w16cid:paraId="7FA66952" w16cid:durableId="21D1C83B"/>
   <w16cid:commentId w16cid:paraId="6AF0ADCE" w16cid:durableId="21D1C8A8"/>
-  <w16cid:commentId w16cid:paraId="42CCC1A1" w16cid:durableId="21D1C8D8"/>
   <w16cid:commentId w16cid:paraId="33809609" w16cid:durableId="21D1C945"/>
-  <w16cid:commentId w16cid:paraId="669B9784" w16cid:durableId="21DC1E95"/>
   <w16cid:commentId w16cid:paraId="3B2F63F5" w16cid:durableId="21DD73BD"/>
   <w16cid:commentId w16cid:paraId="258F6084" w16cid:durableId="21DD73D3"/>
   <w16cid:commentId w16cid:paraId="1527499C" w16cid:durableId="21D1A90D"/>
   <w16cid:commentId w16cid:paraId="05C5B360" w16cid:durableId="21D1CA83"/>
+  <w16cid:commentId w16cid:paraId="3393DB47" w16cid:durableId="21DD80F4"/>
   <w16cid:commentId w16cid:paraId="735DAFC9" w16cid:durableId="21D1B92E"/>
   <w16cid:commentId w16cid:paraId="6EBE4948" w16cid:durableId="21D1B958"/>
   <w16cid:commentId w16cid:paraId="1675CC89" w16cid:durableId="21D1CB40"/>
@@ -29139,7 +29188,7 @@
 </file>
 
 <file path=customXml/itemProps1.xml><?xml version="1.0" encoding="utf-8"?>
-<ds:datastoreItem xmlns:ds="http://schemas.openxmlformats.org/officeDocument/2006/customXml" ds:itemID="{8017A778-565E-409D-B1B0-EFCF7F6EC95C}">
+<ds:datastoreItem xmlns:ds="http://schemas.openxmlformats.org/officeDocument/2006/customXml" ds:itemID="{949F1E2A-4AC7-42FB-8F4F-C7C230133027}">
   <ds:schemaRefs>
     <ds:schemaRef ds:uri="http://schemas.openxmlformats.org/officeDocument/2006/bibliography"/>
   </ds:schemaRefs>

</xml_diff>

<commit_message>
Reword data availability statement, mention species lists
</commit_message>
<xml_diff>
--- a/manuscript/Van-Mazijk-Cramer-Verboom_main-text.docx
+++ b/manuscript/Van-Mazijk-Cramer-Verboom_main-text.docx
@@ -19179,12 +19179,7 @@
         <w:t xml:space="preserve"> and (g) QDS-</w:t>
       </w:r>
       <w:r>
-        <w:t>scale richnes</w:t>
-      </w:r>
-      <w:bookmarkStart w:id="37" w:name="_GoBack"/>
-      <w:bookmarkEnd w:id="37"/>
-      <w:r>
-        <w:t>s (</w:t>
+        <w:t>scale richness (</w:t>
       </w:r>
       <m:oMath>
         <m:bar>
@@ -19310,26 +19305,26 @@
       <w:r>
         <w:t xml:space="preserve">) with </w:t>
       </w:r>
+      <w:commentRangeStart w:id="37"/>
       <w:commentRangeStart w:id="38"/>
-      <w:commentRangeStart w:id="39"/>
       <w:r>
         <w:t xml:space="preserve">contour lines </w:t>
       </w:r>
-      <w:commentRangeEnd w:id="38"/>
+      <w:commentRangeEnd w:id="37"/>
       <w:r>
         <w:rPr>
           <w:rStyle w:val="CommentReference"/>
           <w:rFonts w:ascii="Times New Roman" w:hAnsiTheme="minorHAnsi"/>
         </w:rPr>
-        <w:commentReference w:id="38"/>
-      </w:r>
-      <w:commentRangeEnd w:id="39"/>
+        <w:commentReference w:id="37"/>
+      </w:r>
+      <w:commentRangeEnd w:id="38"/>
       <w:r>
         <w:rPr>
           <w:rStyle w:val="CommentReference"/>
           <w:rFonts w:ascii="Times New Roman" w:hAnsiTheme="minorHAnsi"/>
         </w:rPr>
-        <w:commentReference w:id="39"/>
+        <w:commentReference w:id="38"/>
       </w:r>
       <w:r>
         <w:t>denoting the</w:t>
@@ -20167,7 +20162,7 @@
       <w:r>
         <w:t xml:space="preserve">Filled and empty points represent effect estimates  for the GCFR and </w:t>
       </w:r>
-      <w:commentRangeStart w:id="40"/>
+      <w:commentRangeStart w:id="39"/>
       <w:r>
         <w:t>SWAFR</w:t>
       </w:r>
@@ -20177,13 +20172,13 @@
       <w:r>
         <w:t xml:space="preserve"> respectively </w:t>
       </w:r>
-      <w:commentRangeEnd w:id="40"/>
+      <w:commentRangeEnd w:id="39"/>
       <w:r>
         <w:rPr>
           <w:rStyle w:val="CommentReference"/>
           <w:rFonts w:ascii="Times New Roman" w:hAnsiTheme="minorHAnsi"/>
         </w:rPr>
-        <w:commentReference w:id="40"/>
+        <w:commentReference w:id="39"/>
       </w:r>
       <w:r>
         <w:t xml:space="preserve">when region-interaction terms were retained during </w:t>
@@ -20287,17 +20282,17 @@
       <w:r>
         <w:t xml:space="preserve"> The equivalent results when </w:t>
       </w:r>
-      <w:commentRangeStart w:id="41"/>
+      <w:commentRangeStart w:id="40"/>
       <w:r>
         <w:t>hotpots</w:t>
       </w:r>
-      <w:commentRangeEnd w:id="41"/>
+      <w:commentRangeEnd w:id="40"/>
       <w:r>
         <w:rPr>
           <w:rStyle w:val="CommentReference"/>
           <w:rFonts w:ascii="Times New Roman" w:hAnsiTheme="minorHAnsi"/>
         </w:rPr>
-        <w:commentReference w:id="41"/>
+        <w:commentReference w:id="40"/>
       </w:r>
       <w:r>
         <w:t xml:space="preserve"> </w:t>
@@ -20320,7 +20315,7 @@
       <w:r>
         <w:br w:type="page"/>
       </w:r>
-      <w:bookmarkStart w:id="42" w:name="references"/>
+      <w:bookmarkStart w:id="41" w:name="references"/>
     </w:p>
     <w:p>
       <w:pPr>
@@ -20337,47 +20332,24 @@
         <w:pStyle w:val="BodyText"/>
       </w:pPr>
       <w:r>
-        <w:t xml:space="preserve">Raster-layers (of the nine forms of environmental heterogeneity, the major axis of heterogeneity (PC1) and vascular species richness) at each of the four spatial scales and analyses in the form of R-scripts </w:t>
-      </w:r>
-      <w:r>
-        <w:t>are available in the DRYAD Digital Repository</w:t>
-      </w:r>
-      <w:r>
-        <w:t>:</w:t>
-      </w:r>
-      <w:r>
-        <w:t xml:space="preserve"> </w:t>
-      </w:r>
-      <w:r>
-        <w:t>[</w:t>
-      </w:r>
-      <w:r>
-        <w:rPr>
-          <w:highlight w:val="yellow"/>
-        </w:rPr>
-        <w:t>UR</w:t>
-      </w:r>
-      <w:r>
-        <w:rPr>
-          <w:highlight w:val="yellow"/>
-        </w:rPr>
-        <w:t>L</w:t>
-      </w:r>
-      <w:r>
-        <w:t>]</w:t>
-      </w:r>
-      <w:r>
-        <w:t xml:space="preserve">. </w:t>
-      </w:r>
-      <w:commentRangeStart w:id="43"/>
-      <w:r>
-        <w:t xml:space="preserve">The </w:t>
-      </w:r>
-      <w:r>
-        <w:t xml:space="preserve">raw </w:t>
-      </w:r>
-      <w:r>
-        <w:t xml:space="preserve">plant occurrence records are available from GBIF (GCFR: </w:t>
+        <w:t xml:space="preserve">The raw </w:t>
+      </w:r>
+      <w:r>
+        <w:t xml:space="preserve">vascular </w:t>
+      </w:r>
+      <w:r>
+        <w:t xml:space="preserve">plant occurrence records </w:t>
+      </w:r>
+      <w:r>
+        <w:t xml:space="preserve">used </w:t>
+      </w:r>
+      <w:r>
+        <w:t xml:space="preserve">are available </w:t>
+      </w:r>
+      <w:bookmarkStart w:id="42" w:name="_GoBack"/>
+      <w:bookmarkEnd w:id="42"/>
+      <w:r>
+        <w:t xml:space="preserve">from GBIF (GCFR: </w:t>
       </w:r>
       <w:hyperlink r:id="rId17" w:history="1">
         <w:r>
@@ -20399,15 +20371,79 @@
         </w:r>
       </w:hyperlink>
       <w:r>
-        <w:t>).</w:t>
-      </w:r>
-      <w:commentRangeEnd w:id="43"/>
-      <w:r>
-        <w:rPr>
-          <w:rStyle w:val="CommentReference"/>
-          <w:rFonts w:ascii="Times New Roman" w:hAnsiTheme="minorHAnsi"/>
-        </w:rPr>
-        <w:commentReference w:id="43"/>
+        <w:t>)</w:t>
+      </w:r>
+      <w:r>
+        <w:t>. A</w:t>
+      </w:r>
+      <w:r>
+        <w:t>nalyses in the form of R-scripts</w:t>
+      </w:r>
+      <w:r>
+        <w:t>, cleaned species lists, r</w:t>
+      </w:r>
+      <w:r>
+        <w:t xml:space="preserve">aster-layers of the nine forms of environmental heterogeneity, the major axis of heterogeneity (PC1) </w:t>
+      </w:r>
+      <w:r>
+        <w:t>(</w:t>
+      </w:r>
+      <w:r>
+        <w:t>at each of the four spatial scales</w:t>
+      </w:r>
+      <w:r>
+        <w:t xml:space="preserve">) </w:t>
+      </w:r>
+      <w:r>
+        <w:t>and species richness</w:t>
+      </w:r>
+      <w:r>
+        <w:t xml:space="preserve"> (</w:t>
+      </w:r>
+      <w:r>
+        <w:t xml:space="preserve">at the </w:t>
+      </w:r>
+      <w:r>
+        <w:t>three</w:t>
+      </w:r>
+      <w:r>
+        <w:t xml:space="preserve"> spatial scales</w:t>
+      </w:r>
+      <w:r>
+        <w:t>)</w:t>
+      </w:r>
+      <w:r>
+        <w:t xml:space="preserve"> </w:t>
+      </w:r>
+      <w:r>
+        <w:t>are available in the DRYAD Digital Repository</w:t>
+      </w:r>
+      <w:r>
+        <w:t>:</w:t>
+      </w:r>
+      <w:r>
+        <w:t xml:space="preserve"> </w:t>
+      </w:r>
+      <w:r>
+        <w:t>[</w:t>
+      </w:r>
+      <w:r>
+        <w:rPr>
+          <w:highlight w:val="yellow"/>
+        </w:rPr>
+        <w:t>UR</w:t>
+      </w:r>
+      <w:r>
+        <w:rPr>
+          <w:highlight w:val="yellow"/>
+        </w:rPr>
+        <w:t>L</w:t>
+      </w:r>
+      <w:r>
+        <w:t>]</w:t>
+      </w:r>
+      <w:r>
+        <w:t>.</w:t>
       </w:r>
     </w:p>
     <w:p>
@@ -20417,7 +20453,7 @@
       <w:r>
         <w:t>References</w:t>
       </w:r>
-      <w:bookmarkEnd w:id="42"/>
+      <w:bookmarkEnd w:id="41"/>
     </w:p>
     <w:p>
       <w:pPr>
@@ -20960,7 +20996,15 @@
           <w:rFonts w:hAnsi="Times New Roman" w:cs="Times New Roman"/>
           <w:noProof/>
         </w:rPr>
-        <w:t xml:space="preserve"> (pp. 26–46). Oxford: Oxford University Press. https://doi.org/oso/9780199679584.003.0002</w:t>
+        <w:t xml:space="preserve"> (pp. 26–46). Oxford: </w:t>
+      </w:r>
+      <w:r>
+        <w:rPr>
+          <w:rFonts w:hAnsi="Times New Roman" w:cs="Times New Roman"/>
+          <w:noProof/>
+        </w:rPr>
+        <w:lastRenderedPageBreak/>
+        <w:t>Oxford University Press. https://doi.org/oso/9780199679584.003.0002</w:t>
       </w:r>
     </w:p>
     <w:p>
@@ -20981,7 +21025,6 @@
           <w:rFonts w:hAnsi="Times New Roman" w:cs="Times New Roman"/>
           <w:noProof/>
         </w:rPr>
-        <w:lastRenderedPageBreak/>
         <w:t xml:space="preserve">Byrne, M. (2008). Evidence for multiple refugia at different time scales during Pleistocene climatic oscillations in southern Australia inferred from phylogeography. </w:t>
       </w:r>
       <w:r>
@@ -21623,15 +21666,8 @@
           <w:rFonts w:hAnsi="Times New Roman" w:cs="Times New Roman"/>
           <w:noProof/>
         </w:rPr>
-        <w:t xml:space="preserve">Crisp, M. D., Arroyo, M. T. K., Cook, L. G., Gandolfo, M. A., Jordan, G. J., McGlone, M. S., … </w:t>
-      </w:r>
-      <w:r>
-        <w:rPr>
-          <w:rFonts w:hAnsi="Times New Roman" w:cs="Times New Roman"/>
-          <w:noProof/>
-        </w:rPr>
         <w:lastRenderedPageBreak/>
-        <w:t xml:space="preserve">Linder, H. P. (2009). Phylogenetic biome conservatism on a global scale. </w:t>
+        <w:t xml:space="preserve">Crisp, M. D., Arroyo, M. T. K., Cook, L. G., Gandolfo, M. A., Jordan, G. J., McGlone, M. S., … Linder, H. P. (2009). Phylogenetic biome conservatism on a global scale. </w:t>
       </w:r>
       <w:r>
         <w:rPr>
@@ -22341,7 +22377,15 @@
           <w:rFonts w:hAnsi="Times New Roman" w:cs="Times New Roman"/>
           <w:noProof/>
         </w:rPr>
-        <w:t xml:space="preserve">Hopper, S. D. (2009). OCBIL theory: Towards an integrated understanding of the evolution, ecology and conservation of biodiversity on old, climatically buffered, infertile landscapes. </w:t>
+        <w:t xml:space="preserve">Hopper, S. D. (2009). OCBIL theory: Towards an integrated understanding of the evolution, </w:t>
+      </w:r>
+      <w:r>
+        <w:rPr>
+          <w:rFonts w:hAnsi="Times New Roman" w:cs="Times New Roman"/>
+          <w:noProof/>
+        </w:rPr>
+        <w:lastRenderedPageBreak/>
+        <w:t xml:space="preserve">ecology and conservation of biodiversity on old, climatically buffered, infertile landscapes. </w:t>
       </w:r>
       <w:r>
         <w:rPr>
@@ -22350,7 +22394,6 @@
           <w:iCs/>
           <w:noProof/>
         </w:rPr>
-        <w:lastRenderedPageBreak/>
         <w:t>Plant and Soil</w:t>
       </w:r>
       <w:r>
@@ -23015,7 +23058,15 @@
           <w:rFonts w:hAnsi="Times New Roman" w:cs="Times New Roman"/>
           <w:noProof/>
         </w:rPr>
-        <w:t xml:space="preserve">Meadows, M E, Chase, B. M., &amp; Seliane, M. (2010). Holocene palaeoenvironments of the Cederberg and Swartruggens mountains, Western Cape, South Africa: pollen and stable isotope evidence from hyrax dung middens. </w:t>
+        <w:t xml:space="preserve">Meadows, M E, Chase, B. M., &amp; Seliane, M. (2010). Holocene palaeoenvironments of the Cederberg and Swartruggens mountains, Western Cape, South Africa: pollen and stable </w:t>
+      </w:r>
+      <w:r>
+        <w:rPr>
+          <w:rFonts w:hAnsi="Times New Roman" w:cs="Times New Roman"/>
+          <w:noProof/>
+        </w:rPr>
+        <w:lastRenderedPageBreak/>
+        <w:t xml:space="preserve">isotope evidence from hyrax dung middens. </w:t>
       </w:r>
       <w:r>
         <w:rPr>
@@ -23068,7 +23119,6 @@
           <w:rFonts w:hAnsi="Times New Roman" w:cs="Times New Roman"/>
           <w:noProof/>
         </w:rPr>
-        <w:lastRenderedPageBreak/>
         <w:t xml:space="preserve">Meadows, M E, &amp; Sugden, J. M. (1991). A vegetation history of the last 14,500 years on the Cederberg, SW Cape, South Africa. </w:t>
       </w:r>
       <w:r>
@@ -23793,6 +23843,7 @@
           <w:iCs/>
           <w:noProof/>
         </w:rPr>
+        <w:lastRenderedPageBreak/>
         <w:t>Evolution</w:t>
       </w:r>
       <w:r>
@@ -23837,7 +23888,6 @@
           <w:rFonts w:hAnsi="Times New Roman" w:cs="Times New Roman"/>
           <w:noProof/>
         </w:rPr>
-        <w:lastRenderedPageBreak/>
         <w:t xml:space="preserve">Stein, A., Gerstner, K., &amp; Kreft, H. (2014). Environmental heterogeneity as a universal driver of species richness across taxa, biomes and spatial scales. </w:t>
       </w:r>
       <w:r>
@@ -25223,7 +25273,7 @@
       </w:r>
     </w:p>
   </w:comment>
-  <w:comment w:id="38" w:author="Michael Cramer" w:date="2020-01-21T19:07:00Z" w:initials="MC">
+  <w:comment w:id="37" w:author="Michael Cramer" w:date="2020-01-21T19:07:00Z" w:initials="MC">
     <w:p>
       <w:pPr>
         <w:pStyle w:val="CommentText"/>
@@ -25239,7 +25289,7 @@
       </w:r>
     </w:p>
   </w:comment>
-  <w:comment w:id="39" w:author="Ruan Van Mazijk" w:date="2020-01-30T16:21:00Z" w:initials="RVM">
+  <w:comment w:id="38" w:author="Ruan Van Mazijk" w:date="2020-01-30T16:21:00Z" w:initials="RVM">
     <w:p>
       <w:pPr>
         <w:pStyle w:val="CommentText"/>
@@ -25255,7 +25305,7 @@
       </w:r>
     </w:p>
   </w:comment>
-  <w:comment w:id="40" w:author="Michael Cramer" w:date="2020-01-21T17:53:00Z" w:initials="MC">
+  <w:comment w:id="39" w:author="Michael Cramer" w:date="2020-01-21T17:53:00Z" w:initials="MC">
     <w:p>
       <w:pPr>
         <w:pStyle w:val="CommentText"/>
@@ -25271,7 +25321,7 @@
       </w:r>
     </w:p>
   </w:comment>
-  <w:comment w:id="41" w:author="Michael Cramer" w:date="2020-01-21T17:54:00Z" w:initials="MC">
+  <w:comment w:id="40" w:author="Michael Cramer" w:date="2020-01-21T17:54:00Z" w:initials="MC">
     <w:p>
       <w:pPr>
         <w:pStyle w:val="CommentText"/>
@@ -25284,42 +25334,6 @@
       </w:r>
       <w:r>
         <w:t>Something cooking?</w:t>
-      </w:r>
-    </w:p>
-  </w:comment>
-  <w:comment w:id="43" w:author="Michael Cramer" w:date="2020-01-21T19:10:00Z" w:initials="MC">
-    <w:p>
-      <w:pPr>
-        <w:pStyle w:val="CommentText"/>
-      </w:pPr>
-      <w:r>
-        <w:rPr>
-          <w:rStyle w:val="CommentReference"/>
-        </w:rPr>
-        <w:annotationRef/>
-      </w:r>
-      <w:r>
-        <w:t xml:space="preserve">Ruan, we did have a discussion of this. I think the </w:t>
-      </w:r>
-      <w:proofErr w:type="spellStart"/>
-      <w:r>
-        <w:t>rasters</w:t>
-      </w:r>
-      <w:proofErr w:type="spellEnd"/>
-      <w:r>
-        <w:t xml:space="preserve"> on dryad are perhaps questionable</w:t>
-      </w:r>
-      <w:r>
-        <w:t>…</w:t>
-      </w:r>
-      <w:r>
-        <w:t>? It could be argued that the cleaned species list might be useful</w:t>
-      </w:r>
-      <w:r>
-        <w:t>…</w:t>
-      </w:r>
-      <w:r>
-        <w:t>..?</w:t>
       </w:r>
     </w:p>
   </w:comment>
@@ -25361,7 +25375,6 @@
   <w15:commentEx w15:paraId="3393DB47" w15:paraIdParent="05C5B360" w15:done="0"/>
   <w15:commentEx w15:paraId="735DAFC9" w15:done="0"/>
   <w15:commentEx w15:paraId="6EBE4948" w15:done="0"/>
-  <w15:commentEx w15:paraId="1675CC89" w15:done="0"/>
 </w15:commentsEx>
 </file>
 
@@ -25400,7 +25413,6 @@
   <w16cid:commentId w16cid:paraId="3393DB47" w16cid:durableId="21DD80F4"/>
   <w16cid:commentId w16cid:paraId="735DAFC9" w16cid:durableId="21D1B92E"/>
   <w16cid:commentId w16cid:paraId="6EBE4948" w16cid:durableId="21D1B958"/>
-  <w16cid:commentId w16cid:paraId="1675CC89" w16cid:durableId="21D1CB40"/>
 </w16cid:commentsIds>
 </file>
 
@@ -29188,7 +29200,7 @@
 </file>
 
 <file path=customXml/itemProps1.xml><?xml version="1.0" encoding="utf-8"?>
-<ds:datastoreItem xmlns:ds="http://schemas.openxmlformats.org/officeDocument/2006/customXml" ds:itemID="{949F1E2A-4AC7-42FB-8F4F-C7C230133027}">
+<ds:datastoreItem xmlns:ds="http://schemas.openxmlformats.org/officeDocument/2006/customXml" ds:itemID="{0D3154D9-ED6B-4F73-8FDA-01C708F53666}">
   <ds:schemaRefs>
     <ds:schemaRef ds:uri="http://schemas.openxmlformats.org/officeDocument/2006/bibliography"/>
   </ds:schemaRefs>

</xml_diff>

<commit_message>
Work on ms comments:
</commit_message>
<xml_diff>
--- a/manuscript/Van-Mazijk-Cramer-Verboom_main-text.docx
+++ b/manuscript/Van-Mazijk-Cramer-Verboom_main-text.docx
@@ -569,16 +569,7 @@
         <w:t xml:space="preserve">, </w:t>
       </w:r>
       <w:r>
-        <w:t>the latter</w:t>
-      </w:r>
-      <w:r>
-        <w:t xml:space="preserve"> </w:t>
-      </w:r>
-      <w:r>
-        <w:t>describing</w:t>
-      </w:r>
-      <w:r>
-        <w:t xml:space="preserve"> </w:t>
+        <w:t xml:space="preserve">the latter describing </w:t>
       </w:r>
       <w:r>
         <w:t xml:space="preserve">ca. 38–42% </w:t>
@@ -3392,10 +3383,7 @@
         <w:t>) and vegetational gradients</w:t>
       </w:r>
       <w:r>
-        <w:t xml:space="preserve"> </w:t>
-      </w:r>
-      <w:r>
-        <w:t>(</w:t>
+        <w:t xml:space="preserve"> (</w:t>
       </w:r>
       <w:r>
         <w:t>normalized difference vegetation index;</w:t>
@@ -6525,10 +6513,22 @@
         <w:t xml:space="preserve">The </w:t>
       </w:r>
       <w:r>
+        <w:t xml:space="preserve">univariate </w:t>
+      </w:r>
+      <w:r>
         <w:t xml:space="preserve">ANCOVA </w:t>
       </w:r>
       <w:r>
-        <w:t>results show</w:t>
+        <w:t xml:space="preserve">results </w:t>
+      </w:r>
+      <w:r>
+        <w:rPr>
+          <w:rFonts w:eastAsiaTheme="minorEastAsia"/>
+        </w:rPr>
+        <w:t xml:space="preserve">(Table 1) </w:t>
+      </w:r>
+      <w:r>
+        <w:t>show</w:t>
       </w:r>
       <w:r>
         <w:t xml:space="preserve"> that </w:t>
@@ -6543,20 +6543,632 @@
         <w:rPr>
           <w:rFonts w:eastAsiaTheme="minorEastAsia"/>
         </w:rPr>
-        <w:t xml:space="preserve"> (Table 1)</w:t>
+        <w:t>,</w:t>
       </w:r>
       <w:r>
         <w:rPr>
           <w:rFonts w:eastAsiaTheme="minorEastAsia"/>
         </w:rPr>
-        <w:t xml:space="preserve">, as well as the main axis of heterogeneity (PC1), influence species richness in a consistently positive manner across the two study </w:t>
+        <w:t xml:space="preserve"> </w:t>
+      </w:r>
+      <w:r>
+        <w:rPr>
+          <w:rFonts w:eastAsiaTheme="minorEastAsia"/>
+        </w:rPr>
+        <w:t xml:space="preserve">as well as the main axis of heterogeneity (PC1), influence species richness in a consistently positive manner across the two study regions. In addition, </w:t>
+      </w:r>
+      <w:r>
+        <w:rPr>
+          <w:rFonts w:eastAsiaTheme="minorEastAsia"/>
+        </w:rPr>
+        <w:t>they</w:t>
+      </w:r>
+      <w:r>
+        <w:rPr>
+          <w:rFonts w:eastAsiaTheme="minorEastAsia"/>
+        </w:rPr>
+        <w:t xml:space="preserve"> show</w:t>
+      </w:r>
+      <w:r>
+        <w:rPr>
+          <w:rFonts w:eastAsiaTheme="minorEastAsia"/>
+        </w:rPr>
+        <w:t xml:space="preserve"> that,</w:t>
+      </w:r>
+      <w:r>
+        <w:t xml:space="preserve"> at the HDS- and DS-scales</w:t>
+      </w:r>
+      <w:r>
+        <w:t>,</w:t>
+      </w:r>
+      <w:r>
+        <w:t xml:space="preserve"> </w:t>
+      </w:r>
+      <w:r>
+        <w:rPr>
+          <w:rFonts w:eastAsiaTheme="minorEastAsia"/>
+        </w:rPr>
+        <w:t>the effect of</w:t>
+      </w:r>
+      <w:r>
+        <w:rPr>
+          <w:rFonts w:eastAsiaTheme="minorEastAsia"/>
+        </w:rPr>
+        <w:t xml:space="preserve"> </w:t>
+      </w:r>
+      <w:r>
+        <w:rPr>
+          <w:rFonts w:eastAsiaTheme="minorEastAsia"/>
+        </w:rPr>
+        <w:t xml:space="preserve">heterogeneity in each environmental variable, and of PC1, on </w:t>
+      </w:r>
+      <w:r>
+        <w:rPr>
+          <w:rFonts w:eastAsiaTheme="minorEastAsia"/>
+        </w:rPr>
+        <w:t xml:space="preserve">species richness </w:t>
+      </w:r>
+      <w:r>
+        <w:rPr>
+          <w:rFonts w:eastAsiaTheme="minorEastAsia"/>
+        </w:rPr>
+        <w:t>is uniform</w:t>
+      </w:r>
+      <w:r>
+        <w:rPr>
+          <w:rFonts w:eastAsiaTheme="minorEastAsia"/>
+        </w:rPr>
+        <w:t xml:space="preserve"> </w:t>
+      </w:r>
+      <w:r>
+        <w:rPr>
+          <w:rFonts w:eastAsiaTheme="minorEastAsia"/>
+        </w:rPr>
+        <w:t>across the two regions</w:t>
+      </w:r>
+      <w:r>
+        <w:rPr>
+          <w:rFonts w:eastAsiaTheme="minorEastAsia"/>
+        </w:rPr>
+        <w:t xml:space="preserve"> (</w:t>
+      </w:r>
+      <w:r>
+        <w:rPr>
+          <w:rFonts w:eastAsiaTheme="minorEastAsia"/>
+        </w:rPr>
+        <w:t>i.e. “main effect</w:t>
+      </w:r>
+      <w:r>
+        <w:rPr>
+          <w:rFonts w:eastAsiaTheme="minorEastAsia"/>
+        </w:rPr>
+        <w:t xml:space="preserve"> only</w:t>
+      </w:r>
+      <w:r>
+        <w:rPr>
+          <w:rFonts w:eastAsiaTheme="minorEastAsia"/>
+        </w:rPr>
+        <w:t xml:space="preserve">” model favoured: </w:t>
+      </w:r>
+      <w:r>
+        <w:rPr>
+          <w:rFonts w:eastAsiaTheme="minorEastAsia"/>
+        </w:rPr>
+        <w:t xml:space="preserve">Table </w:t>
+      </w:r>
+      <w:r>
+        <w:rPr>
+          <w:rFonts w:eastAsiaTheme="minorEastAsia"/>
+        </w:rPr>
+        <w:t>1</w:t>
+      </w:r>
+      <w:r>
+        <w:rPr>
+          <w:rFonts w:eastAsiaTheme="minorEastAsia"/>
+        </w:rPr>
+        <w:t xml:space="preserve">b,c; </w:t>
+      </w:r>
+      <w:r>
+        <w:rPr>
+          <w:rFonts w:eastAsiaTheme="minorEastAsia"/>
+        </w:rPr>
+        <w:t xml:space="preserve">Figure </w:t>
+      </w:r>
+      <w:r>
+        <w:rPr>
+          <w:rFonts w:eastAsiaTheme="minorEastAsia"/>
+        </w:rPr>
+        <w:t>4</w:t>
+      </w:r>
+      <w:r>
+        <w:rPr>
+          <w:rFonts w:eastAsiaTheme="minorEastAsia"/>
+        </w:rPr>
+        <w:t>b, c)</w:t>
+      </w:r>
+      <w:r>
+        <w:rPr>
+          <w:rFonts w:eastAsiaTheme="minorEastAsia"/>
+        </w:rPr>
+        <w:t xml:space="preserve">. </w:t>
+      </w:r>
+      <w:r>
+        <w:rPr>
+          <w:rFonts w:eastAsiaTheme="minorEastAsia"/>
+        </w:rPr>
+        <w:t>By contrast, t</w:t>
+      </w:r>
+      <w:r>
+        <w:t>he</w:t>
+      </w:r>
+      <w:r>
+        <w:t xml:space="preserve"> relationship of species richness to heterogeneity</w:t>
+      </w:r>
+      <w:r>
+        <w:t xml:space="preserve"> </w:t>
+      </w:r>
+      <w:r>
+        <w:rPr>
+          <w:rFonts w:eastAsiaTheme="minorEastAsia"/>
+        </w:rPr>
+        <w:t xml:space="preserve">at the </w:t>
+      </w:r>
+      <w:r>
+        <w:t xml:space="preserve">QDS-scale </w:t>
+      </w:r>
+      <w:r>
+        <w:t>is</w:t>
+      </w:r>
+      <w:r>
+        <w:t xml:space="preserve"> </w:t>
+      </w:r>
+      <w:r>
+        <w:t>generall</w:t>
+      </w:r>
+      <w:r>
+        <w:t>y</w:t>
+      </w:r>
+      <w:r>
+        <w:t xml:space="preserve"> region-dependent</w:t>
+      </w:r>
+      <w:r>
+        <w:t xml:space="preserve">, the “main effect </w:t>
+      </w:r>
+      <w:r>
+        <w:rPr>
+          <w:rFonts w:eastAsiaTheme="minorEastAsia" w:cstheme="majorBidi"/>
+        </w:rPr>
+        <w:t xml:space="preserve">× region” model being favoured for three </w:t>
+      </w:r>
+      <w:r>
+        <w:rPr>
+          <w:rFonts w:eastAsiaTheme="minorEastAsia" w:cstheme="majorBidi"/>
+        </w:rPr>
+        <w:t xml:space="preserve">environmental </w:t>
+      </w:r>
+      <w:r>
+        <w:rPr>
+          <w:rFonts w:eastAsiaTheme="minorEastAsia" w:cstheme="majorBidi"/>
+        </w:rPr>
+        <w:t>variables</w:t>
+      </w:r>
+      <w:r>
+        <w:rPr>
+          <w:rFonts w:eastAsiaTheme="minorEastAsia" w:cstheme="majorBidi"/>
+        </w:rPr>
+        <w:t xml:space="preserve"> </w:t>
+      </w:r>
+      <w:r>
+        <w:rPr>
+          <w:rFonts w:eastAsiaTheme="minorEastAsia" w:cstheme="majorBidi"/>
+        </w:rPr>
+        <w:t>and</w:t>
+      </w:r>
+      <w:r>
+        <w:rPr>
+          <w:rFonts w:eastAsiaTheme="minorEastAsia" w:cstheme="majorBidi"/>
+        </w:rPr>
+        <w:t xml:space="preserve"> PC1</w:t>
+      </w:r>
+      <w:r>
+        <w:rPr>
+          <w:rFonts w:eastAsiaTheme="minorEastAsia" w:cstheme="majorBidi"/>
+        </w:rPr>
+        <w:t>,</w:t>
+      </w:r>
+      <w:r>
+        <w:rPr>
+          <w:rFonts w:eastAsiaTheme="minorEastAsia" w:cstheme="majorBidi"/>
+        </w:rPr>
+        <w:t xml:space="preserve"> </w:t>
+      </w:r>
+      <w:r>
+        <w:rPr>
+          <w:rFonts w:eastAsiaTheme="minorEastAsia" w:cstheme="majorBidi"/>
+        </w:rPr>
+        <w:t xml:space="preserve">and </w:t>
+      </w:r>
+      <w:r>
+        <w:t xml:space="preserve">the “main effect </w:t>
+      </w:r>
+      <w:r>
+        <w:rPr>
+          <w:rFonts w:eastAsiaTheme="minorEastAsia" w:cstheme="majorBidi"/>
+        </w:rPr>
+        <w:t>+</w:t>
+      </w:r>
+      <w:r>
+        <w:rPr>
+          <w:rFonts w:eastAsiaTheme="minorEastAsia" w:cstheme="majorBidi"/>
+        </w:rPr>
+        <w:t xml:space="preserve"> region” model </w:t>
+      </w:r>
+      <w:r>
+        <w:rPr>
+          <w:rFonts w:eastAsiaTheme="minorEastAsia" w:cstheme="majorBidi"/>
+        </w:rPr>
+        <w:t>for four</w:t>
+      </w:r>
+      <w:r>
+        <w:rPr>
+          <w:rFonts w:eastAsiaTheme="minorEastAsia" w:cstheme="majorBidi"/>
+        </w:rPr>
+        <w:t xml:space="preserve"> variables</w:t>
+      </w:r>
+      <w:r>
+        <w:rPr>
+          <w:rFonts w:eastAsiaTheme="minorEastAsia" w:cstheme="majorBidi"/>
+        </w:rPr>
+        <w:t xml:space="preserve"> (Table </w:t>
+      </w:r>
+      <w:r>
+        <w:rPr>
+          <w:rFonts w:eastAsiaTheme="minorEastAsia" w:cstheme="majorBidi"/>
+        </w:rPr>
+        <w:t>1</w:t>
+      </w:r>
+      <w:r>
+        <w:rPr>
+          <w:rFonts w:eastAsiaTheme="minorEastAsia" w:cstheme="majorBidi"/>
+        </w:rPr>
+        <w:t>a)</w:t>
+      </w:r>
+      <w:r>
+        <w:rPr>
+          <w:rFonts w:eastAsiaTheme="minorEastAsia" w:cstheme="majorBidi"/>
+        </w:rPr>
+        <w:t>. However</w:t>
+      </w:r>
+      <w:r>
+        <w:rPr>
+          <w:rFonts w:eastAsiaTheme="minorEastAsia" w:cstheme="majorBidi"/>
+        </w:rPr>
+        <w:t xml:space="preserve">, the </w:t>
+      </w:r>
+      <w:r>
+        <w:rPr>
+          <w:rFonts w:eastAsiaTheme="minorEastAsia" w:cstheme="majorBidi"/>
+        </w:rPr>
+        <w:t>coefficient</w:t>
+      </w:r>
+      <w:r>
+        <w:rPr>
+          <w:rFonts w:eastAsiaTheme="minorEastAsia" w:cstheme="majorBidi"/>
+        </w:rPr>
+        <w:t xml:space="preserve">s </w:t>
+      </w:r>
+      <w:r>
+        <w:rPr>
+          <w:rFonts w:eastAsiaTheme="minorEastAsia" w:cstheme="majorBidi"/>
+        </w:rPr>
+        <w:t xml:space="preserve">of </w:t>
+      </w:r>
+      <w:r>
+        <w:rPr>
+          <w:rFonts w:eastAsiaTheme="minorEastAsia" w:cstheme="majorBidi"/>
+        </w:rPr>
+        <w:t xml:space="preserve">the significant interaction </w:t>
+      </w:r>
+      <w:r>
+        <w:rPr>
+          <w:rFonts w:eastAsiaTheme="minorEastAsia" w:cstheme="majorBidi"/>
+        </w:rPr>
+        <w:t xml:space="preserve">(24.6 to 89.4) </w:t>
+      </w:r>
+      <w:r>
+        <w:rPr>
+          <w:rFonts w:eastAsiaTheme="minorEastAsia" w:cstheme="majorBidi"/>
+        </w:rPr>
+        <w:t xml:space="preserve">and region </w:t>
+      </w:r>
+      <w:r>
+        <w:rPr>
+          <w:rFonts w:eastAsiaTheme="minorEastAsia" w:cstheme="majorBidi"/>
+        </w:rPr>
+        <w:t xml:space="preserve">(50.5 to 72.6) </w:t>
+      </w:r>
+      <w:r>
+        <w:rPr>
+          <w:rFonts w:eastAsiaTheme="minorEastAsia" w:cstheme="majorBidi"/>
+        </w:rPr>
+        <w:t>terms</w:t>
+      </w:r>
+      <w:r>
+        <w:rPr>
+          <w:rFonts w:eastAsiaTheme="minorEastAsia" w:cstheme="majorBidi"/>
+        </w:rPr>
+        <w:t xml:space="preserve"> are small</w:t>
+      </w:r>
+      <w:r>
+        <w:rPr>
+          <w:rFonts w:eastAsiaTheme="minorEastAsia" w:cstheme="majorBidi"/>
+        </w:rPr>
+        <w:t xml:space="preserve"> in magnitude</w:t>
+      </w:r>
+      <w:r>
+        <w:rPr>
+          <w:rFonts w:eastAsiaTheme="minorEastAsia" w:cstheme="majorBidi"/>
+        </w:rPr>
+        <w:t xml:space="preserve"> relative to the </w:t>
+      </w:r>
+      <w:r>
+        <w:rPr>
+          <w:rFonts w:eastAsiaTheme="minorEastAsia" w:cstheme="majorBidi"/>
+        </w:rPr>
+        <w:t xml:space="preserve">spread of residual </w:t>
+      </w:r>
+      <w:r>
+        <w:rPr>
+          <w:rFonts w:eastAsiaTheme="minorEastAsia" w:cstheme="majorBidi"/>
+        </w:rPr>
+        <w:t xml:space="preserve">species richness </w:t>
+      </w:r>
+      <w:r>
+        <w:rPr>
+          <w:rFonts w:eastAsiaTheme="minorEastAsia" w:cstheme="majorBidi"/>
+        </w:rPr>
+        <w:t xml:space="preserve">at the </w:t>
+      </w:r>
+      <w:r>
+        <w:rPr>
+          <w:rFonts w:eastAsiaTheme="minorEastAsia" w:cstheme="majorBidi"/>
+        </w:rPr>
+        <w:t>QDS</w:t>
+      </w:r>
+      <w:r>
+        <w:rPr>
+          <w:rFonts w:eastAsiaTheme="minorEastAsia" w:cstheme="majorBidi"/>
+        </w:rPr>
+        <w:t>-scale within</w:t>
+      </w:r>
+      <w:r>
+        <w:rPr>
+          <w:rFonts w:eastAsiaTheme="minorEastAsia" w:cstheme="majorBidi"/>
+        </w:rPr>
+        <w:t xml:space="preserve"> </w:t>
+      </w:r>
+      <w:r>
+        <w:rPr>
+          <w:rFonts w:eastAsiaTheme="minorEastAsia" w:cstheme="majorBidi"/>
+        </w:rPr>
+        <w:t xml:space="preserve">each region </w:t>
+      </w:r>
+      <w:r>
+        <w:t>(</w:t>
+      </w:r>
+      <w:r>
+        <w:rPr>
+          <w:i/>
+          <w:iCs/>
+        </w:rPr>
+        <w:t>SD</w:t>
+      </w:r>
+      <w:r>
+        <w:rPr>
+          <w:iCs/>
+          <w:vertAlign w:val="subscript"/>
+        </w:rPr>
+        <w:t>GCFR</w:t>
+      </w:r>
+      <w:r>
+        <w:t xml:space="preserve"> = </w:t>
+      </w:r>
+      <w:r>
+        <w:t>335</w:t>
+      </w:r>
+      <w:r>
+        <w:t>.</w:t>
+      </w:r>
+      <w:r>
+        <w:t xml:space="preserve">2; </w:t>
+      </w:r>
+      <w:r>
+        <w:rPr>
+          <w:i/>
+          <w:iCs/>
+        </w:rPr>
+        <w:t>SD</w:t>
+      </w:r>
+      <w:r>
+        <w:rPr>
+          <w:iCs/>
+          <w:vertAlign w:val="subscript"/>
+        </w:rPr>
+        <w:t>SWAFR</w:t>
+      </w:r>
+      <w:r>
+        <w:t xml:space="preserve"> = 247.4</w:t>
+      </w:r>
+      <w:r>
+        <w:t>; Table S</w:t>
+      </w:r>
+      <w:r>
+        <w:t>3</w:t>
+      </w:r>
+      <w:r>
+        <w:t>a</w:t>
+      </w:r>
+      <w:r>
+        <w:t>).</w:t>
+      </w:r>
+      <w:r>
+        <w:rPr>
+          <w:rFonts w:eastAsiaTheme="minorEastAsia" w:cstheme="majorBidi"/>
+        </w:rPr>
+        <w:t xml:space="preserve"> </w:t>
+      </w:r>
+      <w:r>
+        <w:rPr>
+          <w:rFonts w:eastAsiaTheme="minorEastAsia" w:cstheme="majorBidi"/>
+        </w:rPr>
+        <w:t xml:space="preserve">This </w:t>
+      </w:r>
+      <w:r>
+        <w:rPr>
+          <w:rFonts w:eastAsiaTheme="minorEastAsia" w:cstheme="majorBidi"/>
+        </w:rPr>
+        <w:t>indicates</w:t>
+      </w:r>
+      <w:r>
+        <w:rPr>
+          <w:rFonts w:eastAsiaTheme="minorEastAsia" w:cstheme="majorBidi"/>
+        </w:rPr>
+        <w:t xml:space="preserve"> that </w:t>
+      </w:r>
+      <w:r>
+        <w:rPr>
+          <w:rFonts w:eastAsiaTheme="minorEastAsia" w:cstheme="majorBidi"/>
+        </w:rPr>
+        <w:t xml:space="preserve">regional differences in the form of the </w:t>
+      </w:r>
+      <w:r>
+        <w:rPr>
+          <w:rFonts w:eastAsiaTheme="minorEastAsia" w:cstheme="majorBidi"/>
+        </w:rPr>
+        <w:t xml:space="preserve">QDS-scale </w:t>
+      </w:r>
+      <w:r>
+        <w:rPr>
+          <w:rFonts w:eastAsiaTheme="minorEastAsia" w:cstheme="majorBidi"/>
+        </w:rPr>
+        <w:t>species richness-heterogeneity relationship</w:t>
+      </w:r>
+      <w:r>
+        <w:t xml:space="preserve">, while statistically significant, </w:t>
+      </w:r>
+      <w:r>
+        <w:rPr>
+          <w:rFonts w:eastAsiaTheme="minorEastAsia" w:cstheme="majorBidi"/>
+        </w:rPr>
+        <w:t xml:space="preserve"> are </w:t>
+      </w:r>
+      <w:r>
+        <w:rPr>
+          <w:rFonts w:eastAsiaTheme="minorEastAsia" w:cstheme="majorBidi"/>
+        </w:rPr>
+        <w:t>subtle</w:t>
+      </w:r>
+      <w:r>
+        <w:rPr>
+          <w:rFonts w:eastAsiaTheme="minorEastAsia" w:cstheme="majorBidi"/>
+        </w:rPr>
+        <w:t xml:space="preserve"> (</w:t>
+      </w:r>
+      <w:r>
+        <w:rPr>
+          <w:rFonts w:eastAsiaTheme="minorEastAsia" w:cstheme="majorBidi"/>
+        </w:rPr>
+        <w:t xml:space="preserve">see also </w:t>
+      </w:r>
+      <w:r>
+        <w:rPr>
+          <w:rFonts w:eastAsiaTheme="minorEastAsia" w:cstheme="majorBidi"/>
+        </w:rPr>
+        <w:t xml:space="preserve">Figure </w:t>
+      </w:r>
+      <w:r>
+        <w:rPr>
+          <w:rFonts w:eastAsiaTheme="minorEastAsia" w:cstheme="majorBidi"/>
+        </w:rPr>
+        <w:t>4</w:t>
+      </w:r>
+      <w:r>
+        <w:rPr>
+          <w:rFonts w:eastAsiaTheme="minorEastAsia" w:cstheme="majorBidi"/>
+        </w:rPr>
+        <w:t>a</w:t>
+      </w:r>
+      <w:r>
+        <w:rPr>
+          <w:rFonts w:eastAsiaTheme="minorEastAsia" w:cstheme="majorBidi"/>
+        </w:rPr>
+        <w:t>)</w:t>
+      </w:r>
+      <w:r>
+        <w:rPr>
+          <w:rFonts w:eastAsiaTheme="minorEastAsia" w:cstheme="majorBidi"/>
+        </w:rPr>
+        <w:t>.</w:t>
+      </w:r>
+    </w:p>
+    <w:p>
+      <w:pPr>
+        <w:pStyle w:val="FirstParagraph"/>
+      </w:pPr>
+      <w:r>
+        <w:t>With the exception of</w:t>
+      </w:r>
+      <w:r>
+        <w:t xml:space="preserve"> heterogeneity in</w:t>
+      </w:r>
+      <w:r>
+        <w:t xml:space="preserve"> pH at all spatial scales and </w:t>
+      </w:r>
+      <w:r>
+        <w:t xml:space="preserve">heterogeneity in </w:t>
+      </w:r>
+      <w:r>
+        <w:t xml:space="preserve">elevation at the DS-scale, effects of all heterogeneity predictors retained in the optimal multiple regression models </w:t>
+      </w:r>
+      <w:r>
+        <w:t xml:space="preserve">(Figure 5) </w:t>
+      </w:r>
+      <w:r>
+        <w:t>a</w:t>
+      </w:r>
+      <w:r>
+        <w:t>re consistently positive</w:t>
+      </w:r>
+      <w:r>
+        <w:t xml:space="preserve"> or</w:t>
+      </w:r>
+      <w:r>
+        <w:t xml:space="preserve"> neutral in the GCFR and positive or neutral in the SWAFR.</w:t>
+      </w:r>
+      <w:r>
+        <w:t xml:space="preserve"> </w:t>
+      </w:r>
+      <w:r>
+        <w:t xml:space="preserve">This </w:t>
+      </w:r>
+      <w:r>
+        <w:t>corrobora</w:t>
+      </w:r>
+      <w:r>
+        <w:t>te</w:t>
+      </w:r>
+      <w:r>
+        <w:t>s</w:t>
+      </w:r>
+      <w:r>
+        <w:t xml:space="preserve"> the</w:t>
+      </w:r>
+      <w:r>
+        <w:t xml:space="preserve"> </w:t>
       </w:r>
       <w:commentRangeStart w:id="18"/>
       <w:r>
-        <w:rPr>
-          <w:rFonts w:eastAsiaTheme="minorEastAsia"/>
-        </w:rPr>
-        <w:t>regions</w:t>
+        <w:t xml:space="preserve">generally </w:t>
       </w:r>
       <w:commentRangeEnd w:id="18"/>
       <w:r>
@@ -6567,409 +7179,160 @@
         <w:commentReference w:id="18"/>
       </w:r>
       <w:r>
-        <w:rPr>
-          <w:rFonts w:eastAsiaTheme="minorEastAsia"/>
-        </w:rPr>
-        <w:t xml:space="preserve">. In addition, </w:t>
-      </w:r>
-      <w:r>
-        <w:rPr>
-          <w:rFonts w:eastAsiaTheme="minorEastAsia"/>
-        </w:rPr>
-        <w:t>they</w:t>
-      </w:r>
-      <w:r>
-        <w:rPr>
-          <w:rFonts w:eastAsiaTheme="minorEastAsia"/>
-        </w:rPr>
-        <w:t xml:space="preserve"> show</w:t>
-      </w:r>
-      <w:r>
-        <w:rPr>
-          <w:rFonts w:eastAsiaTheme="minorEastAsia"/>
-        </w:rPr>
-        <w:t xml:space="preserve"> that,</w:t>
-      </w:r>
-      <w:r>
-        <w:t xml:space="preserve"> at the HDS- and DS-scales</w:t>
+        <w:t>positive</w:t>
+      </w:r>
+      <w:r>
+        <w:t xml:space="preserve"> influence of heterogeneity on species richness</w:t>
+      </w:r>
+      <w:r>
+        <w:t xml:space="preserve"> (</w:t>
+      </w:r>
+      <w:r>
+        <w:t xml:space="preserve">Figure </w:t>
+      </w:r>
+      <w:r>
+        <w:t>5</w:t>
+      </w:r>
+      <w:r>
+        <w:t>)</w:t>
+      </w:r>
+      <w:r>
+        <w:t xml:space="preserve">. </w:t>
+      </w:r>
+      <w:r>
+        <w:t xml:space="preserve">Notably, heterogeneity in </w:t>
+      </w:r>
+      <w:r>
+        <w:t>MAP has the greatest explanatory power in all models (</w:t>
+      </w:r>
+      <w:r>
+        <w:t>Table S2</w:t>
+      </w:r>
+      <w:r>
+        <w:t>)</w:t>
+      </w:r>
+      <w:r>
+        <w:t>.</w:t>
+      </w:r>
+      <w:r>
+        <w:t xml:space="preserve"> </w:t>
+      </w:r>
+      <w:r>
+        <w:t xml:space="preserve">In contrast to </w:t>
+      </w:r>
+      <w:r>
+        <w:t xml:space="preserve">the </w:t>
+      </w:r>
+      <w:r>
+        <w:t xml:space="preserve">optimal </w:t>
+      </w:r>
+      <w:r>
+        <w:t>ANCOVA</w:t>
+      </w:r>
+      <w:r>
+        <w:t xml:space="preserve"> models, multiple</w:t>
+      </w:r>
+      <w:r>
+        <w:t xml:space="preserve"> </w:t>
+      </w:r>
+      <w:r>
+        <w:t>regression</w:t>
+      </w:r>
+      <w:r>
+        <w:t xml:space="preserve"> model</w:t>
+      </w:r>
+      <w:r>
+        <w:t xml:space="preserve">s </w:t>
+      </w:r>
+      <w:r>
+        <w:t>suggest</w:t>
+      </w:r>
+      <w:r>
+        <w:t xml:space="preserve"> region-dependence </w:t>
+      </w:r>
+      <w:r>
+        <w:t xml:space="preserve">in the relationships of species dependence to environmental heterogeneity </w:t>
+      </w:r>
+      <w:r>
+        <w:t>at all three spatial scales</w:t>
+      </w:r>
+      <w:r>
+        <w:t xml:space="preserve"> (</w:t>
+      </w:r>
+      <w:r>
+        <w:t xml:space="preserve">Figure </w:t>
+      </w:r>
+      <w:r>
+        <w:t>5</w:t>
+      </w:r>
+      <w:r>
+        <w:t>)</w:t>
+      </w:r>
+      <w:r>
+        <w:t xml:space="preserve">. </w:t>
+      </w:r>
+      <w:r>
+        <w:t>However,</w:t>
+      </w:r>
+      <w:r>
+        <w:t xml:space="preserve"> the coefficients associated with the significant interaction terms</w:t>
+      </w:r>
+      <w:r>
+        <w:t xml:space="preserve"> (i.e. the effect in the SWAFR</w:t>
+      </w:r>
+      <w:r>
+        <w:t xml:space="preserve"> </w:t>
+      </w:r>
+      <w:r>
+        <w:t xml:space="preserve">relative to the GCFR) </w:t>
+      </w:r>
+      <w:r>
+        <w:t xml:space="preserve">are small in </w:t>
+      </w:r>
+      <w:r>
+        <w:t>magnitude</w:t>
+      </w:r>
+      <w:r>
+        <w:t xml:space="preserve"> at </w:t>
+      </w:r>
+      <w:r>
+        <w:t xml:space="preserve">both </w:t>
+      </w:r>
+      <w:r>
+        <w:t>the QDS- (54.2 to 65.8</w:t>
+      </w:r>
+      <w:r>
+        <w:t>; Figure 5a</w:t>
+      </w:r>
+      <w:r>
+        <w:t>) and HDS-scale</w:t>
+      </w:r>
+      <w:r>
+        <w:t>s</w:t>
+      </w:r>
+      <w:r>
+        <w:t xml:space="preserve"> (200.8</w:t>
+      </w:r>
+      <w:r>
+        <w:t xml:space="preserve"> to</w:t>
+      </w:r>
+      <w:r>
+        <w:t xml:space="preserve"> 210.8</w:t>
+      </w:r>
+      <w:r>
+        <w:t>; Figure 5b</w:t>
+      </w:r>
+      <w:r>
+        <w:t>)</w:t>
       </w:r>
       <w:r>
         <w:t>,</w:t>
       </w:r>
       <w:r>
-        <w:t xml:space="preserve"> </w:t>
-      </w:r>
-      <w:r>
-        <w:rPr>
-          <w:rFonts w:eastAsiaTheme="minorEastAsia"/>
-        </w:rPr>
-        <w:t>the effect of</w:t>
-      </w:r>
-      <w:r>
-        <w:rPr>
-          <w:rFonts w:eastAsiaTheme="minorEastAsia"/>
-        </w:rPr>
-        <w:t xml:space="preserve"> </w:t>
-      </w:r>
-      <w:r>
-        <w:rPr>
-          <w:rFonts w:eastAsiaTheme="minorEastAsia"/>
-        </w:rPr>
-        <w:t xml:space="preserve">heterogeneity in each environmental variable, and of PC1, on </w:t>
-      </w:r>
-      <w:r>
-        <w:rPr>
-          <w:rFonts w:eastAsiaTheme="minorEastAsia"/>
-        </w:rPr>
-        <w:t xml:space="preserve">species richness </w:t>
-      </w:r>
-      <w:r>
-        <w:rPr>
-          <w:rFonts w:eastAsiaTheme="minorEastAsia"/>
-        </w:rPr>
-        <w:t>is uniform</w:t>
-      </w:r>
-      <w:r>
-        <w:rPr>
-          <w:rFonts w:eastAsiaTheme="minorEastAsia"/>
-        </w:rPr>
-        <w:t xml:space="preserve"> </w:t>
-      </w:r>
-      <w:r>
-        <w:rPr>
-          <w:rFonts w:eastAsiaTheme="minorEastAsia"/>
-        </w:rPr>
-        <w:t>across the two regions</w:t>
-      </w:r>
-      <w:r>
-        <w:rPr>
-          <w:rFonts w:eastAsiaTheme="minorEastAsia"/>
-        </w:rPr>
-        <w:t xml:space="preserve"> (</w:t>
-      </w:r>
-      <w:r>
-        <w:rPr>
-          <w:rFonts w:eastAsiaTheme="minorEastAsia"/>
-        </w:rPr>
-        <w:t>i.e. “main effect</w:t>
-      </w:r>
-      <w:r>
-        <w:rPr>
-          <w:rFonts w:eastAsiaTheme="minorEastAsia"/>
-        </w:rPr>
-        <w:t xml:space="preserve"> only</w:t>
-      </w:r>
-      <w:r>
-        <w:rPr>
-          <w:rFonts w:eastAsiaTheme="minorEastAsia"/>
-        </w:rPr>
-        <w:t xml:space="preserve">” model favoured: </w:t>
-      </w:r>
-      <w:r>
-        <w:rPr>
-          <w:rFonts w:eastAsiaTheme="minorEastAsia"/>
-        </w:rPr>
-        <w:t xml:space="preserve">Table </w:t>
-      </w:r>
-      <w:r>
-        <w:rPr>
-          <w:rFonts w:eastAsiaTheme="minorEastAsia"/>
-        </w:rPr>
-        <w:t>1</w:t>
-      </w:r>
-      <w:r>
-        <w:rPr>
-          <w:rFonts w:eastAsiaTheme="minorEastAsia"/>
-        </w:rPr>
-        <w:t xml:space="preserve">b,c; </w:t>
-      </w:r>
-      <w:r>
-        <w:rPr>
-          <w:rFonts w:eastAsiaTheme="minorEastAsia"/>
-        </w:rPr>
-        <w:t xml:space="preserve">Figure </w:t>
-      </w:r>
-      <w:r>
-        <w:rPr>
-          <w:rFonts w:eastAsiaTheme="minorEastAsia"/>
-        </w:rPr>
-        <w:t>4</w:t>
-      </w:r>
-      <w:r>
-        <w:rPr>
-          <w:rFonts w:eastAsiaTheme="minorEastAsia"/>
-        </w:rPr>
-        <w:t>b, c)</w:t>
-      </w:r>
-      <w:r>
-        <w:rPr>
-          <w:rFonts w:eastAsiaTheme="minorEastAsia"/>
-        </w:rPr>
-        <w:t xml:space="preserve">. </w:t>
-      </w:r>
-      <w:r>
-        <w:rPr>
-          <w:rFonts w:eastAsiaTheme="minorEastAsia"/>
-        </w:rPr>
-        <w:t>By contrast, t</w:t>
-      </w:r>
-      <w:r>
-        <w:t>he</w:t>
-      </w:r>
-      <w:r>
-        <w:t xml:space="preserve"> relationship of species richness to heterogeneity</w:t>
-      </w:r>
-      <w:r>
-        <w:t xml:space="preserve"> </w:t>
-      </w:r>
-      <w:r>
-        <w:rPr>
-          <w:rFonts w:eastAsiaTheme="minorEastAsia"/>
-        </w:rPr>
-        <w:t xml:space="preserve">at the </w:t>
-      </w:r>
-      <w:r>
-        <w:t xml:space="preserve">QDS-scale </w:t>
-      </w:r>
-      <w:r>
-        <w:t>is</w:t>
-      </w:r>
-      <w:r>
-        <w:t xml:space="preserve"> </w:t>
-      </w:r>
-      <w:r>
-        <w:t>generall</w:t>
-      </w:r>
-      <w:r>
-        <w:t>y</w:t>
-      </w:r>
-      <w:r>
-        <w:t xml:space="preserve"> region-dependent</w:t>
-      </w:r>
-      <w:r>
-        <w:t xml:space="preserve">, the “main effect </w:t>
-      </w:r>
-      <w:r>
-        <w:rPr>
-          <w:rFonts w:eastAsiaTheme="minorEastAsia" w:cstheme="majorBidi"/>
-        </w:rPr>
-        <w:t xml:space="preserve">× region” model being favoured for three </w:t>
-      </w:r>
-      <w:r>
-        <w:rPr>
-          <w:rFonts w:eastAsiaTheme="minorEastAsia" w:cstheme="majorBidi"/>
-        </w:rPr>
-        <w:t xml:space="preserve">environmental </w:t>
-      </w:r>
-      <w:r>
-        <w:rPr>
-          <w:rFonts w:eastAsiaTheme="minorEastAsia" w:cstheme="majorBidi"/>
-        </w:rPr>
-        <w:t>variables</w:t>
-      </w:r>
-      <w:r>
-        <w:rPr>
-          <w:rFonts w:eastAsiaTheme="minorEastAsia" w:cstheme="majorBidi"/>
-        </w:rPr>
-        <w:t xml:space="preserve"> </w:t>
-      </w:r>
-      <w:r>
-        <w:rPr>
-          <w:rFonts w:eastAsiaTheme="minorEastAsia" w:cstheme="majorBidi"/>
-        </w:rPr>
-        <w:t>and</w:t>
-      </w:r>
-      <w:r>
-        <w:rPr>
-          <w:rFonts w:eastAsiaTheme="minorEastAsia" w:cstheme="majorBidi"/>
-        </w:rPr>
-        <w:t xml:space="preserve"> PC1</w:t>
-      </w:r>
-      <w:r>
-        <w:rPr>
-          <w:rFonts w:eastAsiaTheme="minorEastAsia" w:cstheme="majorBidi"/>
-        </w:rPr>
-        <w:t>,</w:t>
-      </w:r>
-      <w:r>
-        <w:rPr>
-          <w:rFonts w:eastAsiaTheme="minorEastAsia" w:cstheme="majorBidi"/>
-        </w:rPr>
-        <w:t xml:space="preserve"> </w:t>
-      </w:r>
-      <w:r>
-        <w:rPr>
-          <w:rFonts w:eastAsiaTheme="minorEastAsia" w:cstheme="majorBidi"/>
-        </w:rPr>
-        <w:t xml:space="preserve">and </w:t>
-      </w:r>
-      <w:r>
-        <w:t xml:space="preserve">the “main effect </w:t>
-      </w:r>
-      <w:r>
-        <w:rPr>
-          <w:rFonts w:eastAsiaTheme="minorEastAsia" w:cstheme="majorBidi"/>
-        </w:rPr>
-        <w:t>+</w:t>
-      </w:r>
-      <w:r>
-        <w:rPr>
-          <w:rFonts w:eastAsiaTheme="minorEastAsia" w:cstheme="majorBidi"/>
-        </w:rPr>
-        <w:t xml:space="preserve"> region” model </w:t>
-      </w:r>
-      <w:r>
-        <w:rPr>
-          <w:rFonts w:eastAsiaTheme="minorEastAsia" w:cstheme="majorBidi"/>
-        </w:rPr>
-        <w:t>for four</w:t>
-      </w:r>
-      <w:r>
-        <w:rPr>
-          <w:rFonts w:eastAsiaTheme="minorEastAsia" w:cstheme="majorBidi"/>
-        </w:rPr>
-        <w:t xml:space="preserve"> variables</w:t>
-      </w:r>
-      <w:r>
-        <w:rPr>
-          <w:rFonts w:eastAsiaTheme="minorEastAsia" w:cstheme="majorBidi"/>
-        </w:rPr>
-        <w:t xml:space="preserve"> (Table </w:t>
-      </w:r>
-      <w:r>
-        <w:rPr>
-          <w:rFonts w:eastAsiaTheme="minorEastAsia" w:cstheme="majorBidi"/>
-        </w:rPr>
-        <w:t>1</w:t>
-      </w:r>
-      <w:r>
-        <w:rPr>
-          <w:rFonts w:eastAsiaTheme="minorEastAsia" w:cstheme="majorBidi"/>
-        </w:rPr>
-        <w:t>a)</w:t>
-      </w:r>
-      <w:r>
-        <w:rPr>
-          <w:rFonts w:eastAsiaTheme="minorEastAsia" w:cstheme="majorBidi"/>
-        </w:rPr>
-        <w:t>. However</w:t>
-      </w:r>
-      <w:r>
-        <w:rPr>
-          <w:rFonts w:eastAsiaTheme="minorEastAsia" w:cstheme="majorBidi"/>
-        </w:rPr>
-        <w:t xml:space="preserve">, the </w:t>
-      </w:r>
-      <w:r>
-        <w:rPr>
-          <w:rFonts w:eastAsiaTheme="minorEastAsia" w:cstheme="majorBidi"/>
-        </w:rPr>
-        <w:t>coefficient</w:t>
-      </w:r>
-      <w:r>
-        <w:rPr>
-          <w:rFonts w:eastAsiaTheme="minorEastAsia" w:cstheme="majorBidi"/>
-        </w:rPr>
-        <w:t xml:space="preserve">s </w:t>
-      </w:r>
-      <w:r>
-        <w:rPr>
-          <w:rFonts w:eastAsiaTheme="minorEastAsia" w:cstheme="majorBidi"/>
-        </w:rPr>
-        <w:t xml:space="preserve">of </w:t>
-      </w:r>
-      <w:r>
-        <w:rPr>
-          <w:rFonts w:eastAsiaTheme="minorEastAsia" w:cstheme="majorBidi"/>
-        </w:rPr>
-        <w:t xml:space="preserve">the significant interaction </w:t>
-      </w:r>
-      <w:r>
-        <w:rPr>
-          <w:rFonts w:eastAsiaTheme="minorEastAsia" w:cstheme="majorBidi"/>
-        </w:rPr>
-        <w:t xml:space="preserve">(24.6 to 89.4) </w:t>
-      </w:r>
-      <w:r>
-        <w:rPr>
-          <w:rFonts w:eastAsiaTheme="minorEastAsia" w:cstheme="majorBidi"/>
-        </w:rPr>
-        <w:t xml:space="preserve">and region </w:t>
-      </w:r>
-      <w:r>
-        <w:rPr>
-          <w:rFonts w:eastAsiaTheme="minorEastAsia" w:cstheme="majorBidi"/>
-        </w:rPr>
-        <w:t xml:space="preserve">(50.5 to 72.6) </w:t>
-      </w:r>
-      <w:r>
-        <w:rPr>
-          <w:rFonts w:eastAsiaTheme="minorEastAsia" w:cstheme="majorBidi"/>
-        </w:rPr>
-        <w:t>terms</w:t>
-      </w:r>
-      <w:r>
-        <w:rPr>
-          <w:rFonts w:eastAsiaTheme="minorEastAsia" w:cstheme="majorBidi"/>
-        </w:rPr>
-        <w:t xml:space="preserve"> are small</w:t>
-      </w:r>
-      <w:r>
-        <w:rPr>
-          <w:rFonts w:eastAsiaTheme="minorEastAsia" w:cstheme="majorBidi"/>
-        </w:rPr>
-        <w:t xml:space="preserve"> in magnitude</w:t>
-      </w:r>
-      <w:r>
-        <w:rPr>
-          <w:rFonts w:eastAsiaTheme="minorEastAsia" w:cstheme="majorBidi"/>
-        </w:rPr>
-        <w:t xml:space="preserve"> relative to the </w:t>
-      </w:r>
-      <w:r>
-        <w:rPr>
-          <w:rFonts w:eastAsiaTheme="minorEastAsia" w:cstheme="majorBidi"/>
-        </w:rPr>
-        <w:t xml:space="preserve">spread of residual </w:t>
-      </w:r>
-      <w:r>
-        <w:rPr>
-          <w:rFonts w:eastAsiaTheme="minorEastAsia" w:cstheme="majorBidi"/>
-        </w:rPr>
-        <w:t xml:space="preserve">species richness </w:t>
-      </w:r>
-      <w:r>
-        <w:rPr>
-          <w:rFonts w:eastAsiaTheme="minorEastAsia" w:cstheme="majorBidi"/>
-        </w:rPr>
-        <w:t xml:space="preserve">at the </w:t>
-      </w:r>
-      <w:r>
-        <w:rPr>
-          <w:rFonts w:eastAsiaTheme="minorEastAsia" w:cstheme="majorBidi"/>
-        </w:rPr>
-        <w:t>QDS</w:t>
-      </w:r>
-      <w:r>
-        <w:rPr>
-          <w:rFonts w:eastAsiaTheme="minorEastAsia" w:cstheme="majorBidi"/>
-        </w:rPr>
-        <w:t>-scale within</w:t>
-      </w:r>
-      <w:r>
-        <w:rPr>
-          <w:rFonts w:eastAsiaTheme="minorEastAsia" w:cstheme="majorBidi"/>
-        </w:rPr>
-        <w:t xml:space="preserve"> </w:t>
-      </w:r>
-      <w:r>
-        <w:rPr>
-          <w:rFonts w:eastAsiaTheme="minorEastAsia" w:cstheme="majorBidi"/>
-        </w:rPr>
-        <w:t xml:space="preserve">each region </w:t>
-      </w:r>
-      <w:r>
-        <w:t>(</w:t>
+        <w:t xml:space="preserve"> relative</w:t>
+      </w:r>
+      <w:r>
+        <w:t xml:space="preserve"> to the spread of residual species richness within each region (QDS: </w:t>
       </w:r>
       <w:r>
         <w:rPr>
@@ -6986,16 +7349,7 @@
         <w:t>GCFR</w:t>
       </w:r>
       <w:r>
-        <w:t xml:space="preserve"> = </w:t>
-      </w:r>
-      <w:r>
-        <w:t>335</w:t>
-      </w:r>
-      <w:r>
-        <w:t>.</w:t>
-      </w:r>
-      <w:r>
-        <w:t xml:space="preserve">2; </w:t>
+        <w:t xml:space="preserve"> = 315.5; </w:t>
       </w:r>
       <w:r>
         <w:rPr>
@@ -7012,7 +7366,50 @@
         <w:t>SWAFR</w:t>
       </w:r>
       <w:r>
-        <w:t xml:space="preserve"> = 247.4</w:t>
+        <w:t xml:space="preserve"> = 230.1; HDS: </w:t>
+      </w:r>
+      <w:r>
+        <w:rPr>
+          <w:i/>
+          <w:iCs/>
+        </w:rPr>
+        <w:t>SD</w:t>
+      </w:r>
+      <w:r>
+        <w:rPr>
+          <w:iCs/>
+          <w:vertAlign w:val="subscript"/>
+        </w:rPr>
+        <w:t>GCFR</w:t>
+      </w:r>
+      <w:r>
+        <w:t xml:space="preserve"> = </w:t>
+      </w:r>
+      <w:r>
+        <w:t>540.2</w:t>
+      </w:r>
+      <w:r>
+        <w:t xml:space="preserve">; </w:t>
+      </w:r>
+      <w:r>
+        <w:rPr>
+          <w:i/>
+          <w:iCs/>
+        </w:rPr>
+        <w:t>SD</w:t>
+      </w:r>
+      <w:r>
+        <w:rPr>
+          <w:iCs/>
+          <w:vertAlign w:val="subscript"/>
+        </w:rPr>
+        <w:t>SWAFR</w:t>
+      </w:r>
+      <w:r>
+        <w:t xml:space="preserve"> = </w:t>
+      </w:r>
+      <w:r>
+        <w:t>337.3</w:t>
       </w:r>
       <w:r>
         <w:t>; Table S</w:t>
@@ -7021,108 +7418,142 @@
         <w:t>3</w:t>
       </w:r>
       <w:r>
-        <w:t>a</w:t>
-      </w:r>
-      <w:r>
-        <w:t>).</w:t>
-      </w:r>
-      <w:r>
-        <w:rPr>
-          <w:rFonts w:eastAsiaTheme="minorEastAsia" w:cstheme="majorBidi"/>
-        </w:rPr>
+        <w:t>a,b</w:t>
+      </w:r>
+      <w:r>
+        <w:t>)</w:t>
+      </w:r>
+      <w:r>
+        <w:t>. As before, this suggests that regional differences in the relationship of species richness to heterogeneity</w:t>
+      </w:r>
+      <w:r>
+        <w:t xml:space="preserve"> at these scales</w:t>
+      </w:r>
+      <w:r>
+        <w:t xml:space="preserve">, while statistically significant, are subtle. At the DS-scale, however, the </w:t>
+      </w:r>
+      <w:r>
+        <w:t xml:space="preserve">significant </w:t>
+      </w:r>
+      <w:r>
+        <w:t>SWAFR-</w:t>
+      </w:r>
+      <w:r>
+        <w:t>coefficients are</w:t>
+      </w:r>
+      <w:r>
         <w:t xml:space="preserve"> </w:t>
       </w:r>
       <w:r>
-        <w:rPr>
-          <w:rFonts w:eastAsiaTheme="minorEastAsia" w:cstheme="majorBidi"/>
-        </w:rPr>
-        <w:t xml:space="preserve">This </w:t>
-      </w:r>
-      <w:r>
-        <w:rPr>
-          <w:rFonts w:eastAsiaTheme="minorEastAsia" w:cstheme="majorBidi"/>
-        </w:rPr>
-        <w:t>indicates</w:t>
-      </w:r>
-      <w:r>
-        <w:rPr>
-          <w:rFonts w:eastAsiaTheme="minorEastAsia" w:cstheme="majorBidi"/>
-        </w:rPr>
-        <w:t xml:space="preserve"> that </w:t>
-      </w:r>
-      <w:r>
-        <w:rPr>
-          <w:rFonts w:eastAsiaTheme="minorEastAsia" w:cstheme="majorBidi"/>
-        </w:rPr>
-        <w:t xml:space="preserve">regional differences in the form of the </w:t>
-      </w:r>
-      <w:r>
-        <w:rPr>
-          <w:rFonts w:eastAsiaTheme="minorEastAsia" w:cstheme="majorBidi"/>
-        </w:rPr>
-        <w:t xml:space="preserve">QDS-scale </w:t>
-      </w:r>
-      <w:r>
-        <w:rPr>
-          <w:rFonts w:eastAsiaTheme="minorEastAsia" w:cstheme="majorBidi"/>
-        </w:rPr>
-        <w:t>species richness-heterogeneity relationship</w:t>
-      </w:r>
-      <w:r>
-        <w:t xml:space="preserve">, while statistically significant, </w:t>
-      </w:r>
-      <w:r>
-        <w:rPr>
-          <w:rFonts w:eastAsiaTheme="minorEastAsia" w:cstheme="majorBidi"/>
-        </w:rPr>
-        <w:t xml:space="preserve"> are </w:t>
-      </w:r>
-      <w:r>
-        <w:rPr>
-          <w:rFonts w:eastAsiaTheme="minorEastAsia" w:cstheme="majorBidi"/>
-        </w:rPr>
-        <w:t>subtle</w:t>
-      </w:r>
-      <w:r>
-        <w:rPr>
-          <w:rFonts w:eastAsiaTheme="minorEastAsia" w:cstheme="majorBidi"/>
-        </w:rPr>
-        <w:t xml:space="preserve"> (</w:t>
-      </w:r>
-      <w:r>
-        <w:rPr>
-          <w:rFonts w:eastAsiaTheme="minorEastAsia" w:cstheme="majorBidi"/>
-        </w:rPr>
-        <w:t xml:space="preserve">see also </w:t>
-      </w:r>
-      <w:r>
-        <w:rPr>
-          <w:rFonts w:eastAsiaTheme="minorEastAsia" w:cstheme="majorBidi"/>
-        </w:rPr>
-        <w:t xml:space="preserve">Figure </w:t>
-      </w:r>
-      <w:r>
-        <w:rPr>
-          <w:rFonts w:eastAsiaTheme="minorEastAsia" w:cstheme="majorBidi"/>
-        </w:rPr>
-        <w:t>4</w:t>
-      </w:r>
-      <w:r>
-        <w:rPr>
-          <w:rFonts w:eastAsiaTheme="minorEastAsia" w:cstheme="majorBidi"/>
-        </w:rPr>
-        <w:t>a</w:t>
-      </w:r>
-      <w:r>
-        <w:rPr>
-          <w:rFonts w:eastAsiaTheme="minorEastAsia" w:cstheme="majorBidi"/>
-        </w:rPr>
+        <w:t>large (500.0 to 1622.9</w:t>
+      </w:r>
+      <w:r>
+        <w:t>; Figure 5c</w:t>
+      </w:r>
+      <w:r>
+        <w:t>) relative to the spread of residual species richness within each region (</w:t>
+      </w:r>
+      <w:r>
+        <w:rPr>
+          <w:i/>
+          <w:iCs/>
+        </w:rPr>
+        <w:t>SD</w:t>
+      </w:r>
+      <w:r>
+        <w:rPr>
+          <w:iCs/>
+          <w:vertAlign w:val="subscript"/>
+        </w:rPr>
+        <w:t>GCFR</w:t>
+      </w:r>
+      <w:r>
+        <w:t xml:space="preserve"> = 638.4; </w:t>
+      </w:r>
+      <w:r>
+        <w:rPr>
+          <w:i/>
+          <w:iCs/>
+        </w:rPr>
+        <w:t>SD</w:t>
+      </w:r>
+      <w:r>
+        <w:rPr>
+          <w:iCs/>
+          <w:vertAlign w:val="subscript"/>
+        </w:rPr>
+        <w:t>SWAFR</w:t>
+      </w:r>
+      <w:r>
+        <w:t xml:space="preserve"> = 353.9</w:t>
+      </w:r>
+      <w:r>
+        <w:t>; Table S</w:t>
+      </w:r>
+      <w:r>
+        <w:t>3</w:t>
+      </w:r>
+      <w:r>
+        <w:t>c</w:t>
+      </w:r>
+      <w:r>
         <w:t>)</w:t>
       </w:r>
       <w:r>
-        <w:rPr>
-          <w:rFonts w:eastAsiaTheme="minorEastAsia" w:cstheme="majorBidi"/>
-        </w:rPr>
+        <w:t xml:space="preserve">. </w:t>
+      </w:r>
+      <w:r>
+        <w:t xml:space="preserve">Where the </w:t>
+      </w:r>
+      <w:r>
+        <w:t xml:space="preserve">significant </w:t>
+      </w:r>
+      <w:r>
+        <w:t>negative coefficients</w:t>
+      </w:r>
+      <w:r>
+        <w:t xml:space="preserve"> associated with</w:t>
+      </w:r>
+      <w:r>
+        <w:t xml:space="preserve"> surface T and clay heterogeneity </w:t>
+      </w:r>
+      <w:r>
+        <w:t xml:space="preserve">imply that these variables </w:t>
+      </w:r>
+      <w:r>
+        <w:t xml:space="preserve">exert a greater positive influence on species richness in the GCFR </w:t>
+      </w:r>
+      <w:r>
+        <w:t>than</w:t>
+      </w:r>
+      <w:r>
+        <w:t xml:space="preserve"> in the SWAFR, the positive coefficients </w:t>
+      </w:r>
+      <w:r>
+        <w:t xml:space="preserve">associated with </w:t>
+      </w:r>
+      <w:r>
+        <w:t xml:space="preserve">the partial effects of heterogeneity in </w:t>
+      </w:r>
+      <w:r>
+        <w:t>elevation and pH</w:t>
+      </w:r>
+      <w:r>
+        <w:t xml:space="preserve"> </w:t>
+      </w:r>
+      <w:r>
+        <w:t>cancel</w:t>
+      </w:r>
+      <w:r>
+        <w:t>-out</w:t>
+      </w:r>
+      <w:r>
+        <w:t xml:space="preserve"> (in the SWAFR) the effects of these variables</w:t>
+      </w:r>
+      <w:r>
+        <w:t xml:space="preserve"> estimated in the GCFR</w:t>
+      </w:r>
+      <w:r>
         <w:t>.</w:t>
       </w:r>
     </w:p>
@@ -7130,36 +7561,107 @@
       <w:pPr>
         <w:pStyle w:val="FirstParagraph"/>
       </w:pPr>
-      <w:r>
-        <w:t>With the exception of</w:t>
-      </w:r>
-      <w:r>
-        <w:t xml:space="preserve"> heterogeneity in</w:t>
-      </w:r>
-      <w:r>
-        <w:t xml:space="preserve"> pH at all spatial scales and </w:t>
-      </w:r>
-      <w:r>
-        <w:t xml:space="preserve">heterogeneity in </w:t>
-      </w:r>
-      <w:r>
-        <w:t xml:space="preserve">elevation at the DS-scale, effects of all heterogeneity predictors retained in the optimal multiple regression models </w:t>
-      </w:r>
-      <w:r>
-        <w:t>a</w:t>
-      </w:r>
-      <w:r>
-        <w:t>re consistently positive</w:t>
-      </w:r>
-      <w:r>
-        <w:t xml:space="preserve"> or</w:t>
-      </w:r>
-      <w:r>
-        <w:t xml:space="preserve"> neutral in the GCFR and positive or neutral in the </w:t>
-      </w:r>
       <w:commentRangeStart w:id="19"/>
       <w:r>
-        <w:t>SWAFR.</w:t>
+        <w:t>That the coefficients of determi</w:t>
+      </w:r>
+      <w:r>
+        <w:t>nation associated with the opti</w:t>
+      </w:r>
+      <w:r>
+        <w:t>mum regression models</w:t>
+      </w:r>
+      <w:r>
+        <w:t xml:space="preserve"> (</w:t>
+      </w:r>
+      <w:r>
+        <w:t xml:space="preserve">Figure </w:t>
+      </w:r>
+      <w:r>
+        <w:t>5</w:t>
+      </w:r>
+      <w:r>
+        <w:t xml:space="preserve">: </w:t>
+      </w:r>
+      <w:r>
+        <w:rPr>
+          <w:i/>
+          <w:iCs/>
+        </w:rPr>
+        <w:t>R</w:t>
+      </w:r>
+      <w:r>
+        <w:rPr>
+          <w:vertAlign w:val="superscript"/>
+        </w:rPr>
+        <w:t>2</w:t>
+      </w:r>
+      <w:r>
+        <w:t xml:space="preserve"> = 0.24, 0.33 and 0.61</w:t>
+      </w:r>
+      <w:r>
+        <w:t>)</w:t>
+      </w:r>
+      <w:r>
+        <w:t xml:space="preserve"> </w:t>
+      </w:r>
+      <w:r>
+        <w:t>are consistently</w:t>
+      </w:r>
+      <w:r>
+        <w:t xml:space="preserve"> greate</w:t>
+      </w:r>
+      <w:r>
+        <w:t>r than those associated with the optimal ANCOVA models based on PC1 (</w:t>
+      </w:r>
+      <w:r>
+        <w:t xml:space="preserve">Figure </w:t>
+      </w:r>
+      <w:r>
+        <w:t>4</w:t>
+      </w:r>
+      <w:r>
+        <w:t xml:space="preserve">: </w:t>
+      </w:r>
+      <w:r>
+        <w:rPr>
+          <w:i/>
+          <w:iCs/>
+        </w:rPr>
+        <w:t>R</w:t>
+      </w:r>
+      <w:r>
+        <w:rPr>
+          <w:vertAlign w:val="superscript"/>
+        </w:rPr>
+        <w:t>2</w:t>
+      </w:r>
+      <w:r>
+        <w:t xml:space="preserve"> = 0.14, 0.19 and 0.28</w:t>
+      </w:r>
+      <w:r>
+        <w:t xml:space="preserve">) </w:t>
+      </w:r>
+      <w:r>
+        <w:t xml:space="preserve">is because </w:t>
+      </w:r>
+      <w:r>
+        <w:t xml:space="preserve">PC1 </w:t>
+      </w:r>
+      <w:r>
+        <w:t xml:space="preserve">does not </w:t>
+      </w:r>
+      <w:r>
+        <w:t xml:space="preserve"> capture </w:t>
+      </w:r>
+      <w:r>
+        <w:t xml:space="preserve">some </w:t>
+      </w:r>
+      <w:r>
+        <w:t xml:space="preserve">environmental heterogeneity </w:t>
+      </w:r>
+      <w:r>
+        <w:t>relevant to the prediction of species richness.</w:t>
       </w:r>
       <w:commentRangeEnd w:id="19"/>
       <w:r>
@@ -7169,30 +7671,158 @@
         </w:rPr>
         <w:commentReference w:id="19"/>
       </w:r>
+    </w:p>
+    <w:p>
+      <w:pPr>
+        <w:pStyle w:val="Heading2"/>
+        <w:spacing w:line="240" w:lineRule="auto"/>
+      </w:pPr>
+      <w:r>
+        <w:t>3</w:t>
+      </w:r>
+      <w:r>
+        <w:t xml:space="preserve">.4: </w:t>
+      </w:r>
+      <w:r>
+        <w:t>S</w:t>
+      </w:r>
+      <w:r>
+        <w:t>pecies richness</w:t>
+      </w:r>
+      <w:r>
+        <w:t xml:space="preserve"> hotspots</w:t>
+      </w:r>
+    </w:p>
+    <w:p>
+      <w:pPr>
+        <w:pStyle w:val="BodyText"/>
+      </w:pPr>
+      <w:r>
+        <w:t xml:space="preserve">Residual-based </w:t>
+      </w:r>
+      <w:r>
+        <w:t xml:space="preserve">outlier </w:t>
+      </w:r>
+      <w:r>
+        <w:t xml:space="preserve">identification </w:t>
+      </w:r>
+      <w:r>
+        <w:t>yielded very similar results for the PC1-based ANCOVA and multiple regression models at all spatial scales</w:t>
+      </w:r>
+      <w:r>
+        <w:t xml:space="preserve"> (</w:t>
+      </w:r>
+      <w:r>
+        <w:t xml:space="preserve">Table 2; </w:t>
+      </w:r>
+      <w:r>
+        <w:t xml:space="preserve">Figure </w:t>
+      </w:r>
+      <w:r>
+        <w:t>1</w:t>
+      </w:r>
+      <w:r>
+        <w:t>e–h</w:t>
+      </w:r>
+      <w:r>
+        <w:t>,</w:t>
+      </w:r>
       <w:r>
         <w:t xml:space="preserve"> </w:t>
       </w:r>
       <w:r>
-        <w:t xml:space="preserve">This </w:t>
-      </w:r>
-      <w:r>
-        <w:t>corrobora</w:t>
-      </w:r>
-      <w:r>
-        <w:t>te</w:t>
-      </w:r>
-      <w:r>
-        <w:t>s</w:t>
-      </w:r>
-      <w:r>
-        <w:t xml:space="preserve"> the</w:t>
+        <w:t>S9</w:t>
+      </w:r>
+      <w:r>
+        <w:t>e–h</w:t>
+      </w:r>
+      <w:r>
+        <w:t>,</w:t>
       </w:r>
       <w:r>
         <w:t xml:space="preserve"> </w:t>
       </w:r>
+      <w:r>
+        <w:t>S10</w:t>
+      </w:r>
+      <w:r>
+        <w:t>e–h</w:t>
+      </w:r>
+      <w:r>
+        <w:t>)</w:t>
+      </w:r>
+      <w:r>
+        <w:t>.</w:t>
+      </w:r>
+      <w:r>
+        <w:t xml:space="preserve"> For both the GCFR and SWAFR, outliers </w:t>
+      </w:r>
+      <w:r>
+        <w:t>a</w:t>
+      </w:r>
+      <w:r>
+        <w:t>r</w:t>
+      </w:r>
+      <w:r>
+        <w:t>e geographically clustered, in areas corresponding to recognized diversity centres</w:t>
+      </w:r>
+      <w:r>
+        <w:t xml:space="preserve"> (</w:t>
+      </w:r>
+      <w:r>
+        <w:t xml:space="preserve">Figure </w:t>
+      </w:r>
+      <w:r>
+        <w:t>S5</w:t>
+      </w:r>
+      <w:r>
+        <w:t>,</w:t>
+      </w:r>
+      <w:r>
+        <w:t xml:space="preserve"> </w:t>
+      </w:r>
+      <w:r>
+        <w:t>S6</w:t>
+      </w:r>
+      <w:r>
+        <w:t>)</w:t>
+      </w:r>
+      <w:r>
+        <w:t xml:space="preserve">. At the QDS-scale, for example, GCFR outliers </w:t>
+      </w:r>
+      <w:r>
+        <w:t>a</w:t>
+      </w:r>
+      <w:r>
+        <w:t xml:space="preserve">re concentrated in the </w:t>
+      </w:r>
       <w:commentRangeStart w:id="20"/>
       <w:r>
-        <w:t xml:space="preserve">generally </w:t>
+        <w:t>Kogelberg-Hottentots</w:t>
+      </w:r>
+      <w:r>
+        <w:t>-</w:t>
+      </w:r>
+      <w:r>
+        <w:t xml:space="preserve">Holland and Cederberg </w:t>
+      </w:r>
+      <w:r>
+        <w:t>area</w:t>
+      </w:r>
+      <w:r>
+        <w:t xml:space="preserve">s, while SWAFR outliers </w:t>
+      </w:r>
+      <w:r>
+        <w:t>a</w:t>
+      </w:r>
+      <w:r>
+        <w:t xml:space="preserve">re concentrated in the Mt Lesueur, Perth, Stirling-Albany and Fitzgerald River </w:t>
+      </w:r>
+      <w:r>
+        <w:t>area</w:t>
+      </w:r>
+      <w:r>
+        <w:t>s.</w:t>
       </w:r>
       <w:commentRangeEnd w:id="20"/>
       <w:r>
@@ -7203,489 +7833,237 @@
         <w:commentReference w:id="20"/>
       </w:r>
       <w:r>
-        <w:t>positive</w:t>
-      </w:r>
-      <w:r>
-        <w:t xml:space="preserve"> influence of heterogeneity on species richness</w:t>
-      </w:r>
-      <w:r>
-        <w:t xml:space="preserve"> (</w:t>
+        <w:t xml:space="preserve"> </w:t>
+      </w:r>
+      <w:r>
+        <w:t xml:space="preserve">Fewer </w:t>
+      </w:r>
+      <w:r>
+        <w:lastRenderedPageBreak/>
+        <w:t xml:space="preserve">hotspots are </w:t>
+      </w:r>
+      <w:r>
+        <w:t xml:space="preserve">necessarily </w:t>
+      </w:r>
+      <w:r>
+        <w:t>resolved a</w:t>
+      </w:r>
+      <w:r>
+        <w:t xml:space="preserve">t the HDS-scale </w:t>
+      </w:r>
+      <w:r>
+        <w:t>(i.e. the</w:t>
+      </w:r>
+      <w:r>
+        <w:t xml:space="preserve"> Kogelberg-Hottentots</w:t>
+      </w:r>
+      <w:r>
+        <w:t>-</w:t>
+      </w:r>
+      <w:r>
+        <w:t xml:space="preserve">Holland </w:t>
+      </w:r>
+      <w:r>
+        <w:t>area</w:t>
+      </w:r>
+      <w:r>
+        <w:t xml:space="preserve"> in the GCFR and the Perth </w:t>
+      </w:r>
+      <w:r>
+        <w:t>area</w:t>
+      </w:r>
+      <w:r>
+        <w:t xml:space="preserve"> in the SWAFR</w:t>
+      </w:r>
+      <w:r>
+        <w:t>) and only one a</w:t>
+      </w:r>
+      <w:r>
+        <w:t>t</w:t>
+      </w:r>
+      <w:r>
+        <w:t xml:space="preserve"> </w:t>
+      </w:r>
+      <w:r>
+        <w:t xml:space="preserve">the DS-scale </w:t>
+      </w:r>
+      <w:r>
+        <w:t>(the</w:t>
+      </w:r>
+      <w:r>
+        <w:t xml:space="preserve"> Hottentots Holland </w:t>
+      </w:r>
+      <w:r>
+        <w:t>area</w:t>
+      </w:r>
+      <w:r>
+        <w:t xml:space="preserve"> in the GCFR</w:t>
+      </w:r>
+      <w:r>
+        <w:t>)</w:t>
+      </w:r>
+      <w:r>
+        <w:t>.</w:t>
+      </w:r>
+      <w:r>
+        <w:t xml:space="preserve"> </w:t>
+      </w:r>
+      <w:r>
+        <w:t>Omission of outlier</w:t>
+      </w:r>
+      <w:r>
+        <w:t>s</w:t>
+      </w:r>
+      <w:r>
+        <w:t xml:space="preserve"> from the </w:t>
+      </w:r>
+      <w:r>
+        <w:t xml:space="preserve">PC1-based </w:t>
+      </w:r>
+      <w:r>
+        <w:t xml:space="preserve">ANCOVA </w:t>
+      </w:r>
+      <w:r>
+        <w:t>(</w:t>
       </w:r>
       <w:r>
         <w:t xml:space="preserve">Figure </w:t>
       </w:r>
       <w:r>
-        <w:t>5</w:t>
-      </w:r>
-      <w:r>
-        <w:t>)</w:t>
+        <w:t>S7</w:t>
+      </w:r>
+      <w:r>
+        <w:t xml:space="preserve">) </w:t>
+      </w:r>
+      <w:r>
+        <w:t>and multiple regression</w:t>
+      </w:r>
+      <w:r>
+        <w:t>s</w:t>
+      </w:r>
+      <w:r>
+        <w:t xml:space="preserve"> </w:t>
+      </w:r>
+      <w:r>
+        <w:t>(</w:t>
+      </w:r>
+      <w:r>
+        <w:t xml:space="preserve">Figure </w:t>
+      </w:r>
+      <w:r>
+        <w:t>S8</w:t>
+      </w:r>
+      <w:r>
+        <w:t xml:space="preserve">) </w:t>
+      </w:r>
+      <w:r>
+        <w:t xml:space="preserve">yielded </w:t>
+      </w:r>
+      <w:r>
+        <w:t xml:space="preserve">qualitatively similar </w:t>
+      </w:r>
+      <w:r>
+        <w:t>models</w:t>
+      </w:r>
+      <w:r>
+        <w:t xml:space="preserve"> </w:t>
+      </w:r>
+      <w:r>
+        <w:t xml:space="preserve">as before, but </w:t>
+      </w:r>
+      <w:r>
+        <w:t xml:space="preserve">generally </w:t>
+      </w:r>
+      <w:r>
+        <w:t xml:space="preserve">with slightly </w:t>
+      </w:r>
+      <w:r>
+        <w:t>improved coefficients of determination</w:t>
+      </w:r>
+      <w:r>
+        <w:t>.</w:t>
+      </w:r>
+      <w:r>
+        <w:t xml:space="preserve"> </w:t>
+      </w:r>
+      <w:r>
+        <w:t>Only a</w:t>
+      </w:r>
+      <w:r>
+        <w:t>t DS-scales</w:t>
+      </w:r>
+      <w:r>
+        <w:t xml:space="preserve"> do</w:t>
+      </w:r>
+      <w:r>
+        <w:t xml:space="preserve"> the GCFR and SWAFR </w:t>
+      </w:r>
+      <w:r>
+        <w:t>not have</w:t>
+      </w:r>
+      <w:r>
+        <w:t xml:space="preserve"> significantly </w:t>
+      </w:r>
+      <w:r>
+        <w:t>different</w:t>
+      </w:r>
+      <w:r>
+        <w:t xml:space="preserve"> residual</w:t>
+      </w:r>
+      <w:r>
+        <w:t xml:space="preserve"> standard deviations</w:t>
+      </w:r>
+      <w:r>
+        <w:t xml:space="preserve"> (following both the PC1-based ANCOVA and multiple regressions) (Table S3c). </w:t>
+      </w:r>
+      <w:commentRangeStart w:id="21"/>
+      <w:r>
+        <w:t xml:space="preserve">This </w:t>
+      </w:r>
+      <w:r>
+        <w:t xml:space="preserve">highlights </w:t>
+      </w:r>
+      <w:r>
+        <w:t xml:space="preserve">that </w:t>
+      </w:r>
+      <w:r>
+        <w:t>the commonal</w:t>
+      </w:r>
+      <w:r>
+        <w:t>i</w:t>
+      </w:r>
+      <w:r>
+        <w:t>ty of the richness-heterogeneity relationship</w:t>
+      </w:r>
+      <w:r>
+        <w:t>,</w:t>
+      </w:r>
+      <w:r>
+        <w:t xml:space="preserve"> at broad</w:t>
+      </w:r>
+      <w:r>
+        <w:t>er</w:t>
+      </w:r>
+      <w:r>
+        <w:t xml:space="preserve"> spatial scales</w:t>
+      </w:r>
+      <w:r>
+        <w:t>,</w:t>
+      </w:r>
+      <w:r>
+        <w:t xml:space="preserve"> </w:t>
+      </w:r>
+      <w:r>
+        <w:t>is better recovered after</w:t>
+      </w:r>
+      <w:r>
+        <w:t xml:space="preserve"> the omission of </w:t>
+      </w:r>
+      <w:r>
+        <w:t>hotspots</w:t>
       </w:r>
       <w:r>
         <w:t xml:space="preserve">. </w:t>
-      </w:r>
-      <w:r>
-        <w:t xml:space="preserve">Notably, heterogeneity in </w:t>
-      </w:r>
-      <w:r>
-        <w:t>MAP has the greatest explanatory power in all models (</w:t>
-      </w:r>
-      <w:r>
-        <w:t>Table S2</w:t>
-      </w:r>
-      <w:r>
-        <w:t>)</w:t>
-      </w:r>
-      <w:r>
-        <w:t>.</w:t>
-      </w:r>
-      <w:r>
-        <w:t xml:space="preserve"> </w:t>
-      </w:r>
-      <w:r>
-        <w:t xml:space="preserve">In contrast to </w:t>
-      </w:r>
-      <w:r>
-        <w:t xml:space="preserve">the </w:t>
-      </w:r>
-      <w:r>
-        <w:t xml:space="preserve">optimal </w:t>
-      </w:r>
-      <w:r>
-        <w:t>ANCOVA</w:t>
-      </w:r>
-      <w:r>
-        <w:t xml:space="preserve"> models, multiple</w:t>
-      </w:r>
-      <w:r>
-        <w:t xml:space="preserve"> </w:t>
-      </w:r>
-      <w:r>
-        <w:t>regression</w:t>
-      </w:r>
-      <w:r>
-        <w:t xml:space="preserve"> model</w:t>
-      </w:r>
-      <w:r>
-        <w:t xml:space="preserve">s </w:t>
-      </w:r>
-      <w:r>
-        <w:t>suggest</w:t>
-      </w:r>
-      <w:r>
-        <w:t xml:space="preserve"> region-dependence </w:t>
-      </w:r>
-      <w:r>
-        <w:t xml:space="preserve">in the relationships of species dependence to environmental heterogeneity </w:t>
-      </w:r>
-      <w:r>
-        <w:t>at all three spatial scales</w:t>
-      </w:r>
-      <w:r>
-        <w:t xml:space="preserve"> (</w:t>
-      </w:r>
-      <w:r>
-        <w:t xml:space="preserve">Figure </w:t>
-      </w:r>
-      <w:r>
-        <w:t>5</w:t>
-      </w:r>
-      <w:r>
-        <w:t>)</w:t>
-      </w:r>
-      <w:r>
-        <w:t xml:space="preserve">. </w:t>
-      </w:r>
-      <w:r>
-        <w:t>However,</w:t>
-      </w:r>
-      <w:r>
-        <w:t xml:space="preserve"> the coefficients associated with the significant interaction terms</w:t>
-      </w:r>
-      <w:r>
-        <w:t xml:space="preserve"> (i.e. the effect in the SWAFR</w:t>
-      </w:r>
-      <w:r>
-        <w:t xml:space="preserve"> </w:t>
-      </w:r>
-      <w:r>
-        <w:t xml:space="preserve">relative to the GCFR) </w:t>
-      </w:r>
-     